<commit_message>
Lista interesados y designación
LISTA DE INTERESADOS CLAVE, DESIGNACIÓN DEL DIRECTOR DE PROYECTO
</commit_message>
<xml_diff>
--- a/FGPR_010_06 - Acta de Constitución del Proyecto.docx
+++ b/FGPR_010_06 - Acta de Constitución del Proyecto.docx
@@ -613,15 +613,15 @@
         <w:tblLook w:val="0000" w:firstRow="0" w:lastRow="0" w:firstColumn="0" w:lastColumn="0" w:noHBand="0" w:noVBand="0"/>
       </w:tblPr>
       <w:tblGrid>
-        <w:gridCol w:w="1693"/>
+        <w:gridCol w:w="1692"/>
         <w:gridCol w:w="522"/>
         <w:gridCol w:w="232"/>
-        <w:gridCol w:w="1871"/>
+        <w:gridCol w:w="1869"/>
         <w:gridCol w:w="59"/>
-        <w:gridCol w:w="83"/>
-        <w:gridCol w:w="1674"/>
+        <w:gridCol w:w="87"/>
+        <w:gridCol w:w="1668"/>
         <w:gridCol w:w="582"/>
-        <w:gridCol w:w="2210"/>
+        <w:gridCol w:w="2215"/>
       </w:tblGrid>
       <w:tr>
         <w:trPr>
@@ -854,7 +854,7 @@
         </w:trPr>
         <w:tc>
           <w:tcPr>
-            <w:tcW w:w="2447" w:type="dxa"/>
+            <w:tcW w:w="2446" w:type="dxa"/>
             <w:gridSpan w:val="3"/>
             <w:tcBorders>
               <w:bottom w:val="single" w:sz="4" w:space="0" w:color="auto"/>
@@ -887,7 +887,7 @@
         </w:tc>
         <w:tc>
           <w:tcPr>
-            <w:tcW w:w="3687" w:type="dxa"/>
+            <w:tcW w:w="3683" w:type="dxa"/>
             <w:gridSpan w:val="4"/>
             <w:tcBorders>
               <w:left w:val="single" w:sz="4" w:space="0" w:color="auto"/>
@@ -919,7 +919,7 @@
         </w:tc>
         <w:tc>
           <w:tcPr>
-            <w:tcW w:w="2792" w:type="dxa"/>
+            <w:tcW w:w="2797" w:type="dxa"/>
             <w:gridSpan w:val="2"/>
             <w:tcBorders>
               <w:left w:val="nil"/>
@@ -958,7 +958,7 @@
         </w:trPr>
         <w:tc>
           <w:tcPr>
-            <w:tcW w:w="2447" w:type="dxa"/>
+            <w:tcW w:w="2446" w:type="dxa"/>
             <w:gridSpan w:val="3"/>
             <w:shd w:val="clear" w:color="auto" w:fill="F2F2F2"/>
           </w:tcPr>
@@ -988,7 +988,7 @@
         </w:tc>
         <w:tc>
           <w:tcPr>
-            <w:tcW w:w="3687" w:type="dxa"/>
+            <w:tcW w:w="3683" w:type="dxa"/>
             <w:gridSpan w:val="4"/>
           </w:tcPr>
           <w:p>
@@ -1004,7 +1004,7 @@
         </w:tc>
         <w:tc>
           <w:tcPr>
-            <w:tcW w:w="2792" w:type="dxa"/>
+            <w:tcW w:w="2797" w:type="dxa"/>
             <w:gridSpan w:val="2"/>
           </w:tcPr>
           <w:p>
@@ -1027,7 +1027,7 @@
         </w:trPr>
         <w:tc>
           <w:tcPr>
-            <w:tcW w:w="2447" w:type="dxa"/>
+            <w:tcW w:w="2446" w:type="dxa"/>
             <w:gridSpan w:val="3"/>
             <w:shd w:val="clear" w:color="auto" w:fill="F2F2F2"/>
           </w:tcPr>
@@ -1057,7 +1057,7 @@
         </w:tc>
         <w:tc>
           <w:tcPr>
-            <w:tcW w:w="3687" w:type="dxa"/>
+            <w:tcW w:w="3683" w:type="dxa"/>
             <w:gridSpan w:val="4"/>
           </w:tcPr>
           <w:p>
@@ -1072,7 +1072,7 @@
         </w:tc>
         <w:tc>
           <w:tcPr>
-            <w:tcW w:w="2792" w:type="dxa"/>
+            <w:tcW w:w="2797" w:type="dxa"/>
             <w:gridSpan w:val="2"/>
           </w:tcPr>
           <w:p>
@@ -1095,7 +1095,7 @@
         </w:trPr>
         <w:tc>
           <w:tcPr>
-            <w:tcW w:w="2447" w:type="dxa"/>
+            <w:tcW w:w="2446" w:type="dxa"/>
             <w:gridSpan w:val="3"/>
             <w:shd w:val="clear" w:color="auto" w:fill="F2F2F2"/>
           </w:tcPr>
@@ -1125,7 +1125,7 @@
         </w:tc>
         <w:tc>
           <w:tcPr>
-            <w:tcW w:w="3687" w:type="dxa"/>
+            <w:tcW w:w="3683" w:type="dxa"/>
             <w:gridSpan w:val="4"/>
           </w:tcPr>
           <w:p>
@@ -1140,7 +1140,7 @@
         </w:tc>
         <w:tc>
           <w:tcPr>
-            <w:tcW w:w="2792" w:type="dxa"/>
+            <w:tcW w:w="2797" w:type="dxa"/>
             <w:gridSpan w:val="2"/>
           </w:tcPr>
           <w:p>
@@ -2315,18 +2315,7 @@
                       <w:szCs w:val="18"/>
                       <w:lang w:val="es-EC"/>
                     </w:rPr>
-                    <w:t xml:space="preserve">, puede ocasionar una aplicación no tan amigable para todos los involucrados puesto que </w:t>
-                  </w:r>
-                  <w:bookmarkStart w:id="0" w:name="_GoBack"/>
-                  <w:bookmarkEnd w:id="0"/>
-                  <w:r>
-                    <w:rPr>
-                      <w:rFonts w:ascii="Verdana" w:hAnsi="Verdana"/>
-                      <w:sz w:val="18"/>
-                      <w:szCs w:val="18"/>
-                      <w:lang w:val="es-EC"/>
-                    </w:rPr>
-                    <w:t xml:space="preserve">abra sobrecarga de funciones para un empleado, tomando en cuenta que los pedidos serán aceptados o cancelados manualmente.  </w:t>
+                    <w:t xml:space="preserve">, puede ocasionar una aplicación no tan amigable para todos los involucrados puesto que abra sobrecarga de funciones para un empleado, tomando en cuenta que los pedidos serán aceptados o cancelados manualmente.  </w:t>
                   </w:r>
                 </w:p>
               </w:tc>
@@ -2534,7 +2523,7 @@
         </w:trPr>
         <w:tc>
           <w:tcPr>
-            <w:tcW w:w="4460" w:type="dxa"/>
+            <w:tcW w:w="4461" w:type="dxa"/>
             <w:gridSpan w:val="6"/>
             <w:tcBorders>
               <w:bottom w:val="single" w:sz="4" w:space="0" w:color="auto"/>
@@ -2579,7 +2568,7 @@
         </w:tc>
         <w:tc>
           <w:tcPr>
-            <w:tcW w:w="4466" w:type="dxa"/>
+            <w:tcW w:w="4465" w:type="dxa"/>
             <w:gridSpan w:val="3"/>
             <w:tcBorders>
               <w:bottom w:val="single" w:sz="4" w:space="0" w:color="auto"/>
@@ -2653,7 +2642,7 @@
         </w:trPr>
         <w:tc>
           <w:tcPr>
-            <w:tcW w:w="4460" w:type="dxa"/>
+            <w:tcW w:w="4461" w:type="dxa"/>
             <w:gridSpan w:val="6"/>
             <w:tcBorders>
               <w:bottom w:val="single" w:sz="4" w:space="0" w:color="auto"/>
@@ -2677,7 +2666,7 @@
         </w:tc>
         <w:tc>
           <w:tcPr>
-            <w:tcW w:w="4466" w:type="dxa"/>
+            <w:tcW w:w="4465" w:type="dxa"/>
             <w:gridSpan w:val="3"/>
             <w:tcBorders>
               <w:bottom w:val="single" w:sz="4" w:space="0" w:color="auto"/>
@@ -2705,7 +2694,7 @@
         </w:trPr>
         <w:tc>
           <w:tcPr>
-            <w:tcW w:w="4460" w:type="dxa"/>
+            <w:tcW w:w="4461" w:type="dxa"/>
             <w:gridSpan w:val="6"/>
             <w:tcBorders>
               <w:bottom w:val="single" w:sz="4" w:space="0" w:color="auto"/>
@@ -2728,7 +2717,7 @@
         </w:tc>
         <w:tc>
           <w:tcPr>
-            <w:tcW w:w="4466" w:type="dxa"/>
+            <w:tcW w:w="4465" w:type="dxa"/>
             <w:gridSpan w:val="3"/>
             <w:tcBorders>
               <w:bottom w:val="single" w:sz="4" w:space="0" w:color="auto"/>
@@ -2758,7 +2747,7 @@
         </w:trPr>
         <w:tc>
           <w:tcPr>
-            <w:tcW w:w="4460" w:type="dxa"/>
+            <w:tcW w:w="4461" w:type="dxa"/>
             <w:gridSpan w:val="6"/>
           </w:tcPr>
           <w:p>
@@ -2778,7 +2767,7 @@
         </w:tc>
         <w:tc>
           <w:tcPr>
-            <w:tcW w:w="4466" w:type="dxa"/>
+            <w:tcW w:w="4465" w:type="dxa"/>
             <w:gridSpan w:val="3"/>
           </w:tcPr>
           <w:p>
@@ -2897,7 +2886,7 @@
         </w:trPr>
         <w:tc>
           <w:tcPr>
-            <w:tcW w:w="4460" w:type="dxa"/>
+            <w:tcW w:w="4461" w:type="dxa"/>
             <w:gridSpan w:val="6"/>
             <w:tcBorders>
               <w:bottom w:val="single" w:sz="4" w:space="0" w:color="auto"/>
@@ -2931,7 +2920,7 @@
         </w:tc>
         <w:tc>
           <w:tcPr>
-            <w:tcW w:w="4466" w:type="dxa"/>
+            <w:tcW w:w="4465" w:type="dxa"/>
             <w:gridSpan w:val="3"/>
             <w:tcBorders>
               <w:bottom w:val="single" w:sz="4" w:space="0" w:color="auto"/>
@@ -2972,7 +2961,7 @@
         </w:trPr>
         <w:tc>
           <w:tcPr>
-            <w:tcW w:w="4460" w:type="dxa"/>
+            <w:tcW w:w="4461" w:type="dxa"/>
             <w:gridSpan w:val="6"/>
             <w:tcBorders>
               <w:bottom w:val="single" w:sz="4" w:space="0" w:color="auto"/>
@@ -2992,7 +2981,7 @@
         </w:tc>
         <w:tc>
           <w:tcPr>
-            <w:tcW w:w="4466" w:type="dxa"/>
+            <w:tcW w:w="4465" w:type="dxa"/>
             <w:gridSpan w:val="3"/>
             <w:tcBorders>
               <w:bottom w:val="single" w:sz="4" w:space="0" w:color="auto"/>
@@ -3022,7 +3011,7 @@
         </w:trPr>
         <w:tc>
           <w:tcPr>
-            <w:tcW w:w="4460" w:type="dxa"/>
+            <w:tcW w:w="4461" w:type="dxa"/>
             <w:gridSpan w:val="6"/>
           </w:tcPr>
           <w:p>
@@ -3039,7 +3028,7 @@
         </w:tc>
         <w:tc>
           <w:tcPr>
-            <w:tcW w:w="4466" w:type="dxa"/>
+            <w:tcW w:w="4465" w:type="dxa"/>
             <w:gridSpan w:val="3"/>
           </w:tcPr>
           <w:p>
@@ -3063,7 +3052,7 @@
         </w:trPr>
         <w:tc>
           <w:tcPr>
-            <w:tcW w:w="4460" w:type="dxa"/>
+            <w:tcW w:w="4461" w:type="dxa"/>
             <w:gridSpan w:val="6"/>
           </w:tcPr>
           <w:p>
@@ -3080,7 +3069,7 @@
         </w:tc>
         <w:tc>
           <w:tcPr>
-            <w:tcW w:w="4466" w:type="dxa"/>
+            <w:tcW w:w="4465" w:type="dxa"/>
             <w:gridSpan w:val="3"/>
           </w:tcPr>
           <w:p>
@@ -3207,13 +3196,13 @@
       </w:tr>
       <w:tr>
         <w:trPr>
-          <w:trHeight w:val="794"/>
+          <w:trHeight w:val="135"/>
           <w:jc w:val="center"/>
         </w:trPr>
         <w:tc>
           <w:tcPr>
-            <w:tcW w:w="8926" w:type="dxa"/>
-            <w:gridSpan w:val="9"/>
+            <w:tcW w:w="4461" w:type="dxa"/>
+            <w:gridSpan w:val="6"/>
             <w:tcBorders>
               <w:top w:val="single" w:sz="4" w:space="0" w:color="auto"/>
               <w:left w:val="single" w:sz="4" w:space="0" w:color="auto"/>
@@ -3224,14 +3213,112 @@
           <w:p>
             <w:pPr>
               <w:pStyle w:val="Textoindependiente"/>
+              <w:jc w:val="center"/>
+              <w:rPr>
+                <w:rFonts w:ascii="Verdana" w:hAnsi="Verdana"/>
+                <w:b/>
+                <w:sz w:val="18"/>
+                <w:szCs w:val="18"/>
+                <w:lang w:val="es-EC"/>
+              </w:rPr>
+            </w:pPr>
+            <w:r>
+              <w:rPr>
+                <w:rFonts w:ascii="Verdana" w:hAnsi="Verdana"/>
+                <w:b/>
+                <w:sz w:val="18"/>
+                <w:szCs w:val="18"/>
+                <w:lang w:val="es-EC"/>
+              </w:rPr>
+              <w:t>NOMBRES</w:t>
+            </w:r>
+          </w:p>
+        </w:tc>
+        <w:tc>
+          <w:tcPr>
+            <w:tcW w:w="4465" w:type="dxa"/>
+            <w:gridSpan w:val="3"/>
+            <w:tcBorders>
+              <w:top w:val="single" w:sz="4" w:space="0" w:color="auto"/>
+              <w:left w:val="single" w:sz="4" w:space="0" w:color="auto"/>
+              <w:bottom w:val="single" w:sz="4" w:space="0" w:color="auto"/>
+              <w:right w:val="single" w:sz="4" w:space="0" w:color="auto"/>
+            </w:tcBorders>
+          </w:tcPr>
+          <w:p>
+            <w:pPr>
+              <w:pStyle w:val="Textoindependiente"/>
+              <w:jc w:val="center"/>
+              <w:rPr>
+                <w:rFonts w:ascii="Verdana" w:hAnsi="Verdana"/>
+                <w:b/>
+                <w:sz w:val="18"/>
+                <w:szCs w:val="18"/>
+                <w:lang w:val="es-EC"/>
+              </w:rPr>
+            </w:pPr>
+            <w:r>
+              <w:rPr>
+                <w:rFonts w:ascii="Verdana" w:hAnsi="Verdana"/>
+                <w:b/>
+                <w:sz w:val="18"/>
+                <w:szCs w:val="18"/>
+                <w:lang w:val="es-EC"/>
+              </w:rPr>
+              <w:t>PERFILES</w:t>
+            </w:r>
+          </w:p>
+        </w:tc>
+      </w:tr>
+      <w:tr>
+        <w:trPr>
+          <w:trHeight w:val="132"/>
+          <w:jc w:val="center"/>
+        </w:trPr>
+        <w:tc>
+          <w:tcPr>
+            <w:tcW w:w="4461" w:type="dxa"/>
+            <w:gridSpan w:val="6"/>
+            <w:tcBorders>
+              <w:top w:val="single" w:sz="4" w:space="0" w:color="auto"/>
+              <w:left w:val="single" w:sz="4" w:space="0" w:color="auto"/>
+              <w:bottom w:val="single" w:sz="4" w:space="0" w:color="auto"/>
+              <w:right w:val="single" w:sz="4" w:space="0" w:color="auto"/>
+            </w:tcBorders>
+          </w:tcPr>
+          <w:p>
+            <w:pPr>
+              <w:pStyle w:val="Textoindependiente"/>
               <w:jc w:val="both"/>
               <w:rPr>
                 <w:rFonts w:ascii="Verdana" w:hAnsi="Verdana"/>
                 <w:sz w:val="18"/>
                 <w:szCs w:val="18"/>
-              </w:rPr>
-            </w:pPr>
-          </w:p>
+                <w:lang w:val="es-EC"/>
+              </w:rPr>
+            </w:pPr>
+            <w:r>
+              <w:rPr>
+                <w:rFonts w:ascii="Verdana" w:hAnsi="Verdana"/>
+                <w:sz w:val="18"/>
+                <w:szCs w:val="18"/>
+                <w:lang w:val="es-EC"/>
+              </w:rPr>
+              <w:t>Andrés Javier Rodríguez Quintana</w:t>
+            </w:r>
+          </w:p>
+        </w:tc>
+        <w:tc>
+          <w:tcPr>
+            <w:tcW w:w="4465" w:type="dxa"/>
+            <w:gridSpan w:val="3"/>
+            <w:tcBorders>
+              <w:top w:val="single" w:sz="4" w:space="0" w:color="auto"/>
+              <w:left w:val="single" w:sz="4" w:space="0" w:color="auto"/>
+              <w:bottom w:val="single" w:sz="4" w:space="0" w:color="auto"/>
+              <w:right w:val="single" w:sz="4" w:space="0" w:color="auto"/>
+            </w:tcBorders>
+          </w:tcPr>
           <w:p>
             <w:pPr>
               <w:pStyle w:val="Textoindependiente"/>
@@ -3240,11 +3327,396 @@
                 <w:rFonts w:ascii="Verdana" w:hAnsi="Verdana"/>
                 <w:sz w:val="18"/>
                 <w:szCs w:val="18"/>
-              </w:rPr>
-            </w:pPr>
+                <w:lang w:val="es-EC"/>
+              </w:rPr>
+            </w:pPr>
+            <w:r>
+              <w:rPr>
+                <w:rFonts w:ascii="Verdana" w:hAnsi="Verdana"/>
+                <w:sz w:val="18"/>
+                <w:szCs w:val="18"/>
+              </w:rPr>
+              <w:t>Gerente General</w:t>
+            </w:r>
+            <w:r>
+              <w:rPr>
+                <w:rFonts w:ascii="Verdana" w:hAnsi="Verdana"/>
+                <w:sz w:val="18"/>
+                <w:szCs w:val="18"/>
+                <w:lang w:val="es-EC"/>
+              </w:rPr>
+              <w:t xml:space="preserve"> - Líder del proyecto</w:t>
+            </w:r>
           </w:p>
         </w:tc>
       </w:tr>
+      <w:tr>
+        <w:trPr>
+          <w:trHeight w:val="132"/>
+          <w:jc w:val="center"/>
+        </w:trPr>
+        <w:tc>
+          <w:tcPr>
+            <w:tcW w:w="4461" w:type="dxa"/>
+            <w:gridSpan w:val="6"/>
+            <w:tcBorders>
+              <w:top w:val="single" w:sz="4" w:space="0" w:color="auto"/>
+              <w:left w:val="single" w:sz="4" w:space="0" w:color="auto"/>
+              <w:bottom w:val="single" w:sz="4" w:space="0" w:color="auto"/>
+              <w:right w:val="single" w:sz="4" w:space="0" w:color="auto"/>
+            </w:tcBorders>
+          </w:tcPr>
+          <w:p>
+            <w:pPr>
+              <w:pStyle w:val="Textoindependiente"/>
+              <w:jc w:val="both"/>
+              <w:rPr>
+                <w:rFonts w:ascii="Verdana" w:hAnsi="Verdana"/>
+                <w:sz w:val="18"/>
+                <w:szCs w:val="18"/>
+                <w:lang w:val="es-EC"/>
+              </w:rPr>
+            </w:pPr>
+            <w:r>
+              <w:rPr>
+                <w:rFonts w:ascii="Verdana" w:hAnsi="Verdana"/>
+                <w:sz w:val="18"/>
+                <w:szCs w:val="18"/>
+                <w:lang w:val="es-EC"/>
+              </w:rPr>
+              <w:t xml:space="preserve">Fabián Mauricio Díaz </w:t>
+            </w:r>
+            <w:proofErr w:type="spellStart"/>
+            <w:r>
+              <w:rPr>
+                <w:rFonts w:ascii="Verdana" w:hAnsi="Verdana"/>
+                <w:sz w:val="18"/>
+                <w:szCs w:val="18"/>
+                <w:lang w:val="es-EC"/>
+              </w:rPr>
+              <w:t>Analuisa</w:t>
+            </w:r>
+            <w:proofErr w:type="spellEnd"/>
+          </w:p>
+        </w:tc>
+        <w:tc>
+          <w:tcPr>
+            <w:tcW w:w="4465" w:type="dxa"/>
+            <w:gridSpan w:val="3"/>
+            <w:tcBorders>
+              <w:top w:val="single" w:sz="4" w:space="0" w:color="auto"/>
+              <w:left w:val="single" w:sz="4" w:space="0" w:color="auto"/>
+              <w:bottom w:val="single" w:sz="4" w:space="0" w:color="auto"/>
+              <w:right w:val="single" w:sz="4" w:space="0" w:color="auto"/>
+            </w:tcBorders>
+          </w:tcPr>
+          <w:p>
+            <w:pPr>
+              <w:pStyle w:val="Textoindependiente"/>
+              <w:jc w:val="both"/>
+              <w:rPr>
+                <w:rFonts w:ascii="Verdana" w:hAnsi="Verdana"/>
+                <w:sz w:val="18"/>
+                <w:szCs w:val="18"/>
+                <w:lang w:val="es-EC"/>
+              </w:rPr>
+            </w:pPr>
+            <w:r>
+              <w:rPr>
+                <w:rFonts w:ascii="Verdana" w:hAnsi="Verdana"/>
+                <w:sz w:val="18"/>
+                <w:szCs w:val="18"/>
+              </w:rPr>
+              <w:t xml:space="preserve">Director de Tecnología - </w:t>
+            </w:r>
+            <w:r>
+              <w:rPr>
+                <w:rFonts w:ascii="Verdana" w:hAnsi="Verdana"/>
+                <w:sz w:val="18"/>
+                <w:szCs w:val="18"/>
+                <w:lang w:val="es-EC"/>
+              </w:rPr>
+              <w:t xml:space="preserve">Diseñador </w:t>
+            </w:r>
+          </w:p>
+        </w:tc>
+      </w:tr>
+      <w:tr>
+        <w:trPr>
+          <w:trHeight w:val="132"/>
+          <w:jc w:val="center"/>
+        </w:trPr>
+        <w:tc>
+          <w:tcPr>
+            <w:tcW w:w="4461" w:type="dxa"/>
+            <w:gridSpan w:val="6"/>
+            <w:tcBorders>
+              <w:top w:val="single" w:sz="4" w:space="0" w:color="auto"/>
+              <w:left w:val="single" w:sz="4" w:space="0" w:color="auto"/>
+              <w:bottom w:val="single" w:sz="4" w:space="0" w:color="auto"/>
+              <w:right w:val="single" w:sz="4" w:space="0" w:color="auto"/>
+            </w:tcBorders>
+          </w:tcPr>
+          <w:p>
+            <w:pPr>
+              <w:pStyle w:val="Textoindependiente"/>
+              <w:jc w:val="both"/>
+              <w:rPr>
+                <w:rFonts w:ascii="Verdana" w:hAnsi="Verdana"/>
+                <w:sz w:val="18"/>
+                <w:szCs w:val="18"/>
+                <w:lang w:val="es-EC"/>
+              </w:rPr>
+            </w:pPr>
+            <w:proofErr w:type="spellStart"/>
+            <w:r>
+              <w:rPr>
+                <w:rFonts w:ascii="Verdana" w:hAnsi="Verdana"/>
+                <w:sz w:val="18"/>
+                <w:szCs w:val="18"/>
+                <w:lang w:val="es-EC"/>
+              </w:rPr>
+              <w:t>Jhonson</w:t>
+            </w:r>
+            <w:proofErr w:type="spellEnd"/>
+            <w:r>
+              <w:rPr>
+                <w:rFonts w:ascii="Verdana" w:hAnsi="Verdana"/>
+                <w:sz w:val="18"/>
+                <w:szCs w:val="18"/>
+                <w:lang w:val="es-EC"/>
+              </w:rPr>
+              <w:t xml:space="preserve"> Patricio Narváez Criollo</w:t>
+            </w:r>
+          </w:p>
+        </w:tc>
+        <w:tc>
+          <w:tcPr>
+            <w:tcW w:w="4465" w:type="dxa"/>
+            <w:gridSpan w:val="3"/>
+            <w:tcBorders>
+              <w:top w:val="single" w:sz="4" w:space="0" w:color="auto"/>
+              <w:left w:val="single" w:sz="4" w:space="0" w:color="auto"/>
+              <w:bottom w:val="single" w:sz="4" w:space="0" w:color="auto"/>
+              <w:right w:val="single" w:sz="4" w:space="0" w:color="auto"/>
+            </w:tcBorders>
+          </w:tcPr>
+          <w:p>
+            <w:pPr>
+              <w:pStyle w:val="Textoindependiente"/>
+              <w:jc w:val="both"/>
+              <w:rPr>
+                <w:rFonts w:ascii="Verdana" w:hAnsi="Verdana"/>
+                <w:sz w:val="18"/>
+                <w:szCs w:val="18"/>
+                <w:lang w:val="es-EC"/>
+              </w:rPr>
+            </w:pPr>
+            <w:r>
+              <w:rPr>
+                <w:rFonts w:ascii="Verdana" w:hAnsi="Verdana"/>
+                <w:sz w:val="18"/>
+                <w:szCs w:val="18"/>
+              </w:rPr>
+              <w:t>Subdirector de Desarrollo</w:t>
+            </w:r>
+            <w:r>
+              <w:rPr>
+                <w:rFonts w:ascii="Verdana" w:hAnsi="Verdana"/>
+                <w:sz w:val="18"/>
+                <w:szCs w:val="18"/>
+                <w:lang w:val="es-EC"/>
+              </w:rPr>
+              <w:t xml:space="preserve"> - </w:t>
+            </w:r>
+            <w:proofErr w:type="spellStart"/>
+            <w:r>
+              <w:rPr>
+                <w:rFonts w:ascii="Verdana" w:hAnsi="Verdana"/>
+                <w:sz w:val="18"/>
+                <w:szCs w:val="18"/>
+                <w:lang w:val="es-EC"/>
+              </w:rPr>
+              <w:t>Tester</w:t>
+            </w:r>
+            <w:proofErr w:type="spellEnd"/>
+          </w:p>
+        </w:tc>
+      </w:tr>
+      <w:tr>
+        <w:trPr>
+          <w:trHeight w:val="132"/>
+          <w:jc w:val="center"/>
+        </w:trPr>
+        <w:tc>
+          <w:tcPr>
+            <w:tcW w:w="4461" w:type="dxa"/>
+            <w:gridSpan w:val="6"/>
+            <w:tcBorders>
+              <w:top w:val="single" w:sz="4" w:space="0" w:color="auto"/>
+              <w:left w:val="single" w:sz="4" w:space="0" w:color="auto"/>
+              <w:bottom w:val="single" w:sz="4" w:space="0" w:color="auto"/>
+              <w:right w:val="single" w:sz="4" w:space="0" w:color="auto"/>
+            </w:tcBorders>
+          </w:tcPr>
+          <w:p>
+            <w:pPr>
+              <w:pStyle w:val="Textoindependiente"/>
+              <w:jc w:val="both"/>
+              <w:rPr>
+                <w:rFonts w:ascii="Verdana" w:hAnsi="Verdana"/>
+                <w:sz w:val="18"/>
+                <w:szCs w:val="18"/>
+                <w:lang w:val="es-EC"/>
+              </w:rPr>
+            </w:pPr>
+            <w:r>
+              <w:rPr>
+                <w:rFonts w:ascii="Verdana" w:hAnsi="Verdana"/>
+                <w:sz w:val="18"/>
+                <w:szCs w:val="18"/>
+                <w:lang w:val="es-EC"/>
+              </w:rPr>
+              <w:t xml:space="preserve">Karina </w:t>
+            </w:r>
+            <w:proofErr w:type="spellStart"/>
+            <w:r>
+              <w:rPr>
+                <w:rFonts w:ascii="Verdana" w:hAnsi="Verdana"/>
+                <w:sz w:val="18"/>
+                <w:szCs w:val="18"/>
+                <w:lang w:val="es-EC"/>
+              </w:rPr>
+              <w:t>Rocio</w:t>
+            </w:r>
+            <w:proofErr w:type="spellEnd"/>
+            <w:r>
+              <w:rPr>
+                <w:rFonts w:ascii="Verdana" w:hAnsi="Verdana"/>
+                <w:sz w:val="18"/>
+                <w:szCs w:val="18"/>
+                <w:lang w:val="es-EC"/>
+              </w:rPr>
+              <w:t xml:space="preserve"> Sánchez Pucha</w:t>
+            </w:r>
+          </w:p>
+        </w:tc>
+        <w:tc>
+          <w:tcPr>
+            <w:tcW w:w="4465" w:type="dxa"/>
+            <w:gridSpan w:val="3"/>
+            <w:tcBorders>
+              <w:top w:val="single" w:sz="4" w:space="0" w:color="auto"/>
+              <w:left w:val="single" w:sz="4" w:space="0" w:color="auto"/>
+              <w:bottom w:val="single" w:sz="4" w:space="0" w:color="auto"/>
+              <w:right w:val="single" w:sz="4" w:space="0" w:color="auto"/>
+            </w:tcBorders>
+          </w:tcPr>
+          <w:p>
+            <w:pPr>
+              <w:pStyle w:val="Textoindependiente"/>
+              <w:jc w:val="both"/>
+              <w:rPr>
+                <w:rFonts w:ascii="Verdana" w:hAnsi="Verdana"/>
+                <w:sz w:val="18"/>
+                <w:szCs w:val="18"/>
+                <w:lang w:val="es-EC"/>
+              </w:rPr>
+            </w:pPr>
+            <w:r>
+              <w:rPr>
+                <w:rFonts w:ascii="Verdana" w:hAnsi="Verdana"/>
+                <w:sz w:val="18"/>
+                <w:szCs w:val="18"/>
+              </w:rPr>
+              <w:t>Subdirector de Seguridades</w:t>
+            </w:r>
+            <w:r>
+              <w:rPr>
+                <w:rFonts w:ascii="Verdana" w:hAnsi="Verdana"/>
+                <w:sz w:val="18"/>
+                <w:szCs w:val="18"/>
+                <w:lang w:val="es-EC"/>
+              </w:rPr>
+              <w:t xml:space="preserve"> - Analista</w:t>
+            </w:r>
+          </w:p>
+        </w:tc>
+      </w:tr>
+      <w:tr>
+        <w:trPr>
+          <w:trHeight w:val="132"/>
+          <w:jc w:val="center"/>
+        </w:trPr>
+        <w:tc>
+          <w:tcPr>
+            <w:tcW w:w="4461" w:type="dxa"/>
+            <w:gridSpan w:val="6"/>
+            <w:tcBorders>
+              <w:top w:val="single" w:sz="4" w:space="0" w:color="auto"/>
+              <w:left w:val="single" w:sz="4" w:space="0" w:color="auto"/>
+              <w:bottom w:val="single" w:sz="4" w:space="0" w:color="auto"/>
+              <w:right w:val="single" w:sz="4" w:space="0" w:color="auto"/>
+            </w:tcBorders>
+          </w:tcPr>
+          <w:p>
+            <w:pPr>
+              <w:pStyle w:val="Textoindependiente"/>
+              <w:jc w:val="both"/>
+              <w:rPr>
+                <w:rFonts w:ascii="Verdana" w:hAnsi="Verdana"/>
+                <w:sz w:val="18"/>
+                <w:szCs w:val="18"/>
+                <w:lang w:val="es-EC"/>
+              </w:rPr>
+            </w:pPr>
+            <w:bookmarkStart w:id="0" w:name="_GoBack" w:colFirst="0" w:colLast="0"/>
+            <w:r>
+              <w:rPr>
+                <w:rFonts w:ascii="Verdana" w:hAnsi="Verdana"/>
+                <w:sz w:val="18"/>
+                <w:szCs w:val="18"/>
+                <w:lang w:val="es-EC"/>
+              </w:rPr>
+              <w:t>Rosa María López Gómez</w:t>
+            </w:r>
+          </w:p>
+        </w:tc>
+        <w:tc>
+          <w:tcPr>
+            <w:tcW w:w="4465" w:type="dxa"/>
+            <w:gridSpan w:val="3"/>
+            <w:tcBorders>
+              <w:top w:val="single" w:sz="4" w:space="0" w:color="auto"/>
+              <w:left w:val="single" w:sz="4" w:space="0" w:color="auto"/>
+              <w:bottom w:val="single" w:sz="4" w:space="0" w:color="auto"/>
+              <w:right w:val="single" w:sz="4" w:space="0" w:color="auto"/>
+            </w:tcBorders>
+          </w:tcPr>
+          <w:p>
+            <w:pPr>
+              <w:pStyle w:val="Textoindependiente"/>
+              <w:jc w:val="both"/>
+              <w:rPr>
+                <w:rFonts w:ascii="Verdana" w:hAnsi="Verdana"/>
+                <w:sz w:val="18"/>
+                <w:szCs w:val="18"/>
+                <w:lang w:val="es-EC"/>
+              </w:rPr>
+            </w:pPr>
+            <w:r>
+              <w:rPr>
+                <w:rFonts w:ascii="Verdana" w:hAnsi="Verdana"/>
+                <w:sz w:val="18"/>
+                <w:szCs w:val="18"/>
+                <w:lang w:val="es-EC"/>
+              </w:rPr>
+              <w:t>Empresa el Túnel – Funcional del Negocio</w:t>
+            </w:r>
+          </w:p>
+        </w:tc>
+      </w:tr>
+      <w:bookmarkEnd w:id="0"/>
       <w:tr>
         <w:trPr>
           <w:trHeight w:val="218"/>
@@ -3678,7 +4150,7 @@
         </w:trPr>
         <w:tc>
           <w:tcPr>
-            <w:tcW w:w="1693" w:type="dxa"/>
+            <w:tcW w:w="1692" w:type="dxa"/>
             <w:tcBorders>
               <w:bottom w:val="single" w:sz="4" w:space="0" w:color="auto"/>
             </w:tcBorders>
@@ -3710,7 +4182,7 @@
         </w:tc>
         <w:tc>
           <w:tcPr>
-            <w:tcW w:w="2625" w:type="dxa"/>
+            <w:tcW w:w="2623" w:type="dxa"/>
             <w:gridSpan w:val="3"/>
             <w:tcBorders>
               <w:bottom w:val="single" w:sz="4" w:space="0" w:color="auto"/>
@@ -3726,11 +4198,19 @@
                 <w:szCs w:val="18"/>
               </w:rPr>
             </w:pPr>
-          </w:p>
-        </w:tc>
-        <w:tc>
-          <w:tcPr>
-            <w:tcW w:w="4608" w:type="dxa"/>
+            <w:r>
+              <w:rPr>
+                <w:rFonts w:ascii="Verdana" w:hAnsi="Verdana"/>
+                <w:sz w:val="18"/>
+                <w:szCs w:val="18"/>
+              </w:rPr>
+              <w:t>KS</w:t>
+            </w:r>
+          </w:p>
+        </w:tc>
+        <w:tc>
+          <w:tcPr>
+            <w:tcW w:w="4611" w:type="dxa"/>
             <w:gridSpan w:val="5"/>
             <w:tcBorders>
               <w:bottom w:val="single" w:sz="4" w:space="0" w:color="auto"/>
@@ -3789,7 +4269,7 @@
         </w:trPr>
         <w:tc>
           <w:tcPr>
-            <w:tcW w:w="1693" w:type="dxa"/>
+            <w:tcW w:w="1692" w:type="dxa"/>
             <w:tcBorders>
               <w:bottom w:val="single" w:sz="4" w:space="0" w:color="auto"/>
             </w:tcBorders>
@@ -3821,7 +4301,7 @@
         </w:tc>
         <w:tc>
           <w:tcPr>
-            <w:tcW w:w="2625" w:type="dxa"/>
+            <w:tcW w:w="2623" w:type="dxa"/>
             <w:gridSpan w:val="3"/>
             <w:tcBorders>
               <w:bottom w:val="single" w:sz="4" w:space="0" w:color="auto"/>
@@ -3838,12 +4318,21 @@
                 <w:szCs w:val="18"/>
               </w:rPr>
             </w:pPr>
-          </w:p>
-        </w:tc>
-        <w:tc>
-          <w:tcPr>
-            <w:tcW w:w="4608" w:type="dxa"/>
+            <w:r>
+              <w:rPr>
+                <w:rFonts w:ascii="Verdana" w:hAnsi="Verdana"/>
+                <w:sz w:val="18"/>
+                <w:szCs w:val="18"/>
+              </w:rPr>
+              <w:t>AR</w:t>
+            </w:r>
+          </w:p>
+        </w:tc>
+        <w:tc>
+          <w:tcPr>
+            <w:tcW w:w="4611" w:type="dxa"/>
             <w:gridSpan w:val="5"/>
+            <w:vMerge w:val="restart"/>
             <w:shd w:val="clear" w:color="auto" w:fill="FFFFFF"/>
             <w:vAlign w:val="center"/>
           </w:tcPr>
@@ -3861,6 +4350,9 @@
                 <w:lang w:val="es-PE"/>
               </w:rPr>
             </w:pPr>
+            <w:r>
+              <w:t>Exigir el cumplimiento de los entregables del proyecto.</w:t>
+            </w:r>
           </w:p>
         </w:tc>
       </w:tr>
@@ -3872,7 +4364,7 @@
         </w:trPr>
         <w:tc>
           <w:tcPr>
-            <w:tcW w:w="1693" w:type="dxa"/>
+            <w:tcW w:w="1692" w:type="dxa"/>
             <w:tcBorders>
               <w:bottom w:val="single" w:sz="4" w:space="0" w:color="auto"/>
             </w:tcBorders>
@@ -3904,8 +4396,37 @@
         </w:tc>
         <w:tc>
           <w:tcPr>
-            <w:tcW w:w="7233" w:type="dxa"/>
-            <w:gridSpan w:val="8"/>
+            <w:tcW w:w="2623" w:type="dxa"/>
+            <w:gridSpan w:val="3"/>
+            <w:tcBorders>
+              <w:bottom w:val="single" w:sz="4" w:space="0" w:color="auto"/>
+            </w:tcBorders>
+            <w:vAlign w:val="center"/>
+          </w:tcPr>
+          <w:p>
+            <w:pPr>
+              <w:pStyle w:val="Textoindependiente"/>
+              <w:rPr>
+                <w:rFonts w:ascii="Verdana" w:hAnsi="Verdana"/>
+                <w:sz w:val="18"/>
+                <w:szCs w:val="18"/>
+              </w:rPr>
+            </w:pPr>
+            <w:r>
+              <w:rPr>
+                <w:rFonts w:ascii="Verdana" w:hAnsi="Verdana"/>
+                <w:sz w:val="18"/>
+                <w:szCs w:val="18"/>
+              </w:rPr>
+              <w:t>AR/FD/JN</w:t>
+            </w:r>
+          </w:p>
+        </w:tc>
+        <w:tc>
+          <w:tcPr>
+            <w:tcW w:w="4611" w:type="dxa"/>
+            <w:gridSpan w:val="5"/>
+            <w:vMerge/>
             <w:tcBorders>
               <w:bottom w:val="single" w:sz="4" w:space="0" w:color="auto"/>
             </w:tcBorders>
@@ -3999,7 +4520,7 @@
         </w:trPr>
         <w:tc>
           <w:tcPr>
-            <w:tcW w:w="2215" w:type="dxa"/>
+            <w:tcW w:w="2214" w:type="dxa"/>
             <w:gridSpan w:val="2"/>
             <w:tcBorders>
               <w:bottom w:val="single" w:sz="4" w:space="0" w:color="auto"/>
@@ -4031,7 +4552,7 @@
         </w:tc>
         <w:tc>
           <w:tcPr>
-            <w:tcW w:w="2162" w:type="dxa"/>
+            <w:tcW w:w="2160" w:type="dxa"/>
             <w:gridSpan w:val="3"/>
             <w:tcBorders>
               <w:bottom w:val="single" w:sz="4" w:space="0" w:color="auto"/>
@@ -4063,7 +4584,7 @@
         </w:tc>
         <w:tc>
           <w:tcPr>
-            <w:tcW w:w="2339" w:type="dxa"/>
+            <w:tcW w:w="2337" w:type="dxa"/>
             <w:gridSpan w:val="3"/>
             <w:tcBorders>
               <w:bottom w:val="single" w:sz="4" w:space="0" w:color="auto"/>
@@ -4095,7 +4616,7 @@
         </w:tc>
         <w:tc>
           <w:tcPr>
-            <w:tcW w:w="2210" w:type="dxa"/>
+            <w:tcW w:w="2215" w:type="dxa"/>
             <w:tcBorders>
               <w:bottom w:val="single" w:sz="4" w:space="0" w:color="auto"/>
             </w:tcBorders>
@@ -4133,7 +4654,7 @@
         </w:trPr>
         <w:tc>
           <w:tcPr>
-            <w:tcW w:w="2215" w:type="dxa"/>
+            <w:tcW w:w="2214" w:type="dxa"/>
             <w:gridSpan w:val="2"/>
             <w:vAlign w:val="center"/>
           </w:tcPr>
@@ -4147,11 +4668,29 @@
                 <w:lang w:val="es-PE"/>
               </w:rPr>
             </w:pPr>
-          </w:p>
-        </w:tc>
-        <w:tc>
-          <w:tcPr>
-            <w:tcW w:w="2162" w:type="dxa"/>
+            <w:r>
+              <w:rPr>
+                <w:rFonts w:ascii="Verdana" w:hAnsi="Verdana"/>
+                <w:sz w:val="18"/>
+                <w:szCs w:val="18"/>
+                <w:lang w:val="es-PE"/>
+              </w:rPr>
+              <w:t xml:space="preserve">Andrés </w:t>
+            </w:r>
+            <w:r>
+              <w:rPr>
+                <w:rFonts w:ascii="Verdana" w:hAnsi="Verdana"/>
+                <w:sz w:val="18"/>
+                <w:szCs w:val="18"/>
+                <w:lang w:val="es-PE"/>
+              </w:rPr>
+              <w:t>Rodríguez</w:t>
+            </w:r>
+          </w:p>
+        </w:tc>
+        <w:tc>
+          <w:tcPr>
+            <w:tcW w:w="2160" w:type="dxa"/>
             <w:gridSpan w:val="3"/>
             <w:shd w:val="clear" w:color="auto" w:fill="FFFFFF"/>
             <w:vAlign w:val="center"/>
@@ -4166,11 +4705,27 @@
                 <w:szCs w:val="18"/>
               </w:rPr>
             </w:pPr>
-          </w:p>
-        </w:tc>
-        <w:tc>
-          <w:tcPr>
-            <w:tcW w:w="2339" w:type="dxa"/>
+            <w:r>
+              <w:rPr>
+                <w:rFonts w:ascii="Verdana" w:hAnsi="Verdana"/>
+                <w:sz w:val="18"/>
+                <w:szCs w:val="18"/>
+              </w:rPr>
+              <w:t>Software</w:t>
+            </w:r>
+            <w:r>
+              <w:rPr>
+                <w:rFonts w:ascii="Verdana" w:hAnsi="Verdana"/>
+                <w:sz w:val="18"/>
+                <w:szCs w:val="18"/>
+              </w:rPr>
+              <w:t>-TIC</w:t>
+            </w:r>
+          </w:p>
+        </w:tc>
+        <w:tc>
+          <w:tcPr>
+            <w:tcW w:w="2337" w:type="dxa"/>
             <w:gridSpan w:val="3"/>
             <w:shd w:val="clear" w:color="auto" w:fill="FFFFFF"/>
             <w:vAlign w:val="center"/>
@@ -4185,11 +4740,19 @@
                 <w:szCs w:val="18"/>
               </w:rPr>
             </w:pPr>
-          </w:p>
-        </w:tc>
-        <w:tc>
-          <w:tcPr>
-            <w:tcW w:w="2210" w:type="dxa"/>
+            <w:r>
+              <w:rPr>
+                <w:rFonts w:ascii="Verdana" w:hAnsi="Verdana"/>
+                <w:sz w:val="18"/>
+                <w:szCs w:val="18"/>
+              </w:rPr>
+              <w:t>Gerente General</w:t>
+            </w:r>
+          </w:p>
+        </w:tc>
+        <w:tc>
+          <w:tcPr>
+            <w:tcW w:w="2215" w:type="dxa"/>
             <w:vAlign w:val="center"/>
           </w:tcPr>
           <w:p>
@@ -4202,6 +4765,14 @@
                 <w:szCs w:val="18"/>
               </w:rPr>
             </w:pPr>
+            <w:r>
+              <w:rPr>
+                <w:rFonts w:ascii="Verdana" w:hAnsi="Verdana"/>
+                <w:sz w:val="18"/>
+                <w:szCs w:val="18"/>
+              </w:rPr>
+              <w:t>13/11/20</w:t>
+            </w:r>
           </w:p>
         </w:tc>
       </w:tr>
@@ -4213,7 +4784,7 @@
         </w:trPr>
         <w:tc>
           <w:tcPr>
-            <w:tcW w:w="2215" w:type="dxa"/>
+            <w:tcW w:w="2214" w:type="dxa"/>
             <w:gridSpan w:val="2"/>
             <w:vAlign w:val="center"/>
           </w:tcPr>
@@ -4227,11 +4798,20 @@
                 <w:lang w:val="es-PE"/>
               </w:rPr>
             </w:pPr>
-          </w:p>
-        </w:tc>
-        <w:tc>
-          <w:tcPr>
-            <w:tcW w:w="2162" w:type="dxa"/>
+            <w:r>
+              <w:rPr>
+                <w:rFonts w:ascii="Verdana" w:hAnsi="Verdana"/>
+                <w:sz w:val="18"/>
+                <w:szCs w:val="18"/>
+                <w:lang w:val="es-PE"/>
+              </w:rPr>
+              <w:t>Fabián Díaz</w:t>
+            </w:r>
+          </w:p>
+        </w:tc>
+        <w:tc>
+          <w:tcPr>
+            <w:tcW w:w="2160" w:type="dxa"/>
             <w:gridSpan w:val="3"/>
             <w:shd w:val="clear" w:color="auto" w:fill="FFFFFF"/>
             <w:vAlign w:val="center"/>
@@ -4246,11 +4826,27 @@
                 <w:szCs w:val="18"/>
               </w:rPr>
             </w:pPr>
-          </w:p>
-        </w:tc>
-        <w:tc>
-          <w:tcPr>
-            <w:tcW w:w="2339" w:type="dxa"/>
+            <w:r>
+              <w:rPr>
+                <w:rFonts w:ascii="Verdana" w:hAnsi="Verdana"/>
+                <w:sz w:val="18"/>
+                <w:szCs w:val="18"/>
+              </w:rPr>
+              <w:t>Software</w:t>
+            </w:r>
+            <w:r>
+              <w:rPr>
+                <w:rFonts w:ascii="Verdana" w:hAnsi="Verdana"/>
+                <w:sz w:val="18"/>
+                <w:szCs w:val="18"/>
+              </w:rPr>
+              <w:t>-TIC</w:t>
+            </w:r>
+          </w:p>
+        </w:tc>
+        <w:tc>
+          <w:tcPr>
+            <w:tcW w:w="2337" w:type="dxa"/>
             <w:gridSpan w:val="3"/>
             <w:shd w:val="clear" w:color="auto" w:fill="FFFFFF"/>
             <w:vAlign w:val="center"/>
@@ -4265,11 +4861,19 @@
                 <w:szCs w:val="18"/>
               </w:rPr>
             </w:pPr>
-          </w:p>
-        </w:tc>
-        <w:tc>
-          <w:tcPr>
-            <w:tcW w:w="2210" w:type="dxa"/>
+            <w:r>
+              <w:rPr>
+                <w:rFonts w:ascii="Verdana" w:hAnsi="Verdana"/>
+                <w:sz w:val="18"/>
+                <w:szCs w:val="18"/>
+              </w:rPr>
+              <w:t xml:space="preserve">Director de Tecnología  </w:t>
+            </w:r>
+          </w:p>
+        </w:tc>
+        <w:tc>
+          <w:tcPr>
+            <w:tcW w:w="2215" w:type="dxa"/>
             <w:vAlign w:val="center"/>
           </w:tcPr>
           <w:p>
@@ -4282,6 +4886,268 @@
                 <w:szCs w:val="18"/>
               </w:rPr>
             </w:pPr>
+            <w:r>
+              <w:rPr>
+                <w:rFonts w:ascii="Verdana" w:hAnsi="Verdana"/>
+                <w:sz w:val="18"/>
+                <w:szCs w:val="18"/>
+              </w:rPr>
+              <w:t>13/11/20</w:t>
+            </w:r>
+          </w:p>
+        </w:tc>
+      </w:tr>
+      <w:tr>
+        <w:trPr>
+          <w:cantSplit/>
+          <w:trHeight w:val="284"/>
+          <w:jc w:val="center"/>
+        </w:trPr>
+        <w:tc>
+          <w:tcPr>
+            <w:tcW w:w="2214" w:type="dxa"/>
+            <w:gridSpan w:val="2"/>
+            <w:vAlign w:val="center"/>
+          </w:tcPr>
+          <w:p>
+            <w:pPr>
+              <w:jc w:val="both"/>
+              <w:rPr>
+                <w:rFonts w:ascii="Verdana" w:hAnsi="Verdana"/>
+                <w:sz w:val="18"/>
+                <w:szCs w:val="18"/>
+                <w:lang w:val="es-PE"/>
+              </w:rPr>
+            </w:pPr>
+            <w:proofErr w:type="spellStart"/>
+            <w:r>
+              <w:rPr>
+                <w:rFonts w:ascii="Verdana" w:hAnsi="Verdana"/>
+                <w:sz w:val="18"/>
+                <w:szCs w:val="18"/>
+                <w:lang w:val="es-PE"/>
+              </w:rPr>
+              <w:lastRenderedPageBreak/>
+              <w:t>Jhonson</w:t>
+            </w:r>
+            <w:proofErr w:type="spellEnd"/>
+            <w:r>
+              <w:rPr>
+                <w:rFonts w:ascii="Verdana" w:hAnsi="Verdana"/>
+                <w:sz w:val="18"/>
+                <w:szCs w:val="18"/>
+                <w:lang w:val="es-PE"/>
+              </w:rPr>
+              <w:t xml:space="preserve"> Narváez</w:t>
+            </w:r>
+          </w:p>
+        </w:tc>
+        <w:tc>
+          <w:tcPr>
+            <w:tcW w:w="2160" w:type="dxa"/>
+            <w:gridSpan w:val="3"/>
+            <w:shd w:val="clear" w:color="auto" w:fill="FFFFFF"/>
+            <w:vAlign w:val="center"/>
+          </w:tcPr>
+          <w:p>
+            <w:pPr>
+              <w:pStyle w:val="Textoindependiente"/>
+              <w:jc w:val="both"/>
+              <w:rPr>
+                <w:rFonts w:ascii="Verdana" w:hAnsi="Verdana"/>
+                <w:sz w:val="18"/>
+                <w:szCs w:val="18"/>
+              </w:rPr>
+            </w:pPr>
+            <w:r>
+              <w:rPr>
+                <w:rFonts w:ascii="Verdana" w:hAnsi="Verdana"/>
+                <w:sz w:val="18"/>
+                <w:szCs w:val="18"/>
+              </w:rPr>
+              <w:t>Software</w:t>
+            </w:r>
+            <w:r>
+              <w:rPr>
+                <w:rFonts w:ascii="Verdana" w:hAnsi="Verdana"/>
+                <w:sz w:val="18"/>
+                <w:szCs w:val="18"/>
+              </w:rPr>
+              <w:t>-TIC</w:t>
+            </w:r>
+          </w:p>
+        </w:tc>
+        <w:tc>
+          <w:tcPr>
+            <w:tcW w:w="2337" w:type="dxa"/>
+            <w:gridSpan w:val="3"/>
+            <w:shd w:val="clear" w:color="auto" w:fill="FFFFFF"/>
+            <w:vAlign w:val="center"/>
+          </w:tcPr>
+          <w:p>
+            <w:pPr>
+              <w:pStyle w:val="Textoindependiente"/>
+              <w:jc w:val="both"/>
+              <w:rPr>
+                <w:rFonts w:ascii="Verdana" w:hAnsi="Verdana"/>
+                <w:sz w:val="18"/>
+                <w:szCs w:val="18"/>
+              </w:rPr>
+            </w:pPr>
+            <w:r>
+              <w:rPr>
+                <w:rFonts w:ascii="Verdana" w:hAnsi="Verdana"/>
+                <w:sz w:val="18"/>
+                <w:szCs w:val="18"/>
+              </w:rPr>
+              <w:t>Subdirector de Desarrollo</w:t>
+            </w:r>
+          </w:p>
+        </w:tc>
+        <w:tc>
+          <w:tcPr>
+            <w:tcW w:w="2215" w:type="dxa"/>
+            <w:vAlign w:val="center"/>
+          </w:tcPr>
+          <w:p>
+            <w:pPr>
+              <w:pStyle w:val="Textoindependiente"/>
+              <w:jc w:val="both"/>
+              <w:rPr>
+                <w:rFonts w:ascii="Verdana" w:hAnsi="Verdana"/>
+                <w:sz w:val="18"/>
+                <w:szCs w:val="18"/>
+              </w:rPr>
+            </w:pPr>
+            <w:r>
+              <w:rPr>
+                <w:rFonts w:ascii="Verdana" w:hAnsi="Verdana"/>
+                <w:sz w:val="18"/>
+                <w:szCs w:val="18"/>
+              </w:rPr>
+              <w:t>13/11/20</w:t>
+            </w:r>
+          </w:p>
+        </w:tc>
+      </w:tr>
+      <w:tr>
+        <w:trPr>
+          <w:cantSplit/>
+          <w:trHeight w:val="284"/>
+          <w:jc w:val="center"/>
+        </w:trPr>
+        <w:tc>
+          <w:tcPr>
+            <w:tcW w:w="2214" w:type="dxa"/>
+            <w:gridSpan w:val="2"/>
+            <w:vAlign w:val="center"/>
+          </w:tcPr>
+          <w:p>
+            <w:pPr>
+              <w:jc w:val="both"/>
+              <w:rPr>
+                <w:rFonts w:ascii="Verdana" w:hAnsi="Verdana"/>
+                <w:sz w:val="18"/>
+                <w:szCs w:val="18"/>
+                <w:lang w:val="es-PE"/>
+              </w:rPr>
+            </w:pPr>
+            <w:r>
+              <w:rPr>
+                <w:rFonts w:ascii="Verdana" w:hAnsi="Verdana"/>
+                <w:sz w:val="18"/>
+                <w:szCs w:val="18"/>
+                <w:lang w:val="es-PE"/>
+              </w:rPr>
+              <w:t>Karina Sánchez</w:t>
+            </w:r>
+          </w:p>
+        </w:tc>
+        <w:tc>
+          <w:tcPr>
+            <w:tcW w:w="2160" w:type="dxa"/>
+            <w:gridSpan w:val="3"/>
+            <w:shd w:val="clear" w:color="auto" w:fill="FFFFFF"/>
+            <w:vAlign w:val="center"/>
+          </w:tcPr>
+          <w:p>
+            <w:pPr>
+              <w:pStyle w:val="Textoindependiente"/>
+              <w:jc w:val="both"/>
+              <w:rPr>
+                <w:rFonts w:ascii="Verdana" w:hAnsi="Verdana"/>
+                <w:sz w:val="18"/>
+                <w:szCs w:val="18"/>
+              </w:rPr>
+            </w:pPr>
+            <w:r>
+              <w:rPr>
+                <w:rFonts w:ascii="Verdana" w:hAnsi="Verdana"/>
+                <w:sz w:val="18"/>
+                <w:szCs w:val="18"/>
+              </w:rPr>
+              <w:t>Software</w:t>
+            </w:r>
+            <w:r>
+              <w:rPr>
+                <w:rFonts w:ascii="Verdana" w:hAnsi="Verdana"/>
+                <w:sz w:val="18"/>
+                <w:szCs w:val="18"/>
+              </w:rPr>
+              <w:t>-TIC</w:t>
+            </w:r>
+          </w:p>
+        </w:tc>
+        <w:tc>
+          <w:tcPr>
+            <w:tcW w:w="2337" w:type="dxa"/>
+            <w:gridSpan w:val="3"/>
+            <w:shd w:val="clear" w:color="auto" w:fill="FFFFFF"/>
+            <w:vAlign w:val="center"/>
+          </w:tcPr>
+          <w:p>
+            <w:pPr>
+              <w:pStyle w:val="Textoindependiente"/>
+              <w:jc w:val="both"/>
+              <w:rPr>
+                <w:rFonts w:ascii="Verdana" w:hAnsi="Verdana"/>
+                <w:sz w:val="18"/>
+                <w:szCs w:val="18"/>
+              </w:rPr>
+            </w:pPr>
+            <w:r>
+              <w:rPr>
+                <w:rFonts w:ascii="Verdana" w:hAnsi="Verdana"/>
+                <w:sz w:val="18"/>
+                <w:szCs w:val="18"/>
+              </w:rPr>
+              <w:t>Subdirector de Seguridades</w:t>
+            </w:r>
+          </w:p>
+        </w:tc>
+        <w:tc>
+          <w:tcPr>
+            <w:tcW w:w="2215" w:type="dxa"/>
+            <w:vAlign w:val="center"/>
+          </w:tcPr>
+          <w:p>
+            <w:pPr>
+              <w:pStyle w:val="Textoindependiente"/>
+              <w:jc w:val="both"/>
+              <w:rPr>
+                <w:rFonts w:ascii="Verdana" w:hAnsi="Verdana"/>
+                <w:sz w:val="18"/>
+                <w:szCs w:val="18"/>
+              </w:rPr>
+            </w:pPr>
+            <w:r>
+              <w:rPr>
+                <w:rFonts w:ascii="Verdana" w:hAnsi="Verdana"/>
+                <w:sz w:val="18"/>
+                <w:szCs w:val="18"/>
+              </w:rPr>
+              <w:t>13/11/20</w:t>
+            </w:r>
           </w:p>
         </w:tc>
       </w:tr>
@@ -4624,38 +5490,18 @@
             </w:rPr>
             <w:t xml:space="preserve">Contacto: </w:t>
           </w:r>
-          <w:r>
-            <w:fldChar w:fldCharType="begin"/>
-          </w:r>
-          <w:r>
-            <w:rPr>
-              <w:lang w:val="es-EC"/>
-            </w:rPr>
-            <w:instrText xml:space="preserve"> HYPERLINK "mailto:informes@dharma-consulting.com" </w:instrText>
-          </w:r>
-          <w:r>
-            <w:fldChar w:fldCharType="separate"/>
-          </w:r>
-          <w:r>
-            <w:rPr>
-              <w:rStyle w:val="Hipervnculo"/>
-              <w:rFonts w:ascii="Verdana" w:hAnsi="Verdana"/>
-              <w:sz w:val="16"/>
-              <w:szCs w:val="16"/>
-              <w:lang w:val="es-ES"/>
-            </w:rPr>
-            <w:t>informes@dharma-consulting.com</w:t>
-          </w:r>
-          <w:r>
-            <w:rPr>
-              <w:rStyle w:val="Hipervnculo"/>
-              <w:rFonts w:ascii="Verdana" w:hAnsi="Verdana"/>
-              <w:sz w:val="16"/>
-              <w:szCs w:val="16"/>
-              <w:lang w:val="es-ES"/>
-            </w:rPr>
-            <w:fldChar w:fldCharType="end"/>
-          </w:r>
+          <w:hyperlink r:id="rId1" w:history="1">
+            <w:r>
+              <w:rPr>
+                <w:rStyle w:val="Hipervnculo"/>
+                <w:rFonts w:ascii="Verdana" w:hAnsi="Verdana"/>
+                <w:sz w:val="16"/>
+                <w:szCs w:val="16"/>
+                <w:lang w:val="es-ES"/>
+              </w:rPr>
+              <w:t>informes@dharma-consulting.com</w:t>
+            </w:r>
+          </w:hyperlink>
           <w:r>
             <w:rPr>
               <w:rFonts w:ascii="Verdana" w:hAnsi="Verdana"/>
@@ -4665,38 +5511,18 @@
             </w:rPr>
             <w:t xml:space="preserve">  Página Web: </w:t>
           </w:r>
-          <w:r>
-            <w:fldChar w:fldCharType="begin"/>
-          </w:r>
-          <w:r>
-            <w:rPr>
-              <w:lang w:val="es-EC"/>
-            </w:rPr>
-            <w:instrText xml:space="preserve"> HYPERLINK "http://www.dharmacon.net" </w:instrText>
-          </w:r>
-          <w:r>
-            <w:fldChar w:fldCharType="separate"/>
-          </w:r>
-          <w:r>
-            <w:rPr>
-              <w:rStyle w:val="Hipervnculo"/>
-              <w:rFonts w:ascii="Verdana" w:hAnsi="Verdana"/>
-              <w:sz w:val="16"/>
-              <w:szCs w:val="16"/>
-              <w:lang w:val="es-ES"/>
-            </w:rPr>
-            <w:t>www.dharmacon.net</w:t>
-          </w:r>
-          <w:r>
-            <w:rPr>
-              <w:rStyle w:val="Hipervnculo"/>
-              <w:rFonts w:ascii="Verdana" w:hAnsi="Verdana"/>
-              <w:sz w:val="16"/>
-              <w:szCs w:val="16"/>
-              <w:lang w:val="es-ES"/>
-            </w:rPr>
-            <w:fldChar w:fldCharType="end"/>
-          </w:r>
+          <w:hyperlink r:id="rId2" w:history="1">
+            <w:r>
+              <w:rPr>
+                <w:rStyle w:val="Hipervnculo"/>
+                <w:rFonts w:ascii="Verdana" w:hAnsi="Verdana"/>
+                <w:sz w:val="16"/>
+                <w:szCs w:val="16"/>
+                <w:lang w:val="es-ES"/>
+              </w:rPr>
+              <w:t>www.dharmacon.net</w:t>
+            </w:r>
+          </w:hyperlink>
         </w:p>
         <w:p>
           <w:pPr>
@@ -6884,7 +7710,7 @@
 </file>
 
 <file path=customXml/itemProps1.xml><?xml version="1.0" encoding="utf-8"?>
-<ds:datastoreItem xmlns:ds="http://schemas.openxmlformats.org/officeDocument/2006/customXml" ds:itemID="{B4DFEFD2-1ABB-429D-8EDB-6938064092EF}">
+<ds:datastoreItem xmlns:ds="http://schemas.openxmlformats.org/officeDocument/2006/customXml" ds:itemID="{1E26B2A9-7B08-4E40-85EA-5C975C2148E2}">
   <ds:schemaRefs>
     <ds:schemaRef ds:uri="http://schemas.openxmlformats.org/officeDocument/2006/bibliography"/>
   </ds:schemaRefs>

</xml_diff>

<commit_message>
Versión inicial del documento FGPR_320_06
Se carga primera versión FGPR_320_06 - Lista de Interesados -Por Rol General en el Proyecto
</commit_message>
<xml_diff>
--- a/FGPR_010_06 - Acta de Constitución del Proyecto.docx
+++ b/FGPR_010_06 - Acta de Constitución del Proyecto.docx
@@ -3670,7 +3670,6 @@
                 <w:lang w:val="es-EC"/>
               </w:rPr>
             </w:pPr>
-            <w:bookmarkStart w:id="0" w:name="_GoBack" w:colFirst="0" w:colLast="0"/>
             <w:r>
               <w:rPr>
                 <w:rFonts w:ascii="Verdana" w:hAnsi="Verdana"/>
@@ -3716,7 +3715,6 @@
           </w:p>
         </w:tc>
       </w:tr>
-      <w:bookmarkEnd w:id="0"/>
       <w:tr>
         <w:trPr>
           <w:trHeight w:val="218"/>
@@ -4204,7 +4202,7 @@
                 <w:sz w:val="18"/>
                 <w:szCs w:val="18"/>
               </w:rPr>
-              <w:t>KS</w:t>
+              <w:t>AR</w:t>
             </w:r>
           </w:p>
         </w:tc>
@@ -4418,7 +4416,15 @@
                 <w:sz w:val="18"/>
                 <w:szCs w:val="18"/>
               </w:rPr>
-              <w:t>AR/FD/JN</w:t>
+              <w:t>KS</w:t>
+            </w:r>
+            <w:r>
+              <w:rPr>
+                <w:rFonts w:ascii="Verdana" w:hAnsi="Verdana"/>
+                <w:sz w:val="18"/>
+                <w:szCs w:val="18"/>
+              </w:rPr>
+              <w:t>/FD/JN</w:t>
             </w:r>
           </w:p>
         </w:tc>
@@ -4578,7 +4584,18 @@
                 <w:smallCaps/>
                 <w:lang w:val="es-ES"/>
               </w:rPr>
-              <w:t>Empresa</w:t>
+              <w:t>Emp</w:t>
+            </w:r>
+            <w:bookmarkStart w:id="0" w:name="_GoBack"/>
+            <w:bookmarkEnd w:id="0"/>
+            <w:r>
+              <w:rPr>
+                <w:rFonts w:ascii="Verdana" w:hAnsi="Verdana"/>
+                <w:b/>
+                <w:smallCaps/>
+                <w:lang w:val="es-ES"/>
+              </w:rPr>
+              <w:t>resa</w:t>
             </w:r>
           </w:p>
         </w:tc>
@@ -4675,16 +4692,7 @@
                 <w:szCs w:val="18"/>
                 <w:lang w:val="es-PE"/>
               </w:rPr>
-              <w:t xml:space="preserve">Andrés </w:t>
-            </w:r>
-            <w:r>
-              <w:rPr>
-                <w:rFonts w:ascii="Verdana" w:hAnsi="Verdana"/>
-                <w:sz w:val="18"/>
-                <w:szCs w:val="18"/>
-                <w:lang w:val="es-PE"/>
-              </w:rPr>
-              <w:t>Rodríguez</w:t>
+              <w:t>Andrés Rodríguez</w:t>
             </w:r>
           </w:p>
         </w:tc>
@@ -5490,18 +5498,38 @@
             </w:rPr>
             <w:t xml:space="preserve">Contacto: </w:t>
           </w:r>
-          <w:hyperlink r:id="rId1" w:history="1">
-            <w:r>
-              <w:rPr>
-                <w:rStyle w:val="Hipervnculo"/>
-                <w:rFonts w:ascii="Verdana" w:hAnsi="Verdana"/>
-                <w:sz w:val="16"/>
-                <w:szCs w:val="16"/>
-                <w:lang w:val="es-ES"/>
-              </w:rPr>
-              <w:t>informes@dharma-consulting.com</w:t>
-            </w:r>
-          </w:hyperlink>
+          <w:r>
+            <w:fldChar w:fldCharType="begin"/>
+          </w:r>
+          <w:r>
+            <w:rPr>
+              <w:lang w:val="es-EC"/>
+            </w:rPr>
+            <w:instrText xml:space="preserve"> HYPERLINK "mailto:informes@dharma-consulting.com" </w:instrText>
+          </w:r>
+          <w:r>
+            <w:fldChar w:fldCharType="separate"/>
+          </w:r>
+          <w:r>
+            <w:rPr>
+              <w:rStyle w:val="Hipervnculo"/>
+              <w:rFonts w:ascii="Verdana" w:hAnsi="Verdana"/>
+              <w:sz w:val="16"/>
+              <w:szCs w:val="16"/>
+              <w:lang w:val="es-ES"/>
+            </w:rPr>
+            <w:t>informes@dharma-consulting.com</w:t>
+          </w:r>
+          <w:r>
+            <w:rPr>
+              <w:rStyle w:val="Hipervnculo"/>
+              <w:rFonts w:ascii="Verdana" w:hAnsi="Verdana"/>
+              <w:sz w:val="16"/>
+              <w:szCs w:val="16"/>
+              <w:lang w:val="es-ES"/>
+            </w:rPr>
+            <w:fldChar w:fldCharType="end"/>
+          </w:r>
           <w:r>
             <w:rPr>
               <w:rFonts w:ascii="Verdana" w:hAnsi="Verdana"/>
@@ -5511,18 +5539,38 @@
             </w:rPr>
             <w:t xml:space="preserve">  Página Web: </w:t>
           </w:r>
-          <w:hyperlink r:id="rId2" w:history="1">
-            <w:r>
-              <w:rPr>
-                <w:rStyle w:val="Hipervnculo"/>
-                <w:rFonts w:ascii="Verdana" w:hAnsi="Verdana"/>
-                <w:sz w:val="16"/>
-                <w:szCs w:val="16"/>
-                <w:lang w:val="es-ES"/>
-              </w:rPr>
-              <w:t>www.dharmacon.net</w:t>
-            </w:r>
-          </w:hyperlink>
+          <w:r>
+            <w:fldChar w:fldCharType="begin"/>
+          </w:r>
+          <w:r>
+            <w:rPr>
+              <w:lang w:val="es-EC"/>
+            </w:rPr>
+            <w:instrText xml:space="preserve"> HYPERLINK "http://www.dharmacon.net" </w:instrText>
+          </w:r>
+          <w:r>
+            <w:fldChar w:fldCharType="separate"/>
+          </w:r>
+          <w:r>
+            <w:rPr>
+              <w:rStyle w:val="Hipervnculo"/>
+              <w:rFonts w:ascii="Verdana" w:hAnsi="Verdana"/>
+              <w:sz w:val="16"/>
+              <w:szCs w:val="16"/>
+              <w:lang w:val="es-ES"/>
+            </w:rPr>
+            <w:t>www.dharmacon.net</w:t>
+          </w:r>
+          <w:r>
+            <w:rPr>
+              <w:rStyle w:val="Hipervnculo"/>
+              <w:rFonts w:ascii="Verdana" w:hAnsi="Verdana"/>
+              <w:sz w:val="16"/>
+              <w:szCs w:val="16"/>
+              <w:lang w:val="es-ES"/>
+            </w:rPr>
+            <w:fldChar w:fldCharType="end"/>
+          </w:r>
         </w:p>
         <w:p>
           <w:pPr>
@@ -7710,7 +7758,7 @@
 </file>
 
 <file path=customXml/itemProps1.xml><?xml version="1.0" encoding="utf-8"?>
-<ds:datastoreItem xmlns:ds="http://schemas.openxmlformats.org/officeDocument/2006/customXml" ds:itemID="{1E26B2A9-7B08-4E40-85EA-5C975C2148E2}">
+<ds:datastoreItem xmlns:ds="http://schemas.openxmlformats.org/officeDocument/2006/customXml" ds:itemID="{144DF17F-93DB-4A1E-8600-778416A438C3}">
   <ds:schemaRefs>
     <ds:schemaRef ds:uri="http://schemas.openxmlformats.org/officeDocument/2006/bibliography"/>
   </ds:schemaRefs>

</xml_diff>

<commit_message>
Descripcion general del proyecto - version 1.0
</commit_message>
<xml_diff>
--- a/FGPR_010_06 - Acta de Constitución del Proyecto.docx
+++ b/FGPR_010_06 - Acta de Constitución del Proyecto.docx
@@ -1,6 +1,6 @@
 
 <file path=word/document.xml><?xml version="1.0" encoding="utf-8"?>
-<w:document xmlns:wpc="http://schemas.microsoft.com/office/word/2010/wordprocessingCanvas" xmlns:cx="http://schemas.microsoft.com/office/drawing/2014/chartex" xmlns:mc="http://schemas.openxmlformats.org/markup-compatibility/2006" xmlns:o="urn:schemas-microsoft-com:office:office" xmlns:r="http://schemas.openxmlformats.org/officeDocument/2006/relationships" xmlns:m="http://schemas.openxmlformats.org/officeDocument/2006/math" xmlns:v="urn:schemas-microsoft-com:vml" xmlns:wp14="http://schemas.microsoft.com/office/word/2010/wordprocessingDrawing" xmlns:wp="http://schemas.openxmlformats.org/drawingml/2006/wordprocessingDrawing" xmlns:w10="urn:schemas-microsoft-com:office:word" xmlns:w="http://schemas.openxmlformats.org/wordprocessingml/2006/main" xmlns:w14="http://schemas.microsoft.com/office/word/2010/wordml" xmlns:w15="http://schemas.microsoft.com/office/word/2012/wordml" xmlns:w16se="http://schemas.microsoft.com/office/word/2015/wordml/symex" xmlns:wpg="http://schemas.microsoft.com/office/word/2010/wordprocessingGroup" xmlns:wpi="http://schemas.microsoft.com/office/word/2010/wordprocessingInk" xmlns:wne="http://schemas.microsoft.com/office/word/2006/wordml" xmlns:wps="http://schemas.microsoft.com/office/word/2010/wordprocessingShape" mc:Ignorable="w14 w15 w16se wp14">
+<w:document xmlns:wpc="http://schemas.microsoft.com/office/word/2010/wordprocessingCanvas" xmlns:cx="http://schemas.microsoft.com/office/drawing/2014/chartex" xmlns:cx1="http://schemas.microsoft.com/office/drawing/2015/9/8/chartex" xmlns:cx2="http://schemas.microsoft.com/office/drawing/2015/10/21/chartex" xmlns:cx3="http://schemas.microsoft.com/office/drawing/2016/5/9/chartex" xmlns:cx4="http://schemas.microsoft.com/office/drawing/2016/5/10/chartex" xmlns:cx5="http://schemas.microsoft.com/office/drawing/2016/5/11/chartex" xmlns:cx6="http://schemas.microsoft.com/office/drawing/2016/5/12/chartex" xmlns:cx7="http://schemas.microsoft.com/office/drawing/2016/5/13/chartex" xmlns:cx8="http://schemas.microsoft.com/office/drawing/2016/5/14/chartex" xmlns:mc="http://schemas.openxmlformats.org/markup-compatibility/2006" xmlns:aink="http://schemas.microsoft.com/office/drawing/2016/ink" xmlns:am3d="http://schemas.microsoft.com/office/drawing/2017/model3d" xmlns:o="urn:schemas-microsoft-com:office:office" xmlns:r="http://schemas.openxmlformats.org/officeDocument/2006/relationships" xmlns:m="http://schemas.openxmlformats.org/officeDocument/2006/math" xmlns:v="urn:schemas-microsoft-com:vml" xmlns:wp14="http://schemas.microsoft.com/office/word/2010/wordprocessingDrawing" xmlns:wp="http://schemas.openxmlformats.org/drawingml/2006/wordprocessingDrawing" xmlns:w10="urn:schemas-microsoft-com:office:word" xmlns:w="http://schemas.openxmlformats.org/wordprocessingml/2006/main" xmlns:w14="http://schemas.microsoft.com/office/word/2010/wordml" xmlns:w15="http://schemas.microsoft.com/office/word/2012/wordml" xmlns:w16cex="http://schemas.microsoft.com/office/word/2018/wordml/cex" xmlns:w16cid="http://schemas.microsoft.com/office/word/2016/wordml/cid" xmlns:w16="http://schemas.microsoft.com/office/word/2018/wordml" xmlns:w16se="http://schemas.microsoft.com/office/word/2015/wordml/symex" xmlns:wpg="http://schemas.microsoft.com/office/word/2010/wordprocessingGroup" xmlns:wpi="http://schemas.microsoft.com/office/word/2010/wordprocessingInk" xmlns:wne="http://schemas.microsoft.com/office/word/2006/wordml" xmlns:wps="http://schemas.microsoft.com/office/word/2010/wordprocessingShape" mc:Ignorable="w14 w15 w16se w16cid w16 w16cex wp14">
   <w:body>
     <w:tbl>
       <w:tblPr>
@@ -1503,8 +1503,376 @@
                 <w:rFonts w:ascii="Verdana" w:hAnsi="Verdana"/>
                 <w:sz w:val="18"/>
                 <w:szCs w:val="18"/>
-              </w:rPr>
-            </w:pPr>
+                <w:lang w:val="es-ES"/>
+              </w:rPr>
+            </w:pPr>
+            <w:r>
+              <w:rPr>
+                <w:rFonts w:ascii="Verdana" w:hAnsi="Verdana"/>
+                <w:sz w:val="18"/>
+                <w:szCs w:val="18"/>
+              </w:rPr>
+              <w:t xml:space="preserve">El proyecto SGVR “Sistema de Gestión y Venta de </w:t>
+            </w:r>
+            <w:proofErr w:type="spellStart"/>
+            <w:r>
+              <w:rPr>
+                <w:rFonts w:ascii="Verdana" w:hAnsi="Verdana"/>
+                <w:sz w:val="18"/>
+                <w:szCs w:val="18"/>
+              </w:rPr>
+              <w:t>Reposter</w:t>
+            </w:r>
+            <w:r>
+              <w:rPr>
+                <w:rFonts w:ascii="Verdana" w:hAnsi="Verdana"/>
+                <w:sz w:val="18"/>
+                <w:szCs w:val="18"/>
+                <w:lang w:val="es-ES"/>
+              </w:rPr>
+              <w:t>ía</w:t>
+            </w:r>
+            <w:proofErr w:type="spellEnd"/>
+            <w:r>
+              <w:rPr>
+                <w:rFonts w:ascii="Verdana" w:hAnsi="Verdana"/>
+                <w:sz w:val="18"/>
+                <w:szCs w:val="18"/>
+                <w:lang w:val="es-ES"/>
+              </w:rPr>
+              <w:t xml:space="preserve"> en la empresa El Túnel” fue concebido como una iniciativa de desarrollo de software, con el propósito de impulsar el marketing online y el comercio electrónico que actualmente para ofertar sus productos lo realiza mediante la publicación de anuncios en Internet y redes sociales como Facebook.</w:t>
+            </w:r>
+          </w:p>
+          <w:p>
+            <w:pPr>
+              <w:pStyle w:val="Textoindependiente"/>
+              <w:jc w:val="both"/>
+              <w:rPr>
+                <w:rFonts w:ascii="Verdana" w:hAnsi="Verdana"/>
+                <w:sz w:val="18"/>
+                <w:szCs w:val="18"/>
+                <w:lang w:val="es-ES"/>
+              </w:rPr>
+            </w:pPr>
+          </w:p>
+          <w:p>
+            <w:pPr>
+              <w:pStyle w:val="Textoindependiente"/>
+              <w:jc w:val="both"/>
+              <w:rPr>
+                <w:rFonts w:ascii="Verdana" w:hAnsi="Verdana"/>
+                <w:sz w:val="18"/>
+                <w:szCs w:val="18"/>
+                <w:lang w:val="es-ES"/>
+              </w:rPr>
+            </w:pPr>
+            <w:r>
+              <w:rPr>
+                <w:rFonts w:ascii="Verdana" w:hAnsi="Verdana"/>
+                <w:sz w:val="18"/>
+                <w:szCs w:val="18"/>
+                <w:lang w:val="es-ES"/>
+              </w:rPr>
+              <w:t>Actualmente, algunas PYMES (Pequeñas y medianas empresas) ecuatorianas al no contar con un local físico para ejercer sus actividades comerciales y económicas que aporten a la diversificación de sus sectores de mercado y la generación de empleos, necesitan contar con un sitio web y presencia online para que los clientes y usuarios que estén interesados en comprar los diversos dulces y postres preparados por la empresa lo realicen de forma fácil y segura. Para precautelar su salud y seguridad personal ante la presente pandemia global provocada por el virus Covid-19 que ha golpeado fuertemente los sectores laboral, comercial y económico en todos los continentes alrededor del mundo.</w:t>
+            </w:r>
+          </w:p>
+          <w:p>
+            <w:pPr>
+              <w:pStyle w:val="Textoindependiente"/>
+              <w:jc w:val="both"/>
+              <w:rPr>
+                <w:rFonts w:ascii="Verdana" w:hAnsi="Verdana"/>
+                <w:sz w:val="18"/>
+                <w:szCs w:val="18"/>
+                <w:lang w:val="es-ES"/>
+              </w:rPr>
+            </w:pPr>
+          </w:p>
+          <w:p>
+            <w:pPr>
+              <w:pStyle w:val="Textoindependiente"/>
+              <w:jc w:val="both"/>
+              <w:rPr>
+                <w:rFonts w:ascii="Verdana" w:hAnsi="Verdana"/>
+                <w:sz w:val="18"/>
+                <w:szCs w:val="18"/>
+                <w:lang w:val="es-ES"/>
+              </w:rPr>
+            </w:pPr>
+            <w:r>
+              <w:rPr>
+                <w:rFonts w:ascii="Verdana" w:hAnsi="Verdana"/>
+                <w:sz w:val="18"/>
+                <w:szCs w:val="18"/>
+                <w:lang w:val="es-ES"/>
+              </w:rPr>
+              <w:t>El desarrollo del proyecto estará a cargo de los siguientes recursos humanos y técnicos:</w:t>
+            </w:r>
+          </w:p>
+          <w:p>
+            <w:pPr>
+              <w:pStyle w:val="Textoindependiente"/>
+              <w:numPr>
+                <w:ilvl w:val="0"/>
+                <w:numId w:val="9"/>
+              </w:numPr>
+              <w:jc w:val="both"/>
+              <w:rPr>
+                <w:rFonts w:ascii="Verdana" w:hAnsi="Verdana"/>
+                <w:sz w:val="18"/>
+                <w:szCs w:val="18"/>
+                <w:lang w:val="es-ES"/>
+              </w:rPr>
+            </w:pPr>
+            <w:proofErr w:type="spellStart"/>
+            <w:r>
+              <w:rPr>
+                <w:rFonts w:ascii="Verdana" w:hAnsi="Verdana"/>
+                <w:sz w:val="18"/>
+                <w:szCs w:val="18"/>
+                <w:lang w:val="es-ES"/>
+              </w:rPr>
+              <w:t>Tlgo</w:t>
+            </w:r>
+            <w:proofErr w:type="spellEnd"/>
+            <w:r>
+              <w:rPr>
+                <w:rFonts w:ascii="Verdana" w:hAnsi="Verdana"/>
+                <w:sz w:val="18"/>
+                <w:szCs w:val="18"/>
+                <w:lang w:val="es-ES"/>
+              </w:rPr>
+              <w:t>. Andrés Javier Rodríguez Quintana -&gt; Líder del proyecto y programador</w:t>
+            </w:r>
+          </w:p>
+          <w:p>
+            <w:pPr>
+              <w:pStyle w:val="Textoindependiente"/>
+              <w:numPr>
+                <w:ilvl w:val="0"/>
+                <w:numId w:val="9"/>
+              </w:numPr>
+              <w:jc w:val="both"/>
+              <w:rPr>
+                <w:rFonts w:ascii="Verdana" w:hAnsi="Verdana"/>
+                <w:sz w:val="18"/>
+                <w:szCs w:val="18"/>
+                <w:lang w:val="es-ES"/>
+              </w:rPr>
+            </w:pPr>
+            <w:proofErr w:type="spellStart"/>
+            <w:r>
+              <w:rPr>
+                <w:rFonts w:ascii="Verdana" w:hAnsi="Verdana"/>
+                <w:sz w:val="18"/>
+                <w:szCs w:val="18"/>
+                <w:lang w:val="es-ES"/>
+              </w:rPr>
+              <w:t>Tlgo</w:t>
+            </w:r>
+            <w:proofErr w:type="spellEnd"/>
+            <w:r>
+              <w:rPr>
+                <w:rFonts w:ascii="Verdana" w:hAnsi="Verdana"/>
+                <w:sz w:val="18"/>
+                <w:szCs w:val="18"/>
+                <w:lang w:val="es-ES"/>
+              </w:rPr>
+              <w:t xml:space="preserve">. </w:t>
+            </w:r>
+            <w:r>
+              <w:rPr>
+                <w:rFonts w:ascii="Verdana" w:hAnsi="Verdana"/>
+                <w:sz w:val="18"/>
+                <w:szCs w:val="18"/>
+                <w:lang w:val="es-EC"/>
+              </w:rPr>
+              <w:t xml:space="preserve">Karina </w:t>
+            </w:r>
+            <w:proofErr w:type="spellStart"/>
+            <w:r>
+              <w:rPr>
+                <w:rFonts w:ascii="Verdana" w:hAnsi="Verdana"/>
+                <w:sz w:val="18"/>
+                <w:szCs w:val="18"/>
+                <w:lang w:val="es-EC"/>
+              </w:rPr>
+              <w:t>Rocio</w:t>
+            </w:r>
+            <w:proofErr w:type="spellEnd"/>
+            <w:r>
+              <w:rPr>
+                <w:rFonts w:ascii="Verdana" w:hAnsi="Verdana"/>
+                <w:sz w:val="18"/>
+                <w:szCs w:val="18"/>
+                <w:lang w:val="es-EC"/>
+              </w:rPr>
+              <w:t xml:space="preserve"> Sánchez Pucha</w:t>
+            </w:r>
+            <w:r>
+              <w:rPr>
+                <w:rFonts w:ascii="Verdana" w:hAnsi="Verdana"/>
+                <w:sz w:val="18"/>
+                <w:szCs w:val="18"/>
+                <w:lang w:val="es-ES"/>
+              </w:rPr>
+              <w:t xml:space="preserve"> -&gt; Analista</w:t>
+            </w:r>
+          </w:p>
+          <w:p>
+            <w:pPr>
+              <w:pStyle w:val="Textoindependiente"/>
+              <w:numPr>
+                <w:ilvl w:val="0"/>
+                <w:numId w:val="9"/>
+              </w:numPr>
+              <w:jc w:val="both"/>
+              <w:rPr>
+                <w:rFonts w:ascii="Verdana" w:hAnsi="Verdana"/>
+                <w:sz w:val="18"/>
+                <w:szCs w:val="18"/>
+                <w:lang w:val="es-ES"/>
+              </w:rPr>
+            </w:pPr>
+            <w:proofErr w:type="spellStart"/>
+            <w:r>
+              <w:rPr>
+                <w:rFonts w:ascii="Verdana" w:hAnsi="Verdana"/>
+                <w:sz w:val="18"/>
+                <w:szCs w:val="18"/>
+                <w:lang w:val="es-ES"/>
+              </w:rPr>
+              <w:t>Tlgo</w:t>
+            </w:r>
+            <w:proofErr w:type="spellEnd"/>
+            <w:r>
+              <w:rPr>
+                <w:rFonts w:ascii="Verdana" w:hAnsi="Verdana"/>
+                <w:sz w:val="18"/>
+                <w:szCs w:val="18"/>
+                <w:lang w:val="es-ES"/>
+              </w:rPr>
+              <w:t xml:space="preserve">. </w:t>
+            </w:r>
+            <w:r>
+              <w:rPr>
+                <w:rFonts w:ascii="Calibri" w:eastAsia="DejaVu Sans" w:hAnsi="Calibri" w:cs="Calibri"/>
+                <w:kern w:val="3"/>
+                <w:sz w:val="22"/>
+                <w:lang w:eastAsia="en-US"/>
+              </w:rPr>
+              <w:t xml:space="preserve">Fabián Mauricio Díaz </w:t>
+            </w:r>
+            <w:proofErr w:type="spellStart"/>
+            <w:r>
+              <w:rPr>
+                <w:rFonts w:ascii="Calibri" w:eastAsia="DejaVu Sans" w:hAnsi="Calibri" w:cs="Calibri"/>
+                <w:kern w:val="3"/>
+                <w:sz w:val="22"/>
+                <w:lang w:eastAsia="en-US"/>
+              </w:rPr>
+              <w:t>Analuisa</w:t>
+            </w:r>
+            <w:proofErr w:type="spellEnd"/>
+            <w:r>
+              <w:rPr>
+                <w:rFonts w:ascii="Verdana" w:hAnsi="Verdana"/>
+                <w:sz w:val="18"/>
+                <w:szCs w:val="18"/>
+                <w:lang w:val="es-ES"/>
+              </w:rPr>
+              <w:t xml:space="preserve"> -&gt; Diseñador</w:t>
+            </w:r>
+          </w:p>
+          <w:p>
+            <w:pPr>
+              <w:pStyle w:val="Textoindependiente"/>
+              <w:numPr>
+                <w:ilvl w:val="0"/>
+                <w:numId w:val="9"/>
+              </w:numPr>
+              <w:jc w:val="both"/>
+              <w:rPr>
+                <w:rFonts w:ascii="Verdana" w:hAnsi="Verdana"/>
+                <w:sz w:val="18"/>
+                <w:szCs w:val="18"/>
+                <w:lang w:val="es-ES"/>
+              </w:rPr>
+            </w:pPr>
+            <w:proofErr w:type="spellStart"/>
+            <w:r>
+              <w:rPr>
+                <w:rFonts w:ascii="Verdana" w:hAnsi="Verdana"/>
+                <w:sz w:val="18"/>
+                <w:szCs w:val="18"/>
+                <w:lang w:val="es-ES"/>
+              </w:rPr>
+              <w:t>Tlgo</w:t>
+            </w:r>
+            <w:proofErr w:type="spellEnd"/>
+            <w:r>
+              <w:rPr>
+                <w:rFonts w:ascii="Verdana" w:hAnsi="Verdana"/>
+                <w:sz w:val="18"/>
+                <w:szCs w:val="18"/>
+                <w:lang w:val="es-ES"/>
+              </w:rPr>
+              <w:t xml:space="preserve">. </w:t>
+            </w:r>
+            <w:proofErr w:type="spellStart"/>
+            <w:r>
+              <w:rPr>
+                <w:rFonts w:ascii="Verdana" w:hAnsi="Verdana"/>
+                <w:sz w:val="18"/>
+                <w:szCs w:val="18"/>
+                <w:lang w:val="es-EC"/>
+              </w:rPr>
+              <w:t>Jhonson</w:t>
+            </w:r>
+            <w:proofErr w:type="spellEnd"/>
+            <w:r>
+              <w:rPr>
+                <w:rFonts w:ascii="Verdana" w:hAnsi="Verdana"/>
+                <w:sz w:val="18"/>
+                <w:szCs w:val="18"/>
+                <w:lang w:val="es-EC"/>
+              </w:rPr>
+              <w:t xml:space="preserve"> Patricio Narváez Criollo</w:t>
+            </w:r>
+            <w:r>
+              <w:rPr>
+                <w:rFonts w:ascii="Verdana" w:hAnsi="Verdana"/>
+                <w:sz w:val="18"/>
+                <w:szCs w:val="18"/>
+                <w:lang w:val="es-ES"/>
+              </w:rPr>
+              <w:t xml:space="preserve"> -&gt; </w:t>
+            </w:r>
+            <w:proofErr w:type="spellStart"/>
+            <w:r>
+              <w:rPr>
+                <w:rFonts w:ascii="Verdana" w:hAnsi="Verdana"/>
+                <w:sz w:val="18"/>
+                <w:szCs w:val="18"/>
+                <w:lang w:val="es-ES"/>
+              </w:rPr>
+              <w:t>Tester</w:t>
+            </w:r>
+            <w:proofErr w:type="spellEnd"/>
+          </w:p>
+          <w:p>
+            <w:pPr>
+              <w:pStyle w:val="Textoindependiente"/>
+              <w:jc w:val="both"/>
+              <w:rPr>
+                <w:rFonts w:ascii="Verdana" w:hAnsi="Verdana"/>
+                <w:sz w:val="18"/>
+                <w:szCs w:val="18"/>
+                <w:lang w:val="es-ES"/>
+              </w:rPr>
+            </w:pPr>
+            <w:bookmarkStart w:id="0" w:name="_GoBack"/>
+            <w:bookmarkEnd w:id="0"/>
           </w:p>
         </w:tc>
       </w:tr>
@@ -1802,7 +2170,17 @@
                       <w:szCs w:val="18"/>
                       <w:lang w:val="es-EC"/>
                     </w:rPr>
-                    <w:t xml:space="preserve">Debido a que la interfaz de usuario podrá ser utilizada solamente en un servidor local o web, puede ocasionar en el futuro la demanda de más recursos en aumento de almacenamiento con el número de usuarios que acceder al aplicativos y sus transacciones. </w:t>
+                    <w:t xml:space="preserve">Debido a que la interfaz de usuario podrá ser utilizada solamente en un servidor local o web, puede ocasionar en el futuro la demanda de más recursos en aumento </w:t>
+                  </w:r>
+                  <w:r>
+                    <w:rPr>
+                      <w:rFonts w:ascii="Verdana" w:hAnsi="Verdana"/>
+                      <w:sz w:val="18"/>
+                      <w:szCs w:val="18"/>
+                      <w:lang w:val="es-EC"/>
+                    </w:rPr>
+                    <w:lastRenderedPageBreak/>
+                    <w:t xml:space="preserve">de almacenamiento con el número de usuarios que acceder al aplicativos y sus transacciones. </w:t>
                   </w:r>
                 </w:p>
               </w:tc>
@@ -1830,6 +2208,7 @@
                       <w:szCs w:val="18"/>
                       <w:lang w:val="es-EC"/>
                     </w:rPr>
+                    <w:lastRenderedPageBreak/>
                     <w:t>R002</w:t>
                   </w:r>
                 </w:p>
@@ -2113,7 +2492,6 @@
                       <w:szCs w:val="18"/>
                       <w:lang w:val="es-EC"/>
                     </w:rPr>
-                    <w:lastRenderedPageBreak/>
                     <w:t>R00</w:t>
                   </w:r>
                   <w:r>
@@ -3882,6 +4260,7 @@
                 <w:smallCaps/>
                 <w:lang w:val="es-ES"/>
               </w:rPr>
+              <w:lastRenderedPageBreak/>
               <w:t xml:space="preserve">Criterios de </w:t>
             </w:r>
             <w:r>
@@ -4584,18 +4963,7 @@
                 <w:smallCaps/>
                 <w:lang w:val="es-ES"/>
               </w:rPr>
-              <w:t>Emp</w:t>
-            </w:r>
-            <w:bookmarkStart w:id="0" w:name="_GoBack"/>
-            <w:bookmarkEnd w:id="0"/>
-            <w:r>
-              <w:rPr>
-                <w:rFonts w:ascii="Verdana" w:hAnsi="Verdana"/>
-                <w:b/>
-                <w:smallCaps/>
-                <w:lang w:val="es-ES"/>
-              </w:rPr>
-              <w:t>resa</w:t>
+              <w:t>Empresa</w:t>
             </w:r>
           </w:p>
         </w:tc>
@@ -4935,7 +5303,6 @@
                 <w:szCs w:val="18"/>
                 <w:lang w:val="es-PE"/>
               </w:rPr>
-              <w:lastRenderedPageBreak/>
               <w:t>Jhonson</w:t>
             </w:r>
             <w:proofErr w:type="spellEnd"/>
@@ -5247,7 +5614,7 @@
 </file>
 
 <file path=word/endnotes.xml><?xml version="1.0" encoding="utf-8"?>
-<w:endnotes xmlns:wpc="http://schemas.microsoft.com/office/word/2010/wordprocessingCanvas" xmlns:cx="http://schemas.microsoft.com/office/drawing/2014/chartex" xmlns:mc="http://schemas.openxmlformats.org/markup-compatibility/2006" xmlns:o="urn:schemas-microsoft-com:office:office" xmlns:r="http://schemas.openxmlformats.org/officeDocument/2006/relationships" xmlns:m="http://schemas.openxmlformats.org/officeDocument/2006/math" xmlns:v="urn:schemas-microsoft-com:vml" xmlns:wp14="http://schemas.microsoft.com/office/word/2010/wordprocessingDrawing" xmlns:wp="http://schemas.openxmlformats.org/drawingml/2006/wordprocessingDrawing" xmlns:w10="urn:schemas-microsoft-com:office:word" xmlns:w="http://schemas.openxmlformats.org/wordprocessingml/2006/main" xmlns:w14="http://schemas.microsoft.com/office/word/2010/wordml" xmlns:w15="http://schemas.microsoft.com/office/word/2012/wordml" xmlns:w16se="http://schemas.microsoft.com/office/word/2015/wordml/symex" xmlns:wpg="http://schemas.microsoft.com/office/word/2010/wordprocessingGroup" xmlns:wpi="http://schemas.microsoft.com/office/word/2010/wordprocessingInk" xmlns:wne="http://schemas.microsoft.com/office/word/2006/wordml" xmlns:wps="http://schemas.microsoft.com/office/word/2010/wordprocessingShape" mc:Ignorable="w14 w15 w16se wp14">
+<w:endnotes xmlns:wpc="http://schemas.microsoft.com/office/word/2010/wordprocessingCanvas" xmlns:cx="http://schemas.microsoft.com/office/drawing/2014/chartex" xmlns:cx1="http://schemas.microsoft.com/office/drawing/2015/9/8/chartex" xmlns:cx2="http://schemas.microsoft.com/office/drawing/2015/10/21/chartex" xmlns:cx3="http://schemas.microsoft.com/office/drawing/2016/5/9/chartex" xmlns:cx4="http://schemas.microsoft.com/office/drawing/2016/5/10/chartex" xmlns:cx5="http://schemas.microsoft.com/office/drawing/2016/5/11/chartex" xmlns:cx6="http://schemas.microsoft.com/office/drawing/2016/5/12/chartex" xmlns:cx7="http://schemas.microsoft.com/office/drawing/2016/5/13/chartex" xmlns:cx8="http://schemas.microsoft.com/office/drawing/2016/5/14/chartex" xmlns:mc="http://schemas.openxmlformats.org/markup-compatibility/2006" xmlns:aink="http://schemas.microsoft.com/office/drawing/2016/ink" xmlns:am3d="http://schemas.microsoft.com/office/drawing/2017/model3d" xmlns:o="urn:schemas-microsoft-com:office:office" xmlns:r="http://schemas.openxmlformats.org/officeDocument/2006/relationships" xmlns:m="http://schemas.openxmlformats.org/officeDocument/2006/math" xmlns:v="urn:schemas-microsoft-com:vml" xmlns:wp14="http://schemas.microsoft.com/office/word/2010/wordprocessingDrawing" xmlns:wp="http://schemas.openxmlformats.org/drawingml/2006/wordprocessingDrawing" xmlns:w10="urn:schemas-microsoft-com:office:word" xmlns:w="http://schemas.openxmlformats.org/wordprocessingml/2006/main" xmlns:w14="http://schemas.microsoft.com/office/word/2010/wordml" xmlns:w15="http://schemas.microsoft.com/office/word/2012/wordml" xmlns:w16cex="http://schemas.microsoft.com/office/word/2018/wordml/cex" xmlns:w16cid="http://schemas.microsoft.com/office/word/2016/wordml/cid" xmlns:w16="http://schemas.microsoft.com/office/word/2018/wordml" xmlns:w16se="http://schemas.microsoft.com/office/word/2015/wordml/symex" xmlns:wpg="http://schemas.microsoft.com/office/word/2010/wordprocessingGroup" xmlns:wpi="http://schemas.microsoft.com/office/word/2010/wordprocessingInk" xmlns:wne="http://schemas.microsoft.com/office/word/2006/wordml" xmlns:wps="http://schemas.microsoft.com/office/word/2010/wordprocessingShape" mc:Ignorable="w14 w15 w16se w16cid w16 w16cex wp14">
   <w:endnote w:type="separator" w:id="-1">
     <w:p>
       <w:pPr>
@@ -5272,7 +5639,7 @@
 </file>
 
 <file path=word/footer1.xml><?xml version="1.0" encoding="utf-8"?>
-<w:ftr xmlns:wpc="http://schemas.microsoft.com/office/word/2010/wordprocessingCanvas" xmlns:cx="http://schemas.microsoft.com/office/drawing/2014/chartex" xmlns:mc="http://schemas.openxmlformats.org/markup-compatibility/2006" xmlns:o="urn:schemas-microsoft-com:office:office" xmlns:r="http://schemas.openxmlformats.org/officeDocument/2006/relationships" xmlns:m="http://schemas.openxmlformats.org/officeDocument/2006/math" xmlns:v="urn:schemas-microsoft-com:vml" xmlns:wp14="http://schemas.microsoft.com/office/word/2010/wordprocessingDrawing" xmlns:wp="http://schemas.openxmlformats.org/drawingml/2006/wordprocessingDrawing" xmlns:w10="urn:schemas-microsoft-com:office:word" xmlns:w="http://schemas.openxmlformats.org/wordprocessingml/2006/main" xmlns:w14="http://schemas.microsoft.com/office/word/2010/wordml" xmlns:w15="http://schemas.microsoft.com/office/word/2012/wordml" xmlns:w16se="http://schemas.microsoft.com/office/word/2015/wordml/symex" xmlns:wpg="http://schemas.microsoft.com/office/word/2010/wordprocessingGroup" xmlns:wpi="http://schemas.microsoft.com/office/word/2010/wordprocessingInk" xmlns:wne="http://schemas.microsoft.com/office/word/2006/wordml" xmlns:wps="http://schemas.microsoft.com/office/word/2010/wordprocessingShape" mc:Ignorable="w14 w15 w16se wp14">
+<w:ftr xmlns:wpc="http://schemas.microsoft.com/office/word/2010/wordprocessingCanvas" xmlns:cx="http://schemas.microsoft.com/office/drawing/2014/chartex" xmlns:cx1="http://schemas.microsoft.com/office/drawing/2015/9/8/chartex" xmlns:cx2="http://schemas.microsoft.com/office/drawing/2015/10/21/chartex" xmlns:cx3="http://schemas.microsoft.com/office/drawing/2016/5/9/chartex" xmlns:cx4="http://schemas.microsoft.com/office/drawing/2016/5/10/chartex" xmlns:cx5="http://schemas.microsoft.com/office/drawing/2016/5/11/chartex" xmlns:cx6="http://schemas.microsoft.com/office/drawing/2016/5/12/chartex" xmlns:cx7="http://schemas.microsoft.com/office/drawing/2016/5/13/chartex" xmlns:cx8="http://schemas.microsoft.com/office/drawing/2016/5/14/chartex" xmlns:mc="http://schemas.openxmlformats.org/markup-compatibility/2006" xmlns:aink="http://schemas.microsoft.com/office/drawing/2016/ink" xmlns:am3d="http://schemas.microsoft.com/office/drawing/2017/model3d" xmlns:o="urn:schemas-microsoft-com:office:office" xmlns:r="http://schemas.openxmlformats.org/officeDocument/2006/relationships" xmlns:m="http://schemas.openxmlformats.org/officeDocument/2006/math" xmlns:v="urn:schemas-microsoft-com:vml" xmlns:wp14="http://schemas.microsoft.com/office/word/2010/wordprocessingDrawing" xmlns:wp="http://schemas.openxmlformats.org/drawingml/2006/wordprocessingDrawing" xmlns:w10="urn:schemas-microsoft-com:office:word" xmlns:w="http://schemas.openxmlformats.org/wordprocessingml/2006/main" xmlns:w14="http://schemas.microsoft.com/office/word/2010/wordml" xmlns:w15="http://schemas.microsoft.com/office/word/2012/wordml" xmlns:w16cex="http://schemas.microsoft.com/office/word/2018/wordml/cex" xmlns:w16cid="http://schemas.microsoft.com/office/word/2016/wordml/cid" xmlns:w16="http://schemas.microsoft.com/office/word/2018/wordml" xmlns:w16se="http://schemas.microsoft.com/office/word/2015/wordml/symex" xmlns:wpg="http://schemas.microsoft.com/office/word/2010/wordprocessingGroup" xmlns:wpi="http://schemas.microsoft.com/office/word/2010/wordprocessingInk" xmlns:wne="http://schemas.microsoft.com/office/word/2006/wordml" xmlns:wps="http://schemas.microsoft.com/office/word/2010/wordprocessingShape" mc:Ignorable="w14 w15 w16se w16cid w16 w16cex wp14">
   <w:tbl>
     <w:tblPr>
       <w:tblW w:w="0" w:type="auto"/>
@@ -5455,7 +5822,7 @@
 </file>
 
 <file path=word/footer2.xml><?xml version="1.0" encoding="utf-8"?>
-<w:ftr xmlns:wpc="http://schemas.microsoft.com/office/word/2010/wordprocessingCanvas" xmlns:cx="http://schemas.microsoft.com/office/drawing/2014/chartex" xmlns:mc="http://schemas.openxmlformats.org/markup-compatibility/2006" xmlns:o="urn:schemas-microsoft-com:office:office" xmlns:r="http://schemas.openxmlformats.org/officeDocument/2006/relationships" xmlns:m="http://schemas.openxmlformats.org/officeDocument/2006/math" xmlns:v="urn:schemas-microsoft-com:vml" xmlns:wp14="http://schemas.microsoft.com/office/word/2010/wordprocessingDrawing" xmlns:wp="http://schemas.openxmlformats.org/drawingml/2006/wordprocessingDrawing" xmlns:w10="urn:schemas-microsoft-com:office:word" xmlns:w="http://schemas.openxmlformats.org/wordprocessingml/2006/main" xmlns:w14="http://schemas.microsoft.com/office/word/2010/wordml" xmlns:w15="http://schemas.microsoft.com/office/word/2012/wordml" xmlns:w16se="http://schemas.microsoft.com/office/word/2015/wordml/symex" xmlns:wpg="http://schemas.microsoft.com/office/word/2010/wordprocessingGroup" xmlns:wpi="http://schemas.microsoft.com/office/word/2010/wordprocessingInk" xmlns:wne="http://schemas.microsoft.com/office/word/2006/wordml" xmlns:wps="http://schemas.microsoft.com/office/word/2010/wordprocessingShape" mc:Ignorable="w14 w15 w16se wp14">
+<w:ftr xmlns:wpc="http://schemas.microsoft.com/office/word/2010/wordprocessingCanvas" xmlns:cx="http://schemas.microsoft.com/office/drawing/2014/chartex" xmlns:cx1="http://schemas.microsoft.com/office/drawing/2015/9/8/chartex" xmlns:cx2="http://schemas.microsoft.com/office/drawing/2015/10/21/chartex" xmlns:cx3="http://schemas.microsoft.com/office/drawing/2016/5/9/chartex" xmlns:cx4="http://schemas.microsoft.com/office/drawing/2016/5/10/chartex" xmlns:cx5="http://schemas.microsoft.com/office/drawing/2016/5/11/chartex" xmlns:cx6="http://schemas.microsoft.com/office/drawing/2016/5/12/chartex" xmlns:cx7="http://schemas.microsoft.com/office/drawing/2016/5/13/chartex" xmlns:cx8="http://schemas.microsoft.com/office/drawing/2016/5/14/chartex" xmlns:mc="http://schemas.openxmlformats.org/markup-compatibility/2006" xmlns:aink="http://schemas.microsoft.com/office/drawing/2016/ink" xmlns:am3d="http://schemas.microsoft.com/office/drawing/2017/model3d" xmlns:o="urn:schemas-microsoft-com:office:office" xmlns:r="http://schemas.openxmlformats.org/officeDocument/2006/relationships" xmlns:m="http://schemas.openxmlformats.org/officeDocument/2006/math" xmlns:v="urn:schemas-microsoft-com:vml" xmlns:wp14="http://schemas.microsoft.com/office/word/2010/wordprocessingDrawing" xmlns:wp="http://schemas.openxmlformats.org/drawingml/2006/wordprocessingDrawing" xmlns:w10="urn:schemas-microsoft-com:office:word" xmlns:w="http://schemas.openxmlformats.org/wordprocessingml/2006/main" xmlns:w14="http://schemas.microsoft.com/office/word/2010/wordml" xmlns:w15="http://schemas.microsoft.com/office/word/2012/wordml" xmlns:w16cex="http://schemas.microsoft.com/office/word/2018/wordml/cex" xmlns:w16cid="http://schemas.microsoft.com/office/word/2016/wordml/cid" xmlns:w16="http://schemas.microsoft.com/office/word/2018/wordml" xmlns:w16se="http://schemas.microsoft.com/office/word/2015/wordml/symex" xmlns:wpg="http://schemas.microsoft.com/office/word/2010/wordprocessingGroup" xmlns:wpi="http://schemas.microsoft.com/office/word/2010/wordprocessingInk" xmlns:wne="http://schemas.microsoft.com/office/word/2006/wordml" xmlns:wps="http://schemas.microsoft.com/office/word/2010/wordprocessingShape" mc:Ignorable="w14 w15 w16se w16cid w16 w16cex wp14">
   <w:tbl>
     <w:tblPr>
       <w:tblW w:w="0" w:type="auto"/>
@@ -5498,38 +5865,18 @@
             </w:rPr>
             <w:t xml:space="preserve">Contacto: </w:t>
           </w:r>
-          <w:r>
-            <w:fldChar w:fldCharType="begin"/>
-          </w:r>
-          <w:r>
-            <w:rPr>
-              <w:lang w:val="es-EC"/>
-            </w:rPr>
-            <w:instrText xml:space="preserve"> HYPERLINK "mailto:informes@dharma-consulting.com" </w:instrText>
-          </w:r>
-          <w:r>
-            <w:fldChar w:fldCharType="separate"/>
-          </w:r>
-          <w:r>
-            <w:rPr>
-              <w:rStyle w:val="Hipervnculo"/>
-              <w:rFonts w:ascii="Verdana" w:hAnsi="Verdana"/>
-              <w:sz w:val="16"/>
-              <w:szCs w:val="16"/>
-              <w:lang w:val="es-ES"/>
-            </w:rPr>
-            <w:t>informes@dharma-consulting.com</w:t>
-          </w:r>
-          <w:r>
-            <w:rPr>
-              <w:rStyle w:val="Hipervnculo"/>
-              <w:rFonts w:ascii="Verdana" w:hAnsi="Verdana"/>
-              <w:sz w:val="16"/>
-              <w:szCs w:val="16"/>
-              <w:lang w:val="es-ES"/>
-            </w:rPr>
-            <w:fldChar w:fldCharType="end"/>
-          </w:r>
+          <w:hyperlink r:id="rId1" w:history="1">
+            <w:r>
+              <w:rPr>
+                <w:rStyle w:val="Hipervnculo"/>
+                <w:rFonts w:ascii="Verdana" w:hAnsi="Verdana"/>
+                <w:sz w:val="16"/>
+                <w:szCs w:val="16"/>
+                <w:lang w:val="es-ES"/>
+              </w:rPr>
+              <w:t>informes@dharma-consulting.com</w:t>
+            </w:r>
+          </w:hyperlink>
           <w:r>
             <w:rPr>
               <w:rFonts w:ascii="Verdana" w:hAnsi="Verdana"/>
@@ -5539,38 +5886,18 @@
             </w:rPr>
             <w:t xml:space="preserve">  Página Web: </w:t>
           </w:r>
-          <w:r>
-            <w:fldChar w:fldCharType="begin"/>
-          </w:r>
-          <w:r>
-            <w:rPr>
-              <w:lang w:val="es-EC"/>
-            </w:rPr>
-            <w:instrText xml:space="preserve"> HYPERLINK "http://www.dharmacon.net" </w:instrText>
-          </w:r>
-          <w:r>
-            <w:fldChar w:fldCharType="separate"/>
-          </w:r>
-          <w:r>
-            <w:rPr>
-              <w:rStyle w:val="Hipervnculo"/>
-              <w:rFonts w:ascii="Verdana" w:hAnsi="Verdana"/>
-              <w:sz w:val="16"/>
-              <w:szCs w:val="16"/>
-              <w:lang w:val="es-ES"/>
-            </w:rPr>
-            <w:t>www.dharmacon.net</w:t>
-          </w:r>
-          <w:r>
-            <w:rPr>
-              <w:rStyle w:val="Hipervnculo"/>
-              <w:rFonts w:ascii="Verdana" w:hAnsi="Verdana"/>
-              <w:sz w:val="16"/>
-              <w:szCs w:val="16"/>
-              <w:lang w:val="es-ES"/>
-            </w:rPr>
-            <w:fldChar w:fldCharType="end"/>
-          </w:r>
+          <w:hyperlink r:id="rId2" w:history="1">
+            <w:r>
+              <w:rPr>
+                <w:rStyle w:val="Hipervnculo"/>
+                <w:rFonts w:ascii="Verdana" w:hAnsi="Verdana"/>
+                <w:sz w:val="16"/>
+                <w:szCs w:val="16"/>
+                <w:lang w:val="es-ES"/>
+              </w:rPr>
+              <w:t>www.dharmacon.net</w:t>
+            </w:r>
+          </w:hyperlink>
         </w:p>
         <w:p>
           <w:pPr>
@@ -5718,7 +6045,6 @@
               <w:lang w:val="es-ES"/>
             </w:rPr>
           </w:pPr>
-          <w:proofErr w:type="spellStart"/>
           <w:r>
             <w:rPr>
               <w:rFonts w:ascii="Verdana" w:hAnsi="Verdana"/>
@@ -5726,17 +6052,7 @@
               <w:szCs w:val="16"/>
               <w:lang w:val="es-ES"/>
             </w:rPr>
-            <w:t>Dharma</w:t>
-          </w:r>
-          <w:proofErr w:type="spellEnd"/>
-          <w:r>
-            <w:rPr>
-              <w:rFonts w:ascii="Verdana" w:hAnsi="Verdana"/>
-              <w:sz w:val="14"/>
-              <w:szCs w:val="16"/>
-              <w:lang w:val="es-ES"/>
-            </w:rPr>
-            <w:t xml:space="preserve"> </w:t>
+            <w:t xml:space="preserve">Dharma </w:t>
           </w:r>
           <w:proofErr w:type="spellStart"/>
           <w:r>
@@ -5856,27 +6172,7 @@
               <w:szCs w:val="16"/>
               <w:lang w:val="es-ES"/>
             </w:rPr>
-            <w:t xml:space="preserve">) por sus cursos. </w:t>
-          </w:r>
-          <w:proofErr w:type="spellStart"/>
-          <w:r>
-            <w:rPr>
-              <w:rFonts w:ascii="Verdana" w:hAnsi="Verdana"/>
-              <w:sz w:val="14"/>
-              <w:szCs w:val="16"/>
-              <w:lang w:val="es-ES"/>
-            </w:rPr>
-            <w:t>Dharma</w:t>
-          </w:r>
-          <w:proofErr w:type="spellEnd"/>
-          <w:r>
-            <w:rPr>
-              <w:rFonts w:ascii="Verdana" w:hAnsi="Verdana"/>
-              <w:sz w:val="14"/>
-              <w:szCs w:val="16"/>
-              <w:lang w:val="es-ES"/>
-            </w:rPr>
-            <w:t xml:space="preserve"> </w:t>
+            <w:t xml:space="preserve">) por sus cursos. Dharma </w:t>
           </w:r>
           <w:proofErr w:type="spellStart"/>
           <w:r>
@@ -5924,7 +6220,7 @@
 </file>
 
 <file path=word/footnotes.xml><?xml version="1.0" encoding="utf-8"?>
-<w:footnotes xmlns:wpc="http://schemas.microsoft.com/office/word/2010/wordprocessingCanvas" xmlns:cx="http://schemas.microsoft.com/office/drawing/2014/chartex" xmlns:mc="http://schemas.openxmlformats.org/markup-compatibility/2006" xmlns:o="urn:schemas-microsoft-com:office:office" xmlns:r="http://schemas.openxmlformats.org/officeDocument/2006/relationships" xmlns:m="http://schemas.openxmlformats.org/officeDocument/2006/math" xmlns:v="urn:schemas-microsoft-com:vml" xmlns:wp14="http://schemas.microsoft.com/office/word/2010/wordprocessingDrawing" xmlns:wp="http://schemas.openxmlformats.org/drawingml/2006/wordprocessingDrawing" xmlns:w10="urn:schemas-microsoft-com:office:word" xmlns:w="http://schemas.openxmlformats.org/wordprocessingml/2006/main" xmlns:w14="http://schemas.microsoft.com/office/word/2010/wordml" xmlns:w15="http://schemas.microsoft.com/office/word/2012/wordml" xmlns:w16se="http://schemas.microsoft.com/office/word/2015/wordml/symex" xmlns:wpg="http://schemas.microsoft.com/office/word/2010/wordprocessingGroup" xmlns:wpi="http://schemas.microsoft.com/office/word/2010/wordprocessingInk" xmlns:wne="http://schemas.microsoft.com/office/word/2006/wordml" xmlns:wps="http://schemas.microsoft.com/office/word/2010/wordprocessingShape" mc:Ignorable="w14 w15 w16se wp14">
+<w:footnotes xmlns:wpc="http://schemas.microsoft.com/office/word/2010/wordprocessingCanvas" xmlns:cx="http://schemas.microsoft.com/office/drawing/2014/chartex" xmlns:cx1="http://schemas.microsoft.com/office/drawing/2015/9/8/chartex" xmlns:cx2="http://schemas.microsoft.com/office/drawing/2015/10/21/chartex" xmlns:cx3="http://schemas.microsoft.com/office/drawing/2016/5/9/chartex" xmlns:cx4="http://schemas.microsoft.com/office/drawing/2016/5/10/chartex" xmlns:cx5="http://schemas.microsoft.com/office/drawing/2016/5/11/chartex" xmlns:cx6="http://schemas.microsoft.com/office/drawing/2016/5/12/chartex" xmlns:cx7="http://schemas.microsoft.com/office/drawing/2016/5/13/chartex" xmlns:cx8="http://schemas.microsoft.com/office/drawing/2016/5/14/chartex" xmlns:mc="http://schemas.openxmlformats.org/markup-compatibility/2006" xmlns:aink="http://schemas.microsoft.com/office/drawing/2016/ink" xmlns:am3d="http://schemas.microsoft.com/office/drawing/2017/model3d" xmlns:o="urn:schemas-microsoft-com:office:office" xmlns:r="http://schemas.openxmlformats.org/officeDocument/2006/relationships" xmlns:m="http://schemas.openxmlformats.org/officeDocument/2006/math" xmlns:v="urn:schemas-microsoft-com:vml" xmlns:wp14="http://schemas.microsoft.com/office/word/2010/wordprocessingDrawing" xmlns:wp="http://schemas.openxmlformats.org/drawingml/2006/wordprocessingDrawing" xmlns:w10="urn:schemas-microsoft-com:office:word" xmlns:w="http://schemas.openxmlformats.org/wordprocessingml/2006/main" xmlns:w14="http://schemas.microsoft.com/office/word/2010/wordml" xmlns:w15="http://schemas.microsoft.com/office/word/2012/wordml" xmlns:w16cex="http://schemas.microsoft.com/office/word/2018/wordml/cex" xmlns:w16cid="http://schemas.microsoft.com/office/word/2016/wordml/cid" xmlns:w16="http://schemas.microsoft.com/office/word/2018/wordml" xmlns:w16se="http://schemas.microsoft.com/office/word/2015/wordml/symex" xmlns:wpg="http://schemas.microsoft.com/office/word/2010/wordprocessingGroup" xmlns:wpi="http://schemas.microsoft.com/office/word/2010/wordprocessingInk" xmlns:wne="http://schemas.microsoft.com/office/word/2006/wordml" xmlns:wps="http://schemas.microsoft.com/office/word/2010/wordprocessingShape" mc:Ignorable="w14 w15 w16se w16cid w16 w16cex wp14">
   <w:footnote w:type="separator" w:id="-1">
     <w:p>
       <w:pPr>
@@ -5949,7 +6245,7 @@
 </file>
 
 <file path=word/header1.xml><?xml version="1.0" encoding="utf-8"?>
-<w:hdr xmlns:wpc="http://schemas.microsoft.com/office/word/2010/wordprocessingCanvas" xmlns:cx="http://schemas.microsoft.com/office/drawing/2014/chartex" xmlns:mc="http://schemas.openxmlformats.org/markup-compatibility/2006" xmlns:o="urn:schemas-microsoft-com:office:office" xmlns:r="http://schemas.openxmlformats.org/officeDocument/2006/relationships" xmlns:m="http://schemas.openxmlformats.org/officeDocument/2006/math" xmlns:v="urn:schemas-microsoft-com:vml" xmlns:wp14="http://schemas.microsoft.com/office/word/2010/wordprocessingDrawing" xmlns:wp="http://schemas.openxmlformats.org/drawingml/2006/wordprocessingDrawing" xmlns:w10="urn:schemas-microsoft-com:office:word" xmlns:w="http://schemas.openxmlformats.org/wordprocessingml/2006/main" xmlns:w14="http://schemas.microsoft.com/office/word/2010/wordml" xmlns:w15="http://schemas.microsoft.com/office/word/2012/wordml" xmlns:w16se="http://schemas.microsoft.com/office/word/2015/wordml/symex" xmlns:wpg="http://schemas.microsoft.com/office/word/2010/wordprocessingGroup" xmlns:wpi="http://schemas.microsoft.com/office/word/2010/wordprocessingInk" xmlns:wne="http://schemas.microsoft.com/office/word/2006/wordml" xmlns:wps="http://schemas.microsoft.com/office/word/2010/wordprocessingShape" mc:Ignorable="w14 w15 w16se wp14">
+<w:hdr xmlns:wpc="http://schemas.microsoft.com/office/word/2010/wordprocessingCanvas" xmlns:cx="http://schemas.microsoft.com/office/drawing/2014/chartex" xmlns:cx1="http://schemas.microsoft.com/office/drawing/2015/9/8/chartex" xmlns:cx2="http://schemas.microsoft.com/office/drawing/2015/10/21/chartex" xmlns:cx3="http://schemas.microsoft.com/office/drawing/2016/5/9/chartex" xmlns:cx4="http://schemas.microsoft.com/office/drawing/2016/5/10/chartex" xmlns:cx5="http://schemas.microsoft.com/office/drawing/2016/5/11/chartex" xmlns:cx6="http://schemas.microsoft.com/office/drawing/2016/5/12/chartex" xmlns:cx7="http://schemas.microsoft.com/office/drawing/2016/5/13/chartex" xmlns:cx8="http://schemas.microsoft.com/office/drawing/2016/5/14/chartex" xmlns:mc="http://schemas.openxmlformats.org/markup-compatibility/2006" xmlns:aink="http://schemas.microsoft.com/office/drawing/2016/ink" xmlns:am3d="http://schemas.microsoft.com/office/drawing/2017/model3d" xmlns:o="urn:schemas-microsoft-com:office:office" xmlns:r="http://schemas.openxmlformats.org/officeDocument/2006/relationships" xmlns:m="http://schemas.openxmlformats.org/officeDocument/2006/math" xmlns:v="urn:schemas-microsoft-com:vml" xmlns:wp14="http://schemas.microsoft.com/office/word/2010/wordprocessingDrawing" xmlns:wp="http://schemas.openxmlformats.org/drawingml/2006/wordprocessingDrawing" xmlns:w10="urn:schemas-microsoft-com:office:word" xmlns:w="http://schemas.openxmlformats.org/wordprocessingml/2006/main" xmlns:w14="http://schemas.microsoft.com/office/word/2010/wordml" xmlns:w15="http://schemas.microsoft.com/office/word/2012/wordml" xmlns:w16cex="http://schemas.microsoft.com/office/word/2018/wordml/cex" xmlns:w16cid="http://schemas.microsoft.com/office/word/2016/wordml/cid" xmlns:w16="http://schemas.microsoft.com/office/word/2018/wordml" xmlns:w16se="http://schemas.microsoft.com/office/word/2015/wordml/symex" xmlns:wpg="http://schemas.microsoft.com/office/word/2010/wordprocessingGroup" xmlns:wpi="http://schemas.microsoft.com/office/word/2010/wordprocessingInk" xmlns:wne="http://schemas.microsoft.com/office/word/2006/wordml" xmlns:wps="http://schemas.microsoft.com/office/word/2010/wordprocessingShape" mc:Ignorable="w14 w15 w16se w16cid w16 w16cex wp14">
   <w:p>
     <w:pPr>
       <w:pStyle w:val="Encabezado"/>
@@ -5963,7 +6259,7 @@
         <w:noProof/>
         <w:lang w:val="es-PE" w:eastAsia="es-PE"/>
       </w:rPr>
-      <w:pict>
+      <w:pict w14:anchorId="2976F44C">
         <v:shapetype id="_x0000_t75" coordsize="21600,21600" o:spt="75" o:preferrelative="t" path="m@4@5l@4@11@9@11@9@5xe" filled="f" stroked="f">
           <v:stroke joinstyle="miter"/>
           <v:formulas>
@@ -6018,7 +6314,7 @@
 </file>
 
 <file path=word/header2.xml><?xml version="1.0" encoding="utf-8"?>
-<w:hdr xmlns:wpc="http://schemas.microsoft.com/office/word/2010/wordprocessingCanvas" xmlns:cx="http://schemas.microsoft.com/office/drawing/2014/chartex" xmlns:mc="http://schemas.openxmlformats.org/markup-compatibility/2006" xmlns:o="urn:schemas-microsoft-com:office:office" xmlns:r="http://schemas.openxmlformats.org/officeDocument/2006/relationships" xmlns:m="http://schemas.openxmlformats.org/officeDocument/2006/math" xmlns:v="urn:schemas-microsoft-com:vml" xmlns:wp14="http://schemas.microsoft.com/office/word/2010/wordprocessingDrawing" xmlns:wp="http://schemas.openxmlformats.org/drawingml/2006/wordprocessingDrawing" xmlns:w10="urn:schemas-microsoft-com:office:word" xmlns:w="http://schemas.openxmlformats.org/wordprocessingml/2006/main" xmlns:w14="http://schemas.microsoft.com/office/word/2010/wordml" xmlns:w15="http://schemas.microsoft.com/office/word/2012/wordml" xmlns:w16se="http://schemas.microsoft.com/office/word/2015/wordml/symex" xmlns:wpg="http://schemas.microsoft.com/office/word/2010/wordprocessingGroup" xmlns:wpi="http://schemas.microsoft.com/office/word/2010/wordprocessingInk" xmlns:wne="http://schemas.microsoft.com/office/word/2006/wordml" xmlns:wps="http://schemas.microsoft.com/office/word/2010/wordprocessingShape" mc:Ignorable="w14 w15 w16se wp14">
+<w:hdr xmlns:wpc="http://schemas.microsoft.com/office/word/2010/wordprocessingCanvas" xmlns:cx="http://schemas.microsoft.com/office/drawing/2014/chartex" xmlns:cx1="http://schemas.microsoft.com/office/drawing/2015/9/8/chartex" xmlns:cx2="http://schemas.microsoft.com/office/drawing/2015/10/21/chartex" xmlns:cx3="http://schemas.microsoft.com/office/drawing/2016/5/9/chartex" xmlns:cx4="http://schemas.microsoft.com/office/drawing/2016/5/10/chartex" xmlns:cx5="http://schemas.microsoft.com/office/drawing/2016/5/11/chartex" xmlns:cx6="http://schemas.microsoft.com/office/drawing/2016/5/12/chartex" xmlns:cx7="http://schemas.microsoft.com/office/drawing/2016/5/13/chartex" xmlns:cx8="http://schemas.microsoft.com/office/drawing/2016/5/14/chartex" xmlns:mc="http://schemas.openxmlformats.org/markup-compatibility/2006" xmlns:aink="http://schemas.microsoft.com/office/drawing/2016/ink" xmlns:am3d="http://schemas.microsoft.com/office/drawing/2017/model3d" xmlns:o="urn:schemas-microsoft-com:office:office" xmlns:r="http://schemas.openxmlformats.org/officeDocument/2006/relationships" xmlns:m="http://schemas.openxmlformats.org/officeDocument/2006/math" xmlns:v="urn:schemas-microsoft-com:vml" xmlns:wp14="http://schemas.microsoft.com/office/word/2010/wordprocessingDrawing" xmlns:wp="http://schemas.openxmlformats.org/drawingml/2006/wordprocessingDrawing" xmlns:w10="urn:schemas-microsoft-com:office:word" xmlns:w="http://schemas.openxmlformats.org/wordprocessingml/2006/main" xmlns:w14="http://schemas.microsoft.com/office/word/2010/wordml" xmlns:w15="http://schemas.microsoft.com/office/word/2012/wordml" xmlns:w16cex="http://schemas.microsoft.com/office/word/2018/wordml/cex" xmlns:w16cid="http://schemas.microsoft.com/office/word/2016/wordml/cid" xmlns:w16="http://schemas.microsoft.com/office/word/2018/wordml" xmlns:w16se="http://schemas.microsoft.com/office/word/2015/wordml/symex" xmlns:wpg="http://schemas.microsoft.com/office/word/2010/wordprocessingGroup" xmlns:wpi="http://schemas.microsoft.com/office/word/2010/wordprocessingInk" xmlns:wne="http://schemas.microsoft.com/office/word/2006/wordml" xmlns:wps="http://schemas.microsoft.com/office/word/2010/wordprocessingShape" mc:Ignorable="w14 w15 w16se w16cid w16 w16cex wp14">
   <w:tbl>
     <w:tblPr>
       <w:tblW w:w="9180" w:type="dxa"/>
@@ -6053,7 +6349,7 @@
               <w:lang w:eastAsia="en-US"/>
             </w:rPr>
             <w:drawing>
-              <wp:inline distT="0" distB="0" distL="0" distR="0">
+              <wp:inline distT="0" distB="0" distL="0" distR="0" wp14:anchorId="5386DEC0" wp14:editId="781C4F1A">
                 <wp:extent cx="1924050" cy="438150"/>
                 <wp:effectExtent l="0" t="0" r="0" b="0"/>
                 <wp:docPr id="1" name="Imagen 4" descr="CA 1"/>
@@ -6131,7 +6427,7 @@
               <w:lang w:eastAsia="en-US"/>
             </w:rPr>
             <w:drawing>
-              <wp:inline distT="0" distB="0" distL="0" distR="0">
+              <wp:inline distT="0" distB="0" distL="0" distR="0" wp14:anchorId="7113931A" wp14:editId="16FF33A0">
                 <wp:extent cx="838200" cy="409575"/>
                 <wp:effectExtent l="0" t="0" r="0" b="9525"/>
                 <wp:docPr id="29" name="Imagen 3"/>
@@ -6197,7 +6493,7 @@
               <w:lang w:eastAsia="en-US"/>
             </w:rPr>
             <w:drawing>
-              <wp:inline distT="0" distB="0" distL="0" distR="0">
+              <wp:inline distT="0" distB="0" distL="0" distR="0" wp14:anchorId="576C393F" wp14:editId="6DDD0199">
                 <wp:extent cx="866775" cy="409575"/>
                 <wp:effectExtent l="0" t="0" r="9525" b="9525"/>
                 <wp:docPr id="4" name="Imagen 1" descr="REPsmall"/>
@@ -6298,7 +6594,7 @@
         <w:noProof/>
         <w:lang w:val="es-PE" w:eastAsia="es-PE"/>
       </w:rPr>
-      <w:pict>
+      <w:pict w14:anchorId="52933102">
         <v:shapetype id="_x0000_t75" coordsize="21600,21600" o:spt="75" o:preferrelative="t" path="m@4@5l@4@11@9@11@9@5xe" filled="f" stroked="f">
           <v:stroke joinstyle="miter"/>
           <v:formulas>
@@ -6329,7 +6625,7 @@
 </file>
 
 <file path=word/header3.xml><?xml version="1.0" encoding="utf-8"?>
-<w:hdr xmlns:wpc="http://schemas.microsoft.com/office/word/2010/wordprocessingCanvas" xmlns:cx="http://schemas.microsoft.com/office/drawing/2014/chartex" xmlns:mc="http://schemas.openxmlformats.org/markup-compatibility/2006" xmlns:o="urn:schemas-microsoft-com:office:office" xmlns:r="http://schemas.openxmlformats.org/officeDocument/2006/relationships" xmlns:m="http://schemas.openxmlformats.org/officeDocument/2006/math" xmlns:v="urn:schemas-microsoft-com:vml" xmlns:wp14="http://schemas.microsoft.com/office/word/2010/wordprocessingDrawing" xmlns:wp="http://schemas.openxmlformats.org/drawingml/2006/wordprocessingDrawing" xmlns:w10="urn:schemas-microsoft-com:office:word" xmlns:w="http://schemas.openxmlformats.org/wordprocessingml/2006/main" xmlns:w14="http://schemas.microsoft.com/office/word/2010/wordml" xmlns:w15="http://schemas.microsoft.com/office/word/2012/wordml" xmlns:w16se="http://schemas.microsoft.com/office/word/2015/wordml/symex" xmlns:wpg="http://schemas.microsoft.com/office/word/2010/wordprocessingGroup" xmlns:wpi="http://schemas.microsoft.com/office/word/2010/wordprocessingInk" xmlns:wne="http://schemas.microsoft.com/office/word/2006/wordml" xmlns:wps="http://schemas.microsoft.com/office/word/2010/wordprocessingShape" mc:Ignorable="w14 w15 w16se wp14">
+<w:hdr xmlns:wpc="http://schemas.microsoft.com/office/word/2010/wordprocessingCanvas" xmlns:cx="http://schemas.microsoft.com/office/drawing/2014/chartex" xmlns:cx1="http://schemas.microsoft.com/office/drawing/2015/9/8/chartex" xmlns:cx2="http://schemas.microsoft.com/office/drawing/2015/10/21/chartex" xmlns:cx3="http://schemas.microsoft.com/office/drawing/2016/5/9/chartex" xmlns:cx4="http://schemas.microsoft.com/office/drawing/2016/5/10/chartex" xmlns:cx5="http://schemas.microsoft.com/office/drawing/2016/5/11/chartex" xmlns:cx6="http://schemas.microsoft.com/office/drawing/2016/5/12/chartex" xmlns:cx7="http://schemas.microsoft.com/office/drawing/2016/5/13/chartex" xmlns:cx8="http://schemas.microsoft.com/office/drawing/2016/5/14/chartex" xmlns:mc="http://schemas.openxmlformats.org/markup-compatibility/2006" xmlns:aink="http://schemas.microsoft.com/office/drawing/2016/ink" xmlns:am3d="http://schemas.microsoft.com/office/drawing/2017/model3d" xmlns:o="urn:schemas-microsoft-com:office:office" xmlns:r="http://schemas.openxmlformats.org/officeDocument/2006/relationships" xmlns:m="http://schemas.openxmlformats.org/officeDocument/2006/math" xmlns:v="urn:schemas-microsoft-com:vml" xmlns:wp14="http://schemas.microsoft.com/office/word/2010/wordprocessingDrawing" xmlns:wp="http://schemas.openxmlformats.org/drawingml/2006/wordprocessingDrawing" xmlns:w10="urn:schemas-microsoft-com:office:word" xmlns:w="http://schemas.openxmlformats.org/wordprocessingml/2006/main" xmlns:w14="http://schemas.microsoft.com/office/word/2010/wordml" xmlns:w15="http://schemas.microsoft.com/office/word/2012/wordml" xmlns:w16cex="http://schemas.microsoft.com/office/word/2018/wordml/cex" xmlns:w16cid="http://schemas.microsoft.com/office/word/2016/wordml/cid" xmlns:w16="http://schemas.microsoft.com/office/word/2018/wordml" xmlns:w16se="http://schemas.microsoft.com/office/word/2015/wordml/symex" xmlns:wpg="http://schemas.microsoft.com/office/word/2010/wordprocessingGroup" xmlns:wpi="http://schemas.microsoft.com/office/word/2010/wordprocessingInk" xmlns:wne="http://schemas.microsoft.com/office/word/2006/wordml" xmlns:wps="http://schemas.microsoft.com/office/word/2010/wordprocessingShape" mc:Ignorable="w14 w15 w16se w16cid w16 w16cex wp14">
   <w:tbl>
     <w:tblPr>
       <w:tblW w:w="9180" w:type="dxa"/>
@@ -6364,7 +6660,7 @@
               <w:lang w:eastAsia="en-US"/>
             </w:rPr>
             <w:drawing>
-              <wp:inline distT="0" distB="0" distL="0" distR="0">
+              <wp:inline distT="0" distB="0" distL="0" distR="0" wp14:anchorId="73CBFF40" wp14:editId="740C3F2C">
                 <wp:extent cx="1924050" cy="438150"/>
                 <wp:effectExtent l="0" t="0" r="0" b="0"/>
                 <wp:docPr id="24" name="Imagen 4" descr="CA 1"/>
@@ -6442,7 +6738,7 @@
               <w:lang w:eastAsia="en-US"/>
             </w:rPr>
             <w:drawing>
-              <wp:inline distT="0" distB="0" distL="0" distR="0">
+              <wp:inline distT="0" distB="0" distL="0" distR="0" wp14:anchorId="14E05DD1" wp14:editId="7E7BE4E0">
                 <wp:extent cx="838200" cy="409575"/>
                 <wp:effectExtent l="0" t="0" r="0" b="9525"/>
                 <wp:docPr id="26" name="Imagen 3"/>
@@ -6508,7 +6804,7 @@
               <w:lang w:eastAsia="en-US"/>
             </w:rPr>
             <w:drawing>
-              <wp:inline distT="0" distB="0" distL="0" distR="0">
+              <wp:inline distT="0" distB="0" distL="0" distR="0" wp14:anchorId="7208704A" wp14:editId="48C8BE18">
                 <wp:extent cx="866775" cy="409575"/>
                 <wp:effectExtent l="0" t="0" r="9525" b="9525"/>
                 <wp:docPr id="25" name="Imagen 1" descr="REPsmall"/>
@@ -6618,7 +6914,7 @@
         <w:szCs w:val="14"/>
         <w:lang w:val="es-PE" w:eastAsia="es-PE"/>
       </w:rPr>
-      <w:pict>
+      <w:pict w14:anchorId="58317842">
         <v:shapetype id="_x0000_t75" coordsize="21600,21600" o:spt="75" o:preferrelative="t" path="m@4@5l@4@11@9@11@9@5xe" filled="f" stroked="f">
           <v:stroke joinstyle="miter"/>
           <v:formulas>
@@ -6649,7 +6945,7 @@
 </file>
 
 <file path=word/numbering.xml><?xml version="1.0" encoding="utf-8"?>
-<w:numbering xmlns:wpc="http://schemas.microsoft.com/office/word/2010/wordprocessingCanvas" xmlns:cx="http://schemas.microsoft.com/office/drawing/2014/chartex" xmlns:mc="http://schemas.openxmlformats.org/markup-compatibility/2006" xmlns:o="urn:schemas-microsoft-com:office:office" xmlns:r="http://schemas.openxmlformats.org/officeDocument/2006/relationships" xmlns:m="http://schemas.openxmlformats.org/officeDocument/2006/math" xmlns:v="urn:schemas-microsoft-com:vml" xmlns:wp14="http://schemas.microsoft.com/office/word/2010/wordprocessingDrawing" xmlns:wp="http://schemas.openxmlformats.org/drawingml/2006/wordprocessingDrawing" xmlns:w10="urn:schemas-microsoft-com:office:word" xmlns:w="http://schemas.openxmlformats.org/wordprocessingml/2006/main" xmlns:w14="http://schemas.microsoft.com/office/word/2010/wordml" xmlns:w15="http://schemas.microsoft.com/office/word/2012/wordml" xmlns:w16se="http://schemas.microsoft.com/office/word/2015/wordml/symex" xmlns:wpg="http://schemas.microsoft.com/office/word/2010/wordprocessingGroup" xmlns:wpi="http://schemas.microsoft.com/office/word/2010/wordprocessingInk" xmlns:wne="http://schemas.microsoft.com/office/word/2006/wordml" xmlns:wps="http://schemas.microsoft.com/office/word/2010/wordprocessingShape" mc:Ignorable="w14 w15 w16se wp14">
+<w:numbering xmlns:wpc="http://schemas.microsoft.com/office/word/2010/wordprocessingCanvas" xmlns:cx="http://schemas.microsoft.com/office/drawing/2014/chartex" xmlns:cx1="http://schemas.microsoft.com/office/drawing/2015/9/8/chartex" xmlns:cx2="http://schemas.microsoft.com/office/drawing/2015/10/21/chartex" xmlns:cx3="http://schemas.microsoft.com/office/drawing/2016/5/9/chartex" xmlns:cx4="http://schemas.microsoft.com/office/drawing/2016/5/10/chartex" xmlns:cx5="http://schemas.microsoft.com/office/drawing/2016/5/11/chartex" xmlns:cx6="http://schemas.microsoft.com/office/drawing/2016/5/12/chartex" xmlns:cx7="http://schemas.microsoft.com/office/drawing/2016/5/13/chartex" xmlns:cx8="http://schemas.microsoft.com/office/drawing/2016/5/14/chartex" xmlns:mc="http://schemas.openxmlformats.org/markup-compatibility/2006" xmlns:aink="http://schemas.microsoft.com/office/drawing/2016/ink" xmlns:am3d="http://schemas.microsoft.com/office/drawing/2017/model3d" xmlns:o="urn:schemas-microsoft-com:office:office" xmlns:r="http://schemas.openxmlformats.org/officeDocument/2006/relationships" xmlns:m="http://schemas.openxmlformats.org/officeDocument/2006/math" xmlns:v="urn:schemas-microsoft-com:vml" xmlns:wp14="http://schemas.microsoft.com/office/word/2010/wordprocessingDrawing" xmlns:wp="http://schemas.openxmlformats.org/drawingml/2006/wordprocessingDrawing" xmlns:w10="urn:schemas-microsoft-com:office:word" xmlns:w="http://schemas.openxmlformats.org/wordprocessingml/2006/main" xmlns:w14="http://schemas.microsoft.com/office/word/2010/wordml" xmlns:w15="http://schemas.microsoft.com/office/word/2012/wordml" xmlns:w16cex="http://schemas.microsoft.com/office/word/2018/wordml/cex" xmlns:w16cid="http://schemas.microsoft.com/office/word/2016/wordml/cid" xmlns:w16="http://schemas.microsoft.com/office/word/2018/wordml" xmlns:w16se="http://schemas.microsoft.com/office/word/2015/wordml/symex" xmlns:wpg="http://schemas.microsoft.com/office/word/2010/wordprocessingGroup" xmlns:wpi="http://schemas.microsoft.com/office/word/2010/wordprocessingInk" xmlns:wne="http://schemas.microsoft.com/office/word/2006/wordml" xmlns:wps="http://schemas.microsoft.com/office/word/2010/wordprocessingShape" mc:Ignorable="w14 w15 w16se w16cid w16 w16cex wp14">
   <w:abstractNum w:abstractNumId="0" w15:restartNumberingAfterBreak="0">
     <w:nsid w:val="0B66709E"/>
     <w:multiLevelType w:val="singleLevel"/>
@@ -6784,6 +7080,119 @@
     </w:lvl>
   </w:abstractNum>
   <w:abstractNum w:abstractNumId="2" w15:restartNumberingAfterBreak="0">
+    <w:nsid w:val="162B14B0"/>
+    <w:multiLevelType w:val="hybridMultilevel"/>
+    <w:tmpl w:val="943C2A8A"/>
+    <w:lvl w:ilvl="0" w:tplc="300A0001">
+      <w:start w:val="1"/>
+      <w:numFmt w:val="bullet"/>
+      <w:lvlText w:val=""/>
+      <w:lvlJc w:val="left"/>
+      <w:pPr>
+        <w:ind w:left="720" w:hanging="360"/>
+      </w:pPr>
+      <w:rPr>
+        <w:rFonts w:ascii="Symbol" w:hAnsi="Symbol" w:hint="default"/>
+      </w:rPr>
+    </w:lvl>
+    <w:lvl w:ilvl="1" w:tplc="300A0003" w:tentative="1">
+      <w:start w:val="1"/>
+      <w:numFmt w:val="bullet"/>
+      <w:lvlText w:val="o"/>
+      <w:lvlJc w:val="left"/>
+      <w:pPr>
+        <w:ind w:left="1440" w:hanging="360"/>
+      </w:pPr>
+      <w:rPr>
+        <w:rFonts w:ascii="Courier New" w:hAnsi="Courier New" w:cs="Courier New" w:hint="default"/>
+      </w:rPr>
+    </w:lvl>
+    <w:lvl w:ilvl="2" w:tplc="300A0005" w:tentative="1">
+      <w:start w:val="1"/>
+      <w:numFmt w:val="bullet"/>
+      <w:lvlText w:val=""/>
+      <w:lvlJc w:val="left"/>
+      <w:pPr>
+        <w:ind w:left="2160" w:hanging="360"/>
+      </w:pPr>
+      <w:rPr>
+        <w:rFonts w:ascii="Wingdings" w:hAnsi="Wingdings" w:hint="default"/>
+      </w:rPr>
+    </w:lvl>
+    <w:lvl w:ilvl="3" w:tplc="300A0001" w:tentative="1">
+      <w:start w:val="1"/>
+      <w:numFmt w:val="bullet"/>
+      <w:lvlText w:val=""/>
+      <w:lvlJc w:val="left"/>
+      <w:pPr>
+        <w:ind w:left="2880" w:hanging="360"/>
+      </w:pPr>
+      <w:rPr>
+        <w:rFonts w:ascii="Symbol" w:hAnsi="Symbol" w:hint="default"/>
+      </w:rPr>
+    </w:lvl>
+    <w:lvl w:ilvl="4" w:tplc="300A0003" w:tentative="1">
+      <w:start w:val="1"/>
+      <w:numFmt w:val="bullet"/>
+      <w:lvlText w:val="o"/>
+      <w:lvlJc w:val="left"/>
+      <w:pPr>
+        <w:ind w:left="3600" w:hanging="360"/>
+      </w:pPr>
+      <w:rPr>
+        <w:rFonts w:ascii="Courier New" w:hAnsi="Courier New" w:cs="Courier New" w:hint="default"/>
+      </w:rPr>
+    </w:lvl>
+    <w:lvl w:ilvl="5" w:tplc="300A0005" w:tentative="1">
+      <w:start w:val="1"/>
+      <w:numFmt w:val="bullet"/>
+      <w:lvlText w:val=""/>
+      <w:lvlJc w:val="left"/>
+      <w:pPr>
+        <w:ind w:left="4320" w:hanging="360"/>
+      </w:pPr>
+      <w:rPr>
+        <w:rFonts w:ascii="Wingdings" w:hAnsi="Wingdings" w:hint="default"/>
+      </w:rPr>
+    </w:lvl>
+    <w:lvl w:ilvl="6" w:tplc="300A0001" w:tentative="1">
+      <w:start w:val="1"/>
+      <w:numFmt w:val="bullet"/>
+      <w:lvlText w:val=""/>
+      <w:lvlJc w:val="left"/>
+      <w:pPr>
+        <w:ind w:left="5040" w:hanging="360"/>
+      </w:pPr>
+      <w:rPr>
+        <w:rFonts w:ascii="Symbol" w:hAnsi="Symbol" w:hint="default"/>
+      </w:rPr>
+    </w:lvl>
+    <w:lvl w:ilvl="7" w:tplc="300A0003" w:tentative="1">
+      <w:start w:val="1"/>
+      <w:numFmt w:val="bullet"/>
+      <w:lvlText w:val="o"/>
+      <w:lvlJc w:val="left"/>
+      <w:pPr>
+        <w:ind w:left="5760" w:hanging="360"/>
+      </w:pPr>
+      <w:rPr>
+        <w:rFonts w:ascii="Courier New" w:hAnsi="Courier New" w:cs="Courier New" w:hint="default"/>
+      </w:rPr>
+    </w:lvl>
+    <w:lvl w:ilvl="8" w:tplc="300A0005" w:tentative="1">
+      <w:start w:val="1"/>
+      <w:numFmt w:val="bullet"/>
+      <w:lvlText w:val=""/>
+      <w:lvlJc w:val="left"/>
+      <w:pPr>
+        <w:ind w:left="6480" w:hanging="360"/>
+      </w:pPr>
+      <w:rPr>
+        <w:rFonts w:ascii="Wingdings" w:hAnsi="Wingdings" w:hint="default"/>
+      </w:rPr>
+    </w:lvl>
+  </w:abstractNum>
+  <w:abstractNum w:abstractNumId="3" w15:restartNumberingAfterBreak="0">
     <w:nsid w:val="208D7C51"/>
     <w:multiLevelType w:val="singleLevel"/>
     <w:tmpl w:val="0C0A0001"/>
@@ -6803,7 +7212,7 @@
       </w:rPr>
     </w:lvl>
   </w:abstractNum>
-  <w:abstractNum w:abstractNumId="3" w15:restartNumberingAfterBreak="0">
+  <w:abstractNum w:abstractNumId="4" w15:restartNumberingAfterBreak="0">
     <w:nsid w:val="2863129D"/>
     <w:multiLevelType w:val="singleLevel"/>
     <w:tmpl w:val="0C0A0001"/>
@@ -6823,7 +7232,7 @@
       </w:rPr>
     </w:lvl>
   </w:abstractNum>
-  <w:abstractNum w:abstractNumId="4" w15:restartNumberingAfterBreak="0">
+  <w:abstractNum w:abstractNumId="5" w15:restartNumberingAfterBreak="0">
     <w:nsid w:val="396E61B0"/>
     <w:multiLevelType w:val="singleLevel"/>
     <w:tmpl w:val="0C0A000F"/>
@@ -6843,7 +7252,7 @@
       </w:rPr>
     </w:lvl>
   </w:abstractNum>
-  <w:abstractNum w:abstractNumId="5" w15:restartNumberingAfterBreak="0">
+  <w:abstractNum w:abstractNumId="6" w15:restartNumberingAfterBreak="0">
     <w:nsid w:val="686A0450"/>
     <w:multiLevelType w:val="singleLevel"/>
     <w:tmpl w:val="0C0A000F"/>
@@ -6863,7 +7272,7 @@
       </w:rPr>
     </w:lvl>
   </w:abstractNum>
-  <w:abstractNum w:abstractNumId="6" w15:restartNumberingAfterBreak="0">
+  <w:abstractNum w:abstractNumId="7" w15:restartNumberingAfterBreak="0">
     <w:nsid w:val="6D466ACF"/>
     <w:multiLevelType w:val="singleLevel"/>
     <w:tmpl w:val="8B40BAC8"/>
@@ -6883,7 +7292,7 @@
       </w:rPr>
     </w:lvl>
   </w:abstractNum>
-  <w:abstractNum w:abstractNumId="7" w15:restartNumberingAfterBreak="0">
+  <w:abstractNum w:abstractNumId="8" w15:restartNumberingAfterBreak="0">
     <w:nsid w:val="7C9545E4"/>
     <w:multiLevelType w:val="singleLevel"/>
     <w:tmpl w:val="0C0A000F"/>
@@ -6901,22 +7310,22 @@
     </w:lvl>
   </w:abstractNum>
   <w:num w:numId="1">
-    <w:abstractNumId w:val="3"/>
+    <w:abstractNumId w:val="4"/>
   </w:num>
   <w:num w:numId="2">
-    <w:abstractNumId w:val="4"/>
+    <w:abstractNumId w:val="5"/>
   </w:num>
   <w:num w:numId="3">
-    <w:abstractNumId w:val="5"/>
+    <w:abstractNumId w:val="6"/>
   </w:num>
   <w:num w:numId="4">
+    <w:abstractNumId w:val="8"/>
+  </w:num>
+  <w:num w:numId="5">
     <w:abstractNumId w:val="7"/>
   </w:num>
-  <w:num w:numId="5">
-    <w:abstractNumId w:val="6"/>
-  </w:num>
   <w:num w:numId="6">
-    <w:abstractNumId w:val="2"/>
+    <w:abstractNumId w:val="3"/>
   </w:num>
   <w:num w:numId="7">
     <w:abstractNumId w:val="0"/>
@@ -6924,11 +7333,14 @@
   <w:num w:numId="8">
     <w:abstractNumId w:val="1"/>
   </w:num>
+  <w:num w:numId="9">
+    <w:abstractNumId w:val="2"/>
+  </w:num>
 </w:numbering>
 </file>
 
 <file path=word/styles.xml><?xml version="1.0" encoding="utf-8"?>
-<w:styles xmlns:mc="http://schemas.openxmlformats.org/markup-compatibility/2006" xmlns:r="http://schemas.openxmlformats.org/officeDocument/2006/relationships" xmlns:w="http://schemas.openxmlformats.org/wordprocessingml/2006/main" xmlns:w14="http://schemas.microsoft.com/office/word/2010/wordml" xmlns:w15="http://schemas.microsoft.com/office/word/2012/wordml" xmlns:w16se="http://schemas.microsoft.com/office/word/2015/wordml/symex" mc:Ignorable="w14 w15 w16se">
+<w:styles xmlns:mc="http://schemas.openxmlformats.org/markup-compatibility/2006" xmlns:r="http://schemas.openxmlformats.org/officeDocument/2006/relationships" xmlns:w="http://schemas.openxmlformats.org/wordprocessingml/2006/main" xmlns:w14="http://schemas.microsoft.com/office/word/2010/wordml" xmlns:w15="http://schemas.microsoft.com/office/word/2012/wordml" xmlns:w16cex="http://schemas.microsoft.com/office/word/2018/wordml/cex" xmlns:w16cid="http://schemas.microsoft.com/office/word/2016/wordml/cid" xmlns:w16="http://schemas.microsoft.com/office/word/2018/wordml" xmlns:w16se="http://schemas.microsoft.com/office/word/2015/wordml/symex" mc:Ignorable="w14 w15 w16se w16cid w16 w16cex">
   <w:docDefaults>
     <w:rPrDefault>
       <w:rPr>
@@ -6938,7 +7350,7 @@
     </w:rPrDefault>
     <w:pPrDefault/>
   </w:docDefaults>
-  <w:latentStyles w:defLockedState="0" w:defUIPriority="0" w:defSemiHidden="0" w:defUnhideWhenUsed="0" w:defQFormat="0" w:count="371">
+  <w:latentStyles w:defLockedState="0" w:defUIPriority="0" w:defSemiHidden="0" w:defUnhideWhenUsed="0" w:defQFormat="0" w:count="376">
     <w:lsdException w:name="Normal" w:qFormat="1"/>
     <w:lsdException w:name="heading 1" w:qFormat="1"/>
     <w:lsdException w:name="heading 2" w:qFormat="1"/>
@@ -6955,7 +7367,12 @@
     <w:lsdException w:name="Subtitle" w:qFormat="1"/>
     <w:lsdException w:name="Strong" w:qFormat="1"/>
     <w:lsdException w:name="Emphasis" w:qFormat="1"/>
-    <w:lsdException w:name="Normal Table" w:semiHidden="1" w:unhideWhenUsed="1"/>
+    <w:lsdException w:name="HTML Keyboard" w:semiHidden="1" w:unhideWhenUsed="1"/>
+    <w:lsdException w:name="annotation subject" w:semiHidden="1" w:unhideWhenUsed="1"/>
+    <w:lsdException w:name="No List" w:semiHidden="1" w:unhideWhenUsed="1"/>
+    <w:lsdException w:name="Outline List 1" w:semiHidden="1" w:unhideWhenUsed="1"/>
+    <w:lsdException w:name="Outline List 2" w:semiHidden="1" w:unhideWhenUsed="1"/>
+    <w:lsdException w:name="Outline List 3" w:semiHidden="1" w:unhideWhenUsed="1"/>
     <w:lsdException w:name="Table Simple 1" w:semiHidden="1" w:unhideWhenUsed="1"/>
     <w:lsdException w:name="Table Simple 2" w:semiHidden="1" w:unhideWhenUsed="1"/>
     <w:lsdException w:name="Table Simple 3" w:semiHidden="1" w:unhideWhenUsed="1"/>
@@ -6993,11 +7410,9 @@
     <w:lsdException w:name="Table Contemporary" w:semiHidden="1" w:unhideWhenUsed="1"/>
     <w:lsdException w:name="Table Elegant" w:semiHidden="1" w:unhideWhenUsed="1"/>
     <w:lsdException w:name="Table Professional" w:semiHidden="1" w:unhideWhenUsed="1"/>
-    <w:lsdException w:name="Table Subtle 1" w:semiHidden="1" w:unhideWhenUsed="1"/>
     <w:lsdException w:name="Table Subtle 2" w:semiHidden="1" w:unhideWhenUsed="1"/>
     <w:lsdException w:name="Table Web 1" w:semiHidden="1" w:unhideWhenUsed="1"/>
-    <w:lsdException w:name="Table Web 2" w:semiHidden="1" w:unhideWhenUsed="1"/>
-    <w:lsdException w:name="Table Web 3" w:semiHidden="1" w:unhideWhenUsed="1"/>
+    <w:lsdException w:name="Balloon Text" w:semiHidden="1" w:unhideWhenUsed="1"/>
     <w:lsdException w:name="Table Theme" w:semiHidden="1" w:unhideWhenUsed="1"/>
     <w:lsdException w:name="Placeholder Text" w:semiHidden="1" w:uiPriority="99"/>
     <w:lsdException w:name="No Spacing" w:uiPriority="1" w:qFormat="1"/>
@@ -7214,6 +7629,11 @@
     <w:lsdException w:name="List Table 5 Dark Accent 6" w:uiPriority="50"/>
     <w:lsdException w:name="List Table 6 Colorful Accent 6" w:uiPriority="51"/>
     <w:lsdException w:name="List Table 7 Colorful Accent 6" w:uiPriority="52"/>
+    <w:lsdException w:name="Mention" w:semiHidden="1" w:uiPriority="99" w:unhideWhenUsed="1"/>
+    <w:lsdException w:name="Smart Hyperlink" w:semiHidden="1" w:uiPriority="99" w:unhideWhenUsed="1"/>
+    <w:lsdException w:name="Hashtag" w:semiHidden="1" w:uiPriority="99" w:unhideWhenUsed="1"/>
+    <w:lsdException w:name="Unresolved Mention" w:semiHidden="1" w:uiPriority="99" w:unhideWhenUsed="1"/>
+    <w:lsdException w:name="Smart Link" w:semiHidden="1" w:uiPriority="99" w:unhideWhenUsed="1"/>
   </w:latentStyles>
   <w:style w:type="paragraph" w:default="1" w:styleId="Normal">
     <w:name w:val="Normal"/>
@@ -7758,7 +8178,7 @@
 </file>
 
 <file path=customXml/itemProps1.xml><?xml version="1.0" encoding="utf-8"?>
-<ds:datastoreItem xmlns:ds="http://schemas.openxmlformats.org/officeDocument/2006/customXml" ds:itemID="{144DF17F-93DB-4A1E-8600-778416A438C3}">
+<ds:datastoreItem xmlns:ds="http://schemas.openxmlformats.org/officeDocument/2006/customXml" ds:itemID="{ED983C10-C9B1-44CD-9FCF-22542CF908AC}">
   <ds:schemaRefs>
     <ds:schemaRef ds:uri="http://schemas.openxmlformats.org/officeDocument/2006/bibliography"/>
   </ds:schemaRefs>

</xml_diff>

<commit_message>
Redaccion de limites y entregables claves del proyecto - v1.0
</commit_message>
<xml_diff>
--- a/FGPR_010_06 - Acta de Constitución del Proyecto.docx
+++ b/FGPR_010_06 - Acta de Constitución del Proyecto.docx
@@ -1871,8 +1871,6 @@
                 <w:lang w:val="es-ES"/>
               </w:rPr>
             </w:pPr>
-            <w:bookmarkStart w:id="0" w:name="_GoBack"/>
-            <w:bookmarkEnd w:id="0"/>
           </w:p>
         </w:tc>
       </w:tr>
@@ -1892,6 +1890,2807 @@
               <w:right w:val="single" w:sz="4" w:space="0" w:color="auto"/>
             </w:tcBorders>
           </w:tcPr>
+          <w:tbl>
+            <w:tblPr>
+              <w:tblW w:w="8849" w:type="dxa"/>
+              <w:tblBorders>
+                <w:top w:val="nil"/>
+                <w:left w:val="nil"/>
+                <w:bottom w:val="nil"/>
+                <w:right w:val="nil"/>
+              </w:tblBorders>
+              <w:tblLayout w:type="fixed"/>
+              <w:tblLook w:val="0000" w:firstRow="0" w:lastRow="0" w:firstColumn="0" w:lastColumn="0" w:noHBand="0" w:noVBand="0"/>
+            </w:tblPr>
+            <w:tblGrid>
+              <w:gridCol w:w="8849"/>
+            </w:tblGrid>
+            <w:tr>
+              <w:trPr>
+                <w:trHeight w:val="222"/>
+              </w:trPr>
+              <w:tc>
+                <w:tcPr>
+                  <w:tcW w:w="8849" w:type="dxa"/>
+                </w:tcPr>
+                <w:p>
+                  <w:pPr>
+                    <w:pStyle w:val="Textoindependiente"/>
+                    <w:jc w:val="both"/>
+                    <w:rPr>
+                      <w:rFonts w:ascii="Verdana" w:hAnsi="Verdana"/>
+                      <w:sz w:val="18"/>
+                      <w:szCs w:val="18"/>
+                      <w:lang w:val="es-EC"/>
+                    </w:rPr>
+                  </w:pPr>
+                  <w:r>
+                    <w:rPr>
+                      <w:rFonts w:ascii="Verdana" w:hAnsi="Verdana"/>
+                      <w:sz w:val="18"/>
+                      <w:szCs w:val="18"/>
+                      <w:lang w:val="es-EC"/>
+                    </w:rPr>
+                    <w:t xml:space="preserve">El proyecto será realizado </w:t>
+                  </w:r>
+                  <w:r>
+                    <w:rPr>
+                      <w:rFonts w:ascii="Verdana" w:hAnsi="Verdana"/>
+                      <w:sz w:val="18"/>
+                      <w:szCs w:val="18"/>
+                      <w:lang w:val="es-EC"/>
+                    </w:rPr>
+                    <w:t xml:space="preserve">con el marco de trabajo SCRUM, debido a que los requerimientos funcionales podrán ser negociados y reajustados dentro del alcance previa revisión del documento de especificación de requerimientos de software (SRS), el cronograma de entregables y los tiempos acordados con el cliente por el Líder del proyecto. </w:t>
+                  </w:r>
+                </w:p>
+                <w:p>
+                  <w:pPr>
+                    <w:pStyle w:val="Textoindependiente"/>
+                    <w:jc w:val="both"/>
+                    <w:rPr>
+                      <w:rFonts w:ascii="Verdana" w:hAnsi="Verdana"/>
+                      <w:sz w:val="18"/>
+                      <w:szCs w:val="18"/>
+                      <w:lang w:val="es-EC"/>
+                    </w:rPr>
+                  </w:pPr>
+                </w:p>
+                <w:p>
+                  <w:pPr>
+                    <w:pStyle w:val="Textoindependiente"/>
+                    <w:jc w:val="both"/>
+                    <w:rPr>
+                      <w:rFonts w:ascii="Verdana" w:hAnsi="Verdana"/>
+                      <w:sz w:val="18"/>
+                      <w:szCs w:val="18"/>
+                      <w:lang w:val="es-EC"/>
+                    </w:rPr>
+                  </w:pPr>
+                  <w:r>
+                    <w:rPr>
+                      <w:rFonts w:ascii="Verdana" w:hAnsi="Verdana"/>
+                      <w:sz w:val="18"/>
+                      <w:szCs w:val="18"/>
+                      <w:lang w:val="es-EC"/>
+                    </w:rPr>
+                    <w:lastRenderedPageBreak/>
+                    <w:t xml:space="preserve">Las fechas establecidas comprenden </w:t>
+                  </w:r>
+                  <w:r>
+                    <w:rPr>
+                      <w:rFonts w:ascii="Verdana" w:hAnsi="Verdana"/>
+                      <w:sz w:val="18"/>
+                      <w:szCs w:val="18"/>
+                      <w:lang w:val="es-EC"/>
+                    </w:rPr>
+                    <w:t>desde el 0</w:t>
+                  </w:r>
+                  <w:r>
+                    <w:rPr>
+                      <w:rFonts w:ascii="Verdana" w:hAnsi="Verdana"/>
+                      <w:sz w:val="18"/>
+                      <w:szCs w:val="18"/>
+                      <w:lang w:val="es-EC"/>
+                    </w:rPr>
+                    <w:t>1</w:t>
+                  </w:r>
+                  <w:r>
+                    <w:rPr>
+                      <w:rFonts w:ascii="Verdana" w:hAnsi="Verdana"/>
+                      <w:sz w:val="18"/>
+                      <w:szCs w:val="18"/>
+                      <w:lang w:val="es-EC"/>
+                    </w:rPr>
+                    <w:t xml:space="preserve"> de marzo hasta </w:t>
+                  </w:r>
+                  <w:r>
+                    <w:rPr>
+                      <w:rFonts w:ascii="Verdana" w:hAnsi="Verdana"/>
+                      <w:sz w:val="18"/>
+                      <w:szCs w:val="18"/>
+                      <w:lang w:val="es-EC"/>
+                    </w:rPr>
+                    <w:t>05</w:t>
+                  </w:r>
+                  <w:r>
+                    <w:rPr>
+                      <w:rFonts w:ascii="Verdana" w:hAnsi="Verdana"/>
+                      <w:sz w:val="18"/>
+                      <w:szCs w:val="18"/>
+                      <w:lang w:val="es-EC"/>
+                    </w:rPr>
+                    <w:t xml:space="preserve"> de j</w:t>
+                  </w:r>
+                  <w:r>
+                    <w:rPr>
+                      <w:rFonts w:ascii="Verdana" w:hAnsi="Verdana"/>
+                      <w:sz w:val="18"/>
+                      <w:szCs w:val="18"/>
+                      <w:lang w:val="es-EC"/>
+                    </w:rPr>
+                    <w:t>unio del 2021</w:t>
+                  </w:r>
+                  <w:r>
+                    <w:rPr>
+                      <w:rFonts w:ascii="Verdana" w:hAnsi="Verdana"/>
+                      <w:sz w:val="18"/>
+                      <w:szCs w:val="18"/>
+                      <w:lang w:val="es-EC"/>
+                    </w:rPr>
+                    <w:t xml:space="preserve">, dándose el desarrollo de los cursos desde el </w:t>
+                  </w:r>
+                  <w:r>
+                    <w:rPr>
+                      <w:rFonts w:ascii="Verdana" w:hAnsi="Verdana"/>
+                      <w:sz w:val="18"/>
+                      <w:szCs w:val="18"/>
+                      <w:lang w:val="es-EC"/>
+                    </w:rPr>
+                    <w:t>08</w:t>
+                  </w:r>
+                  <w:r>
+                    <w:rPr>
+                      <w:rFonts w:ascii="Verdana" w:hAnsi="Verdana"/>
+                      <w:sz w:val="18"/>
+                      <w:szCs w:val="18"/>
+                      <w:lang w:val="es-EC"/>
+                    </w:rPr>
+                    <w:t xml:space="preserve"> de marzo hasta el </w:t>
+                  </w:r>
+                  <w:r>
+                    <w:rPr>
+                      <w:rFonts w:ascii="Verdana" w:hAnsi="Verdana"/>
+                      <w:sz w:val="18"/>
+                      <w:szCs w:val="18"/>
+                      <w:lang w:val="es-EC"/>
+                    </w:rPr>
+                    <w:t>28</w:t>
+                  </w:r>
+                  <w:r>
+                    <w:rPr>
+                      <w:rFonts w:ascii="Verdana" w:hAnsi="Verdana"/>
+                      <w:sz w:val="18"/>
+                      <w:szCs w:val="18"/>
+                      <w:lang w:val="es-EC"/>
+                    </w:rPr>
+                    <w:t xml:space="preserve"> de mayo. La gestión del proyecto se realizará </w:t>
+                  </w:r>
+                  <w:r>
+                    <w:rPr>
+                      <w:rFonts w:ascii="Verdana" w:hAnsi="Verdana"/>
+                      <w:sz w:val="18"/>
+                      <w:szCs w:val="18"/>
+                      <w:lang w:val="es-EC"/>
+                    </w:rPr>
+                    <w:t xml:space="preserve">por la plataforma de videoconferencias Google </w:t>
+                  </w:r>
+                  <w:proofErr w:type="spellStart"/>
+                  <w:r>
+                    <w:rPr>
+                      <w:rFonts w:ascii="Verdana" w:hAnsi="Verdana"/>
+                      <w:sz w:val="18"/>
+                      <w:szCs w:val="18"/>
+                      <w:lang w:val="es-EC"/>
+                    </w:rPr>
+                    <w:t>Meet</w:t>
+                  </w:r>
+                  <w:proofErr w:type="spellEnd"/>
+                  <w:r>
+                    <w:rPr>
+                      <w:rFonts w:ascii="Verdana" w:hAnsi="Verdana"/>
+                      <w:sz w:val="18"/>
+                      <w:szCs w:val="18"/>
+                      <w:lang w:val="es-EC"/>
+                    </w:rPr>
+                    <w:t xml:space="preserve"> por el equipo de proyecto</w:t>
+                  </w:r>
+                  <w:r>
+                    <w:rPr>
+                      <w:rFonts w:ascii="Verdana" w:hAnsi="Verdana"/>
+                      <w:sz w:val="18"/>
+                      <w:szCs w:val="18"/>
+                      <w:lang w:val="es-EC"/>
+                    </w:rPr>
+                    <w:t>, mientras se respeten las medidas de salud preventiva para evitar el contagio del virus Covid-19 que afecten la ejecución y los tiempos del mismo</w:t>
+                  </w:r>
+                  <w:r>
+                    <w:rPr>
+                      <w:rFonts w:ascii="Verdana" w:hAnsi="Verdana"/>
+                      <w:sz w:val="18"/>
+                      <w:szCs w:val="18"/>
+                      <w:lang w:val="es-EC"/>
+                    </w:rPr>
+                    <w:t xml:space="preserve">. </w:t>
+                  </w:r>
+                </w:p>
+                <w:p>
+                  <w:pPr>
+                    <w:pStyle w:val="Textoindependiente"/>
+                    <w:jc w:val="both"/>
+                    <w:rPr>
+                      <w:rFonts w:ascii="Verdana" w:hAnsi="Verdana"/>
+                      <w:sz w:val="18"/>
+                      <w:szCs w:val="18"/>
+                      <w:lang w:val="es-EC"/>
+                    </w:rPr>
+                  </w:pPr>
+                </w:p>
+                <w:p>
+                  <w:pPr>
+                    <w:pStyle w:val="Textoindependiente"/>
+                    <w:jc w:val="both"/>
+                    <w:rPr>
+                      <w:rFonts w:ascii="Verdana" w:hAnsi="Verdana"/>
+                      <w:sz w:val="18"/>
+                      <w:szCs w:val="18"/>
+                      <w:lang w:val="es-EC"/>
+                    </w:rPr>
+                  </w:pPr>
+                  <w:r>
+                    <w:rPr>
+                      <w:rFonts w:ascii="Verdana" w:hAnsi="Verdana"/>
+                      <w:sz w:val="18"/>
+                      <w:szCs w:val="18"/>
+                      <w:lang w:val="es-EC"/>
+                    </w:rPr>
+                    <w:t xml:space="preserve">En la primera semana se realizarán dos reuniones, la primera de análisis, refinamiento de los requerimientos y elaboración del producto backlog con el </w:t>
+                  </w:r>
+                  <w:proofErr w:type="spellStart"/>
+                  <w:r>
+                    <w:rPr>
+                      <w:rFonts w:ascii="Verdana" w:hAnsi="Verdana"/>
+                      <w:sz w:val="18"/>
+                      <w:szCs w:val="18"/>
+                      <w:lang w:val="es-EC"/>
+                    </w:rPr>
+                    <w:t>Product</w:t>
+                  </w:r>
+                  <w:proofErr w:type="spellEnd"/>
+                  <w:r>
+                    <w:rPr>
+                      <w:rFonts w:ascii="Verdana" w:hAnsi="Verdana"/>
+                      <w:sz w:val="18"/>
+                      <w:szCs w:val="18"/>
+                      <w:lang w:val="es-EC"/>
+                    </w:rPr>
+                    <w:t xml:space="preserve"> </w:t>
+                  </w:r>
+                  <w:proofErr w:type="spellStart"/>
+                  <w:r>
+                    <w:rPr>
+                      <w:rFonts w:ascii="Verdana" w:hAnsi="Verdana"/>
+                      <w:sz w:val="18"/>
+                      <w:szCs w:val="18"/>
+                      <w:lang w:val="es-EC"/>
+                    </w:rPr>
+                    <w:t>Owner</w:t>
+                  </w:r>
+                  <w:proofErr w:type="spellEnd"/>
+                  <w:r>
+                    <w:rPr>
+                      <w:rFonts w:ascii="Verdana" w:hAnsi="Verdana"/>
+                      <w:sz w:val="18"/>
+                      <w:szCs w:val="18"/>
+                      <w:lang w:val="es-EC"/>
+                    </w:rPr>
+                    <w:t xml:space="preserve"> y el Scrum Master para definir las épicas e historias de usuario a desarrollar durante la ejecución del proyecto. </w:t>
+                  </w:r>
+                </w:p>
+                <w:p>
+                  <w:pPr>
+                    <w:pStyle w:val="Textoindependiente"/>
+                    <w:jc w:val="both"/>
+                    <w:rPr>
+                      <w:rFonts w:ascii="Verdana" w:hAnsi="Verdana"/>
+                      <w:sz w:val="18"/>
+                      <w:szCs w:val="18"/>
+                      <w:lang w:val="es-EC"/>
+                    </w:rPr>
+                  </w:pPr>
+                </w:p>
+                <w:p>
+                  <w:pPr>
+                    <w:pStyle w:val="Textoindependiente"/>
+                    <w:jc w:val="both"/>
+                    <w:rPr>
+                      <w:rFonts w:ascii="Verdana" w:hAnsi="Verdana"/>
+                      <w:sz w:val="18"/>
+                      <w:szCs w:val="18"/>
+                      <w:lang w:val="es-EC"/>
+                    </w:rPr>
+                  </w:pPr>
+                  <w:r>
+                    <w:rPr>
+                      <w:rFonts w:ascii="Verdana" w:hAnsi="Verdana"/>
+                      <w:sz w:val="18"/>
+                      <w:szCs w:val="18"/>
+                      <w:lang w:val="es-EC"/>
+                    </w:rPr>
+                    <w:t xml:space="preserve">Mientras que la segunda reunión contempla el debate de los siguientes temas: </w:t>
+                  </w:r>
+                </w:p>
+                <w:p>
+                  <w:pPr>
+                    <w:pStyle w:val="Textoindependiente"/>
+                    <w:jc w:val="both"/>
+                    <w:rPr>
+                      <w:rFonts w:ascii="Verdana" w:hAnsi="Verdana"/>
+                      <w:sz w:val="18"/>
+                      <w:szCs w:val="18"/>
+                      <w:lang w:val="es-EC"/>
+                    </w:rPr>
+                  </w:pPr>
+                  <w:r>
+                    <w:rPr>
+                      <w:rFonts w:ascii="Verdana" w:hAnsi="Verdana"/>
+                      <w:sz w:val="18"/>
+                      <w:szCs w:val="18"/>
+                      <w:lang w:val="es-EC"/>
+                    </w:rPr>
+                    <w:t>Análisis de alto y bajo nivel con la participación del analista, los integrantes del equipo de desarrollo y el líder del proyecto para disertar los requerimientos del producto backlog.</w:t>
+                  </w:r>
+                </w:p>
+                <w:p>
+                  <w:pPr>
+                    <w:pStyle w:val="Textoindependiente"/>
+                    <w:jc w:val="both"/>
+                    <w:rPr>
+                      <w:rFonts w:ascii="Verdana" w:hAnsi="Verdana"/>
+                      <w:sz w:val="18"/>
+                      <w:szCs w:val="18"/>
+                      <w:lang w:val="es-EC"/>
+                    </w:rPr>
+                  </w:pPr>
+                  <w:r>
+                    <w:rPr>
+                      <w:rFonts w:ascii="Verdana" w:hAnsi="Verdana"/>
+                      <w:sz w:val="18"/>
+                      <w:szCs w:val="18"/>
+                      <w:lang w:val="es-EC"/>
+                    </w:rPr>
+                    <w:t xml:space="preserve"> </w:t>
+                  </w:r>
+                </w:p>
+                <w:p>
+                  <w:pPr>
+                    <w:pStyle w:val="Textoindependiente"/>
+                    <w:numPr>
+                      <w:ilvl w:val="0"/>
+                      <w:numId w:val="10"/>
+                    </w:numPr>
+                    <w:jc w:val="both"/>
+                    <w:rPr>
+                      <w:rFonts w:ascii="Verdana" w:hAnsi="Verdana"/>
+                      <w:sz w:val="18"/>
+                      <w:szCs w:val="18"/>
+                      <w:lang w:val="es-EC"/>
+                    </w:rPr>
+                  </w:pPr>
+                  <w:r>
+                    <w:rPr>
+                      <w:rFonts w:ascii="Verdana" w:hAnsi="Verdana"/>
+                      <w:sz w:val="18"/>
+                      <w:szCs w:val="18"/>
+                      <w:lang w:val="es-EC"/>
+                    </w:rPr>
+                    <w:t>Elaborar y registrar las tareas en la herramienta de planificación y gestión de proyectos JIRA, Definir los cronogramas de ejecución de actividades.</w:t>
+                  </w:r>
+                </w:p>
+                <w:p>
+                  <w:pPr>
+                    <w:pStyle w:val="Textoindependiente"/>
+                    <w:jc w:val="both"/>
+                    <w:rPr>
+                      <w:rFonts w:ascii="Verdana" w:hAnsi="Verdana"/>
+                      <w:sz w:val="18"/>
+                      <w:szCs w:val="18"/>
+                      <w:lang w:val="es-EC"/>
+                    </w:rPr>
+                  </w:pPr>
+                </w:p>
+                <w:p>
+                  <w:pPr>
+                    <w:pStyle w:val="Textoindependiente"/>
+                    <w:numPr>
+                      <w:ilvl w:val="0"/>
+                      <w:numId w:val="10"/>
+                    </w:numPr>
+                    <w:jc w:val="both"/>
+                    <w:rPr>
+                      <w:rFonts w:ascii="Verdana" w:hAnsi="Verdana"/>
+                      <w:sz w:val="18"/>
+                      <w:szCs w:val="18"/>
+                      <w:lang w:val="es-EC"/>
+                    </w:rPr>
+                  </w:pPr>
+                  <w:r>
+                    <w:rPr>
+                      <w:rFonts w:ascii="Verdana" w:hAnsi="Verdana"/>
+                      <w:sz w:val="18"/>
+                      <w:szCs w:val="18"/>
+                      <w:lang w:val="es-EC"/>
+                    </w:rPr>
+                    <w:t>Revisión de los procedimientos o lineamientos para la arquitectura del sistema, herramientas de desarrollo a ser empleadas, los estándares de buenas prácticas de programación.</w:t>
+                  </w:r>
+                </w:p>
+                <w:p>
+                  <w:pPr>
+                    <w:pStyle w:val="Textoindependiente"/>
+                    <w:jc w:val="both"/>
+                    <w:rPr>
+                      <w:rFonts w:ascii="Verdana" w:hAnsi="Verdana"/>
+                      <w:sz w:val="18"/>
+                      <w:szCs w:val="18"/>
+                      <w:lang w:val="es-EC"/>
+                    </w:rPr>
+                  </w:pPr>
+                </w:p>
+                <w:p>
+                  <w:pPr>
+                    <w:pStyle w:val="Textoindependiente"/>
+                    <w:numPr>
+                      <w:ilvl w:val="0"/>
+                      <w:numId w:val="10"/>
+                    </w:numPr>
+                    <w:jc w:val="both"/>
+                    <w:rPr>
+                      <w:rFonts w:ascii="Verdana" w:hAnsi="Verdana"/>
+                      <w:sz w:val="18"/>
+                      <w:szCs w:val="18"/>
+                      <w:lang w:val="es-EC"/>
+                    </w:rPr>
+                  </w:pPr>
+                  <w:r>
+                    <w:rPr>
+                      <w:rFonts w:ascii="Verdana" w:hAnsi="Verdana"/>
+                      <w:sz w:val="18"/>
+                      <w:szCs w:val="18"/>
+                      <w:lang w:val="es-EC"/>
+                    </w:rPr>
+                    <w:t xml:space="preserve">Configuración de los ambientes de desarrollo y pruebas de certificación QA, y revisión del proceso de </w:t>
+                  </w:r>
+                  <w:proofErr w:type="spellStart"/>
+                  <w:r>
+                    <w:rPr>
+                      <w:rFonts w:ascii="Verdana" w:hAnsi="Verdana"/>
+                      <w:sz w:val="18"/>
+                      <w:szCs w:val="18"/>
+                      <w:lang w:val="es-EC"/>
+                    </w:rPr>
+                    <w:t>versionamiento</w:t>
+                  </w:r>
+                  <w:proofErr w:type="spellEnd"/>
+                  <w:r>
+                    <w:rPr>
+                      <w:rFonts w:ascii="Verdana" w:hAnsi="Verdana"/>
+                      <w:sz w:val="18"/>
+                      <w:szCs w:val="18"/>
+                      <w:lang w:val="es-EC"/>
+                    </w:rPr>
+                    <w:t>.</w:t>
+                  </w:r>
+                </w:p>
+                <w:p>
+                  <w:pPr>
+                    <w:pStyle w:val="Textoindependiente"/>
+                    <w:ind w:firstLine="60"/>
+                    <w:jc w:val="both"/>
+                    <w:rPr>
+                      <w:rFonts w:ascii="Verdana" w:hAnsi="Verdana"/>
+                      <w:sz w:val="18"/>
+                      <w:szCs w:val="18"/>
+                      <w:lang w:val="es-EC"/>
+                    </w:rPr>
+                  </w:pPr>
+                </w:p>
+                <w:p>
+                  <w:pPr>
+                    <w:pStyle w:val="Textoindependiente"/>
+                    <w:numPr>
+                      <w:ilvl w:val="0"/>
+                      <w:numId w:val="10"/>
+                    </w:numPr>
+                    <w:jc w:val="both"/>
+                    <w:rPr>
+                      <w:rFonts w:ascii="Verdana" w:hAnsi="Verdana"/>
+                      <w:sz w:val="18"/>
+                      <w:szCs w:val="18"/>
+                      <w:lang w:val="es-EC"/>
+                    </w:rPr>
+                  </w:pPr>
+                  <w:r>
+                    <w:rPr>
+                      <w:rFonts w:ascii="Verdana" w:hAnsi="Verdana"/>
+                      <w:sz w:val="18"/>
+                      <w:szCs w:val="18"/>
+                      <w:lang w:val="es-EC"/>
+                    </w:rPr>
+                    <w:t>Elaboración y revisión de formatos de las pruebas unitarias y plan de implantación con todos los integrantes del equipo de proyecto.</w:t>
+                  </w:r>
+                </w:p>
+                <w:p>
+                  <w:pPr>
+                    <w:pStyle w:val="Prrafodelista"/>
+                    <w:rPr>
+                      <w:rFonts w:ascii="Verdana" w:hAnsi="Verdana"/>
+                      <w:sz w:val="18"/>
+                      <w:szCs w:val="18"/>
+                      <w:lang w:val="es-EC"/>
+                    </w:rPr>
+                  </w:pPr>
+                </w:p>
+                <w:p>
+                  <w:pPr>
+                    <w:pStyle w:val="Textoindependiente"/>
+                    <w:numPr>
+                      <w:ilvl w:val="0"/>
+                      <w:numId w:val="10"/>
+                    </w:numPr>
+                    <w:jc w:val="both"/>
+                    <w:rPr>
+                      <w:rFonts w:ascii="Verdana" w:hAnsi="Verdana"/>
+                      <w:sz w:val="18"/>
+                      <w:szCs w:val="18"/>
+                      <w:lang w:val="es-EC"/>
+                    </w:rPr>
+                  </w:pPr>
+                  <w:r>
+                    <w:rPr>
+                      <w:rFonts w:ascii="Verdana" w:hAnsi="Verdana"/>
+                      <w:sz w:val="18"/>
+                      <w:szCs w:val="18"/>
+                      <w:lang w:val="es-EC"/>
+                    </w:rPr>
+                    <w:t xml:space="preserve">Elaboración del procedimiento de ejecución de casos de pruebas unitarias, de carga y stress, y flujos funcionalidades por parte del </w:t>
+                  </w:r>
+                  <w:proofErr w:type="spellStart"/>
+                  <w:r>
+                    <w:rPr>
+                      <w:rFonts w:ascii="Verdana" w:hAnsi="Verdana"/>
+                      <w:sz w:val="18"/>
+                      <w:szCs w:val="18"/>
+                      <w:lang w:val="es-EC"/>
+                    </w:rPr>
+                    <w:t>tester</w:t>
+                  </w:r>
+                  <w:proofErr w:type="spellEnd"/>
+                  <w:r>
+                    <w:rPr>
+                      <w:rFonts w:ascii="Verdana" w:hAnsi="Verdana"/>
+                      <w:sz w:val="18"/>
+                      <w:szCs w:val="18"/>
+                      <w:lang w:val="es-EC"/>
+                    </w:rPr>
+                    <w:t>.</w:t>
+                  </w:r>
+                </w:p>
+                <w:p>
+                  <w:pPr>
+                    <w:pStyle w:val="Textoindependiente"/>
+                    <w:jc w:val="both"/>
+                    <w:rPr>
+                      <w:rFonts w:ascii="Verdana" w:hAnsi="Verdana"/>
+                      <w:sz w:val="18"/>
+                      <w:szCs w:val="18"/>
+                      <w:lang w:val="es-EC"/>
+                    </w:rPr>
+                  </w:pPr>
+                </w:p>
+                <w:p>
+                  <w:pPr>
+                    <w:pStyle w:val="Textoindependiente"/>
+                    <w:numPr>
+                      <w:ilvl w:val="0"/>
+                      <w:numId w:val="10"/>
+                    </w:numPr>
+                    <w:jc w:val="both"/>
+                    <w:rPr>
+                      <w:rFonts w:ascii="Verdana" w:hAnsi="Verdana"/>
+                      <w:sz w:val="18"/>
+                      <w:szCs w:val="18"/>
+                      <w:lang w:val="es-EC"/>
+                    </w:rPr>
+                  </w:pPr>
+                  <w:r>
+                    <w:rPr>
+                      <w:rFonts w:ascii="Verdana" w:hAnsi="Verdana"/>
+                      <w:sz w:val="18"/>
+                      <w:szCs w:val="18"/>
+                      <w:lang w:val="es-EC"/>
+                    </w:rPr>
+                    <w:t xml:space="preserve">Definir los criterios de certificación y aceptación para las pruebas de usuario con el cliente, y finalmente el proceso de entrega y cierre del proyecto. </w:t>
+                  </w:r>
+                </w:p>
+                <w:p>
+                  <w:pPr>
+                    <w:pStyle w:val="Textoindependiente"/>
+                    <w:jc w:val="both"/>
+                    <w:rPr>
+                      <w:rFonts w:ascii="Verdana" w:hAnsi="Verdana"/>
+                      <w:sz w:val="18"/>
+                      <w:szCs w:val="18"/>
+                      <w:lang w:val="es-EC"/>
+                    </w:rPr>
+                  </w:pPr>
+                </w:p>
+                <w:p>
+                  <w:pPr>
+                    <w:pStyle w:val="Textoindependiente"/>
+                    <w:jc w:val="both"/>
+                    <w:rPr>
+                      <w:rFonts w:ascii="Verdana" w:hAnsi="Verdana"/>
+                      <w:sz w:val="18"/>
+                      <w:szCs w:val="18"/>
+                      <w:lang w:val="es-EC"/>
+                    </w:rPr>
+                  </w:pPr>
+                  <w:r>
+                    <w:rPr>
+                      <w:rFonts w:ascii="Verdana" w:hAnsi="Verdana"/>
+                      <w:sz w:val="18"/>
+                      <w:szCs w:val="18"/>
+                      <w:lang w:val="es-EC"/>
+                    </w:rPr>
+                    <w:t xml:space="preserve">Las tareas de desarrollo e implementación de las funcionalidades serán desglosadas en 12 </w:t>
+                  </w:r>
+                  <w:proofErr w:type="spellStart"/>
+                  <w:r>
+                    <w:rPr>
+                      <w:rFonts w:ascii="Verdana" w:hAnsi="Verdana"/>
+                      <w:sz w:val="18"/>
+                      <w:szCs w:val="18"/>
+                      <w:lang w:val="es-EC"/>
+                    </w:rPr>
+                    <w:t>sprints</w:t>
+                  </w:r>
+                  <w:proofErr w:type="spellEnd"/>
+                  <w:r>
+                    <w:rPr>
+                      <w:rFonts w:ascii="Verdana" w:hAnsi="Verdana"/>
+                      <w:sz w:val="18"/>
+                      <w:szCs w:val="18"/>
+                      <w:lang w:val="es-EC"/>
+                    </w:rPr>
+                    <w:t xml:space="preserve"> o fases iterativas, cada una con duración de 1 semana de cinco días laborables y 8 horas diarias de esfuerzo efectivo.</w:t>
+                  </w:r>
+                </w:p>
+                <w:p>
+                  <w:pPr>
+                    <w:pStyle w:val="Textoindependiente"/>
+                    <w:jc w:val="both"/>
+                    <w:rPr>
+                      <w:rFonts w:ascii="Verdana" w:hAnsi="Verdana"/>
+                      <w:sz w:val="18"/>
+                      <w:szCs w:val="18"/>
+                      <w:lang w:val="es-EC"/>
+                    </w:rPr>
+                  </w:pPr>
+                </w:p>
+                <w:p>
+                  <w:pPr>
+                    <w:pStyle w:val="Textoindependiente"/>
+                    <w:jc w:val="both"/>
+                    <w:rPr>
+                      <w:rFonts w:ascii="Verdana" w:hAnsi="Verdana"/>
+                      <w:sz w:val="18"/>
+                      <w:szCs w:val="18"/>
+                      <w:lang w:val="es-EC"/>
+                    </w:rPr>
+                  </w:pPr>
+                  <w:r>
+                    <w:rPr>
+                      <w:rFonts w:ascii="Verdana" w:hAnsi="Verdana"/>
+                      <w:sz w:val="18"/>
+                      <w:szCs w:val="18"/>
+                      <w:lang w:val="es-EC"/>
+                    </w:rPr>
+                    <w:t>Finalmente, la última semana desde el 31 de mayo hasta el 05</w:t>
+                  </w:r>
+                  <w:r>
+                    <w:rPr>
+                      <w:rFonts w:ascii="Verdana" w:hAnsi="Verdana"/>
+                      <w:sz w:val="18"/>
+                      <w:szCs w:val="18"/>
+                      <w:lang w:val="es-EC"/>
+                    </w:rPr>
+                    <w:t xml:space="preserve"> de j</w:t>
+                  </w:r>
+                  <w:r>
+                    <w:rPr>
+                      <w:rFonts w:ascii="Verdana" w:hAnsi="Verdana"/>
+                      <w:sz w:val="18"/>
+                      <w:szCs w:val="18"/>
+                      <w:lang w:val="es-EC"/>
+                    </w:rPr>
+                    <w:t>unio se realizarán las reuniones de certificación y aceptación del sistema con la participación del cliente para registrar el acta de entrega. Luego se realizará la reunión final con el informe de actividades y evaluación de la ejecución por parte del líder para concretar el acta de cierre del proyecto.</w:t>
+                  </w:r>
+                </w:p>
+                <w:p>
+                  <w:pPr>
+                    <w:pStyle w:val="Textoindependiente"/>
+                    <w:jc w:val="both"/>
+                    <w:rPr>
+                      <w:rFonts w:ascii="Verdana" w:hAnsi="Verdana"/>
+                      <w:sz w:val="18"/>
+                      <w:szCs w:val="18"/>
+                      <w:lang w:val="es-EC"/>
+                    </w:rPr>
+                  </w:pPr>
+                </w:p>
+                <w:p>
+                  <w:pPr>
+                    <w:pStyle w:val="Textoindependiente"/>
+                    <w:jc w:val="both"/>
+                    <w:rPr>
+                      <w:rFonts w:ascii="Verdana" w:hAnsi="Verdana"/>
+                      <w:sz w:val="18"/>
+                      <w:szCs w:val="18"/>
+                      <w:lang w:val="es-EC"/>
+                    </w:rPr>
+                  </w:pPr>
+                  <w:r>
+                    <w:rPr>
+                      <w:rFonts w:ascii="Verdana" w:hAnsi="Verdana"/>
+                      <w:sz w:val="18"/>
+                      <w:szCs w:val="18"/>
+                      <w:lang w:val="es-EC"/>
+                    </w:rPr>
+                    <w:t>Para el desarrollo del SGVR se deberá tener en cuenta lo siguiente:</w:t>
+                  </w:r>
+                </w:p>
+                <w:p>
+                  <w:pPr>
+                    <w:pStyle w:val="Textoindependiente"/>
+                    <w:jc w:val="both"/>
+                    <w:rPr>
+                      <w:rFonts w:ascii="Verdana" w:hAnsi="Verdana"/>
+                      <w:sz w:val="18"/>
+                      <w:szCs w:val="18"/>
+                      <w:lang w:val="es-EC"/>
+                    </w:rPr>
+                  </w:pPr>
+                </w:p>
+                <w:p>
+                  <w:pPr>
+                    <w:pStyle w:val="Textoindependiente"/>
+                    <w:jc w:val="both"/>
+                    <w:rPr>
+                      <w:rFonts w:ascii="Verdana" w:hAnsi="Verdana"/>
+                      <w:sz w:val="18"/>
+                      <w:szCs w:val="18"/>
+                      <w:lang w:val="es-EC"/>
+                    </w:rPr>
+                  </w:pPr>
+                  <w:r>
+                    <w:rPr>
+                      <w:rFonts w:ascii="Verdana" w:hAnsi="Verdana"/>
+                      <w:b/>
+                      <w:sz w:val="18"/>
+                      <w:szCs w:val="18"/>
+                      <w:lang w:val="es-EC"/>
+                    </w:rPr>
+                    <w:t>CRONOGRAMA DE EJECUCI</w:t>
+                  </w:r>
+                  <w:r>
+                    <w:rPr>
+                      <w:rFonts w:ascii="Verdana" w:hAnsi="Verdana"/>
+                      <w:b/>
+                      <w:sz w:val="18"/>
+                      <w:szCs w:val="18"/>
+                      <w:lang w:val="es-EC"/>
+                    </w:rPr>
+                    <w:t>Ó</w:t>
+                  </w:r>
+                  <w:r>
+                    <w:rPr>
+                      <w:rFonts w:ascii="Verdana" w:hAnsi="Verdana"/>
+                      <w:b/>
+                      <w:sz w:val="18"/>
+                      <w:szCs w:val="18"/>
+                      <w:lang w:val="es-EC"/>
+                    </w:rPr>
+                    <w:t>N DEL DESARROLLO</w:t>
+                  </w:r>
+                </w:p>
+                <w:p>
+                  <w:pPr>
+                    <w:pStyle w:val="Textoindependiente"/>
+                    <w:jc w:val="both"/>
+                    <w:rPr>
+                      <w:rFonts w:ascii="Verdana" w:hAnsi="Verdana"/>
+                      <w:sz w:val="18"/>
+                      <w:szCs w:val="18"/>
+                      <w:lang w:val="es-EC"/>
+                    </w:rPr>
+                  </w:pPr>
+                </w:p>
+                <w:tbl>
+                  <w:tblPr>
+                    <w:tblStyle w:val="Tablaconcuadrcula"/>
+                    <w:tblW w:w="0" w:type="auto"/>
+                    <w:tblLayout w:type="fixed"/>
+                    <w:tblLook w:val="04A0" w:firstRow="1" w:lastRow="0" w:firstColumn="1" w:lastColumn="0" w:noHBand="0" w:noVBand="1"/>
+                  </w:tblPr>
+                  <w:tblGrid>
+                    <w:gridCol w:w="2155"/>
+                    <w:gridCol w:w="2156"/>
+                    <w:gridCol w:w="2156"/>
+                    <w:gridCol w:w="2156"/>
+                  </w:tblGrid>
+                  <w:tr>
+                    <w:tc>
+                      <w:tcPr>
+                        <w:tcW w:w="2155" w:type="dxa"/>
+                      </w:tcPr>
+                      <w:p>
+                        <w:pPr>
+                          <w:pStyle w:val="Textoindependiente"/>
+                          <w:jc w:val="center"/>
+                          <w:rPr>
+                            <w:rFonts w:ascii="Verdana" w:hAnsi="Verdana"/>
+                            <w:b/>
+                            <w:bCs/>
+                            <w:sz w:val="18"/>
+                            <w:szCs w:val="18"/>
+                            <w:lang w:val="es-EC"/>
+                          </w:rPr>
+                        </w:pPr>
+                        <w:r>
+                          <w:rPr>
+                            <w:rFonts w:ascii="Verdana" w:hAnsi="Verdana"/>
+                            <w:b/>
+                            <w:bCs/>
+                            <w:sz w:val="18"/>
+                            <w:szCs w:val="18"/>
+                            <w:lang w:val="es-EC"/>
+                          </w:rPr>
+                          <w:t>Fase de ejecución</w:t>
+                        </w:r>
+                      </w:p>
+                    </w:tc>
+                    <w:tc>
+                      <w:tcPr>
+                        <w:tcW w:w="2156" w:type="dxa"/>
+                      </w:tcPr>
+                      <w:p>
+                        <w:pPr>
+                          <w:pStyle w:val="Textoindependiente"/>
+                          <w:jc w:val="center"/>
+                          <w:rPr>
+                            <w:rFonts w:ascii="Verdana" w:hAnsi="Verdana"/>
+                            <w:b/>
+                            <w:bCs/>
+                            <w:sz w:val="18"/>
+                            <w:szCs w:val="18"/>
+                            <w:lang w:val="es-EC"/>
+                          </w:rPr>
+                        </w:pPr>
+                        <w:r>
+                          <w:rPr>
+                            <w:rFonts w:ascii="Verdana" w:hAnsi="Verdana"/>
+                            <w:b/>
+                            <w:bCs/>
+                            <w:sz w:val="18"/>
+                            <w:szCs w:val="18"/>
+                            <w:lang w:val="es-EC"/>
+                          </w:rPr>
+                          <w:t>Fecha de Inicio</w:t>
+                        </w:r>
+                      </w:p>
+                    </w:tc>
+                    <w:tc>
+                      <w:tcPr>
+                        <w:tcW w:w="2156" w:type="dxa"/>
+                      </w:tcPr>
+                      <w:p>
+                        <w:pPr>
+                          <w:pStyle w:val="Textoindependiente"/>
+                          <w:jc w:val="center"/>
+                          <w:rPr>
+                            <w:rFonts w:ascii="Verdana" w:hAnsi="Verdana"/>
+                            <w:b/>
+                            <w:bCs/>
+                            <w:sz w:val="18"/>
+                            <w:szCs w:val="18"/>
+                            <w:lang w:val="es-EC"/>
+                          </w:rPr>
+                        </w:pPr>
+                        <w:r>
+                          <w:rPr>
+                            <w:rFonts w:ascii="Verdana" w:hAnsi="Verdana"/>
+                            <w:b/>
+                            <w:bCs/>
+                            <w:sz w:val="18"/>
+                            <w:szCs w:val="18"/>
+                            <w:lang w:val="es-EC"/>
+                          </w:rPr>
+                          <w:t>Fecha de Finalización</w:t>
+                        </w:r>
+                      </w:p>
+                    </w:tc>
+                    <w:tc>
+                      <w:tcPr>
+                        <w:tcW w:w="2156" w:type="dxa"/>
+                      </w:tcPr>
+                      <w:p>
+                        <w:pPr>
+                          <w:pStyle w:val="Textoindependiente"/>
+                          <w:jc w:val="center"/>
+                          <w:rPr>
+                            <w:rFonts w:ascii="Verdana" w:hAnsi="Verdana"/>
+                            <w:b/>
+                            <w:bCs/>
+                            <w:sz w:val="18"/>
+                            <w:szCs w:val="18"/>
+                            <w:lang w:val="es-EC"/>
+                          </w:rPr>
+                        </w:pPr>
+                        <w:r>
+                          <w:rPr>
+                            <w:rFonts w:ascii="Verdana" w:hAnsi="Verdana"/>
+                            <w:b/>
+                            <w:bCs/>
+                            <w:sz w:val="18"/>
+                            <w:szCs w:val="18"/>
+                            <w:lang w:val="es-EC"/>
+                          </w:rPr>
+                          <w:t>Funcionalidades a Implementar</w:t>
+                        </w:r>
+                      </w:p>
+                    </w:tc>
+                  </w:tr>
+                  <w:tr>
+                    <w:tc>
+                      <w:tcPr>
+                        <w:tcW w:w="2155" w:type="dxa"/>
+                      </w:tcPr>
+                      <w:p>
+                        <w:pPr>
+                          <w:pStyle w:val="Textoindependiente"/>
+                          <w:jc w:val="both"/>
+                          <w:rPr>
+                            <w:rFonts w:ascii="Verdana" w:hAnsi="Verdana"/>
+                            <w:sz w:val="18"/>
+                            <w:szCs w:val="18"/>
+                            <w:lang w:val="es-EC"/>
+                          </w:rPr>
+                        </w:pPr>
+                        <w:r>
+                          <w:rPr>
+                            <w:rFonts w:ascii="Verdana" w:hAnsi="Verdana"/>
+                            <w:sz w:val="18"/>
+                            <w:szCs w:val="18"/>
+                            <w:lang w:val="es-EC"/>
+                          </w:rPr>
+                          <w:t>Sprint 1</w:t>
+                        </w:r>
+                      </w:p>
+                    </w:tc>
+                    <w:tc>
+                      <w:tcPr>
+                        <w:tcW w:w="2156" w:type="dxa"/>
+                      </w:tcPr>
+                      <w:p>
+                        <w:pPr>
+                          <w:pStyle w:val="Textoindependiente"/>
+                          <w:jc w:val="both"/>
+                          <w:rPr>
+                            <w:rFonts w:ascii="Verdana" w:hAnsi="Verdana"/>
+                            <w:sz w:val="18"/>
+                            <w:szCs w:val="18"/>
+                            <w:lang w:val="es-EC"/>
+                          </w:rPr>
+                        </w:pPr>
+                        <w:r>
+                          <w:rPr>
+                            <w:rFonts w:ascii="Verdana" w:hAnsi="Verdana"/>
+                            <w:sz w:val="18"/>
+                            <w:szCs w:val="18"/>
+                            <w:lang w:val="es-EC"/>
+                          </w:rPr>
+                          <w:t>08 de marzo</w:t>
+                        </w:r>
+                      </w:p>
+                    </w:tc>
+                    <w:tc>
+                      <w:tcPr>
+                        <w:tcW w:w="2156" w:type="dxa"/>
+                      </w:tcPr>
+                      <w:p>
+                        <w:pPr>
+                          <w:pStyle w:val="Textoindependiente"/>
+                          <w:jc w:val="both"/>
+                          <w:rPr>
+                            <w:rFonts w:ascii="Verdana" w:hAnsi="Verdana"/>
+                            <w:sz w:val="18"/>
+                            <w:szCs w:val="18"/>
+                            <w:lang w:val="es-EC"/>
+                          </w:rPr>
+                        </w:pPr>
+                        <w:r>
+                          <w:rPr>
+                            <w:rFonts w:ascii="Verdana" w:hAnsi="Verdana"/>
+                            <w:sz w:val="18"/>
+                            <w:szCs w:val="18"/>
+                            <w:lang w:val="es-EC"/>
+                          </w:rPr>
+                          <w:t>12 de marzo</w:t>
+                        </w:r>
+                      </w:p>
+                    </w:tc>
+                    <w:tc>
+                      <w:tcPr>
+                        <w:tcW w:w="2156" w:type="dxa"/>
+                      </w:tcPr>
+                      <w:p>
+                        <w:pPr>
+                          <w:pStyle w:val="Textoindependiente"/>
+                          <w:rPr>
+                            <w:rFonts w:ascii="Verdana" w:hAnsi="Verdana"/>
+                            <w:sz w:val="18"/>
+                            <w:szCs w:val="18"/>
+                            <w:lang w:val="es-EC"/>
+                          </w:rPr>
+                        </w:pPr>
+                        <w:r>
+                          <w:rPr>
+                            <w:rFonts w:ascii="Verdana" w:hAnsi="Verdana"/>
+                            <w:sz w:val="18"/>
+                            <w:szCs w:val="18"/>
+                          </w:rPr>
+                          <w:t>Página web para listar los productos publicados en el catálogo en línea</w:t>
+                        </w:r>
+                      </w:p>
+                    </w:tc>
+                  </w:tr>
+                  <w:tr>
+                    <w:tc>
+                      <w:tcPr>
+                        <w:tcW w:w="2155" w:type="dxa"/>
+                      </w:tcPr>
+                      <w:p>
+                        <w:pPr>
+                          <w:pStyle w:val="Textoindependiente"/>
+                          <w:jc w:val="both"/>
+                          <w:rPr>
+                            <w:rFonts w:ascii="Verdana" w:hAnsi="Verdana"/>
+                            <w:sz w:val="18"/>
+                            <w:szCs w:val="18"/>
+                            <w:lang w:val="es-EC"/>
+                          </w:rPr>
+                        </w:pPr>
+                        <w:r>
+                          <w:rPr>
+                            <w:rFonts w:ascii="Verdana" w:hAnsi="Verdana"/>
+                            <w:sz w:val="18"/>
+                            <w:szCs w:val="18"/>
+                            <w:lang w:val="es-EC"/>
+                          </w:rPr>
+                          <w:t>Sprint 2</w:t>
+                        </w:r>
+                      </w:p>
+                    </w:tc>
+                    <w:tc>
+                      <w:tcPr>
+                        <w:tcW w:w="2156" w:type="dxa"/>
+                      </w:tcPr>
+                      <w:p>
+                        <w:pPr>
+                          <w:pStyle w:val="Textoindependiente"/>
+                          <w:jc w:val="both"/>
+                          <w:rPr>
+                            <w:rFonts w:ascii="Verdana" w:hAnsi="Verdana"/>
+                            <w:sz w:val="18"/>
+                            <w:szCs w:val="18"/>
+                            <w:lang w:val="es-EC"/>
+                          </w:rPr>
+                        </w:pPr>
+                        <w:r>
+                          <w:rPr>
+                            <w:rFonts w:ascii="Verdana" w:hAnsi="Verdana"/>
+                            <w:sz w:val="18"/>
+                            <w:szCs w:val="18"/>
+                            <w:lang w:val="es-EC"/>
+                          </w:rPr>
+                          <w:t>15 de marzo</w:t>
+                        </w:r>
+                      </w:p>
+                    </w:tc>
+                    <w:tc>
+                      <w:tcPr>
+                        <w:tcW w:w="2156" w:type="dxa"/>
+                      </w:tcPr>
+                      <w:p>
+                        <w:pPr>
+                          <w:pStyle w:val="Textoindependiente"/>
+                          <w:jc w:val="both"/>
+                          <w:rPr>
+                            <w:rFonts w:ascii="Verdana" w:hAnsi="Verdana"/>
+                            <w:sz w:val="18"/>
+                            <w:szCs w:val="18"/>
+                            <w:lang w:val="es-EC"/>
+                          </w:rPr>
+                        </w:pPr>
+                        <w:r>
+                          <w:rPr>
+                            <w:rFonts w:ascii="Verdana" w:hAnsi="Verdana"/>
+                            <w:sz w:val="18"/>
+                            <w:szCs w:val="18"/>
+                            <w:lang w:val="es-EC"/>
+                          </w:rPr>
+                          <w:t>19 de marzo</w:t>
+                        </w:r>
+                      </w:p>
+                    </w:tc>
+                    <w:tc>
+                      <w:tcPr>
+                        <w:tcW w:w="2156" w:type="dxa"/>
+                      </w:tcPr>
+                      <w:p>
+                        <w:pPr>
+                          <w:pStyle w:val="Textoindependiente"/>
+                          <w:rPr>
+                            <w:rFonts w:ascii="Verdana" w:hAnsi="Verdana"/>
+                            <w:sz w:val="18"/>
+                            <w:szCs w:val="18"/>
+                            <w:lang w:val="es-EC"/>
+                          </w:rPr>
+                        </w:pPr>
+                        <w:r>
+                          <w:rPr>
+                            <w:rFonts w:ascii="Verdana" w:hAnsi="Verdana"/>
+                            <w:sz w:val="18"/>
+                            <w:szCs w:val="18"/>
+                          </w:rPr>
+                          <w:t>Página web de registro de clientes y pedidos</w:t>
+                        </w:r>
+                      </w:p>
+                    </w:tc>
+                  </w:tr>
+                  <w:tr>
+                    <w:tc>
+                      <w:tcPr>
+                        <w:tcW w:w="2155" w:type="dxa"/>
+                      </w:tcPr>
+                      <w:p>
+                        <w:pPr>
+                          <w:pStyle w:val="Textoindependiente"/>
+                          <w:jc w:val="both"/>
+                          <w:rPr>
+                            <w:rFonts w:ascii="Verdana" w:hAnsi="Verdana"/>
+                            <w:sz w:val="18"/>
+                            <w:szCs w:val="18"/>
+                            <w:lang w:val="es-EC"/>
+                          </w:rPr>
+                        </w:pPr>
+                        <w:r>
+                          <w:rPr>
+                            <w:rFonts w:ascii="Verdana" w:hAnsi="Verdana"/>
+                            <w:sz w:val="18"/>
+                            <w:szCs w:val="18"/>
+                            <w:lang w:val="es-EC"/>
+                          </w:rPr>
+                          <w:t>Sprint 3</w:t>
+                        </w:r>
+                      </w:p>
+                    </w:tc>
+                    <w:tc>
+                      <w:tcPr>
+                        <w:tcW w:w="2156" w:type="dxa"/>
+                      </w:tcPr>
+                      <w:p>
+                        <w:pPr>
+                          <w:pStyle w:val="Textoindependiente"/>
+                          <w:jc w:val="both"/>
+                          <w:rPr>
+                            <w:rFonts w:ascii="Verdana" w:hAnsi="Verdana"/>
+                            <w:sz w:val="18"/>
+                            <w:szCs w:val="18"/>
+                            <w:lang w:val="es-EC"/>
+                          </w:rPr>
+                        </w:pPr>
+                        <w:r>
+                          <w:rPr>
+                            <w:rFonts w:ascii="Verdana" w:hAnsi="Verdana"/>
+                            <w:sz w:val="18"/>
+                            <w:szCs w:val="18"/>
+                            <w:lang w:val="es-EC"/>
+                          </w:rPr>
+                          <w:t>22 de marzo</w:t>
+                        </w:r>
+                      </w:p>
+                    </w:tc>
+                    <w:tc>
+                      <w:tcPr>
+                        <w:tcW w:w="2156" w:type="dxa"/>
+                      </w:tcPr>
+                      <w:p>
+                        <w:pPr>
+                          <w:pStyle w:val="Textoindependiente"/>
+                          <w:jc w:val="both"/>
+                          <w:rPr>
+                            <w:rFonts w:ascii="Verdana" w:hAnsi="Verdana"/>
+                            <w:sz w:val="18"/>
+                            <w:szCs w:val="18"/>
+                            <w:lang w:val="es-EC"/>
+                          </w:rPr>
+                        </w:pPr>
+                        <w:r>
+                          <w:rPr>
+                            <w:rFonts w:ascii="Verdana" w:hAnsi="Verdana"/>
+                            <w:sz w:val="18"/>
+                            <w:szCs w:val="18"/>
+                            <w:lang w:val="es-EC"/>
+                          </w:rPr>
+                          <w:t>26 de marzo</w:t>
+                        </w:r>
+                      </w:p>
+                    </w:tc>
+                    <w:tc>
+                      <w:tcPr>
+                        <w:tcW w:w="2156" w:type="dxa"/>
+                      </w:tcPr>
+                      <w:p>
+                        <w:pPr>
+                          <w:pStyle w:val="Textoindependiente"/>
+                          <w:rPr>
+                            <w:rFonts w:ascii="Verdana" w:hAnsi="Verdana"/>
+                            <w:sz w:val="18"/>
+                            <w:szCs w:val="18"/>
+                            <w:lang w:val="es-EC"/>
+                          </w:rPr>
+                        </w:pPr>
+                        <w:r>
+                          <w:rPr>
+                            <w:rFonts w:ascii="Verdana" w:hAnsi="Verdana"/>
+                            <w:sz w:val="18"/>
+                            <w:szCs w:val="18"/>
+                          </w:rPr>
+                          <w:t xml:space="preserve">Página web de </w:t>
+                        </w:r>
+                        <w:proofErr w:type="spellStart"/>
+                        <w:r>
+                          <w:rPr>
+                            <w:rFonts w:ascii="Verdana" w:hAnsi="Verdana"/>
+                            <w:sz w:val="18"/>
+                            <w:szCs w:val="18"/>
+                          </w:rPr>
+                          <w:t>login</w:t>
+                        </w:r>
+                        <w:proofErr w:type="spellEnd"/>
+                        <w:r>
+                          <w:rPr>
+                            <w:rFonts w:ascii="Verdana" w:hAnsi="Verdana"/>
+                            <w:sz w:val="18"/>
+                            <w:szCs w:val="18"/>
+                          </w:rPr>
+                          <w:t xml:space="preserve"> para acceso de los usuarios al aplicativo controlado por roles</w:t>
+                        </w:r>
+                      </w:p>
+                    </w:tc>
+                  </w:tr>
+                  <w:tr>
+                    <w:tc>
+                      <w:tcPr>
+                        <w:tcW w:w="2155" w:type="dxa"/>
+                      </w:tcPr>
+                      <w:p>
+                        <w:pPr>
+                          <w:pStyle w:val="Textoindependiente"/>
+                          <w:jc w:val="both"/>
+                          <w:rPr>
+                            <w:rFonts w:ascii="Verdana" w:hAnsi="Verdana"/>
+                            <w:sz w:val="18"/>
+                            <w:szCs w:val="18"/>
+                            <w:lang w:val="es-EC"/>
+                          </w:rPr>
+                        </w:pPr>
+                        <w:r>
+                          <w:rPr>
+                            <w:rFonts w:ascii="Verdana" w:hAnsi="Verdana"/>
+                            <w:sz w:val="18"/>
+                            <w:szCs w:val="18"/>
+                            <w:lang w:val="es-EC"/>
+                          </w:rPr>
+                          <w:t>Sprint 4</w:t>
+                        </w:r>
+                      </w:p>
+                    </w:tc>
+                    <w:tc>
+                      <w:tcPr>
+                        <w:tcW w:w="2156" w:type="dxa"/>
+                      </w:tcPr>
+                      <w:p>
+                        <w:pPr>
+                          <w:pStyle w:val="Textoindependiente"/>
+                          <w:jc w:val="both"/>
+                          <w:rPr>
+                            <w:rFonts w:ascii="Verdana" w:hAnsi="Verdana"/>
+                            <w:sz w:val="18"/>
+                            <w:szCs w:val="18"/>
+                            <w:lang w:val="es-EC"/>
+                          </w:rPr>
+                        </w:pPr>
+                        <w:r>
+                          <w:rPr>
+                            <w:rFonts w:ascii="Verdana" w:hAnsi="Verdana"/>
+                            <w:sz w:val="18"/>
+                            <w:szCs w:val="18"/>
+                            <w:lang w:val="es-EC"/>
+                          </w:rPr>
+                          <w:t>29 de marzo</w:t>
+                        </w:r>
+                      </w:p>
+                    </w:tc>
+                    <w:tc>
+                      <w:tcPr>
+                        <w:tcW w:w="2156" w:type="dxa"/>
+                      </w:tcPr>
+                      <w:p>
+                        <w:pPr>
+                          <w:pStyle w:val="Textoindependiente"/>
+                          <w:jc w:val="both"/>
+                          <w:rPr>
+                            <w:rFonts w:ascii="Verdana" w:hAnsi="Verdana"/>
+                            <w:sz w:val="18"/>
+                            <w:szCs w:val="18"/>
+                            <w:lang w:val="es-EC"/>
+                          </w:rPr>
+                        </w:pPr>
+                        <w:r>
+                          <w:rPr>
+                            <w:rFonts w:ascii="Verdana" w:hAnsi="Verdana"/>
+                            <w:sz w:val="18"/>
+                            <w:szCs w:val="18"/>
+                            <w:lang w:val="es-EC"/>
+                          </w:rPr>
+                          <w:t>2 de abril</w:t>
+                        </w:r>
+                      </w:p>
+                    </w:tc>
+                    <w:tc>
+                      <w:tcPr>
+                        <w:tcW w:w="2156" w:type="dxa"/>
+                      </w:tcPr>
+                      <w:p>
+                        <w:pPr>
+                          <w:pStyle w:val="Textoindependiente"/>
+                          <w:rPr>
+                            <w:rFonts w:ascii="Verdana" w:hAnsi="Verdana"/>
+                            <w:sz w:val="18"/>
+                            <w:szCs w:val="18"/>
+                            <w:lang w:val="es-EC"/>
+                          </w:rPr>
+                        </w:pPr>
+                        <w:r>
+                          <w:rPr>
+                            <w:rFonts w:ascii="Verdana" w:hAnsi="Verdana"/>
+                            <w:sz w:val="18"/>
+                            <w:szCs w:val="18"/>
+                          </w:rPr>
+                          <w:t xml:space="preserve">Página de recuperación de </w:t>
+                        </w:r>
+                        <w:r>
+                          <w:rPr>
+                            <w:rFonts w:ascii="Verdana" w:hAnsi="Verdana"/>
+                            <w:sz w:val="18"/>
+                            <w:szCs w:val="18"/>
+                          </w:rPr>
+                          <w:lastRenderedPageBreak/>
+                          <w:t>contraseña mediante correo electrónico</w:t>
+                        </w:r>
+                      </w:p>
+                    </w:tc>
+                  </w:tr>
+                  <w:tr>
+                    <w:tc>
+                      <w:tcPr>
+                        <w:tcW w:w="2155" w:type="dxa"/>
+                      </w:tcPr>
+                      <w:p>
+                        <w:pPr>
+                          <w:pStyle w:val="Textoindependiente"/>
+                          <w:jc w:val="both"/>
+                          <w:rPr>
+                            <w:rFonts w:ascii="Verdana" w:hAnsi="Verdana"/>
+                            <w:sz w:val="18"/>
+                            <w:szCs w:val="18"/>
+                            <w:lang w:val="es-EC"/>
+                          </w:rPr>
+                        </w:pPr>
+                        <w:r>
+                          <w:rPr>
+                            <w:rFonts w:ascii="Verdana" w:hAnsi="Verdana"/>
+                            <w:sz w:val="18"/>
+                            <w:szCs w:val="18"/>
+                            <w:lang w:val="es-EC"/>
+                          </w:rPr>
+                          <w:lastRenderedPageBreak/>
+                          <w:t>Sprint 5</w:t>
+                        </w:r>
+                      </w:p>
+                    </w:tc>
+                    <w:tc>
+                      <w:tcPr>
+                        <w:tcW w:w="2156" w:type="dxa"/>
+                      </w:tcPr>
+                      <w:p>
+                        <w:pPr>
+                          <w:pStyle w:val="Textoindependiente"/>
+                          <w:jc w:val="both"/>
+                          <w:rPr>
+                            <w:rFonts w:ascii="Verdana" w:hAnsi="Verdana"/>
+                            <w:sz w:val="18"/>
+                            <w:szCs w:val="18"/>
+                            <w:lang w:val="es-EC"/>
+                          </w:rPr>
+                        </w:pPr>
+                        <w:r>
+                          <w:rPr>
+                            <w:rFonts w:ascii="Verdana" w:hAnsi="Verdana"/>
+                            <w:sz w:val="18"/>
+                            <w:szCs w:val="18"/>
+                            <w:lang w:val="es-EC"/>
+                          </w:rPr>
+                          <w:t>5 de abril</w:t>
+                        </w:r>
+                      </w:p>
+                    </w:tc>
+                    <w:tc>
+                      <w:tcPr>
+                        <w:tcW w:w="2156" w:type="dxa"/>
+                      </w:tcPr>
+                      <w:p>
+                        <w:pPr>
+                          <w:pStyle w:val="Textoindependiente"/>
+                          <w:jc w:val="both"/>
+                          <w:rPr>
+                            <w:rFonts w:ascii="Verdana" w:hAnsi="Verdana"/>
+                            <w:sz w:val="18"/>
+                            <w:szCs w:val="18"/>
+                            <w:lang w:val="es-EC"/>
+                          </w:rPr>
+                        </w:pPr>
+                        <w:r>
+                          <w:rPr>
+                            <w:rFonts w:ascii="Verdana" w:hAnsi="Verdana"/>
+                            <w:sz w:val="18"/>
+                            <w:szCs w:val="18"/>
+                            <w:lang w:val="es-EC"/>
+                          </w:rPr>
+                          <w:t>9 de abril</w:t>
+                        </w:r>
+                      </w:p>
+                    </w:tc>
+                    <w:tc>
+                      <w:tcPr>
+                        <w:tcW w:w="2156" w:type="dxa"/>
+                      </w:tcPr>
+                      <w:p>
+                        <w:pPr>
+                          <w:pStyle w:val="Textoindependiente"/>
+                          <w:rPr>
+                            <w:rFonts w:ascii="Verdana" w:hAnsi="Verdana"/>
+                            <w:sz w:val="18"/>
+                            <w:szCs w:val="18"/>
+                            <w:lang w:val="es-EC"/>
+                          </w:rPr>
+                        </w:pPr>
+                        <w:r>
+                          <w:rPr>
+                            <w:rFonts w:ascii="Verdana" w:hAnsi="Verdana"/>
+                            <w:sz w:val="18"/>
+                            <w:szCs w:val="18"/>
+                          </w:rPr>
+                          <w:t>Pantalla de petición de pedidos a realizar en línea de un producto</w:t>
+                        </w:r>
+                      </w:p>
+                    </w:tc>
+                  </w:tr>
+                  <w:tr>
+                    <w:tc>
+                      <w:tcPr>
+                        <w:tcW w:w="2155" w:type="dxa"/>
+                      </w:tcPr>
+                      <w:p>
+                        <w:pPr>
+                          <w:pStyle w:val="Textoindependiente"/>
+                          <w:jc w:val="both"/>
+                          <w:rPr>
+                            <w:rFonts w:ascii="Verdana" w:hAnsi="Verdana"/>
+                            <w:sz w:val="18"/>
+                            <w:szCs w:val="18"/>
+                            <w:lang w:val="es-EC"/>
+                          </w:rPr>
+                        </w:pPr>
+                        <w:r>
+                          <w:rPr>
+                            <w:rFonts w:ascii="Verdana" w:hAnsi="Verdana"/>
+                            <w:sz w:val="18"/>
+                            <w:szCs w:val="18"/>
+                            <w:lang w:val="es-EC"/>
+                          </w:rPr>
+                          <w:t>Sprint 6</w:t>
+                        </w:r>
+                      </w:p>
+                    </w:tc>
+                    <w:tc>
+                      <w:tcPr>
+                        <w:tcW w:w="2156" w:type="dxa"/>
+                      </w:tcPr>
+                      <w:p>
+                        <w:pPr>
+                          <w:pStyle w:val="Textoindependiente"/>
+                          <w:jc w:val="both"/>
+                          <w:rPr>
+                            <w:rFonts w:ascii="Verdana" w:hAnsi="Verdana"/>
+                            <w:sz w:val="18"/>
+                            <w:szCs w:val="18"/>
+                            <w:lang w:val="es-EC"/>
+                          </w:rPr>
+                        </w:pPr>
+                        <w:r>
+                          <w:rPr>
+                            <w:rFonts w:ascii="Verdana" w:hAnsi="Verdana"/>
+                            <w:sz w:val="18"/>
+                            <w:szCs w:val="18"/>
+                            <w:lang w:val="es-EC"/>
+                          </w:rPr>
+                          <w:t>12 de abril</w:t>
+                        </w:r>
+                      </w:p>
+                    </w:tc>
+                    <w:tc>
+                      <w:tcPr>
+                        <w:tcW w:w="2156" w:type="dxa"/>
+                      </w:tcPr>
+                      <w:p>
+                        <w:pPr>
+                          <w:pStyle w:val="Textoindependiente"/>
+                          <w:jc w:val="both"/>
+                          <w:rPr>
+                            <w:rFonts w:ascii="Verdana" w:hAnsi="Verdana"/>
+                            <w:sz w:val="18"/>
+                            <w:szCs w:val="18"/>
+                            <w:lang w:val="es-EC"/>
+                          </w:rPr>
+                        </w:pPr>
+                        <w:r>
+                          <w:rPr>
+                            <w:rFonts w:ascii="Verdana" w:hAnsi="Verdana"/>
+                            <w:sz w:val="18"/>
+                            <w:szCs w:val="18"/>
+                            <w:lang w:val="es-EC"/>
+                          </w:rPr>
+                          <w:t>16 de abril</w:t>
+                        </w:r>
+                      </w:p>
+                    </w:tc>
+                    <w:tc>
+                      <w:tcPr>
+                        <w:tcW w:w="2156" w:type="dxa"/>
+                      </w:tcPr>
+                      <w:p>
+                        <w:pPr>
+                          <w:pStyle w:val="Textoindependiente"/>
+                          <w:rPr>
+                            <w:rFonts w:ascii="Verdana" w:hAnsi="Verdana"/>
+                            <w:sz w:val="18"/>
+                            <w:szCs w:val="18"/>
+                            <w:lang w:val="es-EC"/>
+                          </w:rPr>
+                        </w:pPr>
+                        <w:r>
+                          <w:rPr>
+                            <w:rFonts w:ascii="Verdana" w:hAnsi="Verdana"/>
+                            <w:sz w:val="18"/>
+                            <w:szCs w:val="18"/>
+                            <w:lang w:val="es-EC"/>
+                          </w:rPr>
+                          <w:t>Página de administración de catálogos de productos</w:t>
+                        </w:r>
+                      </w:p>
+                    </w:tc>
+                  </w:tr>
+                  <w:tr>
+                    <w:tc>
+                      <w:tcPr>
+                        <w:tcW w:w="2155" w:type="dxa"/>
+                      </w:tcPr>
+                      <w:p>
+                        <w:pPr>
+                          <w:pStyle w:val="Textoindependiente"/>
+                          <w:jc w:val="both"/>
+                          <w:rPr>
+                            <w:rFonts w:ascii="Verdana" w:hAnsi="Verdana"/>
+                            <w:sz w:val="18"/>
+                            <w:szCs w:val="18"/>
+                            <w:lang w:val="es-EC"/>
+                          </w:rPr>
+                        </w:pPr>
+                        <w:r>
+                          <w:rPr>
+                            <w:rFonts w:ascii="Verdana" w:hAnsi="Verdana"/>
+                            <w:sz w:val="18"/>
+                            <w:szCs w:val="18"/>
+                            <w:lang w:val="es-EC"/>
+                          </w:rPr>
+                          <w:t>Sprint 7</w:t>
+                        </w:r>
+                      </w:p>
+                    </w:tc>
+                    <w:tc>
+                      <w:tcPr>
+                        <w:tcW w:w="2156" w:type="dxa"/>
+                      </w:tcPr>
+                      <w:p>
+                        <w:pPr>
+                          <w:pStyle w:val="Textoindependiente"/>
+                          <w:jc w:val="both"/>
+                          <w:rPr>
+                            <w:rFonts w:ascii="Verdana" w:hAnsi="Verdana"/>
+                            <w:sz w:val="18"/>
+                            <w:szCs w:val="18"/>
+                            <w:lang w:val="es-EC"/>
+                          </w:rPr>
+                        </w:pPr>
+                        <w:r>
+                          <w:rPr>
+                            <w:rFonts w:ascii="Verdana" w:hAnsi="Verdana"/>
+                            <w:sz w:val="18"/>
+                            <w:szCs w:val="18"/>
+                            <w:lang w:val="es-EC"/>
+                          </w:rPr>
+                          <w:t>19 de abril</w:t>
+                        </w:r>
+                      </w:p>
+                    </w:tc>
+                    <w:tc>
+                      <w:tcPr>
+                        <w:tcW w:w="2156" w:type="dxa"/>
+                      </w:tcPr>
+                      <w:p>
+                        <w:pPr>
+                          <w:pStyle w:val="Textoindependiente"/>
+                          <w:jc w:val="both"/>
+                          <w:rPr>
+                            <w:rFonts w:ascii="Verdana" w:hAnsi="Verdana"/>
+                            <w:sz w:val="18"/>
+                            <w:szCs w:val="18"/>
+                            <w:lang w:val="es-EC"/>
+                          </w:rPr>
+                        </w:pPr>
+                        <w:r>
+                          <w:rPr>
+                            <w:rFonts w:ascii="Verdana" w:hAnsi="Verdana"/>
+                            <w:sz w:val="18"/>
+                            <w:szCs w:val="18"/>
+                            <w:lang w:val="es-EC"/>
+                          </w:rPr>
+                          <w:t>23 de abril</w:t>
+                        </w:r>
+                      </w:p>
+                    </w:tc>
+                    <w:tc>
+                      <w:tcPr>
+                        <w:tcW w:w="2156" w:type="dxa"/>
+                      </w:tcPr>
+                      <w:p>
+                        <w:pPr>
+                          <w:pStyle w:val="Textoindependiente"/>
+                          <w:rPr>
+                            <w:rFonts w:ascii="Verdana" w:hAnsi="Verdana"/>
+                            <w:sz w:val="18"/>
+                            <w:szCs w:val="18"/>
+                            <w:lang w:val="es-EC"/>
+                          </w:rPr>
+                        </w:pPr>
+                        <w:r>
+                          <w:rPr>
+                            <w:rFonts w:ascii="Verdana" w:hAnsi="Verdana"/>
+                            <w:sz w:val="18"/>
+                            <w:szCs w:val="18"/>
+                          </w:rPr>
+                          <w:t>Página de administración de usuarios</w:t>
+                        </w:r>
+                      </w:p>
+                    </w:tc>
+                  </w:tr>
+                  <w:tr>
+                    <w:tc>
+                      <w:tcPr>
+                        <w:tcW w:w="2155" w:type="dxa"/>
+                      </w:tcPr>
+                      <w:p>
+                        <w:pPr>
+                          <w:pStyle w:val="Textoindependiente"/>
+                          <w:jc w:val="both"/>
+                          <w:rPr>
+                            <w:rFonts w:ascii="Verdana" w:hAnsi="Verdana"/>
+                            <w:sz w:val="18"/>
+                            <w:szCs w:val="18"/>
+                            <w:lang w:val="es-EC"/>
+                          </w:rPr>
+                        </w:pPr>
+                        <w:r>
+                          <w:rPr>
+                            <w:rFonts w:ascii="Verdana" w:hAnsi="Verdana"/>
+                            <w:sz w:val="18"/>
+                            <w:szCs w:val="18"/>
+                            <w:lang w:val="es-EC"/>
+                          </w:rPr>
+                          <w:t>Sprint 8</w:t>
+                        </w:r>
+                      </w:p>
+                    </w:tc>
+                    <w:tc>
+                      <w:tcPr>
+                        <w:tcW w:w="2156" w:type="dxa"/>
+                      </w:tcPr>
+                      <w:p>
+                        <w:pPr>
+                          <w:pStyle w:val="Textoindependiente"/>
+                          <w:jc w:val="both"/>
+                          <w:rPr>
+                            <w:rFonts w:ascii="Verdana" w:hAnsi="Verdana"/>
+                            <w:sz w:val="18"/>
+                            <w:szCs w:val="18"/>
+                            <w:lang w:val="es-EC"/>
+                          </w:rPr>
+                        </w:pPr>
+                        <w:r>
+                          <w:rPr>
+                            <w:rFonts w:ascii="Verdana" w:hAnsi="Verdana"/>
+                            <w:sz w:val="18"/>
+                            <w:szCs w:val="18"/>
+                            <w:lang w:val="es-EC"/>
+                          </w:rPr>
+                          <w:t>26 de abril</w:t>
+                        </w:r>
+                      </w:p>
+                    </w:tc>
+                    <w:tc>
+                      <w:tcPr>
+                        <w:tcW w:w="2156" w:type="dxa"/>
+                      </w:tcPr>
+                      <w:p>
+                        <w:pPr>
+                          <w:pStyle w:val="Textoindependiente"/>
+                          <w:jc w:val="both"/>
+                          <w:rPr>
+                            <w:rFonts w:ascii="Verdana" w:hAnsi="Verdana"/>
+                            <w:sz w:val="18"/>
+                            <w:szCs w:val="18"/>
+                            <w:lang w:val="es-EC"/>
+                          </w:rPr>
+                        </w:pPr>
+                        <w:r>
+                          <w:rPr>
+                            <w:rFonts w:ascii="Verdana" w:hAnsi="Verdana"/>
+                            <w:sz w:val="18"/>
+                            <w:szCs w:val="18"/>
+                            <w:lang w:val="es-EC"/>
+                          </w:rPr>
+                          <w:t>30 de abril</w:t>
+                        </w:r>
+                      </w:p>
+                    </w:tc>
+                    <w:tc>
+                      <w:tcPr>
+                        <w:tcW w:w="2156" w:type="dxa"/>
+                      </w:tcPr>
+                      <w:p>
+                        <w:pPr>
+                          <w:pStyle w:val="Textoindependiente"/>
+                          <w:rPr>
+                            <w:rFonts w:ascii="Verdana" w:hAnsi="Verdana"/>
+                            <w:sz w:val="18"/>
+                            <w:szCs w:val="18"/>
+                            <w:lang w:val="es-EC"/>
+                          </w:rPr>
+                        </w:pPr>
+                        <w:r>
+                          <w:rPr>
+                            <w:rFonts w:ascii="Verdana" w:hAnsi="Verdana"/>
+                            <w:sz w:val="18"/>
+                            <w:szCs w:val="18"/>
+                          </w:rPr>
+                          <w:t>Página de gestión de pedidos realizados en línea</w:t>
+                        </w:r>
+                      </w:p>
+                    </w:tc>
+                  </w:tr>
+                  <w:tr>
+                    <w:tc>
+                      <w:tcPr>
+                        <w:tcW w:w="2155" w:type="dxa"/>
+                      </w:tcPr>
+                      <w:p>
+                        <w:pPr>
+                          <w:pStyle w:val="Textoindependiente"/>
+                          <w:jc w:val="both"/>
+                          <w:rPr>
+                            <w:rFonts w:ascii="Verdana" w:hAnsi="Verdana"/>
+                            <w:sz w:val="18"/>
+                            <w:szCs w:val="18"/>
+                            <w:lang w:val="es-EC"/>
+                          </w:rPr>
+                        </w:pPr>
+                        <w:r>
+                          <w:rPr>
+                            <w:rFonts w:ascii="Verdana" w:hAnsi="Verdana"/>
+                            <w:sz w:val="18"/>
+                            <w:szCs w:val="18"/>
+                            <w:lang w:val="es-EC"/>
+                          </w:rPr>
+                          <w:t>Sprint 9</w:t>
+                        </w:r>
+                      </w:p>
+                    </w:tc>
+                    <w:tc>
+                      <w:tcPr>
+                        <w:tcW w:w="2156" w:type="dxa"/>
+                      </w:tcPr>
+                      <w:p>
+                        <w:pPr>
+                          <w:pStyle w:val="Textoindependiente"/>
+                          <w:jc w:val="both"/>
+                          <w:rPr>
+                            <w:rFonts w:ascii="Verdana" w:hAnsi="Verdana"/>
+                            <w:sz w:val="18"/>
+                            <w:szCs w:val="18"/>
+                            <w:lang w:val="es-EC"/>
+                          </w:rPr>
+                        </w:pPr>
+                        <w:r>
+                          <w:rPr>
+                            <w:rFonts w:ascii="Verdana" w:hAnsi="Verdana"/>
+                            <w:sz w:val="18"/>
+                            <w:szCs w:val="18"/>
+                            <w:lang w:val="es-EC"/>
+                          </w:rPr>
+                          <w:t>3 de mayo</w:t>
+                        </w:r>
+                      </w:p>
+                    </w:tc>
+                    <w:tc>
+                      <w:tcPr>
+                        <w:tcW w:w="2156" w:type="dxa"/>
+                      </w:tcPr>
+                      <w:p>
+                        <w:pPr>
+                          <w:pStyle w:val="Textoindependiente"/>
+                          <w:jc w:val="both"/>
+                          <w:rPr>
+                            <w:rFonts w:ascii="Verdana" w:hAnsi="Verdana"/>
+                            <w:sz w:val="18"/>
+                            <w:szCs w:val="18"/>
+                            <w:lang w:val="es-EC"/>
+                          </w:rPr>
+                        </w:pPr>
+                        <w:r>
+                          <w:rPr>
+                            <w:rFonts w:ascii="Verdana" w:hAnsi="Verdana"/>
+                            <w:sz w:val="18"/>
+                            <w:szCs w:val="18"/>
+                            <w:lang w:val="es-EC"/>
+                          </w:rPr>
+                          <w:t>7 de mayo</w:t>
+                        </w:r>
+                      </w:p>
+                    </w:tc>
+                    <w:tc>
+                      <w:tcPr>
+                        <w:tcW w:w="2156" w:type="dxa"/>
+                      </w:tcPr>
+                      <w:p>
+                        <w:pPr>
+                          <w:pStyle w:val="Textoindependiente"/>
+                          <w:rPr>
+                            <w:rFonts w:ascii="Verdana" w:hAnsi="Verdana"/>
+                            <w:sz w:val="18"/>
+                            <w:szCs w:val="18"/>
+                            <w:lang w:val="es-EC"/>
+                          </w:rPr>
+                        </w:pPr>
+                        <w:r>
+                          <w:rPr>
+                            <w:rFonts w:ascii="Verdana" w:hAnsi="Verdana"/>
+                            <w:sz w:val="18"/>
+                            <w:szCs w:val="18"/>
+                          </w:rPr>
+                          <w:t>Pantalla para visualización en línea y generación de reportes en formato PDF de usuarios registrados en el sistema</w:t>
+                        </w:r>
+                      </w:p>
+                    </w:tc>
+                  </w:tr>
+                  <w:tr>
+                    <w:tc>
+                      <w:tcPr>
+                        <w:tcW w:w="2155" w:type="dxa"/>
+                      </w:tcPr>
+                      <w:p>
+                        <w:pPr>
+                          <w:pStyle w:val="Textoindependiente"/>
+                          <w:jc w:val="both"/>
+                          <w:rPr>
+                            <w:rFonts w:ascii="Verdana" w:hAnsi="Verdana"/>
+                            <w:sz w:val="18"/>
+                            <w:szCs w:val="18"/>
+                            <w:lang w:val="es-EC"/>
+                          </w:rPr>
+                        </w:pPr>
+                        <w:r>
+                          <w:rPr>
+                            <w:rFonts w:ascii="Verdana" w:hAnsi="Verdana"/>
+                            <w:sz w:val="18"/>
+                            <w:szCs w:val="18"/>
+                            <w:lang w:val="es-EC"/>
+                          </w:rPr>
+                          <w:t>Sprint 10</w:t>
+                        </w:r>
+                      </w:p>
+                    </w:tc>
+                    <w:tc>
+                      <w:tcPr>
+                        <w:tcW w:w="2156" w:type="dxa"/>
+                      </w:tcPr>
+                      <w:p>
+                        <w:pPr>
+                          <w:pStyle w:val="Textoindependiente"/>
+                          <w:jc w:val="both"/>
+                          <w:rPr>
+                            <w:rFonts w:ascii="Verdana" w:hAnsi="Verdana"/>
+                            <w:sz w:val="18"/>
+                            <w:szCs w:val="18"/>
+                            <w:lang w:val="es-EC"/>
+                          </w:rPr>
+                        </w:pPr>
+                        <w:r>
+                          <w:rPr>
+                            <w:rFonts w:ascii="Verdana" w:hAnsi="Verdana"/>
+                            <w:sz w:val="18"/>
+                            <w:szCs w:val="18"/>
+                            <w:lang w:val="es-EC"/>
+                          </w:rPr>
+                          <w:t>10 de mayo</w:t>
+                        </w:r>
+                      </w:p>
+                    </w:tc>
+                    <w:tc>
+                      <w:tcPr>
+                        <w:tcW w:w="2156" w:type="dxa"/>
+                      </w:tcPr>
+                      <w:p>
+                        <w:pPr>
+                          <w:pStyle w:val="Textoindependiente"/>
+                          <w:jc w:val="both"/>
+                          <w:rPr>
+                            <w:rFonts w:ascii="Verdana" w:hAnsi="Verdana"/>
+                            <w:sz w:val="18"/>
+                            <w:szCs w:val="18"/>
+                            <w:lang w:val="es-EC"/>
+                          </w:rPr>
+                        </w:pPr>
+                        <w:r>
+                          <w:rPr>
+                            <w:rFonts w:ascii="Verdana" w:hAnsi="Verdana"/>
+                            <w:sz w:val="18"/>
+                            <w:szCs w:val="18"/>
+                            <w:lang w:val="es-EC"/>
+                          </w:rPr>
+                          <w:t>14 de mayo</w:t>
+                        </w:r>
+                      </w:p>
+                    </w:tc>
+                    <w:tc>
+                      <w:tcPr>
+                        <w:tcW w:w="2156" w:type="dxa"/>
+                      </w:tcPr>
+                      <w:p>
+                        <w:pPr>
+                          <w:pStyle w:val="Textoindependiente"/>
+                          <w:rPr>
+                            <w:rFonts w:ascii="Verdana" w:hAnsi="Verdana"/>
+                            <w:sz w:val="18"/>
+                            <w:szCs w:val="18"/>
+                            <w:lang w:val="es-EC"/>
+                          </w:rPr>
+                        </w:pPr>
+                        <w:r>
+                          <w:rPr>
+                            <w:rFonts w:ascii="Verdana" w:hAnsi="Verdana"/>
+                            <w:sz w:val="18"/>
+                            <w:szCs w:val="18"/>
+                          </w:rPr>
+                          <w:t>Pantalla para visualización en línea y generación de reportes de pedidos de productos realizados en línea en formato PDF</w:t>
+                        </w:r>
+                      </w:p>
+                    </w:tc>
+                  </w:tr>
+                  <w:tr>
+                    <w:tc>
+                      <w:tcPr>
+                        <w:tcW w:w="2155" w:type="dxa"/>
+                      </w:tcPr>
+                      <w:p>
+                        <w:pPr>
+                          <w:pStyle w:val="Textoindependiente"/>
+                          <w:jc w:val="both"/>
+                          <w:rPr>
+                            <w:rFonts w:ascii="Verdana" w:hAnsi="Verdana"/>
+                            <w:sz w:val="18"/>
+                            <w:szCs w:val="18"/>
+                            <w:lang w:val="es-EC"/>
+                          </w:rPr>
+                        </w:pPr>
+                        <w:r>
+                          <w:rPr>
+                            <w:rFonts w:ascii="Verdana" w:hAnsi="Verdana"/>
+                            <w:sz w:val="18"/>
+                            <w:szCs w:val="18"/>
+                            <w:lang w:val="es-EC"/>
+                          </w:rPr>
+                          <w:t>Sprint 11</w:t>
+                        </w:r>
+                      </w:p>
+                    </w:tc>
+                    <w:tc>
+                      <w:tcPr>
+                        <w:tcW w:w="2156" w:type="dxa"/>
+                      </w:tcPr>
+                      <w:p>
+                        <w:pPr>
+                          <w:pStyle w:val="Textoindependiente"/>
+                          <w:jc w:val="both"/>
+                          <w:rPr>
+                            <w:rFonts w:ascii="Verdana" w:hAnsi="Verdana"/>
+                            <w:sz w:val="18"/>
+                            <w:szCs w:val="18"/>
+                            <w:lang w:val="es-EC"/>
+                          </w:rPr>
+                        </w:pPr>
+                        <w:r>
+                          <w:rPr>
+                            <w:rFonts w:ascii="Verdana" w:hAnsi="Verdana"/>
+                            <w:sz w:val="18"/>
+                            <w:szCs w:val="18"/>
+                            <w:lang w:val="es-EC"/>
+                          </w:rPr>
+                          <w:t>17 de mayo</w:t>
+                        </w:r>
+                      </w:p>
+                    </w:tc>
+                    <w:tc>
+                      <w:tcPr>
+                        <w:tcW w:w="2156" w:type="dxa"/>
+                      </w:tcPr>
+                      <w:p>
+                        <w:pPr>
+                          <w:pStyle w:val="Textoindependiente"/>
+                          <w:jc w:val="both"/>
+                          <w:rPr>
+                            <w:rFonts w:ascii="Verdana" w:hAnsi="Verdana"/>
+                            <w:sz w:val="18"/>
+                            <w:szCs w:val="18"/>
+                            <w:lang w:val="es-EC"/>
+                          </w:rPr>
+                        </w:pPr>
+                        <w:r>
+                          <w:rPr>
+                            <w:rFonts w:ascii="Verdana" w:hAnsi="Verdana"/>
+                            <w:sz w:val="18"/>
+                            <w:szCs w:val="18"/>
+                            <w:lang w:val="es-EC"/>
+                          </w:rPr>
+                          <w:t>21 de mayo</w:t>
+                        </w:r>
+                      </w:p>
+                    </w:tc>
+                    <w:tc>
+                      <w:tcPr>
+                        <w:tcW w:w="2156" w:type="dxa"/>
+                      </w:tcPr>
+                      <w:p>
+                        <w:pPr>
+                          <w:pStyle w:val="Textoindependiente"/>
+                          <w:rPr>
+                            <w:rFonts w:ascii="Verdana" w:hAnsi="Verdana"/>
+                            <w:sz w:val="18"/>
+                            <w:szCs w:val="18"/>
+                            <w:lang w:val="es-EC"/>
+                          </w:rPr>
+                        </w:pPr>
+                        <w:r>
+                          <w:rPr>
+                            <w:rFonts w:ascii="Verdana" w:hAnsi="Verdana"/>
+                            <w:sz w:val="18"/>
+                            <w:szCs w:val="18"/>
+                          </w:rPr>
+                          <w:t>Almacenamiento de la información de los usuarios, clientes, productos, pedidos de productos</w:t>
+                        </w:r>
+                      </w:p>
+                    </w:tc>
+                  </w:tr>
+                  <w:tr>
+                    <w:tc>
+                      <w:tcPr>
+                        <w:tcW w:w="2155" w:type="dxa"/>
+                      </w:tcPr>
+                      <w:p>
+                        <w:pPr>
+                          <w:pStyle w:val="Textoindependiente"/>
+                          <w:jc w:val="both"/>
+                          <w:rPr>
+                            <w:rFonts w:ascii="Verdana" w:hAnsi="Verdana"/>
+                            <w:sz w:val="18"/>
+                            <w:szCs w:val="18"/>
+                            <w:lang w:val="es-EC"/>
+                          </w:rPr>
+                        </w:pPr>
+                        <w:r>
+                          <w:rPr>
+                            <w:rFonts w:ascii="Verdana" w:hAnsi="Verdana"/>
+                            <w:sz w:val="18"/>
+                            <w:szCs w:val="18"/>
+                            <w:lang w:val="es-EC"/>
+                          </w:rPr>
+                          <w:t>Sprint 12</w:t>
+                        </w:r>
+                      </w:p>
+                    </w:tc>
+                    <w:tc>
+                      <w:tcPr>
+                        <w:tcW w:w="2156" w:type="dxa"/>
+                      </w:tcPr>
+                      <w:p>
+                        <w:pPr>
+                          <w:pStyle w:val="Textoindependiente"/>
+                          <w:jc w:val="both"/>
+                          <w:rPr>
+                            <w:rFonts w:ascii="Verdana" w:hAnsi="Verdana"/>
+                            <w:sz w:val="18"/>
+                            <w:szCs w:val="18"/>
+                            <w:lang w:val="es-EC"/>
+                          </w:rPr>
+                        </w:pPr>
+                        <w:r>
+                          <w:rPr>
+                            <w:rFonts w:ascii="Verdana" w:hAnsi="Verdana"/>
+                            <w:sz w:val="18"/>
+                            <w:szCs w:val="18"/>
+                            <w:lang w:val="es-EC"/>
+                          </w:rPr>
+                          <w:t>24 de mayo</w:t>
+                        </w:r>
+                      </w:p>
+                    </w:tc>
+                    <w:tc>
+                      <w:tcPr>
+                        <w:tcW w:w="2156" w:type="dxa"/>
+                      </w:tcPr>
+                      <w:p>
+                        <w:pPr>
+                          <w:pStyle w:val="Textoindependiente"/>
+                          <w:jc w:val="both"/>
+                          <w:rPr>
+                            <w:rFonts w:ascii="Verdana" w:hAnsi="Verdana"/>
+                            <w:sz w:val="18"/>
+                            <w:szCs w:val="18"/>
+                            <w:lang w:val="es-EC"/>
+                          </w:rPr>
+                        </w:pPr>
+                        <w:r>
+                          <w:rPr>
+                            <w:rFonts w:ascii="Verdana" w:hAnsi="Verdana"/>
+                            <w:sz w:val="18"/>
+                            <w:szCs w:val="18"/>
+                            <w:lang w:val="es-EC"/>
+                          </w:rPr>
+                          <w:t>28 de mayo</w:t>
+                        </w:r>
+                      </w:p>
+                    </w:tc>
+                    <w:tc>
+                      <w:tcPr>
+                        <w:tcW w:w="2156" w:type="dxa"/>
+                      </w:tcPr>
+                      <w:p>
+                        <w:pPr>
+                          <w:pStyle w:val="Textoindependiente"/>
+                          <w:rPr>
+                            <w:rFonts w:ascii="Verdana" w:hAnsi="Verdana"/>
+                            <w:sz w:val="18"/>
+                            <w:szCs w:val="18"/>
+                            <w:lang w:val="es-EC"/>
+                          </w:rPr>
+                        </w:pPr>
+                        <w:r>
+                          <w:rPr>
+                            <w:rFonts w:ascii="Verdana" w:hAnsi="Verdana"/>
+                            <w:sz w:val="18"/>
+                            <w:szCs w:val="18"/>
+                            <w:lang w:val="es-EC"/>
+                          </w:rPr>
+                          <w:t>Despliegue y estabilización del sistema en Producción, Pruebas de integración, de carga y stress, de aceptación y funcionales con el cliente.</w:t>
+                        </w:r>
+                      </w:p>
+                    </w:tc>
+                  </w:tr>
+                </w:tbl>
+                <w:p>
+                  <w:pPr>
+                    <w:pStyle w:val="Textoindependiente"/>
+                    <w:jc w:val="both"/>
+                    <w:rPr>
+                      <w:rFonts w:ascii="Verdana" w:hAnsi="Verdana"/>
+                      <w:sz w:val="18"/>
+                      <w:szCs w:val="18"/>
+                      <w:lang w:val="es-EC"/>
+                    </w:rPr>
+                  </w:pPr>
+                </w:p>
+                <w:p>
+                  <w:pPr>
+                    <w:pStyle w:val="Textoindependiente"/>
+                    <w:jc w:val="both"/>
+                    <w:rPr>
+                      <w:rFonts w:ascii="Verdana" w:hAnsi="Verdana"/>
+                      <w:sz w:val="18"/>
+                      <w:szCs w:val="18"/>
+                      <w:lang w:val="es-EC"/>
+                    </w:rPr>
+                  </w:pPr>
+                  <w:r>
+                    <w:rPr>
+                      <w:rFonts w:ascii="Verdana" w:hAnsi="Verdana"/>
+                      <w:b/>
+                      <w:sz w:val="18"/>
+                      <w:szCs w:val="18"/>
+                      <w:lang w:val="es-EC"/>
+                    </w:rPr>
+                    <w:t>HERRAMIENTAS Y MATERIALES PARA EL DESARROLLO</w:t>
+                  </w:r>
+                  <w:r>
+                    <w:rPr>
+                      <w:rFonts w:ascii="Verdana" w:hAnsi="Verdana"/>
+                      <w:b/>
+                      <w:sz w:val="18"/>
+                      <w:szCs w:val="18"/>
+                      <w:lang w:val="es-EC"/>
+                    </w:rPr>
+                    <w:t>:</w:t>
+                  </w:r>
+                </w:p>
+                <w:p>
+                  <w:pPr>
+                    <w:pStyle w:val="Textoindependiente"/>
+                    <w:jc w:val="both"/>
+                    <w:rPr>
+                      <w:rFonts w:ascii="Verdana" w:hAnsi="Verdana"/>
+                      <w:sz w:val="18"/>
+                      <w:szCs w:val="18"/>
+                      <w:lang w:val="es-EC"/>
+                    </w:rPr>
+                  </w:pPr>
+                </w:p>
+                <w:p>
+                  <w:pPr>
+                    <w:pStyle w:val="Textoindependiente"/>
+                    <w:jc w:val="both"/>
+                    <w:rPr>
+                      <w:rFonts w:ascii="Verdana" w:hAnsi="Verdana"/>
+                      <w:sz w:val="18"/>
+                      <w:szCs w:val="18"/>
+                      <w:lang w:val="es-EC"/>
+                    </w:rPr>
+                  </w:pPr>
+                  <w:r>
+                    <w:rPr>
+                      <w:rFonts w:ascii="Verdana" w:hAnsi="Verdana"/>
+                      <w:sz w:val="18"/>
+                      <w:szCs w:val="18"/>
+                      <w:lang w:val="es-EC"/>
+                    </w:rPr>
+                    <w:t>Para la construcción de las funcionalidades del SGVR se proveerán las siguientes herramientas:</w:t>
+                  </w:r>
+                </w:p>
+                <w:p>
+                  <w:pPr>
+                    <w:pStyle w:val="Textoindependiente"/>
+                    <w:jc w:val="both"/>
+                    <w:rPr>
+                      <w:rFonts w:ascii="Verdana" w:hAnsi="Verdana"/>
+                      <w:sz w:val="18"/>
+                      <w:szCs w:val="18"/>
+                      <w:lang w:val="es-EC"/>
+                    </w:rPr>
+                  </w:pPr>
+                </w:p>
+                <w:p>
+                  <w:pPr>
+                    <w:pStyle w:val="Textoindependiente"/>
+                    <w:numPr>
+                      <w:ilvl w:val="0"/>
+                      <w:numId w:val="11"/>
+                    </w:numPr>
+                    <w:jc w:val="both"/>
+                    <w:rPr>
+                      <w:rFonts w:ascii="Verdana" w:hAnsi="Verdana"/>
+                      <w:sz w:val="18"/>
+                      <w:szCs w:val="18"/>
+                      <w:lang w:val="es-EC"/>
+                    </w:rPr>
+                  </w:pPr>
+                  <w:r>
+                    <w:rPr>
+                      <w:rFonts w:ascii="Verdana" w:hAnsi="Verdana"/>
+                      <w:sz w:val="18"/>
+                      <w:szCs w:val="18"/>
+                      <w:lang w:val="es-EC"/>
+                    </w:rPr>
+                    <w:t xml:space="preserve">Entorno de desarrollo - IDE </w:t>
+                  </w:r>
+                  <w:proofErr w:type="spellStart"/>
+                  <w:r>
+                    <w:rPr>
+                      <w:rFonts w:ascii="Verdana" w:hAnsi="Verdana"/>
+                      <w:sz w:val="18"/>
+                      <w:szCs w:val="18"/>
+                      <w:lang w:val="es-EC"/>
+                    </w:rPr>
+                    <w:t>SpringTools</w:t>
+                  </w:r>
+                  <w:proofErr w:type="spellEnd"/>
+                  <w:r>
+                    <w:rPr>
+                      <w:rFonts w:ascii="Verdana" w:hAnsi="Verdana"/>
+                      <w:sz w:val="18"/>
+                      <w:szCs w:val="18"/>
+                      <w:lang w:val="es-EC"/>
+                    </w:rPr>
+                    <w:t xml:space="preserve"> 4, compatible con el </w:t>
+                  </w:r>
+                  <w:proofErr w:type="spellStart"/>
+                  <w:r>
+                    <w:rPr>
+                      <w:rFonts w:ascii="Verdana" w:hAnsi="Verdana"/>
+                      <w:sz w:val="18"/>
+                      <w:szCs w:val="18"/>
+                      <w:lang w:val="es-EC"/>
+                    </w:rPr>
+                    <w:t>framework</w:t>
+                  </w:r>
+                  <w:proofErr w:type="spellEnd"/>
+                  <w:r>
+                    <w:rPr>
+                      <w:rFonts w:ascii="Verdana" w:hAnsi="Verdana"/>
+                      <w:sz w:val="18"/>
+                      <w:szCs w:val="18"/>
+                      <w:lang w:val="es-EC"/>
+                    </w:rPr>
+                    <w:t xml:space="preserve"> </w:t>
+                  </w:r>
+                  <w:proofErr w:type="spellStart"/>
+                  <w:r>
+                    <w:rPr>
+                      <w:rFonts w:ascii="Verdana" w:hAnsi="Verdana"/>
+                      <w:sz w:val="18"/>
+                      <w:szCs w:val="18"/>
+                      <w:lang w:val="es-EC"/>
+                    </w:rPr>
+                    <w:t>Springboot</w:t>
+                  </w:r>
+                  <w:proofErr w:type="spellEnd"/>
+                  <w:r>
+                    <w:rPr>
+                      <w:rFonts w:ascii="Verdana" w:hAnsi="Verdana"/>
+                      <w:sz w:val="18"/>
+                      <w:szCs w:val="18"/>
+                      <w:lang w:val="es-EC"/>
+                    </w:rPr>
+                    <w:t xml:space="preserve"> para la construcción de microservicios.</w:t>
+                  </w:r>
+                </w:p>
+                <w:p>
+                  <w:pPr>
+                    <w:pStyle w:val="Textoindependiente"/>
+                    <w:ind w:left="720"/>
+                    <w:jc w:val="both"/>
+                    <w:rPr>
+                      <w:rFonts w:ascii="Verdana" w:hAnsi="Verdana"/>
+                      <w:sz w:val="18"/>
+                      <w:szCs w:val="18"/>
+                      <w:lang w:val="es-EC"/>
+                    </w:rPr>
+                  </w:pPr>
+                </w:p>
+                <w:p>
+                  <w:pPr>
+                    <w:pStyle w:val="Textoindependiente"/>
+                    <w:numPr>
+                      <w:ilvl w:val="0"/>
+                      <w:numId w:val="11"/>
+                    </w:numPr>
+                    <w:jc w:val="both"/>
+                    <w:rPr>
+                      <w:rFonts w:ascii="Verdana" w:hAnsi="Verdana"/>
+                      <w:sz w:val="18"/>
+                      <w:szCs w:val="18"/>
+                      <w:lang w:val="es-EC"/>
+                    </w:rPr>
+                  </w:pPr>
+                  <w:proofErr w:type="spellStart"/>
+                  <w:r>
+                    <w:rPr>
+                      <w:rFonts w:ascii="Verdana" w:hAnsi="Verdana"/>
+                      <w:sz w:val="18"/>
+                      <w:szCs w:val="18"/>
+                      <w:lang w:val="es-EC"/>
+                    </w:rPr>
+                    <w:t>SoapUI</w:t>
+                  </w:r>
+                  <w:proofErr w:type="spellEnd"/>
+                  <w:r>
+                    <w:rPr>
+                      <w:rFonts w:ascii="Verdana" w:hAnsi="Verdana"/>
+                      <w:sz w:val="18"/>
+                      <w:szCs w:val="18"/>
+                      <w:lang w:val="es-EC"/>
+                    </w:rPr>
+                    <w:t xml:space="preserve"> 5.4.0 y </w:t>
+                  </w:r>
+                  <w:proofErr w:type="spellStart"/>
+                  <w:r>
+                    <w:rPr>
+                      <w:rFonts w:ascii="Verdana" w:hAnsi="Verdana"/>
+                      <w:sz w:val="18"/>
+                      <w:szCs w:val="18"/>
+                      <w:lang w:val="es-EC"/>
+                    </w:rPr>
+                    <w:t>Postman</w:t>
+                  </w:r>
+                  <w:proofErr w:type="spellEnd"/>
+                  <w:r>
+                    <w:rPr>
+                      <w:rFonts w:ascii="Verdana" w:hAnsi="Verdana"/>
+                      <w:sz w:val="18"/>
+                      <w:szCs w:val="18"/>
+                      <w:lang w:val="es-EC"/>
+                    </w:rPr>
+                    <w:t xml:space="preserve"> v7 para la creación de proyectos SOAP y REST de los servicios y probar que funcionen correctamente. </w:t>
+                  </w:r>
+                </w:p>
+                <w:p>
+                  <w:pPr>
+                    <w:pStyle w:val="Prrafodelista"/>
+                    <w:rPr>
+                      <w:rFonts w:ascii="Verdana" w:hAnsi="Verdana"/>
+                      <w:sz w:val="18"/>
+                      <w:szCs w:val="18"/>
+                      <w:lang w:val="es-EC"/>
+                    </w:rPr>
+                  </w:pPr>
+                </w:p>
+                <w:p>
+                  <w:pPr>
+                    <w:pStyle w:val="Textoindependiente"/>
+                    <w:numPr>
+                      <w:ilvl w:val="0"/>
+                      <w:numId w:val="11"/>
+                    </w:numPr>
+                    <w:jc w:val="both"/>
+                    <w:rPr>
+                      <w:rFonts w:ascii="Verdana" w:hAnsi="Verdana"/>
+                      <w:sz w:val="18"/>
+                      <w:szCs w:val="18"/>
+                      <w:lang w:val="es-EC"/>
+                    </w:rPr>
+                  </w:pPr>
+                  <w:r>
+                    <w:rPr>
+                      <w:rFonts w:ascii="Verdana" w:hAnsi="Verdana"/>
+                      <w:sz w:val="18"/>
+                      <w:szCs w:val="18"/>
+                      <w:lang w:val="es-EC"/>
+                    </w:rPr>
+                    <w:t>Editor de texto Notepad++ para edición de ficheros con código fuente.</w:t>
+                  </w:r>
+                </w:p>
+                <w:p>
+                  <w:pPr>
+                    <w:pStyle w:val="Prrafodelista"/>
+                    <w:rPr>
+                      <w:rFonts w:ascii="Verdana" w:hAnsi="Verdana"/>
+                      <w:sz w:val="18"/>
+                      <w:szCs w:val="18"/>
+                      <w:lang w:val="es-EC"/>
+                    </w:rPr>
+                  </w:pPr>
+                </w:p>
+                <w:p>
+                  <w:pPr>
+                    <w:pStyle w:val="Textoindependiente"/>
+                    <w:numPr>
+                      <w:ilvl w:val="0"/>
+                      <w:numId w:val="11"/>
+                    </w:numPr>
+                    <w:jc w:val="both"/>
+                    <w:rPr>
+                      <w:rFonts w:ascii="Verdana" w:hAnsi="Verdana"/>
+                      <w:sz w:val="18"/>
+                      <w:szCs w:val="18"/>
+                      <w:lang w:val="es-EC"/>
+                    </w:rPr>
+                  </w:pPr>
+                  <w:r>
+                    <w:rPr>
+                      <w:rFonts w:ascii="Verdana" w:hAnsi="Verdana"/>
+                      <w:sz w:val="18"/>
+                      <w:szCs w:val="18"/>
+                      <w:lang w:val="es-EC"/>
+                    </w:rPr>
+                    <w:t xml:space="preserve">Programa </w:t>
+                  </w:r>
+                  <w:proofErr w:type="spellStart"/>
+                  <w:r>
+                    <w:rPr>
+                      <w:rFonts w:ascii="Verdana" w:hAnsi="Verdana"/>
+                      <w:sz w:val="18"/>
+                      <w:szCs w:val="18"/>
+                      <w:lang w:val="es-EC"/>
+                    </w:rPr>
+                    <w:t>WinMerge</w:t>
+                  </w:r>
+                  <w:proofErr w:type="spellEnd"/>
+                  <w:r>
+                    <w:rPr>
+                      <w:rFonts w:ascii="Verdana" w:hAnsi="Verdana"/>
+                      <w:sz w:val="18"/>
+                      <w:szCs w:val="18"/>
+                      <w:lang w:val="es-EC"/>
+                    </w:rPr>
+                    <w:t>, para comparar el texto de archivos o carpetas completas</w:t>
+                  </w:r>
+                  <w:r>
+                    <w:rPr>
+                      <w:rFonts w:ascii="Verdana" w:hAnsi="Verdana"/>
+                      <w:sz w:val="18"/>
+                      <w:szCs w:val="18"/>
+                      <w:lang w:val="es-EC"/>
+                    </w:rPr>
+                    <w:t>.</w:t>
+                  </w:r>
+                </w:p>
+                <w:p>
+                  <w:pPr>
+                    <w:pStyle w:val="Textoindependiente"/>
+                    <w:ind w:left="360"/>
+                    <w:jc w:val="both"/>
+                    <w:rPr>
+                      <w:rFonts w:ascii="Verdana" w:hAnsi="Verdana"/>
+                      <w:sz w:val="18"/>
+                      <w:szCs w:val="18"/>
+                      <w:lang w:val="es-EC"/>
+                    </w:rPr>
+                  </w:pPr>
+                </w:p>
+                <w:p>
+                  <w:pPr>
+                    <w:pStyle w:val="Textoindependiente"/>
+                    <w:numPr>
+                      <w:ilvl w:val="0"/>
+                      <w:numId w:val="11"/>
+                    </w:numPr>
+                    <w:jc w:val="both"/>
+                    <w:rPr>
+                      <w:rFonts w:ascii="Verdana" w:hAnsi="Verdana"/>
+                      <w:sz w:val="18"/>
+                      <w:szCs w:val="18"/>
+                      <w:lang w:val="es-EC"/>
+                    </w:rPr>
+                  </w:pPr>
+                  <w:r>
+                    <w:rPr>
+                      <w:rFonts w:ascii="Verdana" w:hAnsi="Verdana"/>
+                      <w:sz w:val="18"/>
+                      <w:szCs w:val="18"/>
+                      <w:lang w:val="es-EC"/>
+                    </w:rPr>
+                    <w:t>Servidor Apache Tomcat 9 para publicación y despliegue de los portales WAR del back-</w:t>
+                  </w:r>
+                  <w:proofErr w:type="spellStart"/>
+                  <w:r>
+                    <w:rPr>
+                      <w:rFonts w:ascii="Verdana" w:hAnsi="Verdana"/>
+                      <w:sz w:val="18"/>
+                      <w:szCs w:val="18"/>
+                      <w:lang w:val="es-EC"/>
+                    </w:rPr>
+                    <w:t>end</w:t>
+                  </w:r>
+                  <w:proofErr w:type="spellEnd"/>
+                  <w:r>
+                    <w:rPr>
+                      <w:rFonts w:ascii="Verdana" w:hAnsi="Verdana"/>
+                      <w:sz w:val="18"/>
+                      <w:szCs w:val="18"/>
+                      <w:lang w:val="es-EC"/>
+                    </w:rPr>
+                    <w:t xml:space="preserve"> y </w:t>
+                  </w:r>
+                  <w:proofErr w:type="spellStart"/>
+                  <w:r>
+                    <w:rPr>
+                      <w:rFonts w:ascii="Verdana" w:hAnsi="Verdana"/>
+                      <w:sz w:val="18"/>
+                      <w:szCs w:val="18"/>
+                      <w:lang w:val="es-EC"/>
+                    </w:rPr>
+                    <w:t>front-end</w:t>
+                  </w:r>
+                  <w:proofErr w:type="spellEnd"/>
+                  <w:r>
+                    <w:rPr>
+                      <w:rFonts w:ascii="Verdana" w:hAnsi="Verdana"/>
+                      <w:sz w:val="18"/>
+                      <w:szCs w:val="18"/>
+                      <w:lang w:val="es-EC"/>
+                    </w:rPr>
+                    <w:t xml:space="preserve"> en ambiente Desarrollo.</w:t>
+                  </w:r>
+                </w:p>
+                <w:p>
+                  <w:pPr>
+                    <w:pStyle w:val="Textoindependiente"/>
+                    <w:ind w:left="360"/>
+                    <w:jc w:val="both"/>
+                    <w:rPr>
+                      <w:rFonts w:ascii="Verdana" w:hAnsi="Verdana"/>
+                      <w:sz w:val="18"/>
+                      <w:szCs w:val="18"/>
+                      <w:lang w:val="es-EC"/>
+                    </w:rPr>
+                  </w:pPr>
+                </w:p>
+                <w:p>
+                  <w:pPr>
+                    <w:pStyle w:val="Textoindependiente"/>
+                    <w:numPr>
+                      <w:ilvl w:val="0"/>
+                      <w:numId w:val="11"/>
+                    </w:numPr>
+                    <w:jc w:val="both"/>
+                    <w:rPr>
+                      <w:rFonts w:ascii="Verdana" w:hAnsi="Verdana"/>
+                      <w:sz w:val="18"/>
+                      <w:szCs w:val="18"/>
+                      <w:lang w:val="es-EC"/>
+                    </w:rPr>
+                  </w:pPr>
+                  <w:r>
+                    <w:rPr>
+                      <w:rFonts w:ascii="Verdana" w:hAnsi="Verdana"/>
+                      <w:sz w:val="18"/>
+                      <w:szCs w:val="18"/>
+                      <w:lang w:val="es-EC"/>
+                    </w:rPr>
+                    <w:t xml:space="preserve">Repositorio </w:t>
+                  </w:r>
+                  <w:proofErr w:type="spellStart"/>
+                  <w:r>
+                    <w:rPr>
+                      <w:rFonts w:ascii="Verdana" w:hAnsi="Verdana"/>
+                      <w:sz w:val="18"/>
+                      <w:szCs w:val="18"/>
+                      <w:lang w:val="es-EC"/>
+                    </w:rPr>
+                    <w:t>Github</w:t>
+                  </w:r>
+                  <w:proofErr w:type="spellEnd"/>
+                  <w:r>
+                    <w:rPr>
+                      <w:rFonts w:ascii="Verdana" w:hAnsi="Verdana"/>
+                      <w:sz w:val="18"/>
+                      <w:szCs w:val="18"/>
+                      <w:lang w:val="es-EC"/>
+                    </w:rPr>
+                    <w:t xml:space="preserve"> y Cliente GIT desktop para control de versiones y proceso de </w:t>
+                  </w:r>
+                  <w:proofErr w:type="spellStart"/>
+                  <w:r>
+                    <w:rPr>
+                      <w:rFonts w:ascii="Verdana" w:hAnsi="Verdana"/>
+                      <w:sz w:val="18"/>
+                      <w:szCs w:val="18"/>
+                      <w:lang w:val="es-EC"/>
+                    </w:rPr>
+                    <w:t>versionamiento</w:t>
+                  </w:r>
+                  <w:proofErr w:type="spellEnd"/>
+                  <w:r>
+                    <w:rPr>
+                      <w:rFonts w:ascii="Verdana" w:hAnsi="Verdana"/>
+                      <w:sz w:val="18"/>
+                      <w:szCs w:val="18"/>
+                      <w:lang w:val="es-EC"/>
+                    </w:rPr>
+                    <w:t>.</w:t>
+                  </w:r>
+                </w:p>
+                <w:p>
+                  <w:pPr>
+                    <w:pStyle w:val="Textoindependiente"/>
+                    <w:ind w:left="360"/>
+                    <w:jc w:val="both"/>
+                    <w:rPr>
+                      <w:rFonts w:ascii="Verdana" w:hAnsi="Verdana"/>
+                      <w:sz w:val="18"/>
+                      <w:szCs w:val="18"/>
+                      <w:lang w:val="es-EC"/>
+                    </w:rPr>
+                  </w:pPr>
+                </w:p>
+                <w:p>
+                  <w:pPr>
+                    <w:pStyle w:val="Textoindependiente"/>
+                    <w:numPr>
+                      <w:ilvl w:val="0"/>
+                      <w:numId w:val="11"/>
+                    </w:numPr>
+                    <w:jc w:val="both"/>
+                    <w:rPr>
+                      <w:rFonts w:ascii="Verdana" w:hAnsi="Verdana"/>
+                      <w:sz w:val="18"/>
+                      <w:szCs w:val="18"/>
+                      <w:lang w:val="es-EC"/>
+                    </w:rPr>
+                  </w:pPr>
+                  <w:r>
+                    <w:rPr>
+                      <w:rFonts w:ascii="Verdana" w:hAnsi="Verdana"/>
+                      <w:sz w:val="18"/>
+                      <w:szCs w:val="18"/>
+                      <w:lang w:val="es-EC"/>
+                    </w:rPr>
+                    <w:t>Una cuenta de administrador y tres cuentas de desarrollador en la herramienta JIRA de planificación y gestión de proyectos, con acceso al repositorio Confluente de documentación del proyecto como la arquitectura e infraestructura, procesos y estándares.</w:t>
+                  </w:r>
+                </w:p>
+                <w:p>
+                  <w:pPr>
+                    <w:pStyle w:val="Textoindependiente"/>
+                    <w:jc w:val="both"/>
+                    <w:rPr>
+                      <w:rFonts w:ascii="Verdana" w:hAnsi="Verdana"/>
+                      <w:sz w:val="18"/>
+                      <w:szCs w:val="18"/>
+                      <w:lang w:val="es-EC"/>
+                    </w:rPr>
+                  </w:pPr>
+                </w:p>
+              </w:tc>
+            </w:tr>
+          </w:tbl>
           <w:p>
             <w:pPr>
               <w:pStyle w:val="Textoindependiente"/>
@@ -1931,6 +4730,278 @@
                 <w:szCs w:val="18"/>
               </w:rPr>
             </w:pPr>
+          </w:p>
+          <w:p>
+            <w:pPr>
+              <w:pStyle w:val="Textoindependiente"/>
+              <w:rPr>
+                <w:rFonts w:ascii="Verdana" w:hAnsi="Verdana"/>
+                <w:b/>
+                <w:sz w:val="18"/>
+                <w:szCs w:val="18"/>
+                <w:lang w:val="es-EC"/>
+              </w:rPr>
+            </w:pPr>
+            <w:r>
+              <w:rPr>
+                <w:rFonts w:ascii="Verdana" w:hAnsi="Verdana"/>
+                <w:b/>
+                <w:sz w:val="18"/>
+                <w:szCs w:val="18"/>
+                <w:lang w:val="es-EC"/>
+              </w:rPr>
+              <w:t>Entregables Clave:</w:t>
+            </w:r>
+          </w:p>
+          <w:p>
+            <w:pPr>
+              <w:pStyle w:val="Normalindentado2"/>
+              <w:widowControl w:val="0"/>
+              <w:numPr>
+                <w:ilvl w:val="0"/>
+                <w:numId w:val="12"/>
+              </w:numPr>
+              <w:jc w:val="both"/>
+              <w:rPr>
+                <w:rFonts w:ascii="Verdana" w:hAnsi="Verdana"/>
+                <w:kern w:val="0"/>
+                <w:sz w:val="18"/>
+                <w:szCs w:val="18"/>
+              </w:rPr>
+            </w:pPr>
+            <w:r>
+              <w:rPr>
+                <w:rFonts w:ascii="Verdana" w:hAnsi="Verdana"/>
+                <w:kern w:val="0"/>
+                <w:sz w:val="18"/>
+                <w:szCs w:val="18"/>
+              </w:rPr>
+              <w:t>Documento de Pruebas Unitarias por cada historia de usuario realizada cuyo responsable es el desarrollador asignado a dicha tarea.</w:t>
+            </w:r>
+          </w:p>
+          <w:p>
+            <w:pPr>
+              <w:pStyle w:val="Normalindentado2"/>
+              <w:widowControl w:val="0"/>
+              <w:numPr>
+                <w:ilvl w:val="0"/>
+                <w:numId w:val="12"/>
+              </w:numPr>
+              <w:jc w:val="both"/>
+              <w:rPr>
+                <w:rFonts w:ascii="Verdana" w:hAnsi="Verdana"/>
+                <w:kern w:val="0"/>
+                <w:sz w:val="18"/>
+                <w:szCs w:val="18"/>
+              </w:rPr>
+            </w:pPr>
+            <w:r>
+              <w:rPr>
+                <w:rFonts w:ascii="Verdana" w:hAnsi="Verdana"/>
+                <w:kern w:val="0"/>
+                <w:sz w:val="18"/>
+                <w:szCs w:val="18"/>
+              </w:rPr>
+              <w:t xml:space="preserve">Documento del Plan de Implantación que contenga los pasos para la implementación de las funcionalidades construidas en cada sprint con en la secuencia de despliegue o ejecución, y otro bloque para el </w:t>
+            </w:r>
+            <w:proofErr w:type="spellStart"/>
+            <w:r>
+              <w:rPr>
+                <w:rFonts w:ascii="Verdana" w:hAnsi="Verdana"/>
+                <w:kern w:val="0"/>
+                <w:sz w:val="18"/>
+                <w:szCs w:val="18"/>
+              </w:rPr>
+              <w:t>rollback</w:t>
+            </w:r>
+            <w:proofErr w:type="spellEnd"/>
+            <w:r>
+              <w:rPr>
+                <w:rFonts w:ascii="Verdana" w:hAnsi="Verdana"/>
+                <w:kern w:val="0"/>
+                <w:sz w:val="18"/>
+                <w:szCs w:val="18"/>
+              </w:rPr>
+              <w:t>.</w:t>
+            </w:r>
+          </w:p>
+          <w:p>
+            <w:pPr>
+              <w:pStyle w:val="Normalindentado2"/>
+              <w:widowControl w:val="0"/>
+              <w:numPr>
+                <w:ilvl w:val="0"/>
+                <w:numId w:val="12"/>
+              </w:numPr>
+              <w:jc w:val="both"/>
+              <w:rPr>
+                <w:rFonts w:ascii="Verdana" w:hAnsi="Verdana"/>
+                <w:kern w:val="0"/>
+                <w:sz w:val="18"/>
+                <w:szCs w:val="18"/>
+              </w:rPr>
+            </w:pPr>
+            <w:r>
+              <w:rPr>
+                <w:rFonts w:ascii="Verdana" w:hAnsi="Verdana"/>
+                <w:kern w:val="0"/>
+                <w:sz w:val="18"/>
+                <w:szCs w:val="18"/>
+              </w:rPr>
+              <w:t>Creación de los scripts de BDD tipos DDL y DML para la estructura de tablas, relaciones, inserción y actualización de datos</w:t>
+            </w:r>
+            <w:r>
+              <w:rPr>
+                <w:rFonts w:ascii="Verdana" w:hAnsi="Verdana"/>
+                <w:kern w:val="0"/>
+                <w:sz w:val="18"/>
+                <w:szCs w:val="18"/>
+              </w:rPr>
+              <w:t>.</w:t>
+            </w:r>
+          </w:p>
+          <w:p>
+            <w:pPr>
+              <w:pStyle w:val="Normalindentado2"/>
+              <w:widowControl w:val="0"/>
+              <w:numPr>
+                <w:ilvl w:val="0"/>
+                <w:numId w:val="12"/>
+              </w:numPr>
+              <w:jc w:val="both"/>
+              <w:rPr>
+                <w:rFonts w:ascii="Verdana" w:hAnsi="Verdana"/>
+                <w:kern w:val="0"/>
+                <w:sz w:val="18"/>
+                <w:szCs w:val="18"/>
+              </w:rPr>
+            </w:pPr>
+            <w:r>
+              <w:rPr>
+                <w:rFonts w:ascii="Verdana" w:hAnsi="Verdana"/>
+                <w:kern w:val="0"/>
+                <w:sz w:val="18"/>
+                <w:szCs w:val="18"/>
+              </w:rPr>
+              <w:t xml:space="preserve">Generación de los portales </w:t>
+            </w:r>
+            <w:proofErr w:type="spellStart"/>
+            <w:r>
+              <w:rPr>
+                <w:rFonts w:ascii="Verdana" w:hAnsi="Verdana"/>
+                <w:kern w:val="0"/>
+                <w:sz w:val="18"/>
+                <w:szCs w:val="18"/>
+              </w:rPr>
+              <w:t>war</w:t>
+            </w:r>
+            <w:proofErr w:type="spellEnd"/>
+            <w:r>
+              <w:rPr>
+                <w:rFonts w:ascii="Verdana" w:hAnsi="Verdana"/>
+                <w:kern w:val="0"/>
+                <w:sz w:val="18"/>
+                <w:szCs w:val="18"/>
+              </w:rPr>
+              <w:t xml:space="preserve"> correspondiente a los proyectos Back-</w:t>
+            </w:r>
+            <w:proofErr w:type="spellStart"/>
+            <w:r>
+              <w:rPr>
+                <w:rFonts w:ascii="Verdana" w:hAnsi="Verdana"/>
+                <w:kern w:val="0"/>
+                <w:sz w:val="18"/>
+                <w:szCs w:val="18"/>
+              </w:rPr>
+              <w:t>end</w:t>
+            </w:r>
+            <w:proofErr w:type="spellEnd"/>
+            <w:r>
+              <w:rPr>
+                <w:rFonts w:ascii="Verdana" w:hAnsi="Verdana"/>
+                <w:kern w:val="0"/>
+                <w:sz w:val="18"/>
+                <w:szCs w:val="18"/>
+              </w:rPr>
+              <w:t xml:space="preserve"> y Front-</w:t>
+            </w:r>
+            <w:proofErr w:type="spellStart"/>
+            <w:r>
+              <w:rPr>
+                <w:rFonts w:ascii="Verdana" w:hAnsi="Verdana"/>
+                <w:kern w:val="0"/>
+                <w:sz w:val="18"/>
+                <w:szCs w:val="18"/>
+              </w:rPr>
+              <w:t>end</w:t>
+            </w:r>
+            <w:proofErr w:type="spellEnd"/>
+            <w:r>
+              <w:rPr>
+                <w:rFonts w:ascii="Verdana" w:hAnsi="Verdana"/>
+                <w:kern w:val="0"/>
+                <w:sz w:val="18"/>
+                <w:szCs w:val="18"/>
+              </w:rPr>
+              <w:t xml:space="preserve"> del aplicativo web desarrollado con Java y Sprint Framework</w:t>
+            </w:r>
+            <w:r>
+              <w:rPr>
+                <w:rFonts w:ascii="Verdana" w:hAnsi="Verdana"/>
+                <w:kern w:val="0"/>
+                <w:sz w:val="18"/>
+                <w:szCs w:val="18"/>
+              </w:rPr>
+              <w:t>.</w:t>
+            </w:r>
+          </w:p>
+          <w:p>
+            <w:pPr>
+              <w:pStyle w:val="Normalindentado2"/>
+              <w:widowControl w:val="0"/>
+              <w:numPr>
+                <w:ilvl w:val="0"/>
+                <w:numId w:val="12"/>
+              </w:numPr>
+              <w:jc w:val="both"/>
+              <w:rPr>
+                <w:rFonts w:ascii="Verdana" w:hAnsi="Verdana"/>
+                <w:kern w:val="0"/>
+                <w:sz w:val="18"/>
+                <w:szCs w:val="18"/>
+              </w:rPr>
+            </w:pPr>
+            <w:r>
+              <w:rPr>
+                <w:rFonts w:ascii="Verdana" w:hAnsi="Verdana"/>
+                <w:kern w:val="0"/>
+                <w:sz w:val="18"/>
+                <w:szCs w:val="18"/>
+              </w:rPr>
+              <w:t>Documentos técnicos y funcionales, con descripción detallada de los flujos de ejecución realizados en el SGVR para las pruebas de certificación QA</w:t>
+            </w:r>
+            <w:r>
+              <w:rPr>
+                <w:rFonts w:ascii="Verdana" w:hAnsi="Verdana"/>
+                <w:kern w:val="0"/>
+                <w:sz w:val="18"/>
+                <w:szCs w:val="18"/>
+              </w:rPr>
+              <w:t>.</w:t>
+            </w:r>
+          </w:p>
+          <w:p>
+            <w:pPr>
+              <w:pStyle w:val="Textoindependiente"/>
+              <w:jc w:val="both"/>
+              <w:rPr>
+                <w:rFonts w:ascii="Verdana" w:hAnsi="Verdana"/>
+                <w:sz w:val="18"/>
+                <w:szCs w:val="18"/>
+              </w:rPr>
+            </w:pPr>
+            <w:bookmarkStart w:id="0" w:name="_GoBack"/>
+            <w:bookmarkEnd w:id="0"/>
           </w:p>
         </w:tc>
       </w:tr>
@@ -2170,17 +5241,7 @@
                       <w:szCs w:val="18"/>
                       <w:lang w:val="es-EC"/>
                     </w:rPr>
-                    <w:t xml:space="preserve">Debido a que la interfaz de usuario podrá ser utilizada solamente en un servidor local o web, puede ocasionar en el futuro la demanda de más recursos en aumento </w:t>
-                  </w:r>
-                  <w:r>
-                    <w:rPr>
-                      <w:rFonts w:ascii="Verdana" w:hAnsi="Verdana"/>
-                      <w:sz w:val="18"/>
-                      <w:szCs w:val="18"/>
-                      <w:lang w:val="es-EC"/>
-                    </w:rPr>
-                    <w:lastRenderedPageBreak/>
-                    <w:t xml:space="preserve">de almacenamiento con el número de usuarios que acceder al aplicativos y sus transacciones. </w:t>
+                    <w:t xml:space="preserve">Debido a que la interfaz de usuario podrá ser utilizada solamente en un servidor local o web, puede ocasionar en el futuro la demanda de más recursos en aumento de almacenamiento con el número de usuarios que acceder al aplicativos y sus transacciones. </w:t>
                   </w:r>
                 </w:p>
               </w:tc>
@@ -2208,7 +5269,6 @@
                       <w:szCs w:val="18"/>
                       <w:lang w:val="es-EC"/>
                     </w:rPr>
-                    <w:lastRenderedPageBreak/>
                     <w:t>R002</w:t>
                   </w:r>
                 </w:p>
@@ -2770,7 +5830,17 @@
                       <w:szCs w:val="18"/>
                       <w:lang w:val="es-EC"/>
                     </w:rPr>
-                    <w:t>, la aplicación podría acumular pedidos fuera de horarios laborales del personal si no son controlados adecuadamente por el administrador, puesto que su disponibilidad estará e días por 24 horas.</w:t>
+                    <w:t xml:space="preserve">, la aplicación podría acumular pedidos </w:t>
+                  </w:r>
+                  <w:r>
+                    <w:rPr>
+                      <w:rFonts w:ascii="Verdana" w:hAnsi="Verdana"/>
+                      <w:sz w:val="18"/>
+                      <w:szCs w:val="18"/>
+                      <w:lang w:val="es-EC"/>
+                    </w:rPr>
+                    <w:lastRenderedPageBreak/>
+                    <w:t>fuera de horarios laborales del personal si no son controlados adecuadamente por el administrador, puesto que su disponibilidad estará e días por 24 horas.</w:t>
                   </w:r>
                 </w:p>
               </w:tc>
@@ -4260,7 +7330,6 @@
                 <w:smallCaps/>
                 <w:lang w:val="es-ES"/>
               </w:rPr>
-              <w:lastRenderedPageBreak/>
               <w:t xml:space="preserve">Criterios de </w:t>
             </w:r>
             <w:r>
@@ -4795,15 +7864,7 @@
                 <w:sz w:val="18"/>
                 <w:szCs w:val="18"/>
               </w:rPr>
-              <w:t>KS</w:t>
-            </w:r>
-            <w:r>
-              <w:rPr>
-                <w:rFonts w:ascii="Verdana" w:hAnsi="Verdana"/>
-                <w:sz w:val="18"/>
-                <w:szCs w:val="18"/>
-              </w:rPr>
-              <w:t>/FD/JN</w:t>
+              <w:t>KS/FD/JN</w:t>
             </w:r>
           </w:p>
         </w:tc>
@@ -5865,18 +8926,38 @@
             </w:rPr>
             <w:t xml:space="preserve">Contacto: </w:t>
           </w:r>
-          <w:hyperlink r:id="rId1" w:history="1">
-            <w:r>
-              <w:rPr>
-                <w:rStyle w:val="Hipervnculo"/>
-                <w:rFonts w:ascii="Verdana" w:hAnsi="Verdana"/>
-                <w:sz w:val="16"/>
-                <w:szCs w:val="16"/>
-                <w:lang w:val="es-ES"/>
-              </w:rPr>
-              <w:t>informes@dharma-consulting.com</w:t>
-            </w:r>
-          </w:hyperlink>
+          <w:r>
+            <w:fldChar w:fldCharType="begin"/>
+          </w:r>
+          <w:r>
+            <w:rPr>
+              <w:lang w:val="es-EC"/>
+            </w:rPr>
+            <w:instrText xml:space="preserve"> HYPERLINK "mailto:informes@dharma-consulting.com" </w:instrText>
+          </w:r>
+          <w:r>
+            <w:fldChar w:fldCharType="separate"/>
+          </w:r>
+          <w:r>
+            <w:rPr>
+              <w:rStyle w:val="Hipervnculo"/>
+              <w:rFonts w:ascii="Verdana" w:hAnsi="Verdana"/>
+              <w:sz w:val="16"/>
+              <w:szCs w:val="16"/>
+              <w:lang w:val="es-ES"/>
+            </w:rPr>
+            <w:t>informes@dharma-consulting.com</w:t>
+          </w:r>
+          <w:r>
+            <w:rPr>
+              <w:rStyle w:val="Hipervnculo"/>
+              <w:rFonts w:ascii="Verdana" w:hAnsi="Verdana"/>
+              <w:sz w:val="16"/>
+              <w:szCs w:val="16"/>
+              <w:lang w:val="es-ES"/>
+            </w:rPr>
+            <w:fldChar w:fldCharType="end"/>
+          </w:r>
           <w:r>
             <w:rPr>
               <w:rFonts w:ascii="Verdana" w:hAnsi="Verdana"/>
@@ -5886,18 +8967,38 @@
             </w:rPr>
             <w:t xml:space="preserve">  Página Web: </w:t>
           </w:r>
-          <w:hyperlink r:id="rId2" w:history="1">
-            <w:r>
-              <w:rPr>
-                <w:rStyle w:val="Hipervnculo"/>
-                <w:rFonts w:ascii="Verdana" w:hAnsi="Verdana"/>
-                <w:sz w:val="16"/>
-                <w:szCs w:val="16"/>
-                <w:lang w:val="es-ES"/>
-              </w:rPr>
-              <w:t>www.dharmacon.net</w:t>
-            </w:r>
-          </w:hyperlink>
+          <w:r>
+            <w:fldChar w:fldCharType="begin"/>
+          </w:r>
+          <w:r>
+            <w:rPr>
+              <w:lang w:val="es-EC"/>
+            </w:rPr>
+            <w:instrText xml:space="preserve"> HYPERLINK "http://www.dharmacon.net" </w:instrText>
+          </w:r>
+          <w:r>
+            <w:fldChar w:fldCharType="separate"/>
+          </w:r>
+          <w:r>
+            <w:rPr>
+              <w:rStyle w:val="Hipervnculo"/>
+              <w:rFonts w:ascii="Verdana" w:hAnsi="Verdana"/>
+              <w:sz w:val="16"/>
+              <w:szCs w:val="16"/>
+              <w:lang w:val="es-ES"/>
+            </w:rPr>
+            <w:t>www.dharmacon.net</w:t>
+          </w:r>
+          <w:r>
+            <w:rPr>
+              <w:rStyle w:val="Hipervnculo"/>
+              <w:rFonts w:ascii="Verdana" w:hAnsi="Verdana"/>
+              <w:sz w:val="16"/>
+              <w:szCs w:val="16"/>
+              <w:lang w:val="es-ES"/>
+            </w:rPr>
+            <w:fldChar w:fldCharType="end"/>
+          </w:r>
         </w:p>
         <w:p>
           <w:pPr>
@@ -7253,6 +10354,119 @@
     </w:lvl>
   </w:abstractNum>
   <w:abstractNum w:abstractNumId="6" w15:restartNumberingAfterBreak="0">
+    <w:nsid w:val="56A837B6"/>
+    <w:multiLevelType w:val="hybridMultilevel"/>
+    <w:tmpl w:val="B7E2F076"/>
+    <w:lvl w:ilvl="0" w:tplc="607CE80C">
+      <w:start w:val="28"/>
+      <w:numFmt w:val="bullet"/>
+      <w:lvlText w:val="-"/>
+      <w:lvlJc w:val="left"/>
+      <w:pPr>
+        <w:ind w:left="720" w:hanging="360"/>
+      </w:pPr>
+      <w:rPr>
+        <w:rFonts w:ascii="Verdana" w:eastAsia="Times New Roman" w:hAnsi="Verdana" w:cs="Times New Roman" w:hint="default"/>
+      </w:rPr>
+    </w:lvl>
+    <w:lvl w:ilvl="1" w:tplc="300A0003" w:tentative="1">
+      <w:start w:val="1"/>
+      <w:numFmt w:val="bullet"/>
+      <w:lvlText w:val="o"/>
+      <w:lvlJc w:val="left"/>
+      <w:pPr>
+        <w:ind w:left="1440" w:hanging="360"/>
+      </w:pPr>
+      <w:rPr>
+        <w:rFonts w:ascii="Courier New" w:hAnsi="Courier New" w:cs="Courier New" w:hint="default"/>
+      </w:rPr>
+    </w:lvl>
+    <w:lvl w:ilvl="2" w:tplc="300A0005" w:tentative="1">
+      <w:start w:val="1"/>
+      <w:numFmt w:val="bullet"/>
+      <w:lvlText w:val=""/>
+      <w:lvlJc w:val="left"/>
+      <w:pPr>
+        <w:ind w:left="2160" w:hanging="360"/>
+      </w:pPr>
+      <w:rPr>
+        <w:rFonts w:ascii="Wingdings" w:hAnsi="Wingdings" w:hint="default"/>
+      </w:rPr>
+    </w:lvl>
+    <w:lvl w:ilvl="3" w:tplc="300A0001" w:tentative="1">
+      <w:start w:val="1"/>
+      <w:numFmt w:val="bullet"/>
+      <w:lvlText w:val=""/>
+      <w:lvlJc w:val="left"/>
+      <w:pPr>
+        <w:ind w:left="2880" w:hanging="360"/>
+      </w:pPr>
+      <w:rPr>
+        <w:rFonts w:ascii="Symbol" w:hAnsi="Symbol" w:hint="default"/>
+      </w:rPr>
+    </w:lvl>
+    <w:lvl w:ilvl="4" w:tplc="300A0003" w:tentative="1">
+      <w:start w:val="1"/>
+      <w:numFmt w:val="bullet"/>
+      <w:lvlText w:val="o"/>
+      <w:lvlJc w:val="left"/>
+      <w:pPr>
+        <w:ind w:left="3600" w:hanging="360"/>
+      </w:pPr>
+      <w:rPr>
+        <w:rFonts w:ascii="Courier New" w:hAnsi="Courier New" w:cs="Courier New" w:hint="default"/>
+      </w:rPr>
+    </w:lvl>
+    <w:lvl w:ilvl="5" w:tplc="300A0005" w:tentative="1">
+      <w:start w:val="1"/>
+      <w:numFmt w:val="bullet"/>
+      <w:lvlText w:val=""/>
+      <w:lvlJc w:val="left"/>
+      <w:pPr>
+        <w:ind w:left="4320" w:hanging="360"/>
+      </w:pPr>
+      <w:rPr>
+        <w:rFonts w:ascii="Wingdings" w:hAnsi="Wingdings" w:hint="default"/>
+      </w:rPr>
+    </w:lvl>
+    <w:lvl w:ilvl="6" w:tplc="300A0001" w:tentative="1">
+      <w:start w:val="1"/>
+      <w:numFmt w:val="bullet"/>
+      <w:lvlText w:val=""/>
+      <w:lvlJc w:val="left"/>
+      <w:pPr>
+        <w:ind w:left="5040" w:hanging="360"/>
+      </w:pPr>
+      <w:rPr>
+        <w:rFonts w:ascii="Symbol" w:hAnsi="Symbol" w:hint="default"/>
+      </w:rPr>
+    </w:lvl>
+    <w:lvl w:ilvl="7" w:tplc="300A0003" w:tentative="1">
+      <w:start w:val="1"/>
+      <w:numFmt w:val="bullet"/>
+      <w:lvlText w:val="o"/>
+      <w:lvlJc w:val="left"/>
+      <w:pPr>
+        <w:ind w:left="5760" w:hanging="360"/>
+      </w:pPr>
+      <w:rPr>
+        <w:rFonts w:ascii="Courier New" w:hAnsi="Courier New" w:cs="Courier New" w:hint="default"/>
+      </w:rPr>
+    </w:lvl>
+    <w:lvl w:ilvl="8" w:tplc="300A0005" w:tentative="1">
+      <w:start w:val="1"/>
+      <w:numFmt w:val="bullet"/>
+      <w:lvlText w:val=""/>
+      <w:lvlJc w:val="left"/>
+      <w:pPr>
+        <w:ind w:left="6480" w:hanging="360"/>
+      </w:pPr>
+      <w:rPr>
+        <w:rFonts w:ascii="Wingdings" w:hAnsi="Wingdings" w:hint="default"/>
+      </w:rPr>
+    </w:lvl>
+  </w:abstractNum>
+  <w:abstractNum w:abstractNumId="7" w15:restartNumberingAfterBreak="0">
     <w:nsid w:val="686A0450"/>
     <w:multiLevelType w:val="singleLevel"/>
     <w:tmpl w:val="0C0A000F"/>
@@ -7272,7 +10486,7 @@
       </w:rPr>
     </w:lvl>
   </w:abstractNum>
-  <w:abstractNum w:abstractNumId="7" w15:restartNumberingAfterBreak="0">
+  <w:abstractNum w:abstractNumId="8" w15:restartNumberingAfterBreak="0">
     <w:nsid w:val="6D466ACF"/>
     <w:multiLevelType w:val="singleLevel"/>
     <w:tmpl w:val="8B40BAC8"/>
@@ -7292,7 +10506,171 @@
       </w:rPr>
     </w:lvl>
   </w:abstractNum>
-  <w:abstractNum w:abstractNumId="8" w15:restartNumberingAfterBreak="0">
+  <w:abstractNum w:abstractNumId="9" w15:restartNumberingAfterBreak="0">
+    <w:nsid w:val="6DB46EC8"/>
+    <w:multiLevelType w:val="hybridMultilevel"/>
+    <w:tmpl w:val="90FA583A"/>
+    <w:lvl w:ilvl="0" w:tplc="300A000F">
+      <w:start w:val="1"/>
+      <w:numFmt w:val="decimal"/>
+      <w:lvlText w:val="%1."/>
+      <w:lvlJc w:val="left"/>
+      <w:pPr>
+        <w:ind w:left="720" w:hanging="360"/>
+      </w:pPr>
+    </w:lvl>
+    <w:lvl w:ilvl="1" w:tplc="300A0019" w:tentative="1">
+      <w:start w:val="1"/>
+      <w:numFmt w:val="lowerLetter"/>
+      <w:lvlText w:val="%2."/>
+      <w:lvlJc w:val="left"/>
+      <w:pPr>
+        <w:ind w:left="1440" w:hanging="360"/>
+      </w:pPr>
+    </w:lvl>
+    <w:lvl w:ilvl="2" w:tplc="300A001B" w:tentative="1">
+      <w:start w:val="1"/>
+      <w:numFmt w:val="lowerRoman"/>
+      <w:lvlText w:val="%3."/>
+      <w:lvlJc w:val="right"/>
+      <w:pPr>
+        <w:ind w:left="2160" w:hanging="180"/>
+      </w:pPr>
+    </w:lvl>
+    <w:lvl w:ilvl="3" w:tplc="300A000F" w:tentative="1">
+      <w:start w:val="1"/>
+      <w:numFmt w:val="decimal"/>
+      <w:lvlText w:val="%4."/>
+      <w:lvlJc w:val="left"/>
+      <w:pPr>
+        <w:ind w:left="2880" w:hanging="360"/>
+      </w:pPr>
+    </w:lvl>
+    <w:lvl w:ilvl="4" w:tplc="300A0019" w:tentative="1">
+      <w:start w:val="1"/>
+      <w:numFmt w:val="lowerLetter"/>
+      <w:lvlText w:val="%5."/>
+      <w:lvlJc w:val="left"/>
+      <w:pPr>
+        <w:ind w:left="3600" w:hanging="360"/>
+      </w:pPr>
+    </w:lvl>
+    <w:lvl w:ilvl="5" w:tplc="300A001B" w:tentative="1">
+      <w:start w:val="1"/>
+      <w:numFmt w:val="lowerRoman"/>
+      <w:lvlText w:val="%6."/>
+      <w:lvlJc w:val="right"/>
+      <w:pPr>
+        <w:ind w:left="4320" w:hanging="180"/>
+      </w:pPr>
+    </w:lvl>
+    <w:lvl w:ilvl="6" w:tplc="300A000F" w:tentative="1">
+      <w:start w:val="1"/>
+      <w:numFmt w:val="decimal"/>
+      <w:lvlText w:val="%7."/>
+      <w:lvlJc w:val="left"/>
+      <w:pPr>
+        <w:ind w:left="5040" w:hanging="360"/>
+      </w:pPr>
+    </w:lvl>
+    <w:lvl w:ilvl="7" w:tplc="300A0019" w:tentative="1">
+      <w:start w:val="1"/>
+      <w:numFmt w:val="lowerLetter"/>
+      <w:lvlText w:val="%8."/>
+      <w:lvlJc w:val="left"/>
+      <w:pPr>
+        <w:ind w:left="5760" w:hanging="360"/>
+      </w:pPr>
+    </w:lvl>
+    <w:lvl w:ilvl="8" w:tplc="300A001B" w:tentative="1">
+      <w:start w:val="1"/>
+      <w:numFmt w:val="lowerRoman"/>
+      <w:lvlText w:val="%9."/>
+      <w:lvlJc w:val="right"/>
+      <w:pPr>
+        <w:ind w:left="6480" w:hanging="180"/>
+      </w:pPr>
+    </w:lvl>
+  </w:abstractNum>
+  <w:abstractNum w:abstractNumId="10" w15:restartNumberingAfterBreak="0">
+    <w:nsid w:val="735C7151"/>
+    <w:multiLevelType w:val="multilevel"/>
+    <w:tmpl w:val="E7540E9E"/>
+    <w:styleLink w:val="WWNum2"/>
+    <w:lvl w:ilvl="0">
+      <w:numFmt w:val="bullet"/>
+      <w:lvlText w:val=""/>
+      <w:lvlJc w:val="left"/>
+      <w:rPr>
+        <w:rFonts w:ascii="Symbol" w:hAnsi="Symbol"/>
+      </w:rPr>
+    </w:lvl>
+    <w:lvl w:ilvl="1">
+      <w:numFmt w:val="bullet"/>
+      <w:lvlText w:val="o"/>
+      <w:lvlJc w:val="left"/>
+      <w:rPr>
+        <w:rFonts w:ascii="Courier New" w:hAnsi="Courier New" w:cs="Courier New"/>
+      </w:rPr>
+    </w:lvl>
+    <w:lvl w:ilvl="2">
+      <w:numFmt w:val="bullet"/>
+      <w:lvlText w:val=""/>
+      <w:lvlJc w:val="left"/>
+      <w:rPr>
+        <w:rFonts w:ascii="Wingdings" w:hAnsi="Wingdings"/>
+      </w:rPr>
+    </w:lvl>
+    <w:lvl w:ilvl="3">
+      <w:numFmt w:val="bullet"/>
+      <w:lvlText w:val=""/>
+      <w:lvlJc w:val="left"/>
+      <w:rPr>
+        <w:rFonts w:ascii="Symbol" w:hAnsi="Symbol"/>
+      </w:rPr>
+    </w:lvl>
+    <w:lvl w:ilvl="4">
+      <w:numFmt w:val="bullet"/>
+      <w:lvlText w:val="o"/>
+      <w:lvlJc w:val="left"/>
+      <w:rPr>
+        <w:rFonts w:ascii="Courier New" w:hAnsi="Courier New" w:cs="Courier New"/>
+      </w:rPr>
+    </w:lvl>
+    <w:lvl w:ilvl="5">
+      <w:numFmt w:val="bullet"/>
+      <w:lvlText w:val=""/>
+      <w:lvlJc w:val="left"/>
+      <w:rPr>
+        <w:rFonts w:ascii="Wingdings" w:hAnsi="Wingdings"/>
+      </w:rPr>
+    </w:lvl>
+    <w:lvl w:ilvl="6">
+      <w:numFmt w:val="bullet"/>
+      <w:lvlText w:val=""/>
+      <w:lvlJc w:val="left"/>
+      <w:rPr>
+        <w:rFonts w:ascii="Symbol" w:hAnsi="Symbol"/>
+      </w:rPr>
+    </w:lvl>
+    <w:lvl w:ilvl="7">
+      <w:numFmt w:val="bullet"/>
+      <w:lvlText w:val="o"/>
+      <w:lvlJc w:val="left"/>
+      <w:rPr>
+        <w:rFonts w:ascii="Courier New" w:hAnsi="Courier New" w:cs="Courier New"/>
+      </w:rPr>
+    </w:lvl>
+    <w:lvl w:ilvl="8">
+      <w:numFmt w:val="bullet"/>
+      <w:lvlText w:val=""/>
+      <w:lvlJc w:val="left"/>
+      <w:rPr>
+        <w:rFonts w:ascii="Wingdings" w:hAnsi="Wingdings"/>
+      </w:rPr>
+    </w:lvl>
+  </w:abstractNum>
+  <w:abstractNum w:abstractNumId="11" w15:restartNumberingAfterBreak="0">
     <w:nsid w:val="7C9545E4"/>
     <w:multiLevelType w:val="singleLevel"/>
     <w:tmpl w:val="0C0A000F"/>
@@ -7316,13 +10694,13 @@
     <w:abstractNumId w:val="5"/>
   </w:num>
   <w:num w:numId="3">
-    <w:abstractNumId w:val="6"/>
+    <w:abstractNumId w:val="7"/>
   </w:num>
   <w:num w:numId="4">
-    <w:abstractNumId w:val="8"/>
+    <w:abstractNumId w:val="11"/>
   </w:num>
   <w:num w:numId="5">
-    <w:abstractNumId w:val="7"/>
+    <w:abstractNumId w:val="8"/>
   </w:num>
   <w:num w:numId="6">
     <w:abstractNumId w:val="3"/>
@@ -7335,6 +10713,15 @@
   </w:num>
   <w:num w:numId="9">
     <w:abstractNumId w:val="2"/>
+  </w:num>
+  <w:num w:numId="10">
+    <w:abstractNumId w:val="9"/>
+  </w:num>
+  <w:num w:numId="11">
+    <w:abstractNumId w:val="6"/>
+  </w:num>
+  <w:num w:numId="12">
+    <w:abstractNumId w:val="10"/>
   </w:num>
 </w:numbering>
 </file>
@@ -7368,6 +10755,7 @@
     <w:lsdException w:name="Strong" w:qFormat="1"/>
     <w:lsdException w:name="Emphasis" w:qFormat="1"/>
     <w:lsdException w:name="HTML Keyboard" w:semiHidden="1" w:unhideWhenUsed="1"/>
+    <w:lsdException w:name="Normal Table" w:semiHidden="1" w:unhideWhenUsed="1"/>
     <w:lsdException w:name="annotation subject" w:semiHidden="1" w:unhideWhenUsed="1"/>
     <w:lsdException w:name="No List" w:semiHidden="1" w:unhideWhenUsed="1"/>
     <w:lsdException w:name="Outline List 1" w:semiHidden="1" w:unhideWhenUsed="1"/>
@@ -7410,8 +10798,11 @@
     <w:lsdException w:name="Table Contemporary" w:semiHidden="1" w:unhideWhenUsed="1"/>
     <w:lsdException w:name="Table Elegant" w:semiHidden="1" w:unhideWhenUsed="1"/>
     <w:lsdException w:name="Table Professional" w:semiHidden="1" w:unhideWhenUsed="1"/>
+    <w:lsdException w:name="Table Subtle 1" w:semiHidden="1" w:unhideWhenUsed="1"/>
     <w:lsdException w:name="Table Subtle 2" w:semiHidden="1" w:unhideWhenUsed="1"/>
     <w:lsdException w:name="Table Web 1" w:semiHidden="1" w:unhideWhenUsed="1"/>
+    <w:lsdException w:name="Table Web 2" w:semiHidden="1" w:unhideWhenUsed="1"/>
+    <w:lsdException w:name="Table Web 3" w:semiHidden="1" w:unhideWhenUsed="1"/>
     <w:lsdException w:name="Balloon Text" w:semiHidden="1" w:unhideWhenUsed="1"/>
     <w:lsdException w:name="Table Theme" w:semiHidden="1" w:unhideWhenUsed="1"/>
     <w:lsdException w:name="Placeholder Text" w:semiHidden="1" w:uiPriority="99"/>
@@ -7909,6 +11300,45 @@
       <w:lang w:val="en-US" w:eastAsia="es-ES"/>
     </w:rPr>
   </w:style>
+  <w:style w:type="paragraph" w:styleId="Prrafodelista">
+    <w:name w:val="List Paragraph"/>
+    <w:basedOn w:val="Normal"/>
+    <w:uiPriority w:val="34"/>
+    <w:qFormat/>
+    <w:rsid w:val="00534A99"/>
+    <w:pPr>
+      <w:ind w:left="720"/>
+      <w:contextualSpacing/>
+    </w:pPr>
+  </w:style>
+  <w:style w:type="paragraph" w:customStyle="1" w:styleId="Normalindentado2">
+    <w:name w:val="Normal indentado 2"/>
+    <w:basedOn w:val="Normal"/>
+    <w:rsid w:val="00534A99"/>
+    <w:pPr>
+      <w:suppressAutoHyphens/>
+      <w:overflowPunct/>
+      <w:autoSpaceDE/>
+      <w:adjustRightInd/>
+      <w:ind w:left="600"/>
+    </w:pPr>
+    <w:rPr>
+      <w:rFonts w:ascii="Arial" w:hAnsi="Arial"/>
+      <w:kern w:val="3"/>
+      <w:szCs w:val="24"/>
+      <w:lang w:val="es-ES"/>
+    </w:rPr>
+  </w:style>
+  <w:style w:type="numbering" w:customStyle="1" w:styleId="WWNum2">
+    <w:name w:val="WWNum2"/>
+    <w:basedOn w:val="Sinlista"/>
+    <w:rsid w:val="00534A99"/>
+    <w:pPr>
+      <w:numPr>
+        <w:numId w:val="12"/>
+      </w:numPr>
+    </w:pPr>
+  </w:style>
 </w:styles>
 </file>
 
@@ -8178,7 +11608,7 @@
 </file>
 
 <file path=customXml/itemProps1.xml><?xml version="1.0" encoding="utf-8"?>
-<ds:datastoreItem xmlns:ds="http://schemas.openxmlformats.org/officeDocument/2006/customXml" ds:itemID="{ED983C10-C9B1-44CD-9FCF-22542CF908AC}">
+<ds:datastoreItem xmlns:ds="http://schemas.openxmlformats.org/officeDocument/2006/customXml" ds:itemID="{B968A19B-9C16-454D-9185-FF22FF309D0E}">
   <ds:schemaRefs>
     <ds:schemaRef ds:uri="http://schemas.openxmlformats.org/officeDocument/2006/bibliography"/>
   </ds:schemaRefs>

</xml_diff>

<commit_message>
Limites y entrgables clave del proyecto - v1.1
</commit_message>
<xml_diff>
--- a/FGPR_010_06 - Acta de Constitución del Proyecto.docx
+++ b/FGPR_010_06 - Acta de Constitución del Proyecto.docx
@@ -2771,52 +2771,70 @@
                       <w:szCs w:val="18"/>
                       <w:lang w:val="es-EC"/>
                     </w:rPr>
-                    <w:t>desde el 0</w:t>
-                  </w:r>
-                  <w:r>
-                    <w:rPr>
-                      <w:rFonts w:ascii="Verdana" w:hAnsi="Verdana"/>
-                      <w:sz w:val="18"/>
-                      <w:szCs w:val="18"/>
-                      <w:lang w:val="es-EC"/>
-                    </w:rPr>
-                    <w:t>1</w:t>
-                  </w:r>
-                  <w:r>
-                    <w:rPr>
-                      <w:rFonts w:ascii="Verdana" w:hAnsi="Verdana"/>
-                      <w:sz w:val="18"/>
-                      <w:szCs w:val="18"/>
-                      <w:lang w:val="es-EC"/>
-                    </w:rPr>
-                    <w:t xml:space="preserve"> de marzo hasta </w:t>
-                  </w:r>
-                  <w:r>
-                    <w:rPr>
-                      <w:rFonts w:ascii="Verdana" w:hAnsi="Verdana"/>
-                      <w:sz w:val="18"/>
-                      <w:szCs w:val="18"/>
-                      <w:lang w:val="es-EC"/>
-                    </w:rPr>
-                    <w:t>05</w:t>
-                  </w:r>
-                  <w:r>
-                    <w:rPr>
-                      <w:rFonts w:ascii="Verdana" w:hAnsi="Verdana"/>
-                      <w:sz w:val="18"/>
-                      <w:szCs w:val="18"/>
-                      <w:lang w:val="es-EC"/>
-                    </w:rPr>
-                    <w:t xml:space="preserve"> de j</w:t>
-                  </w:r>
-                  <w:r>
-                    <w:rPr>
-                      <w:rFonts w:ascii="Verdana" w:hAnsi="Verdana"/>
-                      <w:sz w:val="18"/>
-                      <w:szCs w:val="18"/>
-                      <w:lang w:val="es-EC"/>
-                    </w:rPr>
-                    <w:t>unio del 2021</w:t>
+                    <w:t xml:space="preserve">desde el </w:t>
+                  </w:r>
+                  <w:r>
+                    <w:rPr>
+                      <w:rFonts w:ascii="Verdana" w:hAnsi="Verdana"/>
+                      <w:sz w:val="18"/>
+                      <w:szCs w:val="18"/>
+                      <w:lang w:val="es-EC"/>
+                    </w:rPr>
+                    <w:t>22</w:t>
+                  </w:r>
+                  <w:r>
+                    <w:rPr>
+                      <w:rFonts w:ascii="Verdana" w:hAnsi="Verdana"/>
+                      <w:sz w:val="18"/>
+                      <w:szCs w:val="18"/>
+                      <w:lang w:val="es-EC"/>
+                    </w:rPr>
+                    <w:t xml:space="preserve"> de </w:t>
+                  </w:r>
+                  <w:r>
+                    <w:rPr>
+                      <w:rFonts w:ascii="Verdana" w:hAnsi="Verdana"/>
+                      <w:sz w:val="18"/>
+                      <w:szCs w:val="18"/>
+                      <w:lang w:val="es-EC"/>
+                    </w:rPr>
+                    <w:t>febrero</w:t>
+                  </w:r>
+                  <w:r>
+                    <w:rPr>
+                      <w:rFonts w:ascii="Verdana" w:hAnsi="Verdana"/>
+                      <w:sz w:val="18"/>
+                      <w:szCs w:val="18"/>
+                      <w:lang w:val="es-EC"/>
+                    </w:rPr>
+                    <w:t xml:space="preserve"> hasta </w:t>
+                  </w:r>
+                  <w:r>
+                    <w:rPr>
+                      <w:rFonts w:ascii="Verdana" w:hAnsi="Verdana"/>
+                      <w:sz w:val="18"/>
+                      <w:szCs w:val="18"/>
+                      <w:lang w:val="es-EC"/>
+                    </w:rPr>
+                    <w:t>10</w:t>
+                  </w:r>
+                  <w:r>
+                    <w:rPr>
+                      <w:rFonts w:ascii="Verdana" w:hAnsi="Verdana"/>
+                      <w:sz w:val="18"/>
+                      <w:szCs w:val="18"/>
+                      <w:lang w:val="es-EC"/>
+                    </w:rPr>
+                    <w:t xml:space="preserve"> de </w:t>
+                  </w:r>
+                  <w:r>
+                    <w:rPr>
+                      <w:rFonts w:ascii="Verdana" w:hAnsi="Verdana"/>
+                      <w:sz w:val="18"/>
+                      <w:szCs w:val="18"/>
+                      <w:lang w:val="es-EC"/>
+                    </w:rPr>
+                    <w:t>septiembre del 2021</w:t>
                   </w:r>
                   <w:r>
                     <w:rPr>
@@ -2834,7 +2852,7 @@
                       <w:szCs w:val="18"/>
                       <w:lang w:val="es-EC"/>
                     </w:rPr>
-                    <w:t>08</w:t>
+                    <w:t>01</w:t>
                   </w:r>
                   <w:r>
                     <w:rPr>
@@ -2852,16 +2870,34 @@
                       <w:szCs w:val="18"/>
                       <w:lang w:val="es-EC"/>
                     </w:rPr>
-                    <w:t>28</w:t>
-                  </w:r>
-                  <w:r>
-                    <w:rPr>
-                      <w:rFonts w:ascii="Verdana" w:hAnsi="Verdana"/>
-                      <w:sz w:val="18"/>
-                      <w:szCs w:val="18"/>
-                      <w:lang w:val="es-EC"/>
-                    </w:rPr>
-                    <w:t xml:space="preserve"> de mayo. La gestión del proyecto se realizará </w:t>
+                    <w:t>03</w:t>
+                  </w:r>
+                  <w:r>
+                    <w:rPr>
+                      <w:rFonts w:ascii="Verdana" w:hAnsi="Verdana"/>
+                      <w:sz w:val="18"/>
+                      <w:szCs w:val="18"/>
+                      <w:lang w:val="es-EC"/>
+                    </w:rPr>
+                    <w:t xml:space="preserve"> de </w:t>
+                  </w:r>
+                  <w:r>
+                    <w:rPr>
+                      <w:rFonts w:ascii="Verdana" w:hAnsi="Verdana"/>
+                      <w:sz w:val="18"/>
+                      <w:szCs w:val="18"/>
+                      <w:lang w:val="es-EC"/>
+                    </w:rPr>
+                    <w:t>septiembre</w:t>
+                  </w:r>
+                  <w:r>
+                    <w:rPr>
+                      <w:rFonts w:ascii="Verdana" w:hAnsi="Verdana"/>
+                      <w:sz w:val="18"/>
+                      <w:szCs w:val="18"/>
+                      <w:lang w:val="es-EC"/>
+                    </w:rPr>
+                    <w:t xml:space="preserve">. La gestión del proyecto se realizará </w:t>
                   </w:r>
                   <w:r>
                     <w:rPr>
@@ -3340,7 +3376,7 @@
                       <w:szCs w:val="18"/>
                       <w:lang w:val="es-EC"/>
                     </w:rPr>
-                    <w:t xml:space="preserve">Las tareas de desarrollo e implementación de las funcionalidades serán desglosadas en 12 </w:t>
+                    <w:t xml:space="preserve">Las tareas de desarrollo e implementación de las funcionalidades serán desglosadas en 13 </w:t>
                   </w:r>
                   <w:proofErr w:type="spellStart"/>
                   <w:r>
@@ -3360,7 +3396,7 @@
                       <w:szCs w:val="18"/>
                       <w:lang w:val="es-EC"/>
                     </w:rPr>
-                    <w:t xml:space="preserve"> o fases iterativas, cada una con duración de 1 semana de cinco días laborables y 8 horas diarias de esfuerzo efectivo.</w:t>
+                    <w:t xml:space="preserve"> o fases iterativas, cada una con duración de dos semanas considerando los cinco días laborables y 8 horas diarias de esfuerzo efectivo.</w:t>
                   </w:r>
                 </w:p>
                 <w:p>
@@ -3393,25 +3429,25 @@
                       <w:szCs w:val="18"/>
                       <w:lang w:val="es-EC"/>
                     </w:rPr>
-                    <w:t>Finalmente, la última semana desde el 31 de mayo hasta el 05</w:t>
-                  </w:r>
-                  <w:r>
-                    <w:rPr>
-                      <w:rFonts w:ascii="Verdana" w:hAnsi="Verdana"/>
-                      <w:sz w:val="18"/>
-                      <w:szCs w:val="18"/>
-                      <w:lang w:val="es-EC"/>
-                    </w:rPr>
-                    <w:t xml:space="preserve"> de j</w:t>
-                  </w:r>
-                  <w:r>
-                    <w:rPr>
-                      <w:rFonts w:ascii="Verdana" w:hAnsi="Verdana"/>
-                      <w:sz w:val="18"/>
-                      <w:szCs w:val="18"/>
-                      <w:lang w:val="es-EC"/>
-                    </w:rPr>
-                    <w:t>unio se realizarán las reuniones de certificación y aceptación del sistema con la participación del cliente para registrar el acta de entrega. Luego se realizará la reunión final con el informe de actividades y evaluación de la ejecución por parte del líder para concretar el acta de cierre del proyecto.</w:t>
+                    <w:t>Finalmente, la última semana desde el 06 de septiembre hasta el 10</w:t>
+                  </w:r>
+                  <w:r>
+                    <w:rPr>
+                      <w:rFonts w:ascii="Verdana" w:hAnsi="Verdana"/>
+                      <w:sz w:val="18"/>
+                      <w:szCs w:val="18"/>
+                      <w:lang w:val="es-EC"/>
+                    </w:rPr>
+                    <w:t xml:space="preserve"> de </w:t>
+                  </w:r>
+                  <w:r>
+                    <w:rPr>
+                      <w:rFonts w:ascii="Verdana" w:hAnsi="Verdana"/>
+                      <w:sz w:val="18"/>
+                      <w:szCs w:val="18"/>
+                      <w:lang w:val="es-EC"/>
+                    </w:rPr>
+                    <w:t>septiembre se realizarán las reuniones de certificación y aceptación del sistema con la participación del cliente para registrar el acta de entrega. Luego se realizará la reunión final con el informe de actividades y evaluación de la ejecución por parte del líder para concretar el acta de cierre del proyecto.</w:t>
                   </w:r>
                 </w:p>
                 <w:p>
@@ -3697,7 +3733,7 @@
                             <w:szCs w:val="18"/>
                             <w:lang w:val="es-EC"/>
                           </w:rPr>
-                          <w:t>08 de marzo</w:t>
+                          <w:t>01 de marzo</w:t>
                         </w:r>
                       </w:p>
                     </w:tc>
@@ -3723,7 +3759,7 @@
                             <w:szCs w:val="18"/>
                             <w:lang w:val="es-EC"/>
                           </w:rPr>
-                          <w:t>12 de marzo</w:t>
+                          <w:t>15 de marzo</w:t>
                         </w:r>
                       </w:p>
                     </w:tc>
@@ -3801,7 +3837,7 @@
                             <w:szCs w:val="18"/>
                             <w:lang w:val="es-EC"/>
                           </w:rPr>
-                          <w:t>15 de marzo</w:t>
+                          <w:t>16 de marzo</w:t>
                         </w:r>
                       </w:p>
                     </w:tc>
@@ -3827,7 +3863,7 @@
                             <w:szCs w:val="18"/>
                             <w:lang w:val="es-EC"/>
                           </w:rPr>
-                          <w:t>19 de marzo</w:t>
+                          <w:t>30 de marzo</w:t>
                         </w:r>
                       </w:p>
                     </w:tc>
@@ -3905,7 +3941,7 @@
                             <w:szCs w:val="18"/>
                             <w:lang w:val="es-EC"/>
                           </w:rPr>
-                          <w:t>22 de marzo</w:t>
+                          <w:t>31 de marzo</w:t>
                         </w:r>
                       </w:p>
                     </w:tc>
@@ -3931,7 +3967,7 @@
                             <w:szCs w:val="18"/>
                             <w:lang w:val="es-EC"/>
                           </w:rPr>
-                          <w:t>26 de marzo</w:t>
+                          <w:t>14 de abril</w:t>
                         </w:r>
                       </w:p>
                     </w:tc>
@@ -4027,7 +4063,7 @@
                             <w:szCs w:val="18"/>
                             <w:lang w:val="es-EC"/>
                           </w:rPr>
-                          <w:t>29 de marzo</w:t>
+                          <w:t>15 de abril</w:t>
                         </w:r>
                       </w:p>
                     </w:tc>
@@ -4053,7 +4089,7 @@
                             <w:szCs w:val="18"/>
                             <w:lang w:val="es-EC"/>
                           </w:rPr>
-                          <w:t>2 de abril</w:t>
+                          <w:t>29 de abril</w:t>
                         </w:r>
                       </w:p>
                     </w:tc>
@@ -4131,7 +4167,7 @@
                             <w:szCs w:val="18"/>
                             <w:lang w:val="es-EC"/>
                           </w:rPr>
-                          <w:t>5 de abril</w:t>
+                          <w:t>30 de abril</w:t>
                         </w:r>
                       </w:p>
                     </w:tc>
@@ -4157,7 +4193,7 @@
                             <w:szCs w:val="18"/>
                             <w:lang w:val="es-EC"/>
                           </w:rPr>
-                          <w:t>9 de abril</w:t>
+                          <w:t>14 de mayo</w:t>
                         </w:r>
                       </w:p>
                     </w:tc>
@@ -4235,7 +4271,7 @@
                             <w:szCs w:val="18"/>
                             <w:lang w:val="es-EC"/>
                           </w:rPr>
-                          <w:t>12 de abril</w:t>
+                          <w:t>15 de mayo</w:t>
                         </w:r>
                       </w:p>
                     </w:tc>
@@ -4261,7 +4297,7 @@
                             <w:szCs w:val="18"/>
                             <w:lang w:val="es-EC"/>
                           </w:rPr>
-                          <w:t>16 de abril</w:t>
+                          <w:t>28 de mayo</w:t>
                         </w:r>
                       </w:p>
                     </w:tc>
@@ -4341,7 +4377,7 @@
                             <w:szCs w:val="18"/>
                             <w:lang w:val="es-EC"/>
                           </w:rPr>
-                          <w:t>19 de abril</w:t>
+                          <w:t>29 de mayo</w:t>
                         </w:r>
                       </w:p>
                     </w:tc>
@@ -4367,7 +4403,7 @@
                             <w:szCs w:val="18"/>
                             <w:lang w:val="es-EC"/>
                           </w:rPr>
-                          <w:t>23 de abril</w:t>
+                          <w:t>11 de junio</w:t>
                         </w:r>
                       </w:p>
                     </w:tc>
@@ -4445,7 +4481,7 @@
                             <w:szCs w:val="18"/>
                             <w:lang w:val="es-EC"/>
                           </w:rPr>
-                          <w:t>26 de abril</w:t>
+                          <w:t>12 de junio</w:t>
                         </w:r>
                       </w:p>
                     </w:tc>
@@ -4471,7 +4507,7 @@
                             <w:szCs w:val="18"/>
                             <w:lang w:val="es-EC"/>
                           </w:rPr>
-                          <w:t>30 de abril</w:t>
+                          <w:t>25 de junio</w:t>
                         </w:r>
                       </w:p>
                     </w:tc>
@@ -4549,7 +4585,7 @@
                             <w:szCs w:val="18"/>
                             <w:lang w:val="es-EC"/>
                           </w:rPr>
-                          <w:t>3 de mayo</w:t>
+                          <w:t>26 de junio</w:t>
                         </w:r>
                       </w:p>
                     </w:tc>
@@ -4575,7 +4611,7 @@
                             <w:szCs w:val="18"/>
                             <w:lang w:val="es-EC"/>
                           </w:rPr>
-                          <w:t>7 de mayo</w:t>
+                          <w:t>9 de julio</w:t>
                         </w:r>
                       </w:p>
                     </w:tc>
@@ -4653,7 +4689,7 @@
                             <w:szCs w:val="18"/>
                             <w:lang w:val="es-EC"/>
                           </w:rPr>
-                          <w:t>10 de mayo</w:t>
+                          <w:t>10 de julio</w:t>
                         </w:r>
                       </w:p>
                     </w:tc>
@@ -4679,7 +4715,7 @@
                             <w:szCs w:val="18"/>
                             <w:lang w:val="es-EC"/>
                           </w:rPr>
-                          <w:t>14 de mayo</w:t>
+                          <w:t>23 de julio</w:t>
                         </w:r>
                       </w:p>
                     </w:tc>
@@ -4757,7 +4793,7 @@
                             <w:szCs w:val="18"/>
                             <w:lang w:val="es-EC"/>
                           </w:rPr>
-                          <w:t>17 de mayo</w:t>
+                          <w:t>24 de julio</w:t>
                         </w:r>
                       </w:p>
                     </w:tc>
@@ -4783,7 +4819,7 @@
                             <w:szCs w:val="18"/>
                             <w:lang w:val="es-EC"/>
                           </w:rPr>
-                          <w:t>21 de mayo</w:t>
+                          <w:t>06 de agosto</w:t>
                         </w:r>
                       </w:p>
                     </w:tc>
@@ -4861,7 +4897,7 @@
                             <w:szCs w:val="18"/>
                             <w:lang w:val="es-EC"/>
                           </w:rPr>
-                          <w:t>24 de mayo</w:t>
+                          <w:t>07 de agosto</w:t>
                         </w:r>
                       </w:p>
                     </w:tc>
@@ -4887,7 +4923,7 @@
                             <w:szCs w:val="18"/>
                             <w:lang w:val="es-EC"/>
                           </w:rPr>
-                          <w:t>28 de mayo</w:t>
+                          <w:t>20 de agosto</w:t>
                         </w:r>
                       </w:p>
                     </w:tc>
@@ -4912,7 +4948,143 @@
                             <w:szCs w:val="18"/>
                             <w:lang w:val="es-EC"/>
                           </w:rPr>
-                          <w:t>Despliegue y estabilización del sistema en Producción, Pruebas de integración, de carga y stress, de aceptación y funcionales con el cliente.</w:t>
+                          <w:t>Revisión de permisos de firewall, infraestructura y conectividad de red del servidor de aplicaciones PROD.</w:t>
+                        </w:r>
+                      </w:p>
+                      <w:p>
+                        <w:pPr>
+                          <w:pStyle w:val="Textoindependiente"/>
+                          <w:rPr>
+                            <w:rFonts w:ascii="Verdana" w:hAnsi="Verdana"/>
+                            <w:sz w:val="18"/>
+                            <w:szCs w:val="18"/>
+                            <w:lang w:val="es-EC"/>
+                          </w:rPr>
+                        </w:pPr>
+                        <w:proofErr w:type="spellStart"/>
+                        <w:r>
+                          <w:rPr>
+                            <w:rFonts w:ascii="Verdana" w:hAnsi="Verdana"/>
+                            <w:sz w:val="18"/>
+                            <w:szCs w:val="18"/>
+                            <w:lang w:val="es-EC"/>
+                          </w:rPr>
+                          <w:t>Versionamiento</w:t>
+                        </w:r>
+                        <w:proofErr w:type="spellEnd"/>
+                        <w:r>
+                          <w:rPr>
+                            <w:rFonts w:ascii="Verdana" w:hAnsi="Verdana"/>
+                            <w:sz w:val="18"/>
+                            <w:szCs w:val="18"/>
+                            <w:lang w:val="es-EC"/>
+                          </w:rPr>
+                          <w:t>, Despliegue y estabilización del sistema en Producción</w:t>
+                        </w:r>
+                      </w:p>
+                    </w:tc>
+                  </w:tr>
+                  <w:tr>
+                    <w:tc>
+                      <w:tcPr>
+                        <w:tcW w:w="2155" w:type="dxa"/>
+                      </w:tcPr>
+                      <w:p>
+                        <w:pPr>
+                          <w:pStyle w:val="Textoindependiente"/>
+                          <w:jc w:val="both"/>
+                          <w:rPr>
+                            <w:rFonts w:ascii="Verdana" w:hAnsi="Verdana"/>
+                            <w:sz w:val="18"/>
+                            <w:szCs w:val="18"/>
+                            <w:lang w:val="es-EC"/>
+                          </w:rPr>
+                        </w:pPr>
+                        <w:r>
+                          <w:rPr>
+                            <w:rFonts w:ascii="Verdana" w:hAnsi="Verdana"/>
+                            <w:sz w:val="18"/>
+                            <w:szCs w:val="18"/>
+                            <w:lang w:val="es-EC"/>
+                          </w:rPr>
+                          <w:t>Sprint 13</w:t>
+                        </w:r>
+                      </w:p>
+                    </w:tc>
+                    <w:tc>
+                      <w:tcPr>
+                        <w:tcW w:w="2156" w:type="dxa"/>
+                      </w:tcPr>
+                      <w:p>
+                        <w:pPr>
+                          <w:pStyle w:val="Textoindependiente"/>
+                          <w:jc w:val="both"/>
+                          <w:rPr>
+                            <w:rFonts w:ascii="Verdana" w:hAnsi="Verdana"/>
+                            <w:sz w:val="18"/>
+                            <w:szCs w:val="18"/>
+                            <w:lang w:val="es-EC"/>
+                          </w:rPr>
+                        </w:pPr>
+                        <w:r>
+                          <w:rPr>
+                            <w:rFonts w:ascii="Verdana" w:hAnsi="Verdana"/>
+                            <w:sz w:val="18"/>
+                            <w:szCs w:val="18"/>
+                            <w:lang w:val="es-EC"/>
+                          </w:rPr>
+                          <w:t>21 de agosto</w:t>
+                        </w:r>
+                      </w:p>
+                    </w:tc>
+                    <w:tc>
+                      <w:tcPr>
+                        <w:tcW w:w="2156" w:type="dxa"/>
+                      </w:tcPr>
+                      <w:p>
+                        <w:pPr>
+                          <w:pStyle w:val="Textoindependiente"/>
+                          <w:jc w:val="both"/>
+                          <w:rPr>
+                            <w:rFonts w:ascii="Verdana" w:hAnsi="Verdana"/>
+                            <w:sz w:val="18"/>
+                            <w:szCs w:val="18"/>
+                            <w:lang w:val="es-EC"/>
+                          </w:rPr>
+                        </w:pPr>
+                        <w:r>
+                          <w:rPr>
+                            <w:rFonts w:ascii="Verdana" w:hAnsi="Verdana"/>
+                            <w:sz w:val="18"/>
+                            <w:szCs w:val="18"/>
+                            <w:lang w:val="es-EC"/>
+                          </w:rPr>
+                          <w:t>03 de septiembre</w:t>
+                        </w:r>
+                      </w:p>
+                    </w:tc>
+                    <w:tc>
+                      <w:tcPr>
+                        <w:tcW w:w="2156" w:type="dxa"/>
+                      </w:tcPr>
+                      <w:p>
+                        <w:pPr>
+                          <w:pStyle w:val="Textoindependiente"/>
+                          <w:rPr>
+                            <w:rFonts w:ascii="Verdana" w:hAnsi="Verdana"/>
+                            <w:sz w:val="18"/>
+                            <w:szCs w:val="18"/>
+                            <w:lang w:val="es-EC"/>
+                          </w:rPr>
+                        </w:pPr>
+                        <w:r>
+                          <w:rPr>
+                            <w:rFonts w:ascii="Verdana" w:hAnsi="Verdana"/>
+                            <w:sz w:val="18"/>
+                            <w:szCs w:val="18"/>
+                            <w:lang w:val="es-EC"/>
+                          </w:rPr>
+                          <w:t>Pruebas de integración, de carga y stress, de aceptación y funcionales con el cliente.</w:t>
                         </w:r>
                       </w:p>
                     </w:tc>
@@ -5375,6 +5547,7 @@
                       <w:szCs w:val="18"/>
                       <w:lang w:val="es-EC"/>
                     </w:rPr>
+                    <w:lastRenderedPageBreak/>
                     <w:t xml:space="preserve">Repositorio </w:t>
                   </w:r>
                   <w:proofErr w:type="spellStart"/>
@@ -5454,6 +5627,382 @@
                       <w:lang w:val="es-EC"/>
                     </w:rPr>
                     <w:t>Una cuenta de administrador y tres cuentas de desarrollador en la herramienta JIRA de planificación y gestión de proyectos, con acceso al repositorio Confluente de documentación del proyecto como la arquitectura e infraestructura, procesos y estándares.</w:t>
+                  </w:r>
+                </w:p>
+                <w:p>
+                  <w:pPr>
+                    <w:pStyle w:val="Prrafodelista"/>
+                    <w:rPr>
+                      <w:rFonts w:ascii="Verdana" w:hAnsi="Verdana"/>
+                      <w:sz w:val="18"/>
+                      <w:szCs w:val="18"/>
+                      <w:lang w:val="es-EC"/>
+                    </w:rPr>
+                  </w:pPr>
+                </w:p>
+                <w:p>
+                  <w:pPr>
+                    <w:pStyle w:val="Textoindependiente"/>
+                    <w:jc w:val="both"/>
+                    <w:rPr>
+                      <w:rFonts w:ascii="Verdana" w:hAnsi="Verdana"/>
+                      <w:b/>
+                      <w:sz w:val="18"/>
+                      <w:szCs w:val="18"/>
+                      <w:lang w:val="es-EC"/>
+                    </w:rPr>
+                  </w:pPr>
+                  <w:r>
+                    <w:rPr>
+                      <w:rFonts w:ascii="Verdana" w:hAnsi="Verdana"/>
+                      <w:b/>
+                      <w:sz w:val="18"/>
+                      <w:szCs w:val="18"/>
+                      <w:lang w:val="es-EC"/>
+                    </w:rPr>
+                    <w:t>EVALUACI</w:t>
+                  </w:r>
+                  <w:r>
+                    <w:rPr>
+                      <w:rFonts w:ascii="Verdana" w:hAnsi="Verdana"/>
+                      <w:b/>
+                      <w:sz w:val="18"/>
+                      <w:szCs w:val="18"/>
+                      <w:lang w:val="es-EC"/>
+                    </w:rPr>
+                    <w:t>Ó</w:t>
+                  </w:r>
+                  <w:r>
+                    <w:rPr>
+                      <w:rFonts w:ascii="Verdana" w:hAnsi="Verdana"/>
+                      <w:b/>
+                      <w:sz w:val="18"/>
+                      <w:szCs w:val="18"/>
+                      <w:lang w:val="es-EC"/>
+                    </w:rPr>
+                    <w:t>N Y SEGUIMIENTO:</w:t>
+                  </w:r>
+                </w:p>
+                <w:p>
+                  <w:pPr>
+                    <w:pStyle w:val="Textoindependiente"/>
+                    <w:jc w:val="both"/>
+                    <w:rPr>
+                      <w:rFonts w:ascii="Verdana" w:hAnsi="Verdana"/>
+                      <w:b/>
+                      <w:sz w:val="18"/>
+                      <w:szCs w:val="18"/>
+                      <w:lang w:val="es-EC"/>
+                    </w:rPr>
+                  </w:pPr>
+                </w:p>
+                <w:p>
+                  <w:pPr>
+                    <w:pStyle w:val="Textoindependiente"/>
+                    <w:numPr>
+                      <w:ilvl w:val="0"/>
+                      <w:numId w:val="11"/>
+                    </w:numPr>
+                    <w:jc w:val="both"/>
+                    <w:rPr>
+                      <w:rFonts w:ascii="Verdana" w:hAnsi="Verdana"/>
+                      <w:bCs/>
+                      <w:sz w:val="18"/>
+                      <w:szCs w:val="18"/>
+                      <w:lang w:val="es-EC"/>
+                    </w:rPr>
+                  </w:pPr>
+                  <w:r>
+                    <w:rPr>
+                      <w:rFonts w:ascii="Verdana" w:hAnsi="Verdana"/>
+                      <w:bCs/>
+                      <w:sz w:val="18"/>
+                      <w:szCs w:val="18"/>
+                      <w:lang w:val="es-EC"/>
+                    </w:rPr>
+                    <w:t xml:space="preserve">Para conocer los porcentajes de avance en la ejecución de cada tarea asignada al desarrollador, y los bloqueantes que le impidan la entrega oportuna del requerimiento funcional, se realizaran las </w:t>
+                  </w:r>
+                  <w:proofErr w:type="spellStart"/>
+                  <w:r>
+                    <w:rPr>
+                      <w:rFonts w:ascii="Verdana" w:hAnsi="Verdana"/>
+                      <w:b/>
+                      <w:sz w:val="18"/>
+                      <w:szCs w:val="18"/>
+                      <w:lang w:val="es-EC"/>
+                    </w:rPr>
+                    <w:t>Daily</w:t>
+                  </w:r>
+                  <w:proofErr w:type="spellEnd"/>
+                  <w:r>
+                    <w:rPr>
+                      <w:rFonts w:ascii="Verdana" w:hAnsi="Verdana"/>
+                      <w:b/>
+                      <w:sz w:val="18"/>
+                      <w:szCs w:val="18"/>
+                      <w:lang w:val="es-EC"/>
+                    </w:rPr>
+                    <w:t xml:space="preserve"> Scrum</w:t>
+                  </w:r>
+                  <w:r>
+                    <w:rPr>
+                      <w:rFonts w:ascii="Verdana" w:hAnsi="Verdana"/>
+                      <w:bCs/>
+                      <w:sz w:val="18"/>
+                      <w:szCs w:val="18"/>
+                      <w:lang w:val="es-EC"/>
+                    </w:rPr>
+                    <w:t xml:space="preserve"> </w:t>
+                  </w:r>
+                  <w:r>
+                    <w:rPr>
+                      <w:rFonts w:ascii="Verdana" w:hAnsi="Verdana"/>
+                      <w:bCs/>
+                      <w:sz w:val="18"/>
+                      <w:szCs w:val="18"/>
+                      <w:lang w:val="es-EC"/>
+                    </w:rPr>
+                    <w:t xml:space="preserve">diariamente </w:t>
+                  </w:r>
+                  <w:r>
+                    <w:rPr>
+                      <w:rFonts w:ascii="Verdana" w:hAnsi="Verdana"/>
+                      <w:bCs/>
+                      <w:sz w:val="18"/>
+                      <w:szCs w:val="18"/>
+                      <w:lang w:val="es-EC"/>
+                    </w:rPr>
+                    <w:t>con participación del equipo de proyecto y duración entre 10 a 15 minutos.</w:t>
+                  </w:r>
+                </w:p>
+                <w:p>
+                  <w:pPr>
+                    <w:pStyle w:val="Textoindependiente"/>
+                    <w:jc w:val="both"/>
+                    <w:rPr>
+                      <w:rFonts w:ascii="Verdana" w:hAnsi="Verdana"/>
+                      <w:bCs/>
+                      <w:sz w:val="18"/>
+                      <w:szCs w:val="18"/>
+                      <w:lang w:val="es-EC"/>
+                    </w:rPr>
+                  </w:pPr>
+                </w:p>
+                <w:p>
+                  <w:pPr>
+                    <w:pStyle w:val="Textoindependiente"/>
+                    <w:numPr>
+                      <w:ilvl w:val="0"/>
+                      <w:numId w:val="11"/>
+                    </w:numPr>
+                    <w:jc w:val="both"/>
+                    <w:rPr>
+                      <w:rFonts w:ascii="Verdana" w:hAnsi="Verdana"/>
+                      <w:bCs/>
+                      <w:sz w:val="18"/>
+                      <w:szCs w:val="18"/>
+                      <w:lang w:val="es-EC"/>
+                    </w:rPr>
+                  </w:pPr>
+                  <w:r>
+                    <w:rPr>
+                      <w:rFonts w:ascii="Verdana" w:hAnsi="Verdana"/>
+                      <w:bCs/>
+                      <w:sz w:val="18"/>
+                      <w:szCs w:val="18"/>
+                      <w:lang w:val="es-EC"/>
+                    </w:rPr>
+                    <w:t xml:space="preserve">Al momento de asignarle a cada desarrollador la tarea en la herramienta JIRA, se le pedirá que actualice su estado a la fase </w:t>
+                  </w:r>
+                  <w:r>
+                    <w:rPr>
+                      <w:rFonts w:ascii="Verdana" w:hAnsi="Verdana"/>
+                      <w:b/>
+                      <w:sz w:val="18"/>
+                      <w:szCs w:val="18"/>
+                      <w:lang w:val="es-EC"/>
+                    </w:rPr>
+                    <w:t>En Curso</w:t>
+                  </w:r>
+                  <w:r>
+                    <w:rPr>
+                      <w:rFonts w:ascii="Verdana" w:hAnsi="Verdana"/>
+                      <w:b/>
+                      <w:sz w:val="18"/>
+                      <w:szCs w:val="18"/>
+                      <w:lang w:val="es-EC"/>
+                    </w:rPr>
+                    <w:t xml:space="preserve"> (IN PROGRESS</w:t>
+                  </w:r>
+                  <w:r>
+                    <w:rPr>
+                      <w:rFonts w:ascii="Verdana" w:hAnsi="Verdana"/>
+                      <w:bCs/>
+                      <w:sz w:val="18"/>
+                      <w:szCs w:val="18"/>
+                      <w:lang w:val="es-EC"/>
+                    </w:rPr>
+                    <w:t>). Una vez culminada la implementación con la subida de los entregables incluido el documento de pruebas unitarias tendrá que poner dicha tare</w:t>
+                  </w:r>
+                  <w:r>
+                    <w:rPr>
+                      <w:rFonts w:ascii="Verdana" w:hAnsi="Verdana"/>
+                      <w:bCs/>
+                      <w:sz w:val="18"/>
+                      <w:szCs w:val="18"/>
+                      <w:lang w:val="es-EC"/>
+                    </w:rPr>
+                    <w:t>a</w:t>
+                  </w:r>
+                  <w:r>
+                    <w:rPr>
+                      <w:rFonts w:ascii="Verdana" w:hAnsi="Verdana"/>
+                      <w:bCs/>
+                      <w:sz w:val="18"/>
+                      <w:szCs w:val="18"/>
+                      <w:lang w:val="es-EC"/>
+                    </w:rPr>
+                    <w:t xml:space="preserve"> en</w:t>
+                  </w:r>
+                  <w:r>
+                    <w:rPr>
+                      <w:rFonts w:ascii="Verdana" w:hAnsi="Verdana"/>
+                      <w:b/>
+                      <w:sz w:val="18"/>
+                      <w:szCs w:val="18"/>
+                      <w:lang w:val="es-EC"/>
+                    </w:rPr>
+                    <w:t xml:space="preserve"> Hecho (DONE).</w:t>
+                  </w:r>
+                </w:p>
+                <w:p>
+                  <w:pPr>
+                    <w:pStyle w:val="Prrafodelista"/>
+                    <w:rPr>
+                      <w:rFonts w:ascii="Verdana" w:hAnsi="Verdana"/>
+                      <w:bCs/>
+                      <w:sz w:val="18"/>
+                      <w:szCs w:val="18"/>
+                      <w:lang w:val="es-EC"/>
+                    </w:rPr>
+                  </w:pPr>
+                </w:p>
+                <w:p>
+                  <w:pPr>
+                    <w:pStyle w:val="Textoindependiente"/>
+                    <w:numPr>
+                      <w:ilvl w:val="0"/>
+                      <w:numId w:val="11"/>
+                    </w:numPr>
+                    <w:jc w:val="both"/>
+                    <w:rPr>
+                      <w:rFonts w:ascii="Verdana" w:hAnsi="Verdana"/>
+                      <w:bCs/>
+                      <w:sz w:val="18"/>
+                      <w:szCs w:val="18"/>
+                      <w:lang w:val="es-EC"/>
+                    </w:rPr>
+                  </w:pPr>
+                  <w:r>
+                    <w:rPr>
+                      <w:rFonts w:ascii="Verdana" w:hAnsi="Verdana"/>
+                      <w:bCs/>
+                      <w:sz w:val="18"/>
+                      <w:szCs w:val="18"/>
+                      <w:lang w:val="es-EC"/>
+                    </w:rPr>
+                    <w:t>El desarrollador que, por calamidad doméstica, o cualquier otro motivo personal no pueda realizar y culminar la tarea asignada en el plazo definido en el cronograma de entregables. Deberá notificar por escrito al Líder del Proyecto y con antelación de 24 horas a la solicitud del permiso, el lapso de tiempo donde no se podrá contar con su soporte para tomar las medidas contingentes que no impacten las fechas topes de entrega con el cliente.</w:t>
+                  </w:r>
+                </w:p>
+                <w:p>
+                  <w:pPr>
+                    <w:pStyle w:val="Prrafodelista"/>
+                    <w:rPr>
+                      <w:rFonts w:ascii="Verdana" w:hAnsi="Verdana"/>
+                      <w:bCs/>
+                      <w:sz w:val="18"/>
+                      <w:szCs w:val="18"/>
+                      <w:lang w:val="es-EC"/>
+                    </w:rPr>
+                  </w:pPr>
+                </w:p>
+                <w:p>
+                  <w:pPr>
+                    <w:pStyle w:val="Textoindependiente"/>
+                    <w:numPr>
+                      <w:ilvl w:val="0"/>
+                      <w:numId w:val="11"/>
+                    </w:numPr>
+                    <w:jc w:val="both"/>
+                    <w:rPr>
+                      <w:rFonts w:ascii="Verdana" w:hAnsi="Verdana"/>
+                      <w:bCs/>
+                      <w:sz w:val="18"/>
+                      <w:szCs w:val="18"/>
+                      <w:lang w:val="es-EC"/>
+                    </w:rPr>
+                  </w:pPr>
+                  <w:r>
+                    <w:rPr>
+                      <w:rFonts w:ascii="Verdana" w:hAnsi="Verdana"/>
+                      <w:bCs/>
+                      <w:sz w:val="18"/>
+                      <w:szCs w:val="18"/>
+                      <w:lang w:val="es-EC"/>
+                    </w:rPr>
+                    <w:t xml:space="preserve">Al finalizar cada sprint de la fase de construcción y desarrollo, se realizarán dos reuniones, la primera es el </w:t>
+                  </w:r>
+                  <w:r>
+                    <w:rPr>
+                      <w:rFonts w:ascii="Verdana" w:hAnsi="Verdana"/>
+                      <w:b/>
+                      <w:sz w:val="18"/>
+                      <w:szCs w:val="18"/>
+                      <w:lang w:val="es-EC"/>
+                    </w:rPr>
+                    <w:t xml:space="preserve">Sprint </w:t>
+                  </w:r>
+                  <w:proofErr w:type="spellStart"/>
+                  <w:r>
+                    <w:rPr>
+                      <w:rFonts w:ascii="Verdana" w:hAnsi="Verdana"/>
+                      <w:b/>
+                      <w:sz w:val="18"/>
+                      <w:szCs w:val="18"/>
+                      <w:lang w:val="es-EC"/>
+                    </w:rPr>
+                    <w:t>Review</w:t>
+                  </w:r>
+                  <w:proofErr w:type="spellEnd"/>
+                  <w:r>
+                    <w:rPr>
+                      <w:rFonts w:ascii="Verdana" w:hAnsi="Verdana"/>
+                      <w:bCs/>
+                      <w:sz w:val="18"/>
+                      <w:szCs w:val="18"/>
+                      <w:lang w:val="es-EC"/>
+                    </w:rPr>
+                    <w:t xml:space="preserve"> para inspeccionar el incremento realizado. Mientras que la segunda de </w:t>
+                  </w:r>
+                  <w:r>
+                    <w:rPr>
+                      <w:rFonts w:ascii="Verdana" w:hAnsi="Verdana"/>
+                      <w:b/>
+                      <w:sz w:val="18"/>
+                      <w:szCs w:val="18"/>
+                      <w:lang w:val="es-EC"/>
+                    </w:rPr>
+                    <w:t>Retrospectiva</w:t>
+                  </w:r>
+                  <w:r>
+                    <w:rPr>
+                      <w:rFonts w:ascii="Verdana" w:hAnsi="Verdana"/>
+                      <w:bCs/>
+                      <w:sz w:val="18"/>
+                      <w:szCs w:val="18"/>
+                      <w:lang w:val="es-EC"/>
+                    </w:rPr>
+                    <w:t xml:space="preserve"> es para inspeccionar el equipo y levantar las mejoras a ser aplicadas en el siguiente sprint.</w:t>
                   </w:r>
                 </w:p>
                 <w:p>
@@ -5501,6 +6050,385 @@
             </w:tcBorders>
           </w:tcPr>
           <w:p>
+            <w:bookmarkStart w:id="0" w:name="_GoBack"/>
+            <w:bookmarkEnd w:id="0"/>
+          </w:p>
+          <w:tbl>
+            <w:tblPr>
+              <w:tblW w:w="8849" w:type="dxa"/>
+              <w:tblBorders>
+                <w:top w:val="nil"/>
+                <w:left w:val="nil"/>
+                <w:bottom w:val="nil"/>
+                <w:right w:val="nil"/>
+              </w:tblBorders>
+              <w:tblLayout w:type="fixed"/>
+              <w:tblLook w:val="0000" w:firstRow="0" w:lastRow="0" w:firstColumn="0" w:lastColumn="0" w:noHBand="0" w:noVBand="0"/>
+            </w:tblPr>
+            <w:tblGrid>
+              <w:gridCol w:w="8849"/>
+            </w:tblGrid>
+            <w:tr>
+              <w:trPr>
+                <w:trHeight w:val="222"/>
+              </w:trPr>
+              <w:tc>
+                <w:tcPr>
+                  <w:tcW w:w="8849" w:type="dxa"/>
+                </w:tcPr>
+                <w:p>
+                  <w:pPr>
+                    <w:pStyle w:val="Textoindependiente"/>
+                    <w:rPr>
+                      <w:rFonts w:ascii="Verdana" w:hAnsi="Verdana"/>
+                      <w:b/>
+                      <w:sz w:val="18"/>
+                      <w:szCs w:val="18"/>
+                      <w:lang w:val="es-EC"/>
+                    </w:rPr>
+                  </w:pPr>
+                  <w:r>
+                    <w:rPr>
+                      <w:rFonts w:ascii="Verdana" w:hAnsi="Verdana"/>
+                      <w:b/>
+                      <w:sz w:val="18"/>
+                      <w:szCs w:val="18"/>
+                      <w:lang w:val="es-EC"/>
+                    </w:rPr>
+                    <w:t>Entregables Clave:</w:t>
+                  </w:r>
+                </w:p>
+                <w:p>
+                  <w:pPr>
+                    <w:pStyle w:val="Textoindependiente"/>
+                    <w:rPr>
+                      <w:rFonts w:ascii="Verdana" w:hAnsi="Verdana"/>
+                      <w:b/>
+                      <w:sz w:val="18"/>
+                      <w:szCs w:val="18"/>
+                      <w:lang w:val="es-EC"/>
+                    </w:rPr>
+                  </w:pPr>
+                </w:p>
+                <w:p>
+                  <w:pPr>
+                    <w:pStyle w:val="Normalindentado2"/>
+                    <w:widowControl w:val="0"/>
+                    <w:numPr>
+                      <w:ilvl w:val="0"/>
+                      <w:numId w:val="12"/>
+                    </w:numPr>
+                    <w:jc w:val="both"/>
+                    <w:rPr>
+                      <w:rFonts w:ascii="Verdana" w:hAnsi="Verdana"/>
+                      <w:kern w:val="0"/>
+                      <w:sz w:val="18"/>
+                      <w:szCs w:val="18"/>
+                    </w:rPr>
+                  </w:pPr>
+                  <w:r>
+                    <w:rPr>
+                      <w:rFonts w:ascii="Verdana" w:hAnsi="Verdana"/>
+                      <w:kern w:val="0"/>
+                      <w:sz w:val="18"/>
+                      <w:szCs w:val="18"/>
+                    </w:rPr>
+                    <w:t>Documento de Pruebas Unitarias por cada historia de usuario realizada cuyo responsable es el desarrollador asignado a dicha tarea.</w:t>
+                  </w:r>
+                </w:p>
+                <w:p>
+                  <w:pPr>
+                    <w:pStyle w:val="Normalindentado2"/>
+                    <w:widowControl w:val="0"/>
+                    <w:jc w:val="both"/>
+                    <w:rPr>
+                      <w:rFonts w:ascii="Verdana" w:hAnsi="Verdana"/>
+                      <w:kern w:val="0"/>
+                      <w:sz w:val="18"/>
+                      <w:szCs w:val="18"/>
+                    </w:rPr>
+                  </w:pPr>
+                </w:p>
+                <w:p>
+                  <w:pPr>
+                    <w:pStyle w:val="Normalindentado2"/>
+                    <w:widowControl w:val="0"/>
+                    <w:numPr>
+                      <w:ilvl w:val="0"/>
+                      <w:numId w:val="12"/>
+                    </w:numPr>
+                    <w:jc w:val="both"/>
+                    <w:rPr>
+                      <w:rFonts w:ascii="Verdana" w:hAnsi="Verdana"/>
+                      <w:kern w:val="0"/>
+                      <w:sz w:val="18"/>
+                      <w:szCs w:val="18"/>
+                    </w:rPr>
+                  </w:pPr>
+                  <w:r>
+                    <w:rPr>
+                      <w:rFonts w:ascii="Verdana" w:hAnsi="Verdana"/>
+                      <w:kern w:val="0"/>
+                      <w:sz w:val="18"/>
+                      <w:szCs w:val="18"/>
+                    </w:rPr>
+                    <w:t xml:space="preserve">Documento del Plan de Implantación que contenga los pasos para la implementación de las funcionalidades construidas en cada sprint con un bloque para la secuencia de despliegue o ejecución, y otro para el </w:t>
+                  </w:r>
+                  <w:proofErr w:type="spellStart"/>
+                  <w:r>
+                    <w:rPr>
+                      <w:rFonts w:ascii="Verdana" w:hAnsi="Verdana"/>
+                      <w:kern w:val="0"/>
+                      <w:sz w:val="18"/>
+                      <w:szCs w:val="18"/>
+                    </w:rPr>
+                    <w:t>rollback</w:t>
+                  </w:r>
+                  <w:proofErr w:type="spellEnd"/>
+                  <w:r>
+                    <w:rPr>
+                      <w:rFonts w:ascii="Verdana" w:hAnsi="Verdana"/>
+                      <w:kern w:val="0"/>
+                      <w:sz w:val="18"/>
+                      <w:szCs w:val="18"/>
+                    </w:rPr>
+                    <w:t xml:space="preserve"> o reverso de cambios ante cualquier error que pueda presentarse durante el proceso de </w:t>
+                  </w:r>
+                  <w:proofErr w:type="spellStart"/>
+                  <w:r>
+                    <w:rPr>
+                      <w:rFonts w:ascii="Verdana" w:hAnsi="Verdana"/>
+                      <w:kern w:val="0"/>
+                      <w:sz w:val="18"/>
+                      <w:szCs w:val="18"/>
+                    </w:rPr>
+                    <w:t>versionamiento</w:t>
+                  </w:r>
+                  <w:proofErr w:type="spellEnd"/>
+                  <w:r>
+                    <w:rPr>
+                      <w:rFonts w:ascii="Verdana" w:hAnsi="Verdana"/>
+                      <w:kern w:val="0"/>
+                      <w:sz w:val="18"/>
+                      <w:szCs w:val="18"/>
+                    </w:rPr>
+                    <w:t>.</w:t>
+                  </w:r>
+                </w:p>
+                <w:p>
+                  <w:pPr>
+                    <w:pStyle w:val="Prrafodelista"/>
+                    <w:rPr>
+                      <w:rFonts w:ascii="Verdana" w:hAnsi="Verdana"/>
+                      <w:sz w:val="18"/>
+                      <w:szCs w:val="18"/>
+                      <w:lang w:val="es-EC"/>
+                    </w:rPr>
+                  </w:pPr>
+                </w:p>
+                <w:p>
+                  <w:pPr>
+                    <w:pStyle w:val="Normalindentado2"/>
+                    <w:widowControl w:val="0"/>
+                    <w:numPr>
+                      <w:ilvl w:val="0"/>
+                      <w:numId w:val="12"/>
+                    </w:numPr>
+                    <w:jc w:val="both"/>
+                    <w:rPr>
+                      <w:rFonts w:ascii="Verdana" w:hAnsi="Verdana"/>
+                      <w:kern w:val="0"/>
+                      <w:sz w:val="18"/>
+                      <w:szCs w:val="18"/>
+                    </w:rPr>
+                  </w:pPr>
+                  <w:r>
+                    <w:rPr>
+                      <w:rFonts w:ascii="Verdana" w:hAnsi="Verdana"/>
+                      <w:kern w:val="0"/>
+                      <w:sz w:val="18"/>
+                      <w:szCs w:val="18"/>
+                    </w:rPr>
+                    <w:t>Creación de los scripts de BDD tipos DDL y DML para la estructura de tablas, relaciones, inserción y actualización de datos</w:t>
+                  </w:r>
+                  <w:r>
+                    <w:rPr>
+                      <w:rFonts w:ascii="Verdana" w:hAnsi="Verdana"/>
+                      <w:kern w:val="0"/>
+                      <w:sz w:val="18"/>
+                      <w:szCs w:val="18"/>
+                    </w:rPr>
+                    <w:t>.</w:t>
+                  </w:r>
+                </w:p>
+                <w:p>
+                  <w:pPr>
+                    <w:pStyle w:val="Prrafodelista"/>
+                    <w:rPr>
+                      <w:rFonts w:ascii="Verdana" w:hAnsi="Verdana"/>
+                      <w:sz w:val="18"/>
+                      <w:szCs w:val="18"/>
+                      <w:lang w:val="es-EC"/>
+                    </w:rPr>
+                  </w:pPr>
+                </w:p>
+                <w:p>
+                  <w:pPr>
+                    <w:pStyle w:val="Normalindentado2"/>
+                    <w:widowControl w:val="0"/>
+                    <w:numPr>
+                      <w:ilvl w:val="0"/>
+                      <w:numId w:val="12"/>
+                    </w:numPr>
+                    <w:jc w:val="both"/>
+                    <w:rPr>
+                      <w:rFonts w:ascii="Verdana" w:hAnsi="Verdana"/>
+                      <w:kern w:val="0"/>
+                      <w:sz w:val="18"/>
+                      <w:szCs w:val="18"/>
+                    </w:rPr>
+                  </w:pPr>
+                  <w:r>
+                    <w:rPr>
+                      <w:rFonts w:ascii="Verdana" w:hAnsi="Verdana"/>
+                      <w:kern w:val="0"/>
+                      <w:sz w:val="18"/>
+                      <w:szCs w:val="18"/>
+                    </w:rPr>
+                    <w:t xml:space="preserve">Generación de los portales </w:t>
+                  </w:r>
+                  <w:proofErr w:type="spellStart"/>
+                  <w:r>
+                    <w:rPr>
+                      <w:rFonts w:ascii="Verdana" w:hAnsi="Verdana"/>
+                      <w:kern w:val="0"/>
+                      <w:sz w:val="18"/>
+                      <w:szCs w:val="18"/>
+                    </w:rPr>
+                    <w:t>war</w:t>
+                  </w:r>
+                  <w:proofErr w:type="spellEnd"/>
+                  <w:r>
+                    <w:rPr>
+                      <w:rFonts w:ascii="Verdana" w:hAnsi="Verdana"/>
+                      <w:kern w:val="0"/>
+                      <w:sz w:val="18"/>
+                      <w:szCs w:val="18"/>
+                    </w:rPr>
+                    <w:t xml:space="preserve"> correspondiente a los proyectos Back-</w:t>
+                  </w:r>
+                  <w:proofErr w:type="spellStart"/>
+                  <w:r>
+                    <w:rPr>
+                      <w:rFonts w:ascii="Verdana" w:hAnsi="Verdana"/>
+                      <w:kern w:val="0"/>
+                      <w:sz w:val="18"/>
+                      <w:szCs w:val="18"/>
+                    </w:rPr>
+                    <w:t>end</w:t>
+                  </w:r>
+                  <w:proofErr w:type="spellEnd"/>
+                  <w:r>
+                    <w:rPr>
+                      <w:rFonts w:ascii="Verdana" w:hAnsi="Verdana"/>
+                      <w:kern w:val="0"/>
+                      <w:sz w:val="18"/>
+                      <w:szCs w:val="18"/>
+                    </w:rPr>
+                    <w:t xml:space="preserve"> y Front-</w:t>
+                  </w:r>
+                  <w:proofErr w:type="spellStart"/>
+                  <w:r>
+                    <w:rPr>
+                      <w:rFonts w:ascii="Verdana" w:hAnsi="Verdana"/>
+                      <w:kern w:val="0"/>
+                      <w:sz w:val="18"/>
+                      <w:szCs w:val="18"/>
+                    </w:rPr>
+                    <w:t>end</w:t>
+                  </w:r>
+                  <w:proofErr w:type="spellEnd"/>
+                  <w:r>
+                    <w:rPr>
+                      <w:rFonts w:ascii="Verdana" w:hAnsi="Verdana"/>
+                      <w:kern w:val="0"/>
+                      <w:sz w:val="18"/>
+                      <w:szCs w:val="18"/>
+                    </w:rPr>
+                    <w:t xml:space="preserve"> del aplicativo web desarrollado con Java y Sprint Framework</w:t>
+                  </w:r>
+                  <w:r>
+                    <w:rPr>
+                      <w:rFonts w:ascii="Verdana" w:hAnsi="Verdana"/>
+                      <w:kern w:val="0"/>
+                      <w:sz w:val="18"/>
+                      <w:szCs w:val="18"/>
+                    </w:rPr>
+                    <w:t>.</w:t>
+                  </w:r>
+                </w:p>
+                <w:p>
+                  <w:pPr>
+                    <w:pStyle w:val="Prrafodelista"/>
+                    <w:rPr>
+                      <w:rFonts w:ascii="Verdana" w:hAnsi="Verdana"/>
+                      <w:sz w:val="18"/>
+                      <w:szCs w:val="18"/>
+                      <w:lang w:val="es-EC"/>
+                    </w:rPr>
+                  </w:pPr>
+                </w:p>
+                <w:p>
+                  <w:pPr>
+                    <w:pStyle w:val="Normalindentado2"/>
+                    <w:widowControl w:val="0"/>
+                    <w:numPr>
+                      <w:ilvl w:val="0"/>
+                      <w:numId w:val="12"/>
+                    </w:numPr>
+                    <w:jc w:val="both"/>
+                    <w:rPr>
+                      <w:rFonts w:ascii="Verdana" w:hAnsi="Verdana"/>
+                      <w:kern w:val="0"/>
+                      <w:sz w:val="18"/>
+                      <w:szCs w:val="18"/>
+                    </w:rPr>
+                  </w:pPr>
+                  <w:r>
+                    <w:rPr>
+                      <w:rFonts w:ascii="Verdana" w:hAnsi="Verdana"/>
+                      <w:kern w:val="0"/>
+                      <w:sz w:val="18"/>
+                      <w:szCs w:val="18"/>
+                    </w:rPr>
+                    <w:t>Documentos técnicos y funcionales, con descripción detallada de los flujos de ejecución realizados en el SGVR para las pruebas de certificación QA</w:t>
+                  </w:r>
+                  <w:r>
+                    <w:rPr>
+                      <w:rFonts w:ascii="Verdana" w:hAnsi="Verdana"/>
+                      <w:kern w:val="0"/>
+                      <w:sz w:val="18"/>
+                      <w:szCs w:val="18"/>
+                    </w:rPr>
+                    <w:t>.</w:t>
+                  </w:r>
+                </w:p>
+                <w:p>
+                  <w:pPr>
+                    <w:pStyle w:val="Textoindependiente"/>
+                    <w:jc w:val="both"/>
+                    <w:rPr>
+                      <w:rFonts w:ascii="Verdana" w:hAnsi="Verdana"/>
+                      <w:sz w:val="18"/>
+                      <w:szCs w:val="18"/>
+                      <w:lang w:val="es-ES"/>
+                    </w:rPr>
+                  </w:pPr>
+                </w:p>
+              </w:tc>
+            </w:tr>
+          </w:tbl>
+          <w:p>
             <w:pPr>
               <w:pStyle w:val="Textoindependiente"/>
               <w:jc w:val="both"/>
@@ -5511,269 +6439,29 @@
               </w:rPr>
             </w:pPr>
           </w:p>
-          <w:p>
-            <w:pPr>
-              <w:pStyle w:val="Textoindependiente"/>
-              <w:rPr>
-                <w:rFonts w:ascii="Verdana" w:hAnsi="Verdana"/>
-                <w:b/>
-                <w:sz w:val="18"/>
-                <w:szCs w:val="18"/>
-                <w:lang w:val="es-EC"/>
-              </w:rPr>
-            </w:pPr>
-            <w:r>
-              <w:rPr>
-                <w:rFonts w:ascii="Verdana" w:hAnsi="Verdana"/>
-                <w:b/>
-                <w:sz w:val="18"/>
-                <w:szCs w:val="18"/>
-                <w:lang w:val="es-EC"/>
-              </w:rPr>
-              <w:lastRenderedPageBreak/>
-              <w:t>Entregables Clave:</w:t>
-            </w:r>
-          </w:p>
+        </w:tc>
+      </w:tr>
+      <w:tr>
+        <w:trPr>
+          <w:trHeight w:val="218"/>
+          <w:jc w:val="center"/>
+        </w:trPr>
+        <w:tc>
+          <w:tcPr>
+            <w:tcW w:w="8926" w:type="dxa"/>
+            <w:gridSpan w:val="11"/>
+            <w:tcBorders>
+              <w:top w:val="single" w:sz="4" w:space="0" w:color="auto"/>
+              <w:left w:val="single" w:sz="4" w:space="0" w:color="auto"/>
+              <w:bottom w:val="single" w:sz="4" w:space="0" w:color="auto"/>
+              <w:right w:val="single" w:sz="4" w:space="0" w:color="auto"/>
+            </w:tcBorders>
+          </w:tcPr>
           <w:p>
             <w:pPr>
               <w:pStyle w:val="Normalindentado2"/>
               <w:widowControl w:val="0"/>
-              <w:numPr>
-                <w:ilvl w:val="0"/>
-                <w:numId w:val="12"/>
-              </w:numPr>
-              <w:jc w:val="both"/>
-              <w:rPr>
-                <w:rFonts w:ascii="Verdana" w:hAnsi="Verdana"/>
-                <w:kern w:val="0"/>
-                <w:sz w:val="18"/>
-                <w:szCs w:val="18"/>
-              </w:rPr>
-            </w:pPr>
-            <w:r>
-              <w:rPr>
-                <w:rFonts w:ascii="Verdana" w:hAnsi="Verdana"/>
-                <w:kern w:val="0"/>
-                <w:sz w:val="18"/>
-                <w:szCs w:val="18"/>
-              </w:rPr>
-              <w:t>Documento de Pruebas Unitarias por cada historia de usuario realizada cuyo responsable es el desarrollador asignado a dicha tarea.</w:t>
-            </w:r>
-          </w:p>
-          <w:p>
-            <w:pPr>
-              <w:pStyle w:val="Normalindentado2"/>
-              <w:widowControl w:val="0"/>
-              <w:numPr>
-                <w:ilvl w:val="0"/>
-                <w:numId w:val="12"/>
-              </w:numPr>
-              <w:jc w:val="both"/>
-              <w:rPr>
-                <w:rFonts w:ascii="Verdana" w:hAnsi="Verdana"/>
-                <w:kern w:val="0"/>
-                <w:sz w:val="18"/>
-                <w:szCs w:val="18"/>
-              </w:rPr>
-            </w:pPr>
-            <w:r>
-              <w:rPr>
-                <w:rFonts w:ascii="Verdana" w:hAnsi="Verdana"/>
-                <w:kern w:val="0"/>
-                <w:sz w:val="18"/>
-                <w:szCs w:val="18"/>
-              </w:rPr>
-              <w:t xml:space="preserve">Documento del Plan de Implantación que contenga los pasos para la implementación de las funcionalidades construidas en cada sprint con en la secuencia de despliegue o ejecución, y otro bloque para el </w:t>
-            </w:r>
-            <w:proofErr w:type="spellStart"/>
-            <w:r>
-              <w:rPr>
-                <w:rFonts w:ascii="Verdana" w:hAnsi="Verdana"/>
-                <w:kern w:val="0"/>
-                <w:sz w:val="18"/>
-                <w:szCs w:val="18"/>
-              </w:rPr>
-              <w:t>rollback</w:t>
-            </w:r>
-            <w:proofErr w:type="spellEnd"/>
-            <w:r>
-              <w:rPr>
-                <w:rFonts w:ascii="Verdana" w:hAnsi="Verdana"/>
-                <w:kern w:val="0"/>
-                <w:sz w:val="18"/>
-                <w:szCs w:val="18"/>
-              </w:rPr>
-              <w:t>.</w:t>
-            </w:r>
-          </w:p>
-          <w:p>
-            <w:pPr>
-              <w:pStyle w:val="Normalindentado2"/>
-              <w:widowControl w:val="0"/>
-              <w:numPr>
-                <w:ilvl w:val="0"/>
-                <w:numId w:val="12"/>
-              </w:numPr>
-              <w:jc w:val="both"/>
-              <w:rPr>
-                <w:rFonts w:ascii="Verdana" w:hAnsi="Verdana"/>
-                <w:kern w:val="0"/>
-                <w:sz w:val="18"/>
-                <w:szCs w:val="18"/>
-              </w:rPr>
-            </w:pPr>
-            <w:r>
-              <w:rPr>
-                <w:rFonts w:ascii="Verdana" w:hAnsi="Verdana"/>
-                <w:kern w:val="0"/>
-                <w:sz w:val="18"/>
-                <w:szCs w:val="18"/>
-              </w:rPr>
-              <w:t>Creación de los scripts de BDD tipos DDL y DML para la estructura de tablas, relaciones, inserción y actualización de datos</w:t>
-            </w:r>
-            <w:r>
-              <w:rPr>
-                <w:rFonts w:ascii="Verdana" w:hAnsi="Verdana"/>
-                <w:kern w:val="0"/>
-                <w:sz w:val="18"/>
-                <w:szCs w:val="18"/>
-              </w:rPr>
-              <w:t>.</w:t>
-            </w:r>
-          </w:p>
-          <w:p>
-            <w:pPr>
-              <w:pStyle w:val="Normalindentado2"/>
-              <w:widowControl w:val="0"/>
-              <w:numPr>
-                <w:ilvl w:val="0"/>
-                <w:numId w:val="12"/>
-              </w:numPr>
-              <w:jc w:val="both"/>
-              <w:rPr>
-                <w:rFonts w:ascii="Verdana" w:hAnsi="Verdana"/>
-                <w:kern w:val="0"/>
-                <w:sz w:val="18"/>
-                <w:szCs w:val="18"/>
-              </w:rPr>
-            </w:pPr>
-            <w:r>
-              <w:rPr>
-                <w:rFonts w:ascii="Verdana" w:hAnsi="Verdana"/>
-                <w:kern w:val="0"/>
-                <w:sz w:val="18"/>
-                <w:szCs w:val="18"/>
-              </w:rPr>
-              <w:t xml:space="preserve">Generación de los portales </w:t>
-            </w:r>
-            <w:proofErr w:type="spellStart"/>
-            <w:r>
-              <w:rPr>
-                <w:rFonts w:ascii="Verdana" w:hAnsi="Verdana"/>
-                <w:kern w:val="0"/>
-                <w:sz w:val="18"/>
-                <w:szCs w:val="18"/>
-              </w:rPr>
-              <w:t>war</w:t>
-            </w:r>
-            <w:proofErr w:type="spellEnd"/>
-            <w:r>
-              <w:rPr>
-                <w:rFonts w:ascii="Verdana" w:hAnsi="Verdana"/>
-                <w:kern w:val="0"/>
-                <w:sz w:val="18"/>
-                <w:szCs w:val="18"/>
-              </w:rPr>
-              <w:t xml:space="preserve"> correspondiente a los proyectos Back-</w:t>
-            </w:r>
-            <w:proofErr w:type="spellStart"/>
-            <w:r>
-              <w:rPr>
-                <w:rFonts w:ascii="Verdana" w:hAnsi="Verdana"/>
-                <w:kern w:val="0"/>
-                <w:sz w:val="18"/>
-                <w:szCs w:val="18"/>
-              </w:rPr>
-              <w:t>end</w:t>
-            </w:r>
-            <w:proofErr w:type="spellEnd"/>
-            <w:r>
-              <w:rPr>
-                <w:rFonts w:ascii="Verdana" w:hAnsi="Verdana"/>
-                <w:kern w:val="0"/>
-                <w:sz w:val="18"/>
-                <w:szCs w:val="18"/>
-              </w:rPr>
-              <w:t xml:space="preserve"> y Front-</w:t>
-            </w:r>
-            <w:proofErr w:type="spellStart"/>
-            <w:r>
-              <w:rPr>
-                <w:rFonts w:ascii="Verdana" w:hAnsi="Verdana"/>
-                <w:kern w:val="0"/>
-                <w:sz w:val="18"/>
-                <w:szCs w:val="18"/>
-              </w:rPr>
-              <w:t>end</w:t>
-            </w:r>
-            <w:proofErr w:type="spellEnd"/>
-            <w:r>
-              <w:rPr>
-                <w:rFonts w:ascii="Verdana" w:hAnsi="Verdana"/>
-                <w:kern w:val="0"/>
-                <w:sz w:val="18"/>
-                <w:szCs w:val="18"/>
-              </w:rPr>
-              <w:t xml:space="preserve"> del aplicativo web desarrollado con Java y Sprint Framework</w:t>
-            </w:r>
-            <w:r>
-              <w:rPr>
-                <w:rFonts w:ascii="Verdana" w:hAnsi="Verdana"/>
-                <w:kern w:val="0"/>
-                <w:sz w:val="18"/>
-                <w:szCs w:val="18"/>
-              </w:rPr>
-              <w:t>.</w:t>
-            </w:r>
-          </w:p>
-          <w:p>
-            <w:pPr>
-              <w:pStyle w:val="Normalindentado2"/>
-              <w:widowControl w:val="0"/>
-              <w:numPr>
-                <w:ilvl w:val="0"/>
-                <w:numId w:val="12"/>
-              </w:numPr>
-              <w:jc w:val="both"/>
-              <w:rPr>
-                <w:rFonts w:ascii="Verdana" w:hAnsi="Verdana"/>
-                <w:kern w:val="0"/>
-                <w:sz w:val="18"/>
-                <w:szCs w:val="18"/>
-              </w:rPr>
-            </w:pPr>
-            <w:r>
-              <w:rPr>
-                <w:rFonts w:ascii="Verdana" w:hAnsi="Verdana"/>
-                <w:kern w:val="0"/>
-                <w:sz w:val="18"/>
-                <w:szCs w:val="18"/>
-              </w:rPr>
-              <w:t>Documentos técnicos y funcionales, con descripción detallada de los flujos de ejecución realizados en el SGVR para las pruebas de certificación QA</w:t>
-            </w:r>
-            <w:r>
-              <w:rPr>
-                <w:rFonts w:ascii="Verdana" w:hAnsi="Verdana"/>
-                <w:kern w:val="0"/>
-                <w:sz w:val="18"/>
-                <w:szCs w:val="18"/>
-              </w:rPr>
-              <w:t>.</w:t>
-            </w:r>
-          </w:p>
-          <w:p>
-            <w:pPr>
-              <w:pStyle w:val="Textoindependiente"/>
+              <w:ind w:left="0"/>
               <w:jc w:val="both"/>
               <w:rPr>
                 <w:rFonts w:ascii="Verdana" w:hAnsi="Verdana"/>
@@ -5818,7 +6506,6 @@
                 <w:smallCaps/>
                 <w:lang w:val="es-ES"/>
               </w:rPr>
-              <w:lastRenderedPageBreak/>
               <w:t xml:space="preserve">Riesgos </w:t>
             </w:r>
             <w:r>
@@ -6049,6 +6736,7 @@
                       <w:szCs w:val="18"/>
                       <w:lang w:val="es-EC"/>
                     </w:rPr>
+                    <w:lastRenderedPageBreak/>
                     <w:t>R002</w:t>
                   </w:r>
                 </w:p>
@@ -6704,6 +7392,7 @@
                 <w:smallCaps/>
                 <w:lang w:val="es-ES"/>
               </w:rPr>
+              <w:lastRenderedPageBreak/>
               <w:t xml:space="preserve">Cronograma de </w:t>
             </w:r>
             <w:r>
@@ -7122,7 +7811,6 @@
                 <w:smallCaps/>
                 <w:lang w:val="es-ES"/>
               </w:rPr>
-              <w:lastRenderedPageBreak/>
               <w:t xml:space="preserve">Recursos </w:t>
             </w:r>
             <w:r>
@@ -8527,6 +9215,7 @@
                 <w:smallCaps/>
                 <w:lang w:val="es-ES"/>
               </w:rPr>
+              <w:lastRenderedPageBreak/>
               <w:t xml:space="preserve">Requisitos de </w:t>
             </w:r>
             <w:r>
@@ -10220,9 +10909,9 @@
               <w:lang w:val="pt-BR"/>
             </w:rPr>
           </w:pPr>
-          <w:bookmarkStart w:id="0" w:name="OLE_LINK1"/>
-          <w:bookmarkStart w:id="1" w:name="OLE_LINK2"/>
-          <w:bookmarkStart w:id="2" w:name="OLE_LINK6"/>
+          <w:bookmarkStart w:id="1" w:name="OLE_LINK1"/>
+          <w:bookmarkStart w:id="2" w:name="OLE_LINK2"/>
+          <w:bookmarkStart w:id="3" w:name="OLE_LINK6"/>
           <w:r>
             <w:rPr>
               <w:rFonts w:ascii="Verdana" w:hAnsi="Verdana"/>
@@ -10232,18 +10921,38 @@
             </w:rPr>
             <w:t xml:space="preserve">Contacto: </w:t>
           </w:r>
-          <w:hyperlink r:id="rId1" w:history="1">
-            <w:r>
-              <w:rPr>
-                <w:rStyle w:val="Hipervnculo"/>
-                <w:rFonts w:ascii="Verdana" w:hAnsi="Verdana"/>
-                <w:sz w:val="16"/>
-                <w:szCs w:val="16"/>
-                <w:lang w:val="es-ES"/>
-              </w:rPr>
-              <w:t>informes@dharma-consulting.com</w:t>
-            </w:r>
-          </w:hyperlink>
+          <w:r>
+            <w:fldChar w:fldCharType="begin"/>
+          </w:r>
+          <w:r>
+            <w:rPr>
+              <w:lang w:val="es-EC"/>
+            </w:rPr>
+            <w:instrText xml:space="preserve"> HYPERLINK "mailto:informes@dharma-consulting.com" </w:instrText>
+          </w:r>
+          <w:r>
+            <w:fldChar w:fldCharType="separate"/>
+          </w:r>
+          <w:r>
+            <w:rPr>
+              <w:rStyle w:val="Hipervnculo"/>
+              <w:rFonts w:ascii="Verdana" w:hAnsi="Verdana"/>
+              <w:sz w:val="16"/>
+              <w:szCs w:val="16"/>
+              <w:lang w:val="es-ES"/>
+            </w:rPr>
+            <w:t>informes@dharma-consulting.com</w:t>
+          </w:r>
+          <w:r>
+            <w:rPr>
+              <w:rStyle w:val="Hipervnculo"/>
+              <w:rFonts w:ascii="Verdana" w:hAnsi="Verdana"/>
+              <w:sz w:val="16"/>
+              <w:szCs w:val="16"/>
+              <w:lang w:val="es-ES"/>
+            </w:rPr>
+            <w:fldChar w:fldCharType="end"/>
+          </w:r>
           <w:r>
             <w:rPr>
               <w:rFonts w:ascii="Verdana" w:hAnsi="Verdana"/>
@@ -10253,18 +10962,38 @@
             </w:rPr>
             <w:t xml:space="preserve">  Página Web: </w:t>
           </w:r>
-          <w:hyperlink r:id="rId2" w:history="1">
-            <w:r>
-              <w:rPr>
-                <w:rStyle w:val="Hipervnculo"/>
-                <w:rFonts w:ascii="Verdana" w:hAnsi="Verdana"/>
-                <w:sz w:val="16"/>
-                <w:szCs w:val="16"/>
-                <w:lang w:val="es-ES"/>
-              </w:rPr>
-              <w:t>www.dharmacon.net</w:t>
-            </w:r>
-          </w:hyperlink>
+          <w:r>
+            <w:fldChar w:fldCharType="begin"/>
+          </w:r>
+          <w:r>
+            <w:rPr>
+              <w:lang w:val="es-EC"/>
+            </w:rPr>
+            <w:instrText xml:space="preserve"> HYPERLINK "http://www.dharmacon.net" </w:instrText>
+          </w:r>
+          <w:r>
+            <w:fldChar w:fldCharType="separate"/>
+          </w:r>
+          <w:r>
+            <w:rPr>
+              <w:rStyle w:val="Hipervnculo"/>
+              <w:rFonts w:ascii="Verdana" w:hAnsi="Verdana"/>
+              <w:sz w:val="16"/>
+              <w:szCs w:val="16"/>
+              <w:lang w:val="es-ES"/>
+            </w:rPr>
+            <w:t>www.dharmacon.net</w:t>
+          </w:r>
+          <w:r>
+            <w:rPr>
+              <w:rStyle w:val="Hipervnculo"/>
+              <w:rFonts w:ascii="Verdana" w:hAnsi="Verdana"/>
+              <w:sz w:val="16"/>
+              <w:szCs w:val="16"/>
+              <w:lang w:val="es-ES"/>
+            </w:rPr>
+            <w:fldChar w:fldCharType="end"/>
+          </w:r>
         </w:p>
         <w:p>
           <w:pPr>
@@ -10580,9 +11309,9 @@
       </w:rPr>
     </w:pPr>
   </w:p>
-  <w:bookmarkEnd w:id="0"/>
   <w:bookmarkEnd w:id="1"/>
   <w:bookmarkEnd w:id="2"/>
+  <w:bookmarkEnd w:id="3"/>
 </w:ftr>
 </file>
 
@@ -13174,7 +13903,7 @@
 </file>
 
 <file path=customXml/itemProps1.xml><?xml version="1.0" encoding="utf-8"?>
-<ds:datastoreItem xmlns:ds="http://schemas.openxmlformats.org/officeDocument/2006/customXml" ds:itemID="{B968A19B-9C16-454D-9185-FF22FF309D0E}">
+<ds:datastoreItem xmlns:ds="http://schemas.openxmlformats.org/officeDocument/2006/customXml" ds:itemID="{B4CBD488-C089-4E27-AB25-C65AD977D2BC}">
   <ds:schemaRefs>
     <ds:schemaRef ds:uri="http://schemas.openxmlformats.org/officeDocument/2006/bibliography"/>
   </ds:schemaRefs>

</xml_diff>

<commit_message>
Elaboración de Nombre de proyecto, Siglas, Finalidad, Objetivos Cronograma de Hitos del proyecto, Requisitos de aprobación del proyecto, versión final
</commit_message>
<xml_diff>
--- a/FGPR_010_06 - Acta de Constitución del Proyecto.docx
+++ b/FGPR_010_06 - Acta de Constitución del Proyecto.docx
@@ -1,6 +1,6 @@
 
 <file path=word/document.xml><?xml version="1.0" encoding="utf-8"?>
-<w:document xmlns:wpc="http://schemas.microsoft.com/office/word/2010/wordprocessingCanvas" xmlns:cx="http://schemas.microsoft.com/office/drawing/2014/chartex" xmlns:cx1="http://schemas.microsoft.com/office/drawing/2015/9/8/chartex" xmlns:cx2="http://schemas.microsoft.com/office/drawing/2015/10/21/chartex" xmlns:cx3="http://schemas.microsoft.com/office/drawing/2016/5/9/chartex" xmlns:cx4="http://schemas.microsoft.com/office/drawing/2016/5/10/chartex" xmlns:cx5="http://schemas.microsoft.com/office/drawing/2016/5/11/chartex" xmlns:cx6="http://schemas.microsoft.com/office/drawing/2016/5/12/chartex" xmlns:cx7="http://schemas.microsoft.com/office/drawing/2016/5/13/chartex" xmlns:cx8="http://schemas.microsoft.com/office/drawing/2016/5/14/chartex" xmlns:mc="http://schemas.openxmlformats.org/markup-compatibility/2006" xmlns:aink="http://schemas.microsoft.com/office/drawing/2016/ink" xmlns:am3d="http://schemas.microsoft.com/office/drawing/2017/model3d" xmlns:o="urn:schemas-microsoft-com:office:office" xmlns:r="http://schemas.openxmlformats.org/officeDocument/2006/relationships" xmlns:m="http://schemas.openxmlformats.org/officeDocument/2006/math" xmlns:v="urn:schemas-microsoft-com:vml" xmlns:wp14="http://schemas.microsoft.com/office/word/2010/wordprocessingDrawing" xmlns:wp="http://schemas.openxmlformats.org/drawingml/2006/wordprocessingDrawing" xmlns:w10="urn:schemas-microsoft-com:office:word" xmlns:w="http://schemas.openxmlformats.org/wordprocessingml/2006/main" xmlns:w14="http://schemas.microsoft.com/office/word/2010/wordml" xmlns:w15="http://schemas.microsoft.com/office/word/2012/wordml" xmlns:w16cex="http://schemas.microsoft.com/office/word/2018/wordml/cex" xmlns:w16cid="http://schemas.microsoft.com/office/word/2016/wordml/cid" xmlns:w16="http://schemas.microsoft.com/office/word/2018/wordml" xmlns:w16se="http://schemas.microsoft.com/office/word/2015/wordml/symex" xmlns:wpg="http://schemas.microsoft.com/office/word/2010/wordprocessingGroup" xmlns:wpi="http://schemas.microsoft.com/office/word/2010/wordprocessingInk" xmlns:wne="http://schemas.microsoft.com/office/word/2006/wordml" xmlns:wps="http://schemas.microsoft.com/office/word/2010/wordprocessingShape" mc:Ignorable="w14 w15 w16se w16cid w16 w16cex wp14">
+<w:document xmlns:wpc="http://schemas.microsoft.com/office/word/2010/wordprocessingCanvas" xmlns:cx="http://schemas.microsoft.com/office/drawing/2014/chartex" xmlns:cx1="http://schemas.microsoft.com/office/drawing/2015/9/8/chartex" xmlns:cx2="http://schemas.microsoft.com/office/drawing/2015/10/21/chartex" xmlns:cx3="http://schemas.microsoft.com/office/drawing/2016/5/9/chartex" xmlns:cx4="http://schemas.microsoft.com/office/drawing/2016/5/10/chartex" xmlns:cx5="http://schemas.microsoft.com/office/drawing/2016/5/11/chartex" xmlns:cx6="http://schemas.microsoft.com/office/drawing/2016/5/12/chartex" xmlns:cx7="http://schemas.microsoft.com/office/drawing/2016/5/13/chartex" xmlns:cx8="http://schemas.microsoft.com/office/drawing/2016/5/14/chartex" xmlns:mc="http://schemas.openxmlformats.org/markup-compatibility/2006" xmlns:aink="http://schemas.microsoft.com/office/drawing/2016/ink" xmlns:am3d="http://schemas.microsoft.com/office/drawing/2017/model3d" xmlns:o="urn:schemas-microsoft-com:office:office" xmlns:r="http://schemas.openxmlformats.org/officeDocument/2006/relationships" xmlns:m="http://schemas.openxmlformats.org/officeDocument/2006/math" xmlns:v="urn:schemas-microsoft-com:vml" xmlns:wp14="http://schemas.microsoft.com/office/word/2010/wordprocessingDrawing" xmlns:wp="http://schemas.openxmlformats.org/drawingml/2006/wordprocessingDrawing" xmlns:w10="urn:schemas-microsoft-com:office:word" xmlns:w="http://schemas.openxmlformats.org/wordprocessingml/2006/main" xmlns:w14="http://schemas.microsoft.com/office/word/2010/wordml" xmlns:w15="http://schemas.microsoft.com/office/word/2012/wordml" xmlns:w16cid="http://schemas.microsoft.com/office/word/2016/wordml/cid" xmlns:w16se="http://schemas.microsoft.com/office/word/2015/wordml/symex" xmlns:wpg="http://schemas.microsoft.com/office/word/2010/wordprocessingGroup" xmlns:wpi="http://schemas.microsoft.com/office/word/2010/wordprocessingInk" xmlns:wne="http://schemas.microsoft.com/office/word/2006/wordml" xmlns:wps="http://schemas.microsoft.com/office/word/2010/wordprocessingShape" mc:Ignorable="w14 w15 w16se w16cid wp14">
   <w:body>
     <w:tbl>
       <w:tblPr>
@@ -55,6 +55,7 @@
                 <w:lang w:val="es-ES"/>
               </w:rPr>
             </w:pPr>
+            <w:bookmarkStart w:id="0" w:name="_GoBack" w:colFirst="0" w:colLast="0"/>
             <w:r>
               <w:rPr>
                 <w:rFonts w:ascii="Verdana" w:hAnsi="Verdana" w:cs="Arial"/>
@@ -279,6 +280,15 @@
                 <w:lang w:val="es-ES"/>
               </w:rPr>
             </w:pPr>
+            <w:r>
+              <w:rPr>
+                <w:rFonts w:ascii="Verdana" w:hAnsi="Verdana" w:cs="Arial"/>
+                <w:sz w:val="18"/>
+                <w:szCs w:val="18"/>
+                <w:lang w:val="es-ES"/>
+              </w:rPr>
+              <w:t>v1.0</w:t>
+            </w:r>
           </w:p>
         </w:tc>
         <w:tc>
@@ -295,6 +305,15 @@
                 <w:lang w:val="es-ES"/>
               </w:rPr>
             </w:pPr>
+            <w:r>
+              <w:rPr>
+                <w:rFonts w:ascii="Verdana" w:hAnsi="Verdana"/>
+                <w:sz w:val="18"/>
+                <w:szCs w:val="18"/>
+                <w:lang w:val="es-ES"/>
+              </w:rPr>
+              <w:t>Tlgo. Andrés Javier Rodríguez Quintana</w:t>
+            </w:r>
           </w:p>
         </w:tc>
         <w:tc>
@@ -311,6 +330,44 @@
                 <w:lang w:val="es-ES"/>
               </w:rPr>
             </w:pPr>
+            <w:r>
+              <w:rPr>
+                <w:rFonts w:ascii="Verdana" w:hAnsi="Verdana"/>
+                <w:sz w:val="18"/>
+                <w:szCs w:val="18"/>
+                <w:lang w:val="es-ES"/>
+              </w:rPr>
+              <w:t xml:space="preserve">Tlgo. </w:t>
+            </w:r>
+            <w:r>
+              <w:rPr>
+                <w:rFonts w:ascii="Verdana" w:hAnsi="Verdana"/>
+                <w:sz w:val="18"/>
+                <w:szCs w:val="18"/>
+                <w:lang w:val="es-EC"/>
+              </w:rPr>
+              <w:t xml:space="preserve">Karina </w:t>
+            </w:r>
+            <w:proofErr w:type="spellStart"/>
+            <w:r>
+              <w:rPr>
+                <w:rFonts w:ascii="Verdana" w:hAnsi="Verdana"/>
+                <w:sz w:val="18"/>
+                <w:szCs w:val="18"/>
+                <w:lang w:val="es-EC"/>
+              </w:rPr>
+              <w:t>Rocio</w:t>
+            </w:r>
+            <w:proofErr w:type="spellEnd"/>
+            <w:r>
+              <w:rPr>
+                <w:rFonts w:ascii="Verdana" w:hAnsi="Verdana"/>
+                <w:sz w:val="18"/>
+                <w:szCs w:val="18"/>
+                <w:lang w:val="es-EC"/>
+              </w:rPr>
+              <w:t xml:space="preserve"> Sánchez Pucha</w:t>
+            </w:r>
           </w:p>
         </w:tc>
         <w:tc>
@@ -321,12 +378,81 @@
             <w:pPr>
               <w:jc w:val="center"/>
               <w:rPr>
+                <w:rFonts w:ascii="Verdana" w:hAnsi="Verdana"/>
+                <w:sz w:val="18"/>
+                <w:szCs w:val="18"/>
+                <w:lang w:val="es-EC"/>
+              </w:rPr>
+            </w:pPr>
+            <w:r>
+              <w:rPr>
+                <w:rFonts w:ascii="Verdana" w:hAnsi="Verdana"/>
+                <w:sz w:val="18"/>
+                <w:szCs w:val="18"/>
+                <w:lang w:val="es-EC"/>
+              </w:rPr>
+              <w:t>Tlgo. Andrés Javier Rodríguez</w:t>
+            </w:r>
+          </w:p>
+          <w:p>
+            <w:pPr>
+              <w:jc w:val="center"/>
+              <w:rPr>
+                <w:rFonts w:ascii="Verdana" w:hAnsi="Verdana"/>
+                <w:sz w:val="18"/>
+                <w:szCs w:val="18"/>
+                <w:lang w:val="es-EC"/>
+              </w:rPr>
+            </w:pPr>
+            <w:r>
+              <w:rPr>
+                <w:rFonts w:ascii="Verdana" w:hAnsi="Verdana"/>
+                <w:sz w:val="18"/>
+                <w:szCs w:val="18"/>
+                <w:lang w:val="es-EC"/>
+              </w:rPr>
+              <w:t>Tlgo. Fabián Mauricio Díaz Analuisa</w:t>
+            </w:r>
+          </w:p>
+          <w:p>
+            <w:pPr>
+              <w:jc w:val="center"/>
+              <w:rPr>
                 <w:rFonts w:ascii="Verdana" w:hAnsi="Verdana" w:cs="Arial"/>
                 <w:sz w:val="18"/>
                 <w:szCs w:val="18"/>
                 <w:lang w:val="es-ES"/>
               </w:rPr>
             </w:pPr>
+            <w:r>
+              <w:rPr>
+                <w:rFonts w:ascii="Verdana" w:hAnsi="Verdana"/>
+                <w:sz w:val="18"/>
+                <w:szCs w:val="18"/>
+                <w:lang w:val="es-EC"/>
+              </w:rPr>
+              <w:t xml:space="preserve">Tlgo. </w:t>
+            </w:r>
+            <w:proofErr w:type="spellStart"/>
+            <w:r>
+              <w:rPr>
+                <w:rFonts w:ascii="Verdana" w:hAnsi="Verdana"/>
+                <w:sz w:val="18"/>
+                <w:szCs w:val="18"/>
+                <w:lang w:val="es-EC"/>
+              </w:rPr>
+              <w:t>Jhonson</w:t>
+            </w:r>
+            <w:proofErr w:type="spellEnd"/>
+            <w:r>
+              <w:rPr>
+                <w:rFonts w:ascii="Verdana" w:hAnsi="Verdana"/>
+                <w:sz w:val="18"/>
+                <w:szCs w:val="18"/>
+                <w:lang w:val="es-EC"/>
+              </w:rPr>
+              <w:t xml:space="preserve"> Patricio Narváez</w:t>
+            </w:r>
           </w:p>
         </w:tc>
         <w:tc>
@@ -344,6 +470,15 @@
                 <w:lang w:val="es-ES"/>
               </w:rPr>
             </w:pPr>
+            <w:r>
+              <w:rPr>
+                <w:rFonts w:ascii="Verdana" w:hAnsi="Verdana"/>
+                <w:sz w:val="18"/>
+                <w:szCs w:val="18"/>
+                <w:lang w:val="es-EC"/>
+              </w:rPr>
+              <w:t>12/11/2020</w:t>
+            </w:r>
           </w:p>
         </w:tc>
         <w:tc>
@@ -361,9 +496,293 @@
                 <w:lang w:val="es-ES"/>
               </w:rPr>
             </w:pPr>
+            <w:r>
+              <w:rPr>
+                <w:rFonts w:ascii="Verdana" w:hAnsi="Verdana" w:cs="Arial"/>
+                <w:sz w:val="18"/>
+                <w:szCs w:val="18"/>
+                <w:lang w:val="es-ES"/>
+              </w:rPr>
+              <w:t>Creación del documento</w:t>
+            </w:r>
           </w:p>
         </w:tc>
       </w:tr>
+      <w:tr>
+        <w:trPr>
+          <w:trHeight w:val="301"/>
+          <w:jc w:val="center"/>
+        </w:trPr>
+        <w:tc>
+          <w:tcPr>
+            <w:tcW w:w="921" w:type="dxa"/>
+          </w:tcPr>
+          <w:p>
+            <w:pPr>
+              <w:jc w:val="center"/>
+              <w:rPr>
+                <w:rFonts w:ascii="Verdana" w:hAnsi="Verdana" w:cs="Arial"/>
+                <w:sz w:val="18"/>
+                <w:szCs w:val="18"/>
+                <w:lang w:val="es-ES"/>
+              </w:rPr>
+            </w:pPr>
+            <w:r>
+              <w:rPr>
+                <w:rFonts w:ascii="Verdana" w:hAnsi="Verdana" w:cs="Arial"/>
+                <w:sz w:val="18"/>
+                <w:szCs w:val="18"/>
+                <w:lang w:val="es-ES"/>
+              </w:rPr>
+              <w:t>v1.</w:t>
+            </w:r>
+            <w:r>
+              <w:rPr>
+                <w:rFonts w:ascii="Verdana" w:hAnsi="Verdana" w:cs="Arial"/>
+                <w:sz w:val="18"/>
+                <w:szCs w:val="18"/>
+                <w:lang w:val="es-ES"/>
+              </w:rPr>
+              <w:t>1</w:t>
+            </w:r>
+          </w:p>
+        </w:tc>
+        <w:tc>
+          <w:tcPr>
+            <w:tcW w:w="1134" w:type="dxa"/>
+          </w:tcPr>
+          <w:p>
+            <w:pPr>
+              <w:jc w:val="center"/>
+              <w:rPr>
+                <w:rFonts w:ascii="Verdana" w:hAnsi="Verdana"/>
+                <w:sz w:val="18"/>
+                <w:szCs w:val="18"/>
+                <w:lang w:val="es-ES"/>
+              </w:rPr>
+            </w:pPr>
+            <w:r>
+              <w:rPr>
+                <w:rFonts w:ascii="Verdana" w:hAnsi="Verdana"/>
+                <w:sz w:val="18"/>
+                <w:szCs w:val="18"/>
+                <w:lang w:val="es-ES"/>
+              </w:rPr>
+              <w:t>Tlgo. Andrés Javier Rodríguez Quintana</w:t>
+            </w:r>
+          </w:p>
+        </w:tc>
+        <w:tc>
+          <w:tcPr>
+            <w:tcW w:w="1424" w:type="dxa"/>
+          </w:tcPr>
+          <w:p>
+            <w:pPr>
+              <w:jc w:val="center"/>
+              <w:rPr>
+                <w:rFonts w:ascii="Verdana" w:hAnsi="Verdana"/>
+                <w:sz w:val="18"/>
+                <w:szCs w:val="18"/>
+                <w:lang w:val="es-ES"/>
+              </w:rPr>
+            </w:pPr>
+            <w:r>
+              <w:rPr>
+                <w:rFonts w:ascii="Verdana" w:hAnsi="Verdana"/>
+                <w:sz w:val="18"/>
+                <w:szCs w:val="18"/>
+                <w:lang w:val="es-ES"/>
+              </w:rPr>
+              <w:t xml:space="preserve">Tlgo. </w:t>
+            </w:r>
+            <w:r>
+              <w:rPr>
+                <w:rFonts w:ascii="Verdana" w:hAnsi="Verdana"/>
+                <w:sz w:val="18"/>
+                <w:szCs w:val="18"/>
+                <w:lang w:val="es-EC"/>
+              </w:rPr>
+              <w:t xml:space="preserve">Karina </w:t>
+            </w:r>
+            <w:proofErr w:type="spellStart"/>
+            <w:r>
+              <w:rPr>
+                <w:rFonts w:ascii="Verdana" w:hAnsi="Verdana"/>
+                <w:sz w:val="18"/>
+                <w:szCs w:val="18"/>
+                <w:lang w:val="es-EC"/>
+              </w:rPr>
+              <w:t>Rocio</w:t>
+            </w:r>
+            <w:proofErr w:type="spellEnd"/>
+            <w:r>
+              <w:rPr>
+                <w:rFonts w:ascii="Verdana" w:hAnsi="Verdana"/>
+                <w:sz w:val="18"/>
+                <w:szCs w:val="18"/>
+                <w:lang w:val="es-EC"/>
+              </w:rPr>
+              <w:t xml:space="preserve"> Sánchez Pucha</w:t>
+            </w:r>
+          </w:p>
+        </w:tc>
+        <w:tc>
+          <w:tcPr>
+            <w:tcW w:w="1482" w:type="dxa"/>
+          </w:tcPr>
+          <w:p>
+            <w:pPr>
+              <w:jc w:val="center"/>
+              <w:rPr>
+                <w:rFonts w:ascii="Verdana" w:hAnsi="Verdana"/>
+                <w:sz w:val="18"/>
+                <w:szCs w:val="18"/>
+                <w:lang w:val="es-EC"/>
+              </w:rPr>
+            </w:pPr>
+            <w:r>
+              <w:rPr>
+                <w:rFonts w:ascii="Verdana" w:hAnsi="Verdana"/>
+                <w:sz w:val="18"/>
+                <w:szCs w:val="18"/>
+                <w:lang w:val="es-EC"/>
+              </w:rPr>
+              <w:t>Tlgo. Andrés Javier Rodríguez</w:t>
+            </w:r>
+          </w:p>
+          <w:p>
+            <w:pPr>
+              <w:jc w:val="center"/>
+              <w:rPr>
+                <w:rFonts w:ascii="Verdana" w:hAnsi="Verdana"/>
+                <w:sz w:val="18"/>
+                <w:szCs w:val="18"/>
+                <w:lang w:val="es-EC"/>
+              </w:rPr>
+            </w:pPr>
+            <w:r>
+              <w:rPr>
+                <w:rFonts w:ascii="Verdana" w:hAnsi="Verdana"/>
+                <w:sz w:val="18"/>
+                <w:szCs w:val="18"/>
+                <w:lang w:val="es-EC"/>
+              </w:rPr>
+              <w:t>Tlgo. Fabián Mauricio Díaz Analuisa</w:t>
+            </w:r>
+          </w:p>
+          <w:p>
+            <w:pPr>
+              <w:jc w:val="center"/>
+              <w:rPr>
+                <w:rFonts w:ascii="Verdana" w:hAnsi="Verdana"/>
+                <w:sz w:val="18"/>
+                <w:szCs w:val="18"/>
+                <w:lang w:val="es-EC"/>
+              </w:rPr>
+            </w:pPr>
+            <w:r>
+              <w:rPr>
+                <w:rFonts w:ascii="Verdana" w:hAnsi="Verdana"/>
+                <w:sz w:val="18"/>
+                <w:szCs w:val="18"/>
+                <w:lang w:val="es-EC"/>
+              </w:rPr>
+              <w:t xml:space="preserve">Tlgo. </w:t>
+            </w:r>
+            <w:proofErr w:type="spellStart"/>
+            <w:r>
+              <w:rPr>
+                <w:rFonts w:ascii="Verdana" w:hAnsi="Verdana"/>
+                <w:sz w:val="18"/>
+                <w:szCs w:val="18"/>
+                <w:lang w:val="es-EC"/>
+              </w:rPr>
+              <w:t>Jhonson</w:t>
+            </w:r>
+            <w:proofErr w:type="spellEnd"/>
+            <w:r>
+              <w:rPr>
+                <w:rFonts w:ascii="Verdana" w:hAnsi="Verdana"/>
+                <w:sz w:val="18"/>
+                <w:szCs w:val="18"/>
+                <w:lang w:val="es-EC"/>
+              </w:rPr>
+              <w:t xml:space="preserve"> Patricio Narváez</w:t>
+            </w:r>
+          </w:p>
+        </w:tc>
+        <w:tc>
+          <w:tcPr>
+            <w:tcW w:w="992" w:type="dxa"/>
+            <w:vAlign w:val="center"/>
+          </w:tcPr>
+          <w:p>
+            <w:pPr>
+              <w:jc w:val="center"/>
+              <w:rPr>
+                <w:rFonts w:ascii="Verdana" w:hAnsi="Verdana"/>
+                <w:sz w:val="18"/>
+                <w:szCs w:val="18"/>
+                <w:lang w:val="es-EC"/>
+              </w:rPr>
+            </w:pPr>
+            <w:r>
+              <w:rPr>
+                <w:rFonts w:ascii="Verdana" w:hAnsi="Verdana"/>
+                <w:sz w:val="18"/>
+                <w:szCs w:val="18"/>
+                <w:lang w:val="es-EC"/>
+              </w:rPr>
+              <w:t>1</w:t>
+            </w:r>
+            <w:r>
+              <w:rPr>
+                <w:rFonts w:ascii="Verdana" w:hAnsi="Verdana"/>
+                <w:sz w:val="18"/>
+                <w:szCs w:val="18"/>
+                <w:lang w:val="es-EC"/>
+              </w:rPr>
+              <w:t>4</w:t>
+            </w:r>
+            <w:r>
+              <w:rPr>
+                <w:rFonts w:ascii="Verdana" w:hAnsi="Verdana"/>
+                <w:sz w:val="18"/>
+                <w:szCs w:val="18"/>
+                <w:lang w:val="es-EC"/>
+              </w:rPr>
+              <w:t>/11/2020</w:t>
+            </w:r>
+          </w:p>
+        </w:tc>
+        <w:tc>
+          <w:tcPr>
+            <w:tcW w:w="3058" w:type="dxa"/>
+            <w:shd w:val="clear" w:color="auto" w:fill="auto"/>
+            <w:vAlign w:val="center"/>
+          </w:tcPr>
+          <w:p>
+            <w:pPr>
+              <w:rPr>
+                <w:rFonts w:ascii="Verdana" w:hAnsi="Verdana" w:cs="Arial"/>
+                <w:sz w:val="18"/>
+                <w:szCs w:val="18"/>
+                <w:lang w:val="es-ES"/>
+              </w:rPr>
+            </w:pPr>
+            <w:r>
+              <w:rPr>
+                <w:rFonts w:ascii="Verdana" w:hAnsi="Verdana" w:cs="Arial"/>
+                <w:sz w:val="18"/>
+                <w:szCs w:val="18"/>
+                <w:lang w:val="es-ES"/>
+              </w:rPr>
+              <w:t>Versión final actualizada</w:t>
+            </w:r>
+          </w:p>
+        </w:tc>
+      </w:tr>
+      <w:bookmarkEnd w:id="0"/>
     </w:tbl>
     <w:p>
       <w:pPr>
@@ -560,6 +979,13 @@
                 <w:b/>
               </w:rPr>
             </w:pPr>
+            <w:r>
+              <w:rPr>
+                <w:rFonts w:ascii="Verdana" w:hAnsi="Verdana"/>
+                <w:b/>
+              </w:rPr>
+              <w:t>Sistema de Gestión y Venta de Repostería en la empresa El Túnel</w:t>
+            </w:r>
           </w:p>
         </w:tc>
         <w:tc>
@@ -580,6 +1006,15 @@
                 <w:b/>
               </w:rPr>
             </w:pPr>
+            <w:proofErr w:type="spellStart"/>
+            <w:r>
+              <w:rPr>
+                <w:rFonts w:ascii="Verdana" w:hAnsi="Verdana"/>
+                <w:b/>
+              </w:rPr>
+              <w:t>SGVR</w:t>
+            </w:r>
+            <w:proofErr w:type="spellEnd"/>
           </w:p>
         </w:tc>
       </w:tr>
@@ -724,6 +1159,23 @@
           </w:tcPr>
           <w:p>
             <w:pPr>
+              <w:pStyle w:val="Textoindependiente"/>
+              <w:jc w:val="both"/>
+              <w:rPr>
+                <w:rFonts w:ascii="Verdana" w:hAnsi="Verdana"/>
+                <w:sz w:val="18"/>
+              </w:rPr>
+            </w:pPr>
+            <w:r>
+              <w:rPr>
+                <w:rFonts w:ascii="Verdana" w:hAnsi="Verdana"/>
+                <w:sz w:val="18"/>
+              </w:rPr>
+              <w:t xml:space="preserve">Se realizará un sistema que ayude con la gestión de pedidos y ventas en línea de la empresa “El Túnel” </w:t>
+            </w:r>
+          </w:p>
+          <w:p>
+            <w:pPr>
               <w:jc w:val="both"/>
               <w:rPr>
                 <w:rFonts w:ascii="Verdana" w:hAnsi="Verdana"/>
@@ -733,6 +1185,14 @@
                 <w:lang w:val="es-PE"/>
               </w:rPr>
             </w:pPr>
+            <w:r>
+              <w:rPr>
+                <w:rFonts w:ascii="Verdana" w:hAnsi="Verdana"/>
+                <w:sz w:val="18"/>
+                <w:lang w:val="es-MX"/>
+              </w:rPr>
+              <w:t>De cara al cliente se presenta una interfaz amigable para su uso y de acceso multiplataforma.</w:t>
+            </w:r>
           </w:p>
         </w:tc>
       </w:tr>
@@ -821,29 +1281,7 @@
                 <w:szCs w:val="16"/>
                 <w:lang w:val="es-ES"/>
               </w:rPr>
-              <w:t xml:space="preserve">Describir </w:t>
-            </w:r>
-            <w:r>
-              <w:rPr>
-                <w:rFonts w:ascii="Verdana" w:hAnsi="Verdana"/>
-                <w:i/>
-                <w:smallCaps/>
-                <w:sz w:val="18"/>
-                <w:szCs w:val="16"/>
-                <w:lang w:val="es-ES"/>
-              </w:rPr>
-              <w:t>los objetivos hacia lo</w:t>
-            </w:r>
-            <w:r>
-              <w:rPr>
-                <w:rFonts w:ascii="Verdana" w:hAnsi="Verdana"/>
-                <w:i/>
-                <w:smallCaps/>
-                <w:sz w:val="18"/>
-                <w:szCs w:val="16"/>
-                <w:lang w:val="es-ES"/>
-              </w:rPr>
-              <w:t>s cuales se debe dirigir el trabajo del proyecto en términos de la triple restricción, definiendo los objetivos medibles del proyecto y los criterios de éxito asociados.</w:t>
+              <w:t>Describir los objetivos hacia los cuales se debe dirigir el trabajo del proyecto en términos de la triple restricción, definiendo los objetivos medibles del proyecto y los criterios de éxito asociados.</w:t>
             </w:r>
           </w:p>
         </w:tc>
@@ -1002,6 +1440,13 @@
                 <w:sz w:val="18"/>
               </w:rPr>
             </w:pPr>
+            <w:r>
+              <w:rPr>
+                <w:rFonts w:ascii="Verdana" w:hAnsi="Verdana"/>
+                <w:sz w:val="18"/>
+              </w:rPr>
+              <w:t>Mejorar la publicidad y gestión de pedidos en línea, entregando al cliente una interfaz de manejo amigable, ofreciendo su acceso desde cualquier plataforma.</w:t>
+            </w:r>
           </w:p>
         </w:tc>
         <w:tc>
@@ -1018,6 +1463,13 @@
                 <w:sz w:val="18"/>
               </w:rPr>
             </w:pPr>
+            <w:r>
+              <w:rPr>
+                <w:rFonts w:ascii="Verdana" w:hAnsi="Verdana"/>
+                <w:sz w:val="18"/>
+              </w:rPr>
+              <w:t>Aprobación y aceptación de todos los entregables por parte del cliente.</w:t>
+            </w:r>
           </w:p>
         </w:tc>
       </w:tr>
@@ -1070,6 +1522,13 @@
                 <w:rFonts w:ascii="Verdana" w:hAnsi="Verdana"/>
               </w:rPr>
             </w:pPr>
+            <w:r>
+              <w:rPr>
+                <w:rFonts w:ascii="Verdana" w:hAnsi="Verdana"/>
+                <w:sz w:val="18"/>
+              </w:rPr>
+              <w:t>Finalizar el proyecto en el plazo solicitado por el cliente.</w:t>
+            </w:r>
           </w:p>
         </w:tc>
         <w:tc>
@@ -1086,6 +1545,13 @@
                 <w:sz w:val="18"/>
               </w:rPr>
             </w:pPr>
+            <w:r>
+              <w:rPr>
+                <w:rFonts w:ascii="Verdana" w:hAnsi="Verdana"/>
+                <w:sz w:val="18"/>
+              </w:rPr>
+              <w:t>Se concluirá el proyecto en   26 semanas, del 22 de febrero hasta el 10 de septiembre.</w:t>
+            </w:r>
           </w:p>
         </w:tc>
       </w:tr>
@@ -1138,6 +1604,13 @@
                 <w:rFonts w:ascii="Verdana" w:hAnsi="Verdana"/>
               </w:rPr>
             </w:pPr>
+            <w:r>
+              <w:rPr>
+                <w:rFonts w:ascii="Verdana" w:hAnsi="Verdana"/>
+                <w:sz w:val="18"/>
+              </w:rPr>
+              <w:t>El presupuesto proyectado es de $3304.50</w:t>
+            </w:r>
           </w:p>
         </w:tc>
         <w:tc>
@@ -1154,6 +1627,13 @@
                 <w:sz w:val="18"/>
               </w:rPr>
             </w:pPr>
+            <w:r>
+              <w:rPr>
+                <w:rFonts w:ascii="Verdana" w:hAnsi="Verdana"/>
+                <w:sz w:val="18"/>
+              </w:rPr>
+              <w:t>No exceder el presupuesto del proyecto.</w:t>
+            </w:r>
           </w:p>
         </w:tc>
       </w:tr>
@@ -1282,7 +1762,6 @@
               <w:jc w:val="both"/>
               <w:rPr>
                 <w:rFonts w:ascii="Verdana" w:hAnsi="Verdana"/>
-                <w:i/>
                 <w:sz w:val="18"/>
                 <w:szCs w:val="16"/>
               </w:rPr>
@@ -1290,7 +1769,6 @@
             <w:r>
               <w:rPr>
                 <w:rFonts w:ascii="Verdana" w:hAnsi="Verdana"/>
-                <w:i/>
                 <w:sz w:val="18"/>
                 <w:szCs w:val="16"/>
               </w:rPr>
@@ -1307,7 +1785,6 @@
               <w:jc w:val="both"/>
               <w:rPr>
                 <w:rFonts w:ascii="Verdana" w:hAnsi="Verdana"/>
-                <w:i/>
                 <w:sz w:val="18"/>
                 <w:szCs w:val="16"/>
               </w:rPr>
@@ -1315,7 +1792,6 @@
             <w:r>
               <w:rPr>
                 <w:rFonts w:ascii="Verdana" w:hAnsi="Verdana"/>
-                <w:i/>
                 <w:sz w:val="18"/>
                 <w:szCs w:val="16"/>
               </w:rPr>
@@ -1332,7 +1808,6 @@
               <w:jc w:val="both"/>
               <w:rPr>
                 <w:rFonts w:ascii="Verdana" w:hAnsi="Verdana"/>
-                <w:i/>
                 <w:sz w:val="18"/>
                 <w:szCs w:val="16"/>
               </w:rPr>
@@ -1340,29 +1815,10 @@
             <w:r>
               <w:rPr>
                 <w:rFonts w:ascii="Verdana" w:hAnsi="Verdana"/>
-                <w:i/>
                 <w:sz w:val="18"/>
                 <w:szCs w:val="16"/>
               </w:rPr>
-              <w:t>Navegabilidad del sistema.</w:t>
-            </w:r>
-            <w:r>
-              <w:rPr>
-                <w:rFonts w:ascii="Verdana" w:hAnsi="Verdana"/>
-                <w:i/>
-                <w:sz w:val="18"/>
-                <w:szCs w:val="16"/>
-              </w:rPr>
-              <w:t xml:space="preserve"> - </w:t>
-            </w:r>
-            <w:r>
-              <w:rPr>
-                <w:rFonts w:ascii="Verdana" w:hAnsi="Verdana"/>
-                <w:i/>
-                <w:sz w:val="18"/>
-                <w:szCs w:val="16"/>
-              </w:rPr>
-              <w:t>El sistema debe contar con una interfaz multiplataforma y compatible con dispositivos móviles, laptops y ordenadores de escritorio para brindar a los usuarios la mejor experiencia de uso.</w:t>
+              <w:t>Navegabilidad del sistema. - El sistema debe contar con una interfaz multiplataforma y compatible con dispositivos móviles, laptops y ordenadores de escritorio para brindar a los usuarios la mejor experiencia de uso.</w:t>
             </w:r>
           </w:p>
           <w:p>
@@ -1375,7 +1831,6 @@
               <w:jc w:val="both"/>
               <w:rPr>
                 <w:rFonts w:ascii="Verdana" w:hAnsi="Verdana"/>
-                <w:i/>
                 <w:sz w:val="18"/>
                 <w:szCs w:val="16"/>
               </w:rPr>
@@ -1383,29 +1838,11 @@
             <w:r>
               <w:rPr>
                 <w:rFonts w:ascii="Verdana" w:hAnsi="Verdana"/>
-                <w:i/>
                 <w:sz w:val="18"/>
                 <w:szCs w:val="16"/>
               </w:rPr>
-              <w:t>Diseño de contenidos multimedia para personas con discapacidad.</w:t>
-            </w:r>
-            <w:r>
-              <w:rPr>
-                <w:rFonts w:ascii="Verdana" w:hAnsi="Verdana"/>
-                <w:i/>
-                <w:sz w:val="18"/>
-                <w:szCs w:val="16"/>
-              </w:rPr>
-              <w:t xml:space="preserve"> - </w:t>
-            </w:r>
-            <w:r>
-              <w:rPr>
-                <w:rFonts w:ascii="Verdana" w:hAnsi="Verdana"/>
-                <w:i/>
-                <w:sz w:val="18"/>
-                <w:szCs w:val="16"/>
-              </w:rPr>
-              <w:t>El SGVR deberá contar con una interfaz y diseño gráfico de contenidos multimedia que permita al visitante o cliente con discapacidades visual o auditiva navegar fácilmente por las páginas web, y consultar la información más relevante para su comprensión.</w:t>
+              <w:lastRenderedPageBreak/>
+              <w:t>Diseño de contenidos multimedia para personas con discapacidad. - El SGVR deberá contar con una interfaz y diseño gráfico de contenidos multimedia que permita al visitante o cliente con discapacidades visual o auditiva navegar fácilmente por las páginas web, y consultar la información más relevante para su comprensión.</w:t>
             </w:r>
           </w:p>
           <w:p>
@@ -1418,7 +1855,6 @@
               <w:jc w:val="both"/>
               <w:rPr>
                 <w:rFonts w:ascii="Verdana" w:hAnsi="Verdana"/>
-                <w:i/>
                 <w:sz w:val="18"/>
                 <w:szCs w:val="16"/>
               </w:rPr>
@@ -1426,29 +1862,10 @@
             <w:r>
               <w:rPr>
                 <w:rFonts w:ascii="Verdana" w:hAnsi="Verdana"/>
-                <w:i/>
                 <w:sz w:val="18"/>
                 <w:szCs w:val="16"/>
               </w:rPr>
-              <w:t>Mantenimiento.</w:t>
-            </w:r>
-            <w:r>
-              <w:rPr>
-                <w:rFonts w:ascii="Verdana" w:hAnsi="Verdana"/>
-                <w:i/>
-                <w:sz w:val="18"/>
-                <w:szCs w:val="16"/>
-              </w:rPr>
-              <w:t xml:space="preserve"> - </w:t>
-            </w:r>
-            <w:r>
-              <w:rPr>
-                <w:rFonts w:ascii="Verdana" w:hAnsi="Verdana"/>
-                <w:i/>
-                <w:sz w:val="18"/>
-                <w:szCs w:val="16"/>
-              </w:rPr>
-              <w:t>Se deberá generar la documentación actualizada de fácil acceso que permita la ejecución de operaciones de mantenimiento con el menor esfuerzo posible.</w:t>
+              <w:t>Mantenimiento. - Se deberá generar la documentación actualizada de fácil acceso que permita la ejecución de operaciones de mantenimiento con el menor esfuerzo posible.</w:t>
             </w:r>
           </w:p>
           <w:p>
@@ -1461,7 +1878,6 @@
               <w:jc w:val="both"/>
               <w:rPr>
                 <w:rFonts w:ascii="Verdana" w:hAnsi="Verdana"/>
-                <w:i/>
                 <w:sz w:val="18"/>
                 <w:szCs w:val="16"/>
               </w:rPr>
@@ -1469,29 +1885,10 @@
             <w:r>
               <w:rPr>
                 <w:rFonts w:ascii="Verdana" w:hAnsi="Verdana"/>
-                <w:i/>
                 <w:sz w:val="18"/>
                 <w:szCs w:val="16"/>
               </w:rPr>
-              <w:t>Diseño de la interfaz y las características del sistema.</w:t>
-            </w:r>
-            <w:r>
-              <w:rPr>
-                <w:rFonts w:ascii="Verdana" w:hAnsi="Verdana"/>
-                <w:i/>
-                <w:sz w:val="18"/>
-                <w:szCs w:val="16"/>
-              </w:rPr>
-              <w:t xml:space="preserve"> - </w:t>
-            </w:r>
-            <w:r>
-              <w:rPr>
-                <w:rFonts w:ascii="Verdana" w:hAnsi="Verdana"/>
-                <w:i/>
-                <w:sz w:val="18"/>
-                <w:szCs w:val="16"/>
-              </w:rPr>
-              <w:t>La interfaz de usuario debe ajustarse a las características del sistema de la empresa, dentro de la cual estará incorporado el sistema de gestión y ventas de repostería.</w:t>
+              <w:t>Diseño de la interfaz y las características del sistema. - La interfaz de usuario debe ajustarse a las características del sistema de la empresa, dentro de la cual estará incorporado el sistema de gestión y ventas de repostería.</w:t>
             </w:r>
           </w:p>
           <w:p>
@@ -1504,7 +1901,6 @@
               <w:jc w:val="both"/>
               <w:rPr>
                 <w:rFonts w:ascii="Verdana" w:hAnsi="Verdana"/>
-                <w:i/>
                 <w:sz w:val="18"/>
                 <w:szCs w:val="16"/>
               </w:rPr>
@@ -1512,29 +1908,10 @@
             <w:r>
               <w:rPr>
                 <w:rFonts w:ascii="Verdana" w:hAnsi="Verdana"/>
-                <w:i/>
                 <w:sz w:val="18"/>
                 <w:szCs w:val="16"/>
               </w:rPr>
-              <w:t>Desempeño</w:t>
-            </w:r>
-            <w:r>
-              <w:rPr>
-                <w:rFonts w:ascii="Verdana" w:hAnsi="Verdana"/>
-                <w:i/>
-                <w:sz w:val="18"/>
-                <w:szCs w:val="16"/>
-              </w:rPr>
-              <w:t xml:space="preserve">. - </w:t>
-            </w:r>
-            <w:r>
-              <w:rPr>
-                <w:rFonts w:ascii="Verdana" w:hAnsi="Verdana"/>
-                <w:i/>
-                <w:sz w:val="18"/>
-                <w:szCs w:val="16"/>
-              </w:rPr>
-              <w:t>Garantizar que el sistema funcione correctamente para los usuarios, con óptimo desempeño del servidor de base de datos. La información almacenada o registros realizados podrán ser consultados y actualizados de manera permanente y concurrente, sin que se afecte el tiempo de resultado de cada proceso.</w:t>
+              <w:t>Desempeño. - Garantizar que el sistema funcione correctamente para los usuarios, con óptimo desempeño del servidor de base de datos. La información almacenada o registros realizados podrán ser consultados y actualizados de manera permanente y concurrente, sin que se afecte el tiempo de resultado de cada proceso.</w:t>
             </w:r>
           </w:p>
           <w:p>
@@ -1547,7 +1924,6 @@
               <w:jc w:val="both"/>
               <w:rPr>
                 <w:rFonts w:ascii="Verdana" w:hAnsi="Verdana"/>
-                <w:i/>
                 <w:sz w:val="18"/>
                 <w:szCs w:val="16"/>
               </w:rPr>
@@ -1555,29 +1931,10 @@
             <w:r>
               <w:rPr>
                 <w:rFonts w:ascii="Verdana" w:hAnsi="Verdana"/>
-                <w:i/>
                 <w:sz w:val="18"/>
                 <w:szCs w:val="16"/>
               </w:rPr>
-              <w:t>Roles de Usuario</w:t>
-            </w:r>
-            <w:r>
-              <w:rPr>
-                <w:rFonts w:ascii="Verdana" w:hAnsi="Verdana"/>
-                <w:i/>
-                <w:sz w:val="18"/>
-                <w:szCs w:val="16"/>
-              </w:rPr>
-              <w:t xml:space="preserve">. - </w:t>
-            </w:r>
-            <w:r>
-              <w:rPr>
-                <w:rFonts w:ascii="Verdana" w:hAnsi="Verdana"/>
-                <w:i/>
-                <w:sz w:val="18"/>
-                <w:szCs w:val="16"/>
-              </w:rPr>
-              <w:t>Se limita el acceso a los módulos del sistema de acuerdo al rol asignado.</w:t>
+              <w:t>Roles de Usuario. - Se limita el acceso a los módulos del sistema de acuerdo al rol asignado.</w:t>
             </w:r>
           </w:p>
           <w:p>
@@ -1590,7 +1947,6 @@
               <w:jc w:val="both"/>
               <w:rPr>
                 <w:rFonts w:ascii="Verdana" w:hAnsi="Verdana"/>
-                <w:i/>
                 <w:sz w:val="18"/>
                 <w:szCs w:val="16"/>
               </w:rPr>
@@ -1598,29 +1954,10 @@
             <w:r>
               <w:rPr>
                 <w:rFonts w:ascii="Verdana" w:hAnsi="Verdana"/>
-                <w:i/>
                 <w:sz w:val="18"/>
                 <w:szCs w:val="16"/>
               </w:rPr>
-              <w:t>Confiabilidad continua del sistema.</w:t>
-            </w:r>
-            <w:r>
-              <w:rPr>
-                <w:rFonts w:ascii="Verdana" w:hAnsi="Verdana"/>
-                <w:i/>
-                <w:sz w:val="18"/>
-                <w:szCs w:val="16"/>
-              </w:rPr>
-              <w:t xml:space="preserve"> - </w:t>
-            </w:r>
-            <w:r>
-              <w:rPr>
-                <w:rFonts w:ascii="Verdana" w:hAnsi="Verdana"/>
-                <w:i/>
-                <w:sz w:val="18"/>
-                <w:szCs w:val="16"/>
-              </w:rPr>
-              <w:t>La disponibilidad del sistema debe ser continua con un nivel de servicio para los usuarios de 7 días por 24 horas, garantizando un esquema adecuado que permita mitigar posibles fallos en cualquiera de sus componentes por error de operatividad, fenómenos naturales o causas impredecibles.</w:t>
+              <w:t>Confiabilidad continua del sistema. - La disponibilidad del sistema debe ser continua con un nivel de servicio para los usuarios de 7 días por 24 horas, garantizando un esquema adecuado que permita mitigar posibles fallos en cualquiera de sus componentes por error de operatividad, fenómenos naturales o causas impredecibles.</w:t>
             </w:r>
           </w:p>
           <w:p>
@@ -1633,7 +1970,6 @@
               <w:jc w:val="both"/>
               <w:rPr>
                 <w:rFonts w:ascii="Verdana" w:hAnsi="Verdana"/>
-                <w:i/>
                 <w:sz w:val="18"/>
                 <w:szCs w:val="16"/>
               </w:rPr>
@@ -1641,29 +1977,10 @@
             <w:r>
               <w:rPr>
                 <w:rFonts w:ascii="Verdana" w:hAnsi="Verdana"/>
-                <w:i/>
                 <w:sz w:val="18"/>
                 <w:szCs w:val="16"/>
               </w:rPr>
-              <w:t>Seguridad en información</w:t>
-            </w:r>
-            <w:r>
-              <w:rPr>
-                <w:rFonts w:ascii="Verdana" w:hAnsi="Verdana"/>
-                <w:i/>
-                <w:sz w:val="18"/>
-                <w:szCs w:val="16"/>
-              </w:rPr>
-              <w:t xml:space="preserve">. - </w:t>
-            </w:r>
-            <w:r>
-              <w:rPr>
-                <w:rFonts w:ascii="Verdana" w:hAnsi="Verdana"/>
-                <w:i/>
-                <w:sz w:val="18"/>
-                <w:szCs w:val="16"/>
-              </w:rPr>
-              <w:t>Garantizará la seguridad del sistema con respecto a la información y datos sensibles que se manejan; tales sean dirección, email, números de contacto, usuarios y contraseñas de autenticación.</w:t>
+              <w:t>Seguridad en información. - Garantizará la seguridad del sistema con respecto a la información y datos sensibles que se manejan; tales sean dirección, email, números de contacto, usuarios y contraseñas de autenticación.</w:t>
             </w:r>
           </w:p>
           <w:p>
@@ -1676,7 +1993,6 @@
               <w:jc w:val="both"/>
               <w:rPr>
                 <w:rFonts w:ascii="Verdana" w:hAnsi="Verdana"/>
-                <w:i/>
                 <w:sz w:val="18"/>
                 <w:szCs w:val="16"/>
               </w:rPr>
@@ -1684,11 +2000,9 @@
             <w:r>
               <w:rPr>
                 <w:rFonts w:ascii="Verdana" w:hAnsi="Verdana"/>
-                <w:i/>
                 <w:sz w:val="18"/>
                 <w:szCs w:val="16"/>
               </w:rPr>
-              <w:lastRenderedPageBreak/>
               <w:t>El Cliente (Túnel) tiene los siguientes requisitos:</w:t>
             </w:r>
           </w:p>
@@ -1702,7 +2016,6 @@
               <w:jc w:val="both"/>
               <w:rPr>
                 <w:rFonts w:ascii="Verdana" w:hAnsi="Verdana"/>
-                <w:i/>
                 <w:sz w:val="18"/>
                 <w:szCs w:val="16"/>
               </w:rPr>
@@ -1710,29 +2023,10 @@
             <w:r>
               <w:rPr>
                 <w:rFonts w:ascii="Verdana" w:hAnsi="Verdana"/>
-                <w:i/>
                 <w:sz w:val="18"/>
                 <w:szCs w:val="16"/>
               </w:rPr>
-              <w:t>Página principal de catálogo de productos</w:t>
-            </w:r>
-            <w:r>
-              <w:rPr>
-                <w:rFonts w:ascii="Verdana" w:hAnsi="Verdana"/>
-                <w:i/>
-                <w:sz w:val="18"/>
-                <w:szCs w:val="16"/>
-              </w:rPr>
-              <w:t xml:space="preserve">. - </w:t>
-            </w:r>
-            <w:r>
-              <w:rPr>
-                <w:rFonts w:ascii="Verdana" w:hAnsi="Verdana"/>
-                <w:i/>
-                <w:sz w:val="18"/>
-                <w:szCs w:val="16"/>
-              </w:rPr>
-              <w:t>El catálogo podrá ser visualizado por cualquier persona que acceda a la página web.</w:t>
+              <w:t>Página principal de catálogo de productos. - El catálogo podrá ser visualizado por cualquier persona que acceda a la página web.</w:t>
             </w:r>
           </w:p>
           <w:p>
@@ -1745,7 +2039,6 @@
               <w:jc w:val="both"/>
               <w:rPr>
                 <w:rFonts w:ascii="Verdana" w:hAnsi="Verdana"/>
-                <w:i/>
                 <w:sz w:val="18"/>
                 <w:szCs w:val="16"/>
               </w:rPr>
@@ -1753,29 +2046,10 @@
             <w:r>
               <w:rPr>
                 <w:rFonts w:ascii="Verdana" w:hAnsi="Verdana"/>
-                <w:i/>
                 <w:sz w:val="18"/>
                 <w:szCs w:val="16"/>
               </w:rPr>
-              <w:t>Página de registro del cliente</w:t>
-            </w:r>
-            <w:r>
-              <w:rPr>
-                <w:rFonts w:ascii="Verdana" w:hAnsi="Verdana"/>
-                <w:i/>
-                <w:sz w:val="18"/>
-                <w:szCs w:val="16"/>
-              </w:rPr>
-              <w:t xml:space="preserve">. - </w:t>
-            </w:r>
-            <w:r>
-              <w:rPr>
-                <w:rFonts w:ascii="Verdana" w:hAnsi="Verdana"/>
-                <w:i/>
-                <w:sz w:val="18"/>
-                <w:szCs w:val="16"/>
-              </w:rPr>
-              <w:t>El sistema permitirá al cliente ingresar sus datos para crear su usuario y contraseña.</w:t>
+              <w:t>Página de registro del cliente. - El sistema permitirá al cliente ingresar sus datos para crear su usuario y contraseña.</w:t>
             </w:r>
           </w:p>
           <w:p>
@@ -1788,7 +2062,6 @@
               <w:jc w:val="both"/>
               <w:rPr>
                 <w:rFonts w:ascii="Verdana" w:hAnsi="Verdana"/>
-                <w:i/>
                 <w:sz w:val="18"/>
                 <w:szCs w:val="16"/>
               </w:rPr>
@@ -1796,20 +2069,10 @@
             <w:r>
               <w:rPr>
                 <w:rFonts w:ascii="Verdana" w:hAnsi="Verdana"/>
-                <w:i/>
                 <w:sz w:val="18"/>
                 <w:szCs w:val="16"/>
               </w:rPr>
-              <w:t>Autentificación de Usuario.</w:t>
-            </w:r>
-            <w:r>
-              <w:rPr>
-                <w:rFonts w:ascii="Verdana" w:hAnsi="Verdana"/>
-                <w:i/>
-                <w:sz w:val="18"/>
-                <w:szCs w:val="16"/>
-              </w:rPr>
-              <w:t xml:space="preserve"> -</w:t>
+              <w:t>Autentificación de Usuario. -</w:t>
             </w:r>
             <w:r>
               <w:t xml:space="preserve"> </w:t>
@@ -1817,7 +2080,6 @@
             <w:r>
               <w:rPr>
                 <w:rFonts w:ascii="Verdana" w:hAnsi="Verdana"/>
-                <w:i/>
                 <w:sz w:val="18"/>
                 <w:szCs w:val="16"/>
               </w:rPr>
@@ -1834,7 +2096,6 @@
               <w:jc w:val="both"/>
               <w:rPr>
                 <w:rFonts w:ascii="Verdana" w:hAnsi="Verdana"/>
-                <w:i/>
                 <w:sz w:val="18"/>
                 <w:szCs w:val="16"/>
               </w:rPr>
@@ -1842,20 +2103,10 @@
             <w:r>
               <w:rPr>
                 <w:rFonts w:ascii="Verdana" w:hAnsi="Verdana"/>
-                <w:i/>
                 <w:sz w:val="18"/>
                 <w:szCs w:val="16"/>
               </w:rPr>
-              <w:t>Recuperación de contraseña</w:t>
-            </w:r>
-            <w:r>
-              <w:rPr>
-                <w:rFonts w:ascii="Verdana" w:hAnsi="Verdana"/>
-                <w:i/>
-                <w:sz w:val="18"/>
-                <w:szCs w:val="16"/>
-              </w:rPr>
-              <w:t>. -</w:t>
+              <w:t>Recuperación de contraseña. -</w:t>
             </w:r>
             <w:r>
               <w:t xml:space="preserve"> </w:t>
@@ -1863,7 +2114,6 @@
             <w:r>
               <w:rPr>
                 <w:rFonts w:ascii="Verdana" w:hAnsi="Verdana"/>
-                <w:i/>
                 <w:sz w:val="18"/>
                 <w:szCs w:val="16"/>
               </w:rPr>
@@ -1880,7 +2130,6 @@
               <w:jc w:val="both"/>
               <w:rPr>
                 <w:rFonts w:ascii="Verdana" w:hAnsi="Verdana"/>
-                <w:i/>
                 <w:sz w:val="18"/>
                 <w:szCs w:val="16"/>
               </w:rPr>
@@ -1888,29 +2137,10 @@
             <w:r>
               <w:rPr>
                 <w:rFonts w:ascii="Verdana" w:hAnsi="Verdana"/>
-                <w:i/>
                 <w:sz w:val="18"/>
                 <w:szCs w:val="16"/>
               </w:rPr>
-              <w:t>Página de petición de pedidos en línea</w:t>
-            </w:r>
-            <w:r>
-              <w:rPr>
-                <w:rFonts w:ascii="Verdana" w:hAnsi="Verdana"/>
-                <w:i/>
-                <w:sz w:val="18"/>
-                <w:szCs w:val="16"/>
-              </w:rPr>
-              <w:t xml:space="preserve">. - </w:t>
-            </w:r>
-            <w:r>
-              <w:rPr>
-                <w:rFonts w:ascii="Verdana" w:hAnsi="Verdana"/>
-                <w:i/>
-                <w:sz w:val="18"/>
-                <w:szCs w:val="16"/>
-              </w:rPr>
-              <w:t>El cliente podrá generar un pedido en la página una vez que acceda con su usuario y contraseña.</w:t>
+              <w:t>Página de petición de pedidos en línea. - El cliente podrá generar un pedido en la página una vez que acceda con su usuario y contraseña.</w:t>
             </w:r>
           </w:p>
           <w:p>
@@ -1923,7 +2153,6 @@
               <w:jc w:val="both"/>
               <w:rPr>
                 <w:rFonts w:ascii="Verdana" w:hAnsi="Verdana"/>
-                <w:i/>
                 <w:sz w:val="18"/>
                 <w:szCs w:val="16"/>
               </w:rPr>
@@ -1931,29 +2160,10 @@
             <w:r>
               <w:rPr>
                 <w:rFonts w:ascii="Verdana" w:hAnsi="Verdana"/>
-                <w:i/>
                 <w:sz w:val="18"/>
                 <w:szCs w:val="16"/>
               </w:rPr>
-              <w:t>Página de administración de catálogos productos</w:t>
-            </w:r>
-            <w:r>
-              <w:rPr>
-                <w:rFonts w:ascii="Verdana" w:hAnsi="Verdana"/>
-                <w:i/>
-                <w:sz w:val="18"/>
-                <w:szCs w:val="16"/>
-              </w:rPr>
-              <w:t xml:space="preserve">. - </w:t>
-            </w:r>
-            <w:r>
-              <w:rPr>
-                <w:rFonts w:ascii="Verdana" w:hAnsi="Verdana"/>
-                <w:i/>
-                <w:sz w:val="18"/>
-                <w:szCs w:val="16"/>
-              </w:rPr>
-              <w:t>El administrador deberá poder registrar, habilitar, deshabilitar los productos a ser presentados en la pantalla.</w:t>
+              <w:t>Página de administración de catálogos productos. - El administrador deberá poder registrar, habilitar, deshabilitar los productos a ser presentados en la pantalla.</w:t>
             </w:r>
           </w:p>
           <w:p>
@@ -1966,7 +2176,6 @@
               <w:jc w:val="both"/>
               <w:rPr>
                 <w:rFonts w:ascii="Verdana" w:hAnsi="Verdana"/>
-                <w:i/>
                 <w:sz w:val="18"/>
                 <w:szCs w:val="16"/>
               </w:rPr>
@@ -1974,29 +2183,10 @@
             <w:r>
               <w:rPr>
                 <w:rFonts w:ascii="Verdana" w:hAnsi="Verdana"/>
-                <w:i/>
                 <w:sz w:val="18"/>
                 <w:szCs w:val="16"/>
               </w:rPr>
-              <w:t>Página de administración de usuarios</w:t>
-            </w:r>
-            <w:r>
-              <w:rPr>
-                <w:rFonts w:ascii="Verdana" w:hAnsi="Verdana"/>
-                <w:i/>
-                <w:sz w:val="18"/>
-                <w:szCs w:val="16"/>
-              </w:rPr>
-              <w:t xml:space="preserve">. - </w:t>
-            </w:r>
-            <w:r>
-              <w:rPr>
-                <w:rFonts w:ascii="Verdana" w:hAnsi="Verdana"/>
-                <w:i/>
-                <w:sz w:val="18"/>
-                <w:szCs w:val="16"/>
-              </w:rPr>
-              <w:t>El sistema permitirá habilitar, deshabilitar, creación un usuario con rol de administrador.</w:t>
+              <w:t>Página de administración de usuarios. - El sistema permitirá habilitar, deshabilitar, creación un usuario con rol de administrador.</w:t>
             </w:r>
           </w:p>
           <w:p>
@@ -2009,7 +2199,6 @@
               <w:jc w:val="both"/>
               <w:rPr>
                 <w:rFonts w:ascii="Verdana" w:hAnsi="Verdana"/>
-                <w:i/>
                 <w:sz w:val="18"/>
                 <w:szCs w:val="16"/>
               </w:rPr>
@@ -2017,29 +2206,10 @@
             <w:r>
               <w:rPr>
                 <w:rFonts w:ascii="Verdana" w:hAnsi="Verdana"/>
-                <w:i/>
                 <w:sz w:val="18"/>
                 <w:szCs w:val="16"/>
               </w:rPr>
-              <w:t>Página gestión pedidos</w:t>
-            </w:r>
-            <w:r>
-              <w:rPr>
-                <w:rFonts w:ascii="Verdana" w:hAnsi="Verdana"/>
-                <w:i/>
-                <w:sz w:val="18"/>
-                <w:szCs w:val="16"/>
-              </w:rPr>
-              <w:t xml:space="preserve">. - </w:t>
-            </w:r>
-            <w:r>
-              <w:rPr>
-                <w:rFonts w:ascii="Verdana" w:hAnsi="Verdana"/>
-                <w:i/>
-                <w:sz w:val="18"/>
-                <w:szCs w:val="16"/>
-              </w:rPr>
-              <w:t>Permite al administrador visualizar la información del cliente y pedido, también cancelar o confirmar un pedido.</w:t>
+              <w:t>Página gestión pedidos. - Permite al administrador visualizar la información del cliente y pedido, también cancelar o confirmar un pedido.</w:t>
             </w:r>
           </w:p>
           <w:p>
@@ -2052,7 +2222,6 @@
               <w:jc w:val="both"/>
               <w:rPr>
                 <w:rFonts w:ascii="Verdana" w:hAnsi="Verdana"/>
-                <w:i/>
                 <w:sz w:val="18"/>
                 <w:szCs w:val="16"/>
               </w:rPr>
@@ -2060,29 +2229,10 @@
             <w:r>
               <w:rPr>
                 <w:rFonts w:ascii="Verdana" w:hAnsi="Verdana"/>
-                <w:i/>
                 <w:sz w:val="18"/>
                 <w:szCs w:val="16"/>
               </w:rPr>
-              <w:t>Generación de reportes</w:t>
-            </w:r>
-            <w:r>
-              <w:rPr>
-                <w:rFonts w:ascii="Verdana" w:hAnsi="Verdana"/>
-                <w:i/>
-                <w:sz w:val="18"/>
-                <w:szCs w:val="16"/>
-              </w:rPr>
-              <w:t xml:space="preserve">. - </w:t>
-            </w:r>
-            <w:r>
-              <w:rPr>
-                <w:rFonts w:ascii="Verdana" w:hAnsi="Verdana"/>
-                <w:i/>
-                <w:sz w:val="18"/>
-                <w:szCs w:val="16"/>
-              </w:rPr>
-              <w:t>El sistema permitirá al administrador visualizar en pantalla y exportar el reporte de usuarios registrados en el sistema en formato PDF y exportar el reporte de pedidos de productos realizados en línea en formato PDF.</w:t>
+              <w:t>Generación de reportes. - El sistema permitirá al administrador visualizar en pantalla y exportar el reporte de usuarios registrados en el sistema en formato PDF y exportar el reporte de pedidos de productos realizados en línea en formato PDF.</w:t>
             </w:r>
           </w:p>
           <w:p>
@@ -2099,29 +2249,10 @@
             <w:r>
               <w:rPr>
                 <w:rFonts w:ascii="Verdana" w:hAnsi="Verdana"/>
-                <w:i/>
                 <w:sz w:val="18"/>
                 <w:szCs w:val="16"/>
               </w:rPr>
-              <w:t>Registro y almacenamiento de información</w:t>
-            </w:r>
-            <w:r>
-              <w:rPr>
-                <w:rFonts w:ascii="Verdana" w:hAnsi="Verdana"/>
-                <w:i/>
-                <w:sz w:val="18"/>
-                <w:szCs w:val="16"/>
-              </w:rPr>
-              <w:t xml:space="preserve">. - </w:t>
-            </w:r>
-            <w:r>
-              <w:rPr>
-                <w:rFonts w:ascii="Verdana" w:hAnsi="Verdana"/>
-                <w:i/>
-                <w:sz w:val="18"/>
-                <w:szCs w:val="16"/>
-              </w:rPr>
-              <w:t>Se deberá tener almacenada la información de los usuarios, clientes, productos, pedidos de productos.</w:t>
+              <w:t>Registro y almacenamiento de información. - Se deberá tener almacenada la información de los usuarios, clientes, productos, pedidos de productos.</w:t>
             </w:r>
           </w:p>
         </w:tc>
@@ -2373,7 +2504,17 @@
                 <w:szCs w:val="18"/>
                 <w:lang w:val="es-ES"/>
               </w:rPr>
-              <w:t>Actualmente, algunas PYMES (Pequeñas y medianas empresas) ecuatorianas al no contar con un local físico para ejercer sus actividades comerciales y económicas que aporten a la diversificación de sus sectores de mercado y la generación de empleos, necesitan contar con un sitio web y presencia online para que los clientes y usuarios que estén interesados en comprar los diversos dulces y postres preparados por la empresa lo realicen de forma fácil y segura. Para precautelar su salud y seguridad personal ante la presente pandemia global provocada por el virus Covid-19 que ha golpeado fuertemente los sectores laboral, comercial y económico en todos los continentes alrededor del mundo.</w:t>
+              <w:t xml:space="preserve">Actualmente, algunas PYMES (Pequeñas y medianas empresas) ecuatorianas al no contar con un local físico para ejercer sus actividades comerciales y económicas que aporten a la diversificación de sus sectores de mercado y la generación de empleos, necesitan contar con un sitio web y presencia online para que los clientes y usuarios que estén interesados en comprar los diversos dulces y postres preparados por la empresa lo realicen de forma fácil y segura. Para precautelar </w:t>
+            </w:r>
+            <w:r>
+              <w:rPr>
+                <w:rFonts w:ascii="Verdana" w:hAnsi="Verdana"/>
+                <w:sz w:val="18"/>
+                <w:szCs w:val="18"/>
+                <w:lang w:val="es-ES"/>
+              </w:rPr>
+              <w:lastRenderedPageBreak/>
+              <w:t>su salud y seguridad personal ante la presente pandemia global provocada por el virus Covid-19 que ha golpeado fuertemente los sectores laboral, comercial y económico en todos los continentes alrededor del mundo.</w:t>
             </w:r>
           </w:p>
           <w:p>
@@ -2424,25 +2565,14 @@
                 <w:lang w:val="es-ES"/>
               </w:rPr>
             </w:pPr>
-            <w:proofErr w:type="spellStart"/>
-            <w:r>
-              <w:rPr>
-                <w:rFonts w:ascii="Verdana" w:hAnsi="Verdana"/>
-                <w:sz w:val="18"/>
-                <w:szCs w:val="18"/>
-                <w:lang w:val="es-ES"/>
-              </w:rPr>
-              <w:t>Tlgo</w:t>
-            </w:r>
-            <w:proofErr w:type="spellEnd"/>
-            <w:r>
-              <w:rPr>
-                <w:rFonts w:ascii="Verdana" w:hAnsi="Verdana"/>
-                <w:sz w:val="18"/>
-                <w:szCs w:val="18"/>
-                <w:lang w:val="es-ES"/>
-              </w:rPr>
-              <w:t>. Andrés Javier Rodríguez Quintana -&gt; Líder del proyecto y programador</w:t>
+            <w:r>
+              <w:rPr>
+                <w:rFonts w:ascii="Verdana" w:hAnsi="Verdana"/>
+                <w:sz w:val="18"/>
+                <w:szCs w:val="18"/>
+                <w:lang w:val="es-ES"/>
+              </w:rPr>
+              <w:t>Tlgo. Andrés Javier Rodríguez Quintana -&gt; Líder del proyecto y programador</w:t>
             </w:r>
           </w:p>
           <w:p>
@@ -2460,25 +2590,14 @@
                 <w:lang w:val="es-ES"/>
               </w:rPr>
             </w:pPr>
-            <w:proofErr w:type="spellStart"/>
-            <w:r>
-              <w:rPr>
-                <w:rFonts w:ascii="Verdana" w:hAnsi="Verdana"/>
-                <w:sz w:val="18"/>
-                <w:szCs w:val="18"/>
-                <w:lang w:val="es-ES"/>
-              </w:rPr>
-              <w:t>Tlgo</w:t>
-            </w:r>
-            <w:proofErr w:type="spellEnd"/>
-            <w:r>
-              <w:rPr>
-                <w:rFonts w:ascii="Verdana" w:hAnsi="Verdana"/>
-                <w:sz w:val="18"/>
-                <w:szCs w:val="18"/>
-                <w:lang w:val="es-ES"/>
-              </w:rPr>
-              <w:t xml:space="preserve">. </w:t>
+            <w:r>
+              <w:rPr>
+                <w:rFonts w:ascii="Verdana" w:hAnsi="Verdana"/>
+                <w:sz w:val="18"/>
+                <w:szCs w:val="18"/>
+                <w:lang w:val="es-ES"/>
+              </w:rPr>
+              <w:t xml:space="preserve">Tlgo. </w:t>
             </w:r>
             <w:r>
               <w:rPr>
@@ -2534,25 +2653,14 @@
                 <w:lang w:val="es-ES"/>
               </w:rPr>
             </w:pPr>
-            <w:proofErr w:type="spellStart"/>
-            <w:r>
-              <w:rPr>
-                <w:rFonts w:ascii="Verdana" w:hAnsi="Verdana"/>
-                <w:sz w:val="18"/>
-                <w:szCs w:val="18"/>
-                <w:lang w:val="es-ES"/>
-              </w:rPr>
-              <w:t>Tlgo</w:t>
-            </w:r>
-            <w:proofErr w:type="spellEnd"/>
-            <w:r>
-              <w:rPr>
-                <w:rFonts w:ascii="Verdana" w:hAnsi="Verdana"/>
-                <w:sz w:val="18"/>
-                <w:szCs w:val="18"/>
-                <w:lang w:val="es-ES"/>
-              </w:rPr>
-              <w:t xml:space="preserve">. </w:t>
+            <w:r>
+              <w:rPr>
+                <w:rFonts w:ascii="Verdana" w:hAnsi="Verdana"/>
+                <w:sz w:val="18"/>
+                <w:szCs w:val="18"/>
+                <w:lang w:val="es-ES"/>
+              </w:rPr>
+              <w:t xml:space="preserve">Tlgo. </w:t>
             </w:r>
             <w:r>
               <w:rPr>
@@ -2561,19 +2669,8 @@
                 <w:sz w:val="22"/>
                 <w:lang w:eastAsia="en-US"/>
               </w:rPr>
-              <w:t xml:space="preserve">Fabián Mauricio Díaz </w:t>
-            </w:r>
-            <w:proofErr w:type="spellStart"/>
-            <w:r>
-              <w:rPr>
-                <w:rFonts w:ascii="Calibri" w:eastAsia="DejaVu Sans" w:hAnsi="Calibri" w:cs="Calibri"/>
-                <w:kern w:val="3"/>
-                <w:sz w:val="22"/>
-                <w:lang w:eastAsia="en-US"/>
-              </w:rPr>
-              <w:t>Analuisa</w:t>
-            </w:r>
-            <w:proofErr w:type="spellEnd"/>
+              <w:t>Fabián Mauricio Díaz Analuisa</w:t>
+            </w:r>
             <w:r>
               <w:rPr>
                 <w:rFonts w:ascii="Verdana" w:hAnsi="Verdana"/>
@@ -2599,25 +2696,14 @@
                 <w:lang w:val="es-ES"/>
               </w:rPr>
             </w:pPr>
-            <w:proofErr w:type="spellStart"/>
-            <w:r>
-              <w:rPr>
-                <w:rFonts w:ascii="Verdana" w:hAnsi="Verdana"/>
-                <w:sz w:val="18"/>
-                <w:szCs w:val="18"/>
-                <w:lang w:val="es-ES"/>
-              </w:rPr>
-              <w:t>Tlgo</w:t>
-            </w:r>
-            <w:proofErr w:type="spellEnd"/>
-            <w:r>
-              <w:rPr>
-                <w:rFonts w:ascii="Verdana" w:hAnsi="Verdana"/>
-                <w:sz w:val="18"/>
-                <w:szCs w:val="18"/>
-                <w:lang w:val="es-ES"/>
-              </w:rPr>
-              <w:t xml:space="preserve">. </w:t>
+            <w:r>
+              <w:rPr>
+                <w:rFonts w:ascii="Verdana" w:hAnsi="Verdana"/>
+                <w:sz w:val="18"/>
+                <w:szCs w:val="18"/>
+                <w:lang w:val="es-ES"/>
+              </w:rPr>
+              <w:t xml:space="preserve">Tlgo. </w:t>
             </w:r>
             <w:r>
               <w:rPr>
@@ -2635,19 +2721,8 @@
                 <w:szCs w:val="18"/>
                 <w:lang w:val="es-ES"/>
               </w:rPr>
-              <w:t xml:space="preserve"> -&gt; </w:t>
-            </w:r>
-            <w:proofErr w:type="spellStart"/>
-            <w:r>
-              <w:rPr>
-                <w:rFonts w:ascii="Verdana" w:hAnsi="Verdana"/>
-                <w:sz w:val="18"/>
-                <w:szCs w:val="18"/>
-                <w:lang w:val="es-ES"/>
-              </w:rPr>
-              <w:t>Tester</w:t>
-            </w:r>
-            <w:proofErr w:type="spellEnd"/>
+              <w:t xml:space="preserve"> -&gt; Tester</w:t>
+            </w:r>
           </w:p>
           <w:p>
             <w:pPr>
@@ -2720,6 +2795,7 @@
                       <w:szCs w:val="18"/>
                       <w:lang w:val="es-EC"/>
                     </w:rPr>
+                    <w:lastRenderedPageBreak/>
                     <w:t xml:space="preserve">El proyecto será realizado </w:t>
                   </w:r>
                   <w:r>
@@ -3071,7 +3147,6 @@
                       <w:szCs w:val="18"/>
                       <w:lang w:val="es-EC"/>
                     </w:rPr>
-                    <w:lastRenderedPageBreak/>
                     <w:t>Análisis de alto y bajo nivel con la participación del analista, los integrantes del equipo de desarrollo y el líder del proyecto para disertar los requerimientos del producto backlog.</w:t>
                   </w:r>
                 </w:p>
@@ -3501,12 +3576,17 @@
                     <w:jc w:val="both"/>
                     <w:rPr>
                       <w:rFonts w:ascii="Verdana" w:hAnsi="Verdana"/>
+                      <w:b/>
                       <w:sz w:val="18"/>
                       <w:szCs w:val="18"/>
                       <w:lang w:val="es-EC"/>
                     </w:rPr>
                   </w:pPr>
-                  <w:r>
+                </w:p>
+                <w:p>
+                  <w:pPr>
+                    <w:pStyle w:val="Textoindependiente"/>
+                    <w:jc w:val="both"/>
                     <w:rPr>
                       <w:rFonts w:ascii="Verdana" w:hAnsi="Verdana"/>
                       <w:b/>
@@ -3514,6 +3594,28 @@
                       <w:szCs w:val="18"/>
                       <w:lang w:val="es-EC"/>
                     </w:rPr>
+                  </w:pPr>
+                </w:p>
+                <w:p>
+                  <w:pPr>
+                    <w:pStyle w:val="Textoindependiente"/>
+                    <w:jc w:val="both"/>
+                    <w:rPr>
+                      <w:rFonts w:ascii="Verdana" w:hAnsi="Verdana"/>
+                      <w:sz w:val="18"/>
+                      <w:szCs w:val="18"/>
+                      <w:lang w:val="es-EC"/>
+                    </w:rPr>
+                  </w:pPr>
+                  <w:r>
+                    <w:rPr>
+                      <w:rFonts w:ascii="Verdana" w:hAnsi="Verdana"/>
+                      <w:b/>
+                      <w:sz w:val="18"/>
+                      <w:szCs w:val="18"/>
+                      <w:lang w:val="es-EC"/>
+                    </w:rPr>
+                    <w:lastRenderedPageBreak/>
                     <w:t>CRONOGRAMA DE EJECUCI</w:t>
                   </w:r>
                   <w:r>
@@ -4350,7 +4452,6 @@
                             <w:szCs w:val="18"/>
                             <w:lang w:val="es-EC"/>
                           </w:rPr>
-                          <w:lastRenderedPageBreak/>
                           <w:t>Sprint 7</w:t>
                         </w:r>
                       </w:p>
@@ -4979,7 +5080,17 @@
                             <w:szCs w:val="18"/>
                             <w:lang w:val="es-EC"/>
                           </w:rPr>
-                          <w:t>, Despliegue y estabilización del sistema en Producción</w:t>
+                          <w:t xml:space="preserve">, Despliegue y estabilización del </w:t>
+                        </w:r>
+                        <w:r>
+                          <w:rPr>
+                            <w:rFonts w:ascii="Verdana" w:hAnsi="Verdana"/>
+                            <w:sz w:val="18"/>
+                            <w:szCs w:val="18"/>
+                            <w:lang w:val="es-EC"/>
+                          </w:rPr>
+                          <w:lastRenderedPageBreak/>
+                          <w:t>sistema en Producción</w:t>
                         </w:r>
                       </w:p>
                     </w:tc>
@@ -5007,6 +5118,7 @@
                             <w:szCs w:val="18"/>
                             <w:lang w:val="es-EC"/>
                           </w:rPr>
+                          <w:lastRenderedPageBreak/>
                           <w:t>Sprint 13</w:t>
                         </w:r>
                       </w:p>
@@ -5221,27 +5333,7 @@
                       <w:szCs w:val="18"/>
                       <w:lang w:val="es-EC"/>
                     </w:rPr>
-                    <w:t xml:space="preserve"> 4, compatible con el </w:t>
-                  </w:r>
-                  <w:proofErr w:type="spellStart"/>
-                  <w:r>
-                    <w:rPr>
-                      <w:rFonts w:ascii="Verdana" w:hAnsi="Verdana"/>
-                      <w:sz w:val="18"/>
-                      <w:szCs w:val="18"/>
-                      <w:lang w:val="es-EC"/>
-                    </w:rPr>
-                    <w:t>framework</w:t>
-                  </w:r>
-                  <w:proofErr w:type="spellEnd"/>
-                  <w:r>
-                    <w:rPr>
-                      <w:rFonts w:ascii="Verdana" w:hAnsi="Verdana"/>
-                      <w:sz w:val="18"/>
-                      <w:szCs w:val="18"/>
-                      <w:lang w:val="es-EC"/>
-                    </w:rPr>
-                    <w:t xml:space="preserve"> </w:t>
+                    <w:t xml:space="preserve"> 4, compatible con el framework </w:t>
                   </w:r>
                   <w:proofErr w:type="spellStart"/>
                   <w:r>
@@ -5469,7 +5561,27 @@
                       <w:szCs w:val="18"/>
                       <w:lang w:val="es-EC"/>
                     </w:rPr>
-                    <w:t>Servidor Apache Tomcat 9 para publicación y despliegue de los portales WAR del back-</w:t>
+                    <w:t xml:space="preserve">Servidor Apache Tomcat 9 para publicación y despliegue de los portales </w:t>
+                  </w:r>
+                  <w:proofErr w:type="spellStart"/>
+                  <w:r>
+                    <w:rPr>
+                      <w:rFonts w:ascii="Verdana" w:hAnsi="Verdana"/>
+                      <w:sz w:val="18"/>
+                      <w:szCs w:val="18"/>
+                      <w:lang w:val="es-EC"/>
+                    </w:rPr>
+                    <w:t>WAR</w:t>
+                  </w:r>
+                  <w:proofErr w:type="spellEnd"/>
+                  <w:r>
+                    <w:rPr>
+                      <w:rFonts w:ascii="Verdana" w:hAnsi="Verdana"/>
+                      <w:sz w:val="18"/>
+                      <w:szCs w:val="18"/>
+                      <w:lang w:val="es-EC"/>
+                    </w:rPr>
+                    <w:t xml:space="preserve"> del back-</w:t>
                   </w:r>
                   <w:proofErr w:type="spellStart"/>
                   <w:r>
@@ -5547,7 +5659,6 @@
                       <w:szCs w:val="18"/>
                       <w:lang w:val="es-EC"/>
                     </w:rPr>
-                    <w:lastRenderedPageBreak/>
                     <w:t xml:space="preserve">Repositorio </w:t>
                   </w:r>
                   <w:proofErr w:type="spellStart"/>
@@ -6004,6 +6115,44 @@
                     </w:rPr>
                     <w:t xml:space="preserve"> es para inspeccionar el equipo y levantar las mejoras a ser aplicadas en el siguiente sprint.</w:t>
                   </w:r>
+                </w:p>
+                <w:p>
+                  <w:pPr>
+                    <w:pStyle w:val="Prrafodelista"/>
+                    <w:rPr>
+                      <w:rFonts w:ascii="Verdana" w:hAnsi="Verdana"/>
+                      <w:bCs/>
+                      <w:sz w:val="18"/>
+                      <w:szCs w:val="18"/>
+                      <w:lang w:val="es-EC"/>
+                    </w:rPr>
+                  </w:pPr>
+                </w:p>
+                <w:p>
+                  <w:pPr>
+                    <w:pStyle w:val="Textoindependiente"/>
+                    <w:jc w:val="both"/>
+                    <w:rPr>
+                      <w:rFonts w:ascii="Verdana" w:hAnsi="Verdana"/>
+                      <w:bCs/>
+                      <w:sz w:val="18"/>
+                      <w:szCs w:val="18"/>
+                      <w:lang w:val="es-EC"/>
+                    </w:rPr>
+                  </w:pPr>
+                </w:p>
+                <w:p>
+                  <w:pPr>
+                    <w:pStyle w:val="Textoindependiente"/>
+                    <w:jc w:val="both"/>
+                    <w:rPr>
+                      <w:rFonts w:ascii="Verdana" w:hAnsi="Verdana"/>
+                      <w:bCs/>
+                      <w:sz w:val="18"/>
+                      <w:szCs w:val="18"/>
+                      <w:lang w:val="es-EC"/>
+                    </w:rPr>
+                  </w:pPr>
                 </w:p>
                 <w:p>
                   <w:pPr>
@@ -6049,10 +6198,7 @@
               <w:right w:val="single" w:sz="4" w:space="0" w:color="auto"/>
             </w:tcBorders>
           </w:tcPr>
-          <w:p>
-            <w:bookmarkStart w:id="0" w:name="_GoBack"/>
-            <w:bookmarkEnd w:id="0"/>
-          </w:p>
+          <w:p/>
           <w:tbl>
             <w:tblPr>
               <w:tblW w:w="8849" w:type="dxa"/>
@@ -6736,7 +6882,6 @@
                       <w:szCs w:val="18"/>
                       <w:lang w:val="es-EC"/>
                     </w:rPr>
-                    <w:lastRenderedPageBreak/>
                     <w:t>R002</w:t>
                   </w:r>
                 </w:p>
@@ -7149,17 +7294,15 @@
                     </w:rPr>
                     <w:t xml:space="preserve">, y no mantener una validación de datos con fuentes fidedigna que certifiquen </w:t>
                   </w:r>
-                  <w:proofErr w:type="gramStart"/>
-                  <w:r>
-                    <w:rPr>
-                      <w:rFonts w:ascii="Verdana" w:hAnsi="Verdana"/>
-                      <w:sz w:val="18"/>
-                      <w:szCs w:val="18"/>
-                      <w:lang w:val="es-EC"/>
-                    </w:rPr>
-                    <w:t>al identificación</w:t>
-                  </w:r>
-                  <w:proofErr w:type="gramEnd"/>
+                  <w:r>
+                    <w:rPr>
+                      <w:rFonts w:ascii="Verdana" w:hAnsi="Verdana"/>
+                      <w:sz w:val="18"/>
+                      <w:szCs w:val="18"/>
+                      <w:lang w:val="es-EC"/>
+                    </w:rPr>
+                    <w:t>a la identificación</w:t>
+                  </w:r>
                   <w:r>
                     <w:rPr>
                       <w:rFonts w:ascii="Verdana" w:hAnsi="Verdana"/>
@@ -7608,6 +7751,14 @@
                 <w:szCs w:val="16"/>
               </w:rPr>
             </w:pPr>
+            <w:r>
+              <w:rPr>
+                <w:rFonts w:ascii="Verdana" w:hAnsi="Verdana"/>
+                <w:sz w:val="18"/>
+                <w:szCs w:val="18"/>
+              </w:rPr>
+              <w:t>Inicio de Proyecto.</w:t>
+            </w:r>
           </w:p>
         </w:tc>
         <w:tc>
@@ -7621,6 +7772,9 @@
           <w:p>
             <w:pPr>
               <w:pStyle w:val="Textoindependiente"/>
+              <w:tabs>
+                <w:tab w:val="left" w:pos="2276"/>
+              </w:tabs>
               <w:jc w:val="both"/>
               <w:rPr>
                 <w:rFonts w:ascii="Verdana" w:hAnsi="Verdana"/>
@@ -7629,6 +7783,30 @@
                 <w:szCs w:val="16"/>
               </w:rPr>
             </w:pPr>
+            <w:r>
+              <w:rPr>
+                <w:rFonts w:ascii="Verdana" w:hAnsi="Verdana"/>
+                <w:sz w:val="18"/>
+                <w:szCs w:val="18"/>
+              </w:rPr>
+              <w:t xml:space="preserve">Lunes 22 de </w:t>
+            </w:r>
+            <w:r>
+              <w:rPr>
+                <w:rFonts w:ascii="Verdana" w:hAnsi="Verdana"/>
+                <w:sz w:val="18"/>
+                <w:szCs w:val="18"/>
+              </w:rPr>
+              <w:t>f</w:t>
+            </w:r>
+            <w:r>
+              <w:rPr>
+                <w:rFonts w:ascii="Verdana" w:hAnsi="Verdana"/>
+                <w:sz w:val="18"/>
+                <w:szCs w:val="18"/>
+              </w:rPr>
+              <w:t>ebrero</w:t>
+            </w:r>
           </w:p>
         </w:tc>
       </w:tr>
@@ -7649,6 +7827,10 @@
           <w:p>
             <w:pPr>
               <w:pStyle w:val="Textoindependiente"/>
+              <w:numPr>
+                <w:ilvl w:val="0"/>
+                <w:numId w:val="16"/>
+              </w:numPr>
               <w:tabs>
                 <w:tab w:val="left" w:pos="2276"/>
               </w:tabs>
@@ -7659,6 +7841,14 @@
                 <w:szCs w:val="18"/>
               </w:rPr>
             </w:pPr>
+            <w:r>
+              <w:rPr>
+                <w:rFonts w:ascii="Verdana" w:hAnsi="Verdana"/>
+                <w:sz w:val="18"/>
+                <w:szCs w:val="18"/>
+              </w:rPr>
+              <w:t>Gestión del proyecto.</w:t>
+            </w:r>
           </w:p>
         </w:tc>
         <w:tc>
@@ -7682,6 +7872,87 @@
                 <w:szCs w:val="18"/>
               </w:rPr>
             </w:pPr>
+            <w:r>
+              <w:rPr>
+                <w:rFonts w:ascii="Verdana" w:hAnsi="Verdana"/>
+                <w:sz w:val="18"/>
+                <w:szCs w:val="18"/>
+              </w:rPr>
+              <w:t>Del 22 de febrero al 10 de septiembre</w:t>
+            </w:r>
+          </w:p>
+        </w:tc>
+      </w:tr>
+      <w:tr>
+        <w:trPr>
+          <w:cantSplit/>
+          <w:trHeight w:val="227"/>
+          <w:jc w:val="center"/>
+        </w:trPr>
+        <w:tc>
+          <w:tcPr>
+            <w:tcW w:w="4461" w:type="dxa"/>
+            <w:gridSpan w:val="7"/>
+            <w:tcBorders>
+              <w:bottom w:val="single" w:sz="4" w:space="0" w:color="auto"/>
+            </w:tcBorders>
+          </w:tcPr>
+          <w:p>
+            <w:pPr>
+              <w:pStyle w:val="Textoindependiente"/>
+              <w:numPr>
+                <w:ilvl w:val="0"/>
+                <w:numId w:val="16"/>
+              </w:numPr>
+              <w:tabs>
+                <w:tab w:val="left" w:pos="2276"/>
+              </w:tabs>
+              <w:jc w:val="both"/>
+              <w:rPr>
+                <w:rFonts w:ascii="Verdana" w:hAnsi="Verdana"/>
+                <w:sz w:val="18"/>
+                <w:szCs w:val="18"/>
+              </w:rPr>
+            </w:pPr>
+            <w:r>
+              <w:rPr>
+                <w:rFonts w:ascii="Verdana" w:hAnsi="Verdana"/>
+                <w:sz w:val="18"/>
+                <w:szCs w:val="18"/>
+              </w:rPr>
+              <w:t>Definición y planificación del proyecto.</w:t>
+            </w:r>
+          </w:p>
+        </w:tc>
+        <w:tc>
+          <w:tcPr>
+            <w:tcW w:w="4465" w:type="dxa"/>
+            <w:gridSpan w:val="4"/>
+            <w:tcBorders>
+              <w:bottom w:val="single" w:sz="4" w:space="0" w:color="auto"/>
+            </w:tcBorders>
+          </w:tcPr>
+          <w:p>
+            <w:pPr>
+              <w:pStyle w:val="Textoindependiente"/>
+              <w:tabs>
+                <w:tab w:val="left" w:pos="2276"/>
+              </w:tabs>
+              <w:jc w:val="both"/>
+              <w:rPr>
+                <w:rFonts w:ascii="Verdana" w:hAnsi="Verdana"/>
+                <w:sz w:val="18"/>
+                <w:szCs w:val="18"/>
+              </w:rPr>
+            </w:pPr>
+            <w:r>
+              <w:rPr>
+                <w:rFonts w:ascii="Verdana" w:hAnsi="Verdana"/>
+                <w:sz w:val="18"/>
+                <w:szCs w:val="18"/>
+              </w:rPr>
+              <w:t>Del 22 febrero al 26 de febrero</w:t>
+            </w:r>
           </w:p>
         </w:tc>
       </w:tr>
@@ -7699,6 +7970,10 @@
           <w:p>
             <w:pPr>
               <w:pStyle w:val="Textoindependiente"/>
+              <w:numPr>
+                <w:ilvl w:val="0"/>
+                <w:numId w:val="16"/>
+              </w:numPr>
               <w:tabs>
                 <w:tab w:val="left" w:pos="2276"/>
               </w:tabs>
@@ -7709,6 +7984,14 @@
                 <w:szCs w:val="18"/>
               </w:rPr>
             </w:pPr>
+            <w:r>
+              <w:rPr>
+                <w:rFonts w:ascii="Verdana" w:hAnsi="Verdana"/>
+                <w:sz w:val="18"/>
+                <w:szCs w:val="18"/>
+              </w:rPr>
+              <w:t>Contratos</w:t>
+            </w:r>
           </w:p>
         </w:tc>
         <w:tc>
@@ -7729,6 +8012,14 @@
                 <w:szCs w:val="18"/>
               </w:rPr>
             </w:pPr>
+            <w:r>
+              <w:rPr>
+                <w:rFonts w:ascii="Verdana" w:hAnsi="Verdana"/>
+                <w:sz w:val="18"/>
+                <w:szCs w:val="18"/>
+              </w:rPr>
+              <w:t>Del 01 de marzo al 05 de marzo</w:t>
+            </w:r>
           </w:p>
         </w:tc>
       </w:tr>
@@ -7746,6 +8037,10 @@
           <w:p>
             <w:pPr>
               <w:pStyle w:val="Textoindependiente"/>
+              <w:numPr>
+                <w:ilvl w:val="0"/>
+                <w:numId w:val="16"/>
+              </w:numPr>
               <w:tabs>
                 <w:tab w:val="left" w:pos="2276"/>
               </w:tabs>
@@ -7756,6 +8051,14 @@
                 <w:szCs w:val="18"/>
               </w:rPr>
             </w:pPr>
+            <w:r>
+              <w:rPr>
+                <w:rFonts w:ascii="Verdana" w:hAnsi="Verdana"/>
+                <w:sz w:val="18"/>
+                <w:szCs w:val="18"/>
+              </w:rPr>
+              <w:t>Desarrollo y ejecución del proyecto.</w:t>
+            </w:r>
           </w:p>
         </w:tc>
         <w:tc>
@@ -7776,6 +8079,144 @@
                 <w:szCs w:val="18"/>
               </w:rPr>
             </w:pPr>
+            <w:r>
+              <w:rPr>
+                <w:rFonts w:ascii="Verdana" w:hAnsi="Verdana"/>
+                <w:sz w:val="18"/>
+                <w:szCs w:val="18"/>
+              </w:rPr>
+              <w:t>Del 01 de marzo al 03 de septiembre</w:t>
+            </w:r>
+          </w:p>
+        </w:tc>
+      </w:tr>
+      <w:tr>
+        <w:trPr>
+          <w:cantSplit/>
+          <w:trHeight w:val="227"/>
+          <w:jc w:val="center"/>
+        </w:trPr>
+        <w:tc>
+          <w:tcPr>
+            <w:tcW w:w="4461" w:type="dxa"/>
+            <w:gridSpan w:val="7"/>
+          </w:tcPr>
+          <w:p>
+            <w:pPr>
+              <w:pStyle w:val="Textoindependiente"/>
+              <w:numPr>
+                <w:ilvl w:val="0"/>
+                <w:numId w:val="16"/>
+              </w:numPr>
+              <w:tabs>
+                <w:tab w:val="left" w:pos="2276"/>
+              </w:tabs>
+              <w:jc w:val="both"/>
+              <w:rPr>
+                <w:rFonts w:ascii="Verdana" w:hAnsi="Verdana"/>
+                <w:sz w:val="18"/>
+                <w:szCs w:val="18"/>
+              </w:rPr>
+            </w:pPr>
+            <w:r>
+              <w:rPr>
+                <w:rFonts w:ascii="Verdana" w:hAnsi="Verdana"/>
+                <w:sz w:val="18"/>
+                <w:szCs w:val="18"/>
+              </w:rPr>
+              <w:t>Entrega de informes.</w:t>
+            </w:r>
+          </w:p>
+        </w:tc>
+        <w:tc>
+          <w:tcPr>
+            <w:tcW w:w="4465" w:type="dxa"/>
+            <w:gridSpan w:val="4"/>
+          </w:tcPr>
+          <w:p>
+            <w:pPr>
+              <w:pStyle w:val="Textoindependiente"/>
+              <w:tabs>
+                <w:tab w:val="left" w:pos="2276"/>
+              </w:tabs>
+              <w:jc w:val="both"/>
+              <w:rPr>
+                <w:rFonts w:ascii="Verdana" w:hAnsi="Verdana"/>
+                <w:sz w:val="18"/>
+                <w:szCs w:val="18"/>
+              </w:rPr>
+            </w:pPr>
+            <w:r>
+              <w:rPr>
+                <w:rFonts w:ascii="Verdana" w:hAnsi="Verdana"/>
+                <w:sz w:val="18"/>
+                <w:szCs w:val="18"/>
+              </w:rPr>
+              <w:t>Del 06 de septiembre al 10 de septiembre</w:t>
+            </w:r>
+          </w:p>
+        </w:tc>
+      </w:tr>
+      <w:tr>
+        <w:trPr>
+          <w:cantSplit/>
+          <w:trHeight w:val="227"/>
+          <w:jc w:val="center"/>
+        </w:trPr>
+        <w:tc>
+          <w:tcPr>
+            <w:tcW w:w="4461" w:type="dxa"/>
+            <w:gridSpan w:val="7"/>
+          </w:tcPr>
+          <w:p>
+            <w:pPr>
+              <w:pStyle w:val="Textoindependiente"/>
+              <w:tabs>
+                <w:tab w:val="left" w:pos="2276"/>
+              </w:tabs>
+              <w:jc w:val="both"/>
+              <w:rPr>
+                <w:rFonts w:ascii="Verdana" w:hAnsi="Verdana"/>
+                <w:sz w:val="18"/>
+                <w:szCs w:val="18"/>
+              </w:rPr>
+            </w:pPr>
+            <w:r>
+              <w:rPr>
+                <w:rFonts w:ascii="Verdana" w:hAnsi="Verdana"/>
+                <w:sz w:val="18"/>
+                <w:szCs w:val="18"/>
+              </w:rPr>
+              <w:t>Fin de Proyecto.</w:t>
+            </w:r>
+          </w:p>
+        </w:tc>
+        <w:tc>
+          <w:tcPr>
+            <w:tcW w:w="4465" w:type="dxa"/>
+            <w:gridSpan w:val="4"/>
+          </w:tcPr>
+          <w:p>
+            <w:pPr>
+              <w:pStyle w:val="Textoindependiente"/>
+              <w:tabs>
+                <w:tab w:val="left" w:pos="2276"/>
+              </w:tabs>
+              <w:jc w:val="both"/>
+              <w:rPr>
+                <w:rFonts w:ascii="Verdana" w:hAnsi="Verdana"/>
+                <w:sz w:val="18"/>
+                <w:szCs w:val="18"/>
+              </w:rPr>
+            </w:pPr>
+            <w:r>
+              <w:rPr>
+                <w:rFonts w:ascii="Verdana" w:hAnsi="Verdana"/>
+                <w:sz w:val="18"/>
+                <w:szCs w:val="18"/>
+              </w:rPr>
+              <w:t>Viernes 10 de septiembre</w:t>
+            </w:r>
           </w:p>
         </w:tc>
       </w:tr>
@@ -8861,19 +9302,8 @@
                 <w:szCs w:val="18"/>
                 <w:lang w:val="es-EC"/>
               </w:rPr>
-              <w:t xml:space="preserve">Fabián Mauricio Díaz </w:t>
-            </w:r>
-            <w:proofErr w:type="spellStart"/>
-            <w:r>
-              <w:rPr>
-                <w:rFonts w:ascii="Verdana" w:hAnsi="Verdana"/>
-                <w:sz w:val="18"/>
-                <w:szCs w:val="18"/>
-                <w:lang w:val="es-EC"/>
-              </w:rPr>
-              <w:t>Analuisa</w:t>
-            </w:r>
-            <w:proofErr w:type="spellEnd"/>
+              <w:t>Fabián Mauricio Díaz Analuisa</w:t>
+            </w:r>
           </w:p>
         </w:tc>
         <w:tc>
@@ -8993,9 +9423,8 @@
                 <w:szCs w:val="18"/>
                 <w:lang w:val="es-EC"/>
               </w:rPr>
-              <w:t xml:space="preserve"> - </w:t>
-            </w:r>
-            <w:proofErr w:type="spellStart"/>
+              <w:t xml:space="preserve"> </w:t>
+            </w:r>
             <w:r>
               <w:rPr>
                 <w:rFonts w:ascii="Verdana" w:hAnsi="Verdana"/>
@@ -9003,9 +9432,17 @@
                 <w:szCs w:val="18"/>
                 <w:lang w:val="es-EC"/>
               </w:rPr>
-              <w:t>Tester</w:t>
-            </w:r>
-            <w:proofErr w:type="spellEnd"/>
+              <w:t>–</w:t>
+            </w:r>
+            <w:r>
+              <w:rPr>
+                <w:rFonts w:ascii="Verdana" w:hAnsi="Verdana"/>
+                <w:sz w:val="18"/>
+                <w:szCs w:val="18"/>
+                <w:lang w:val="es-EC"/>
+              </w:rPr>
+              <w:t xml:space="preserve"> Tester</w:t>
+            </w:r>
           </w:p>
         </w:tc>
       </w:tr>
@@ -9104,7 +9541,25 @@
                 <w:szCs w:val="18"/>
                 <w:lang w:val="es-EC"/>
               </w:rPr>
-              <w:t xml:space="preserve"> - Analista</w:t>
+              <w:t xml:space="preserve"> </w:t>
+            </w:r>
+            <w:r>
+              <w:rPr>
+                <w:rFonts w:ascii="Verdana" w:hAnsi="Verdana"/>
+                <w:sz w:val="18"/>
+                <w:szCs w:val="18"/>
+                <w:lang w:val="es-EC"/>
+              </w:rPr>
+              <w:t>–</w:t>
+            </w:r>
+            <w:r>
+              <w:rPr>
+                <w:rFonts w:ascii="Verdana" w:hAnsi="Verdana"/>
+                <w:sz w:val="18"/>
+                <w:szCs w:val="18"/>
+                <w:lang w:val="es-EC"/>
+              </w:rPr>
+              <w:t xml:space="preserve"> Analista</w:t>
             </w:r>
           </w:p>
         </w:tc>
@@ -9215,7 +9670,6 @@
                 <w:smallCaps/>
                 <w:lang w:val="es-ES"/>
               </w:rPr>
-              <w:lastRenderedPageBreak/>
               <w:t xml:space="preserve">Requisitos de </w:t>
             </w:r>
             <w:r>
@@ -9297,12 +9751,99 @@
           </w:tcPr>
           <w:p>
             <w:pPr>
+              <w:pStyle w:val="Textoindependiente"/>
               <w:jc w:val="both"/>
               <w:rPr>
                 <w:rFonts w:ascii="Verdana" w:hAnsi="Verdana"/>
-                <w:lang w:val="es-PE"/>
-              </w:rPr>
-            </w:pPr>
+                <w:sz w:val="18"/>
+                <w:szCs w:val="18"/>
+                <w:lang w:val="es-EC"/>
+              </w:rPr>
+            </w:pPr>
+            <w:r>
+              <w:rPr>
+                <w:rFonts w:ascii="Verdana" w:hAnsi="Verdana"/>
+                <w:sz w:val="18"/>
+                <w:szCs w:val="18"/>
+                <w:lang w:val="es-EC"/>
+              </w:rPr>
+              <w:t>El proyecto tendrá éxito, si se concluye con la entrega del proyecto en el tiempo establecido, con el presupuesto recomendado y con la satisfacción del cliente (</w:t>
+            </w:r>
+            <w:r>
+              <w:rPr>
+                <w:rFonts w:ascii="Verdana" w:hAnsi="Verdana"/>
+                <w:sz w:val="18"/>
+                <w:szCs w:val="18"/>
+                <w:lang w:val="es-EC"/>
+              </w:rPr>
+              <w:t xml:space="preserve">Janis Gia Quintana - </w:t>
+            </w:r>
+            <w:r>
+              <w:rPr>
+                <w:rFonts w:ascii="Verdana" w:hAnsi="Verdana"/>
+                <w:sz w:val="18"/>
+                <w:szCs w:val="18"/>
+                <w:lang w:val="es-EC"/>
+              </w:rPr>
+              <w:t>Empresa El Túnel).</w:t>
+            </w:r>
+          </w:p>
+          <w:p>
+            <w:pPr>
+              <w:pStyle w:val="Textoindependiente"/>
+              <w:jc w:val="both"/>
+              <w:rPr>
+                <w:rFonts w:ascii="Verdana" w:hAnsi="Verdana"/>
+                <w:sz w:val="18"/>
+                <w:szCs w:val="18"/>
+                <w:lang w:val="es-EC"/>
+              </w:rPr>
+            </w:pPr>
+            <w:r>
+              <w:rPr>
+                <w:rFonts w:ascii="Verdana" w:hAnsi="Verdana"/>
+                <w:sz w:val="18"/>
+                <w:szCs w:val="18"/>
+                <w:lang w:val="es-EC"/>
+              </w:rPr>
+              <w:t xml:space="preserve">La aceptación estará a cargo del cliente </w:t>
+            </w:r>
+            <w:r>
+              <w:rPr>
+                <w:rFonts w:ascii="Verdana" w:hAnsi="Verdana"/>
+                <w:sz w:val="18"/>
+                <w:szCs w:val="18"/>
+                <w:lang w:val="es-EC"/>
+              </w:rPr>
+              <w:t>(</w:t>
+            </w:r>
+            <w:r>
+              <w:rPr>
+                <w:rFonts w:ascii="Verdana" w:hAnsi="Verdana"/>
+                <w:sz w:val="18"/>
+                <w:szCs w:val="18"/>
+                <w:lang w:val="es-EC"/>
+              </w:rPr>
+              <w:t xml:space="preserve">Janis Gia Quintana - </w:t>
+            </w:r>
+            <w:r>
+              <w:rPr>
+                <w:rFonts w:ascii="Verdana" w:hAnsi="Verdana"/>
+                <w:sz w:val="18"/>
+                <w:szCs w:val="18"/>
+                <w:lang w:val="es-EC"/>
+              </w:rPr>
+              <w:t>Empresa El Túnel)</w:t>
+            </w:r>
+            <w:r>
+              <w:rPr>
+                <w:rFonts w:ascii="Verdana" w:hAnsi="Verdana"/>
+                <w:sz w:val="18"/>
+                <w:szCs w:val="18"/>
+                <w:lang w:val="es-EC"/>
+              </w:rPr>
+              <w:t xml:space="preserve"> y supervisado por el líder de proyecto (Andrés Javier Rodríguez Quintana).</w:t>
+            </w:r>
           </w:p>
           <w:p>
             <w:pPr>
@@ -9439,7 +9980,7 @@
               <w:jc w:val="both"/>
               <w:rPr>
                 <w:rFonts w:ascii="Verdana" w:hAnsi="Verdana"/>
-                <w:sz w:val="16"/>
+                <w:sz w:val="18"/>
                 <w:szCs w:val="18"/>
                 <w:lang w:val="es-PE"/>
               </w:rPr>
@@ -9447,47 +9988,11 @@
             <w:r>
               <w:rPr>
                 <w:rFonts w:ascii="Verdana" w:hAnsi="Verdana"/>
-                <w:sz w:val="16"/>
+                <w:sz w:val="18"/>
                 <w:szCs w:val="18"/>
                 <w:lang w:val="es-EC"/>
               </w:rPr>
-              <w:t>El proyecto será cerrado o cancelado siempre y cuando el cliente (</w:t>
-            </w:r>
-            <w:r>
-              <w:rPr>
-                <w:rFonts w:ascii="Verdana" w:hAnsi="Verdana"/>
-                <w:sz w:val="16"/>
-                <w:szCs w:val="18"/>
-                <w:lang w:val="es-EC"/>
-              </w:rPr>
-              <w:t>El Túnel</w:t>
-            </w:r>
-            <w:r>
-              <w:rPr>
-                <w:rFonts w:ascii="Verdana" w:hAnsi="Verdana"/>
-                <w:sz w:val="16"/>
-                <w:szCs w:val="18"/>
-                <w:lang w:val="es-EC"/>
-              </w:rPr>
-              <w:t xml:space="preserve">) desista del proyecto o no lo </w:t>
-            </w:r>
-            <w:r>
-              <w:rPr>
-                <w:rFonts w:ascii="Verdana" w:hAnsi="Verdana"/>
-                <w:sz w:val="16"/>
-                <w:szCs w:val="18"/>
-                <w:lang w:val="es-EC"/>
-              </w:rPr>
-              <w:t>se cumpla con las fechas establecidas de entrega</w:t>
-            </w:r>
-            <w:r>
-              <w:rPr>
-                <w:rFonts w:ascii="Verdana" w:hAnsi="Verdana"/>
-                <w:sz w:val="16"/>
-                <w:szCs w:val="18"/>
-                <w:lang w:val="es-EC"/>
-              </w:rPr>
-              <w:t>.</w:t>
+              <w:t>El proyecto será cerrado o cancelado siempre y cuando el cliente (El Túnel) desista del proyecto o no lo se cumpla con las fechas establecidas de entrega.</w:t>
             </w:r>
           </w:p>
         </w:tc>
@@ -9791,18 +10296,21 @@
           <w:p>
             <w:pPr>
               <w:pStyle w:val="Textoindependiente"/>
-              <w:tabs>
-                <w:tab w:val="left" w:pos="2276"/>
-              </w:tabs>
               <w:jc w:val="both"/>
               <w:rPr>
                 <w:rFonts w:ascii="Verdana" w:hAnsi="Verdana"/>
                 <w:sz w:val="18"/>
-                <w:szCs w:val="16"/>
+                <w:szCs w:val="18"/>
                 <w:lang w:val="es-PE"/>
               </w:rPr>
             </w:pPr>
             <w:r>
+              <w:rPr>
+                <w:rFonts w:ascii="Verdana" w:hAnsi="Verdana"/>
+                <w:sz w:val="18"/>
+                <w:szCs w:val="18"/>
+                <w:lang w:val="es-EC"/>
+              </w:rPr>
               <w:t>Exigir el cumplimiento de los entregables del proyecto.</w:t>
             </w:r>
           </w:p>
@@ -10586,67 +11094,6 @@
     <w:p>
       <w:pPr>
         <w:pStyle w:val="Textoindependiente"/>
-        <w:jc w:val="center"/>
-        <w:rPr>
-          <w:rFonts w:ascii="Verdana" w:hAnsi="Verdana"/>
-          <w:lang w:val="es-PE"/>
-        </w:rPr>
-      </w:pPr>
-    </w:p>
-    <w:p>
-      <w:pPr>
-        <w:pStyle w:val="Textoindependiente"/>
-        <w:jc w:val="center"/>
-        <w:rPr>
-          <w:rFonts w:ascii="Verdana" w:hAnsi="Verdana"/>
-          <w:lang w:val="es-PE"/>
-        </w:rPr>
-      </w:pPr>
-    </w:p>
-    <w:p>
-      <w:pPr>
-        <w:pStyle w:val="Textoindependiente"/>
-        <w:jc w:val="center"/>
-        <w:rPr>
-          <w:rFonts w:ascii="Verdana" w:hAnsi="Verdana"/>
-          <w:lang w:val="es-PE"/>
-        </w:rPr>
-      </w:pPr>
-    </w:p>
-    <w:p>
-      <w:pPr>
-        <w:pStyle w:val="Textoindependiente"/>
-        <w:jc w:val="center"/>
-        <w:rPr>
-          <w:rFonts w:ascii="Verdana" w:hAnsi="Verdana"/>
-          <w:lang w:val="es-PE"/>
-        </w:rPr>
-      </w:pPr>
-    </w:p>
-    <w:p>
-      <w:pPr>
-        <w:pStyle w:val="Textoindependiente"/>
-        <w:jc w:val="center"/>
-        <w:rPr>
-          <w:rFonts w:ascii="Verdana" w:hAnsi="Verdana"/>
-          <w:lang w:val="es-PE"/>
-        </w:rPr>
-      </w:pPr>
-    </w:p>
-    <w:p>
-      <w:pPr>
-        <w:pStyle w:val="Textoindependiente"/>
-        <w:jc w:val="center"/>
-        <w:rPr>
-          <w:rFonts w:ascii="Verdana" w:hAnsi="Verdana"/>
-          <w:lang w:val="es-PE"/>
-        </w:rPr>
-      </w:pPr>
-    </w:p>
-    <w:p>
-      <w:pPr>
-        <w:pStyle w:val="Textoindependiente"/>
-        <w:jc w:val="center"/>
         <w:rPr>
           <w:rFonts w:ascii="Verdana" w:hAnsi="Verdana"/>
           <w:lang w:val="es-PE"/>
@@ -10670,7 +11117,7 @@
 </file>
 
 <file path=word/endnotes.xml><?xml version="1.0" encoding="utf-8"?>
-<w:endnotes xmlns:wpc="http://schemas.microsoft.com/office/word/2010/wordprocessingCanvas" xmlns:cx="http://schemas.microsoft.com/office/drawing/2014/chartex" xmlns:cx1="http://schemas.microsoft.com/office/drawing/2015/9/8/chartex" xmlns:cx2="http://schemas.microsoft.com/office/drawing/2015/10/21/chartex" xmlns:cx3="http://schemas.microsoft.com/office/drawing/2016/5/9/chartex" xmlns:cx4="http://schemas.microsoft.com/office/drawing/2016/5/10/chartex" xmlns:cx5="http://schemas.microsoft.com/office/drawing/2016/5/11/chartex" xmlns:cx6="http://schemas.microsoft.com/office/drawing/2016/5/12/chartex" xmlns:cx7="http://schemas.microsoft.com/office/drawing/2016/5/13/chartex" xmlns:cx8="http://schemas.microsoft.com/office/drawing/2016/5/14/chartex" xmlns:mc="http://schemas.openxmlformats.org/markup-compatibility/2006" xmlns:aink="http://schemas.microsoft.com/office/drawing/2016/ink" xmlns:am3d="http://schemas.microsoft.com/office/drawing/2017/model3d" xmlns:o="urn:schemas-microsoft-com:office:office" xmlns:r="http://schemas.openxmlformats.org/officeDocument/2006/relationships" xmlns:m="http://schemas.openxmlformats.org/officeDocument/2006/math" xmlns:v="urn:schemas-microsoft-com:vml" xmlns:wp14="http://schemas.microsoft.com/office/word/2010/wordprocessingDrawing" xmlns:wp="http://schemas.openxmlformats.org/drawingml/2006/wordprocessingDrawing" xmlns:w10="urn:schemas-microsoft-com:office:word" xmlns:w="http://schemas.openxmlformats.org/wordprocessingml/2006/main" xmlns:w14="http://schemas.microsoft.com/office/word/2010/wordml" xmlns:w15="http://schemas.microsoft.com/office/word/2012/wordml" xmlns:w16cex="http://schemas.microsoft.com/office/word/2018/wordml/cex" xmlns:w16cid="http://schemas.microsoft.com/office/word/2016/wordml/cid" xmlns:w16="http://schemas.microsoft.com/office/word/2018/wordml" xmlns:w16se="http://schemas.microsoft.com/office/word/2015/wordml/symex" xmlns:wpg="http://schemas.microsoft.com/office/word/2010/wordprocessingGroup" xmlns:wpi="http://schemas.microsoft.com/office/word/2010/wordprocessingInk" xmlns:wne="http://schemas.microsoft.com/office/word/2006/wordml" xmlns:wps="http://schemas.microsoft.com/office/word/2010/wordprocessingShape" mc:Ignorable="w14 w15 w16se w16cid w16 w16cex wp14">
+<w:endnotes xmlns:wpc="http://schemas.microsoft.com/office/word/2010/wordprocessingCanvas" xmlns:cx="http://schemas.microsoft.com/office/drawing/2014/chartex" xmlns:cx1="http://schemas.microsoft.com/office/drawing/2015/9/8/chartex" xmlns:cx2="http://schemas.microsoft.com/office/drawing/2015/10/21/chartex" xmlns:cx3="http://schemas.microsoft.com/office/drawing/2016/5/9/chartex" xmlns:cx4="http://schemas.microsoft.com/office/drawing/2016/5/10/chartex" xmlns:cx5="http://schemas.microsoft.com/office/drawing/2016/5/11/chartex" xmlns:cx6="http://schemas.microsoft.com/office/drawing/2016/5/12/chartex" xmlns:cx7="http://schemas.microsoft.com/office/drawing/2016/5/13/chartex" xmlns:cx8="http://schemas.microsoft.com/office/drawing/2016/5/14/chartex" xmlns:mc="http://schemas.openxmlformats.org/markup-compatibility/2006" xmlns:aink="http://schemas.microsoft.com/office/drawing/2016/ink" xmlns:am3d="http://schemas.microsoft.com/office/drawing/2017/model3d" xmlns:o="urn:schemas-microsoft-com:office:office" xmlns:r="http://schemas.openxmlformats.org/officeDocument/2006/relationships" xmlns:m="http://schemas.openxmlformats.org/officeDocument/2006/math" xmlns:v="urn:schemas-microsoft-com:vml" xmlns:wp14="http://schemas.microsoft.com/office/word/2010/wordprocessingDrawing" xmlns:wp="http://schemas.openxmlformats.org/drawingml/2006/wordprocessingDrawing" xmlns:w10="urn:schemas-microsoft-com:office:word" xmlns:w="http://schemas.openxmlformats.org/wordprocessingml/2006/main" xmlns:w14="http://schemas.microsoft.com/office/word/2010/wordml" xmlns:w15="http://schemas.microsoft.com/office/word/2012/wordml" xmlns:w16cid="http://schemas.microsoft.com/office/word/2016/wordml/cid" xmlns:w16se="http://schemas.microsoft.com/office/word/2015/wordml/symex" xmlns:wpg="http://schemas.microsoft.com/office/word/2010/wordprocessingGroup" xmlns:wpi="http://schemas.microsoft.com/office/word/2010/wordprocessingInk" xmlns:wne="http://schemas.microsoft.com/office/word/2006/wordml" xmlns:wps="http://schemas.microsoft.com/office/word/2010/wordprocessingShape" mc:Ignorable="w14 w15 w16se w16cid wp14">
   <w:endnote w:type="separator" w:id="-1">
     <w:p>
       <w:pPr>
@@ -10695,7 +11142,7 @@
 </file>
 
 <file path=word/footer1.xml><?xml version="1.0" encoding="utf-8"?>
-<w:ftr xmlns:wpc="http://schemas.microsoft.com/office/word/2010/wordprocessingCanvas" xmlns:cx="http://schemas.microsoft.com/office/drawing/2014/chartex" xmlns:cx1="http://schemas.microsoft.com/office/drawing/2015/9/8/chartex" xmlns:cx2="http://schemas.microsoft.com/office/drawing/2015/10/21/chartex" xmlns:cx3="http://schemas.microsoft.com/office/drawing/2016/5/9/chartex" xmlns:cx4="http://schemas.microsoft.com/office/drawing/2016/5/10/chartex" xmlns:cx5="http://schemas.microsoft.com/office/drawing/2016/5/11/chartex" xmlns:cx6="http://schemas.microsoft.com/office/drawing/2016/5/12/chartex" xmlns:cx7="http://schemas.microsoft.com/office/drawing/2016/5/13/chartex" xmlns:cx8="http://schemas.microsoft.com/office/drawing/2016/5/14/chartex" xmlns:mc="http://schemas.openxmlformats.org/markup-compatibility/2006" xmlns:aink="http://schemas.microsoft.com/office/drawing/2016/ink" xmlns:am3d="http://schemas.microsoft.com/office/drawing/2017/model3d" xmlns:o="urn:schemas-microsoft-com:office:office" xmlns:r="http://schemas.openxmlformats.org/officeDocument/2006/relationships" xmlns:m="http://schemas.openxmlformats.org/officeDocument/2006/math" xmlns:v="urn:schemas-microsoft-com:vml" xmlns:wp14="http://schemas.microsoft.com/office/word/2010/wordprocessingDrawing" xmlns:wp="http://schemas.openxmlformats.org/drawingml/2006/wordprocessingDrawing" xmlns:w10="urn:schemas-microsoft-com:office:word" xmlns:w="http://schemas.openxmlformats.org/wordprocessingml/2006/main" xmlns:w14="http://schemas.microsoft.com/office/word/2010/wordml" xmlns:w15="http://schemas.microsoft.com/office/word/2012/wordml" xmlns:w16cex="http://schemas.microsoft.com/office/word/2018/wordml/cex" xmlns:w16cid="http://schemas.microsoft.com/office/word/2016/wordml/cid" xmlns:w16="http://schemas.microsoft.com/office/word/2018/wordml" xmlns:w16se="http://schemas.microsoft.com/office/word/2015/wordml/symex" xmlns:wpg="http://schemas.microsoft.com/office/word/2010/wordprocessingGroup" xmlns:wpi="http://schemas.microsoft.com/office/word/2010/wordprocessingInk" xmlns:wne="http://schemas.microsoft.com/office/word/2006/wordml" xmlns:wps="http://schemas.microsoft.com/office/word/2010/wordprocessingShape" mc:Ignorable="w14 w15 w16se w16cid w16 w16cex wp14">
+<w:ftr xmlns:wpc="http://schemas.microsoft.com/office/word/2010/wordprocessingCanvas" xmlns:cx="http://schemas.microsoft.com/office/drawing/2014/chartex" xmlns:cx1="http://schemas.microsoft.com/office/drawing/2015/9/8/chartex" xmlns:cx2="http://schemas.microsoft.com/office/drawing/2015/10/21/chartex" xmlns:cx3="http://schemas.microsoft.com/office/drawing/2016/5/9/chartex" xmlns:cx4="http://schemas.microsoft.com/office/drawing/2016/5/10/chartex" xmlns:cx5="http://schemas.microsoft.com/office/drawing/2016/5/11/chartex" xmlns:cx6="http://schemas.microsoft.com/office/drawing/2016/5/12/chartex" xmlns:cx7="http://schemas.microsoft.com/office/drawing/2016/5/13/chartex" xmlns:cx8="http://schemas.microsoft.com/office/drawing/2016/5/14/chartex" xmlns:mc="http://schemas.openxmlformats.org/markup-compatibility/2006" xmlns:aink="http://schemas.microsoft.com/office/drawing/2016/ink" xmlns:am3d="http://schemas.microsoft.com/office/drawing/2017/model3d" xmlns:o="urn:schemas-microsoft-com:office:office" xmlns:r="http://schemas.openxmlformats.org/officeDocument/2006/relationships" xmlns:m="http://schemas.openxmlformats.org/officeDocument/2006/math" xmlns:v="urn:schemas-microsoft-com:vml" xmlns:wp14="http://schemas.microsoft.com/office/word/2010/wordprocessingDrawing" xmlns:wp="http://schemas.openxmlformats.org/drawingml/2006/wordprocessingDrawing" xmlns:w10="urn:schemas-microsoft-com:office:word" xmlns:w="http://schemas.openxmlformats.org/wordprocessingml/2006/main" xmlns:w14="http://schemas.microsoft.com/office/word/2010/wordml" xmlns:w15="http://schemas.microsoft.com/office/word/2012/wordml" xmlns:w16cid="http://schemas.microsoft.com/office/word/2016/wordml/cid" xmlns:w16se="http://schemas.microsoft.com/office/word/2015/wordml/symex" xmlns:wpg="http://schemas.microsoft.com/office/word/2010/wordprocessingGroup" xmlns:wpi="http://schemas.microsoft.com/office/word/2010/wordprocessingInk" xmlns:wne="http://schemas.microsoft.com/office/word/2006/wordml" xmlns:wps="http://schemas.microsoft.com/office/word/2010/wordprocessingShape" mc:Ignorable="w14 w15 w16se w16cid wp14">
   <w:tbl>
     <w:tblPr>
       <w:tblW w:w="0" w:type="auto"/>
@@ -10736,6 +11183,7 @@
             </w:rPr>
             <w:t xml:space="preserve">El logotipo </w:t>
           </w:r>
+          <w:proofErr w:type="spellStart"/>
           <w:r>
             <w:rPr>
               <w:rFonts w:ascii="Verdana" w:hAnsi="Verdana"/>
@@ -10743,7 +11191,17 @@
               <w:szCs w:val="14"/>
               <w:lang w:val="es-ES"/>
             </w:rPr>
-            <w:t xml:space="preserve">PMI </w:t>
+            <w:t>PMI</w:t>
+          </w:r>
+          <w:proofErr w:type="spellEnd"/>
+          <w:r>
+            <w:rPr>
+              <w:rFonts w:ascii="Verdana" w:hAnsi="Verdana"/>
+              <w:sz w:val="14"/>
+              <w:szCs w:val="14"/>
+              <w:lang w:val="es-ES"/>
+            </w:rPr>
+            <w:t xml:space="preserve"> </w:t>
           </w:r>
           <w:proofErr w:type="spellStart"/>
           <w:r>
@@ -10821,27 +11279,7 @@
               <w:szCs w:val="14"/>
               <w:lang w:val="es-ES"/>
             </w:rPr>
-            <w:t xml:space="preserve"> marca registrada del Project Management </w:t>
-          </w:r>
-          <w:proofErr w:type="spellStart"/>
-          <w:r>
-            <w:rPr>
-              <w:rFonts w:ascii="Verdana" w:hAnsi="Verdana"/>
-              <w:sz w:val="14"/>
-              <w:szCs w:val="14"/>
-              <w:lang w:val="es-ES"/>
-            </w:rPr>
-            <w:t>Institute</w:t>
-          </w:r>
-          <w:proofErr w:type="spellEnd"/>
-          <w:r>
-            <w:rPr>
-              <w:rFonts w:ascii="Verdana" w:hAnsi="Verdana"/>
-              <w:sz w:val="14"/>
-              <w:szCs w:val="14"/>
-              <w:lang w:val="es-ES"/>
-            </w:rPr>
-            <w:t>, Inc.</w:t>
+            <w:t xml:space="preserve"> marca registrada del Project Management Institute, Inc.</w:t>
           </w:r>
         </w:p>
         <w:p>
@@ -10878,7 +11316,7 @@
 </file>
 
 <file path=word/footer2.xml><?xml version="1.0" encoding="utf-8"?>
-<w:ftr xmlns:wpc="http://schemas.microsoft.com/office/word/2010/wordprocessingCanvas" xmlns:cx="http://schemas.microsoft.com/office/drawing/2014/chartex" xmlns:cx1="http://schemas.microsoft.com/office/drawing/2015/9/8/chartex" xmlns:cx2="http://schemas.microsoft.com/office/drawing/2015/10/21/chartex" xmlns:cx3="http://schemas.microsoft.com/office/drawing/2016/5/9/chartex" xmlns:cx4="http://schemas.microsoft.com/office/drawing/2016/5/10/chartex" xmlns:cx5="http://schemas.microsoft.com/office/drawing/2016/5/11/chartex" xmlns:cx6="http://schemas.microsoft.com/office/drawing/2016/5/12/chartex" xmlns:cx7="http://schemas.microsoft.com/office/drawing/2016/5/13/chartex" xmlns:cx8="http://schemas.microsoft.com/office/drawing/2016/5/14/chartex" xmlns:mc="http://schemas.openxmlformats.org/markup-compatibility/2006" xmlns:aink="http://schemas.microsoft.com/office/drawing/2016/ink" xmlns:am3d="http://schemas.microsoft.com/office/drawing/2017/model3d" xmlns:o="urn:schemas-microsoft-com:office:office" xmlns:r="http://schemas.openxmlformats.org/officeDocument/2006/relationships" xmlns:m="http://schemas.openxmlformats.org/officeDocument/2006/math" xmlns:v="urn:schemas-microsoft-com:vml" xmlns:wp14="http://schemas.microsoft.com/office/word/2010/wordprocessingDrawing" xmlns:wp="http://schemas.openxmlformats.org/drawingml/2006/wordprocessingDrawing" xmlns:w10="urn:schemas-microsoft-com:office:word" xmlns:w="http://schemas.openxmlformats.org/wordprocessingml/2006/main" xmlns:w14="http://schemas.microsoft.com/office/word/2010/wordml" xmlns:w15="http://schemas.microsoft.com/office/word/2012/wordml" xmlns:w16cex="http://schemas.microsoft.com/office/word/2018/wordml/cex" xmlns:w16cid="http://schemas.microsoft.com/office/word/2016/wordml/cid" xmlns:w16="http://schemas.microsoft.com/office/word/2018/wordml" xmlns:w16se="http://schemas.microsoft.com/office/word/2015/wordml/symex" xmlns:wpg="http://schemas.microsoft.com/office/word/2010/wordprocessingGroup" xmlns:wpi="http://schemas.microsoft.com/office/word/2010/wordprocessingInk" xmlns:wne="http://schemas.microsoft.com/office/word/2006/wordml" xmlns:wps="http://schemas.microsoft.com/office/word/2010/wordprocessingShape" mc:Ignorable="w14 w15 w16se w16cid w16 w16cex wp14">
+<w:ftr xmlns:wpc="http://schemas.microsoft.com/office/word/2010/wordprocessingCanvas" xmlns:cx="http://schemas.microsoft.com/office/drawing/2014/chartex" xmlns:cx1="http://schemas.microsoft.com/office/drawing/2015/9/8/chartex" xmlns:cx2="http://schemas.microsoft.com/office/drawing/2015/10/21/chartex" xmlns:cx3="http://schemas.microsoft.com/office/drawing/2016/5/9/chartex" xmlns:cx4="http://schemas.microsoft.com/office/drawing/2016/5/10/chartex" xmlns:cx5="http://schemas.microsoft.com/office/drawing/2016/5/11/chartex" xmlns:cx6="http://schemas.microsoft.com/office/drawing/2016/5/12/chartex" xmlns:cx7="http://schemas.microsoft.com/office/drawing/2016/5/13/chartex" xmlns:cx8="http://schemas.microsoft.com/office/drawing/2016/5/14/chartex" xmlns:mc="http://schemas.openxmlformats.org/markup-compatibility/2006" xmlns:aink="http://schemas.microsoft.com/office/drawing/2016/ink" xmlns:am3d="http://schemas.microsoft.com/office/drawing/2017/model3d" xmlns:o="urn:schemas-microsoft-com:office:office" xmlns:r="http://schemas.openxmlformats.org/officeDocument/2006/relationships" xmlns:m="http://schemas.openxmlformats.org/officeDocument/2006/math" xmlns:v="urn:schemas-microsoft-com:vml" xmlns:wp14="http://schemas.microsoft.com/office/word/2010/wordprocessingDrawing" xmlns:wp="http://schemas.openxmlformats.org/drawingml/2006/wordprocessingDrawing" xmlns:w10="urn:schemas-microsoft-com:office:word" xmlns:w="http://schemas.openxmlformats.org/wordprocessingml/2006/main" xmlns:w14="http://schemas.microsoft.com/office/word/2010/wordml" xmlns:w15="http://schemas.microsoft.com/office/word/2012/wordml" xmlns:w16cid="http://schemas.microsoft.com/office/word/2016/wordml/cid" xmlns:w16se="http://schemas.microsoft.com/office/word/2015/wordml/symex" xmlns:wpg="http://schemas.microsoft.com/office/word/2010/wordprocessingGroup" xmlns:wpi="http://schemas.microsoft.com/office/word/2010/wordprocessingInk" xmlns:wne="http://schemas.microsoft.com/office/word/2006/wordml" xmlns:wps="http://schemas.microsoft.com/office/word/2010/wordprocessingShape" mc:Ignorable="w14 w15 w16se w16cid wp14">
   <w:tbl>
     <w:tblPr>
       <w:tblW w:w="0" w:type="auto"/>
@@ -10921,38 +11359,18 @@
             </w:rPr>
             <w:t xml:space="preserve">Contacto: </w:t>
           </w:r>
-          <w:r>
-            <w:fldChar w:fldCharType="begin"/>
-          </w:r>
-          <w:r>
-            <w:rPr>
-              <w:lang w:val="es-EC"/>
-            </w:rPr>
-            <w:instrText xml:space="preserve"> HYPERLINK "mailto:informes@dharma-consulting.com" </w:instrText>
-          </w:r>
-          <w:r>
-            <w:fldChar w:fldCharType="separate"/>
-          </w:r>
-          <w:r>
-            <w:rPr>
-              <w:rStyle w:val="Hipervnculo"/>
-              <w:rFonts w:ascii="Verdana" w:hAnsi="Verdana"/>
-              <w:sz w:val="16"/>
-              <w:szCs w:val="16"/>
-              <w:lang w:val="es-ES"/>
-            </w:rPr>
-            <w:t>informes@dharma-consulting.com</w:t>
-          </w:r>
-          <w:r>
-            <w:rPr>
-              <w:rStyle w:val="Hipervnculo"/>
-              <w:rFonts w:ascii="Verdana" w:hAnsi="Verdana"/>
-              <w:sz w:val="16"/>
-              <w:szCs w:val="16"/>
-              <w:lang w:val="es-ES"/>
-            </w:rPr>
-            <w:fldChar w:fldCharType="end"/>
-          </w:r>
+          <w:hyperlink r:id="rId1" w:history="1">
+            <w:r>
+              <w:rPr>
+                <w:rStyle w:val="Hipervnculo"/>
+                <w:rFonts w:ascii="Verdana" w:hAnsi="Verdana"/>
+                <w:sz w:val="16"/>
+                <w:szCs w:val="16"/>
+                <w:lang w:val="es-ES"/>
+              </w:rPr>
+              <w:t>informes@dharma-consulting.com</w:t>
+            </w:r>
+          </w:hyperlink>
           <w:r>
             <w:rPr>
               <w:rFonts w:ascii="Verdana" w:hAnsi="Verdana"/>
@@ -10962,38 +11380,18 @@
             </w:rPr>
             <w:t xml:space="preserve">  Página Web: </w:t>
           </w:r>
-          <w:r>
-            <w:fldChar w:fldCharType="begin"/>
-          </w:r>
-          <w:r>
-            <w:rPr>
-              <w:lang w:val="es-EC"/>
-            </w:rPr>
-            <w:instrText xml:space="preserve"> HYPERLINK "http://www.dharmacon.net" </w:instrText>
-          </w:r>
-          <w:r>
-            <w:fldChar w:fldCharType="separate"/>
-          </w:r>
-          <w:r>
-            <w:rPr>
-              <w:rStyle w:val="Hipervnculo"/>
-              <w:rFonts w:ascii="Verdana" w:hAnsi="Verdana"/>
-              <w:sz w:val="16"/>
-              <w:szCs w:val="16"/>
-              <w:lang w:val="es-ES"/>
-            </w:rPr>
-            <w:t>www.dharmacon.net</w:t>
-          </w:r>
-          <w:r>
-            <w:rPr>
-              <w:rStyle w:val="Hipervnculo"/>
-              <w:rFonts w:ascii="Verdana" w:hAnsi="Verdana"/>
-              <w:sz w:val="16"/>
-              <w:szCs w:val="16"/>
-              <w:lang w:val="es-ES"/>
-            </w:rPr>
-            <w:fldChar w:fldCharType="end"/>
-          </w:r>
+          <w:hyperlink r:id="rId2" w:history="1">
+            <w:r>
+              <w:rPr>
+                <w:rStyle w:val="Hipervnculo"/>
+                <w:rFonts w:ascii="Verdana" w:hAnsi="Verdana"/>
+                <w:sz w:val="16"/>
+                <w:szCs w:val="16"/>
+                <w:lang w:val="es-ES"/>
+              </w:rPr>
+              <w:t>www.dharmacon.net</w:t>
+            </w:r>
+          </w:hyperlink>
         </w:p>
         <w:p>
           <w:pPr>
@@ -11044,7 +11442,27 @@
               <w:szCs w:val="14"/>
               <w:lang w:val="es-PE"/>
             </w:rPr>
-            <w:t xml:space="preserve">logotipo PMI </w:t>
+            <w:t xml:space="preserve">logotipo </w:t>
+          </w:r>
+          <w:proofErr w:type="spellStart"/>
+          <w:r>
+            <w:rPr>
+              <w:rFonts w:ascii="Verdana" w:hAnsi="Verdana"/>
+              <w:sz w:val="14"/>
+              <w:szCs w:val="14"/>
+              <w:lang w:val="es-PE"/>
+            </w:rPr>
+            <w:t>PMI</w:t>
+          </w:r>
+          <w:proofErr w:type="spellEnd"/>
+          <w:r>
+            <w:rPr>
+              <w:rFonts w:ascii="Verdana" w:hAnsi="Verdana"/>
+              <w:sz w:val="14"/>
+              <w:szCs w:val="14"/>
+              <w:lang w:val="es-PE"/>
+            </w:rPr>
+            <w:t xml:space="preserve"> </w:t>
           </w:r>
           <w:proofErr w:type="spellStart"/>
           <w:r>
@@ -11104,27 +11522,7 @@
               <w:szCs w:val="14"/>
               <w:lang w:val="es-PE"/>
             </w:rPr>
-            <w:t xml:space="preserve"> es una marca registrada del Project Management </w:t>
-          </w:r>
-          <w:proofErr w:type="spellStart"/>
-          <w:r>
-            <w:rPr>
-              <w:rFonts w:ascii="Verdana" w:hAnsi="Verdana"/>
-              <w:sz w:val="14"/>
-              <w:szCs w:val="14"/>
-              <w:lang w:val="es-PE"/>
-            </w:rPr>
-            <w:t>Institute</w:t>
-          </w:r>
-          <w:proofErr w:type="spellEnd"/>
-          <w:r>
-            <w:rPr>
-              <w:rFonts w:ascii="Verdana" w:hAnsi="Verdana"/>
-              <w:sz w:val="14"/>
-              <w:szCs w:val="14"/>
-              <w:lang w:val="es-PE"/>
-            </w:rPr>
-            <w:t>, Inc.</w:t>
+            <w:t xml:space="preserve"> es una marca registrada del Project Management Institute, Inc.</w:t>
           </w:r>
         </w:p>
         <w:p>
@@ -11148,27 +11546,7 @@
               <w:szCs w:val="16"/>
               <w:lang w:val="es-ES"/>
             </w:rPr>
-            <w:t xml:space="preserve">Dharma </w:t>
-          </w:r>
-          <w:proofErr w:type="spellStart"/>
-          <w:r>
-            <w:rPr>
-              <w:rFonts w:ascii="Verdana" w:hAnsi="Verdana"/>
-              <w:sz w:val="14"/>
-              <w:szCs w:val="16"/>
-              <w:lang w:val="es-ES"/>
-            </w:rPr>
-            <w:t>Consulting</w:t>
-          </w:r>
-          <w:proofErr w:type="spellEnd"/>
-          <w:r>
-            <w:rPr>
-              <w:rFonts w:ascii="Verdana" w:hAnsi="Verdana"/>
-              <w:sz w:val="14"/>
-              <w:szCs w:val="16"/>
-              <w:lang w:val="es-ES"/>
-            </w:rPr>
-            <w:t xml:space="preserve"> como un </w:t>
+            <w:t xml:space="preserve">Dharma Consulting como un </w:t>
           </w:r>
           <w:proofErr w:type="spellStart"/>
           <w:r>
@@ -11228,7 +11606,7 @@
               <w:szCs w:val="16"/>
               <w:lang w:val="es-ES"/>
             </w:rPr>
-            <w:t xml:space="preserve"> (R.E.P.) ha sido revisada y aprobada por el Project Management </w:t>
+            <w:t xml:space="preserve"> (</w:t>
           </w:r>
           <w:proofErr w:type="spellStart"/>
           <w:r>
@@ -11238,7 +11616,7 @@
               <w:szCs w:val="16"/>
               <w:lang w:val="es-ES"/>
             </w:rPr>
-            <w:t>Institute</w:t>
+            <w:t>R.E.P</w:t>
           </w:r>
           <w:proofErr w:type="spellEnd"/>
           <w:r>
@@ -11248,7 +11626,27 @@
               <w:szCs w:val="16"/>
               <w:lang w:val="es-ES"/>
             </w:rPr>
-            <w:t xml:space="preserve"> (PMI) para otorgar unidades de desarrollo profesional (</w:t>
+            <w:t>.) ha sido revisada y aprobada por el Project Management Institute (</w:t>
+          </w:r>
+          <w:proofErr w:type="spellStart"/>
+          <w:r>
+            <w:rPr>
+              <w:rFonts w:ascii="Verdana" w:hAnsi="Verdana"/>
+              <w:sz w:val="14"/>
+              <w:szCs w:val="16"/>
+              <w:lang w:val="es-ES"/>
+            </w:rPr>
+            <w:t>PMI</w:t>
+          </w:r>
+          <w:proofErr w:type="spellEnd"/>
+          <w:r>
+            <w:rPr>
+              <w:rFonts w:ascii="Verdana" w:hAnsi="Verdana"/>
+              <w:sz w:val="14"/>
+              <w:szCs w:val="16"/>
+              <w:lang w:val="es-ES"/>
+            </w:rPr>
+            <w:t>) para otorgar unidades de desarrollo profesional (</w:t>
           </w:r>
           <w:proofErr w:type="spellStart"/>
           <w:r>
@@ -11268,27 +11666,7 @@
               <w:szCs w:val="16"/>
               <w:lang w:val="es-ES"/>
             </w:rPr>
-            <w:t xml:space="preserve">) por sus cursos. Dharma </w:t>
-          </w:r>
-          <w:proofErr w:type="spellStart"/>
-          <w:r>
-            <w:rPr>
-              <w:rFonts w:ascii="Verdana" w:hAnsi="Verdana"/>
-              <w:sz w:val="14"/>
-              <w:szCs w:val="16"/>
-              <w:lang w:val="es-ES"/>
-            </w:rPr>
-            <w:t>Consulting</w:t>
-          </w:r>
-          <w:proofErr w:type="spellEnd"/>
-          <w:r>
-            <w:rPr>
-              <w:rFonts w:ascii="Verdana" w:hAnsi="Verdana"/>
-              <w:sz w:val="14"/>
-              <w:szCs w:val="16"/>
-              <w:lang w:val="es-ES"/>
-            </w:rPr>
-            <w:t xml:space="preserve"> ha aceptado regirse por los criterios establecidos de aseguramiento de calidad del PMI.</w:t>
+            <w:t>) por sus cursos. Dharma Consulting ha aceptado regirse por los criterios establecidos de aseguramiento de calidad del PMI.</w:t>
           </w:r>
         </w:p>
       </w:tc>
@@ -11316,7 +11694,7 @@
 </file>
 
 <file path=word/footnotes.xml><?xml version="1.0" encoding="utf-8"?>
-<w:footnotes xmlns:wpc="http://schemas.microsoft.com/office/word/2010/wordprocessingCanvas" xmlns:cx="http://schemas.microsoft.com/office/drawing/2014/chartex" xmlns:cx1="http://schemas.microsoft.com/office/drawing/2015/9/8/chartex" xmlns:cx2="http://schemas.microsoft.com/office/drawing/2015/10/21/chartex" xmlns:cx3="http://schemas.microsoft.com/office/drawing/2016/5/9/chartex" xmlns:cx4="http://schemas.microsoft.com/office/drawing/2016/5/10/chartex" xmlns:cx5="http://schemas.microsoft.com/office/drawing/2016/5/11/chartex" xmlns:cx6="http://schemas.microsoft.com/office/drawing/2016/5/12/chartex" xmlns:cx7="http://schemas.microsoft.com/office/drawing/2016/5/13/chartex" xmlns:cx8="http://schemas.microsoft.com/office/drawing/2016/5/14/chartex" xmlns:mc="http://schemas.openxmlformats.org/markup-compatibility/2006" xmlns:aink="http://schemas.microsoft.com/office/drawing/2016/ink" xmlns:am3d="http://schemas.microsoft.com/office/drawing/2017/model3d" xmlns:o="urn:schemas-microsoft-com:office:office" xmlns:r="http://schemas.openxmlformats.org/officeDocument/2006/relationships" xmlns:m="http://schemas.openxmlformats.org/officeDocument/2006/math" xmlns:v="urn:schemas-microsoft-com:vml" xmlns:wp14="http://schemas.microsoft.com/office/word/2010/wordprocessingDrawing" xmlns:wp="http://schemas.openxmlformats.org/drawingml/2006/wordprocessingDrawing" xmlns:w10="urn:schemas-microsoft-com:office:word" xmlns:w="http://schemas.openxmlformats.org/wordprocessingml/2006/main" xmlns:w14="http://schemas.microsoft.com/office/word/2010/wordml" xmlns:w15="http://schemas.microsoft.com/office/word/2012/wordml" xmlns:w16cex="http://schemas.microsoft.com/office/word/2018/wordml/cex" xmlns:w16cid="http://schemas.microsoft.com/office/word/2016/wordml/cid" xmlns:w16="http://schemas.microsoft.com/office/word/2018/wordml" xmlns:w16se="http://schemas.microsoft.com/office/word/2015/wordml/symex" xmlns:wpg="http://schemas.microsoft.com/office/word/2010/wordprocessingGroup" xmlns:wpi="http://schemas.microsoft.com/office/word/2010/wordprocessingInk" xmlns:wne="http://schemas.microsoft.com/office/word/2006/wordml" xmlns:wps="http://schemas.microsoft.com/office/word/2010/wordprocessingShape" mc:Ignorable="w14 w15 w16se w16cid w16 w16cex wp14">
+<w:footnotes xmlns:wpc="http://schemas.microsoft.com/office/word/2010/wordprocessingCanvas" xmlns:cx="http://schemas.microsoft.com/office/drawing/2014/chartex" xmlns:cx1="http://schemas.microsoft.com/office/drawing/2015/9/8/chartex" xmlns:cx2="http://schemas.microsoft.com/office/drawing/2015/10/21/chartex" xmlns:cx3="http://schemas.microsoft.com/office/drawing/2016/5/9/chartex" xmlns:cx4="http://schemas.microsoft.com/office/drawing/2016/5/10/chartex" xmlns:cx5="http://schemas.microsoft.com/office/drawing/2016/5/11/chartex" xmlns:cx6="http://schemas.microsoft.com/office/drawing/2016/5/12/chartex" xmlns:cx7="http://schemas.microsoft.com/office/drawing/2016/5/13/chartex" xmlns:cx8="http://schemas.microsoft.com/office/drawing/2016/5/14/chartex" xmlns:mc="http://schemas.openxmlformats.org/markup-compatibility/2006" xmlns:aink="http://schemas.microsoft.com/office/drawing/2016/ink" xmlns:am3d="http://schemas.microsoft.com/office/drawing/2017/model3d" xmlns:o="urn:schemas-microsoft-com:office:office" xmlns:r="http://schemas.openxmlformats.org/officeDocument/2006/relationships" xmlns:m="http://schemas.openxmlformats.org/officeDocument/2006/math" xmlns:v="urn:schemas-microsoft-com:vml" xmlns:wp14="http://schemas.microsoft.com/office/word/2010/wordprocessingDrawing" xmlns:wp="http://schemas.openxmlformats.org/drawingml/2006/wordprocessingDrawing" xmlns:w10="urn:schemas-microsoft-com:office:word" xmlns:w="http://schemas.openxmlformats.org/wordprocessingml/2006/main" xmlns:w14="http://schemas.microsoft.com/office/word/2010/wordml" xmlns:w15="http://schemas.microsoft.com/office/word/2012/wordml" xmlns:w16cid="http://schemas.microsoft.com/office/word/2016/wordml/cid" xmlns:w16se="http://schemas.microsoft.com/office/word/2015/wordml/symex" xmlns:wpg="http://schemas.microsoft.com/office/word/2010/wordprocessingGroup" xmlns:wpi="http://schemas.microsoft.com/office/word/2010/wordprocessingInk" xmlns:wne="http://schemas.microsoft.com/office/word/2006/wordml" xmlns:wps="http://schemas.microsoft.com/office/word/2010/wordprocessingShape" mc:Ignorable="w14 w15 w16se w16cid wp14">
   <w:footnote w:type="separator" w:id="-1">
     <w:p>
       <w:pPr>
@@ -11341,7 +11719,7 @@
 </file>
 
 <file path=word/header1.xml><?xml version="1.0" encoding="utf-8"?>
-<w:hdr xmlns:wpc="http://schemas.microsoft.com/office/word/2010/wordprocessingCanvas" xmlns:cx="http://schemas.microsoft.com/office/drawing/2014/chartex" xmlns:cx1="http://schemas.microsoft.com/office/drawing/2015/9/8/chartex" xmlns:cx2="http://schemas.microsoft.com/office/drawing/2015/10/21/chartex" xmlns:cx3="http://schemas.microsoft.com/office/drawing/2016/5/9/chartex" xmlns:cx4="http://schemas.microsoft.com/office/drawing/2016/5/10/chartex" xmlns:cx5="http://schemas.microsoft.com/office/drawing/2016/5/11/chartex" xmlns:cx6="http://schemas.microsoft.com/office/drawing/2016/5/12/chartex" xmlns:cx7="http://schemas.microsoft.com/office/drawing/2016/5/13/chartex" xmlns:cx8="http://schemas.microsoft.com/office/drawing/2016/5/14/chartex" xmlns:mc="http://schemas.openxmlformats.org/markup-compatibility/2006" xmlns:aink="http://schemas.microsoft.com/office/drawing/2016/ink" xmlns:am3d="http://schemas.microsoft.com/office/drawing/2017/model3d" xmlns:o="urn:schemas-microsoft-com:office:office" xmlns:r="http://schemas.openxmlformats.org/officeDocument/2006/relationships" xmlns:m="http://schemas.openxmlformats.org/officeDocument/2006/math" xmlns:v="urn:schemas-microsoft-com:vml" xmlns:wp14="http://schemas.microsoft.com/office/word/2010/wordprocessingDrawing" xmlns:wp="http://schemas.openxmlformats.org/drawingml/2006/wordprocessingDrawing" xmlns:w10="urn:schemas-microsoft-com:office:word" xmlns:w="http://schemas.openxmlformats.org/wordprocessingml/2006/main" xmlns:w14="http://schemas.microsoft.com/office/word/2010/wordml" xmlns:w15="http://schemas.microsoft.com/office/word/2012/wordml" xmlns:w16cex="http://schemas.microsoft.com/office/word/2018/wordml/cex" xmlns:w16cid="http://schemas.microsoft.com/office/word/2016/wordml/cid" xmlns:w16="http://schemas.microsoft.com/office/word/2018/wordml" xmlns:w16se="http://schemas.microsoft.com/office/word/2015/wordml/symex" xmlns:wpg="http://schemas.microsoft.com/office/word/2010/wordprocessingGroup" xmlns:wpi="http://schemas.microsoft.com/office/word/2010/wordprocessingInk" xmlns:wne="http://schemas.microsoft.com/office/word/2006/wordml" xmlns:wps="http://schemas.microsoft.com/office/word/2010/wordprocessingShape" mc:Ignorable="w14 w15 w16se w16cid w16 w16cex wp14">
+<w:hdr xmlns:wpc="http://schemas.microsoft.com/office/word/2010/wordprocessingCanvas" xmlns:cx="http://schemas.microsoft.com/office/drawing/2014/chartex" xmlns:cx1="http://schemas.microsoft.com/office/drawing/2015/9/8/chartex" xmlns:cx2="http://schemas.microsoft.com/office/drawing/2015/10/21/chartex" xmlns:cx3="http://schemas.microsoft.com/office/drawing/2016/5/9/chartex" xmlns:cx4="http://schemas.microsoft.com/office/drawing/2016/5/10/chartex" xmlns:cx5="http://schemas.microsoft.com/office/drawing/2016/5/11/chartex" xmlns:cx6="http://schemas.microsoft.com/office/drawing/2016/5/12/chartex" xmlns:cx7="http://schemas.microsoft.com/office/drawing/2016/5/13/chartex" xmlns:cx8="http://schemas.microsoft.com/office/drawing/2016/5/14/chartex" xmlns:mc="http://schemas.openxmlformats.org/markup-compatibility/2006" xmlns:aink="http://schemas.microsoft.com/office/drawing/2016/ink" xmlns:am3d="http://schemas.microsoft.com/office/drawing/2017/model3d" xmlns:o="urn:schemas-microsoft-com:office:office" xmlns:r="http://schemas.openxmlformats.org/officeDocument/2006/relationships" xmlns:m="http://schemas.openxmlformats.org/officeDocument/2006/math" xmlns:v="urn:schemas-microsoft-com:vml" xmlns:wp14="http://schemas.microsoft.com/office/word/2010/wordprocessingDrawing" xmlns:wp="http://schemas.openxmlformats.org/drawingml/2006/wordprocessingDrawing" xmlns:w10="urn:schemas-microsoft-com:office:word" xmlns:w="http://schemas.openxmlformats.org/wordprocessingml/2006/main" xmlns:w14="http://schemas.microsoft.com/office/word/2010/wordml" xmlns:w15="http://schemas.microsoft.com/office/word/2012/wordml" xmlns:w16cid="http://schemas.microsoft.com/office/word/2016/wordml/cid" xmlns:w16se="http://schemas.microsoft.com/office/word/2015/wordml/symex" xmlns:wpg="http://schemas.microsoft.com/office/word/2010/wordprocessingGroup" xmlns:wpi="http://schemas.microsoft.com/office/word/2010/wordprocessingInk" xmlns:wne="http://schemas.microsoft.com/office/word/2006/wordml" xmlns:wps="http://schemas.microsoft.com/office/word/2010/wordprocessingShape" mc:Ignorable="w14 w15 w16se w16cid wp14">
   <w:p>
     <w:pPr>
       <w:pStyle w:val="Encabezado"/>
@@ -11410,7 +11788,7 @@
 </file>
 
 <file path=word/header2.xml><?xml version="1.0" encoding="utf-8"?>
-<w:hdr xmlns:wpc="http://schemas.microsoft.com/office/word/2010/wordprocessingCanvas" xmlns:cx="http://schemas.microsoft.com/office/drawing/2014/chartex" xmlns:cx1="http://schemas.microsoft.com/office/drawing/2015/9/8/chartex" xmlns:cx2="http://schemas.microsoft.com/office/drawing/2015/10/21/chartex" xmlns:cx3="http://schemas.microsoft.com/office/drawing/2016/5/9/chartex" xmlns:cx4="http://schemas.microsoft.com/office/drawing/2016/5/10/chartex" xmlns:cx5="http://schemas.microsoft.com/office/drawing/2016/5/11/chartex" xmlns:cx6="http://schemas.microsoft.com/office/drawing/2016/5/12/chartex" xmlns:cx7="http://schemas.microsoft.com/office/drawing/2016/5/13/chartex" xmlns:cx8="http://schemas.microsoft.com/office/drawing/2016/5/14/chartex" xmlns:mc="http://schemas.openxmlformats.org/markup-compatibility/2006" xmlns:aink="http://schemas.microsoft.com/office/drawing/2016/ink" xmlns:am3d="http://schemas.microsoft.com/office/drawing/2017/model3d" xmlns:o="urn:schemas-microsoft-com:office:office" xmlns:r="http://schemas.openxmlformats.org/officeDocument/2006/relationships" xmlns:m="http://schemas.openxmlformats.org/officeDocument/2006/math" xmlns:v="urn:schemas-microsoft-com:vml" xmlns:wp14="http://schemas.microsoft.com/office/word/2010/wordprocessingDrawing" xmlns:wp="http://schemas.openxmlformats.org/drawingml/2006/wordprocessingDrawing" xmlns:w10="urn:schemas-microsoft-com:office:word" xmlns:w="http://schemas.openxmlformats.org/wordprocessingml/2006/main" xmlns:w14="http://schemas.microsoft.com/office/word/2010/wordml" xmlns:w15="http://schemas.microsoft.com/office/word/2012/wordml" xmlns:w16cex="http://schemas.microsoft.com/office/word/2018/wordml/cex" xmlns:w16cid="http://schemas.microsoft.com/office/word/2016/wordml/cid" xmlns:w16="http://schemas.microsoft.com/office/word/2018/wordml" xmlns:w16se="http://schemas.microsoft.com/office/word/2015/wordml/symex" xmlns:wpg="http://schemas.microsoft.com/office/word/2010/wordprocessingGroup" xmlns:wpi="http://schemas.microsoft.com/office/word/2010/wordprocessingInk" xmlns:wne="http://schemas.microsoft.com/office/word/2006/wordml" xmlns:wps="http://schemas.microsoft.com/office/word/2010/wordprocessingShape" mc:Ignorable="w14 w15 w16se w16cid w16 w16cex wp14">
+<w:hdr xmlns:wpc="http://schemas.microsoft.com/office/word/2010/wordprocessingCanvas" xmlns:cx="http://schemas.microsoft.com/office/drawing/2014/chartex" xmlns:cx1="http://schemas.microsoft.com/office/drawing/2015/9/8/chartex" xmlns:cx2="http://schemas.microsoft.com/office/drawing/2015/10/21/chartex" xmlns:cx3="http://schemas.microsoft.com/office/drawing/2016/5/9/chartex" xmlns:cx4="http://schemas.microsoft.com/office/drawing/2016/5/10/chartex" xmlns:cx5="http://schemas.microsoft.com/office/drawing/2016/5/11/chartex" xmlns:cx6="http://schemas.microsoft.com/office/drawing/2016/5/12/chartex" xmlns:cx7="http://schemas.microsoft.com/office/drawing/2016/5/13/chartex" xmlns:cx8="http://schemas.microsoft.com/office/drawing/2016/5/14/chartex" xmlns:mc="http://schemas.openxmlformats.org/markup-compatibility/2006" xmlns:aink="http://schemas.microsoft.com/office/drawing/2016/ink" xmlns:am3d="http://schemas.microsoft.com/office/drawing/2017/model3d" xmlns:o="urn:schemas-microsoft-com:office:office" xmlns:r="http://schemas.openxmlformats.org/officeDocument/2006/relationships" xmlns:m="http://schemas.openxmlformats.org/officeDocument/2006/math" xmlns:v="urn:schemas-microsoft-com:vml" xmlns:wp14="http://schemas.microsoft.com/office/word/2010/wordprocessingDrawing" xmlns:wp="http://schemas.openxmlformats.org/drawingml/2006/wordprocessingDrawing" xmlns:w10="urn:schemas-microsoft-com:office:word" xmlns:w="http://schemas.openxmlformats.org/wordprocessingml/2006/main" xmlns:w14="http://schemas.microsoft.com/office/word/2010/wordml" xmlns:w15="http://schemas.microsoft.com/office/word/2012/wordml" xmlns:w16cid="http://schemas.microsoft.com/office/word/2016/wordml/cid" xmlns:w16se="http://schemas.microsoft.com/office/word/2015/wordml/symex" xmlns:wpg="http://schemas.microsoft.com/office/word/2010/wordprocessingGroup" xmlns:wpi="http://schemas.microsoft.com/office/word/2010/wordprocessingInk" xmlns:wne="http://schemas.microsoft.com/office/word/2006/wordml" xmlns:wps="http://schemas.microsoft.com/office/word/2010/wordprocessingShape" mc:Ignorable="w14 w15 w16se w16cid wp14">
   <w:tbl>
     <w:tblPr>
       <w:tblW w:w="9180" w:type="dxa"/>
@@ -11721,7 +12099,7 @@
 </file>
 
 <file path=word/header3.xml><?xml version="1.0" encoding="utf-8"?>
-<w:hdr xmlns:wpc="http://schemas.microsoft.com/office/word/2010/wordprocessingCanvas" xmlns:cx="http://schemas.microsoft.com/office/drawing/2014/chartex" xmlns:cx1="http://schemas.microsoft.com/office/drawing/2015/9/8/chartex" xmlns:cx2="http://schemas.microsoft.com/office/drawing/2015/10/21/chartex" xmlns:cx3="http://schemas.microsoft.com/office/drawing/2016/5/9/chartex" xmlns:cx4="http://schemas.microsoft.com/office/drawing/2016/5/10/chartex" xmlns:cx5="http://schemas.microsoft.com/office/drawing/2016/5/11/chartex" xmlns:cx6="http://schemas.microsoft.com/office/drawing/2016/5/12/chartex" xmlns:cx7="http://schemas.microsoft.com/office/drawing/2016/5/13/chartex" xmlns:cx8="http://schemas.microsoft.com/office/drawing/2016/5/14/chartex" xmlns:mc="http://schemas.openxmlformats.org/markup-compatibility/2006" xmlns:aink="http://schemas.microsoft.com/office/drawing/2016/ink" xmlns:am3d="http://schemas.microsoft.com/office/drawing/2017/model3d" xmlns:o="urn:schemas-microsoft-com:office:office" xmlns:r="http://schemas.openxmlformats.org/officeDocument/2006/relationships" xmlns:m="http://schemas.openxmlformats.org/officeDocument/2006/math" xmlns:v="urn:schemas-microsoft-com:vml" xmlns:wp14="http://schemas.microsoft.com/office/word/2010/wordprocessingDrawing" xmlns:wp="http://schemas.openxmlformats.org/drawingml/2006/wordprocessingDrawing" xmlns:w10="urn:schemas-microsoft-com:office:word" xmlns:w="http://schemas.openxmlformats.org/wordprocessingml/2006/main" xmlns:w14="http://schemas.microsoft.com/office/word/2010/wordml" xmlns:w15="http://schemas.microsoft.com/office/word/2012/wordml" xmlns:w16cex="http://schemas.microsoft.com/office/word/2018/wordml/cex" xmlns:w16cid="http://schemas.microsoft.com/office/word/2016/wordml/cid" xmlns:w16="http://schemas.microsoft.com/office/word/2018/wordml" xmlns:w16se="http://schemas.microsoft.com/office/word/2015/wordml/symex" xmlns:wpg="http://schemas.microsoft.com/office/word/2010/wordprocessingGroup" xmlns:wpi="http://schemas.microsoft.com/office/word/2010/wordprocessingInk" xmlns:wne="http://schemas.microsoft.com/office/word/2006/wordml" xmlns:wps="http://schemas.microsoft.com/office/word/2010/wordprocessingShape" mc:Ignorable="w14 w15 w16se w16cid w16 w16cex wp14">
+<w:hdr xmlns:wpc="http://schemas.microsoft.com/office/word/2010/wordprocessingCanvas" xmlns:cx="http://schemas.microsoft.com/office/drawing/2014/chartex" xmlns:cx1="http://schemas.microsoft.com/office/drawing/2015/9/8/chartex" xmlns:cx2="http://schemas.microsoft.com/office/drawing/2015/10/21/chartex" xmlns:cx3="http://schemas.microsoft.com/office/drawing/2016/5/9/chartex" xmlns:cx4="http://schemas.microsoft.com/office/drawing/2016/5/10/chartex" xmlns:cx5="http://schemas.microsoft.com/office/drawing/2016/5/11/chartex" xmlns:cx6="http://schemas.microsoft.com/office/drawing/2016/5/12/chartex" xmlns:cx7="http://schemas.microsoft.com/office/drawing/2016/5/13/chartex" xmlns:cx8="http://schemas.microsoft.com/office/drawing/2016/5/14/chartex" xmlns:mc="http://schemas.openxmlformats.org/markup-compatibility/2006" xmlns:aink="http://schemas.microsoft.com/office/drawing/2016/ink" xmlns:am3d="http://schemas.microsoft.com/office/drawing/2017/model3d" xmlns:o="urn:schemas-microsoft-com:office:office" xmlns:r="http://schemas.openxmlformats.org/officeDocument/2006/relationships" xmlns:m="http://schemas.openxmlformats.org/officeDocument/2006/math" xmlns:v="urn:schemas-microsoft-com:vml" xmlns:wp14="http://schemas.microsoft.com/office/word/2010/wordprocessingDrawing" xmlns:wp="http://schemas.openxmlformats.org/drawingml/2006/wordprocessingDrawing" xmlns:w10="urn:schemas-microsoft-com:office:word" xmlns:w="http://schemas.openxmlformats.org/wordprocessingml/2006/main" xmlns:w14="http://schemas.microsoft.com/office/word/2010/wordml" xmlns:w15="http://schemas.microsoft.com/office/word/2012/wordml" xmlns:w16cid="http://schemas.microsoft.com/office/word/2016/wordml/cid" xmlns:w16se="http://schemas.microsoft.com/office/word/2015/wordml/symex" xmlns:wpg="http://schemas.microsoft.com/office/word/2010/wordprocessingGroup" xmlns:wpi="http://schemas.microsoft.com/office/word/2010/wordprocessingInk" xmlns:wne="http://schemas.microsoft.com/office/word/2006/wordml" xmlns:wps="http://schemas.microsoft.com/office/word/2010/wordprocessingShape" mc:Ignorable="w14 w15 w16se w16cid wp14">
   <w:tbl>
     <w:tblPr>
       <w:tblW w:w="9180" w:type="dxa"/>
@@ -11986,7 +12364,15 @@
               <w:sz w:val="16"/>
               <w:szCs w:val="16"/>
             </w:rPr>
-            <w:t xml:space="preserve"> 1.0</w:t>
+            <w:t xml:space="preserve"> 1.</w:t>
+          </w:r>
+          <w:r>
+            <w:rPr>
+              <w:rFonts w:ascii="Verdana" w:hAnsi="Verdana"/>
+              <w:sz w:val="16"/>
+              <w:szCs w:val="16"/>
+            </w:rPr>
+            <w:t>1</w:t>
           </w:r>
         </w:p>
       </w:tc>
@@ -12041,7 +12427,7 @@
 </file>
 
 <file path=word/numbering.xml><?xml version="1.0" encoding="utf-8"?>
-<w:numbering xmlns:wpc="http://schemas.microsoft.com/office/word/2010/wordprocessingCanvas" xmlns:cx="http://schemas.microsoft.com/office/drawing/2014/chartex" xmlns:cx1="http://schemas.microsoft.com/office/drawing/2015/9/8/chartex" xmlns:cx2="http://schemas.microsoft.com/office/drawing/2015/10/21/chartex" xmlns:cx3="http://schemas.microsoft.com/office/drawing/2016/5/9/chartex" xmlns:cx4="http://schemas.microsoft.com/office/drawing/2016/5/10/chartex" xmlns:cx5="http://schemas.microsoft.com/office/drawing/2016/5/11/chartex" xmlns:cx6="http://schemas.microsoft.com/office/drawing/2016/5/12/chartex" xmlns:cx7="http://schemas.microsoft.com/office/drawing/2016/5/13/chartex" xmlns:cx8="http://schemas.microsoft.com/office/drawing/2016/5/14/chartex" xmlns:mc="http://schemas.openxmlformats.org/markup-compatibility/2006" xmlns:aink="http://schemas.microsoft.com/office/drawing/2016/ink" xmlns:am3d="http://schemas.microsoft.com/office/drawing/2017/model3d" xmlns:o="urn:schemas-microsoft-com:office:office" xmlns:r="http://schemas.openxmlformats.org/officeDocument/2006/relationships" xmlns:m="http://schemas.openxmlformats.org/officeDocument/2006/math" xmlns:v="urn:schemas-microsoft-com:vml" xmlns:wp14="http://schemas.microsoft.com/office/word/2010/wordprocessingDrawing" xmlns:wp="http://schemas.openxmlformats.org/drawingml/2006/wordprocessingDrawing" xmlns:w10="urn:schemas-microsoft-com:office:word" xmlns:w="http://schemas.openxmlformats.org/wordprocessingml/2006/main" xmlns:w14="http://schemas.microsoft.com/office/word/2010/wordml" xmlns:w15="http://schemas.microsoft.com/office/word/2012/wordml" xmlns:w16cex="http://schemas.microsoft.com/office/word/2018/wordml/cex" xmlns:w16cid="http://schemas.microsoft.com/office/word/2016/wordml/cid" xmlns:w16="http://schemas.microsoft.com/office/word/2018/wordml" xmlns:w16se="http://schemas.microsoft.com/office/word/2015/wordml/symex" xmlns:wpg="http://schemas.microsoft.com/office/word/2010/wordprocessingGroup" xmlns:wpi="http://schemas.microsoft.com/office/word/2010/wordprocessingInk" xmlns:wne="http://schemas.microsoft.com/office/word/2006/wordml" xmlns:wps="http://schemas.microsoft.com/office/word/2010/wordprocessingShape" mc:Ignorable="w14 w15 w16se w16cid w16 w16cex wp14">
+<w:numbering xmlns:wpc="http://schemas.microsoft.com/office/word/2010/wordprocessingCanvas" xmlns:cx="http://schemas.microsoft.com/office/drawing/2014/chartex" xmlns:cx1="http://schemas.microsoft.com/office/drawing/2015/9/8/chartex" xmlns:cx2="http://schemas.microsoft.com/office/drawing/2015/10/21/chartex" xmlns:cx3="http://schemas.microsoft.com/office/drawing/2016/5/9/chartex" xmlns:cx4="http://schemas.microsoft.com/office/drawing/2016/5/10/chartex" xmlns:cx5="http://schemas.microsoft.com/office/drawing/2016/5/11/chartex" xmlns:cx6="http://schemas.microsoft.com/office/drawing/2016/5/12/chartex" xmlns:cx7="http://schemas.microsoft.com/office/drawing/2016/5/13/chartex" xmlns:cx8="http://schemas.microsoft.com/office/drawing/2016/5/14/chartex" xmlns:mc="http://schemas.openxmlformats.org/markup-compatibility/2006" xmlns:aink="http://schemas.microsoft.com/office/drawing/2016/ink" xmlns:am3d="http://schemas.microsoft.com/office/drawing/2017/model3d" xmlns:o="urn:schemas-microsoft-com:office:office" xmlns:r="http://schemas.openxmlformats.org/officeDocument/2006/relationships" xmlns:m="http://schemas.openxmlformats.org/officeDocument/2006/math" xmlns:v="urn:schemas-microsoft-com:vml" xmlns:wp14="http://schemas.microsoft.com/office/word/2010/wordprocessingDrawing" xmlns:wp="http://schemas.openxmlformats.org/drawingml/2006/wordprocessingDrawing" xmlns:w10="urn:schemas-microsoft-com:office:word" xmlns:w="http://schemas.openxmlformats.org/wordprocessingml/2006/main" xmlns:w14="http://schemas.microsoft.com/office/word/2010/wordml" xmlns:w15="http://schemas.microsoft.com/office/word/2012/wordml" xmlns:w16cid="http://schemas.microsoft.com/office/word/2016/wordml/cid" xmlns:w16se="http://schemas.microsoft.com/office/word/2015/wordml/symex" xmlns:wpg="http://schemas.microsoft.com/office/word/2010/wordprocessingGroup" xmlns:wpi="http://schemas.microsoft.com/office/word/2010/wordprocessingInk" xmlns:wne="http://schemas.microsoft.com/office/word/2006/wordml" xmlns:wps="http://schemas.microsoft.com/office/word/2010/wordprocessingShape" mc:Ignorable="w14 w15 w16se w16cid wp14">
   <w:abstractNum w:abstractNumId="0" w15:restartNumberingAfterBreak="0">
     <w:nsid w:val="0B66709E"/>
     <w:multiLevelType w:val="singleLevel"/>
@@ -12766,6 +13152,92 @@
     </w:lvl>
   </w:abstractNum>
   <w:abstractNum w:abstractNumId="12" w15:restartNumberingAfterBreak="0">
+    <w:nsid w:val="72EB6A33"/>
+    <w:multiLevelType w:val="hybridMultilevel"/>
+    <w:tmpl w:val="DABCE722"/>
+    <w:lvl w:ilvl="0" w:tplc="0C0A000F">
+      <w:start w:val="1"/>
+      <w:numFmt w:val="decimal"/>
+      <w:lvlText w:val="%1."/>
+      <w:lvlJc w:val="left"/>
+      <w:pPr>
+        <w:ind w:left="720" w:hanging="360"/>
+      </w:pPr>
+    </w:lvl>
+    <w:lvl w:ilvl="1" w:tplc="0C0A0019" w:tentative="1">
+      <w:start w:val="1"/>
+      <w:numFmt w:val="lowerLetter"/>
+      <w:lvlText w:val="%2."/>
+      <w:lvlJc w:val="left"/>
+      <w:pPr>
+        <w:ind w:left="1440" w:hanging="360"/>
+      </w:pPr>
+    </w:lvl>
+    <w:lvl w:ilvl="2" w:tplc="0C0A001B" w:tentative="1">
+      <w:start w:val="1"/>
+      <w:numFmt w:val="lowerRoman"/>
+      <w:lvlText w:val="%3."/>
+      <w:lvlJc w:val="right"/>
+      <w:pPr>
+        <w:ind w:left="2160" w:hanging="180"/>
+      </w:pPr>
+    </w:lvl>
+    <w:lvl w:ilvl="3" w:tplc="0C0A000F" w:tentative="1">
+      <w:start w:val="1"/>
+      <w:numFmt w:val="decimal"/>
+      <w:lvlText w:val="%4."/>
+      <w:lvlJc w:val="left"/>
+      <w:pPr>
+        <w:ind w:left="2880" w:hanging="360"/>
+      </w:pPr>
+    </w:lvl>
+    <w:lvl w:ilvl="4" w:tplc="0C0A0019" w:tentative="1">
+      <w:start w:val="1"/>
+      <w:numFmt w:val="lowerLetter"/>
+      <w:lvlText w:val="%5."/>
+      <w:lvlJc w:val="left"/>
+      <w:pPr>
+        <w:ind w:left="3600" w:hanging="360"/>
+      </w:pPr>
+    </w:lvl>
+    <w:lvl w:ilvl="5" w:tplc="0C0A001B" w:tentative="1">
+      <w:start w:val="1"/>
+      <w:numFmt w:val="lowerRoman"/>
+      <w:lvlText w:val="%6."/>
+      <w:lvlJc w:val="right"/>
+      <w:pPr>
+        <w:ind w:left="4320" w:hanging="180"/>
+      </w:pPr>
+    </w:lvl>
+    <w:lvl w:ilvl="6" w:tplc="0C0A000F" w:tentative="1">
+      <w:start w:val="1"/>
+      <w:numFmt w:val="decimal"/>
+      <w:lvlText w:val="%7."/>
+      <w:lvlJc w:val="left"/>
+      <w:pPr>
+        <w:ind w:left="5040" w:hanging="360"/>
+      </w:pPr>
+    </w:lvl>
+    <w:lvl w:ilvl="7" w:tplc="0C0A0019" w:tentative="1">
+      <w:start w:val="1"/>
+      <w:numFmt w:val="lowerLetter"/>
+      <w:lvlText w:val="%8."/>
+      <w:lvlJc w:val="left"/>
+      <w:pPr>
+        <w:ind w:left="5760" w:hanging="360"/>
+      </w:pPr>
+    </w:lvl>
+    <w:lvl w:ilvl="8" w:tplc="0C0A001B" w:tentative="1">
+      <w:start w:val="1"/>
+      <w:numFmt w:val="lowerRoman"/>
+      <w:lvlText w:val="%9."/>
+      <w:lvlJc w:val="right"/>
+      <w:pPr>
+        <w:ind w:left="6480" w:hanging="180"/>
+      </w:pPr>
+    </w:lvl>
+  </w:abstractNum>
+  <w:abstractNum w:abstractNumId="13" w15:restartNumberingAfterBreak="0">
     <w:nsid w:val="735C7151"/>
     <w:multiLevelType w:val="multilevel"/>
     <w:tmpl w:val="E7540E9E"/>
@@ -12843,7 +13315,7 @@
       </w:rPr>
     </w:lvl>
   </w:abstractNum>
-  <w:abstractNum w:abstractNumId="13" w15:restartNumberingAfterBreak="0">
+  <w:abstractNum w:abstractNumId="14" w15:restartNumberingAfterBreak="0">
     <w:nsid w:val="76491F6E"/>
     <w:multiLevelType w:val="hybridMultilevel"/>
     <w:tmpl w:val="96BAF0F6"/>
@@ -12956,7 +13428,7 @@
       </w:rPr>
     </w:lvl>
   </w:abstractNum>
-  <w:abstractNum w:abstractNumId="14" w15:restartNumberingAfterBreak="0">
+  <w:abstractNum w:abstractNumId="15" w15:restartNumberingAfterBreak="0">
     <w:nsid w:val="7C9545E4"/>
     <w:multiLevelType w:val="singleLevel"/>
     <w:tmpl w:val="0C0A000F"/>
@@ -12983,7 +13455,7 @@
     <w:abstractNumId w:val="8"/>
   </w:num>
   <w:num w:numId="4">
-    <w:abstractNumId w:val="14"/>
+    <w:abstractNumId w:val="15"/>
   </w:num>
   <w:num w:numId="5">
     <w:abstractNumId w:val="9"/>
@@ -13007,22 +13479,25 @@
     <w:abstractNumId w:val="7"/>
   </w:num>
   <w:num w:numId="12">
-    <w:abstractNumId w:val="12"/>
+    <w:abstractNumId w:val="13"/>
   </w:num>
   <w:num w:numId="13">
     <w:abstractNumId w:val="6"/>
   </w:num>
   <w:num w:numId="14">
-    <w:abstractNumId w:val="13"/>
+    <w:abstractNumId w:val="14"/>
   </w:num>
   <w:num w:numId="15">
     <w:abstractNumId w:val="11"/>
+  </w:num>
+  <w:num w:numId="16">
+    <w:abstractNumId w:val="12"/>
   </w:num>
 </w:numbering>
 </file>
 
 <file path=word/styles.xml><?xml version="1.0" encoding="utf-8"?>
-<w:styles xmlns:mc="http://schemas.openxmlformats.org/markup-compatibility/2006" xmlns:r="http://schemas.openxmlformats.org/officeDocument/2006/relationships" xmlns:w="http://schemas.openxmlformats.org/wordprocessingml/2006/main" xmlns:w14="http://schemas.microsoft.com/office/word/2010/wordml" xmlns:w15="http://schemas.microsoft.com/office/word/2012/wordml" xmlns:w16cex="http://schemas.microsoft.com/office/word/2018/wordml/cex" xmlns:w16cid="http://schemas.microsoft.com/office/word/2016/wordml/cid" xmlns:w16="http://schemas.microsoft.com/office/word/2018/wordml" xmlns:w16se="http://schemas.microsoft.com/office/word/2015/wordml/symex" mc:Ignorable="w14 w15 w16se w16cid w16 w16cex">
+<w:styles xmlns:mc="http://schemas.openxmlformats.org/markup-compatibility/2006" xmlns:r="http://schemas.openxmlformats.org/officeDocument/2006/relationships" xmlns:w="http://schemas.openxmlformats.org/wordprocessingml/2006/main" xmlns:w14="http://schemas.microsoft.com/office/word/2010/wordml" xmlns:w15="http://schemas.microsoft.com/office/word/2012/wordml" xmlns:w16cid="http://schemas.microsoft.com/office/word/2016/wordml/cid" xmlns:w16se="http://schemas.microsoft.com/office/word/2015/wordml/symex" mc:Ignorable="w14 w15 w16se w16cid">
   <w:docDefaults>
     <w:rPrDefault>
       <w:rPr>
@@ -13032,7 +13507,7 @@
     </w:rPrDefault>
     <w:pPrDefault/>
   </w:docDefaults>
-  <w:latentStyles w:defLockedState="0" w:defUIPriority="0" w:defSemiHidden="0" w:defUnhideWhenUsed="0" w:defQFormat="0" w:count="376">
+  <w:latentStyles w:defLockedState="0" w:defUIPriority="0" w:defSemiHidden="0" w:defUnhideWhenUsed="0" w:defQFormat="0" w:count="375">
     <w:lsdException w:name="Normal" w:qFormat="1"/>
     <w:lsdException w:name="heading 1" w:qFormat="1"/>
     <w:lsdException w:name="heading 2" w:qFormat="1"/>
@@ -13319,7 +13794,6 @@
     <w:lsdException w:name="Smart Hyperlink" w:semiHidden="1" w:uiPriority="99" w:unhideWhenUsed="1"/>
     <w:lsdException w:name="Hashtag" w:semiHidden="1" w:uiPriority="99" w:unhideWhenUsed="1"/>
     <w:lsdException w:name="Unresolved Mention" w:semiHidden="1" w:uiPriority="99" w:unhideWhenUsed="1"/>
-    <w:lsdException w:name="Smart Link" w:semiHidden="1" w:uiPriority="99" w:unhideWhenUsed="1"/>
   </w:latentStyles>
   <w:style w:type="paragraph" w:default="1" w:styleId="Normal">
     <w:name w:val="Normal"/>
@@ -13903,7 +14377,7 @@
 </file>
 
 <file path=customXml/itemProps1.xml><?xml version="1.0" encoding="utf-8"?>
-<ds:datastoreItem xmlns:ds="http://schemas.openxmlformats.org/officeDocument/2006/customXml" ds:itemID="{B4CBD488-C089-4E27-AB25-C65AD977D2BC}">
+<ds:datastoreItem xmlns:ds="http://schemas.openxmlformats.org/officeDocument/2006/customXml" ds:itemID="{B709CD19-4252-495B-8D74-26AC46C9CF1F}">
   <ds:schemaRefs>
     <ds:schemaRef ds:uri="http://schemas.openxmlformats.org/officeDocument/2006/bibliography"/>
   </ds:schemaRefs>

</xml_diff>

<commit_message>
Reajuste del cronograma ejecucion - Acta Constitucion PRY
</commit_message>
<xml_diff>
--- a/FGPR_010_06 - Acta de Constitución del Proyecto.docx
+++ b/FGPR_010_06 - Acta de Constitución del Proyecto.docx
@@ -1,6 +1,6 @@
 
 <file path=word/document.xml><?xml version="1.0" encoding="utf-8"?>
-<w:document xmlns:wpc="http://schemas.microsoft.com/office/word/2010/wordprocessingCanvas" xmlns:cx="http://schemas.microsoft.com/office/drawing/2014/chartex" xmlns:cx1="http://schemas.microsoft.com/office/drawing/2015/9/8/chartex" xmlns:cx2="http://schemas.microsoft.com/office/drawing/2015/10/21/chartex" xmlns:cx3="http://schemas.microsoft.com/office/drawing/2016/5/9/chartex" xmlns:cx4="http://schemas.microsoft.com/office/drawing/2016/5/10/chartex" xmlns:cx5="http://schemas.microsoft.com/office/drawing/2016/5/11/chartex" xmlns:cx6="http://schemas.microsoft.com/office/drawing/2016/5/12/chartex" xmlns:cx7="http://schemas.microsoft.com/office/drawing/2016/5/13/chartex" xmlns:cx8="http://schemas.microsoft.com/office/drawing/2016/5/14/chartex" xmlns:mc="http://schemas.openxmlformats.org/markup-compatibility/2006" xmlns:aink="http://schemas.microsoft.com/office/drawing/2016/ink" xmlns:am3d="http://schemas.microsoft.com/office/drawing/2017/model3d" xmlns:o="urn:schemas-microsoft-com:office:office" xmlns:r="http://schemas.openxmlformats.org/officeDocument/2006/relationships" xmlns:m="http://schemas.openxmlformats.org/officeDocument/2006/math" xmlns:v="urn:schemas-microsoft-com:vml" xmlns:wp14="http://schemas.microsoft.com/office/word/2010/wordprocessingDrawing" xmlns:wp="http://schemas.openxmlformats.org/drawingml/2006/wordprocessingDrawing" xmlns:w10="urn:schemas-microsoft-com:office:word" xmlns:w="http://schemas.openxmlformats.org/wordprocessingml/2006/main" xmlns:w14="http://schemas.microsoft.com/office/word/2010/wordml" xmlns:w15="http://schemas.microsoft.com/office/word/2012/wordml" xmlns:w16cid="http://schemas.microsoft.com/office/word/2016/wordml/cid" xmlns:w16se="http://schemas.microsoft.com/office/word/2015/wordml/symex" xmlns:wpg="http://schemas.microsoft.com/office/word/2010/wordprocessingGroup" xmlns:wpi="http://schemas.microsoft.com/office/word/2010/wordprocessingInk" xmlns:wne="http://schemas.microsoft.com/office/word/2006/wordml" xmlns:wps="http://schemas.microsoft.com/office/word/2010/wordprocessingShape" mc:Ignorable="w14 w15 w16se w16cid wp14">
+<w:document xmlns:wpc="http://schemas.microsoft.com/office/word/2010/wordprocessingCanvas" xmlns:cx="http://schemas.microsoft.com/office/drawing/2014/chartex" xmlns:cx1="http://schemas.microsoft.com/office/drawing/2015/9/8/chartex" xmlns:cx2="http://schemas.microsoft.com/office/drawing/2015/10/21/chartex" xmlns:cx3="http://schemas.microsoft.com/office/drawing/2016/5/9/chartex" xmlns:cx4="http://schemas.microsoft.com/office/drawing/2016/5/10/chartex" xmlns:cx5="http://schemas.microsoft.com/office/drawing/2016/5/11/chartex" xmlns:cx6="http://schemas.microsoft.com/office/drawing/2016/5/12/chartex" xmlns:cx7="http://schemas.microsoft.com/office/drawing/2016/5/13/chartex" xmlns:cx8="http://schemas.microsoft.com/office/drawing/2016/5/14/chartex" xmlns:mc="http://schemas.openxmlformats.org/markup-compatibility/2006" xmlns:aink="http://schemas.microsoft.com/office/drawing/2016/ink" xmlns:am3d="http://schemas.microsoft.com/office/drawing/2017/model3d" xmlns:o="urn:schemas-microsoft-com:office:office" xmlns:r="http://schemas.openxmlformats.org/officeDocument/2006/relationships" xmlns:m="http://schemas.openxmlformats.org/officeDocument/2006/math" xmlns:v="urn:schemas-microsoft-com:vml" xmlns:wp14="http://schemas.microsoft.com/office/word/2010/wordprocessingDrawing" xmlns:wp="http://schemas.openxmlformats.org/drawingml/2006/wordprocessingDrawing" xmlns:w10="urn:schemas-microsoft-com:office:word" xmlns:w="http://schemas.openxmlformats.org/wordprocessingml/2006/main" xmlns:w14="http://schemas.microsoft.com/office/word/2010/wordml" xmlns:w15="http://schemas.microsoft.com/office/word/2012/wordml" xmlns:w16cex="http://schemas.microsoft.com/office/word/2018/wordml/cex" xmlns:w16cid="http://schemas.microsoft.com/office/word/2016/wordml/cid" xmlns:w16="http://schemas.microsoft.com/office/word/2018/wordml" xmlns:w16se="http://schemas.microsoft.com/office/word/2015/wordml/symex" xmlns:wpg="http://schemas.microsoft.com/office/word/2010/wordprocessingGroup" xmlns:wpi="http://schemas.microsoft.com/office/word/2010/wordprocessingInk" xmlns:wne="http://schemas.microsoft.com/office/word/2006/wordml" xmlns:wps="http://schemas.microsoft.com/office/word/2010/wordprocessingShape" mc:Ignorable="w14 w15 w16se w16cid w16 w16cex wp14">
   <w:body>
     <w:tbl>
       <w:tblPr>
@@ -55,7 +55,6 @@
                 <w:lang w:val="es-ES"/>
               </w:rPr>
             </w:pPr>
-            <w:bookmarkStart w:id="0" w:name="_GoBack" w:colFirst="0" w:colLast="0"/>
             <w:r>
               <w:rPr>
                 <w:rFonts w:ascii="Verdana" w:hAnsi="Verdana" w:cs="Arial"/>
@@ -346,27 +345,7 @@
                 <w:szCs w:val="18"/>
                 <w:lang w:val="es-EC"/>
               </w:rPr>
-              <w:t xml:space="preserve">Karina </w:t>
-            </w:r>
-            <w:proofErr w:type="spellStart"/>
-            <w:r>
-              <w:rPr>
-                <w:rFonts w:ascii="Verdana" w:hAnsi="Verdana"/>
-                <w:sz w:val="18"/>
-                <w:szCs w:val="18"/>
-                <w:lang w:val="es-EC"/>
-              </w:rPr>
-              <w:t>Rocio</w:t>
-            </w:r>
-            <w:proofErr w:type="spellEnd"/>
-            <w:r>
-              <w:rPr>
-                <w:rFonts w:ascii="Verdana" w:hAnsi="Verdana"/>
-                <w:sz w:val="18"/>
-                <w:szCs w:val="18"/>
-                <w:lang w:val="es-EC"/>
-              </w:rPr>
-              <w:t xml:space="preserve"> Sánchez Pucha</w:t>
+              <w:t>Karina Rocio Sánchez Pucha</w:t>
             </w:r>
           </w:p>
         </w:tc>
@@ -433,7 +412,6 @@
               </w:rPr>
               <w:t xml:space="preserve">Tlgo. </w:t>
             </w:r>
-            <w:proofErr w:type="spellStart"/>
             <w:r>
               <w:rPr>
                 <w:rFonts w:ascii="Verdana" w:hAnsi="Verdana"/>
@@ -441,17 +419,7 @@
                 <w:szCs w:val="18"/>
                 <w:lang w:val="es-EC"/>
               </w:rPr>
-              <w:t>Jhonson</w:t>
-            </w:r>
-            <w:proofErr w:type="spellEnd"/>
-            <w:r>
-              <w:rPr>
-                <w:rFonts w:ascii="Verdana" w:hAnsi="Verdana"/>
-                <w:sz w:val="18"/>
-                <w:szCs w:val="18"/>
-                <w:lang w:val="es-EC"/>
-              </w:rPr>
-              <w:t xml:space="preserve"> Patricio Narváez</w:t>
+              <w:t>Jhonson Patricio Narváez</w:t>
             </w:r>
           </w:p>
         </w:tc>
@@ -534,16 +502,7 @@
                 <w:szCs w:val="18"/>
                 <w:lang w:val="es-ES"/>
               </w:rPr>
-              <w:t>v1.</w:t>
-            </w:r>
-            <w:r>
-              <w:rPr>
-                <w:rFonts w:ascii="Verdana" w:hAnsi="Verdana" w:cs="Arial"/>
-                <w:sz w:val="18"/>
-                <w:szCs w:val="18"/>
-                <w:lang w:val="es-ES"/>
-              </w:rPr>
-              <w:t>1</w:t>
+              <w:t>v1.1</w:t>
             </w:r>
           </w:p>
         </w:tc>
@@ -602,27 +561,7 @@
                 <w:szCs w:val="18"/>
                 <w:lang w:val="es-EC"/>
               </w:rPr>
-              <w:t xml:space="preserve">Karina </w:t>
-            </w:r>
-            <w:proofErr w:type="spellStart"/>
-            <w:r>
-              <w:rPr>
-                <w:rFonts w:ascii="Verdana" w:hAnsi="Verdana"/>
-                <w:sz w:val="18"/>
-                <w:szCs w:val="18"/>
-                <w:lang w:val="es-EC"/>
-              </w:rPr>
-              <w:t>Rocio</w:t>
-            </w:r>
-            <w:proofErr w:type="spellEnd"/>
-            <w:r>
-              <w:rPr>
-                <w:rFonts w:ascii="Verdana" w:hAnsi="Verdana"/>
-                <w:sz w:val="18"/>
-                <w:szCs w:val="18"/>
-                <w:lang w:val="es-EC"/>
-              </w:rPr>
-              <w:t xml:space="preserve"> Sánchez Pucha</w:t>
+              <w:t>Karina Rocio Sánchez Pucha</w:t>
             </w:r>
           </w:p>
         </w:tc>
@@ -689,7 +628,6 @@
               </w:rPr>
               <w:t xml:space="preserve">Tlgo. </w:t>
             </w:r>
-            <w:proofErr w:type="spellStart"/>
             <w:r>
               <w:rPr>
                 <w:rFonts w:ascii="Verdana" w:hAnsi="Verdana"/>
@@ -697,17 +635,7 @@
                 <w:szCs w:val="18"/>
                 <w:lang w:val="es-EC"/>
               </w:rPr>
-              <w:t>Jhonson</w:t>
-            </w:r>
-            <w:proofErr w:type="spellEnd"/>
-            <w:r>
-              <w:rPr>
-                <w:rFonts w:ascii="Verdana" w:hAnsi="Verdana"/>
-                <w:sz w:val="18"/>
-                <w:szCs w:val="18"/>
-                <w:lang w:val="es-EC"/>
-              </w:rPr>
-              <w:t xml:space="preserve"> Patricio Narváez</w:t>
+              <w:t>Jhonson Patricio Narváez</w:t>
             </w:r>
           </w:p>
         </w:tc>
@@ -782,7 +710,240 @@
           </w:p>
         </w:tc>
       </w:tr>
-      <w:bookmarkEnd w:id="0"/>
+      <w:tr>
+        <w:trPr>
+          <w:trHeight w:val="301"/>
+          <w:jc w:val="center"/>
+        </w:trPr>
+        <w:tc>
+          <w:tcPr>
+            <w:tcW w:w="921" w:type="dxa"/>
+          </w:tcPr>
+          <w:p>
+            <w:pPr>
+              <w:jc w:val="center"/>
+              <w:rPr>
+                <w:rFonts w:ascii="Verdana" w:hAnsi="Verdana" w:cs="Arial"/>
+                <w:sz w:val="18"/>
+                <w:szCs w:val="18"/>
+                <w:lang w:val="es-ES"/>
+              </w:rPr>
+            </w:pPr>
+            <w:r>
+              <w:rPr>
+                <w:rFonts w:ascii="Verdana" w:hAnsi="Verdana" w:cs="Arial"/>
+                <w:sz w:val="18"/>
+                <w:szCs w:val="18"/>
+                <w:lang w:val="es-ES"/>
+              </w:rPr>
+              <w:t>v1.</w:t>
+            </w:r>
+            <w:r>
+              <w:rPr>
+                <w:rFonts w:ascii="Verdana" w:hAnsi="Verdana" w:cs="Arial"/>
+                <w:sz w:val="18"/>
+                <w:szCs w:val="18"/>
+                <w:lang w:val="es-ES"/>
+              </w:rPr>
+              <w:t>2</w:t>
+            </w:r>
+          </w:p>
+        </w:tc>
+        <w:tc>
+          <w:tcPr>
+            <w:tcW w:w="1134" w:type="dxa"/>
+          </w:tcPr>
+          <w:p>
+            <w:pPr>
+              <w:jc w:val="center"/>
+              <w:rPr>
+                <w:rFonts w:ascii="Verdana" w:hAnsi="Verdana"/>
+                <w:sz w:val="18"/>
+                <w:szCs w:val="18"/>
+                <w:lang w:val="es-ES"/>
+              </w:rPr>
+            </w:pPr>
+            <w:r>
+              <w:rPr>
+                <w:rFonts w:ascii="Verdana" w:hAnsi="Verdana"/>
+                <w:sz w:val="18"/>
+                <w:szCs w:val="18"/>
+                <w:lang w:val="es-ES"/>
+              </w:rPr>
+              <w:t>Tlgo. Andrés Javier Rodríguez Quintana</w:t>
+            </w:r>
+          </w:p>
+        </w:tc>
+        <w:tc>
+          <w:tcPr>
+            <w:tcW w:w="1424" w:type="dxa"/>
+          </w:tcPr>
+          <w:p>
+            <w:pPr>
+              <w:jc w:val="center"/>
+              <w:rPr>
+                <w:rFonts w:ascii="Verdana" w:hAnsi="Verdana"/>
+                <w:sz w:val="18"/>
+                <w:szCs w:val="18"/>
+                <w:lang w:val="es-ES"/>
+              </w:rPr>
+            </w:pPr>
+            <w:r>
+              <w:rPr>
+                <w:rFonts w:ascii="Verdana" w:hAnsi="Verdana"/>
+                <w:sz w:val="18"/>
+                <w:szCs w:val="18"/>
+                <w:lang w:val="es-ES"/>
+              </w:rPr>
+              <w:t xml:space="preserve">Tlgo. </w:t>
+            </w:r>
+            <w:r>
+              <w:rPr>
+                <w:rFonts w:ascii="Verdana" w:hAnsi="Verdana"/>
+                <w:sz w:val="18"/>
+                <w:szCs w:val="18"/>
+                <w:lang w:val="es-EC"/>
+              </w:rPr>
+              <w:t>Karina Rocio Sánchez Pucha</w:t>
+            </w:r>
+          </w:p>
+        </w:tc>
+        <w:tc>
+          <w:tcPr>
+            <w:tcW w:w="1482" w:type="dxa"/>
+          </w:tcPr>
+          <w:p>
+            <w:pPr>
+              <w:jc w:val="center"/>
+              <w:rPr>
+                <w:rFonts w:ascii="Verdana" w:hAnsi="Verdana"/>
+                <w:sz w:val="18"/>
+                <w:szCs w:val="18"/>
+                <w:lang w:val="es-EC"/>
+              </w:rPr>
+            </w:pPr>
+            <w:r>
+              <w:rPr>
+                <w:rFonts w:ascii="Verdana" w:hAnsi="Verdana"/>
+                <w:sz w:val="18"/>
+                <w:szCs w:val="18"/>
+                <w:lang w:val="es-EC"/>
+              </w:rPr>
+              <w:t>Tlgo. Andrés Javier Rodríguez</w:t>
+            </w:r>
+          </w:p>
+          <w:p>
+            <w:pPr>
+              <w:jc w:val="center"/>
+              <w:rPr>
+                <w:rFonts w:ascii="Verdana" w:hAnsi="Verdana"/>
+                <w:sz w:val="18"/>
+                <w:szCs w:val="18"/>
+                <w:lang w:val="es-EC"/>
+              </w:rPr>
+            </w:pPr>
+            <w:r>
+              <w:rPr>
+                <w:rFonts w:ascii="Verdana" w:hAnsi="Verdana"/>
+                <w:sz w:val="18"/>
+                <w:szCs w:val="18"/>
+                <w:lang w:val="es-EC"/>
+              </w:rPr>
+              <w:t>Tlgo. Fabián Mauricio Díaz Analuisa</w:t>
+            </w:r>
+          </w:p>
+          <w:p>
+            <w:pPr>
+              <w:jc w:val="center"/>
+              <w:rPr>
+                <w:rFonts w:ascii="Verdana" w:hAnsi="Verdana"/>
+                <w:sz w:val="18"/>
+                <w:szCs w:val="18"/>
+                <w:lang w:val="es-EC"/>
+              </w:rPr>
+            </w:pPr>
+            <w:r>
+              <w:rPr>
+                <w:rFonts w:ascii="Verdana" w:hAnsi="Verdana"/>
+                <w:sz w:val="18"/>
+                <w:szCs w:val="18"/>
+                <w:lang w:val="es-EC"/>
+              </w:rPr>
+              <w:t xml:space="preserve">Tlgo. </w:t>
+            </w:r>
+            <w:r>
+              <w:rPr>
+                <w:rFonts w:ascii="Verdana" w:hAnsi="Verdana"/>
+                <w:sz w:val="18"/>
+                <w:szCs w:val="18"/>
+                <w:lang w:val="es-EC"/>
+              </w:rPr>
+              <w:t>Jhonson Patricio Narváez</w:t>
+            </w:r>
+          </w:p>
+        </w:tc>
+        <w:tc>
+          <w:tcPr>
+            <w:tcW w:w="992" w:type="dxa"/>
+            <w:vAlign w:val="center"/>
+          </w:tcPr>
+          <w:p>
+            <w:pPr>
+              <w:jc w:val="center"/>
+              <w:rPr>
+                <w:rFonts w:ascii="Verdana" w:hAnsi="Verdana"/>
+                <w:sz w:val="18"/>
+                <w:szCs w:val="18"/>
+                <w:lang w:val="es-EC"/>
+              </w:rPr>
+            </w:pPr>
+            <w:r>
+              <w:rPr>
+                <w:rFonts w:ascii="Verdana" w:hAnsi="Verdana"/>
+                <w:sz w:val="18"/>
+                <w:szCs w:val="18"/>
+                <w:lang w:val="es-EC"/>
+              </w:rPr>
+              <w:t>18</w:t>
+            </w:r>
+            <w:r>
+              <w:rPr>
+                <w:rFonts w:ascii="Verdana" w:hAnsi="Verdana"/>
+                <w:sz w:val="18"/>
+                <w:szCs w:val="18"/>
+                <w:lang w:val="es-EC"/>
+              </w:rPr>
+              <w:t>/11/2020</w:t>
+            </w:r>
+          </w:p>
+        </w:tc>
+        <w:tc>
+          <w:tcPr>
+            <w:tcW w:w="3058" w:type="dxa"/>
+            <w:shd w:val="clear" w:color="auto" w:fill="auto"/>
+            <w:vAlign w:val="center"/>
+          </w:tcPr>
+          <w:p>
+            <w:pPr>
+              <w:rPr>
+                <w:rFonts w:ascii="Verdana" w:hAnsi="Verdana" w:cs="Arial"/>
+                <w:sz w:val="18"/>
+                <w:szCs w:val="18"/>
+                <w:lang w:val="es-ES"/>
+              </w:rPr>
+            </w:pPr>
+            <w:r>
+              <w:rPr>
+                <w:rFonts w:ascii="Verdana" w:hAnsi="Verdana" w:cs="Arial"/>
+                <w:sz w:val="18"/>
+                <w:szCs w:val="18"/>
+                <w:lang w:val="es-ES"/>
+              </w:rPr>
+              <w:t>Reajuste del cronograma de actividades</w:t>
+            </w:r>
+          </w:p>
+        </w:tc>
+      </w:tr>
     </w:tbl>
     <w:p>
       <w:pPr>
@@ -1006,7 +1167,6 @@
                 <w:b/>
               </w:rPr>
             </w:pPr>
-            <w:proofErr w:type="spellStart"/>
             <w:r>
               <w:rPr>
                 <w:rFonts w:ascii="Verdana" w:hAnsi="Verdana"/>
@@ -1014,7 +1174,6 @@
               </w:rPr>
               <w:t>SGVR</w:t>
             </w:r>
-            <w:proofErr w:type="spellEnd"/>
           </w:p>
         </w:tc>
       </w:tr>
@@ -1550,7 +1709,70 @@
                 <w:rFonts w:ascii="Verdana" w:hAnsi="Verdana"/>
                 <w:sz w:val="18"/>
               </w:rPr>
-              <w:t>Se concluirá el proyecto en   26 semanas, del 22 de febrero hasta el 10 de septiembre.</w:t>
+              <w:t xml:space="preserve">Se concluirá el proyecto en   26 semanas, del </w:t>
+            </w:r>
+            <w:r>
+              <w:rPr>
+                <w:rFonts w:ascii="Verdana" w:hAnsi="Verdana"/>
+                <w:sz w:val="18"/>
+              </w:rPr>
+              <w:t>1</w:t>
+            </w:r>
+            <w:r>
+              <w:rPr>
+                <w:rFonts w:ascii="Verdana" w:hAnsi="Verdana"/>
+                <w:sz w:val="18"/>
+              </w:rPr>
+              <w:t xml:space="preserve"> de </w:t>
+            </w:r>
+            <w:r>
+              <w:rPr>
+                <w:rFonts w:ascii="Verdana" w:hAnsi="Verdana"/>
+                <w:sz w:val="18"/>
+              </w:rPr>
+              <w:t>marzo</w:t>
+            </w:r>
+            <w:r>
+              <w:rPr>
+                <w:rFonts w:ascii="Verdana" w:hAnsi="Verdana"/>
+                <w:sz w:val="18"/>
+              </w:rPr>
+              <w:t xml:space="preserve"> hasta el </w:t>
+            </w:r>
+            <w:r>
+              <w:rPr>
+                <w:rFonts w:ascii="Verdana" w:hAnsi="Verdana"/>
+                <w:sz w:val="18"/>
+              </w:rPr>
+              <w:t>2</w:t>
+            </w:r>
+            <w:r>
+              <w:rPr>
+                <w:rFonts w:ascii="Verdana" w:hAnsi="Verdana"/>
+                <w:sz w:val="18"/>
+              </w:rPr>
+              <w:t>7</w:t>
+            </w:r>
+            <w:r>
+              <w:rPr>
+                <w:rFonts w:ascii="Verdana" w:hAnsi="Verdana"/>
+                <w:sz w:val="18"/>
+              </w:rPr>
+              <w:t xml:space="preserve"> de </w:t>
+            </w:r>
+            <w:r>
+              <w:rPr>
+                <w:rFonts w:ascii="Verdana" w:hAnsi="Verdana"/>
+                <w:sz w:val="18"/>
+              </w:rPr>
+              <w:t>agosto</w:t>
+            </w:r>
+            <w:r>
+              <w:rPr>
+                <w:rFonts w:ascii="Verdana" w:hAnsi="Verdana"/>
+                <w:sz w:val="18"/>
+              </w:rPr>
+              <w:t>.</w:t>
             </w:r>
           </w:p>
         </w:tc>
@@ -1671,6 +1893,7 @@
                 <w:smallCaps/>
                 <w:lang w:val="es-ES"/>
               </w:rPr>
+              <w:lastRenderedPageBreak/>
               <w:t xml:space="preserve">Definición de </w:t>
             </w:r>
             <w:r>
@@ -1841,7 +2064,6 @@
                 <w:sz w:val="18"/>
                 <w:szCs w:val="16"/>
               </w:rPr>
-              <w:lastRenderedPageBreak/>
               <w:t>Diseño de contenidos multimedia para personas con discapacidad. - El SGVR deberá contar con una interfaz y diseño gráfico de contenidos multimedia que permita al visitante o cliente con discapacidades visual o auditiva navegar fácilmente por las páginas web, y consultar la información más relevante para su comprensión.</w:t>
             </w:r>
           </w:p>
@@ -2289,7 +2511,6 @@
                 <w:smallCaps/>
                 <w:lang w:val="es-ES"/>
               </w:rPr>
-              <w:lastRenderedPageBreak/>
               <w:t xml:space="preserve">Descripción </w:t>
             </w:r>
             <w:r>
@@ -2443,35 +2664,26 @@
                 <w:sz w:val="18"/>
                 <w:szCs w:val="18"/>
               </w:rPr>
-              <w:t xml:space="preserve">El proyecto SGVR “Sistema de Gestión y Venta de </w:t>
-            </w:r>
-            <w:proofErr w:type="spellStart"/>
-            <w:r>
-              <w:rPr>
-                <w:rFonts w:ascii="Verdana" w:hAnsi="Verdana"/>
-                <w:sz w:val="18"/>
-                <w:szCs w:val="18"/>
-              </w:rPr>
-              <w:t>Reposter</w:t>
-            </w:r>
-            <w:r>
-              <w:rPr>
-                <w:rFonts w:ascii="Verdana" w:hAnsi="Verdana"/>
-                <w:sz w:val="18"/>
-                <w:szCs w:val="18"/>
-                <w:lang w:val="es-ES"/>
-              </w:rPr>
-              <w:t>ía</w:t>
-            </w:r>
-            <w:proofErr w:type="spellEnd"/>
-            <w:r>
-              <w:rPr>
-                <w:rFonts w:ascii="Verdana" w:hAnsi="Verdana"/>
-                <w:sz w:val="18"/>
-                <w:szCs w:val="18"/>
-                <w:lang w:val="es-ES"/>
-              </w:rPr>
-              <w:t xml:space="preserve"> en la empresa El Túnel” fue concebido como una iniciativa de desarrollo de software, con el propósito de impulsar el marketing online y el comercio electrónico que actualmente para ofertar sus productos lo realiza mediante la publicación de anuncios en Internet y redes sociales como Facebook.</w:t>
+              <w:t>El proyecto SGVR “Sistema de Gestión y Venta de Reposter</w:t>
+            </w:r>
+            <w:r>
+              <w:rPr>
+                <w:rFonts w:ascii="Verdana" w:hAnsi="Verdana"/>
+                <w:sz w:val="18"/>
+                <w:szCs w:val="18"/>
+                <w:lang w:val="es-ES"/>
+              </w:rPr>
+              <w:t xml:space="preserve">ía en la empresa El Túnel” fue concebido como una iniciativa de desarrollo de software, con el propósito de impulsar el marketing </w:t>
+            </w:r>
+            <w:r>
+              <w:rPr>
+                <w:rFonts w:ascii="Verdana" w:hAnsi="Verdana"/>
+                <w:sz w:val="18"/>
+                <w:szCs w:val="18"/>
+                <w:lang w:val="es-ES"/>
+              </w:rPr>
+              <w:lastRenderedPageBreak/>
+              <w:t>online y el comercio electrónico que actualmente para ofertar sus productos lo realiza mediante la publicación de anuncios en Internet y redes sociales como Facebook.</w:t>
             </w:r>
           </w:p>
           <w:p>
@@ -2504,17 +2716,7 @@
                 <w:szCs w:val="18"/>
                 <w:lang w:val="es-ES"/>
               </w:rPr>
-              <w:t xml:space="preserve">Actualmente, algunas PYMES (Pequeñas y medianas empresas) ecuatorianas al no contar con un local físico para ejercer sus actividades comerciales y económicas que aporten a la diversificación de sus sectores de mercado y la generación de empleos, necesitan contar con un sitio web y presencia online para que los clientes y usuarios que estén interesados en comprar los diversos dulces y postres preparados por la empresa lo realicen de forma fácil y segura. Para precautelar </w:t>
-            </w:r>
-            <w:r>
-              <w:rPr>
-                <w:rFonts w:ascii="Verdana" w:hAnsi="Verdana"/>
-                <w:sz w:val="18"/>
-                <w:szCs w:val="18"/>
-                <w:lang w:val="es-ES"/>
-              </w:rPr>
-              <w:lastRenderedPageBreak/>
-              <w:t>su salud y seguridad personal ante la presente pandemia global provocada por el virus Covid-19 que ha golpeado fuertemente los sectores laboral, comercial y económico en todos los continentes alrededor del mundo.</w:t>
+              <w:t>Actualmente, algunas PYMES (Pequeñas y medianas empresas) ecuatorianas al no contar con un local físico para ejercer sus actividades comerciales y económicas que aporten a la diversificación de sus sectores de mercado y la generación de empleos, necesitan contar con un sitio web y presencia online para que los clientes y usuarios que estén interesados en comprar los diversos dulces y postres preparados por la empresa lo realicen de forma fácil y segura. Para precautelar su salud y seguridad personal ante la presente pandemia global provocada por el virus Covid-19 que ha golpeado fuertemente los sectores laboral, comercial y económico en todos los continentes alrededor del mundo.</w:t>
             </w:r>
           </w:p>
           <w:p>
@@ -2572,7 +2774,25 @@
                 <w:szCs w:val="18"/>
                 <w:lang w:val="es-ES"/>
               </w:rPr>
-              <w:t>Tlgo. Andrés Javier Rodríguez Quintana -&gt; Líder del proyecto y programador</w:t>
+              <w:t xml:space="preserve">Tlgo. Andrés Javier Rodríguez Quintana -&gt; </w:t>
+            </w:r>
+            <w:r>
+              <w:rPr>
+                <w:rFonts w:ascii="Verdana" w:hAnsi="Verdana"/>
+                <w:sz w:val="18"/>
+                <w:szCs w:val="18"/>
+                <w:lang w:val="es-ES"/>
+              </w:rPr>
+              <w:t>Scrum Master</w:t>
+            </w:r>
+            <w:r>
+              <w:rPr>
+                <w:rFonts w:ascii="Verdana" w:hAnsi="Verdana"/>
+                <w:sz w:val="18"/>
+                <w:szCs w:val="18"/>
+                <w:lang w:val="es-ES"/>
+              </w:rPr>
+              <w:t xml:space="preserve"> y programador</w:t>
             </w:r>
           </w:p>
           <w:p>
@@ -2606,27 +2826,7 @@
                 <w:szCs w:val="18"/>
                 <w:lang w:val="es-EC"/>
               </w:rPr>
-              <w:t xml:space="preserve">Karina </w:t>
-            </w:r>
-            <w:proofErr w:type="spellStart"/>
-            <w:r>
-              <w:rPr>
-                <w:rFonts w:ascii="Verdana" w:hAnsi="Verdana"/>
-                <w:sz w:val="18"/>
-                <w:szCs w:val="18"/>
-                <w:lang w:val="es-EC"/>
-              </w:rPr>
-              <w:t>Rocio</w:t>
-            </w:r>
-            <w:proofErr w:type="spellEnd"/>
-            <w:r>
-              <w:rPr>
-                <w:rFonts w:ascii="Verdana" w:hAnsi="Verdana"/>
-                <w:sz w:val="18"/>
-                <w:szCs w:val="18"/>
-                <w:lang w:val="es-EC"/>
-              </w:rPr>
-              <w:t xml:space="preserve"> Sánchez Pucha</w:t>
+              <w:t>Karina Rocio Sánchez Pucha</w:t>
             </w:r>
             <w:r>
               <w:rPr>
@@ -2727,12 +2927,64 @@
           <w:p>
             <w:pPr>
               <w:pStyle w:val="Textoindependiente"/>
+              <w:numPr>
+                <w:ilvl w:val="0"/>
+                <w:numId w:val="9"/>
+              </w:numPr>
               <w:jc w:val="both"/>
               <w:rPr>
                 <w:rFonts w:ascii="Verdana" w:hAnsi="Verdana"/>
                 <w:sz w:val="18"/>
                 <w:szCs w:val="18"/>
-                <w:lang w:val="es-ES"/>
+                <w:lang w:val="es-EC"/>
+              </w:rPr>
+            </w:pPr>
+            <w:r>
+              <w:rPr>
+                <w:rFonts w:ascii="Verdana" w:hAnsi="Verdana"/>
+                <w:sz w:val="18"/>
+                <w:szCs w:val="18"/>
+                <w:lang w:val="es-EC"/>
+              </w:rPr>
+              <w:t xml:space="preserve">Rosa María </w:t>
+            </w:r>
+            <w:r>
+              <w:rPr>
+                <w:rFonts w:ascii="Verdana" w:hAnsi="Verdana"/>
+                <w:sz w:val="18"/>
+                <w:szCs w:val="18"/>
+                <w:lang w:val="es-EC"/>
+              </w:rPr>
+              <w:t>López Gómez</w:t>
+            </w:r>
+            <w:r>
+              <w:rPr>
+                <w:rFonts w:ascii="Verdana" w:hAnsi="Verdana"/>
+                <w:sz w:val="18"/>
+                <w:szCs w:val="18"/>
+                <w:lang w:val="es-EC"/>
+              </w:rPr>
+              <w:t xml:space="preserve"> </w:t>
+            </w:r>
+            <w:r>
+              <w:rPr>
+                <w:rFonts w:ascii="Verdana" w:hAnsi="Verdana"/>
+                <w:sz w:val="18"/>
+                <w:szCs w:val="18"/>
+                <w:lang w:val="es-EC"/>
+              </w:rPr>
+              <w:t>-&gt; Product Owner.</w:t>
+            </w:r>
+          </w:p>
+          <w:p>
+            <w:pPr>
+              <w:pStyle w:val="Textoindependiente"/>
+              <w:jc w:val="both"/>
+              <w:rPr>
+                <w:rFonts w:ascii="Verdana" w:hAnsi="Verdana"/>
+                <w:sz w:val="18"/>
+                <w:szCs w:val="18"/>
+                <w:lang w:val="es-EC"/>
               </w:rPr>
             </w:pPr>
           </w:p>
@@ -2856,7 +3108,7 @@
                       <w:szCs w:val="18"/>
                       <w:lang w:val="es-EC"/>
                     </w:rPr>
-                    <w:t>22</w:t>
+                    <w:t>01</w:t>
                   </w:r>
                   <w:r>
                     <w:rPr>
@@ -2874,7 +3126,7 @@
                       <w:szCs w:val="18"/>
                       <w:lang w:val="es-EC"/>
                     </w:rPr>
-                    <w:t>febrero</w:t>
+                    <w:t>marzo</w:t>
                   </w:r>
                   <w:r>
                     <w:rPr>
@@ -2892,7 +3144,7 @@
                       <w:szCs w:val="18"/>
                       <w:lang w:val="es-EC"/>
                     </w:rPr>
-                    <w:t>10</w:t>
+                    <w:t>27</w:t>
                   </w:r>
                   <w:r>
                     <w:rPr>
@@ -2910,7 +3162,7 @@
                       <w:szCs w:val="18"/>
                       <w:lang w:val="es-EC"/>
                     </w:rPr>
-                    <w:t>septiembre del 2021</w:t>
+                    <w:t>agosto</w:t>
                   </w:r>
                   <w:r>
                     <w:rPr>
@@ -2919,7 +3171,7 @@
                       <w:szCs w:val="18"/>
                       <w:lang w:val="es-EC"/>
                     </w:rPr>
-                    <w:t xml:space="preserve">, dándose el desarrollo de los cursos desde el </w:t>
+                    <w:t xml:space="preserve"> del 2021</w:t>
                   </w:r>
                   <w:r>
                     <w:rPr>
@@ -2928,7 +3180,34 @@
                       <w:szCs w:val="18"/>
                       <w:lang w:val="es-EC"/>
                     </w:rPr>
-                    <w:t>01</w:t>
+                    <w:t xml:space="preserve">, dándose el desarrollo de los </w:t>
+                  </w:r>
+                  <w:r>
+                    <w:rPr>
+                      <w:rFonts w:ascii="Verdana" w:hAnsi="Verdana"/>
+                      <w:sz w:val="18"/>
+                      <w:szCs w:val="18"/>
+                      <w:lang w:val="es-EC"/>
+                    </w:rPr>
+                    <w:t>requerimientos</w:t>
+                  </w:r>
+                  <w:r>
+                    <w:rPr>
+                      <w:rFonts w:ascii="Verdana" w:hAnsi="Verdana"/>
+                      <w:sz w:val="18"/>
+                      <w:szCs w:val="18"/>
+                      <w:lang w:val="es-EC"/>
+                    </w:rPr>
+                    <w:t xml:space="preserve"> desde el </w:t>
+                  </w:r>
+                  <w:r>
+                    <w:rPr>
+                      <w:rFonts w:ascii="Verdana" w:hAnsi="Verdana"/>
+                      <w:sz w:val="18"/>
+                      <w:szCs w:val="18"/>
+                      <w:lang w:val="es-EC"/>
+                    </w:rPr>
+                    <w:t>08</w:t>
                   </w:r>
                   <w:r>
                     <w:rPr>
@@ -2946,7 +3225,7 @@
                       <w:szCs w:val="18"/>
                       <w:lang w:val="es-EC"/>
                     </w:rPr>
-                    <w:t>03</w:t>
+                    <w:t>20</w:t>
                   </w:r>
                   <w:r>
                     <w:rPr>
@@ -2964,7 +3243,7 @@
                       <w:szCs w:val="18"/>
                       <w:lang w:val="es-EC"/>
                     </w:rPr>
-                    <w:t>septiembre</w:t>
+                    <w:t>agosto</w:t>
                   </w:r>
                   <w:r>
                     <w:rPr>
@@ -2982,19 +3261,8 @@
                       <w:szCs w:val="18"/>
                       <w:lang w:val="es-EC"/>
                     </w:rPr>
-                    <w:t xml:space="preserve">por la plataforma de videoconferencias Google </w:t>
+                    <w:t>por la plataforma de videoconferencias Google Meet</w:t>
                   </w:r>
-                  <w:proofErr w:type="spellStart"/>
-                  <w:r>
-                    <w:rPr>
-                      <w:rFonts w:ascii="Verdana" w:hAnsi="Verdana"/>
-                      <w:sz w:val="18"/>
-                      <w:szCs w:val="18"/>
-                      <w:lang w:val="es-EC"/>
-                    </w:rPr>
-                    <w:t>Meet</w:t>
-                  </w:r>
-                  <w:proofErr w:type="spellEnd"/>
                   <w:r>
                     <w:rPr>
                       <w:rFonts w:ascii="Verdana" w:hAnsi="Verdana"/>
@@ -3053,47 +3321,7 @@
                       <w:szCs w:val="18"/>
                       <w:lang w:val="es-EC"/>
                     </w:rPr>
-                    <w:t xml:space="preserve">En la primera semana se realizarán dos reuniones, la primera de análisis, refinamiento de los requerimientos y elaboración del producto backlog con el </w:t>
-                  </w:r>
-                  <w:proofErr w:type="spellStart"/>
-                  <w:r>
-                    <w:rPr>
-                      <w:rFonts w:ascii="Verdana" w:hAnsi="Verdana"/>
-                      <w:sz w:val="18"/>
-                      <w:szCs w:val="18"/>
-                      <w:lang w:val="es-EC"/>
-                    </w:rPr>
-                    <w:t>Product</w:t>
-                  </w:r>
-                  <w:proofErr w:type="spellEnd"/>
-                  <w:r>
-                    <w:rPr>
-                      <w:rFonts w:ascii="Verdana" w:hAnsi="Verdana"/>
-                      <w:sz w:val="18"/>
-                      <w:szCs w:val="18"/>
-                      <w:lang w:val="es-EC"/>
-                    </w:rPr>
-                    <w:t xml:space="preserve"> </w:t>
-                  </w:r>
-                  <w:proofErr w:type="spellStart"/>
-                  <w:r>
-                    <w:rPr>
-                      <w:rFonts w:ascii="Verdana" w:hAnsi="Verdana"/>
-                      <w:sz w:val="18"/>
-                      <w:szCs w:val="18"/>
-                      <w:lang w:val="es-EC"/>
-                    </w:rPr>
-                    <w:t>Owner</w:t>
-                  </w:r>
-                  <w:proofErr w:type="spellEnd"/>
-                  <w:r>
-                    <w:rPr>
-                      <w:rFonts w:ascii="Verdana" w:hAnsi="Verdana"/>
-                      <w:sz w:val="18"/>
-                      <w:szCs w:val="18"/>
-                      <w:lang w:val="es-EC"/>
-                    </w:rPr>
-                    <w:t xml:space="preserve"> y el Scrum Master para definir las épicas e historias de usuario a desarrollar durante la ejecución del proyecto. </w:t>
+                    <w:t xml:space="preserve">En la primera semana se realizarán dos reuniones, la primera de análisis, refinamiento de los requerimientos y elaboración del producto backlog con el Product Owner y el Scrum Master para definir las épicas e historias de usuario a desarrollar durante la ejecución del proyecto. </w:t>
                   </w:r>
                 </w:p>
                 <w:p>
@@ -3267,27 +3495,7 @@
                       <w:szCs w:val="18"/>
                       <w:lang w:val="es-EC"/>
                     </w:rPr>
-                    <w:t xml:space="preserve">Configuración de los ambientes de desarrollo y pruebas de certificación QA, y revisión del proceso de </w:t>
-                  </w:r>
-                  <w:proofErr w:type="spellStart"/>
-                  <w:r>
-                    <w:rPr>
-                      <w:rFonts w:ascii="Verdana" w:hAnsi="Verdana"/>
-                      <w:sz w:val="18"/>
-                      <w:szCs w:val="18"/>
-                      <w:lang w:val="es-EC"/>
-                    </w:rPr>
-                    <w:t>versionamiento</w:t>
-                  </w:r>
-                  <w:proofErr w:type="spellEnd"/>
-                  <w:r>
-                    <w:rPr>
-                      <w:rFonts w:ascii="Verdana" w:hAnsi="Verdana"/>
-                      <w:sz w:val="18"/>
-                      <w:szCs w:val="18"/>
-                      <w:lang w:val="es-EC"/>
-                    </w:rPr>
-                    <w:t>.</w:t>
+                    <w:t>Configuración de los ambientes de desarrollo y pruebas de certificación QA, y revisión del proceso de versionamiento.</w:t>
                   </w:r>
                 </w:p>
                 <w:p>
@@ -3363,7 +3571,6 @@
                     </w:rPr>
                     <w:t xml:space="preserve">Elaboración del procedimiento de ejecución de casos de pruebas unitarias, de carga y stress, y flujos funcionalidades por parte del </w:t>
                   </w:r>
-                  <w:proofErr w:type="spellStart"/>
                   <w:r>
                     <w:rPr>
                       <w:rFonts w:ascii="Verdana" w:hAnsi="Verdana"/>
@@ -3371,9 +3578,17 @@
                       <w:szCs w:val="18"/>
                       <w:lang w:val="es-EC"/>
                     </w:rPr>
-                    <w:t>tester</w:t>
+                    <w:t>T</w:t>
                   </w:r>
-                  <w:proofErr w:type="spellEnd"/>
+                  <w:r>
+                    <w:rPr>
+                      <w:rFonts w:ascii="Verdana" w:hAnsi="Verdana"/>
+                      <w:sz w:val="18"/>
+                      <w:szCs w:val="18"/>
+                      <w:lang w:val="es-EC"/>
+                    </w:rPr>
+                    <w:t>ester</w:t>
+                  </w:r>
                   <w:r>
                     <w:rPr>
                       <w:rFonts w:ascii="Verdana" w:hAnsi="Verdana"/>
@@ -3451,9 +3666,8 @@
                       <w:szCs w:val="18"/>
                       <w:lang w:val="es-EC"/>
                     </w:rPr>
-                    <w:t xml:space="preserve">Las tareas de desarrollo e implementación de las funcionalidades serán desglosadas en 13 </w:t>
+                    <w:t>Las tareas de desarrollo e implementación de las funcionalidades serán desglosadas en 1</w:t>
                   </w:r>
-                  <w:proofErr w:type="spellStart"/>
                   <w:r>
                     <w:rPr>
                       <w:rFonts w:ascii="Verdana" w:hAnsi="Verdana"/>
@@ -3461,9 +3675,8 @@
                       <w:szCs w:val="18"/>
                       <w:lang w:val="es-EC"/>
                     </w:rPr>
-                    <w:t>sprints</w:t>
+                    <w:t>2</w:t>
                   </w:r>
-                  <w:proofErr w:type="spellEnd"/>
                   <w:r>
                     <w:rPr>
                       <w:rFonts w:ascii="Verdana" w:hAnsi="Verdana"/>
@@ -3471,7 +3684,7 @@
                       <w:szCs w:val="18"/>
                       <w:lang w:val="es-EC"/>
                     </w:rPr>
-                    <w:t xml:space="preserve"> o fases iterativas, cada una con duración de dos semanas considerando los cinco días laborables y 8 horas diarias de esfuerzo efectivo.</w:t>
+                    <w:t xml:space="preserve"> sprints o fases iterativas, cada una con duración de dos semanas considerando los cinco días laborables y 8 horas diarias de esfuerzo efectivo.</w:t>
                   </w:r>
                 </w:p>
                 <w:p>
@@ -3504,7 +3717,26 @@
                       <w:szCs w:val="18"/>
                       <w:lang w:val="es-EC"/>
                     </w:rPr>
-                    <w:t>Finalmente, la última semana desde el 06 de septiembre hasta el 10</w:t>
+                    <w:lastRenderedPageBreak/>
+                    <w:t xml:space="preserve">Finalmente, la última semana desde el </w:t>
+                  </w:r>
+                  <w:r>
+                    <w:rPr>
+                      <w:rFonts w:ascii="Verdana" w:hAnsi="Verdana"/>
+                      <w:sz w:val="18"/>
+                      <w:szCs w:val="18"/>
+                      <w:lang w:val="es-EC"/>
+                    </w:rPr>
+                    <w:t>2</w:t>
+                  </w:r>
+                  <w:r>
+                    <w:rPr>
+                      <w:rFonts w:ascii="Verdana" w:hAnsi="Verdana"/>
+                      <w:sz w:val="18"/>
+                      <w:szCs w:val="18"/>
+                      <w:lang w:val="es-EC"/>
+                    </w:rPr>
+                    <w:t>3</w:t>
                   </w:r>
                   <w:r>
                     <w:rPr>
@@ -3522,7 +3754,61 @@
                       <w:szCs w:val="18"/>
                       <w:lang w:val="es-EC"/>
                     </w:rPr>
-                    <w:t>septiembre se realizarán las reuniones de certificación y aceptación del sistema con la participación del cliente para registrar el acta de entrega. Luego se realizará la reunión final con el informe de actividades y evaluación de la ejecución por parte del líder para concretar el acta de cierre del proyecto.</w:t>
+                    <w:t>agosto</w:t>
+                  </w:r>
+                  <w:r>
+                    <w:rPr>
+                      <w:rFonts w:ascii="Verdana" w:hAnsi="Verdana"/>
+                      <w:sz w:val="18"/>
+                      <w:szCs w:val="18"/>
+                      <w:lang w:val="es-EC"/>
+                    </w:rPr>
+                    <w:t xml:space="preserve"> </w:t>
+                  </w:r>
+                  <w:r>
+                    <w:rPr>
+                      <w:rFonts w:ascii="Verdana" w:hAnsi="Verdana"/>
+                      <w:sz w:val="18"/>
+                      <w:szCs w:val="18"/>
+                      <w:lang w:val="es-EC"/>
+                    </w:rPr>
+                    <w:t xml:space="preserve">hasta el </w:t>
+                  </w:r>
+                  <w:r>
+                    <w:rPr>
+                      <w:rFonts w:ascii="Verdana" w:hAnsi="Verdana"/>
+                      <w:sz w:val="18"/>
+                      <w:szCs w:val="18"/>
+                      <w:lang w:val="es-EC"/>
+                    </w:rPr>
+                    <w:t>27</w:t>
+                  </w:r>
+                  <w:r>
+                    <w:rPr>
+                      <w:rFonts w:ascii="Verdana" w:hAnsi="Verdana"/>
+                      <w:sz w:val="18"/>
+                      <w:szCs w:val="18"/>
+                      <w:lang w:val="es-EC"/>
+                    </w:rPr>
+                    <w:t xml:space="preserve"> de </w:t>
+                  </w:r>
+                  <w:r>
+                    <w:rPr>
+                      <w:rFonts w:ascii="Verdana" w:hAnsi="Verdana"/>
+                      <w:sz w:val="18"/>
+                      <w:szCs w:val="18"/>
+                      <w:lang w:val="es-EC"/>
+                    </w:rPr>
+                    <w:t>agosto del 2021</w:t>
+                  </w:r>
+                  <w:r>
+                    <w:rPr>
+                      <w:rFonts w:ascii="Verdana" w:hAnsi="Verdana"/>
+                      <w:sz w:val="18"/>
+                      <w:szCs w:val="18"/>
+                      <w:lang w:val="es-EC"/>
+                    </w:rPr>
+                    <w:t xml:space="preserve"> se realizarán las reuniones de certificación y aceptación del sistema con la participación del cliente para registrar el acta de entrega. Luego se realizará la reunión final con el informe de actividades y evaluación de la ejecución por parte del líder para concretar el acta de cierre del proyecto.</w:t>
                   </w:r>
                 </w:p>
                 <w:p>
@@ -3564,6 +3850,7 @@
                     <w:jc w:val="both"/>
                     <w:rPr>
                       <w:rFonts w:ascii="Verdana" w:hAnsi="Verdana"/>
+                      <w:b/>
                       <w:sz w:val="18"/>
                       <w:szCs w:val="18"/>
                       <w:lang w:val="es-EC"/>
@@ -3589,19 +3876,6 @@
                     <w:jc w:val="both"/>
                     <w:rPr>
                       <w:rFonts w:ascii="Verdana" w:hAnsi="Verdana"/>
-                      <w:b/>
-                      <w:sz w:val="18"/>
-                      <w:szCs w:val="18"/>
-                      <w:lang w:val="es-EC"/>
-                    </w:rPr>
-                  </w:pPr>
-                </w:p>
-                <w:p>
-                  <w:pPr>
-                    <w:pStyle w:val="Textoindependiente"/>
-                    <w:jc w:val="both"/>
-                    <w:rPr>
-                      <w:rFonts w:ascii="Verdana" w:hAnsi="Verdana"/>
                       <w:sz w:val="18"/>
                       <w:szCs w:val="18"/>
                       <w:lang w:val="es-EC"/>
@@ -3615,7 +3889,6 @@
                       <w:szCs w:val="18"/>
                       <w:lang w:val="es-EC"/>
                     </w:rPr>
-                    <w:lastRenderedPageBreak/>
                     <w:t>CRONOGRAMA DE EJECUCI</w:t>
                   </w:r>
                   <w:r>
@@ -3835,7 +4108,16 @@
                             <w:szCs w:val="18"/>
                             <w:lang w:val="es-EC"/>
                           </w:rPr>
-                          <w:t>01 de marzo</w:t>
+                          <w:t>08</w:t>
+                        </w:r>
+                        <w:r>
+                          <w:rPr>
+                            <w:rFonts w:ascii="Verdana" w:hAnsi="Verdana"/>
+                            <w:sz w:val="18"/>
+                            <w:szCs w:val="18"/>
+                            <w:lang w:val="es-EC"/>
+                          </w:rPr>
+                          <w:t xml:space="preserve"> de marzo</w:t>
                         </w:r>
                       </w:p>
                     </w:tc>
@@ -3861,7 +4143,16 @@
                             <w:szCs w:val="18"/>
                             <w:lang w:val="es-EC"/>
                           </w:rPr>
-                          <w:t>15 de marzo</w:t>
+                          <w:t>22</w:t>
+                        </w:r>
+                        <w:r>
+                          <w:rPr>
+                            <w:rFonts w:ascii="Verdana" w:hAnsi="Verdana"/>
+                            <w:sz w:val="18"/>
+                            <w:szCs w:val="18"/>
+                            <w:lang w:val="es-EC"/>
+                          </w:rPr>
+                          <w:t xml:space="preserve"> de marzo</w:t>
                         </w:r>
                       </w:p>
                     </w:tc>
@@ -3939,7 +4230,16 @@
                             <w:szCs w:val="18"/>
                             <w:lang w:val="es-EC"/>
                           </w:rPr>
-                          <w:t>16 de marzo</w:t>
+                          <w:t>23</w:t>
+                        </w:r>
+                        <w:r>
+                          <w:rPr>
+                            <w:rFonts w:ascii="Verdana" w:hAnsi="Verdana"/>
+                            <w:sz w:val="18"/>
+                            <w:szCs w:val="18"/>
+                            <w:lang w:val="es-EC"/>
+                          </w:rPr>
+                          <w:t xml:space="preserve"> de marzo</w:t>
                         </w:r>
                       </w:p>
                     </w:tc>
@@ -3965,7 +4265,25 @@
                             <w:szCs w:val="18"/>
                             <w:lang w:val="es-EC"/>
                           </w:rPr>
-                          <w:t>30 de marzo</w:t>
+                          <w:t>06</w:t>
+                        </w:r>
+                        <w:r>
+                          <w:rPr>
+                            <w:rFonts w:ascii="Verdana" w:hAnsi="Verdana"/>
+                            <w:sz w:val="18"/>
+                            <w:szCs w:val="18"/>
+                            <w:lang w:val="es-EC"/>
+                          </w:rPr>
+                          <w:t xml:space="preserve"> de </w:t>
+                        </w:r>
+                        <w:r>
+                          <w:rPr>
+                            <w:rFonts w:ascii="Verdana" w:hAnsi="Verdana"/>
+                            <w:sz w:val="18"/>
+                            <w:szCs w:val="18"/>
+                            <w:lang w:val="es-EC"/>
+                          </w:rPr>
+                          <w:t>abril</w:t>
                         </w:r>
                       </w:p>
                     </w:tc>
@@ -4043,7 +4361,7 @@
                             <w:szCs w:val="18"/>
                             <w:lang w:val="es-EC"/>
                           </w:rPr>
-                          <w:t>31 de marzo</w:t>
+                          <w:t>7 de abril</w:t>
                         </w:r>
                       </w:p>
                     </w:tc>
@@ -4069,7 +4387,16 @@
                             <w:szCs w:val="18"/>
                             <w:lang w:val="es-EC"/>
                           </w:rPr>
-                          <w:t>14 de abril</w:t>
+                          <w:t>21</w:t>
+                        </w:r>
+                        <w:r>
+                          <w:rPr>
+                            <w:rFonts w:ascii="Verdana" w:hAnsi="Verdana"/>
+                            <w:sz w:val="18"/>
+                            <w:szCs w:val="18"/>
+                            <w:lang w:val="es-EC"/>
+                          </w:rPr>
+                          <w:t xml:space="preserve"> de abril</w:t>
                         </w:r>
                       </w:p>
                     </w:tc>
@@ -4093,25 +4420,7 @@
                             <w:sz w:val="18"/>
                             <w:szCs w:val="18"/>
                           </w:rPr>
-                          <w:t xml:space="preserve">Página web de </w:t>
-                        </w:r>
-                        <w:proofErr w:type="spellStart"/>
-                        <w:r>
-                          <w:rPr>
-                            <w:rFonts w:ascii="Verdana" w:hAnsi="Verdana"/>
-                            <w:sz w:val="18"/>
-                            <w:szCs w:val="18"/>
-                          </w:rPr>
-                          <w:t>login</w:t>
-                        </w:r>
-                        <w:proofErr w:type="spellEnd"/>
-                        <w:r>
-                          <w:rPr>
-                            <w:rFonts w:ascii="Verdana" w:hAnsi="Verdana"/>
-                            <w:sz w:val="18"/>
-                            <w:szCs w:val="18"/>
-                          </w:rPr>
-                          <w:t xml:space="preserve"> para acceso de los usuarios al aplicativo controlado por roles</w:t>
+                          <w:t>Página web de login para acceso de los usuarios al aplicativo controlado por roles</w:t>
                         </w:r>
                       </w:p>
                     </w:tc>
@@ -4165,7 +4474,16 @@
                             <w:szCs w:val="18"/>
                             <w:lang w:val="es-EC"/>
                           </w:rPr>
-                          <w:t>15 de abril</w:t>
+                          <w:t>22</w:t>
+                        </w:r>
+                        <w:r>
+                          <w:rPr>
+                            <w:rFonts w:ascii="Verdana" w:hAnsi="Verdana"/>
+                            <w:sz w:val="18"/>
+                            <w:szCs w:val="18"/>
+                            <w:lang w:val="es-EC"/>
+                          </w:rPr>
+                          <w:t xml:space="preserve"> de abril</w:t>
                         </w:r>
                       </w:p>
                     </w:tc>
@@ -4191,7 +4509,7 @@
                             <w:szCs w:val="18"/>
                             <w:lang w:val="es-EC"/>
                           </w:rPr>
-                          <w:t>29 de abril</w:t>
+                          <w:t>06 de mayo</w:t>
                         </w:r>
                       </w:p>
                     </w:tc>
@@ -4269,7 +4587,7 @@
                             <w:szCs w:val="18"/>
                             <w:lang w:val="es-EC"/>
                           </w:rPr>
-                          <w:t>30 de abril</w:t>
+                          <w:t>07 de mayo</w:t>
                         </w:r>
                       </w:p>
                     </w:tc>
@@ -4295,7 +4613,16 @@
                             <w:szCs w:val="18"/>
                             <w:lang w:val="es-EC"/>
                           </w:rPr>
-                          <w:t>14 de mayo</w:t>
+                          <w:t>21</w:t>
+                        </w:r>
+                        <w:r>
+                          <w:rPr>
+                            <w:rFonts w:ascii="Verdana" w:hAnsi="Verdana"/>
+                            <w:sz w:val="18"/>
+                            <w:szCs w:val="18"/>
+                            <w:lang w:val="es-EC"/>
+                          </w:rPr>
+                          <w:t xml:space="preserve"> de mayo</w:t>
                         </w:r>
                       </w:p>
                     </w:tc>
@@ -4373,7 +4700,16 @@
                             <w:szCs w:val="18"/>
                             <w:lang w:val="es-EC"/>
                           </w:rPr>
-                          <w:t>15 de mayo</w:t>
+                          <w:t>22</w:t>
+                        </w:r>
+                        <w:r>
+                          <w:rPr>
+                            <w:rFonts w:ascii="Verdana" w:hAnsi="Verdana"/>
+                            <w:sz w:val="18"/>
+                            <w:szCs w:val="18"/>
+                            <w:lang w:val="es-EC"/>
+                          </w:rPr>
+                          <w:t xml:space="preserve"> de mayo</w:t>
                         </w:r>
                       </w:p>
                     </w:tc>
@@ -4399,7 +4735,7 @@
                             <w:szCs w:val="18"/>
                             <w:lang w:val="es-EC"/>
                           </w:rPr>
-                          <w:t>28 de mayo</w:t>
+                          <w:t>04 de junio</w:t>
                         </w:r>
                       </w:p>
                     </w:tc>
@@ -4478,7 +4814,7 @@
                             <w:szCs w:val="18"/>
                             <w:lang w:val="es-EC"/>
                           </w:rPr>
-                          <w:t>29 de mayo</w:t>
+                          <w:t>05 de junio</w:t>
                         </w:r>
                       </w:p>
                     </w:tc>
@@ -4504,7 +4840,25 @@
                             <w:szCs w:val="18"/>
                             <w:lang w:val="es-EC"/>
                           </w:rPr>
-                          <w:t>11 de junio</w:t>
+                          <w:t>1</w:t>
+                        </w:r>
+                        <w:r>
+                          <w:rPr>
+                            <w:rFonts w:ascii="Verdana" w:hAnsi="Verdana"/>
+                            <w:sz w:val="18"/>
+                            <w:szCs w:val="18"/>
+                            <w:lang w:val="es-EC"/>
+                          </w:rPr>
+                          <w:t>8</w:t>
+                        </w:r>
+                        <w:r>
+                          <w:rPr>
+                            <w:rFonts w:ascii="Verdana" w:hAnsi="Verdana"/>
+                            <w:sz w:val="18"/>
+                            <w:szCs w:val="18"/>
+                            <w:lang w:val="es-EC"/>
+                          </w:rPr>
+                          <w:t xml:space="preserve"> de junio</w:t>
                         </w:r>
                       </w:p>
                     </w:tc>
@@ -4582,7 +4936,25 @@
                             <w:szCs w:val="18"/>
                             <w:lang w:val="es-EC"/>
                           </w:rPr>
-                          <w:t>12 de junio</w:t>
+                          <w:t>1</w:t>
+                        </w:r>
+                        <w:r>
+                          <w:rPr>
+                            <w:rFonts w:ascii="Verdana" w:hAnsi="Verdana"/>
+                            <w:sz w:val="18"/>
+                            <w:szCs w:val="18"/>
+                            <w:lang w:val="es-EC"/>
+                          </w:rPr>
+                          <w:t>9</w:t>
+                        </w:r>
+                        <w:r>
+                          <w:rPr>
+                            <w:rFonts w:ascii="Verdana" w:hAnsi="Verdana"/>
+                            <w:sz w:val="18"/>
+                            <w:szCs w:val="18"/>
+                            <w:lang w:val="es-EC"/>
+                          </w:rPr>
+                          <w:t xml:space="preserve"> de junio</w:t>
                         </w:r>
                       </w:p>
                     </w:tc>
@@ -4608,7 +4980,25 @@
                             <w:szCs w:val="18"/>
                             <w:lang w:val="es-EC"/>
                           </w:rPr>
-                          <w:t>25 de junio</w:t>
+                          <w:t>0</w:t>
+                        </w:r>
+                        <w:r>
+                          <w:rPr>
+                            <w:rFonts w:ascii="Verdana" w:hAnsi="Verdana"/>
+                            <w:sz w:val="18"/>
+                            <w:szCs w:val="18"/>
+                            <w:lang w:val="es-EC"/>
+                          </w:rPr>
+                          <w:t>2 de ju</w:t>
+                        </w:r>
+                        <w:r>
+                          <w:rPr>
+                            <w:rFonts w:ascii="Verdana" w:hAnsi="Verdana"/>
+                            <w:sz w:val="18"/>
+                            <w:szCs w:val="18"/>
+                            <w:lang w:val="es-EC"/>
+                          </w:rPr>
+                          <w:t>lio</w:t>
                         </w:r>
                       </w:p>
                     </w:tc>
@@ -4686,7 +5076,25 @@
                             <w:szCs w:val="18"/>
                             <w:lang w:val="es-EC"/>
                           </w:rPr>
-                          <w:t>26 de junio</w:t>
+                          <w:t>03</w:t>
+                        </w:r>
+                        <w:r>
+                          <w:rPr>
+                            <w:rFonts w:ascii="Verdana" w:hAnsi="Verdana"/>
+                            <w:sz w:val="18"/>
+                            <w:szCs w:val="18"/>
+                            <w:lang w:val="es-EC"/>
+                          </w:rPr>
+                          <w:t xml:space="preserve"> de ju</w:t>
+                        </w:r>
+                        <w:r>
+                          <w:rPr>
+                            <w:rFonts w:ascii="Verdana" w:hAnsi="Verdana"/>
+                            <w:sz w:val="18"/>
+                            <w:szCs w:val="18"/>
+                            <w:lang w:val="es-EC"/>
+                          </w:rPr>
+                          <w:t>lio</w:t>
                         </w:r>
                       </w:p>
                     </w:tc>
@@ -4712,7 +5120,16 @@
                             <w:szCs w:val="18"/>
                             <w:lang w:val="es-EC"/>
                           </w:rPr>
-                          <w:t>9 de julio</w:t>
+                          <w:t>16</w:t>
+                        </w:r>
+                        <w:r>
+                          <w:rPr>
+                            <w:rFonts w:ascii="Verdana" w:hAnsi="Verdana"/>
+                            <w:sz w:val="18"/>
+                            <w:szCs w:val="18"/>
+                            <w:lang w:val="es-EC"/>
+                          </w:rPr>
+                          <w:t xml:space="preserve"> de julio</w:t>
                         </w:r>
                       </w:p>
                     </w:tc>
@@ -4790,7 +5207,25 @@
                             <w:szCs w:val="18"/>
                             <w:lang w:val="es-EC"/>
                           </w:rPr>
-                          <w:t>10 de julio</w:t>
+                          <w:t>1</w:t>
+                        </w:r>
+                        <w:r>
+                          <w:rPr>
+                            <w:rFonts w:ascii="Verdana" w:hAnsi="Verdana"/>
+                            <w:sz w:val="18"/>
+                            <w:szCs w:val="18"/>
+                            <w:lang w:val="es-EC"/>
+                          </w:rPr>
+                          <w:t>7</w:t>
+                        </w:r>
+                        <w:r>
+                          <w:rPr>
+                            <w:rFonts w:ascii="Verdana" w:hAnsi="Verdana"/>
+                            <w:sz w:val="18"/>
+                            <w:szCs w:val="18"/>
+                            <w:lang w:val="es-EC"/>
+                          </w:rPr>
+                          <w:t xml:space="preserve"> de julio</w:t>
                         </w:r>
                       </w:p>
                     </w:tc>
@@ -4816,7 +5251,16 @@
                             <w:szCs w:val="18"/>
                             <w:lang w:val="es-EC"/>
                           </w:rPr>
-                          <w:t>23 de julio</w:t>
+                          <w:t>30</w:t>
+                        </w:r>
+                        <w:r>
+                          <w:rPr>
+                            <w:rFonts w:ascii="Verdana" w:hAnsi="Verdana"/>
+                            <w:sz w:val="18"/>
+                            <w:szCs w:val="18"/>
+                            <w:lang w:val="es-EC"/>
+                          </w:rPr>
+                          <w:t xml:space="preserve"> de julio</w:t>
                         </w:r>
                       </w:p>
                     </w:tc>
@@ -4894,7 +5338,16 @@
                             <w:szCs w:val="18"/>
                             <w:lang w:val="es-EC"/>
                           </w:rPr>
-                          <w:t>24 de julio</w:t>
+                          <w:t>31</w:t>
+                        </w:r>
+                        <w:r>
+                          <w:rPr>
+                            <w:rFonts w:ascii="Verdana" w:hAnsi="Verdana"/>
+                            <w:sz w:val="18"/>
+                            <w:szCs w:val="18"/>
+                            <w:lang w:val="es-EC"/>
+                          </w:rPr>
+                          <w:t xml:space="preserve"> de julio</w:t>
                         </w:r>
                       </w:p>
                     </w:tc>
@@ -4920,7 +5373,16 @@
                             <w:szCs w:val="18"/>
                             <w:lang w:val="es-EC"/>
                           </w:rPr>
-                          <w:t>06 de agosto</w:t>
+                          <w:t>13</w:t>
+                        </w:r>
+                        <w:r>
+                          <w:rPr>
+                            <w:rFonts w:ascii="Verdana" w:hAnsi="Verdana"/>
+                            <w:sz w:val="18"/>
+                            <w:szCs w:val="18"/>
+                            <w:lang w:val="es-EC"/>
+                          </w:rPr>
+                          <w:t xml:space="preserve"> de agosto</w:t>
                         </w:r>
                       </w:p>
                     </w:tc>
@@ -4972,6 +5434,7 @@
                             <w:szCs w:val="18"/>
                             <w:lang w:val="es-EC"/>
                           </w:rPr>
+                          <w:lastRenderedPageBreak/>
                           <w:t>Sprint 12</w:t>
                         </w:r>
                       </w:p>
@@ -4998,7 +5461,16 @@
                             <w:szCs w:val="18"/>
                             <w:lang w:val="es-EC"/>
                           </w:rPr>
-                          <w:t>07 de agosto</w:t>
+                          <w:t>14</w:t>
+                        </w:r>
+                        <w:r>
+                          <w:rPr>
+                            <w:rFonts w:ascii="Verdana" w:hAnsi="Verdana"/>
+                            <w:sz w:val="18"/>
+                            <w:szCs w:val="18"/>
+                            <w:lang w:val="es-EC"/>
+                          </w:rPr>
+                          <w:t xml:space="preserve"> de agosto</w:t>
                         </w:r>
                       </w:p>
                     </w:tc>
@@ -5024,7 +5496,25 @@
                             <w:szCs w:val="18"/>
                             <w:lang w:val="es-EC"/>
                           </w:rPr>
-                          <w:t>20 de agosto</w:t>
+                          <w:t>2</w:t>
+                        </w:r>
+                        <w:r>
+                          <w:rPr>
+                            <w:rFonts w:ascii="Verdana" w:hAnsi="Verdana"/>
+                            <w:sz w:val="18"/>
+                            <w:szCs w:val="18"/>
+                            <w:lang w:val="es-EC"/>
+                          </w:rPr>
+                          <w:t>0</w:t>
+                        </w:r>
+                        <w:r>
+                          <w:rPr>
+                            <w:rFonts w:ascii="Verdana" w:hAnsi="Verdana"/>
+                            <w:sz w:val="18"/>
+                            <w:szCs w:val="18"/>
+                            <w:lang w:val="es-EC"/>
+                          </w:rPr>
+                          <w:t xml:space="preserve"> de agosto</w:t>
                         </w:r>
                       </w:p>
                     </w:tc>
@@ -5062,7 +5552,6 @@
                             <w:lang w:val="es-EC"/>
                           </w:rPr>
                         </w:pPr>
-                        <w:proofErr w:type="spellStart"/>
                         <w:r>
                           <w:rPr>
                             <w:rFonts w:ascii="Verdana" w:hAnsi="Verdana"/>
@@ -5070,133 +5559,7 @@
                             <w:szCs w:val="18"/>
                             <w:lang w:val="es-EC"/>
                           </w:rPr>
-                          <w:t>Versionamiento</w:t>
-                        </w:r>
-                        <w:proofErr w:type="spellEnd"/>
-                        <w:r>
-                          <w:rPr>
-                            <w:rFonts w:ascii="Verdana" w:hAnsi="Verdana"/>
-                            <w:sz w:val="18"/>
-                            <w:szCs w:val="18"/>
-                            <w:lang w:val="es-EC"/>
-                          </w:rPr>
-                          <w:t xml:space="preserve">, Despliegue y estabilización del </w:t>
-                        </w:r>
-                        <w:r>
-                          <w:rPr>
-                            <w:rFonts w:ascii="Verdana" w:hAnsi="Verdana"/>
-                            <w:sz w:val="18"/>
-                            <w:szCs w:val="18"/>
-                            <w:lang w:val="es-EC"/>
-                          </w:rPr>
-                          <w:lastRenderedPageBreak/>
-                          <w:t>sistema en Producción</w:t>
-                        </w:r>
-                      </w:p>
-                    </w:tc>
-                  </w:tr>
-                  <w:tr>
-                    <w:tc>
-                      <w:tcPr>
-                        <w:tcW w:w="2155" w:type="dxa"/>
-                      </w:tcPr>
-                      <w:p>
-                        <w:pPr>
-                          <w:pStyle w:val="Textoindependiente"/>
-                          <w:jc w:val="both"/>
-                          <w:rPr>
-                            <w:rFonts w:ascii="Verdana" w:hAnsi="Verdana"/>
-                            <w:sz w:val="18"/>
-                            <w:szCs w:val="18"/>
-                            <w:lang w:val="es-EC"/>
-                          </w:rPr>
-                        </w:pPr>
-                        <w:r>
-                          <w:rPr>
-                            <w:rFonts w:ascii="Verdana" w:hAnsi="Verdana"/>
-                            <w:sz w:val="18"/>
-                            <w:szCs w:val="18"/>
-                            <w:lang w:val="es-EC"/>
-                          </w:rPr>
-                          <w:lastRenderedPageBreak/>
-                          <w:t>Sprint 13</w:t>
-                        </w:r>
-                      </w:p>
-                    </w:tc>
-                    <w:tc>
-                      <w:tcPr>
-                        <w:tcW w:w="2156" w:type="dxa"/>
-                      </w:tcPr>
-                      <w:p>
-                        <w:pPr>
-                          <w:pStyle w:val="Textoindependiente"/>
-                          <w:jc w:val="both"/>
-                          <w:rPr>
-                            <w:rFonts w:ascii="Verdana" w:hAnsi="Verdana"/>
-                            <w:sz w:val="18"/>
-                            <w:szCs w:val="18"/>
-                            <w:lang w:val="es-EC"/>
-                          </w:rPr>
-                        </w:pPr>
-                        <w:r>
-                          <w:rPr>
-                            <w:rFonts w:ascii="Verdana" w:hAnsi="Verdana"/>
-                            <w:sz w:val="18"/>
-                            <w:szCs w:val="18"/>
-                            <w:lang w:val="es-EC"/>
-                          </w:rPr>
-                          <w:t>21 de agosto</w:t>
-                        </w:r>
-                      </w:p>
-                    </w:tc>
-                    <w:tc>
-                      <w:tcPr>
-                        <w:tcW w:w="2156" w:type="dxa"/>
-                      </w:tcPr>
-                      <w:p>
-                        <w:pPr>
-                          <w:pStyle w:val="Textoindependiente"/>
-                          <w:jc w:val="both"/>
-                          <w:rPr>
-                            <w:rFonts w:ascii="Verdana" w:hAnsi="Verdana"/>
-                            <w:sz w:val="18"/>
-                            <w:szCs w:val="18"/>
-                            <w:lang w:val="es-EC"/>
-                          </w:rPr>
-                        </w:pPr>
-                        <w:r>
-                          <w:rPr>
-                            <w:rFonts w:ascii="Verdana" w:hAnsi="Verdana"/>
-                            <w:sz w:val="18"/>
-                            <w:szCs w:val="18"/>
-                            <w:lang w:val="es-EC"/>
-                          </w:rPr>
-                          <w:t>03 de septiembre</w:t>
-                        </w:r>
-                      </w:p>
-                    </w:tc>
-                    <w:tc>
-                      <w:tcPr>
-                        <w:tcW w:w="2156" w:type="dxa"/>
-                      </w:tcPr>
-                      <w:p>
-                        <w:pPr>
-                          <w:pStyle w:val="Textoindependiente"/>
-                          <w:rPr>
-                            <w:rFonts w:ascii="Verdana" w:hAnsi="Verdana"/>
-                            <w:sz w:val="18"/>
-                            <w:szCs w:val="18"/>
-                            <w:lang w:val="es-EC"/>
-                          </w:rPr>
-                        </w:pPr>
-                        <w:r>
-                          <w:rPr>
-                            <w:rFonts w:ascii="Verdana" w:hAnsi="Verdana"/>
-                            <w:sz w:val="18"/>
-                            <w:szCs w:val="18"/>
-                            <w:lang w:val="es-EC"/>
-                          </w:rPr>
-                          <w:t>Pruebas de integración, de carga y stress, de aceptación y funcionales con el cliente.</w:t>
+                          <w:t>Versionamiento, Despliegue y estabilización del sistema en Producción</w:t>
                         </w:r>
                       </w:p>
                     </w:tc>
@@ -5313,47 +5676,7 @@
                       <w:szCs w:val="18"/>
                       <w:lang w:val="es-EC"/>
                     </w:rPr>
-                    <w:t xml:space="preserve">Entorno de desarrollo - IDE </w:t>
-                  </w:r>
-                  <w:proofErr w:type="spellStart"/>
-                  <w:r>
-                    <w:rPr>
-                      <w:rFonts w:ascii="Verdana" w:hAnsi="Verdana"/>
-                      <w:sz w:val="18"/>
-                      <w:szCs w:val="18"/>
-                      <w:lang w:val="es-EC"/>
-                    </w:rPr>
-                    <w:t>SpringTools</w:t>
-                  </w:r>
-                  <w:proofErr w:type="spellEnd"/>
-                  <w:r>
-                    <w:rPr>
-                      <w:rFonts w:ascii="Verdana" w:hAnsi="Verdana"/>
-                      <w:sz w:val="18"/>
-                      <w:szCs w:val="18"/>
-                      <w:lang w:val="es-EC"/>
-                    </w:rPr>
-                    <w:t xml:space="preserve"> 4, compatible con el framework </w:t>
-                  </w:r>
-                  <w:proofErr w:type="spellStart"/>
-                  <w:r>
-                    <w:rPr>
-                      <w:rFonts w:ascii="Verdana" w:hAnsi="Verdana"/>
-                      <w:sz w:val="18"/>
-                      <w:szCs w:val="18"/>
-                      <w:lang w:val="es-EC"/>
-                    </w:rPr>
-                    <w:t>Springboot</w:t>
-                  </w:r>
-                  <w:proofErr w:type="spellEnd"/>
-                  <w:r>
-                    <w:rPr>
-                      <w:rFonts w:ascii="Verdana" w:hAnsi="Verdana"/>
-                      <w:sz w:val="18"/>
-                      <w:szCs w:val="18"/>
-                      <w:lang w:val="es-EC"/>
-                    </w:rPr>
-                    <w:t xml:space="preserve"> para la construcción de microservicios.</w:t>
+                    <w:t>Entorno de desarrollo - IDE SpringTools 4, compatible con el framework Springboot para la construcción de microservicios.</w:t>
                   </w:r>
                 </w:p>
                 <w:p>
@@ -5384,7 +5707,6 @@
                       <w:lang w:val="es-EC"/>
                     </w:rPr>
                   </w:pPr>
-                  <w:proofErr w:type="spellStart"/>
                   <w:r>
                     <w:rPr>
                       <w:rFonts w:ascii="Verdana" w:hAnsi="Verdana"/>
@@ -5392,37 +5714,7 @@
                       <w:szCs w:val="18"/>
                       <w:lang w:val="es-EC"/>
                     </w:rPr>
-                    <w:t>SoapUI</w:t>
-                  </w:r>
-                  <w:proofErr w:type="spellEnd"/>
-                  <w:r>
-                    <w:rPr>
-                      <w:rFonts w:ascii="Verdana" w:hAnsi="Verdana"/>
-                      <w:sz w:val="18"/>
-                      <w:szCs w:val="18"/>
-                      <w:lang w:val="es-EC"/>
-                    </w:rPr>
-                    <w:t xml:space="preserve"> 5.4.0 y </w:t>
-                  </w:r>
-                  <w:proofErr w:type="spellStart"/>
-                  <w:r>
-                    <w:rPr>
-                      <w:rFonts w:ascii="Verdana" w:hAnsi="Verdana"/>
-                      <w:sz w:val="18"/>
-                      <w:szCs w:val="18"/>
-                      <w:lang w:val="es-EC"/>
-                    </w:rPr>
-                    <w:t>Postman</w:t>
-                  </w:r>
-                  <w:proofErr w:type="spellEnd"/>
-                  <w:r>
-                    <w:rPr>
-                      <w:rFonts w:ascii="Verdana" w:hAnsi="Verdana"/>
-                      <w:sz w:val="18"/>
-                      <w:szCs w:val="18"/>
-                      <w:lang w:val="es-EC"/>
-                    </w:rPr>
-                    <w:t xml:space="preserve"> v7 para la creación de proyectos SOAP y REST de los servicios y probar que funcionen correctamente. </w:t>
+                    <w:t xml:space="preserve">SoapUI 5.4.0 y Postman v7 para la creación de proyectos SOAP y REST de los servicios y probar que funcionen correctamente. </w:t>
                   </w:r>
                 </w:p>
                 <w:p>
@@ -5496,7 +5788,6 @@
                     </w:rPr>
                     <w:t xml:space="preserve">Programa </w:t>
                   </w:r>
-                  <w:proofErr w:type="spellStart"/>
                   <w:r>
                     <w:rPr>
                       <w:rFonts w:ascii="Verdana" w:hAnsi="Verdana"/>
@@ -5504,17 +5795,7 @@
                       <w:szCs w:val="18"/>
                       <w:lang w:val="es-EC"/>
                     </w:rPr>
-                    <w:t>WinMerge</w:t>
-                  </w:r>
-                  <w:proofErr w:type="spellEnd"/>
-                  <w:r>
-                    <w:rPr>
-                      <w:rFonts w:ascii="Verdana" w:hAnsi="Verdana"/>
-                      <w:sz w:val="18"/>
-                      <w:szCs w:val="18"/>
-                      <w:lang w:val="es-EC"/>
-                    </w:rPr>
-                    <w:t>, para comparar el texto de archivos o carpetas completas</w:t>
+                    <w:t>WinMerge, para comparar el texto de archivos o carpetas completas</w:t>
                   </w:r>
                   <w:r>
                     <w:rPr>
@@ -5561,67 +5842,7 @@
                       <w:szCs w:val="18"/>
                       <w:lang w:val="es-EC"/>
                     </w:rPr>
-                    <w:t xml:space="preserve">Servidor Apache Tomcat 9 para publicación y despliegue de los portales </w:t>
-                  </w:r>
-                  <w:proofErr w:type="spellStart"/>
-                  <w:r>
-                    <w:rPr>
-                      <w:rFonts w:ascii="Verdana" w:hAnsi="Verdana"/>
-                      <w:sz w:val="18"/>
-                      <w:szCs w:val="18"/>
-                      <w:lang w:val="es-EC"/>
-                    </w:rPr>
-                    <w:t>WAR</w:t>
-                  </w:r>
-                  <w:proofErr w:type="spellEnd"/>
-                  <w:r>
-                    <w:rPr>
-                      <w:rFonts w:ascii="Verdana" w:hAnsi="Verdana"/>
-                      <w:sz w:val="18"/>
-                      <w:szCs w:val="18"/>
-                      <w:lang w:val="es-EC"/>
-                    </w:rPr>
-                    <w:t xml:space="preserve"> del back-</w:t>
-                  </w:r>
-                  <w:proofErr w:type="spellStart"/>
-                  <w:r>
-                    <w:rPr>
-                      <w:rFonts w:ascii="Verdana" w:hAnsi="Verdana"/>
-                      <w:sz w:val="18"/>
-                      <w:szCs w:val="18"/>
-                      <w:lang w:val="es-EC"/>
-                    </w:rPr>
-                    <w:t>end</w:t>
-                  </w:r>
-                  <w:proofErr w:type="spellEnd"/>
-                  <w:r>
-                    <w:rPr>
-                      <w:rFonts w:ascii="Verdana" w:hAnsi="Verdana"/>
-                      <w:sz w:val="18"/>
-                      <w:szCs w:val="18"/>
-                      <w:lang w:val="es-EC"/>
-                    </w:rPr>
-                    <w:t xml:space="preserve"> y </w:t>
-                  </w:r>
-                  <w:proofErr w:type="spellStart"/>
-                  <w:r>
-                    <w:rPr>
-                      <w:rFonts w:ascii="Verdana" w:hAnsi="Verdana"/>
-                      <w:sz w:val="18"/>
-                      <w:szCs w:val="18"/>
-                      <w:lang w:val="es-EC"/>
-                    </w:rPr>
-                    <w:t>front-end</w:t>
-                  </w:r>
-                  <w:proofErr w:type="spellEnd"/>
-                  <w:r>
-                    <w:rPr>
-                      <w:rFonts w:ascii="Verdana" w:hAnsi="Verdana"/>
-                      <w:sz w:val="18"/>
-                      <w:szCs w:val="18"/>
-                      <w:lang w:val="es-EC"/>
-                    </w:rPr>
-                    <w:t xml:space="preserve"> en ambiente Desarrollo.</w:t>
+                    <w:t>Servidor Apache Tomcat 9 para publicación y despliegue de los portales WAR del back-end y front-end en ambiente Desarrollo.</w:t>
                   </w:r>
                 </w:p>
                 <w:p>
@@ -5659,47 +5880,7 @@
                       <w:szCs w:val="18"/>
                       <w:lang w:val="es-EC"/>
                     </w:rPr>
-                    <w:t xml:space="preserve">Repositorio </w:t>
-                  </w:r>
-                  <w:proofErr w:type="spellStart"/>
-                  <w:r>
-                    <w:rPr>
-                      <w:rFonts w:ascii="Verdana" w:hAnsi="Verdana"/>
-                      <w:sz w:val="18"/>
-                      <w:szCs w:val="18"/>
-                      <w:lang w:val="es-EC"/>
-                    </w:rPr>
-                    <w:t>Github</w:t>
-                  </w:r>
-                  <w:proofErr w:type="spellEnd"/>
-                  <w:r>
-                    <w:rPr>
-                      <w:rFonts w:ascii="Verdana" w:hAnsi="Verdana"/>
-                      <w:sz w:val="18"/>
-                      <w:szCs w:val="18"/>
-                      <w:lang w:val="es-EC"/>
-                    </w:rPr>
-                    <w:t xml:space="preserve"> y Cliente GIT desktop para control de versiones y proceso de </w:t>
-                  </w:r>
-                  <w:proofErr w:type="spellStart"/>
-                  <w:r>
-                    <w:rPr>
-                      <w:rFonts w:ascii="Verdana" w:hAnsi="Verdana"/>
-                      <w:sz w:val="18"/>
-                      <w:szCs w:val="18"/>
-                      <w:lang w:val="es-EC"/>
-                    </w:rPr>
-                    <w:t>versionamiento</w:t>
-                  </w:r>
-                  <w:proofErr w:type="spellEnd"/>
-                  <w:r>
-                    <w:rPr>
-                      <w:rFonts w:ascii="Verdana" w:hAnsi="Verdana"/>
-                      <w:sz w:val="18"/>
-                      <w:szCs w:val="18"/>
-                      <w:lang w:val="es-EC"/>
-                    </w:rPr>
-                    <w:t>.</w:t>
+                    <w:t>Repositorio Github y Cliente GIT desktop para control de versiones y proceso de versionamiento.</w:t>
                   </w:r>
                 </w:p>
                 <w:p>
@@ -5833,7 +6014,6 @@
                     </w:rPr>
                     <w:t xml:space="preserve">Para conocer los porcentajes de avance en la ejecución de cada tarea asignada al desarrollador, y los bloqueantes que le impidan la entrega oportuna del requerimiento funcional, se realizaran las </w:t>
                   </w:r>
-                  <w:proofErr w:type="spellStart"/>
                   <w:r>
                     <w:rPr>
                       <w:rFonts w:ascii="Verdana" w:hAnsi="Verdana"/>
@@ -5842,18 +6022,7 @@
                       <w:szCs w:val="18"/>
                       <w:lang w:val="es-EC"/>
                     </w:rPr>
-                    <w:t>Daily</w:t>
-                  </w:r>
-                  <w:proofErr w:type="spellEnd"/>
-                  <w:r>
-                    <w:rPr>
-                      <w:rFonts w:ascii="Verdana" w:hAnsi="Verdana"/>
-                      <w:b/>
-                      <w:sz w:val="18"/>
-                      <w:szCs w:val="18"/>
-                      <w:lang w:val="es-EC"/>
-                    </w:rPr>
-                    <w:t xml:space="preserve"> Scrum</w:t>
+                    <w:t>Daily Scrum</w:t>
                   </w:r>
                   <w:r>
                     <w:rPr>
@@ -6071,20 +6240,8 @@
                       <w:szCs w:val="18"/>
                       <w:lang w:val="es-EC"/>
                     </w:rPr>
-                    <w:t xml:space="preserve">Sprint </w:t>
+                    <w:t>Sprint Review</w:t>
                   </w:r>
-                  <w:proofErr w:type="spellStart"/>
-                  <w:r>
-                    <w:rPr>
-                      <w:rFonts w:ascii="Verdana" w:hAnsi="Verdana"/>
-                      <w:b/>
-                      <w:sz w:val="18"/>
-                      <w:szCs w:val="18"/>
-                      <w:lang w:val="es-EC"/>
-                    </w:rPr>
-                    <w:t>Review</w:t>
-                  </w:r>
-                  <w:proofErr w:type="spellEnd"/>
                   <w:r>
                     <w:rPr>
                       <w:rFonts w:ascii="Verdana" w:hAnsi="Verdana"/>
@@ -6115,44 +6272,6 @@
                     </w:rPr>
                     <w:t xml:space="preserve"> es para inspeccionar el equipo y levantar las mejoras a ser aplicadas en el siguiente sprint.</w:t>
                   </w:r>
-                </w:p>
-                <w:p>
-                  <w:pPr>
-                    <w:pStyle w:val="Prrafodelista"/>
-                    <w:rPr>
-                      <w:rFonts w:ascii="Verdana" w:hAnsi="Verdana"/>
-                      <w:bCs/>
-                      <w:sz w:val="18"/>
-                      <w:szCs w:val="18"/>
-                      <w:lang w:val="es-EC"/>
-                    </w:rPr>
-                  </w:pPr>
-                </w:p>
-                <w:p>
-                  <w:pPr>
-                    <w:pStyle w:val="Textoindependiente"/>
-                    <w:jc w:val="both"/>
-                    <w:rPr>
-                      <w:rFonts w:ascii="Verdana" w:hAnsi="Verdana"/>
-                      <w:bCs/>
-                      <w:sz w:val="18"/>
-                      <w:szCs w:val="18"/>
-                      <w:lang w:val="es-EC"/>
-                    </w:rPr>
-                  </w:pPr>
-                </w:p>
-                <w:p>
-                  <w:pPr>
-                    <w:pStyle w:val="Textoindependiente"/>
-                    <w:jc w:val="both"/>
-                    <w:rPr>
-                      <w:rFonts w:ascii="Verdana" w:hAnsi="Verdana"/>
-                      <w:bCs/>
-                      <w:sz w:val="18"/>
-                      <w:szCs w:val="18"/>
-                      <w:lang w:val="es-EC"/>
-                    </w:rPr>
-                  </w:pPr>
                 </w:p>
                 <w:p>
                   <w:pPr>
@@ -6198,7 +6317,13 @@
               <w:right w:val="single" w:sz="4" w:space="0" w:color="auto"/>
             </w:tcBorders>
           </w:tcPr>
-          <w:p/>
+          <w:p>
+            <w:pPr>
+              <w:rPr>
+                <w:lang w:val="es-EC"/>
+              </w:rPr>
+            </w:pPr>
+          </w:p>
           <w:tbl>
             <w:tblPr>
               <w:tblW w:w="8849" w:type="dxa"/>
@@ -6318,39 +6443,8 @@
                       <w:sz w:val="18"/>
                       <w:szCs w:val="18"/>
                     </w:rPr>
-                    <w:t xml:space="preserve">Documento del Plan de Implantación que contenga los pasos para la implementación de las funcionalidades construidas en cada sprint con un bloque para la secuencia de despliegue o ejecución, y otro para el </w:t>
+                    <w:t>Documento del Plan de Implantación que contenga los pasos para la implementación de las funcionalidades construidas en cada sprint con un bloque para la secuencia de despliegue o ejecución, y otro para el rollback o reverso de cambios ante cualquier error que pueda presentarse durante el proceso de versionamiento</w:t>
                   </w:r>
-                  <w:proofErr w:type="spellStart"/>
-                  <w:r>
-                    <w:rPr>
-                      <w:rFonts w:ascii="Verdana" w:hAnsi="Verdana"/>
-                      <w:kern w:val="0"/>
-                      <w:sz w:val="18"/>
-                      <w:szCs w:val="18"/>
-                    </w:rPr>
-                    <w:t>rollback</w:t>
-                  </w:r>
-                  <w:proofErr w:type="spellEnd"/>
-                  <w:r>
-                    <w:rPr>
-                      <w:rFonts w:ascii="Verdana" w:hAnsi="Verdana"/>
-                      <w:kern w:val="0"/>
-                      <w:sz w:val="18"/>
-                      <w:szCs w:val="18"/>
-                    </w:rPr>
-                    <w:t xml:space="preserve"> o reverso de cambios ante cualquier error que pueda presentarse durante el proceso de </w:t>
-                  </w:r>
-                  <w:proofErr w:type="spellStart"/>
-                  <w:r>
-                    <w:rPr>
-                      <w:rFonts w:ascii="Verdana" w:hAnsi="Verdana"/>
-                      <w:kern w:val="0"/>
-                      <w:sz w:val="18"/>
-                      <w:szCs w:val="18"/>
-                    </w:rPr>
-                    <w:t>versionamiento</w:t>
-                  </w:r>
-                  <w:proofErr w:type="spellEnd"/>
                   <w:r>
                     <w:rPr>
                       <w:rFonts w:ascii="Verdana" w:hAnsi="Verdana"/>
@@ -6441,29 +6535,9 @@
                       <w:sz w:val="18"/>
                       <w:szCs w:val="18"/>
                     </w:rPr>
-                    <w:t xml:space="preserve">Generación de los portales </w:t>
+                    <w:t>Generación de los portales war correspondiente a los proyectos Back-</w:t>
                   </w:r>
-                  <w:proofErr w:type="spellStart"/>
-                  <w:r>
-                    <w:rPr>
-                      <w:rFonts w:ascii="Verdana" w:hAnsi="Verdana"/>
-                      <w:kern w:val="0"/>
-                      <w:sz w:val="18"/>
-                      <w:szCs w:val="18"/>
-                    </w:rPr>
-                    <w:t>war</w:t>
-                  </w:r>
-                  <w:proofErr w:type="spellEnd"/>
-                  <w:r>
-                    <w:rPr>
-                      <w:rFonts w:ascii="Verdana" w:hAnsi="Verdana"/>
-                      <w:kern w:val="0"/>
-                      <w:sz w:val="18"/>
-                      <w:szCs w:val="18"/>
-                    </w:rPr>
-                    <w:t xml:space="preserve"> correspondiente a los proyectos Back-</w:t>
-                  </w:r>
-                  <w:proofErr w:type="spellStart"/>
+                  <w:bookmarkStart w:id="0" w:name="_GoBack"/>
                   <w:r>
                     <w:rPr>
                       <w:rFonts w:ascii="Verdana" w:hAnsi="Verdana"/>
@@ -6473,7 +6547,7 @@
                     </w:rPr>
                     <w:t>end</w:t>
                   </w:r>
-                  <w:proofErr w:type="spellEnd"/>
+                  <w:bookmarkEnd w:id="0"/>
                   <w:r>
                     <w:rPr>
                       <w:rFonts w:ascii="Verdana" w:hAnsi="Verdana"/>
@@ -6481,27 +6555,7 @@
                       <w:sz w:val="18"/>
                       <w:szCs w:val="18"/>
                     </w:rPr>
-                    <w:t xml:space="preserve"> y Front-</w:t>
-                  </w:r>
-                  <w:proofErr w:type="spellStart"/>
-                  <w:r>
-                    <w:rPr>
-                      <w:rFonts w:ascii="Verdana" w:hAnsi="Verdana"/>
-                      <w:kern w:val="0"/>
-                      <w:sz w:val="18"/>
-                      <w:szCs w:val="18"/>
-                    </w:rPr>
-                    <w:t>end</w:t>
-                  </w:r>
-                  <w:proofErr w:type="spellEnd"/>
-                  <w:r>
-                    <w:rPr>
-                      <w:rFonts w:ascii="Verdana" w:hAnsi="Verdana"/>
-                      <w:kern w:val="0"/>
-                      <w:sz w:val="18"/>
-                      <w:szCs w:val="18"/>
-                    </w:rPr>
-                    <w:t xml:space="preserve"> del aplicativo web desarrollado con Java y Sprint Framework</w:t>
+                    <w:t xml:space="preserve"> y Front-end del aplicativo web desarrollado con Java y Sprint Framework</w:t>
                   </w:r>
                   <w:r>
                     <w:rPr>
@@ -7461,9 +7515,8 @@
                       <w:szCs w:val="18"/>
                       <w:lang w:val="es-EC"/>
                     </w:rPr>
-                    <w:t xml:space="preserve">, la aplicación podría acumular pedidos fuera de horarios laborales del personal si no son controlados adecuadamente por el administrador, puesto que su disponibilidad estará </w:t>
+                    <w:t>, la aplicación podría acumular pedidos fuera de horarios laborales del personal si no son controlados adecuadamente por el administrador, puesto que su disponibilidad estará e</w:t>
                   </w:r>
-                  <w:proofErr w:type="gramStart"/>
                   <w:r>
                     <w:rPr>
                       <w:rFonts w:ascii="Verdana" w:hAnsi="Verdana"/>
@@ -7471,9 +7524,8 @@
                       <w:szCs w:val="18"/>
                       <w:lang w:val="es-EC"/>
                     </w:rPr>
-                    <w:t>e</w:t>
+                    <w:t>n</w:t>
                   </w:r>
-                  <w:proofErr w:type="gramEnd"/>
                   <w:r>
                     <w:rPr>
                       <w:rFonts w:ascii="Verdana" w:hAnsi="Verdana"/>
@@ -7789,23 +7841,31 @@
                 <w:sz w:val="18"/>
                 <w:szCs w:val="18"/>
               </w:rPr>
-              <w:t xml:space="preserve">Lunes 22 de </w:t>
-            </w:r>
-            <w:r>
-              <w:rPr>
-                <w:rFonts w:ascii="Verdana" w:hAnsi="Verdana"/>
-                <w:sz w:val="18"/>
-                <w:szCs w:val="18"/>
-              </w:rPr>
-              <w:t>f</w:t>
-            </w:r>
-            <w:r>
-              <w:rPr>
-                <w:rFonts w:ascii="Verdana" w:hAnsi="Verdana"/>
-                <w:sz w:val="18"/>
-                <w:szCs w:val="18"/>
-              </w:rPr>
-              <w:t>ebrero</w:t>
+              <w:t xml:space="preserve">Lunes </w:t>
+            </w:r>
+            <w:r>
+              <w:rPr>
+                <w:rFonts w:ascii="Verdana" w:hAnsi="Verdana"/>
+                <w:sz w:val="18"/>
+                <w:szCs w:val="18"/>
+              </w:rPr>
+              <w:t>01</w:t>
+            </w:r>
+            <w:r>
+              <w:rPr>
+                <w:rFonts w:ascii="Verdana" w:hAnsi="Verdana"/>
+                <w:sz w:val="18"/>
+                <w:szCs w:val="18"/>
+              </w:rPr>
+              <w:t xml:space="preserve"> de </w:t>
+            </w:r>
+            <w:r>
+              <w:rPr>
+                <w:rFonts w:ascii="Verdana" w:hAnsi="Verdana"/>
+                <w:sz w:val="18"/>
+                <w:szCs w:val="18"/>
+              </w:rPr>
+              <w:t>marzo</w:t>
             </w:r>
           </w:p>
         </w:tc>
@@ -7878,7 +7938,63 @@
                 <w:sz w:val="18"/>
                 <w:szCs w:val="18"/>
               </w:rPr>
-              <w:t>Del 22 de febrero al 10 de septiembre</w:t>
+              <w:t xml:space="preserve">Del </w:t>
+            </w:r>
+            <w:r>
+              <w:rPr>
+                <w:rFonts w:ascii="Verdana" w:hAnsi="Verdana"/>
+                <w:sz w:val="18"/>
+                <w:szCs w:val="18"/>
+              </w:rPr>
+              <w:t>01</w:t>
+            </w:r>
+            <w:r>
+              <w:rPr>
+                <w:rFonts w:ascii="Verdana" w:hAnsi="Verdana"/>
+                <w:sz w:val="18"/>
+                <w:szCs w:val="18"/>
+              </w:rPr>
+              <w:t xml:space="preserve"> de </w:t>
+            </w:r>
+            <w:r>
+              <w:rPr>
+                <w:rFonts w:ascii="Verdana" w:hAnsi="Verdana"/>
+                <w:sz w:val="18"/>
+                <w:szCs w:val="18"/>
+              </w:rPr>
+              <w:t>marzo</w:t>
+            </w:r>
+            <w:r>
+              <w:rPr>
+                <w:rFonts w:ascii="Verdana" w:hAnsi="Verdana"/>
+                <w:sz w:val="18"/>
+                <w:szCs w:val="18"/>
+              </w:rPr>
+              <w:t xml:space="preserve"> al </w:t>
+            </w:r>
+            <w:r>
+              <w:rPr>
+                <w:rFonts w:ascii="Verdana" w:hAnsi="Verdana"/>
+                <w:sz w:val="18"/>
+                <w:szCs w:val="18"/>
+              </w:rPr>
+              <w:t>27</w:t>
+            </w:r>
+            <w:r>
+              <w:rPr>
+                <w:rFonts w:ascii="Verdana" w:hAnsi="Verdana"/>
+                <w:sz w:val="18"/>
+                <w:szCs w:val="18"/>
+              </w:rPr>
+              <w:t xml:space="preserve"> de </w:t>
+            </w:r>
+            <w:r>
+              <w:rPr>
+                <w:rFonts w:ascii="Verdana" w:hAnsi="Verdana"/>
+                <w:sz w:val="18"/>
+                <w:szCs w:val="18"/>
+              </w:rPr>
+              <w:t>agosto</w:t>
             </w:r>
           </w:p>
         </w:tc>
@@ -7951,7 +8067,47 @@
                 <w:sz w:val="18"/>
                 <w:szCs w:val="18"/>
               </w:rPr>
-              <w:t>Del 22 febrero al 26 de febrero</w:t>
+              <w:t xml:space="preserve">Del </w:t>
+            </w:r>
+            <w:r>
+              <w:rPr>
+                <w:rFonts w:ascii="Verdana" w:hAnsi="Verdana"/>
+                <w:sz w:val="18"/>
+                <w:szCs w:val="18"/>
+              </w:rPr>
+              <w:t>01 de marzo</w:t>
+            </w:r>
+            <w:r>
+              <w:rPr>
+                <w:rFonts w:ascii="Verdana" w:hAnsi="Verdana"/>
+                <w:sz w:val="18"/>
+                <w:szCs w:val="18"/>
+              </w:rPr>
+              <w:t xml:space="preserve"> al </w:t>
+            </w:r>
+            <w:r>
+              <w:rPr>
+                <w:rFonts w:ascii="Verdana" w:hAnsi="Verdana"/>
+                <w:sz w:val="18"/>
+                <w:szCs w:val="18"/>
+              </w:rPr>
+              <w:t>05</w:t>
+            </w:r>
+            <w:r>
+              <w:rPr>
+                <w:rFonts w:ascii="Verdana" w:hAnsi="Verdana"/>
+                <w:sz w:val="18"/>
+                <w:szCs w:val="18"/>
+              </w:rPr>
+              <w:t xml:space="preserve"> de </w:t>
+            </w:r>
+            <w:r>
+              <w:rPr>
+                <w:rFonts w:ascii="Verdana" w:hAnsi="Verdana"/>
+                <w:sz w:val="18"/>
+                <w:szCs w:val="18"/>
+              </w:rPr>
+              <w:t>marzo</w:t>
             </w:r>
           </w:p>
         </w:tc>
@@ -8085,7 +8241,47 @@
                 <w:sz w:val="18"/>
                 <w:szCs w:val="18"/>
               </w:rPr>
-              <w:t>Del 01 de marzo al 03 de septiembre</w:t>
+              <w:t>Del 0</w:t>
+            </w:r>
+            <w:r>
+              <w:rPr>
+                <w:rFonts w:ascii="Verdana" w:hAnsi="Verdana"/>
+                <w:sz w:val="18"/>
+                <w:szCs w:val="18"/>
+              </w:rPr>
+              <w:t>8</w:t>
+            </w:r>
+            <w:r>
+              <w:rPr>
+                <w:rFonts w:ascii="Verdana" w:hAnsi="Verdana"/>
+                <w:sz w:val="18"/>
+                <w:szCs w:val="18"/>
+              </w:rPr>
+              <w:t xml:space="preserve"> de marzo al </w:t>
+            </w:r>
+            <w:r>
+              <w:rPr>
+                <w:rFonts w:ascii="Verdana" w:hAnsi="Verdana"/>
+                <w:sz w:val="18"/>
+                <w:szCs w:val="18"/>
+              </w:rPr>
+              <w:t>20</w:t>
+            </w:r>
+            <w:r>
+              <w:rPr>
+                <w:rFonts w:ascii="Verdana" w:hAnsi="Verdana"/>
+                <w:sz w:val="18"/>
+                <w:szCs w:val="18"/>
+              </w:rPr>
+              <w:t xml:space="preserve"> de </w:t>
+            </w:r>
+            <w:r>
+              <w:rPr>
+                <w:rFonts w:ascii="Verdana" w:hAnsi="Verdana"/>
+                <w:sz w:val="18"/>
+                <w:szCs w:val="18"/>
+              </w:rPr>
+              <w:t>agosto</w:t>
             </w:r>
           </w:p>
         </w:tc>
@@ -8152,7 +8348,63 @@
                 <w:sz w:val="18"/>
                 <w:szCs w:val="18"/>
               </w:rPr>
-              <w:t>Del 06 de septiembre al 10 de septiembre</w:t>
+              <w:t xml:space="preserve">Del </w:t>
+            </w:r>
+            <w:r>
+              <w:rPr>
+                <w:rFonts w:ascii="Verdana" w:hAnsi="Verdana"/>
+                <w:sz w:val="18"/>
+                <w:szCs w:val="18"/>
+              </w:rPr>
+              <w:t>23</w:t>
+            </w:r>
+            <w:r>
+              <w:rPr>
+                <w:rFonts w:ascii="Verdana" w:hAnsi="Verdana"/>
+                <w:sz w:val="18"/>
+                <w:szCs w:val="18"/>
+              </w:rPr>
+              <w:t xml:space="preserve"> de </w:t>
+            </w:r>
+            <w:r>
+              <w:rPr>
+                <w:rFonts w:ascii="Verdana" w:hAnsi="Verdana"/>
+                <w:sz w:val="18"/>
+                <w:szCs w:val="18"/>
+              </w:rPr>
+              <w:t>agosto</w:t>
+            </w:r>
+            <w:r>
+              <w:rPr>
+                <w:rFonts w:ascii="Verdana" w:hAnsi="Verdana"/>
+                <w:sz w:val="18"/>
+                <w:szCs w:val="18"/>
+              </w:rPr>
+              <w:t xml:space="preserve"> al </w:t>
+            </w:r>
+            <w:r>
+              <w:rPr>
+                <w:rFonts w:ascii="Verdana" w:hAnsi="Verdana"/>
+                <w:sz w:val="18"/>
+                <w:szCs w:val="18"/>
+              </w:rPr>
+              <w:t>27</w:t>
+            </w:r>
+            <w:r>
+              <w:rPr>
+                <w:rFonts w:ascii="Verdana" w:hAnsi="Verdana"/>
+                <w:sz w:val="18"/>
+                <w:szCs w:val="18"/>
+              </w:rPr>
+              <w:t xml:space="preserve"> de </w:t>
+            </w:r>
+            <w:r>
+              <w:rPr>
+                <w:rFonts w:ascii="Verdana" w:hAnsi="Verdana"/>
+                <w:sz w:val="18"/>
+                <w:szCs w:val="18"/>
+              </w:rPr>
+              <w:t>agosto</w:t>
             </w:r>
           </w:p>
         </w:tc>
@@ -8215,7 +8467,31 @@
                 <w:sz w:val="18"/>
                 <w:szCs w:val="18"/>
               </w:rPr>
-              <w:t>Viernes 10 de septiembre</w:t>
+              <w:t xml:space="preserve">Viernes </w:t>
+            </w:r>
+            <w:r>
+              <w:rPr>
+                <w:rFonts w:ascii="Verdana" w:hAnsi="Verdana"/>
+                <w:sz w:val="18"/>
+                <w:szCs w:val="18"/>
+              </w:rPr>
+              <w:t>27</w:t>
+            </w:r>
+            <w:r>
+              <w:rPr>
+                <w:rFonts w:ascii="Verdana" w:hAnsi="Verdana"/>
+                <w:sz w:val="18"/>
+                <w:szCs w:val="18"/>
+              </w:rPr>
+              <w:t xml:space="preserve"> de </w:t>
+            </w:r>
+            <w:r>
+              <w:rPr>
+                <w:rFonts w:ascii="Verdana" w:hAnsi="Verdana"/>
+                <w:sz w:val="18"/>
+                <w:szCs w:val="18"/>
+              </w:rPr>
+              <w:t>agosto</w:t>
             </w:r>
           </w:p>
         </w:tc>
@@ -8702,7 +8978,6 @@
                 <w:szCs w:val="18"/>
               </w:rPr>
             </w:pPr>
-            <w:proofErr w:type="gramStart"/>
             <w:r>
               <w:rPr>
                 <w:rFonts w:ascii="Verdana" w:hAnsi="Verdana"/>
@@ -8713,20 +8988,7 @@
                 <w:sz w:val="18"/>
                 <w:szCs w:val="18"/>
               </w:rPr>
-              <w:t>Total</w:t>
-            </w:r>
-            <w:proofErr w:type="gramEnd"/>
-            <w:r>
-              <w:rPr>
-                <w:rFonts w:ascii="Verdana" w:hAnsi="Verdana"/>
-                <w:b/>
-                <w:bCs/>
-                <w:i/>
-                <w:iCs/>
-                <w:sz w:val="18"/>
-                <w:szCs w:val="18"/>
-              </w:rPr>
-              <w:t xml:space="preserve"> Línea Base</w:t>
+              <w:t>Total Línea Base</w:t>
             </w:r>
           </w:p>
         </w:tc>
@@ -8949,7 +9211,6 @@
                 <w:szCs w:val="18"/>
               </w:rPr>
             </w:pPr>
-            <w:proofErr w:type="gramStart"/>
             <w:r>
               <w:rPr>
                 <w:rFonts w:ascii="Verdana" w:hAnsi="Verdana"/>
@@ -8960,20 +9221,7 @@
                 <w:sz w:val="18"/>
                 <w:szCs w:val="18"/>
               </w:rPr>
-              <w:t>Total</w:t>
-            </w:r>
-            <w:proofErr w:type="gramEnd"/>
-            <w:r>
-              <w:rPr>
-                <w:rFonts w:ascii="Verdana" w:hAnsi="Verdana"/>
-                <w:b/>
-                <w:bCs/>
-                <w:i/>
-                <w:iCs/>
-                <w:sz w:val="18"/>
-                <w:szCs w:val="18"/>
-              </w:rPr>
-              <w:t xml:space="preserve"> Presupuesto</w:t>
+              <w:t>Total Presupuesto</w:t>
             </w:r>
           </w:p>
         </w:tc>
@@ -9480,27 +9728,7 @@
                 <w:szCs w:val="18"/>
                 <w:lang w:val="es-EC"/>
               </w:rPr>
-              <w:t xml:space="preserve">Karina </w:t>
-            </w:r>
-            <w:proofErr w:type="spellStart"/>
-            <w:r>
-              <w:rPr>
-                <w:rFonts w:ascii="Verdana" w:hAnsi="Verdana"/>
-                <w:sz w:val="18"/>
-                <w:szCs w:val="18"/>
-                <w:lang w:val="es-EC"/>
-              </w:rPr>
-              <w:t>Rocio</w:t>
-            </w:r>
-            <w:proofErr w:type="spellEnd"/>
-            <w:r>
-              <w:rPr>
-                <w:rFonts w:ascii="Verdana" w:hAnsi="Verdana"/>
-                <w:sz w:val="18"/>
-                <w:szCs w:val="18"/>
-                <w:lang w:val="es-EC"/>
-              </w:rPr>
-              <w:t xml:space="preserve"> Sánchez Pucha</w:t>
+              <w:t>Karina Rocio Sánchez Pucha</w:t>
             </w:r>
           </w:p>
         </w:tc>
@@ -9824,7 +10052,25 @@
                 <w:szCs w:val="18"/>
                 <w:lang w:val="es-EC"/>
               </w:rPr>
-              <w:t xml:space="preserve">Janis Gia Quintana - </w:t>
+              <w:t xml:space="preserve">Janis </w:t>
+            </w:r>
+            <w:r>
+              <w:rPr>
+                <w:rFonts w:ascii="Verdana" w:hAnsi="Verdana"/>
+                <w:sz w:val="18"/>
+                <w:szCs w:val="18"/>
+                <w:lang w:val="es-EC"/>
+              </w:rPr>
+              <w:t xml:space="preserve">Michelle </w:t>
+            </w:r>
+            <w:r>
+              <w:rPr>
+                <w:rFonts w:ascii="Verdana" w:hAnsi="Verdana"/>
+                <w:sz w:val="18"/>
+                <w:szCs w:val="18"/>
+                <w:lang w:val="es-EC"/>
+              </w:rPr>
+              <w:t xml:space="preserve">Gia Quintana - </w:t>
             </w:r>
             <w:r>
               <w:rPr>
@@ -11117,7 +11363,7 @@
 </file>
 
 <file path=word/endnotes.xml><?xml version="1.0" encoding="utf-8"?>
-<w:endnotes xmlns:wpc="http://schemas.microsoft.com/office/word/2010/wordprocessingCanvas" xmlns:cx="http://schemas.microsoft.com/office/drawing/2014/chartex" xmlns:cx1="http://schemas.microsoft.com/office/drawing/2015/9/8/chartex" xmlns:cx2="http://schemas.microsoft.com/office/drawing/2015/10/21/chartex" xmlns:cx3="http://schemas.microsoft.com/office/drawing/2016/5/9/chartex" xmlns:cx4="http://schemas.microsoft.com/office/drawing/2016/5/10/chartex" xmlns:cx5="http://schemas.microsoft.com/office/drawing/2016/5/11/chartex" xmlns:cx6="http://schemas.microsoft.com/office/drawing/2016/5/12/chartex" xmlns:cx7="http://schemas.microsoft.com/office/drawing/2016/5/13/chartex" xmlns:cx8="http://schemas.microsoft.com/office/drawing/2016/5/14/chartex" xmlns:mc="http://schemas.openxmlformats.org/markup-compatibility/2006" xmlns:aink="http://schemas.microsoft.com/office/drawing/2016/ink" xmlns:am3d="http://schemas.microsoft.com/office/drawing/2017/model3d" xmlns:o="urn:schemas-microsoft-com:office:office" xmlns:r="http://schemas.openxmlformats.org/officeDocument/2006/relationships" xmlns:m="http://schemas.openxmlformats.org/officeDocument/2006/math" xmlns:v="urn:schemas-microsoft-com:vml" xmlns:wp14="http://schemas.microsoft.com/office/word/2010/wordprocessingDrawing" xmlns:wp="http://schemas.openxmlformats.org/drawingml/2006/wordprocessingDrawing" xmlns:w10="urn:schemas-microsoft-com:office:word" xmlns:w="http://schemas.openxmlformats.org/wordprocessingml/2006/main" xmlns:w14="http://schemas.microsoft.com/office/word/2010/wordml" xmlns:w15="http://schemas.microsoft.com/office/word/2012/wordml" xmlns:w16cid="http://schemas.microsoft.com/office/word/2016/wordml/cid" xmlns:w16se="http://schemas.microsoft.com/office/word/2015/wordml/symex" xmlns:wpg="http://schemas.microsoft.com/office/word/2010/wordprocessingGroup" xmlns:wpi="http://schemas.microsoft.com/office/word/2010/wordprocessingInk" xmlns:wne="http://schemas.microsoft.com/office/word/2006/wordml" xmlns:wps="http://schemas.microsoft.com/office/word/2010/wordprocessingShape" mc:Ignorable="w14 w15 w16se w16cid wp14">
+<w:endnotes xmlns:wpc="http://schemas.microsoft.com/office/word/2010/wordprocessingCanvas" xmlns:cx="http://schemas.microsoft.com/office/drawing/2014/chartex" xmlns:cx1="http://schemas.microsoft.com/office/drawing/2015/9/8/chartex" xmlns:cx2="http://schemas.microsoft.com/office/drawing/2015/10/21/chartex" xmlns:cx3="http://schemas.microsoft.com/office/drawing/2016/5/9/chartex" xmlns:cx4="http://schemas.microsoft.com/office/drawing/2016/5/10/chartex" xmlns:cx5="http://schemas.microsoft.com/office/drawing/2016/5/11/chartex" xmlns:cx6="http://schemas.microsoft.com/office/drawing/2016/5/12/chartex" xmlns:cx7="http://schemas.microsoft.com/office/drawing/2016/5/13/chartex" xmlns:cx8="http://schemas.microsoft.com/office/drawing/2016/5/14/chartex" xmlns:mc="http://schemas.openxmlformats.org/markup-compatibility/2006" xmlns:aink="http://schemas.microsoft.com/office/drawing/2016/ink" xmlns:am3d="http://schemas.microsoft.com/office/drawing/2017/model3d" xmlns:o="urn:schemas-microsoft-com:office:office" xmlns:r="http://schemas.openxmlformats.org/officeDocument/2006/relationships" xmlns:m="http://schemas.openxmlformats.org/officeDocument/2006/math" xmlns:v="urn:schemas-microsoft-com:vml" xmlns:wp14="http://schemas.microsoft.com/office/word/2010/wordprocessingDrawing" xmlns:wp="http://schemas.openxmlformats.org/drawingml/2006/wordprocessingDrawing" xmlns:w10="urn:schemas-microsoft-com:office:word" xmlns:w="http://schemas.openxmlformats.org/wordprocessingml/2006/main" xmlns:w14="http://schemas.microsoft.com/office/word/2010/wordml" xmlns:w15="http://schemas.microsoft.com/office/word/2012/wordml" xmlns:w16cex="http://schemas.microsoft.com/office/word/2018/wordml/cex" xmlns:w16cid="http://schemas.microsoft.com/office/word/2016/wordml/cid" xmlns:w16="http://schemas.microsoft.com/office/word/2018/wordml" xmlns:w16se="http://schemas.microsoft.com/office/word/2015/wordml/symex" xmlns:wpg="http://schemas.microsoft.com/office/word/2010/wordprocessingGroup" xmlns:wpi="http://schemas.microsoft.com/office/word/2010/wordprocessingInk" xmlns:wne="http://schemas.microsoft.com/office/word/2006/wordml" xmlns:wps="http://schemas.microsoft.com/office/word/2010/wordprocessingShape" mc:Ignorable="w14 w15 w16se w16cid w16 w16cex wp14">
   <w:endnote w:type="separator" w:id="-1">
     <w:p>
       <w:pPr>
@@ -11142,7 +11388,7 @@
 </file>
 
 <file path=word/footer1.xml><?xml version="1.0" encoding="utf-8"?>
-<w:ftr xmlns:wpc="http://schemas.microsoft.com/office/word/2010/wordprocessingCanvas" xmlns:cx="http://schemas.microsoft.com/office/drawing/2014/chartex" xmlns:cx1="http://schemas.microsoft.com/office/drawing/2015/9/8/chartex" xmlns:cx2="http://schemas.microsoft.com/office/drawing/2015/10/21/chartex" xmlns:cx3="http://schemas.microsoft.com/office/drawing/2016/5/9/chartex" xmlns:cx4="http://schemas.microsoft.com/office/drawing/2016/5/10/chartex" xmlns:cx5="http://schemas.microsoft.com/office/drawing/2016/5/11/chartex" xmlns:cx6="http://schemas.microsoft.com/office/drawing/2016/5/12/chartex" xmlns:cx7="http://schemas.microsoft.com/office/drawing/2016/5/13/chartex" xmlns:cx8="http://schemas.microsoft.com/office/drawing/2016/5/14/chartex" xmlns:mc="http://schemas.openxmlformats.org/markup-compatibility/2006" xmlns:aink="http://schemas.microsoft.com/office/drawing/2016/ink" xmlns:am3d="http://schemas.microsoft.com/office/drawing/2017/model3d" xmlns:o="urn:schemas-microsoft-com:office:office" xmlns:r="http://schemas.openxmlformats.org/officeDocument/2006/relationships" xmlns:m="http://schemas.openxmlformats.org/officeDocument/2006/math" xmlns:v="urn:schemas-microsoft-com:vml" xmlns:wp14="http://schemas.microsoft.com/office/word/2010/wordprocessingDrawing" xmlns:wp="http://schemas.openxmlformats.org/drawingml/2006/wordprocessingDrawing" xmlns:w10="urn:schemas-microsoft-com:office:word" xmlns:w="http://schemas.openxmlformats.org/wordprocessingml/2006/main" xmlns:w14="http://schemas.microsoft.com/office/word/2010/wordml" xmlns:w15="http://schemas.microsoft.com/office/word/2012/wordml" xmlns:w16cid="http://schemas.microsoft.com/office/word/2016/wordml/cid" xmlns:w16se="http://schemas.microsoft.com/office/word/2015/wordml/symex" xmlns:wpg="http://schemas.microsoft.com/office/word/2010/wordprocessingGroup" xmlns:wpi="http://schemas.microsoft.com/office/word/2010/wordprocessingInk" xmlns:wne="http://schemas.microsoft.com/office/word/2006/wordml" xmlns:wps="http://schemas.microsoft.com/office/word/2010/wordprocessingShape" mc:Ignorable="w14 w15 w16se w16cid wp14">
+<w:ftr xmlns:wpc="http://schemas.microsoft.com/office/word/2010/wordprocessingCanvas" xmlns:cx="http://schemas.microsoft.com/office/drawing/2014/chartex" xmlns:cx1="http://schemas.microsoft.com/office/drawing/2015/9/8/chartex" xmlns:cx2="http://schemas.microsoft.com/office/drawing/2015/10/21/chartex" xmlns:cx3="http://schemas.microsoft.com/office/drawing/2016/5/9/chartex" xmlns:cx4="http://schemas.microsoft.com/office/drawing/2016/5/10/chartex" xmlns:cx5="http://schemas.microsoft.com/office/drawing/2016/5/11/chartex" xmlns:cx6="http://schemas.microsoft.com/office/drawing/2016/5/12/chartex" xmlns:cx7="http://schemas.microsoft.com/office/drawing/2016/5/13/chartex" xmlns:cx8="http://schemas.microsoft.com/office/drawing/2016/5/14/chartex" xmlns:mc="http://schemas.openxmlformats.org/markup-compatibility/2006" xmlns:aink="http://schemas.microsoft.com/office/drawing/2016/ink" xmlns:am3d="http://schemas.microsoft.com/office/drawing/2017/model3d" xmlns:o="urn:schemas-microsoft-com:office:office" xmlns:r="http://schemas.openxmlformats.org/officeDocument/2006/relationships" xmlns:m="http://schemas.openxmlformats.org/officeDocument/2006/math" xmlns:v="urn:schemas-microsoft-com:vml" xmlns:wp14="http://schemas.microsoft.com/office/word/2010/wordprocessingDrawing" xmlns:wp="http://schemas.openxmlformats.org/drawingml/2006/wordprocessingDrawing" xmlns:w10="urn:schemas-microsoft-com:office:word" xmlns:w="http://schemas.openxmlformats.org/wordprocessingml/2006/main" xmlns:w14="http://schemas.microsoft.com/office/word/2010/wordml" xmlns:w15="http://schemas.microsoft.com/office/word/2012/wordml" xmlns:w16cex="http://schemas.microsoft.com/office/word/2018/wordml/cex" xmlns:w16cid="http://schemas.microsoft.com/office/word/2016/wordml/cid" xmlns:w16="http://schemas.microsoft.com/office/word/2018/wordml" xmlns:w16se="http://schemas.microsoft.com/office/word/2015/wordml/symex" xmlns:wpg="http://schemas.microsoft.com/office/word/2010/wordprocessingGroup" xmlns:wpi="http://schemas.microsoft.com/office/word/2010/wordprocessingInk" xmlns:wne="http://schemas.microsoft.com/office/word/2006/wordml" xmlns:wps="http://schemas.microsoft.com/office/word/2010/wordprocessingShape" mc:Ignorable="w14 w15 w16se w16cid w16 w16cex wp14">
   <w:tbl>
     <w:tblPr>
       <w:tblW w:w="0" w:type="auto"/>
@@ -11183,7 +11429,6 @@
             </w:rPr>
             <w:t xml:space="preserve">El logotipo </w:t>
           </w:r>
-          <w:proofErr w:type="spellStart"/>
           <w:r>
             <w:rPr>
               <w:rFonts w:ascii="Verdana" w:hAnsi="Verdana"/>
@@ -11191,17 +11436,7 @@
               <w:szCs w:val="14"/>
               <w:lang w:val="es-ES"/>
             </w:rPr>
-            <w:t>PMI</w:t>
-          </w:r>
-          <w:proofErr w:type="spellEnd"/>
-          <w:r>
-            <w:rPr>
-              <w:rFonts w:ascii="Verdana" w:hAnsi="Verdana"/>
-              <w:sz w:val="14"/>
-              <w:szCs w:val="14"/>
-              <w:lang w:val="es-ES"/>
-            </w:rPr>
-            <w:t xml:space="preserve"> </w:t>
+            <w:t xml:space="preserve">PMI </w:t>
           </w:r>
           <w:proofErr w:type="spellStart"/>
           <w:r>
@@ -11316,7 +11551,7 @@
 </file>
 
 <file path=word/footer2.xml><?xml version="1.0" encoding="utf-8"?>
-<w:ftr xmlns:wpc="http://schemas.microsoft.com/office/word/2010/wordprocessingCanvas" xmlns:cx="http://schemas.microsoft.com/office/drawing/2014/chartex" xmlns:cx1="http://schemas.microsoft.com/office/drawing/2015/9/8/chartex" xmlns:cx2="http://schemas.microsoft.com/office/drawing/2015/10/21/chartex" xmlns:cx3="http://schemas.microsoft.com/office/drawing/2016/5/9/chartex" xmlns:cx4="http://schemas.microsoft.com/office/drawing/2016/5/10/chartex" xmlns:cx5="http://schemas.microsoft.com/office/drawing/2016/5/11/chartex" xmlns:cx6="http://schemas.microsoft.com/office/drawing/2016/5/12/chartex" xmlns:cx7="http://schemas.microsoft.com/office/drawing/2016/5/13/chartex" xmlns:cx8="http://schemas.microsoft.com/office/drawing/2016/5/14/chartex" xmlns:mc="http://schemas.openxmlformats.org/markup-compatibility/2006" xmlns:aink="http://schemas.microsoft.com/office/drawing/2016/ink" xmlns:am3d="http://schemas.microsoft.com/office/drawing/2017/model3d" xmlns:o="urn:schemas-microsoft-com:office:office" xmlns:r="http://schemas.openxmlformats.org/officeDocument/2006/relationships" xmlns:m="http://schemas.openxmlformats.org/officeDocument/2006/math" xmlns:v="urn:schemas-microsoft-com:vml" xmlns:wp14="http://schemas.microsoft.com/office/word/2010/wordprocessingDrawing" xmlns:wp="http://schemas.openxmlformats.org/drawingml/2006/wordprocessingDrawing" xmlns:w10="urn:schemas-microsoft-com:office:word" xmlns:w="http://schemas.openxmlformats.org/wordprocessingml/2006/main" xmlns:w14="http://schemas.microsoft.com/office/word/2010/wordml" xmlns:w15="http://schemas.microsoft.com/office/word/2012/wordml" xmlns:w16cid="http://schemas.microsoft.com/office/word/2016/wordml/cid" xmlns:w16se="http://schemas.microsoft.com/office/word/2015/wordml/symex" xmlns:wpg="http://schemas.microsoft.com/office/word/2010/wordprocessingGroup" xmlns:wpi="http://schemas.microsoft.com/office/word/2010/wordprocessingInk" xmlns:wne="http://schemas.microsoft.com/office/word/2006/wordml" xmlns:wps="http://schemas.microsoft.com/office/word/2010/wordprocessingShape" mc:Ignorable="w14 w15 w16se w16cid wp14">
+<w:ftr xmlns:wpc="http://schemas.microsoft.com/office/word/2010/wordprocessingCanvas" xmlns:cx="http://schemas.microsoft.com/office/drawing/2014/chartex" xmlns:cx1="http://schemas.microsoft.com/office/drawing/2015/9/8/chartex" xmlns:cx2="http://schemas.microsoft.com/office/drawing/2015/10/21/chartex" xmlns:cx3="http://schemas.microsoft.com/office/drawing/2016/5/9/chartex" xmlns:cx4="http://schemas.microsoft.com/office/drawing/2016/5/10/chartex" xmlns:cx5="http://schemas.microsoft.com/office/drawing/2016/5/11/chartex" xmlns:cx6="http://schemas.microsoft.com/office/drawing/2016/5/12/chartex" xmlns:cx7="http://schemas.microsoft.com/office/drawing/2016/5/13/chartex" xmlns:cx8="http://schemas.microsoft.com/office/drawing/2016/5/14/chartex" xmlns:mc="http://schemas.openxmlformats.org/markup-compatibility/2006" xmlns:aink="http://schemas.microsoft.com/office/drawing/2016/ink" xmlns:am3d="http://schemas.microsoft.com/office/drawing/2017/model3d" xmlns:o="urn:schemas-microsoft-com:office:office" xmlns:r="http://schemas.openxmlformats.org/officeDocument/2006/relationships" xmlns:m="http://schemas.openxmlformats.org/officeDocument/2006/math" xmlns:v="urn:schemas-microsoft-com:vml" xmlns:wp14="http://schemas.microsoft.com/office/word/2010/wordprocessingDrawing" xmlns:wp="http://schemas.openxmlformats.org/drawingml/2006/wordprocessingDrawing" xmlns:w10="urn:schemas-microsoft-com:office:word" xmlns:w="http://schemas.openxmlformats.org/wordprocessingml/2006/main" xmlns:w14="http://schemas.microsoft.com/office/word/2010/wordml" xmlns:w15="http://schemas.microsoft.com/office/word/2012/wordml" xmlns:w16cex="http://schemas.microsoft.com/office/word/2018/wordml/cex" xmlns:w16cid="http://schemas.microsoft.com/office/word/2016/wordml/cid" xmlns:w16="http://schemas.microsoft.com/office/word/2018/wordml" xmlns:w16se="http://schemas.microsoft.com/office/word/2015/wordml/symex" xmlns:wpg="http://schemas.microsoft.com/office/word/2010/wordprocessingGroup" xmlns:wpi="http://schemas.microsoft.com/office/word/2010/wordprocessingInk" xmlns:wne="http://schemas.microsoft.com/office/word/2006/wordml" xmlns:wps="http://schemas.microsoft.com/office/word/2010/wordprocessingShape" mc:Ignorable="w14 w15 w16se w16cid w16 w16cex wp14">
   <w:tbl>
     <w:tblPr>
       <w:tblW w:w="0" w:type="auto"/>
@@ -11442,27 +11677,7 @@
               <w:szCs w:val="14"/>
               <w:lang w:val="es-PE"/>
             </w:rPr>
-            <w:t xml:space="preserve">logotipo </w:t>
-          </w:r>
-          <w:proofErr w:type="spellStart"/>
-          <w:r>
-            <w:rPr>
-              <w:rFonts w:ascii="Verdana" w:hAnsi="Verdana"/>
-              <w:sz w:val="14"/>
-              <w:szCs w:val="14"/>
-              <w:lang w:val="es-PE"/>
-            </w:rPr>
-            <w:t>PMI</w:t>
-          </w:r>
-          <w:proofErr w:type="spellEnd"/>
-          <w:r>
-            <w:rPr>
-              <w:rFonts w:ascii="Verdana" w:hAnsi="Verdana"/>
-              <w:sz w:val="14"/>
-              <w:szCs w:val="14"/>
-              <w:lang w:val="es-PE"/>
-            </w:rPr>
-            <w:t xml:space="preserve"> </w:t>
+            <w:t xml:space="preserve">logotipo PMI </w:t>
           </w:r>
           <w:proofErr w:type="spellStart"/>
           <w:r>
@@ -11546,7 +11761,27 @@
               <w:szCs w:val="16"/>
               <w:lang w:val="es-ES"/>
             </w:rPr>
-            <w:t xml:space="preserve">Dharma Consulting como un </w:t>
+            <w:t xml:space="preserve">Dharma </w:t>
+          </w:r>
+          <w:proofErr w:type="spellStart"/>
+          <w:r>
+            <w:rPr>
+              <w:rFonts w:ascii="Verdana" w:hAnsi="Verdana"/>
+              <w:sz w:val="14"/>
+              <w:szCs w:val="16"/>
+              <w:lang w:val="es-ES"/>
+            </w:rPr>
+            <w:t>Consulting</w:t>
+          </w:r>
+          <w:proofErr w:type="spellEnd"/>
+          <w:r>
+            <w:rPr>
+              <w:rFonts w:ascii="Verdana" w:hAnsi="Verdana"/>
+              <w:sz w:val="14"/>
+              <w:szCs w:val="16"/>
+              <w:lang w:val="es-ES"/>
+            </w:rPr>
+            <w:t xml:space="preserve"> como un </w:t>
           </w:r>
           <w:proofErr w:type="spellStart"/>
           <w:r>
@@ -11606,7 +11841,7 @@
               <w:szCs w:val="16"/>
               <w:lang w:val="es-ES"/>
             </w:rPr>
-            <w:t xml:space="preserve"> (</w:t>
+            <w:t xml:space="preserve"> (R.E.P.) ha sido revisada y aprobada por el Project Management </w:t>
           </w:r>
           <w:proofErr w:type="spellStart"/>
           <w:r>
@@ -11616,7 +11851,7 @@
               <w:szCs w:val="16"/>
               <w:lang w:val="es-ES"/>
             </w:rPr>
-            <w:t>R.E.P</w:t>
+            <w:t>Institute</w:t>
           </w:r>
           <w:proofErr w:type="spellEnd"/>
           <w:r>
@@ -11626,27 +11861,7 @@
               <w:szCs w:val="16"/>
               <w:lang w:val="es-ES"/>
             </w:rPr>
-            <w:t>.) ha sido revisada y aprobada por el Project Management Institute (</w:t>
-          </w:r>
-          <w:proofErr w:type="spellStart"/>
-          <w:r>
-            <w:rPr>
-              <w:rFonts w:ascii="Verdana" w:hAnsi="Verdana"/>
-              <w:sz w:val="14"/>
-              <w:szCs w:val="16"/>
-              <w:lang w:val="es-ES"/>
-            </w:rPr>
-            <w:t>PMI</w:t>
-          </w:r>
-          <w:proofErr w:type="spellEnd"/>
-          <w:r>
-            <w:rPr>
-              <w:rFonts w:ascii="Verdana" w:hAnsi="Verdana"/>
-              <w:sz w:val="14"/>
-              <w:szCs w:val="16"/>
-              <w:lang w:val="es-ES"/>
-            </w:rPr>
-            <w:t>) para otorgar unidades de desarrollo profesional (</w:t>
+            <w:t xml:space="preserve"> (PMI) para otorgar unidades de desarrollo profesional (</w:t>
           </w:r>
           <w:proofErr w:type="spellStart"/>
           <w:r>
@@ -11694,7 +11909,7 @@
 </file>
 
 <file path=word/footnotes.xml><?xml version="1.0" encoding="utf-8"?>
-<w:footnotes xmlns:wpc="http://schemas.microsoft.com/office/word/2010/wordprocessingCanvas" xmlns:cx="http://schemas.microsoft.com/office/drawing/2014/chartex" xmlns:cx1="http://schemas.microsoft.com/office/drawing/2015/9/8/chartex" xmlns:cx2="http://schemas.microsoft.com/office/drawing/2015/10/21/chartex" xmlns:cx3="http://schemas.microsoft.com/office/drawing/2016/5/9/chartex" xmlns:cx4="http://schemas.microsoft.com/office/drawing/2016/5/10/chartex" xmlns:cx5="http://schemas.microsoft.com/office/drawing/2016/5/11/chartex" xmlns:cx6="http://schemas.microsoft.com/office/drawing/2016/5/12/chartex" xmlns:cx7="http://schemas.microsoft.com/office/drawing/2016/5/13/chartex" xmlns:cx8="http://schemas.microsoft.com/office/drawing/2016/5/14/chartex" xmlns:mc="http://schemas.openxmlformats.org/markup-compatibility/2006" xmlns:aink="http://schemas.microsoft.com/office/drawing/2016/ink" xmlns:am3d="http://schemas.microsoft.com/office/drawing/2017/model3d" xmlns:o="urn:schemas-microsoft-com:office:office" xmlns:r="http://schemas.openxmlformats.org/officeDocument/2006/relationships" xmlns:m="http://schemas.openxmlformats.org/officeDocument/2006/math" xmlns:v="urn:schemas-microsoft-com:vml" xmlns:wp14="http://schemas.microsoft.com/office/word/2010/wordprocessingDrawing" xmlns:wp="http://schemas.openxmlformats.org/drawingml/2006/wordprocessingDrawing" xmlns:w10="urn:schemas-microsoft-com:office:word" xmlns:w="http://schemas.openxmlformats.org/wordprocessingml/2006/main" xmlns:w14="http://schemas.microsoft.com/office/word/2010/wordml" xmlns:w15="http://schemas.microsoft.com/office/word/2012/wordml" xmlns:w16cid="http://schemas.microsoft.com/office/word/2016/wordml/cid" xmlns:w16se="http://schemas.microsoft.com/office/word/2015/wordml/symex" xmlns:wpg="http://schemas.microsoft.com/office/word/2010/wordprocessingGroup" xmlns:wpi="http://schemas.microsoft.com/office/word/2010/wordprocessingInk" xmlns:wne="http://schemas.microsoft.com/office/word/2006/wordml" xmlns:wps="http://schemas.microsoft.com/office/word/2010/wordprocessingShape" mc:Ignorable="w14 w15 w16se w16cid wp14">
+<w:footnotes xmlns:wpc="http://schemas.microsoft.com/office/word/2010/wordprocessingCanvas" xmlns:cx="http://schemas.microsoft.com/office/drawing/2014/chartex" xmlns:cx1="http://schemas.microsoft.com/office/drawing/2015/9/8/chartex" xmlns:cx2="http://schemas.microsoft.com/office/drawing/2015/10/21/chartex" xmlns:cx3="http://schemas.microsoft.com/office/drawing/2016/5/9/chartex" xmlns:cx4="http://schemas.microsoft.com/office/drawing/2016/5/10/chartex" xmlns:cx5="http://schemas.microsoft.com/office/drawing/2016/5/11/chartex" xmlns:cx6="http://schemas.microsoft.com/office/drawing/2016/5/12/chartex" xmlns:cx7="http://schemas.microsoft.com/office/drawing/2016/5/13/chartex" xmlns:cx8="http://schemas.microsoft.com/office/drawing/2016/5/14/chartex" xmlns:mc="http://schemas.openxmlformats.org/markup-compatibility/2006" xmlns:aink="http://schemas.microsoft.com/office/drawing/2016/ink" xmlns:am3d="http://schemas.microsoft.com/office/drawing/2017/model3d" xmlns:o="urn:schemas-microsoft-com:office:office" xmlns:r="http://schemas.openxmlformats.org/officeDocument/2006/relationships" xmlns:m="http://schemas.openxmlformats.org/officeDocument/2006/math" xmlns:v="urn:schemas-microsoft-com:vml" xmlns:wp14="http://schemas.microsoft.com/office/word/2010/wordprocessingDrawing" xmlns:wp="http://schemas.openxmlformats.org/drawingml/2006/wordprocessingDrawing" xmlns:w10="urn:schemas-microsoft-com:office:word" xmlns:w="http://schemas.openxmlformats.org/wordprocessingml/2006/main" xmlns:w14="http://schemas.microsoft.com/office/word/2010/wordml" xmlns:w15="http://schemas.microsoft.com/office/word/2012/wordml" xmlns:w16cex="http://schemas.microsoft.com/office/word/2018/wordml/cex" xmlns:w16cid="http://schemas.microsoft.com/office/word/2016/wordml/cid" xmlns:w16="http://schemas.microsoft.com/office/word/2018/wordml" xmlns:w16se="http://schemas.microsoft.com/office/word/2015/wordml/symex" xmlns:wpg="http://schemas.microsoft.com/office/word/2010/wordprocessingGroup" xmlns:wpi="http://schemas.microsoft.com/office/word/2010/wordprocessingInk" xmlns:wne="http://schemas.microsoft.com/office/word/2006/wordml" xmlns:wps="http://schemas.microsoft.com/office/word/2010/wordprocessingShape" mc:Ignorable="w14 w15 w16se w16cid w16 w16cex wp14">
   <w:footnote w:type="separator" w:id="-1">
     <w:p>
       <w:pPr>
@@ -11719,7 +11934,7 @@
 </file>
 
 <file path=word/header1.xml><?xml version="1.0" encoding="utf-8"?>
-<w:hdr xmlns:wpc="http://schemas.microsoft.com/office/word/2010/wordprocessingCanvas" xmlns:cx="http://schemas.microsoft.com/office/drawing/2014/chartex" xmlns:cx1="http://schemas.microsoft.com/office/drawing/2015/9/8/chartex" xmlns:cx2="http://schemas.microsoft.com/office/drawing/2015/10/21/chartex" xmlns:cx3="http://schemas.microsoft.com/office/drawing/2016/5/9/chartex" xmlns:cx4="http://schemas.microsoft.com/office/drawing/2016/5/10/chartex" xmlns:cx5="http://schemas.microsoft.com/office/drawing/2016/5/11/chartex" xmlns:cx6="http://schemas.microsoft.com/office/drawing/2016/5/12/chartex" xmlns:cx7="http://schemas.microsoft.com/office/drawing/2016/5/13/chartex" xmlns:cx8="http://schemas.microsoft.com/office/drawing/2016/5/14/chartex" xmlns:mc="http://schemas.openxmlformats.org/markup-compatibility/2006" xmlns:aink="http://schemas.microsoft.com/office/drawing/2016/ink" xmlns:am3d="http://schemas.microsoft.com/office/drawing/2017/model3d" xmlns:o="urn:schemas-microsoft-com:office:office" xmlns:r="http://schemas.openxmlformats.org/officeDocument/2006/relationships" xmlns:m="http://schemas.openxmlformats.org/officeDocument/2006/math" xmlns:v="urn:schemas-microsoft-com:vml" xmlns:wp14="http://schemas.microsoft.com/office/word/2010/wordprocessingDrawing" xmlns:wp="http://schemas.openxmlformats.org/drawingml/2006/wordprocessingDrawing" xmlns:w10="urn:schemas-microsoft-com:office:word" xmlns:w="http://schemas.openxmlformats.org/wordprocessingml/2006/main" xmlns:w14="http://schemas.microsoft.com/office/word/2010/wordml" xmlns:w15="http://schemas.microsoft.com/office/word/2012/wordml" xmlns:w16cid="http://schemas.microsoft.com/office/word/2016/wordml/cid" xmlns:w16se="http://schemas.microsoft.com/office/word/2015/wordml/symex" xmlns:wpg="http://schemas.microsoft.com/office/word/2010/wordprocessingGroup" xmlns:wpi="http://schemas.microsoft.com/office/word/2010/wordprocessingInk" xmlns:wne="http://schemas.microsoft.com/office/word/2006/wordml" xmlns:wps="http://schemas.microsoft.com/office/word/2010/wordprocessingShape" mc:Ignorable="w14 w15 w16se w16cid wp14">
+<w:hdr xmlns:wpc="http://schemas.microsoft.com/office/word/2010/wordprocessingCanvas" xmlns:cx="http://schemas.microsoft.com/office/drawing/2014/chartex" xmlns:cx1="http://schemas.microsoft.com/office/drawing/2015/9/8/chartex" xmlns:cx2="http://schemas.microsoft.com/office/drawing/2015/10/21/chartex" xmlns:cx3="http://schemas.microsoft.com/office/drawing/2016/5/9/chartex" xmlns:cx4="http://schemas.microsoft.com/office/drawing/2016/5/10/chartex" xmlns:cx5="http://schemas.microsoft.com/office/drawing/2016/5/11/chartex" xmlns:cx6="http://schemas.microsoft.com/office/drawing/2016/5/12/chartex" xmlns:cx7="http://schemas.microsoft.com/office/drawing/2016/5/13/chartex" xmlns:cx8="http://schemas.microsoft.com/office/drawing/2016/5/14/chartex" xmlns:mc="http://schemas.openxmlformats.org/markup-compatibility/2006" xmlns:aink="http://schemas.microsoft.com/office/drawing/2016/ink" xmlns:am3d="http://schemas.microsoft.com/office/drawing/2017/model3d" xmlns:o="urn:schemas-microsoft-com:office:office" xmlns:r="http://schemas.openxmlformats.org/officeDocument/2006/relationships" xmlns:m="http://schemas.openxmlformats.org/officeDocument/2006/math" xmlns:v="urn:schemas-microsoft-com:vml" xmlns:wp14="http://schemas.microsoft.com/office/word/2010/wordprocessingDrawing" xmlns:wp="http://schemas.openxmlformats.org/drawingml/2006/wordprocessingDrawing" xmlns:w10="urn:schemas-microsoft-com:office:word" xmlns:w="http://schemas.openxmlformats.org/wordprocessingml/2006/main" xmlns:w14="http://schemas.microsoft.com/office/word/2010/wordml" xmlns:w15="http://schemas.microsoft.com/office/word/2012/wordml" xmlns:w16cex="http://schemas.microsoft.com/office/word/2018/wordml/cex" xmlns:w16cid="http://schemas.microsoft.com/office/word/2016/wordml/cid" xmlns:w16="http://schemas.microsoft.com/office/word/2018/wordml" xmlns:w16se="http://schemas.microsoft.com/office/word/2015/wordml/symex" xmlns:wpg="http://schemas.microsoft.com/office/word/2010/wordprocessingGroup" xmlns:wpi="http://schemas.microsoft.com/office/word/2010/wordprocessingInk" xmlns:wne="http://schemas.microsoft.com/office/word/2006/wordml" xmlns:wps="http://schemas.microsoft.com/office/word/2010/wordprocessingShape" mc:Ignorable="w14 w15 w16se w16cid w16 w16cex wp14">
   <w:p>
     <w:pPr>
       <w:pStyle w:val="Encabezado"/>
@@ -11788,7 +12003,7 @@
 </file>
 
 <file path=word/header2.xml><?xml version="1.0" encoding="utf-8"?>
-<w:hdr xmlns:wpc="http://schemas.microsoft.com/office/word/2010/wordprocessingCanvas" xmlns:cx="http://schemas.microsoft.com/office/drawing/2014/chartex" xmlns:cx1="http://schemas.microsoft.com/office/drawing/2015/9/8/chartex" xmlns:cx2="http://schemas.microsoft.com/office/drawing/2015/10/21/chartex" xmlns:cx3="http://schemas.microsoft.com/office/drawing/2016/5/9/chartex" xmlns:cx4="http://schemas.microsoft.com/office/drawing/2016/5/10/chartex" xmlns:cx5="http://schemas.microsoft.com/office/drawing/2016/5/11/chartex" xmlns:cx6="http://schemas.microsoft.com/office/drawing/2016/5/12/chartex" xmlns:cx7="http://schemas.microsoft.com/office/drawing/2016/5/13/chartex" xmlns:cx8="http://schemas.microsoft.com/office/drawing/2016/5/14/chartex" xmlns:mc="http://schemas.openxmlformats.org/markup-compatibility/2006" xmlns:aink="http://schemas.microsoft.com/office/drawing/2016/ink" xmlns:am3d="http://schemas.microsoft.com/office/drawing/2017/model3d" xmlns:o="urn:schemas-microsoft-com:office:office" xmlns:r="http://schemas.openxmlformats.org/officeDocument/2006/relationships" xmlns:m="http://schemas.openxmlformats.org/officeDocument/2006/math" xmlns:v="urn:schemas-microsoft-com:vml" xmlns:wp14="http://schemas.microsoft.com/office/word/2010/wordprocessingDrawing" xmlns:wp="http://schemas.openxmlformats.org/drawingml/2006/wordprocessingDrawing" xmlns:w10="urn:schemas-microsoft-com:office:word" xmlns:w="http://schemas.openxmlformats.org/wordprocessingml/2006/main" xmlns:w14="http://schemas.microsoft.com/office/word/2010/wordml" xmlns:w15="http://schemas.microsoft.com/office/word/2012/wordml" xmlns:w16cid="http://schemas.microsoft.com/office/word/2016/wordml/cid" xmlns:w16se="http://schemas.microsoft.com/office/word/2015/wordml/symex" xmlns:wpg="http://schemas.microsoft.com/office/word/2010/wordprocessingGroup" xmlns:wpi="http://schemas.microsoft.com/office/word/2010/wordprocessingInk" xmlns:wne="http://schemas.microsoft.com/office/word/2006/wordml" xmlns:wps="http://schemas.microsoft.com/office/word/2010/wordprocessingShape" mc:Ignorable="w14 w15 w16se w16cid wp14">
+<w:hdr xmlns:wpc="http://schemas.microsoft.com/office/word/2010/wordprocessingCanvas" xmlns:cx="http://schemas.microsoft.com/office/drawing/2014/chartex" xmlns:cx1="http://schemas.microsoft.com/office/drawing/2015/9/8/chartex" xmlns:cx2="http://schemas.microsoft.com/office/drawing/2015/10/21/chartex" xmlns:cx3="http://schemas.microsoft.com/office/drawing/2016/5/9/chartex" xmlns:cx4="http://schemas.microsoft.com/office/drawing/2016/5/10/chartex" xmlns:cx5="http://schemas.microsoft.com/office/drawing/2016/5/11/chartex" xmlns:cx6="http://schemas.microsoft.com/office/drawing/2016/5/12/chartex" xmlns:cx7="http://schemas.microsoft.com/office/drawing/2016/5/13/chartex" xmlns:cx8="http://schemas.microsoft.com/office/drawing/2016/5/14/chartex" xmlns:mc="http://schemas.openxmlformats.org/markup-compatibility/2006" xmlns:aink="http://schemas.microsoft.com/office/drawing/2016/ink" xmlns:am3d="http://schemas.microsoft.com/office/drawing/2017/model3d" xmlns:o="urn:schemas-microsoft-com:office:office" xmlns:r="http://schemas.openxmlformats.org/officeDocument/2006/relationships" xmlns:m="http://schemas.openxmlformats.org/officeDocument/2006/math" xmlns:v="urn:schemas-microsoft-com:vml" xmlns:wp14="http://schemas.microsoft.com/office/word/2010/wordprocessingDrawing" xmlns:wp="http://schemas.openxmlformats.org/drawingml/2006/wordprocessingDrawing" xmlns:w10="urn:schemas-microsoft-com:office:word" xmlns:w="http://schemas.openxmlformats.org/wordprocessingml/2006/main" xmlns:w14="http://schemas.microsoft.com/office/word/2010/wordml" xmlns:w15="http://schemas.microsoft.com/office/word/2012/wordml" xmlns:w16cex="http://schemas.microsoft.com/office/word/2018/wordml/cex" xmlns:w16cid="http://schemas.microsoft.com/office/word/2016/wordml/cid" xmlns:w16="http://schemas.microsoft.com/office/word/2018/wordml" xmlns:w16se="http://schemas.microsoft.com/office/word/2015/wordml/symex" xmlns:wpg="http://schemas.microsoft.com/office/word/2010/wordprocessingGroup" xmlns:wpi="http://schemas.microsoft.com/office/word/2010/wordprocessingInk" xmlns:wne="http://schemas.microsoft.com/office/word/2006/wordml" xmlns:wps="http://schemas.microsoft.com/office/word/2010/wordprocessingShape" mc:Ignorable="w14 w15 w16se w16cid w16 w16cex wp14">
   <w:tbl>
     <w:tblPr>
       <w:tblW w:w="9180" w:type="dxa"/>
@@ -12035,25 +12250,15 @@
               <w:sz w:val="16"/>
               <w:szCs w:val="16"/>
             </w:rPr>
-            <w:t xml:space="preserve">FGPR010 - </w:t>
+            <w:t>FGPR010 - Versión 1.</w:t>
           </w:r>
-          <w:proofErr w:type="spellStart"/>
           <w:r>
             <w:rPr>
               <w:rFonts w:ascii="Verdana" w:hAnsi="Verdana"/>
               <w:sz w:val="16"/>
               <w:szCs w:val="16"/>
             </w:rPr>
-            <w:t>Versión</w:t>
-          </w:r>
-          <w:proofErr w:type="spellEnd"/>
-          <w:r>
-            <w:rPr>
-              <w:rFonts w:ascii="Verdana" w:hAnsi="Verdana"/>
-              <w:sz w:val="16"/>
-              <w:szCs w:val="16"/>
-            </w:rPr>
-            <w:t xml:space="preserve"> 1.0</w:t>
+            <w:t>2</w:t>
           </w:r>
         </w:p>
       </w:tc>
@@ -12099,7 +12304,7 @@
 </file>
 
 <file path=word/header3.xml><?xml version="1.0" encoding="utf-8"?>
-<w:hdr xmlns:wpc="http://schemas.microsoft.com/office/word/2010/wordprocessingCanvas" xmlns:cx="http://schemas.microsoft.com/office/drawing/2014/chartex" xmlns:cx1="http://schemas.microsoft.com/office/drawing/2015/9/8/chartex" xmlns:cx2="http://schemas.microsoft.com/office/drawing/2015/10/21/chartex" xmlns:cx3="http://schemas.microsoft.com/office/drawing/2016/5/9/chartex" xmlns:cx4="http://schemas.microsoft.com/office/drawing/2016/5/10/chartex" xmlns:cx5="http://schemas.microsoft.com/office/drawing/2016/5/11/chartex" xmlns:cx6="http://schemas.microsoft.com/office/drawing/2016/5/12/chartex" xmlns:cx7="http://schemas.microsoft.com/office/drawing/2016/5/13/chartex" xmlns:cx8="http://schemas.microsoft.com/office/drawing/2016/5/14/chartex" xmlns:mc="http://schemas.openxmlformats.org/markup-compatibility/2006" xmlns:aink="http://schemas.microsoft.com/office/drawing/2016/ink" xmlns:am3d="http://schemas.microsoft.com/office/drawing/2017/model3d" xmlns:o="urn:schemas-microsoft-com:office:office" xmlns:r="http://schemas.openxmlformats.org/officeDocument/2006/relationships" xmlns:m="http://schemas.openxmlformats.org/officeDocument/2006/math" xmlns:v="urn:schemas-microsoft-com:vml" xmlns:wp14="http://schemas.microsoft.com/office/word/2010/wordprocessingDrawing" xmlns:wp="http://schemas.openxmlformats.org/drawingml/2006/wordprocessingDrawing" xmlns:w10="urn:schemas-microsoft-com:office:word" xmlns:w="http://schemas.openxmlformats.org/wordprocessingml/2006/main" xmlns:w14="http://schemas.microsoft.com/office/word/2010/wordml" xmlns:w15="http://schemas.microsoft.com/office/word/2012/wordml" xmlns:w16cid="http://schemas.microsoft.com/office/word/2016/wordml/cid" xmlns:w16se="http://schemas.microsoft.com/office/word/2015/wordml/symex" xmlns:wpg="http://schemas.microsoft.com/office/word/2010/wordprocessingGroup" xmlns:wpi="http://schemas.microsoft.com/office/word/2010/wordprocessingInk" xmlns:wne="http://schemas.microsoft.com/office/word/2006/wordml" xmlns:wps="http://schemas.microsoft.com/office/word/2010/wordprocessingShape" mc:Ignorable="w14 w15 w16se w16cid wp14">
+<w:hdr xmlns:wpc="http://schemas.microsoft.com/office/word/2010/wordprocessingCanvas" xmlns:cx="http://schemas.microsoft.com/office/drawing/2014/chartex" xmlns:cx1="http://schemas.microsoft.com/office/drawing/2015/9/8/chartex" xmlns:cx2="http://schemas.microsoft.com/office/drawing/2015/10/21/chartex" xmlns:cx3="http://schemas.microsoft.com/office/drawing/2016/5/9/chartex" xmlns:cx4="http://schemas.microsoft.com/office/drawing/2016/5/10/chartex" xmlns:cx5="http://schemas.microsoft.com/office/drawing/2016/5/11/chartex" xmlns:cx6="http://schemas.microsoft.com/office/drawing/2016/5/12/chartex" xmlns:cx7="http://schemas.microsoft.com/office/drawing/2016/5/13/chartex" xmlns:cx8="http://schemas.microsoft.com/office/drawing/2016/5/14/chartex" xmlns:mc="http://schemas.openxmlformats.org/markup-compatibility/2006" xmlns:aink="http://schemas.microsoft.com/office/drawing/2016/ink" xmlns:am3d="http://schemas.microsoft.com/office/drawing/2017/model3d" xmlns:o="urn:schemas-microsoft-com:office:office" xmlns:r="http://schemas.openxmlformats.org/officeDocument/2006/relationships" xmlns:m="http://schemas.openxmlformats.org/officeDocument/2006/math" xmlns:v="urn:schemas-microsoft-com:vml" xmlns:wp14="http://schemas.microsoft.com/office/word/2010/wordprocessingDrawing" xmlns:wp="http://schemas.openxmlformats.org/drawingml/2006/wordprocessingDrawing" xmlns:w10="urn:schemas-microsoft-com:office:word" xmlns:w="http://schemas.openxmlformats.org/wordprocessingml/2006/main" xmlns:w14="http://schemas.microsoft.com/office/word/2010/wordml" xmlns:w15="http://schemas.microsoft.com/office/word/2012/wordml" xmlns:w16cex="http://schemas.microsoft.com/office/word/2018/wordml/cex" xmlns:w16cid="http://schemas.microsoft.com/office/word/2016/wordml/cid" xmlns:w16="http://schemas.microsoft.com/office/word/2018/wordml" xmlns:w16se="http://schemas.microsoft.com/office/word/2015/wordml/symex" xmlns:wpg="http://schemas.microsoft.com/office/word/2010/wordprocessingGroup" xmlns:wpi="http://schemas.microsoft.com/office/word/2010/wordprocessingInk" xmlns:wne="http://schemas.microsoft.com/office/word/2006/wordml" xmlns:wps="http://schemas.microsoft.com/office/word/2010/wordprocessingShape" mc:Ignorable="w14 w15 w16se w16cid w16 w16cex wp14">
   <w:tbl>
     <w:tblPr>
       <w:tblW w:w="9180" w:type="dxa"/>
@@ -12346,25 +12551,7 @@
               <w:sz w:val="16"/>
               <w:szCs w:val="16"/>
             </w:rPr>
-            <w:t xml:space="preserve">FGPR010 - </w:t>
-          </w:r>
-          <w:proofErr w:type="spellStart"/>
-          <w:r>
-            <w:rPr>
-              <w:rFonts w:ascii="Verdana" w:hAnsi="Verdana"/>
-              <w:sz w:val="16"/>
-              <w:szCs w:val="16"/>
-            </w:rPr>
-            <w:t>Versión</w:t>
-          </w:r>
-          <w:proofErr w:type="spellEnd"/>
-          <w:r>
-            <w:rPr>
-              <w:rFonts w:ascii="Verdana" w:hAnsi="Verdana"/>
-              <w:sz w:val="16"/>
-              <w:szCs w:val="16"/>
-            </w:rPr>
-            <w:t xml:space="preserve"> 1.</w:t>
+            <w:t>FGPR010 - Versión 1.</w:t>
           </w:r>
           <w:r>
             <w:rPr>
@@ -12372,7 +12559,7 @@
               <w:sz w:val="16"/>
               <w:szCs w:val="16"/>
             </w:rPr>
-            <w:t>1</w:t>
+            <w:t>2</w:t>
           </w:r>
         </w:p>
       </w:tc>
@@ -12427,7 +12614,7 @@
 </file>
 
 <file path=word/numbering.xml><?xml version="1.0" encoding="utf-8"?>
-<w:numbering xmlns:wpc="http://schemas.microsoft.com/office/word/2010/wordprocessingCanvas" xmlns:cx="http://schemas.microsoft.com/office/drawing/2014/chartex" xmlns:cx1="http://schemas.microsoft.com/office/drawing/2015/9/8/chartex" xmlns:cx2="http://schemas.microsoft.com/office/drawing/2015/10/21/chartex" xmlns:cx3="http://schemas.microsoft.com/office/drawing/2016/5/9/chartex" xmlns:cx4="http://schemas.microsoft.com/office/drawing/2016/5/10/chartex" xmlns:cx5="http://schemas.microsoft.com/office/drawing/2016/5/11/chartex" xmlns:cx6="http://schemas.microsoft.com/office/drawing/2016/5/12/chartex" xmlns:cx7="http://schemas.microsoft.com/office/drawing/2016/5/13/chartex" xmlns:cx8="http://schemas.microsoft.com/office/drawing/2016/5/14/chartex" xmlns:mc="http://schemas.openxmlformats.org/markup-compatibility/2006" xmlns:aink="http://schemas.microsoft.com/office/drawing/2016/ink" xmlns:am3d="http://schemas.microsoft.com/office/drawing/2017/model3d" xmlns:o="urn:schemas-microsoft-com:office:office" xmlns:r="http://schemas.openxmlformats.org/officeDocument/2006/relationships" xmlns:m="http://schemas.openxmlformats.org/officeDocument/2006/math" xmlns:v="urn:schemas-microsoft-com:vml" xmlns:wp14="http://schemas.microsoft.com/office/word/2010/wordprocessingDrawing" xmlns:wp="http://schemas.openxmlformats.org/drawingml/2006/wordprocessingDrawing" xmlns:w10="urn:schemas-microsoft-com:office:word" xmlns:w="http://schemas.openxmlformats.org/wordprocessingml/2006/main" xmlns:w14="http://schemas.microsoft.com/office/word/2010/wordml" xmlns:w15="http://schemas.microsoft.com/office/word/2012/wordml" xmlns:w16cid="http://schemas.microsoft.com/office/word/2016/wordml/cid" xmlns:w16se="http://schemas.microsoft.com/office/word/2015/wordml/symex" xmlns:wpg="http://schemas.microsoft.com/office/word/2010/wordprocessingGroup" xmlns:wpi="http://schemas.microsoft.com/office/word/2010/wordprocessingInk" xmlns:wne="http://schemas.microsoft.com/office/word/2006/wordml" xmlns:wps="http://schemas.microsoft.com/office/word/2010/wordprocessingShape" mc:Ignorable="w14 w15 w16se w16cid wp14">
+<w:numbering xmlns:wpc="http://schemas.microsoft.com/office/word/2010/wordprocessingCanvas" xmlns:cx="http://schemas.microsoft.com/office/drawing/2014/chartex" xmlns:cx1="http://schemas.microsoft.com/office/drawing/2015/9/8/chartex" xmlns:cx2="http://schemas.microsoft.com/office/drawing/2015/10/21/chartex" xmlns:cx3="http://schemas.microsoft.com/office/drawing/2016/5/9/chartex" xmlns:cx4="http://schemas.microsoft.com/office/drawing/2016/5/10/chartex" xmlns:cx5="http://schemas.microsoft.com/office/drawing/2016/5/11/chartex" xmlns:cx6="http://schemas.microsoft.com/office/drawing/2016/5/12/chartex" xmlns:cx7="http://schemas.microsoft.com/office/drawing/2016/5/13/chartex" xmlns:cx8="http://schemas.microsoft.com/office/drawing/2016/5/14/chartex" xmlns:mc="http://schemas.openxmlformats.org/markup-compatibility/2006" xmlns:aink="http://schemas.microsoft.com/office/drawing/2016/ink" xmlns:am3d="http://schemas.microsoft.com/office/drawing/2017/model3d" xmlns:o="urn:schemas-microsoft-com:office:office" xmlns:r="http://schemas.openxmlformats.org/officeDocument/2006/relationships" xmlns:m="http://schemas.openxmlformats.org/officeDocument/2006/math" xmlns:v="urn:schemas-microsoft-com:vml" xmlns:wp14="http://schemas.microsoft.com/office/word/2010/wordprocessingDrawing" xmlns:wp="http://schemas.openxmlformats.org/drawingml/2006/wordprocessingDrawing" xmlns:w10="urn:schemas-microsoft-com:office:word" xmlns:w="http://schemas.openxmlformats.org/wordprocessingml/2006/main" xmlns:w14="http://schemas.microsoft.com/office/word/2010/wordml" xmlns:w15="http://schemas.microsoft.com/office/word/2012/wordml" xmlns:w16cex="http://schemas.microsoft.com/office/word/2018/wordml/cex" xmlns:w16cid="http://schemas.microsoft.com/office/word/2016/wordml/cid" xmlns:w16="http://schemas.microsoft.com/office/word/2018/wordml" xmlns:w16se="http://schemas.microsoft.com/office/word/2015/wordml/symex" xmlns:wpg="http://schemas.microsoft.com/office/word/2010/wordprocessingGroup" xmlns:wpi="http://schemas.microsoft.com/office/word/2010/wordprocessingInk" xmlns:wne="http://schemas.microsoft.com/office/word/2006/wordml" xmlns:wps="http://schemas.microsoft.com/office/word/2010/wordprocessingShape" mc:Ignorable="w14 w15 w16se w16cid w16 w16cex wp14">
   <w:abstractNum w:abstractNumId="0" w15:restartNumberingAfterBreak="0">
     <w:nsid w:val="0B66709E"/>
     <w:multiLevelType w:val="singleLevel"/>
@@ -13497,7 +13684,7 @@
 </file>
 
 <file path=word/styles.xml><?xml version="1.0" encoding="utf-8"?>
-<w:styles xmlns:mc="http://schemas.openxmlformats.org/markup-compatibility/2006" xmlns:r="http://schemas.openxmlformats.org/officeDocument/2006/relationships" xmlns:w="http://schemas.openxmlformats.org/wordprocessingml/2006/main" xmlns:w14="http://schemas.microsoft.com/office/word/2010/wordml" xmlns:w15="http://schemas.microsoft.com/office/word/2012/wordml" xmlns:w16cid="http://schemas.microsoft.com/office/word/2016/wordml/cid" xmlns:w16se="http://schemas.microsoft.com/office/word/2015/wordml/symex" mc:Ignorable="w14 w15 w16se w16cid">
+<w:styles xmlns:mc="http://schemas.openxmlformats.org/markup-compatibility/2006" xmlns:r="http://schemas.openxmlformats.org/officeDocument/2006/relationships" xmlns:w="http://schemas.openxmlformats.org/wordprocessingml/2006/main" xmlns:w14="http://schemas.microsoft.com/office/word/2010/wordml" xmlns:w15="http://schemas.microsoft.com/office/word/2012/wordml" xmlns:w16cex="http://schemas.microsoft.com/office/word/2018/wordml/cex" xmlns:w16cid="http://schemas.microsoft.com/office/word/2016/wordml/cid" xmlns:w16="http://schemas.microsoft.com/office/word/2018/wordml" xmlns:w16se="http://schemas.microsoft.com/office/word/2015/wordml/symex" mc:Ignorable="w14 w15 w16se w16cid w16 w16cex">
   <w:docDefaults>
     <w:rPrDefault>
       <w:rPr>
@@ -13507,7 +13694,7 @@
     </w:rPrDefault>
     <w:pPrDefault/>
   </w:docDefaults>
-  <w:latentStyles w:defLockedState="0" w:defUIPriority="0" w:defSemiHidden="0" w:defUnhideWhenUsed="0" w:defQFormat="0" w:count="375">
+  <w:latentStyles w:defLockedState="0" w:defUIPriority="0" w:defSemiHidden="0" w:defUnhideWhenUsed="0" w:defQFormat="0" w:count="376">
     <w:lsdException w:name="Normal" w:qFormat="1"/>
     <w:lsdException w:name="heading 1" w:qFormat="1"/>
     <w:lsdException w:name="heading 2" w:qFormat="1"/>
@@ -13525,7 +13712,7 @@
     <w:lsdException w:name="Strong" w:qFormat="1"/>
     <w:lsdException w:name="Emphasis" w:qFormat="1"/>
     <w:lsdException w:name="HTML Keyboard" w:semiHidden="1" w:unhideWhenUsed="1"/>
-    <w:lsdException w:name="Normal Table" w:semiHidden="1" w:unhideWhenUsed="1"/>
+    <w:lsdException w:name="HTML Variable" w:semiHidden="1" w:unhideWhenUsed="1"/>
     <w:lsdException w:name="annotation subject" w:semiHidden="1" w:unhideWhenUsed="1"/>
     <w:lsdException w:name="No List" w:semiHidden="1" w:unhideWhenUsed="1"/>
     <w:lsdException w:name="Outline List 1" w:semiHidden="1" w:unhideWhenUsed="1"/>
@@ -13572,9 +13759,7 @@
     <w:lsdException w:name="Table Subtle 2" w:semiHidden="1" w:unhideWhenUsed="1"/>
     <w:lsdException w:name="Table Web 1" w:semiHidden="1" w:unhideWhenUsed="1"/>
     <w:lsdException w:name="Table Web 2" w:semiHidden="1" w:unhideWhenUsed="1"/>
-    <w:lsdException w:name="Table Web 3" w:semiHidden="1" w:unhideWhenUsed="1"/>
     <w:lsdException w:name="Balloon Text" w:semiHidden="1" w:unhideWhenUsed="1"/>
-    <w:lsdException w:name="Table Theme" w:semiHidden="1" w:unhideWhenUsed="1"/>
     <w:lsdException w:name="Placeholder Text" w:semiHidden="1" w:uiPriority="99"/>
     <w:lsdException w:name="No Spacing" w:uiPriority="1" w:qFormat="1"/>
     <w:lsdException w:name="Light Shading" w:uiPriority="60"/>
@@ -13794,6 +13979,7 @@
     <w:lsdException w:name="Smart Hyperlink" w:semiHidden="1" w:uiPriority="99" w:unhideWhenUsed="1"/>
     <w:lsdException w:name="Hashtag" w:semiHidden="1" w:uiPriority="99" w:unhideWhenUsed="1"/>
     <w:lsdException w:name="Unresolved Mention" w:semiHidden="1" w:uiPriority="99" w:unhideWhenUsed="1"/>
+    <w:lsdException w:name="Smart Link" w:semiHidden="1" w:uiPriority="99" w:unhideWhenUsed="1"/>
   </w:latentStyles>
   <w:style w:type="paragraph" w:default="1" w:styleId="Normal">
     <w:name w:val="Normal"/>
@@ -14377,7 +14563,7 @@
 </file>
 
 <file path=customXml/itemProps1.xml><?xml version="1.0" encoding="utf-8"?>
-<ds:datastoreItem xmlns:ds="http://schemas.openxmlformats.org/officeDocument/2006/customXml" ds:itemID="{B709CD19-4252-495B-8D74-26AC46C9CF1F}">
+<ds:datastoreItem xmlns:ds="http://schemas.openxmlformats.org/officeDocument/2006/customXml" ds:itemID="{25DCAB3A-5FB8-40E7-A01F-DB62F3CA46D5}">
   <ds:schemaRefs>
     <ds:schemaRef ds:uri="http://schemas.openxmlformats.org/officeDocument/2006/bibliography"/>
   </ds:schemaRefs>

</xml_diff>

<commit_message>
FGPR_010_06 - Acta de Constitución del Proyecto
Actualización del formato documento
</commit_message>
<xml_diff>
--- a/FGPR_010_06 - Acta de Constitución del Proyecto.docx
+++ b/FGPR_010_06 - Acta de Constitución del Proyecto.docx
@@ -1,6 +1,6 @@
 
 <file path=word/document.xml><?xml version="1.0" encoding="utf-8"?>
-<w:document xmlns:wpc="http://schemas.microsoft.com/office/word/2010/wordprocessingCanvas" xmlns:cx="http://schemas.microsoft.com/office/drawing/2014/chartex" xmlns:cx1="http://schemas.microsoft.com/office/drawing/2015/9/8/chartex" xmlns:cx2="http://schemas.microsoft.com/office/drawing/2015/10/21/chartex" xmlns:cx3="http://schemas.microsoft.com/office/drawing/2016/5/9/chartex" xmlns:cx4="http://schemas.microsoft.com/office/drawing/2016/5/10/chartex" xmlns:cx5="http://schemas.microsoft.com/office/drawing/2016/5/11/chartex" xmlns:cx6="http://schemas.microsoft.com/office/drawing/2016/5/12/chartex" xmlns:cx7="http://schemas.microsoft.com/office/drawing/2016/5/13/chartex" xmlns:cx8="http://schemas.microsoft.com/office/drawing/2016/5/14/chartex" xmlns:mc="http://schemas.openxmlformats.org/markup-compatibility/2006" xmlns:aink="http://schemas.microsoft.com/office/drawing/2016/ink" xmlns:am3d="http://schemas.microsoft.com/office/drawing/2017/model3d" xmlns:o="urn:schemas-microsoft-com:office:office" xmlns:r="http://schemas.openxmlformats.org/officeDocument/2006/relationships" xmlns:m="http://schemas.openxmlformats.org/officeDocument/2006/math" xmlns:v="urn:schemas-microsoft-com:vml" xmlns:wp14="http://schemas.microsoft.com/office/word/2010/wordprocessingDrawing" xmlns:wp="http://schemas.openxmlformats.org/drawingml/2006/wordprocessingDrawing" xmlns:w10="urn:schemas-microsoft-com:office:word" xmlns:w="http://schemas.openxmlformats.org/wordprocessingml/2006/main" xmlns:w14="http://schemas.microsoft.com/office/word/2010/wordml" xmlns:w15="http://schemas.microsoft.com/office/word/2012/wordml" xmlns:w16cex="http://schemas.microsoft.com/office/word/2018/wordml/cex" xmlns:w16cid="http://schemas.microsoft.com/office/word/2016/wordml/cid" xmlns:w16="http://schemas.microsoft.com/office/word/2018/wordml" xmlns:w16se="http://schemas.microsoft.com/office/word/2015/wordml/symex" xmlns:wpg="http://schemas.microsoft.com/office/word/2010/wordprocessingGroup" xmlns:wpi="http://schemas.microsoft.com/office/word/2010/wordprocessingInk" xmlns:wne="http://schemas.microsoft.com/office/word/2006/wordml" xmlns:wps="http://schemas.microsoft.com/office/word/2010/wordprocessingShape" mc:Ignorable="w14 w15 w16se w16cid w16 w16cex wp14">
+<w:document xmlns:wpc="http://schemas.microsoft.com/office/word/2010/wordprocessingCanvas" xmlns:cx="http://schemas.microsoft.com/office/drawing/2014/chartex" xmlns:mc="http://schemas.openxmlformats.org/markup-compatibility/2006" xmlns:o="urn:schemas-microsoft-com:office:office" xmlns:r="http://schemas.openxmlformats.org/officeDocument/2006/relationships" xmlns:m="http://schemas.openxmlformats.org/officeDocument/2006/math" xmlns:v="urn:schemas-microsoft-com:vml" xmlns:wp14="http://schemas.microsoft.com/office/word/2010/wordprocessingDrawing" xmlns:wp="http://schemas.openxmlformats.org/drawingml/2006/wordprocessingDrawing" xmlns:w10="urn:schemas-microsoft-com:office:word" xmlns:w="http://schemas.openxmlformats.org/wordprocessingml/2006/main" xmlns:w14="http://schemas.microsoft.com/office/word/2010/wordml" xmlns:w15="http://schemas.microsoft.com/office/word/2012/wordml" xmlns:w16se="http://schemas.microsoft.com/office/word/2015/wordml/symex" xmlns:wpg="http://schemas.microsoft.com/office/word/2010/wordprocessingGroup" xmlns:wpi="http://schemas.microsoft.com/office/word/2010/wordprocessingInk" xmlns:wne="http://schemas.microsoft.com/office/word/2006/wordml" xmlns:wps="http://schemas.microsoft.com/office/word/2010/wordprocessingShape" mc:Ignorable="w14 w15 w16se wp14">
   <w:body>
     <w:tbl>
       <w:tblPr>
@@ -736,16 +736,7 @@
                 <w:szCs w:val="18"/>
                 <w:lang w:val="es-ES"/>
               </w:rPr>
-              <w:t>v1.</w:t>
-            </w:r>
-            <w:r>
-              <w:rPr>
-                <w:rFonts w:ascii="Verdana" w:hAnsi="Verdana" w:cs="Arial"/>
-                <w:sz w:val="18"/>
-                <w:szCs w:val="18"/>
-                <w:lang w:val="es-ES"/>
-              </w:rPr>
-              <w:t>2</w:t>
+              <w:t>v1.2</w:t>
             </w:r>
           </w:p>
         </w:tc>
@@ -941,6 +932,330 @@
               </w:rPr>
               <w:t>Reajuste del cronograma de actividades</w:t>
             </w:r>
+          </w:p>
+        </w:tc>
+      </w:tr>
+      <w:tr>
+        <w:trPr>
+          <w:trHeight w:val="301"/>
+          <w:jc w:val="center"/>
+        </w:trPr>
+        <w:tc>
+          <w:tcPr>
+            <w:tcW w:w="921" w:type="dxa"/>
+          </w:tcPr>
+          <w:p>
+            <w:pPr>
+              <w:jc w:val="center"/>
+              <w:rPr>
+                <w:rFonts w:ascii="Verdana" w:hAnsi="Verdana" w:cs="Arial"/>
+                <w:sz w:val="18"/>
+                <w:szCs w:val="18"/>
+                <w:lang w:val="es-ES"/>
+              </w:rPr>
+            </w:pPr>
+            <w:r>
+              <w:rPr>
+                <w:rFonts w:ascii="Verdana" w:hAnsi="Verdana" w:cs="Arial"/>
+                <w:sz w:val="18"/>
+                <w:szCs w:val="18"/>
+                <w:lang w:val="es-ES"/>
+              </w:rPr>
+              <w:t>v1.2</w:t>
+            </w:r>
+          </w:p>
+        </w:tc>
+        <w:tc>
+          <w:tcPr>
+            <w:tcW w:w="1134" w:type="dxa"/>
+          </w:tcPr>
+          <w:p>
+            <w:pPr>
+              <w:jc w:val="center"/>
+              <w:rPr>
+                <w:rFonts w:ascii="Verdana" w:hAnsi="Verdana"/>
+                <w:sz w:val="18"/>
+                <w:szCs w:val="18"/>
+                <w:lang w:val="es-ES"/>
+              </w:rPr>
+            </w:pPr>
+            <w:proofErr w:type="spellStart"/>
+            <w:r>
+              <w:rPr>
+                <w:rFonts w:ascii="Verdana" w:hAnsi="Verdana"/>
+                <w:sz w:val="18"/>
+                <w:szCs w:val="18"/>
+                <w:lang w:val="es-ES"/>
+              </w:rPr>
+              <w:t>Tlgo</w:t>
+            </w:r>
+            <w:proofErr w:type="spellEnd"/>
+            <w:r>
+              <w:rPr>
+                <w:rFonts w:ascii="Verdana" w:hAnsi="Verdana"/>
+                <w:sz w:val="18"/>
+                <w:szCs w:val="18"/>
+                <w:lang w:val="es-ES"/>
+              </w:rPr>
+              <w:t>. Andrés Javier Rodríguez Quintana</w:t>
+            </w:r>
+          </w:p>
+        </w:tc>
+        <w:tc>
+          <w:tcPr>
+            <w:tcW w:w="1424" w:type="dxa"/>
+          </w:tcPr>
+          <w:p>
+            <w:pPr>
+              <w:jc w:val="center"/>
+              <w:rPr>
+                <w:rFonts w:ascii="Verdana" w:hAnsi="Verdana"/>
+                <w:sz w:val="18"/>
+                <w:szCs w:val="18"/>
+                <w:lang w:val="es-ES"/>
+              </w:rPr>
+            </w:pPr>
+            <w:proofErr w:type="spellStart"/>
+            <w:r>
+              <w:rPr>
+                <w:rFonts w:ascii="Verdana" w:hAnsi="Verdana"/>
+                <w:sz w:val="18"/>
+                <w:szCs w:val="18"/>
+                <w:lang w:val="es-ES"/>
+              </w:rPr>
+              <w:t>Tlgo</w:t>
+            </w:r>
+            <w:proofErr w:type="spellEnd"/>
+            <w:r>
+              <w:rPr>
+                <w:rFonts w:ascii="Verdana" w:hAnsi="Verdana"/>
+                <w:sz w:val="18"/>
+                <w:szCs w:val="18"/>
+                <w:lang w:val="es-ES"/>
+              </w:rPr>
+              <w:t xml:space="preserve">. </w:t>
+            </w:r>
+            <w:r>
+              <w:rPr>
+                <w:rFonts w:ascii="Verdana" w:hAnsi="Verdana"/>
+                <w:sz w:val="18"/>
+                <w:szCs w:val="18"/>
+                <w:lang w:val="es-EC"/>
+              </w:rPr>
+              <w:t xml:space="preserve">Karina </w:t>
+            </w:r>
+            <w:proofErr w:type="spellStart"/>
+            <w:r>
+              <w:rPr>
+                <w:rFonts w:ascii="Verdana" w:hAnsi="Verdana"/>
+                <w:sz w:val="18"/>
+                <w:szCs w:val="18"/>
+                <w:lang w:val="es-EC"/>
+              </w:rPr>
+              <w:t>Rocio</w:t>
+            </w:r>
+            <w:proofErr w:type="spellEnd"/>
+            <w:r>
+              <w:rPr>
+                <w:rFonts w:ascii="Verdana" w:hAnsi="Verdana"/>
+                <w:sz w:val="18"/>
+                <w:szCs w:val="18"/>
+                <w:lang w:val="es-EC"/>
+              </w:rPr>
+              <w:t xml:space="preserve"> Sánchez Pucha</w:t>
+            </w:r>
+          </w:p>
+        </w:tc>
+        <w:tc>
+          <w:tcPr>
+            <w:tcW w:w="1482" w:type="dxa"/>
+          </w:tcPr>
+          <w:p>
+            <w:pPr>
+              <w:jc w:val="center"/>
+              <w:rPr>
+                <w:rFonts w:ascii="Verdana" w:hAnsi="Verdana"/>
+                <w:sz w:val="18"/>
+                <w:szCs w:val="18"/>
+                <w:lang w:val="es-EC"/>
+              </w:rPr>
+            </w:pPr>
+            <w:proofErr w:type="spellStart"/>
+            <w:r>
+              <w:rPr>
+                <w:rFonts w:ascii="Verdana" w:hAnsi="Verdana"/>
+                <w:sz w:val="18"/>
+                <w:szCs w:val="18"/>
+                <w:lang w:val="es-EC"/>
+              </w:rPr>
+              <w:t>Tlgo</w:t>
+            </w:r>
+            <w:proofErr w:type="spellEnd"/>
+            <w:r>
+              <w:rPr>
+                <w:rFonts w:ascii="Verdana" w:hAnsi="Verdana"/>
+                <w:sz w:val="18"/>
+                <w:szCs w:val="18"/>
+                <w:lang w:val="es-EC"/>
+              </w:rPr>
+              <w:t>. Andrés Javier Rodríguez</w:t>
+            </w:r>
+          </w:p>
+          <w:p>
+            <w:pPr>
+              <w:jc w:val="center"/>
+              <w:rPr>
+                <w:rFonts w:ascii="Verdana" w:hAnsi="Verdana"/>
+                <w:sz w:val="18"/>
+                <w:szCs w:val="18"/>
+                <w:lang w:val="es-EC"/>
+              </w:rPr>
+            </w:pPr>
+            <w:proofErr w:type="spellStart"/>
+            <w:r>
+              <w:rPr>
+                <w:rFonts w:ascii="Verdana" w:hAnsi="Verdana"/>
+                <w:sz w:val="18"/>
+                <w:szCs w:val="18"/>
+                <w:lang w:val="es-EC"/>
+              </w:rPr>
+              <w:t>Tlgo</w:t>
+            </w:r>
+            <w:proofErr w:type="spellEnd"/>
+            <w:r>
+              <w:rPr>
+                <w:rFonts w:ascii="Verdana" w:hAnsi="Verdana"/>
+                <w:sz w:val="18"/>
+                <w:szCs w:val="18"/>
+                <w:lang w:val="es-EC"/>
+              </w:rPr>
+              <w:t xml:space="preserve">. Fabián Mauricio Díaz </w:t>
+            </w:r>
+            <w:proofErr w:type="spellStart"/>
+            <w:r>
+              <w:rPr>
+                <w:rFonts w:ascii="Verdana" w:hAnsi="Verdana"/>
+                <w:sz w:val="18"/>
+                <w:szCs w:val="18"/>
+                <w:lang w:val="es-EC"/>
+              </w:rPr>
+              <w:t>Analuisa</w:t>
+            </w:r>
+            <w:proofErr w:type="spellEnd"/>
+          </w:p>
+          <w:p>
+            <w:pPr>
+              <w:jc w:val="center"/>
+              <w:rPr>
+                <w:rFonts w:ascii="Verdana" w:hAnsi="Verdana"/>
+                <w:sz w:val="18"/>
+                <w:szCs w:val="18"/>
+                <w:lang w:val="es-EC"/>
+              </w:rPr>
+            </w:pPr>
+            <w:proofErr w:type="spellStart"/>
+            <w:r>
+              <w:rPr>
+                <w:rFonts w:ascii="Verdana" w:hAnsi="Verdana"/>
+                <w:sz w:val="18"/>
+                <w:szCs w:val="18"/>
+                <w:lang w:val="es-EC"/>
+              </w:rPr>
+              <w:t>Tlgo</w:t>
+            </w:r>
+            <w:proofErr w:type="spellEnd"/>
+            <w:r>
+              <w:rPr>
+                <w:rFonts w:ascii="Verdana" w:hAnsi="Verdana"/>
+                <w:sz w:val="18"/>
+                <w:szCs w:val="18"/>
+                <w:lang w:val="es-EC"/>
+              </w:rPr>
+              <w:t xml:space="preserve">. </w:t>
+            </w:r>
+            <w:proofErr w:type="spellStart"/>
+            <w:r>
+              <w:rPr>
+                <w:rFonts w:ascii="Verdana" w:hAnsi="Verdana"/>
+                <w:sz w:val="18"/>
+                <w:szCs w:val="18"/>
+                <w:lang w:val="es-EC"/>
+              </w:rPr>
+              <w:t>Jhonson</w:t>
+            </w:r>
+            <w:proofErr w:type="spellEnd"/>
+            <w:r>
+              <w:rPr>
+                <w:rFonts w:ascii="Verdana" w:hAnsi="Verdana"/>
+                <w:sz w:val="18"/>
+                <w:szCs w:val="18"/>
+                <w:lang w:val="es-EC"/>
+              </w:rPr>
+              <w:t xml:space="preserve"> Patricio Narváez</w:t>
+            </w:r>
+          </w:p>
+        </w:tc>
+        <w:tc>
+          <w:tcPr>
+            <w:tcW w:w="992" w:type="dxa"/>
+            <w:vAlign w:val="center"/>
+          </w:tcPr>
+          <w:p>
+            <w:pPr>
+              <w:jc w:val="center"/>
+              <w:rPr>
+                <w:rFonts w:ascii="Verdana" w:hAnsi="Verdana"/>
+                <w:sz w:val="18"/>
+                <w:szCs w:val="18"/>
+                <w:lang w:val="es-EC"/>
+              </w:rPr>
+            </w:pPr>
+            <w:r>
+              <w:rPr>
+                <w:rFonts w:ascii="Verdana" w:hAnsi="Verdana"/>
+                <w:sz w:val="18"/>
+                <w:szCs w:val="18"/>
+                <w:lang w:val="es-EC"/>
+              </w:rPr>
+              <w:t>20</w:t>
+            </w:r>
+            <w:r>
+              <w:rPr>
+                <w:rFonts w:ascii="Verdana" w:hAnsi="Verdana"/>
+                <w:sz w:val="18"/>
+                <w:szCs w:val="18"/>
+                <w:lang w:val="es-EC"/>
+              </w:rPr>
+              <w:t>/11/2020</w:t>
+            </w:r>
+          </w:p>
+        </w:tc>
+        <w:tc>
+          <w:tcPr>
+            <w:tcW w:w="3058" w:type="dxa"/>
+            <w:shd w:val="clear" w:color="auto" w:fill="auto"/>
+            <w:vAlign w:val="center"/>
+          </w:tcPr>
+          <w:p>
+            <w:pPr>
+              <w:rPr>
+                <w:rFonts w:ascii="Verdana" w:hAnsi="Verdana" w:cs="Arial"/>
+                <w:sz w:val="18"/>
+                <w:szCs w:val="18"/>
+                <w:lang w:val="es-ES"/>
+              </w:rPr>
+            </w:pPr>
+            <w:r>
+              <w:rPr>
+                <w:rFonts w:ascii="Verdana" w:hAnsi="Verdana" w:cs="Arial"/>
+                <w:sz w:val="18"/>
+                <w:szCs w:val="18"/>
+                <w:lang w:val="es-ES"/>
+              </w:rPr>
+              <w:t>Actualización formato</w:t>
+            </w:r>
+            <w:bookmarkStart w:id="0" w:name="_GoBack"/>
+            <w:bookmarkEnd w:id="0"/>
           </w:p>
         </w:tc>
       </w:tr>
@@ -1581,6 +1896,7 @@
                 <w:smallCaps/>
                 <w:lang w:val="es-ES"/>
               </w:rPr>
+              <w:lastRenderedPageBreak/>
               <w:t>1. Alcance</w:t>
             </w:r>
           </w:p>
@@ -1893,7 +2209,6 @@
                 <w:smallCaps/>
                 <w:lang w:val="es-ES"/>
               </w:rPr>
-              <w:lastRenderedPageBreak/>
               <w:t xml:space="preserve">Definición de </w:t>
             </w:r>
             <w:r>
@@ -2454,6 +2769,7 @@
                 <w:sz w:val="18"/>
                 <w:szCs w:val="16"/>
               </w:rPr>
+              <w:lastRenderedPageBreak/>
               <w:t>Generación de reportes. - El sistema permitirá al administrador visualizar en pantalla y exportar el reporte de usuarios registrados en el sistema en formato PDF y exportar el reporte de pedidos de productos realizados en línea en formato PDF.</w:t>
             </w:r>
           </w:p>
@@ -2511,6 +2827,7 @@
                 <w:smallCaps/>
                 <w:lang w:val="es-ES"/>
               </w:rPr>
+              <w:lastRenderedPageBreak/>
               <w:t xml:space="preserve">Descripción </w:t>
             </w:r>
             <w:r>
@@ -2673,17 +2990,7 @@
                 <w:szCs w:val="18"/>
                 <w:lang w:val="es-ES"/>
               </w:rPr>
-              <w:t xml:space="preserve">ía en la empresa El Túnel” fue concebido como una iniciativa de desarrollo de software, con el propósito de impulsar el marketing </w:t>
-            </w:r>
-            <w:r>
-              <w:rPr>
-                <w:rFonts w:ascii="Verdana" w:hAnsi="Verdana"/>
-                <w:sz w:val="18"/>
-                <w:szCs w:val="18"/>
-                <w:lang w:val="es-ES"/>
-              </w:rPr>
-              <w:lastRenderedPageBreak/>
-              <w:t>online y el comercio electrónico que actualmente para ofertar sus productos lo realiza mediante la publicación de anuncios en Internet y redes sociales como Facebook.</w:t>
+              <w:t>ía en la empresa El Túnel” fue concebido como una iniciativa de desarrollo de software, con el propósito de impulsar el marketing online y el comercio electrónico que actualmente para ofertar sus productos lo realiza mediante la publicación de anuncios en Internet y redes sociales como Facebook.</w:t>
             </w:r>
           </w:p>
           <w:p>
@@ -3047,7 +3354,6 @@
                       <w:szCs w:val="18"/>
                       <w:lang w:val="es-EC"/>
                     </w:rPr>
-                    <w:lastRenderedPageBreak/>
                     <w:t xml:space="preserve">El proyecto será realizado </w:t>
                   </w:r>
                   <w:r>
@@ -3569,6 +3875,7 @@
                       <w:szCs w:val="18"/>
                       <w:lang w:val="es-EC"/>
                     </w:rPr>
+                    <w:lastRenderedPageBreak/>
                     <w:t xml:space="preserve">Elaboración del procedimiento de ejecución de casos de pruebas unitarias, de carga y stress, y flujos funcionalidades por parte del </w:t>
                   </w:r>
                   <w:r>
@@ -3717,7 +4024,6 @@
                       <w:szCs w:val="18"/>
                       <w:lang w:val="es-EC"/>
                     </w:rPr>
-                    <w:lastRenderedPageBreak/>
                     <w:t xml:space="preserve">Finalmente, la última semana desde el </w:t>
                   </w:r>
                   <w:r>
@@ -3727,16 +4033,7 @@
                       <w:szCs w:val="18"/>
                       <w:lang w:val="es-EC"/>
                     </w:rPr>
-                    <w:t>2</w:t>
-                  </w:r>
-                  <w:r>
-                    <w:rPr>
-                      <w:rFonts w:ascii="Verdana" w:hAnsi="Verdana"/>
-                      <w:sz w:val="18"/>
-                      <w:szCs w:val="18"/>
-                      <w:lang w:val="es-EC"/>
-                    </w:rPr>
-                    <w:t>3</w:t>
+                    <w:t>23</w:t>
                   </w:r>
                   <w:r>
                     <w:rPr>
@@ -3754,16 +4051,7 @@
                       <w:szCs w:val="18"/>
                       <w:lang w:val="es-EC"/>
                     </w:rPr>
-                    <w:t>agosto</w:t>
-                  </w:r>
-                  <w:r>
-                    <w:rPr>
-                      <w:rFonts w:ascii="Verdana" w:hAnsi="Verdana"/>
-                      <w:sz w:val="18"/>
-                      <w:szCs w:val="18"/>
-                      <w:lang w:val="es-EC"/>
-                    </w:rPr>
-                    <w:t xml:space="preserve"> </w:t>
+                    <w:t xml:space="preserve">agosto </w:t>
                   </w:r>
                   <w:r>
                     <w:rPr>
@@ -5284,7 +5572,16 @@
                             <w:sz w:val="18"/>
                             <w:szCs w:val="18"/>
                           </w:rPr>
-                          <w:t>Pantalla para visualización en línea y generación de reportes de pedidos de productos realizados en línea en formato PDF</w:t>
+                          <w:t xml:space="preserve">Pantalla para visualización en línea y generación de </w:t>
+                        </w:r>
+                        <w:r>
+                          <w:rPr>
+                            <w:rFonts w:ascii="Verdana" w:hAnsi="Verdana"/>
+                            <w:sz w:val="18"/>
+                            <w:szCs w:val="18"/>
+                          </w:rPr>
+                          <w:lastRenderedPageBreak/>
+                          <w:t>reportes de pedidos de productos realizados en línea en formato PDF</w:t>
                         </w:r>
                       </w:p>
                     </w:tc>
@@ -5312,6 +5609,7 @@
                             <w:szCs w:val="18"/>
                             <w:lang w:val="es-EC"/>
                           </w:rPr>
+                          <w:lastRenderedPageBreak/>
                           <w:t>Sprint 11</w:t>
                         </w:r>
                       </w:p>
@@ -5434,7 +5732,6 @@
                             <w:szCs w:val="18"/>
                             <w:lang w:val="es-EC"/>
                           </w:rPr>
-                          <w:lastRenderedPageBreak/>
                           <w:t>Sprint 12</w:t>
                         </w:r>
                       </w:p>
@@ -6191,7 +6488,18 @@
                       <w:szCs w:val="18"/>
                       <w:lang w:val="es-EC"/>
                     </w:rPr>
-                    <w:t>El desarrollador que, por calamidad doméstica, o cualquier otro motivo personal no pueda realizar y culminar la tarea asignada en el plazo definido en el cronograma de entregables. Deberá notificar por escrito al Líder del Proyecto y con antelación de 24 horas a la solicitud del permiso, el lapso de tiempo donde no se podrá contar con su soporte para tomar las medidas contingentes que no impacten las fechas topes de entrega con el cliente.</w:t>
+                    <w:t xml:space="preserve">El desarrollador que, por calamidad doméstica, o cualquier otro motivo personal no pueda realizar y culminar la tarea asignada en el plazo definido en el cronograma de entregables. Deberá notificar por escrito al Líder del Proyecto y con antelación de 24 </w:t>
+                  </w:r>
+                  <w:r>
+                    <w:rPr>
+                      <w:rFonts w:ascii="Verdana" w:hAnsi="Verdana"/>
+                      <w:bCs/>
+                      <w:sz w:val="18"/>
+                      <w:szCs w:val="18"/>
+                      <w:lang w:val="es-EC"/>
+                    </w:rPr>
+                    <w:lastRenderedPageBreak/>
+                    <w:t>horas a la solicitud del permiso, el lapso de tiempo donde no se podrá contar con su soporte para tomar las medidas contingentes que no impacten las fechas topes de entrega con el cliente.</w:t>
                   </w:r>
                 </w:p>
                 <w:p>
@@ -6535,27 +6843,7 @@
                       <w:sz w:val="18"/>
                       <w:szCs w:val="18"/>
                     </w:rPr>
-                    <w:t>Generación de los portales war correspondiente a los proyectos Back-</w:t>
-                  </w:r>
-                  <w:bookmarkStart w:id="0" w:name="_GoBack"/>
-                  <w:r>
-                    <w:rPr>
-                      <w:rFonts w:ascii="Verdana" w:hAnsi="Verdana"/>
-                      <w:kern w:val="0"/>
-                      <w:sz w:val="18"/>
-                      <w:szCs w:val="18"/>
-                    </w:rPr>
-                    <w:t>end</w:t>
-                  </w:r>
-                  <w:bookmarkEnd w:id="0"/>
-                  <w:r>
-                    <w:rPr>
-                      <w:rFonts w:ascii="Verdana" w:hAnsi="Verdana"/>
-                      <w:kern w:val="0"/>
-                      <w:sz w:val="18"/>
-                      <w:szCs w:val="18"/>
-                    </w:rPr>
-                    <w:t xml:space="preserve"> y Front-end del aplicativo web desarrollado con Java y Sprint Framework</w:t>
+                    <w:t>Generación de los portales war correspondiente a los proyectos Back-end y Front-end del aplicativo web desarrollado con Java y Sprint Framework</w:t>
                   </w:r>
                   <w:r>
                     <w:rPr>
@@ -7385,6 +7673,7 @@
                       <w:szCs w:val="18"/>
                       <w:lang w:val="es-EC"/>
                     </w:rPr>
+                    <w:lastRenderedPageBreak/>
                     <w:t>R00</w:t>
                   </w:r>
                   <w:r>
@@ -9550,8 +9839,19 @@
                 <w:szCs w:val="18"/>
                 <w:lang w:val="es-EC"/>
               </w:rPr>
-              <w:t>Fabián Mauricio Díaz Analuisa</w:t>
-            </w:r>
+              <w:t xml:space="preserve">Fabián Mauricio Díaz </w:t>
+            </w:r>
+            <w:proofErr w:type="spellStart"/>
+            <w:r>
+              <w:rPr>
+                <w:rFonts w:ascii="Verdana" w:hAnsi="Verdana"/>
+                <w:sz w:val="18"/>
+                <w:szCs w:val="18"/>
+                <w:lang w:val="es-EC"/>
+              </w:rPr>
+              <w:t>Analuisa</w:t>
+            </w:r>
+            <w:proofErr w:type="spellEnd"/>
           </w:p>
         </w:tc>
         <w:tc>
@@ -10752,6 +11052,7 @@
                 <w:smallCaps/>
                 <w:lang w:val="es-ES"/>
               </w:rPr>
+              <w:lastRenderedPageBreak/>
               <w:t>Nombre</w:t>
             </w:r>
           </w:p>
@@ -11349,9 +11650,10 @@
     <w:sectPr>
       <w:headerReference w:type="even" r:id="rId8"/>
       <w:headerReference w:type="default" r:id="rId9"/>
-      <w:footerReference w:type="default" r:id="rId10"/>
-      <w:headerReference w:type="first" r:id="rId11"/>
-      <w:footerReference w:type="first" r:id="rId12"/>
+      <w:footerReference w:type="even" r:id="rId10"/>
+      <w:footerReference w:type="default" r:id="rId11"/>
+      <w:headerReference w:type="first" r:id="rId12"/>
+      <w:footerReference w:type="first" r:id="rId13"/>
       <w:pgSz w:w="11909" w:h="16834" w:code="9"/>
       <w:pgMar w:top="1417" w:right="1701" w:bottom="1417" w:left="1701" w:header="709" w:footer="215" w:gutter="0"/>
       <w:cols w:space="720"/>
@@ -11363,7 +11665,7 @@
 </file>
 
 <file path=word/endnotes.xml><?xml version="1.0" encoding="utf-8"?>
-<w:endnotes xmlns:wpc="http://schemas.microsoft.com/office/word/2010/wordprocessingCanvas" xmlns:cx="http://schemas.microsoft.com/office/drawing/2014/chartex" xmlns:cx1="http://schemas.microsoft.com/office/drawing/2015/9/8/chartex" xmlns:cx2="http://schemas.microsoft.com/office/drawing/2015/10/21/chartex" xmlns:cx3="http://schemas.microsoft.com/office/drawing/2016/5/9/chartex" xmlns:cx4="http://schemas.microsoft.com/office/drawing/2016/5/10/chartex" xmlns:cx5="http://schemas.microsoft.com/office/drawing/2016/5/11/chartex" xmlns:cx6="http://schemas.microsoft.com/office/drawing/2016/5/12/chartex" xmlns:cx7="http://schemas.microsoft.com/office/drawing/2016/5/13/chartex" xmlns:cx8="http://schemas.microsoft.com/office/drawing/2016/5/14/chartex" xmlns:mc="http://schemas.openxmlformats.org/markup-compatibility/2006" xmlns:aink="http://schemas.microsoft.com/office/drawing/2016/ink" xmlns:am3d="http://schemas.microsoft.com/office/drawing/2017/model3d" xmlns:o="urn:schemas-microsoft-com:office:office" xmlns:r="http://schemas.openxmlformats.org/officeDocument/2006/relationships" xmlns:m="http://schemas.openxmlformats.org/officeDocument/2006/math" xmlns:v="urn:schemas-microsoft-com:vml" xmlns:wp14="http://schemas.microsoft.com/office/word/2010/wordprocessingDrawing" xmlns:wp="http://schemas.openxmlformats.org/drawingml/2006/wordprocessingDrawing" xmlns:w10="urn:schemas-microsoft-com:office:word" xmlns:w="http://schemas.openxmlformats.org/wordprocessingml/2006/main" xmlns:w14="http://schemas.microsoft.com/office/word/2010/wordml" xmlns:w15="http://schemas.microsoft.com/office/word/2012/wordml" xmlns:w16cex="http://schemas.microsoft.com/office/word/2018/wordml/cex" xmlns:w16cid="http://schemas.microsoft.com/office/word/2016/wordml/cid" xmlns:w16="http://schemas.microsoft.com/office/word/2018/wordml" xmlns:w16se="http://schemas.microsoft.com/office/word/2015/wordml/symex" xmlns:wpg="http://schemas.microsoft.com/office/word/2010/wordprocessingGroup" xmlns:wpi="http://schemas.microsoft.com/office/word/2010/wordprocessingInk" xmlns:wne="http://schemas.microsoft.com/office/word/2006/wordml" xmlns:wps="http://schemas.microsoft.com/office/word/2010/wordprocessingShape" mc:Ignorable="w14 w15 w16se w16cid w16 w16cex wp14">
+<w:endnotes xmlns:wpc="http://schemas.microsoft.com/office/word/2010/wordprocessingCanvas" xmlns:cx="http://schemas.microsoft.com/office/drawing/2014/chartex" xmlns:mc="http://schemas.openxmlformats.org/markup-compatibility/2006" xmlns:o="urn:schemas-microsoft-com:office:office" xmlns:r="http://schemas.openxmlformats.org/officeDocument/2006/relationships" xmlns:m="http://schemas.openxmlformats.org/officeDocument/2006/math" xmlns:v="urn:schemas-microsoft-com:vml" xmlns:wp14="http://schemas.microsoft.com/office/word/2010/wordprocessingDrawing" xmlns:wp="http://schemas.openxmlformats.org/drawingml/2006/wordprocessingDrawing" xmlns:w10="urn:schemas-microsoft-com:office:word" xmlns:w="http://schemas.openxmlformats.org/wordprocessingml/2006/main" xmlns:w14="http://schemas.microsoft.com/office/word/2010/wordml" xmlns:w15="http://schemas.microsoft.com/office/word/2012/wordml" xmlns:w16se="http://schemas.microsoft.com/office/word/2015/wordml/symex" xmlns:wpg="http://schemas.microsoft.com/office/word/2010/wordprocessingGroup" xmlns:wpi="http://schemas.microsoft.com/office/word/2010/wordprocessingInk" xmlns:wne="http://schemas.microsoft.com/office/word/2006/wordml" xmlns:wps="http://schemas.microsoft.com/office/word/2010/wordprocessingShape" mc:Ignorable="w14 w15 w16se wp14">
   <w:endnote w:type="separator" w:id="-1">
     <w:p>
       <w:pPr>
@@ -11388,7 +11690,17 @@
 </file>
 
 <file path=word/footer1.xml><?xml version="1.0" encoding="utf-8"?>
-<w:ftr xmlns:wpc="http://schemas.microsoft.com/office/word/2010/wordprocessingCanvas" xmlns:cx="http://schemas.microsoft.com/office/drawing/2014/chartex" xmlns:cx1="http://schemas.microsoft.com/office/drawing/2015/9/8/chartex" xmlns:cx2="http://schemas.microsoft.com/office/drawing/2015/10/21/chartex" xmlns:cx3="http://schemas.microsoft.com/office/drawing/2016/5/9/chartex" xmlns:cx4="http://schemas.microsoft.com/office/drawing/2016/5/10/chartex" xmlns:cx5="http://schemas.microsoft.com/office/drawing/2016/5/11/chartex" xmlns:cx6="http://schemas.microsoft.com/office/drawing/2016/5/12/chartex" xmlns:cx7="http://schemas.microsoft.com/office/drawing/2016/5/13/chartex" xmlns:cx8="http://schemas.microsoft.com/office/drawing/2016/5/14/chartex" xmlns:mc="http://schemas.openxmlformats.org/markup-compatibility/2006" xmlns:aink="http://schemas.microsoft.com/office/drawing/2016/ink" xmlns:am3d="http://schemas.microsoft.com/office/drawing/2017/model3d" xmlns:o="urn:schemas-microsoft-com:office:office" xmlns:r="http://schemas.openxmlformats.org/officeDocument/2006/relationships" xmlns:m="http://schemas.openxmlformats.org/officeDocument/2006/math" xmlns:v="urn:schemas-microsoft-com:vml" xmlns:wp14="http://schemas.microsoft.com/office/word/2010/wordprocessingDrawing" xmlns:wp="http://schemas.openxmlformats.org/drawingml/2006/wordprocessingDrawing" xmlns:w10="urn:schemas-microsoft-com:office:word" xmlns:w="http://schemas.openxmlformats.org/wordprocessingml/2006/main" xmlns:w14="http://schemas.microsoft.com/office/word/2010/wordml" xmlns:w15="http://schemas.microsoft.com/office/word/2012/wordml" xmlns:w16cex="http://schemas.microsoft.com/office/word/2018/wordml/cex" xmlns:w16cid="http://schemas.microsoft.com/office/word/2016/wordml/cid" xmlns:w16="http://schemas.microsoft.com/office/word/2018/wordml" xmlns:w16se="http://schemas.microsoft.com/office/word/2015/wordml/symex" xmlns:wpg="http://schemas.microsoft.com/office/word/2010/wordprocessingGroup" xmlns:wpi="http://schemas.microsoft.com/office/word/2010/wordprocessingInk" xmlns:wne="http://schemas.microsoft.com/office/word/2006/wordml" xmlns:wps="http://schemas.microsoft.com/office/word/2010/wordprocessingShape" mc:Ignorable="w14 w15 w16se w16cid w16 w16cex wp14">
+<w:ftr xmlns:wpc="http://schemas.microsoft.com/office/word/2010/wordprocessingCanvas" xmlns:cx="http://schemas.microsoft.com/office/drawing/2014/chartex" xmlns:mc="http://schemas.openxmlformats.org/markup-compatibility/2006" xmlns:o="urn:schemas-microsoft-com:office:office" xmlns:r="http://schemas.openxmlformats.org/officeDocument/2006/relationships" xmlns:m="http://schemas.openxmlformats.org/officeDocument/2006/math" xmlns:v="urn:schemas-microsoft-com:vml" xmlns:wp14="http://schemas.microsoft.com/office/word/2010/wordprocessingDrawing" xmlns:wp="http://schemas.openxmlformats.org/drawingml/2006/wordprocessingDrawing" xmlns:w10="urn:schemas-microsoft-com:office:word" xmlns:w="http://schemas.openxmlformats.org/wordprocessingml/2006/main" xmlns:w14="http://schemas.microsoft.com/office/word/2010/wordml" xmlns:w15="http://schemas.microsoft.com/office/word/2012/wordml" xmlns:w16se="http://schemas.microsoft.com/office/word/2015/wordml/symex" xmlns:wpg="http://schemas.microsoft.com/office/word/2010/wordprocessingGroup" xmlns:wpi="http://schemas.microsoft.com/office/word/2010/wordprocessingInk" xmlns:wne="http://schemas.microsoft.com/office/word/2006/wordml" xmlns:wps="http://schemas.microsoft.com/office/word/2010/wordprocessingShape" mc:Ignorable="w14 w15 w16se wp14">
+  <w:p>
+    <w:pPr>
+      <w:pStyle w:val="Piedepgina"/>
+    </w:pPr>
+  </w:p>
+</w:ftr>
+</file>
+
+<file path=word/footer2.xml><?xml version="1.0" encoding="utf-8"?>
+<w:ftr xmlns:wpc="http://schemas.microsoft.com/office/word/2010/wordprocessingCanvas" xmlns:cx="http://schemas.microsoft.com/office/drawing/2014/chartex" xmlns:mc="http://schemas.openxmlformats.org/markup-compatibility/2006" xmlns:o="urn:schemas-microsoft-com:office:office" xmlns:r="http://schemas.openxmlformats.org/officeDocument/2006/relationships" xmlns:m="http://schemas.openxmlformats.org/officeDocument/2006/math" xmlns:v="urn:schemas-microsoft-com:vml" xmlns:wp14="http://schemas.microsoft.com/office/word/2010/wordprocessingDrawing" xmlns:wp="http://schemas.openxmlformats.org/drawingml/2006/wordprocessingDrawing" xmlns:w10="urn:schemas-microsoft-com:office:word" xmlns:w="http://schemas.openxmlformats.org/wordprocessingml/2006/main" xmlns:w14="http://schemas.microsoft.com/office/word/2010/wordml" xmlns:w15="http://schemas.microsoft.com/office/word/2012/wordml" xmlns:w16se="http://schemas.microsoft.com/office/word/2015/wordml/symex" xmlns:wpg="http://schemas.microsoft.com/office/word/2010/wordprocessingGroup" xmlns:wpi="http://schemas.microsoft.com/office/word/2010/wordprocessingInk" xmlns:wne="http://schemas.microsoft.com/office/word/2006/wordml" xmlns:wps="http://schemas.microsoft.com/office/word/2010/wordprocessingShape" mc:Ignorable="w14 w15 w16se wp14">
   <w:tbl>
     <w:tblPr>
       <w:tblW w:w="0" w:type="auto"/>
@@ -11423,99 +11735,34 @@
           <w:r>
             <w:rPr>
               <w:rFonts w:ascii="Verdana" w:hAnsi="Verdana"/>
-              <w:sz w:val="14"/>
-              <w:szCs w:val="14"/>
+              <w:sz w:val="16"/>
+              <w:szCs w:val="16"/>
               <w:lang w:val="es-ES"/>
             </w:rPr>
-            <w:t xml:space="preserve">El logotipo </w:t>
+            <w:t xml:space="preserve">Contacto: </w:t>
           </w:r>
-          <w:r>
-            <w:rPr>
-              <w:rFonts w:ascii="Verdana" w:hAnsi="Verdana"/>
-              <w:sz w:val="14"/>
-              <w:szCs w:val="14"/>
-              <w:lang w:val="es-ES"/>
-            </w:rPr>
-            <w:t xml:space="preserve">PMI </w:t>
-          </w:r>
-          <w:proofErr w:type="spellStart"/>
-          <w:r>
-            <w:rPr>
-              <w:rFonts w:ascii="Verdana" w:hAnsi="Verdana"/>
-              <w:sz w:val="14"/>
-              <w:szCs w:val="14"/>
-              <w:lang w:val="es-ES"/>
-            </w:rPr>
-            <w:t>Registe</w:t>
-          </w:r>
-          <w:r>
-            <w:rPr>
-              <w:rFonts w:ascii="Verdana" w:hAnsi="Verdana"/>
-              <w:sz w:val="14"/>
-              <w:szCs w:val="14"/>
-              <w:lang w:val="es-ES"/>
-            </w:rPr>
-            <w:t>red</w:t>
-          </w:r>
-          <w:proofErr w:type="spellEnd"/>
-          <w:r>
-            <w:rPr>
-              <w:rFonts w:ascii="Verdana" w:hAnsi="Verdana"/>
-              <w:sz w:val="14"/>
-              <w:szCs w:val="14"/>
-              <w:lang w:val="es-ES"/>
-            </w:rPr>
-            <w:t xml:space="preserve"> </w:t>
-          </w:r>
-          <w:proofErr w:type="spellStart"/>
-          <w:r>
-            <w:rPr>
-              <w:rFonts w:ascii="Verdana" w:hAnsi="Verdana"/>
-              <w:sz w:val="14"/>
-              <w:szCs w:val="14"/>
-              <w:lang w:val="es-ES"/>
-            </w:rPr>
-            <w:t>Education</w:t>
-          </w:r>
-          <w:proofErr w:type="spellEnd"/>
-          <w:r>
-            <w:rPr>
-              <w:rFonts w:ascii="Verdana" w:hAnsi="Verdana"/>
-              <w:sz w:val="14"/>
-              <w:szCs w:val="14"/>
-              <w:lang w:val="es-ES"/>
-            </w:rPr>
-            <w:t xml:space="preserve"> </w:t>
-          </w:r>
-          <w:proofErr w:type="spellStart"/>
-          <w:r>
-            <w:rPr>
-              <w:rFonts w:ascii="Verdana" w:hAnsi="Verdana"/>
-              <w:sz w:val="14"/>
-              <w:szCs w:val="14"/>
-              <w:lang w:val="es-ES"/>
-            </w:rPr>
-            <w:t>Provider</w:t>
-          </w:r>
-          <w:proofErr w:type="spellEnd"/>
-          <w:r>
-            <w:rPr>
-              <w:rFonts w:ascii="Verdana" w:hAnsi="Verdana"/>
-              <w:sz w:val="14"/>
-              <w:szCs w:val="14"/>
-              <w:lang w:val="es-ES"/>
-            </w:rPr>
-            <w:t xml:space="preserve"> es una</w:t>
-          </w:r>
-          <w:r>
-            <w:rPr>
-              <w:rFonts w:ascii="Verdana" w:hAnsi="Verdana"/>
-              <w:sz w:val="14"/>
-              <w:szCs w:val="14"/>
-              <w:lang w:val="es-ES"/>
-            </w:rPr>
-            <w:t xml:space="preserve"> marca registrada del Project Management Institute, Inc.</w:t>
-          </w:r>
+          <w:hyperlink r:id="rId1" w:history="1">
+            <w:r>
+              <w:rPr>
+                <w:rStyle w:val="Hipervnculo"/>
+                <w:rFonts w:ascii="Verdana" w:hAnsi="Verdana"/>
+                <w:sz w:val="16"/>
+                <w:szCs w:val="16"/>
+                <w:lang w:val="es-EC"/>
+              </w:rPr>
+              <w:t>software_ti</w:t>
+            </w:r>
+            <w:r>
+              <w:rPr>
+                <w:rStyle w:val="Hipervnculo"/>
+                <w:rFonts w:ascii="Verdana" w:hAnsi="Verdana"/>
+                <w:sz w:val="16"/>
+                <w:szCs w:val="16"/>
+                <w:lang w:val="es-ES"/>
+              </w:rPr>
+              <w:t>@grupo11.com</w:t>
+            </w:r>
+          </w:hyperlink>
         </w:p>
         <w:p>
           <w:pPr>
@@ -11550,8 +11797,8 @@
 </w:ftr>
 </file>
 
-<file path=word/footer2.xml><?xml version="1.0" encoding="utf-8"?>
-<w:ftr xmlns:wpc="http://schemas.microsoft.com/office/word/2010/wordprocessingCanvas" xmlns:cx="http://schemas.microsoft.com/office/drawing/2014/chartex" xmlns:cx1="http://schemas.microsoft.com/office/drawing/2015/9/8/chartex" xmlns:cx2="http://schemas.microsoft.com/office/drawing/2015/10/21/chartex" xmlns:cx3="http://schemas.microsoft.com/office/drawing/2016/5/9/chartex" xmlns:cx4="http://schemas.microsoft.com/office/drawing/2016/5/10/chartex" xmlns:cx5="http://schemas.microsoft.com/office/drawing/2016/5/11/chartex" xmlns:cx6="http://schemas.microsoft.com/office/drawing/2016/5/12/chartex" xmlns:cx7="http://schemas.microsoft.com/office/drawing/2016/5/13/chartex" xmlns:cx8="http://schemas.microsoft.com/office/drawing/2016/5/14/chartex" xmlns:mc="http://schemas.openxmlformats.org/markup-compatibility/2006" xmlns:aink="http://schemas.microsoft.com/office/drawing/2016/ink" xmlns:am3d="http://schemas.microsoft.com/office/drawing/2017/model3d" xmlns:o="urn:schemas-microsoft-com:office:office" xmlns:r="http://schemas.openxmlformats.org/officeDocument/2006/relationships" xmlns:m="http://schemas.openxmlformats.org/officeDocument/2006/math" xmlns:v="urn:schemas-microsoft-com:vml" xmlns:wp14="http://schemas.microsoft.com/office/word/2010/wordprocessingDrawing" xmlns:wp="http://schemas.openxmlformats.org/drawingml/2006/wordprocessingDrawing" xmlns:w10="urn:schemas-microsoft-com:office:word" xmlns:w="http://schemas.openxmlformats.org/wordprocessingml/2006/main" xmlns:w14="http://schemas.microsoft.com/office/word/2010/wordml" xmlns:w15="http://schemas.microsoft.com/office/word/2012/wordml" xmlns:w16cex="http://schemas.microsoft.com/office/word/2018/wordml/cex" xmlns:w16cid="http://schemas.microsoft.com/office/word/2016/wordml/cid" xmlns:w16="http://schemas.microsoft.com/office/word/2018/wordml" xmlns:w16se="http://schemas.microsoft.com/office/word/2015/wordml/symex" xmlns:wpg="http://schemas.microsoft.com/office/word/2010/wordprocessingGroup" xmlns:wpi="http://schemas.microsoft.com/office/word/2010/wordprocessingInk" xmlns:wne="http://schemas.microsoft.com/office/word/2006/wordml" xmlns:wps="http://schemas.microsoft.com/office/word/2010/wordprocessingShape" mc:Ignorable="w14 w15 w16se w16cid w16 w16cex wp14">
+<file path=word/footer3.xml><?xml version="1.0" encoding="utf-8"?>
+<w:ftr xmlns:wpc="http://schemas.microsoft.com/office/word/2010/wordprocessingCanvas" xmlns:cx="http://schemas.microsoft.com/office/drawing/2014/chartex" xmlns:mc="http://schemas.openxmlformats.org/markup-compatibility/2006" xmlns:o="urn:schemas-microsoft-com:office:office" xmlns:r="http://schemas.openxmlformats.org/officeDocument/2006/relationships" xmlns:m="http://schemas.openxmlformats.org/officeDocument/2006/math" xmlns:v="urn:schemas-microsoft-com:vml" xmlns:wp14="http://schemas.microsoft.com/office/word/2010/wordprocessingDrawing" xmlns:wp="http://schemas.openxmlformats.org/drawingml/2006/wordprocessingDrawing" xmlns:w10="urn:schemas-microsoft-com:office:word" xmlns:w="http://schemas.openxmlformats.org/wordprocessingml/2006/main" xmlns:w14="http://schemas.microsoft.com/office/word/2010/wordml" xmlns:w15="http://schemas.microsoft.com/office/word/2012/wordml" xmlns:w16se="http://schemas.microsoft.com/office/word/2015/wordml/symex" xmlns:wpg="http://schemas.microsoft.com/office/word/2010/wordprocessingGroup" xmlns:wpi="http://schemas.microsoft.com/office/word/2010/wordprocessingInk" xmlns:wne="http://schemas.microsoft.com/office/word/2006/wordml" xmlns:wps="http://schemas.microsoft.com/office/word/2010/wordprocessingShape" mc:Ignorable="w14 w15 w16se wp14">
   <w:tbl>
     <w:tblPr>
       <w:tblW w:w="0" w:type="auto"/>
@@ -11601,9 +11848,19 @@
                 <w:rFonts w:ascii="Verdana" w:hAnsi="Verdana"/>
                 <w:sz w:val="16"/>
                 <w:szCs w:val="16"/>
-                <w:lang w:val="es-ES"/>
-              </w:rPr>
-              <w:t>informes@dharma-consulting.com</w:t>
+                <w:lang w:val="es-EC"/>
+              </w:rPr>
+              <w:t>software_ti</w:t>
+            </w:r>
+            <w:r>
+              <w:rPr>
+                <w:rStyle w:val="Hipervnculo"/>
+                <w:rFonts w:ascii="Verdana" w:hAnsi="Verdana"/>
+                <w:sz w:val="16"/>
+                <w:szCs w:val="16"/>
+                <w:lang w:val="es-ES"/>
+              </w:rPr>
+              <w:t>@grupo11.com</w:t>
             </w:r>
           </w:hyperlink>
           <w:r>
@@ -11613,20 +11870,8 @@
               <w:szCs w:val="16"/>
               <w:lang w:val="es-ES"/>
             </w:rPr>
-            <w:t xml:space="preserve">  Página Web: </w:t>
+            <w:t xml:space="preserve"> </w:t>
           </w:r>
-          <w:hyperlink r:id="rId2" w:history="1">
-            <w:r>
-              <w:rPr>
-                <w:rStyle w:val="Hipervnculo"/>
-                <w:rFonts w:ascii="Verdana" w:hAnsi="Verdana"/>
-                <w:sz w:val="16"/>
-                <w:szCs w:val="16"/>
-                <w:lang w:val="es-ES"/>
-              </w:rPr>
-              <w:t>www.dharmacon.net</w:t>
-            </w:r>
-          </w:hyperlink>
         </w:p>
         <w:p>
           <w:pPr>
@@ -11653,100 +11898,6 @@
         <w:p>
           <w:pPr>
             <w:pStyle w:val="Piedepgina"/>
-            <w:jc w:val="center"/>
-            <w:rPr>
-              <w:rFonts w:ascii="Verdana" w:hAnsi="Verdana"/>
-              <w:sz w:val="14"/>
-              <w:szCs w:val="14"/>
-              <w:lang w:val="es-PE"/>
-            </w:rPr>
-          </w:pPr>
-          <w:r>
-            <w:rPr>
-              <w:rFonts w:ascii="Verdana" w:hAnsi="Verdana"/>
-              <w:sz w:val="14"/>
-              <w:szCs w:val="14"/>
-              <w:lang w:val="es-PE"/>
-            </w:rPr>
-            <w:t xml:space="preserve">El </w:t>
-          </w:r>
-          <w:r>
-            <w:rPr>
-              <w:rFonts w:ascii="Verdana" w:hAnsi="Verdana"/>
-              <w:sz w:val="14"/>
-              <w:szCs w:val="14"/>
-              <w:lang w:val="es-PE"/>
-            </w:rPr>
-            <w:t xml:space="preserve">logotipo PMI </w:t>
-          </w:r>
-          <w:proofErr w:type="spellStart"/>
-          <w:r>
-            <w:rPr>
-              <w:rFonts w:ascii="Verdana" w:hAnsi="Verdana"/>
-              <w:sz w:val="14"/>
-              <w:szCs w:val="14"/>
-              <w:lang w:val="es-PE"/>
-            </w:rPr>
-            <w:t>Registered</w:t>
-          </w:r>
-          <w:proofErr w:type="spellEnd"/>
-          <w:r>
-            <w:rPr>
-              <w:rFonts w:ascii="Verdana" w:hAnsi="Verdana"/>
-              <w:sz w:val="14"/>
-              <w:szCs w:val="14"/>
-              <w:lang w:val="es-PE"/>
-            </w:rPr>
-            <w:t xml:space="preserve"> </w:t>
-          </w:r>
-          <w:proofErr w:type="spellStart"/>
-          <w:r>
-            <w:rPr>
-              <w:rFonts w:ascii="Verdana" w:hAnsi="Verdana"/>
-              <w:sz w:val="14"/>
-              <w:szCs w:val="14"/>
-              <w:lang w:val="es-PE"/>
-            </w:rPr>
-            <w:t>Education</w:t>
-          </w:r>
-          <w:proofErr w:type="spellEnd"/>
-          <w:r>
-            <w:rPr>
-              <w:rFonts w:ascii="Verdana" w:hAnsi="Verdana"/>
-              <w:sz w:val="14"/>
-              <w:szCs w:val="14"/>
-              <w:lang w:val="es-PE"/>
-            </w:rPr>
-            <w:t xml:space="preserve"> </w:t>
-          </w:r>
-          <w:proofErr w:type="spellStart"/>
-          <w:r>
-            <w:rPr>
-              <w:rFonts w:ascii="Verdana" w:hAnsi="Verdana"/>
-              <w:sz w:val="14"/>
-              <w:szCs w:val="14"/>
-              <w:lang w:val="es-PE"/>
-            </w:rPr>
-            <w:t>Provider</w:t>
-          </w:r>
-          <w:proofErr w:type="spellEnd"/>
-          <w:r>
-            <w:rPr>
-              <w:rFonts w:ascii="Verdana" w:hAnsi="Verdana"/>
-              <w:sz w:val="14"/>
-              <w:szCs w:val="14"/>
-              <w:lang w:val="es-PE"/>
-            </w:rPr>
-            <w:t xml:space="preserve"> es una marca registrada del Project Management Institute, Inc.</w:t>
-          </w:r>
-        </w:p>
-        <w:p>
-          <w:pPr>
-            <w:pStyle w:val="Piedepgina"/>
-            <w:tabs>
-              <w:tab w:val="left" w:pos="993"/>
-            </w:tabs>
-            <w:jc w:val="center"/>
             <w:rPr>
               <w:rFonts w:ascii="Verdana" w:hAnsi="Verdana"/>
               <w:sz w:val="16"/>
@@ -11754,135 +11905,6 @@
               <w:lang w:val="es-ES"/>
             </w:rPr>
           </w:pPr>
-          <w:r>
-            <w:rPr>
-              <w:rFonts w:ascii="Verdana" w:hAnsi="Verdana"/>
-              <w:sz w:val="14"/>
-              <w:szCs w:val="16"/>
-              <w:lang w:val="es-ES"/>
-            </w:rPr>
-            <w:t xml:space="preserve">Dharma </w:t>
-          </w:r>
-          <w:proofErr w:type="spellStart"/>
-          <w:r>
-            <w:rPr>
-              <w:rFonts w:ascii="Verdana" w:hAnsi="Verdana"/>
-              <w:sz w:val="14"/>
-              <w:szCs w:val="16"/>
-              <w:lang w:val="es-ES"/>
-            </w:rPr>
-            <w:t>Consulting</w:t>
-          </w:r>
-          <w:proofErr w:type="spellEnd"/>
-          <w:r>
-            <w:rPr>
-              <w:rFonts w:ascii="Verdana" w:hAnsi="Verdana"/>
-              <w:sz w:val="14"/>
-              <w:szCs w:val="16"/>
-              <w:lang w:val="es-ES"/>
-            </w:rPr>
-            <w:t xml:space="preserve"> como un </w:t>
-          </w:r>
-          <w:proofErr w:type="spellStart"/>
-          <w:r>
-            <w:rPr>
-              <w:rFonts w:ascii="Verdana" w:hAnsi="Verdana"/>
-              <w:sz w:val="14"/>
-              <w:szCs w:val="16"/>
-              <w:lang w:val="es-ES"/>
-            </w:rPr>
-            <w:t>Registered</w:t>
-          </w:r>
-          <w:proofErr w:type="spellEnd"/>
-          <w:r>
-            <w:rPr>
-              <w:rFonts w:ascii="Verdana" w:hAnsi="Verdana"/>
-              <w:sz w:val="14"/>
-              <w:szCs w:val="16"/>
-              <w:lang w:val="es-ES"/>
-            </w:rPr>
-            <w:t xml:space="preserve"> </w:t>
-          </w:r>
-          <w:proofErr w:type="spellStart"/>
-          <w:r>
-            <w:rPr>
-              <w:rFonts w:ascii="Verdana" w:hAnsi="Verdana"/>
-              <w:sz w:val="14"/>
-              <w:szCs w:val="16"/>
-              <w:lang w:val="es-ES"/>
-            </w:rPr>
-            <w:t>Education</w:t>
-          </w:r>
-          <w:proofErr w:type="spellEnd"/>
-          <w:r>
-            <w:rPr>
-              <w:rFonts w:ascii="Verdana" w:hAnsi="Verdana"/>
-              <w:sz w:val="14"/>
-              <w:szCs w:val="16"/>
-              <w:lang w:val="es-ES"/>
-            </w:rPr>
-            <w:t xml:space="preserve"> </w:t>
-          </w:r>
-          <w:proofErr w:type="spellStart"/>
-          <w:r>
-            <w:rPr>
-              <w:rFonts w:ascii="Verdana" w:hAnsi="Verdana"/>
-              <w:sz w:val="14"/>
-              <w:szCs w:val="16"/>
-              <w:lang w:val="es-ES"/>
-            </w:rPr>
-            <w:t>Provider</w:t>
-          </w:r>
-          <w:proofErr w:type="spellEnd"/>
-          <w:r>
-            <w:rPr>
-              <w:rFonts w:ascii="Verdana" w:hAnsi="Verdana"/>
-              <w:sz w:val="14"/>
-              <w:szCs w:val="16"/>
-              <w:lang w:val="es-ES"/>
-            </w:rPr>
-            <w:t xml:space="preserve"> (R.E.P.) ha sido revisada y aprobada por el Project Management </w:t>
-          </w:r>
-          <w:proofErr w:type="spellStart"/>
-          <w:r>
-            <w:rPr>
-              <w:rFonts w:ascii="Verdana" w:hAnsi="Verdana"/>
-              <w:sz w:val="14"/>
-              <w:szCs w:val="16"/>
-              <w:lang w:val="es-ES"/>
-            </w:rPr>
-            <w:t>Institute</w:t>
-          </w:r>
-          <w:proofErr w:type="spellEnd"/>
-          <w:r>
-            <w:rPr>
-              <w:rFonts w:ascii="Verdana" w:hAnsi="Verdana"/>
-              <w:sz w:val="14"/>
-              <w:szCs w:val="16"/>
-              <w:lang w:val="es-ES"/>
-            </w:rPr>
-            <w:t xml:space="preserve"> (PMI) para otorgar unidades de desarrollo profesional (</w:t>
-          </w:r>
-          <w:proofErr w:type="spellStart"/>
-          <w:r>
-            <w:rPr>
-              <w:rFonts w:ascii="Verdana" w:hAnsi="Verdana"/>
-              <w:sz w:val="14"/>
-              <w:szCs w:val="16"/>
-              <w:lang w:val="es-ES"/>
-            </w:rPr>
-            <w:t>PDUs</w:t>
-          </w:r>
-          <w:proofErr w:type="spellEnd"/>
-          <w:r>
-            <w:rPr>
-              <w:rFonts w:ascii="Verdana" w:hAnsi="Verdana"/>
-              <w:sz w:val="14"/>
-              <w:szCs w:val="16"/>
-              <w:lang w:val="es-ES"/>
-            </w:rPr>
-            <w:t>) por sus cursos. Dharma Consulting ha aceptado regirse por los criterios establecidos de aseguramiento de calidad del PMI.</w:t>
-          </w:r>
         </w:p>
       </w:tc>
     </w:tr>
@@ -11909,7 +11931,7 @@
 </file>
 
 <file path=word/footnotes.xml><?xml version="1.0" encoding="utf-8"?>
-<w:footnotes xmlns:wpc="http://schemas.microsoft.com/office/word/2010/wordprocessingCanvas" xmlns:cx="http://schemas.microsoft.com/office/drawing/2014/chartex" xmlns:cx1="http://schemas.microsoft.com/office/drawing/2015/9/8/chartex" xmlns:cx2="http://schemas.microsoft.com/office/drawing/2015/10/21/chartex" xmlns:cx3="http://schemas.microsoft.com/office/drawing/2016/5/9/chartex" xmlns:cx4="http://schemas.microsoft.com/office/drawing/2016/5/10/chartex" xmlns:cx5="http://schemas.microsoft.com/office/drawing/2016/5/11/chartex" xmlns:cx6="http://schemas.microsoft.com/office/drawing/2016/5/12/chartex" xmlns:cx7="http://schemas.microsoft.com/office/drawing/2016/5/13/chartex" xmlns:cx8="http://schemas.microsoft.com/office/drawing/2016/5/14/chartex" xmlns:mc="http://schemas.openxmlformats.org/markup-compatibility/2006" xmlns:aink="http://schemas.microsoft.com/office/drawing/2016/ink" xmlns:am3d="http://schemas.microsoft.com/office/drawing/2017/model3d" xmlns:o="urn:schemas-microsoft-com:office:office" xmlns:r="http://schemas.openxmlformats.org/officeDocument/2006/relationships" xmlns:m="http://schemas.openxmlformats.org/officeDocument/2006/math" xmlns:v="urn:schemas-microsoft-com:vml" xmlns:wp14="http://schemas.microsoft.com/office/word/2010/wordprocessingDrawing" xmlns:wp="http://schemas.openxmlformats.org/drawingml/2006/wordprocessingDrawing" xmlns:w10="urn:schemas-microsoft-com:office:word" xmlns:w="http://schemas.openxmlformats.org/wordprocessingml/2006/main" xmlns:w14="http://schemas.microsoft.com/office/word/2010/wordml" xmlns:w15="http://schemas.microsoft.com/office/word/2012/wordml" xmlns:w16cex="http://schemas.microsoft.com/office/word/2018/wordml/cex" xmlns:w16cid="http://schemas.microsoft.com/office/word/2016/wordml/cid" xmlns:w16="http://schemas.microsoft.com/office/word/2018/wordml" xmlns:w16se="http://schemas.microsoft.com/office/word/2015/wordml/symex" xmlns:wpg="http://schemas.microsoft.com/office/word/2010/wordprocessingGroup" xmlns:wpi="http://schemas.microsoft.com/office/word/2010/wordprocessingInk" xmlns:wne="http://schemas.microsoft.com/office/word/2006/wordml" xmlns:wps="http://schemas.microsoft.com/office/word/2010/wordprocessingShape" mc:Ignorable="w14 w15 w16se w16cid w16 w16cex wp14">
+<w:footnotes xmlns:wpc="http://schemas.microsoft.com/office/word/2010/wordprocessingCanvas" xmlns:cx="http://schemas.microsoft.com/office/drawing/2014/chartex" xmlns:mc="http://schemas.openxmlformats.org/markup-compatibility/2006" xmlns:o="urn:schemas-microsoft-com:office:office" xmlns:r="http://schemas.openxmlformats.org/officeDocument/2006/relationships" xmlns:m="http://schemas.openxmlformats.org/officeDocument/2006/math" xmlns:v="urn:schemas-microsoft-com:vml" xmlns:wp14="http://schemas.microsoft.com/office/word/2010/wordprocessingDrawing" xmlns:wp="http://schemas.openxmlformats.org/drawingml/2006/wordprocessingDrawing" xmlns:w10="urn:schemas-microsoft-com:office:word" xmlns:w="http://schemas.openxmlformats.org/wordprocessingml/2006/main" xmlns:w14="http://schemas.microsoft.com/office/word/2010/wordml" xmlns:w15="http://schemas.microsoft.com/office/word/2012/wordml" xmlns:w16se="http://schemas.microsoft.com/office/word/2015/wordml/symex" xmlns:wpg="http://schemas.microsoft.com/office/word/2010/wordprocessingGroup" xmlns:wpi="http://schemas.microsoft.com/office/word/2010/wordprocessingInk" xmlns:wne="http://schemas.microsoft.com/office/word/2006/wordml" xmlns:wps="http://schemas.microsoft.com/office/word/2010/wordprocessingShape" mc:Ignorable="w14 w15 w16se wp14">
   <w:footnote w:type="separator" w:id="-1">
     <w:p>
       <w:pPr>
@@ -11934,7 +11956,7 @@
 </file>
 
 <file path=word/header1.xml><?xml version="1.0" encoding="utf-8"?>
-<w:hdr xmlns:wpc="http://schemas.microsoft.com/office/word/2010/wordprocessingCanvas" xmlns:cx="http://schemas.microsoft.com/office/drawing/2014/chartex" xmlns:cx1="http://schemas.microsoft.com/office/drawing/2015/9/8/chartex" xmlns:cx2="http://schemas.microsoft.com/office/drawing/2015/10/21/chartex" xmlns:cx3="http://schemas.microsoft.com/office/drawing/2016/5/9/chartex" xmlns:cx4="http://schemas.microsoft.com/office/drawing/2016/5/10/chartex" xmlns:cx5="http://schemas.microsoft.com/office/drawing/2016/5/11/chartex" xmlns:cx6="http://schemas.microsoft.com/office/drawing/2016/5/12/chartex" xmlns:cx7="http://schemas.microsoft.com/office/drawing/2016/5/13/chartex" xmlns:cx8="http://schemas.microsoft.com/office/drawing/2016/5/14/chartex" xmlns:mc="http://schemas.openxmlformats.org/markup-compatibility/2006" xmlns:aink="http://schemas.microsoft.com/office/drawing/2016/ink" xmlns:am3d="http://schemas.microsoft.com/office/drawing/2017/model3d" xmlns:o="urn:schemas-microsoft-com:office:office" xmlns:r="http://schemas.openxmlformats.org/officeDocument/2006/relationships" xmlns:m="http://schemas.openxmlformats.org/officeDocument/2006/math" xmlns:v="urn:schemas-microsoft-com:vml" xmlns:wp14="http://schemas.microsoft.com/office/word/2010/wordprocessingDrawing" xmlns:wp="http://schemas.openxmlformats.org/drawingml/2006/wordprocessingDrawing" xmlns:w10="urn:schemas-microsoft-com:office:word" xmlns:w="http://schemas.openxmlformats.org/wordprocessingml/2006/main" xmlns:w14="http://schemas.microsoft.com/office/word/2010/wordml" xmlns:w15="http://schemas.microsoft.com/office/word/2012/wordml" xmlns:w16cex="http://schemas.microsoft.com/office/word/2018/wordml/cex" xmlns:w16cid="http://schemas.microsoft.com/office/word/2016/wordml/cid" xmlns:w16="http://schemas.microsoft.com/office/word/2018/wordml" xmlns:w16se="http://schemas.microsoft.com/office/word/2015/wordml/symex" xmlns:wpg="http://schemas.microsoft.com/office/word/2010/wordprocessingGroup" xmlns:wpi="http://schemas.microsoft.com/office/word/2010/wordprocessingInk" xmlns:wne="http://schemas.microsoft.com/office/word/2006/wordml" xmlns:wps="http://schemas.microsoft.com/office/word/2010/wordprocessingShape" mc:Ignorable="w14 w15 w16se w16cid w16 w16cex wp14">
+<w:hdr xmlns:wpc="http://schemas.microsoft.com/office/word/2010/wordprocessingCanvas" xmlns:cx="http://schemas.microsoft.com/office/drawing/2014/chartex" xmlns:mc="http://schemas.openxmlformats.org/markup-compatibility/2006" xmlns:o="urn:schemas-microsoft-com:office:office" xmlns:r="http://schemas.openxmlformats.org/officeDocument/2006/relationships" xmlns:m="http://schemas.openxmlformats.org/officeDocument/2006/math" xmlns:v="urn:schemas-microsoft-com:vml" xmlns:wp14="http://schemas.microsoft.com/office/word/2010/wordprocessingDrawing" xmlns:wp="http://schemas.openxmlformats.org/drawingml/2006/wordprocessingDrawing" xmlns:w10="urn:schemas-microsoft-com:office:word" xmlns:w="http://schemas.openxmlformats.org/wordprocessingml/2006/main" xmlns:w14="http://schemas.microsoft.com/office/word/2010/wordml" xmlns:w15="http://schemas.microsoft.com/office/word/2012/wordml" xmlns:w16se="http://schemas.microsoft.com/office/word/2015/wordml/symex" xmlns:wpg="http://schemas.microsoft.com/office/word/2010/wordprocessingGroup" xmlns:wpi="http://schemas.microsoft.com/office/word/2010/wordprocessingInk" xmlns:wne="http://schemas.microsoft.com/office/word/2006/wordml" xmlns:wps="http://schemas.microsoft.com/office/word/2010/wordprocessingShape" mc:Ignorable="w14 w15 w16se wp14">
   <w:p>
     <w:pPr>
       <w:pStyle w:val="Encabezado"/>
@@ -11943,37 +11965,6 @@
         <w:rStyle w:val="Nmerodepgina"/>
       </w:rPr>
     </w:pPr>
-    <w:r>
-      <w:rPr>
-        <w:noProof/>
-        <w:lang w:val="es-PE" w:eastAsia="es-PE"/>
-      </w:rPr>
-      <w:pict w14:anchorId="2976F44C">
-        <v:shapetype id="_x0000_t75" coordsize="21600,21600" o:spt="75" o:preferrelative="t" path="m@4@5l@4@11@9@11@9@5xe" filled="f" stroked="f">
-          <v:stroke joinstyle="miter"/>
-          <v:formulas>
-            <v:f eqn="if lineDrawn pixelLineWidth 0"/>
-            <v:f eqn="sum @0 1 0"/>
-            <v:f eqn="sum 0 0 @1"/>
-            <v:f eqn="prod @2 1 2"/>
-            <v:f eqn="prod @3 21600 pixelWidth"/>
-            <v:f eqn="prod @3 21600 pixelHeight"/>
-            <v:f eqn="sum @0 0 1"/>
-            <v:f eqn="prod @6 1 2"/>
-            <v:f eqn="prod @7 21600 pixelWidth"/>
-            <v:f eqn="sum @8 21600 0"/>
-            <v:f eqn="prod @7 21600 pixelHeight"/>
-            <v:f eqn="sum @10 21600 0"/>
-          </v:formulas>
-          <v:path o:extrusionok="f" gradientshapeok="t" o:connecttype="rect"/>
-          <o:lock v:ext="edit" aspectratio="t"/>
-        </v:shapetype>
-        <v:shape id="WordPictureWatermark29880266" o:spid="_x0000_s2053" type="#_x0000_t75" style="position:absolute;margin-left:0;margin-top:0;width:453.55pt;height:79.4pt;z-index:-251657216;mso-position-horizontal:center;mso-position-horizontal-relative:margin;mso-position-vertical:center;mso-position-vertical-relative:margin" o:allowincell="f">
-          <v:imagedata r:id="rId1" o:title="Marca Agua" gain="19661f" blacklevel="22938f"/>
-          <w10:wrap anchorx="margin" anchory="margin"/>
-        </v:shape>
-      </w:pict>
-    </w:r>
     <w:r>
       <w:rPr>
         <w:rStyle w:val="Nmerodepgina"/>
@@ -12003,7 +11994,7 @@
 </file>
 
 <file path=word/header2.xml><?xml version="1.0" encoding="utf-8"?>
-<w:hdr xmlns:wpc="http://schemas.microsoft.com/office/word/2010/wordprocessingCanvas" xmlns:cx="http://schemas.microsoft.com/office/drawing/2014/chartex" xmlns:cx1="http://schemas.microsoft.com/office/drawing/2015/9/8/chartex" xmlns:cx2="http://schemas.microsoft.com/office/drawing/2015/10/21/chartex" xmlns:cx3="http://schemas.microsoft.com/office/drawing/2016/5/9/chartex" xmlns:cx4="http://schemas.microsoft.com/office/drawing/2016/5/10/chartex" xmlns:cx5="http://schemas.microsoft.com/office/drawing/2016/5/11/chartex" xmlns:cx6="http://schemas.microsoft.com/office/drawing/2016/5/12/chartex" xmlns:cx7="http://schemas.microsoft.com/office/drawing/2016/5/13/chartex" xmlns:cx8="http://schemas.microsoft.com/office/drawing/2016/5/14/chartex" xmlns:mc="http://schemas.openxmlformats.org/markup-compatibility/2006" xmlns:aink="http://schemas.microsoft.com/office/drawing/2016/ink" xmlns:am3d="http://schemas.microsoft.com/office/drawing/2017/model3d" xmlns:o="urn:schemas-microsoft-com:office:office" xmlns:r="http://schemas.openxmlformats.org/officeDocument/2006/relationships" xmlns:m="http://schemas.openxmlformats.org/officeDocument/2006/math" xmlns:v="urn:schemas-microsoft-com:vml" xmlns:wp14="http://schemas.microsoft.com/office/word/2010/wordprocessingDrawing" xmlns:wp="http://schemas.openxmlformats.org/drawingml/2006/wordprocessingDrawing" xmlns:w10="urn:schemas-microsoft-com:office:word" xmlns:w="http://schemas.openxmlformats.org/wordprocessingml/2006/main" xmlns:w14="http://schemas.microsoft.com/office/word/2010/wordml" xmlns:w15="http://schemas.microsoft.com/office/word/2012/wordml" xmlns:w16cex="http://schemas.microsoft.com/office/word/2018/wordml/cex" xmlns:w16cid="http://schemas.microsoft.com/office/word/2016/wordml/cid" xmlns:w16="http://schemas.microsoft.com/office/word/2018/wordml" xmlns:w16se="http://schemas.microsoft.com/office/word/2015/wordml/symex" xmlns:wpg="http://schemas.microsoft.com/office/word/2010/wordprocessingGroup" xmlns:wpi="http://schemas.microsoft.com/office/word/2010/wordprocessingInk" xmlns:wne="http://schemas.microsoft.com/office/word/2006/wordml" xmlns:wps="http://schemas.microsoft.com/office/word/2010/wordprocessingShape" mc:Ignorable="w14 w15 w16se w16cid w16 w16cex wp14">
+<w:hdr xmlns:wpc="http://schemas.microsoft.com/office/word/2010/wordprocessingCanvas" xmlns:cx="http://schemas.microsoft.com/office/drawing/2014/chartex" xmlns:mc="http://schemas.openxmlformats.org/markup-compatibility/2006" xmlns:o="urn:schemas-microsoft-com:office:office" xmlns:r="http://schemas.openxmlformats.org/officeDocument/2006/relationships" xmlns:m="http://schemas.openxmlformats.org/officeDocument/2006/math" xmlns:v="urn:schemas-microsoft-com:vml" xmlns:wp14="http://schemas.microsoft.com/office/word/2010/wordprocessingDrawing" xmlns:wp="http://schemas.openxmlformats.org/drawingml/2006/wordprocessingDrawing" xmlns:w10="urn:schemas-microsoft-com:office:word" xmlns:w="http://schemas.openxmlformats.org/wordprocessingml/2006/main" xmlns:w14="http://schemas.microsoft.com/office/word/2010/wordml" xmlns:w15="http://schemas.microsoft.com/office/word/2012/wordml" xmlns:w16se="http://schemas.microsoft.com/office/word/2015/wordml/symex" xmlns:wpg="http://schemas.microsoft.com/office/word/2010/wordprocessingGroup" xmlns:wpi="http://schemas.microsoft.com/office/word/2010/wordprocessingInk" xmlns:wne="http://schemas.microsoft.com/office/word/2006/wordml" xmlns:wps="http://schemas.microsoft.com/office/word/2010/wordprocessingShape" mc:Ignorable="w14 w15 w16se wp14">
   <w:tbl>
     <w:tblPr>
       <w:tblW w:w="9180" w:type="dxa"/>
@@ -12032,60 +12023,6 @@
           <w:pPr>
             <w:pStyle w:val="Encabezado"/>
           </w:pPr>
-          <w:r>
-            <w:rPr>
-              <w:noProof/>
-              <w:lang w:eastAsia="en-US"/>
-            </w:rPr>
-            <w:drawing>
-              <wp:inline distT="0" distB="0" distL="0" distR="0" wp14:anchorId="5386DEC0" wp14:editId="781C4F1A">
-                <wp:extent cx="1924050" cy="438150"/>
-                <wp:effectExtent l="0" t="0" r="0" b="0"/>
-                <wp:docPr id="1" name="Imagen 4" descr="CA 1"/>
-                <wp:cNvGraphicFramePr>
-                  <a:graphicFrameLocks xmlns:a="http://schemas.openxmlformats.org/drawingml/2006/main" noChangeAspect="1"/>
-                </wp:cNvGraphicFramePr>
-                <a:graphic xmlns:a="http://schemas.openxmlformats.org/drawingml/2006/main">
-                  <a:graphicData uri="http://schemas.openxmlformats.org/drawingml/2006/picture">
-                    <pic:pic xmlns:pic="http://schemas.openxmlformats.org/drawingml/2006/picture">
-                      <pic:nvPicPr>
-                        <pic:cNvPr id="0" name="Imagen 4" descr="CA 1"/>
-                        <pic:cNvPicPr>
-                          <a:picLocks noChangeAspect="1" noChangeArrowheads="1"/>
-                        </pic:cNvPicPr>
-                      </pic:nvPicPr>
-                      <pic:blipFill>
-                        <a:blip r:embed="rId1">
-                          <a:extLst>
-                            <a:ext uri="{28A0092B-C50C-407E-A947-70E740481C1C}">
-                              <a14:useLocalDpi xmlns:a14="http://schemas.microsoft.com/office/drawing/2010/main" val="0"/>
-                            </a:ext>
-                          </a:extLst>
-                        </a:blip>
-                        <a:srcRect/>
-                        <a:stretch>
-                          <a:fillRect/>
-                        </a:stretch>
-                      </pic:blipFill>
-                      <pic:spPr bwMode="auto">
-                        <a:xfrm>
-                          <a:off x="0" y="0"/>
-                          <a:ext cx="1924050" cy="438150"/>
-                        </a:xfrm>
-                        <a:prstGeom prst="rect">
-                          <a:avLst/>
-                        </a:prstGeom>
-                        <a:noFill/>
-                        <a:ln>
-                          <a:noFill/>
-                        </a:ln>
-                      </pic:spPr>
-                    </pic:pic>
-                  </a:graphicData>
-                </a:graphic>
-              </wp:inline>
-            </w:drawing>
-          </w:r>
         </w:p>
       </w:tc>
       <w:tc>
@@ -12110,60 +12047,6 @@
             <w:pStyle w:val="Encabezado"/>
             <w:jc w:val="right"/>
           </w:pPr>
-          <w:r>
-            <w:rPr>
-              <w:noProof/>
-              <w:lang w:eastAsia="en-US"/>
-            </w:rPr>
-            <w:drawing>
-              <wp:inline distT="0" distB="0" distL="0" distR="0" wp14:anchorId="7113931A" wp14:editId="16FF33A0">
-                <wp:extent cx="838200" cy="409575"/>
-                <wp:effectExtent l="0" t="0" r="0" b="9525"/>
-                <wp:docPr id="29" name="Imagen 3"/>
-                <wp:cNvGraphicFramePr>
-                  <a:graphicFrameLocks xmlns:a="http://schemas.openxmlformats.org/drawingml/2006/main" noChangeAspect="1"/>
-                </wp:cNvGraphicFramePr>
-                <a:graphic xmlns:a="http://schemas.openxmlformats.org/drawingml/2006/main">
-                  <a:graphicData uri="http://schemas.openxmlformats.org/drawingml/2006/picture">
-                    <pic:pic xmlns:pic="http://schemas.openxmlformats.org/drawingml/2006/picture">
-                      <pic:nvPicPr>
-                        <pic:cNvPr id="0" name="Imagen 3"/>
-                        <pic:cNvPicPr>
-                          <a:picLocks noChangeAspect="1" noChangeArrowheads="1"/>
-                        </pic:cNvPicPr>
-                      </pic:nvPicPr>
-                      <pic:blipFill>
-                        <a:blip r:embed="rId2">
-                          <a:extLst>
-                            <a:ext uri="{28A0092B-C50C-407E-A947-70E740481C1C}">
-                              <a14:useLocalDpi xmlns:a14="http://schemas.microsoft.com/office/drawing/2010/main" val="0"/>
-                            </a:ext>
-                          </a:extLst>
-                        </a:blip>
-                        <a:srcRect/>
-                        <a:stretch>
-                          <a:fillRect/>
-                        </a:stretch>
-                      </pic:blipFill>
-                      <pic:spPr bwMode="auto">
-                        <a:xfrm>
-                          <a:off x="0" y="0"/>
-                          <a:ext cx="838200" cy="409575"/>
-                        </a:xfrm>
-                        <a:prstGeom prst="rect">
-                          <a:avLst/>
-                        </a:prstGeom>
-                        <a:noFill/>
-                        <a:ln>
-                          <a:noFill/>
-                        </a:ln>
-                      </pic:spPr>
-                    </pic:pic>
-                  </a:graphicData>
-                </a:graphic>
-              </wp:inline>
-            </w:drawing>
-          </w:r>
         </w:p>
       </w:tc>
       <w:tc>
@@ -12176,60 +12059,6 @@
             <w:pStyle w:val="Encabezado"/>
             <w:jc w:val="right"/>
           </w:pPr>
-          <w:r>
-            <w:rPr>
-              <w:noProof/>
-              <w:lang w:eastAsia="en-US"/>
-            </w:rPr>
-            <w:drawing>
-              <wp:inline distT="0" distB="0" distL="0" distR="0" wp14:anchorId="576C393F" wp14:editId="6DDD0199">
-                <wp:extent cx="866775" cy="409575"/>
-                <wp:effectExtent l="0" t="0" r="9525" b="9525"/>
-                <wp:docPr id="4" name="Imagen 1" descr="REPsmall"/>
-                <wp:cNvGraphicFramePr>
-                  <a:graphicFrameLocks xmlns:a="http://schemas.openxmlformats.org/drawingml/2006/main" noChangeAspect="1"/>
-                </wp:cNvGraphicFramePr>
-                <a:graphic xmlns:a="http://schemas.openxmlformats.org/drawingml/2006/main">
-                  <a:graphicData uri="http://schemas.openxmlformats.org/drawingml/2006/picture">
-                    <pic:pic xmlns:pic="http://schemas.openxmlformats.org/drawingml/2006/picture">
-                      <pic:nvPicPr>
-                        <pic:cNvPr id="0" name="Imagen 1" descr="REPsmall"/>
-                        <pic:cNvPicPr>
-                          <a:picLocks noChangeAspect="1" noChangeArrowheads="1"/>
-                        </pic:cNvPicPr>
-                      </pic:nvPicPr>
-                      <pic:blipFill>
-                        <a:blip r:embed="rId3">
-                          <a:extLst>
-                            <a:ext uri="{28A0092B-C50C-407E-A947-70E740481C1C}">
-                              <a14:useLocalDpi xmlns:a14="http://schemas.microsoft.com/office/drawing/2010/main" val="0"/>
-                            </a:ext>
-                          </a:extLst>
-                        </a:blip>
-                        <a:srcRect/>
-                        <a:stretch>
-                          <a:fillRect/>
-                        </a:stretch>
-                      </pic:blipFill>
-                      <pic:spPr bwMode="auto">
-                        <a:xfrm>
-                          <a:off x="0" y="0"/>
-                          <a:ext cx="866775" cy="409575"/>
-                        </a:xfrm>
-                        <a:prstGeom prst="rect">
-                          <a:avLst/>
-                        </a:prstGeom>
-                        <a:noFill/>
-                        <a:ln>
-                          <a:noFill/>
-                        </a:ln>
-                      </pic:spPr>
-                    </pic:pic>
-                  </a:graphicData>
-                </a:graphic>
-              </wp:inline>
-            </w:drawing>
-          </w:r>
         </w:p>
       </w:tc>
     </w:tr>
@@ -12249,8 +12078,35 @@
               <w:rFonts w:ascii="Verdana" w:hAnsi="Verdana"/>
               <w:sz w:val="16"/>
               <w:szCs w:val="16"/>
+              <w:lang w:val="es-PE"/>
             </w:rPr>
-            <w:t>FGPR010 - Versión 1.</w:t>
+            <w:t>SOFTWAREGR11</w:t>
+          </w:r>
+          <w:r>
+            <w:rPr>
+              <w:rFonts w:ascii="Verdana" w:hAnsi="Verdana"/>
+              <w:sz w:val="16"/>
+              <w:szCs w:val="16"/>
+            </w:rPr>
+            <w:t xml:space="preserve"> - </w:t>
+          </w:r>
+          <w:proofErr w:type="spellStart"/>
+          <w:r>
+            <w:rPr>
+              <w:rFonts w:ascii="Verdana" w:hAnsi="Verdana"/>
+              <w:sz w:val="16"/>
+              <w:szCs w:val="16"/>
+            </w:rPr>
+            <w:t>Versión</w:t>
+          </w:r>
+          <w:proofErr w:type="spellEnd"/>
+          <w:r>
+            <w:rPr>
+              <w:rFonts w:ascii="Verdana" w:hAnsi="Verdana"/>
+              <w:sz w:val="16"/>
+              <w:szCs w:val="16"/>
+            </w:rPr>
+            <w:t xml:space="preserve"> 1.</w:t>
           </w:r>
           <w:r>
             <w:rPr>
@@ -12268,43 +12124,12 @@
     <w:pPr>
       <w:pStyle w:val="Encabezado"/>
     </w:pPr>
-    <w:r>
-      <w:rPr>
-        <w:noProof/>
-        <w:lang w:val="es-PE" w:eastAsia="es-PE"/>
-      </w:rPr>
-      <w:pict w14:anchorId="52933102">
-        <v:shapetype id="_x0000_t75" coordsize="21600,21600" o:spt="75" o:preferrelative="t" path="m@4@5l@4@11@9@11@9@5xe" filled="f" stroked="f">
-          <v:stroke joinstyle="miter"/>
-          <v:formulas>
-            <v:f eqn="if lineDrawn pixelLineWidth 0"/>
-            <v:f eqn="sum @0 1 0"/>
-            <v:f eqn="sum 0 0 @1"/>
-            <v:f eqn="prod @2 1 2"/>
-            <v:f eqn="prod @3 21600 pixelWidth"/>
-            <v:f eqn="prod @3 21600 pixelHeight"/>
-            <v:f eqn="sum @0 0 1"/>
-            <v:f eqn="prod @6 1 2"/>
-            <v:f eqn="prod @7 21600 pixelWidth"/>
-            <v:f eqn="sum @8 21600 0"/>
-            <v:f eqn="prod @7 21600 pixelHeight"/>
-            <v:f eqn="sum @10 21600 0"/>
-          </v:formulas>
-          <v:path o:extrusionok="f" gradientshapeok="t" o:connecttype="rect"/>
-          <o:lock v:ext="edit" aspectratio="t"/>
-        </v:shapetype>
-        <v:shape id="WordPictureWatermark29880267" o:spid="_x0000_s2054" type="#_x0000_t75" style="position:absolute;margin-left:0;margin-top:0;width:453.55pt;height:79.4pt;z-index:-251656192;mso-position-horizontal:center;mso-position-horizontal-relative:margin;mso-position-vertical:center;mso-position-vertical-relative:margin" o:allowincell="f">
-          <v:imagedata r:id="rId4" o:title="Marca Agua" gain="19661f" blacklevel="22938f"/>
-          <w10:wrap anchorx="margin" anchory="margin"/>
-        </v:shape>
-      </w:pict>
-    </w:r>
   </w:p>
 </w:hdr>
 </file>
 
 <file path=word/header3.xml><?xml version="1.0" encoding="utf-8"?>
-<w:hdr xmlns:wpc="http://schemas.microsoft.com/office/word/2010/wordprocessingCanvas" xmlns:cx="http://schemas.microsoft.com/office/drawing/2014/chartex" xmlns:cx1="http://schemas.microsoft.com/office/drawing/2015/9/8/chartex" xmlns:cx2="http://schemas.microsoft.com/office/drawing/2015/10/21/chartex" xmlns:cx3="http://schemas.microsoft.com/office/drawing/2016/5/9/chartex" xmlns:cx4="http://schemas.microsoft.com/office/drawing/2016/5/10/chartex" xmlns:cx5="http://schemas.microsoft.com/office/drawing/2016/5/11/chartex" xmlns:cx6="http://schemas.microsoft.com/office/drawing/2016/5/12/chartex" xmlns:cx7="http://schemas.microsoft.com/office/drawing/2016/5/13/chartex" xmlns:cx8="http://schemas.microsoft.com/office/drawing/2016/5/14/chartex" xmlns:mc="http://schemas.openxmlformats.org/markup-compatibility/2006" xmlns:aink="http://schemas.microsoft.com/office/drawing/2016/ink" xmlns:am3d="http://schemas.microsoft.com/office/drawing/2017/model3d" xmlns:o="urn:schemas-microsoft-com:office:office" xmlns:r="http://schemas.openxmlformats.org/officeDocument/2006/relationships" xmlns:m="http://schemas.openxmlformats.org/officeDocument/2006/math" xmlns:v="urn:schemas-microsoft-com:vml" xmlns:wp14="http://schemas.microsoft.com/office/word/2010/wordprocessingDrawing" xmlns:wp="http://schemas.openxmlformats.org/drawingml/2006/wordprocessingDrawing" xmlns:w10="urn:schemas-microsoft-com:office:word" xmlns:w="http://schemas.openxmlformats.org/wordprocessingml/2006/main" xmlns:w14="http://schemas.microsoft.com/office/word/2010/wordml" xmlns:w15="http://schemas.microsoft.com/office/word/2012/wordml" xmlns:w16cex="http://schemas.microsoft.com/office/word/2018/wordml/cex" xmlns:w16cid="http://schemas.microsoft.com/office/word/2016/wordml/cid" xmlns:w16="http://schemas.microsoft.com/office/word/2018/wordml" xmlns:w16se="http://schemas.microsoft.com/office/word/2015/wordml/symex" xmlns:wpg="http://schemas.microsoft.com/office/word/2010/wordprocessingGroup" xmlns:wpi="http://schemas.microsoft.com/office/word/2010/wordprocessingInk" xmlns:wne="http://schemas.microsoft.com/office/word/2006/wordml" xmlns:wps="http://schemas.microsoft.com/office/word/2010/wordprocessingShape" mc:Ignorable="w14 w15 w16se w16cid w16 w16cex wp14">
+<w:hdr xmlns:wpc="http://schemas.microsoft.com/office/word/2010/wordprocessingCanvas" xmlns:cx="http://schemas.microsoft.com/office/drawing/2014/chartex" xmlns:mc="http://schemas.openxmlformats.org/markup-compatibility/2006" xmlns:o="urn:schemas-microsoft-com:office:office" xmlns:r="http://schemas.openxmlformats.org/officeDocument/2006/relationships" xmlns:m="http://schemas.openxmlformats.org/officeDocument/2006/math" xmlns:v="urn:schemas-microsoft-com:vml" xmlns:wp14="http://schemas.microsoft.com/office/word/2010/wordprocessingDrawing" xmlns:wp="http://schemas.openxmlformats.org/drawingml/2006/wordprocessingDrawing" xmlns:w10="urn:schemas-microsoft-com:office:word" xmlns:w="http://schemas.openxmlformats.org/wordprocessingml/2006/main" xmlns:w14="http://schemas.microsoft.com/office/word/2010/wordml" xmlns:w15="http://schemas.microsoft.com/office/word/2012/wordml" xmlns:w16se="http://schemas.microsoft.com/office/word/2015/wordml/symex" xmlns:wpg="http://schemas.microsoft.com/office/word/2010/wordprocessingGroup" xmlns:wpi="http://schemas.microsoft.com/office/word/2010/wordprocessingInk" xmlns:wne="http://schemas.microsoft.com/office/word/2006/wordml" xmlns:wps="http://schemas.microsoft.com/office/word/2010/wordprocessingShape" mc:Ignorable="w14 w15 w16se wp14">
   <w:tbl>
     <w:tblPr>
       <w:tblW w:w="9180" w:type="dxa"/>
@@ -12333,60 +12158,6 @@
           <w:pPr>
             <w:pStyle w:val="Encabezado"/>
           </w:pPr>
-          <w:r>
-            <w:rPr>
-              <w:noProof/>
-              <w:lang w:eastAsia="en-US"/>
-            </w:rPr>
-            <w:drawing>
-              <wp:inline distT="0" distB="0" distL="0" distR="0" wp14:anchorId="73CBFF40" wp14:editId="740C3F2C">
-                <wp:extent cx="1924050" cy="438150"/>
-                <wp:effectExtent l="0" t="0" r="0" b="0"/>
-                <wp:docPr id="24" name="Imagen 4" descr="CA 1"/>
-                <wp:cNvGraphicFramePr>
-                  <a:graphicFrameLocks xmlns:a="http://schemas.openxmlformats.org/drawingml/2006/main" noChangeAspect="1"/>
-                </wp:cNvGraphicFramePr>
-                <a:graphic xmlns:a="http://schemas.openxmlformats.org/drawingml/2006/main">
-                  <a:graphicData uri="http://schemas.openxmlformats.org/drawingml/2006/picture">
-                    <pic:pic xmlns:pic="http://schemas.openxmlformats.org/drawingml/2006/picture">
-                      <pic:nvPicPr>
-                        <pic:cNvPr id="0" name="Imagen 4" descr="CA 1"/>
-                        <pic:cNvPicPr>
-                          <a:picLocks noChangeAspect="1" noChangeArrowheads="1"/>
-                        </pic:cNvPicPr>
-                      </pic:nvPicPr>
-                      <pic:blipFill>
-                        <a:blip r:embed="rId1">
-                          <a:extLst>
-                            <a:ext uri="{28A0092B-C50C-407E-A947-70E740481C1C}">
-                              <a14:useLocalDpi xmlns:a14="http://schemas.microsoft.com/office/drawing/2010/main" val="0"/>
-                            </a:ext>
-                          </a:extLst>
-                        </a:blip>
-                        <a:srcRect/>
-                        <a:stretch>
-                          <a:fillRect/>
-                        </a:stretch>
-                      </pic:blipFill>
-                      <pic:spPr bwMode="auto">
-                        <a:xfrm>
-                          <a:off x="0" y="0"/>
-                          <a:ext cx="1924050" cy="438150"/>
-                        </a:xfrm>
-                        <a:prstGeom prst="rect">
-                          <a:avLst/>
-                        </a:prstGeom>
-                        <a:noFill/>
-                        <a:ln>
-                          <a:noFill/>
-                        </a:ln>
-                      </pic:spPr>
-                    </pic:pic>
-                  </a:graphicData>
-                </a:graphic>
-              </wp:inline>
-            </w:drawing>
-          </w:r>
         </w:p>
       </w:tc>
       <w:tc>
@@ -12411,60 +12182,6 @@
             <w:pStyle w:val="Encabezado"/>
             <w:jc w:val="right"/>
           </w:pPr>
-          <w:r>
-            <w:rPr>
-              <w:noProof/>
-              <w:lang w:eastAsia="en-US"/>
-            </w:rPr>
-            <w:drawing>
-              <wp:inline distT="0" distB="0" distL="0" distR="0" wp14:anchorId="14E05DD1" wp14:editId="7E7BE4E0">
-                <wp:extent cx="838200" cy="409575"/>
-                <wp:effectExtent l="0" t="0" r="0" b="9525"/>
-                <wp:docPr id="26" name="Imagen 3"/>
-                <wp:cNvGraphicFramePr>
-                  <a:graphicFrameLocks xmlns:a="http://schemas.openxmlformats.org/drawingml/2006/main" noChangeAspect="1"/>
-                </wp:cNvGraphicFramePr>
-                <a:graphic xmlns:a="http://schemas.openxmlformats.org/drawingml/2006/main">
-                  <a:graphicData uri="http://schemas.openxmlformats.org/drawingml/2006/picture">
-                    <pic:pic xmlns:pic="http://schemas.openxmlformats.org/drawingml/2006/picture">
-                      <pic:nvPicPr>
-                        <pic:cNvPr id="0" name="Imagen 3"/>
-                        <pic:cNvPicPr>
-                          <a:picLocks noChangeAspect="1" noChangeArrowheads="1"/>
-                        </pic:cNvPicPr>
-                      </pic:nvPicPr>
-                      <pic:blipFill>
-                        <a:blip r:embed="rId2">
-                          <a:extLst>
-                            <a:ext uri="{28A0092B-C50C-407E-A947-70E740481C1C}">
-                              <a14:useLocalDpi xmlns:a14="http://schemas.microsoft.com/office/drawing/2010/main" val="0"/>
-                            </a:ext>
-                          </a:extLst>
-                        </a:blip>
-                        <a:srcRect/>
-                        <a:stretch>
-                          <a:fillRect/>
-                        </a:stretch>
-                      </pic:blipFill>
-                      <pic:spPr bwMode="auto">
-                        <a:xfrm>
-                          <a:off x="0" y="0"/>
-                          <a:ext cx="838200" cy="409575"/>
-                        </a:xfrm>
-                        <a:prstGeom prst="rect">
-                          <a:avLst/>
-                        </a:prstGeom>
-                        <a:noFill/>
-                        <a:ln>
-                          <a:noFill/>
-                        </a:ln>
-                      </pic:spPr>
-                    </pic:pic>
-                  </a:graphicData>
-                </a:graphic>
-              </wp:inline>
-            </w:drawing>
-          </w:r>
         </w:p>
       </w:tc>
       <w:tc>
@@ -12477,60 +12194,6 @@
             <w:pStyle w:val="Encabezado"/>
             <w:jc w:val="right"/>
           </w:pPr>
-          <w:r>
-            <w:rPr>
-              <w:noProof/>
-              <w:lang w:eastAsia="en-US"/>
-            </w:rPr>
-            <w:drawing>
-              <wp:inline distT="0" distB="0" distL="0" distR="0" wp14:anchorId="7208704A" wp14:editId="48C8BE18">
-                <wp:extent cx="866775" cy="409575"/>
-                <wp:effectExtent l="0" t="0" r="9525" b="9525"/>
-                <wp:docPr id="25" name="Imagen 1" descr="REPsmall"/>
-                <wp:cNvGraphicFramePr>
-                  <a:graphicFrameLocks xmlns:a="http://schemas.openxmlformats.org/drawingml/2006/main" noChangeAspect="1"/>
-                </wp:cNvGraphicFramePr>
-                <a:graphic xmlns:a="http://schemas.openxmlformats.org/drawingml/2006/main">
-                  <a:graphicData uri="http://schemas.openxmlformats.org/drawingml/2006/picture">
-                    <pic:pic xmlns:pic="http://schemas.openxmlformats.org/drawingml/2006/picture">
-                      <pic:nvPicPr>
-                        <pic:cNvPr id="0" name="Imagen 1" descr="REPsmall"/>
-                        <pic:cNvPicPr>
-                          <a:picLocks noChangeAspect="1" noChangeArrowheads="1"/>
-                        </pic:cNvPicPr>
-                      </pic:nvPicPr>
-                      <pic:blipFill>
-                        <a:blip r:embed="rId3">
-                          <a:extLst>
-                            <a:ext uri="{28A0092B-C50C-407E-A947-70E740481C1C}">
-                              <a14:useLocalDpi xmlns:a14="http://schemas.microsoft.com/office/drawing/2010/main" val="0"/>
-                            </a:ext>
-                          </a:extLst>
-                        </a:blip>
-                        <a:srcRect/>
-                        <a:stretch>
-                          <a:fillRect/>
-                        </a:stretch>
-                      </pic:blipFill>
-                      <pic:spPr bwMode="auto">
-                        <a:xfrm>
-                          <a:off x="0" y="0"/>
-                          <a:ext cx="866775" cy="409575"/>
-                        </a:xfrm>
-                        <a:prstGeom prst="rect">
-                          <a:avLst/>
-                        </a:prstGeom>
-                        <a:noFill/>
-                        <a:ln>
-                          <a:noFill/>
-                        </a:ln>
-                      </pic:spPr>
-                    </pic:pic>
-                  </a:graphicData>
-                </a:graphic>
-              </wp:inline>
-            </w:drawing>
-          </w:r>
         </w:p>
       </w:tc>
     </w:tr>
@@ -12550,8 +12213,35 @@
               <w:rFonts w:ascii="Verdana" w:hAnsi="Verdana"/>
               <w:sz w:val="16"/>
               <w:szCs w:val="16"/>
+              <w:lang w:val="es-PE"/>
             </w:rPr>
-            <w:t>FGPR010 - Versión 1.</w:t>
+            <w:t>SOFTWAREGR11</w:t>
+          </w:r>
+          <w:r>
+            <w:rPr>
+              <w:rFonts w:ascii="Verdana" w:hAnsi="Verdana"/>
+              <w:sz w:val="16"/>
+              <w:szCs w:val="16"/>
+            </w:rPr>
+            <w:t xml:space="preserve"> - </w:t>
+          </w:r>
+          <w:proofErr w:type="spellStart"/>
+          <w:r>
+            <w:rPr>
+              <w:rFonts w:ascii="Verdana" w:hAnsi="Verdana"/>
+              <w:sz w:val="16"/>
+              <w:szCs w:val="16"/>
+            </w:rPr>
+            <w:t>Versión</w:t>
+          </w:r>
+          <w:proofErr w:type="spellEnd"/>
+          <w:r>
+            <w:rPr>
+              <w:rFonts w:ascii="Verdana" w:hAnsi="Verdana"/>
+              <w:sz w:val="16"/>
+              <w:szCs w:val="16"/>
+            </w:rPr>
+            <w:t xml:space="preserve"> 1.</w:t>
           </w:r>
           <w:r>
             <w:rPr>
@@ -12565,56 +12255,76 @@
       </w:tc>
     </w:tr>
   </w:tbl>
-  <w:p>
-    <w:pPr>
-      <w:pStyle w:val="Encabezado"/>
-      <w:jc w:val="both"/>
+  <w:sdt>
+    <w:sdtPr>
       <w:rPr>
         <w:rFonts w:ascii="Verdana" w:hAnsi="Verdana"/>
         <w:sz w:val="14"/>
         <w:szCs w:val="14"/>
       </w:rPr>
-    </w:pPr>
-    <w:r>
-      <w:rPr>
-        <w:rFonts w:ascii="Verdana" w:hAnsi="Verdana"/>
-        <w:noProof/>
-        <w:sz w:val="14"/>
-        <w:szCs w:val="14"/>
-        <w:lang w:val="es-PE" w:eastAsia="es-PE"/>
-      </w:rPr>
-      <w:pict w14:anchorId="58317842">
-        <v:shapetype id="_x0000_t75" coordsize="21600,21600" o:spt="75" o:preferrelative="t" path="m@4@5l@4@11@9@11@9@5xe" filled="f" stroked="f">
-          <v:stroke joinstyle="miter"/>
-          <v:formulas>
-            <v:f eqn="if lineDrawn pixelLineWidth 0"/>
-            <v:f eqn="sum @0 1 0"/>
-            <v:f eqn="sum 0 0 @1"/>
-            <v:f eqn="prod @2 1 2"/>
-            <v:f eqn="prod @3 21600 pixelWidth"/>
-            <v:f eqn="prod @3 21600 pixelHeight"/>
-            <v:f eqn="sum @0 0 1"/>
-            <v:f eqn="prod @6 1 2"/>
-            <v:f eqn="prod @7 21600 pixelWidth"/>
-            <v:f eqn="sum @8 21600 0"/>
-            <v:f eqn="prod @7 21600 pixelHeight"/>
-            <v:f eqn="sum @10 21600 0"/>
-          </v:formulas>
-          <v:path o:extrusionok="f" gradientshapeok="t" o:connecttype="rect"/>
-          <o:lock v:ext="edit" aspectratio="t"/>
-        </v:shapetype>
-        <v:shape id="WordPictureWatermark29880265" o:spid="_x0000_s2052" type="#_x0000_t75" style="position:absolute;left:0;text-align:left;margin-left:0;margin-top:0;width:453.55pt;height:79.4pt;z-index:-251658240;mso-position-horizontal:center;mso-position-horizontal-relative:margin;mso-position-vertical:center;mso-position-vertical-relative:margin" o:allowincell="f">
-          <v:imagedata r:id="rId4" o:title="Marca Agua" gain="19661f" blacklevel="22938f"/>
-          <w10:wrap anchorx="margin" anchory="margin"/>
-        </v:shape>
-      </w:pict>
-    </w:r>
-  </w:p>
+      <w:id w:val="-1383794294"/>
+      <w:docPartObj>
+        <w:docPartGallery w:val="Watermarks"/>
+        <w:docPartUnique/>
+      </w:docPartObj>
+    </w:sdtPr>
+    <w:sdtContent>
+      <w:p>
+        <w:pPr>
+          <w:pStyle w:val="Encabezado"/>
+          <w:jc w:val="both"/>
+          <w:rPr>
+            <w:rFonts w:ascii="Verdana" w:hAnsi="Verdana"/>
+            <w:sz w:val="14"/>
+            <w:szCs w:val="14"/>
+          </w:rPr>
+        </w:pPr>
+        <w:r>
+          <w:rPr>
+            <w:rFonts w:ascii="Verdana" w:hAnsi="Verdana"/>
+            <w:sz w:val="14"/>
+            <w:szCs w:val="14"/>
+          </w:rPr>
+          <w:pict w14:anchorId="3A7A3011">
+            <v:shapetype id="_x0000_t136" coordsize="21600,21600" o:spt="136" adj="10800" path="m@7,l@8,m@5,21600l@6,21600e">
+              <v:formulas>
+                <v:f eqn="sum #0 0 10800"/>
+                <v:f eqn="prod #0 2 1"/>
+                <v:f eqn="sum 21600 0 @1"/>
+                <v:f eqn="sum 0 0 @2"/>
+                <v:f eqn="sum 21600 0 @3"/>
+                <v:f eqn="if @0 @3 0"/>
+                <v:f eqn="if @0 21600 @1"/>
+                <v:f eqn="if @0 0 @2"/>
+                <v:f eqn="if @0 @4 21600"/>
+                <v:f eqn="mid @5 @6"/>
+                <v:f eqn="mid @8 @5"/>
+                <v:f eqn="mid @7 @8"/>
+                <v:f eqn="mid @6 @7"/>
+                <v:f eqn="sum @6 0 @5"/>
+              </v:formulas>
+              <v:path textpathok="t" o:connecttype="custom" o:connectlocs="@9,0;@10,10800;@11,21600;@12,10800" o:connectangles="270,180,90,0"/>
+              <v:textpath on="t" fitshape="t"/>
+              <v:handles>
+                <v:h position="#0,bottomRight" xrange="6629,14971"/>
+              </v:handles>
+              <o:lock v:ext="edit" text="t" shapetype="t"/>
+            </v:shapetype>
+            <v:shape id="PowerPlusWaterMarkObject357732486" o:spid="_x0000_s2055" type="#_x0000_t136" style="position:absolute;left:0;text-align:left;margin-left:0;margin-top:0;width:494.9pt;height:164.95pt;rotation:315;z-index:-251657216;mso-position-horizontal:center;mso-position-horizontal-relative:margin;mso-position-vertical:center;mso-position-vertical-relative:margin" o:allowincell="f" fillcolor="silver" stroked="f">
+              <v:fill opacity=".5"/>
+              <v:textpath style="font-family:&quot;calibri&quot;;font-size:1pt" string="NO COPIAR"/>
+              <w10:wrap anchorx="margin" anchory="margin"/>
+            </v:shape>
+          </w:pict>
+        </w:r>
+      </w:p>
+    </w:sdtContent>
+  </w:sdt>
 </w:hdr>
 </file>
 
 <file path=word/numbering.xml><?xml version="1.0" encoding="utf-8"?>
-<w:numbering xmlns:wpc="http://schemas.microsoft.com/office/word/2010/wordprocessingCanvas" xmlns:cx="http://schemas.microsoft.com/office/drawing/2014/chartex" xmlns:cx1="http://schemas.microsoft.com/office/drawing/2015/9/8/chartex" xmlns:cx2="http://schemas.microsoft.com/office/drawing/2015/10/21/chartex" xmlns:cx3="http://schemas.microsoft.com/office/drawing/2016/5/9/chartex" xmlns:cx4="http://schemas.microsoft.com/office/drawing/2016/5/10/chartex" xmlns:cx5="http://schemas.microsoft.com/office/drawing/2016/5/11/chartex" xmlns:cx6="http://schemas.microsoft.com/office/drawing/2016/5/12/chartex" xmlns:cx7="http://schemas.microsoft.com/office/drawing/2016/5/13/chartex" xmlns:cx8="http://schemas.microsoft.com/office/drawing/2016/5/14/chartex" xmlns:mc="http://schemas.openxmlformats.org/markup-compatibility/2006" xmlns:aink="http://schemas.microsoft.com/office/drawing/2016/ink" xmlns:am3d="http://schemas.microsoft.com/office/drawing/2017/model3d" xmlns:o="urn:schemas-microsoft-com:office:office" xmlns:r="http://schemas.openxmlformats.org/officeDocument/2006/relationships" xmlns:m="http://schemas.openxmlformats.org/officeDocument/2006/math" xmlns:v="urn:schemas-microsoft-com:vml" xmlns:wp14="http://schemas.microsoft.com/office/word/2010/wordprocessingDrawing" xmlns:wp="http://schemas.openxmlformats.org/drawingml/2006/wordprocessingDrawing" xmlns:w10="urn:schemas-microsoft-com:office:word" xmlns:w="http://schemas.openxmlformats.org/wordprocessingml/2006/main" xmlns:w14="http://schemas.microsoft.com/office/word/2010/wordml" xmlns:w15="http://schemas.microsoft.com/office/word/2012/wordml" xmlns:w16cex="http://schemas.microsoft.com/office/word/2018/wordml/cex" xmlns:w16cid="http://schemas.microsoft.com/office/word/2016/wordml/cid" xmlns:w16="http://schemas.microsoft.com/office/word/2018/wordml" xmlns:w16se="http://schemas.microsoft.com/office/word/2015/wordml/symex" xmlns:wpg="http://schemas.microsoft.com/office/word/2010/wordprocessingGroup" xmlns:wpi="http://schemas.microsoft.com/office/word/2010/wordprocessingInk" xmlns:wne="http://schemas.microsoft.com/office/word/2006/wordml" xmlns:wps="http://schemas.microsoft.com/office/word/2010/wordprocessingShape" mc:Ignorable="w14 w15 w16se w16cid w16 w16cex wp14">
+<w:numbering xmlns:wpc="http://schemas.microsoft.com/office/word/2010/wordprocessingCanvas" xmlns:cx="http://schemas.microsoft.com/office/drawing/2014/chartex" xmlns:mc="http://schemas.openxmlformats.org/markup-compatibility/2006" xmlns:o="urn:schemas-microsoft-com:office:office" xmlns:r="http://schemas.openxmlformats.org/officeDocument/2006/relationships" xmlns:m="http://schemas.openxmlformats.org/officeDocument/2006/math" xmlns:v="urn:schemas-microsoft-com:vml" xmlns:wp14="http://schemas.microsoft.com/office/word/2010/wordprocessingDrawing" xmlns:wp="http://schemas.openxmlformats.org/drawingml/2006/wordprocessingDrawing" xmlns:w10="urn:schemas-microsoft-com:office:word" xmlns:w="http://schemas.openxmlformats.org/wordprocessingml/2006/main" xmlns:w14="http://schemas.microsoft.com/office/word/2010/wordml" xmlns:w15="http://schemas.microsoft.com/office/word/2012/wordml" xmlns:w16se="http://schemas.microsoft.com/office/word/2015/wordml/symex" xmlns:wpg="http://schemas.microsoft.com/office/word/2010/wordprocessingGroup" xmlns:wpi="http://schemas.microsoft.com/office/word/2010/wordprocessingInk" xmlns:wne="http://schemas.microsoft.com/office/word/2006/wordml" xmlns:wps="http://schemas.microsoft.com/office/word/2010/wordprocessingShape" mc:Ignorable="w14 w15 w16se wp14">
   <w:abstractNum w:abstractNumId="0" w15:restartNumberingAfterBreak="0">
     <w:nsid w:val="0B66709E"/>
     <w:multiLevelType w:val="singleLevel"/>
@@ -13684,7 +13394,7 @@
 </file>
 
 <file path=word/styles.xml><?xml version="1.0" encoding="utf-8"?>
-<w:styles xmlns:mc="http://schemas.openxmlformats.org/markup-compatibility/2006" xmlns:r="http://schemas.openxmlformats.org/officeDocument/2006/relationships" xmlns:w="http://schemas.openxmlformats.org/wordprocessingml/2006/main" xmlns:w14="http://schemas.microsoft.com/office/word/2010/wordml" xmlns:w15="http://schemas.microsoft.com/office/word/2012/wordml" xmlns:w16cex="http://schemas.microsoft.com/office/word/2018/wordml/cex" xmlns:w16cid="http://schemas.microsoft.com/office/word/2016/wordml/cid" xmlns:w16="http://schemas.microsoft.com/office/word/2018/wordml" xmlns:w16se="http://schemas.microsoft.com/office/word/2015/wordml/symex" mc:Ignorable="w14 w15 w16se w16cid w16 w16cex">
+<w:styles xmlns:mc="http://schemas.openxmlformats.org/markup-compatibility/2006" xmlns:r="http://schemas.openxmlformats.org/officeDocument/2006/relationships" xmlns:w="http://schemas.openxmlformats.org/wordprocessingml/2006/main" xmlns:w14="http://schemas.microsoft.com/office/word/2010/wordml" xmlns:w15="http://schemas.microsoft.com/office/word/2012/wordml" xmlns:w16se="http://schemas.microsoft.com/office/word/2015/wordml/symex" mc:Ignorable="w14 w15 w16se">
   <w:docDefaults>
     <w:rPrDefault>
       <w:rPr>
@@ -13694,7 +13404,7 @@
     </w:rPrDefault>
     <w:pPrDefault/>
   </w:docDefaults>
-  <w:latentStyles w:defLockedState="0" w:defUIPriority="0" w:defSemiHidden="0" w:defUnhideWhenUsed="0" w:defQFormat="0" w:count="376">
+  <w:latentStyles w:defLockedState="0" w:defUIPriority="0" w:defSemiHidden="0" w:defUnhideWhenUsed="0" w:defQFormat="0" w:count="371">
     <w:lsdException w:name="Normal" w:qFormat="1"/>
     <w:lsdException w:name="heading 1" w:qFormat="1"/>
     <w:lsdException w:name="heading 2" w:qFormat="1"/>
@@ -13713,6 +13423,7 @@
     <w:lsdException w:name="Emphasis" w:qFormat="1"/>
     <w:lsdException w:name="HTML Keyboard" w:semiHidden="1" w:unhideWhenUsed="1"/>
     <w:lsdException w:name="HTML Variable" w:semiHidden="1" w:unhideWhenUsed="1"/>
+    <w:lsdException w:name="Normal Table" w:semiHidden="1" w:unhideWhenUsed="1"/>
     <w:lsdException w:name="annotation subject" w:semiHidden="1" w:unhideWhenUsed="1"/>
     <w:lsdException w:name="No List" w:semiHidden="1" w:unhideWhenUsed="1"/>
     <w:lsdException w:name="Outline List 1" w:semiHidden="1" w:unhideWhenUsed="1"/>
@@ -13759,7 +13470,9 @@
     <w:lsdException w:name="Table Subtle 2" w:semiHidden="1" w:unhideWhenUsed="1"/>
     <w:lsdException w:name="Table Web 1" w:semiHidden="1" w:unhideWhenUsed="1"/>
     <w:lsdException w:name="Table Web 2" w:semiHidden="1" w:unhideWhenUsed="1"/>
+    <w:lsdException w:name="Table Web 3" w:semiHidden="1" w:unhideWhenUsed="1"/>
     <w:lsdException w:name="Balloon Text" w:semiHidden="1" w:unhideWhenUsed="1"/>
+    <w:lsdException w:name="Table Theme" w:semiHidden="1" w:unhideWhenUsed="1"/>
     <w:lsdException w:name="Placeholder Text" w:semiHidden="1" w:uiPriority="99"/>
     <w:lsdException w:name="No Spacing" w:uiPriority="1" w:qFormat="1"/>
     <w:lsdException w:name="Light Shading" w:uiPriority="60"/>
@@ -13975,11 +13688,6 @@
     <w:lsdException w:name="List Table 5 Dark Accent 6" w:uiPriority="50"/>
     <w:lsdException w:name="List Table 6 Colorful Accent 6" w:uiPriority="51"/>
     <w:lsdException w:name="List Table 7 Colorful Accent 6" w:uiPriority="52"/>
-    <w:lsdException w:name="Mention" w:semiHidden="1" w:uiPriority="99" w:unhideWhenUsed="1"/>
-    <w:lsdException w:name="Smart Hyperlink" w:semiHidden="1" w:uiPriority="99" w:unhideWhenUsed="1"/>
-    <w:lsdException w:name="Hashtag" w:semiHidden="1" w:uiPriority="99" w:unhideWhenUsed="1"/>
-    <w:lsdException w:name="Unresolved Mention" w:semiHidden="1" w:uiPriority="99" w:unhideWhenUsed="1"/>
-    <w:lsdException w:name="Smart Link" w:semiHidden="1" w:uiPriority="99" w:unhideWhenUsed="1"/>
   </w:latentStyles>
   <w:style w:type="paragraph" w:default="1" w:styleId="Normal">
     <w:name w:val="Normal"/>
@@ -14563,7 +14271,7 @@
 </file>
 
 <file path=customXml/itemProps1.xml><?xml version="1.0" encoding="utf-8"?>
-<ds:datastoreItem xmlns:ds="http://schemas.openxmlformats.org/officeDocument/2006/customXml" ds:itemID="{25DCAB3A-5FB8-40E7-A01F-DB62F3CA46D5}">
+<ds:datastoreItem xmlns:ds="http://schemas.openxmlformats.org/officeDocument/2006/customXml" ds:itemID="{DF016F84-D2A1-4D74-ADF4-404008A27EC0}">
   <ds:schemaRefs>
     <ds:schemaRef ds:uri="http://schemas.openxmlformats.org/officeDocument/2006/bibliography"/>
   </ds:schemaRefs>

</xml_diff>

<commit_message>
Actualización FGPR_010_06 - Acta de Constitución del Proyecto
Actualización FGPR_010_06 - Acta de Constitución del Proyecto riesgos
</commit_message>
<xml_diff>
--- a/FGPR_010_06 - Acta de Constitución del Proyecto.docx
+++ b/FGPR_010_06 - Acta de Constitución del Proyecto.docx
@@ -1,6 +1,6 @@
 
 <file path=word/document.xml><?xml version="1.0" encoding="utf-8"?>
-<w:document xmlns:wpc="http://schemas.microsoft.com/office/word/2010/wordprocessingCanvas" xmlns:cx="http://schemas.microsoft.com/office/drawing/2014/chartex" xmlns:cx1="http://schemas.microsoft.com/office/drawing/2015/9/8/chartex" xmlns:cx2="http://schemas.microsoft.com/office/drawing/2015/10/21/chartex" xmlns:cx3="http://schemas.microsoft.com/office/drawing/2016/5/9/chartex" xmlns:cx4="http://schemas.microsoft.com/office/drawing/2016/5/10/chartex" xmlns:cx5="http://schemas.microsoft.com/office/drawing/2016/5/11/chartex" xmlns:cx6="http://schemas.microsoft.com/office/drawing/2016/5/12/chartex" xmlns:cx7="http://schemas.microsoft.com/office/drawing/2016/5/13/chartex" xmlns:cx8="http://schemas.microsoft.com/office/drawing/2016/5/14/chartex" xmlns:mc="http://schemas.openxmlformats.org/markup-compatibility/2006" xmlns:aink="http://schemas.microsoft.com/office/drawing/2016/ink" xmlns:am3d="http://schemas.microsoft.com/office/drawing/2017/model3d" xmlns:o="urn:schemas-microsoft-com:office:office" xmlns:r="http://schemas.openxmlformats.org/officeDocument/2006/relationships" xmlns:m="http://schemas.openxmlformats.org/officeDocument/2006/math" xmlns:v="urn:schemas-microsoft-com:vml" xmlns:wp14="http://schemas.microsoft.com/office/word/2010/wordprocessingDrawing" xmlns:wp="http://schemas.openxmlformats.org/drawingml/2006/wordprocessingDrawing" xmlns:w10="urn:schemas-microsoft-com:office:word" xmlns:w="http://schemas.openxmlformats.org/wordprocessingml/2006/main" xmlns:w14="http://schemas.microsoft.com/office/word/2010/wordml" xmlns:w15="http://schemas.microsoft.com/office/word/2012/wordml" xmlns:w16cex="http://schemas.microsoft.com/office/word/2018/wordml/cex" xmlns:w16cid="http://schemas.microsoft.com/office/word/2016/wordml/cid" xmlns:w16="http://schemas.microsoft.com/office/word/2018/wordml" xmlns:w16se="http://schemas.microsoft.com/office/word/2015/wordml/symex" xmlns:wpg="http://schemas.microsoft.com/office/word/2010/wordprocessingGroup" xmlns:wpi="http://schemas.microsoft.com/office/word/2010/wordprocessingInk" xmlns:wne="http://schemas.microsoft.com/office/word/2006/wordml" xmlns:wps="http://schemas.microsoft.com/office/word/2010/wordprocessingShape" mc:Ignorable="w14 w15 w16se w16cid w16 w16cex wp14">
+<w:document xmlns:wpc="http://schemas.microsoft.com/office/word/2010/wordprocessingCanvas" xmlns:cx="http://schemas.microsoft.com/office/drawing/2014/chartex" xmlns:mc="http://schemas.openxmlformats.org/markup-compatibility/2006" xmlns:o="urn:schemas-microsoft-com:office:office" xmlns:r="http://schemas.openxmlformats.org/officeDocument/2006/relationships" xmlns:m="http://schemas.openxmlformats.org/officeDocument/2006/math" xmlns:v="urn:schemas-microsoft-com:vml" xmlns:wp14="http://schemas.microsoft.com/office/word/2010/wordprocessingDrawing" xmlns:wp="http://schemas.openxmlformats.org/drawingml/2006/wordprocessingDrawing" xmlns:w10="urn:schemas-microsoft-com:office:word" xmlns:w="http://schemas.openxmlformats.org/wordprocessingml/2006/main" xmlns:w14="http://schemas.microsoft.com/office/word/2010/wordml" xmlns:w15="http://schemas.microsoft.com/office/word/2012/wordml" xmlns:w16se="http://schemas.microsoft.com/office/word/2015/wordml/symex" xmlns:wpg="http://schemas.microsoft.com/office/word/2010/wordprocessingGroup" xmlns:wpi="http://schemas.microsoft.com/office/word/2010/wordprocessingInk" xmlns:wne="http://schemas.microsoft.com/office/word/2006/wordml" xmlns:wps="http://schemas.microsoft.com/office/word/2010/wordprocessingShape" mc:Ignorable="w14 w15 w16se wp14">
   <w:body>
     <w:tbl>
       <w:tblPr>
@@ -1353,16 +1353,7 @@
                 <w:szCs w:val="18"/>
                 <w:lang w:val="es-ES"/>
               </w:rPr>
-              <w:t xml:space="preserve">. </w:t>
-            </w:r>
-            <w:r>
-              <w:rPr>
-                <w:rFonts w:ascii="Verdana" w:hAnsi="Verdana"/>
-                <w:sz w:val="18"/>
-                <w:szCs w:val="18"/>
-                <w:lang w:val="es-ES"/>
-              </w:rPr>
-              <w:t>Jhonson Patricio Narváez Criollo</w:t>
+              <w:t>. Jhonson Patricio Narváez Criollo</w:t>
             </w:r>
           </w:p>
         </w:tc>
@@ -1533,6 +1524,319 @@
                 <w:lang w:val="es-ES"/>
               </w:rPr>
               <w:t>Actualización de los costos</w:t>
+            </w:r>
+          </w:p>
+        </w:tc>
+      </w:tr>
+      <w:tr>
+        <w:trPr>
+          <w:trHeight w:val="301"/>
+          <w:jc w:val="center"/>
+        </w:trPr>
+        <w:tc>
+          <w:tcPr>
+            <w:tcW w:w="921" w:type="dxa"/>
+          </w:tcPr>
+          <w:p>
+            <w:pPr>
+              <w:jc w:val="center"/>
+              <w:rPr>
+                <w:rFonts w:ascii="Verdana" w:hAnsi="Verdana" w:cs="Arial"/>
+                <w:sz w:val="18"/>
+                <w:szCs w:val="18"/>
+                <w:lang w:val="es-ES"/>
+              </w:rPr>
+            </w:pPr>
+            <w:r>
+              <w:rPr>
+                <w:rFonts w:ascii="Verdana" w:hAnsi="Verdana" w:cs="Arial"/>
+                <w:sz w:val="18"/>
+                <w:szCs w:val="18"/>
+                <w:lang w:val="es-ES"/>
+              </w:rPr>
+              <w:t>V1.</w:t>
+            </w:r>
+            <w:r>
+              <w:rPr>
+                <w:rFonts w:ascii="Verdana" w:hAnsi="Verdana" w:cs="Arial"/>
+                <w:sz w:val="18"/>
+                <w:szCs w:val="18"/>
+                <w:lang w:val="es-ES"/>
+              </w:rPr>
+              <w:t>5</w:t>
+            </w:r>
+          </w:p>
+        </w:tc>
+        <w:tc>
+          <w:tcPr>
+            <w:tcW w:w="1134" w:type="dxa"/>
+          </w:tcPr>
+          <w:p>
+            <w:pPr>
+              <w:jc w:val="center"/>
+              <w:rPr>
+                <w:rFonts w:ascii="Verdana" w:hAnsi="Verdana"/>
+                <w:sz w:val="18"/>
+                <w:szCs w:val="18"/>
+                <w:lang w:val="es-ES"/>
+              </w:rPr>
+            </w:pPr>
+            <w:proofErr w:type="spellStart"/>
+            <w:r>
+              <w:rPr>
+                <w:rFonts w:ascii="Verdana" w:hAnsi="Verdana"/>
+                <w:sz w:val="18"/>
+                <w:szCs w:val="18"/>
+                <w:lang w:val="es-ES"/>
+              </w:rPr>
+              <w:t>Tlgo</w:t>
+            </w:r>
+            <w:proofErr w:type="spellEnd"/>
+            <w:r>
+              <w:rPr>
+                <w:rFonts w:ascii="Verdana" w:hAnsi="Verdana"/>
+                <w:sz w:val="18"/>
+                <w:szCs w:val="18"/>
+                <w:lang w:val="es-ES"/>
+              </w:rPr>
+              <w:t>. Andrés Javier Rodríguez Quintana</w:t>
+            </w:r>
+          </w:p>
+        </w:tc>
+        <w:tc>
+          <w:tcPr>
+            <w:tcW w:w="1424" w:type="dxa"/>
+          </w:tcPr>
+          <w:p>
+            <w:pPr>
+              <w:jc w:val="center"/>
+              <w:rPr>
+                <w:rFonts w:ascii="Verdana" w:hAnsi="Verdana"/>
+                <w:sz w:val="18"/>
+                <w:szCs w:val="18"/>
+                <w:lang w:val="es-ES"/>
+              </w:rPr>
+            </w:pPr>
+            <w:proofErr w:type="spellStart"/>
+            <w:r>
+              <w:rPr>
+                <w:rFonts w:ascii="Verdana" w:hAnsi="Verdana"/>
+                <w:sz w:val="18"/>
+                <w:szCs w:val="18"/>
+                <w:lang w:val="es-ES"/>
+              </w:rPr>
+              <w:t>Tlgo</w:t>
+            </w:r>
+            <w:proofErr w:type="spellEnd"/>
+            <w:r>
+              <w:rPr>
+                <w:rFonts w:ascii="Verdana" w:hAnsi="Verdana"/>
+                <w:sz w:val="18"/>
+                <w:szCs w:val="18"/>
+                <w:lang w:val="es-ES"/>
+              </w:rPr>
+              <w:t xml:space="preserve">. </w:t>
+            </w:r>
+            <w:proofErr w:type="spellStart"/>
+            <w:r>
+              <w:rPr>
+                <w:rFonts w:ascii="Verdana" w:hAnsi="Verdana"/>
+                <w:sz w:val="18"/>
+                <w:szCs w:val="18"/>
+                <w:lang w:val="es-ES"/>
+              </w:rPr>
+              <w:t>Jhonson</w:t>
+            </w:r>
+            <w:proofErr w:type="spellEnd"/>
+            <w:r>
+              <w:rPr>
+                <w:rFonts w:ascii="Verdana" w:hAnsi="Verdana"/>
+                <w:sz w:val="18"/>
+                <w:szCs w:val="18"/>
+                <w:lang w:val="es-ES"/>
+              </w:rPr>
+              <w:t xml:space="preserve"> Patricio Narváez Criollo</w:t>
+            </w:r>
+          </w:p>
+        </w:tc>
+        <w:tc>
+          <w:tcPr>
+            <w:tcW w:w="1482" w:type="dxa"/>
+          </w:tcPr>
+          <w:p>
+            <w:pPr>
+              <w:jc w:val="center"/>
+              <w:rPr>
+                <w:rFonts w:ascii="Verdana" w:hAnsi="Verdana"/>
+                <w:sz w:val="18"/>
+                <w:szCs w:val="18"/>
+                <w:lang w:val="es-EC"/>
+              </w:rPr>
+            </w:pPr>
+            <w:proofErr w:type="spellStart"/>
+            <w:r>
+              <w:rPr>
+                <w:rFonts w:ascii="Verdana" w:hAnsi="Verdana"/>
+                <w:sz w:val="18"/>
+                <w:szCs w:val="18"/>
+                <w:lang w:val="es-EC"/>
+              </w:rPr>
+              <w:t>Tlgo</w:t>
+            </w:r>
+            <w:proofErr w:type="spellEnd"/>
+            <w:r>
+              <w:rPr>
+                <w:rFonts w:ascii="Verdana" w:hAnsi="Verdana"/>
+                <w:sz w:val="18"/>
+                <w:szCs w:val="18"/>
+                <w:lang w:val="es-EC"/>
+              </w:rPr>
+              <w:t>. Andrés Javier Rodríguez</w:t>
+            </w:r>
+          </w:p>
+          <w:p>
+            <w:pPr>
+              <w:jc w:val="center"/>
+              <w:rPr>
+                <w:rFonts w:ascii="Verdana" w:hAnsi="Verdana"/>
+                <w:sz w:val="18"/>
+                <w:szCs w:val="18"/>
+                <w:lang w:val="es-EC"/>
+              </w:rPr>
+            </w:pPr>
+            <w:proofErr w:type="spellStart"/>
+            <w:r>
+              <w:rPr>
+                <w:rFonts w:ascii="Verdana" w:hAnsi="Verdana"/>
+                <w:sz w:val="18"/>
+                <w:szCs w:val="18"/>
+                <w:lang w:val="es-EC"/>
+              </w:rPr>
+              <w:t>Tlgo</w:t>
+            </w:r>
+            <w:proofErr w:type="spellEnd"/>
+            <w:r>
+              <w:rPr>
+                <w:rFonts w:ascii="Verdana" w:hAnsi="Verdana"/>
+                <w:sz w:val="18"/>
+                <w:szCs w:val="18"/>
+                <w:lang w:val="es-EC"/>
+              </w:rPr>
+              <w:t xml:space="preserve">. Fabián Mauricio Díaz </w:t>
+            </w:r>
+            <w:proofErr w:type="spellStart"/>
+            <w:r>
+              <w:rPr>
+                <w:rFonts w:ascii="Verdana" w:hAnsi="Verdana"/>
+                <w:sz w:val="18"/>
+                <w:szCs w:val="18"/>
+                <w:lang w:val="es-EC"/>
+              </w:rPr>
+              <w:t>Analuisa</w:t>
+            </w:r>
+            <w:proofErr w:type="spellEnd"/>
+          </w:p>
+          <w:p>
+            <w:pPr>
+              <w:jc w:val="center"/>
+              <w:rPr>
+                <w:rFonts w:ascii="Verdana" w:hAnsi="Verdana"/>
+                <w:sz w:val="18"/>
+                <w:szCs w:val="18"/>
+                <w:lang w:val="es-EC"/>
+              </w:rPr>
+            </w:pPr>
+            <w:proofErr w:type="spellStart"/>
+            <w:r>
+              <w:rPr>
+                <w:rFonts w:ascii="Verdana" w:hAnsi="Verdana"/>
+                <w:sz w:val="18"/>
+                <w:szCs w:val="18"/>
+                <w:lang w:val="es-EC"/>
+              </w:rPr>
+              <w:t>Tlgo</w:t>
+            </w:r>
+            <w:proofErr w:type="spellEnd"/>
+            <w:r>
+              <w:rPr>
+                <w:rFonts w:ascii="Verdana" w:hAnsi="Verdana"/>
+                <w:sz w:val="18"/>
+                <w:szCs w:val="18"/>
+                <w:lang w:val="es-EC"/>
+              </w:rPr>
+              <w:t xml:space="preserve">. </w:t>
+            </w:r>
+            <w:proofErr w:type="spellStart"/>
+            <w:r>
+              <w:rPr>
+                <w:rFonts w:ascii="Verdana" w:hAnsi="Verdana"/>
+                <w:sz w:val="18"/>
+                <w:szCs w:val="18"/>
+                <w:lang w:val="es-EC"/>
+              </w:rPr>
+              <w:t>Jhonson</w:t>
+            </w:r>
+            <w:proofErr w:type="spellEnd"/>
+            <w:r>
+              <w:rPr>
+                <w:rFonts w:ascii="Verdana" w:hAnsi="Verdana"/>
+                <w:sz w:val="18"/>
+                <w:szCs w:val="18"/>
+                <w:lang w:val="es-EC"/>
+              </w:rPr>
+              <w:t xml:space="preserve"> Patricio Narváez</w:t>
+            </w:r>
+          </w:p>
+        </w:tc>
+        <w:tc>
+          <w:tcPr>
+            <w:tcW w:w="992" w:type="dxa"/>
+            <w:vAlign w:val="center"/>
+          </w:tcPr>
+          <w:p>
+            <w:pPr>
+              <w:jc w:val="center"/>
+              <w:rPr>
+                <w:rFonts w:ascii="Verdana" w:hAnsi="Verdana"/>
+                <w:sz w:val="18"/>
+                <w:szCs w:val="18"/>
+                <w:lang w:val="es-EC"/>
+              </w:rPr>
+            </w:pPr>
+            <w:r>
+              <w:rPr>
+                <w:rFonts w:ascii="Verdana" w:hAnsi="Verdana"/>
+                <w:sz w:val="18"/>
+                <w:szCs w:val="18"/>
+                <w:lang w:val="es-EC"/>
+              </w:rPr>
+              <w:t>21/11/2020</w:t>
+            </w:r>
+          </w:p>
+        </w:tc>
+        <w:tc>
+          <w:tcPr>
+            <w:tcW w:w="3058" w:type="dxa"/>
+            <w:shd w:val="clear" w:color="auto" w:fill="auto"/>
+            <w:vAlign w:val="center"/>
+          </w:tcPr>
+          <w:p>
+            <w:pPr>
+              <w:rPr>
+                <w:rFonts w:ascii="Verdana" w:hAnsi="Verdana" w:cs="Arial"/>
+                <w:sz w:val="18"/>
+                <w:szCs w:val="18"/>
+                <w:lang w:val="es-ES"/>
+              </w:rPr>
+            </w:pPr>
+            <w:r>
+              <w:rPr>
+                <w:rFonts w:ascii="Verdana" w:hAnsi="Verdana" w:cs="Arial"/>
+                <w:sz w:val="18"/>
+                <w:szCs w:val="18"/>
+                <w:lang w:val="es-ES"/>
+              </w:rPr>
+              <w:t>Actualización de riesgos</w:t>
             </w:r>
           </w:p>
         </w:tc>
@@ -1685,7 +1989,6 @@
             </w14:srgbClr>
           </w14:shadow>
         </w:rPr>
-        <w:lastRenderedPageBreak/>
         <w:t>ACTA DE CONSTITUCIÓN</w:t>
       </w:r>
       <w:r>
@@ -2828,7 +3131,16 @@
                 <w:sz w:val="18"/>
                 <w:szCs w:val="16"/>
               </w:rPr>
-              <w:t>Desempeño. - Garantizar que el sistema funcione correctamente para los usuarios, con óptimo desempeño del servidor de base de datos. La información almacenada o registros realizados podrán ser consultados y actualizados de manera permanente y concurrente, sin que se afecte el tiempo de resultado de cada proceso.</w:t>
+              <w:t xml:space="preserve">Desempeño. - Garantizar que el sistema funcione correctamente para los usuarios, con óptimo desempeño del servidor de base de datos. La información almacenada o registros realizados podrán ser consultados y actualizados de </w:t>
+            </w:r>
+            <w:r>
+              <w:rPr>
+                <w:rFonts w:ascii="Verdana" w:hAnsi="Verdana"/>
+                <w:sz w:val="18"/>
+                <w:szCs w:val="16"/>
+              </w:rPr>
+              <w:lastRenderedPageBreak/>
+              <w:t>manera permanente y concurrente, sin que se afecte el tiempo de resultado de cada proceso.</w:t>
             </w:r>
           </w:p>
           <w:p>
@@ -2897,7 +3209,6 @@
                 <w:sz w:val="18"/>
                 <w:szCs w:val="16"/>
               </w:rPr>
-              <w:lastRenderedPageBreak/>
               <w:t>Seguridad en información. - Garantizará la seguridad del sistema con respecto a la información y datos sensibles que se manejan; tales sean dirección, email, números de contacto, usuarios y contraseñas de autenticación.</w:t>
             </w:r>
           </w:p>
@@ -3743,7 +4054,17 @@
                       <w:szCs w:val="18"/>
                       <w:lang w:val="es-EC"/>
                     </w:rPr>
-                    <w:t xml:space="preserve">con el marco de trabajo SCRUM, debido a que los requerimientos funcionales podrán ser negociados y reajustados dentro del alcance previa revisión del documento de especificación de requerimientos de software (SRS), el cronograma de entregables y los tiempos acordados con el cliente por el Líder del proyecto. </w:t>
+                    <w:t xml:space="preserve">con el marco de trabajo SCRUM, debido a que los requerimientos funcionales podrán ser negociados y reajustados dentro del alcance previa revisión del </w:t>
+                  </w:r>
+                  <w:r>
+                    <w:rPr>
+                      <w:rFonts w:ascii="Verdana" w:hAnsi="Verdana"/>
+                      <w:sz w:val="18"/>
+                      <w:szCs w:val="18"/>
+                      <w:lang w:val="es-EC"/>
+                    </w:rPr>
+                    <w:lastRenderedPageBreak/>
+                    <w:t xml:space="preserve">documento de especificación de requerimientos de software (SRS), el cronograma de entregables y los tiempos acordados con el cliente por el Líder del proyecto. </w:t>
                   </w:r>
                 </w:p>
                 <w:p>
@@ -4007,7 +4328,6 @@
                       <w:szCs w:val="18"/>
                       <w:lang w:val="es-EC"/>
                     </w:rPr>
-                    <w:lastRenderedPageBreak/>
                     <w:t xml:space="preserve">En la primera semana se realizarán dos reuniones, la primera de análisis, refinamiento de los requerimientos y elaboración del producto backlog con el Product Owner y el Scrum Master para definir las épicas e historias de usuario a desarrollar durante la ejecución del proyecto. </w:t>
                   </w:r>
                 </w:p>
@@ -5088,7 +5408,16 @@
                             <w:sz w:val="18"/>
                             <w:szCs w:val="18"/>
                           </w:rPr>
-                          <w:t>Página web de login para acceso de los usuarios al aplicativo controlado por roles</w:t>
+                          <w:t xml:space="preserve">Página web de login para acceso de los </w:t>
+                        </w:r>
+                        <w:r>
+                          <w:rPr>
+                            <w:rFonts w:ascii="Verdana" w:hAnsi="Verdana"/>
+                            <w:sz w:val="18"/>
+                            <w:szCs w:val="18"/>
+                          </w:rPr>
+                          <w:lastRenderedPageBreak/>
+                          <w:t>usuarios al aplicativo controlado por roles</w:t>
                         </w:r>
                       </w:p>
                     </w:tc>
@@ -5116,6 +5445,7 @@
                             <w:szCs w:val="18"/>
                             <w:lang w:val="es-EC"/>
                           </w:rPr>
+                          <w:lastRenderedPageBreak/>
                           <w:t>Sprint 4</w:t>
                         </w:r>
                       </w:p>
@@ -5314,16 +5644,7 @@
                             <w:sz w:val="18"/>
                             <w:szCs w:val="18"/>
                           </w:rPr>
-                          <w:t xml:space="preserve">Pantalla de petición de pedidos a realizar </w:t>
-                        </w:r>
-                        <w:r>
-                          <w:rPr>
-                            <w:rFonts w:ascii="Verdana" w:hAnsi="Verdana"/>
-                            <w:sz w:val="18"/>
-                            <w:szCs w:val="18"/>
-                          </w:rPr>
-                          <w:lastRenderedPageBreak/>
-                          <w:t>en línea de un producto</w:t>
+                          <w:t>Pantalla de petición de pedidos a realizar en línea de un producto</w:t>
                         </w:r>
                       </w:p>
                     </w:tc>
@@ -5351,7 +5672,6 @@
                             <w:szCs w:val="18"/>
                             <w:lang w:val="es-EC"/>
                           </w:rPr>
-                          <w:lastRenderedPageBreak/>
                           <w:t>Sprint 6</w:t>
                         </w:r>
                       </w:p>
@@ -6427,6 +6747,7 @@
                       <w:szCs w:val="18"/>
                       <w:lang w:val="es-EC"/>
                     </w:rPr>
+                    <w:lastRenderedPageBreak/>
                     <w:t>Editor de texto Notepad++ para edición de ficheros con código fuente.</w:t>
                   </w:r>
                 </w:p>
@@ -6557,7 +6878,6 @@
                       <w:szCs w:val="18"/>
                       <w:lang w:val="es-EC"/>
                     </w:rPr>
-                    <w:lastRenderedPageBreak/>
                     <w:t>Repositorio Github y Cliente GIT desktop para control de versiones y proceso de versionamiento.</w:t>
                   </w:r>
                 </w:p>
@@ -7484,6 +7804,7 @@
                       <w:szCs w:val="18"/>
                       <w:lang w:val="es-EC"/>
                     </w:rPr>
+                    <w:lastRenderedPageBreak/>
                     <w:t>CÓDIGO</w:t>
                   </w:r>
                 </w:p>
@@ -7566,7 +7887,7 @@
                       <w:szCs w:val="18"/>
                       <w:lang w:val="es-EC"/>
                     </w:rPr>
-                    <w:t xml:space="preserve">Debido a que la interfaz de usuario podrá ser utilizada solamente en un servidor local o web, puede ocasionar en el futuro la demanda de más recursos en aumento de almacenamiento con el número de usuarios que acceder al aplicativos y sus transacciones. </w:t>
+                    <w:t xml:space="preserve">Debido a la falta de experiencia del líder del equipo del proyecto se podría tener fallos en la gestión del proyecto.  </w:t>
                   </w:r>
                 </w:p>
               </w:tc>
@@ -7594,7 +7915,6 @@
                       <w:szCs w:val="18"/>
                       <w:lang w:val="es-EC"/>
                     </w:rPr>
-                    <w:lastRenderedPageBreak/>
                     <w:t>R002</w:t>
                   </w:r>
                 </w:p>
@@ -7621,7 +7941,7 @@
                       <w:szCs w:val="18"/>
                       <w:lang w:val="es-EC"/>
                     </w:rPr>
-                    <w:t>Debido a los l</w:t>
+                    <w:t>Debido al personal con poca experiencia en conocimientos en los l</w:t>
                   </w:r>
                   <w:r>
                     <w:rPr>
@@ -7639,7 +7959,7 @@
                       <w:szCs w:val="18"/>
                       <w:lang w:val="es-EC"/>
                     </w:rPr>
-                    <w:t>Postgres, HTML, TOMCAT, JAVA. Al ser de código abierto puede estar vulnerable a ataques informáticos de no aplicar las seguridades adecuadas.</w:t>
+                    <w:t>Postgres, HTML, TOMCAT, JAVA, al ser de código abierto puede que no implementen correctamente las seguridades adecuadas al aplicativo produciendo que sean más vulnerables a ataques informáticos.</w:t>
                   </w:r>
                 </w:p>
               </w:tc>
@@ -7693,25 +8013,7 @@
                       <w:szCs w:val="18"/>
                       <w:lang w:val="es-EC"/>
                     </w:rPr>
-                    <w:t>Debido a que l</w:t>
-                  </w:r>
-                  <w:r>
-                    <w:rPr>
-                      <w:rFonts w:ascii="Verdana" w:hAnsi="Verdana"/>
-                      <w:sz w:val="18"/>
-                      <w:szCs w:val="18"/>
-                      <w:lang w:val="es-EC"/>
-                    </w:rPr>
-                    <w:t>os servidores deben ser capaces de atender consultas concurrentemente</w:t>
-                  </w:r>
-                  <w:r>
-                    <w:rPr>
-                      <w:rFonts w:ascii="Verdana" w:hAnsi="Verdana"/>
-                      <w:sz w:val="18"/>
-                      <w:szCs w:val="18"/>
-                      <w:lang w:val="es-EC"/>
-                    </w:rPr>
-                    <w:t>, puede implementar la necesidad de más recursos de infraestructura aumentando costos y de una estructura física adecuada para su instalación.</w:t>
+                    <w:t xml:space="preserve">Debido a la inexperiencia en la estimación del tiempo, tamaño, alcance del proyecto se puede subestimar los mismos en la planificación y atención del mismo.  </w:t>
                   </w:r>
                 </w:p>
               </w:tc>
@@ -7740,6 +8042,62 @@
                       <w:lang w:val="es-EC"/>
                     </w:rPr>
                     <w:t>R004</w:t>
+                  </w:r>
+                </w:p>
+              </w:tc>
+              <w:tc>
+                <w:tcPr>
+                  <w:tcW w:w="7686" w:type="dxa"/>
+                </w:tcPr>
+                <w:p>
+                  <w:pPr>
+                    <w:pStyle w:val="Textoindependiente"/>
+                    <w:jc w:val="both"/>
+                    <w:rPr>
+                      <w:rFonts w:ascii="Verdana" w:hAnsi="Verdana"/>
+                      <w:sz w:val="18"/>
+                      <w:szCs w:val="18"/>
+                      <w:lang w:val="es-EC"/>
+                    </w:rPr>
+                  </w:pPr>
+                  <w:r>
+                    <w:rPr>
+                      <w:rFonts w:ascii="Verdana" w:hAnsi="Verdana"/>
+                      <w:sz w:val="18"/>
+                      <w:szCs w:val="18"/>
+                      <w:lang w:val="es-EC"/>
+                    </w:rPr>
+                    <w:t>Debido a la falta de organización y su inexperiencia en la adaptación de cambios del equipo en la organización al ser un proyecto inicial no se podría tratar adecuadamente los cambios solicitados por el cliente.</w:t>
+                  </w:r>
+                </w:p>
+              </w:tc>
+            </w:tr>
+            <w:tr>
+              <w:tc>
+                <w:tcPr>
+                  <w:tcW w:w="1090" w:type="dxa"/>
+                </w:tcPr>
+                <w:p>
+                  <w:pPr>
+                    <w:jc w:val="center"/>
+                  </w:pPr>
+                  <w:r>
+                    <w:rPr>
+                      <w:rFonts w:ascii="Verdana" w:hAnsi="Verdana"/>
+                      <w:sz w:val="18"/>
+                      <w:szCs w:val="18"/>
+                      <w:lang w:val="es-EC"/>
+                    </w:rPr>
+                    <w:t>R00</w:t>
+                  </w:r>
+                  <w:r>
+                    <w:rPr>
+                      <w:rFonts w:ascii="Verdana" w:hAnsi="Verdana"/>
+                      <w:sz w:val="18"/>
+                      <w:szCs w:val="18"/>
+                      <w:lang w:val="es-EC"/>
+                    </w:rPr>
+                    <w:t>5</w:t>
                   </w:r>
                 </w:p>
               </w:tc>
@@ -7813,7 +8171,7 @@
                       <w:szCs w:val="18"/>
                       <w:lang w:val="es-EC"/>
                     </w:rPr>
-                    <w:t>5</w:t>
+                    <w:t>6</w:t>
                   </w:r>
                 </w:p>
               </w:tc>
@@ -7839,25 +8197,7 @@
                       <w:szCs w:val="18"/>
                       <w:lang w:val="es-EC"/>
                     </w:rPr>
-                    <w:t>Debido a que e</w:t>
-                  </w:r>
-                  <w:r>
-                    <w:rPr>
-                      <w:rFonts w:ascii="Verdana" w:hAnsi="Verdana"/>
-                      <w:sz w:val="18"/>
-                      <w:szCs w:val="18"/>
-                      <w:lang w:val="es-EC"/>
-                    </w:rPr>
-                    <w:t>l sistema web no va gestionar los pagos y facturación online</w:t>
-                  </w:r>
-                  <w:r>
-                    <w:rPr>
-                      <w:rFonts w:ascii="Verdana" w:hAnsi="Verdana"/>
-                      <w:sz w:val="18"/>
-                      <w:szCs w:val="18"/>
-                      <w:lang w:val="es-EC"/>
-                    </w:rPr>
-                    <w:t>, se encontrará limitada la aplicación para el control de dinero cobros y pagos de los productos adquiridos por el cliente, pudiendo provocar inconsistencias en cobros según cantidad de productos adquiridos puesto que recaería en un proceso manual fuera del aplicativo.</w:t>
+                    <w:t>Debido a que el esfuerzo depende de cada persona, se puede presentar falta de apoyo y compromiso de las partes interesadas.</w:t>
                   </w:r>
                 </w:p>
               </w:tc>
@@ -7887,7 +8227,7 @@
                       <w:szCs w:val="18"/>
                       <w:lang w:val="es-EC"/>
                     </w:rPr>
-                    <w:t>6</w:t>
+                    <w:t>7</w:t>
                   </w:r>
                 </w:p>
               </w:tc>
@@ -7913,25 +8253,7 @@
                       <w:szCs w:val="18"/>
                       <w:lang w:val="es-EC"/>
                     </w:rPr>
-                    <w:t>Debido a que u</w:t>
-                  </w:r>
-                  <w:r>
-                    <w:rPr>
-                      <w:rFonts w:ascii="Verdana" w:hAnsi="Verdana"/>
-                      <w:sz w:val="18"/>
-                      <w:szCs w:val="18"/>
-                      <w:lang w:val="es-EC"/>
-                    </w:rPr>
-                    <w:t>na vez realizado el pedido el cliente no podrá cancelar el mismo</w:t>
-                  </w:r>
-                  <w:r>
-                    <w:rPr>
-                      <w:rFonts w:ascii="Verdana" w:hAnsi="Verdana"/>
-                      <w:sz w:val="18"/>
-                      <w:szCs w:val="18"/>
-                      <w:lang w:val="es-EC"/>
-                    </w:rPr>
-                    <w:t>, podría provocar que la aplicación no sea amigable al cliente para cuando realice algún pedido por error, provocando inconsistencia de información y quejas del cliente y sobrecarga en el administrador de pedidos para anular un registro.</w:t>
+                    <w:t xml:space="preserve">Debido a la inexperiencia del cliente, se pueden no tener objetivos claros o generar múltiples cambios en los objetivos en la ejecución del proyecto. </w:t>
                   </w:r>
                 </w:p>
               </w:tc>
@@ -7961,7 +8283,7 @@
                       <w:szCs w:val="18"/>
                       <w:lang w:val="es-EC"/>
                     </w:rPr>
-                    <w:t>7</w:t>
+                    <w:t>8</w:t>
                   </w:r>
                 </w:p>
               </w:tc>
@@ -7987,7 +8309,7 @@
                       <w:szCs w:val="18"/>
                       <w:lang w:val="es-EC"/>
                     </w:rPr>
-                    <w:t>Debido a que e</w:t>
+                    <w:t>Debido a que l</w:t>
                   </w:r>
                   <w:r>
                     <w:rPr>
@@ -7996,7 +8318,7 @@
                       <w:szCs w:val="18"/>
                       <w:lang w:val="es-EC"/>
                     </w:rPr>
-                    <w:t>l cliente o visitante para hacer un pedido en la plataforma web deberá registrarse con sus datos personales</w:t>
+                    <w:t>os servidores deben ser capaces de atender consultas concurrentemente</w:t>
                   </w:r>
                   <w:r>
                     <w:rPr>
@@ -8005,7 +8327,18 @@
                       <w:szCs w:val="18"/>
                       <w:lang w:val="es-EC"/>
                     </w:rPr>
-                    <w:t xml:space="preserve">, y no mantener una validación de datos con fuentes fidedigna que certifiquen </w:t>
+                    <w:t xml:space="preserve"> y al no tener experiencia</w:t>
+                  </w:r>
+                  <w:bookmarkStart w:id="0" w:name="_GoBack"/>
+                  <w:bookmarkEnd w:id="0"/>
+                  <w:r>
+                    <w:rPr>
+                      <w:rFonts w:ascii="Verdana" w:hAnsi="Verdana"/>
+                      <w:sz w:val="18"/>
+                      <w:szCs w:val="18"/>
+                      <w:lang w:val="es-EC"/>
+                    </w:rPr>
+                    <w:t xml:space="preserve"> de elección de herramientas</w:t>
                   </w:r>
                   <w:r>
                     <w:rPr>
@@ -8014,7 +8347,7 @@
                       <w:szCs w:val="18"/>
                       <w:lang w:val="es-EC"/>
                     </w:rPr>
-                    <w:t>a la identificación</w:t>
+                    <w:t xml:space="preserve">, puede </w:t>
                   </w:r>
                   <w:r>
                     <w:rPr>
@@ -8023,7 +8356,16 @@
                       <w:szCs w:val="18"/>
                       <w:lang w:val="es-EC"/>
                     </w:rPr>
-                    <w:t xml:space="preserve"> de la persona puede que se registre información falsa.</w:t>
+                    <w:t>surgir</w:t>
+                  </w:r>
+                  <w:r>
+                    <w:rPr>
+                      <w:rFonts w:ascii="Verdana" w:hAnsi="Verdana"/>
+                      <w:sz w:val="18"/>
+                      <w:szCs w:val="18"/>
+                      <w:lang w:val="es-EC"/>
+                    </w:rPr>
+                    <w:t xml:space="preserve"> la necesidad de más recursos de infraestructura aumentando costos y de una estructura física adecuada para su instalación.</w:t>
                   </w:r>
                 </w:p>
               </w:tc>
@@ -8036,80 +8378,6 @@
                 <w:p>
                   <w:pPr>
                     <w:jc w:val="center"/>
-                  </w:pPr>
-                  <w:r>
-                    <w:rPr>
-                      <w:rFonts w:ascii="Verdana" w:hAnsi="Verdana"/>
-                      <w:sz w:val="18"/>
-                      <w:szCs w:val="18"/>
-                      <w:lang w:val="es-EC"/>
-                    </w:rPr>
-                    <w:t>R00</w:t>
-                  </w:r>
-                  <w:r>
-                    <w:rPr>
-                      <w:rFonts w:ascii="Verdana" w:hAnsi="Verdana"/>
-                      <w:sz w:val="18"/>
-                      <w:szCs w:val="18"/>
-                      <w:lang w:val="es-EC"/>
-                    </w:rPr>
-                    <w:t>8</w:t>
-                  </w:r>
-                </w:p>
-              </w:tc>
-              <w:tc>
-                <w:tcPr>
-                  <w:tcW w:w="7686" w:type="dxa"/>
-                </w:tcPr>
-                <w:p>
-                  <w:pPr>
-                    <w:pStyle w:val="Textoindependiente"/>
-                    <w:jc w:val="both"/>
-                    <w:rPr>
-                      <w:rFonts w:ascii="Verdana" w:hAnsi="Verdana"/>
-                      <w:sz w:val="18"/>
-                      <w:szCs w:val="18"/>
-                      <w:lang w:val="es-EC"/>
-                    </w:rPr>
-                  </w:pPr>
-                  <w:r>
-                    <w:rPr>
-                      <w:rFonts w:ascii="Verdana" w:hAnsi="Verdana"/>
-                      <w:sz w:val="18"/>
-                      <w:szCs w:val="18"/>
-                      <w:lang w:val="es-EC"/>
-                    </w:rPr>
-                    <w:t>Debido a que e</w:t>
-                  </w:r>
-                  <w:r>
-                    <w:rPr>
-                      <w:rFonts w:ascii="Verdana" w:hAnsi="Verdana"/>
-                      <w:sz w:val="18"/>
-                      <w:szCs w:val="18"/>
-                      <w:lang w:val="es-EC"/>
-                    </w:rPr>
-                    <w:t>l sistema web contará con dos únicos perfiles administrador de contenidos y gestor de ventas</w:t>
-                  </w:r>
-                  <w:r>
-                    <w:rPr>
-                      <w:rFonts w:ascii="Verdana" w:hAnsi="Verdana"/>
-                      <w:sz w:val="18"/>
-                      <w:szCs w:val="18"/>
-                      <w:lang w:val="es-EC"/>
-                    </w:rPr>
-                    <w:t xml:space="preserve">, puede ocasionar una aplicación no tan amigable para todos los involucrados puesto que abra sobrecarga de funciones para un empleado, tomando en cuenta que los pedidos serán aceptados o cancelados manualmente.  </w:t>
-                  </w:r>
-                </w:p>
-              </w:tc>
-            </w:tr>
-            <w:tr>
-              <w:tc>
-                <w:tcPr>
-                  <w:tcW w:w="1090" w:type="dxa"/>
-                </w:tcPr>
-                <w:p>
-                  <w:pPr>
-                    <w:jc w:val="center"/>
                     <w:rPr>
                       <w:lang w:val="es-EC"/>
                     </w:rPr>
@@ -8156,43 +8424,7 @@
                       <w:szCs w:val="18"/>
                       <w:lang w:val="es-EC"/>
                     </w:rPr>
-                    <w:t>Debido a que l</w:t>
-                  </w:r>
-                  <w:r>
-                    <w:rPr>
-                      <w:rFonts w:ascii="Verdana" w:hAnsi="Verdana"/>
-                      <w:sz w:val="18"/>
-                      <w:szCs w:val="18"/>
-                      <w:lang w:val="es-EC"/>
-                    </w:rPr>
-                    <w:t>os pedidos se podrán realizar en la plataforma web en el horario establecido por el administrador de la tienda</w:t>
-                  </w:r>
-                  <w:r>
-                    <w:rPr>
-                      <w:rFonts w:ascii="Verdana" w:hAnsi="Verdana"/>
-                      <w:sz w:val="18"/>
-                      <w:szCs w:val="18"/>
-                      <w:lang w:val="es-EC"/>
-                    </w:rPr>
-                    <w:t>, la aplicación podría acumular pedidos fuera de horarios laborales del personal si no son controlados adecuadamente por el administrador, puesto que su disponibilidad estará e</w:t>
-                  </w:r>
-                  <w:r>
-                    <w:rPr>
-                      <w:rFonts w:ascii="Verdana" w:hAnsi="Verdana"/>
-                      <w:sz w:val="18"/>
-                      <w:szCs w:val="18"/>
-                      <w:lang w:val="es-EC"/>
-                    </w:rPr>
-                    <w:t>n</w:t>
-                  </w:r>
-                  <w:r>
-                    <w:rPr>
-                      <w:rFonts w:ascii="Verdana" w:hAnsi="Verdana"/>
-                      <w:sz w:val="18"/>
-                      <w:szCs w:val="18"/>
-                      <w:lang w:val="es-EC"/>
-                    </w:rPr>
-                    <w:t xml:space="preserve"> días por 24 horas.</w:t>
+                    <w:t>Debido a una falta de participación por parte de cliente en cada fase, ocasionaría un producto no alineado con las expectativas tanto del cliente como la organización, afectando a la calidad.</w:t>
                   </w:r>
                 </w:p>
               </w:tc>
@@ -8246,7 +8478,6 @@
                 <w:smallCaps/>
                 <w:lang w:val="es-ES"/>
               </w:rPr>
-              <w:lastRenderedPageBreak/>
               <w:t xml:space="preserve">Cronograma de </w:t>
             </w:r>
             <w:r>
@@ -9549,7 +9780,6 @@
                 <w:szCs w:val="18"/>
               </w:rPr>
             </w:pPr>
-            <w:proofErr w:type="gramStart"/>
             <w:r>
               <w:rPr>
                 <w:rFonts w:ascii="Verdana" w:hAnsi="Verdana"/>
@@ -9560,20 +9790,7 @@
                 <w:sz w:val="18"/>
                 <w:szCs w:val="18"/>
               </w:rPr>
-              <w:t>Total</w:t>
-            </w:r>
-            <w:proofErr w:type="gramEnd"/>
-            <w:r>
-              <w:rPr>
-                <w:rFonts w:ascii="Verdana" w:hAnsi="Verdana"/>
-                <w:b/>
-                <w:bCs/>
-                <w:i/>
-                <w:iCs/>
-                <w:sz w:val="18"/>
-                <w:szCs w:val="18"/>
-              </w:rPr>
-              <w:t xml:space="preserve"> Línea Base</w:t>
+              <w:t>Total Línea Base</w:t>
             </w:r>
           </w:p>
         </w:tc>
@@ -10029,7 +10246,6 @@
                 <w:szCs w:val="18"/>
               </w:rPr>
             </w:pPr>
-            <w:proofErr w:type="gramStart"/>
             <w:r>
               <w:rPr>
                 <w:rFonts w:ascii="Verdana" w:hAnsi="Verdana"/>
@@ -10040,20 +10256,7 @@
                 <w:sz w:val="18"/>
                 <w:szCs w:val="18"/>
               </w:rPr>
-              <w:t>Total</w:t>
-            </w:r>
-            <w:proofErr w:type="gramEnd"/>
-            <w:r>
-              <w:rPr>
-                <w:rFonts w:ascii="Verdana" w:hAnsi="Verdana"/>
-                <w:b/>
-                <w:bCs/>
-                <w:i/>
-                <w:iCs/>
-                <w:sz w:val="18"/>
-                <w:szCs w:val="18"/>
-              </w:rPr>
-              <w:t xml:space="preserve"> Presupuesto</w:t>
+              <w:t>Total Presupuesto</w:t>
             </w:r>
           </w:p>
         </w:tc>
@@ -10128,7 +10331,6 @@
                 <w:smallCaps/>
                 <w:lang w:val="es-ES"/>
               </w:rPr>
-              <w:lastRenderedPageBreak/>
               <w:t xml:space="preserve">Lista de </w:t>
             </w:r>
             <w:r>
@@ -10583,6 +10785,7 @@
                 <w:szCs w:val="18"/>
                 <w:lang w:val="es-EC"/>
               </w:rPr>
+              <w:lastRenderedPageBreak/>
               <w:t>Karina Rocio Sánchez Pucha</w:t>
             </w:r>
           </w:p>
@@ -12219,7 +12422,7 @@
 </file>
 
 <file path=word/endnotes.xml><?xml version="1.0" encoding="utf-8"?>
-<w:endnotes xmlns:wpc="http://schemas.microsoft.com/office/word/2010/wordprocessingCanvas" xmlns:cx="http://schemas.microsoft.com/office/drawing/2014/chartex" xmlns:cx1="http://schemas.microsoft.com/office/drawing/2015/9/8/chartex" xmlns:cx2="http://schemas.microsoft.com/office/drawing/2015/10/21/chartex" xmlns:cx3="http://schemas.microsoft.com/office/drawing/2016/5/9/chartex" xmlns:cx4="http://schemas.microsoft.com/office/drawing/2016/5/10/chartex" xmlns:cx5="http://schemas.microsoft.com/office/drawing/2016/5/11/chartex" xmlns:cx6="http://schemas.microsoft.com/office/drawing/2016/5/12/chartex" xmlns:cx7="http://schemas.microsoft.com/office/drawing/2016/5/13/chartex" xmlns:cx8="http://schemas.microsoft.com/office/drawing/2016/5/14/chartex" xmlns:mc="http://schemas.openxmlformats.org/markup-compatibility/2006" xmlns:aink="http://schemas.microsoft.com/office/drawing/2016/ink" xmlns:am3d="http://schemas.microsoft.com/office/drawing/2017/model3d" xmlns:o="urn:schemas-microsoft-com:office:office" xmlns:r="http://schemas.openxmlformats.org/officeDocument/2006/relationships" xmlns:m="http://schemas.openxmlformats.org/officeDocument/2006/math" xmlns:v="urn:schemas-microsoft-com:vml" xmlns:wp14="http://schemas.microsoft.com/office/word/2010/wordprocessingDrawing" xmlns:wp="http://schemas.openxmlformats.org/drawingml/2006/wordprocessingDrawing" xmlns:w10="urn:schemas-microsoft-com:office:word" xmlns:w="http://schemas.openxmlformats.org/wordprocessingml/2006/main" xmlns:w14="http://schemas.microsoft.com/office/word/2010/wordml" xmlns:w15="http://schemas.microsoft.com/office/word/2012/wordml" xmlns:w16cex="http://schemas.microsoft.com/office/word/2018/wordml/cex" xmlns:w16cid="http://schemas.microsoft.com/office/word/2016/wordml/cid" xmlns:w16="http://schemas.microsoft.com/office/word/2018/wordml" xmlns:w16se="http://schemas.microsoft.com/office/word/2015/wordml/symex" xmlns:wpg="http://schemas.microsoft.com/office/word/2010/wordprocessingGroup" xmlns:wpi="http://schemas.microsoft.com/office/word/2010/wordprocessingInk" xmlns:wne="http://schemas.microsoft.com/office/word/2006/wordml" xmlns:wps="http://schemas.microsoft.com/office/word/2010/wordprocessingShape" mc:Ignorable="w14 w15 w16se w16cid w16 w16cex wp14">
+<w:endnotes xmlns:wpc="http://schemas.microsoft.com/office/word/2010/wordprocessingCanvas" xmlns:cx="http://schemas.microsoft.com/office/drawing/2014/chartex" xmlns:mc="http://schemas.openxmlformats.org/markup-compatibility/2006" xmlns:o="urn:schemas-microsoft-com:office:office" xmlns:r="http://schemas.openxmlformats.org/officeDocument/2006/relationships" xmlns:m="http://schemas.openxmlformats.org/officeDocument/2006/math" xmlns:v="urn:schemas-microsoft-com:vml" xmlns:wp14="http://schemas.microsoft.com/office/word/2010/wordprocessingDrawing" xmlns:wp="http://schemas.openxmlformats.org/drawingml/2006/wordprocessingDrawing" xmlns:w10="urn:schemas-microsoft-com:office:word" xmlns:w="http://schemas.openxmlformats.org/wordprocessingml/2006/main" xmlns:w14="http://schemas.microsoft.com/office/word/2010/wordml" xmlns:w15="http://schemas.microsoft.com/office/word/2012/wordml" xmlns:w16se="http://schemas.microsoft.com/office/word/2015/wordml/symex" xmlns:wpg="http://schemas.microsoft.com/office/word/2010/wordprocessingGroup" xmlns:wpi="http://schemas.microsoft.com/office/word/2010/wordprocessingInk" xmlns:wne="http://schemas.microsoft.com/office/word/2006/wordml" xmlns:wps="http://schemas.microsoft.com/office/word/2010/wordprocessingShape" mc:Ignorable="w14 w15 w16se wp14">
   <w:endnote w:type="separator" w:id="-1">
     <w:p>
       <w:pPr>
@@ -12244,7 +12447,7 @@
 </file>
 
 <file path=word/footer1.xml><?xml version="1.0" encoding="utf-8"?>
-<w:ftr xmlns:wpc="http://schemas.microsoft.com/office/word/2010/wordprocessingCanvas" xmlns:cx="http://schemas.microsoft.com/office/drawing/2014/chartex" xmlns:cx1="http://schemas.microsoft.com/office/drawing/2015/9/8/chartex" xmlns:cx2="http://schemas.microsoft.com/office/drawing/2015/10/21/chartex" xmlns:cx3="http://schemas.microsoft.com/office/drawing/2016/5/9/chartex" xmlns:cx4="http://schemas.microsoft.com/office/drawing/2016/5/10/chartex" xmlns:cx5="http://schemas.microsoft.com/office/drawing/2016/5/11/chartex" xmlns:cx6="http://schemas.microsoft.com/office/drawing/2016/5/12/chartex" xmlns:cx7="http://schemas.microsoft.com/office/drawing/2016/5/13/chartex" xmlns:cx8="http://schemas.microsoft.com/office/drawing/2016/5/14/chartex" xmlns:mc="http://schemas.openxmlformats.org/markup-compatibility/2006" xmlns:aink="http://schemas.microsoft.com/office/drawing/2016/ink" xmlns:am3d="http://schemas.microsoft.com/office/drawing/2017/model3d" xmlns:o="urn:schemas-microsoft-com:office:office" xmlns:r="http://schemas.openxmlformats.org/officeDocument/2006/relationships" xmlns:m="http://schemas.openxmlformats.org/officeDocument/2006/math" xmlns:v="urn:schemas-microsoft-com:vml" xmlns:wp14="http://schemas.microsoft.com/office/word/2010/wordprocessingDrawing" xmlns:wp="http://schemas.openxmlformats.org/drawingml/2006/wordprocessingDrawing" xmlns:w10="urn:schemas-microsoft-com:office:word" xmlns:w="http://schemas.openxmlformats.org/wordprocessingml/2006/main" xmlns:w14="http://schemas.microsoft.com/office/word/2010/wordml" xmlns:w15="http://schemas.microsoft.com/office/word/2012/wordml" xmlns:w16cex="http://schemas.microsoft.com/office/word/2018/wordml/cex" xmlns:w16cid="http://schemas.microsoft.com/office/word/2016/wordml/cid" xmlns:w16="http://schemas.microsoft.com/office/word/2018/wordml" xmlns:w16se="http://schemas.microsoft.com/office/word/2015/wordml/symex" xmlns:wpg="http://schemas.microsoft.com/office/word/2010/wordprocessingGroup" xmlns:wpi="http://schemas.microsoft.com/office/word/2010/wordprocessingInk" xmlns:wne="http://schemas.microsoft.com/office/word/2006/wordml" xmlns:wps="http://schemas.microsoft.com/office/word/2010/wordprocessingShape" mc:Ignorable="w14 w15 w16se w16cid w16 w16cex wp14">
+<w:ftr xmlns:wpc="http://schemas.microsoft.com/office/word/2010/wordprocessingCanvas" xmlns:cx="http://schemas.microsoft.com/office/drawing/2014/chartex" xmlns:mc="http://schemas.openxmlformats.org/markup-compatibility/2006" xmlns:o="urn:schemas-microsoft-com:office:office" xmlns:r="http://schemas.openxmlformats.org/officeDocument/2006/relationships" xmlns:m="http://schemas.openxmlformats.org/officeDocument/2006/math" xmlns:v="urn:schemas-microsoft-com:vml" xmlns:wp14="http://schemas.microsoft.com/office/word/2010/wordprocessingDrawing" xmlns:wp="http://schemas.openxmlformats.org/drawingml/2006/wordprocessingDrawing" xmlns:w10="urn:schemas-microsoft-com:office:word" xmlns:w="http://schemas.openxmlformats.org/wordprocessingml/2006/main" xmlns:w14="http://schemas.microsoft.com/office/word/2010/wordml" xmlns:w15="http://schemas.microsoft.com/office/word/2012/wordml" xmlns:w16se="http://schemas.microsoft.com/office/word/2015/wordml/symex" xmlns:wpg="http://schemas.microsoft.com/office/word/2010/wordprocessingGroup" xmlns:wpi="http://schemas.microsoft.com/office/word/2010/wordprocessingInk" xmlns:wne="http://schemas.microsoft.com/office/word/2006/wordml" xmlns:wps="http://schemas.microsoft.com/office/word/2010/wordprocessingShape" mc:Ignorable="w14 w15 w16se wp14">
   <w:p>
     <w:pPr>
       <w:pStyle w:val="Piedepgina"/>
@@ -12254,7 +12457,7 @@
 </file>
 
 <file path=word/footer2.xml><?xml version="1.0" encoding="utf-8"?>
-<w:ftr xmlns:wpc="http://schemas.microsoft.com/office/word/2010/wordprocessingCanvas" xmlns:cx="http://schemas.microsoft.com/office/drawing/2014/chartex" xmlns:cx1="http://schemas.microsoft.com/office/drawing/2015/9/8/chartex" xmlns:cx2="http://schemas.microsoft.com/office/drawing/2015/10/21/chartex" xmlns:cx3="http://schemas.microsoft.com/office/drawing/2016/5/9/chartex" xmlns:cx4="http://schemas.microsoft.com/office/drawing/2016/5/10/chartex" xmlns:cx5="http://schemas.microsoft.com/office/drawing/2016/5/11/chartex" xmlns:cx6="http://schemas.microsoft.com/office/drawing/2016/5/12/chartex" xmlns:cx7="http://schemas.microsoft.com/office/drawing/2016/5/13/chartex" xmlns:cx8="http://schemas.microsoft.com/office/drawing/2016/5/14/chartex" xmlns:mc="http://schemas.openxmlformats.org/markup-compatibility/2006" xmlns:aink="http://schemas.microsoft.com/office/drawing/2016/ink" xmlns:am3d="http://schemas.microsoft.com/office/drawing/2017/model3d" xmlns:o="urn:schemas-microsoft-com:office:office" xmlns:r="http://schemas.openxmlformats.org/officeDocument/2006/relationships" xmlns:m="http://schemas.openxmlformats.org/officeDocument/2006/math" xmlns:v="urn:schemas-microsoft-com:vml" xmlns:wp14="http://schemas.microsoft.com/office/word/2010/wordprocessingDrawing" xmlns:wp="http://schemas.openxmlformats.org/drawingml/2006/wordprocessingDrawing" xmlns:w10="urn:schemas-microsoft-com:office:word" xmlns:w="http://schemas.openxmlformats.org/wordprocessingml/2006/main" xmlns:w14="http://schemas.microsoft.com/office/word/2010/wordml" xmlns:w15="http://schemas.microsoft.com/office/word/2012/wordml" xmlns:w16cex="http://schemas.microsoft.com/office/word/2018/wordml/cex" xmlns:w16cid="http://schemas.microsoft.com/office/word/2016/wordml/cid" xmlns:w16="http://schemas.microsoft.com/office/word/2018/wordml" xmlns:w16se="http://schemas.microsoft.com/office/word/2015/wordml/symex" xmlns:wpg="http://schemas.microsoft.com/office/word/2010/wordprocessingGroup" xmlns:wpi="http://schemas.microsoft.com/office/word/2010/wordprocessingInk" xmlns:wne="http://schemas.microsoft.com/office/word/2006/wordml" xmlns:wps="http://schemas.microsoft.com/office/word/2010/wordprocessingShape" mc:Ignorable="w14 w15 w16se w16cid w16 w16cex wp14">
+<w:ftr xmlns:wpc="http://schemas.microsoft.com/office/word/2010/wordprocessingCanvas" xmlns:cx="http://schemas.microsoft.com/office/drawing/2014/chartex" xmlns:mc="http://schemas.openxmlformats.org/markup-compatibility/2006" xmlns:o="urn:schemas-microsoft-com:office:office" xmlns:r="http://schemas.openxmlformats.org/officeDocument/2006/relationships" xmlns:m="http://schemas.openxmlformats.org/officeDocument/2006/math" xmlns:v="urn:schemas-microsoft-com:vml" xmlns:wp14="http://schemas.microsoft.com/office/word/2010/wordprocessingDrawing" xmlns:wp="http://schemas.openxmlformats.org/drawingml/2006/wordprocessingDrawing" xmlns:w10="urn:schemas-microsoft-com:office:word" xmlns:w="http://schemas.openxmlformats.org/wordprocessingml/2006/main" xmlns:w14="http://schemas.microsoft.com/office/word/2010/wordml" xmlns:w15="http://schemas.microsoft.com/office/word/2012/wordml" xmlns:w16se="http://schemas.microsoft.com/office/word/2015/wordml/symex" xmlns:wpg="http://schemas.microsoft.com/office/word/2010/wordprocessingGroup" xmlns:wpi="http://schemas.microsoft.com/office/word/2010/wordprocessingInk" xmlns:wne="http://schemas.microsoft.com/office/word/2006/wordml" xmlns:wps="http://schemas.microsoft.com/office/word/2010/wordprocessingShape" mc:Ignorable="w14 w15 w16se wp14">
   <w:tbl>
     <w:tblPr>
       <w:tblW w:w="0" w:type="auto"/>
@@ -12352,7 +12555,7 @@
 </file>
 
 <file path=word/footer3.xml><?xml version="1.0" encoding="utf-8"?>
-<w:ftr xmlns:wpc="http://schemas.microsoft.com/office/word/2010/wordprocessingCanvas" xmlns:cx="http://schemas.microsoft.com/office/drawing/2014/chartex" xmlns:cx1="http://schemas.microsoft.com/office/drawing/2015/9/8/chartex" xmlns:cx2="http://schemas.microsoft.com/office/drawing/2015/10/21/chartex" xmlns:cx3="http://schemas.microsoft.com/office/drawing/2016/5/9/chartex" xmlns:cx4="http://schemas.microsoft.com/office/drawing/2016/5/10/chartex" xmlns:cx5="http://schemas.microsoft.com/office/drawing/2016/5/11/chartex" xmlns:cx6="http://schemas.microsoft.com/office/drawing/2016/5/12/chartex" xmlns:cx7="http://schemas.microsoft.com/office/drawing/2016/5/13/chartex" xmlns:cx8="http://schemas.microsoft.com/office/drawing/2016/5/14/chartex" xmlns:mc="http://schemas.openxmlformats.org/markup-compatibility/2006" xmlns:aink="http://schemas.microsoft.com/office/drawing/2016/ink" xmlns:am3d="http://schemas.microsoft.com/office/drawing/2017/model3d" xmlns:o="urn:schemas-microsoft-com:office:office" xmlns:r="http://schemas.openxmlformats.org/officeDocument/2006/relationships" xmlns:m="http://schemas.openxmlformats.org/officeDocument/2006/math" xmlns:v="urn:schemas-microsoft-com:vml" xmlns:wp14="http://schemas.microsoft.com/office/word/2010/wordprocessingDrawing" xmlns:wp="http://schemas.openxmlformats.org/drawingml/2006/wordprocessingDrawing" xmlns:w10="urn:schemas-microsoft-com:office:word" xmlns:w="http://schemas.openxmlformats.org/wordprocessingml/2006/main" xmlns:w14="http://schemas.microsoft.com/office/word/2010/wordml" xmlns:w15="http://schemas.microsoft.com/office/word/2012/wordml" xmlns:w16cex="http://schemas.microsoft.com/office/word/2018/wordml/cex" xmlns:w16cid="http://schemas.microsoft.com/office/word/2016/wordml/cid" xmlns:w16="http://schemas.microsoft.com/office/word/2018/wordml" xmlns:w16se="http://schemas.microsoft.com/office/word/2015/wordml/symex" xmlns:wpg="http://schemas.microsoft.com/office/word/2010/wordprocessingGroup" xmlns:wpi="http://schemas.microsoft.com/office/word/2010/wordprocessingInk" xmlns:wne="http://schemas.microsoft.com/office/word/2006/wordml" xmlns:wps="http://schemas.microsoft.com/office/word/2010/wordprocessingShape" mc:Ignorable="w14 w15 w16se w16cid w16 w16cex wp14">
+<w:ftr xmlns:wpc="http://schemas.microsoft.com/office/word/2010/wordprocessingCanvas" xmlns:cx="http://schemas.microsoft.com/office/drawing/2014/chartex" xmlns:mc="http://schemas.openxmlformats.org/markup-compatibility/2006" xmlns:o="urn:schemas-microsoft-com:office:office" xmlns:r="http://schemas.openxmlformats.org/officeDocument/2006/relationships" xmlns:m="http://schemas.openxmlformats.org/officeDocument/2006/math" xmlns:v="urn:schemas-microsoft-com:vml" xmlns:wp14="http://schemas.microsoft.com/office/word/2010/wordprocessingDrawing" xmlns:wp="http://schemas.openxmlformats.org/drawingml/2006/wordprocessingDrawing" xmlns:w10="urn:schemas-microsoft-com:office:word" xmlns:w="http://schemas.openxmlformats.org/wordprocessingml/2006/main" xmlns:w14="http://schemas.microsoft.com/office/word/2010/wordml" xmlns:w15="http://schemas.microsoft.com/office/word/2012/wordml" xmlns:w16se="http://schemas.microsoft.com/office/word/2015/wordml/symex" xmlns:wpg="http://schemas.microsoft.com/office/word/2010/wordprocessingGroup" xmlns:wpi="http://schemas.microsoft.com/office/word/2010/wordprocessingInk" xmlns:wne="http://schemas.microsoft.com/office/word/2006/wordml" xmlns:wps="http://schemas.microsoft.com/office/word/2010/wordprocessingShape" mc:Ignorable="w14 w15 w16se wp14">
   <w:tbl>
     <w:tblPr>
       <w:tblW w:w="0" w:type="auto"/>
@@ -12383,9 +12586,9 @@
               <w:lang w:val="pt-BR"/>
             </w:rPr>
           </w:pPr>
-          <w:bookmarkStart w:id="0" w:name="OLE_LINK1"/>
-          <w:bookmarkStart w:id="1" w:name="OLE_LINK2"/>
-          <w:bookmarkStart w:id="2" w:name="OLE_LINK6"/>
+          <w:bookmarkStart w:id="1" w:name="OLE_LINK1"/>
+          <w:bookmarkStart w:id="2" w:name="OLE_LINK2"/>
+          <w:bookmarkStart w:id="3" w:name="OLE_LINK6"/>
           <w:r>
             <w:rPr>
               <w:rFonts w:ascii="Verdana" w:hAnsi="Verdana"/>
@@ -12478,14 +12681,14 @@
       </w:rPr>
     </w:pPr>
   </w:p>
-  <w:bookmarkEnd w:id="0"/>
   <w:bookmarkEnd w:id="1"/>
   <w:bookmarkEnd w:id="2"/>
+  <w:bookmarkEnd w:id="3"/>
 </w:ftr>
 </file>
 
 <file path=word/footnotes.xml><?xml version="1.0" encoding="utf-8"?>
-<w:footnotes xmlns:wpc="http://schemas.microsoft.com/office/word/2010/wordprocessingCanvas" xmlns:cx="http://schemas.microsoft.com/office/drawing/2014/chartex" xmlns:cx1="http://schemas.microsoft.com/office/drawing/2015/9/8/chartex" xmlns:cx2="http://schemas.microsoft.com/office/drawing/2015/10/21/chartex" xmlns:cx3="http://schemas.microsoft.com/office/drawing/2016/5/9/chartex" xmlns:cx4="http://schemas.microsoft.com/office/drawing/2016/5/10/chartex" xmlns:cx5="http://schemas.microsoft.com/office/drawing/2016/5/11/chartex" xmlns:cx6="http://schemas.microsoft.com/office/drawing/2016/5/12/chartex" xmlns:cx7="http://schemas.microsoft.com/office/drawing/2016/5/13/chartex" xmlns:cx8="http://schemas.microsoft.com/office/drawing/2016/5/14/chartex" xmlns:mc="http://schemas.openxmlformats.org/markup-compatibility/2006" xmlns:aink="http://schemas.microsoft.com/office/drawing/2016/ink" xmlns:am3d="http://schemas.microsoft.com/office/drawing/2017/model3d" xmlns:o="urn:schemas-microsoft-com:office:office" xmlns:r="http://schemas.openxmlformats.org/officeDocument/2006/relationships" xmlns:m="http://schemas.openxmlformats.org/officeDocument/2006/math" xmlns:v="urn:schemas-microsoft-com:vml" xmlns:wp14="http://schemas.microsoft.com/office/word/2010/wordprocessingDrawing" xmlns:wp="http://schemas.openxmlformats.org/drawingml/2006/wordprocessingDrawing" xmlns:w10="urn:schemas-microsoft-com:office:word" xmlns:w="http://schemas.openxmlformats.org/wordprocessingml/2006/main" xmlns:w14="http://schemas.microsoft.com/office/word/2010/wordml" xmlns:w15="http://schemas.microsoft.com/office/word/2012/wordml" xmlns:w16cex="http://schemas.microsoft.com/office/word/2018/wordml/cex" xmlns:w16cid="http://schemas.microsoft.com/office/word/2016/wordml/cid" xmlns:w16="http://schemas.microsoft.com/office/word/2018/wordml" xmlns:w16se="http://schemas.microsoft.com/office/word/2015/wordml/symex" xmlns:wpg="http://schemas.microsoft.com/office/word/2010/wordprocessingGroup" xmlns:wpi="http://schemas.microsoft.com/office/word/2010/wordprocessingInk" xmlns:wne="http://schemas.microsoft.com/office/word/2006/wordml" xmlns:wps="http://schemas.microsoft.com/office/word/2010/wordprocessingShape" mc:Ignorable="w14 w15 w16se w16cid w16 w16cex wp14">
+<w:footnotes xmlns:wpc="http://schemas.microsoft.com/office/word/2010/wordprocessingCanvas" xmlns:cx="http://schemas.microsoft.com/office/drawing/2014/chartex" xmlns:mc="http://schemas.openxmlformats.org/markup-compatibility/2006" xmlns:o="urn:schemas-microsoft-com:office:office" xmlns:r="http://schemas.openxmlformats.org/officeDocument/2006/relationships" xmlns:m="http://schemas.openxmlformats.org/officeDocument/2006/math" xmlns:v="urn:schemas-microsoft-com:vml" xmlns:wp14="http://schemas.microsoft.com/office/word/2010/wordprocessingDrawing" xmlns:wp="http://schemas.openxmlformats.org/drawingml/2006/wordprocessingDrawing" xmlns:w10="urn:schemas-microsoft-com:office:word" xmlns:w="http://schemas.openxmlformats.org/wordprocessingml/2006/main" xmlns:w14="http://schemas.microsoft.com/office/word/2010/wordml" xmlns:w15="http://schemas.microsoft.com/office/word/2012/wordml" xmlns:w16se="http://schemas.microsoft.com/office/word/2015/wordml/symex" xmlns:wpg="http://schemas.microsoft.com/office/word/2010/wordprocessingGroup" xmlns:wpi="http://schemas.microsoft.com/office/word/2010/wordprocessingInk" xmlns:wne="http://schemas.microsoft.com/office/word/2006/wordml" xmlns:wps="http://schemas.microsoft.com/office/word/2010/wordprocessingShape" mc:Ignorable="w14 w15 w16se wp14">
   <w:footnote w:type="separator" w:id="-1">
     <w:p>
       <w:pPr>
@@ -12510,7 +12713,7 @@
 </file>
 
 <file path=word/header1.xml><?xml version="1.0" encoding="utf-8"?>
-<w:hdr xmlns:wpc="http://schemas.microsoft.com/office/word/2010/wordprocessingCanvas" xmlns:cx="http://schemas.microsoft.com/office/drawing/2014/chartex" xmlns:cx1="http://schemas.microsoft.com/office/drawing/2015/9/8/chartex" xmlns:cx2="http://schemas.microsoft.com/office/drawing/2015/10/21/chartex" xmlns:cx3="http://schemas.microsoft.com/office/drawing/2016/5/9/chartex" xmlns:cx4="http://schemas.microsoft.com/office/drawing/2016/5/10/chartex" xmlns:cx5="http://schemas.microsoft.com/office/drawing/2016/5/11/chartex" xmlns:cx6="http://schemas.microsoft.com/office/drawing/2016/5/12/chartex" xmlns:cx7="http://schemas.microsoft.com/office/drawing/2016/5/13/chartex" xmlns:cx8="http://schemas.microsoft.com/office/drawing/2016/5/14/chartex" xmlns:mc="http://schemas.openxmlformats.org/markup-compatibility/2006" xmlns:aink="http://schemas.microsoft.com/office/drawing/2016/ink" xmlns:am3d="http://schemas.microsoft.com/office/drawing/2017/model3d" xmlns:o="urn:schemas-microsoft-com:office:office" xmlns:r="http://schemas.openxmlformats.org/officeDocument/2006/relationships" xmlns:m="http://schemas.openxmlformats.org/officeDocument/2006/math" xmlns:v="urn:schemas-microsoft-com:vml" xmlns:wp14="http://schemas.microsoft.com/office/word/2010/wordprocessingDrawing" xmlns:wp="http://schemas.openxmlformats.org/drawingml/2006/wordprocessingDrawing" xmlns:w10="urn:schemas-microsoft-com:office:word" xmlns:w="http://schemas.openxmlformats.org/wordprocessingml/2006/main" xmlns:w14="http://schemas.microsoft.com/office/word/2010/wordml" xmlns:w15="http://schemas.microsoft.com/office/word/2012/wordml" xmlns:w16cex="http://schemas.microsoft.com/office/word/2018/wordml/cex" xmlns:w16cid="http://schemas.microsoft.com/office/word/2016/wordml/cid" xmlns:w16="http://schemas.microsoft.com/office/word/2018/wordml" xmlns:w16se="http://schemas.microsoft.com/office/word/2015/wordml/symex" xmlns:wpg="http://schemas.microsoft.com/office/word/2010/wordprocessingGroup" xmlns:wpi="http://schemas.microsoft.com/office/word/2010/wordprocessingInk" xmlns:wne="http://schemas.microsoft.com/office/word/2006/wordml" xmlns:wps="http://schemas.microsoft.com/office/word/2010/wordprocessingShape" mc:Ignorable="w14 w15 w16se w16cid w16 w16cex wp14">
+<w:hdr xmlns:wpc="http://schemas.microsoft.com/office/word/2010/wordprocessingCanvas" xmlns:cx="http://schemas.microsoft.com/office/drawing/2014/chartex" xmlns:mc="http://schemas.openxmlformats.org/markup-compatibility/2006" xmlns:o="urn:schemas-microsoft-com:office:office" xmlns:r="http://schemas.openxmlformats.org/officeDocument/2006/relationships" xmlns:m="http://schemas.openxmlformats.org/officeDocument/2006/math" xmlns:v="urn:schemas-microsoft-com:vml" xmlns:wp14="http://schemas.microsoft.com/office/word/2010/wordprocessingDrawing" xmlns:wp="http://schemas.openxmlformats.org/drawingml/2006/wordprocessingDrawing" xmlns:w10="urn:schemas-microsoft-com:office:word" xmlns:w="http://schemas.openxmlformats.org/wordprocessingml/2006/main" xmlns:w14="http://schemas.microsoft.com/office/word/2010/wordml" xmlns:w15="http://schemas.microsoft.com/office/word/2012/wordml" xmlns:w16se="http://schemas.microsoft.com/office/word/2015/wordml/symex" xmlns:wpg="http://schemas.microsoft.com/office/word/2010/wordprocessingGroup" xmlns:wpi="http://schemas.microsoft.com/office/word/2010/wordprocessingInk" xmlns:wne="http://schemas.microsoft.com/office/word/2006/wordml" xmlns:wps="http://schemas.microsoft.com/office/word/2010/wordprocessingShape" mc:Ignorable="w14 w15 w16se wp14">
   <w:p>
     <w:pPr>
       <w:pStyle w:val="Encabezado"/>
@@ -12548,7 +12751,7 @@
 </file>
 
 <file path=word/header2.xml><?xml version="1.0" encoding="utf-8"?>
-<w:hdr xmlns:wpc="http://schemas.microsoft.com/office/word/2010/wordprocessingCanvas" xmlns:cx="http://schemas.microsoft.com/office/drawing/2014/chartex" xmlns:cx1="http://schemas.microsoft.com/office/drawing/2015/9/8/chartex" xmlns:cx2="http://schemas.microsoft.com/office/drawing/2015/10/21/chartex" xmlns:cx3="http://schemas.microsoft.com/office/drawing/2016/5/9/chartex" xmlns:cx4="http://schemas.microsoft.com/office/drawing/2016/5/10/chartex" xmlns:cx5="http://schemas.microsoft.com/office/drawing/2016/5/11/chartex" xmlns:cx6="http://schemas.microsoft.com/office/drawing/2016/5/12/chartex" xmlns:cx7="http://schemas.microsoft.com/office/drawing/2016/5/13/chartex" xmlns:cx8="http://schemas.microsoft.com/office/drawing/2016/5/14/chartex" xmlns:mc="http://schemas.openxmlformats.org/markup-compatibility/2006" xmlns:aink="http://schemas.microsoft.com/office/drawing/2016/ink" xmlns:am3d="http://schemas.microsoft.com/office/drawing/2017/model3d" xmlns:o="urn:schemas-microsoft-com:office:office" xmlns:r="http://schemas.openxmlformats.org/officeDocument/2006/relationships" xmlns:m="http://schemas.openxmlformats.org/officeDocument/2006/math" xmlns:v="urn:schemas-microsoft-com:vml" xmlns:wp14="http://schemas.microsoft.com/office/word/2010/wordprocessingDrawing" xmlns:wp="http://schemas.openxmlformats.org/drawingml/2006/wordprocessingDrawing" xmlns:w10="urn:schemas-microsoft-com:office:word" xmlns:w="http://schemas.openxmlformats.org/wordprocessingml/2006/main" xmlns:w14="http://schemas.microsoft.com/office/word/2010/wordml" xmlns:w15="http://schemas.microsoft.com/office/word/2012/wordml" xmlns:w16cex="http://schemas.microsoft.com/office/word/2018/wordml/cex" xmlns:w16cid="http://schemas.microsoft.com/office/word/2016/wordml/cid" xmlns:w16="http://schemas.microsoft.com/office/word/2018/wordml" xmlns:w16se="http://schemas.microsoft.com/office/word/2015/wordml/symex" xmlns:wpg="http://schemas.microsoft.com/office/word/2010/wordprocessingGroup" xmlns:wpi="http://schemas.microsoft.com/office/word/2010/wordprocessingInk" xmlns:wne="http://schemas.microsoft.com/office/word/2006/wordml" xmlns:wps="http://schemas.microsoft.com/office/word/2010/wordprocessingShape" mc:Ignorable="w14 w15 w16se w16cid w16 w16cex wp14">
+<w:hdr xmlns:wpc="http://schemas.microsoft.com/office/word/2010/wordprocessingCanvas" xmlns:cx="http://schemas.microsoft.com/office/drawing/2014/chartex" xmlns:mc="http://schemas.openxmlformats.org/markup-compatibility/2006" xmlns:o="urn:schemas-microsoft-com:office:office" xmlns:r="http://schemas.openxmlformats.org/officeDocument/2006/relationships" xmlns:m="http://schemas.openxmlformats.org/officeDocument/2006/math" xmlns:v="urn:schemas-microsoft-com:vml" xmlns:wp14="http://schemas.microsoft.com/office/word/2010/wordprocessingDrawing" xmlns:wp="http://schemas.openxmlformats.org/drawingml/2006/wordprocessingDrawing" xmlns:w10="urn:schemas-microsoft-com:office:word" xmlns:w="http://schemas.openxmlformats.org/wordprocessingml/2006/main" xmlns:w14="http://schemas.microsoft.com/office/word/2010/wordml" xmlns:w15="http://schemas.microsoft.com/office/word/2012/wordml" xmlns:w16se="http://schemas.microsoft.com/office/word/2015/wordml/symex" xmlns:wpg="http://schemas.microsoft.com/office/word/2010/wordprocessingGroup" xmlns:wpi="http://schemas.microsoft.com/office/word/2010/wordprocessingInk" xmlns:wne="http://schemas.microsoft.com/office/word/2006/wordml" xmlns:wps="http://schemas.microsoft.com/office/word/2010/wordprocessingShape" mc:Ignorable="w14 w15 w16se wp14">
   <w:tbl>
     <w:tblPr>
       <w:tblW w:w="9180" w:type="dxa"/>
@@ -12683,7 +12886,7 @@
 </file>
 
 <file path=word/header3.xml><?xml version="1.0" encoding="utf-8"?>
-<w:hdr xmlns:wpc="http://schemas.microsoft.com/office/word/2010/wordprocessingCanvas" xmlns:cx="http://schemas.microsoft.com/office/drawing/2014/chartex" xmlns:cx1="http://schemas.microsoft.com/office/drawing/2015/9/8/chartex" xmlns:cx2="http://schemas.microsoft.com/office/drawing/2015/10/21/chartex" xmlns:cx3="http://schemas.microsoft.com/office/drawing/2016/5/9/chartex" xmlns:cx4="http://schemas.microsoft.com/office/drawing/2016/5/10/chartex" xmlns:cx5="http://schemas.microsoft.com/office/drawing/2016/5/11/chartex" xmlns:cx6="http://schemas.microsoft.com/office/drawing/2016/5/12/chartex" xmlns:cx7="http://schemas.microsoft.com/office/drawing/2016/5/13/chartex" xmlns:cx8="http://schemas.microsoft.com/office/drawing/2016/5/14/chartex" xmlns:mc="http://schemas.openxmlformats.org/markup-compatibility/2006" xmlns:aink="http://schemas.microsoft.com/office/drawing/2016/ink" xmlns:am3d="http://schemas.microsoft.com/office/drawing/2017/model3d" xmlns:o="urn:schemas-microsoft-com:office:office" xmlns:r="http://schemas.openxmlformats.org/officeDocument/2006/relationships" xmlns:m="http://schemas.openxmlformats.org/officeDocument/2006/math" xmlns:v="urn:schemas-microsoft-com:vml" xmlns:wp14="http://schemas.microsoft.com/office/word/2010/wordprocessingDrawing" xmlns:wp="http://schemas.openxmlformats.org/drawingml/2006/wordprocessingDrawing" xmlns:w10="urn:schemas-microsoft-com:office:word" xmlns:w="http://schemas.openxmlformats.org/wordprocessingml/2006/main" xmlns:w14="http://schemas.microsoft.com/office/word/2010/wordml" xmlns:w15="http://schemas.microsoft.com/office/word/2012/wordml" xmlns:w16cex="http://schemas.microsoft.com/office/word/2018/wordml/cex" xmlns:w16cid="http://schemas.microsoft.com/office/word/2016/wordml/cid" xmlns:w16="http://schemas.microsoft.com/office/word/2018/wordml" xmlns:w16se="http://schemas.microsoft.com/office/word/2015/wordml/symex" xmlns:wpg="http://schemas.microsoft.com/office/word/2010/wordprocessingGroup" xmlns:wpi="http://schemas.microsoft.com/office/word/2010/wordprocessingInk" xmlns:wne="http://schemas.microsoft.com/office/word/2006/wordml" xmlns:wps="http://schemas.microsoft.com/office/word/2010/wordprocessingShape" mc:Ignorable="w14 w15 w16se w16cid w16 w16cex wp14">
+<w:hdr xmlns:wpc="http://schemas.microsoft.com/office/word/2010/wordprocessingCanvas" xmlns:cx="http://schemas.microsoft.com/office/drawing/2014/chartex" xmlns:mc="http://schemas.openxmlformats.org/markup-compatibility/2006" xmlns:o="urn:schemas-microsoft-com:office:office" xmlns:r="http://schemas.openxmlformats.org/officeDocument/2006/relationships" xmlns:m="http://schemas.openxmlformats.org/officeDocument/2006/math" xmlns:v="urn:schemas-microsoft-com:vml" xmlns:wp14="http://schemas.microsoft.com/office/word/2010/wordprocessingDrawing" xmlns:wp="http://schemas.openxmlformats.org/drawingml/2006/wordprocessingDrawing" xmlns:w10="urn:schemas-microsoft-com:office:word" xmlns:w="http://schemas.openxmlformats.org/wordprocessingml/2006/main" xmlns:w14="http://schemas.microsoft.com/office/word/2010/wordml" xmlns:w15="http://schemas.microsoft.com/office/word/2012/wordml" xmlns:w16se="http://schemas.microsoft.com/office/word/2015/wordml/symex" xmlns:wpg="http://schemas.microsoft.com/office/word/2010/wordprocessingGroup" xmlns:wpi="http://schemas.microsoft.com/office/word/2010/wordprocessingInk" xmlns:wne="http://schemas.microsoft.com/office/word/2006/wordml" xmlns:wps="http://schemas.microsoft.com/office/word/2010/wordprocessingShape" mc:Ignorable="w14 w15 w16se wp14">
   <w:tbl>
     <w:tblPr>
       <w:tblW w:w="9180" w:type="dxa"/>
@@ -12879,7 +13082,7 @@
 </file>
 
 <file path=word/numbering.xml><?xml version="1.0" encoding="utf-8"?>
-<w:numbering xmlns:wpc="http://schemas.microsoft.com/office/word/2010/wordprocessingCanvas" xmlns:cx="http://schemas.microsoft.com/office/drawing/2014/chartex" xmlns:cx1="http://schemas.microsoft.com/office/drawing/2015/9/8/chartex" xmlns:cx2="http://schemas.microsoft.com/office/drawing/2015/10/21/chartex" xmlns:cx3="http://schemas.microsoft.com/office/drawing/2016/5/9/chartex" xmlns:cx4="http://schemas.microsoft.com/office/drawing/2016/5/10/chartex" xmlns:cx5="http://schemas.microsoft.com/office/drawing/2016/5/11/chartex" xmlns:cx6="http://schemas.microsoft.com/office/drawing/2016/5/12/chartex" xmlns:cx7="http://schemas.microsoft.com/office/drawing/2016/5/13/chartex" xmlns:cx8="http://schemas.microsoft.com/office/drawing/2016/5/14/chartex" xmlns:mc="http://schemas.openxmlformats.org/markup-compatibility/2006" xmlns:aink="http://schemas.microsoft.com/office/drawing/2016/ink" xmlns:am3d="http://schemas.microsoft.com/office/drawing/2017/model3d" xmlns:o="urn:schemas-microsoft-com:office:office" xmlns:r="http://schemas.openxmlformats.org/officeDocument/2006/relationships" xmlns:m="http://schemas.openxmlformats.org/officeDocument/2006/math" xmlns:v="urn:schemas-microsoft-com:vml" xmlns:wp14="http://schemas.microsoft.com/office/word/2010/wordprocessingDrawing" xmlns:wp="http://schemas.openxmlformats.org/drawingml/2006/wordprocessingDrawing" xmlns:w10="urn:schemas-microsoft-com:office:word" xmlns:w="http://schemas.openxmlformats.org/wordprocessingml/2006/main" xmlns:w14="http://schemas.microsoft.com/office/word/2010/wordml" xmlns:w15="http://schemas.microsoft.com/office/word/2012/wordml" xmlns:w16cex="http://schemas.microsoft.com/office/word/2018/wordml/cex" xmlns:w16cid="http://schemas.microsoft.com/office/word/2016/wordml/cid" xmlns:w16="http://schemas.microsoft.com/office/word/2018/wordml" xmlns:w16se="http://schemas.microsoft.com/office/word/2015/wordml/symex" xmlns:wpg="http://schemas.microsoft.com/office/word/2010/wordprocessingGroup" xmlns:wpi="http://schemas.microsoft.com/office/word/2010/wordprocessingInk" xmlns:wne="http://schemas.microsoft.com/office/word/2006/wordml" xmlns:wps="http://schemas.microsoft.com/office/word/2010/wordprocessingShape" mc:Ignorable="w14 w15 w16se w16cid w16 w16cex wp14">
+<w:numbering xmlns:wpc="http://schemas.microsoft.com/office/word/2010/wordprocessingCanvas" xmlns:cx="http://schemas.microsoft.com/office/drawing/2014/chartex" xmlns:mc="http://schemas.openxmlformats.org/markup-compatibility/2006" xmlns:o="urn:schemas-microsoft-com:office:office" xmlns:r="http://schemas.openxmlformats.org/officeDocument/2006/relationships" xmlns:m="http://schemas.openxmlformats.org/officeDocument/2006/math" xmlns:v="urn:schemas-microsoft-com:vml" xmlns:wp14="http://schemas.microsoft.com/office/word/2010/wordprocessingDrawing" xmlns:wp="http://schemas.openxmlformats.org/drawingml/2006/wordprocessingDrawing" xmlns:w10="urn:schemas-microsoft-com:office:word" xmlns:w="http://schemas.openxmlformats.org/wordprocessingml/2006/main" xmlns:w14="http://schemas.microsoft.com/office/word/2010/wordml" xmlns:w15="http://schemas.microsoft.com/office/word/2012/wordml" xmlns:w16se="http://schemas.microsoft.com/office/word/2015/wordml/symex" xmlns:wpg="http://schemas.microsoft.com/office/word/2010/wordprocessingGroup" xmlns:wpi="http://schemas.microsoft.com/office/word/2010/wordprocessingInk" xmlns:wne="http://schemas.microsoft.com/office/word/2006/wordml" xmlns:wps="http://schemas.microsoft.com/office/word/2010/wordprocessingShape" mc:Ignorable="w14 w15 w16se wp14">
   <w:abstractNum w:abstractNumId="0" w15:restartNumberingAfterBreak="0">
     <w:nsid w:val="0B66709E"/>
     <w:multiLevelType w:val="singleLevel"/>
@@ -14065,7 +14268,7 @@
 </file>
 
 <file path=word/styles.xml><?xml version="1.0" encoding="utf-8"?>
-<w:styles xmlns:mc="http://schemas.openxmlformats.org/markup-compatibility/2006" xmlns:r="http://schemas.openxmlformats.org/officeDocument/2006/relationships" xmlns:w="http://schemas.openxmlformats.org/wordprocessingml/2006/main" xmlns:w14="http://schemas.microsoft.com/office/word/2010/wordml" xmlns:w15="http://schemas.microsoft.com/office/word/2012/wordml" xmlns:w16cex="http://schemas.microsoft.com/office/word/2018/wordml/cex" xmlns:w16cid="http://schemas.microsoft.com/office/word/2016/wordml/cid" xmlns:w16="http://schemas.microsoft.com/office/word/2018/wordml" xmlns:w16se="http://schemas.microsoft.com/office/word/2015/wordml/symex" mc:Ignorable="w14 w15 w16se w16cid w16 w16cex">
+<w:styles xmlns:mc="http://schemas.openxmlformats.org/markup-compatibility/2006" xmlns:r="http://schemas.openxmlformats.org/officeDocument/2006/relationships" xmlns:w="http://schemas.openxmlformats.org/wordprocessingml/2006/main" xmlns:w14="http://schemas.microsoft.com/office/word/2010/wordml" xmlns:w15="http://schemas.microsoft.com/office/word/2012/wordml" xmlns:w16se="http://schemas.microsoft.com/office/word/2015/wordml/symex" mc:Ignorable="w14 w15 w16se">
   <w:docDefaults>
     <w:rPrDefault>
       <w:rPr>
@@ -14075,7 +14278,7 @@
     </w:rPrDefault>
     <w:pPrDefault/>
   </w:docDefaults>
-  <w:latentStyles w:defLockedState="0" w:defUIPriority="0" w:defSemiHidden="0" w:defUnhideWhenUsed="0" w:defQFormat="0" w:count="376">
+  <w:latentStyles w:defLockedState="0" w:defUIPriority="0" w:defSemiHidden="0" w:defUnhideWhenUsed="0" w:defQFormat="0" w:count="371">
     <w:lsdException w:name="Normal" w:qFormat="1"/>
     <w:lsdException w:name="heading 1" w:qFormat="1"/>
     <w:lsdException w:name="heading 2" w:qFormat="1"/>
@@ -14094,6 +14297,7 @@
     <w:lsdException w:name="Emphasis" w:qFormat="1"/>
     <w:lsdException w:name="HTML Keyboard" w:semiHidden="1" w:unhideWhenUsed="1"/>
     <w:lsdException w:name="HTML Variable" w:semiHidden="1" w:unhideWhenUsed="1"/>
+    <w:lsdException w:name="Normal Table" w:semiHidden="1" w:unhideWhenUsed="1"/>
     <w:lsdException w:name="annotation subject" w:semiHidden="1" w:unhideWhenUsed="1"/>
     <w:lsdException w:name="No List" w:semiHidden="1" w:unhideWhenUsed="1"/>
     <w:lsdException w:name="Outline List 1" w:semiHidden="1" w:unhideWhenUsed="1"/>
@@ -14136,8 +14340,11 @@
     <w:lsdException w:name="Table Contemporary" w:semiHidden="1" w:unhideWhenUsed="1"/>
     <w:lsdException w:name="Table Elegant" w:semiHidden="1" w:unhideWhenUsed="1"/>
     <w:lsdException w:name="Table Professional" w:semiHidden="1" w:unhideWhenUsed="1"/>
+    <w:lsdException w:name="Table Subtle 1" w:semiHidden="1" w:unhideWhenUsed="1"/>
     <w:lsdException w:name="Table Subtle 2" w:semiHidden="1" w:unhideWhenUsed="1"/>
     <w:lsdException w:name="Table Web 1" w:semiHidden="1" w:unhideWhenUsed="1"/>
+    <w:lsdException w:name="Table Web 2" w:semiHidden="1" w:unhideWhenUsed="1"/>
+    <w:lsdException w:name="Table Web 3" w:semiHidden="1" w:unhideWhenUsed="1"/>
     <w:lsdException w:name="Balloon Text" w:semiHidden="1" w:unhideWhenUsed="1"/>
     <w:lsdException w:name="Table Theme" w:semiHidden="1" w:unhideWhenUsed="1"/>
     <w:lsdException w:name="Placeholder Text" w:semiHidden="1" w:uiPriority="99"/>
@@ -14355,11 +14562,6 @@
     <w:lsdException w:name="List Table 5 Dark Accent 6" w:uiPriority="50"/>
     <w:lsdException w:name="List Table 6 Colorful Accent 6" w:uiPriority="51"/>
     <w:lsdException w:name="List Table 7 Colorful Accent 6" w:uiPriority="52"/>
-    <w:lsdException w:name="Mention" w:semiHidden="1" w:uiPriority="99" w:unhideWhenUsed="1"/>
-    <w:lsdException w:name="Smart Hyperlink" w:semiHidden="1" w:uiPriority="99" w:unhideWhenUsed="1"/>
-    <w:lsdException w:name="Hashtag" w:semiHidden="1" w:uiPriority="99" w:unhideWhenUsed="1"/>
-    <w:lsdException w:name="Unresolved Mention" w:semiHidden="1" w:uiPriority="99" w:unhideWhenUsed="1"/>
-    <w:lsdException w:name="Smart Link" w:semiHidden="1" w:uiPriority="99" w:unhideWhenUsed="1"/>
   </w:latentStyles>
   <w:style w:type="paragraph" w:default="1" w:styleId="Normal">
     <w:name w:val="Normal"/>
@@ -14943,7 +15145,7 @@
 </file>
 
 <file path=customXml/itemProps1.xml><?xml version="1.0" encoding="utf-8"?>
-<ds:datastoreItem xmlns:ds="http://schemas.openxmlformats.org/officeDocument/2006/customXml" ds:itemID="{DF016F84-D2A1-4D74-ADF4-404008A27EC0}">
+<ds:datastoreItem xmlns:ds="http://schemas.openxmlformats.org/officeDocument/2006/customXml" ds:itemID="{2369479C-438B-48AB-81A3-FBEE5CBF84C7}">
   <ds:schemaRefs>
     <ds:schemaRef ds:uri="http://schemas.openxmlformats.org/officeDocument/2006/bibliography"/>
   </ds:schemaRefs>

</xml_diff>

<commit_message>
Actualizacion de cronograma de ejecución con la planificación del diagrama de gantt
</commit_message>
<xml_diff>
--- a/FGPR_010_06 - Acta de Constitución del Proyecto.docx
+++ b/FGPR_010_06 - Acta de Constitución del Proyecto.docx
@@ -1,6 +1,6 @@
 
 <file path=word/document.xml><?xml version="1.0" encoding="utf-8"?>
-<w:document xmlns:wpc="http://schemas.microsoft.com/office/word/2010/wordprocessingCanvas" xmlns:cx="http://schemas.microsoft.com/office/drawing/2014/chartex" xmlns:mc="http://schemas.openxmlformats.org/markup-compatibility/2006" xmlns:o="urn:schemas-microsoft-com:office:office" xmlns:r="http://schemas.openxmlformats.org/officeDocument/2006/relationships" xmlns:m="http://schemas.openxmlformats.org/officeDocument/2006/math" xmlns:v="urn:schemas-microsoft-com:vml" xmlns:wp14="http://schemas.microsoft.com/office/word/2010/wordprocessingDrawing" xmlns:wp="http://schemas.openxmlformats.org/drawingml/2006/wordprocessingDrawing" xmlns:w10="urn:schemas-microsoft-com:office:word" xmlns:w="http://schemas.openxmlformats.org/wordprocessingml/2006/main" xmlns:w14="http://schemas.microsoft.com/office/word/2010/wordml" xmlns:w15="http://schemas.microsoft.com/office/word/2012/wordml" xmlns:w16se="http://schemas.microsoft.com/office/word/2015/wordml/symex" xmlns:wpg="http://schemas.microsoft.com/office/word/2010/wordprocessingGroup" xmlns:wpi="http://schemas.microsoft.com/office/word/2010/wordprocessingInk" xmlns:wne="http://schemas.microsoft.com/office/word/2006/wordml" xmlns:wps="http://schemas.microsoft.com/office/word/2010/wordprocessingShape" mc:Ignorable="w14 w15 w16se wp14">
+<w:document xmlns:wpc="http://schemas.microsoft.com/office/word/2010/wordprocessingCanvas" xmlns:cx="http://schemas.microsoft.com/office/drawing/2014/chartex" xmlns:cx1="http://schemas.microsoft.com/office/drawing/2015/9/8/chartex" xmlns:cx2="http://schemas.microsoft.com/office/drawing/2015/10/21/chartex" xmlns:cx3="http://schemas.microsoft.com/office/drawing/2016/5/9/chartex" xmlns:cx4="http://schemas.microsoft.com/office/drawing/2016/5/10/chartex" xmlns:cx5="http://schemas.microsoft.com/office/drawing/2016/5/11/chartex" xmlns:cx6="http://schemas.microsoft.com/office/drawing/2016/5/12/chartex" xmlns:cx7="http://schemas.microsoft.com/office/drawing/2016/5/13/chartex" xmlns:cx8="http://schemas.microsoft.com/office/drawing/2016/5/14/chartex" xmlns:mc="http://schemas.openxmlformats.org/markup-compatibility/2006" xmlns:aink="http://schemas.microsoft.com/office/drawing/2016/ink" xmlns:am3d="http://schemas.microsoft.com/office/drawing/2017/model3d" xmlns:o="urn:schemas-microsoft-com:office:office" xmlns:r="http://schemas.openxmlformats.org/officeDocument/2006/relationships" xmlns:m="http://schemas.openxmlformats.org/officeDocument/2006/math" xmlns:v="urn:schemas-microsoft-com:vml" xmlns:wp14="http://schemas.microsoft.com/office/word/2010/wordprocessingDrawing" xmlns:wp="http://schemas.openxmlformats.org/drawingml/2006/wordprocessingDrawing" xmlns:w10="urn:schemas-microsoft-com:office:word" xmlns:w="http://schemas.openxmlformats.org/wordprocessingml/2006/main" xmlns:w14="http://schemas.microsoft.com/office/word/2010/wordml" xmlns:w15="http://schemas.microsoft.com/office/word/2012/wordml" xmlns:w16cex="http://schemas.microsoft.com/office/word/2018/wordml/cex" xmlns:w16cid="http://schemas.microsoft.com/office/word/2016/wordml/cid" xmlns:w16="http://schemas.microsoft.com/office/word/2018/wordml" xmlns:w16se="http://schemas.microsoft.com/office/word/2015/wordml/symex" xmlns:wpg="http://schemas.microsoft.com/office/word/2010/wordprocessingGroup" xmlns:wpi="http://schemas.microsoft.com/office/word/2010/wordprocessingInk" xmlns:wne="http://schemas.microsoft.com/office/word/2006/wordml" xmlns:wps="http://schemas.microsoft.com/office/word/2010/wordprocessingShape" mc:Ignorable="w14 w15 w16se w16cid w16 w16cex wp14">
   <w:body>
     <w:tbl>
       <w:tblPr>
@@ -988,25 +988,14 @@
                 <w:lang w:val="es-ES"/>
               </w:rPr>
             </w:pPr>
-            <w:proofErr w:type="spellStart"/>
-            <w:r>
-              <w:rPr>
-                <w:rFonts w:ascii="Verdana" w:hAnsi="Verdana"/>
-                <w:sz w:val="18"/>
-                <w:szCs w:val="18"/>
-                <w:lang w:val="es-ES"/>
-              </w:rPr>
-              <w:t>Tlgo</w:t>
-            </w:r>
-            <w:proofErr w:type="spellEnd"/>
-            <w:r>
-              <w:rPr>
-                <w:rFonts w:ascii="Verdana" w:hAnsi="Verdana"/>
-                <w:sz w:val="18"/>
-                <w:szCs w:val="18"/>
-                <w:lang w:val="es-ES"/>
-              </w:rPr>
-              <w:t>. Andrés Javier Rodríguez Quintana</w:t>
+            <w:r>
+              <w:rPr>
+                <w:rFonts w:ascii="Verdana" w:hAnsi="Verdana"/>
+                <w:sz w:val="18"/>
+                <w:szCs w:val="18"/>
+                <w:lang w:val="es-ES"/>
+              </w:rPr>
+              <w:t>Tlgo. Andrés Javier Rodríguez Quintana</w:t>
             </w:r>
           </w:p>
         </w:tc>
@@ -1024,25 +1013,14 @@
                 <w:lang w:val="es-ES"/>
               </w:rPr>
             </w:pPr>
-            <w:proofErr w:type="spellStart"/>
-            <w:r>
-              <w:rPr>
-                <w:rFonts w:ascii="Verdana" w:hAnsi="Verdana"/>
-                <w:sz w:val="18"/>
-                <w:szCs w:val="18"/>
-                <w:lang w:val="es-ES"/>
-              </w:rPr>
-              <w:t>Tlgo</w:t>
-            </w:r>
-            <w:proofErr w:type="spellEnd"/>
-            <w:r>
-              <w:rPr>
-                <w:rFonts w:ascii="Verdana" w:hAnsi="Verdana"/>
-                <w:sz w:val="18"/>
-                <w:szCs w:val="18"/>
-                <w:lang w:val="es-ES"/>
-              </w:rPr>
-              <w:t xml:space="preserve">. </w:t>
+            <w:r>
+              <w:rPr>
+                <w:rFonts w:ascii="Verdana" w:hAnsi="Verdana"/>
+                <w:sz w:val="18"/>
+                <w:szCs w:val="18"/>
+                <w:lang w:val="es-ES"/>
+              </w:rPr>
+              <w:t xml:space="preserve">Tlgo. </w:t>
             </w:r>
             <w:r>
               <w:rPr>
@@ -1051,19 +1029,24 @@
                 <w:szCs w:val="18"/>
                 <w:lang w:val="es-EC"/>
               </w:rPr>
-              <w:t xml:space="preserve">Karina </w:t>
-            </w:r>
-            <w:proofErr w:type="spellStart"/>
-            <w:r>
+              <w:t>Karina Rocio Sánchez Pucha</w:t>
+            </w:r>
+          </w:p>
+        </w:tc>
+        <w:tc>
+          <w:tcPr>
+            <w:tcW w:w="1482" w:type="dxa"/>
+          </w:tcPr>
+          <w:p>
+            <w:pPr>
+              <w:jc w:val="center"/>
               <w:rPr>
                 <w:rFonts w:ascii="Verdana" w:hAnsi="Verdana"/>
                 <w:sz w:val="18"/>
                 <w:szCs w:val="18"/>
                 <w:lang w:val="es-EC"/>
               </w:rPr>
-              <w:t>Rocio</w:t>
-            </w:r>
-            <w:proofErr w:type="spellEnd"/>
+            </w:pPr>
             <w:r>
               <w:rPr>
                 <w:rFonts w:ascii="Verdana" w:hAnsi="Verdana"/>
@@ -1071,14 +1054,9 @@
                 <w:szCs w:val="18"/>
                 <w:lang w:val="es-EC"/>
               </w:rPr>
-              <w:t xml:space="preserve"> Sánchez Pucha</w:t>
-            </w:r>
-          </w:p>
-        </w:tc>
-        <w:tc>
-          <w:tcPr>
-            <w:tcW w:w="1482" w:type="dxa"/>
-          </w:tcPr>
+              <w:t>Tlgo. Andrés Javier Rodríguez</w:t>
+            </w:r>
+          </w:p>
           <w:p>
             <w:pPr>
               <w:jc w:val="center"/>
@@ -1089,7 +1067,6 @@
                 <w:lang w:val="es-EC"/>
               </w:rPr>
             </w:pPr>
-            <w:proofErr w:type="spellStart"/>
             <w:r>
               <w:rPr>
                 <w:rFonts w:ascii="Verdana" w:hAnsi="Verdana"/>
@@ -1097,90 +1074,27 @@
                 <w:szCs w:val="18"/>
                 <w:lang w:val="es-EC"/>
               </w:rPr>
-              <w:t>Tlgo</w:t>
-            </w:r>
-            <w:proofErr w:type="spellEnd"/>
-            <w:r>
+              <w:t>Tlgo. Fabián Mauricio Díaz Analuisa</w:t>
+            </w:r>
+          </w:p>
+          <w:p>
+            <w:pPr>
+              <w:jc w:val="center"/>
               <w:rPr>
                 <w:rFonts w:ascii="Verdana" w:hAnsi="Verdana"/>
                 <w:sz w:val="18"/>
                 <w:szCs w:val="18"/>
                 <w:lang w:val="es-EC"/>
               </w:rPr>
-              <w:t>. Andrés Javier Rodríguez</w:t>
-            </w:r>
-          </w:p>
-          <w:p>
-            <w:pPr>
-              <w:jc w:val="center"/>
+            </w:pPr>
+            <w:r>
               <w:rPr>
                 <w:rFonts w:ascii="Verdana" w:hAnsi="Verdana"/>
                 <w:sz w:val="18"/>
                 <w:szCs w:val="18"/>
                 <w:lang w:val="es-EC"/>
               </w:rPr>
-            </w:pPr>
-            <w:proofErr w:type="spellStart"/>
-            <w:r>
-              <w:rPr>
-                <w:rFonts w:ascii="Verdana" w:hAnsi="Verdana"/>
-                <w:sz w:val="18"/>
-                <w:szCs w:val="18"/>
-                <w:lang w:val="es-EC"/>
-              </w:rPr>
-              <w:t>Tlgo</w:t>
-            </w:r>
-            <w:proofErr w:type="spellEnd"/>
-            <w:r>
-              <w:rPr>
-                <w:rFonts w:ascii="Verdana" w:hAnsi="Verdana"/>
-                <w:sz w:val="18"/>
-                <w:szCs w:val="18"/>
-                <w:lang w:val="es-EC"/>
-              </w:rPr>
-              <w:t xml:space="preserve">. Fabián Mauricio Díaz </w:t>
-            </w:r>
-            <w:proofErr w:type="spellStart"/>
-            <w:r>
-              <w:rPr>
-                <w:rFonts w:ascii="Verdana" w:hAnsi="Verdana"/>
-                <w:sz w:val="18"/>
-                <w:szCs w:val="18"/>
-                <w:lang w:val="es-EC"/>
-              </w:rPr>
-              <w:t>Analuisa</w:t>
-            </w:r>
-            <w:proofErr w:type="spellEnd"/>
-          </w:p>
-          <w:p>
-            <w:pPr>
-              <w:jc w:val="center"/>
-              <w:rPr>
-                <w:rFonts w:ascii="Verdana" w:hAnsi="Verdana"/>
-                <w:sz w:val="18"/>
-                <w:szCs w:val="18"/>
-                <w:lang w:val="es-EC"/>
-              </w:rPr>
-            </w:pPr>
-            <w:proofErr w:type="spellStart"/>
-            <w:r>
-              <w:rPr>
-                <w:rFonts w:ascii="Verdana" w:hAnsi="Verdana"/>
-                <w:sz w:val="18"/>
-                <w:szCs w:val="18"/>
-                <w:lang w:val="es-EC"/>
-              </w:rPr>
-              <w:t>Tlgo</w:t>
-            </w:r>
-            <w:proofErr w:type="spellEnd"/>
-            <w:r>
-              <w:rPr>
-                <w:rFonts w:ascii="Verdana" w:hAnsi="Verdana"/>
-                <w:sz w:val="18"/>
-                <w:szCs w:val="18"/>
-                <w:lang w:val="es-EC"/>
-              </w:rPr>
-              <w:t xml:space="preserve">. </w:t>
+              <w:t xml:space="preserve">Tlgo. </w:t>
             </w:r>
             <w:r>
               <w:rPr>
@@ -1299,25 +1213,14 @@
                 <w:lang w:val="es-ES"/>
               </w:rPr>
             </w:pPr>
-            <w:proofErr w:type="spellStart"/>
-            <w:r>
-              <w:rPr>
-                <w:rFonts w:ascii="Verdana" w:hAnsi="Verdana"/>
-                <w:sz w:val="18"/>
-                <w:szCs w:val="18"/>
-                <w:lang w:val="es-ES"/>
-              </w:rPr>
-              <w:t>Tlgo</w:t>
-            </w:r>
-            <w:proofErr w:type="spellEnd"/>
-            <w:r>
-              <w:rPr>
-                <w:rFonts w:ascii="Verdana" w:hAnsi="Verdana"/>
-                <w:sz w:val="18"/>
-                <w:szCs w:val="18"/>
-                <w:lang w:val="es-ES"/>
-              </w:rPr>
-              <w:t>. Andrés Javier Rodríguez Quintana</w:t>
+            <w:r>
+              <w:rPr>
+                <w:rFonts w:ascii="Verdana" w:hAnsi="Verdana"/>
+                <w:sz w:val="18"/>
+                <w:szCs w:val="18"/>
+                <w:lang w:val="es-ES"/>
+              </w:rPr>
+              <w:t>Tlgo. Andrés Javier Rodríguez Quintana</w:t>
             </w:r>
           </w:p>
         </w:tc>
@@ -1335,25 +1238,14 @@
                 <w:lang w:val="es-ES"/>
               </w:rPr>
             </w:pPr>
-            <w:proofErr w:type="spellStart"/>
-            <w:r>
-              <w:rPr>
-                <w:rFonts w:ascii="Verdana" w:hAnsi="Verdana"/>
-                <w:sz w:val="18"/>
-                <w:szCs w:val="18"/>
-                <w:lang w:val="es-ES"/>
-              </w:rPr>
-              <w:t>Tlgo</w:t>
-            </w:r>
-            <w:proofErr w:type="spellEnd"/>
-            <w:r>
-              <w:rPr>
-                <w:rFonts w:ascii="Verdana" w:hAnsi="Verdana"/>
-                <w:sz w:val="18"/>
-                <w:szCs w:val="18"/>
-                <w:lang w:val="es-ES"/>
-              </w:rPr>
-              <w:t>. Jhonson Patricio Narváez Criollo</w:t>
+            <w:r>
+              <w:rPr>
+                <w:rFonts w:ascii="Verdana" w:hAnsi="Verdana"/>
+                <w:sz w:val="18"/>
+                <w:szCs w:val="18"/>
+                <w:lang w:val="es-ES"/>
+              </w:rPr>
+              <w:t>Tlgo. Jhonson Patricio Narváez Criollo</w:t>
             </w:r>
           </w:p>
         </w:tc>
@@ -1371,7 +1263,6 @@
                 <w:lang w:val="es-EC"/>
               </w:rPr>
             </w:pPr>
-            <w:proofErr w:type="spellStart"/>
             <w:r>
               <w:rPr>
                 <w:rFonts w:ascii="Verdana" w:hAnsi="Verdana"/>
@@ -1379,17 +1270,27 @@
                 <w:szCs w:val="18"/>
                 <w:lang w:val="es-EC"/>
               </w:rPr>
-              <w:t>Tlgo</w:t>
-            </w:r>
-            <w:proofErr w:type="spellEnd"/>
-            <w:r>
+              <w:t>Tlgo. Andrés Javier Rodríguez</w:t>
+            </w:r>
+          </w:p>
+          <w:p>
+            <w:pPr>
+              <w:jc w:val="center"/>
               <w:rPr>
                 <w:rFonts w:ascii="Verdana" w:hAnsi="Verdana"/>
                 <w:sz w:val="18"/>
                 <w:szCs w:val="18"/>
                 <w:lang w:val="es-EC"/>
               </w:rPr>
-              <w:t>. Andrés Javier Rodríguez</w:t>
+            </w:pPr>
+            <w:r>
+              <w:rPr>
+                <w:rFonts w:ascii="Verdana" w:hAnsi="Verdana"/>
+                <w:sz w:val="18"/>
+                <w:szCs w:val="18"/>
+                <w:lang w:val="es-EC"/>
+              </w:rPr>
+              <w:t>Tlgo. Fabián Mauricio Díaz Analuisa</w:t>
             </w:r>
           </w:p>
           <w:p>
@@ -1402,7 +1303,6 @@
                 <w:lang w:val="es-EC"/>
               </w:rPr>
             </w:pPr>
-            <w:proofErr w:type="spellStart"/>
             <w:r>
               <w:rPr>
                 <w:rFonts w:ascii="Verdana" w:hAnsi="Verdana"/>
@@ -1410,59 +1310,7 @@
                 <w:szCs w:val="18"/>
                 <w:lang w:val="es-EC"/>
               </w:rPr>
-              <w:t>Tlgo</w:t>
-            </w:r>
-            <w:proofErr w:type="spellEnd"/>
-            <w:r>
-              <w:rPr>
-                <w:rFonts w:ascii="Verdana" w:hAnsi="Verdana"/>
-                <w:sz w:val="18"/>
-                <w:szCs w:val="18"/>
-                <w:lang w:val="es-EC"/>
-              </w:rPr>
-              <w:t xml:space="preserve">. Fabián Mauricio Díaz </w:t>
-            </w:r>
-            <w:proofErr w:type="spellStart"/>
-            <w:r>
-              <w:rPr>
-                <w:rFonts w:ascii="Verdana" w:hAnsi="Verdana"/>
-                <w:sz w:val="18"/>
-                <w:szCs w:val="18"/>
-                <w:lang w:val="es-EC"/>
-              </w:rPr>
-              <w:t>Analuisa</w:t>
-            </w:r>
-            <w:proofErr w:type="spellEnd"/>
-          </w:p>
-          <w:p>
-            <w:pPr>
-              <w:jc w:val="center"/>
-              <w:rPr>
-                <w:rFonts w:ascii="Verdana" w:hAnsi="Verdana"/>
-                <w:sz w:val="18"/>
-                <w:szCs w:val="18"/>
-                <w:lang w:val="es-EC"/>
-              </w:rPr>
-            </w:pPr>
-            <w:proofErr w:type="spellStart"/>
-            <w:r>
-              <w:rPr>
-                <w:rFonts w:ascii="Verdana" w:hAnsi="Verdana"/>
-                <w:sz w:val="18"/>
-                <w:szCs w:val="18"/>
-                <w:lang w:val="es-EC"/>
-              </w:rPr>
-              <w:t>Tlgo</w:t>
-            </w:r>
-            <w:proofErr w:type="spellEnd"/>
-            <w:r>
-              <w:rPr>
-                <w:rFonts w:ascii="Verdana" w:hAnsi="Verdana"/>
-                <w:sz w:val="18"/>
-                <w:szCs w:val="18"/>
-                <w:lang w:val="es-EC"/>
-              </w:rPr>
-              <w:t xml:space="preserve">. </w:t>
+              <w:t xml:space="preserve">Tlgo. </w:t>
             </w:r>
             <w:r>
               <w:rPr>
@@ -1554,16 +1402,7 @@
                 <w:szCs w:val="18"/>
                 <w:lang w:val="es-ES"/>
               </w:rPr>
-              <w:t>V1.</w:t>
-            </w:r>
-            <w:r>
-              <w:rPr>
-                <w:rFonts w:ascii="Verdana" w:hAnsi="Verdana" w:cs="Arial"/>
-                <w:sz w:val="18"/>
-                <w:szCs w:val="18"/>
-                <w:lang w:val="es-ES"/>
-              </w:rPr>
-              <w:t>5</w:t>
+              <w:t>V1.5</w:t>
             </w:r>
           </w:p>
         </w:tc>
@@ -1581,25 +1420,14 @@
                 <w:lang w:val="es-ES"/>
               </w:rPr>
             </w:pPr>
-            <w:proofErr w:type="spellStart"/>
-            <w:r>
-              <w:rPr>
-                <w:rFonts w:ascii="Verdana" w:hAnsi="Verdana"/>
-                <w:sz w:val="18"/>
-                <w:szCs w:val="18"/>
-                <w:lang w:val="es-ES"/>
-              </w:rPr>
-              <w:t>Tlgo</w:t>
-            </w:r>
-            <w:proofErr w:type="spellEnd"/>
-            <w:r>
-              <w:rPr>
-                <w:rFonts w:ascii="Verdana" w:hAnsi="Verdana"/>
-                <w:sz w:val="18"/>
-                <w:szCs w:val="18"/>
-                <w:lang w:val="es-ES"/>
-              </w:rPr>
-              <w:t>. Andrés Javier Rodríguez Quintana</w:t>
+            <w:r>
+              <w:rPr>
+                <w:rFonts w:ascii="Verdana" w:hAnsi="Verdana"/>
+                <w:sz w:val="18"/>
+                <w:szCs w:val="18"/>
+                <w:lang w:val="es-ES"/>
+              </w:rPr>
+              <w:t>Tlgo. Andrés Javier Rodríguez Quintana</w:t>
             </w:r>
           </w:p>
         </w:tc>
@@ -1617,45 +1445,14 @@
                 <w:lang w:val="es-ES"/>
               </w:rPr>
             </w:pPr>
-            <w:proofErr w:type="spellStart"/>
-            <w:r>
-              <w:rPr>
-                <w:rFonts w:ascii="Verdana" w:hAnsi="Verdana"/>
-                <w:sz w:val="18"/>
-                <w:szCs w:val="18"/>
-                <w:lang w:val="es-ES"/>
-              </w:rPr>
-              <w:t>Tlgo</w:t>
-            </w:r>
-            <w:proofErr w:type="spellEnd"/>
-            <w:r>
-              <w:rPr>
-                <w:rFonts w:ascii="Verdana" w:hAnsi="Verdana"/>
-                <w:sz w:val="18"/>
-                <w:szCs w:val="18"/>
-                <w:lang w:val="es-ES"/>
-              </w:rPr>
-              <w:t xml:space="preserve">. </w:t>
-            </w:r>
-            <w:proofErr w:type="spellStart"/>
-            <w:r>
-              <w:rPr>
-                <w:rFonts w:ascii="Verdana" w:hAnsi="Verdana"/>
-                <w:sz w:val="18"/>
-                <w:szCs w:val="18"/>
-                <w:lang w:val="es-ES"/>
-              </w:rPr>
-              <w:t>Jhonson</w:t>
-            </w:r>
-            <w:proofErr w:type="spellEnd"/>
-            <w:r>
-              <w:rPr>
-                <w:rFonts w:ascii="Verdana" w:hAnsi="Verdana"/>
-                <w:sz w:val="18"/>
-                <w:szCs w:val="18"/>
-                <w:lang w:val="es-ES"/>
-              </w:rPr>
-              <w:t xml:space="preserve"> Patricio Narváez Criollo</w:t>
+            <w:r>
+              <w:rPr>
+                <w:rFonts w:ascii="Verdana" w:hAnsi="Verdana"/>
+                <w:sz w:val="18"/>
+                <w:szCs w:val="18"/>
+                <w:lang w:val="es-ES"/>
+              </w:rPr>
+              <w:t>Tlgo. Jhonson Patricio Narváez Criollo</w:t>
             </w:r>
           </w:p>
         </w:tc>
@@ -1673,7 +1470,6 @@
                 <w:lang w:val="es-EC"/>
               </w:rPr>
             </w:pPr>
-            <w:proofErr w:type="spellStart"/>
             <w:r>
               <w:rPr>
                 <w:rFonts w:ascii="Verdana" w:hAnsi="Verdana"/>
@@ -1681,17 +1477,27 @@
                 <w:szCs w:val="18"/>
                 <w:lang w:val="es-EC"/>
               </w:rPr>
-              <w:t>Tlgo</w:t>
-            </w:r>
-            <w:proofErr w:type="spellEnd"/>
-            <w:r>
+              <w:t>Tlgo. Andrés Javier Rodríguez</w:t>
+            </w:r>
+          </w:p>
+          <w:p>
+            <w:pPr>
+              <w:jc w:val="center"/>
               <w:rPr>
                 <w:rFonts w:ascii="Verdana" w:hAnsi="Verdana"/>
                 <w:sz w:val="18"/>
                 <w:szCs w:val="18"/>
                 <w:lang w:val="es-EC"/>
               </w:rPr>
-              <w:t>. Andrés Javier Rodríguez</w:t>
+            </w:pPr>
+            <w:r>
+              <w:rPr>
+                <w:rFonts w:ascii="Verdana" w:hAnsi="Verdana"/>
+                <w:sz w:val="18"/>
+                <w:szCs w:val="18"/>
+                <w:lang w:val="es-EC"/>
+              </w:rPr>
+              <w:t>Tlgo. Fabián Mauricio Díaz Analuisa</w:t>
             </w:r>
           </w:p>
           <w:p>
@@ -1704,7 +1510,6 @@
                 <w:lang w:val="es-EC"/>
               </w:rPr>
             </w:pPr>
-            <w:proofErr w:type="spellStart"/>
             <w:r>
               <w:rPr>
                 <w:rFonts w:ascii="Verdana" w:hAnsi="Verdana"/>
@@ -1712,9 +1517,8 @@
                 <w:szCs w:val="18"/>
                 <w:lang w:val="es-EC"/>
               </w:rPr>
-              <w:t>Tlgo</w:t>
-            </w:r>
-            <w:proofErr w:type="spellEnd"/>
+              <w:t xml:space="preserve">Tlgo. </w:t>
+            </w:r>
             <w:r>
               <w:rPr>
                 <w:rFonts w:ascii="Verdana" w:hAnsi="Verdana"/>
@@ -1722,69 +1526,7 @@
                 <w:szCs w:val="18"/>
                 <w:lang w:val="es-EC"/>
               </w:rPr>
-              <w:t xml:space="preserve">. Fabián Mauricio Díaz </w:t>
-            </w:r>
-            <w:proofErr w:type="spellStart"/>
-            <w:r>
-              <w:rPr>
-                <w:rFonts w:ascii="Verdana" w:hAnsi="Verdana"/>
-                <w:sz w:val="18"/>
-                <w:szCs w:val="18"/>
-                <w:lang w:val="es-EC"/>
-              </w:rPr>
-              <w:t>Analuisa</w:t>
-            </w:r>
-            <w:proofErr w:type="spellEnd"/>
-          </w:p>
-          <w:p>
-            <w:pPr>
-              <w:jc w:val="center"/>
-              <w:rPr>
-                <w:rFonts w:ascii="Verdana" w:hAnsi="Verdana"/>
-                <w:sz w:val="18"/>
-                <w:szCs w:val="18"/>
-                <w:lang w:val="es-EC"/>
-              </w:rPr>
-            </w:pPr>
-            <w:proofErr w:type="spellStart"/>
-            <w:r>
-              <w:rPr>
-                <w:rFonts w:ascii="Verdana" w:hAnsi="Verdana"/>
-                <w:sz w:val="18"/>
-                <w:szCs w:val="18"/>
-                <w:lang w:val="es-EC"/>
-              </w:rPr>
-              <w:t>Tlgo</w:t>
-            </w:r>
-            <w:proofErr w:type="spellEnd"/>
-            <w:r>
-              <w:rPr>
-                <w:rFonts w:ascii="Verdana" w:hAnsi="Verdana"/>
-                <w:sz w:val="18"/>
-                <w:szCs w:val="18"/>
-                <w:lang w:val="es-EC"/>
-              </w:rPr>
-              <w:t xml:space="preserve">. </w:t>
-            </w:r>
-            <w:proofErr w:type="spellStart"/>
-            <w:r>
-              <w:rPr>
-                <w:rFonts w:ascii="Verdana" w:hAnsi="Verdana"/>
-                <w:sz w:val="18"/>
-                <w:szCs w:val="18"/>
-                <w:lang w:val="es-EC"/>
-              </w:rPr>
-              <w:t>Jhonson</w:t>
-            </w:r>
-            <w:proofErr w:type="spellEnd"/>
-            <w:r>
-              <w:rPr>
-                <w:rFonts w:ascii="Verdana" w:hAnsi="Verdana"/>
-                <w:sz w:val="18"/>
-                <w:szCs w:val="18"/>
-                <w:lang w:val="es-EC"/>
-              </w:rPr>
-              <w:t xml:space="preserve"> Patricio Narváez</w:t>
+              <w:t>Jhonson Patricio Narváez</w:t>
             </w:r>
           </w:p>
         </w:tc>
@@ -5131,7 +4873,7 @@
                             <w:szCs w:val="18"/>
                             <w:lang w:val="es-EC"/>
                           </w:rPr>
-                          <w:t>22</w:t>
+                          <w:t>19</w:t>
                         </w:r>
                         <w:r>
                           <w:rPr>
@@ -5253,7 +4995,16 @@
                             <w:szCs w:val="18"/>
                             <w:lang w:val="es-EC"/>
                           </w:rPr>
-                          <w:t>06</w:t>
+                          <w:t>0</w:t>
+                        </w:r>
+                        <w:r>
+                          <w:rPr>
+                            <w:rFonts w:ascii="Verdana" w:hAnsi="Verdana"/>
+                            <w:sz w:val="18"/>
+                            <w:szCs w:val="18"/>
+                            <w:lang w:val="es-EC"/>
+                          </w:rPr>
+                          <w:t>5</w:t>
                         </w:r>
                         <w:r>
                           <w:rPr>
@@ -5375,7 +5126,16 @@
                             <w:szCs w:val="18"/>
                             <w:lang w:val="es-EC"/>
                           </w:rPr>
-                          <w:t>21</w:t>
+                          <w:t>2</w:t>
+                        </w:r>
+                        <w:r>
+                          <w:rPr>
+                            <w:rFonts w:ascii="Verdana" w:hAnsi="Verdana"/>
+                            <w:sz w:val="18"/>
+                            <w:szCs w:val="18"/>
+                            <w:lang w:val="es-EC"/>
+                          </w:rPr>
+                          <w:t>0</w:t>
                         </w:r>
                         <w:r>
                           <w:rPr>
@@ -5507,7 +5267,25 @@
                             <w:szCs w:val="18"/>
                             <w:lang w:val="es-EC"/>
                           </w:rPr>
-                          <w:t>06 de mayo</w:t>
+                          <w:t>0</w:t>
+                        </w:r>
+                        <w:r>
+                          <w:rPr>
+                            <w:rFonts w:ascii="Verdana" w:hAnsi="Verdana"/>
+                            <w:sz w:val="18"/>
+                            <w:szCs w:val="18"/>
+                            <w:lang w:val="es-EC"/>
+                          </w:rPr>
+                          <w:t>5</w:t>
+                        </w:r>
+                        <w:r>
+                          <w:rPr>
+                            <w:rFonts w:ascii="Verdana" w:hAnsi="Verdana"/>
+                            <w:sz w:val="18"/>
+                            <w:szCs w:val="18"/>
+                            <w:lang w:val="es-EC"/>
+                          </w:rPr>
+                          <w:t xml:space="preserve"> de mayo</w:t>
                         </w:r>
                       </w:p>
                     </w:tc>
@@ -5611,7 +5389,16 @@
                             <w:szCs w:val="18"/>
                             <w:lang w:val="es-EC"/>
                           </w:rPr>
-                          <w:t>21</w:t>
+                          <w:t>2</w:t>
+                        </w:r>
+                        <w:r>
+                          <w:rPr>
+                            <w:rFonts w:ascii="Verdana" w:hAnsi="Verdana"/>
+                            <w:sz w:val="18"/>
+                            <w:szCs w:val="18"/>
+                            <w:lang w:val="es-EC"/>
+                          </w:rPr>
+                          <w:t>0</w:t>
                         </w:r>
                         <w:r>
                           <w:rPr>
@@ -5698,7 +5485,16 @@
                             <w:szCs w:val="18"/>
                             <w:lang w:val="es-EC"/>
                           </w:rPr>
-                          <w:t>22</w:t>
+                          <w:t>2</w:t>
+                        </w:r>
+                        <w:r>
+                          <w:rPr>
+                            <w:rFonts w:ascii="Verdana" w:hAnsi="Verdana"/>
+                            <w:sz w:val="18"/>
+                            <w:szCs w:val="18"/>
+                            <w:lang w:val="es-EC"/>
+                          </w:rPr>
+                          <w:t>1</w:t>
                         </w:r>
                         <w:r>
                           <w:rPr>
@@ -5733,7 +5529,25 @@
                             <w:szCs w:val="18"/>
                             <w:lang w:val="es-EC"/>
                           </w:rPr>
-                          <w:t>04 de junio</w:t>
+                          <w:t>0</w:t>
+                        </w:r>
+                        <w:r>
+                          <w:rPr>
+                            <w:rFonts w:ascii="Verdana" w:hAnsi="Verdana"/>
+                            <w:sz w:val="18"/>
+                            <w:szCs w:val="18"/>
+                            <w:lang w:val="es-EC"/>
+                          </w:rPr>
+                          <w:t>3</w:t>
+                        </w:r>
+                        <w:r>
+                          <w:rPr>
+                            <w:rFonts w:ascii="Verdana" w:hAnsi="Verdana"/>
+                            <w:sz w:val="18"/>
+                            <w:szCs w:val="18"/>
+                            <w:lang w:val="es-EC"/>
+                          </w:rPr>
+                          <w:t xml:space="preserve"> de junio</w:t>
                         </w:r>
                       </w:p>
                     </w:tc>
@@ -5812,7 +5626,25 @@
                             <w:szCs w:val="18"/>
                             <w:lang w:val="es-EC"/>
                           </w:rPr>
-                          <w:t>05 de junio</w:t>
+                          <w:t>0</w:t>
+                        </w:r>
+                        <w:r>
+                          <w:rPr>
+                            <w:rFonts w:ascii="Verdana" w:hAnsi="Verdana"/>
+                            <w:sz w:val="18"/>
+                            <w:szCs w:val="18"/>
+                            <w:lang w:val="es-EC"/>
+                          </w:rPr>
+                          <w:t>8</w:t>
+                        </w:r>
+                        <w:r>
+                          <w:rPr>
+                            <w:rFonts w:ascii="Verdana" w:hAnsi="Verdana"/>
+                            <w:sz w:val="18"/>
+                            <w:szCs w:val="18"/>
+                            <w:lang w:val="es-EC"/>
+                          </w:rPr>
+                          <w:t xml:space="preserve"> de junio</w:t>
                         </w:r>
                       </w:p>
                     </w:tc>
@@ -5838,16 +5670,7 @@
                             <w:szCs w:val="18"/>
                             <w:lang w:val="es-EC"/>
                           </w:rPr>
-                          <w:t>1</w:t>
-                        </w:r>
-                        <w:r>
-                          <w:rPr>
-                            <w:rFonts w:ascii="Verdana" w:hAnsi="Verdana"/>
-                            <w:sz w:val="18"/>
-                            <w:szCs w:val="18"/>
-                            <w:lang w:val="es-EC"/>
-                          </w:rPr>
-                          <w:t>8</w:t>
+                          <w:t>21</w:t>
                         </w:r>
                         <w:r>
                           <w:rPr>
@@ -5934,16 +5757,7 @@
                             <w:szCs w:val="18"/>
                             <w:lang w:val="es-EC"/>
                           </w:rPr>
-                          <w:t>1</w:t>
-                        </w:r>
-                        <w:r>
-                          <w:rPr>
-                            <w:rFonts w:ascii="Verdana" w:hAnsi="Verdana"/>
-                            <w:sz w:val="18"/>
-                            <w:szCs w:val="18"/>
-                            <w:lang w:val="es-EC"/>
-                          </w:rPr>
-                          <w:t>9</w:t>
+                          <w:t>23</w:t>
                         </w:r>
                         <w:r>
                           <w:rPr>
@@ -5987,7 +5801,16 @@
                             <w:szCs w:val="18"/>
                             <w:lang w:val="es-EC"/>
                           </w:rPr>
-                          <w:t>2 de ju</w:t>
+                          <w:t>6</w:t>
+                        </w:r>
+                        <w:r>
+                          <w:rPr>
+                            <w:rFonts w:ascii="Verdana" w:hAnsi="Verdana"/>
+                            <w:sz w:val="18"/>
+                            <w:szCs w:val="18"/>
+                            <w:lang w:val="es-EC"/>
+                          </w:rPr>
+                          <w:t xml:space="preserve"> de ju</w:t>
                         </w:r>
                         <w:r>
                           <w:rPr>
@@ -6074,7 +5897,16 @@
                             <w:szCs w:val="18"/>
                             <w:lang w:val="es-EC"/>
                           </w:rPr>
-                          <w:t>03</w:t>
+                          <w:t>0</w:t>
+                        </w:r>
+                        <w:r>
+                          <w:rPr>
+                            <w:rFonts w:ascii="Verdana" w:hAnsi="Verdana"/>
+                            <w:sz w:val="18"/>
+                            <w:szCs w:val="18"/>
+                            <w:lang w:val="es-EC"/>
+                          </w:rPr>
+                          <w:t>7</w:t>
                         </w:r>
                         <w:r>
                           <w:rPr>
@@ -6118,7 +5950,7 @@
                             <w:szCs w:val="18"/>
                             <w:lang w:val="es-EC"/>
                           </w:rPr>
-                          <w:t>16</w:t>
+                          <w:t>20</w:t>
                         </w:r>
                         <w:r>
                           <w:rPr>
@@ -6205,16 +6037,7 @@
                             <w:szCs w:val="18"/>
                             <w:lang w:val="es-EC"/>
                           </w:rPr>
-                          <w:t>1</w:t>
-                        </w:r>
-                        <w:r>
-                          <w:rPr>
-                            <w:rFonts w:ascii="Verdana" w:hAnsi="Verdana"/>
-                            <w:sz w:val="18"/>
-                            <w:szCs w:val="18"/>
-                            <w:lang w:val="es-EC"/>
-                          </w:rPr>
-                          <w:t>7</w:t>
+                          <w:t>23</w:t>
                         </w:r>
                         <w:r>
                           <w:rPr>
@@ -6249,8 +6072,10 @@
                             <w:szCs w:val="18"/>
                             <w:lang w:val="es-EC"/>
                           </w:rPr>
-                          <w:t>30</w:t>
+                          <w:t xml:space="preserve">05 de </w:t>
                         </w:r>
+                        <w:bookmarkStart w:id="0" w:name="_GoBack"/>
+                        <w:bookmarkEnd w:id="0"/>
                         <w:r>
                           <w:rPr>
                             <w:rFonts w:ascii="Verdana" w:hAnsi="Verdana"/>
@@ -6258,7 +6083,7 @@
                             <w:szCs w:val="18"/>
                             <w:lang w:val="es-EC"/>
                           </w:rPr>
-                          <w:t xml:space="preserve"> de julio</w:t>
+                          <w:t>agosto</w:t>
                         </w:r>
                       </w:p>
                     </w:tc>
@@ -6336,16 +6161,7 @@
                             <w:szCs w:val="18"/>
                             <w:lang w:val="es-EC"/>
                           </w:rPr>
-                          <w:t>31</w:t>
-                        </w:r>
-                        <w:r>
-                          <w:rPr>
-                            <w:rFonts w:ascii="Verdana" w:hAnsi="Verdana"/>
-                            <w:sz w:val="18"/>
-                            <w:szCs w:val="18"/>
-                            <w:lang w:val="es-EC"/>
-                          </w:rPr>
-                          <w:t xml:space="preserve"> de julio</w:t>
+                          <w:t>06 de agosto</w:t>
                         </w:r>
                       </w:p>
                     </w:tc>
@@ -6371,7 +6187,7 @@
                             <w:szCs w:val="18"/>
                             <w:lang w:val="es-EC"/>
                           </w:rPr>
-                          <w:t>13</w:t>
+                          <w:t>1</w:t>
                         </w:r>
                         <w:r>
                           <w:rPr>
@@ -6380,129 +6196,7 @@
                             <w:szCs w:val="18"/>
                             <w:lang w:val="es-EC"/>
                           </w:rPr>
-                          <w:t xml:space="preserve"> de agosto</w:t>
-                        </w:r>
-                      </w:p>
-                    </w:tc>
-                    <w:tc>
-                      <w:tcPr>
-                        <w:tcW w:w="2156" w:type="dxa"/>
-                      </w:tcPr>
-                      <w:p>
-                        <w:pPr>
-                          <w:pStyle w:val="Textoindependiente"/>
-                          <w:rPr>
-                            <w:rFonts w:ascii="Verdana" w:hAnsi="Verdana"/>
-                            <w:sz w:val="18"/>
-                            <w:szCs w:val="18"/>
-                            <w:lang w:val="es-EC"/>
-                          </w:rPr>
-                        </w:pPr>
-                        <w:r>
-                          <w:rPr>
-                            <w:rFonts w:ascii="Verdana" w:hAnsi="Verdana"/>
-                            <w:sz w:val="18"/>
-                            <w:szCs w:val="18"/>
-                          </w:rPr>
-                          <w:t>Almacenamiento de la información de los usuarios, clientes, productos, pedidos de productos</w:t>
-                        </w:r>
-                      </w:p>
-                    </w:tc>
-                  </w:tr>
-                  <w:tr>
-                    <w:tc>
-                      <w:tcPr>
-                        <w:tcW w:w="2155" w:type="dxa"/>
-                      </w:tcPr>
-                      <w:p>
-                        <w:pPr>
-                          <w:pStyle w:val="Textoindependiente"/>
-                          <w:jc w:val="both"/>
-                          <w:rPr>
-                            <w:rFonts w:ascii="Verdana" w:hAnsi="Verdana"/>
-                            <w:sz w:val="18"/>
-                            <w:szCs w:val="18"/>
-                            <w:lang w:val="es-EC"/>
-                          </w:rPr>
-                        </w:pPr>
-                        <w:r>
-                          <w:rPr>
-                            <w:rFonts w:ascii="Verdana" w:hAnsi="Verdana"/>
-                            <w:sz w:val="18"/>
-                            <w:szCs w:val="18"/>
-                            <w:lang w:val="es-EC"/>
-                          </w:rPr>
-                          <w:t>Sprint 12</w:t>
-                        </w:r>
-                      </w:p>
-                    </w:tc>
-                    <w:tc>
-                      <w:tcPr>
-                        <w:tcW w:w="2156" w:type="dxa"/>
-                      </w:tcPr>
-                      <w:p>
-                        <w:pPr>
-                          <w:pStyle w:val="Textoindependiente"/>
-                          <w:jc w:val="both"/>
-                          <w:rPr>
-                            <w:rFonts w:ascii="Verdana" w:hAnsi="Verdana"/>
-                            <w:sz w:val="18"/>
-                            <w:szCs w:val="18"/>
-                            <w:lang w:val="es-EC"/>
-                          </w:rPr>
-                        </w:pPr>
-                        <w:r>
-                          <w:rPr>
-                            <w:rFonts w:ascii="Verdana" w:hAnsi="Verdana"/>
-                            <w:sz w:val="18"/>
-                            <w:szCs w:val="18"/>
-                            <w:lang w:val="es-EC"/>
-                          </w:rPr>
-                          <w:t>14</w:t>
-                        </w:r>
-                        <w:r>
-                          <w:rPr>
-                            <w:rFonts w:ascii="Verdana" w:hAnsi="Verdana"/>
-                            <w:sz w:val="18"/>
-                            <w:szCs w:val="18"/>
-                            <w:lang w:val="es-EC"/>
-                          </w:rPr>
-                          <w:t xml:space="preserve"> de agosto</w:t>
-                        </w:r>
-                      </w:p>
-                    </w:tc>
-                    <w:tc>
-                      <w:tcPr>
-                        <w:tcW w:w="2156" w:type="dxa"/>
-                      </w:tcPr>
-                      <w:p>
-                        <w:pPr>
-                          <w:pStyle w:val="Textoindependiente"/>
-                          <w:jc w:val="both"/>
-                          <w:rPr>
-                            <w:rFonts w:ascii="Verdana" w:hAnsi="Verdana"/>
-                            <w:sz w:val="18"/>
-                            <w:szCs w:val="18"/>
-                            <w:lang w:val="es-EC"/>
-                          </w:rPr>
-                        </w:pPr>
-                        <w:r>
-                          <w:rPr>
-                            <w:rFonts w:ascii="Verdana" w:hAnsi="Verdana"/>
-                            <w:sz w:val="18"/>
-                            <w:szCs w:val="18"/>
-                            <w:lang w:val="es-EC"/>
-                          </w:rPr>
-                          <w:t>2</w:t>
-                        </w:r>
-                        <w:r>
-                          <w:rPr>
-                            <w:rFonts w:ascii="Verdana" w:hAnsi="Verdana"/>
-                            <w:sz w:val="18"/>
-                            <w:szCs w:val="18"/>
-                            <w:lang w:val="es-EC"/>
-                          </w:rPr>
-                          <w:t>0</w:t>
+                          <w:t>9</w:t>
                         </w:r>
                         <w:r>
                           <w:rPr>
@@ -6747,7 +6441,6 @@
                       <w:szCs w:val="18"/>
                       <w:lang w:val="es-EC"/>
                     </w:rPr>
-                    <w:lastRenderedPageBreak/>
                     <w:t>Editor de texto Notepad++ para edición de ficheros con código fuente.</w:t>
                   </w:r>
                 </w:p>
@@ -6840,6 +6533,7 @@
                       <w:szCs w:val="18"/>
                       <w:lang w:val="es-EC"/>
                     </w:rPr>
+                    <w:lastRenderedPageBreak/>
                     <w:t>Servidor Apache Tomcat 9 para publicación y despliegue de los portales WAR del back-end y front-end en ambiente Desarrollo.</w:t>
                   </w:r>
                 </w:p>
@@ -7804,7 +7498,6 @@
                       <w:szCs w:val="18"/>
                       <w:lang w:val="es-EC"/>
                     </w:rPr>
-                    <w:lastRenderedPageBreak/>
                     <w:t>CÓDIGO</w:t>
                   </w:r>
                 </w:p>
@@ -7915,6 +7608,7 @@
                       <w:szCs w:val="18"/>
                       <w:lang w:val="es-EC"/>
                     </w:rPr>
+                    <w:lastRenderedPageBreak/>
                     <w:t>R002</w:t>
                   </w:r>
                 </w:p>
@@ -8327,18 +8021,7 @@
                       <w:szCs w:val="18"/>
                       <w:lang w:val="es-EC"/>
                     </w:rPr>
-                    <w:t xml:space="preserve"> y al no tener experiencia</w:t>
-                  </w:r>
-                  <w:bookmarkStart w:id="0" w:name="_GoBack"/>
-                  <w:bookmarkEnd w:id="0"/>
-                  <w:r>
-                    <w:rPr>
-                      <w:rFonts w:ascii="Verdana" w:hAnsi="Verdana"/>
-                      <w:sz w:val="18"/>
-                      <w:szCs w:val="18"/>
-                      <w:lang w:val="es-EC"/>
-                    </w:rPr>
-                    <w:t xml:space="preserve"> de elección de herramientas</w:t>
+                    <w:t xml:space="preserve"> y al no tener experiencia de elección de herramientas</w:t>
                   </w:r>
                   <w:r>
                     <w:rPr>
@@ -8478,6 +8161,7 @@
                 <w:smallCaps/>
                 <w:lang w:val="es-ES"/>
               </w:rPr>
+              <w:lastRenderedPageBreak/>
               <w:t xml:space="preserve">Cronograma de </w:t>
             </w:r>
             <w:r>
@@ -10081,25 +9765,7 @@
                 <w:sz w:val="18"/>
                 <w:szCs w:val="18"/>
               </w:rPr>
-              <w:t xml:space="preserve">Analista, </w:t>
-            </w:r>
-            <w:proofErr w:type="spellStart"/>
-            <w:r>
-              <w:rPr>
-                <w:rFonts w:ascii="Verdana" w:hAnsi="Verdana"/>
-                <w:sz w:val="18"/>
-                <w:szCs w:val="18"/>
-              </w:rPr>
-              <w:t>tester</w:t>
-            </w:r>
-            <w:proofErr w:type="spellEnd"/>
-            <w:r>
-              <w:rPr>
-                <w:rFonts w:ascii="Verdana" w:hAnsi="Verdana"/>
-                <w:sz w:val="18"/>
-                <w:szCs w:val="18"/>
-              </w:rPr>
-              <w:t xml:space="preserve">, líder proyecto, otros. </w:t>
+              <w:t xml:space="preserve">Analista, tester, líder proyecto, otros. </w:t>
             </w:r>
           </w:p>
         </w:tc>
@@ -10596,19 +10262,8 @@
                 <w:szCs w:val="18"/>
                 <w:lang w:val="es-EC"/>
               </w:rPr>
-              <w:t xml:space="preserve">Fabián Mauricio Díaz </w:t>
-            </w:r>
-            <w:proofErr w:type="spellStart"/>
-            <w:r>
-              <w:rPr>
-                <w:rFonts w:ascii="Verdana" w:hAnsi="Verdana"/>
-                <w:sz w:val="18"/>
-                <w:szCs w:val="18"/>
-                <w:lang w:val="es-EC"/>
-              </w:rPr>
-              <w:t>Analuisa</w:t>
-            </w:r>
-            <w:proofErr w:type="spellEnd"/>
+              <w:t>Fabián Mauricio Díaz Analuisa</w:t>
+            </w:r>
           </w:p>
         </w:tc>
         <w:tc>
@@ -10785,7 +10440,6 @@
                 <w:szCs w:val="18"/>
                 <w:lang w:val="es-EC"/>
               </w:rPr>
-              <w:lastRenderedPageBreak/>
               <w:t>Karina Rocio Sánchez Pucha</w:t>
             </w:r>
           </w:p>
@@ -10956,6 +10610,7 @@
                 <w:smallCaps/>
                 <w:lang w:val="es-ES"/>
               </w:rPr>
+              <w:lastRenderedPageBreak/>
               <w:t xml:space="preserve">Requisitos de </w:t>
             </w:r>
             <w:r>
@@ -12422,7 +12077,7 @@
 </file>
 
 <file path=word/endnotes.xml><?xml version="1.0" encoding="utf-8"?>
-<w:endnotes xmlns:wpc="http://schemas.microsoft.com/office/word/2010/wordprocessingCanvas" xmlns:cx="http://schemas.microsoft.com/office/drawing/2014/chartex" xmlns:mc="http://schemas.openxmlformats.org/markup-compatibility/2006" xmlns:o="urn:schemas-microsoft-com:office:office" xmlns:r="http://schemas.openxmlformats.org/officeDocument/2006/relationships" xmlns:m="http://schemas.openxmlformats.org/officeDocument/2006/math" xmlns:v="urn:schemas-microsoft-com:vml" xmlns:wp14="http://schemas.microsoft.com/office/word/2010/wordprocessingDrawing" xmlns:wp="http://schemas.openxmlformats.org/drawingml/2006/wordprocessingDrawing" xmlns:w10="urn:schemas-microsoft-com:office:word" xmlns:w="http://schemas.openxmlformats.org/wordprocessingml/2006/main" xmlns:w14="http://schemas.microsoft.com/office/word/2010/wordml" xmlns:w15="http://schemas.microsoft.com/office/word/2012/wordml" xmlns:w16se="http://schemas.microsoft.com/office/word/2015/wordml/symex" xmlns:wpg="http://schemas.microsoft.com/office/word/2010/wordprocessingGroup" xmlns:wpi="http://schemas.microsoft.com/office/word/2010/wordprocessingInk" xmlns:wne="http://schemas.microsoft.com/office/word/2006/wordml" xmlns:wps="http://schemas.microsoft.com/office/word/2010/wordprocessingShape" mc:Ignorable="w14 w15 w16se wp14">
+<w:endnotes xmlns:wpc="http://schemas.microsoft.com/office/word/2010/wordprocessingCanvas" xmlns:cx="http://schemas.microsoft.com/office/drawing/2014/chartex" xmlns:cx1="http://schemas.microsoft.com/office/drawing/2015/9/8/chartex" xmlns:cx2="http://schemas.microsoft.com/office/drawing/2015/10/21/chartex" xmlns:cx3="http://schemas.microsoft.com/office/drawing/2016/5/9/chartex" xmlns:cx4="http://schemas.microsoft.com/office/drawing/2016/5/10/chartex" xmlns:cx5="http://schemas.microsoft.com/office/drawing/2016/5/11/chartex" xmlns:cx6="http://schemas.microsoft.com/office/drawing/2016/5/12/chartex" xmlns:cx7="http://schemas.microsoft.com/office/drawing/2016/5/13/chartex" xmlns:cx8="http://schemas.microsoft.com/office/drawing/2016/5/14/chartex" xmlns:mc="http://schemas.openxmlformats.org/markup-compatibility/2006" xmlns:aink="http://schemas.microsoft.com/office/drawing/2016/ink" xmlns:am3d="http://schemas.microsoft.com/office/drawing/2017/model3d" xmlns:o="urn:schemas-microsoft-com:office:office" xmlns:r="http://schemas.openxmlformats.org/officeDocument/2006/relationships" xmlns:m="http://schemas.openxmlformats.org/officeDocument/2006/math" xmlns:v="urn:schemas-microsoft-com:vml" xmlns:wp14="http://schemas.microsoft.com/office/word/2010/wordprocessingDrawing" xmlns:wp="http://schemas.openxmlformats.org/drawingml/2006/wordprocessingDrawing" xmlns:w10="urn:schemas-microsoft-com:office:word" xmlns:w="http://schemas.openxmlformats.org/wordprocessingml/2006/main" xmlns:w14="http://schemas.microsoft.com/office/word/2010/wordml" xmlns:w15="http://schemas.microsoft.com/office/word/2012/wordml" xmlns:w16cex="http://schemas.microsoft.com/office/word/2018/wordml/cex" xmlns:w16cid="http://schemas.microsoft.com/office/word/2016/wordml/cid" xmlns:w16="http://schemas.microsoft.com/office/word/2018/wordml" xmlns:w16se="http://schemas.microsoft.com/office/word/2015/wordml/symex" xmlns:wpg="http://schemas.microsoft.com/office/word/2010/wordprocessingGroup" xmlns:wpi="http://schemas.microsoft.com/office/word/2010/wordprocessingInk" xmlns:wne="http://schemas.microsoft.com/office/word/2006/wordml" xmlns:wps="http://schemas.microsoft.com/office/word/2010/wordprocessingShape" mc:Ignorable="w14 w15 w16se w16cid w16 w16cex wp14">
   <w:endnote w:type="separator" w:id="-1">
     <w:p>
       <w:pPr>
@@ -12447,7 +12102,7 @@
 </file>
 
 <file path=word/footer1.xml><?xml version="1.0" encoding="utf-8"?>
-<w:ftr xmlns:wpc="http://schemas.microsoft.com/office/word/2010/wordprocessingCanvas" xmlns:cx="http://schemas.microsoft.com/office/drawing/2014/chartex" xmlns:mc="http://schemas.openxmlformats.org/markup-compatibility/2006" xmlns:o="urn:schemas-microsoft-com:office:office" xmlns:r="http://schemas.openxmlformats.org/officeDocument/2006/relationships" xmlns:m="http://schemas.openxmlformats.org/officeDocument/2006/math" xmlns:v="urn:schemas-microsoft-com:vml" xmlns:wp14="http://schemas.microsoft.com/office/word/2010/wordprocessingDrawing" xmlns:wp="http://schemas.openxmlformats.org/drawingml/2006/wordprocessingDrawing" xmlns:w10="urn:schemas-microsoft-com:office:word" xmlns:w="http://schemas.openxmlformats.org/wordprocessingml/2006/main" xmlns:w14="http://schemas.microsoft.com/office/word/2010/wordml" xmlns:w15="http://schemas.microsoft.com/office/word/2012/wordml" xmlns:w16se="http://schemas.microsoft.com/office/word/2015/wordml/symex" xmlns:wpg="http://schemas.microsoft.com/office/word/2010/wordprocessingGroup" xmlns:wpi="http://schemas.microsoft.com/office/word/2010/wordprocessingInk" xmlns:wne="http://schemas.microsoft.com/office/word/2006/wordml" xmlns:wps="http://schemas.microsoft.com/office/word/2010/wordprocessingShape" mc:Ignorable="w14 w15 w16se wp14">
+<w:ftr xmlns:wpc="http://schemas.microsoft.com/office/word/2010/wordprocessingCanvas" xmlns:cx="http://schemas.microsoft.com/office/drawing/2014/chartex" xmlns:cx1="http://schemas.microsoft.com/office/drawing/2015/9/8/chartex" xmlns:cx2="http://schemas.microsoft.com/office/drawing/2015/10/21/chartex" xmlns:cx3="http://schemas.microsoft.com/office/drawing/2016/5/9/chartex" xmlns:cx4="http://schemas.microsoft.com/office/drawing/2016/5/10/chartex" xmlns:cx5="http://schemas.microsoft.com/office/drawing/2016/5/11/chartex" xmlns:cx6="http://schemas.microsoft.com/office/drawing/2016/5/12/chartex" xmlns:cx7="http://schemas.microsoft.com/office/drawing/2016/5/13/chartex" xmlns:cx8="http://schemas.microsoft.com/office/drawing/2016/5/14/chartex" xmlns:mc="http://schemas.openxmlformats.org/markup-compatibility/2006" xmlns:aink="http://schemas.microsoft.com/office/drawing/2016/ink" xmlns:am3d="http://schemas.microsoft.com/office/drawing/2017/model3d" xmlns:o="urn:schemas-microsoft-com:office:office" xmlns:r="http://schemas.openxmlformats.org/officeDocument/2006/relationships" xmlns:m="http://schemas.openxmlformats.org/officeDocument/2006/math" xmlns:v="urn:schemas-microsoft-com:vml" xmlns:wp14="http://schemas.microsoft.com/office/word/2010/wordprocessingDrawing" xmlns:wp="http://schemas.openxmlformats.org/drawingml/2006/wordprocessingDrawing" xmlns:w10="urn:schemas-microsoft-com:office:word" xmlns:w="http://schemas.openxmlformats.org/wordprocessingml/2006/main" xmlns:w14="http://schemas.microsoft.com/office/word/2010/wordml" xmlns:w15="http://schemas.microsoft.com/office/word/2012/wordml" xmlns:w16cex="http://schemas.microsoft.com/office/word/2018/wordml/cex" xmlns:w16cid="http://schemas.microsoft.com/office/word/2016/wordml/cid" xmlns:w16="http://schemas.microsoft.com/office/word/2018/wordml" xmlns:w16se="http://schemas.microsoft.com/office/word/2015/wordml/symex" xmlns:wpg="http://schemas.microsoft.com/office/word/2010/wordprocessingGroup" xmlns:wpi="http://schemas.microsoft.com/office/word/2010/wordprocessingInk" xmlns:wne="http://schemas.microsoft.com/office/word/2006/wordml" xmlns:wps="http://schemas.microsoft.com/office/word/2010/wordprocessingShape" mc:Ignorable="w14 w15 w16se w16cid w16 w16cex wp14">
   <w:p>
     <w:pPr>
       <w:pStyle w:val="Piedepgina"/>
@@ -12457,7 +12112,7 @@
 </file>
 
 <file path=word/footer2.xml><?xml version="1.0" encoding="utf-8"?>
-<w:ftr xmlns:wpc="http://schemas.microsoft.com/office/word/2010/wordprocessingCanvas" xmlns:cx="http://schemas.microsoft.com/office/drawing/2014/chartex" xmlns:mc="http://schemas.openxmlformats.org/markup-compatibility/2006" xmlns:o="urn:schemas-microsoft-com:office:office" xmlns:r="http://schemas.openxmlformats.org/officeDocument/2006/relationships" xmlns:m="http://schemas.openxmlformats.org/officeDocument/2006/math" xmlns:v="urn:schemas-microsoft-com:vml" xmlns:wp14="http://schemas.microsoft.com/office/word/2010/wordprocessingDrawing" xmlns:wp="http://schemas.openxmlformats.org/drawingml/2006/wordprocessingDrawing" xmlns:w10="urn:schemas-microsoft-com:office:word" xmlns:w="http://schemas.openxmlformats.org/wordprocessingml/2006/main" xmlns:w14="http://schemas.microsoft.com/office/word/2010/wordml" xmlns:w15="http://schemas.microsoft.com/office/word/2012/wordml" xmlns:w16se="http://schemas.microsoft.com/office/word/2015/wordml/symex" xmlns:wpg="http://schemas.microsoft.com/office/word/2010/wordprocessingGroup" xmlns:wpi="http://schemas.microsoft.com/office/word/2010/wordprocessingInk" xmlns:wne="http://schemas.microsoft.com/office/word/2006/wordml" xmlns:wps="http://schemas.microsoft.com/office/word/2010/wordprocessingShape" mc:Ignorable="w14 w15 w16se wp14">
+<w:ftr xmlns:wpc="http://schemas.microsoft.com/office/word/2010/wordprocessingCanvas" xmlns:cx="http://schemas.microsoft.com/office/drawing/2014/chartex" xmlns:cx1="http://schemas.microsoft.com/office/drawing/2015/9/8/chartex" xmlns:cx2="http://schemas.microsoft.com/office/drawing/2015/10/21/chartex" xmlns:cx3="http://schemas.microsoft.com/office/drawing/2016/5/9/chartex" xmlns:cx4="http://schemas.microsoft.com/office/drawing/2016/5/10/chartex" xmlns:cx5="http://schemas.microsoft.com/office/drawing/2016/5/11/chartex" xmlns:cx6="http://schemas.microsoft.com/office/drawing/2016/5/12/chartex" xmlns:cx7="http://schemas.microsoft.com/office/drawing/2016/5/13/chartex" xmlns:cx8="http://schemas.microsoft.com/office/drawing/2016/5/14/chartex" xmlns:mc="http://schemas.openxmlformats.org/markup-compatibility/2006" xmlns:aink="http://schemas.microsoft.com/office/drawing/2016/ink" xmlns:am3d="http://schemas.microsoft.com/office/drawing/2017/model3d" xmlns:o="urn:schemas-microsoft-com:office:office" xmlns:r="http://schemas.openxmlformats.org/officeDocument/2006/relationships" xmlns:m="http://schemas.openxmlformats.org/officeDocument/2006/math" xmlns:v="urn:schemas-microsoft-com:vml" xmlns:wp14="http://schemas.microsoft.com/office/word/2010/wordprocessingDrawing" xmlns:wp="http://schemas.openxmlformats.org/drawingml/2006/wordprocessingDrawing" xmlns:w10="urn:schemas-microsoft-com:office:word" xmlns:w="http://schemas.openxmlformats.org/wordprocessingml/2006/main" xmlns:w14="http://schemas.microsoft.com/office/word/2010/wordml" xmlns:w15="http://schemas.microsoft.com/office/word/2012/wordml" xmlns:w16cex="http://schemas.microsoft.com/office/word/2018/wordml/cex" xmlns:w16cid="http://schemas.microsoft.com/office/word/2016/wordml/cid" xmlns:w16="http://schemas.microsoft.com/office/word/2018/wordml" xmlns:w16se="http://schemas.microsoft.com/office/word/2015/wordml/symex" xmlns:wpg="http://schemas.microsoft.com/office/word/2010/wordprocessingGroup" xmlns:wpi="http://schemas.microsoft.com/office/word/2010/wordprocessingInk" xmlns:wne="http://schemas.microsoft.com/office/word/2006/wordml" xmlns:wps="http://schemas.microsoft.com/office/word/2010/wordprocessingShape" mc:Ignorable="w14 w15 w16se w16cid w16 w16cex wp14">
   <w:tbl>
     <w:tblPr>
       <w:tblW w:w="0" w:type="auto"/>
@@ -12555,7 +12210,7 @@
 </file>
 
 <file path=word/footer3.xml><?xml version="1.0" encoding="utf-8"?>
-<w:ftr xmlns:wpc="http://schemas.microsoft.com/office/word/2010/wordprocessingCanvas" xmlns:cx="http://schemas.microsoft.com/office/drawing/2014/chartex" xmlns:mc="http://schemas.openxmlformats.org/markup-compatibility/2006" xmlns:o="urn:schemas-microsoft-com:office:office" xmlns:r="http://schemas.openxmlformats.org/officeDocument/2006/relationships" xmlns:m="http://schemas.openxmlformats.org/officeDocument/2006/math" xmlns:v="urn:schemas-microsoft-com:vml" xmlns:wp14="http://schemas.microsoft.com/office/word/2010/wordprocessingDrawing" xmlns:wp="http://schemas.openxmlformats.org/drawingml/2006/wordprocessingDrawing" xmlns:w10="urn:schemas-microsoft-com:office:word" xmlns:w="http://schemas.openxmlformats.org/wordprocessingml/2006/main" xmlns:w14="http://schemas.microsoft.com/office/word/2010/wordml" xmlns:w15="http://schemas.microsoft.com/office/word/2012/wordml" xmlns:w16se="http://schemas.microsoft.com/office/word/2015/wordml/symex" xmlns:wpg="http://schemas.microsoft.com/office/word/2010/wordprocessingGroup" xmlns:wpi="http://schemas.microsoft.com/office/word/2010/wordprocessingInk" xmlns:wne="http://schemas.microsoft.com/office/word/2006/wordml" xmlns:wps="http://schemas.microsoft.com/office/word/2010/wordprocessingShape" mc:Ignorable="w14 w15 w16se wp14">
+<w:ftr xmlns:wpc="http://schemas.microsoft.com/office/word/2010/wordprocessingCanvas" xmlns:cx="http://schemas.microsoft.com/office/drawing/2014/chartex" xmlns:cx1="http://schemas.microsoft.com/office/drawing/2015/9/8/chartex" xmlns:cx2="http://schemas.microsoft.com/office/drawing/2015/10/21/chartex" xmlns:cx3="http://schemas.microsoft.com/office/drawing/2016/5/9/chartex" xmlns:cx4="http://schemas.microsoft.com/office/drawing/2016/5/10/chartex" xmlns:cx5="http://schemas.microsoft.com/office/drawing/2016/5/11/chartex" xmlns:cx6="http://schemas.microsoft.com/office/drawing/2016/5/12/chartex" xmlns:cx7="http://schemas.microsoft.com/office/drawing/2016/5/13/chartex" xmlns:cx8="http://schemas.microsoft.com/office/drawing/2016/5/14/chartex" xmlns:mc="http://schemas.openxmlformats.org/markup-compatibility/2006" xmlns:aink="http://schemas.microsoft.com/office/drawing/2016/ink" xmlns:am3d="http://schemas.microsoft.com/office/drawing/2017/model3d" xmlns:o="urn:schemas-microsoft-com:office:office" xmlns:r="http://schemas.openxmlformats.org/officeDocument/2006/relationships" xmlns:m="http://schemas.openxmlformats.org/officeDocument/2006/math" xmlns:v="urn:schemas-microsoft-com:vml" xmlns:wp14="http://schemas.microsoft.com/office/word/2010/wordprocessingDrawing" xmlns:wp="http://schemas.openxmlformats.org/drawingml/2006/wordprocessingDrawing" xmlns:w10="urn:schemas-microsoft-com:office:word" xmlns:w="http://schemas.openxmlformats.org/wordprocessingml/2006/main" xmlns:w14="http://schemas.microsoft.com/office/word/2010/wordml" xmlns:w15="http://schemas.microsoft.com/office/word/2012/wordml" xmlns:w16cex="http://schemas.microsoft.com/office/word/2018/wordml/cex" xmlns:w16cid="http://schemas.microsoft.com/office/word/2016/wordml/cid" xmlns:w16="http://schemas.microsoft.com/office/word/2018/wordml" xmlns:w16se="http://schemas.microsoft.com/office/word/2015/wordml/symex" xmlns:wpg="http://schemas.microsoft.com/office/word/2010/wordprocessingGroup" xmlns:wpi="http://schemas.microsoft.com/office/word/2010/wordprocessingInk" xmlns:wne="http://schemas.microsoft.com/office/word/2006/wordml" xmlns:wps="http://schemas.microsoft.com/office/word/2010/wordprocessingShape" mc:Ignorable="w14 w15 w16se w16cid w16 w16cex wp14">
   <w:tbl>
     <w:tblPr>
       <w:tblW w:w="0" w:type="auto"/>
@@ -12688,7 +12343,7 @@
 </file>
 
 <file path=word/footnotes.xml><?xml version="1.0" encoding="utf-8"?>
-<w:footnotes xmlns:wpc="http://schemas.microsoft.com/office/word/2010/wordprocessingCanvas" xmlns:cx="http://schemas.microsoft.com/office/drawing/2014/chartex" xmlns:mc="http://schemas.openxmlformats.org/markup-compatibility/2006" xmlns:o="urn:schemas-microsoft-com:office:office" xmlns:r="http://schemas.openxmlformats.org/officeDocument/2006/relationships" xmlns:m="http://schemas.openxmlformats.org/officeDocument/2006/math" xmlns:v="urn:schemas-microsoft-com:vml" xmlns:wp14="http://schemas.microsoft.com/office/word/2010/wordprocessingDrawing" xmlns:wp="http://schemas.openxmlformats.org/drawingml/2006/wordprocessingDrawing" xmlns:w10="urn:schemas-microsoft-com:office:word" xmlns:w="http://schemas.openxmlformats.org/wordprocessingml/2006/main" xmlns:w14="http://schemas.microsoft.com/office/word/2010/wordml" xmlns:w15="http://schemas.microsoft.com/office/word/2012/wordml" xmlns:w16se="http://schemas.microsoft.com/office/word/2015/wordml/symex" xmlns:wpg="http://schemas.microsoft.com/office/word/2010/wordprocessingGroup" xmlns:wpi="http://schemas.microsoft.com/office/word/2010/wordprocessingInk" xmlns:wne="http://schemas.microsoft.com/office/word/2006/wordml" xmlns:wps="http://schemas.microsoft.com/office/word/2010/wordprocessingShape" mc:Ignorable="w14 w15 w16se wp14">
+<w:footnotes xmlns:wpc="http://schemas.microsoft.com/office/word/2010/wordprocessingCanvas" xmlns:cx="http://schemas.microsoft.com/office/drawing/2014/chartex" xmlns:cx1="http://schemas.microsoft.com/office/drawing/2015/9/8/chartex" xmlns:cx2="http://schemas.microsoft.com/office/drawing/2015/10/21/chartex" xmlns:cx3="http://schemas.microsoft.com/office/drawing/2016/5/9/chartex" xmlns:cx4="http://schemas.microsoft.com/office/drawing/2016/5/10/chartex" xmlns:cx5="http://schemas.microsoft.com/office/drawing/2016/5/11/chartex" xmlns:cx6="http://schemas.microsoft.com/office/drawing/2016/5/12/chartex" xmlns:cx7="http://schemas.microsoft.com/office/drawing/2016/5/13/chartex" xmlns:cx8="http://schemas.microsoft.com/office/drawing/2016/5/14/chartex" xmlns:mc="http://schemas.openxmlformats.org/markup-compatibility/2006" xmlns:aink="http://schemas.microsoft.com/office/drawing/2016/ink" xmlns:am3d="http://schemas.microsoft.com/office/drawing/2017/model3d" xmlns:o="urn:schemas-microsoft-com:office:office" xmlns:r="http://schemas.openxmlformats.org/officeDocument/2006/relationships" xmlns:m="http://schemas.openxmlformats.org/officeDocument/2006/math" xmlns:v="urn:schemas-microsoft-com:vml" xmlns:wp14="http://schemas.microsoft.com/office/word/2010/wordprocessingDrawing" xmlns:wp="http://schemas.openxmlformats.org/drawingml/2006/wordprocessingDrawing" xmlns:w10="urn:schemas-microsoft-com:office:word" xmlns:w="http://schemas.openxmlformats.org/wordprocessingml/2006/main" xmlns:w14="http://schemas.microsoft.com/office/word/2010/wordml" xmlns:w15="http://schemas.microsoft.com/office/word/2012/wordml" xmlns:w16cex="http://schemas.microsoft.com/office/word/2018/wordml/cex" xmlns:w16cid="http://schemas.microsoft.com/office/word/2016/wordml/cid" xmlns:w16="http://schemas.microsoft.com/office/word/2018/wordml" xmlns:w16se="http://schemas.microsoft.com/office/word/2015/wordml/symex" xmlns:wpg="http://schemas.microsoft.com/office/word/2010/wordprocessingGroup" xmlns:wpi="http://schemas.microsoft.com/office/word/2010/wordprocessingInk" xmlns:wne="http://schemas.microsoft.com/office/word/2006/wordml" xmlns:wps="http://schemas.microsoft.com/office/word/2010/wordprocessingShape" mc:Ignorable="w14 w15 w16se w16cid w16 w16cex wp14">
   <w:footnote w:type="separator" w:id="-1">
     <w:p>
       <w:pPr>
@@ -12713,7 +12368,7 @@
 </file>
 
 <file path=word/header1.xml><?xml version="1.0" encoding="utf-8"?>
-<w:hdr xmlns:wpc="http://schemas.microsoft.com/office/word/2010/wordprocessingCanvas" xmlns:cx="http://schemas.microsoft.com/office/drawing/2014/chartex" xmlns:mc="http://schemas.openxmlformats.org/markup-compatibility/2006" xmlns:o="urn:schemas-microsoft-com:office:office" xmlns:r="http://schemas.openxmlformats.org/officeDocument/2006/relationships" xmlns:m="http://schemas.openxmlformats.org/officeDocument/2006/math" xmlns:v="urn:schemas-microsoft-com:vml" xmlns:wp14="http://schemas.microsoft.com/office/word/2010/wordprocessingDrawing" xmlns:wp="http://schemas.openxmlformats.org/drawingml/2006/wordprocessingDrawing" xmlns:w10="urn:schemas-microsoft-com:office:word" xmlns:w="http://schemas.openxmlformats.org/wordprocessingml/2006/main" xmlns:w14="http://schemas.microsoft.com/office/word/2010/wordml" xmlns:w15="http://schemas.microsoft.com/office/word/2012/wordml" xmlns:w16se="http://schemas.microsoft.com/office/word/2015/wordml/symex" xmlns:wpg="http://schemas.microsoft.com/office/word/2010/wordprocessingGroup" xmlns:wpi="http://schemas.microsoft.com/office/word/2010/wordprocessingInk" xmlns:wne="http://schemas.microsoft.com/office/word/2006/wordml" xmlns:wps="http://schemas.microsoft.com/office/word/2010/wordprocessingShape" mc:Ignorable="w14 w15 w16se wp14">
+<w:hdr xmlns:wpc="http://schemas.microsoft.com/office/word/2010/wordprocessingCanvas" xmlns:cx="http://schemas.microsoft.com/office/drawing/2014/chartex" xmlns:cx1="http://schemas.microsoft.com/office/drawing/2015/9/8/chartex" xmlns:cx2="http://schemas.microsoft.com/office/drawing/2015/10/21/chartex" xmlns:cx3="http://schemas.microsoft.com/office/drawing/2016/5/9/chartex" xmlns:cx4="http://schemas.microsoft.com/office/drawing/2016/5/10/chartex" xmlns:cx5="http://schemas.microsoft.com/office/drawing/2016/5/11/chartex" xmlns:cx6="http://schemas.microsoft.com/office/drawing/2016/5/12/chartex" xmlns:cx7="http://schemas.microsoft.com/office/drawing/2016/5/13/chartex" xmlns:cx8="http://schemas.microsoft.com/office/drawing/2016/5/14/chartex" xmlns:mc="http://schemas.openxmlformats.org/markup-compatibility/2006" xmlns:aink="http://schemas.microsoft.com/office/drawing/2016/ink" xmlns:am3d="http://schemas.microsoft.com/office/drawing/2017/model3d" xmlns:o="urn:schemas-microsoft-com:office:office" xmlns:r="http://schemas.openxmlformats.org/officeDocument/2006/relationships" xmlns:m="http://schemas.openxmlformats.org/officeDocument/2006/math" xmlns:v="urn:schemas-microsoft-com:vml" xmlns:wp14="http://schemas.microsoft.com/office/word/2010/wordprocessingDrawing" xmlns:wp="http://schemas.openxmlformats.org/drawingml/2006/wordprocessingDrawing" xmlns:w10="urn:schemas-microsoft-com:office:word" xmlns:w="http://schemas.openxmlformats.org/wordprocessingml/2006/main" xmlns:w14="http://schemas.microsoft.com/office/word/2010/wordml" xmlns:w15="http://schemas.microsoft.com/office/word/2012/wordml" xmlns:w16cex="http://schemas.microsoft.com/office/word/2018/wordml/cex" xmlns:w16cid="http://schemas.microsoft.com/office/word/2016/wordml/cid" xmlns:w16="http://schemas.microsoft.com/office/word/2018/wordml" xmlns:w16se="http://schemas.microsoft.com/office/word/2015/wordml/symex" xmlns:wpg="http://schemas.microsoft.com/office/word/2010/wordprocessingGroup" xmlns:wpi="http://schemas.microsoft.com/office/word/2010/wordprocessingInk" xmlns:wne="http://schemas.microsoft.com/office/word/2006/wordml" xmlns:wps="http://schemas.microsoft.com/office/word/2010/wordprocessingShape" mc:Ignorable="w14 w15 w16se w16cid w16 w16cex wp14">
   <w:p>
     <w:pPr>
       <w:pStyle w:val="Encabezado"/>
@@ -12751,7 +12406,7 @@
 </file>
 
 <file path=word/header2.xml><?xml version="1.0" encoding="utf-8"?>
-<w:hdr xmlns:wpc="http://schemas.microsoft.com/office/word/2010/wordprocessingCanvas" xmlns:cx="http://schemas.microsoft.com/office/drawing/2014/chartex" xmlns:mc="http://schemas.openxmlformats.org/markup-compatibility/2006" xmlns:o="urn:schemas-microsoft-com:office:office" xmlns:r="http://schemas.openxmlformats.org/officeDocument/2006/relationships" xmlns:m="http://schemas.openxmlformats.org/officeDocument/2006/math" xmlns:v="urn:schemas-microsoft-com:vml" xmlns:wp14="http://schemas.microsoft.com/office/word/2010/wordprocessingDrawing" xmlns:wp="http://schemas.openxmlformats.org/drawingml/2006/wordprocessingDrawing" xmlns:w10="urn:schemas-microsoft-com:office:word" xmlns:w="http://schemas.openxmlformats.org/wordprocessingml/2006/main" xmlns:w14="http://schemas.microsoft.com/office/word/2010/wordml" xmlns:w15="http://schemas.microsoft.com/office/word/2012/wordml" xmlns:w16se="http://schemas.microsoft.com/office/word/2015/wordml/symex" xmlns:wpg="http://schemas.microsoft.com/office/word/2010/wordprocessingGroup" xmlns:wpi="http://schemas.microsoft.com/office/word/2010/wordprocessingInk" xmlns:wne="http://schemas.microsoft.com/office/word/2006/wordml" xmlns:wps="http://schemas.microsoft.com/office/word/2010/wordprocessingShape" mc:Ignorable="w14 w15 w16se wp14">
+<w:hdr xmlns:wpc="http://schemas.microsoft.com/office/word/2010/wordprocessingCanvas" xmlns:cx="http://schemas.microsoft.com/office/drawing/2014/chartex" xmlns:cx1="http://schemas.microsoft.com/office/drawing/2015/9/8/chartex" xmlns:cx2="http://schemas.microsoft.com/office/drawing/2015/10/21/chartex" xmlns:cx3="http://schemas.microsoft.com/office/drawing/2016/5/9/chartex" xmlns:cx4="http://schemas.microsoft.com/office/drawing/2016/5/10/chartex" xmlns:cx5="http://schemas.microsoft.com/office/drawing/2016/5/11/chartex" xmlns:cx6="http://schemas.microsoft.com/office/drawing/2016/5/12/chartex" xmlns:cx7="http://schemas.microsoft.com/office/drawing/2016/5/13/chartex" xmlns:cx8="http://schemas.microsoft.com/office/drawing/2016/5/14/chartex" xmlns:mc="http://schemas.openxmlformats.org/markup-compatibility/2006" xmlns:aink="http://schemas.microsoft.com/office/drawing/2016/ink" xmlns:am3d="http://schemas.microsoft.com/office/drawing/2017/model3d" xmlns:o="urn:schemas-microsoft-com:office:office" xmlns:r="http://schemas.openxmlformats.org/officeDocument/2006/relationships" xmlns:m="http://schemas.openxmlformats.org/officeDocument/2006/math" xmlns:v="urn:schemas-microsoft-com:vml" xmlns:wp14="http://schemas.microsoft.com/office/word/2010/wordprocessingDrawing" xmlns:wp="http://schemas.openxmlformats.org/drawingml/2006/wordprocessingDrawing" xmlns:w10="urn:schemas-microsoft-com:office:word" xmlns:w="http://schemas.openxmlformats.org/wordprocessingml/2006/main" xmlns:w14="http://schemas.microsoft.com/office/word/2010/wordml" xmlns:w15="http://schemas.microsoft.com/office/word/2012/wordml" xmlns:w16cex="http://schemas.microsoft.com/office/word/2018/wordml/cex" xmlns:w16cid="http://schemas.microsoft.com/office/word/2016/wordml/cid" xmlns:w16="http://schemas.microsoft.com/office/word/2018/wordml" xmlns:w16se="http://schemas.microsoft.com/office/word/2015/wordml/symex" xmlns:wpg="http://schemas.microsoft.com/office/word/2010/wordprocessingGroup" xmlns:wpi="http://schemas.microsoft.com/office/word/2010/wordprocessingInk" xmlns:wne="http://schemas.microsoft.com/office/word/2006/wordml" xmlns:wps="http://schemas.microsoft.com/office/word/2010/wordprocessingShape" mc:Ignorable="w14 w15 w16se w16cid w16 w16cex wp14">
   <w:tbl>
     <w:tblPr>
       <w:tblW w:w="9180" w:type="dxa"/>
@@ -12845,25 +12500,7 @@
               <w:sz w:val="16"/>
               <w:szCs w:val="16"/>
             </w:rPr>
-            <w:t xml:space="preserve"> - </w:t>
-          </w:r>
-          <w:proofErr w:type="spellStart"/>
-          <w:r>
-            <w:rPr>
-              <w:rFonts w:ascii="Verdana" w:hAnsi="Verdana"/>
-              <w:sz w:val="16"/>
-              <w:szCs w:val="16"/>
-            </w:rPr>
-            <w:t>Versión</w:t>
-          </w:r>
-          <w:proofErr w:type="spellEnd"/>
-          <w:r>
-            <w:rPr>
-              <w:rFonts w:ascii="Verdana" w:hAnsi="Verdana"/>
-              <w:sz w:val="16"/>
-              <w:szCs w:val="16"/>
-            </w:rPr>
-            <w:t xml:space="preserve"> 1.</w:t>
+            <w:t xml:space="preserve"> - Versión 1.</w:t>
           </w:r>
           <w:r>
             <w:rPr>
@@ -12886,7 +12523,7 @@
 </file>
 
 <file path=word/header3.xml><?xml version="1.0" encoding="utf-8"?>
-<w:hdr xmlns:wpc="http://schemas.microsoft.com/office/word/2010/wordprocessingCanvas" xmlns:cx="http://schemas.microsoft.com/office/drawing/2014/chartex" xmlns:mc="http://schemas.openxmlformats.org/markup-compatibility/2006" xmlns:o="urn:schemas-microsoft-com:office:office" xmlns:r="http://schemas.openxmlformats.org/officeDocument/2006/relationships" xmlns:m="http://schemas.openxmlformats.org/officeDocument/2006/math" xmlns:v="urn:schemas-microsoft-com:vml" xmlns:wp14="http://schemas.microsoft.com/office/word/2010/wordprocessingDrawing" xmlns:wp="http://schemas.openxmlformats.org/drawingml/2006/wordprocessingDrawing" xmlns:w10="urn:schemas-microsoft-com:office:word" xmlns:w="http://schemas.openxmlformats.org/wordprocessingml/2006/main" xmlns:w14="http://schemas.microsoft.com/office/word/2010/wordml" xmlns:w15="http://schemas.microsoft.com/office/word/2012/wordml" xmlns:w16se="http://schemas.microsoft.com/office/word/2015/wordml/symex" xmlns:wpg="http://schemas.microsoft.com/office/word/2010/wordprocessingGroup" xmlns:wpi="http://schemas.microsoft.com/office/word/2010/wordprocessingInk" xmlns:wne="http://schemas.microsoft.com/office/word/2006/wordml" xmlns:wps="http://schemas.microsoft.com/office/word/2010/wordprocessingShape" mc:Ignorable="w14 w15 w16se wp14">
+<w:hdr xmlns:wpc="http://schemas.microsoft.com/office/word/2010/wordprocessingCanvas" xmlns:cx="http://schemas.microsoft.com/office/drawing/2014/chartex" xmlns:cx1="http://schemas.microsoft.com/office/drawing/2015/9/8/chartex" xmlns:cx2="http://schemas.microsoft.com/office/drawing/2015/10/21/chartex" xmlns:cx3="http://schemas.microsoft.com/office/drawing/2016/5/9/chartex" xmlns:cx4="http://schemas.microsoft.com/office/drawing/2016/5/10/chartex" xmlns:cx5="http://schemas.microsoft.com/office/drawing/2016/5/11/chartex" xmlns:cx6="http://schemas.microsoft.com/office/drawing/2016/5/12/chartex" xmlns:cx7="http://schemas.microsoft.com/office/drawing/2016/5/13/chartex" xmlns:cx8="http://schemas.microsoft.com/office/drawing/2016/5/14/chartex" xmlns:mc="http://schemas.openxmlformats.org/markup-compatibility/2006" xmlns:aink="http://schemas.microsoft.com/office/drawing/2016/ink" xmlns:am3d="http://schemas.microsoft.com/office/drawing/2017/model3d" xmlns:o="urn:schemas-microsoft-com:office:office" xmlns:r="http://schemas.openxmlformats.org/officeDocument/2006/relationships" xmlns:m="http://schemas.openxmlformats.org/officeDocument/2006/math" xmlns:v="urn:schemas-microsoft-com:vml" xmlns:wp14="http://schemas.microsoft.com/office/word/2010/wordprocessingDrawing" xmlns:wp="http://schemas.openxmlformats.org/drawingml/2006/wordprocessingDrawing" xmlns:w10="urn:schemas-microsoft-com:office:word" xmlns:w="http://schemas.openxmlformats.org/wordprocessingml/2006/main" xmlns:w14="http://schemas.microsoft.com/office/word/2010/wordml" xmlns:w15="http://schemas.microsoft.com/office/word/2012/wordml" xmlns:w16cex="http://schemas.microsoft.com/office/word/2018/wordml/cex" xmlns:w16cid="http://schemas.microsoft.com/office/word/2016/wordml/cid" xmlns:w16="http://schemas.microsoft.com/office/word/2018/wordml" xmlns:w16se="http://schemas.microsoft.com/office/word/2015/wordml/symex" xmlns:wpg="http://schemas.microsoft.com/office/word/2010/wordprocessingGroup" xmlns:wpi="http://schemas.microsoft.com/office/word/2010/wordprocessingInk" xmlns:wne="http://schemas.microsoft.com/office/word/2006/wordml" xmlns:wps="http://schemas.microsoft.com/office/word/2010/wordprocessingShape" mc:Ignorable="w14 w15 w16se w16cid w16 w16cex wp14">
   <w:tbl>
     <w:tblPr>
       <w:tblW w:w="9180" w:type="dxa"/>
@@ -12980,25 +12617,7 @@
               <w:sz w:val="16"/>
               <w:szCs w:val="16"/>
             </w:rPr>
-            <w:t xml:space="preserve"> - </w:t>
-          </w:r>
-          <w:proofErr w:type="spellStart"/>
-          <w:r>
-            <w:rPr>
-              <w:rFonts w:ascii="Verdana" w:hAnsi="Verdana"/>
-              <w:sz w:val="16"/>
-              <w:szCs w:val="16"/>
-            </w:rPr>
-            <w:t>Versión</w:t>
-          </w:r>
-          <w:proofErr w:type="spellEnd"/>
-          <w:r>
-            <w:rPr>
-              <w:rFonts w:ascii="Verdana" w:hAnsi="Verdana"/>
-              <w:sz w:val="16"/>
-              <w:szCs w:val="16"/>
-            </w:rPr>
-            <w:t xml:space="preserve"> 1.</w:t>
+            <w:t xml:space="preserve"> - Versión 1.</w:t>
           </w:r>
           <w:r>
             <w:rPr>
@@ -13082,7 +12701,7 @@
 </file>
 
 <file path=word/numbering.xml><?xml version="1.0" encoding="utf-8"?>
-<w:numbering xmlns:wpc="http://schemas.microsoft.com/office/word/2010/wordprocessingCanvas" xmlns:cx="http://schemas.microsoft.com/office/drawing/2014/chartex" xmlns:mc="http://schemas.openxmlformats.org/markup-compatibility/2006" xmlns:o="urn:schemas-microsoft-com:office:office" xmlns:r="http://schemas.openxmlformats.org/officeDocument/2006/relationships" xmlns:m="http://schemas.openxmlformats.org/officeDocument/2006/math" xmlns:v="urn:schemas-microsoft-com:vml" xmlns:wp14="http://schemas.microsoft.com/office/word/2010/wordprocessingDrawing" xmlns:wp="http://schemas.openxmlformats.org/drawingml/2006/wordprocessingDrawing" xmlns:w10="urn:schemas-microsoft-com:office:word" xmlns:w="http://schemas.openxmlformats.org/wordprocessingml/2006/main" xmlns:w14="http://schemas.microsoft.com/office/word/2010/wordml" xmlns:w15="http://schemas.microsoft.com/office/word/2012/wordml" xmlns:w16se="http://schemas.microsoft.com/office/word/2015/wordml/symex" xmlns:wpg="http://schemas.microsoft.com/office/word/2010/wordprocessingGroup" xmlns:wpi="http://schemas.microsoft.com/office/word/2010/wordprocessingInk" xmlns:wne="http://schemas.microsoft.com/office/word/2006/wordml" xmlns:wps="http://schemas.microsoft.com/office/word/2010/wordprocessingShape" mc:Ignorable="w14 w15 w16se wp14">
+<w:numbering xmlns:wpc="http://schemas.microsoft.com/office/word/2010/wordprocessingCanvas" xmlns:cx="http://schemas.microsoft.com/office/drawing/2014/chartex" xmlns:cx1="http://schemas.microsoft.com/office/drawing/2015/9/8/chartex" xmlns:cx2="http://schemas.microsoft.com/office/drawing/2015/10/21/chartex" xmlns:cx3="http://schemas.microsoft.com/office/drawing/2016/5/9/chartex" xmlns:cx4="http://schemas.microsoft.com/office/drawing/2016/5/10/chartex" xmlns:cx5="http://schemas.microsoft.com/office/drawing/2016/5/11/chartex" xmlns:cx6="http://schemas.microsoft.com/office/drawing/2016/5/12/chartex" xmlns:cx7="http://schemas.microsoft.com/office/drawing/2016/5/13/chartex" xmlns:cx8="http://schemas.microsoft.com/office/drawing/2016/5/14/chartex" xmlns:mc="http://schemas.openxmlformats.org/markup-compatibility/2006" xmlns:aink="http://schemas.microsoft.com/office/drawing/2016/ink" xmlns:am3d="http://schemas.microsoft.com/office/drawing/2017/model3d" xmlns:o="urn:schemas-microsoft-com:office:office" xmlns:r="http://schemas.openxmlformats.org/officeDocument/2006/relationships" xmlns:m="http://schemas.openxmlformats.org/officeDocument/2006/math" xmlns:v="urn:schemas-microsoft-com:vml" xmlns:wp14="http://schemas.microsoft.com/office/word/2010/wordprocessingDrawing" xmlns:wp="http://schemas.openxmlformats.org/drawingml/2006/wordprocessingDrawing" xmlns:w10="urn:schemas-microsoft-com:office:word" xmlns:w="http://schemas.openxmlformats.org/wordprocessingml/2006/main" xmlns:w14="http://schemas.microsoft.com/office/word/2010/wordml" xmlns:w15="http://schemas.microsoft.com/office/word/2012/wordml" xmlns:w16cex="http://schemas.microsoft.com/office/word/2018/wordml/cex" xmlns:w16cid="http://schemas.microsoft.com/office/word/2016/wordml/cid" xmlns:w16="http://schemas.microsoft.com/office/word/2018/wordml" xmlns:w16se="http://schemas.microsoft.com/office/word/2015/wordml/symex" xmlns:wpg="http://schemas.microsoft.com/office/word/2010/wordprocessingGroup" xmlns:wpi="http://schemas.microsoft.com/office/word/2010/wordprocessingInk" xmlns:wne="http://schemas.microsoft.com/office/word/2006/wordml" xmlns:wps="http://schemas.microsoft.com/office/word/2010/wordprocessingShape" mc:Ignorable="w14 w15 w16se w16cid w16 w16cex wp14">
   <w:abstractNum w:abstractNumId="0" w15:restartNumberingAfterBreak="0">
     <w:nsid w:val="0B66709E"/>
     <w:multiLevelType w:val="singleLevel"/>
@@ -14268,7 +13887,7 @@
 </file>
 
 <file path=word/styles.xml><?xml version="1.0" encoding="utf-8"?>
-<w:styles xmlns:mc="http://schemas.openxmlformats.org/markup-compatibility/2006" xmlns:r="http://schemas.openxmlformats.org/officeDocument/2006/relationships" xmlns:w="http://schemas.openxmlformats.org/wordprocessingml/2006/main" xmlns:w14="http://schemas.microsoft.com/office/word/2010/wordml" xmlns:w15="http://schemas.microsoft.com/office/word/2012/wordml" xmlns:w16se="http://schemas.microsoft.com/office/word/2015/wordml/symex" mc:Ignorable="w14 w15 w16se">
+<w:styles xmlns:mc="http://schemas.openxmlformats.org/markup-compatibility/2006" xmlns:r="http://schemas.openxmlformats.org/officeDocument/2006/relationships" xmlns:w="http://schemas.openxmlformats.org/wordprocessingml/2006/main" xmlns:w14="http://schemas.microsoft.com/office/word/2010/wordml" xmlns:w15="http://schemas.microsoft.com/office/word/2012/wordml" xmlns:w16cex="http://schemas.microsoft.com/office/word/2018/wordml/cex" xmlns:w16cid="http://schemas.microsoft.com/office/word/2016/wordml/cid" xmlns:w16="http://schemas.microsoft.com/office/word/2018/wordml" xmlns:w16se="http://schemas.microsoft.com/office/word/2015/wordml/symex" mc:Ignorable="w14 w15 w16se w16cid w16 w16cex">
   <w:docDefaults>
     <w:rPrDefault>
       <w:rPr>
@@ -14278,7 +13897,7 @@
     </w:rPrDefault>
     <w:pPrDefault/>
   </w:docDefaults>
-  <w:latentStyles w:defLockedState="0" w:defUIPriority="0" w:defSemiHidden="0" w:defUnhideWhenUsed="0" w:defQFormat="0" w:count="371">
+  <w:latentStyles w:defLockedState="0" w:defUIPriority="0" w:defSemiHidden="0" w:defUnhideWhenUsed="0" w:defQFormat="0" w:count="376">
     <w:lsdException w:name="Normal" w:qFormat="1"/>
     <w:lsdException w:name="heading 1" w:qFormat="1"/>
     <w:lsdException w:name="heading 2" w:qFormat="1"/>
@@ -14297,7 +13916,6 @@
     <w:lsdException w:name="Emphasis" w:qFormat="1"/>
     <w:lsdException w:name="HTML Keyboard" w:semiHidden="1" w:unhideWhenUsed="1"/>
     <w:lsdException w:name="HTML Variable" w:semiHidden="1" w:unhideWhenUsed="1"/>
-    <w:lsdException w:name="Normal Table" w:semiHidden="1" w:unhideWhenUsed="1"/>
     <w:lsdException w:name="annotation subject" w:semiHidden="1" w:unhideWhenUsed="1"/>
     <w:lsdException w:name="No List" w:semiHidden="1" w:unhideWhenUsed="1"/>
     <w:lsdException w:name="Outline List 1" w:semiHidden="1" w:unhideWhenUsed="1"/>
@@ -14340,11 +13958,8 @@
     <w:lsdException w:name="Table Contemporary" w:semiHidden="1" w:unhideWhenUsed="1"/>
     <w:lsdException w:name="Table Elegant" w:semiHidden="1" w:unhideWhenUsed="1"/>
     <w:lsdException w:name="Table Professional" w:semiHidden="1" w:unhideWhenUsed="1"/>
-    <w:lsdException w:name="Table Subtle 1" w:semiHidden="1" w:unhideWhenUsed="1"/>
     <w:lsdException w:name="Table Subtle 2" w:semiHidden="1" w:unhideWhenUsed="1"/>
     <w:lsdException w:name="Table Web 1" w:semiHidden="1" w:unhideWhenUsed="1"/>
-    <w:lsdException w:name="Table Web 2" w:semiHidden="1" w:unhideWhenUsed="1"/>
-    <w:lsdException w:name="Table Web 3" w:semiHidden="1" w:unhideWhenUsed="1"/>
     <w:lsdException w:name="Balloon Text" w:semiHidden="1" w:unhideWhenUsed="1"/>
     <w:lsdException w:name="Table Theme" w:semiHidden="1" w:unhideWhenUsed="1"/>
     <w:lsdException w:name="Placeholder Text" w:semiHidden="1" w:uiPriority="99"/>
@@ -14562,6 +14177,11 @@
     <w:lsdException w:name="List Table 5 Dark Accent 6" w:uiPriority="50"/>
     <w:lsdException w:name="List Table 6 Colorful Accent 6" w:uiPriority="51"/>
     <w:lsdException w:name="List Table 7 Colorful Accent 6" w:uiPriority="52"/>
+    <w:lsdException w:name="Mention" w:semiHidden="1" w:uiPriority="99" w:unhideWhenUsed="1"/>
+    <w:lsdException w:name="Smart Hyperlink" w:semiHidden="1" w:uiPriority="99" w:unhideWhenUsed="1"/>
+    <w:lsdException w:name="Hashtag" w:semiHidden="1" w:uiPriority="99" w:unhideWhenUsed="1"/>
+    <w:lsdException w:name="Unresolved Mention" w:semiHidden="1" w:uiPriority="99" w:unhideWhenUsed="1"/>
+    <w:lsdException w:name="Smart Link" w:semiHidden="1" w:uiPriority="99" w:unhideWhenUsed="1"/>
   </w:latentStyles>
   <w:style w:type="paragraph" w:default="1" w:styleId="Normal">
     <w:name w:val="Normal"/>
@@ -15145,7 +14765,7 @@
 </file>
 
 <file path=customXml/itemProps1.xml><?xml version="1.0" encoding="utf-8"?>
-<ds:datastoreItem xmlns:ds="http://schemas.openxmlformats.org/officeDocument/2006/customXml" ds:itemID="{2369479C-438B-48AB-81A3-FBEE5CBF84C7}">
+<ds:datastoreItem xmlns:ds="http://schemas.openxmlformats.org/officeDocument/2006/customXml" ds:itemID="{AADBF511-1AAF-4626-88A7-1034FDE49267}">
   <ds:schemaRefs>
     <ds:schemaRef ds:uri="http://schemas.openxmlformats.org/officeDocument/2006/bibliography"/>
   </ds:schemaRefs>

</xml_diff>

<commit_message>
Costo total en descripción
Costo total en descripción
</commit_message>
<xml_diff>
--- a/FGPR_010_06 - Acta de Constitución del Proyecto.docx
+++ b/FGPR_010_06 - Acta de Constitución del Proyecto.docx
@@ -1,6 +1,6 @@
 
 <file path=word/document.xml><?xml version="1.0" encoding="utf-8"?>
-<w:document xmlns:wpc="http://schemas.microsoft.com/office/word/2010/wordprocessingCanvas" xmlns:cx="http://schemas.microsoft.com/office/drawing/2014/chartex" xmlns:cx1="http://schemas.microsoft.com/office/drawing/2015/9/8/chartex" xmlns:cx2="http://schemas.microsoft.com/office/drawing/2015/10/21/chartex" xmlns:cx3="http://schemas.microsoft.com/office/drawing/2016/5/9/chartex" xmlns:cx4="http://schemas.microsoft.com/office/drawing/2016/5/10/chartex" xmlns:cx5="http://schemas.microsoft.com/office/drawing/2016/5/11/chartex" xmlns:cx6="http://schemas.microsoft.com/office/drawing/2016/5/12/chartex" xmlns:cx7="http://schemas.microsoft.com/office/drawing/2016/5/13/chartex" xmlns:cx8="http://schemas.microsoft.com/office/drawing/2016/5/14/chartex" xmlns:mc="http://schemas.openxmlformats.org/markup-compatibility/2006" xmlns:aink="http://schemas.microsoft.com/office/drawing/2016/ink" xmlns:am3d="http://schemas.microsoft.com/office/drawing/2017/model3d" xmlns:o="urn:schemas-microsoft-com:office:office" xmlns:r="http://schemas.openxmlformats.org/officeDocument/2006/relationships" xmlns:m="http://schemas.openxmlformats.org/officeDocument/2006/math" xmlns:v="urn:schemas-microsoft-com:vml" xmlns:wp14="http://schemas.microsoft.com/office/word/2010/wordprocessingDrawing" xmlns:wp="http://schemas.openxmlformats.org/drawingml/2006/wordprocessingDrawing" xmlns:w10="urn:schemas-microsoft-com:office:word" xmlns:w="http://schemas.openxmlformats.org/wordprocessingml/2006/main" xmlns:w14="http://schemas.microsoft.com/office/word/2010/wordml" xmlns:w15="http://schemas.microsoft.com/office/word/2012/wordml" xmlns:w16cex="http://schemas.microsoft.com/office/word/2018/wordml/cex" xmlns:w16cid="http://schemas.microsoft.com/office/word/2016/wordml/cid" xmlns:w16="http://schemas.microsoft.com/office/word/2018/wordml" xmlns:w16se="http://schemas.microsoft.com/office/word/2015/wordml/symex" xmlns:wpg="http://schemas.microsoft.com/office/word/2010/wordprocessingGroup" xmlns:wpi="http://schemas.microsoft.com/office/word/2010/wordprocessingInk" xmlns:wne="http://schemas.microsoft.com/office/word/2006/wordml" xmlns:wps="http://schemas.microsoft.com/office/word/2010/wordprocessingShape" mc:Ignorable="w14 w15 w16se w16cid w16 w16cex wp14">
+<w:document xmlns:wpc="http://schemas.microsoft.com/office/word/2010/wordprocessingCanvas" xmlns:cx="http://schemas.microsoft.com/office/drawing/2014/chartex" xmlns:mc="http://schemas.openxmlformats.org/markup-compatibility/2006" xmlns:o="urn:schemas-microsoft-com:office:office" xmlns:r="http://schemas.openxmlformats.org/officeDocument/2006/relationships" xmlns:m="http://schemas.openxmlformats.org/officeDocument/2006/math" xmlns:v="urn:schemas-microsoft-com:vml" xmlns:wp14="http://schemas.microsoft.com/office/word/2010/wordprocessingDrawing" xmlns:wp="http://schemas.openxmlformats.org/drawingml/2006/wordprocessingDrawing" xmlns:w10="urn:schemas-microsoft-com:office:word" xmlns:w="http://schemas.openxmlformats.org/wordprocessingml/2006/main" xmlns:w14="http://schemas.microsoft.com/office/word/2010/wordml" xmlns:w15="http://schemas.microsoft.com/office/word/2012/wordml" xmlns:w16se="http://schemas.microsoft.com/office/word/2015/wordml/symex" xmlns:wpg="http://schemas.microsoft.com/office/word/2010/wordprocessingGroup" xmlns:wpi="http://schemas.microsoft.com/office/word/2010/wordprocessingInk" xmlns:wne="http://schemas.microsoft.com/office/word/2006/wordml" xmlns:wps="http://schemas.microsoft.com/office/word/2010/wordprocessingShape" mc:Ignorable="w14 w15 w16se wp14">
   <w:body>
     <w:tbl>
       <w:tblPr>
@@ -304,14 +304,25 @@
                 <w:lang w:val="es-ES"/>
               </w:rPr>
             </w:pPr>
-            <w:r>
-              <w:rPr>
-                <w:rFonts w:ascii="Verdana" w:hAnsi="Verdana"/>
-                <w:sz w:val="18"/>
-                <w:szCs w:val="18"/>
-                <w:lang w:val="es-ES"/>
-              </w:rPr>
-              <w:t>Tlgo. Andrés Javier Rodríguez Quintana</w:t>
+            <w:proofErr w:type="spellStart"/>
+            <w:r>
+              <w:rPr>
+                <w:rFonts w:ascii="Verdana" w:hAnsi="Verdana"/>
+                <w:sz w:val="18"/>
+                <w:szCs w:val="18"/>
+                <w:lang w:val="es-ES"/>
+              </w:rPr>
+              <w:t>Tlgo</w:t>
+            </w:r>
+            <w:proofErr w:type="spellEnd"/>
+            <w:r>
+              <w:rPr>
+                <w:rFonts w:ascii="Verdana" w:hAnsi="Verdana"/>
+                <w:sz w:val="18"/>
+                <w:szCs w:val="18"/>
+                <w:lang w:val="es-ES"/>
+              </w:rPr>
+              <w:t>. Andrés Javier Rodríguez Quintana</w:t>
             </w:r>
           </w:p>
         </w:tc>
@@ -329,23 +340,54 @@
                 <w:lang w:val="es-ES"/>
               </w:rPr>
             </w:pPr>
-            <w:r>
-              <w:rPr>
-                <w:rFonts w:ascii="Verdana" w:hAnsi="Verdana"/>
-                <w:sz w:val="18"/>
-                <w:szCs w:val="18"/>
-                <w:lang w:val="es-ES"/>
-              </w:rPr>
-              <w:t xml:space="preserve">Tlgo. </w:t>
-            </w:r>
-            <w:r>
-              <w:rPr>
-                <w:rFonts w:ascii="Verdana" w:hAnsi="Verdana"/>
-                <w:sz w:val="18"/>
-                <w:szCs w:val="18"/>
-                <w:lang w:val="es-EC"/>
-              </w:rPr>
-              <w:t>Karina Rocio Sánchez Pucha</w:t>
+            <w:proofErr w:type="spellStart"/>
+            <w:r>
+              <w:rPr>
+                <w:rFonts w:ascii="Verdana" w:hAnsi="Verdana"/>
+                <w:sz w:val="18"/>
+                <w:szCs w:val="18"/>
+                <w:lang w:val="es-ES"/>
+              </w:rPr>
+              <w:t>Tlgo</w:t>
+            </w:r>
+            <w:proofErr w:type="spellEnd"/>
+            <w:r>
+              <w:rPr>
+                <w:rFonts w:ascii="Verdana" w:hAnsi="Verdana"/>
+                <w:sz w:val="18"/>
+                <w:szCs w:val="18"/>
+                <w:lang w:val="es-ES"/>
+              </w:rPr>
+              <w:t xml:space="preserve">. </w:t>
+            </w:r>
+            <w:r>
+              <w:rPr>
+                <w:rFonts w:ascii="Verdana" w:hAnsi="Verdana"/>
+                <w:sz w:val="18"/>
+                <w:szCs w:val="18"/>
+                <w:lang w:val="es-EC"/>
+              </w:rPr>
+              <w:t xml:space="preserve">Karina </w:t>
+            </w:r>
+            <w:proofErr w:type="spellStart"/>
+            <w:r>
+              <w:rPr>
+                <w:rFonts w:ascii="Verdana" w:hAnsi="Verdana"/>
+                <w:sz w:val="18"/>
+                <w:szCs w:val="18"/>
+                <w:lang w:val="es-EC"/>
+              </w:rPr>
+              <w:t>Rocio</w:t>
+            </w:r>
+            <w:proofErr w:type="spellEnd"/>
+            <w:r>
+              <w:rPr>
+                <w:rFonts w:ascii="Verdana" w:hAnsi="Verdana"/>
+                <w:sz w:val="18"/>
+                <w:szCs w:val="18"/>
+                <w:lang w:val="es-EC"/>
+              </w:rPr>
+              <w:t xml:space="preserve"> Sánchez Pucha</w:t>
             </w:r>
           </w:p>
         </w:tc>
@@ -363,14 +405,25 @@
                 <w:lang w:val="es-EC"/>
               </w:rPr>
             </w:pPr>
-            <w:r>
-              <w:rPr>
-                <w:rFonts w:ascii="Verdana" w:hAnsi="Verdana"/>
-                <w:sz w:val="18"/>
-                <w:szCs w:val="18"/>
-                <w:lang w:val="es-EC"/>
-              </w:rPr>
-              <w:t>Tlgo. Andrés Javier Rodríguez</w:t>
+            <w:proofErr w:type="spellStart"/>
+            <w:r>
+              <w:rPr>
+                <w:rFonts w:ascii="Verdana" w:hAnsi="Verdana"/>
+                <w:sz w:val="18"/>
+                <w:szCs w:val="18"/>
+                <w:lang w:val="es-EC"/>
+              </w:rPr>
+              <w:t>Tlgo</w:t>
+            </w:r>
+            <w:proofErr w:type="spellEnd"/>
+            <w:r>
+              <w:rPr>
+                <w:rFonts w:ascii="Verdana" w:hAnsi="Verdana"/>
+                <w:sz w:val="18"/>
+                <w:szCs w:val="18"/>
+                <w:lang w:val="es-EC"/>
+              </w:rPr>
+              <w:t>. Andrés Javier Rodríguez</w:t>
             </w:r>
           </w:p>
           <w:p>
@@ -383,15 +436,37 @@
                 <w:lang w:val="es-EC"/>
               </w:rPr>
             </w:pPr>
-            <w:r>
-              <w:rPr>
-                <w:rFonts w:ascii="Verdana" w:hAnsi="Verdana"/>
-                <w:sz w:val="18"/>
-                <w:szCs w:val="18"/>
-                <w:lang w:val="es-EC"/>
-              </w:rPr>
-              <w:t>Tlgo. Fabián Mauricio Díaz Analuisa</w:t>
-            </w:r>
+            <w:proofErr w:type="spellStart"/>
+            <w:r>
+              <w:rPr>
+                <w:rFonts w:ascii="Verdana" w:hAnsi="Verdana"/>
+                <w:sz w:val="18"/>
+                <w:szCs w:val="18"/>
+                <w:lang w:val="es-EC"/>
+              </w:rPr>
+              <w:t>Tlgo</w:t>
+            </w:r>
+            <w:proofErr w:type="spellEnd"/>
+            <w:r>
+              <w:rPr>
+                <w:rFonts w:ascii="Verdana" w:hAnsi="Verdana"/>
+                <w:sz w:val="18"/>
+                <w:szCs w:val="18"/>
+                <w:lang w:val="es-EC"/>
+              </w:rPr>
+              <w:t xml:space="preserve">. Fabián Mauricio Díaz </w:t>
+            </w:r>
+            <w:proofErr w:type="spellStart"/>
+            <w:r>
+              <w:rPr>
+                <w:rFonts w:ascii="Verdana" w:hAnsi="Verdana"/>
+                <w:sz w:val="18"/>
+                <w:szCs w:val="18"/>
+                <w:lang w:val="es-EC"/>
+              </w:rPr>
+              <w:t>Analuisa</w:t>
+            </w:r>
+            <w:proofErr w:type="spellEnd"/>
           </w:p>
           <w:p>
             <w:pPr>
@@ -403,23 +478,45 @@
                 <w:lang w:val="es-ES"/>
               </w:rPr>
             </w:pPr>
-            <w:r>
-              <w:rPr>
-                <w:rFonts w:ascii="Verdana" w:hAnsi="Verdana"/>
-                <w:sz w:val="18"/>
-                <w:szCs w:val="18"/>
-                <w:lang w:val="es-EC"/>
-              </w:rPr>
-              <w:t xml:space="preserve">Tlgo. </w:t>
-            </w:r>
-            <w:r>
-              <w:rPr>
-                <w:rFonts w:ascii="Verdana" w:hAnsi="Verdana"/>
-                <w:sz w:val="18"/>
-                <w:szCs w:val="18"/>
-                <w:lang w:val="es-EC"/>
-              </w:rPr>
-              <w:t>Jhonson Patricio Narváez</w:t>
+            <w:proofErr w:type="spellStart"/>
+            <w:r>
+              <w:rPr>
+                <w:rFonts w:ascii="Verdana" w:hAnsi="Verdana"/>
+                <w:sz w:val="18"/>
+                <w:szCs w:val="18"/>
+                <w:lang w:val="es-EC"/>
+              </w:rPr>
+              <w:t>Tlgo</w:t>
+            </w:r>
+            <w:proofErr w:type="spellEnd"/>
+            <w:r>
+              <w:rPr>
+                <w:rFonts w:ascii="Verdana" w:hAnsi="Verdana"/>
+                <w:sz w:val="18"/>
+                <w:szCs w:val="18"/>
+                <w:lang w:val="es-EC"/>
+              </w:rPr>
+              <w:t xml:space="preserve">. </w:t>
+            </w:r>
+            <w:proofErr w:type="spellStart"/>
+            <w:r>
+              <w:rPr>
+                <w:rFonts w:ascii="Verdana" w:hAnsi="Verdana"/>
+                <w:sz w:val="18"/>
+                <w:szCs w:val="18"/>
+                <w:lang w:val="es-EC"/>
+              </w:rPr>
+              <w:t>Jhonson</w:t>
+            </w:r>
+            <w:proofErr w:type="spellEnd"/>
+            <w:r>
+              <w:rPr>
+                <w:rFonts w:ascii="Verdana" w:hAnsi="Verdana"/>
+                <w:sz w:val="18"/>
+                <w:szCs w:val="18"/>
+                <w:lang w:val="es-EC"/>
+              </w:rPr>
+              <w:t xml:space="preserve"> Patricio Narváez</w:t>
             </w:r>
           </w:p>
         </w:tc>
@@ -520,14 +617,25 @@
                 <w:lang w:val="es-ES"/>
               </w:rPr>
             </w:pPr>
-            <w:r>
-              <w:rPr>
-                <w:rFonts w:ascii="Verdana" w:hAnsi="Verdana"/>
-                <w:sz w:val="18"/>
-                <w:szCs w:val="18"/>
-                <w:lang w:val="es-ES"/>
-              </w:rPr>
-              <w:t>Tlgo. Andrés Javier Rodríguez Quintana</w:t>
+            <w:proofErr w:type="spellStart"/>
+            <w:r>
+              <w:rPr>
+                <w:rFonts w:ascii="Verdana" w:hAnsi="Verdana"/>
+                <w:sz w:val="18"/>
+                <w:szCs w:val="18"/>
+                <w:lang w:val="es-ES"/>
+              </w:rPr>
+              <w:t>Tlgo</w:t>
+            </w:r>
+            <w:proofErr w:type="spellEnd"/>
+            <w:r>
+              <w:rPr>
+                <w:rFonts w:ascii="Verdana" w:hAnsi="Verdana"/>
+                <w:sz w:val="18"/>
+                <w:szCs w:val="18"/>
+                <w:lang w:val="es-ES"/>
+              </w:rPr>
+              <w:t>. Andrés Javier Rodríguez Quintana</w:t>
             </w:r>
           </w:p>
         </w:tc>
@@ -545,23 +653,54 @@
                 <w:lang w:val="es-ES"/>
               </w:rPr>
             </w:pPr>
-            <w:r>
-              <w:rPr>
-                <w:rFonts w:ascii="Verdana" w:hAnsi="Verdana"/>
-                <w:sz w:val="18"/>
-                <w:szCs w:val="18"/>
-                <w:lang w:val="es-ES"/>
-              </w:rPr>
-              <w:t xml:space="preserve">Tlgo. </w:t>
-            </w:r>
-            <w:r>
-              <w:rPr>
-                <w:rFonts w:ascii="Verdana" w:hAnsi="Verdana"/>
-                <w:sz w:val="18"/>
-                <w:szCs w:val="18"/>
-                <w:lang w:val="es-EC"/>
-              </w:rPr>
-              <w:t>Karina Rocio Sánchez Pucha</w:t>
+            <w:proofErr w:type="spellStart"/>
+            <w:r>
+              <w:rPr>
+                <w:rFonts w:ascii="Verdana" w:hAnsi="Verdana"/>
+                <w:sz w:val="18"/>
+                <w:szCs w:val="18"/>
+                <w:lang w:val="es-ES"/>
+              </w:rPr>
+              <w:t>Tlgo</w:t>
+            </w:r>
+            <w:proofErr w:type="spellEnd"/>
+            <w:r>
+              <w:rPr>
+                <w:rFonts w:ascii="Verdana" w:hAnsi="Verdana"/>
+                <w:sz w:val="18"/>
+                <w:szCs w:val="18"/>
+                <w:lang w:val="es-ES"/>
+              </w:rPr>
+              <w:t xml:space="preserve">. </w:t>
+            </w:r>
+            <w:r>
+              <w:rPr>
+                <w:rFonts w:ascii="Verdana" w:hAnsi="Verdana"/>
+                <w:sz w:val="18"/>
+                <w:szCs w:val="18"/>
+                <w:lang w:val="es-EC"/>
+              </w:rPr>
+              <w:t xml:space="preserve">Karina </w:t>
+            </w:r>
+            <w:proofErr w:type="spellStart"/>
+            <w:r>
+              <w:rPr>
+                <w:rFonts w:ascii="Verdana" w:hAnsi="Verdana"/>
+                <w:sz w:val="18"/>
+                <w:szCs w:val="18"/>
+                <w:lang w:val="es-EC"/>
+              </w:rPr>
+              <w:t>Rocio</w:t>
+            </w:r>
+            <w:proofErr w:type="spellEnd"/>
+            <w:r>
+              <w:rPr>
+                <w:rFonts w:ascii="Verdana" w:hAnsi="Verdana"/>
+                <w:sz w:val="18"/>
+                <w:szCs w:val="18"/>
+                <w:lang w:val="es-EC"/>
+              </w:rPr>
+              <w:t xml:space="preserve"> Sánchez Pucha</w:t>
             </w:r>
           </w:p>
         </w:tc>
@@ -579,14 +718,25 @@
                 <w:lang w:val="es-EC"/>
               </w:rPr>
             </w:pPr>
-            <w:r>
-              <w:rPr>
-                <w:rFonts w:ascii="Verdana" w:hAnsi="Verdana"/>
-                <w:sz w:val="18"/>
-                <w:szCs w:val="18"/>
-                <w:lang w:val="es-EC"/>
-              </w:rPr>
-              <w:t>Tlgo. Andrés Javier Rodríguez</w:t>
+            <w:proofErr w:type="spellStart"/>
+            <w:r>
+              <w:rPr>
+                <w:rFonts w:ascii="Verdana" w:hAnsi="Verdana"/>
+                <w:sz w:val="18"/>
+                <w:szCs w:val="18"/>
+                <w:lang w:val="es-EC"/>
+              </w:rPr>
+              <w:t>Tlgo</w:t>
+            </w:r>
+            <w:proofErr w:type="spellEnd"/>
+            <w:r>
+              <w:rPr>
+                <w:rFonts w:ascii="Verdana" w:hAnsi="Verdana"/>
+                <w:sz w:val="18"/>
+                <w:szCs w:val="18"/>
+                <w:lang w:val="es-EC"/>
+              </w:rPr>
+              <w:t>. Andrés Javier Rodríguez</w:t>
             </w:r>
           </w:p>
           <w:p>
@@ -599,15 +749,37 @@
                 <w:lang w:val="es-EC"/>
               </w:rPr>
             </w:pPr>
-            <w:r>
-              <w:rPr>
-                <w:rFonts w:ascii="Verdana" w:hAnsi="Verdana"/>
-                <w:sz w:val="18"/>
-                <w:szCs w:val="18"/>
-                <w:lang w:val="es-EC"/>
-              </w:rPr>
-              <w:t>Tlgo. Fabián Mauricio Díaz Analuisa</w:t>
-            </w:r>
+            <w:proofErr w:type="spellStart"/>
+            <w:r>
+              <w:rPr>
+                <w:rFonts w:ascii="Verdana" w:hAnsi="Verdana"/>
+                <w:sz w:val="18"/>
+                <w:szCs w:val="18"/>
+                <w:lang w:val="es-EC"/>
+              </w:rPr>
+              <w:t>Tlgo</w:t>
+            </w:r>
+            <w:proofErr w:type="spellEnd"/>
+            <w:r>
+              <w:rPr>
+                <w:rFonts w:ascii="Verdana" w:hAnsi="Verdana"/>
+                <w:sz w:val="18"/>
+                <w:szCs w:val="18"/>
+                <w:lang w:val="es-EC"/>
+              </w:rPr>
+              <w:t xml:space="preserve">. Fabián Mauricio Díaz </w:t>
+            </w:r>
+            <w:proofErr w:type="spellStart"/>
+            <w:r>
+              <w:rPr>
+                <w:rFonts w:ascii="Verdana" w:hAnsi="Verdana"/>
+                <w:sz w:val="18"/>
+                <w:szCs w:val="18"/>
+                <w:lang w:val="es-EC"/>
+              </w:rPr>
+              <w:t>Analuisa</w:t>
+            </w:r>
+            <w:proofErr w:type="spellEnd"/>
           </w:p>
           <w:p>
             <w:pPr>
@@ -619,23 +791,45 @@
                 <w:lang w:val="es-EC"/>
               </w:rPr>
             </w:pPr>
-            <w:r>
-              <w:rPr>
-                <w:rFonts w:ascii="Verdana" w:hAnsi="Verdana"/>
-                <w:sz w:val="18"/>
-                <w:szCs w:val="18"/>
-                <w:lang w:val="es-EC"/>
-              </w:rPr>
-              <w:t xml:space="preserve">Tlgo. </w:t>
-            </w:r>
-            <w:r>
-              <w:rPr>
-                <w:rFonts w:ascii="Verdana" w:hAnsi="Verdana"/>
-                <w:sz w:val="18"/>
-                <w:szCs w:val="18"/>
-                <w:lang w:val="es-EC"/>
-              </w:rPr>
-              <w:t>Jhonson Patricio Narváez</w:t>
+            <w:proofErr w:type="spellStart"/>
+            <w:r>
+              <w:rPr>
+                <w:rFonts w:ascii="Verdana" w:hAnsi="Verdana"/>
+                <w:sz w:val="18"/>
+                <w:szCs w:val="18"/>
+                <w:lang w:val="es-EC"/>
+              </w:rPr>
+              <w:t>Tlgo</w:t>
+            </w:r>
+            <w:proofErr w:type="spellEnd"/>
+            <w:r>
+              <w:rPr>
+                <w:rFonts w:ascii="Verdana" w:hAnsi="Verdana"/>
+                <w:sz w:val="18"/>
+                <w:szCs w:val="18"/>
+                <w:lang w:val="es-EC"/>
+              </w:rPr>
+              <w:t xml:space="preserve">. </w:t>
+            </w:r>
+            <w:proofErr w:type="spellStart"/>
+            <w:r>
+              <w:rPr>
+                <w:rFonts w:ascii="Verdana" w:hAnsi="Verdana"/>
+                <w:sz w:val="18"/>
+                <w:szCs w:val="18"/>
+                <w:lang w:val="es-EC"/>
+              </w:rPr>
+              <w:t>Jhonson</w:t>
+            </w:r>
+            <w:proofErr w:type="spellEnd"/>
+            <w:r>
+              <w:rPr>
+                <w:rFonts w:ascii="Verdana" w:hAnsi="Verdana"/>
+                <w:sz w:val="18"/>
+                <w:szCs w:val="18"/>
+                <w:lang w:val="es-EC"/>
+              </w:rPr>
+              <w:t xml:space="preserve"> Patricio Narváez</w:t>
             </w:r>
           </w:p>
         </w:tc>
@@ -754,14 +948,25 @@
                 <w:lang w:val="es-ES"/>
               </w:rPr>
             </w:pPr>
-            <w:r>
-              <w:rPr>
-                <w:rFonts w:ascii="Verdana" w:hAnsi="Verdana"/>
-                <w:sz w:val="18"/>
-                <w:szCs w:val="18"/>
-                <w:lang w:val="es-ES"/>
-              </w:rPr>
-              <w:t>Tlgo. Andrés Javier Rodríguez Quintana</w:t>
+            <w:proofErr w:type="spellStart"/>
+            <w:r>
+              <w:rPr>
+                <w:rFonts w:ascii="Verdana" w:hAnsi="Verdana"/>
+                <w:sz w:val="18"/>
+                <w:szCs w:val="18"/>
+                <w:lang w:val="es-ES"/>
+              </w:rPr>
+              <w:t>Tlgo</w:t>
+            </w:r>
+            <w:proofErr w:type="spellEnd"/>
+            <w:r>
+              <w:rPr>
+                <w:rFonts w:ascii="Verdana" w:hAnsi="Verdana"/>
+                <w:sz w:val="18"/>
+                <w:szCs w:val="18"/>
+                <w:lang w:val="es-ES"/>
+              </w:rPr>
+              <w:t>. Andrés Javier Rodríguez Quintana</w:t>
             </w:r>
           </w:p>
         </w:tc>
@@ -779,23 +984,54 @@
                 <w:lang w:val="es-ES"/>
               </w:rPr>
             </w:pPr>
-            <w:r>
-              <w:rPr>
-                <w:rFonts w:ascii="Verdana" w:hAnsi="Verdana"/>
-                <w:sz w:val="18"/>
-                <w:szCs w:val="18"/>
-                <w:lang w:val="es-ES"/>
-              </w:rPr>
-              <w:t xml:space="preserve">Tlgo. </w:t>
-            </w:r>
-            <w:r>
-              <w:rPr>
-                <w:rFonts w:ascii="Verdana" w:hAnsi="Verdana"/>
-                <w:sz w:val="18"/>
-                <w:szCs w:val="18"/>
-                <w:lang w:val="es-EC"/>
-              </w:rPr>
-              <w:t>Karina Rocio Sánchez Pucha</w:t>
+            <w:proofErr w:type="spellStart"/>
+            <w:r>
+              <w:rPr>
+                <w:rFonts w:ascii="Verdana" w:hAnsi="Verdana"/>
+                <w:sz w:val="18"/>
+                <w:szCs w:val="18"/>
+                <w:lang w:val="es-ES"/>
+              </w:rPr>
+              <w:t>Tlgo</w:t>
+            </w:r>
+            <w:proofErr w:type="spellEnd"/>
+            <w:r>
+              <w:rPr>
+                <w:rFonts w:ascii="Verdana" w:hAnsi="Verdana"/>
+                <w:sz w:val="18"/>
+                <w:szCs w:val="18"/>
+                <w:lang w:val="es-ES"/>
+              </w:rPr>
+              <w:t xml:space="preserve">. </w:t>
+            </w:r>
+            <w:r>
+              <w:rPr>
+                <w:rFonts w:ascii="Verdana" w:hAnsi="Verdana"/>
+                <w:sz w:val="18"/>
+                <w:szCs w:val="18"/>
+                <w:lang w:val="es-EC"/>
+              </w:rPr>
+              <w:t xml:space="preserve">Karina </w:t>
+            </w:r>
+            <w:proofErr w:type="spellStart"/>
+            <w:r>
+              <w:rPr>
+                <w:rFonts w:ascii="Verdana" w:hAnsi="Verdana"/>
+                <w:sz w:val="18"/>
+                <w:szCs w:val="18"/>
+                <w:lang w:val="es-EC"/>
+              </w:rPr>
+              <w:t>Rocio</w:t>
+            </w:r>
+            <w:proofErr w:type="spellEnd"/>
+            <w:r>
+              <w:rPr>
+                <w:rFonts w:ascii="Verdana" w:hAnsi="Verdana"/>
+                <w:sz w:val="18"/>
+                <w:szCs w:val="18"/>
+                <w:lang w:val="es-EC"/>
+              </w:rPr>
+              <w:t xml:space="preserve"> Sánchez Pucha</w:t>
             </w:r>
           </w:p>
         </w:tc>
@@ -813,14 +1049,25 @@
                 <w:lang w:val="es-EC"/>
               </w:rPr>
             </w:pPr>
-            <w:r>
-              <w:rPr>
-                <w:rFonts w:ascii="Verdana" w:hAnsi="Verdana"/>
-                <w:sz w:val="18"/>
-                <w:szCs w:val="18"/>
-                <w:lang w:val="es-EC"/>
-              </w:rPr>
-              <w:t>Tlgo. Andrés Javier Rodríguez</w:t>
+            <w:proofErr w:type="spellStart"/>
+            <w:r>
+              <w:rPr>
+                <w:rFonts w:ascii="Verdana" w:hAnsi="Verdana"/>
+                <w:sz w:val="18"/>
+                <w:szCs w:val="18"/>
+                <w:lang w:val="es-EC"/>
+              </w:rPr>
+              <w:t>Tlgo</w:t>
+            </w:r>
+            <w:proofErr w:type="spellEnd"/>
+            <w:r>
+              <w:rPr>
+                <w:rFonts w:ascii="Verdana" w:hAnsi="Verdana"/>
+                <w:sz w:val="18"/>
+                <w:szCs w:val="18"/>
+                <w:lang w:val="es-EC"/>
+              </w:rPr>
+              <w:t>. Andrés Javier Rodríguez</w:t>
             </w:r>
           </w:p>
           <w:p>
@@ -833,15 +1080,37 @@
                 <w:lang w:val="es-EC"/>
               </w:rPr>
             </w:pPr>
-            <w:r>
-              <w:rPr>
-                <w:rFonts w:ascii="Verdana" w:hAnsi="Verdana"/>
-                <w:sz w:val="18"/>
-                <w:szCs w:val="18"/>
-                <w:lang w:val="es-EC"/>
-              </w:rPr>
-              <w:t>Tlgo. Fabián Mauricio Díaz Analuisa</w:t>
-            </w:r>
+            <w:proofErr w:type="spellStart"/>
+            <w:r>
+              <w:rPr>
+                <w:rFonts w:ascii="Verdana" w:hAnsi="Verdana"/>
+                <w:sz w:val="18"/>
+                <w:szCs w:val="18"/>
+                <w:lang w:val="es-EC"/>
+              </w:rPr>
+              <w:t>Tlgo</w:t>
+            </w:r>
+            <w:proofErr w:type="spellEnd"/>
+            <w:r>
+              <w:rPr>
+                <w:rFonts w:ascii="Verdana" w:hAnsi="Verdana"/>
+                <w:sz w:val="18"/>
+                <w:szCs w:val="18"/>
+                <w:lang w:val="es-EC"/>
+              </w:rPr>
+              <w:t xml:space="preserve">. Fabián Mauricio Díaz </w:t>
+            </w:r>
+            <w:proofErr w:type="spellStart"/>
+            <w:r>
+              <w:rPr>
+                <w:rFonts w:ascii="Verdana" w:hAnsi="Verdana"/>
+                <w:sz w:val="18"/>
+                <w:szCs w:val="18"/>
+                <w:lang w:val="es-EC"/>
+              </w:rPr>
+              <w:t>Analuisa</w:t>
+            </w:r>
+            <w:proofErr w:type="spellEnd"/>
           </w:p>
           <w:p>
             <w:pPr>
@@ -853,23 +1122,45 @@
                 <w:lang w:val="es-EC"/>
               </w:rPr>
             </w:pPr>
-            <w:r>
-              <w:rPr>
-                <w:rFonts w:ascii="Verdana" w:hAnsi="Verdana"/>
-                <w:sz w:val="18"/>
-                <w:szCs w:val="18"/>
-                <w:lang w:val="es-EC"/>
-              </w:rPr>
-              <w:t xml:space="preserve">Tlgo. </w:t>
-            </w:r>
-            <w:r>
-              <w:rPr>
-                <w:rFonts w:ascii="Verdana" w:hAnsi="Verdana"/>
-                <w:sz w:val="18"/>
-                <w:szCs w:val="18"/>
-                <w:lang w:val="es-EC"/>
-              </w:rPr>
-              <w:t>Jhonson Patricio Narváez</w:t>
+            <w:proofErr w:type="spellStart"/>
+            <w:r>
+              <w:rPr>
+                <w:rFonts w:ascii="Verdana" w:hAnsi="Verdana"/>
+                <w:sz w:val="18"/>
+                <w:szCs w:val="18"/>
+                <w:lang w:val="es-EC"/>
+              </w:rPr>
+              <w:t>Tlgo</w:t>
+            </w:r>
+            <w:proofErr w:type="spellEnd"/>
+            <w:r>
+              <w:rPr>
+                <w:rFonts w:ascii="Verdana" w:hAnsi="Verdana"/>
+                <w:sz w:val="18"/>
+                <w:szCs w:val="18"/>
+                <w:lang w:val="es-EC"/>
+              </w:rPr>
+              <w:t xml:space="preserve">. </w:t>
+            </w:r>
+            <w:proofErr w:type="spellStart"/>
+            <w:r>
+              <w:rPr>
+                <w:rFonts w:ascii="Verdana" w:hAnsi="Verdana"/>
+                <w:sz w:val="18"/>
+                <w:szCs w:val="18"/>
+                <w:lang w:val="es-EC"/>
+              </w:rPr>
+              <w:t>Jhonson</w:t>
+            </w:r>
+            <w:proofErr w:type="spellEnd"/>
+            <w:r>
+              <w:rPr>
+                <w:rFonts w:ascii="Verdana" w:hAnsi="Verdana"/>
+                <w:sz w:val="18"/>
+                <w:szCs w:val="18"/>
+                <w:lang w:val="es-EC"/>
+              </w:rPr>
+              <w:t xml:space="preserve"> Patricio Narváez</w:t>
             </w:r>
           </w:p>
         </w:tc>
@@ -988,14 +1279,25 @@
                 <w:lang w:val="es-ES"/>
               </w:rPr>
             </w:pPr>
-            <w:r>
-              <w:rPr>
-                <w:rFonts w:ascii="Verdana" w:hAnsi="Verdana"/>
-                <w:sz w:val="18"/>
-                <w:szCs w:val="18"/>
-                <w:lang w:val="es-ES"/>
-              </w:rPr>
-              <w:t>Tlgo. Andrés Javier Rodríguez Quintana</w:t>
+            <w:proofErr w:type="spellStart"/>
+            <w:r>
+              <w:rPr>
+                <w:rFonts w:ascii="Verdana" w:hAnsi="Verdana"/>
+                <w:sz w:val="18"/>
+                <w:szCs w:val="18"/>
+                <w:lang w:val="es-ES"/>
+              </w:rPr>
+              <w:t>Tlgo</w:t>
+            </w:r>
+            <w:proofErr w:type="spellEnd"/>
+            <w:r>
+              <w:rPr>
+                <w:rFonts w:ascii="Verdana" w:hAnsi="Verdana"/>
+                <w:sz w:val="18"/>
+                <w:szCs w:val="18"/>
+                <w:lang w:val="es-ES"/>
+              </w:rPr>
+              <w:t>. Andrés Javier Rodríguez Quintana</w:t>
             </w:r>
           </w:p>
         </w:tc>
@@ -1013,23 +1315,54 @@
                 <w:lang w:val="es-ES"/>
               </w:rPr>
             </w:pPr>
-            <w:r>
-              <w:rPr>
-                <w:rFonts w:ascii="Verdana" w:hAnsi="Verdana"/>
-                <w:sz w:val="18"/>
-                <w:szCs w:val="18"/>
-                <w:lang w:val="es-ES"/>
-              </w:rPr>
-              <w:t xml:space="preserve">Tlgo. </w:t>
-            </w:r>
-            <w:r>
-              <w:rPr>
-                <w:rFonts w:ascii="Verdana" w:hAnsi="Verdana"/>
-                <w:sz w:val="18"/>
-                <w:szCs w:val="18"/>
-                <w:lang w:val="es-EC"/>
-              </w:rPr>
-              <w:t>Karina Rocio Sánchez Pucha</w:t>
+            <w:proofErr w:type="spellStart"/>
+            <w:r>
+              <w:rPr>
+                <w:rFonts w:ascii="Verdana" w:hAnsi="Verdana"/>
+                <w:sz w:val="18"/>
+                <w:szCs w:val="18"/>
+                <w:lang w:val="es-ES"/>
+              </w:rPr>
+              <w:t>Tlgo</w:t>
+            </w:r>
+            <w:proofErr w:type="spellEnd"/>
+            <w:r>
+              <w:rPr>
+                <w:rFonts w:ascii="Verdana" w:hAnsi="Verdana"/>
+                <w:sz w:val="18"/>
+                <w:szCs w:val="18"/>
+                <w:lang w:val="es-ES"/>
+              </w:rPr>
+              <w:t xml:space="preserve">. </w:t>
+            </w:r>
+            <w:r>
+              <w:rPr>
+                <w:rFonts w:ascii="Verdana" w:hAnsi="Verdana"/>
+                <w:sz w:val="18"/>
+                <w:szCs w:val="18"/>
+                <w:lang w:val="es-EC"/>
+              </w:rPr>
+              <w:t xml:space="preserve">Karina </w:t>
+            </w:r>
+            <w:proofErr w:type="spellStart"/>
+            <w:r>
+              <w:rPr>
+                <w:rFonts w:ascii="Verdana" w:hAnsi="Verdana"/>
+                <w:sz w:val="18"/>
+                <w:szCs w:val="18"/>
+                <w:lang w:val="es-EC"/>
+              </w:rPr>
+              <w:t>Rocio</w:t>
+            </w:r>
+            <w:proofErr w:type="spellEnd"/>
+            <w:r>
+              <w:rPr>
+                <w:rFonts w:ascii="Verdana" w:hAnsi="Verdana"/>
+                <w:sz w:val="18"/>
+                <w:szCs w:val="18"/>
+                <w:lang w:val="es-EC"/>
+              </w:rPr>
+              <w:t xml:space="preserve"> Sánchez Pucha</w:t>
             </w:r>
           </w:p>
         </w:tc>
@@ -1047,14 +1380,25 @@
                 <w:lang w:val="es-EC"/>
               </w:rPr>
             </w:pPr>
-            <w:r>
-              <w:rPr>
-                <w:rFonts w:ascii="Verdana" w:hAnsi="Verdana"/>
-                <w:sz w:val="18"/>
-                <w:szCs w:val="18"/>
-                <w:lang w:val="es-EC"/>
-              </w:rPr>
-              <w:t>Tlgo. Andrés Javier Rodríguez</w:t>
+            <w:proofErr w:type="spellStart"/>
+            <w:r>
+              <w:rPr>
+                <w:rFonts w:ascii="Verdana" w:hAnsi="Verdana"/>
+                <w:sz w:val="18"/>
+                <w:szCs w:val="18"/>
+                <w:lang w:val="es-EC"/>
+              </w:rPr>
+              <w:t>Tlgo</w:t>
+            </w:r>
+            <w:proofErr w:type="spellEnd"/>
+            <w:r>
+              <w:rPr>
+                <w:rFonts w:ascii="Verdana" w:hAnsi="Verdana"/>
+                <w:sz w:val="18"/>
+                <w:szCs w:val="18"/>
+                <w:lang w:val="es-EC"/>
+              </w:rPr>
+              <w:t>. Andrés Javier Rodríguez</w:t>
             </w:r>
           </w:p>
           <w:p>
@@ -1067,15 +1411,37 @@
                 <w:lang w:val="es-EC"/>
               </w:rPr>
             </w:pPr>
-            <w:r>
-              <w:rPr>
-                <w:rFonts w:ascii="Verdana" w:hAnsi="Verdana"/>
-                <w:sz w:val="18"/>
-                <w:szCs w:val="18"/>
-                <w:lang w:val="es-EC"/>
-              </w:rPr>
-              <w:t>Tlgo. Fabián Mauricio Díaz Analuisa</w:t>
-            </w:r>
+            <w:proofErr w:type="spellStart"/>
+            <w:r>
+              <w:rPr>
+                <w:rFonts w:ascii="Verdana" w:hAnsi="Verdana"/>
+                <w:sz w:val="18"/>
+                <w:szCs w:val="18"/>
+                <w:lang w:val="es-EC"/>
+              </w:rPr>
+              <w:t>Tlgo</w:t>
+            </w:r>
+            <w:proofErr w:type="spellEnd"/>
+            <w:r>
+              <w:rPr>
+                <w:rFonts w:ascii="Verdana" w:hAnsi="Verdana"/>
+                <w:sz w:val="18"/>
+                <w:szCs w:val="18"/>
+                <w:lang w:val="es-EC"/>
+              </w:rPr>
+              <w:t xml:space="preserve">. Fabián Mauricio Díaz </w:t>
+            </w:r>
+            <w:proofErr w:type="spellStart"/>
+            <w:r>
+              <w:rPr>
+                <w:rFonts w:ascii="Verdana" w:hAnsi="Verdana"/>
+                <w:sz w:val="18"/>
+                <w:szCs w:val="18"/>
+                <w:lang w:val="es-EC"/>
+              </w:rPr>
+              <w:t>Analuisa</w:t>
+            </w:r>
+            <w:proofErr w:type="spellEnd"/>
           </w:p>
           <w:p>
             <w:pPr>
@@ -1087,23 +1453,45 @@
                 <w:lang w:val="es-EC"/>
               </w:rPr>
             </w:pPr>
-            <w:r>
-              <w:rPr>
-                <w:rFonts w:ascii="Verdana" w:hAnsi="Verdana"/>
-                <w:sz w:val="18"/>
-                <w:szCs w:val="18"/>
-                <w:lang w:val="es-EC"/>
-              </w:rPr>
-              <w:t xml:space="preserve">Tlgo. </w:t>
-            </w:r>
-            <w:r>
-              <w:rPr>
-                <w:rFonts w:ascii="Verdana" w:hAnsi="Verdana"/>
-                <w:sz w:val="18"/>
-                <w:szCs w:val="18"/>
-                <w:lang w:val="es-EC"/>
-              </w:rPr>
-              <w:t>Jhonson Patricio Narváez</w:t>
+            <w:proofErr w:type="spellStart"/>
+            <w:r>
+              <w:rPr>
+                <w:rFonts w:ascii="Verdana" w:hAnsi="Verdana"/>
+                <w:sz w:val="18"/>
+                <w:szCs w:val="18"/>
+                <w:lang w:val="es-EC"/>
+              </w:rPr>
+              <w:t>Tlgo</w:t>
+            </w:r>
+            <w:proofErr w:type="spellEnd"/>
+            <w:r>
+              <w:rPr>
+                <w:rFonts w:ascii="Verdana" w:hAnsi="Verdana"/>
+                <w:sz w:val="18"/>
+                <w:szCs w:val="18"/>
+                <w:lang w:val="es-EC"/>
+              </w:rPr>
+              <w:t xml:space="preserve">. </w:t>
+            </w:r>
+            <w:proofErr w:type="spellStart"/>
+            <w:r>
+              <w:rPr>
+                <w:rFonts w:ascii="Verdana" w:hAnsi="Verdana"/>
+                <w:sz w:val="18"/>
+                <w:szCs w:val="18"/>
+                <w:lang w:val="es-EC"/>
+              </w:rPr>
+              <w:t>Jhonson</w:t>
+            </w:r>
+            <w:proofErr w:type="spellEnd"/>
+            <w:r>
+              <w:rPr>
+                <w:rFonts w:ascii="Verdana" w:hAnsi="Verdana"/>
+                <w:sz w:val="18"/>
+                <w:szCs w:val="18"/>
+                <w:lang w:val="es-EC"/>
+              </w:rPr>
+              <w:t xml:space="preserve"> Patricio Narváez</w:t>
             </w:r>
           </w:p>
         </w:tc>
@@ -1213,14 +1601,25 @@
                 <w:lang w:val="es-ES"/>
               </w:rPr>
             </w:pPr>
-            <w:r>
-              <w:rPr>
-                <w:rFonts w:ascii="Verdana" w:hAnsi="Verdana"/>
-                <w:sz w:val="18"/>
-                <w:szCs w:val="18"/>
-                <w:lang w:val="es-ES"/>
-              </w:rPr>
-              <w:t>Tlgo. Andrés Javier Rodríguez Quintana</w:t>
+            <w:proofErr w:type="spellStart"/>
+            <w:r>
+              <w:rPr>
+                <w:rFonts w:ascii="Verdana" w:hAnsi="Verdana"/>
+                <w:sz w:val="18"/>
+                <w:szCs w:val="18"/>
+                <w:lang w:val="es-ES"/>
+              </w:rPr>
+              <w:t>Tlgo</w:t>
+            </w:r>
+            <w:proofErr w:type="spellEnd"/>
+            <w:r>
+              <w:rPr>
+                <w:rFonts w:ascii="Verdana" w:hAnsi="Verdana"/>
+                <w:sz w:val="18"/>
+                <w:szCs w:val="18"/>
+                <w:lang w:val="es-ES"/>
+              </w:rPr>
+              <w:t>. Andrés Javier Rodríguez Quintana</w:t>
             </w:r>
           </w:p>
         </w:tc>
@@ -1238,14 +1637,45 @@
                 <w:lang w:val="es-ES"/>
               </w:rPr>
             </w:pPr>
-            <w:r>
-              <w:rPr>
-                <w:rFonts w:ascii="Verdana" w:hAnsi="Verdana"/>
-                <w:sz w:val="18"/>
-                <w:szCs w:val="18"/>
-                <w:lang w:val="es-ES"/>
-              </w:rPr>
-              <w:t>Tlgo. Jhonson Patricio Narváez Criollo</w:t>
+            <w:proofErr w:type="spellStart"/>
+            <w:r>
+              <w:rPr>
+                <w:rFonts w:ascii="Verdana" w:hAnsi="Verdana"/>
+                <w:sz w:val="18"/>
+                <w:szCs w:val="18"/>
+                <w:lang w:val="es-ES"/>
+              </w:rPr>
+              <w:t>Tlgo</w:t>
+            </w:r>
+            <w:proofErr w:type="spellEnd"/>
+            <w:r>
+              <w:rPr>
+                <w:rFonts w:ascii="Verdana" w:hAnsi="Verdana"/>
+                <w:sz w:val="18"/>
+                <w:szCs w:val="18"/>
+                <w:lang w:val="es-ES"/>
+              </w:rPr>
+              <w:t xml:space="preserve">. </w:t>
+            </w:r>
+            <w:proofErr w:type="spellStart"/>
+            <w:r>
+              <w:rPr>
+                <w:rFonts w:ascii="Verdana" w:hAnsi="Verdana"/>
+                <w:sz w:val="18"/>
+                <w:szCs w:val="18"/>
+                <w:lang w:val="es-ES"/>
+              </w:rPr>
+              <w:t>Jhonson</w:t>
+            </w:r>
+            <w:proofErr w:type="spellEnd"/>
+            <w:r>
+              <w:rPr>
+                <w:rFonts w:ascii="Verdana" w:hAnsi="Verdana"/>
+                <w:sz w:val="18"/>
+                <w:szCs w:val="18"/>
+                <w:lang w:val="es-ES"/>
+              </w:rPr>
+              <w:t xml:space="preserve"> Patricio Narváez Criollo</w:t>
             </w:r>
           </w:p>
         </w:tc>
@@ -1263,14 +1693,25 @@
                 <w:lang w:val="es-EC"/>
               </w:rPr>
             </w:pPr>
-            <w:r>
-              <w:rPr>
-                <w:rFonts w:ascii="Verdana" w:hAnsi="Verdana"/>
-                <w:sz w:val="18"/>
-                <w:szCs w:val="18"/>
-                <w:lang w:val="es-EC"/>
-              </w:rPr>
-              <w:t>Tlgo. Andrés Javier Rodríguez</w:t>
+            <w:proofErr w:type="spellStart"/>
+            <w:r>
+              <w:rPr>
+                <w:rFonts w:ascii="Verdana" w:hAnsi="Verdana"/>
+                <w:sz w:val="18"/>
+                <w:szCs w:val="18"/>
+                <w:lang w:val="es-EC"/>
+              </w:rPr>
+              <w:t>Tlgo</w:t>
+            </w:r>
+            <w:proofErr w:type="spellEnd"/>
+            <w:r>
+              <w:rPr>
+                <w:rFonts w:ascii="Verdana" w:hAnsi="Verdana"/>
+                <w:sz w:val="18"/>
+                <w:szCs w:val="18"/>
+                <w:lang w:val="es-EC"/>
+              </w:rPr>
+              <w:t>. Andrés Javier Rodríguez</w:t>
             </w:r>
           </w:p>
           <w:p>
@@ -1283,15 +1724,37 @@
                 <w:lang w:val="es-EC"/>
               </w:rPr>
             </w:pPr>
-            <w:r>
-              <w:rPr>
-                <w:rFonts w:ascii="Verdana" w:hAnsi="Verdana"/>
-                <w:sz w:val="18"/>
-                <w:szCs w:val="18"/>
-                <w:lang w:val="es-EC"/>
-              </w:rPr>
-              <w:t>Tlgo. Fabián Mauricio Díaz Analuisa</w:t>
-            </w:r>
+            <w:proofErr w:type="spellStart"/>
+            <w:r>
+              <w:rPr>
+                <w:rFonts w:ascii="Verdana" w:hAnsi="Verdana"/>
+                <w:sz w:val="18"/>
+                <w:szCs w:val="18"/>
+                <w:lang w:val="es-EC"/>
+              </w:rPr>
+              <w:t>Tlgo</w:t>
+            </w:r>
+            <w:proofErr w:type="spellEnd"/>
+            <w:r>
+              <w:rPr>
+                <w:rFonts w:ascii="Verdana" w:hAnsi="Verdana"/>
+                <w:sz w:val="18"/>
+                <w:szCs w:val="18"/>
+                <w:lang w:val="es-EC"/>
+              </w:rPr>
+              <w:t xml:space="preserve">. Fabián Mauricio Díaz </w:t>
+            </w:r>
+            <w:proofErr w:type="spellStart"/>
+            <w:r>
+              <w:rPr>
+                <w:rFonts w:ascii="Verdana" w:hAnsi="Verdana"/>
+                <w:sz w:val="18"/>
+                <w:szCs w:val="18"/>
+                <w:lang w:val="es-EC"/>
+              </w:rPr>
+              <w:t>Analuisa</w:t>
+            </w:r>
+            <w:proofErr w:type="spellEnd"/>
           </w:p>
           <w:p>
             <w:pPr>
@@ -1303,23 +1766,45 @@
                 <w:lang w:val="es-EC"/>
               </w:rPr>
             </w:pPr>
-            <w:r>
-              <w:rPr>
-                <w:rFonts w:ascii="Verdana" w:hAnsi="Verdana"/>
-                <w:sz w:val="18"/>
-                <w:szCs w:val="18"/>
-                <w:lang w:val="es-EC"/>
-              </w:rPr>
-              <w:t xml:space="preserve">Tlgo. </w:t>
-            </w:r>
-            <w:r>
-              <w:rPr>
-                <w:rFonts w:ascii="Verdana" w:hAnsi="Verdana"/>
-                <w:sz w:val="18"/>
-                <w:szCs w:val="18"/>
-                <w:lang w:val="es-EC"/>
-              </w:rPr>
-              <w:t>Jhonson Patricio Narváez</w:t>
+            <w:proofErr w:type="spellStart"/>
+            <w:r>
+              <w:rPr>
+                <w:rFonts w:ascii="Verdana" w:hAnsi="Verdana"/>
+                <w:sz w:val="18"/>
+                <w:szCs w:val="18"/>
+                <w:lang w:val="es-EC"/>
+              </w:rPr>
+              <w:t>Tlgo</w:t>
+            </w:r>
+            <w:proofErr w:type="spellEnd"/>
+            <w:r>
+              <w:rPr>
+                <w:rFonts w:ascii="Verdana" w:hAnsi="Verdana"/>
+                <w:sz w:val="18"/>
+                <w:szCs w:val="18"/>
+                <w:lang w:val="es-EC"/>
+              </w:rPr>
+              <w:t xml:space="preserve">. </w:t>
+            </w:r>
+            <w:proofErr w:type="spellStart"/>
+            <w:r>
+              <w:rPr>
+                <w:rFonts w:ascii="Verdana" w:hAnsi="Verdana"/>
+                <w:sz w:val="18"/>
+                <w:szCs w:val="18"/>
+                <w:lang w:val="es-EC"/>
+              </w:rPr>
+              <w:t>Jhonson</w:t>
+            </w:r>
+            <w:proofErr w:type="spellEnd"/>
+            <w:r>
+              <w:rPr>
+                <w:rFonts w:ascii="Verdana" w:hAnsi="Verdana"/>
+                <w:sz w:val="18"/>
+                <w:szCs w:val="18"/>
+                <w:lang w:val="es-EC"/>
+              </w:rPr>
+              <w:t xml:space="preserve"> Patricio Narváez</w:t>
             </w:r>
           </w:p>
         </w:tc>
@@ -1420,14 +1905,25 @@
                 <w:lang w:val="es-ES"/>
               </w:rPr>
             </w:pPr>
-            <w:r>
-              <w:rPr>
-                <w:rFonts w:ascii="Verdana" w:hAnsi="Verdana"/>
-                <w:sz w:val="18"/>
-                <w:szCs w:val="18"/>
-                <w:lang w:val="es-ES"/>
-              </w:rPr>
-              <w:t>Tlgo. Andrés Javier Rodríguez Quintana</w:t>
+            <w:proofErr w:type="spellStart"/>
+            <w:r>
+              <w:rPr>
+                <w:rFonts w:ascii="Verdana" w:hAnsi="Verdana"/>
+                <w:sz w:val="18"/>
+                <w:szCs w:val="18"/>
+                <w:lang w:val="es-ES"/>
+              </w:rPr>
+              <w:t>Tlgo</w:t>
+            </w:r>
+            <w:proofErr w:type="spellEnd"/>
+            <w:r>
+              <w:rPr>
+                <w:rFonts w:ascii="Verdana" w:hAnsi="Verdana"/>
+                <w:sz w:val="18"/>
+                <w:szCs w:val="18"/>
+                <w:lang w:val="es-ES"/>
+              </w:rPr>
+              <w:t>. Andrés Javier Rodríguez Quintana</w:t>
             </w:r>
           </w:p>
         </w:tc>
@@ -1445,14 +1941,45 @@
                 <w:lang w:val="es-ES"/>
               </w:rPr>
             </w:pPr>
-            <w:r>
-              <w:rPr>
-                <w:rFonts w:ascii="Verdana" w:hAnsi="Verdana"/>
-                <w:sz w:val="18"/>
-                <w:szCs w:val="18"/>
-                <w:lang w:val="es-ES"/>
-              </w:rPr>
-              <w:t>Tlgo. Jhonson Patricio Narváez Criollo</w:t>
+            <w:proofErr w:type="spellStart"/>
+            <w:r>
+              <w:rPr>
+                <w:rFonts w:ascii="Verdana" w:hAnsi="Verdana"/>
+                <w:sz w:val="18"/>
+                <w:szCs w:val="18"/>
+                <w:lang w:val="es-ES"/>
+              </w:rPr>
+              <w:t>Tlgo</w:t>
+            </w:r>
+            <w:proofErr w:type="spellEnd"/>
+            <w:r>
+              <w:rPr>
+                <w:rFonts w:ascii="Verdana" w:hAnsi="Verdana"/>
+                <w:sz w:val="18"/>
+                <w:szCs w:val="18"/>
+                <w:lang w:val="es-ES"/>
+              </w:rPr>
+              <w:t xml:space="preserve">. </w:t>
+            </w:r>
+            <w:proofErr w:type="spellStart"/>
+            <w:r>
+              <w:rPr>
+                <w:rFonts w:ascii="Verdana" w:hAnsi="Verdana"/>
+                <w:sz w:val="18"/>
+                <w:szCs w:val="18"/>
+                <w:lang w:val="es-ES"/>
+              </w:rPr>
+              <w:t>Jhonson</w:t>
+            </w:r>
+            <w:proofErr w:type="spellEnd"/>
+            <w:r>
+              <w:rPr>
+                <w:rFonts w:ascii="Verdana" w:hAnsi="Verdana"/>
+                <w:sz w:val="18"/>
+                <w:szCs w:val="18"/>
+                <w:lang w:val="es-ES"/>
+              </w:rPr>
+              <w:t xml:space="preserve"> Patricio Narváez Criollo</w:t>
             </w:r>
           </w:p>
         </w:tc>
@@ -1470,14 +1997,25 @@
                 <w:lang w:val="es-EC"/>
               </w:rPr>
             </w:pPr>
-            <w:r>
-              <w:rPr>
-                <w:rFonts w:ascii="Verdana" w:hAnsi="Verdana"/>
-                <w:sz w:val="18"/>
-                <w:szCs w:val="18"/>
-                <w:lang w:val="es-EC"/>
-              </w:rPr>
-              <w:t>Tlgo. Andrés Javier Rodríguez</w:t>
+            <w:proofErr w:type="spellStart"/>
+            <w:r>
+              <w:rPr>
+                <w:rFonts w:ascii="Verdana" w:hAnsi="Verdana"/>
+                <w:sz w:val="18"/>
+                <w:szCs w:val="18"/>
+                <w:lang w:val="es-EC"/>
+              </w:rPr>
+              <w:t>Tlgo</w:t>
+            </w:r>
+            <w:proofErr w:type="spellEnd"/>
+            <w:r>
+              <w:rPr>
+                <w:rFonts w:ascii="Verdana" w:hAnsi="Verdana"/>
+                <w:sz w:val="18"/>
+                <w:szCs w:val="18"/>
+                <w:lang w:val="es-EC"/>
+              </w:rPr>
+              <w:t>. Andrés Javier Rodríguez</w:t>
             </w:r>
           </w:p>
           <w:p>
@@ -1490,15 +2028,37 @@
                 <w:lang w:val="es-EC"/>
               </w:rPr>
             </w:pPr>
-            <w:r>
-              <w:rPr>
-                <w:rFonts w:ascii="Verdana" w:hAnsi="Verdana"/>
-                <w:sz w:val="18"/>
-                <w:szCs w:val="18"/>
-                <w:lang w:val="es-EC"/>
-              </w:rPr>
-              <w:t>Tlgo. Fabián Mauricio Díaz Analuisa</w:t>
-            </w:r>
+            <w:proofErr w:type="spellStart"/>
+            <w:r>
+              <w:rPr>
+                <w:rFonts w:ascii="Verdana" w:hAnsi="Verdana"/>
+                <w:sz w:val="18"/>
+                <w:szCs w:val="18"/>
+                <w:lang w:val="es-EC"/>
+              </w:rPr>
+              <w:t>Tlgo</w:t>
+            </w:r>
+            <w:proofErr w:type="spellEnd"/>
+            <w:r>
+              <w:rPr>
+                <w:rFonts w:ascii="Verdana" w:hAnsi="Verdana"/>
+                <w:sz w:val="18"/>
+                <w:szCs w:val="18"/>
+                <w:lang w:val="es-EC"/>
+              </w:rPr>
+              <w:t xml:space="preserve">. Fabián Mauricio Díaz </w:t>
+            </w:r>
+            <w:proofErr w:type="spellStart"/>
+            <w:r>
+              <w:rPr>
+                <w:rFonts w:ascii="Verdana" w:hAnsi="Verdana"/>
+                <w:sz w:val="18"/>
+                <w:szCs w:val="18"/>
+                <w:lang w:val="es-EC"/>
+              </w:rPr>
+              <w:t>Analuisa</w:t>
+            </w:r>
+            <w:proofErr w:type="spellEnd"/>
           </w:p>
           <w:p>
             <w:pPr>
@@ -1510,23 +2070,45 @@
                 <w:lang w:val="es-EC"/>
               </w:rPr>
             </w:pPr>
-            <w:r>
-              <w:rPr>
-                <w:rFonts w:ascii="Verdana" w:hAnsi="Verdana"/>
-                <w:sz w:val="18"/>
-                <w:szCs w:val="18"/>
-                <w:lang w:val="es-EC"/>
-              </w:rPr>
-              <w:t xml:space="preserve">Tlgo. </w:t>
-            </w:r>
-            <w:r>
-              <w:rPr>
-                <w:rFonts w:ascii="Verdana" w:hAnsi="Verdana"/>
-                <w:sz w:val="18"/>
-                <w:szCs w:val="18"/>
-                <w:lang w:val="es-EC"/>
-              </w:rPr>
-              <w:t>Jhonson Patricio Narváez</w:t>
+            <w:proofErr w:type="spellStart"/>
+            <w:r>
+              <w:rPr>
+                <w:rFonts w:ascii="Verdana" w:hAnsi="Verdana"/>
+                <w:sz w:val="18"/>
+                <w:szCs w:val="18"/>
+                <w:lang w:val="es-EC"/>
+              </w:rPr>
+              <w:t>Tlgo</w:t>
+            </w:r>
+            <w:proofErr w:type="spellEnd"/>
+            <w:r>
+              <w:rPr>
+                <w:rFonts w:ascii="Verdana" w:hAnsi="Verdana"/>
+                <w:sz w:val="18"/>
+                <w:szCs w:val="18"/>
+                <w:lang w:val="es-EC"/>
+              </w:rPr>
+              <w:t xml:space="preserve">. </w:t>
+            </w:r>
+            <w:proofErr w:type="spellStart"/>
+            <w:r>
+              <w:rPr>
+                <w:rFonts w:ascii="Verdana" w:hAnsi="Verdana"/>
+                <w:sz w:val="18"/>
+                <w:szCs w:val="18"/>
+                <w:lang w:val="es-EC"/>
+              </w:rPr>
+              <w:t>Jhonson</w:t>
+            </w:r>
+            <w:proofErr w:type="spellEnd"/>
+            <w:r>
+              <w:rPr>
+                <w:rFonts w:ascii="Verdana" w:hAnsi="Verdana"/>
+                <w:sz w:val="18"/>
+                <w:szCs w:val="18"/>
+                <w:lang w:val="es-EC"/>
+              </w:rPr>
+              <w:t xml:space="preserve"> Patricio Narváez</w:t>
             </w:r>
           </w:p>
         </w:tc>
@@ -2572,8 +3154,17 @@
                 <w:rFonts w:ascii="Verdana" w:hAnsi="Verdana"/>
                 <w:sz w:val="18"/>
               </w:rPr>
-              <w:t>El presupuesto proyectado es de $3304.50</w:t>
-            </w:r>
+              <w:t>El presupuesto proyectado es de $</w:t>
+            </w:r>
+            <w:r>
+              <w:rPr>
+                <w:rFonts w:ascii="Verdana" w:hAnsi="Verdana"/>
+                <w:sz w:val="18"/>
+              </w:rPr>
+              <w:t>8835,40</w:t>
+            </w:r>
+            <w:bookmarkStart w:id="0" w:name="_GoBack"/>
+            <w:bookmarkEnd w:id="0"/>
           </w:p>
         </w:tc>
         <w:tc>
@@ -3414,16 +4005,35 @@
                 <w:sz w:val="18"/>
                 <w:szCs w:val="18"/>
               </w:rPr>
-              <w:t>El proyecto SGVR “Sistema de Gestión y Venta de Reposter</w:t>
-            </w:r>
-            <w:r>
-              <w:rPr>
-                <w:rFonts w:ascii="Verdana" w:hAnsi="Verdana"/>
-                <w:sz w:val="18"/>
-                <w:szCs w:val="18"/>
-                <w:lang w:val="es-ES"/>
-              </w:rPr>
-              <w:t>ía en la empresa El Túnel” fue concebido como una iniciativa de desarrollo de software, con el propósito de impulsar el marketing online y el comercio electrónico que actualmente para ofertar sus productos lo realiza mediante la publicación de anuncios en Internet y redes sociales como Facebook.</w:t>
+              <w:t xml:space="preserve">El proyecto SGVR “Sistema de Gestión y Venta de </w:t>
+            </w:r>
+            <w:proofErr w:type="spellStart"/>
+            <w:r>
+              <w:rPr>
+                <w:rFonts w:ascii="Verdana" w:hAnsi="Verdana"/>
+                <w:sz w:val="18"/>
+                <w:szCs w:val="18"/>
+              </w:rPr>
+              <w:t>Reposter</w:t>
+            </w:r>
+            <w:r>
+              <w:rPr>
+                <w:rFonts w:ascii="Verdana" w:hAnsi="Verdana"/>
+                <w:sz w:val="18"/>
+                <w:szCs w:val="18"/>
+                <w:lang w:val="es-ES"/>
+              </w:rPr>
+              <w:t>ía</w:t>
+            </w:r>
+            <w:proofErr w:type="spellEnd"/>
+            <w:r>
+              <w:rPr>
+                <w:rFonts w:ascii="Verdana" w:hAnsi="Verdana"/>
+                <w:sz w:val="18"/>
+                <w:szCs w:val="18"/>
+                <w:lang w:val="es-ES"/>
+              </w:rPr>
+              <w:t xml:space="preserve"> en la empresa El Túnel” fue concebido como una iniciativa de desarrollo de software, con el propósito de impulsar el marketing online y el comercio electrónico que actualmente para ofertar sus productos lo realiza mediante la publicación de anuncios en Internet y redes sociales como Facebook.</w:t>
             </w:r>
           </w:p>
           <w:p>
@@ -3507,23 +4117,45 @@
                 <w:lang w:val="es-ES"/>
               </w:rPr>
             </w:pPr>
-            <w:r>
-              <w:rPr>
-                <w:rFonts w:ascii="Verdana" w:hAnsi="Verdana"/>
-                <w:sz w:val="18"/>
-                <w:szCs w:val="18"/>
-                <w:lang w:val="es-ES"/>
-              </w:rPr>
-              <w:t xml:space="preserve">Tlgo. Andrés Javier Rodríguez Quintana -&gt; </w:t>
-            </w:r>
-            <w:r>
-              <w:rPr>
-                <w:rFonts w:ascii="Verdana" w:hAnsi="Verdana"/>
-                <w:sz w:val="18"/>
-                <w:szCs w:val="18"/>
-                <w:lang w:val="es-ES"/>
-              </w:rPr>
-              <w:t>Scrum Master</w:t>
+            <w:proofErr w:type="spellStart"/>
+            <w:r>
+              <w:rPr>
+                <w:rFonts w:ascii="Verdana" w:hAnsi="Verdana"/>
+                <w:sz w:val="18"/>
+                <w:szCs w:val="18"/>
+                <w:lang w:val="es-ES"/>
+              </w:rPr>
+              <w:t>Tlgo</w:t>
+            </w:r>
+            <w:proofErr w:type="spellEnd"/>
+            <w:r>
+              <w:rPr>
+                <w:rFonts w:ascii="Verdana" w:hAnsi="Verdana"/>
+                <w:sz w:val="18"/>
+                <w:szCs w:val="18"/>
+                <w:lang w:val="es-ES"/>
+              </w:rPr>
+              <w:t xml:space="preserve">. Andrés Javier Rodríguez Quintana -&gt; </w:t>
+            </w:r>
+            <w:proofErr w:type="spellStart"/>
+            <w:r>
+              <w:rPr>
+                <w:rFonts w:ascii="Verdana" w:hAnsi="Verdana"/>
+                <w:sz w:val="18"/>
+                <w:szCs w:val="18"/>
+                <w:lang w:val="es-ES"/>
+              </w:rPr>
+              <w:t>Scrum</w:t>
+            </w:r>
+            <w:proofErr w:type="spellEnd"/>
+            <w:r>
+              <w:rPr>
+                <w:rFonts w:ascii="Verdana" w:hAnsi="Verdana"/>
+                <w:sz w:val="18"/>
+                <w:szCs w:val="18"/>
+                <w:lang w:val="es-ES"/>
+              </w:rPr>
+              <w:t xml:space="preserve"> Master</w:t>
             </w:r>
             <w:r>
               <w:rPr>
@@ -3550,23 +4182,54 @@
                 <w:lang w:val="es-ES"/>
               </w:rPr>
             </w:pPr>
-            <w:r>
-              <w:rPr>
-                <w:rFonts w:ascii="Verdana" w:hAnsi="Verdana"/>
-                <w:sz w:val="18"/>
-                <w:szCs w:val="18"/>
-                <w:lang w:val="es-ES"/>
-              </w:rPr>
-              <w:t xml:space="preserve">Tlgo. </w:t>
-            </w:r>
-            <w:r>
-              <w:rPr>
-                <w:rFonts w:ascii="Verdana" w:hAnsi="Verdana"/>
-                <w:sz w:val="18"/>
-                <w:szCs w:val="18"/>
-                <w:lang w:val="es-EC"/>
-              </w:rPr>
-              <w:t>Karina Rocio Sánchez Pucha</w:t>
+            <w:proofErr w:type="spellStart"/>
+            <w:r>
+              <w:rPr>
+                <w:rFonts w:ascii="Verdana" w:hAnsi="Verdana"/>
+                <w:sz w:val="18"/>
+                <w:szCs w:val="18"/>
+                <w:lang w:val="es-ES"/>
+              </w:rPr>
+              <w:t>Tlgo</w:t>
+            </w:r>
+            <w:proofErr w:type="spellEnd"/>
+            <w:r>
+              <w:rPr>
+                <w:rFonts w:ascii="Verdana" w:hAnsi="Verdana"/>
+                <w:sz w:val="18"/>
+                <w:szCs w:val="18"/>
+                <w:lang w:val="es-ES"/>
+              </w:rPr>
+              <w:t xml:space="preserve">. </w:t>
+            </w:r>
+            <w:r>
+              <w:rPr>
+                <w:rFonts w:ascii="Verdana" w:hAnsi="Verdana"/>
+                <w:sz w:val="18"/>
+                <w:szCs w:val="18"/>
+                <w:lang w:val="es-EC"/>
+              </w:rPr>
+              <w:t xml:space="preserve">Karina </w:t>
+            </w:r>
+            <w:proofErr w:type="spellStart"/>
+            <w:r>
+              <w:rPr>
+                <w:rFonts w:ascii="Verdana" w:hAnsi="Verdana"/>
+                <w:sz w:val="18"/>
+                <w:szCs w:val="18"/>
+                <w:lang w:val="es-EC"/>
+              </w:rPr>
+              <w:t>Rocio</w:t>
+            </w:r>
+            <w:proofErr w:type="spellEnd"/>
+            <w:r>
+              <w:rPr>
+                <w:rFonts w:ascii="Verdana" w:hAnsi="Verdana"/>
+                <w:sz w:val="18"/>
+                <w:szCs w:val="18"/>
+                <w:lang w:val="es-EC"/>
+              </w:rPr>
+              <w:t xml:space="preserve"> Sánchez Pucha</w:t>
             </w:r>
             <w:r>
               <w:rPr>
@@ -3593,14 +4256,25 @@
                 <w:lang w:val="es-ES"/>
               </w:rPr>
             </w:pPr>
-            <w:r>
-              <w:rPr>
-                <w:rFonts w:ascii="Verdana" w:hAnsi="Verdana"/>
-                <w:sz w:val="18"/>
-                <w:szCs w:val="18"/>
-                <w:lang w:val="es-ES"/>
-              </w:rPr>
-              <w:t xml:space="preserve">Tlgo. </w:t>
+            <w:proofErr w:type="spellStart"/>
+            <w:r>
+              <w:rPr>
+                <w:rFonts w:ascii="Verdana" w:hAnsi="Verdana"/>
+                <w:sz w:val="18"/>
+                <w:szCs w:val="18"/>
+                <w:lang w:val="es-ES"/>
+              </w:rPr>
+              <w:t>Tlgo</w:t>
+            </w:r>
+            <w:proofErr w:type="spellEnd"/>
+            <w:r>
+              <w:rPr>
+                <w:rFonts w:ascii="Verdana" w:hAnsi="Verdana"/>
+                <w:sz w:val="18"/>
+                <w:szCs w:val="18"/>
+                <w:lang w:val="es-ES"/>
+              </w:rPr>
+              <w:t xml:space="preserve">. </w:t>
             </w:r>
             <w:r>
               <w:rPr>
@@ -3609,8 +4283,19 @@
                 <w:sz w:val="22"/>
                 <w:lang w:eastAsia="en-US"/>
               </w:rPr>
-              <w:t>Fabián Mauricio Díaz Analuisa</w:t>
-            </w:r>
+              <w:t xml:space="preserve">Fabián Mauricio Díaz </w:t>
+            </w:r>
+            <w:proofErr w:type="spellStart"/>
+            <w:r>
+              <w:rPr>
+                <w:rFonts w:ascii="Calibri" w:eastAsia="DejaVu Sans" w:hAnsi="Calibri" w:cs="Calibri"/>
+                <w:kern w:val="3"/>
+                <w:sz w:val="22"/>
+                <w:lang w:eastAsia="en-US"/>
+              </w:rPr>
+              <w:t>Analuisa</w:t>
+            </w:r>
+            <w:proofErr w:type="spellEnd"/>
             <w:r>
               <w:rPr>
                 <w:rFonts w:ascii="Verdana" w:hAnsi="Verdana"/>
@@ -3636,33 +4321,66 @@
                 <w:lang w:val="es-ES"/>
               </w:rPr>
             </w:pPr>
-            <w:r>
-              <w:rPr>
-                <w:rFonts w:ascii="Verdana" w:hAnsi="Verdana"/>
-                <w:sz w:val="18"/>
-                <w:szCs w:val="18"/>
-                <w:lang w:val="es-ES"/>
-              </w:rPr>
-              <w:t xml:space="preserve">Tlgo. </w:t>
-            </w:r>
-            <w:r>
-              <w:rPr>
-                <w:rFonts w:ascii="Verdana" w:hAnsi="Verdana"/>
-                <w:sz w:val="18"/>
-                <w:szCs w:val="18"/>
-                <w:lang w:val="es-EC"/>
-              </w:rPr>
-              <w:t>Jhonson Patricio Narváez Criollo</w:t>
-            </w:r>
-            <w:r>
-              <w:rPr>
-                <w:rFonts w:ascii="Verdana" w:hAnsi="Verdana"/>
-                <w:sz w:val="18"/>
-                <w:szCs w:val="18"/>
-                <w:lang w:val="es-ES"/>
-              </w:rPr>
-              <w:t xml:space="preserve"> -&gt; Tester</w:t>
-            </w:r>
+            <w:proofErr w:type="spellStart"/>
+            <w:r>
+              <w:rPr>
+                <w:rFonts w:ascii="Verdana" w:hAnsi="Verdana"/>
+                <w:sz w:val="18"/>
+                <w:szCs w:val="18"/>
+                <w:lang w:val="es-ES"/>
+              </w:rPr>
+              <w:t>Tlgo</w:t>
+            </w:r>
+            <w:proofErr w:type="spellEnd"/>
+            <w:r>
+              <w:rPr>
+                <w:rFonts w:ascii="Verdana" w:hAnsi="Verdana"/>
+                <w:sz w:val="18"/>
+                <w:szCs w:val="18"/>
+                <w:lang w:val="es-ES"/>
+              </w:rPr>
+              <w:t xml:space="preserve">. </w:t>
+            </w:r>
+            <w:proofErr w:type="spellStart"/>
+            <w:r>
+              <w:rPr>
+                <w:rFonts w:ascii="Verdana" w:hAnsi="Verdana"/>
+                <w:sz w:val="18"/>
+                <w:szCs w:val="18"/>
+                <w:lang w:val="es-EC"/>
+              </w:rPr>
+              <w:t>Jhonson</w:t>
+            </w:r>
+            <w:proofErr w:type="spellEnd"/>
+            <w:r>
+              <w:rPr>
+                <w:rFonts w:ascii="Verdana" w:hAnsi="Verdana"/>
+                <w:sz w:val="18"/>
+                <w:szCs w:val="18"/>
+                <w:lang w:val="es-EC"/>
+              </w:rPr>
+              <w:t xml:space="preserve"> Patricio Narváez Criollo</w:t>
+            </w:r>
+            <w:r>
+              <w:rPr>
+                <w:rFonts w:ascii="Verdana" w:hAnsi="Verdana"/>
+                <w:sz w:val="18"/>
+                <w:szCs w:val="18"/>
+                <w:lang w:val="es-ES"/>
+              </w:rPr>
+              <w:t xml:space="preserve"> -&gt; </w:t>
+            </w:r>
+            <w:proofErr w:type="spellStart"/>
+            <w:r>
+              <w:rPr>
+                <w:rFonts w:ascii="Verdana" w:hAnsi="Verdana"/>
+                <w:sz w:val="18"/>
+                <w:szCs w:val="18"/>
+                <w:lang w:val="es-ES"/>
+              </w:rPr>
+              <w:t>Tester</w:t>
+            </w:r>
+            <w:proofErr w:type="spellEnd"/>
           </w:p>
           <w:p>
             <w:pPr>
@@ -3713,7 +4431,47 @@
                 <w:szCs w:val="18"/>
                 <w:lang w:val="es-EC"/>
               </w:rPr>
-              <w:t>-&gt; Product Owner.</w:t>
+              <w:t xml:space="preserve">-&gt; </w:t>
+            </w:r>
+            <w:proofErr w:type="spellStart"/>
+            <w:r>
+              <w:rPr>
+                <w:rFonts w:ascii="Verdana" w:hAnsi="Verdana"/>
+                <w:sz w:val="18"/>
+                <w:szCs w:val="18"/>
+                <w:lang w:val="es-EC"/>
+              </w:rPr>
+              <w:t>Product</w:t>
+            </w:r>
+            <w:proofErr w:type="spellEnd"/>
+            <w:r>
+              <w:rPr>
+                <w:rFonts w:ascii="Verdana" w:hAnsi="Verdana"/>
+                <w:sz w:val="18"/>
+                <w:szCs w:val="18"/>
+                <w:lang w:val="es-EC"/>
+              </w:rPr>
+              <w:t xml:space="preserve"> </w:t>
+            </w:r>
+            <w:proofErr w:type="spellStart"/>
+            <w:r>
+              <w:rPr>
+                <w:rFonts w:ascii="Verdana" w:hAnsi="Verdana"/>
+                <w:sz w:val="18"/>
+                <w:szCs w:val="18"/>
+                <w:lang w:val="es-EC"/>
+              </w:rPr>
+              <w:t>Owner</w:t>
+            </w:r>
+            <w:proofErr w:type="spellEnd"/>
+            <w:r>
+              <w:rPr>
+                <w:rFonts w:ascii="Verdana" w:hAnsi="Verdana"/>
+                <w:sz w:val="18"/>
+                <w:szCs w:val="18"/>
+                <w:lang w:val="es-EC"/>
+              </w:rPr>
+              <w:t>.</w:t>
             </w:r>
           </w:p>
           <w:p>
@@ -4010,8 +4768,19 @@
                       <w:szCs w:val="18"/>
                       <w:lang w:val="es-EC"/>
                     </w:rPr>
-                    <w:t>por la plataforma de videoconferencias Google Meet</w:t>
-                  </w:r>
+                    <w:t xml:space="preserve">por la plataforma de videoconferencias Google </w:t>
+                  </w:r>
+                  <w:proofErr w:type="spellStart"/>
+                  <w:r>
+                    <w:rPr>
+                      <w:rFonts w:ascii="Verdana" w:hAnsi="Verdana"/>
+                      <w:sz w:val="18"/>
+                      <w:szCs w:val="18"/>
+                      <w:lang w:val="es-EC"/>
+                    </w:rPr>
+                    <w:t>Meet</w:t>
+                  </w:r>
+                  <w:proofErr w:type="spellEnd"/>
                   <w:r>
                     <w:rPr>
                       <w:rFonts w:ascii="Verdana" w:hAnsi="Verdana"/>
@@ -4070,7 +4839,87 @@
                       <w:szCs w:val="18"/>
                       <w:lang w:val="es-EC"/>
                     </w:rPr>
-                    <w:t xml:space="preserve">En la primera semana se realizarán dos reuniones, la primera de análisis, refinamiento de los requerimientos y elaboración del producto backlog con el Product Owner y el Scrum Master para definir las épicas e historias de usuario a desarrollar durante la ejecución del proyecto. </w:t>
+                    <w:t xml:space="preserve">En la primera semana se realizarán dos reuniones, la primera de análisis, refinamiento de los requerimientos y elaboración del producto </w:t>
+                  </w:r>
+                  <w:proofErr w:type="spellStart"/>
+                  <w:r>
+                    <w:rPr>
+                      <w:rFonts w:ascii="Verdana" w:hAnsi="Verdana"/>
+                      <w:sz w:val="18"/>
+                      <w:szCs w:val="18"/>
+                      <w:lang w:val="es-EC"/>
+                    </w:rPr>
+                    <w:t>backlog</w:t>
+                  </w:r>
+                  <w:proofErr w:type="spellEnd"/>
+                  <w:r>
+                    <w:rPr>
+                      <w:rFonts w:ascii="Verdana" w:hAnsi="Verdana"/>
+                      <w:sz w:val="18"/>
+                      <w:szCs w:val="18"/>
+                      <w:lang w:val="es-EC"/>
+                    </w:rPr>
+                    <w:t xml:space="preserve"> con el </w:t>
+                  </w:r>
+                  <w:proofErr w:type="spellStart"/>
+                  <w:r>
+                    <w:rPr>
+                      <w:rFonts w:ascii="Verdana" w:hAnsi="Verdana"/>
+                      <w:sz w:val="18"/>
+                      <w:szCs w:val="18"/>
+                      <w:lang w:val="es-EC"/>
+                    </w:rPr>
+                    <w:t>Product</w:t>
+                  </w:r>
+                  <w:proofErr w:type="spellEnd"/>
+                  <w:r>
+                    <w:rPr>
+                      <w:rFonts w:ascii="Verdana" w:hAnsi="Verdana"/>
+                      <w:sz w:val="18"/>
+                      <w:szCs w:val="18"/>
+                      <w:lang w:val="es-EC"/>
+                    </w:rPr>
+                    <w:t xml:space="preserve"> </w:t>
+                  </w:r>
+                  <w:proofErr w:type="spellStart"/>
+                  <w:r>
+                    <w:rPr>
+                      <w:rFonts w:ascii="Verdana" w:hAnsi="Verdana"/>
+                      <w:sz w:val="18"/>
+                      <w:szCs w:val="18"/>
+                      <w:lang w:val="es-EC"/>
+                    </w:rPr>
+                    <w:t>Owner</w:t>
+                  </w:r>
+                  <w:proofErr w:type="spellEnd"/>
+                  <w:r>
+                    <w:rPr>
+                      <w:rFonts w:ascii="Verdana" w:hAnsi="Verdana"/>
+                      <w:sz w:val="18"/>
+                      <w:szCs w:val="18"/>
+                      <w:lang w:val="es-EC"/>
+                    </w:rPr>
+                    <w:t xml:space="preserve"> y el </w:t>
+                  </w:r>
+                  <w:proofErr w:type="spellStart"/>
+                  <w:r>
+                    <w:rPr>
+                      <w:rFonts w:ascii="Verdana" w:hAnsi="Verdana"/>
+                      <w:sz w:val="18"/>
+                      <w:szCs w:val="18"/>
+                      <w:lang w:val="es-EC"/>
+                    </w:rPr>
+                    <w:t>Scrum</w:t>
+                  </w:r>
+                  <w:proofErr w:type="spellEnd"/>
+                  <w:r>
+                    <w:rPr>
+                      <w:rFonts w:ascii="Verdana" w:hAnsi="Verdana"/>
+                      <w:sz w:val="18"/>
+                      <w:szCs w:val="18"/>
+                      <w:lang w:val="es-EC"/>
+                    </w:rPr>
+                    <w:t xml:space="preserve"> Master para definir las épicas e historias de usuario a desarrollar durante la ejecución del proyecto. </w:t>
                   </w:r>
                 </w:p>
                 <w:p>
@@ -4124,7 +4973,27 @@
                       <w:szCs w:val="18"/>
                       <w:lang w:val="es-EC"/>
                     </w:rPr>
-                    <w:t>Análisis de alto y bajo nivel con la participación del analista, los integrantes del equipo de desarrollo y el líder del proyecto para disertar los requerimientos del producto backlog.</w:t>
+                    <w:t xml:space="preserve">Análisis de alto y bajo nivel con la participación del analista, los integrantes del equipo de desarrollo y el líder del proyecto para disertar los requerimientos del producto </w:t>
+                  </w:r>
+                  <w:proofErr w:type="spellStart"/>
+                  <w:r>
+                    <w:rPr>
+                      <w:rFonts w:ascii="Verdana" w:hAnsi="Verdana"/>
+                      <w:sz w:val="18"/>
+                      <w:szCs w:val="18"/>
+                      <w:lang w:val="es-EC"/>
+                    </w:rPr>
+                    <w:t>backlog</w:t>
+                  </w:r>
+                  <w:proofErr w:type="spellEnd"/>
+                  <w:r>
+                    <w:rPr>
+                      <w:rFonts w:ascii="Verdana" w:hAnsi="Verdana"/>
+                      <w:sz w:val="18"/>
+                      <w:szCs w:val="18"/>
+                      <w:lang w:val="es-EC"/>
+                    </w:rPr>
+                    <w:t>.</w:t>
                   </w:r>
                 </w:p>
                 <w:p>
@@ -4244,7 +5113,27 @@
                       <w:szCs w:val="18"/>
                       <w:lang w:val="es-EC"/>
                     </w:rPr>
-                    <w:t>Configuración de los ambientes de desarrollo y pruebas de certificación QA, y revisión del proceso de versionamiento.</w:t>
+                    <w:t xml:space="preserve">Configuración de los ambientes de desarrollo y pruebas de certificación QA, y revisión del proceso de </w:t>
+                  </w:r>
+                  <w:proofErr w:type="spellStart"/>
+                  <w:r>
+                    <w:rPr>
+                      <w:rFonts w:ascii="Verdana" w:hAnsi="Verdana"/>
+                      <w:sz w:val="18"/>
+                      <w:szCs w:val="18"/>
+                      <w:lang w:val="es-EC"/>
+                    </w:rPr>
+                    <w:t>versionamiento</w:t>
+                  </w:r>
+                  <w:proofErr w:type="spellEnd"/>
+                  <w:r>
+                    <w:rPr>
+                      <w:rFonts w:ascii="Verdana" w:hAnsi="Verdana"/>
+                      <w:sz w:val="18"/>
+                      <w:szCs w:val="18"/>
+                      <w:lang w:val="es-EC"/>
+                    </w:rPr>
+                    <w:t>.</w:t>
                   </w:r>
                 </w:p>
                 <w:p>
@@ -4320,6 +5209,7 @@
                     </w:rPr>
                     <w:t xml:space="preserve">Elaboración del procedimiento de ejecución de casos de pruebas unitarias, de carga y stress, y flujos funcionalidades por parte del </w:t>
                   </w:r>
+                  <w:proofErr w:type="spellStart"/>
                   <w:r>
                     <w:rPr>
                       <w:rFonts w:ascii="Verdana" w:hAnsi="Verdana"/>
@@ -4338,6 +5228,7 @@
                     </w:rPr>
                     <w:t>ester</w:t>
                   </w:r>
+                  <w:proofErr w:type="spellEnd"/>
                   <w:r>
                     <w:rPr>
                       <w:rFonts w:ascii="Verdana" w:hAnsi="Verdana"/>
@@ -4433,7 +5324,27 @@
                       <w:szCs w:val="18"/>
                       <w:lang w:val="es-EC"/>
                     </w:rPr>
-                    <w:t xml:space="preserve"> sprints o fases iterativas, cada una con duración de dos semanas considerando los cinco días laborables y 8 horas diarias de esfuerzo efectivo.</w:t>
+                    <w:t xml:space="preserve"> </w:t>
+                  </w:r>
+                  <w:proofErr w:type="spellStart"/>
+                  <w:r>
+                    <w:rPr>
+                      <w:rFonts w:ascii="Verdana" w:hAnsi="Verdana"/>
+                      <w:sz w:val="18"/>
+                      <w:szCs w:val="18"/>
+                      <w:lang w:val="es-EC"/>
+                    </w:rPr>
+                    <w:t>sprints</w:t>
+                  </w:r>
+                  <w:proofErr w:type="spellEnd"/>
+                  <w:r>
+                    <w:rPr>
+                      <w:rFonts w:ascii="Verdana" w:hAnsi="Verdana"/>
+                      <w:sz w:val="18"/>
+                      <w:szCs w:val="18"/>
+                      <w:lang w:val="es-EC"/>
+                    </w:rPr>
+                    <w:t xml:space="preserve"> o fases iterativas, cada una con duración de dos semanas considerando los cinco días laborables y 8 horas diarias de esfuerzo efectivo.</w:t>
                   </w:r>
                 </w:p>
                 <w:p>
@@ -5168,7 +6079,25 @@
                             <w:sz w:val="18"/>
                             <w:szCs w:val="18"/>
                           </w:rPr>
-                          <w:t xml:space="preserve">Página web de login para acceso de los </w:t>
+                          <w:t xml:space="preserve">Página web de </w:t>
+                        </w:r>
+                        <w:proofErr w:type="spellStart"/>
+                        <w:r>
+                          <w:rPr>
+                            <w:rFonts w:ascii="Verdana" w:hAnsi="Verdana"/>
+                            <w:sz w:val="18"/>
+                            <w:szCs w:val="18"/>
+                          </w:rPr>
+                          <w:t>login</w:t>
+                        </w:r>
+                        <w:proofErr w:type="spellEnd"/>
+                        <w:r>
+                          <w:rPr>
+                            <w:rFonts w:ascii="Verdana" w:hAnsi="Verdana"/>
+                            <w:sz w:val="18"/>
+                            <w:szCs w:val="18"/>
+                          </w:rPr>
+                          <w:t xml:space="preserve"> para acceso de los </w:t>
                         </w:r>
                         <w:r>
                           <w:rPr>
@@ -6072,18 +7001,7 @@
                             <w:szCs w:val="18"/>
                             <w:lang w:val="es-EC"/>
                           </w:rPr>
-                          <w:t xml:space="preserve">05 de </w:t>
-                        </w:r>
-                        <w:bookmarkStart w:id="0" w:name="_GoBack"/>
-                        <w:bookmarkEnd w:id="0"/>
-                        <w:r>
-                          <w:rPr>
-                            <w:rFonts w:ascii="Verdana" w:hAnsi="Verdana"/>
-                            <w:sz w:val="18"/>
-                            <w:szCs w:val="18"/>
-                            <w:lang w:val="es-EC"/>
-                          </w:rPr>
-                          <w:t>agosto</w:t>
+                          <w:t>05 de agosto</w:t>
                         </w:r>
                       </w:p>
                     </w:tc>
@@ -6243,6 +7161,7 @@
                             <w:lang w:val="es-EC"/>
                           </w:rPr>
                         </w:pPr>
+                        <w:proofErr w:type="spellStart"/>
                         <w:r>
                           <w:rPr>
                             <w:rFonts w:ascii="Verdana" w:hAnsi="Verdana"/>
@@ -6250,7 +7169,17 @@
                             <w:szCs w:val="18"/>
                             <w:lang w:val="es-EC"/>
                           </w:rPr>
-                          <w:t>Versionamiento, Despliegue y estabilización del sistema en Producción</w:t>
+                          <w:t>Versionamiento</w:t>
+                        </w:r>
+                        <w:proofErr w:type="spellEnd"/>
+                        <w:r>
+                          <w:rPr>
+                            <w:rFonts w:ascii="Verdana" w:hAnsi="Verdana"/>
+                            <w:sz w:val="18"/>
+                            <w:szCs w:val="18"/>
+                            <w:lang w:val="es-EC"/>
+                          </w:rPr>
+                          <w:t>, Despliegue y estabilización del sistema en Producción</w:t>
                         </w:r>
                       </w:p>
                     </w:tc>
@@ -6367,7 +7296,87 @@
                       <w:szCs w:val="18"/>
                       <w:lang w:val="es-EC"/>
                     </w:rPr>
-                    <w:t>Entorno de desarrollo - IDE SpringTools 4, compatible con el framework Springboot para la construcción de microservicios.</w:t>
+                    <w:t xml:space="preserve">Entorno de desarrollo - IDE </w:t>
+                  </w:r>
+                  <w:proofErr w:type="spellStart"/>
+                  <w:r>
+                    <w:rPr>
+                      <w:rFonts w:ascii="Verdana" w:hAnsi="Verdana"/>
+                      <w:sz w:val="18"/>
+                      <w:szCs w:val="18"/>
+                      <w:lang w:val="es-EC"/>
+                    </w:rPr>
+                    <w:t>SpringTools</w:t>
+                  </w:r>
+                  <w:proofErr w:type="spellEnd"/>
+                  <w:r>
+                    <w:rPr>
+                      <w:rFonts w:ascii="Verdana" w:hAnsi="Verdana"/>
+                      <w:sz w:val="18"/>
+                      <w:szCs w:val="18"/>
+                      <w:lang w:val="es-EC"/>
+                    </w:rPr>
+                    <w:t xml:space="preserve"> 4, compatible con el </w:t>
+                  </w:r>
+                  <w:proofErr w:type="spellStart"/>
+                  <w:r>
+                    <w:rPr>
+                      <w:rFonts w:ascii="Verdana" w:hAnsi="Verdana"/>
+                      <w:sz w:val="18"/>
+                      <w:szCs w:val="18"/>
+                      <w:lang w:val="es-EC"/>
+                    </w:rPr>
+                    <w:t>framework</w:t>
+                  </w:r>
+                  <w:proofErr w:type="spellEnd"/>
+                  <w:r>
+                    <w:rPr>
+                      <w:rFonts w:ascii="Verdana" w:hAnsi="Verdana"/>
+                      <w:sz w:val="18"/>
+                      <w:szCs w:val="18"/>
+                      <w:lang w:val="es-EC"/>
+                    </w:rPr>
+                    <w:t xml:space="preserve"> </w:t>
+                  </w:r>
+                  <w:proofErr w:type="spellStart"/>
+                  <w:r>
+                    <w:rPr>
+                      <w:rFonts w:ascii="Verdana" w:hAnsi="Verdana"/>
+                      <w:sz w:val="18"/>
+                      <w:szCs w:val="18"/>
+                      <w:lang w:val="es-EC"/>
+                    </w:rPr>
+                    <w:t>Springboot</w:t>
+                  </w:r>
+                  <w:proofErr w:type="spellEnd"/>
+                  <w:r>
+                    <w:rPr>
+                      <w:rFonts w:ascii="Verdana" w:hAnsi="Verdana"/>
+                      <w:sz w:val="18"/>
+                      <w:szCs w:val="18"/>
+                      <w:lang w:val="es-EC"/>
+                    </w:rPr>
+                    <w:t xml:space="preserve"> para la construcción de </w:t>
+                  </w:r>
+                  <w:proofErr w:type="spellStart"/>
+                  <w:r>
+                    <w:rPr>
+                      <w:rFonts w:ascii="Verdana" w:hAnsi="Verdana"/>
+                      <w:sz w:val="18"/>
+                      <w:szCs w:val="18"/>
+                      <w:lang w:val="es-EC"/>
+                    </w:rPr>
+                    <w:t>microservicios</w:t>
+                  </w:r>
+                  <w:proofErr w:type="spellEnd"/>
+                  <w:r>
+                    <w:rPr>
+                      <w:rFonts w:ascii="Verdana" w:hAnsi="Verdana"/>
+                      <w:sz w:val="18"/>
+                      <w:szCs w:val="18"/>
+                      <w:lang w:val="es-EC"/>
+                    </w:rPr>
+                    <w:t>.</w:t>
                   </w:r>
                 </w:p>
                 <w:p>
@@ -6398,14 +7407,45 @@
                       <w:lang w:val="es-EC"/>
                     </w:rPr>
                   </w:pPr>
-                  <w:r>
-                    <w:rPr>
-                      <w:rFonts w:ascii="Verdana" w:hAnsi="Verdana"/>
-                      <w:sz w:val="18"/>
-                      <w:szCs w:val="18"/>
-                      <w:lang w:val="es-EC"/>
-                    </w:rPr>
-                    <w:t xml:space="preserve">SoapUI 5.4.0 y Postman v7 para la creación de proyectos SOAP y REST de los servicios y probar que funcionen correctamente. </w:t>
+                  <w:proofErr w:type="spellStart"/>
+                  <w:r>
+                    <w:rPr>
+                      <w:rFonts w:ascii="Verdana" w:hAnsi="Verdana"/>
+                      <w:sz w:val="18"/>
+                      <w:szCs w:val="18"/>
+                      <w:lang w:val="es-EC"/>
+                    </w:rPr>
+                    <w:t>SoapUI</w:t>
+                  </w:r>
+                  <w:proofErr w:type="spellEnd"/>
+                  <w:r>
+                    <w:rPr>
+                      <w:rFonts w:ascii="Verdana" w:hAnsi="Verdana"/>
+                      <w:sz w:val="18"/>
+                      <w:szCs w:val="18"/>
+                      <w:lang w:val="es-EC"/>
+                    </w:rPr>
+                    <w:t xml:space="preserve"> 5.4.0 y </w:t>
+                  </w:r>
+                  <w:proofErr w:type="spellStart"/>
+                  <w:r>
+                    <w:rPr>
+                      <w:rFonts w:ascii="Verdana" w:hAnsi="Verdana"/>
+                      <w:sz w:val="18"/>
+                      <w:szCs w:val="18"/>
+                      <w:lang w:val="es-EC"/>
+                    </w:rPr>
+                    <w:t>Postman</w:t>
+                  </w:r>
+                  <w:proofErr w:type="spellEnd"/>
+                  <w:r>
+                    <w:rPr>
+                      <w:rFonts w:ascii="Verdana" w:hAnsi="Verdana"/>
+                      <w:sz w:val="18"/>
+                      <w:szCs w:val="18"/>
+                      <w:lang w:val="es-EC"/>
+                    </w:rPr>
+                    <w:t xml:space="preserve"> v7 para la creación de proyectos SOAP y REST de los servicios y probar que funcionen correctamente. </w:t>
                   </w:r>
                 </w:p>
                 <w:p>
@@ -6441,7 +7481,27 @@
                       <w:szCs w:val="18"/>
                       <w:lang w:val="es-EC"/>
                     </w:rPr>
-                    <w:t>Editor de texto Notepad++ para edición de ficheros con código fuente.</w:t>
+                    <w:t xml:space="preserve">Editor de texto </w:t>
+                  </w:r>
+                  <w:proofErr w:type="spellStart"/>
+                  <w:r>
+                    <w:rPr>
+                      <w:rFonts w:ascii="Verdana" w:hAnsi="Verdana"/>
+                      <w:sz w:val="18"/>
+                      <w:szCs w:val="18"/>
+                      <w:lang w:val="es-EC"/>
+                    </w:rPr>
+                    <w:t>Notepad</w:t>
+                  </w:r>
+                  <w:proofErr w:type="spellEnd"/>
+                  <w:r>
+                    <w:rPr>
+                      <w:rFonts w:ascii="Verdana" w:hAnsi="Verdana"/>
+                      <w:sz w:val="18"/>
+                      <w:szCs w:val="18"/>
+                      <w:lang w:val="es-EC"/>
+                    </w:rPr>
+                    <w:t>++ para edición de ficheros con código fuente.</w:t>
                   </w:r>
                 </w:p>
                 <w:p>
@@ -6479,14 +7539,25 @@
                     </w:rPr>
                     <w:t xml:space="preserve">Programa </w:t>
                   </w:r>
-                  <w:r>
-                    <w:rPr>
-                      <w:rFonts w:ascii="Verdana" w:hAnsi="Verdana"/>
-                      <w:sz w:val="18"/>
-                      <w:szCs w:val="18"/>
-                      <w:lang w:val="es-EC"/>
-                    </w:rPr>
-                    <w:t>WinMerge, para comparar el texto de archivos o carpetas completas</w:t>
+                  <w:proofErr w:type="spellStart"/>
+                  <w:r>
+                    <w:rPr>
+                      <w:rFonts w:ascii="Verdana" w:hAnsi="Verdana"/>
+                      <w:sz w:val="18"/>
+                      <w:szCs w:val="18"/>
+                      <w:lang w:val="es-EC"/>
+                    </w:rPr>
+                    <w:t>WinMerge</w:t>
+                  </w:r>
+                  <w:proofErr w:type="spellEnd"/>
+                  <w:r>
+                    <w:rPr>
+                      <w:rFonts w:ascii="Verdana" w:hAnsi="Verdana"/>
+                      <w:sz w:val="18"/>
+                      <w:szCs w:val="18"/>
+                      <w:lang w:val="es-EC"/>
+                    </w:rPr>
+                    <w:t>, para comparar el texto de archivos o carpetas completas</w:t>
                   </w:r>
                   <w:r>
                     <w:rPr>
@@ -6534,7 +7605,67 @@
                       <w:lang w:val="es-EC"/>
                     </w:rPr>
                     <w:lastRenderedPageBreak/>
-                    <w:t>Servidor Apache Tomcat 9 para publicación y despliegue de los portales WAR del back-end y front-end en ambiente Desarrollo.</w:t>
+                    <w:t xml:space="preserve">Servidor Apache </w:t>
+                  </w:r>
+                  <w:proofErr w:type="spellStart"/>
+                  <w:r>
+                    <w:rPr>
+                      <w:rFonts w:ascii="Verdana" w:hAnsi="Verdana"/>
+                      <w:sz w:val="18"/>
+                      <w:szCs w:val="18"/>
+                      <w:lang w:val="es-EC"/>
+                    </w:rPr>
+                    <w:t>Tomcat</w:t>
+                  </w:r>
+                  <w:proofErr w:type="spellEnd"/>
+                  <w:r>
+                    <w:rPr>
+                      <w:rFonts w:ascii="Verdana" w:hAnsi="Verdana"/>
+                      <w:sz w:val="18"/>
+                      <w:szCs w:val="18"/>
+                      <w:lang w:val="es-EC"/>
+                    </w:rPr>
+                    <w:t xml:space="preserve"> 9 para publicación y despliegue de los portales WAR del back-</w:t>
+                  </w:r>
+                  <w:proofErr w:type="spellStart"/>
+                  <w:r>
+                    <w:rPr>
+                      <w:rFonts w:ascii="Verdana" w:hAnsi="Verdana"/>
+                      <w:sz w:val="18"/>
+                      <w:szCs w:val="18"/>
+                      <w:lang w:val="es-EC"/>
+                    </w:rPr>
+                    <w:t>end</w:t>
+                  </w:r>
+                  <w:proofErr w:type="spellEnd"/>
+                  <w:r>
+                    <w:rPr>
+                      <w:rFonts w:ascii="Verdana" w:hAnsi="Verdana"/>
+                      <w:sz w:val="18"/>
+                      <w:szCs w:val="18"/>
+                      <w:lang w:val="es-EC"/>
+                    </w:rPr>
+                    <w:t xml:space="preserve"> y </w:t>
+                  </w:r>
+                  <w:proofErr w:type="spellStart"/>
+                  <w:r>
+                    <w:rPr>
+                      <w:rFonts w:ascii="Verdana" w:hAnsi="Verdana"/>
+                      <w:sz w:val="18"/>
+                      <w:szCs w:val="18"/>
+                      <w:lang w:val="es-EC"/>
+                    </w:rPr>
+                    <w:t>front-end</w:t>
+                  </w:r>
+                  <w:proofErr w:type="spellEnd"/>
+                  <w:r>
+                    <w:rPr>
+                      <w:rFonts w:ascii="Verdana" w:hAnsi="Verdana"/>
+                      <w:sz w:val="18"/>
+                      <w:szCs w:val="18"/>
+                      <w:lang w:val="es-EC"/>
+                    </w:rPr>
+                    <w:t xml:space="preserve"> en ambiente Desarrollo.</w:t>
                   </w:r>
                 </w:p>
                 <w:p>
@@ -6572,7 +7703,47 @@
                       <w:szCs w:val="18"/>
                       <w:lang w:val="es-EC"/>
                     </w:rPr>
-                    <w:t>Repositorio Github y Cliente GIT desktop para control de versiones y proceso de versionamiento.</w:t>
+                    <w:t xml:space="preserve">Repositorio </w:t>
+                  </w:r>
+                  <w:proofErr w:type="spellStart"/>
+                  <w:r>
+                    <w:rPr>
+                      <w:rFonts w:ascii="Verdana" w:hAnsi="Verdana"/>
+                      <w:sz w:val="18"/>
+                      <w:szCs w:val="18"/>
+                      <w:lang w:val="es-EC"/>
+                    </w:rPr>
+                    <w:t>Github</w:t>
+                  </w:r>
+                  <w:proofErr w:type="spellEnd"/>
+                  <w:r>
+                    <w:rPr>
+                      <w:rFonts w:ascii="Verdana" w:hAnsi="Verdana"/>
+                      <w:sz w:val="18"/>
+                      <w:szCs w:val="18"/>
+                      <w:lang w:val="es-EC"/>
+                    </w:rPr>
+                    <w:t xml:space="preserve"> y Cliente GIT desktop para control de versiones y proceso de </w:t>
+                  </w:r>
+                  <w:proofErr w:type="spellStart"/>
+                  <w:r>
+                    <w:rPr>
+                      <w:rFonts w:ascii="Verdana" w:hAnsi="Verdana"/>
+                      <w:sz w:val="18"/>
+                      <w:szCs w:val="18"/>
+                      <w:lang w:val="es-EC"/>
+                    </w:rPr>
+                    <w:t>versionamiento</w:t>
+                  </w:r>
+                  <w:proofErr w:type="spellEnd"/>
+                  <w:r>
+                    <w:rPr>
+                      <w:rFonts w:ascii="Verdana" w:hAnsi="Verdana"/>
+                      <w:sz w:val="18"/>
+                      <w:szCs w:val="18"/>
+                      <w:lang w:val="es-EC"/>
+                    </w:rPr>
+                    <w:t>.</w:t>
                   </w:r>
                 </w:p>
                 <w:p>
@@ -6706,6 +7877,7 @@
                     </w:rPr>
                     <w:t xml:space="preserve">Para conocer los porcentajes de avance en la ejecución de cada tarea asignada al desarrollador, y los bloqueantes que le impidan la entrega oportuna del requerimiento funcional, se realizaran las </w:t>
                   </w:r>
+                  <w:proofErr w:type="spellStart"/>
                   <w:r>
                     <w:rPr>
                       <w:rFonts w:ascii="Verdana" w:hAnsi="Verdana"/>
@@ -6714,8 +7886,31 @@
                       <w:szCs w:val="18"/>
                       <w:lang w:val="es-EC"/>
                     </w:rPr>
-                    <w:t>Daily Scrum</w:t>
-                  </w:r>
+                    <w:t>Daily</w:t>
+                  </w:r>
+                  <w:proofErr w:type="spellEnd"/>
+                  <w:r>
+                    <w:rPr>
+                      <w:rFonts w:ascii="Verdana" w:hAnsi="Verdana"/>
+                      <w:b/>
+                      <w:sz w:val="18"/>
+                      <w:szCs w:val="18"/>
+                      <w:lang w:val="es-EC"/>
+                    </w:rPr>
+                    <w:t xml:space="preserve"> </w:t>
+                  </w:r>
+                  <w:proofErr w:type="spellStart"/>
+                  <w:r>
+                    <w:rPr>
+                      <w:rFonts w:ascii="Verdana" w:hAnsi="Verdana"/>
+                      <w:b/>
+                      <w:sz w:val="18"/>
+                      <w:szCs w:val="18"/>
+                      <w:lang w:val="es-EC"/>
+                    </w:rPr>
+                    <w:t>Scrum</w:t>
+                  </w:r>
+                  <w:proofErr w:type="spellEnd"/>
                   <w:r>
                     <w:rPr>
                       <w:rFonts w:ascii="Verdana" w:hAnsi="Verdana"/>
@@ -6932,8 +8127,20 @@
                       <w:szCs w:val="18"/>
                       <w:lang w:val="es-EC"/>
                     </w:rPr>
-                    <w:t>Sprint Review</w:t>
-                  </w:r>
+                    <w:t xml:space="preserve">Sprint </w:t>
+                  </w:r>
+                  <w:proofErr w:type="spellStart"/>
+                  <w:r>
+                    <w:rPr>
+                      <w:rFonts w:ascii="Verdana" w:hAnsi="Verdana"/>
+                      <w:b/>
+                      <w:sz w:val="18"/>
+                      <w:szCs w:val="18"/>
+                      <w:lang w:val="es-EC"/>
+                    </w:rPr>
+                    <w:t>Review</w:t>
+                  </w:r>
+                  <w:proofErr w:type="spellEnd"/>
                   <w:r>
                     <w:rPr>
                       <w:rFonts w:ascii="Verdana" w:hAnsi="Verdana"/>
@@ -7135,8 +8342,39 @@
                       <w:sz w:val="18"/>
                       <w:szCs w:val="18"/>
                     </w:rPr>
-                    <w:t>Documento del Plan de Implantación que contenga los pasos para la implementación de las funcionalidades construidas en cada sprint con un bloque para la secuencia de despliegue o ejecución, y otro para el rollback o reverso de cambios ante cualquier error que pueda presentarse durante el proceso de versionamiento</w:t>
-                  </w:r>
+                    <w:t xml:space="preserve">Documento del Plan de Implantación que contenga los pasos para la implementación de las funcionalidades construidas en cada sprint con un bloque para la secuencia de despliegue o ejecución, y otro para el </w:t>
+                  </w:r>
+                  <w:proofErr w:type="spellStart"/>
+                  <w:r>
+                    <w:rPr>
+                      <w:rFonts w:ascii="Verdana" w:hAnsi="Verdana"/>
+                      <w:kern w:val="0"/>
+                      <w:sz w:val="18"/>
+                      <w:szCs w:val="18"/>
+                    </w:rPr>
+                    <w:t>rollback</w:t>
+                  </w:r>
+                  <w:proofErr w:type="spellEnd"/>
+                  <w:r>
+                    <w:rPr>
+                      <w:rFonts w:ascii="Verdana" w:hAnsi="Verdana"/>
+                      <w:kern w:val="0"/>
+                      <w:sz w:val="18"/>
+                      <w:szCs w:val="18"/>
+                    </w:rPr>
+                    <w:t xml:space="preserve"> o reverso de cambios ante cualquier error que pueda presentarse durante el proceso de </w:t>
+                  </w:r>
+                  <w:proofErr w:type="spellStart"/>
+                  <w:r>
+                    <w:rPr>
+                      <w:rFonts w:ascii="Verdana" w:hAnsi="Verdana"/>
+                      <w:kern w:val="0"/>
+                      <w:sz w:val="18"/>
+                      <w:szCs w:val="18"/>
+                    </w:rPr>
+                    <w:t>versionamiento</w:t>
+                  </w:r>
+                  <w:proofErr w:type="spellEnd"/>
                   <w:r>
                     <w:rPr>
                       <w:rFonts w:ascii="Verdana" w:hAnsi="Verdana"/>
@@ -7227,7 +8465,67 @@
                       <w:sz w:val="18"/>
                       <w:szCs w:val="18"/>
                     </w:rPr>
-                    <w:t>Generación de los portales war correspondiente a los proyectos Back-end y Front-end del aplicativo web desarrollado con Java y Sprint Framework</w:t>
+                    <w:t xml:space="preserve">Generación de los portales </w:t>
+                  </w:r>
+                  <w:proofErr w:type="spellStart"/>
+                  <w:r>
+                    <w:rPr>
+                      <w:rFonts w:ascii="Verdana" w:hAnsi="Verdana"/>
+                      <w:kern w:val="0"/>
+                      <w:sz w:val="18"/>
+                      <w:szCs w:val="18"/>
+                    </w:rPr>
+                    <w:t>war</w:t>
+                  </w:r>
+                  <w:proofErr w:type="spellEnd"/>
+                  <w:r>
+                    <w:rPr>
+                      <w:rFonts w:ascii="Verdana" w:hAnsi="Verdana"/>
+                      <w:kern w:val="0"/>
+                      <w:sz w:val="18"/>
+                      <w:szCs w:val="18"/>
+                    </w:rPr>
+                    <w:t xml:space="preserve"> correspondiente a los proyectos Back-</w:t>
+                  </w:r>
+                  <w:proofErr w:type="spellStart"/>
+                  <w:r>
+                    <w:rPr>
+                      <w:rFonts w:ascii="Verdana" w:hAnsi="Verdana"/>
+                      <w:kern w:val="0"/>
+                      <w:sz w:val="18"/>
+                      <w:szCs w:val="18"/>
+                    </w:rPr>
+                    <w:t>end</w:t>
+                  </w:r>
+                  <w:proofErr w:type="spellEnd"/>
+                  <w:r>
+                    <w:rPr>
+                      <w:rFonts w:ascii="Verdana" w:hAnsi="Verdana"/>
+                      <w:kern w:val="0"/>
+                      <w:sz w:val="18"/>
+                      <w:szCs w:val="18"/>
+                    </w:rPr>
+                    <w:t xml:space="preserve"> y Front-</w:t>
+                  </w:r>
+                  <w:proofErr w:type="spellStart"/>
+                  <w:r>
+                    <w:rPr>
+                      <w:rFonts w:ascii="Verdana" w:hAnsi="Verdana"/>
+                      <w:kern w:val="0"/>
+                      <w:sz w:val="18"/>
+                      <w:szCs w:val="18"/>
+                    </w:rPr>
+                    <w:t>end</w:t>
+                  </w:r>
+                  <w:proofErr w:type="spellEnd"/>
+                  <w:r>
+                    <w:rPr>
+                      <w:rFonts w:ascii="Verdana" w:hAnsi="Verdana"/>
+                      <w:kern w:val="0"/>
+                      <w:sz w:val="18"/>
+                      <w:szCs w:val="18"/>
+                    </w:rPr>
+                    <w:t xml:space="preserve"> del aplicativo web desarrollado con Java y Sprint Framework</w:t>
                   </w:r>
                   <w:r>
                     <w:rPr>
@@ -7646,14 +8944,25 @@
                     </w:rPr>
                     <w:t xml:space="preserve">enguajes y tecnologías en uso:  </w:t>
                   </w:r>
-                  <w:r>
-                    <w:rPr>
-                      <w:rFonts w:ascii="Verdana" w:hAnsi="Verdana"/>
-                      <w:sz w:val="18"/>
-                      <w:szCs w:val="18"/>
-                      <w:lang w:val="es-EC"/>
-                    </w:rPr>
-                    <w:t>Postgres, HTML, TOMCAT, JAVA, al ser de código abierto puede que no implementen correctamente las seguridades adecuadas al aplicativo produciendo que sean más vulnerables a ataques informáticos.</w:t>
+                  <w:proofErr w:type="spellStart"/>
+                  <w:r>
+                    <w:rPr>
+                      <w:rFonts w:ascii="Verdana" w:hAnsi="Verdana"/>
+                      <w:sz w:val="18"/>
+                      <w:szCs w:val="18"/>
+                      <w:lang w:val="es-EC"/>
+                    </w:rPr>
+                    <w:t>Postgres</w:t>
+                  </w:r>
+                  <w:proofErr w:type="spellEnd"/>
+                  <w:r>
+                    <w:rPr>
+                      <w:rFonts w:ascii="Verdana" w:hAnsi="Verdana"/>
+                      <w:sz w:val="18"/>
+                      <w:szCs w:val="18"/>
+                      <w:lang w:val="es-EC"/>
+                    </w:rPr>
+                    <w:t>, HTML, TOMCAT, JAVA, al ser de código abierto puede que no implementen correctamente las seguridades adecuadas al aplicativo produciendo que sean más vulnerables a ataques informáticos.</w:t>
                   </w:r>
                 </w:p>
               </w:tc>
@@ -9765,7 +11074,25 @@
                 <w:sz w:val="18"/>
                 <w:szCs w:val="18"/>
               </w:rPr>
-              <w:t xml:space="preserve">Analista, tester, líder proyecto, otros. </w:t>
+              <w:t xml:space="preserve">Analista, </w:t>
+            </w:r>
+            <w:proofErr w:type="spellStart"/>
+            <w:r>
+              <w:rPr>
+                <w:rFonts w:ascii="Verdana" w:hAnsi="Verdana"/>
+                <w:sz w:val="18"/>
+                <w:szCs w:val="18"/>
+              </w:rPr>
+              <w:t>tester</w:t>
+            </w:r>
+            <w:proofErr w:type="spellEnd"/>
+            <w:r>
+              <w:rPr>
+                <w:rFonts w:ascii="Verdana" w:hAnsi="Verdana"/>
+                <w:sz w:val="18"/>
+                <w:szCs w:val="18"/>
+              </w:rPr>
+              <w:t xml:space="preserve">, líder proyecto, otros. </w:t>
             </w:r>
           </w:p>
         </w:tc>
@@ -10262,8 +11589,19 @@
                 <w:szCs w:val="18"/>
                 <w:lang w:val="es-EC"/>
               </w:rPr>
-              <w:t>Fabián Mauricio Díaz Analuisa</w:t>
-            </w:r>
+              <w:t xml:space="preserve">Fabián Mauricio Díaz </w:t>
+            </w:r>
+            <w:proofErr w:type="spellStart"/>
+            <w:r>
+              <w:rPr>
+                <w:rFonts w:ascii="Verdana" w:hAnsi="Verdana"/>
+                <w:sz w:val="18"/>
+                <w:szCs w:val="18"/>
+                <w:lang w:val="es-EC"/>
+              </w:rPr>
+              <w:t>Analuisa</w:t>
+            </w:r>
+            <w:proofErr w:type="spellEnd"/>
           </w:p>
         </w:tc>
         <w:tc>
@@ -10335,14 +11673,25 @@
                 <w:lang w:val="es-EC"/>
               </w:rPr>
             </w:pPr>
-            <w:r>
-              <w:rPr>
-                <w:rFonts w:ascii="Verdana" w:hAnsi="Verdana"/>
-                <w:sz w:val="18"/>
-                <w:szCs w:val="18"/>
-                <w:lang w:val="es-EC"/>
-              </w:rPr>
-              <w:t>Jhonson Patricio Narváez Criollo</w:t>
+            <w:proofErr w:type="spellStart"/>
+            <w:r>
+              <w:rPr>
+                <w:rFonts w:ascii="Verdana" w:hAnsi="Verdana"/>
+                <w:sz w:val="18"/>
+                <w:szCs w:val="18"/>
+                <w:lang w:val="es-EC"/>
+              </w:rPr>
+              <w:t>Jhonson</w:t>
+            </w:r>
+            <w:proofErr w:type="spellEnd"/>
+            <w:r>
+              <w:rPr>
+                <w:rFonts w:ascii="Verdana" w:hAnsi="Verdana"/>
+                <w:sz w:val="18"/>
+                <w:szCs w:val="18"/>
+                <w:lang w:val="es-EC"/>
+              </w:rPr>
+              <w:t xml:space="preserve"> Patricio Narváez Criollo</w:t>
             </w:r>
           </w:p>
         </w:tc>
@@ -10401,8 +11750,19 @@
                 <w:szCs w:val="18"/>
                 <w:lang w:val="es-EC"/>
               </w:rPr>
-              <w:t xml:space="preserve"> Tester</w:t>
-            </w:r>
+              <w:t xml:space="preserve"> </w:t>
+            </w:r>
+            <w:proofErr w:type="spellStart"/>
+            <w:r>
+              <w:rPr>
+                <w:rFonts w:ascii="Verdana" w:hAnsi="Verdana"/>
+                <w:sz w:val="18"/>
+                <w:szCs w:val="18"/>
+                <w:lang w:val="es-EC"/>
+              </w:rPr>
+              <w:t>Tester</w:t>
+            </w:r>
+            <w:proofErr w:type="spellEnd"/>
           </w:p>
         </w:tc>
       </w:tr>
@@ -10440,7 +11800,27 @@
                 <w:szCs w:val="18"/>
                 <w:lang w:val="es-EC"/>
               </w:rPr>
-              <w:t>Karina Rocio Sánchez Pucha</w:t>
+              <w:t xml:space="preserve">Karina </w:t>
+            </w:r>
+            <w:proofErr w:type="spellStart"/>
+            <w:r>
+              <w:rPr>
+                <w:rFonts w:ascii="Verdana" w:hAnsi="Verdana"/>
+                <w:sz w:val="18"/>
+                <w:szCs w:val="18"/>
+                <w:lang w:val="es-EC"/>
+              </w:rPr>
+              <w:t>Rocio</w:t>
+            </w:r>
+            <w:proofErr w:type="spellEnd"/>
+            <w:r>
+              <w:rPr>
+                <w:rFonts w:ascii="Verdana" w:hAnsi="Verdana"/>
+                <w:sz w:val="18"/>
+                <w:szCs w:val="18"/>
+                <w:lang w:val="es-EC"/>
+              </w:rPr>
+              <w:t xml:space="preserve"> Sánchez Pucha</w:t>
             </w:r>
           </w:p>
         </w:tc>
@@ -10710,14 +12090,45 @@
               </w:rPr>
               <w:t>El proyecto tendrá éxito, si se concluye con la entrega del proyecto en el tiempo establecido, con el presupuesto recomendado y con la satisfacción del cliente (</w:t>
             </w:r>
-            <w:r>
-              <w:rPr>
-                <w:rFonts w:ascii="Verdana" w:hAnsi="Verdana"/>
-                <w:sz w:val="18"/>
-                <w:szCs w:val="18"/>
-                <w:lang w:val="es-EC"/>
-              </w:rPr>
-              <w:t xml:space="preserve">Janis Gia Quintana - </w:t>
+            <w:proofErr w:type="spellStart"/>
+            <w:r>
+              <w:rPr>
+                <w:rFonts w:ascii="Verdana" w:hAnsi="Verdana"/>
+                <w:sz w:val="18"/>
+                <w:szCs w:val="18"/>
+                <w:lang w:val="es-EC"/>
+              </w:rPr>
+              <w:t>Janis</w:t>
+            </w:r>
+            <w:proofErr w:type="spellEnd"/>
+            <w:r>
+              <w:rPr>
+                <w:rFonts w:ascii="Verdana" w:hAnsi="Verdana"/>
+                <w:sz w:val="18"/>
+                <w:szCs w:val="18"/>
+                <w:lang w:val="es-EC"/>
+              </w:rPr>
+              <w:t xml:space="preserve"> </w:t>
+            </w:r>
+            <w:proofErr w:type="spellStart"/>
+            <w:r>
+              <w:rPr>
+                <w:rFonts w:ascii="Verdana" w:hAnsi="Verdana"/>
+                <w:sz w:val="18"/>
+                <w:szCs w:val="18"/>
+                <w:lang w:val="es-EC"/>
+              </w:rPr>
+              <w:t>Gia</w:t>
+            </w:r>
+            <w:proofErr w:type="spellEnd"/>
+            <w:r>
+              <w:rPr>
+                <w:rFonts w:ascii="Verdana" w:hAnsi="Verdana"/>
+                <w:sz w:val="18"/>
+                <w:szCs w:val="18"/>
+                <w:lang w:val="es-EC"/>
+              </w:rPr>
+              <w:t xml:space="preserve"> Quintana - </w:t>
             </w:r>
             <w:r>
               <w:rPr>
@@ -10758,14 +12169,25 @@
               </w:rPr>
               <w:t>(</w:t>
             </w:r>
-            <w:r>
-              <w:rPr>
-                <w:rFonts w:ascii="Verdana" w:hAnsi="Verdana"/>
-                <w:sz w:val="18"/>
-                <w:szCs w:val="18"/>
-                <w:lang w:val="es-EC"/>
-              </w:rPr>
-              <w:t xml:space="preserve">Janis </w:t>
+            <w:proofErr w:type="spellStart"/>
+            <w:r>
+              <w:rPr>
+                <w:rFonts w:ascii="Verdana" w:hAnsi="Verdana"/>
+                <w:sz w:val="18"/>
+                <w:szCs w:val="18"/>
+                <w:lang w:val="es-EC"/>
+              </w:rPr>
+              <w:t>Janis</w:t>
+            </w:r>
+            <w:proofErr w:type="spellEnd"/>
+            <w:r>
+              <w:rPr>
+                <w:rFonts w:ascii="Verdana" w:hAnsi="Verdana"/>
+                <w:sz w:val="18"/>
+                <w:szCs w:val="18"/>
+                <w:lang w:val="es-EC"/>
+              </w:rPr>
+              <w:t xml:space="preserve"> </w:t>
             </w:r>
             <w:r>
               <w:rPr>
@@ -10776,14 +12198,25 @@
               </w:rPr>
               <w:t xml:space="preserve">Michelle </w:t>
             </w:r>
-            <w:r>
-              <w:rPr>
-                <w:rFonts w:ascii="Verdana" w:hAnsi="Verdana"/>
-                <w:sz w:val="18"/>
-                <w:szCs w:val="18"/>
-                <w:lang w:val="es-EC"/>
-              </w:rPr>
-              <w:t xml:space="preserve">Gia Quintana - </w:t>
+            <w:proofErr w:type="spellStart"/>
+            <w:r>
+              <w:rPr>
+                <w:rFonts w:ascii="Verdana" w:hAnsi="Verdana"/>
+                <w:sz w:val="18"/>
+                <w:szCs w:val="18"/>
+                <w:lang w:val="es-EC"/>
+              </w:rPr>
+              <w:t>Gia</w:t>
+            </w:r>
+            <w:proofErr w:type="spellEnd"/>
+            <w:r>
+              <w:rPr>
+                <w:rFonts w:ascii="Verdana" w:hAnsi="Verdana"/>
+                <w:sz w:val="18"/>
+                <w:szCs w:val="18"/>
+                <w:lang w:val="es-EC"/>
+              </w:rPr>
+              <w:t xml:space="preserve"> Quintana - </w:t>
             </w:r>
             <w:r>
               <w:rPr>
@@ -11829,6 +13262,7 @@
                 <w:lang w:val="es-PE"/>
               </w:rPr>
             </w:pPr>
+            <w:proofErr w:type="spellStart"/>
             <w:r>
               <w:rPr>
                 <w:rFonts w:ascii="Verdana" w:hAnsi="Verdana"/>
@@ -11836,7 +13270,17 @@
                 <w:szCs w:val="18"/>
                 <w:lang w:val="es-PE"/>
               </w:rPr>
-              <w:t>Jhonson Narváez</w:t>
+              <w:t>Jhonson</w:t>
+            </w:r>
+            <w:proofErr w:type="spellEnd"/>
+            <w:r>
+              <w:rPr>
+                <w:rFonts w:ascii="Verdana" w:hAnsi="Verdana"/>
+                <w:sz w:val="18"/>
+                <w:szCs w:val="18"/>
+                <w:lang w:val="es-PE"/>
+              </w:rPr>
+              <w:t xml:space="preserve"> Narváez</w:t>
             </w:r>
           </w:p>
         </w:tc>
@@ -12077,7 +13521,7 @@
 </file>
 
 <file path=word/endnotes.xml><?xml version="1.0" encoding="utf-8"?>
-<w:endnotes xmlns:wpc="http://schemas.microsoft.com/office/word/2010/wordprocessingCanvas" xmlns:cx="http://schemas.microsoft.com/office/drawing/2014/chartex" xmlns:cx1="http://schemas.microsoft.com/office/drawing/2015/9/8/chartex" xmlns:cx2="http://schemas.microsoft.com/office/drawing/2015/10/21/chartex" xmlns:cx3="http://schemas.microsoft.com/office/drawing/2016/5/9/chartex" xmlns:cx4="http://schemas.microsoft.com/office/drawing/2016/5/10/chartex" xmlns:cx5="http://schemas.microsoft.com/office/drawing/2016/5/11/chartex" xmlns:cx6="http://schemas.microsoft.com/office/drawing/2016/5/12/chartex" xmlns:cx7="http://schemas.microsoft.com/office/drawing/2016/5/13/chartex" xmlns:cx8="http://schemas.microsoft.com/office/drawing/2016/5/14/chartex" xmlns:mc="http://schemas.openxmlformats.org/markup-compatibility/2006" xmlns:aink="http://schemas.microsoft.com/office/drawing/2016/ink" xmlns:am3d="http://schemas.microsoft.com/office/drawing/2017/model3d" xmlns:o="urn:schemas-microsoft-com:office:office" xmlns:r="http://schemas.openxmlformats.org/officeDocument/2006/relationships" xmlns:m="http://schemas.openxmlformats.org/officeDocument/2006/math" xmlns:v="urn:schemas-microsoft-com:vml" xmlns:wp14="http://schemas.microsoft.com/office/word/2010/wordprocessingDrawing" xmlns:wp="http://schemas.openxmlformats.org/drawingml/2006/wordprocessingDrawing" xmlns:w10="urn:schemas-microsoft-com:office:word" xmlns:w="http://schemas.openxmlformats.org/wordprocessingml/2006/main" xmlns:w14="http://schemas.microsoft.com/office/word/2010/wordml" xmlns:w15="http://schemas.microsoft.com/office/word/2012/wordml" xmlns:w16cex="http://schemas.microsoft.com/office/word/2018/wordml/cex" xmlns:w16cid="http://schemas.microsoft.com/office/word/2016/wordml/cid" xmlns:w16="http://schemas.microsoft.com/office/word/2018/wordml" xmlns:w16se="http://schemas.microsoft.com/office/word/2015/wordml/symex" xmlns:wpg="http://schemas.microsoft.com/office/word/2010/wordprocessingGroup" xmlns:wpi="http://schemas.microsoft.com/office/word/2010/wordprocessingInk" xmlns:wne="http://schemas.microsoft.com/office/word/2006/wordml" xmlns:wps="http://schemas.microsoft.com/office/word/2010/wordprocessingShape" mc:Ignorable="w14 w15 w16se w16cid w16 w16cex wp14">
+<w:endnotes xmlns:wpc="http://schemas.microsoft.com/office/word/2010/wordprocessingCanvas" xmlns:cx="http://schemas.microsoft.com/office/drawing/2014/chartex" xmlns:mc="http://schemas.openxmlformats.org/markup-compatibility/2006" xmlns:o="urn:schemas-microsoft-com:office:office" xmlns:r="http://schemas.openxmlformats.org/officeDocument/2006/relationships" xmlns:m="http://schemas.openxmlformats.org/officeDocument/2006/math" xmlns:v="urn:schemas-microsoft-com:vml" xmlns:wp14="http://schemas.microsoft.com/office/word/2010/wordprocessingDrawing" xmlns:wp="http://schemas.openxmlformats.org/drawingml/2006/wordprocessingDrawing" xmlns:w10="urn:schemas-microsoft-com:office:word" xmlns:w="http://schemas.openxmlformats.org/wordprocessingml/2006/main" xmlns:w14="http://schemas.microsoft.com/office/word/2010/wordml" xmlns:w15="http://schemas.microsoft.com/office/word/2012/wordml" xmlns:w16se="http://schemas.microsoft.com/office/word/2015/wordml/symex" xmlns:wpg="http://schemas.microsoft.com/office/word/2010/wordprocessingGroup" xmlns:wpi="http://schemas.microsoft.com/office/word/2010/wordprocessingInk" xmlns:wne="http://schemas.microsoft.com/office/word/2006/wordml" xmlns:wps="http://schemas.microsoft.com/office/word/2010/wordprocessingShape" mc:Ignorable="w14 w15 w16se wp14">
   <w:endnote w:type="separator" w:id="-1">
     <w:p>
       <w:pPr>
@@ -12102,7 +13546,7 @@
 </file>
 
 <file path=word/footer1.xml><?xml version="1.0" encoding="utf-8"?>
-<w:ftr xmlns:wpc="http://schemas.microsoft.com/office/word/2010/wordprocessingCanvas" xmlns:cx="http://schemas.microsoft.com/office/drawing/2014/chartex" xmlns:cx1="http://schemas.microsoft.com/office/drawing/2015/9/8/chartex" xmlns:cx2="http://schemas.microsoft.com/office/drawing/2015/10/21/chartex" xmlns:cx3="http://schemas.microsoft.com/office/drawing/2016/5/9/chartex" xmlns:cx4="http://schemas.microsoft.com/office/drawing/2016/5/10/chartex" xmlns:cx5="http://schemas.microsoft.com/office/drawing/2016/5/11/chartex" xmlns:cx6="http://schemas.microsoft.com/office/drawing/2016/5/12/chartex" xmlns:cx7="http://schemas.microsoft.com/office/drawing/2016/5/13/chartex" xmlns:cx8="http://schemas.microsoft.com/office/drawing/2016/5/14/chartex" xmlns:mc="http://schemas.openxmlformats.org/markup-compatibility/2006" xmlns:aink="http://schemas.microsoft.com/office/drawing/2016/ink" xmlns:am3d="http://schemas.microsoft.com/office/drawing/2017/model3d" xmlns:o="urn:schemas-microsoft-com:office:office" xmlns:r="http://schemas.openxmlformats.org/officeDocument/2006/relationships" xmlns:m="http://schemas.openxmlformats.org/officeDocument/2006/math" xmlns:v="urn:schemas-microsoft-com:vml" xmlns:wp14="http://schemas.microsoft.com/office/word/2010/wordprocessingDrawing" xmlns:wp="http://schemas.openxmlformats.org/drawingml/2006/wordprocessingDrawing" xmlns:w10="urn:schemas-microsoft-com:office:word" xmlns:w="http://schemas.openxmlformats.org/wordprocessingml/2006/main" xmlns:w14="http://schemas.microsoft.com/office/word/2010/wordml" xmlns:w15="http://schemas.microsoft.com/office/word/2012/wordml" xmlns:w16cex="http://schemas.microsoft.com/office/word/2018/wordml/cex" xmlns:w16cid="http://schemas.microsoft.com/office/word/2016/wordml/cid" xmlns:w16="http://schemas.microsoft.com/office/word/2018/wordml" xmlns:w16se="http://schemas.microsoft.com/office/word/2015/wordml/symex" xmlns:wpg="http://schemas.microsoft.com/office/word/2010/wordprocessingGroup" xmlns:wpi="http://schemas.microsoft.com/office/word/2010/wordprocessingInk" xmlns:wne="http://schemas.microsoft.com/office/word/2006/wordml" xmlns:wps="http://schemas.microsoft.com/office/word/2010/wordprocessingShape" mc:Ignorable="w14 w15 w16se w16cid w16 w16cex wp14">
+<w:ftr xmlns:wpc="http://schemas.microsoft.com/office/word/2010/wordprocessingCanvas" xmlns:cx="http://schemas.microsoft.com/office/drawing/2014/chartex" xmlns:mc="http://schemas.openxmlformats.org/markup-compatibility/2006" xmlns:o="urn:schemas-microsoft-com:office:office" xmlns:r="http://schemas.openxmlformats.org/officeDocument/2006/relationships" xmlns:m="http://schemas.openxmlformats.org/officeDocument/2006/math" xmlns:v="urn:schemas-microsoft-com:vml" xmlns:wp14="http://schemas.microsoft.com/office/word/2010/wordprocessingDrawing" xmlns:wp="http://schemas.openxmlformats.org/drawingml/2006/wordprocessingDrawing" xmlns:w10="urn:schemas-microsoft-com:office:word" xmlns:w="http://schemas.openxmlformats.org/wordprocessingml/2006/main" xmlns:w14="http://schemas.microsoft.com/office/word/2010/wordml" xmlns:w15="http://schemas.microsoft.com/office/word/2012/wordml" xmlns:w16se="http://schemas.microsoft.com/office/word/2015/wordml/symex" xmlns:wpg="http://schemas.microsoft.com/office/word/2010/wordprocessingGroup" xmlns:wpi="http://schemas.microsoft.com/office/word/2010/wordprocessingInk" xmlns:wne="http://schemas.microsoft.com/office/word/2006/wordml" xmlns:wps="http://schemas.microsoft.com/office/word/2010/wordprocessingShape" mc:Ignorable="w14 w15 w16se wp14">
   <w:p>
     <w:pPr>
       <w:pStyle w:val="Piedepgina"/>
@@ -12112,7 +13556,7 @@
 </file>
 
 <file path=word/footer2.xml><?xml version="1.0" encoding="utf-8"?>
-<w:ftr xmlns:wpc="http://schemas.microsoft.com/office/word/2010/wordprocessingCanvas" xmlns:cx="http://schemas.microsoft.com/office/drawing/2014/chartex" xmlns:cx1="http://schemas.microsoft.com/office/drawing/2015/9/8/chartex" xmlns:cx2="http://schemas.microsoft.com/office/drawing/2015/10/21/chartex" xmlns:cx3="http://schemas.microsoft.com/office/drawing/2016/5/9/chartex" xmlns:cx4="http://schemas.microsoft.com/office/drawing/2016/5/10/chartex" xmlns:cx5="http://schemas.microsoft.com/office/drawing/2016/5/11/chartex" xmlns:cx6="http://schemas.microsoft.com/office/drawing/2016/5/12/chartex" xmlns:cx7="http://schemas.microsoft.com/office/drawing/2016/5/13/chartex" xmlns:cx8="http://schemas.microsoft.com/office/drawing/2016/5/14/chartex" xmlns:mc="http://schemas.openxmlformats.org/markup-compatibility/2006" xmlns:aink="http://schemas.microsoft.com/office/drawing/2016/ink" xmlns:am3d="http://schemas.microsoft.com/office/drawing/2017/model3d" xmlns:o="urn:schemas-microsoft-com:office:office" xmlns:r="http://schemas.openxmlformats.org/officeDocument/2006/relationships" xmlns:m="http://schemas.openxmlformats.org/officeDocument/2006/math" xmlns:v="urn:schemas-microsoft-com:vml" xmlns:wp14="http://schemas.microsoft.com/office/word/2010/wordprocessingDrawing" xmlns:wp="http://schemas.openxmlformats.org/drawingml/2006/wordprocessingDrawing" xmlns:w10="urn:schemas-microsoft-com:office:word" xmlns:w="http://schemas.openxmlformats.org/wordprocessingml/2006/main" xmlns:w14="http://schemas.microsoft.com/office/word/2010/wordml" xmlns:w15="http://schemas.microsoft.com/office/word/2012/wordml" xmlns:w16cex="http://schemas.microsoft.com/office/word/2018/wordml/cex" xmlns:w16cid="http://schemas.microsoft.com/office/word/2016/wordml/cid" xmlns:w16="http://schemas.microsoft.com/office/word/2018/wordml" xmlns:w16se="http://schemas.microsoft.com/office/word/2015/wordml/symex" xmlns:wpg="http://schemas.microsoft.com/office/word/2010/wordprocessingGroup" xmlns:wpi="http://schemas.microsoft.com/office/word/2010/wordprocessingInk" xmlns:wne="http://schemas.microsoft.com/office/word/2006/wordml" xmlns:wps="http://schemas.microsoft.com/office/word/2010/wordprocessingShape" mc:Ignorable="w14 w15 w16se w16cid w16 w16cex wp14">
+<w:ftr xmlns:wpc="http://schemas.microsoft.com/office/word/2010/wordprocessingCanvas" xmlns:cx="http://schemas.microsoft.com/office/drawing/2014/chartex" xmlns:mc="http://schemas.openxmlformats.org/markup-compatibility/2006" xmlns:o="urn:schemas-microsoft-com:office:office" xmlns:r="http://schemas.openxmlformats.org/officeDocument/2006/relationships" xmlns:m="http://schemas.openxmlformats.org/officeDocument/2006/math" xmlns:v="urn:schemas-microsoft-com:vml" xmlns:wp14="http://schemas.microsoft.com/office/word/2010/wordprocessingDrawing" xmlns:wp="http://schemas.openxmlformats.org/drawingml/2006/wordprocessingDrawing" xmlns:w10="urn:schemas-microsoft-com:office:word" xmlns:w="http://schemas.openxmlformats.org/wordprocessingml/2006/main" xmlns:w14="http://schemas.microsoft.com/office/word/2010/wordml" xmlns:w15="http://schemas.microsoft.com/office/word/2012/wordml" xmlns:w16se="http://schemas.microsoft.com/office/word/2015/wordml/symex" xmlns:wpg="http://schemas.microsoft.com/office/word/2010/wordprocessingGroup" xmlns:wpi="http://schemas.microsoft.com/office/word/2010/wordprocessingInk" xmlns:wne="http://schemas.microsoft.com/office/word/2006/wordml" xmlns:wps="http://schemas.microsoft.com/office/word/2010/wordprocessingShape" mc:Ignorable="w14 w15 w16se wp14">
   <w:tbl>
     <w:tblPr>
       <w:tblW w:w="0" w:type="auto"/>
@@ -12210,7 +13654,7 @@
 </file>
 
 <file path=word/footer3.xml><?xml version="1.0" encoding="utf-8"?>
-<w:ftr xmlns:wpc="http://schemas.microsoft.com/office/word/2010/wordprocessingCanvas" xmlns:cx="http://schemas.microsoft.com/office/drawing/2014/chartex" xmlns:cx1="http://schemas.microsoft.com/office/drawing/2015/9/8/chartex" xmlns:cx2="http://schemas.microsoft.com/office/drawing/2015/10/21/chartex" xmlns:cx3="http://schemas.microsoft.com/office/drawing/2016/5/9/chartex" xmlns:cx4="http://schemas.microsoft.com/office/drawing/2016/5/10/chartex" xmlns:cx5="http://schemas.microsoft.com/office/drawing/2016/5/11/chartex" xmlns:cx6="http://schemas.microsoft.com/office/drawing/2016/5/12/chartex" xmlns:cx7="http://schemas.microsoft.com/office/drawing/2016/5/13/chartex" xmlns:cx8="http://schemas.microsoft.com/office/drawing/2016/5/14/chartex" xmlns:mc="http://schemas.openxmlformats.org/markup-compatibility/2006" xmlns:aink="http://schemas.microsoft.com/office/drawing/2016/ink" xmlns:am3d="http://schemas.microsoft.com/office/drawing/2017/model3d" xmlns:o="urn:schemas-microsoft-com:office:office" xmlns:r="http://schemas.openxmlformats.org/officeDocument/2006/relationships" xmlns:m="http://schemas.openxmlformats.org/officeDocument/2006/math" xmlns:v="urn:schemas-microsoft-com:vml" xmlns:wp14="http://schemas.microsoft.com/office/word/2010/wordprocessingDrawing" xmlns:wp="http://schemas.openxmlformats.org/drawingml/2006/wordprocessingDrawing" xmlns:w10="urn:schemas-microsoft-com:office:word" xmlns:w="http://schemas.openxmlformats.org/wordprocessingml/2006/main" xmlns:w14="http://schemas.microsoft.com/office/word/2010/wordml" xmlns:w15="http://schemas.microsoft.com/office/word/2012/wordml" xmlns:w16cex="http://schemas.microsoft.com/office/word/2018/wordml/cex" xmlns:w16cid="http://schemas.microsoft.com/office/word/2016/wordml/cid" xmlns:w16="http://schemas.microsoft.com/office/word/2018/wordml" xmlns:w16se="http://schemas.microsoft.com/office/word/2015/wordml/symex" xmlns:wpg="http://schemas.microsoft.com/office/word/2010/wordprocessingGroup" xmlns:wpi="http://schemas.microsoft.com/office/word/2010/wordprocessingInk" xmlns:wne="http://schemas.microsoft.com/office/word/2006/wordml" xmlns:wps="http://schemas.microsoft.com/office/word/2010/wordprocessingShape" mc:Ignorable="w14 w15 w16se w16cid w16 w16cex wp14">
+<w:ftr xmlns:wpc="http://schemas.microsoft.com/office/word/2010/wordprocessingCanvas" xmlns:cx="http://schemas.microsoft.com/office/drawing/2014/chartex" xmlns:mc="http://schemas.openxmlformats.org/markup-compatibility/2006" xmlns:o="urn:schemas-microsoft-com:office:office" xmlns:r="http://schemas.openxmlformats.org/officeDocument/2006/relationships" xmlns:m="http://schemas.openxmlformats.org/officeDocument/2006/math" xmlns:v="urn:schemas-microsoft-com:vml" xmlns:wp14="http://schemas.microsoft.com/office/word/2010/wordprocessingDrawing" xmlns:wp="http://schemas.openxmlformats.org/drawingml/2006/wordprocessingDrawing" xmlns:w10="urn:schemas-microsoft-com:office:word" xmlns:w="http://schemas.openxmlformats.org/wordprocessingml/2006/main" xmlns:w14="http://schemas.microsoft.com/office/word/2010/wordml" xmlns:w15="http://schemas.microsoft.com/office/word/2012/wordml" xmlns:w16se="http://schemas.microsoft.com/office/word/2015/wordml/symex" xmlns:wpg="http://schemas.microsoft.com/office/word/2010/wordprocessingGroup" xmlns:wpi="http://schemas.microsoft.com/office/word/2010/wordprocessingInk" xmlns:wne="http://schemas.microsoft.com/office/word/2006/wordml" xmlns:wps="http://schemas.microsoft.com/office/word/2010/wordprocessingShape" mc:Ignorable="w14 w15 w16se wp14">
   <w:tbl>
     <w:tblPr>
       <w:tblW w:w="0" w:type="auto"/>
@@ -12343,7 +13787,7 @@
 </file>
 
 <file path=word/footnotes.xml><?xml version="1.0" encoding="utf-8"?>
-<w:footnotes xmlns:wpc="http://schemas.microsoft.com/office/word/2010/wordprocessingCanvas" xmlns:cx="http://schemas.microsoft.com/office/drawing/2014/chartex" xmlns:cx1="http://schemas.microsoft.com/office/drawing/2015/9/8/chartex" xmlns:cx2="http://schemas.microsoft.com/office/drawing/2015/10/21/chartex" xmlns:cx3="http://schemas.microsoft.com/office/drawing/2016/5/9/chartex" xmlns:cx4="http://schemas.microsoft.com/office/drawing/2016/5/10/chartex" xmlns:cx5="http://schemas.microsoft.com/office/drawing/2016/5/11/chartex" xmlns:cx6="http://schemas.microsoft.com/office/drawing/2016/5/12/chartex" xmlns:cx7="http://schemas.microsoft.com/office/drawing/2016/5/13/chartex" xmlns:cx8="http://schemas.microsoft.com/office/drawing/2016/5/14/chartex" xmlns:mc="http://schemas.openxmlformats.org/markup-compatibility/2006" xmlns:aink="http://schemas.microsoft.com/office/drawing/2016/ink" xmlns:am3d="http://schemas.microsoft.com/office/drawing/2017/model3d" xmlns:o="urn:schemas-microsoft-com:office:office" xmlns:r="http://schemas.openxmlformats.org/officeDocument/2006/relationships" xmlns:m="http://schemas.openxmlformats.org/officeDocument/2006/math" xmlns:v="urn:schemas-microsoft-com:vml" xmlns:wp14="http://schemas.microsoft.com/office/word/2010/wordprocessingDrawing" xmlns:wp="http://schemas.openxmlformats.org/drawingml/2006/wordprocessingDrawing" xmlns:w10="urn:schemas-microsoft-com:office:word" xmlns:w="http://schemas.openxmlformats.org/wordprocessingml/2006/main" xmlns:w14="http://schemas.microsoft.com/office/word/2010/wordml" xmlns:w15="http://schemas.microsoft.com/office/word/2012/wordml" xmlns:w16cex="http://schemas.microsoft.com/office/word/2018/wordml/cex" xmlns:w16cid="http://schemas.microsoft.com/office/word/2016/wordml/cid" xmlns:w16="http://schemas.microsoft.com/office/word/2018/wordml" xmlns:w16se="http://schemas.microsoft.com/office/word/2015/wordml/symex" xmlns:wpg="http://schemas.microsoft.com/office/word/2010/wordprocessingGroup" xmlns:wpi="http://schemas.microsoft.com/office/word/2010/wordprocessingInk" xmlns:wne="http://schemas.microsoft.com/office/word/2006/wordml" xmlns:wps="http://schemas.microsoft.com/office/word/2010/wordprocessingShape" mc:Ignorable="w14 w15 w16se w16cid w16 w16cex wp14">
+<w:footnotes xmlns:wpc="http://schemas.microsoft.com/office/word/2010/wordprocessingCanvas" xmlns:cx="http://schemas.microsoft.com/office/drawing/2014/chartex" xmlns:mc="http://schemas.openxmlformats.org/markup-compatibility/2006" xmlns:o="urn:schemas-microsoft-com:office:office" xmlns:r="http://schemas.openxmlformats.org/officeDocument/2006/relationships" xmlns:m="http://schemas.openxmlformats.org/officeDocument/2006/math" xmlns:v="urn:schemas-microsoft-com:vml" xmlns:wp14="http://schemas.microsoft.com/office/word/2010/wordprocessingDrawing" xmlns:wp="http://schemas.openxmlformats.org/drawingml/2006/wordprocessingDrawing" xmlns:w10="urn:schemas-microsoft-com:office:word" xmlns:w="http://schemas.openxmlformats.org/wordprocessingml/2006/main" xmlns:w14="http://schemas.microsoft.com/office/word/2010/wordml" xmlns:w15="http://schemas.microsoft.com/office/word/2012/wordml" xmlns:w16se="http://schemas.microsoft.com/office/word/2015/wordml/symex" xmlns:wpg="http://schemas.microsoft.com/office/word/2010/wordprocessingGroup" xmlns:wpi="http://schemas.microsoft.com/office/word/2010/wordprocessingInk" xmlns:wne="http://schemas.microsoft.com/office/word/2006/wordml" xmlns:wps="http://schemas.microsoft.com/office/word/2010/wordprocessingShape" mc:Ignorable="w14 w15 w16se wp14">
   <w:footnote w:type="separator" w:id="-1">
     <w:p>
       <w:pPr>
@@ -12368,7 +13812,7 @@
 </file>
 
 <file path=word/header1.xml><?xml version="1.0" encoding="utf-8"?>
-<w:hdr xmlns:wpc="http://schemas.microsoft.com/office/word/2010/wordprocessingCanvas" xmlns:cx="http://schemas.microsoft.com/office/drawing/2014/chartex" xmlns:cx1="http://schemas.microsoft.com/office/drawing/2015/9/8/chartex" xmlns:cx2="http://schemas.microsoft.com/office/drawing/2015/10/21/chartex" xmlns:cx3="http://schemas.microsoft.com/office/drawing/2016/5/9/chartex" xmlns:cx4="http://schemas.microsoft.com/office/drawing/2016/5/10/chartex" xmlns:cx5="http://schemas.microsoft.com/office/drawing/2016/5/11/chartex" xmlns:cx6="http://schemas.microsoft.com/office/drawing/2016/5/12/chartex" xmlns:cx7="http://schemas.microsoft.com/office/drawing/2016/5/13/chartex" xmlns:cx8="http://schemas.microsoft.com/office/drawing/2016/5/14/chartex" xmlns:mc="http://schemas.openxmlformats.org/markup-compatibility/2006" xmlns:aink="http://schemas.microsoft.com/office/drawing/2016/ink" xmlns:am3d="http://schemas.microsoft.com/office/drawing/2017/model3d" xmlns:o="urn:schemas-microsoft-com:office:office" xmlns:r="http://schemas.openxmlformats.org/officeDocument/2006/relationships" xmlns:m="http://schemas.openxmlformats.org/officeDocument/2006/math" xmlns:v="urn:schemas-microsoft-com:vml" xmlns:wp14="http://schemas.microsoft.com/office/word/2010/wordprocessingDrawing" xmlns:wp="http://schemas.openxmlformats.org/drawingml/2006/wordprocessingDrawing" xmlns:w10="urn:schemas-microsoft-com:office:word" xmlns:w="http://schemas.openxmlformats.org/wordprocessingml/2006/main" xmlns:w14="http://schemas.microsoft.com/office/word/2010/wordml" xmlns:w15="http://schemas.microsoft.com/office/word/2012/wordml" xmlns:w16cex="http://schemas.microsoft.com/office/word/2018/wordml/cex" xmlns:w16cid="http://schemas.microsoft.com/office/word/2016/wordml/cid" xmlns:w16="http://schemas.microsoft.com/office/word/2018/wordml" xmlns:w16se="http://schemas.microsoft.com/office/word/2015/wordml/symex" xmlns:wpg="http://schemas.microsoft.com/office/word/2010/wordprocessingGroup" xmlns:wpi="http://schemas.microsoft.com/office/word/2010/wordprocessingInk" xmlns:wne="http://schemas.microsoft.com/office/word/2006/wordml" xmlns:wps="http://schemas.microsoft.com/office/word/2010/wordprocessingShape" mc:Ignorable="w14 w15 w16se w16cid w16 w16cex wp14">
+<w:hdr xmlns:wpc="http://schemas.microsoft.com/office/word/2010/wordprocessingCanvas" xmlns:cx="http://schemas.microsoft.com/office/drawing/2014/chartex" xmlns:mc="http://schemas.openxmlformats.org/markup-compatibility/2006" xmlns:o="urn:schemas-microsoft-com:office:office" xmlns:r="http://schemas.openxmlformats.org/officeDocument/2006/relationships" xmlns:m="http://schemas.openxmlformats.org/officeDocument/2006/math" xmlns:v="urn:schemas-microsoft-com:vml" xmlns:wp14="http://schemas.microsoft.com/office/word/2010/wordprocessingDrawing" xmlns:wp="http://schemas.openxmlformats.org/drawingml/2006/wordprocessingDrawing" xmlns:w10="urn:schemas-microsoft-com:office:word" xmlns:w="http://schemas.openxmlformats.org/wordprocessingml/2006/main" xmlns:w14="http://schemas.microsoft.com/office/word/2010/wordml" xmlns:w15="http://schemas.microsoft.com/office/word/2012/wordml" xmlns:w16se="http://schemas.microsoft.com/office/word/2015/wordml/symex" xmlns:wpg="http://schemas.microsoft.com/office/word/2010/wordprocessingGroup" xmlns:wpi="http://schemas.microsoft.com/office/word/2010/wordprocessingInk" xmlns:wne="http://schemas.microsoft.com/office/word/2006/wordml" xmlns:wps="http://schemas.microsoft.com/office/word/2010/wordprocessingShape" mc:Ignorable="w14 w15 w16se wp14">
   <w:p>
     <w:pPr>
       <w:pStyle w:val="Encabezado"/>
@@ -12406,7 +13850,7 @@
 </file>
 
 <file path=word/header2.xml><?xml version="1.0" encoding="utf-8"?>
-<w:hdr xmlns:wpc="http://schemas.microsoft.com/office/word/2010/wordprocessingCanvas" xmlns:cx="http://schemas.microsoft.com/office/drawing/2014/chartex" xmlns:cx1="http://schemas.microsoft.com/office/drawing/2015/9/8/chartex" xmlns:cx2="http://schemas.microsoft.com/office/drawing/2015/10/21/chartex" xmlns:cx3="http://schemas.microsoft.com/office/drawing/2016/5/9/chartex" xmlns:cx4="http://schemas.microsoft.com/office/drawing/2016/5/10/chartex" xmlns:cx5="http://schemas.microsoft.com/office/drawing/2016/5/11/chartex" xmlns:cx6="http://schemas.microsoft.com/office/drawing/2016/5/12/chartex" xmlns:cx7="http://schemas.microsoft.com/office/drawing/2016/5/13/chartex" xmlns:cx8="http://schemas.microsoft.com/office/drawing/2016/5/14/chartex" xmlns:mc="http://schemas.openxmlformats.org/markup-compatibility/2006" xmlns:aink="http://schemas.microsoft.com/office/drawing/2016/ink" xmlns:am3d="http://schemas.microsoft.com/office/drawing/2017/model3d" xmlns:o="urn:schemas-microsoft-com:office:office" xmlns:r="http://schemas.openxmlformats.org/officeDocument/2006/relationships" xmlns:m="http://schemas.openxmlformats.org/officeDocument/2006/math" xmlns:v="urn:schemas-microsoft-com:vml" xmlns:wp14="http://schemas.microsoft.com/office/word/2010/wordprocessingDrawing" xmlns:wp="http://schemas.openxmlformats.org/drawingml/2006/wordprocessingDrawing" xmlns:w10="urn:schemas-microsoft-com:office:word" xmlns:w="http://schemas.openxmlformats.org/wordprocessingml/2006/main" xmlns:w14="http://schemas.microsoft.com/office/word/2010/wordml" xmlns:w15="http://schemas.microsoft.com/office/word/2012/wordml" xmlns:w16cex="http://schemas.microsoft.com/office/word/2018/wordml/cex" xmlns:w16cid="http://schemas.microsoft.com/office/word/2016/wordml/cid" xmlns:w16="http://schemas.microsoft.com/office/word/2018/wordml" xmlns:w16se="http://schemas.microsoft.com/office/word/2015/wordml/symex" xmlns:wpg="http://schemas.microsoft.com/office/word/2010/wordprocessingGroup" xmlns:wpi="http://schemas.microsoft.com/office/word/2010/wordprocessingInk" xmlns:wne="http://schemas.microsoft.com/office/word/2006/wordml" xmlns:wps="http://schemas.microsoft.com/office/word/2010/wordprocessingShape" mc:Ignorable="w14 w15 w16se w16cid w16 w16cex wp14">
+<w:hdr xmlns:wpc="http://schemas.microsoft.com/office/word/2010/wordprocessingCanvas" xmlns:cx="http://schemas.microsoft.com/office/drawing/2014/chartex" xmlns:mc="http://schemas.openxmlformats.org/markup-compatibility/2006" xmlns:o="urn:schemas-microsoft-com:office:office" xmlns:r="http://schemas.openxmlformats.org/officeDocument/2006/relationships" xmlns:m="http://schemas.openxmlformats.org/officeDocument/2006/math" xmlns:v="urn:schemas-microsoft-com:vml" xmlns:wp14="http://schemas.microsoft.com/office/word/2010/wordprocessingDrawing" xmlns:wp="http://schemas.openxmlformats.org/drawingml/2006/wordprocessingDrawing" xmlns:w10="urn:schemas-microsoft-com:office:word" xmlns:w="http://schemas.openxmlformats.org/wordprocessingml/2006/main" xmlns:w14="http://schemas.microsoft.com/office/word/2010/wordml" xmlns:w15="http://schemas.microsoft.com/office/word/2012/wordml" xmlns:w16se="http://schemas.microsoft.com/office/word/2015/wordml/symex" xmlns:wpg="http://schemas.microsoft.com/office/word/2010/wordprocessingGroup" xmlns:wpi="http://schemas.microsoft.com/office/word/2010/wordprocessingInk" xmlns:wne="http://schemas.microsoft.com/office/word/2006/wordml" xmlns:wps="http://schemas.microsoft.com/office/word/2010/wordprocessingShape" mc:Ignorable="w14 w15 w16se wp14">
   <w:tbl>
     <w:tblPr>
       <w:tblW w:w="9180" w:type="dxa"/>
@@ -12500,7 +13944,25 @@
               <w:sz w:val="16"/>
               <w:szCs w:val="16"/>
             </w:rPr>
-            <w:t xml:space="preserve"> - Versión 1.</w:t>
+            <w:t xml:space="preserve"> - </w:t>
+          </w:r>
+          <w:proofErr w:type="spellStart"/>
+          <w:r>
+            <w:rPr>
+              <w:rFonts w:ascii="Verdana" w:hAnsi="Verdana"/>
+              <w:sz w:val="16"/>
+              <w:szCs w:val="16"/>
+            </w:rPr>
+            <w:t>Versión</w:t>
+          </w:r>
+          <w:proofErr w:type="spellEnd"/>
+          <w:r>
+            <w:rPr>
+              <w:rFonts w:ascii="Verdana" w:hAnsi="Verdana"/>
+              <w:sz w:val="16"/>
+              <w:szCs w:val="16"/>
+            </w:rPr>
+            <w:t xml:space="preserve"> 1.</w:t>
           </w:r>
           <w:r>
             <w:rPr>
@@ -12523,7 +13985,7 @@
 </file>
 
 <file path=word/header3.xml><?xml version="1.0" encoding="utf-8"?>
-<w:hdr xmlns:wpc="http://schemas.microsoft.com/office/word/2010/wordprocessingCanvas" xmlns:cx="http://schemas.microsoft.com/office/drawing/2014/chartex" xmlns:cx1="http://schemas.microsoft.com/office/drawing/2015/9/8/chartex" xmlns:cx2="http://schemas.microsoft.com/office/drawing/2015/10/21/chartex" xmlns:cx3="http://schemas.microsoft.com/office/drawing/2016/5/9/chartex" xmlns:cx4="http://schemas.microsoft.com/office/drawing/2016/5/10/chartex" xmlns:cx5="http://schemas.microsoft.com/office/drawing/2016/5/11/chartex" xmlns:cx6="http://schemas.microsoft.com/office/drawing/2016/5/12/chartex" xmlns:cx7="http://schemas.microsoft.com/office/drawing/2016/5/13/chartex" xmlns:cx8="http://schemas.microsoft.com/office/drawing/2016/5/14/chartex" xmlns:mc="http://schemas.openxmlformats.org/markup-compatibility/2006" xmlns:aink="http://schemas.microsoft.com/office/drawing/2016/ink" xmlns:am3d="http://schemas.microsoft.com/office/drawing/2017/model3d" xmlns:o="urn:schemas-microsoft-com:office:office" xmlns:r="http://schemas.openxmlformats.org/officeDocument/2006/relationships" xmlns:m="http://schemas.openxmlformats.org/officeDocument/2006/math" xmlns:v="urn:schemas-microsoft-com:vml" xmlns:wp14="http://schemas.microsoft.com/office/word/2010/wordprocessingDrawing" xmlns:wp="http://schemas.openxmlformats.org/drawingml/2006/wordprocessingDrawing" xmlns:w10="urn:schemas-microsoft-com:office:word" xmlns:w="http://schemas.openxmlformats.org/wordprocessingml/2006/main" xmlns:w14="http://schemas.microsoft.com/office/word/2010/wordml" xmlns:w15="http://schemas.microsoft.com/office/word/2012/wordml" xmlns:w16cex="http://schemas.microsoft.com/office/word/2018/wordml/cex" xmlns:w16cid="http://schemas.microsoft.com/office/word/2016/wordml/cid" xmlns:w16="http://schemas.microsoft.com/office/word/2018/wordml" xmlns:w16se="http://schemas.microsoft.com/office/word/2015/wordml/symex" xmlns:wpg="http://schemas.microsoft.com/office/word/2010/wordprocessingGroup" xmlns:wpi="http://schemas.microsoft.com/office/word/2010/wordprocessingInk" xmlns:wne="http://schemas.microsoft.com/office/word/2006/wordml" xmlns:wps="http://schemas.microsoft.com/office/word/2010/wordprocessingShape" mc:Ignorable="w14 w15 w16se w16cid w16 w16cex wp14">
+<w:hdr xmlns:wpc="http://schemas.microsoft.com/office/word/2010/wordprocessingCanvas" xmlns:cx="http://schemas.microsoft.com/office/drawing/2014/chartex" xmlns:mc="http://schemas.openxmlformats.org/markup-compatibility/2006" xmlns:o="urn:schemas-microsoft-com:office:office" xmlns:r="http://schemas.openxmlformats.org/officeDocument/2006/relationships" xmlns:m="http://schemas.openxmlformats.org/officeDocument/2006/math" xmlns:v="urn:schemas-microsoft-com:vml" xmlns:wp14="http://schemas.microsoft.com/office/word/2010/wordprocessingDrawing" xmlns:wp="http://schemas.openxmlformats.org/drawingml/2006/wordprocessingDrawing" xmlns:w10="urn:schemas-microsoft-com:office:word" xmlns:w="http://schemas.openxmlformats.org/wordprocessingml/2006/main" xmlns:w14="http://schemas.microsoft.com/office/word/2010/wordml" xmlns:w15="http://schemas.microsoft.com/office/word/2012/wordml" xmlns:w16se="http://schemas.microsoft.com/office/word/2015/wordml/symex" xmlns:wpg="http://schemas.microsoft.com/office/word/2010/wordprocessingGroup" xmlns:wpi="http://schemas.microsoft.com/office/word/2010/wordprocessingInk" xmlns:wne="http://schemas.microsoft.com/office/word/2006/wordml" xmlns:wps="http://schemas.microsoft.com/office/word/2010/wordprocessingShape" mc:Ignorable="w14 w15 w16se wp14">
   <w:tbl>
     <w:tblPr>
       <w:tblW w:w="9180" w:type="dxa"/>
@@ -12617,7 +14079,25 @@
               <w:sz w:val="16"/>
               <w:szCs w:val="16"/>
             </w:rPr>
-            <w:t xml:space="preserve"> - Versión 1.</w:t>
+            <w:t xml:space="preserve"> - </w:t>
+          </w:r>
+          <w:proofErr w:type="spellStart"/>
+          <w:r>
+            <w:rPr>
+              <w:rFonts w:ascii="Verdana" w:hAnsi="Verdana"/>
+              <w:sz w:val="16"/>
+              <w:szCs w:val="16"/>
+            </w:rPr>
+            <w:t>Versión</w:t>
+          </w:r>
+          <w:proofErr w:type="spellEnd"/>
+          <w:r>
+            <w:rPr>
+              <w:rFonts w:ascii="Verdana" w:hAnsi="Verdana"/>
+              <w:sz w:val="16"/>
+              <w:szCs w:val="16"/>
+            </w:rPr>
+            <w:t xml:space="preserve"> 1.</w:t>
           </w:r>
           <w:r>
             <w:rPr>
@@ -12701,7 +14181,7 @@
 </file>
 
 <file path=word/numbering.xml><?xml version="1.0" encoding="utf-8"?>
-<w:numbering xmlns:wpc="http://schemas.microsoft.com/office/word/2010/wordprocessingCanvas" xmlns:cx="http://schemas.microsoft.com/office/drawing/2014/chartex" xmlns:cx1="http://schemas.microsoft.com/office/drawing/2015/9/8/chartex" xmlns:cx2="http://schemas.microsoft.com/office/drawing/2015/10/21/chartex" xmlns:cx3="http://schemas.microsoft.com/office/drawing/2016/5/9/chartex" xmlns:cx4="http://schemas.microsoft.com/office/drawing/2016/5/10/chartex" xmlns:cx5="http://schemas.microsoft.com/office/drawing/2016/5/11/chartex" xmlns:cx6="http://schemas.microsoft.com/office/drawing/2016/5/12/chartex" xmlns:cx7="http://schemas.microsoft.com/office/drawing/2016/5/13/chartex" xmlns:cx8="http://schemas.microsoft.com/office/drawing/2016/5/14/chartex" xmlns:mc="http://schemas.openxmlformats.org/markup-compatibility/2006" xmlns:aink="http://schemas.microsoft.com/office/drawing/2016/ink" xmlns:am3d="http://schemas.microsoft.com/office/drawing/2017/model3d" xmlns:o="urn:schemas-microsoft-com:office:office" xmlns:r="http://schemas.openxmlformats.org/officeDocument/2006/relationships" xmlns:m="http://schemas.openxmlformats.org/officeDocument/2006/math" xmlns:v="urn:schemas-microsoft-com:vml" xmlns:wp14="http://schemas.microsoft.com/office/word/2010/wordprocessingDrawing" xmlns:wp="http://schemas.openxmlformats.org/drawingml/2006/wordprocessingDrawing" xmlns:w10="urn:schemas-microsoft-com:office:word" xmlns:w="http://schemas.openxmlformats.org/wordprocessingml/2006/main" xmlns:w14="http://schemas.microsoft.com/office/word/2010/wordml" xmlns:w15="http://schemas.microsoft.com/office/word/2012/wordml" xmlns:w16cex="http://schemas.microsoft.com/office/word/2018/wordml/cex" xmlns:w16cid="http://schemas.microsoft.com/office/word/2016/wordml/cid" xmlns:w16="http://schemas.microsoft.com/office/word/2018/wordml" xmlns:w16se="http://schemas.microsoft.com/office/word/2015/wordml/symex" xmlns:wpg="http://schemas.microsoft.com/office/word/2010/wordprocessingGroup" xmlns:wpi="http://schemas.microsoft.com/office/word/2010/wordprocessingInk" xmlns:wne="http://schemas.microsoft.com/office/word/2006/wordml" xmlns:wps="http://schemas.microsoft.com/office/word/2010/wordprocessingShape" mc:Ignorable="w14 w15 w16se w16cid w16 w16cex wp14">
+<w:numbering xmlns:wpc="http://schemas.microsoft.com/office/word/2010/wordprocessingCanvas" xmlns:cx="http://schemas.microsoft.com/office/drawing/2014/chartex" xmlns:mc="http://schemas.openxmlformats.org/markup-compatibility/2006" xmlns:o="urn:schemas-microsoft-com:office:office" xmlns:r="http://schemas.openxmlformats.org/officeDocument/2006/relationships" xmlns:m="http://schemas.openxmlformats.org/officeDocument/2006/math" xmlns:v="urn:schemas-microsoft-com:vml" xmlns:wp14="http://schemas.microsoft.com/office/word/2010/wordprocessingDrawing" xmlns:wp="http://schemas.openxmlformats.org/drawingml/2006/wordprocessingDrawing" xmlns:w10="urn:schemas-microsoft-com:office:word" xmlns:w="http://schemas.openxmlformats.org/wordprocessingml/2006/main" xmlns:w14="http://schemas.microsoft.com/office/word/2010/wordml" xmlns:w15="http://schemas.microsoft.com/office/word/2012/wordml" xmlns:w16se="http://schemas.microsoft.com/office/word/2015/wordml/symex" xmlns:wpg="http://schemas.microsoft.com/office/word/2010/wordprocessingGroup" xmlns:wpi="http://schemas.microsoft.com/office/word/2010/wordprocessingInk" xmlns:wne="http://schemas.microsoft.com/office/word/2006/wordml" xmlns:wps="http://schemas.microsoft.com/office/word/2010/wordprocessingShape" mc:Ignorable="w14 w15 w16se wp14">
   <w:abstractNum w:abstractNumId="0" w15:restartNumberingAfterBreak="0">
     <w:nsid w:val="0B66709E"/>
     <w:multiLevelType w:val="singleLevel"/>
@@ -13887,7 +15367,7 @@
 </file>
 
 <file path=word/styles.xml><?xml version="1.0" encoding="utf-8"?>
-<w:styles xmlns:mc="http://schemas.openxmlformats.org/markup-compatibility/2006" xmlns:r="http://schemas.openxmlformats.org/officeDocument/2006/relationships" xmlns:w="http://schemas.openxmlformats.org/wordprocessingml/2006/main" xmlns:w14="http://schemas.microsoft.com/office/word/2010/wordml" xmlns:w15="http://schemas.microsoft.com/office/word/2012/wordml" xmlns:w16cex="http://schemas.microsoft.com/office/word/2018/wordml/cex" xmlns:w16cid="http://schemas.microsoft.com/office/word/2016/wordml/cid" xmlns:w16="http://schemas.microsoft.com/office/word/2018/wordml" xmlns:w16se="http://schemas.microsoft.com/office/word/2015/wordml/symex" mc:Ignorable="w14 w15 w16se w16cid w16 w16cex">
+<w:styles xmlns:mc="http://schemas.openxmlformats.org/markup-compatibility/2006" xmlns:r="http://schemas.openxmlformats.org/officeDocument/2006/relationships" xmlns:w="http://schemas.openxmlformats.org/wordprocessingml/2006/main" xmlns:w14="http://schemas.microsoft.com/office/word/2010/wordml" xmlns:w15="http://schemas.microsoft.com/office/word/2012/wordml" xmlns:w16se="http://schemas.microsoft.com/office/word/2015/wordml/symex" mc:Ignorable="w14 w15 w16se">
   <w:docDefaults>
     <w:rPrDefault>
       <w:rPr>
@@ -13897,7 +15377,7 @@
     </w:rPrDefault>
     <w:pPrDefault/>
   </w:docDefaults>
-  <w:latentStyles w:defLockedState="0" w:defUIPriority="0" w:defSemiHidden="0" w:defUnhideWhenUsed="0" w:defQFormat="0" w:count="376">
+  <w:latentStyles w:defLockedState="0" w:defUIPriority="0" w:defSemiHidden="0" w:defUnhideWhenUsed="0" w:defQFormat="0" w:count="371">
     <w:lsdException w:name="Normal" w:qFormat="1"/>
     <w:lsdException w:name="heading 1" w:qFormat="1"/>
     <w:lsdException w:name="heading 2" w:qFormat="1"/>
@@ -13916,6 +15396,7 @@
     <w:lsdException w:name="Emphasis" w:qFormat="1"/>
     <w:lsdException w:name="HTML Keyboard" w:semiHidden="1" w:unhideWhenUsed="1"/>
     <w:lsdException w:name="HTML Variable" w:semiHidden="1" w:unhideWhenUsed="1"/>
+    <w:lsdException w:name="Normal Table" w:semiHidden="1" w:unhideWhenUsed="1"/>
     <w:lsdException w:name="annotation subject" w:semiHidden="1" w:unhideWhenUsed="1"/>
     <w:lsdException w:name="No List" w:semiHidden="1" w:unhideWhenUsed="1"/>
     <w:lsdException w:name="Outline List 1" w:semiHidden="1" w:unhideWhenUsed="1"/>
@@ -13958,8 +15439,11 @@
     <w:lsdException w:name="Table Contemporary" w:semiHidden="1" w:unhideWhenUsed="1"/>
     <w:lsdException w:name="Table Elegant" w:semiHidden="1" w:unhideWhenUsed="1"/>
     <w:lsdException w:name="Table Professional" w:semiHidden="1" w:unhideWhenUsed="1"/>
+    <w:lsdException w:name="Table Subtle 1" w:semiHidden="1" w:unhideWhenUsed="1"/>
     <w:lsdException w:name="Table Subtle 2" w:semiHidden="1" w:unhideWhenUsed="1"/>
     <w:lsdException w:name="Table Web 1" w:semiHidden="1" w:unhideWhenUsed="1"/>
+    <w:lsdException w:name="Table Web 2" w:semiHidden="1" w:unhideWhenUsed="1"/>
+    <w:lsdException w:name="Table Web 3" w:semiHidden="1" w:unhideWhenUsed="1"/>
     <w:lsdException w:name="Balloon Text" w:semiHidden="1" w:unhideWhenUsed="1"/>
     <w:lsdException w:name="Table Theme" w:semiHidden="1" w:unhideWhenUsed="1"/>
     <w:lsdException w:name="Placeholder Text" w:semiHidden="1" w:uiPriority="99"/>
@@ -14177,11 +15661,6 @@
     <w:lsdException w:name="List Table 5 Dark Accent 6" w:uiPriority="50"/>
     <w:lsdException w:name="List Table 6 Colorful Accent 6" w:uiPriority="51"/>
     <w:lsdException w:name="List Table 7 Colorful Accent 6" w:uiPriority="52"/>
-    <w:lsdException w:name="Mention" w:semiHidden="1" w:uiPriority="99" w:unhideWhenUsed="1"/>
-    <w:lsdException w:name="Smart Hyperlink" w:semiHidden="1" w:uiPriority="99" w:unhideWhenUsed="1"/>
-    <w:lsdException w:name="Hashtag" w:semiHidden="1" w:uiPriority="99" w:unhideWhenUsed="1"/>
-    <w:lsdException w:name="Unresolved Mention" w:semiHidden="1" w:uiPriority="99" w:unhideWhenUsed="1"/>
-    <w:lsdException w:name="Smart Link" w:semiHidden="1" w:uiPriority="99" w:unhideWhenUsed="1"/>
   </w:latentStyles>
   <w:style w:type="paragraph" w:default="1" w:styleId="Normal">
     <w:name w:val="Normal"/>
@@ -14765,7 +16244,7 @@
 </file>
 
 <file path=customXml/itemProps1.xml><?xml version="1.0" encoding="utf-8"?>
-<ds:datastoreItem xmlns:ds="http://schemas.openxmlformats.org/officeDocument/2006/customXml" ds:itemID="{AADBF511-1AAF-4626-88A7-1034FDE49267}">
+<ds:datastoreItem xmlns:ds="http://schemas.openxmlformats.org/officeDocument/2006/customXml" ds:itemID="{9BB95EF1-2EA5-4E9B-B42B-627BED7C5B17}">
   <ds:schemaRefs>
     <ds:schemaRef ds:uri="http://schemas.openxmlformats.org/officeDocument/2006/bibliography"/>
   </ds:schemaRefs>

</xml_diff>

<commit_message>
Actualización nro sprints del acta constitucion PRY con el cronograma del proyecto
</commit_message>
<xml_diff>
--- a/FGPR_010_06 - Acta de Constitución del Proyecto.docx
+++ b/FGPR_010_06 - Acta de Constitución del Proyecto.docx
@@ -1,6 +1,6 @@
 
 <file path=word/document.xml><?xml version="1.0" encoding="utf-8"?>
-<w:document xmlns:wpc="http://schemas.microsoft.com/office/word/2010/wordprocessingCanvas" xmlns:cx="http://schemas.microsoft.com/office/drawing/2014/chartex" xmlns:mc="http://schemas.openxmlformats.org/markup-compatibility/2006" xmlns:o="urn:schemas-microsoft-com:office:office" xmlns:r="http://schemas.openxmlformats.org/officeDocument/2006/relationships" xmlns:m="http://schemas.openxmlformats.org/officeDocument/2006/math" xmlns:v="urn:schemas-microsoft-com:vml" xmlns:wp14="http://schemas.microsoft.com/office/word/2010/wordprocessingDrawing" xmlns:wp="http://schemas.openxmlformats.org/drawingml/2006/wordprocessingDrawing" xmlns:w10="urn:schemas-microsoft-com:office:word" xmlns:w="http://schemas.openxmlformats.org/wordprocessingml/2006/main" xmlns:w14="http://schemas.microsoft.com/office/word/2010/wordml" xmlns:w15="http://schemas.microsoft.com/office/word/2012/wordml" xmlns:w16se="http://schemas.microsoft.com/office/word/2015/wordml/symex" xmlns:wpg="http://schemas.microsoft.com/office/word/2010/wordprocessingGroup" xmlns:wpi="http://schemas.microsoft.com/office/word/2010/wordprocessingInk" xmlns:wne="http://schemas.microsoft.com/office/word/2006/wordml" xmlns:wps="http://schemas.microsoft.com/office/word/2010/wordprocessingShape" mc:Ignorable="w14 w15 w16se wp14">
+<w:document xmlns:wpc="http://schemas.microsoft.com/office/word/2010/wordprocessingCanvas" xmlns:cx="http://schemas.microsoft.com/office/drawing/2014/chartex" xmlns:cx1="http://schemas.microsoft.com/office/drawing/2015/9/8/chartex" xmlns:cx2="http://schemas.microsoft.com/office/drawing/2015/10/21/chartex" xmlns:cx3="http://schemas.microsoft.com/office/drawing/2016/5/9/chartex" xmlns:cx4="http://schemas.microsoft.com/office/drawing/2016/5/10/chartex" xmlns:cx5="http://schemas.microsoft.com/office/drawing/2016/5/11/chartex" xmlns:cx6="http://schemas.microsoft.com/office/drawing/2016/5/12/chartex" xmlns:cx7="http://schemas.microsoft.com/office/drawing/2016/5/13/chartex" xmlns:cx8="http://schemas.microsoft.com/office/drawing/2016/5/14/chartex" xmlns:mc="http://schemas.openxmlformats.org/markup-compatibility/2006" xmlns:aink="http://schemas.microsoft.com/office/drawing/2016/ink" xmlns:am3d="http://schemas.microsoft.com/office/drawing/2017/model3d" xmlns:o="urn:schemas-microsoft-com:office:office" xmlns:r="http://schemas.openxmlformats.org/officeDocument/2006/relationships" xmlns:m="http://schemas.openxmlformats.org/officeDocument/2006/math" xmlns:v="urn:schemas-microsoft-com:vml" xmlns:wp14="http://schemas.microsoft.com/office/word/2010/wordprocessingDrawing" xmlns:wp="http://schemas.openxmlformats.org/drawingml/2006/wordprocessingDrawing" xmlns:w10="urn:schemas-microsoft-com:office:word" xmlns:w="http://schemas.openxmlformats.org/wordprocessingml/2006/main" xmlns:w14="http://schemas.microsoft.com/office/word/2010/wordml" xmlns:w15="http://schemas.microsoft.com/office/word/2012/wordml" xmlns:w16cex="http://schemas.microsoft.com/office/word/2018/wordml/cex" xmlns:w16cid="http://schemas.microsoft.com/office/word/2016/wordml/cid" xmlns:w16="http://schemas.microsoft.com/office/word/2018/wordml" xmlns:w16se="http://schemas.microsoft.com/office/word/2015/wordml/symex" xmlns:wpg="http://schemas.microsoft.com/office/word/2010/wordprocessingGroup" xmlns:wpi="http://schemas.microsoft.com/office/word/2010/wordprocessingInk" xmlns:wne="http://schemas.microsoft.com/office/word/2006/wordml" xmlns:wps="http://schemas.microsoft.com/office/word/2010/wordprocessingShape" mc:Ignorable="w14 w15 w16se w16cid w16 w16cex wp14">
   <w:body>
     <w:tbl>
       <w:tblPr>
@@ -304,25 +304,14 @@
                 <w:lang w:val="es-ES"/>
               </w:rPr>
             </w:pPr>
-            <w:proofErr w:type="spellStart"/>
-            <w:r>
-              <w:rPr>
-                <w:rFonts w:ascii="Verdana" w:hAnsi="Verdana"/>
-                <w:sz w:val="18"/>
-                <w:szCs w:val="18"/>
-                <w:lang w:val="es-ES"/>
-              </w:rPr>
-              <w:t>Tlgo</w:t>
-            </w:r>
-            <w:proofErr w:type="spellEnd"/>
-            <w:r>
-              <w:rPr>
-                <w:rFonts w:ascii="Verdana" w:hAnsi="Verdana"/>
-                <w:sz w:val="18"/>
-                <w:szCs w:val="18"/>
-                <w:lang w:val="es-ES"/>
-              </w:rPr>
-              <w:t>. Andrés Javier Rodríguez Quintana</w:t>
+            <w:r>
+              <w:rPr>
+                <w:rFonts w:ascii="Verdana" w:hAnsi="Verdana"/>
+                <w:sz w:val="18"/>
+                <w:szCs w:val="18"/>
+                <w:lang w:val="es-ES"/>
+              </w:rPr>
+              <w:t>Tlgo. Andrés Javier Rodríguez Quintana</w:t>
             </w:r>
           </w:p>
         </w:tc>
@@ -340,25 +329,14 @@
                 <w:lang w:val="es-ES"/>
               </w:rPr>
             </w:pPr>
-            <w:proofErr w:type="spellStart"/>
-            <w:r>
-              <w:rPr>
-                <w:rFonts w:ascii="Verdana" w:hAnsi="Verdana"/>
-                <w:sz w:val="18"/>
-                <w:szCs w:val="18"/>
-                <w:lang w:val="es-ES"/>
-              </w:rPr>
-              <w:t>Tlgo</w:t>
-            </w:r>
-            <w:proofErr w:type="spellEnd"/>
-            <w:r>
-              <w:rPr>
-                <w:rFonts w:ascii="Verdana" w:hAnsi="Verdana"/>
-                <w:sz w:val="18"/>
-                <w:szCs w:val="18"/>
-                <w:lang w:val="es-ES"/>
-              </w:rPr>
-              <w:t xml:space="preserve">. </w:t>
+            <w:r>
+              <w:rPr>
+                <w:rFonts w:ascii="Verdana" w:hAnsi="Verdana"/>
+                <w:sz w:val="18"/>
+                <w:szCs w:val="18"/>
+                <w:lang w:val="es-ES"/>
+              </w:rPr>
+              <w:t xml:space="preserve">Tlgo. </w:t>
             </w:r>
             <w:r>
               <w:rPr>
@@ -367,19 +345,24 @@
                 <w:szCs w:val="18"/>
                 <w:lang w:val="es-EC"/>
               </w:rPr>
-              <w:t xml:space="preserve">Karina </w:t>
-            </w:r>
-            <w:proofErr w:type="spellStart"/>
-            <w:r>
+              <w:t>Karina Rocio Sánchez Pucha</w:t>
+            </w:r>
+          </w:p>
+        </w:tc>
+        <w:tc>
+          <w:tcPr>
+            <w:tcW w:w="1482" w:type="dxa"/>
+          </w:tcPr>
+          <w:p>
+            <w:pPr>
+              <w:jc w:val="center"/>
               <w:rPr>
                 <w:rFonts w:ascii="Verdana" w:hAnsi="Verdana"/>
                 <w:sz w:val="18"/>
                 <w:szCs w:val="18"/>
                 <w:lang w:val="es-EC"/>
               </w:rPr>
-              <w:t>Rocio</w:t>
-            </w:r>
-            <w:proofErr w:type="spellEnd"/>
+            </w:pPr>
             <w:r>
               <w:rPr>
                 <w:rFonts w:ascii="Verdana" w:hAnsi="Verdana"/>
@@ -387,14 +370,9 @@
                 <w:szCs w:val="18"/>
                 <w:lang w:val="es-EC"/>
               </w:rPr>
-              <w:t xml:space="preserve"> Sánchez Pucha</w:t>
-            </w:r>
-          </w:p>
-        </w:tc>
-        <w:tc>
-          <w:tcPr>
-            <w:tcW w:w="1482" w:type="dxa"/>
-          </w:tcPr>
+              <w:t>Tlgo. Andrés Javier Rodríguez</w:t>
+            </w:r>
+          </w:p>
           <w:p>
             <w:pPr>
               <w:jc w:val="center"/>
@@ -405,7 +383,6 @@
                 <w:lang w:val="es-EC"/>
               </w:rPr>
             </w:pPr>
-            <w:proofErr w:type="spellStart"/>
             <w:r>
               <w:rPr>
                 <w:rFonts w:ascii="Verdana" w:hAnsi="Verdana"/>
@@ -413,9 +390,19 @@
                 <w:szCs w:val="18"/>
                 <w:lang w:val="es-EC"/>
               </w:rPr>
-              <w:t>Tlgo</w:t>
-            </w:r>
-            <w:proofErr w:type="spellEnd"/>
+              <w:t>Tlgo. Fabián Mauricio Díaz Analuisa</w:t>
+            </w:r>
+          </w:p>
+          <w:p>
+            <w:pPr>
+              <w:jc w:val="center"/>
+              <w:rPr>
+                <w:rFonts w:ascii="Verdana" w:hAnsi="Verdana" w:cs="Arial"/>
+                <w:sz w:val="18"/>
+                <w:szCs w:val="18"/>
+                <w:lang w:val="es-ES"/>
+              </w:rPr>
+            </w:pPr>
             <w:r>
               <w:rPr>
                 <w:rFonts w:ascii="Verdana" w:hAnsi="Verdana"/>
@@ -423,100 +410,16 @@
                 <w:szCs w:val="18"/>
                 <w:lang w:val="es-EC"/>
               </w:rPr>
-              <w:t>. Andrés Javier Rodríguez</w:t>
-            </w:r>
-          </w:p>
-          <w:p>
-            <w:pPr>
-              <w:jc w:val="center"/>
+              <w:t xml:space="preserve">Tlgo. </w:t>
+            </w:r>
+            <w:r>
               <w:rPr>
                 <w:rFonts w:ascii="Verdana" w:hAnsi="Verdana"/>
                 <w:sz w:val="18"/>
                 <w:szCs w:val="18"/>
                 <w:lang w:val="es-EC"/>
               </w:rPr>
-            </w:pPr>
-            <w:proofErr w:type="spellStart"/>
-            <w:r>
-              <w:rPr>
-                <w:rFonts w:ascii="Verdana" w:hAnsi="Verdana"/>
-                <w:sz w:val="18"/>
-                <w:szCs w:val="18"/>
-                <w:lang w:val="es-EC"/>
-              </w:rPr>
-              <w:t>Tlgo</w:t>
-            </w:r>
-            <w:proofErr w:type="spellEnd"/>
-            <w:r>
-              <w:rPr>
-                <w:rFonts w:ascii="Verdana" w:hAnsi="Verdana"/>
-                <w:sz w:val="18"/>
-                <w:szCs w:val="18"/>
-                <w:lang w:val="es-EC"/>
-              </w:rPr>
-              <w:t xml:space="preserve">. Fabián Mauricio Díaz </w:t>
-            </w:r>
-            <w:proofErr w:type="spellStart"/>
-            <w:r>
-              <w:rPr>
-                <w:rFonts w:ascii="Verdana" w:hAnsi="Verdana"/>
-                <w:sz w:val="18"/>
-                <w:szCs w:val="18"/>
-                <w:lang w:val="es-EC"/>
-              </w:rPr>
-              <w:t>Analuisa</w:t>
-            </w:r>
-            <w:proofErr w:type="spellEnd"/>
-          </w:p>
-          <w:p>
-            <w:pPr>
-              <w:jc w:val="center"/>
-              <w:rPr>
-                <w:rFonts w:ascii="Verdana" w:hAnsi="Verdana" w:cs="Arial"/>
-                <w:sz w:val="18"/>
-                <w:szCs w:val="18"/>
-                <w:lang w:val="es-ES"/>
-              </w:rPr>
-            </w:pPr>
-            <w:proofErr w:type="spellStart"/>
-            <w:r>
-              <w:rPr>
-                <w:rFonts w:ascii="Verdana" w:hAnsi="Verdana"/>
-                <w:sz w:val="18"/>
-                <w:szCs w:val="18"/>
-                <w:lang w:val="es-EC"/>
-              </w:rPr>
-              <w:t>Tlgo</w:t>
-            </w:r>
-            <w:proofErr w:type="spellEnd"/>
-            <w:r>
-              <w:rPr>
-                <w:rFonts w:ascii="Verdana" w:hAnsi="Verdana"/>
-                <w:sz w:val="18"/>
-                <w:szCs w:val="18"/>
-                <w:lang w:val="es-EC"/>
-              </w:rPr>
-              <w:t xml:space="preserve">. </w:t>
-            </w:r>
-            <w:proofErr w:type="spellStart"/>
-            <w:r>
-              <w:rPr>
-                <w:rFonts w:ascii="Verdana" w:hAnsi="Verdana"/>
-                <w:sz w:val="18"/>
-                <w:szCs w:val="18"/>
-                <w:lang w:val="es-EC"/>
-              </w:rPr>
-              <w:t>Jhonson</w:t>
-            </w:r>
-            <w:proofErr w:type="spellEnd"/>
-            <w:r>
-              <w:rPr>
-                <w:rFonts w:ascii="Verdana" w:hAnsi="Verdana"/>
-                <w:sz w:val="18"/>
-                <w:szCs w:val="18"/>
-                <w:lang w:val="es-EC"/>
-              </w:rPr>
-              <w:t xml:space="preserve"> Patricio Narváez</w:t>
+              <w:t>Jhonson Patricio Narváez</w:t>
             </w:r>
           </w:p>
         </w:tc>
@@ -617,25 +520,14 @@
                 <w:lang w:val="es-ES"/>
               </w:rPr>
             </w:pPr>
-            <w:proofErr w:type="spellStart"/>
-            <w:r>
-              <w:rPr>
-                <w:rFonts w:ascii="Verdana" w:hAnsi="Verdana"/>
-                <w:sz w:val="18"/>
-                <w:szCs w:val="18"/>
-                <w:lang w:val="es-ES"/>
-              </w:rPr>
-              <w:t>Tlgo</w:t>
-            </w:r>
-            <w:proofErr w:type="spellEnd"/>
-            <w:r>
-              <w:rPr>
-                <w:rFonts w:ascii="Verdana" w:hAnsi="Verdana"/>
-                <w:sz w:val="18"/>
-                <w:szCs w:val="18"/>
-                <w:lang w:val="es-ES"/>
-              </w:rPr>
-              <w:t>. Andrés Javier Rodríguez Quintana</w:t>
+            <w:r>
+              <w:rPr>
+                <w:rFonts w:ascii="Verdana" w:hAnsi="Verdana"/>
+                <w:sz w:val="18"/>
+                <w:szCs w:val="18"/>
+                <w:lang w:val="es-ES"/>
+              </w:rPr>
+              <w:t>Tlgo. Andrés Javier Rodríguez Quintana</w:t>
             </w:r>
           </w:p>
         </w:tc>
@@ -653,25 +545,14 @@
                 <w:lang w:val="es-ES"/>
               </w:rPr>
             </w:pPr>
-            <w:proofErr w:type="spellStart"/>
-            <w:r>
-              <w:rPr>
-                <w:rFonts w:ascii="Verdana" w:hAnsi="Verdana"/>
-                <w:sz w:val="18"/>
-                <w:szCs w:val="18"/>
-                <w:lang w:val="es-ES"/>
-              </w:rPr>
-              <w:t>Tlgo</w:t>
-            </w:r>
-            <w:proofErr w:type="spellEnd"/>
-            <w:r>
-              <w:rPr>
-                <w:rFonts w:ascii="Verdana" w:hAnsi="Verdana"/>
-                <w:sz w:val="18"/>
-                <w:szCs w:val="18"/>
-                <w:lang w:val="es-ES"/>
-              </w:rPr>
-              <w:t xml:space="preserve">. </w:t>
+            <w:r>
+              <w:rPr>
+                <w:rFonts w:ascii="Verdana" w:hAnsi="Verdana"/>
+                <w:sz w:val="18"/>
+                <w:szCs w:val="18"/>
+                <w:lang w:val="es-ES"/>
+              </w:rPr>
+              <w:t xml:space="preserve">Tlgo. </w:t>
             </w:r>
             <w:r>
               <w:rPr>
@@ -680,19 +561,24 @@
                 <w:szCs w:val="18"/>
                 <w:lang w:val="es-EC"/>
               </w:rPr>
-              <w:t xml:space="preserve">Karina </w:t>
-            </w:r>
-            <w:proofErr w:type="spellStart"/>
-            <w:r>
+              <w:t>Karina Rocio Sánchez Pucha</w:t>
+            </w:r>
+          </w:p>
+        </w:tc>
+        <w:tc>
+          <w:tcPr>
+            <w:tcW w:w="1482" w:type="dxa"/>
+          </w:tcPr>
+          <w:p>
+            <w:pPr>
+              <w:jc w:val="center"/>
               <w:rPr>
                 <w:rFonts w:ascii="Verdana" w:hAnsi="Verdana"/>
                 <w:sz w:val="18"/>
                 <w:szCs w:val="18"/>
                 <w:lang w:val="es-EC"/>
               </w:rPr>
-              <w:t>Rocio</w:t>
-            </w:r>
-            <w:proofErr w:type="spellEnd"/>
+            </w:pPr>
             <w:r>
               <w:rPr>
                 <w:rFonts w:ascii="Verdana" w:hAnsi="Verdana"/>
@@ -700,14 +586,9 @@
                 <w:szCs w:val="18"/>
                 <w:lang w:val="es-EC"/>
               </w:rPr>
-              <w:t xml:space="preserve"> Sánchez Pucha</w:t>
-            </w:r>
-          </w:p>
-        </w:tc>
-        <w:tc>
-          <w:tcPr>
-            <w:tcW w:w="1482" w:type="dxa"/>
-          </w:tcPr>
+              <w:t>Tlgo. Andrés Javier Rodríguez</w:t>
+            </w:r>
+          </w:p>
           <w:p>
             <w:pPr>
               <w:jc w:val="center"/>
@@ -718,7 +599,6 @@
                 <w:lang w:val="es-EC"/>
               </w:rPr>
             </w:pPr>
-            <w:proofErr w:type="spellStart"/>
             <w:r>
               <w:rPr>
                 <w:rFonts w:ascii="Verdana" w:hAnsi="Verdana"/>
@@ -726,30 +606,28 @@
                 <w:szCs w:val="18"/>
                 <w:lang w:val="es-EC"/>
               </w:rPr>
-              <w:t>Tlgo</w:t>
-            </w:r>
-            <w:proofErr w:type="spellEnd"/>
-            <w:r>
+              <w:t>Tlgo. Fabián Mauricio Díaz Analuisa</w:t>
+            </w:r>
+          </w:p>
+          <w:p>
+            <w:pPr>
+              <w:jc w:val="center"/>
               <w:rPr>
                 <w:rFonts w:ascii="Verdana" w:hAnsi="Verdana"/>
                 <w:sz w:val="18"/>
                 <w:szCs w:val="18"/>
                 <w:lang w:val="es-EC"/>
               </w:rPr>
-              <w:t>. Andrés Javier Rodríguez</w:t>
-            </w:r>
-          </w:p>
-          <w:p>
-            <w:pPr>
-              <w:jc w:val="center"/>
+            </w:pPr>
+            <w:r>
               <w:rPr>
                 <w:rFonts w:ascii="Verdana" w:hAnsi="Verdana"/>
                 <w:sz w:val="18"/>
                 <w:szCs w:val="18"/>
                 <w:lang w:val="es-EC"/>
               </w:rPr>
-            </w:pPr>
-            <w:proofErr w:type="spellStart"/>
+              <w:t xml:space="preserve">Tlgo. </w:t>
+            </w:r>
             <w:r>
               <w:rPr>
                 <w:rFonts w:ascii="Verdana" w:hAnsi="Verdana"/>
@@ -757,79 +635,7 @@
                 <w:szCs w:val="18"/>
                 <w:lang w:val="es-EC"/>
               </w:rPr>
-              <w:t>Tlgo</w:t>
-            </w:r>
-            <w:proofErr w:type="spellEnd"/>
-            <w:r>
-              <w:rPr>
-                <w:rFonts w:ascii="Verdana" w:hAnsi="Verdana"/>
-                <w:sz w:val="18"/>
-                <w:szCs w:val="18"/>
-                <w:lang w:val="es-EC"/>
-              </w:rPr>
-              <w:t xml:space="preserve">. Fabián Mauricio Díaz </w:t>
-            </w:r>
-            <w:proofErr w:type="spellStart"/>
-            <w:r>
-              <w:rPr>
-                <w:rFonts w:ascii="Verdana" w:hAnsi="Verdana"/>
-                <w:sz w:val="18"/>
-                <w:szCs w:val="18"/>
-                <w:lang w:val="es-EC"/>
-              </w:rPr>
-              <w:t>Analuisa</w:t>
-            </w:r>
-            <w:proofErr w:type="spellEnd"/>
-          </w:p>
-          <w:p>
-            <w:pPr>
-              <w:jc w:val="center"/>
-              <w:rPr>
-                <w:rFonts w:ascii="Verdana" w:hAnsi="Verdana"/>
-                <w:sz w:val="18"/>
-                <w:szCs w:val="18"/>
-                <w:lang w:val="es-EC"/>
-              </w:rPr>
-            </w:pPr>
-            <w:proofErr w:type="spellStart"/>
-            <w:r>
-              <w:rPr>
-                <w:rFonts w:ascii="Verdana" w:hAnsi="Verdana"/>
-                <w:sz w:val="18"/>
-                <w:szCs w:val="18"/>
-                <w:lang w:val="es-EC"/>
-              </w:rPr>
-              <w:t>Tlgo</w:t>
-            </w:r>
-            <w:proofErr w:type="spellEnd"/>
-            <w:r>
-              <w:rPr>
-                <w:rFonts w:ascii="Verdana" w:hAnsi="Verdana"/>
-                <w:sz w:val="18"/>
-                <w:szCs w:val="18"/>
-                <w:lang w:val="es-EC"/>
-              </w:rPr>
-              <w:t xml:space="preserve">. </w:t>
-            </w:r>
-            <w:proofErr w:type="spellStart"/>
-            <w:r>
-              <w:rPr>
-                <w:rFonts w:ascii="Verdana" w:hAnsi="Verdana"/>
-                <w:sz w:val="18"/>
-                <w:szCs w:val="18"/>
-                <w:lang w:val="es-EC"/>
-              </w:rPr>
-              <w:t>Jhonson</w:t>
-            </w:r>
-            <w:proofErr w:type="spellEnd"/>
-            <w:r>
-              <w:rPr>
-                <w:rFonts w:ascii="Verdana" w:hAnsi="Verdana"/>
-                <w:sz w:val="18"/>
-                <w:szCs w:val="18"/>
-                <w:lang w:val="es-EC"/>
-              </w:rPr>
-              <w:t xml:space="preserve"> Patricio Narváez</w:t>
+              <w:t>Jhonson Patricio Narváez</w:t>
             </w:r>
           </w:p>
         </w:tc>
@@ -948,25 +754,14 @@
                 <w:lang w:val="es-ES"/>
               </w:rPr>
             </w:pPr>
-            <w:proofErr w:type="spellStart"/>
-            <w:r>
-              <w:rPr>
-                <w:rFonts w:ascii="Verdana" w:hAnsi="Verdana"/>
-                <w:sz w:val="18"/>
-                <w:szCs w:val="18"/>
-                <w:lang w:val="es-ES"/>
-              </w:rPr>
-              <w:t>Tlgo</w:t>
-            </w:r>
-            <w:proofErr w:type="spellEnd"/>
-            <w:r>
-              <w:rPr>
-                <w:rFonts w:ascii="Verdana" w:hAnsi="Verdana"/>
-                <w:sz w:val="18"/>
-                <w:szCs w:val="18"/>
-                <w:lang w:val="es-ES"/>
-              </w:rPr>
-              <w:t>. Andrés Javier Rodríguez Quintana</w:t>
+            <w:r>
+              <w:rPr>
+                <w:rFonts w:ascii="Verdana" w:hAnsi="Verdana"/>
+                <w:sz w:val="18"/>
+                <w:szCs w:val="18"/>
+                <w:lang w:val="es-ES"/>
+              </w:rPr>
+              <w:t>Tlgo. Andrés Javier Rodríguez Quintana</w:t>
             </w:r>
           </w:p>
         </w:tc>
@@ -984,25 +779,14 @@
                 <w:lang w:val="es-ES"/>
               </w:rPr>
             </w:pPr>
-            <w:proofErr w:type="spellStart"/>
-            <w:r>
-              <w:rPr>
-                <w:rFonts w:ascii="Verdana" w:hAnsi="Verdana"/>
-                <w:sz w:val="18"/>
-                <w:szCs w:val="18"/>
-                <w:lang w:val="es-ES"/>
-              </w:rPr>
-              <w:t>Tlgo</w:t>
-            </w:r>
-            <w:proofErr w:type="spellEnd"/>
-            <w:r>
-              <w:rPr>
-                <w:rFonts w:ascii="Verdana" w:hAnsi="Verdana"/>
-                <w:sz w:val="18"/>
-                <w:szCs w:val="18"/>
-                <w:lang w:val="es-ES"/>
-              </w:rPr>
-              <w:t xml:space="preserve">. </w:t>
+            <w:r>
+              <w:rPr>
+                <w:rFonts w:ascii="Verdana" w:hAnsi="Verdana"/>
+                <w:sz w:val="18"/>
+                <w:szCs w:val="18"/>
+                <w:lang w:val="es-ES"/>
+              </w:rPr>
+              <w:t xml:space="preserve">Tlgo. </w:t>
             </w:r>
             <w:r>
               <w:rPr>
@@ -1011,19 +795,24 @@
                 <w:szCs w:val="18"/>
                 <w:lang w:val="es-EC"/>
               </w:rPr>
-              <w:t xml:space="preserve">Karina </w:t>
-            </w:r>
-            <w:proofErr w:type="spellStart"/>
-            <w:r>
+              <w:t>Karina Rocio Sánchez Pucha</w:t>
+            </w:r>
+          </w:p>
+        </w:tc>
+        <w:tc>
+          <w:tcPr>
+            <w:tcW w:w="1482" w:type="dxa"/>
+          </w:tcPr>
+          <w:p>
+            <w:pPr>
+              <w:jc w:val="center"/>
               <w:rPr>
                 <w:rFonts w:ascii="Verdana" w:hAnsi="Verdana"/>
                 <w:sz w:val="18"/>
                 <w:szCs w:val="18"/>
                 <w:lang w:val="es-EC"/>
               </w:rPr>
-              <w:t>Rocio</w:t>
-            </w:r>
-            <w:proofErr w:type="spellEnd"/>
+            </w:pPr>
             <w:r>
               <w:rPr>
                 <w:rFonts w:ascii="Verdana" w:hAnsi="Verdana"/>
@@ -1031,14 +820,9 @@
                 <w:szCs w:val="18"/>
                 <w:lang w:val="es-EC"/>
               </w:rPr>
-              <w:t xml:space="preserve"> Sánchez Pucha</w:t>
-            </w:r>
-          </w:p>
-        </w:tc>
-        <w:tc>
-          <w:tcPr>
-            <w:tcW w:w="1482" w:type="dxa"/>
-          </w:tcPr>
+              <w:t>Tlgo. Andrés Javier Rodríguez</w:t>
+            </w:r>
+          </w:p>
           <w:p>
             <w:pPr>
               <w:jc w:val="center"/>
@@ -1049,7 +833,6 @@
                 <w:lang w:val="es-EC"/>
               </w:rPr>
             </w:pPr>
-            <w:proofErr w:type="spellStart"/>
             <w:r>
               <w:rPr>
                 <w:rFonts w:ascii="Verdana" w:hAnsi="Verdana"/>
@@ -1057,30 +840,28 @@
                 <w:szCs w:val="18"/>
                 <w:lang w:val="es-EC"/>
               </w:rPr>
-              <w:t>Tlgo</w:t>
-            </w:r>
-            <w:proofErr w:type="spellEnd"/>
-            <w:r>
+              <w:t>Tlgo. Fabián Mauricio Díaz Analuisa</w:t>
+            </w:r>
+          </w:p>
+          <w:p>
+            <w:pPr>
+              <w:jc w:val="center"/>
               <w:rPr>
                 <w:rFonts w:ascii="Verdana" w:hAnsi="Verdana"/>
                 <w:sz w:val="18"/>
                 <w:szCs w:val="18"/>
                 <w:lang w:val="es-EC"/>
               </w:rPr>
-              <w:t>. Andrés Javier Rodríguez</w:t>
-            </w:r>
-          </w:p>
-          <w:p>
-            <w:pPr>
-              <w:jc w:val="center"/>
+            </w:pPr>
+            <w:r>
               <w:rPr>
                 <w:rFonts w:ascii="Verdana" w:hAnsi="Verdana"/>
                 <w:sz w:val="18"/>
                 <w:szCs w:val="18"/>
                 <w:lang w:val="es-EC"/>
               </w:rPr>
-            </w:pPr>
-            <w:proofErr w:type="spellStart"/>
+              <w:t xml:space="preserve">Tlgo. </w:t>
+            </w:r>
             <w:r>
               <w:rPr>
                 <w:rFonts w:ascii="Verdana" w:hAnsi="Verdana"/>
@@ -1088,79 +869,7 @@
                 <w:szCs w:val="18"/>
                 <w:lang w:val="es-EC"/>
               </w:rPr>
-              <w:t>Tlgo</w:t>
-            </w:r>
-            <w:proofErr w:type="spellEnd"/>
-            <w:r>
-              <w:rPr>
-                <w:rFonts w:ascii="Verdana" w:hAnsi="Verdana"/>
-                <w:sz w:val="18"/>
-                <w:szCs w:val="18"/>
-                <w:lang w:val="es-EC"/>
-              </w:rPr>
-              <w:t xml:space="preserve">. Fabián Mauricio Díaz </w:t>
-            </w:r>
-            <w:proofErr w:type="spellStart"/>
-            <w:r>
-              <w:rPr>
-                <w:rFonts w:ascii="Verdana" w:hAnsi="Verdana"/>
-                <w:sz w:val="18"/>
-                <w:szCs w:val="18"/>
-                <w:lang w:val="es-EC"/>
-              </w:rPr>
-              <w:t>Analuisa</w:t>
-            </w:r>
-            <w:proofErr w:type="spellEnd"/>
-          </w:p>
-          <w:p>
-            <w:pPr>
-              <w:jc w:val="center"/>
-              <w:rPr>
-                <w:rFonts w:ascii="Verdana" w:hAnsi="Verdana"/>
-                <w:sz w:val="18"/>
-                <w:szCs w:val="18"/>
-                <w:lang w:val="es-EC"/>
-              </w:rPr>
-            </w:pPr>
-            <w:proofErr w:type="spellStart"/>
-            <w:r>
-              <w:rPr>
-                <w:rFonts w:ascii="Verdana" w:hAnsi="Verdana"/>
-                <w:sz w:val="18"/>
-                <w:szCs w:val="18"/>
-                <w:lang w:val="es-EC"/>
-              </w:rPr>
-              <w:t>Tlgo</w:t>
-            </w:r>
-            <w:proofErr w:type="spellEnd"/>
-            <w:r>
-              <w:rPr>
-                <w:rFonts w:ascii="Verdana" w:hAnsi="Verdana"/>
-                <w:sz w:val="18"/>
-                <w:szCs w:val="18"/>
-                <w:lang w:val="es-EC"/>
-              </w:rPr>
-              <w:t xml:space="preserve">. </w:t>
-            </w:r>
-            <w:proofErr w:type="spellStart"/>
-            <w:r>
-              <w:rPr>
-                <w:rFonts w:ascii="Verdana" w:hAnsi="Verdana"/>
-                <w:sz w:val="18"/>
-                <w:szCs w:val="18"/>
-                <w:lang w:val="es-EC"/>
-              </w:rPr>
-              <w:t>Jhonson</w:t>
-            </w:r>
-            <w:proofErr w:type="spellEnd"/>
-            <w:r>
-              <w:rPr>
-                <w:rFonts w:ascii="Verdana" w:hAnsi="Verdana"/>
-                <w:sz w:val="18"/>
-                <w:szCs w:val="18"/>
-                <w:lang w:val="es-EC"/>
-              </w:rPr>
-              <w:t xml:space="preserve"> Patricio Narváez</w:t>
+              <w:t>Jhonson Patricio Narváez</w:t>
             </w:r>
           </w:p>
         </w:tc>
@@ -1279,25 +988,14 @@
                 <w:lang w:val="es-ES"/>
               </w:rPr>
             </w:pPr>
-            <w:proofErr w:type="spellStart"/>
-            <w:r>
-              <w:rPr>
-                <w:rFonts w:ascii="Verdana" w:hAnsi="Verdana"/>
-                <w:sz w:val="18"/>
-                <w:szCs w:val="18"/>
-                <w:lang w:val="es-ES"/>
-              </w:rPr>
-              <w:t>Tlgo</w:t>
-            </w:r>
-            <w:proofErr w:type="spellEnd"/>
-            <w:r>
-              <w:rPr>
-                <w:rFonts w:ascii="Verdana" w:hAnsi="Verdana"/>
-                <w:sz w:val="18"/>
-                <w:szCs w:val="18"/>
-                <w:lang w:val="es-ES"/>
-              </w:rPr>
-              <w:t>.</w:t>
+            <w:r>
+              <w:rPr>
+                <w:rFonts w:ascii="Verdana" w:hAnsi="Verdana"/>
+                <w:sz w:val="18"/>
+                <w:szCs w:val="18"/>
+                <w:lang w:val="es-ES"/>
+              </w:rPr>
+              <w:t>Tlgo.</w:t>
             </w:r>
             <w:r>
               <w:rPr>
@@ -1315,9 +1013,33 @@
                 <w:szCs w:val="18"/>
                 <w:lang w:val="es-EC"/>
               </w:rPr>
-              <w:t xml:space="preserve">Karina </w:t>
-            </w:r>
-            <w:proofErr w:type="spellStart"/>
+              <w:t xml:space="preserve">Karina Rocio Sánchez </w:t>
+            </w:r>
+          </w:p>
+        </w:tc>
+        <w:tc>
+          <w:tcPr>
+            <w:tcW w:w="1424" w:type="dxa"/>
+          </w:tcPr>
+          <w:p>
+            <w:pPr>
+              <w:jc w:val="center"/>
+              <w:rPr>
+                <w:rFonts w:ascii="Verdana" w:hAnsi="Verdana"/>
+                <w:sz w:val="18"/>
+                <w:szCs w:val="18"/>
+                <w:lang w:val="es-ES"/>
+              </w:rPr>
+            </w:pPr>
+            <w:r>
+              <w:rPr>
+                <w:rFonts w:ascii="Verdana" w:hAnsi="Verdana"/>
+                <w:sz w:val="18"/>
+                <w:szCs w:val="18"/>
+                <w:lang w:val="es-ES"/>
+              </w:rPr>
+              <w:t xml:space="preserve">Tlgo. </w:t>
+            </w:r>
             <w:r>
               <w:rPr>
                 <w:rFonts w:ascii="Verdana" w:hAnsi="Verdana"/>
@@ -1325,24 +1047,43 @@
                 <w:szCs w:val="18"/>
                 <w:lang w:val="es-EC"/>
               </w:rPr>
-              <w:t>Rocio</w:t>
-            </w:r>
-            <w:proofErr w:type="spellEnd"/>
-            <w:r>
+              <w:t>Pucha</w:t>
+            </w:r>
+            <w:r>
+              <w:rPr>
+                <w:rFonts w:ascii="Verdana" w:hAnsi="Verdana"/>
+                <w:sz w:val="18"/>
+                <w:szCs w:val="18"/>
+                <w:lang w:val="es-ES"/>
+              </w:rPr>
+              <w:t xml:space="preserve"> Andrés Javier Rodríguez Quintana</w:t>
+            </w:r>
+          </w:p>
+        </w:tc>
+        <w:tc>
+          <w:tcPr>
+            <w:tcW w:w="1482" w:type="dxa"/>
+          </w:tcPr>
+          <w:p>
+            <w:pPr>
+              <w:jc w:val="center"/>
               <w:rPr>
                 <w:rFonts w:ascii="Verdana" w:hAnsi="Verdana"/>
                 <w:sz w:val="18"/>
                 <w:szCs w:val="18"/>
                 <w:lang w:val="es-EC"/>
               </w:rPr>
-              <w:t xml:space="preserve"> Sánchez </w:t>
-            </w:r>
-          </w:p>
-        </w:tc>
-        <w:tc>
-          <w:tcPr>
-            <w:tcW w:w="1424" w:type="dxa"/>
-          </w:tcPr>
+            </w:pPr>
+            <w:r>
+              <w:rPr>
+                <w:rFonts w:ascii="Verdana" w:hAnsi="Verdana"/>
+                <w:sz w:val="18"/>
+                <w:szCs w:val="18"/>
+                <w:lang w:val="es-EC"/>
+              </w:rPr>
+              <w:t>Tlgo. Andrés Javier Rodríguez</w:t>
+            </w:r>
+          </w:p>
           <w:p>
             <w:pPr>
               <w:jc w:val="center"/>
@@ -1350,55 +1091,19 @@
                 <w:rFonts w:ascii="Verdana" w:hAnsi="Verdana"/>
                 <w:sz w:val="18"/>
                 <w:szCs w:val="18"/>
-                <w:lang w:val="es-ES"/>
-              </w:rPr>
-            </w:pPr>
-            <w:proofErr w:type="spellStart"/>
-            <w:r>
-              <w:rPr>
-                <w:rFonts w:ascii="Verdana" w:hAnsi="Verdana"/>
-                <w:sz w:val="18"/>
-                <w:szCs w:val="18"/>
-                <w:lang w:val="es-ES"/>
-              </w:rPr>
-              <w:t>Tlgo</w:t>
-            </w:r>
-            <w:proofErr w:type="spellEnd"/>
-            <w:r>
-              <w:rPr>
-                <w:rFonts w:ascii="Verdana" w:hAnsi="Verdana"/>
-                <w:sz w:val="18"/>
-                <w:szCs w:val="18"/>
-                <w:lang w:val="es-ES"/>
-              </w:rPr>
-              <w:t xml:space="preserve">. </w:t>
-            </w:r>
-            <w:r>
-              <w:rPr>
-                <w:rFonts w:ascii="Verdana" w:hAnsi="Verdana"/>
-                <w:sz w:val="18"/>
-                <w:szCs w:val="18"/>
                 <w:lang w:val="es-EC"/>
               </w:rPr>
-              <w:t>Pucha</w:t>
-            </w:r>
-            <w:r>
-              <w:rPr>
-                <w:rFonts w:ascii="Verdana" w:hAnsi="Verdana"/>
-                <w:sz w:val="18"/>
-                <w:szCs w:val="18"/>
-                <w:lang w:val="es-ES"/>
-              </w:rPr>
-              <w:t xml:space="preserve"> Andrés Javier Rodríguez Quintana</w:t>
-            </w:r>
-            <w:bookmarkStart w:id="0" w:name="_GoBack"/>
-            <w:bookmarkEnd w:id="0"/>
-          </w:p>
-        </w:tc>
-        <w:tc>
-          <w:tcPr>
-            <w:tcW w:w="1482" w:type="dxa"/>
-          </w:tcPr>
+            </w:pPr>
+            <w:r>
+              <w:rPr>
+                <w:rFonts w:ascii="Verdana" w:hAnsi="Verdana"/>
+                <w:sz w:val="18"/>
+                <w:szCs w:val="18"/>
+                <w:lang w:val="es-EC"/>
+              </w:rPr>
+              <w:t>Tlgo. Fabián Mauricio Díaz Analuisa</w:t>
+            </w:r>
+          </w:p>
           <w:p>
             <w:pPr>
               <w:jc w:val="center"/>
@@ -1409,7 +1114,6 @@
                 <w:lang w:val="es-EC"/>
               </w:rPr>
             </w:pPr>
-            <w:proofErr w:type="spellStart"/>
             <w:r>
               <w:rPr>
                 <w:rFonts w:ascii="Verdana" w:hAnsi="Verdana"/>
@@ -1417,9 +1121,8 @@
                 <w:szCs w:val="18"/>
                 <w:lang w:val="es-EC"/>
               </w:rPr>
-              <w:t>Tlgo</w:t>
-            </w:r>
-            <w:proofErr w:type="spellEnd"/>
+              <w:t xml:space="preserve">Tlgo. </w:t>
+            </w:r>
             <w:r>
               <w:rPr>
                 <w:rFonts w:ascii="Verdana" w:hAnsi="Verdana"/>
@@ -1427,100 +1130,7 @@
                 <w:szCs w:val="18"/>
                 <w:lang w:val="es-EC"/>
               </w:rPr>
-              <w:t>. Andrés Javier Rodríguez</w:t>
-            </w:r>
-          </w:p>
-          <w:p>
-            <w:pPr>
-              <w:jc w:val="center"/>
-              <w:rPr>
-                <w:rFonts w:ascii="Verdana" w:hAnsi="Verdana"/>
-                <w:sz w:val="18"/>
-                <w:szCs w:val="18"/>
-                <w:lang w:val="es-EC"/>
-              </w:rPr>
-            </w:pPr>
-            <w:proofErr w:type="spellStart"/>
-            <w:r>
-              <w:rPr>
-                <w:rFonts w:ascii="Verdana" w:hAnsi="Verdana"/>
-                <w:sz w:val="18"/>
-                <w:szCs w:val="18"/>
-                <w:lang w:val="es-EC"/>
-              </w:rPr>
-              <w:t>Tlgo</w:t>
-            </w:r>
-            <w:proofErr w:type="spellEnd"/>
-            <w:r>
-              <w:rPr>
-                <w:rFonts w:ascii="Verdana" w:hAnsi="Verdana"/>
-                <w:sz w:val="18"/>
-                <w:szCs w:val="18"/>
-                <w:lang w:val="es-EC"/>
-              </w:rPr>
-              <w:t xml:space="preserve">. Fabián Mauricio Díaz </w:t>
-            </w:r>
-            <w:proofErr w:type="spellStart"/>
-            <w:r>
-              <w:rPr>
-                <w:rFonts w:ascii="Verdana" w:hAnsi="Verdana"/>
-                <w:sz w:val="18"/>
-                <w:szCs w:val="18"/>
-                <w:lang w:val="es-EC"/>
-              </w:rPr>
-              <w:t>Analuisa</w:t>
-            </w:r>
-            <w:proofErr w:type="spellEnd"/>
-          </w:p>
-          <w:p>
-            <w:pPr>
-              <w:jc w:val="center"/>
-              <w:rPr>
-                <w:rFonts w:ascii="Verdana" w:hAnsi="Verdana"/>
-                <w:sz w:val="18"/>
-                <w:szCs w:val="18"/>
-                <w:lang w:val="es-EC"/>
-              </w:rPr>
-            </w:pPr>
-            <w:proofErr w:type="spellStart"/>
-            <w:r>
-              <w:rPr>
-                <w:rFonts w:ascii="Verdana" w:hAnsi="Verdana"/>
-                <w:sz w:val="18"/>
-                <w:szCs w:val="18"/>
-                <w:lang w:val="es-EC"/>
-              </w:rPr>
-              <w:t>Tlgo</w:t>
-            </w:r>
-            <w:proofErr w:type="spellEnd"/>
-            <w:r>
-              <w:rPr>
-                <w:rFonts w:ascii="Verdana" w:hAnsi="Verdana"/>
-                <w:sz w:val="18"/>
-                <w:szCs w:val="18"/>
-                <w:lang w:val="es-EC"/>
-              </w:rPr>
-              <w:t xml:space="preserve">. </w:t>
-            </w:r>
-            <w:proofErr w:type="spellStart"/>
-            <w:r>
-              <w:rPr>
-                <w:rFonts w:ascii="Verdana" w:hAnsi="Verdana"/>
-                <w:sz w:val="18"/>
-                <w:szCs w:val="18"/>
-                <w:lang w:val="es-EC"/>
-              </w:rPr>
-              <w:t>Jhonson</w:t>
-            </w:r>
-            <w:proofErr w:type="spellEnd"/>
-            <w:r>
-              <w:rPr>
-                <w:rFonts w:ascii="Verdana" w:hAnsi="Verdana"/>
-                <w:sz w:val="18"/>
-                <w:szCs w:val="18"/>
-                <w:lang w:val="es-EC"/>
-              </w:rPr>
-              <w:t xml:space="preserve"> Patricio Narváez</w:t>
+              <w:t>Jhonson Patricio Narváez</w:t>
             </w:r>
           </w:p>
         </w:tc>
@@ -1630,54 +1240,23 @@
                 <w:lang w:val="es-ES"/>
               </w:rPr>
             </w:pPr>
-            <w:proofErr w:type="spellStart"/>
-            <w:r>
-              <w:rPr>
-                <w:rFonts w:ascii="Verdana" w:hAnsi="Verdana"/>
-                <w:sz w:val="18"/>
-                <w:szCs w:val="18"/>
-                <w:lang w:val="es-ES"/>
-              </w:rPr>
-              <w:t>Tlgo</w:t>
-            </w:r>
-            <w:proofErr w:type="spellEnd"/>
-            <w:r>
-              <w:rPr>
-                <w:rFonts w:ascii="Verdana" w:hAnsi="Verdana"/>
-                <w:sz w:val="18"/>
-                <w:szCs w:val="18"/>
-                <w:lang w:val="es-ES"/>
-              </w:rPr>
-              <w:t xml:space="preserve">. </w:t>
-            </w:r>
-            <w:proofErr w:type="spellStart"/>
-            <w:r>
-              <w:rPr>
-                <w:rFonts w:ascii="Verdana" w:hAnsi="Verdana"/>
-                <w:sz w:val="18"/>
-                <w:szCs w:val="18"/>
-                <w:lang w:val="es-ES"/>
-              </w:rPr>
-              <w:t>Jhonson</w:t>
-            </w:r>
-            <w:proofErr w:type="spellEnd"/>
-            <w:r>
-              <w:rPr>
-                <w:rFonts w:ascii="Verdana" w:hAnsi="Verdana"/>
-                <w:sz w:val="18"/>
-                <w:szCs w:val="18"/>
-                <w:lang w:val="es-ES"/>
-              </w:rPr>
-              <w:t xml:space="preserve"> Patricio Narváez Criollo</w:t>
-            </w:r>
-            <w:r>
-              <w:rPr>
-                <w:rFonts w:ascii="Verdana" w:hAnsi="Verdana"/>
-                <w:sz w:val="18"/>
-                <w:szCs w:val="18"/>
-                <w:lang w:val="es-ES"/>
-              </w:rPr>
-              <w:t xml:space="preserve"> </w:t>
+            <w:r>
+              <w:rPr>
+                <w:rFonts w:ascii="Verdana" w:hAnsi="Verdana"/>
+                <w:sz w:val="18"/>
+                <w:szCs w:val="18"/>
+                <w:lang w:val="es-ES"/>
+              </w:rPr>
+              <w:t xml:space="preserve">Tlgo. </w:t>
+            </w:r>
+            <w:r>
+              <w:rPr>
+                <w:rFonts w:ascii="Verdana" w:hAnsi="Verdana"/>
+                <w:sz w:val="18"/>
+                <w:szCs w:val="18"/>
+                <w:lang w:val="es-ES"/>
+              </w:rPr>
+              <w:t xml:space="preserve">Jhonson Patricio Narváez Criollo </w:t>
             </w:r>
           </w:p>
         </w:tc>
@@ -1695,25 +1274,14 @@
                 <w:lang w:val="es-ES"/>
               </w:rPr>
             </w:pPr>
-            <w:proofErr w:type="spellStart"/>
-            <w:r>
-              <w:rPr>
-                <w:rFonts w:ascii="Verdana" w:hAnsi="Verdana"/>
-                <w:sz w:val="18"/>
-                <w:szCs w:val="18"/>
-                <w:lang w:val="es-ES"/>
-              </w:rPr>
-              <w:t>Tlgo</w:t>
-            </w:r>
-            <w:proofErr w:type="spellEnd"/>
-            <w:r>
-              <w:rPr>
-                <w:rFonts w:ascii="Verdana" w:hAnsi="Verdana"/>
-                <w:sz w:val="18"/>
-                <w:szCs w:val="18"/>
-                <w:lang w:val="es-ES"/>
-              </w:rPr>
-              <w:t xml:space="preserve">. </w:t>
+            <w:r>
+              <w:rPr>
+                <w:rFonts w:ascii="Verdana" w:hAnsi="Verdana"/>
+                <w:sz w:val="18"/>
+                <w:szCs w:val="18"/>
+                <w:lang w:val="es-ES"/>
+              </w:rPr>
+              <w:t xml:space="preserve">Tlgo. </w:t>
             </w:r>
             <w:r>
               <w:rPr>
@@ -1740,7 +1308,6 @@
                 <w:lang w:val="es-EC"/>
               </w:rPr>
             </w:pPr>
-            <w:proofErr w:type="spellStart"/>
             <w:r>
               <w:rPr>
                 <w:rFonts w:ascii="Verdana" w:hAnsi="Verdana"/>
@@ -1748,17 +1315,27 @@
                 <w:szCs w:val="18"/>
                 <w:lang w:val="es-EC"/>
               </w:rPr>
-              <w:t>Tlgo</w:t>
-            </w:r>
-            <w:proofErr w:type="spellEnd"/>
-            <w:r>
+              <w:t>Tlgo. Andrés Javier Rodríguez</w:t>
+            </w:r>
+          </w:p>
+          <w:p>
+            <w:pPr>
+              <w:jc w:val="center"/>
               <w:rPr>
                 <w:rFonts w:ascii="Verdana" w:hAnsi="Verdana"/>
                 <w:sz w:val="18"/>
                 <w:szCs w:val="18"/>
                 <w:lang w:val="es-EC"/>
               </w:rPr>
-              <w:t>. Andrés Javier Rodríguez</w:t>
+            </w:pPr>
+            <w:r>
+              <w:rPr>
+                <w:rFonts w:ascii="Verdana" w:hAnsi="Verdana"/>
+                <w:sz w:val="18"/>
+                <w:szCs w:val="18"/>
+                <w:lang w:val="es-EC"/>
+              </w:rPr>
+              <w:t>Tlgo. Fabián Mauricio Díaz Analuisa</w:t>
             </w:r>
           </w:p>
           <w:p>
@@ -1771,7 +1348,6 @@
                 <w:lang w:val="es-EC"/>
               </w:rPr>
             </w:pPr>
-            <w:proofErr w:type="spellStart"/>
             <w:r>
               <w:rPr>
                 <w:rFonts w:ascii="Verdana" w:hAnsi="Verdana"/>
@@ -1779,9 +1355,8 @@
                 <w:szCs w:val="18"/>
                 <w:lang w:val="es-EC"/>
               </w:rPr>
-              <w:t>Tlgo</w:t>
-            </w:r>
-            <w:proofErr w:type="spellEnd"/>
+              <w:t xml:space="preserve">Tlgo. </w:t>
+            </w:r>
             <w:r>
               <w:rPr>
                 <w:rFonts w:ascii="Verdana" w:hAnsi="Verdana"/>
@@ -1789,69 +1364,7 @@
                 <w:szCs w:val="18"/>
                 <w:lang w:val="es-EC"/>
               </w:rPr>
-              <w:t xml:space="preserve">. Fabián Mauricio Díaz </w:t>
-            </w:r>
-            <w:proofErr w:type="spellStart"/>
-            <w:r>
-              <w:rPr>
-                <w:rFonts w:ascii="Verdana" w:hAnsi="Verdana"/>
-                <w:sz w:val="18"/>
-                <w:szCs w:val="18"/>
-                <w:lang w:val="es-EC"/>
-              </w:rPr>
-              <w:t>Analuisa</w:t>
-            </w:r>
-            <w:proofErr w:type="spellEnd"/>
-          </w:p>
-          <w:p>
-            <w:pPr>
-              <w:jc w:val="center"/>
-              <w:rPr>
-                <w:rFonts w:ascii="Verdana" w:hAnsi="Verdana"/>
-                <w:sz w:val="18"/>
-                <w:szCs w:val="18"/>
-                <w:lang w:val="es-EC"/>
-              </w:rPr>
-            </w:pPr>
-            <w:proofErr w:type="spellStart"/>
-            <w:r>
-              <w:rPr>
-                <w:rFonts w:ascii="Verdana" w:hAnsi="Verdana"/>
-                <w:sz w:val="18"/>
-                <w:szCs w:val="18"/>
-                <w:lang w:val="es-EC"/>
-              </w:rPr>
-              <w:t>Tlgo</w:t>
-            </w:r>
-            <w:proofErr w:type="spellEnd"/>
-            <w:r>
-              <w:rPr>
-                <w:rFonts w:ascii="Verdana" w:hAnsi="Verdana"/>
-                <w:sz w:val="18"/>
-                <w:szCs w:val="18"/>
-                <w:lang w:val="es-EC"/>
-              </w:rPr>
-              <w:t xml:space="preserve">. </w:t>
-            </w:r>
-            <w:proofErr w:type="spellStart"/>
-            <w:r>
-              <w:rPr>
-                <w:rFonts w:ascii="Verdana" w:hAnsi="Verdana"/>
-                <w:sz w:val="18"/>
-                <w:szCs w:val="18"/>
-                <w:lang w:val="es-EC"/>
-              </w:rPr>
-              <w:t>Jhonson</w:t>
-            </w:r>
-            <w:proofErr w:type="spellEnd"/>
-            <w:r>
-              <w:rPr>
-                <w:rFonts w:ascii="Verdana" w:hAnsi="Verdana"/>
-                <w:sz w:val="18"/>
-                <w:szCs w:val="18"/>
-                <w:lang w:val="es-EC"/>
-              </w:rPr>
-              <w:t xml:space="preserve"> Patricio Narváez</w:t>
+              <w:t>Jhonson Patricio Narváez</w:t>
             </w:r>
           </w:p>
         </w:tc>
@@ -1952,54 +1465,23 @@
                 <w:lang w:val="es-ES"/>
               </w:rPr>
             </w:pPr>
-            <w:proofErr w:type="spellStart"/>
-            <w:r>
-              <w:rPr>
-                <w:rFonts w:ascii="Verdana" w:hAnsi="Verdana"/>
-                <w:sz w:val="18"/>
-                <w:szCs w:val="18"/>
-                <w:lang w:val="es-ES"/>
-              </w:rPr>
-              <w:t>Tlgo</w:t>
-            </w:r>
-            <w:proofErr w:type="spellEnd"/>
-            <w:r>
-              <w:rPr>
-                <w:rFonts w:ascii="Verdana" w:hAnsi="Verdana"/>
-                <w:sz w:val="18"/>
-                <w:szCs w:val="18"/>
-                <w:lang w:val="es-ES"/>
-              </w:rPr>
-              <w:t xml:space="preserve">. </w:t>
-            </w:r>
-            <w:r>
-              <w:rPr>
-                <w:rFonts w:ascii="Verdana" w:hAnsi="Verdana"/>
-                <w:sz w:val="18"/>
-                <w:szCs w:val="18"/>
-                <w:lang w:val="es-ES"/>
-              </w:rPr>
-              <w:t xml:space="preserve">Karina </w:t>
-            </w:r>
-            <w:proofErr w:type="spellStart"/>
-            <w:r>
-              <w:rPr>
-                <w:rFonts w:ascii="Verdana" w:hAnsi="Verdana"/>
-                <w:sz w:val="18"/>
-                <w:szCs w:val="18"/>
-                <w:lang w:val="es-ES"/>
-              </w:rPr>
-              <w:t>Rocio</w:t>
-            </w:r>
-            <w:proofErr w:type="spellEnd"/>
-            <w:r>
-              <w:rPr>
-                <w:rFonts w:ascii="Verdana" w:hAnsi="Verdana"/>
-                <w:sz w:val="18"/>
-                <w:szCs w:val="18"/>
-                <w:lang w:val="es-ES"/>
-              </w:rPr>
-              <w:t xml:space="preserve"> Sánchez Pucha</w:t>
+            <w:r>
+              <w:rPr>
+                <w:rFonts w:ascii="Verdana" w:hAnsi="Verdana"/>
+                <w:sz w:val="18"/>
+                <w:szCs w:val="18"/>
+                <w:lang w:val="es-ES"/>
+              </w:rPr>
+              <w:t xml:space="preserve">Tlgo. </w:t>
+            </w:r>
+            <w:r>
+              <w:rPr>
+                <w:rFonts w:ascii="Verdana" w:hAnsi="Verdana"/>
+                <w:sz w:val="18"/>
+                <w:szCs w:val="18"/>
+                <w:lang w:val="es-ES"/>
+              </w:rPr>
+              <w:t>Karina Rocio Sánchez Pucha</w:t>
             </w:r>
           </w:p>
         </w:tc>
@@ -2017,45 +1499,14 @@
                 <w:lang w:val="es-ES"/>
               </w:rPr>
             </w:pPr>
-            <w:proofErr w:type="spellStart"/>
-            <w:r>
-              <w:rPr>
-                <w:rFonts w:ascii="Verdana" w:hAnsi="Verdana"/>
-                <w:sz w:val="18"/>
-                <w:szCs w:val="18"/>
-                <w:lang w:val="es-ES"/>
-              </w:rPr>
-              <w:t>Tlgo</w:t>
-            </w:r>
-            <w:proofErr w:type="spellEnd"/>
-            <w:r>
-              <w:rPr>
-                <w:rFonts w:ascii="Verdana" w:hAnsi="Verdana"/>
-                <w:sz w:val="18"/>
-                <w:szCs w:val="18"/>
-                <w:lang w:val="es-ES"/>
-              </w:rPr>
-              <w:t xml:space="preserve">. </w:t>
-            </w:r>
-            <w:proofErr w:type="spellStart"/>
-            <w:r>
-              <w:rPr>
-                <w:rFonts w:ascii="Verdana" w:hAnsi="Verdana"/>
-                <w:sz w:val="18"/>
-                <w:szCs w:val="18"/>
-                <w:lang w:val="es-ES"/>
-              </w:rPr>
-              <w:t>Jhonson</w:t>
-            </w:r>
-            <w:proofErr w:type="spellEnd"/>
-            <w:r>
-              <w:rPr>
-                <w:rFonts w:ascii="Verdana" w:hAnsi="Verdana"/>
-                <w:sz w:val="18"/>
-                <w:szCs w:val="18"/>
-                <w:lang w:val="es-ES"/>
-              </w:rPr>
-              <w:t xml:space="preserve"> Patricio Narváez Criollo</w:t>
+            <w:r>
+              <w:rPr>
+                <w:rFonts w:ascii="Verdana" w:hAnsi="Verdana"/>
+                <w:sz w:val="18"/>
+                <w:szCs w:val="18"/>
+                <w:lang w:val="es-ES"/>
+              </w:rPr>
+              <w:t>Tlgo. Jhonson Patricio Narváez Criollo</w:t>
             </w:r>
           </w:p>
         </w:tc>
@@ -2073,7 +1524,6 @@
                 <w:lang w:val="es-EC"/>
               </w:rPr>
             </w:pPr>
-            <w:proofErr w:type="spellStart"/>
             <w:r>
               <w:rPr>
                 <w:rFonts w:ascii="Verdana" w:hAnsi="Verdana"/>
@@ -2081,17 +1531,27 @@
                 <w:szCs w:val="18"/>
                 <w:lang w:val="es-EC"/>
               </w:rPr>
-              <w:t>Tlgo</w:t>
-            </w:r>
-            <w:proofErr w:type="spellEnd"/>
-            <w:r>
+              <w:t>Tlgo. Andrés Javier Rodríguez</w:t>
+            </w:r>
+          </w:p>
+          <w:p>
+            <w:pPr>
+              <w:jc w:val="center"/>
               <w:rPr>
                 <w:rFonts w:ascii="Verdana" w:hAnsi="Verdana"/>
                 <w:sz w:val="18"/>
                 <w:szCs w:val="18"/>
                 <w:lang w:val="es-EC"/>
               </w:rPr>
-              <w:t>. Andrés Javier Rodríguez</w:t>
+            </w:pPr>
+            <w:r>
+              <w:rPr>
+                <w:rFonts w:ascii="Verdana" w:hAnsi="Verdana"/>
+                <w:sz w:val="18"/>
+                <w:szCs w:val="18"/>
+                <w:lang w:val="es-EC"/>
+              </w:rPr>
+              <w:t>Tlgo. Fabián Mauricio Díaz Analuisa</w:t>
             </w:r>
           </w:p>
           <w:p>
@@ -2104,7 +1564,6 @@
                 <w:lang w:val="es-EC"/>
               </w:rPr>
             </w:pPr>
-            <w:proofErr w:type="spellStart"/>
             <w:r>
               <w:rPr>
                 <w:rFonts w:ascii="Verdana" w:hAnsi="Verdana"/>
@@ -2112,9 +1571,8 @@
                 <w:szCs w:val="18"/>
                 <w:lang w:val="es-EC"/>
               </w:rPr>
-              <w:t>Tlgo</w:t>
-            </w:r>
-            <w:proofErr w:type="spellEnd"/>
+              <w:t xml:space="preserve">Tlgo. </w:t>
+            </w:r>
             <w:r>
               <w:rPr>
                 <w:rFonts w:ascii="Verdana" w:hAnsi="Verdana"/>
@@ -2122,69 +1580,7 @@
                 <w:szCs w:val="18"/>
                 <w:lang w:val="es-EC"/>
               </w:rPr>
-              <w:t xml:space="preserve">. Fabián Mauricio Díaz </w:t>
-            </w:r>
-            <w:proofErr w:type="spellStart"/>
-            <w:r>
-              <w:rPr>
-                <w:rFonts w:ascii="Verdana" w:hAnsi="Verdana"/>
-                <w:sz w:val="18"/>
-                <w:szCs w:val="18"/>
-                <w:lang w:val="es-EC"/>
-              </w:rPr>
-              <w:t>Analuisa</w:t>
-            </w:r>
-            <w:proofErr w:type="spellEnd"/>
-          </w:p>
-          <w:p>
-            <w:pPr>
-              <w:jc w:val="center"/>
-              <w:rPr>
-                <w:rFonts w:ascii="Verdana" w:hAnsi="Verdana"/>
-                <w:sz w:val="18"/>
-                <w:szCs w:val="18"/>
-                <w:lang w:val="es-EC"/>
-              </w:rPr>
-            </w:pPr>
-            <w:proofErr w:type="spellStart"/>
-            <w:r>
-              <w:rPr>
-                <w:rFonts w:ascii="Verdana" w:hAnsi="Verdana"/>
-                <w:sz w:val="18"/>
-                <w:szCs w:val="18"/>
-                <w:lang w:val="es-EC"/>
-              </w:rPr>
-              <w:t>Tlgo</w:t>
-            </w:r>
-            <w:proofErr w:type="spellEnd"/>
-            <w:r>
-              <w:rPr>
-                <w:rFonts w:ascii="Verdana" w:hAnsi="Verdana"/>
-                <w:sz w:val="18"/>
-                <w:szCs w:val="18"/>
-                <w:lang w:val="es-EC"/>
-              </w:rPr>
-              <w:t xml:space="preserve">. </w:t>
-            </w:r>
-            <w:proofErr w:type="spellStart"/>
-            <w:r>
-              <w:rPr>
-                <w:rFonts w:ascii="Verdana" w:hAnsi="Verdana"/>
-                <w:sz w:val="18"/>
-                <w:szCs w:val="18"/>
-                <w:lang w:val="es-EC"/>
-              </w:rPr>
-              <w:t>Jhonson</w:t>
-            </w:r>
-            <w:proofErr w:type="spellEnd"/>
-            <w:r>
-              <w:rPr>
-                <w:rFonts w:ascii="Verdana" w:hAnsi="Verdana"/>
-                <w:sz w:val="18"/>
-                <w:szCs w:val="18"/>
-                <w:lang w:val="es-EC"/>
-              </w:rPr>
-              <w:t xml:space="preserve"> Patricio Narváez</w:t>
+              <w:t>Jhonson Patricio Narváez</w:t>
             </w:r>
           </w:p>
         </w:tc>
@@ -4079,35 +3475,16 @@
                 <w:sz w:val="18"/>
                 <w:szCs w:val="18"/>
               </w:rPr>
-              <w:t xml:space="preserve">El proyecto SGVR “Sistema de Gestión y Venta de </w:t>
-            </w:r>
-            <w:proofErr w:type="spellStart"/>
-            <w:r>
-              <w:rPr>
-                <w:rFonts w:ascii="Verdana" w:hAnsi="Verdana"/>
-                <w:sz w:val="18"/>
-                <w:szCs w:val="18"/>
-              </w:rPr>
-              <w:t>Reposter</w:t>
-            </w:r>
-            <w:r>
-              <w:rPr>
-                <w:rFonts w:ascii="Verdana" w:hAnsi="Verdana"/>
-                <w:sz w:val="18"/>
-                <w:szCs w:val="18"/>
-                <w:lang w:val="es-ES"/>
-              </w:rPr>
-              <w:t>ía</w:t>
-            </w:r>
-            <w:proofErr w:type="spellEnd"/>
-            <w:r>
-              <w:rPr>
-                <w:rFonts w:ascii="Verdana" w:hAnsi="Verdana"/>
-                <w:sz w:val="18"/>
-                <w:szCs w:val="18"/>
-                <w:lang w:val="es-ES"/>
-              </w:rPr>
-              <w:t xml:space="preserve"> en la empresa El Túnel” fue concebido como una iniciativa de desarrollo de software, con el propósito de impulsar el marketing online y el comercio electrónico que actualmente para ofertar sus productos lo realiza mediante la publicación de anuncios en Internet y redes sociales como Facebook.</w:t>
+              <w:t>El proyecto SGVR “Sistema de Gestión y Venta de Reposter</w:t>
+            </w:r>
+            <w:r>
+              <w:rPr>
+                <w:rFonts w:ascii="Verdana" w:hAnsi="Verdana"/>
+                <w:sz w:val="18"/>
+                <w:szCs w:val="18"/>
+                <w:lang w:val="es-ES"/>
+              </w:rPr>
+              <w:t>ía en la empresa El Túnel” fue concebido como una iniciativa de desarrollo de software, con el propósito de impulsar el marketing online y el comercio electrónico que actualmente para ofertar sus productos lo realiza mediante la publicación de anuncios en Internet y redes sociales como Facebook.</w:t>
             </w:r>
           </w:p>
           <w:p>
@@ -4191,45 +3568,23 @@
                 <w:lang w:val="es-ES"/>
               </w:rPr>
             </w:pPr>
-            <w:proofErr w:type="spellStart"/>
-            <w:r>
-              <w:rPr>
-                <w:rFonts w:ascii="Verdana" w:hAnsi="Verdana"/>
-                <w:sz w:val="18"/>
-                <w:szCs w:val="18"/>
-                <w:lang w:val="es-ES"/>
-              </w:rPr>
-              <w:t>Tlgo</w:t>
-            </w:r>
-            <w:proofErr w:type="spellEnd"/>
-            <w:r>
-              <w:rPr>
-                <w:rFonts w:ascii="Verdana" w:hAnsi="Verdana"/>
-                <w:sz w:val="18"/>
-                <w:szCs w:val="18"/>
-                <w:lang w:val="es-ES"/>
-              </w:rPr>
-              <w:t xml:space="preserve">. Andrés Javier Rodríguez Quintana -&gt; </w:t>
-            </w:r>
-            <w:proofErr w:type="spellStart"/>
-            <w:r>
-              <w:rPr>
-                <w:rFonts w:ascii="Verdana" w:hAnsi="Verdana"/>
-                <w:sz w:val="18"/>
-                <w:szCs w:val="18"/>
-                <w:lang w:val="es-ES"/>
-              </w:rPr>
-              <w:t>Scrum</w:t>
-            </w:r>
-            <w:proofErr w:type="spellEnd"/>
-            <w:r>
-              <w:rPr>
-                <w:rFonts w:ascii="Verdana" w:hAnsi="Verdana"/>
-                <w:sz w:val="18"/>
-                <w:szCs w:val="18"/>
-                <w:lang w:val="es-ES"/>
-              </w:rPr>
-              <w:t xml:space="preserve"> Master</w:t>
+            <w:r>
+              <w:rPr>
+                <w:rFonts w:ascii="Verdana" w:hAnsi="Verdana"/>
+                <w:sz w:val="18"/>
+                <w:szCs w:val="18"/>
+                <w:lang w:val="es-ES"/>
+              </w:rPr>
+              <w:t xml:space="preserve">Tlgo. Andrés Javier Rodríguez Quintana -&gt; </w:t>
+            </w:r>
+            <w:r>
+              <w:rPr>
+                <w:rFonts w:ascii="Verdana" w:hAnsi="Verdana"/>
+                <w:sz w:val="18"/>
+                <w:szCs w:val="18"/>
+                <w:lang w:val="es-ES"/>
+              </w:rPr>
+              <w:t>Scrum Master</w:t>
             </w:r>
             <w:r>
               <w:rPr>
@@ -4256,25 +3611,14 @@
                 <w:lang w:val="es-ES"/>
               </w:rPr>
             </w:pPr>
-            <w:proofErr w:type="spellStart"/>
-            <w:r>
-              <w:rPr>
-                <w:rFonts w:ascii="Verdana" w:hAnsi="Verdana"/>
-                <w:sz w:val="18"/>
-                <w:szCs w:val="18"/>
-                <w:lang w:val="es-ES"/>
-              </w:rPr>
-              <w:t>Tlgo</w:t>
-            </w:r>
-            <w:proofErr w:type="spellEnd"/>
-            <w:r>
-              <w:rPr>
-                <w:rFonts w:ascii="Verdana" w:hAnsi="Verdana"/>
-                <w:sz w:val="18"/>
-                <w:szCs w:val="18"/>
-                <w:lang w:val="es-ES"/>
-              </w:rPr>
-              <w:t xml:space="preserve">. </w:t>
+            <w:r>
+              <w:rPr>
+                <w:rFonts w:ascii="Verdana" w:hAnsi="Verdana"/>
+                <w:sz w:val="18"/>
+                <w:szCs w:val="18"/>
+                <w:lang w:val="es-ES"/>
+              </w:rPr>
+              <w:t xml:space="preserve">Tlgo. </w:t>
             </w:r>
             <w:r>
               <w:rPr>
@@ -4283,27 +3627,7 @@
                 <w:szCs w:val="18"/>
                 <w:lang w:val="es-EC"/>
               </w:rPr>
-              <w:t xml:space="preserve">Karina </w:t>
-            </w:r>
-            <w:proofErr w:type="spellStart"/>
-            <w:r>
-              <w:rPr>
-                <w:rFonts w:ascii="Verdana" w:hAnsi="Verdana"/>
-                <w:sz w:val="18"/>
-                <w:szCs w:val="18"/>
-                <w:lang w:val="es-EC"/>
-              </w:rPr>
-              <w:t>Rocio</w:t>
-            </w:r>
-            <w:proofErr w:type="spellEnd"/>
-            <w:r>
-              <w:rPr>
-                <w:rFonts w:ascii="Verdana" w:hAnsi="Verdana"/>
-                <w:sz w:val="18"/>
-                <w:szCs w:val="18"/>
-                <w:lang w:val="es-EC"/>
-              </w:rPr>
-              <w:t xml:space="preserve"> Sánchez Pucha</w:t>
+              <w:t>Karina Rocio Sánchez Pucha</w:t>
             </w:r>
             <w:r>
               <w:rPr>
@@ -4330,25 +3654,14 @@
                 <w:lang w:val="es-ES"/>
               </w:rPr>
             </w:pPr>
-            <w:proofErr w:type="spellStart"/>
-            <w:r>
-              <w:rPr>
-                <w:rFonts w:ascii="Verdana" w:hAnsi="Verdana"/>
-                <w:sz w:val="18"/>
-                <w:szCs w:val="18"/>
-                <w:lang w:val="es-ES"/>
-              </w:rPr>
-              <w:t>Tlgo</w:t>
-            </w:r>
-            <w:proofErr w:type="spellEnd"/>
-            <w:r>
-              <w:rPr>
-                <w:rFonts w:ascii="Verdana" w:hAnsi="Verdana"/>
-                <w:sz w:val="18"/>
-                <w:szCs w:val="18"/>
-                <w:lang w:val="es-ES"/>
-              </w:rPr>
-              <w:t xml:space="preserve">. </w:t>
+            <w:r>
+              <w:rPr>
+                <w:rFonts w:ascii="Verdana" w:hAnsi="Verdana"/>
+                <w:sz w:val="18"/>
+                <w:szCs w:val="18"/>
+                <w:lang w:val="es-ES"/>
+              </w:rPr>
+              <w:t xml:space="preserve">Tlgo. </w:t>
             </w:r>
             <w:r>
               <w:rPr>
@@ -4357,19 +3670,8 @@
                 <w:sz w:val="22"/>
                 <w:lang w:eastAsia="en-US"/>
               </w:rPr>
-              <w:t xml:space="preserve">Fabián Mauricio Díaz </w:t>
-            </w:r>
-            <w:proofErr w:type="spellStart"/>
-            <w:r>
-              <w:rPr>
-                <w:rFonts w:ascii="Calibri" w:eastAsia="DejaVu Sans" w:hAnsi="Calibri" w:cs="Calibri"/>
-                <w:kern w:val="3"/>
-                <w:sz w:val="22"/>
-                <w:lang w:eastAsia="en-US"/>
-              </w:rPr>
-              <w:t>Analuisa</w:t>
-            </w:r>
-            <w:proofErr w:type="spellEnd"/>
+              <w:t>Fabián Mauricio Díaz Analuisa</w:t>
+            </w:r>
             <w:r>
               <w:rPr>
                 <w:rFonts w:ascii="Verdana" w:hAnsi="Verdana"/>
@@ -4395,27 +3697,15 @@
                 <w:lang w:val="es-ES"/>
               </w:rPr>
             </w:pPr>
-            <w:proofErr w:type="spellStart"/>
-            <w:r>
-              <w:rPr>
-                <w:rFonts w:ascii="Verdana" w:hAnsi="Verdana"/>
-                <w:sz w:val="18"/>
-                <w:szCs w:val="18"/>
-                <w:lang w:val="es-ES"/>
-              </w:rPr>
-              <w:t>Tlgo</w:t>
-            </w:r>
-            <w:proofErr w:type="spellEnd"/>
-            <w:r>
-              <w:rPr>
-                <w:rFonts w:ascii="Verdana" w:hAnsi="Verdana"/>
-                <w:sz w:val="18"/>
-                <w:szCs w:val="18"/>
-                <w:lang w:val="es-ES"/>
-              </w:rPr>
-              <w:t xml:space="preserve">. </w:t>
-            </w:r>
-            <w:proofErr w:type="spellStart"/>
+            <w:r>
+              <w:rPr>
+                <w:rFonts w:ascii="Verdana" w:hAnsi="Verdana"/>
+                <w:sz w:val="18"/>
+                <w:szCs w:val="18"/>
+                <w:lang w:val="es-ES"/>
+              </w:rPr>
+              <w:t xml:space="preserve">Tlgo. </w:t>
+            </w:r>
             <w:r>
               <w:rPr>
                 <w:rFonts w:ascii="Verdana" w:hAnsi="Verdana"/>
@@ -4423,38 +3713,17 @@
                 <w:szCs w:val="18"/>
                 <w:lang w:val="es-EC"/>
               </w:rPr>
-              <w:t>Jhonson</w:t>
-            </w:r>
-            <w:proofErr w:type="spellEnd"/>
-            <w:r>
-              <w:rPr>
-                <w:rFonts w:ascii="Verdana" w:hAnsi="Verdana"/>
-                <w:sz w:val="18"/>
-                <w:szCs w:val="18"/>
-                <w:lang w:val="es-EC"/>
-              </w:rPr>
-              <w:t xml:space="preserve"> Patricio Narváez Criollo</w:t>
-            </w:r>
-            <w:r>
-              <w:rPr>
-                <w:rFonts w:ascii="Verdana" w:hAnsi="Verdana"/>
-                <w:sz w:val="18"/>
-                <w:szCs w:val="18"/>
-                <w:lang w:val="es-ES"/>
-              </w:rPr>
-              <w:t xml:space="preserve"> -&gt; </w:t>
-            </w:r>
-            <w:proofErr w:type="spellStart"/>
-            <w:r>
-              <w:rPr>
-                <w:rFonts w:ascii="Verdana" w:hAnsi="Verdana"/>
-                <w:sz w:val="18"/>
-                <w:szCs w:val="18"/>
-                <w:lang w:val="es-ES"/>
-              </w:rPr>
-              <w:t>Tester</w:t>
-            </w:r>
-            <w:proofErr w:type="spellEnd"/>
+              <w:t>Jhonson Patricio Narváez Criollo</w:t>
+            </w:r>
+            <w:r>
+              <w:rPr>
+                <w:rFonts w:ascii="Verdana" w:hAnsi="Verdana"/>
+                <w:sz w:val="18"/>
+                <w:szCs w:val="18"/>
+                <w:lang w:val="es-ES"/>
+              </w:rPr>
+              <w:t xml:space="preserve"> -&gt; Tester</w:t>
+            </w:r>
           </w:p>
           <w:p>
             <w:pPr>
@@ -4505,47 +3774,7 @@
                 <w:szCs w:val="18"/>
                 <w:lang w:val="es-EC"/>
               </w:rPr>
-              <w:t xml:space="preserve">-&gt; </w:t>
-            </w:r>
-            <w:proofErr w:type="spellStart"/>
-            <w:r>
-              <w:rPr>
-                <w:rFonts w:ascii="Verdana" w:hAnsi="Verdana"/>
-                <w:sz w:val="18"/>
-                <w:szCs w:val="18"/>
-                <w:lang w:val="es-EC"/>
-              </w:rPr>
-              <w:t>Product</w:t>
-            </w:r>
-            <w:proofErr w:type="spellEnd"/>
-            <w:r>
-              <w:rPr>
-                <w:rFonts w:ascii="Verdana" w:hAnsi="Verdana"/>
-                <w:sz w:val="18"/>
-                <w:szCs w:val="18"/>
-                <w:lang w:val="es-EC"/>
-              </w:rPr>
-              <w:t xml:space="preserve"> </w:t>
-            </w:r>
-            <w:proofErr w:type="spellStart"/>
-            <w:r>
-              <w:rPr>
-                <w:rFonts w:ascii="Verdana" w:hAnsi="Verdana"/>
-                <w:sz w:val="18"/>
-                <w:szCs w:val="18"/>
-                <w:lang w:val="es-EC"/>
-              </w:rPr>
-              <w:t>Owner</w:t>
-            </w:r>
-            <w:proofErr w:type="spellEnd"/>
-            <w:r>
-              <w:rPr>
-                <w:rFonts w:ascii="Verdana" w:hAnsi="Verdana"/>
-                <w:sz w:val="18"/>
-                <w:szCs w:val="18"/>
-                <w:lang w:val="es-EC"/>
-              </w:rPr>
-              <w:t>.</w:t>
+              <w:t>-&gt; Product Owner.</w:t>
             </w:r>
           </w:p>
           <w:p>
@@ -4842,19 +4071,8 @@
                       <w:szCs w:val="18"/>
                       <w:lang w:val="es-EC"/>
                     </w:rPr>
-                    <w:t xml:space="preserve">por la plataforma de videoconferencias Google </w:t>
+                    <w:t>por la plataforma de videoconferencias Google Meet</w:t>
                   </w:r>
-                  <w:proofErr w:type="spellStart"/>
-                  <w:r>
-                    <w:rPr>
-                      <w:rFonts w:ascii="Verdana" w:hAnsi="Verdana"/>
-                      <w:sz w:val="18"/>
-                      <w:szCs w:val="18"/>
-                      <w:lang w:val="es-EC"/>
-                    </w:rPr>
-                    <w:t>Meet</w:t>
-                  </w:r>
-                  <w:proofErr w:type="spellEnd"/>
                   <w:r>
                     <w:rPr>
                       <w:rFonts w:ascii="Verdana" w:hAnsi="Verdana"/>
@@ -4913,87 +4131,7 @@
                       <w:szCs w:val="18"/>
                       <w:lang w:val="es-EC"/>
                     </w:rPr>
-                    <w:t xml:space="preserve">En la primera semana se realizarán dos reuniones, la primera de análisis, refinamiento de los requerimientos y elaboración del producto </w:t>
-                  </w:r>
-                  <w:proofErr w:type="spellStart"/>
-                  <w:r>
-                    <w:rPr>
-                      <w:rFonts w:ascii="Verdana" w:hAnsi="Verdana"/>
-                      <w:sz w:val="18"/>
-                      <w:szCs w:val="18"/>
-                      <w:lang w:val="es-EC"/>
-                    </w:rPr>
-                    <w:t>backlog</w:t>
-                  </w:r>
-                  <w:proofErr w:type="spellEnd"/>
-                  <w:r>
-                    <w:rPr>
-                      <w:rFonts w:ascii="Verdana" w:hAnsi="Verdana"/>
-                      <w:sz w:val="18"/>
-                      <w:szCs w:val="18"/>
-                      <w:lang w:val="es-EC"/>
-                    </w:rPr>
-                    <w:t xml:space="preserve"> con el </w:t>
-                  </w:r>
-                  <w:proofErr w:type="spellStart"/>
-                  <w:r>
-                    <w:rPr>
-                      <w:rFonts w:ascii="Verdana" w:hAnsi="Verdana"/>
-                      <w:sz w:val="18"/>
-                      <w:szCs w:val="18"/>
-                      <w:lang w:val="es-EC"/>
-                    </w:rPr>
-                    <w:t>Product</w:t>
-                  </w:r>
-                  <w:proofErr w:type="spellEnd"/>
-                  <w:r>
-                    <w:rPr>
-                      <w:rFonts w:ascii="Verdana" w:hAnsi="Verdana"/>
-                      <w:sz w:val="18"/>
-                      <w:szCs w:val="18"/>
-                      <w:lang w:val="es-EC"/>
-                    </w:rPr>
-                    <w:t xml:space="preserve"> </w:t>
-                  </w:r>
-                  <w:proofErr w:type="spellStart"/>
-                  <w:r>
-                    <w:rPr>
-                      <w:rFonts w:ascii="Verdana" w:hAnsi="Verdana"/>
-                      <w:sz w:val="18"/>
-                      <w:szCs w:val="18"/>
-                      <w:lang w:val="es-EC"/>
-                    </w:rPr>
-                    <w:t>Owner</w:t>
-                  </w:r>
-                  <w:proofErr w:type="spellEnd"/>
-                  <w:r>
-                    <w:rPr>
-                      <w:rFonts w:ascii="Verdana" w:hAnsi="Verdana"/>
-                      <w:sz w:val="18"/>
-                      <w:szCs w:val="18"/>
-                      <w:lang w:val="es-EC"/>
-                    </w:rPr>
-                    <w:t xml:space="preserve"> y el </w:t>
-                  </w:r>
-                  <w:proofErr w:type="spellStart"/>
-                  <w:r>
-                    <w:rPr>
-                      <w:rFonts w:ascii="Verdana" w:hAnsi="Verdana"/>
-                      <w:sz w:val="18"/>
-                      <w:szCs w:val="18"/>
-                      <w:lang w:val="es-EC"/>
-                    </w:rPr>
-                    <w:t>Scrum</w:t>
-                  </w:r>
-                  <w:proofErr w:type="spellEnd"/>
-                  <w:r>
-                    <w:rPr>
-                      <w:rFonts w:ascii="Verdana" w:hAnsi="Verdana"/>
-                      <w:sz w:val="18"/>
-                      <w:szCs w:val="18"/>
-                      <w:lang w:val="es-EC"/>
-                    </w:rPr>
-                    <w:t xml:space="preserve"> Master para definir las épicas e historias de usuario a desarrollar durante la ejecución del proyecto. </w:t>
+                    <w:t xml:space="preserve">En la primera semana se realizarán dos reuniones, la primera de análisis, refinamiento de los requerimientos y elaboración del producto backlog con el Product Owner y el Scrum Master para definir las épicas e historias de usuario a desarrollar durante la ejecución del proyecto. </w:t>
                   </w:r>
                 </w:p>
                 <w:p>
@@ -5047,27 +4185,7 @@
                       <w:szCs w:val="18"/>
                       <w:lang w:val="es-EC"/>
                     </w:rPr>
-                    <w:t xml:space="preserve">Análisis de alto y bajo nivel con la participación del analista, los integrantes del equipo de desarrollo y el líder del proyecto para disertar los requerimientos del producto </w:t>
-                  </w:r>
-                  <w:proofErr w:type="spellStart"/>
-                  <w:r>
-                    <w:rPr>
-                      <w:rFonts w:ascii="Verdana" w:hAnsi="Verdana"/>
-                      <w:sz w:val="18"/>
-                      <w:szCs w:val="18"/>
-                      <w:lang w:val="es-EC"/>
-                    </w:rPr>
-                    <w:t>backlog</w:t>
-                  </w:r>
-                  <w:proofErr w:type="spellEnd"/>
-                  <w:r>
-                    <w:rPr>
-                      <w:rFonts w:ascii="Verdana" w:hAnsi="Verdana"/>
-                      <w:sz w:val="18"/>
-                      <w:szCs w:val="18"/>
-                      <w:lang w:val="es-EC"/>
-                    </w:rPr>
-                    <w:t>.</w:t>
+                    <w:t>Análisis de alto y bajo nivel con la participación del analista, los integrantes del equipo de desarrollo y el líder del proyecto para disertar los requerimientos del producto backlog.</w:t>
                   </w:r>
                 </w:p>
                 <w:p>
@@ -5187,27 +4305,7 @@
                       <w:szCs w:val="18"/>
                       <w:lang w:val="es-EC"/>
                     </w:rPr>
-                    <w:t xml:space="preserve">Configuración de los ambientes de desarrollo y pruebas de certificación QA, y revisión del proceso de </w:t>
-                  </w:r>
-                  <w:proofErr w:type="spellStart"/>
-                  <w:r>
-                    <w:rPr>
-                      <w:rFonts w:ascii="Verdana" w:hAnsi="Verdana"/>
-                      <w:sz w:val="18"/>
-                      <w:szCs w:val="18"/>
-                      <w:lang w:val="es-EC"/>
-                    </w:rPr>
-                    <w:t>versionamiento</w:t>
-                  </w:r>
-                  <w:proofErr w:type="spellEnd"/>
-                  <w:r>
-                    <w:rPr>
-                      <w:rFonts w:ascii="Verdana" w:hAnsi="Verdana"/>
-                      <w:sz w:val="18"/>
-                      <w:szCs w:val="18"/>
-                      <w:lang w:val="es-EC"/>
-                    </w:rPr>
-                    <w:t>.</w:t>
+                    <w:t>Configuración de los ambientes de desarrollo y pruebas de certificación QA, y revisión del proceso de versionamiento.</w:t>
                   </w:r>
                 </w:p>
                 <w:p>
@@ -5283,7 +4381,6 @@
                     </w:rPr>
                     <w:t xml:space="preserve">Elaboración del procedimiento de ejecución de casos de pruebas unitarias, de carga y stress, y flujos funcionalidades por parte del </w:t>
                   </w:r>
-                  <w:proofErr w:type="spellStart"/>
                   <w:r>
                     <w:rPr>
                       <w:rFonts w:ascii="Verdana" w:hAnsi="Verdana"/>
@@ -5302,7 +4399,6 @@
                     </w:rPr>
                     <w:t>ester</w:t>
                   </w:r>
-                  <w:proofErr w:type="spellEnd"/>
                   <w:r>
                     <w:rPr>
                       <w:rFonts w:ascii="Verdana" w:hAnsi="Verdana"/>
@@ -5389,8 +4485,10 @@
                       <w:szCs w:val="18"/>
                       <w:lang w:val="es-EC"/>
                     </w:rPr>
-                    <w:t>2</w:t>
+                    <w:t>1</w:t>
                   </w:r>
+                  <w:bookmarkStart w:id="0" w:name="_GoBack"/>
+                  <w:bookmarkEnd w:id="0"/>
                   <w:r>
                     <w:rPr>
                       <w:rFonts w:ascii="Verdana" w:hAnsi="Verdana"/>
@@ -5398,27 +4496,7 @@
                       <w:szCs w:val="18"/>
                       <w:lang w:val="es-EC"/>
                     </w:rPr>
-                    <w:t xml:space="preserve"> </w:t>
-                  </w:r>
-                  <w:proofErr w:type="spellStart"/>
-                  <w:r>
-                    <w:rPr>
-                      <w:rFonts w:ascii="Verdana" w:hAnsi="Verdana"/>
-                      <w:sz w:val="18"/>
-                      <w:szCs w:val="18"/>
-                      <w:lang w:val="es-EC"/>
-                    </w:rPr>
-                    <w:t>sprints</w:t>
-                  </w:r>
-                  <w:proofErr w:type="spellEnd"/>
-                  <w:r>
-                    <w:rPr>
-                      <w:rFonts w:ascii="Verdana" w:hAnsi="Verdana"/>
-                      <w:sz w:val="18"/>
-                      <w:szCs w:val="18"/>
-                      <w:lang w:val="es-EC"/>
-                    </w:rPr>
-                    <w:t xml:space="preserve"> o fases iterativas, cada una con duración de dos semanas considerando los cinco días laborables y 8 horas diarias de esfuerzo efectivo.</w:t>
+                    <w:t xml:space="preserve"> sprints o fases iterativas, cada una con duración de dos semanas considerando los cinco días laborables y 8 horas diarias de esfuerzo efectivo.</w:t>
                   </w:r>
                 </w:p>
                 <w:p>
@@ -6153,25 +5231,7 @@
                             <w:sz w:val="18"/>
                             <w:szCs w:val="18"/>
                           </w:rPr>
-                          <w:t xml:space="preserve">Página web de </w:t>
-                        </w:r>
-                        <w:proofErr w:type="spellStart"/>
-                        <w:r>
-                          <w:rPr>
-                            <w:rFonts w:ascii="Verdana" w:hAnsi="Verdana"/>
-                            <w:sz w:val="18"/>
-                            <w:szCs w:val="18"/>
-                          </w:rPr>
-                          <w:t>login</w:t>
-                        </w:r>
-                        <w:proofErr w:type="spellEnd"/>
-                        <w:r>
-                          <w:rPr>
-                            <w:rFonts w:ascii="Verdana" w:hAnsi="Verdana"/>
-                            <w:sz w:val="18"/>
-                            <w:szCs w:val="18"/>
-                          </w:rPr>
-                          <w:t xml:space="preserve"> para acceso de los </w:t>
+                          <w:t xml:space="preserve">Página web de login para acceso de los </w:t>
                         </w:r>
                         <w:r>
                           <w:rPr>
@@ -7235,7 +6295,6 @@
                             <w:lang w:val="es-EC"/>
                           </w:rPr>
                         </w:pPr>
-                        <w:proofErr w:type="spellStart"/>
                         <w:r>
                           <w:rPr>
                             <w:rFonts w:ascii="Verdana" w:hAnsi="Verdana"/>
@@ -7243,17 +6302,7 @@
                             <w:szCs w:val="18"/>
                             <w:lang w:val="es-EC"/>
                           </w:rPr>
-                          <w:t>Versionamiento</w:t>
-                        </w:r>
-                        <w:proofErr w:type="spellEnd"/>
-                        <w:r>
-                          <w:rPr>
-                            <w:rFonts w:ascii="Verdana" w:hAnsi="Verdana"/>
-                            <w:sz w:val="18"/>
-                            <w:szCs w:val="18"/>
-                            <w:lang w:val="es-EC"/>
-                          </w:rPr>
-                          <w:t>, Despliegue y estabilización del sistema en Producción</w:t>
+                          <w:t>Versionamiento, Despliegue y estabilización del sistema en Producción</w:t>
                         </w:r>
                       </w:p>
                     </w:tc>
@@ -7370,87 +6419,7 @@
                       <w:szCs w:val="18"/>
                       <w:lang w:val="es-EC"/>
                     </w:rPr>
-                    <w:t xml:space="preserve">Entorno de desarrollo - IDE </w:t>
-                  </w:r>
-                  <w:proofErr w:type="spellStart"/>
-                  <w:r>
-                    <w:rPr>
-                      <w:rFonts w:ascii="Verdana" w:hAnsi="Verdana"/>
-                      <w:sz w:val="18"/>
-                      <w:szCs w:val="18"/>
-                      <w:lang w:val="es-EC"/>
-                    </w:rPr>
-                    <w:t>SpringTools</w:t>
-                  </w:r>
-                  <w:proofErr w:type="spellEnd"/>
-                  <w:r>
-                    <w:rPr>
-                      <w:rFonts w:ascii="Verdana" w:hAnsi="Verdana"/>
-                      <w:sz w:val="18"/>
-                      <w:szCs w:val="18"/>
-                      <w:lang w:val="es-EC"/>
-                    </w:rPr>
-                    <w:t xml:space="preserve"> 4, compatible con el </w:t>
-                  </w:r>
-                  <w:proofErr w:type="spellStart"/>
-                  <w:r>
-                    <w:rPr>
-                      <w:rFonts w:ascii="Verdana" w:hAnsi="Verdana"/>
-                      <w:sz w:val="18"/>
-                      <w:szCs w:val="18"/>
-                      <w:lang w:val="es-EC"/>
-                    </w:rPr>
-                    <w:t>framework</w:t>
-                  </w:r>
-                  <w:proofErr w:type="spellEnd"/>
-                  <w:r>
-                    <w:rPr>
-                      <w:rFonts w:ascii="Verdana" w:hAnsi="Verdana"/>
-                      <w:sz w:val="18"/>
-                      <w:szCs w:val="18"/>
-                      <w:lang w:val="es-EC"/>
-                    </w:rPr>
-                    <w:t xml:space="preserve"> </w:t>
-                  </w:r>
-                  <w:proofErr w:type="spellStart"/>
-                  <w:r>
-                    <w:rPr>
-                      <w:rFonts w:ascii="Verdana" w:hAnsi="Verdana"/>
-                      <w:sz w:val="18"/>
-                      <w:szCs w:val="18"/>
-                      <w:lang w:val="es-EC"/>
-                    </w:rPr>
-                    <w:t>Springboot</w:t>
-                  </w:r>
-                  <w:proofErr w:type="spellEnd"/>
-                  <w:r>
-                    <w:rPr>
-                      <w:rFonts w:ascii="Verdana" w:hAnsi="Verdana"/>
-                      <w:sz w:val="18"/>
-                      <w:szCs w:val="18"/>
-                      <w:lang w:val="es-EC"/>
-                    </w:rPr>
-                    <w:t xml:space="preserve"> para la construcción de </w:t>
-                  </w:r>
-                  <w:proofErr w:type="spellStart"/>
-                  <w:r>
-                    <w:rPr>
-                      <w:rFonts w:ascii="Verdana" w:hAnsi="Verdana"/>
-                      <w:sz w:val="18"/>
-                      <w:szCs w:val="18"/>
-                      <w:lang w:val="es-EC"/>
-                    </w:rPr>
-                    <w:t>microservicios</w:t>
-                  </w:r>
-                  <w:proofErr w:type="spellEnd"/>
-                  <w:r>
-                    <w:rPr>
-                      <w:rFonts w:ascii="Verdana" w:hAnsi="Verdana"/>
-                      <w:sz w:val="18"/>
-                      <w:szCs w:val="18"/>
-                      <w:lang w:val="es-EC"/>
-                    </w:rPr>
-                    <w:t>.</w:t>
+                    <w:t>Entorno de desarrollo - IDE SpringTools 4, compatible con el framework Springboot para la construcción de microservicios.</w:t>
                   </w:r>
                 </w:p>
                 <w:p>
@@ -7481,7 +6450,6 @@
                       <w:lang w:val="es-EC"/>
                     </w:rPr>
                   </w:pPr>
-                  <w:proofErr w:type="spellStart"/>
                   <w:r>
                     <w:rPr>
                       <w:rFonts w:ascii="Verdana" w:hAnsi="Verdana"/>
@@ -7489,37 +6457,7 @@
                       <w:szCs w:val="18"/>
                       <w:lang w:val="es-EC"/>
                     </w:rPr>
-                    <w:t>SoapUI</w:t>
-                  </w:r>
-                  <w:proofErr w:type="spellEnd"/>
-                  <w:r>
-                    <w:rPr>
-                      <w:rFonts w:ascii="Verdana" w:hAnsi="Verdana"/>
-                      <w:sz w:val="18"/>
-                      <w:szCs w:val="18"/>
-                      <w:lang w:val="es-EC"/>
-                    </w:rPr>
-                    <w:t xml:space="preserve"> 5.4.0 y </w:t>
-                  </w:r>
-                  <w:proofErr w:type="spellStart"/>
-                  <w:r>
-                    <w:rPr>
-                      <w:rFonts w:ascii="Verdana" w:hAnsi="Verdana"/>
-                      <w:sz w:val="18"/>
-                      <w:szCs w:val="18"/>
-                      <w:lang w:val="es-EC"/>
-                    </w:rPr>
-                    <w:t>Postman</w:t>
-                  </w:r>
-                  <w:proofErr w:type="spellEnd"/>
-                  <w:r>
-                    <w:rPr>
-                      <w:rFonts w:ascii="Verdana" w:hAnsi="Verdana"/>
-                      <w:sz w:val="18"/>
-                      <w:szCs w:val="18"/>
-                      <w:lang w:val="es-EC"/>
-                    </w:rPr>
-                    <w:t xml:space="preserve"> v7 para la creación de proyectos SOAP y REST de los servicios y probar que funcionen correctamente. </w:t>
+                    <w:t xml:space="preserve">SoapUI 5.4.0 y Postman v7 para la creación de proyectos SOAP y REST de los servicios y probar que funcionen correctamente. </w:t>
                   </w:r>
                 </w:p>
                 <w:p>
@@ -7555,27 +6493,7 @@
                       <w:szCs w:val="18"/>
                       <w:lang w:val="es-EC"/>
                     </w:rPr>
-                    <w:t xml:space="preserve">Editor de texto </w:t>
-                  </w:r>
-                  <w:proofErr w:type="spellStart"/>
-                  <w:r>
-                    <w:rPr>
-                      <w:rFonts w:ascii="Verdana" w:hAnsi="Verdana"/>
-                      <w:sz w:val="18"/>
-                      <w:szCs w:val="18"/>
-                      <w:lang w:val="es-EC"/>
-                    </w:rPr>
-                    <w:t>Notepad</w:t>
-                  </w:r>
-                  <w:proofErr w:type="spellEnd"/>
-                  <w:r>
-                    <w:rPr>
-                      <w:rFonts w:ascii="Verdana" w:hAnsi="Verdana"/>
-                      <w:sz w:val="18"/>
-                      <w:szCs w:val="18"/>
-                      <w:lang w:val="es-EC"/>
-                    </w:rPr>
-                    <w:t>++ para edición de ficheros con código fuente.</w:t>
+                    <w:t>Editor de texto Notepad++ para edición de ficheros con código fuente.</w:t>
                   </w:r>
                 </w:p>
                 <w:p>
@@ -7613,7 +6531,6 @@
                     </w:rPr>
                     <w:t xml:space="preserve">Programa </w:t>
                   </w:r>
-                  <w:proofErr w:type="spellStart"/>
                   <w:r>
                     <w:rPr>
                       <w:rFonts w:ascii="Verdana" w:hAnsi="Verdana"/>
@@ -7621,17 +6538,7 @@
                       <w:szCs w:val="18"/>
                       <w:lang w:val="es-EC"/>
                     </w:rPr>
-                    <w:t>WinMerge</w:t>
-                  </w:r>
-                  <w:proofErr w:type="spellEnd"/>
-                  <w:r>
-                    <w:rPr>
-                      <w:rFonts w:ascii="Verdana" w:hAnsi="Verdana"/>
-                      <w:sz w:val="18"/>
-                      <w:szCs w:val="18"/>
-                      <w:lang w:val="es-EC"/>
-                    </w:rPr>
-                    <w:t>, para comparar el texto de archivos o carpetas completas</w:t>
+                    <w:t>WinMerge, para comparar el texto de archivos o carpetas completas</w:t>
                   </w:r>
                   <w:r>
                     <w:rPr>
@@ -7679,67 +6586,7 @@
                       <w:lang w:val="es-EC"/>
                     </w:rPr>
                     <w:lastRenderedPageBreak/>
-                    <w:t xml:space="preserve">Servidor Apache </w:t>
-                  </w:r>
-                  <w:proofErr w:type="spellStart"/>
-                  <w:r>
-                    <w:rPr>
-                      <w:rFonts w:ascii="Verdana" w:hAnsi="Verdana"/>
-                      <w:sz w:val="18"/>
-                      <w:szCs w:val="18"/>
-                      <w:lang w:val="es-EC"/>
-                    </w:rPr>
-                    <w:t>Tomcat</w:t>
-                  </w:r>
-                  <w:proofErr w:type="spellEnd"/>
-                  <w:r>
-                    <w:rPr>
-                      <w:rFonts w:ascii="Verdana" w:hAnsi="Verdana"/>
-                      <w:sz w:val="18"/>
-                      <w:szCs w:val="18"/>
-                      <w:lang w:val="es-EC"/>
-                    </w:rPr>
-                    <w:t xml:space="preserve"> 9 para publicación y despliegue de los portales WAR del back-</w:t>
-                  </w:r>
-                  <w:proofErr w:type="spellStart"/>
-                  <w:r>
-                    <w:rPr>
-                      <w:rFonts w:ascii="Verdana" w:hAnsi="Verdana"/>
-                      <w:sz w:val="18"/>
-                      <w:szCs w:val="18"/>
-                      <w:lang w:val="es-EC"/>
-                    </w:rPr>
-                    <w:t>end</w:t>
-                  </w:r>
-                  <w:proofErr w:type="spellEnd"/>
-                  <w:r>
-                    <w:rPr>
-                      <w:rFonts w:ascii="Verdana" w:hAnsi="Verdana"/>
-                      <w:sz w:val="18"/>
-                      <w:szCs w:val="18"/>
-                      <w:lang w:val="es-EC"/>
-                    </w:rPr>
-                    <w:t xml:space="preserve"> y </w:t>
-                  </w:r>
-                  <w:proofErr w:type="spellStart"/>
-                  <w:r>
-                    <w:rPr>
-                      <w:rFonts w:ascii="Verdana" w:hAnsi="Verdana"/>
-                      <w:sz w:val="18"/>
-                      <w:szCs w:val="18"/>
-                      <w:lang w:val="es-EC"/>
-                    </w:rPr>
-                    <w:t>front-end</w:t>
-                  </w:r>
-                  <w:proofErr w:type="spellEnd"/>
-                  <w:r>
-                    <w:rPr>
-                      <w:rFonts w:ascii="Verdana" w:hAnsi="Verdana"/>
-                      <w:sz w:val="18"/>
-                      <w:szCs w:val="18"/>
-                      <w:lang w:val="es-EC"/>
-                    </w:rPr>
-                    <w:t xml:space="preserve"> en ambiente Desarrollo.</w:t>
+                    <w:t>Servidor Apache Tomcat 9 para publicación y despliegue de los portales WAR del back-end y front-end en ambiente Desarrollo.</w:t>
                   </w:r>
                 </w:p>
                 <w:p>
@@ -7777,47 +6624,7 @@
                       <w:szCs w:val="18"/>
                       <w:lang w:val="es-EC"/>
                     </w:rPr>
-                    <w:t xml:space="preserve">Repositorio </w:t>
-                  </w:r>
-                  <w:proofErr w:type="spellStart"/>
-                  <w:r>
-                    <w:rPr>
-                      <w:rFonts w:ascii="Verdana" w:hAnsi="Verdana"/>
-                      <w:sz w:val="18"/>
-                      <w:szCs w:val="18"/>
-                      <w:lang w:val="es-EC"/>
-                    </w:rPr>
-                    <w:t>Github</w:t>
-                  </w:r>
-                  <w:proofErr w:type="spellEnd"/>
-                  <w:r>
-                    <w:rPr>
-                      <w:rFonts w:ascii="Verdana" w:hAnsi="Verdana"/>
-                      <w:sz w:val="18"/>
-                      <w:szCs w:val="18"/>
-                      <w:lang w:val="es-EC"/>
-                    </w:rPr>
-                    <w:t xml:space="preserve"> y Cliente GIT desktop para control de versiones y proceso de </w:t>
-                  </w:r>
-                  <w:proofErr w:type="spellStart"/>
-                  <w:r>
-                    <w:rPr>
-                      <w:rFonts w:ascii="Verdana" w:hAnsi="Verdana"/>
-                      <w:sz w:val="18"/>
-                      <w:szCs w:val="18"/>
-                      <w:lang w:val="es-EC"/>
-                    </w:rPr>
-                    <w:t>versionamiento</w:t>
-                  </w:r>
-                  <w:proofErr w:type="spellEnd"/>
-                  <w:r>
-                    <w:rPr>
-                      <w:rFonts w:ascii="Verdana" w:hAnsi="Verdana"/>
-                      <w:sz w:val="18"/>
-                      <w:szCs w:val="18"/>
-                      <w:lang w:val="es-EC"/>
-                    </w:rPr>
-                    <w:t>.</w:t>
+                    <w:t>Repositorio Github y Cliente GIT desktop para control de versiones y proceso de versionamiento.</w:t>
                   </w:r>
                 </w:p>
                 <w:p>
@@ -7951,7 +6758,6 @@
                     </w:rPr>
                     <w:t xml:space="preserve">Para conocer los porcentajes de avance en la ejecución de cada tarea asignada al desarrollador, y los bloqueantes que le impidan la entrega oportuna del requerimiento funcional, se realizaran las </w:t>
                   </w:r>
-                  <w:proofErr w:type="spellStart"/>
                   <w:r>
                     <w:rPr>
                       <w:rFonts w:ascii="Verdana" w:hAnsi="Verdana"/>
@@ -7960,31 +6766,8 @@
                       <w:szCs w:val="18"/>
                       <w:lang w:val="es-EC"/>
                     </w:rPr>
-                    <w:t>Daily</w:t>
+                    <w:t>Daily Scrum</w:t>
                   </w:r>
-                  <w:proofErr w:type="spellEnd"/>
-                  <w:r>
-                    <w:rPr>
-                      <w:rFonts w:ascii="Verdana" w:hAnsi="Verdana"/>
-                      <w:b/>
-                      <w:sz w:val="18"/>
-                      <w:szCs w:val="18"/>
-                      <w:lang w:val="es-EC"/>
-                    </w:rPr>
-                    <w:t xml:space="preserve"> </w:t>
-                  </w:r>
-                  <w:proofErr w:type="spellStart"/>
-                  <w:r>
-                    <w:rPr>
-                      <w:rFonts w:ascii="Verdana" w:hAnsi="Verdana"/>
-                      <w:b/>
-                      <w:sz w:val="18"/>
-                      <w:szCs w:val="18"/>
-                      <w:lang w:val="es-EC"/>
-                    </w:rPr>
-                    <w:t>Scrum</w:t>
-                  </w:r>
-                  <w:proofErr w:type="spellEnd"/>
                   <w:r>
                     <w:rPr>
                       <w:rFonts w:ascii="Verdana" w:hAnsi="Verdana"/>
@@ -8201,20 +6984,8 @@
                       <w:szCs w:val="18"/>
                       <w:lang w:val="es-EC"/>
                     </w:rPr>
-                    <w:t xml:space="preserve">Sprint </w:t>
+                    <w:t>Sprint Review</w:t>
                   </w:r>
-                  <w:proofErr w:type="spellStart"/>
-                  <w:r>
-                    <w:rPr>
-                      <w:rFonts w:ascii="Verdana" w:hAnsi="Verdana"/>
-                      <w:b/>
-                      <w:sz w:val="18"/>
-                      <w:szCs w:val="18"/>
-                      <w:lang w:val="es-EC"/>
-                    </w:rPr>
-                    <w:t>Review</w:t>
-                  </w:r>
-                  <w:proofErr w:type="spellEnd"/>
                   <w:r>
                     <w:rPr>
                       <w:rFonts w:ascii="Verdana" w:hAnsi="Verdana"/>
@@ -8416,39 +7187,8 @@
                       <w:sz w:val="18"/>
                       <w:szCs w:val="18"/>
                     </w:rPr>
-                    <w:t xml:space="preserve">Documento del Plan de Implantación que contenga los pasos para la implementación de las funcionalidades construidas en cada sprint con un bloque para la secuencia de despliegue o ejecución, y otro para el </w:t>
+                    <w:t>Documento del Plan de Implantación que contenga los pasos para la implementación de las funcionalidades construidas en cada sprint con un bloque para la secuencia de despliegue o ejecución, y otro para el rollback o reverso de cambios ante cualquier error que pueda presentarse durante el proceso de versionamiento</w:t>
                   </w:r>
-                  <w:proofErr w:type="spellStart"/>
-                  <w:r>
-                    <w:rPr>
-                      <w:rFonts w:ascii="Verdana" w:hAnsi="Verdana"/>
-                      <w:kern w:val="0"/>
-                      <w:sz w:val="18"/>
-                      <w:szCs w:val="18"/>
-                    </w:rPr>
-                    <w:t>rollback</w:t>
-                  </w:r>
-                  <w:proofErr w:type="spellEnd"/>
-                  <w:r>
-                    <w:rPr>
-                      <w:rFonts w:ascii="Verdana" w:hAnsi="Verdana"/>
-                      <w:kern w:val="0"/>
-                      <w:sz w:val="18"/>
-                      <w:szCs w:val="18"/>
-                    </w:rPr>
-                    <w:t xml:space="preserve"> o reverso de cambios ante cualquier error que pueda presentarse durante el proceso de </w:t>
-                  </w:r>
-                  <w:proofErr w:type="spellStart"/>
-                  <w:r>
-                    <w:rPr>
-                      <w:rFonts w:ascii="Verdana" w:hAnsi="Verdana"/>
-                      <w:kern w:val="0"/>
-                      <w:sz w:val="18"/>
-                      <w:szCs w:val="18"/>
-                    </w:rPr>
-                    <w:t>versionamiento</w:t>
-                  </w:r>
-                  <w:proofErr w:type="spellEnd"/>
                   <w:r>
                     <w:rPr>
                       <w:rFonts w:ascii="Verdana" w:hAnsi="Verdana"/>
@@ -8539,67 +7279,7 @@
                       <w:sz w:val="18"/>
                       <w:szCs w:val="18"/>
                     </w:rPr>
-                    <w:t xml:space="preserve">Generación de los portales </w:t>
-                  </w:r>
-                  <w:proofErr w:type="spellStart"/>
-                  <w:r>
-                    <w:rPr>
-                      <w:rFonts w:ascii="Verdana" w:hAnsi="Verdana"/>
-                      <w:kern w:val="0"/>
-                      <w:sz w:val="18"/>
-                      <w:szCs w:val="18"/>
-                    </w:rPr>
-                    <w:t>war</w:t>
-                  </w:r>
-                  <w:proofErr w:type="spellEnd"/>
-                  <w:r>
-                    <w:rPr>
-                      <w:rFonts w:ascii="Verdana" w:hAnsi="Verdana"/>
-                      <w:kern w:val="0"/>
-                      <w:sz w:val="18"/>
-                      <w:szCs w:val="18"/>
-                    </w:rPr>
-                    <w:t xml:space="preserve"> correspondiente a los proyectos Back-</w:t>
-                  </w:r>
-                  <w:proofErr w:type="spellStart"/>
-                  <w:r>
-                    <w:rPr>
-                      <w:rFonts w:ascii="Verdana" w:hAnsi="Verdana"/>
-                      <w:kern w:val="0"/>
-                      <w:sz w:val="18"/>
-                      <w:szCs w:val="18"/>
-                    </w:rPr>
-                    <w:t>end</w:t>
-                  </w:r>
-                  <w:proofErr w:type="spellEnd"/>
-                  <w:r>
-                    <w:rPr>
-                      <w:rFonts w:ascii="Verdana" w:hAnsi="Verdana"/>
-                      <w:kern w:val="0"/>
-                      <w:sz w:val="18"/>
-                      <w:szCs w:val="18"/>
-                    </w:rPr>
-                    <w:t xml:space="preserve"> y Front-</w:t>
-                  </w:r>
-                  <w:proofErr w:type="spellStart"/>
-                  <w:r>
-                    <w:rPr>
-                      <w:rFonts w:ascii="Verdana" w:hAnsi="Verdana"/>
-                      <w:kern w:val="0"/>
-                      <w:sz w:val="18"/>
-                      <w:szCs w:val="18"/>
-                    </w:rPr>
-                    <w:t>end</w:t>
-                  </w:r>
-                  <w:proofErr w:type="spellEnd"/>
-                  <w:r>
-                    <w:rPr>
-                      <w:rFonts w:ascii="Verdana" w:hAnsi="Verdana"/>
-                      <w:kern w:val="0"/>
-                      <w:sz w:val="18"/>
-                      <w:szCs w:val="18"/>
-                    </w:rPr>
-                    <w:t xml:space="preserve"> del aplicativo web desarrollado con Java y Sprint Framework</w:t>
+                    <w:t>Generación de los portales war correspondiente a los proyectos Back-end y Front-end del aplicativo web desarrollado con Java y Sprint Framework</w:t>
                   </w:r>
                   <w:r>
                     <w:rPr>
@@ -9018,7 +7698,6 @@
                     </w:rPr>
                     <w:t xml:space="preserve">enguajes y tecnologías en uso:  </w:t>
                   </w:r>
-                  <w:proofErr w:type="spellStart"/>
                   <w:r>
                     <w:rPr>
                       <w:rFonts w:ascii="Verdana" w:hAnsi="Verdana"/>
@@ -9026,17 +7705,7 @@
                       <w:szCs w:val="18"/>
                       <w:lang w:val="es-EC"/>
                     </w:rPr>
-                    <w:t>Postgres</w:t>
-                  </w:r>
-                  <w:proofErr w:type="spellEnd"/>
-                  <w:r>
-                    <w:rPr>
-                      <w:rFonts w:ascii="Verdana" w:hAnsi="Verdana"/>
-                      <w:sz w:val="18"/>
-                      <w:szCs w:val="18"/>
-                      <w:lang w:val="es-EC"/>
-                    </w:rPr>
-                    <w:t>, HTML, TOMCAT, JAVA, al ser de código abierto puede que no implementen correctamente las seguridades adecuadas al aplicativo produciendo que sean más vulnerables a ataques informáticos.</w:t>
+                    <w:t>Postgres, HTML, TOMCAT, JAVA, al ser de código abierto puede que no implementen correctamente las seguridades adecuadas al aplicativo produciendo que sean más vulnerables a ataques informáticos.</w:t>
                   </w:r>
                 </w:p>
               </w:tc>
@@ -11148,25 +9817,7 @@
                 <w:sz w:val="18"/>
                 <w:szCs w:val="18"/>
               </w:rPr>
-              <w:t xml:space="preserve">Analista, </w:t>
-            </w:r>
-            <w:proofErr w:type="spellStart"/>
-            <w:r>
-              <w:rPr>
-                <w:rFonts w:ascii="Verdana" w:hAnsi="Verdana"/>
-                <w:sz w:val="18"/>
-                <w:szCs w:val="18"/>
-              </w:rPr>
-              <w:t>tester</w:t>
-            </w:r>
-            <w:proofErr w:type="spellEnd"/>
-            <w:r>
-              <w:rPr>
-                <w:rFonts w:ascii="Verdana" w:hAnsi="Verdana"/>
-                <w:sz w:val="18"/>
-                <w:szCs w:val="18"/>
-              </w:rPr>
-              <w:t xml:space="preserve">, líder proyecto, otros. </w:t>
+              <w:t xml:space="preserve">Analista, tester, líder proyecto, otros. </w:t>
             </w:r>
           </w:p>
         </w:tc>
@@ -11663,19 +10314,8 @@
                 <w:szCs w:val="18"/>
                 <w:lang w:val="es-EC"/>
               </w:rPr>
-              <w:t xml:space="preserve">Fabián Mauricio Díaz </w:t>
-            </w:r>
-            <w:proofErr w:type="spellStart"/>
-            <w:r>
-              <w:rPr>
-                <w:rFonts w:ascii="Verdana" w:hAnsi="Verdana"/>
-                <w:sz w:val="18"/>
-                <w:szCs w:val="18"/>
-                <w:lang w:val="es-EC"/>
-              </w:rPr>
-              <w:t>Analuisa</w:t>
-            </w:r>
-            <w:proofErr w:type="spellEnd"/>
+              <w:t>Fabián Mauricio Díaz Analuisa</w:t>
+            </w:r>
           </w:p>
         </w:tc>
         <w:tc>
@@ -11747,7 +10387,6 @@
                 <w:lang w:val="es-EC"/>
               </w:rPr>
             </w:pPr>
-            <w:proofErr w:type="spellStart"/>
             <w:r>
               <w:rPr>
                 <w:rFonts w:ascii="Verdana" w:hAnsi="Verdana"/>
@@ -11755,17 +10394,7 @@
                 <w:szCs w:val="18"/>
                 <w:lang w:val="es-EC"/>
               </w:rPr>
-              <w:t>Jhonson</w:t>
-            </w:r>
-            <w:proofErr w:type="spellEnd"/>
-            <w:r>
-              <w:rPr>
-                <w:rFonts w:ascii="Verdana" w:hAnsi="Verdana"/>
-                <w:sz w:val="18"/>
-                <w:szCs w:val="18"/>
-                <w:lang w:val="es-EC"/>
-              </w:rPr>
-              <w:t xml:space="preserve"> Patricio Narváez Criollo</w:t>
+              <w:t>Jhonson Patricio Narváez Criollo</w:t>
             </w:r>
           </w:p>
         </w:tc>
@@ -11824,19 +10453,8 @@
                 <w:szCs w:val="18"/>
                 <w:lang w:val="es-EC"/>
               </w:rPr>
-              <w:t xml:space="preserve"> </w:t>
-            </w:r>
-            <w:proofErr w:type="spellStart"/>
-            <w:r>
-              <w:rPr>
-                <w:rFonts w:ascii="Verdana" w:hAnsi="Verdana"/>
-                <w:sz w:val="18"/>
-                <w:szCs w:val="18"/>
-                <w:lang w:val="es-EC"/>
-              </w:rPr>
-              <w:t>Tester</w:t>
-            </w:r>
-            <w:proofErr w:type="spellEnd"/>
+              <w:t xml:space="preserve"> Tester</w:t>
+            </w:r>
           </w:p>
         </w:tc>
       </w:tr>
@@ -11874,27 +10492,7 @@
                 <w:szCs w:val="18"/>
                 <w:lang w:val="es-EC"/>
               </w:rPr>
-              <w:t xml:space="preserve">Karina </w:t>
-            </w:r>
-            <w:proofErr w:type="spellStart"/>
-            <w:r>
-              <w:rPr>
-                <w:rFonts w:ascii="Verdana" w:hAnsi="Verdana"/>
-                <w:sz w:val="18"/>
-                <w:szCs w:val="18"/>
-                <w:lang w:val="es-EC"/>
-              </w:rPr>
-              <w:t>Rocio</w:t>
-            </w:r>
-            <w:proofErr w:type="spellEnd"/>
-            <w:r>
-              <w:rPr>
-                <w:rFonts w:ascii="Verdana" w:hAnsi="Verdana"/>
-                <w:sz w:val="18"/>
-                <w:szCs w:val="18"/>
-                <w:lang w:val="es-EC"/>
-              </w:rPr>
-              <w:t xml:space="preserve"> Sánchez Pucha</w:t>
+              <w:t>Karina Rocio Sánchez Pucha</w:t>
             </w:r>
           </w:p>
         </w:tc>
@@ -12164,7 +10762,6 @@
               </w:rPr>
               <w:t>El proyecto tendrá éxito, si se concluye con la entrega del proyecto en el tiempo establecido, con el presupuesto recomendado y con la satisfacción del cliente (</w:t>
             </w:r>
-            <w:proofErr w:type="spellStart"/>
             <w:r>
               <w:rPr>
                 <w:rFonts w:ascii="Verdana" w:hAnsi="Verdana"/>
@@ -12172,37 +10769,7 @@
                 <w:szCs w:val="18"/>
                 <w:lang w:val="es-EC"/>
               </w:rPr>
-              <w:t>Janis</w:t>
-            </w:r>
-            <w:proofErr w:type="spellEnd"/>
-            <w:r>
-              <w:rPr>
-                <w:rFonts w:ascii="Verdana" w:hAnsi="Verdana"/>
-                <w:sz w:val="18"/>
-                <w:szCs w:val="18"/>
-                <w:lang w:val="es-EC"/>
-              </w:rPr>
-              <w:t xml:space="preserve"> </w:t>
-            </w:r>
-            <w:proofErr w:type="spellStart"/>
-            <w:r>
-              <w:rPr>
-                <w:rFonts w:ascii="Verdana" w:hAnsi="Verdana"/>
-                <w:sz w:val="18"/>
-                <w:szCs w:val="18"/>
-                <w:lang w:val="es-EC"/>
-              </w:rPr>
-              <w:t>Gia</w:t>
-            </w:r>
-            <w:proofErr w:type="spellEnd"/>
-            <w:r>
-              <w:rPr>
-                <w:rFonts w:ascii="Verdana" w:hAnsi="Verdana"/>
-                <w:sz w:val="18"/>
-                <w:szCs w:val="18"/>
-                <w:lang w:val="es-EC"/>
-              </w:rPr>
-              <w:t xml:space="preserve"> Quintana - </w:t>
+              <w:t xml:space="preserve">Janis Gia Quintana - </w:t>
             </w:r>
             <w:r>
               <w:rPr>
@@ -12243,7 +10810,6 @@
               </w:rPr>
               <w:t>(</w:t>
             </w:r>
-            <w:proofErr w:type="spellStart"/>
             <w:r>
               <w:rPr>
                 <w:rFonts w:ascii="Verdana" w:hAnsi="Verdana"/>
@@ -12251,9 +10817,8 @@
                 <w:szCs w:val="18"/>
                 <w:lang w:val="es-EC"/>
               </w:rPr>
-              <w:t>Janis</w:t>
-            </w:r>
-            <w:proofErr w:type="spellEnd"/>
+              <w:t xml:space="preserve">Janis </w:t>
+            </w:r>
             <w:r>
               <w:rPr>
                 <w:rFonts w:ascii="Verdana" w:hAnsi="Verdana"/>
@@ -12261,7 +10826,7 @@
                 <w:szCs w:val="18"/>
                 <w:lang w:val="es-EC"/>
               </w:rPr>
-              <w:t xml:space="preserve"> </w:t>
+              <w:t xml:space="preserve">Michelle </w:t>
             </w:r>
             <w:r>
               <w:rPr>
@@ -12270,27 +10835,7 @@
                 <w:szCs w:val="18"/>
                 <w:lang w:val="es-EC"/>
               </w:rPr>
-              <w:t xml:space="preserve">Michelle </w:t>
-            </w:r>
-            <w:proofErr w:type="spellStart"/>
-            <w:r>
-              <w:rPr>
-                <w:rFonts w:ascii="Verdana" w:hAnsi="Verdana"/>
-                <w:sz w:val="18"/>
-                <w:szCs w:val="18"/>
-                <w:lang w:val="es-EC"/>
-              </w:rPr>
-              <w:t>Gia</w:t>
-            </w:r>
-            <w:proofErr w:type="spellEnd"/>
-            <w:r>
-              <w:rPr>
-                <w:rFonts w:ascii="Verdana" w:hAnsi="Verdana"/>
-                <w:sz w:val="18"/>
-                <w:szCs w:val="18"/>
-                <w:lang w:val="es-EC"/>
-              </w:rPr>
-              <w:t xml:space="preserve"> Quintana - </w:t>
+              <w:t xml:space="preserve">Gia Quintana - </w:t>
             </w:r>
             <w:r>
               <w:rPr>
@@ -13336,7 +11881,6 @@
                 <w:lang w:val="es-PE"/>
               </w:rPr>
             </w:pPr>
-            <w:proofErr w:type="spellStart"/>
             <w:r>
               <w:rPr>
                 <w:rFonts w:ascii="Verdana" w:hAnsi="Verdana"/>
@@ -13344,17 +11888,7 @@
                 <w:szCs w:val="18"/>
                 <w:lang w:val="es-PE"/>
               </w:rPr>
-              <w:t>Jhonson</w:t>
-            </w:r>
-            <w:proofErr w:type="spellEnd"/>
-            <w:r>
-              <w:rPr>
-                <w:rFonts w:ascii="Verdana" w:hAnsi="Verdana"/>
-                <w:sz w:val="18"/>
-                <w:szCs w:val="18"/>
-                <w:lang w:val="es-PE"/>
-              </w:rPr>
-              <w:t xml:space="preserve"> Narváez</w:t>
+              <w:t>Jhonson Narváez</w:t>
             </w:r>
           </w:p>
         </w:tc>
@@ -13595,7 +12129,7 @@
 </file>
 
 <file path=word/endnotes.xml><?xml version="1.0" encoding="utf-8"?>
-<w:endnotes xmlns:wpc="http://schemas.microsoft.com/office/word/2010/wordprocessingCanvas" xmlns:cx="http://schemas.microsoft.com/office/drawing/2014/chartex" xmlns:mc="http://schemas.openxmlformats.org/markup-compatibility/2006" xmlns:o="urn:schemas-microsoft-com:office:office" xmlns:r="http://schemas.openxmlformats.org/officeDocument/2006/relationships" xmlns:m="http://schemas.openxmlformats.org/officeDocument/2006/math" xmlns:v="urn:schemas-microsoft-com:vml" xmlns:wp14="http://schemas.microsoft.com/office/word/2010/wordprocessingDrawing" xmlns:wp="http://schemas.openxmlformats.org/drawingml/2006/wordprocessingDrawing" xmlns:w10="urn:schemas-microsoft-com:office:word" xmlns:w="http://schemas.openxmlformats.org/wordprocessingml/2006/main" xmlns:w14="http://schemas.microsoft.com/office/word/2010/wordml" xmlns:w15="http://schemas.microsoft.com/office/word/2012/wordml" xmlns:w16se="http://schemas.microsoft.com/office/word/2015/wordml/symex" xmlns:wpg="http://schemas.microsoft.com/office/word/2010/wordprocessingGroup" xmlns:wpi="http://schemas.microsoft.com/office/word/2010/wordprocessingInk" xmlns:wne="http://schemas.microsoft.com/office/word/2006/wordml" xmlns:wps="http://schemas.microsoft.com/office/word/2010/wordprocessingShape" mc:Ignorable="w14 w15 w16se wp14">
+<w:endnotes xmlns:wpc="http://schemas.microsoft.com/office/word/2010/wordprocessingCanvas" xmlns:cx="http://schemas.microsoft.com/office/drawing/2014/chartex" xmlns:cx1="http://schemas.microsoft.com/office/drawing/2015/9/8/chartex" xmlns:cx2="http://schemas.microsoft.com/office/drawing/2015/10/21/chartex" xmlns:cx3="http://schemas.microsoft.com/office/drawing/2016/5/9/chartex" xmlns:cx4="http://schemas.microsoft.com/office/drawing/2016/5/10/chartex" xmlns:cx5="http://schemas.microsoft.com/office/drawing/2016/5/11/chartex" xmlns:cx6="http://schemas.microsoft.com/office/drawing/2016/5/12/chartex" xmlns:cx7="http://schemas.microsoft.com/office/drawing/2016/5/13/chartex" xmlns:cx8="http://schemas.microsoft.com/office/drawing/2016/5/14/chartex" xmlns:mc="http://schemas.openxmlformats.org/markup-compatibility/2006" xmlns:aink="http://schemas.microsoft.com/office/drawing/2016/ink" xmlns:am3d="http://schemas.microsoft.com/office/drawing/2017/model3d" xmlns:o="urn:schemas-microsoft-com:office:office" xmlns:r="http://schemas.openxmlformats.org/officeDocument/2006/relationships" xmlns:m="http://schemas.openxmlformats.org/officeDocument/2006/math" xmlns:v="urn:schemas-microsoft-com:vml" xmlns:wp14="http://schemas.microsoft.com/office/word/2010/wordprocessingDrawing" xmlns:wp="http://schemas.openxmlformats.org/drawingml/2006/wordprocessingDrawing" xmlns:w10="urn:schemas-microsoft-com:office:word" xmlns:w="http://schemas.openxmlformats.org/wordprocessingml/2006/main" xmlns:w14="http://schemas.microsoft.com/office/word/2010/wordml" xmlns:w15="http://schemas.microsoft.com/office/word/2012/wordml" xmlns:w16cex="http://schemas.microsoft.com/office/word/2018/wordml/cex" xmlns:w16cid="http://schemas.microsoft.com/office/word/2016/wordml/cid" xmlns:w16="http://schemas.microsoft.com/office/word/2018/wordml" xmlns:w16se="http://schemas.microsoft.com/office/word/2015/wordml/symex" xmlns:wpg="http://schemas.microsoft.com/office/word/2010/wordprocessingGroup" xmlns:wpi="http://schemas.microsoft.com/office/word/2010/wordprocessingInk" xmlns:wne="http://schemas.microsoft.com/office/word/2006/wordml" xmlns:wps="http://schemas.microsoft.com/office/word/2010/wordprocessingShape" mc:Ignorable="w14 w15 w16se w16cid w16 w16cex wp14">
   <w:endnote w:type="separator" w:id="-1">
     <w:p>
       <w:pPr>
@@ -13620,7 +12154,7 @@
 </file>
 
 <file path=word/footer1.xml><?xml version="1.0" encoding="utf-8"?>
-<w:ftr xmlns:wpc="http://schemas.microsoft.com/office/word/2010/wordprocessingCanvas" xmlns:cx="http://schemas.microsoft.com/office/drawing/2014/chartex" xmlns:mc="http://schemas.openxmlformats.org/markup-compatibility/2006" xmlns:o="urn:schemas-microsoft-com:office:office" xmlns:r="http://schemas.openxmlformats.org/officeDocument/2006/relationships" xmlns:m="http://schemas.openxmlformats.org/officeDocument/2006/math" xmlns:v="urn:schemas-microsoft-com:vml" xmlns:wp14="http://schemas.microsoft.com/office/word/2010/wordprocessingDrawing" xmlns:wp="http://schemas.openxmlformats.org/drawingml/2006/wordprocessingDrawing" xmlns:w10="urn:schemas-microsoft-com:office:word" xmlns:w="http://schemas.openxmlformats.org/wordprocessingml/2006/main" xmlns:w14="http://schemas.microsoft.com/office/word/2010/wordml" xmlns:w15="http://schemas.microsoft.com/office/word/2012/wordml" xmlns:w16se="http://schemas.microsoft.com/office/word/2015/wordml/symex" xmlns:wpg="http://schemas.microsoft.com/office/word/2010/wordprocessingGroup" xmlns:wpi="http://schemas.microsoft.com/office/word/2010/wordprocessingInk" xmlns:wne="http://schemas.microsoft.com/office/word/2006/wordml" xmlns:wps="http://schemas.microsoft.com/office/word/2010/wordprocessingShape" mc:Ignorable="w14 w15 w16se wp14">
+<w:ftr xmlns:wpc="http://schemas.microsoft.com/office/word/2010/wordprocessingCanvas" xmlns:cx="http://schemas.microsoft.com/office/drawing/2014/chartex" xmlns:cx1="http://schemas.microsoft.com/office/drawing/2015/9/8/chartex" xmlns:cx2="http://schemas.microsoft.com/office/drawing/2015/10/21/chartex" xmlns:cx3="http://schemas.microsoft.com/office/drawing/2016/5/9/chartex" xmlns:cx4="http://schemas.microsoft.com/office/drawing/2016/5/10/chartex" xmlns:cx5="http://schemas.microsoft.com/office/drawing/2016/5/11/chartex" xmlns:cx6="http://schemas.microsoft.com/office/drawing/2016/5/12/chartex" xmlns:cx7="http://schemas.microsoft.com/office/drawing/2016/5/13/chartex" xmlns:cx8="http://schemas.microsoft.com/office/drawing/2016/5/14/chartex" xmlns:mc="http://schemas.openxmlformats.org/markup-compatibility/2006" xmlns:aink="http://schemas.microsoft.com/office/drawing/2016/ink" xmlns:am3d="http://schemas.microsoft.com/office/drawing/2017/model3d" xmlns:o="urn:schemas-microsoft-com:office:office" xmlns:r="http://schemas.openxmlformats.org/officeDocument/2006/relationships" xmlns:m="http://schemas.openxmlformats.org/officeDocument/2006/math" xmlns:v="urn:schemas-microsoft-com:vml" xmlns:wp14="http://schemas.microsoft.com/office/word/2010/wordprocessingDrawing" xmlns:wp="http://schemas.openxmlformats.org/drawingml/2006/wordprocessingDrawing" xmlns:w10="urn:schemas-microsoft-com:office:word" xmlns:w="http://schemas.openxmlformats.org/wordprocessingml/2006/main" xmlns:w14="http://schemas.microsoft.com/office/word/2010/wordml" xmlns:w15="http://schemas.microsoft.com/office/word/2012/wordml" xmlns:w16cex="http://schemas.microsoft.com/office/word/2018/wordml/cex" xmlns:w16cid="http://schemas.microsoft.com/office/word/2016/wordml/cid" xmlns:w16="http://schemas.microsoft.com/office/word/2018/wordml" xmlns:w16se="http://schemas.microsoft.com/office/word/2015/wordml/symex" xmlns:wpg="http://schemas.microsoft.com/office/word/2010/wordprocessingGroup" xmlns:wpi="http://schemas.microsoft.com/office/word/2010/wordprocessingInk" xmlns:wne="http://schemas.microsoft.com/office/word/2006/wordml" xmlns:wps="http://schemas.microsoft.com/office/word/2010/wordprocessingShape" mc:Ignorable="w14 w15 w16se w16cid w16 w16cex wp14">
   <w:p>
     <w:pPr>
       <w:pStyle w:val="Piedepgina"/>
@@ -13630,7 +12164,7 @@
 </file>
 
 <file path=word/footer2.xml><?xml version="1.0" encoding="utf-8"?>
-<w:ftr xmlns:wpc="http://schemas.microsoft.com/office/word/2010/wordprocessingCanvas" xmlns:cx="http://schemas.microsoft.com/office/drawing/2014/chartex" xmlns:mc="http://schemas.openxmlformats.org/markup-compatibility/2006" xmlns:o="urn:schemas-microsoft-com:office:office" xmlns:r="http://schemas.openxmlformats.org/officeDocument/2006/relationships" xmlns:m="http://schemas.openxmlformats.org/officeDocument/2006/math" xmlns:v="urn:schemas-microsoft-com:vml" xmlns:wp14="http://schemas.microsoft.com/office/word/2010/wordprocessingDrawing" xmlns:wp="http://schemas.openxmlformats.org/drawingml/2006/wordprocessingDrawing" xmlns:w10="urn:schemas-microsoft-com:office:word" xmlns:w="http://schemas.openxmlformats.org/wordprocessingml/2006/main" xmlns:w14="http://schemas.microsoft.com/office/word/2010/wordml" xmlns:w15="http://schemas.microsoft.com/office/word/2012/wordml" xmlns:w16se="http://schemas.microsoft.com/office/word/2015/wordml/symex" xmlns:wpg="http://schemas.microsoft.com/office/word/2010/wordprocessingGroup" xmlns:wpi="http://schemas.microsoft.com/office/word/2010/wordprocessingInk" xmlns:wne="http://schemas.microsoft.com/office/word/2006/wordml" xmlns:wps="http://schemas.microsoft.com/office/word/2010/wordprocessingShape" mc:Ignorable="w14 w15 w16se wp14">
+<w:ftr xmlns:wpc="http://schemas.microsoft.com/office/word/2010/wordprocessingCanvas" xmlns:cx="http://schemas.microsoft.com/office/drawing/2014/chartex" xmlns:cx1="http://schemas.microsoft.com/office/drawing/2015/9/8/chartex" xmlns:cx2="http://schemas.microsoft.com/office/drawing/2015/10/21/chartex" xmlns:cx3="http://schemas.microsoft.com/office/drawing/2016/5/9/chartex" xmlns:cx4="http://schemas.microsoft.com/office/drawing/2016/5/10/chartex" xmlns:cx5="http://schemas.microsoft.com/office/drawing/2016/5/11/chartex" xmlns:cx6="http://schemas.microsoft.com/office/drawing/2016/5/12/chartex" xmlns:cx7="http://schemas.microsoft.com/office/drawing/2016/5/13/chartex" xmlns:cx8="http://schemas.microsoft.com/office/drawing/2016/5/14/chartex" xmlns:mc="http://schemas.openxmlformats.org/markup-compatibility/2006" xmlns:aink="http://schemas.microsoft.com/office/drawing/2016/ink" xmlns:am3d="http://schemas.microsoft.com/office/drawing/2017/model3d" xmlns:o="urn:schemas-microsoft-com:office:office" xmlns:r="http://schemas.openxmlformats.org/officeDocument/2006/relationships" xmlns:m="http://schemas.openxmlformats.org/officeDocument/2006/math" xmlns:v="urn:schemas-microsoft-com:vml" xmlns:wp14="http://schemas.microsoft.com/office/word/2010/wordprocessingDrawing" xmlns:wp="http://schemas.openxmlformats.org/drawingml/2006/wordprocessingDrawing" xmlns:w10="urn:schemas-microsoft-com:office:word" xmlns:w="http://schemas.openxmlformats.org/wordprocessingml/2006/main" xmlns:w14="http://schemas.microsoft.com/office/word/2010/wordml" xmlns:w15="http://schemas.microsoft.com/office/word/2012/wordml" xmlns:w16cex="http://schemas.microsoft.com/office/word/2018/wordml/cex" xmlns:w16cid="http://schemas.microsoft.com/office/word/2016/wordml/cid" xmlns:w16="http://schemas.microsoft.com/office/word/2018/wordml" xmlns:w16se="http://schemas.microsoft.com/office/word/2015/wordml/symex" xmlns:wpg="http://schemas.microsoft.com/office/word/2010/wordprocessingGroup" xmlns:wpi="http://schemas.microsoft.com/office/word/2010/wordprocessingInk" xmlns:wne="http://schemas.microsoft.com/office/word/2006/wordml" xmlns:wps="http://schemas.microsoft.com/office/word/2010/wordprocessingShape" mc:Ignorable="w14 w15 w16se w16cid w16 w16cex wp14">
   <w:tbl>
     <w:tblPr>
       <w:tblW w:w="0" w:type="auto"/>
@@ -13728,7 +12262,7 @@
 </file>
 
 <file path=word/footer3.xml><?xml version="1.0" encoding="utf-8"?>
-<w:ftr xmlns:wpc="http://schemas.microsoft.com/office/word/2010/wordprocessingCanvas" xmlns:cx="http://schemas.microsoft.com/office/drawing/2014/chartex" xmlns:mc="http://schemas.openxmlformats.org/markup-compatibility/2006" xmlns:o="urn:schemas-microsoft-com:office:office" xmlns:r="http://schemas.openxmlformats.org/officeDocument/2006/relationships" xmlns:m="http://schemas.openxmlformats.org/officeDocument/2006/math" xmlns:v="urn:schemas-microsoft-com:vml" xmlns:wp14="http://schemas.microsoft.com/office/word/2010/wordprocessingDrawing" xmlns:wp="http://schemas.openxmlformats.org/drawingml/2006/wordprocessingDrawing" xmlns:w10="urn:schemas-microsoft-com:office:word" xmlns:w="http://schemas.openxmlformats.org/wordprocessingml/2006/main" xmlns:w14="http://schemas.microsoft.com/office/word/2010/wordml" xmlns:w15="http://schemas.microsoft.com/office/word/2012/wordml" xmlns:w16se="http://schemas.microsoft.com/office/word/2015/wordml/symex" xmlns:wpg="http://schemas.microsoft.com/office/word/2010/wordprocessingGroup" xmlns:wpi="http://schemas.microsoft.com/office/word/2010/wordprocessingInk" xmlns:wne="http://schemas.microsoft.com/office/word/2006/wordml" xmlns:wps="http://schemas.microsoft.com/office/word/2010/wordprocessingShape" mc:Ignorable="w14 w15 w16se wp14">
+<w:ftr xmlns:wpc="http://schemas.microsoft.com/office/word/2010/wordprocessingCanvas" xmlns:cx="http://schemas.microsoft.com/office/drawing/2014/chartex" xmlns:cx1="http://schemas.microsoft.com/office/drawing/2015/9/8/chartex" xmlns:cx2="http://schemas.microsoft.com/office/drawing/2015/10/21/chartex" xmlns:cx3="http://schemas.microsoft.com/office/drawing/2016/5/9/chartex" xmlns:cx4="http://schemas.microsoft.com/office/drawing/2016/5/10/chartex" xmlns:cx5="http://schemas.microsoft.com/office/drawing/2016/5/11/chartex" xmlns:cx6="http://schemas.microsoft.com/office/drawing/2016/5/12/chartex" xmlns:cx7="http://schemas.microsoft.com/office/drawing/2016/5/13/chartex" xmlns:cx8="http://schemas.microsoft.com/office/drawing/2016/5/14/chartex" xmlns:mc="http://schemas.openxmlformats.org/markup-compatibility/2006" xmlns:aink="http://schemas.microsoft.com/office/drawing/2016/ink" xmlns:am3d="http://schemas.microsoft.com/office/drawing/2017/model3d" xmlns:o="urn:schemas-microsoft-com:office:office" xmlns:r="http://schemas.openxmlformats.org/officeDocument/2006/relationships" xmlns:m="http://schemas.openxmlformats.org/officeDocument/2006/math" xmlns:v="urn:schemas-microsoft-com:vml" xmlns:wp14="http://schemas.microsoft.com/office/word/2010/wordprocessingDrawing" xmlns:wp="http://schemas.openxmlformats.org/drawingml/2006/wordprocessingDrawing" xmlns:w10="urn:schemas-microsoft-com:office:word" xmlns:w="http://schemas.openxmlformats.org/wordprocessingml/2006/main" xmlns:w14="http://schemas.microsoft.com/office/word/2010/wordml" xmlns:w15="http://schemas.microsoft.com/office/word/2012/wordml" xmlns:w16cex="http://schemas.microsoft.com/office/word/2018/wordml/cex" xmlns:w16cid="http://schemas.microsoft.com/office/word/2016/wordml/cid" xmlns:w16="http://schemas.microsoft.com/office/word/2018/wordml" xmlns:w16se="http://schemas.microsoft.com/office/word/2015/wordml/symex" xmlns:wpg="http://schemas.microsoft.com/office/word/2010/wordprocessingGroup" xmlns:wpi="http://schemas.microsoft.com/office/word/2010/wordprocessingInk" xmlns:wne="http://schemas.microsoft.com/office/word/2006/wordml" xmlns:wps="http://schemas.microsoft.com/office/word/2010/wordprocessingShape" mc:Ignorable="w14 w15 w16se w16cid w16 w16cex wp14">
   <w:tbl>
     <w:tblPr>
       <w:tblW w:w="0" w:type="auto"/>
@@ -13861,7 +12395,7 @@
 </file>
 
 <file path=word/footnotes.xml><?xml version="1.0" encoding="utf-8"?>
-<w:footnotes xmlns:wpc="http://schemas.microsoft.com/office/word/2010/wordprocessingCanvas" xmlns:cx="http://schemas.microsoft.com/office/drawing/2014/chartex" xmlns:mc="http://schemas.openxmlformats.org/markup-compatibility/2006" xmlns:o="urn:schemas-microsoft-com:office:office" xmlns:r="http://schemas.openxmlformats.org/officeDocument/2006/relationships" xmlns:m="http://schemas.openxmlformats.org/officeDocument/2006/math" xmlns:v="urn:schemas-microsoft-com:vml" xmlns:wp14="http://schemas.microsoft.com/office/word/2010/wordprocessingDrawing" xmlns:wp="http://schemas.openxmlformats.org/drawingml/2006/wordprocessingDrawing" xmlns:w10="urn:schemas-microsoft-com:office:word" xmlns:w="http://schemas.openxmlformats.org/wordprocessingml/2006/main" xmlns:w14="http://schemas.microsoft.com/office/word/2010/wordml" xmlns:w15="http://schemas.microsoft.com/office/word/2012/wordml" xmlns:w16se="http://schemas.microsoft.com/office/word/2015/wordml/symex" xmlns:wpg="http://schemas.microsoft.com/office/word/2010/wordprocessingGroup" xmlns:wpi="http://schemas.microsoft.com/office/word/2010/wordprocessingInk" xmlns:wne="http://schemas.microsoft.com/office/word/2006/wordml" xmlns:wps="http://schemas.microsoft.com/office/word/2010/wordprocessingShape" mc:Ignorable="w14 w15 w16se wp14">
+<w:footnotes xmlns:wpc="http://schemas.microsoft.com/office/word/2010/wordprocessingCanvas" xmlns:cx="http://schemas.microsoft.com/office/drawing/2014/chartex" xmlns:cx1="http://schemas.microsoft.com/office/drawing/2015/9/8/chartex" xmlns:cx2="http://schemas.microsoft.com/office/drawing/2015/10/21/chartex" xmlns:cx3="http://schemas.microsoft.com/office/drawing/2016/5/9/chartex" xmlns:cx4="http://schemas.microsoft.com/office/drawing/2016/5/10/chartex" xmlns:cx5="http://schemas.microsoft.com/office/drawing/2016/5/11/chartex" xmlns:cx6="http://schemas.microsoft.com/office/drawing/2016/5/12/chartex" xmlns:cx7="http://schemas.microsoft.com/office/drawing/2016/5/13/chartex" xmlns:cx8="http://schemas.microsoft.com/office/drawing/2016/5/14/chartex" xmlns:mc="http://schemas.openxmlformats.org/markup-compatibility/2006" xmlns:aink="http://schemas.microsoft.com/office/drawing/2016/ink" xmlns:am3d="http://schemas.microsoft.com/office/drawing/2017/model3d" xmlns:o="urn:schemas-microsoft-com:office:office" xmlns:r="http://schemas.openxmlformats.org/officeDocument/2006/relationships" xmlns:m="http://schemas.openxmlformats.org/officeDocument/2006/math" xmlns:v="urn:schemas-microsoft-com:vml" xmlns:wp14="http://schemas.microsoft.com/office/word/2010/wordprocessingDrawing" xmlns:wp="http://schemas.openxmlformats.org/drawingml/2006/wordprocessingDrawing" xmlns:w10="urn:schemas-microsoft-com:office:word" xmlns:w="http://schemas.openxmlformats.org/wordprocessingml/2006/main" xmlns:w14="http://schemas.microsoft.com/office/word/2010/wordml" xmlns:w15="http://schemas.microsoft.com/office/word/2012/wordml" xmlns:w16cex="http://schemas.microsoft.com/office/word/2018/wordml/cex" xmlns:w16cid="http://schemas.microsoft.com/office/word/2016/wordml/cid" xmlns:w16="http://schemas.microsoft.com/office/word/2018/wordml" xmlns:w16se="http://schemas.microsoft.com/office/word/2015/wordml/symex" xmlns:wpg="http://schemas.microsoft.com/office/word/2010/wordprocessingGroup" xmlns:wpi="http://schemas.microsoft.com/office/word/2010/wordprocessingInk" xmlns:wne="http://schemas.microsoft.com/office/word/2006/wordml" xmlns:wps="http://schemas.microsoft.com/office/word/2010/wordprocessingShape" mc:Ignorable="w14 w15 w16se w16cid w16 w16cex wp14">
   <w:footnote w:type="separator" w:id="-1">
     <w:p>
       <w:pPr>
@@ -13886,7 +12420,7 @@
 </file>
 
 <file path=word/header1.xml><?xml version="1.0" encoding="utf-8"?>
-<w:hdr xmlns:wpc="http://schemas.microsoft.com/office/word/2010/wordprocessingCanvas" xmlns:cx="http://schemas.microsoft.com/office/drawing/2014/chartex" xmlns:mc="http://schemas.openxmlformats.org/markup-compatibility/2006" xmlns:o="urn:schemas-microsoft-com:office:office" xmlns:r="http://schemas.openxmlformats.org/officeDocument/2006/relationships" xmlns:m="http://schemas.openxmlformats.org/officeDocument/2006/math" xmlns:v="urn:schemas-microsoft-com:vml" xmlns:wp14="http://schemas.microsoft.com/office/word/2010/wordprocessingDrawing" xmlns:wp="http://schemas.openxmlformats.org/drawingml/2006/wordprocessingDrawing" xmlns:w10="urn:schemas-microsoft-com:office:word" xmlns:w="http://schemas.openxmlformats.org/wordprocessingml/2006/main" xmlns:w14="http://schemas.microsoft.com/office/word/2010/wordml" xmlns:w15="http://schemas.microsoft.com/office/word/2012/wordml" xmlns:w16se="http://schemas.microsoft.com/office/word/2015/wordml/symex" xmlns:wpg="http://schemas.microsoft.com/office/word/2010/wordprocessingGroup" xmlns:wpi="http://schemas.microsoft.com/office/word/2010/wordprocessingInk" xmlns:wne="http://schemas.microsoft.com/office/word/2006/wordml" xmlns:wps="http://schemas.microsoft.com/office/word/2010/wordprocessingShape" mc:Ignorable="w14 w15 w16se wp14">
+<w:hdr xmlns:wpc="http://schemas.microsoft.com/office/word/2010/wordprocessingCanvas" xmlns:cx="http://schemas.microsoft.com/office/drawing/2014/chartex" xmlns:cx1="http://schemas.microsoft.com/office/drawing/2015/9/8/chartex" xmlns:cx2="http://schemas.microsoft.com/office/drawing/2015/10/21/chartex" xmlns:cx3="http://schemas.microsoft.com/office/drawing/2016/5/9/chartex" xmlns:cx4="http://schemas.microsoft.com/office/drawing/2016/5/10/chartex" xmlns:cx5="http://schemas.microsoft.com/office/drawing/2016/5/11/chartex" xmlns:cx6="http://schemas.microsoft.com/office/drawing/2016/5/12/chartex" xmlns:cx7="http://schemas.microsoft.com/office/drawing/2016/5/13/chartex" xmlns:cx8="http://schemas.microsoft.com/office/drawing/2016/5/14/chartex" xmlns:mc="http://schemas.openxmlformats.org/markup-compatibility/2006" xmlns:aink="http://schemas.microsoft.com/office/drawing/2016/ink" xmlns:am3d="http://schemas.microsoft.com/office/drawing/2017/model3d" xmlns:o="urn:schemas-microsoft-com:office:office" xmlns:r="http://schemas.openxmlformats.org/officeDocument/2006/relationships" xmlns:m="http://schemas.openxmlformats.org/officeDocument/2006/math" xmlns:v="urn:schemas-microsoft-com:vml" xmlns:wp14="http://schemas.microsoft.com/office/word/2010/wordprocessingDrawing" xmlns:wp="http://schemas.openxmlformats.org/drawingml/2006/wordprocessingDrawing" xmlns:w10="urn:schemas-microsoft-com:office:word" xmlns:w="http://schemas.openxmlformats.org/wordprocessingml/2006/main" xmlns:w14="http://schemas.microsoft.com/office/word/2010/wordml" xmlns:w15="http://schemas.microsoft.com/office/word/2012/wordml" xmlns:w16cex="http://schemas.microsoft.com/office/word/2018/wordml/cex" xmlns:w16cid="http://schemas.microsoft.com/office/word/2016/wordml/cid" xmlns:w16="http://schemas.microsoft.com/office/word/2018/wordml" xmlns:w16se="http://schemas.microsoft.com/office/word/2015/wordml/symex" xmlns:wpg="http://schemas.microsoft.com/office/word/2010/wordprocessingGroup" xmlns:wpi="http://schemas.microsoft.com/office/word/2010/wordprocessingInk" xmlns:wne="http://schemas.microsoft.com/office/word/2006/wordml" xmlns:wps="http://schemas.microsoft.com/office/word/2010/wordprocessingShape" mc:Ignorable="w14 w15 w16se w16cid w16 w16cex wp14">
   <w:p>
     <w:pPr>
       <w:pStyle w:val="Encabezado"/>
@@ -13924,7 +12458,7 @@
 </file>
 
 <file path=word/header2.xml><?xml version="1.0" encoding="utf-8"?>
-<w:hdr xmlns:wpc="http://schemas.microsoft.com/office/word/2010/wordprocessingCanvas" xmlns:cx="http://schemas.microsoft.com/office/drawing/2014/chartex" xmlns:mc="http://schemas.openxmlformats.org/markup-compatibility/2006" xmlns:o="urn:schemas-microsoft-com:office:office" xmlns:r="http://schemas.openxmlformats.org/officeDocument/2006/relationships" xmlns:m="http://schemas.openxmlformats.org/officeDocument/2006/math" xmlns:v="urn:schemas-microsoft-com:vml" xmlns:wp14="http://schemas.microsoft.com/office/word/2010/wordprocessingDrawing" xmlns:wp="http://schemas.openxmlformats.org/drawingml/2006/wordprocessingDrawing" xmlns:w10="urn:schemas-microsoft-com:office:word" xmlns:w="http://schemas.openxmlformats.org/wordprocessingml/2006/main" xmlns:w14="http://schemas.microsoft.com/office/word/2010/wordml" xmlns:w15="http://schemas.microsoft.com/office/word/2012/wordml" xmlns:w16se="http://schemas.microsoft.com/office/word/2015/wordml/symex" xmlns:wpg="http://schemas.microsoft.com/office/word/2010/wordprocessingGroup" xmlns:wpi="http://schemas.microsoft.com/office/word/2010/wordprocessingInk" xmlns:wne="http://schemas.microsoft.com/office/word/2006/wordml" xmlns:wps="http://schemas.microsoft.com/office/word/2010/wordprocessingShape" mc:Ignorable="w14 w15 w16se wp14">
+<w:hdr xmlns:wpc="http://schemas.microsoft.com/office/word/2010/wordprocessingCanvas" xmlns:cx="http://schemas.microsoft.com/office/drawing/2014/chartex" xmlns:cx1="http://schemas.microsoft.com/office/drawing/2015/9/8/chartex" xmlns:cx2="http://schemas.microsoft.com/office/drawing/2015/10/21/chartex" xmlns:cx3="http://schemas.microsoft.com/office/drawing/2016/5/9/chartex" xmlns:cx4="http://schemas.microsoft.com/office/drawing/2016/5/10/chartex" xmlns:cx5="http://schemas.microsoft.com/office/drawing/2016/5/11/chartex" xmlns:cx6="http://schemas.microsoft.com/office/drawing/2016/5/12/chartex" xmlns:cx7="http://schemas.microsoft.com/office/drawing/2016/5/13/chartex" xmlns:cx8="http://schemas.microsoft.com/office/drawing/2016/5/14/chartex" xmlns:mc="http://schemas.openxmlformats.org/markup-compatibility/2006" xmlns:aink="http://schemas.microsoft.com/office/drawing/2016/ink" xmlns:am3d="http://schemas.microsoft.com/office/drawing/2017/model3d" xmlns:o="urn:schemas-microsoft-com:office:office" xmlns:r="http://schemas.openxmlformats.org/officeDocument/2006/relationships" xmlns:m="http://schemas.openxmlformats.org/officeDocument/2006/math" xmlns:v="urn:schemas-microsoft-com:vml" xmlns:wp14="http://schemas.microsoft.com/office/word/2010/wordprocessingDrawing" xmlns:wp="http://schemas.openxmlformats.org/drawingml/2006/wordprocessingDrawing" xmlns:w10="urn:schemas-microsoft-com:office:word" xmlns:w="http://schemas.openxmlformats.org/wordprocessingml/2006/main" xmlns:w14="http://schemas.microsoft.com/office/word/2010/wordml" xmlns:w15="http://schemas.microsoft.com/office/word/2012/wordml" xmlns:w16cex="http://schemas.microsoft.com/office/word/2018/wordml/cex" xmlns:w16cid="http://schemas.microsoft.com/office/word/2016/wordml/cid" xmlns:w16="http://schemas.microsoft.com/office/word/2018/wordml" xmlns:w16se="http://schemas.microsoft.com/office/word/2015/wordml/symex" xmlns:wpg="http://schemas.microsoft.com/office/word/2010/wordprocessingGroup" xmlns:wpi="http://schemas.microsoft.com/office/word/2010/wordprocessingInk" xmlns:wne="http://schemas.microsoft.com/office/word/2006/wordml" xmlns:wps="http://schemas.microsoft.com/office/word/2010/wordprocessingShape" mc:Ignorable="w14 w15 w16se w16cid w16 w16cex wp14">
   <w:tbl>
     <w:tblPr>
       <w:tblW w:w="9180" w:type="dxa"/>
@@ -14018,25 +12552,7 @@
               <w:sz w:val="16"/>
               <w:szCs w:val="16"/>
             </w:rPr>
-            <w:t xml:space="preserve"> - </w:t>
-          </w:r>
-          <w:proofErr w:type="spellStart"/>
-          <w:r>
-            <w:rPr>
-              <w:rFonts w:ascii="Verdana" w:hAnsi="Verdana"/>
-              <w:sz w:val="16"/>
-              <w:szCs w:val="16"/>
-            </w:rPr>
-            <w:t>Versión</w:t>
-          </w:r>
-          <w:proofErr w:type="spellEnd"/>
-          <w:r>
-            <w:rPr>
-              <w:rFonts w:ascii="Verdana" w:hAnsi="Verdana"/>
-              <w:sz w:val="16"/>
-              <w:szCs w:val="16"/>
-            </w:rPr>
-            <w:t xml:space="preserve"> 1.</w:t>
+            <w:t xml:space="preserve"> - Versión 1.</w:t>
           </w:r>
           <w:r>
             <w:rPr>
@@ -14059,7 +12575,7 @@
 </file>
 
 <file path=word/header3.xml><?xml version="1.0" encoding="utf-8"?>
-<w:hdr xmlns:wpc="http://schemas.microsoft.com/office/word/2010/wordprocessingCanvas" xmlns:cx="http://schemas.microsoft.com/office/drawing/2014/chartex" xmlns:mc="http://schemas.openxmlformats.org/markup-compatibility/2006" xmlns:o="urn:schemas-microsoft-com:office:office" xmlns:r="http://schemas.openxmlformats.org/officeDocument/2006/relationships" xmlns:m="http://schemas.openxmlformats.org/officeDocument/2006/math" xmlns:v="urn:schemas-microsoft-com:vml" xmlns:wp14="http://schemas.microsoft.com/office/word/2010/wordprocessingDrawing" xmlns:wp="http://schemas.openxmlformats.org/drawingml/2006/wordprocessingDrawing" xmlns:w10="urn:schemas-microsoft-com:office:word" xmlns:w="http://schemas.openxmlformats.org/wordprocessingml/2006/main" xmlns:w14="http://schemas.microsoft.com/office/word/2010/wordml" xmlns:w15="http://schemas.microsoft.com/office/word/2012/wordml" xmlns:w16se="http://schemas.microsoft.com/office/word/2015/wordml/symex" xmlns:wpg="http://schemas.microsoft.com/office/word/2010/wordprocessingGroup" xmlns:wpi="http://schemas.microsoft.com/office/word/2010/wordprocessingInk" xmlns:wne="http://schemas.microsoft.com/office/word/2006/wordml" xmlns:wps="http://schemas.microsoft.com/office/word/2010/wordprocessingShape" mc:Ignorable="w14 w15 w16se wp14">
+<w:hdr xmlns:wpc="http://schemas.microsoft.com/office/word/2010/wordprocessingCanvas" xmlns:cx="http://schemas.microsoft.com/office/drawing/2014/chartex" xmlns:cx1="http://schemas.microsoft.com/office/drawing/2015/9/8/chartex" xmlns:cx2="http://schemas.microsoft.com/office/drawing/2015/10/21/chartex" xmlns:cx3="http://schemas.microsoft.com/office/drawing/2016/5/9/chartex" xmlns:cx4="http://schemas.microsoft.com/office/drawing/2016/5/10/chartex" xmlns:cx5="http://schemas.microsoft.com/office/drawing/2016/5/11/chartex" xmlns:cx6="http://schemas.microsoft.com/office/drawing/2016/5/12/chartex" xmlns:cx7="http://schemas.microsoft.com/office/drawing/2016/5/13/chartex" xmlns:cx8="http://schemas.microsoft.com/office/drawing/2016/5/14/chartex" xmlns:mc="http://schemas.openxmlformats.org/markup-compatibility/2006" xmlns:aink="http://schemas.microsoft.com/office/drawing/2016/ink" xmlns:am3d="http://schemas.microsoft.com/office/drawing/2017/model3d" xmlns:o="urn:schemas-microsoft-com:office:office" xmlns:r="http://schemas.openxmlformats.org/officeDocument/2006/relationships" xmlns:m="http://schemas.openxmlformats.org/officeDocument/2006/math" xmlns:v="urn:schemas-microsoft-com:vml" xmlns:wp14="http://schemas.microsoft.com/office/word/2010/wordprocessingDrawing" xmlns:wp="http://schemas.openxmlformats.org/drawingml/2006/wordprocessingDrawing" xmlns:w10="urn:schemas-microsoft-com:office:word" xmlns:w="http://schemas.openxmlformats.org/wordprocessingml/2006/main" xmlns:w14="http://schemas.microsoft.com/office/word/2010/wordml" xmlns:w15="http://schemas.microsoft.com/office/word/2012/wordml" xmlns:w16cex="http://schemas.microsoft.com/office/word/2018/wordml/cex" xmlns:w16cid="http://schemas.microsoft.com/office/word/2016/wordml/cid" xmlns:w16="http://schemas.microsoft.com/office/word/2018/wordml" xmlns:w16se="http://schemas.microsoft.com/office/word/2015/wordml/symex" xmlns:wpg="http://schemas.microsoft.com/office/word/2010/wordprocessingGroup" xmlns:wpi="http://schemas.microsoft.com/office/word/2010/wordprocessingInk" xmlns:wne="http://schemas.microsoft.com/office/word/2006/wordml" xmlns:wps="http://schemas.microsoft.com/office/word/2010/wordprocessingShape" mc:Ignorable="w14 w15 w16se w16cid w16 w16cex wp14">
   <w:tbl>
     <w:tblPr>
       <w:tblW w:w="9180" w:type="dxa"/>
@@ -14153,25 +12669,7 @@
               <w:sz w:val="16"/>
               <w:szCs w:val="16"/>
             </w:rPr>
-            <w:t xml:space="preserve"> - </w:t>
-          </w:r>
-          <w:proofErr w:type="spellStart"/>
-          <w:r>
-            <w:rPr>
-              <w:rFonts w:ascii="Verdana" w:hAnsi="Verdana"/>
-              <w:sz w:val="16"/>
-              <w:szCs w:val="16"/>
-            </w:rPr>
-            <w:t>Versión</w:t>
-          </w:r>
-          <w:proofErr w:type="spellEnd"/>
-          <w:r>
-            <w:rPr>
-              <w:rFonts w:ascii="Verdana" w:hAnsi="Verdana"/>
-              <w:sz w:val="16"/>
-              <w:szCs w:val="16"/>
-            </w:rPr>
-            <w:t xml:space="preserve"> 1.</w:t>
+            <w:t xml:space="preserve"> - Versión 1.</w:t>
           </w:r>
           <w:r>
             <w:rPr>
@@ -14255,7 +12753,7 @@
 </file>
 
 <file path=word/numbering.xml><?xml version="1.0" encoding="utf-8"?>
-<w:numbering xmlns:wpc="http://schemas.microsoft.com/office/word/2010/wordprocessingCanvas" xmlns:cx="http://schemas.microsoft.com/office/drawing/2014/chartex" xmlns:mc="http://schemas.openxmlformats.org/markup-compatibility/2006" xmlns:o="urn:schemas-microsoft-com:office:office" xmlns:r="http://schemas.openxmlformats.org/officeDocument/2006/relationships" xmlns:m="http://schemas.openxmlformats.org/officeDocument/2006/math" xmlns:v="urn:schemas-microsoft-com:vml" xmlns:wp14="http://schemas.microsoft.com/office/word/2010/wordprocessingDrawing" xmlns:wp="http://schemas.openxmlformats.org/drawingml/2006/wordprocessingDrawing" xmlns:w10="urn:schemas-microsoft-com:office:word" xmlns:w="http://schemas.openxmlformats.org/wordprocessingml/2006/main" xmlns:w14="http://schemas.microsoft.com/office/word/2010/wordml" xmlns:w15="http://schemas.microsoft.com/office/word/2012/wordml" xmlns:w16se="http://schemas.microsoft.com/office/word/2015/wordml/symex" xmlns:wpg="http://schemas.microsoft.com/office/word/2010/wordprocessingGroup" xmlns:wpi="http://schemas.microsoft.com/office/word/2010/wordprocessingInk" xmlns:wne="http://schemas.microsoft.com/office/word/2006/wordml" xmlns:wps="http://schemas.microsoft.com/office/word/2010/wordprocessingShape" mc:Ignorable="w14 w15 w16se wp14">
+<w:numbering xmlns:wpc="http://schemas.microsoft.com/office/word/2010/wordprocessingCanvas" xmlns:cx="http://schemas.microsoft.com/office/drawing/2014/chartex" xmlns:cx1="http://schemas.microsoft.com/office/drawing/2015/9/8/chartex" xmlns:cx2="http://schemas.microsoft.com/office/drawing/2015/10/21/chartex" xmlns:cx3="http://schemas.microsoft.com/office/drawing/2016/5/9/chartex" xmlns:cx4="http://schemas.microsoft.com/office/drawing/2016/5/10/chartex" xmlns:cx5="http://schemas.microsoft.com/office/drawing/2016/5/11/chartex" xmlns:cx6="http://schemas.microsoft.com/office/drawing/2016/5/12/chartex" xmlns:cx7="http://schemas.microsoft.com/office/drawing/2016/5/13/chartex" xmlns:cx8="http://schemas.microsoft.com/office/drawing/2016/5/14/chartex" xmlns:mc="http://schemas.openxmlformats.org/markup-compatibility/2006" xmlns:aink="http://schemas.microsoft.com/office/drawing/2016/ink" xmlns:am3d="http://schemas.microsoft.com/office/drawing/2017/model3d" xmlns:o="urn:schemas-microsoft-com:office:office" xmlns:r="http://schemas.openxmlformats.org/officeDocument/2006/relationships" xmlns:m="http://schemas.openxmlformats.org/officeDocument/2006/math" xmlns:v="urn:schemas-microsoft-com:vml" xmlns:wp14="http://schemas.microsoft.com/office/word/2010/wordprocessingDrawing" xmlns:wp="http://schemas.openxmlformats.org/drawingml/2006/wordprocessingDrawing" xmlns:w10="urn:schemas-microsoft-com:office:word" xmlns:w="http://schemas.openxmlformats.org/wordprocessingml/2006/main" xmlns:w14="http://schemas.microsoft.com/office/word/2010/wordml" xmlns:w15="http://schemas.microsoft.com/office/word/2012/wordml" xmlns:w16cex="http://schemas.microsoft.com/office/word/2018/wordml/cex" xmlns:w16cid="http://schemas.microsoft.com/office/word/2016/wordml/cid" xmlns:w16="http://schemas.microsoft.com/office/word/2018/wordml" xmlns:w16se="http://schemas.microsoft.com/office/word/2015/wordml/symex" xmlns:wpg="http://schemas.microsoft.com/office/word/2010/wordprocessingGroup" xmlns:wpi="http://schemas.microsoft.com/office/word/2010/wordprocessingInk" xmlns:wne="http://schemas.microsoft.com/office/word/2006/wordml" xmlns:wps="http://schemas.microsoft.com/office/word/2010/wordprocessingShape" mc:Ignorable="w14 w15 w16se w16cid w16 w16cex wp14">
   <w:abstractNum w:abstractNumId="0" w15:restartNumberingAfterBreak="0">
     <w:nsid w:val="0B66709E"/>
     <w:multiLevelType w:val="singleLevel"/>
@@ -15441,7 +13939,7 @@
 </file>
 
 <file path=word/styles.xml><?xml version="1.0" encoding="utf-8"?>
-<w:styles xmlns:mc="http://schemas.openxmlformats.org/markup-compatibility/2006" xmlns:r="http://schemas.openxmlformats.org/officeDocument/2006/relationships" xmlns:w="http://schemas.openxmlformats.org/wordprocessingml/2006/main" xmlns:w14="http://schemas.microsoft.com/office/word/2010/wordml" xmlns:w15="http://schemas.microsoft.com/office/word/2012/wordml" xmlns:w16se="http://schemas.microsoft.com/office/word/2015/wordml/symex" mc:Ignorable="w14 w15 w16se">
+<w:styles xmlns:mc="http://schemas.openxmlformats.org/markup-compatibility/2006" xmlns:r="http://schemas.openxmlformats.org/officeDocument/2006/relationships" xmlns:w="http://schemas.openxmlformats.org/wordprocessingml/2006/main" xmlns:w14="http://schemas.microsoft.com/office/word/2010/wordml" xmlns:w15="http://schemas.microsoft.com/office/word/2012/wordml" xmlns:w16cex="http://schemas.microsoft.com/office/word/2018/wordml/cex" xmlns:w16cid="http://schemas.microsoft.com/office/word/2016/wordml/cid" xmlns:w16="http://schemas.microsoft.com/office/word/2018/wordml" xmlns:w16se="http://schemas.microsoft.com/office/word/2015/wordml/symex" mc:Ignorable="w14 w15 w16se w16cid w16 w16cex">
   <w:docDefaults>
     <w:rPrDefault>
       <w:rPr>
@@ -15451,7 +13949,7 @@
     </w:rPrDefault>
     <w:pPrDefault/>
   </w:docDefaults>
-  <w:latentStyles w:defLockedState="0" w:defUIPriority="0" w:defSemiHidden="0" w:defUnhideWhenUsed="0" w:defQFormat="0" w:count="371">
+  <w:latentStyles w:defLockedState="0" w:defUIPriority="0" w:defSemiHidden="0" w:defUnhideWhenUsed="0" w:defQFormat="0" w:count="376">
     <w:lsdException w:name="Normal" w:qFormat="1"/>
     <w:lsdException w:name="heading 1" w:qFormat="1"/>
     <w:lsdException w:name="heading 2" w:qFormat="1"/>
@@ -15470,7 +13968,6 @@
     <w:lsdException w:name="Emphasis" w:qFormat="1"/>
     <w:lsdException w:name="HTML Keyboard" w:semiHidden="1" w:unhideWhenUsed="1"/>
     <w:lsdException w:name="HTML Variable" w:semiHidden="1" w:unhideWhenUsed="1"/>
-    <w:lsdException w:name="Normal Table" w:semiHidden="1" w:unhideWhenUsed="1"/>
     <w:lsdException w:name="annotation subject" w:semiHidden="1" w:unhideWhenUsed="1"/>
     <w:lsdException w:name="No List" w:semiHidden="1" w:unhideWhenUsed="1"/>
     <w:lsdException w:name="Outline List 1" w:semiHidden="1" w:unhideWhenUsed="1"/>
@@ -15513,11 +14010,8 @@
     <w:lsdException w:name="Table Contemporary" w:semiHidden="1" w:unhideWhenUsed="1"/>
     <w:lsdException w:name="Table Elegant" w:semiHidden="1" w:unhideWhenUsed="1"/>
     <w:lsdException w:name="Table Professional" w:semiHidden="1" w:unhideWhenUsed="1"/>
-    <w:lsdException w:name="Table Subtle 1" w:semiHidden="1" w:unhideWhenUsed="1"/>
     <w:lsdException w:name="Table Subtle 2" w:semiHidden="1" w:unhideWhenUsed="1"/>
     <w:lsdException w:name="Table Web 1" w:semiHidden="1" w:unhideWhenUsed="1"/>
-    <w:lsdException w:name="Table Web 2" w:semiHidden="1" w:unhideWhenUsed="1"/>
-    <w:lsdException w:name="Table Web 3" w:semiHidden="1" w:unhideWhenUsed="1"/>
     <w:lsdException w:name="Balloon Text" w:semiHidden="1" w:unhideWhenUsed="1"/>
     <w:lsdException w:name="Table Theme" w:semiHidden="1" w:unhideWhenUsed="1"/>
     <w:lsdException w:name="Placeholder Text" w:semiHidden="1" w:uiPriority="99"/>
@@ -15735,6 +14229,11 @@
     <w:lsdException w:name="List Table 5 Dark Accent 6" w:uiPriority="50"/>
     <w:lsdException w:name="List Table 6 Colorful Accent 6" w:uiPriority="51"/>
     <w:lsdException w:name="List Table 7 Colorful Accent 6" w:uiPriority="52"/>
+    <w:lsdException w:name="Mention" w:semiHidden="1" w:uiPriority="99" w:unhideWhenUsed="1"/>
+    <w:lsdException w:name="Smart Hyperlink" w:semiHidden="1" w:uiPriority="99" w:unhideWhenUsed="1"/>
+    <w:lsdException w:name="Hashtag" w:semiHidden="1" w:uiPriority="99" w:unhideWhenUsed="1"/>
+    <w:lsdException w:name="Unresolved Mention" w:semiHidden="1" w:uiPriority="99" w:unhideWhenUsed="1"/>
+    <w:lsdException w:name="Smart Link" w:semiHidden="1" w:uiPriority="99" w:unhideWhenUsed="1"/>
   </w:latentStyles>
   <w:style w:type="paragraph" w:default="1" w:styleId="Normal">
     <w:name w:val="Normal"/>
@@ -16318,7 +14817,7 @@
 </file>
 
 <file path=customXml/itemProps1.xml><?xml version="1.0" encoding="utf-8"?>
-<ds:datastoreItem xmlns:ds="http://schemas.openxmlformats.org/officeDocument/2006/customXml" ds:itemID="{78D17DBB-BB8D-4178-B43D-2A23B557C274}">
+<ds:datastoreItem xmlns:ds="http://schemas.openxmlformats.org/officeDocument/2006/customXml" ds:itemID="{0C6BF969-E032-4321-8294-D4756EBB8F73}">
   <ds:schemaRefs>
     <ds:schemaRef ds:uri="http://schemas.openxmlformats.org/officeDocument/2006/bibliography"/>
   </ds:schemaRefs>

</xml_diff>

<commit_message>
Actualizacion fechas del proyecto y fase de desarrollo con recalculo Puntos Funcion
</commit_message>
<xml_diff>
--- a/FGPR_010_06 - Acta de Constitución del Proyecto.docx
+++ b/FGPR_010_06 - Acta de Constitución del Proyecto.docx
@@ -1,6 +1,6 @@
 
 <file path=word/document.xml><?xml version="1.0" encoding="utf-8"?>
-<w:document xmlns:wpc="http://schemas.microsoft.com/office/word/2010/wordprocessingCanvas" xmlns:cx="http://schemas.microsoft.com/office/drawing/2014/chartex" xmlns:mc="http://schemas.openxmlformats.org/markup-compatibility/2006" xmlns:o="urn:schemas-microsoft-com:office:office" xmlns:r="http://schemas.openxmlformats.org/officeDocument/2006/relationships" xmlns:m="http://schemas.openxmlformats.org/officeDocument/2006/math" xmlns:v="urn:schemas-microsoft-com:vml" xmlns:wp14="http://schemas.microsoft.com/office/word/2010/wordprocessingDrawing" xmlns:wp="http://schemas.openxmlformats.org/drawingml/2006/wordprocessingDrawing" xmlns:w10="urn:schemas-microsoft-com:office:word" xmlns:w="http://schemas.openxmlformats.org/wordprocessingml/2006/main" xmlns:w14="http://schemas.microsoft.com/office/word/2010/wordml" xmlns:w15="http://schemas.microsoft.com/office/word/2012/wordml" xmlns:w16se="http://schemas.microsoft.com/office/word/2015/wordml/symex" xmlns:wpg="http://schemas.microsoft.com/office/word/2010/wordprocessingGroup" xmlns:wpi="http://schemas.microsoft.com/office/word/2010/wordprocessingInk" xmlns:wne="http://schemas.microsoft.com/office/word/2006/wordml" xmlns:wps="http://schemas.microsoft.com/office/word/2010/wordprocessingShape" mc:Ignorable="w14 w15 w16se wp14">
+<w:document xmlns:wpc="http://schemas.microsoft.com/office/word/2010/wordprocessingCanvas" xmlns:cx="http://schemas.microsoft.com/office/drawing/2014/chartex" xmlns:cx1="http://schemas.microsoft.com/office/drawing/2015/9/8/chartex" xmlns:cx2="http://schemas.microsoft.com/office/drawing/2015/10/21/chartex" xmlns:cx3="http://schemas.microsoft.com/office/drawing/2016/5/9/chartex" xmlns:cx4="http://schemas.microsoft.com/office/drawing/2016/5/10/chartex" xmlns:cx5="http://schemas.microsoft.com/office/drawing/2016/5/11/chartex" xmlns:cx6="http://schemas.microsoft.com/office/drawing/2016/5/12/chartex" xmlns:cx7="http://schemas.microsoft.com/office/drawing/2016/5/13/chartex" xmlns:cx8="http://schemas.microsoft.com/office/drawing/2016/5/14/chartex" xmlns:mc="http://schemas.openxmlformats.org/markup-compatibility/2006" xmlns:aink="http://schemas.microsoft.com/office/drawing/2016/ink" xmlns:am3d="http://schemas.microsoft.com/office/drawing/2017/model3d" xmlns:o="urn:schemas-microsoft-com:office:office" xmlns:r="http://schemas.openxmlformats.org/officeDocument/2006/relationships" xmlns:m="http://schemas.openxmlformats.org/officeDocument/2006/math" xmlns:v="urn:schemas-microsoft-com:vml" xmlns:wp14="http://schemas.microsoft.com/office/word/2010/wordprocessingDrawing" xmlns:wp="http://schemas.openxmlformats.org/drawingml/2006/wordprocessingDrawing" xmlns:w10="urn:schemas-microsoft-com:office:word" xmlns:w="http://schemas.openxmlformats.org/wordprocessingml/2006/main" xmlns:w14="http://schemas.microsoft.com/office/word/2010/wordml" xmlns:w15="http://schemas.microsoft.com/office/word/2012/wordml" xmlns:w16cex="http://schemas.microsoft.com/office/word/2018/wordml/cex" xmlns:w16cid="http://schemas.microsoft.com/office/word/2016/wordml/cid" xmlns:w16="http://schemas.microsoft.com/office/word/2018/wordml" xmlns:w16se="http://schemas.microsoft.com/office/word/2015/wordml/symex" xmlns:wpg="http://schemas.microsoft.com/office/word/2010/wordprocessingGroup" xmlns:wpi="http://schemas.microsoft.com/office/word/2010/wordprocessingInk" xmlns:wne="http://schemas.microsoft.com/office/word/2006/wordml" xmlns:wps="http://schemas.microsoft.com/office/word/2010/wordprocessingShape" mc:Ignorable="w14 w15 w16se w16cid w16 w16cex wp14">
   <w:body>
     <w:tbl>
       <w:tblPr>
@@ -304,25 +304,14 @@
                 <w:lang w:val="es-ES"/>
               </w:rPr>
             </w:pPr>
-            <w:proofErr w:type="spellStart"/>
-            <w:r>
-              <w:rPr>
-                <w:rFonts w:ascii="Verdana" w:hAnsi="Verdana"/>
-                <w:sz w:val="18"/>
-                <w:szCs w:val="18"/>
-                <w:lang w:val="es-ES"/>
-              </w:rPr>
-              <w:t>Tlgo</w:t>
-            </w:r>
-            <w:proofErr w:type="spellEnd"/>
-            <w:r>
-              <w:rPr>
-                <w:rFonts w:ascii="Verdana" w:hAnsi="Verdana"/>
-                <w:sz w:val="18"/>
-                <w:szCs w:val="18"/>
-                <w:lang w:val="es-ES"/>
-              </w:rPr>
-              <w:t>. Andrés Javier Rodríguez Quintana</w:t>
+            <w:r>
+              <w:rPr>
+                <w:rFonts w:ascii="Verdana" w:hAnsi="Verdana"/>
+                <w:sz w:val="18"/>
+                <w:szCs w:val="18"/>
+                <w:lang w:val="es-ES"/>
+              </w:rPr>
+              <w:t>Tlgo. Andrés Javier Rodríguez Quintana</w:t>
             </w:r>
           </w:p>
         </w:tc>
@@ -340,25 +329,14 @@
                 <w:lang w:val="es-ES"/>
               </w:rPr>
             </w:pPr>
-            <w:proofErr w:type="spellStart"/>
-            <w:r>
-              <w:rPr>
-                <w:rFonts w:ascii="Verdana" w:hAnsi="Verdana"/>
-                <w:sz w:val="18"/>
-                <w:szCs w:val="18"/>
-                <w:lang w:val="es-ES"/>
-              </w:rPr>
-              <w:t>Tlgo</w:t>
-            </w:r>
-            <w:proofErr w:type="spellEnd"/>
-            <w:r>
-              <w:rPr>
-                <w:rFonts w:ascii="Verdana" w:hAnsi="Verdana"/>
-                <w:sz w:val="18"/>
-                <w:szCs w:val="18"/>
-                <w:lang w:val="es-ES"/>
-              </w:rPr>
-              <w:t xml:space="preserve">. </w:t>
+            <w:r>
+              <w:rPr>
+                <w:rFonts w:ascii="Verdana" w:hAnsi="Verdana"/>
+                <w:sz w:val="18"/>
+                <w:szCs w:val="18"/>
+                <w:lang w:val="es-ES"/>
+              </w:rPr>
+              <w:t xml:space="preserve">Tlgo. </w:t>
             </w:r>
             <w:r>
               <w:rPr>
@@ -367,19 +345,24 @@
                 <w:szCs w:val="18"/>
                 <w:lang w:val="es-EC"/>
               </w:rPr>
-              <w:t xml:space="preserve">Karina </w:t>
-            </w:r>
-            <w:proofErr w:type="spellStart"/>
-            <w:r>
+              <w:t>Karina Rocio Sánchez Pucha</w:t>
+            </w:r>
+          </w:p>
+        </w:tc>
+        <w:tc>
+          <w:tcPr>
+            <w:tcW w:w="1482" w:type="dxa"/>
+          </w:tcPr>
+          <w:p>
+            <w:pPr>
+              <w:jc w:val="center"/>
               <w:rPr>
                 <w:rFonts w:ascii="Verdana" w:hAnsi="Verdana"/>
                 <w:sz w:val="18"/>
                 <w:szCs w:val="18"/>
                 <w:lang w:val="es-EC"/>
               </w:rPr>
-              <w:t>Rocio</w:t>
-            </w:r>
-            <w:proofErr w:type="spellEnd"/>
+            </w:pPr>
             <w:r>
               <w:rPr>
                 <w:rFonts w:ascii="Verdana" w:hAnsi="Verdana"/>
@@ -387,14 +370,9 @@
                 <w:szCs w:val="18"/>
                 <w:lang w:val="es-EC"/>
               </w:rPr>
-              <w:t xml:space="preserve"> Sánchez Pucha</w:t>
-            </w:r>
-          </w:p>
-        </w:tc>
-        <w:tc>
-          <w:tcPr>
-            <w:tcW w:w="1482" w:type="dxa"/>
-          </w:tcPr>
+              <w:t>Tlgo. Andrés Javier Rodríguez</w:t>
+            </w:r>
+          </w:p>
           <w:p>
             <w:pPr>
               <w:jc w:val="center"/>
@@ -405,7 +383,6 @@
                 <w:lang w:val="es-EC"/>
               </w:rPr>
             </w:pPr>
-            <w:proofErr w:type="spellStart"/>
             <w:r>
               <w:rPr>
                 <w:rFonts w:ascii="Verdana" w:hAnsi="Verdana"/>
@@ -413,9 +390,19 @@
                 <w:szCs w:val="18"/>
                 <w:lang w:val="es-EC"/>
               </w:rPr>
-              <w:t>Tlgo</w:t>
-            </w:r>
-            <w:proofErr w:type="spellEnd"/>
+              <w:t>Tlgo. Fabián Mauricio Díaz Analuisa</w:t>
+            </w:r>
+          </w:p>
+          <w:p>
+            <w:pPr>
+              <w:jc w:val="center"/>
+              <w:rPr>
+                <w:rFonts w:ascii="Verdana" w:hAnsi="Verdana" w:cs="Arial"/>
+                <w:sz w:val="18"/>
+                <w:szCs w:val="18"/>
+                <w:lang w:val="es-ES"/>
+              </w:rPr>
+            </w:pPr>
             <w:r>
               <w:rPr>
                 <w:rFonts w:ascii="Verdana" w:hAnsi="Verdana"/>
@@ -423,100 +410,16 @@
                 <w:szCs w:val="18"/>
                 <w:lang w:val="es-EC"/>
               </w:rPr>
-              <w:t>. Andrés Javier Rodríguez</w:t>
-            </w:r>
-          </w:p>
-          <w:p>
-            <w:pPr>
-              <w:jc w:val="center"/>
+              <w:t xml:space="preserve">Tlgo. </w:t>
+            </w:r>
+            <w:r>
               <w:rPr>
                 <w:rFonts w:ascii="Verdana" w:hAnsi="Verdana"/>
                 <w:sz w:val="18"/>
                 <w:szCs w:val="18"/>
                 <w:lang w:val="es-EC"/>
               </w:rPr>
-            </w:pPr>
-            <w:proofErr w:type="spellStart"/>
-            <w:r>
-              <w:rPr>
-                <w:rFonts w:ascii="Verdana" w:hAnsi="Verdana"/>
-                <w:sz w:val="18"/>
-                <w:szCs w:val="18"/>
-                <w:lang w:val="es-EC"/>
-              </w:rPr>
-              <w:t>Tlgo</w:t>
-            </w:r>
-            <w:proofErr w:type="spellEnd"/>
-            <w:r>
-              <w:rPr>
-                <w:rFonts w:ascii="Verdana" w:hAnsi="Verdana"/>
-                <w:sz w:val="18"/>
-                <w:szCs w:val="18"/>
-                <w:lang w:val="es-EC"/>
-              </w:rPr>
-              <w:t xml:space="preserve">. Fabián Mauricio Díaz </w:t>
-            </w:r>
-            <w:proofErr w:type="spellStart"/>
-            <w:r>
-              <w:rPr>
-                <w:rFonts w:ascii="Verdana" w:hAnsi="Verdana"/>
-                <w:sz w:val="18"/>
-                <w:szCs w:val="18"/>
-                <w:lang w:val="es-EC"/>
-              </w:rPr>
-              <w:t>Analuisa</w:t>
-            </w:r>
-            <w:proofErr w:type="spellEnd"/>
-          </w:p>
-          <w:p>
-            <w:pPr>
-              <w:jc w:val="center"/>
-              <w:rPr>
-                <w:rFonts w:ascii="Verdana" w:hAnsi="Verdana" w:cs="Arial"/>
-                <w:sz w:val="18"/>
-                <w:szCs w:val="18"/>
-                <w:lang w:val="es-ES"/>
-              </w:rPr>
-            </w:pPr>
-            <w:proofErr w:type="spellStart"/>
-            <w:r>
-              <w:rPr>
-                <w:rFonts w:ascii="Verdana" w:hAnsi="Verdana"/>
-                <w:sz w:val="18"/>
-                <w:szCs w:val="18"/>
-                <w:lang w:val="es-EC"/>
-              </w:rPr>
-              <w:t>Tlgo</w:t>
-            </w:r>
-            <w:proofErr w:type="spellEnd"/>
-            <w:r>
-              <w:rPr>
-                <w:rFonts w:ascii="Verdana" w:hAnsi="Verdana"/>
-                <w:sz w:val="18"/>
-                <w:szCs w:val="18"/>
-                <w:lang w:val="es-EC"/>
-              </w:rPr>
-              <w:t xml:space="preserve">. </w:t>
-            </w:r>
-            <w:proofErr w:type="spellStart"/>
-            <w:r>
-              <w:rPr>
-                <w:rFonts w:ascii="Verdana" w:hAnsi="Verdana"/>
-                <w:sz w:val="18"/>
-                <w:szCs w:val="18"/>
-                <w:lang w:val="es-EC"/>
-              </w:rPr>
-              <w:t>Jhonson</w:t>
-            </w:r>
-            <w:proofErr w:type="spellEnd"/>
-            <w:r>
-              <w:rPr>
-                <w:rFonts w:ascii="Verdana" w:hAnsi="Verdana"/>
-                <w:sz w:val="18"/>
-                <w:szCs w:val="18"/>
-                <w:lang w:val="es-EC"/>
-              </w:rPr>
-              <w:t xml:space="preserve"> Patricio Narváez</w:t>
+              <w:t>Jhonson Patricio Narváez</w:t>
             </w:r>
           </w:p>
         </w:tc>
@@ -617,25 +520,14 @@
                 <w:lang w:val="es-ES"/>
               </w:rPr>
             </w:pPr>
-            <w:proofErr w:type="spellStart"/>
-            <w:r>
-              <w:rPr>
-                <w:rFonts w:ascii="Verdana" w:hAnsi="Verdana"/>
-                <w:sz w:val="18"/>
-                <w:szCs w:val="18"/>
-                <w:lang w:val="es-ES"/>
-              </w:rPr>
-              <w:t>Tlgo</w:t>
-            </w:r>
-            <w:proofErr w:type="spellEnd"/>
-            <w:r>
-              <w:rPr>
-                <w:rFonts w:ascii="Verdana" w:hAnsi="Verdana"/>
-                <w:sz w:val="18"/>
-                <w:szCs w:val="18"/>
-                <w:lang w:val="es-ES"/>
-              </w:rPr>
-              <w:t>. Andrés Javier Rodríguez Quintana</w:t>
+            <w:r>
+              <w:rPr>
+                <w:rFonts w:ascii="Verdana" w:hAnsi="Verdana"/>
+                <w:sz w:val="18"/>
+                <w:szCs w:val="18"/>
+                <w:lang w:val="es-ES"/>
+              </w:rPr>
+              <w:t>Tlgo. Andrés Javier Rodríguez Quintana</w:t>
             </w:r>
           </w:p>
         </w:tc>
@@ -653,25 +545,14 @@
                 <w:lang w:val="es-ES"/>
               </w:rPr>
             </w:pPr>
-            <w:proofErr w:type="spellStart"/>
-            <w:r>
-              <w:rPr>
-                <w:rFonts w:ascii="Verdana" w:hAnsi="Verdana"/>
-                <w:sz w:val="18"/>
-                <w:szCs w:val="18"/>
-                <w:lang w:val="es-ES"/>
-              </w:rPr>
-              <w:t>Tlgo</w:t>
-            </w:r>
-            <w:proofErr w:type="spellEnd"/>
-            <w:r>
-              <w:rPr>
-                <w:rFonts w:ascii="Verdana" w:hAnsi="Verdana"/>
-                <w:sz w:val="18"/>
-                <w:szCs w:val="18"/>
-                <w:lang w:val="es-ES"/>
-              </w:rPr>
-              <w:t xml:space="preserve">. </w:t>
+            <w:r>
+              <w:rPr>
+                <w:rFonts w:ascii="Verdana" w:hAnsi="Verdana"/>
+                <w:sz w:val="18"/>
+                <w:szCs w:val="18"/>
+                <w:lang w:val="es-ES"/>
+              </w:rPr>
+              <w:t xml:space="preserve">Tlgo. </w:t>
             </w:r>
             <w:r>
               <w:rPr>
@@ -680,19 +561,24 @@
                 <w:szCs w:val="18"/>
                 <w:lang w:val="es-EC"/>
               </w:rPr>
-              <w:t xml:space="preserve">Karina </w:t>
-            </w:r>
-            <w:proofErr w:type="spellStart"/>
-            <w:r>
+              <w:t>Karina Rocio Sánchez Pucha</w:t>
+            </w:r>
+          </w:p>
+        </w:tc>
+        <w:tc>
+          <w:tcPr>
+            <w:tcW w:w="1482" w:type="dxa"/>
+          </w:tcPr>
+          <w:p>
+            <w:pPr>
+              <w:jc w:val="center"/>
               <w:rPr>
                 <w:rFonts w:ascii="Verdana" w:hAnsi="Verdana"/>
                 <w:sz w:val="18"/>
                 <w:szCs w:val="18"/>
                 <w:lang w:val="es-EC"/>
               </w:rPr>
-              <w:t>Rocio</w:t>
-            </w:r>
-            <w:proofErr w:type="spellEnd"/>
+            </w:pPr>
             <w:r>
               <w:rPr>
                 <w:rFonts w:ascii="Verdana" w:hAnsi="Verdana"/>
@@ -700,14 +586,9 @@
                 <w:szCs w:val="18"/>
                 <w:lang w:val="es-EC"/>
               </w:rPr>
-              <w:t xml:space="preserve"> Sánchez Pucha</w:t>
-            </w:r>
-          </w:p>
-        </w:tc>
-        <w:tc>
-          <w:tcPr>
-            <w:tcW w:w="1482" w:type="dxa"/>
-          </w:tcPr>
+              <w:t>Tlgo. Andrés Javier Rodríguez</w:t>
+            </w:r>
+          </w:p>
           <w:p>
             <w:pPr>
               <w:jc w:val="center"/>
@@ -718,7 +599,6 @@
                 <w:lang w:val="es-EC"/>
               </w:rPr>
             </w:pPr>
-            <w:proofErr w:type="spellStart"/>
             <w:r>
               <w:rPr>
                 <w:rFonts w:ascii="Verdana" w:hAnsi="Verdana"/>
@@ -726,30 +606,28 @@
                 <w:szCs w:val="18"/>
                 <w:lang w:val="es-EC"/>
               </w:rPr>
-              <w:t>Tlgo</w:t>
-            </w:r>
-            <w:proofErr w:type="spellEnd"/>
-            <w:r>
+              <w:t>Tlgo. Fabián Mauricio Díaz Analuisa</w:t>
+            </w:r>
+          </w:p>
+          <w:p>
+            <w:pPr>
+              <w:jc w:val="center"/>
               <w:rPr>
                 <w:rFonts w:ascii="Verdana" w:hAnsi="Verdana"/>
                 <w:sz w:val="18"/>
                 <w:szCs w:val="18"/>
                 <w:lang w:val="es-EC"/>
               </w:rPr>
-              <w:t>. Andrés Javier Rodríguez</w:t>
-            </w:r>
-          </w:p>
-          <w:p>
-            <w:pPr>
-              <w:jc w:val="center"/>
+            </w:pPr>
+            <w:r>
               <w:rPr>
                 <w:rFonts w:ascii="Verdana" w:hAnsi="Verdana"/>
                 <w:sz w:val="18"/>
                 <w:szCs w:val="18"/>
                 <w:lang w:val="es-EC"/>
               </w:rPr>
-            </w:pPr>
-            <w:proofErr w:type="spellStart"/>
+              <w:t xml:space="preserve">Tlgo. </w:t>
+            </w:r>
             <w:r>
               <w:rPr>
                 <w:rFonts w:ascii="Verdana" w:hAnsi="Verdana"/>
@@ -757,79 +635,7 @@
                 <w:szCs w:val="18"/>
                 <w:lang w:val="es-EC"/>
               </w:rPr>
-              <w:t>Tlgo</w:t>
-            </w:r>
-            <w:proofErr w:type="spellEnd"/>
-            <w:r>
-              <w:rPr>
-                <w:rFonts w:ascii="Verdana" w:hAnsi="Verdana"/>
-                <w:sz w:val="18"/>
-                <w:szCs w:val="18"/>
-                <w:lang w:val="es-EC"/>
-              </w:rPr>
-              <w:t xml:space="preserve">. Fabián Mauricio Díaz </w:t>
-            </w:r>
-            <w:proofErr w:type="spellStart"/>
-            <w:r>
-              <w:rPr>
-                <w:rFonts w:ascii="Verdana" w:hAnsi="Verdana"/>
-                <w:sz w:val="18"/>
-                <w:szCs w:val="18"/>
-                <w:lang w:val="es-EC"/>
-              </w:rPr>
-              <w:t>Analuisa</w:t>
-            </w:r>
-            <w:proofErr w:type="spellEnd"/>
-          </w:p>
-          <w:p>
-            <w:pPr>
-              <w:jc w:val="center"/>
-              <w:rPr>
-                <w:rFonts w:ascii="Verdana" w:hAnsi="Verdana"/>
-                <w:sz w:val="18"/>
-                <w:szCs w:val="18"/>
-                <w:lang w:val="es-EC"/>
-              </w:rPr>
-            </w:pPr>
-            <w:proofErr w:type="spellStart"/>
-            <w:r>
-              <w:rPr>
-                <w:rFonts w:ascii="Verdana" w:hAnsi="Verdana"/>
-                <w:sz w:val="18"/>
-                <w:szCs w:val="18"/>
-                <w:lang w:val="es-EC"/>
-              </w:rPr>
-              <w:t>Tlgo</w:t>
-            </w:r>
-            <w:proofErr w:type="spellEnd"/>
-            <w:r>
-              <w:rPr>
-                <w:rFonts w:ascii="Verdana" w:hAnsi="Verdana"/>
-                <w:sz w:val="18"/>
-                <w:szCs w:val="18"/>
-                <w:lang w:val="es-EC"/>
-              </w:rPr>
-              <w:t xml:space="preserve">. </w:t>
-            </w:r>
-            <w:proofErr w:type="spellStart"/>
-            <w:r>
-              <w:rPr>
-                <w:rFonts w:ascii="Verdana" w:hAnsi="Verdana"/>
-                <w:sz w:val="18"/>
-                <w:szCs w:val="18"/>
-                <w:lang w:val="es-EC"/>
-              </w:rPr>
-              <w:t>Jhonson</w:t>
-            </w:r>
-            <w:proofErr w:type="spellEnd"/>
-            <w:r>
-              <w:rPr>
-                <w:rFonts w:ascii="Verdana" w:hAnsi="Verdana"/>
-                <w:sz w:val="18"/>
-                <w:szCs w:val="18"/>
-                <w:lang w:val="es-EC"/>
-              </w:rPr>
-              <w:t xml:space="preserve"> Patricio Narváez</w:t>
+              <w:t>Jhonson Patricio Narváez</w:t>
             </w:r>
           </w:p>
         </w:tc>
@@ -948,25 +754,14 @@
                 <w:lang w:val="es-ES"/>
               </w:rPr>
             </w:pPr>
-            <w:proofErr w:type="spellStart"/>
-            <w:r>
-              <w:rPr>
-                <w:rFonts w:ascii="Verdana" w:hAnsi="Verdana"/>
-                <w:sz w:val="18"/>
-                <w:szCs w:val="18"/>
-                <w:lang w:val="es-ES"/>
-              </w:rPr>
-              <w:t>Tlgo</w:t>
-            </w:r>
-            <w:proofErr w:type="spellEnd"/>
-            <w:r>
-              <w:rPr>
-                <w:rFonts w:ascii="Verdana" w:hAnsi="Verdana"/>
-                <w:sz w:val="18"/>
-                <w:szCs w:val="18"/>
-                <w:lang w:val="es-ES"/>
-              </w:rPr>
-              <w:t>. Andrés Javier Rodríguez Quintana</w:t>
+            <w:r>
+              <w:rPr>
+                <w:rFonts w:ascii="Verdana" w:hAnsi="Verdana"/>
+                <w:sz w:val="18"/>
+                <w:szCs w:val="18"/>
+                <w:lang w:val="es-ES"/>
+              </w:rPr>
+              <w:t>Tlgo. Andrés Javier Rodríguez Quintana</w:t>
             </w:r>
           </w:p>
         </w:tc>
@@ -984,25 +779,14 @@
                 <w:lang w:val="es-ES"/>
               </w:rPr>
             </w:pPr>
-            <w:proofErr w:type="spellStart"/>
-            <w:r>
-              <w:rPr>
-                <w:rFonts w:ascii="Verdana" w:hAnsi="Verdana"/>
-                <w:sz w:val="18"/>
-                <w:szCs w:val="18"/>
-                <w:lang w:val="es-ES"/>
-              </w:rPr>
-              <w:t>Tlgo</w:t>
-            </w:r>
-            <w:proofErr w:type="spellEnd"/>
-            <w:r>
-              <w:rPr>
-                <w:rFonts w:ascii="Verdana" w:hAnsi="Verdana"/>
-                <w:sz w:val="18"/>
-                <w:szCs w:val="18"/>
-                <w:lang w:val="es-ES"/>
-              </w:rPr>
-              <w:t xml:space="preserve">. </w:t>
+            <w:r>
+              <w:rPr>
+                <w:rFonts w:ascii="Verdana" w:hAnsi="Verdana"/>
+                <w:sz w:val="18"/>
+                <w:szCs w:val="18"/>
+                <w:lang w:val="es-ES"/>
+              </w:rPr>
+              <w:t xml:space="preserve">Tlgo. </w:t>
             </w:r>
             <w:r>
               <w:rPr>
@@ -1011,19 +795,24 @@
                 <w:szCs w:val="18"/>
                 <w:lang w:val="es-EC"/>
               </w:rPr>
-              <w:t xml:space="preserve">Karina </w:t>
-            </w:r>
-            <w:proofErr w:type="spellStart"/>
-            <w:r>
+              <w:t>Karina Rocio Sánchez Pucha</w:t>
+            </w:r>
+          </w:p>
+        </w:tc>
+        <w:tc>
+          <w:tcPr>
+            <w:tcW w:w="1482" w:type="dxa"/>
+          </w:tcPr>
+          <w:p>
+            <w:pPr>
+              <w:jc w:val="center"/>
               <w:rPr>
                 <w:rFonts w:ascii="Verdana" w:hAnsi="Verdana"/>
                 <w:sz w:val="18"/>
                 <w:szCs w:val="18"/>
                 <w:lang w:val="es-EC"/>
               </w:rPr>
-              <w:t>Rocio</w:t>
-            </w:r>
-            <w:proofErr w:type="spellEnd"/>
+            </w:pPr>
             <w:r>
               <w:rPr>
                 <w:rFonts w:ascii="Verdana" w:hAnsi="Verdana"/>
@@ -1031,14 +820,9 @@
                 <w:szCs w:val="18"/>
                 <w:lang w:val="es-EC"/>
               </w:rPr>
-              <w:t xml:space="preserve"> Sánchez Pucha</w:t>
-            </w:r>
-          </w:p>
-        </w:tc>
-        <w:tc>
-          <w:tcPr>
-            <w:tcW w:w="1482" w:type="dxa"/>
-          </w:tcPr>
+              <w:t>Tlgo. Andrés Javier Rodríguez</w:t>
+            </w:r>
+          </w:p>
           <w:p>
             <w:pPr>
               <w:jc w:val="center"/>
@@ -1049,7 +833,6 @@
                 <w:lang w:val="es-EC"/>
               </w:rPr>
             </w:pPr>
-            <w:proofErr w:type="spellStart"/>
             <w:r>
               <w:rPr>
                 <w:rFonts w:ascii="Verdana" w:hAnsi="Verdana"/>
@@ -1057,30 +840,28 @@
                 <w:szCs w:val="18"/>
                 <w:lang w:val="es-EC"/>
               </w:rPr>
-              <w:t>Tlgo</w:t>
-            </w:r>
-            <w:proofErr w:type="spellEnd"/>
-            <w:r>
+              <w:t>Tlgo. Fabián Mauricio Díaz Analuisa</w:t>
+            </w:r>
+          </w:p>
+          <w:p>
+            <w:pPr>
+              <w:jc w:val="center"/>
               <w:rPr>
                 <w:rFonts w:ascii="Verdana" w:hAnsi="Verdana"/>
                 <w:sz w:val="18"/>
                 <w:szCs w:val="18"/>
                 <w:lang w:val="es-EC"/>
               </w:rPr>
-              <w:t>. Andrés Javier Rodríguez</w:t>
-            </w:r>
-          </w:p>
-          <w:p>
-            <w:pPr>
-              <w:jc w:val="center"/>
+            </w:pPr>
+            <w:r>
               <w:rPr>
                 <w:rFonts w:ascii="Verdana" w:hAnsi="Verdana"/>
                 <w:sz w:val="18"/>
                 <w:szCs w:val="18"/>
                 <w:lang w:val="es-EC"/>
               </w:rPr>
-            </w:pPr>
-            <w:proofErr w:type="spellStart"/>
+              <w:t xml:space="preserve">Tlgo. </w:t>
+            </w:r>
             <w:r>
               <w:rPr>
                 <w:rFonts w:ascii="Verdana" w:hAnsi="Verdana"/>
@@ -1088,79 +869,7 @@
                 <w:szCs w:val="18"/>
                 <w:lang w:val="es-EC"/>
               </w:rPr>
-              <w:t>Tlgo</w:t>
-            </w:r>
-            <w:proofErr w:type="spellEnd"/>
-            <w:r>
-              <w:rPr>
-                <w:rFonts w:ascii="Verdana" w:hAnsi="Verdana"/>
-                <w:sz w:val="18"/>
-                <w:szCs w:val="18"/>
-                <w:lang w:val="es-EC"/>
-              </w:rPr>
-              <w:t xml:space="preserve">. Fabián Mauricio Díaz </w:t>
-            </w:r>
-            <w:proofErr w:type="spellStart"/>
-            <w:r>
-              <w:rPr>
-                <w:rFonts w:ascii="Verdana" w:hAnsi="Verdana"/>
-                <w:sz w:val="18"/>
-                <w:szCs w:val="18"/>
-                <w:lang w:val="es-EC"/>
-              </w:rPr>
-              <w:t>Analuisa</w:t>
-            </w:r>
-            <w:proofErr w:type="spellEnd"/>
-          </w:p>
-          <w:p>
-            <w:pPr>
-              <w:jc w:val="center"/>
-              <w:rPr>
-                <w:rFonts w:ascii="Verdana" w:hAnsi="Verdana"/>
-                <w:sz w:val="18"/>
-                <w:szCs w:val="18"/>
-                <w:lang w:val="es-EC"/>
-              </w:rPr>
-            </w:pPr>
-            <w:proofErr w:type="spellStart"/>
-            <w:r>
-              <w:rPr>
-                <w:rFonts w:ascii="Verdana" w:hAnsi="Verdana"/>
-                <w:sz w:val="18"/>
-                <w:szCs w:val="18"/>
-                <w:lang w:val="es-EC"/>
-              </w:rPr>
-              <w:t>Tlgo</w:t>
-            </w:r>
-            <w:proofErr w:type="spellEnd"/>
-            <w:r>
-              <w:rPr>
-                <w:rFonts w:ascii="Verdana" w:hAnsi="Verdana"/>
-                <w:sz w:val="18"/>
-                <w:szCs w:val="18"/>
-                <w:lang w:val="es-EC"/>
-              </w:rPr>
-              <w:t xml:space="preserve">. </w:t>
-            </w:r>
-            <w:proofErr w:type="spellStart"/>
-            <w:r>
-              <w:rPr>
-                <w:rFonts w:ascii="Verdana" w:hAnsi="Verdana"/>
-                <w:sz w:val="18"/>
-                <w:szCs w:val="18"/>
-                <w:lang w:val="es-EC"/>
-              </w:rPr>
-              <w:t>Jhonson</w:t>
-            </w:r>
-            <w:proofErr w:type="spellEnd"/>
-            <w:r>
-              <w:rPr>
-                <w:rFonts w:ascii="Verdana" w:hAnsi="Verdana"/>
-                <w:sz w:val="18"/>
-                <w:szCs w:val="18"/>
-                <w:lang w:val="es-EC"/>
-              </w:rPr>
-              <w:t xml:space="preserve"> Patricio Narváez</w:t>
+              <w:t>Jhonson Patricio Narváez</w:t>
             </w:r>
           </w:p>
         </w:tc>
@@ -1279,25 +988,14 @@
                 <w:lang w:val="es-ES"/>
               </w:rPr>
             </w:pPr>
-            <w:proofErr w:type="spellStart"/>
-            <w:r>
-              <w:rPr>
-                <w:rFonts w:ascii="Verdana" w:hAnsi="Verdana"/>
-                <w:sz w:val="18"/>
-                <w:szCs w:val="18"/>
-                <w:lang w:val="es-ES"/>
-              </w:rPr>
-              <w:t>Tlgo</w:t>
-            </w:r>
-            <w:proofErr w:type="spellEnd"/>
-            <w:r>
-              <w:rPr>
-                <w:rFonts w:ascii="Verdana" w:hAnsi="Verdana"/>
-                <w:sz w:val="18"/>
-                <w:szCs w:val="18"/>
-                <w:lang w:val="es-ES"/>
-              </w:rPr>
-              <w:t>.</w:t>
+            <w:r>
+              <w:rPr>
+                <w:rFonts w:ascii="Verdana" w:hAnsi="Verdana"/>
+                <w:sz w:val="18"/>
+                <w:szCs w:val="18"/>
+                <w:lang w:val="es-ES"/>
+              </w:rPr>
+              <w:t>Tlgo.</w:t>
             </w:r>
             <w:r>
               <w:rPr>
@@ -1315,9 +1013,33 @@
                 <w:szCs w:val="18"/>
                 <w:lang w:val="es-EC"/>
               </w:rPr>
-              <w:t xml:space="preserve">Karina </w:t>
-            </w:r>
-            <w:proofErr w:type="spellStart"/>
+              <w:t xml:space="preserve">Karina Rocio Sánchez </w:t>
+            </w:r>
+          </w:p>
+        </w:tc>
+        <w:tc>
+          <w:tcPr>
+            <w:tcW w:w="1424" w:type="dxa"/>
+          </w:tcPr>
+          <w:p>
+            <w:pPr>
+              <w:jc w:val="center"/>
+              <w:rPr>
+                <w:rFonts w:ascii="Verdana" w:hAnsi="Verdana"/>
+                <w:sz w:val="18"/>
+                <w:szCs w:val="18"/>
+                <w:lang w:val="es-ES"/>
+              </w:rPr>
+            </w:pPr>
+            <w:r>
+              <w:rPr>
+                <w:rFonts w:ascii="Verdana" w:hAnsi="Verdana"/>
+                <w:sz w:val="18"/>
+                <w:szCs w:val="18"/>
+                <w:lang w:val="es-ES"/>
+              </w:rPr>
+              <w:t xml:space="preserve">Tlgo. </w:t>
+            </w:r>
             <w:r>
               <w:rPr>
                 <w:rFonts w:ascii="Verdana" w:hAnsi="Verdana"/>
@@ -1325,24 +1047,43 @@
                 <w:szCs w:val="18"/>
                 <w:lang w:val="es-EC"/>
               </w:rPr>
-              <w:t>Rocio</w:t>
-            </w:r>
-            <w:proofErr w:type="spellEnd"/>
-            <w:r>
+              <w:t>Pucha</w:t>
+            </w:r>
+            <w:r>
+              <w:rPr>
+                <w:rFonts w:ascii="Verdana" w:hAnsi="Verdana"/>
+                <w:sz w:val="18"/>
+                <w:szCs w:val="18"/>
+                <w:lang w:val="es-ES"/>
+              </w:rPr>
+              <w:t xml:space="preserve"> Andrés Javier Rodríguez Quintana</w:t>
+            </w:r>
+          </w:p>
+        </w:tc>
+        <w:tc>
+          <w:tcPr>
+            <w:tcW w:w="1482" w:type="dxa"/>
+          </w:tcPr>
+          <w:p>
+            <w:pPr>
+              <w:jc w:val="center"/>
               <w:rPr>
                 <w:rFonts w:ascii="Verdana" w:hAnsi="Verdana"/>
                 <w:sz w:val="18"/>
                 <w:szCs w:val="18"/>
                 <w:lang w:val="es-EC"/>
               </w:rPr>
-              <w:t xml:space="preserve"> Sánchez </w:t>
-            </w:r>
-          </w:p>
-        </w:tc>
-        <w:tc>
-          <w:tcPr>
-            <w:tcW w:w="1424" w:type="dxa"/>
-          </w:tcPr>
+            </w:pPr>
+            <w:r>
+              <w:rPr>
+                <w:rFonts w:ascii="Verdana" w:hAnsi="Verdana"/>
+                <w:sz w:val="18"/>
+                <w:szCs w:val="18"/>
+                <w:lang w:val="es-EC"/>
+              </w:rPr>
+              <w:t>Tlgo. Andrés Javier Rodríguez</w:t>
+            </w:r>
+          </w:p>
           <w:p>
             <w:pPr>
               <w:jc w:val="center"/>
@@ -1350,53 +1091,19 @@
                 <w:rFonts w:ascii="Verdana" w:hAnsi="Verdana"/>
                 <w:sz w:val="18"/>
                 <w:szCs w:val="18"/>
-                <w:lang w:val="es-ES"/>
-              </w:rPr>
-            </w:pPr>
-            <w:proofErr w:type="spellStart"/>
-            <w:r>
-              <w:rPr>
-                <w:rFonts w:ascii="Verdana" w:hAnsi="Verdana"/>
-                <w:sz w:val="18"/>
-                <w:szCs w:val="18"/>
-                <w:lang w:val="es-ES"/>
-              </w:rPr>
-              <w:t>Tlgo</w:t>
-            </w:r>
-            <w:proofErr w:type="spellEnd"/>
-            <w:r>
-              <w:rPr>
-                <w:rFonts w:ascii="Verdana" w:hAnsi="Verdana"/>
-                <w:sz w:val="18"/>
-                <w:szCs w:val="18"/>
-                <w:lang w:val="es-ES"/>
-              </w:rPr>
-              <w:t xml:space="preserve">. </w:t>
-            </w:r>
-            <w:r>
-              <w:rPr>
-                <w:rFonts w:ascii="Verdana" w:hAnsi="Verdana"/>
-                <w:sz w:val="18"/>
-                <w:szCs w:val="18"/>
                 <w:lang w:val="es-EC"/>
               </w:rPr>
-              <w:t>Pucha</w:t>
-            </w:r>
-            <w:r>
-              <w:rPr>
-                <w:rFonts w:ascii="Verdana" w:hAnsi="Verdana"/>
-                <w:sz w:val="18"/>
-                <w:szCs w:val="18"/>
-                <w:lang w:val="es-ES"/>
-              </w:rPr>
-              <w:t xml:space="preserve"> Andrés Javier Rodríguez Quintana</w:t>
-            </w:r>
-          </w:p>
-        </w:tc>
-        <w:tc>
-          <w:tcPr>
-            <w:tcW w:w="1482" w:type="dxa"/>
-          </w:tcPr>
+            </w:pPr>
+            <w:r>
+              <w:rPr>
+                <w:rFonts w:ascii="Verdana" w:hAnsi="Verdana"/>
+                <w:sz w:val="18"/>
+                <w:szCs w:val="18"/>
+                <w:lang w:val="es-EC"/>
+              </w:rPr>
+              <w:t>Tlgo. Fabián Mauricio Díaz Analuisa</w:t>
+            </w:r>
+          </w:p>
           <w:p>
             <w:pPr>
               <w:jc w:val="center"/>
@@ -1407,7 +1114,6 @@
                 <w:lang w:val="es-EC"/>
               </w:rPr>
             </w:pPr>
-            <w:proofErr w:type="spellStart"/>
             <w:r>
               <w:rPr>
                 <w:rFonts w:ascii="Verdana" w:hAnsi="Verdana"/>
@@ -1415,9 +1121,8 @@
                 <w:szCs w:val="18"/>
                 <w:lang w:val="es-EC"/>
               </w:rPr>
-              <w:t>Tlgo</w:t>
-            </w:r>
-            <w:proofErr w:type="spellEnd"/>
+              <w:t xml:space="preserve">Tlgo. </w:t>
+            </w:r>
             <w:r>
               <w:rPr>
                 <w:rFonts w:ascii="Verdana" w:hAnsi="Verdana"/>
@@ -1425,100 +1130,7 @@
                 <w:szCs w:val="18"/>
                 <w:lang w:val="es-EC"/>
               </w:rPr>
-              <w:t>. Andrés Javier Rodríguez</w:t>
-            </w:r>
-          </w:p>
-          <w:p>
-            <w:pPr>
-              <w:jc w:val="center"/>
-              <w:rPr>
-                <w:rFonts w:ascii="Verdana" w:hAnsi="Verdana"/>
-                <w:sz w:val="18"/>
-                <w:szCs w:val="18"/>
-                <w:lang w:val="es-EC"/>
-              </w:rPr>
-            </w:pPr>
-            <w:proofErr w:type="spellStart"/>
-            <w:r>
-              <w:rPr>
-                <w:rFonts w:ascii="Verdana" w:hAnsi="Verdana"/>
-                <w:sz w:val="18"/>
-                <w:szCs w:val="18"/>
-                <w:lang w:val="es-EC"/>
-              </w:rPr>
-              <w:t>Tlgo</w:t>
-            </w:r>
-            <w:proofErr w:type="spellEnd"/>
-            <w:r>
-              <w:rPr>
-                <w:rFonts w:ascii="Verdana" w:hAnsi="Verdana"/>
-                <w:sz w:val="18"/>
-                <w:szCs w:val="18"/>
-                <w:lang w:val="es-EC"/>
-              </w:rPr>
-              <w:t xml:space="preserve">. Fabián Mauricio Díaz </w:t>
-            </w:r>
-            <w:proofErr w:type="spellStart"/>
-            <w:r>
-              <w:rPr>
-                <w:rFonts w:ascii="Verdana" w:hAnsi="Verdana"/>
-                <w:sz w:val="18"/>
-                <w:szCs w:val="18"/>
-                <w:lang w:val="es-EC"/>
-              </w:rPr>
-              <w:t>Analuisa</w:t>
-            </w:r>
-            <w:proofErr w:type="spellEnd"/>
-          </w:p>
-          <w:p>
-            <w:pPr>
-              <w:jc w:val="center"/>
-              <w:rPr>
-                <w:rFonts w:ascii="Verdana" w:hAnsi="Verdana"/>
-                <w:sz w:val="18"/>
-                <w:szCs w:val="18"/>
-                <w:lang w:val="es-EC"/>
-              </w:rPr>
-            </w:pPr>
-            <w:proofErr w:type="spellStart"/>
-            <w:r>
-              <w:rPr>
-                <w:rFonts w:ascii="Verdana" w:hAnsi="Verdana"/>
-                <w:sz w:val="18"/>
-                <w:szCs w:val="18"/>
-                <w:lang w:val="es-EC"/>
-              </w:rPr>
-              <w:t>Tlgo</w:t>
-            </w:r>
-            <w:proofErr w:type="spellEnd"/>
-            <w:r>
-              <w:rPr>
-                <w:rFonts w:ascii="Verdana" w:hAnsi="Verdana"/>
-                <w:sz w:val="18"/>
-                <w:szCs w:val="18"/>
-                <w:lang w:val="es-EC"/>
-              </w:rPr>
-              <w:t xml:space="preserve">. </w:t>
-            </w:r>
-            <w:proofErr w:type="spellStart"/>
-            <w:r>
-              <w:rPr>
-                <w:rFonts w:ascii="Verdana" w:hAnsi="Verdana"/>
-                <w:sz w:val="18"/>
-                <w:szCs w:val="18"/>
-                <w:lang w:val="es-EC"/>
-              </w:rPr>
-              <w:t>Jhonson</w:t>
-            </w:r>
-            <w:proofErr w:type="spellEnd"/>
-            <w:r>
-              <w:rPr>
-                <w:rFonts w:ascii="Verdana" w:hAnsi="Verdana"/>
-                <w:sz w:val="18"/>
-                <w:szCs w:val="18"/>
-                <w:lang w:val="es-EC"/>
-              </w:rPr>
-              <w:t xml:space="preserve"> Patricio Narváez</w:t>
+              <w:t>Jhonson Patricio Narváez</w:t>
             </w:r>
           </w:p>
         </w:tc>
@@ -1628,45 +1240,23 @@
                 <w:lang w:val="es-ES"/>
               </w:rPr>
             </w:pPr>
-            <w:proofErr w:type="spellStart"/>
-            <w:r>
-              <w:rPr>
-                <w:rFonts w:ascii="Verdana" w:hAnsi="Verdana"/>
-                <w:sz w:val="18"/>
-                <w:szCs w:val="18"/>
-                <w:lang w:val="es-ES"/>
-              </w:rPr>
-              <w:t>Tlgo</w:t>
-            </w:r>
-            <w:proofErr w:type="spellEnd"/>
-            <w:r>
-              <w:rPr>
-                <w:rFonts w:ascii="Verdana" w:hAnsi="Verdana"/>
-                <w:sz w:val="18"/>
-                <w:szCs w:val="18"/>
-                <w:lang w:val="es-ES"/>
-              </w:rPr>
-              <w:t xml:space="preserve">. </w:t>
-            </w:r>
-            <w:proofErr w:type="spellStart"/>
-            <w:r>
-              <w:rPr>
-                <w:rFonts w:ascii="Verdana" w:hAnsi="Verdana"/>
-                <w:sz w:val="18"/>
-                <w:szCs w:val="18"/>
-                <w:lang w:val="es-ES"/>
-              </w:rPr>
-              <w:t>Jhonson</w:t>
-            </w:r>
-            <w:proofErr w:type="spellEnd"/>
-            <w:r>
-              <w:rPr>
-                <w:rFonts w:ascii="Verdana" w:hAnsi="Verdana"/>
-                <w:sz w:val="18"/>
-                <w:szCs w:val="18"/>
-                <w:lang w:val="es-ES"/>
-              </w:rPr>
-              <w:t xml:space="preserve"> Patricio Narváez Criollo </w:t>
+            <w:r>
+              <w:rPr>
+                <w:rFonts w:ascii="Verdana" w:hAnsi="Verdana"/>
+                <w:sz w:val="18"/>
+                <w:szCs w:val="18"/>
+                <w:lang w:val="es-ES"/>
+              </w:rPr>
+              <w:t xml:space="preserve">Tlgo. </w:t>
+            </w:r>
+            <w:r>
+              <w:rPr>
+                <w:rFonts w:ascii="Verdana" w:hAnsi="Verdana"/>
+                <w:sz w:val="18"/>
+                <w:szCs w:val="18"/>
+                <w:lang w:val="es-ES"/>
+              </w:rPr>
+              <w:t xml:space="preserve">Jhonson Patricio Narváez Criollo </w:t>
             </w:r>
           </w:p>
         </w:tc>
@@ -1684,25 +1274,14 @@
                 <w:lang w:val="es-ES"/>
               </w:rPr>
             </w:pPr>
-            <w:proofErr w:type="spellStart"/>
-            <w:r>
-              <w:rPr>
-                <w:rFonts w:ascii="Verdana" w:hAnsi="Verdana"/>
-                <w:sz w:val="18"/>
-                <w:szCs w:val="18"/>
-                <w:lang w:val="es-ES"/>
-              </w:rPr>
-              <w:t>Tlgo</w:t>
-            </w:r>
-            <w:proofErr w:type="spellEnd"/>
-            <w:r>
-              <w:rPr>
-                <w:rFonts w:ascii="Verdana" w:hAnsi="Verdana"/>
-                <w:sz w:val="18"/>
-                <w:szCs w:val="18"/>
-                <w:lang w:val="es-ES"/>
-              </w:rPr>
-              <w:t xml:space="preserve">. </w:t>
+            <w:r>
+              <w:rPr>
+                <w:rFonts w:ascii="Verdana" w:hAnsi="Verdana"/>
+                <w:sz w:val="18"/>
+                <w:szCs w:val="18"/>
+                <w:lang w:val="es-ES"/>
+              </w:rPr>
+              <w:t xml:space="preserve">Tlgo. </w:t>
             </w:r>
             <w:r>
               <w:rPr>
@@ -1729,7 +1308,6 @@
                 <w:lang w:val="es-EC"/>
               </w:rPr>
             </w:pPr>
-            <w:proofErr w:type="spellStart"/>
             <w:r>
               <w:rPr>
                 <w:rFonts w:ascii="Verdana" w:hAnsi="Verdana"/>
@@ -1737,17 +1315,27 @@
                 <w:szCs w:val="18"/>
                 <w:lang w:val="es-EC"/>
               </w:rPr>
-              <w:t>Tlgo</w:t>
-            </w:r>
-            <w:proofErr w:type="spellEnd"/>
-            <w:r>
+              <w:t>Tlgo. Andrés Javier Rodríguez</w:t>
+            </w:r>
+          </w:p>
+          <w:p>
+            <w:pPr>
+              <w:jc w:val="center"/>
               <w:rPr>
                 <w:rFonts w:ascii="Verdana" w:hAnsi="Verdana"/>
                 <w:sz w:val="18"/>
                 <w:szCs w:val="18"/>
                 <w:lang w:val="es-EC"/>
               </w:rPr>
-              <w:t>. Andrés Javier Rodríguez</w:t>
+            </w:pPr>
+            <w:r>
+              <w:rPr>
+                <w:rFonts w:ascii="Verdana" w:hAnsi="Verdana"/>
+                <w:sz w:val="18"/>
+                <w:szCs w:val="18"/>
+                <w:lang w:val="es-EC"/>
+              </w:rPr>
+              <w:t>Tlgo. Fabián Mauricio Díaz Analuisa</w:t>
             </w:r>
           </w:p>
           <w:p>
@@ -1760,7 +1348,6 @@
                 <w:lang w:val="es-EC"/>
               </w:rPr>
             </w:pPr>
-            <w:proofErr w:type="spellStart"/>
             <w:r>
               <w:rPr>
                 <w:rFonts w:ascii="Verdana" w:hAnsi="Verdana"/>
@@ -1768,9 +1355,8 @@
                 <w:szCs w:val="18"/>
                 <w:lang w:val="es-EC"/>
               </w:rPr>
-              <w:t>Tlgo</w:t>
-            </w:r>
-            <w:proofErr w:type="spellEnd"/>
+              <w:t xml:space="preserve">Tlgo. </w:t>
+            </w:r>
             <w:r>
               <w:rPr>
                 <w:rFonts w:ascii="Verdana" w:hAnsi="Verdana"/>
@@ -1778,69 +1364,7 @@
                 <w:szCs w:val="18"/>
                 <w:lang w:val="es-EC"/>
               </w:rPr>
-              <w:t xml:space="preserve">. Fabián Mauricio Díaz </w:t>
-            </w:r>
-            <w:proofErr w:type="spellStart"/>
-            <w:r>
-              <w:rPr>
-                <w:rFonts w:ascii="Verdana" w:hAnsi="Verdana"/>
-                <w:sz w:val="18"/>
-                <w:szCs w:val="18"/>
-                <w:lang w:val="es-EC"/>
-              </w:rPr>
-              <w:t>Analuisa</w:t>
-            </w:r>
-            <w:proofErr w:type="spellEnd"/>
-          </w:p>
-          <w:p>
-            <w:pPr>
-              <w:jc w:val="center"/>
-              <w:rPr>
-                <w:rFonts w:ascii="Verdana" w:hAnsi="Verdana"/>
-                <w:sz w:val="18"/>
-                <w:szCs w:val="18"/>
-                <w:lang w:val="es-EC"/>
-              </w:rPr>
-            </w:pPr>
-            <w:proofErr w:type="spellStart"/>
-            <w:r>
-              <w:rPr>
-                <w:rFonts w:ascii="Verdana" w:hAnsi="Verdana"/>
-                <w:sz w:val="18"/>
-                <w:szCs w:val="18"/>
-                <w:lang w:val="es-EC"/>
-              </w:rPr>
-              <w:t>Tlgo</w:t>
-            </w:r>
-            <w:proofErr w:type="spellEnd"/>
-            <w:r>
-              <w:rPr>
-                <w:rFonts w:ascii="Verdana" w:hAnsi="Verdana"/>
-                <w:sz w:val="18"/>
-                <w:szCs w:val="18"/>
-                <w:lang w:val="es-EC"/>
-              </w:rPr>
-              <w:t xml:space="preserve">. </w:t>
-            </w:r>
-            <w:proofErr w:type="spellStart"/>
-            <w:r>
-              <w:rPr>
-                <w:rFonts w:ascii="Verdana" w:hAnsi="Verdana"/>
-                <w:sz w:val="18"/>
-                <w:szCs w:val="18"/>
-                <w:lang w:val="es-EC"/>
-              </w:rPr>
-              <w:t>Jhonson</w:t>
-            </w:r>
-            <w:proofErr w:type="spellEnd"/>
-            <w:r>
-              <w:rPr>
-                <w:rFonts w:ascii="Verdana" w:hAnsi="Verdana"/>
-                <w:sz w:val="18"/>
-                <w:szCs w:val="18"/>
-                <w:lang w:val="es-EC"/>
-              </w:rPr>
-              <w:t xml:space="preserve"> Patricio Narváez</w:t>
+              <w:t>Jhonson Patricio Narváez</w:t>
             </w:r>
           </w:p>
         </w:tc>
@@ -1941,54 +1465,23 @@
                 <w:lang w:val="es-ES"/>
               </w:rPr>
             </w:pPr>
-            <w:proofErr w:type="spellStart"/>
-            <w:r>
-              <w:rPr>
-                <w:rFonts w:ascii="Verdana" w:hAnsi="Verdana"/>
-                <w:sz w:val="18"/>
-                <w:szCs w:val="18"/>
-                <w:lang w:val="es-ES"/>
-              </w:rPr>
-              <w:t>Tlgo</w:t>
-            </w:r>
-            <w:proofErr w:type="spellEnd"/>
-            <w:r>
-              <w:rPr>
-                <w:rFonts w:ascii="Verdana" w:hAnsi="Verdana"/>
-                <w:sz w:val="18"/>
-                <w:szCs w:val="18"/>
-                <w:lang w:val="es-ES"/>
-              </w:rPr>
-              <w:t xml:space="preserve">. </w:t>
-            </w:r>
-            <w:r>
-              <w:rPr>
-                <w:rFonts w:ascii="Verdana" w:hAnsi="Verdana"/>
-                <w:sz w:val="18"/>
-                <w:szCs w:val="18"/>
-                <w:lang w:val="es-ES"/>
-              </w:rPr>
-              <w:t xml:space="preserve">Karina </w:t>
-            </w:r>
-            <w:proofErr w:type="spellStart"/>
-            <w:r>
-              <w:rPr>
-                <w:rFonts w:ascii="Verdana" w:hAnsi="Verdana"/>
-                <w:sz w:val="18"/>
-                <w:szCs w:val="18"/>
-                <w:lang w:val="es-ES"/>
-              </w:rPr>
-              <w:t>Rocio</w:t>
-            </w:r>
-            <w:proofErr w:type="spellEnd"/>
-            <w:r>
-              <w:rPr>
-                <w:rFonts w:ascii="Verdana" w:hAnsi="Verdana"/>
-                <w:sz w:val="18"/>
-                <w:szCs w:val="18"/>
-                <w:lang w:val="es-ES"/>
-              </w:rPr>
-              <w:t xml:space="preserve"> Sánchez Pucha</w:t>
+            <w:r>
+              <w:rPr>
+                <w:rFonts w:ascii="Verdana" w:hAnsi="Verdana"/>
+                <w:sz w:val="18"/>
+                <w:szCs w:val="18"/>
+                <w:lang w:val="es-ES"/>
+              </w:rPr>
+              <w:t xml:space="preserve">Tlgo. </w:t>
+            </w:r>
+            <w:r>
+              <w:rPr>
+                <w:rFonts w:ascii="Verdana" w:hAnsi="Verdana"/>
+                <w:sz w:val="18"/>
+                <w:szCs w:val="18"/>
+                <w:lang w:val="es-ES"/>
+              </w:rPr>
+              <w:t>Karina Rocio Sánchez Pucha</w:t>
             </w:r>
           </w:p>
         </w:tc>
@@ -2006,45 +1499,14 @@
                 <w:lang w:val="es-ES"/>
               </w:rPr>
             </w:pPr>
-            <w:proofErr w:type="spellStart"/>
-            <w:r>
-              <w:rPr>
-                <w:rFonts w:ascii="Verdana" w:hAnsi="Verdana"/>
-                <w:sz w:val="18"/>
-                <w:szCs w:val="18"/>
-                <w:lang w:val="es-ES"/>
-              </w:rPr>
-              <w:t>Tlgo</w:t>
-            </w:r>
-            <w:proofErr w:type="spellEnd"/>
-            <w:r>
-              <w:rPr>
-                <w:rFonts w:ascii="Verdana" w:hAnsi="Verdana"/>
-                <w:sz w:val="18"/>
-                <w:szCs w:val="18"/>
-                <w:lang w:val="es-ES"/>
-              </w:rPr>
-              <w:t xml:space="preserve">. </w:t>
-            </w:r>
-            <w:proofErr w:type="spellStart"/>
-            <w:r>
-              <w:rPr>
-                <w:rFonts w:ascii="Verdana" w:hAnsi="Verdana"/>
-                <w:sz w:val="18"/>
-                <w:szCs w:val="18"/>
-                <w:lang w:val="es-ES"/>
-              </w:rPr>
-              <w:t>Jhonson</w:t>
-            </w:r>
-            <w:proofErr w:type="spellEnd"/>
-            <w:r>
-              <w:rPr>
-                <w:rFonts w:ascii="Verdana" w:hAnsi="Verdana"/>
-                <w:sz w:val="18"/>
-                <w:szCs w:val="18"/>
-                <w:lang w:val="es-ES"/>
-              </w:rPr>
-              <w:t xml:space="preserve"> Patricio Narváez Criollo</w:t>
+            <w:r>
+              <w:rPr>
+                <w:rFonts w:ascii="Verdana" w:hAnsi="Verdana"/>
+                <w:sz w:val="18"/>
+                <w:szCs w:val="18"/>
+                <w:lang w:val="es-ES"/>
+              </w:rPr>
+              <w:t>Tlgo. Jhonson Patricio Narváez Criollo</w:t>
             </w:r>
           </w:p>
         </w:tc>
@@ -2062,7 +1524,6 @@
                 <w:lang w:val="es-EC"/>
               </w:rPr>
             </w:pPr>
-            <w:proofErr w:type="spellStart"/>
             <w:r>
               <w:rPr>
                 <w:rFonts w:ascii="Verdana" w:hAnsi="Verdana"/>
@@ -2070,17 +1531,27 @@
                 <w:szCs w:val="18"/>
                 <w:lang w:val="es-EC"/>
               </w:rPr>
-              <w:t>Tlgo</w:t>
-            </w:r>
-            <w:proofErr w:type="spellEnd"/>
-            <w:r>
+              <w:t>Tlgo. Andrés Javier Rodríguez</w:t>
+            </w:r>
+          </w:p>
+          <w:p>
+            <w:pPr>
+              <w:jc w:val="center"/>
               <w:rPr>
                 <w:rFonts w:ascii="Verdana" w:hAnsi="Verdana"/>
                 <w:sz w:val="18"/>
                 <w:szCs w:val="18"/>
                 <w:lang w:val="es-EC"/>
               </w:rPr>
-              <w:t>. Andrés Javier Rodríguez</w:t>
+            </w:pPr>
+            <w:r>
+              <w:rPr>
+                <w:rFonts w:ascii="Verdana" w:hAnsi="Verdana"/>
+                <w:sz w:val="18"/>
+                <w:szCs w:val="18"/>
+                <w:lang w:val="es-EC"/>
+              </w:rPr>
+              <w:t>Tlgo. Fabián Mauricio Díaz Analuisa</w:t>
             </w:r>
           </w:p>
           <w:p>
@@ -2093,7 +1564,6 @@
                 <w:lang w:val="es-EC"/>
               </w:rPr>
             </w:pPr>
-            <w:proofErr w:type="spellStart"/>
             <w:r>
               <w:rPr>
                 <w:rFonts w:ascii="Verdana" w:hAnsi="Verdana"/>
@@ -2101,9 +1571,8 @@
                 <w:szCs w:val="18"/>
                 <w:lang w:val="es-EC"/>
               </w:rPr>
-              <w:t>Tlgo</w:t>
-            </w:r>
-            <w:proofErr w:type="spellEnd"/>
+              <w:t xml:space="preserve">Tlgo. </w:t>
+            </w:r>
             <w:r>
               <w:rPr>
                 <w:rFonts w:ascii="Verdana" w:hAnsi="Verdana"/>
@@ -2111,69 +1580,7 @@
                 <w:szCs w:val="18"/>
                 <w:lang w:val="es-EC"/>
               </w:rPr>
-              <w:t xml:space="preserve">. Fabián Mauricio Díaz </w:t>
-            </w:r>
-            <w:proofErr w:type="spellStart"/>
-            <w:r>
-              <w:rPr>
-                <w:rFonts w:ascii="Verdana" w:hAnsi="Verdana"/>
-                <w:sz w:val="18"/>
-                <w:szCs w:val="18"/>
-                <w:lang w:val="es-EC"/>
-              </w:rPr>
-              <w:t>Analuisa</w:t>
-            </w:r>
-            <w:proofErr w:type="spellEnd"/>
-          </w:p>
-          <w:p>
-            <w:pPr>
-              <w:jc w:val="center"/>
-              <w:rPr>
-                <w:rFonts w:ascii="Verdana" w:hAnsi="Verdana"/>
-                <w:sz w:val="18"/>
-                <w:szCs w:val="18"/>
-                <w:lang w:val="es-EC"/>
-              </w:rPr>
-            </w:pPr>
-            <w:proofErr w:type="spellStart"/>
-            <w:r>
-              <w:rPr>
-                <w:rFonts w:ascii="Verdana" w:hAnsi="Verdana"/>
-                <w:sz w:val="18"/>
-                <w:szCs w:val="18"/>
-                <w:lang w:val="es-EC"/>
-              </w:rPr>
-              <w:t>Tlgo</w:t>
-            </w:r>
-            <w:proofErr w:type="spellEnd"/>
-            <w:r>
-              <w:rPr>
-                <w:rFonts w:ascii="Verdana" w:hAnsi="Verdana"/>
-                <w:sz w:val="18"/>
-                <w:szCs w:val="18"/>
-                <w:lang w:val="es-EC"/>
-              </w:rPr>
-              <w:t xml:space="preserve">. </w:t>
-            </w:r>
-            <w:proofErr w:type="spellStart"/>
-            <w:r>
-              <w:rPr>
-                <w:rFonts w:ascii="Verdana" w:hAnsi="Verdana"/>
-                <w:sz w:val="18"/>
-                <w:szCs w:val="18"/>
-                <w:lang w:val="es-EC"/>
-              </w:rPr>
-              <w:t>Jhonson</w:t>
-            </w:r>
-            <w:proofErr w:type="spellEnd"/>
-            <w:r>
-              <w:rPr>
-                <w:rFonts w:ascii="Verdana" w:hAnsi="Verdana"/>
-                <w:sz w:val="18"/>
-                <w:szCs w:val="18"/>
-                <w:lang w:val="es-EC"/>
-              </w:rPr>
-              <w:t xml:space="preserve"> Patricio Narváez</w:t>
+              <w:t>Jhonson Patricio Narváez</w:t>
             </w:r>
           </w:p>
         </w:tc>
@@ -3153,7 +2560,7 @@
                 <w:rFonts w:ascii="Verdana" w:hAnsi="Verdana"/>
                 <w:sz w:val="18"/>
               </w:rPr>
-              <w:t>7</w:t>
+              <w:t>2</w:t>
             </w:r>
             <w:r>
               <w:rPr>
@@ -3263,16 +2670,7 @@
                 <w:rFonts w:ascii="Verdana" w:hAnsi="Verdana"/>
                 <w:sz w:val="18"/>
               </w:rPr>
-              <w:t xml:space="preserve">No exceder </w:t>
-            </w:r>
-            <w:bookmarkStart w:id="0" w:name="_GoBack"/>
-            <w:bookmarkEnd w:id="0"/>
-            <w:r>
-              <w:rPr>
-                <w:rFonts w:ascii="Verdana" w:hAnsi="Verdana"/>
-                <w:sz w:val="18"/>
-              </w:rPr>
-              <w:t>el presupuesto del proyecto.</w:t>
+              <w:t>No exceder el presupuesto del proyecto.</w:t>
             </w:r>
           </w:p>
         </w:tc>
@@ -4091,35 +3489,16 @@
                 <w:sz w:val="18"/>
                 <w:szCs w:val="18"/>
               </w:rPr>
-              <w:t xml:space="preserve">El proyecto SGVR “Sistema de Gestión y Venta de </w:t>
-            </w:r>
-            <w:proofErr w:type="spellStart"/>
-            <w:r>
-              <w:rPr>
-                <w:rFonts w:ascii="Verdana" w:hAnsi="Verdana"/>
-                <w:sz w:val="18"/>
-                <w:szCs w:val="18"/>
-              </w:rPr>
-              <w:t>Reposter</w:t>
-            </w:r>
-            <w:r>
-              <w:rPr>
-                <w:rFonts w:ascii="Verdana" w:hAnsi="Verdana"/>
-                <w:sz w:val="18"/>
-                <w:szCs w:val="18"/>
-                <w:lang w:val="es-ES"/>
-              </w:rPr>
-              <w:t>ía</w:t>
-            </w:r>
-            <w:proofErr w:type="spellEnd"/>
-            <w:r>
-              <w:rPr>
-                <w:rFonts w:ascii="Verdana" w:hAnsi="Verdana"/>
-                <w:sz w:val="18"/>
-                <w:szCs w:val="18"/>
-                <w:lang w:val="es-ES"/>
-              </w:rPr>
-              <w:t xml:space="preserve"> en la empresa El Túnel” fue concebido como una iniciativa de desarrollo de software, con el propósito de impulsar el marketing online y el comercio electrónico que actualmente para ofertar sus productos lo realiza mediante la publicación de anuncios en Internet y redes sociales como Facebook.</w:t>
+              <w:t>El proyecto SGVR “Sistema de Gestión y Venta de Reposter</w:t>
+            </w:r>
+            <w:r>
+              <w:rPr>
+                <w:rFonts w:ascii="Verdana" w:hAnsi="Verdana"/>
+                <w:sz w:val="18"/>
+                <w:szCs w:val="18"/>
+                <w:lang w:val="es-ES"/>
+              </w:rPr>
+              <w:t>ía en la empresa El Túnel” fue concebido como una iniciativa de desarrollo de software, con el propósito de impulsar el marketing online y el comercio electrónico que actualmente para ofertar sus productos lo realiza mediante la publicación de anuncios en Internet y redes sociales como Facebook.</w:t>
             </w:r>
           </w:p>
           <w:p>
@@ -4203,45 +3582,23 @@
                 <w:lang w:val="es-ES"/>
               </w:rPr>
             </w:pPr>
-            <w:proofErr w:type="spellStart"/>
-            <w:r>
-              <w:rPr>
-                <w:rFonts w:ascii="Verdana" w:hAnsi="Verdana"/>
-                <w:sz w:val="18"/>
-                <w:szCs w:val="18"/>
-                <w:lang w:val="es-ES"/>
-              </w:rPr>
-              <w:t>Tlgo</w:t>
-            </w:r>
-            <w:proofErr w:type="spellEnd"/>
-            <w:r>
-              <w:rPr>
-                <w:rFonts w:ascii="Verdana" w:hAnsi="Verdana"/>
-                <w:sz w:val="18"/>
-                <w:szCs w:val="18"/>
-                <w:lang w:val="es-ES"/>
-              </w:rPr>
-              <w:t xml:space="preserve">. Andrés Javier Rodríguez Quintana -&gt; </w:t>
-            </w:r>
-            <w:proofErr w:type="spellStart"/>
-            <w:r>
-              <w:rPr>
-                <w:rFonts w:ascii="Verdana" w:hAnsi="Verdana"/>
-                <w:sz w:val="18"/>
-                <w:szCs w:val="18"/>
-                <w:lang w:val="es-ES"/>
-              </w:rPr>
-              <w:t>Scrum</w:t>
-            </w:r>
-            <w:proofErr w:type="spellEnd"/>
-            <w:r>
-              <w:rPr>
-                <w:rFonts w:ascii="Verdana" w:hAnsi="Verdana"/>
-                <w:sz w:val="18"/>
-                <w:szCs w:val="18"/>
-                <w:lang w:val="es-ES"/>
-              </w:rPr>
-              <w:t xml:space="preserve"> Master</w:t>
+            <w:r>
+              <w:rPr>
+                <w:rFonts w:ascii="Verdana" w:hAnsi="Verdana"/>
+                <w:sz w:val="18"/>
+                <w:szCs w:val="18"/>
+                <w:lang w:val="es-ES"/>
+              </w:rPr>
+              <w:t xml:space="preserve">Tlgo. Andrés Javier Rodríguez Quintana -&gt; </w:t>
+            </w:r>
+            <w:r>
+              <w:rPr>
+                <w:rFonts w:ascii="Verdana" w:hAnsi="Verdana"/>
+                <w:sz w:val="18"/>
+                <w:szCs w:val="18"/>
+                <w:lang w:val="es-ES"/>
+              </w:rPr>
+              <w:t>Scrum Master</w:t>
             </w:r>
             <w:r>
               <w:rPr>
@@ -4268,25 +3625,14 @@
                 <w:lang w:val="es-ES"/>
               </w:rPr>
             </w:pPr>
-            <w:proofErr w:type="spellStart"/>
-            <w:r>
-              <w:rPr>
-                <w:rFonts w:ascii="Verdana" w:hAnsi="Verdana"/>
-                <w:sz w:val="18"/>
-                <w:szCs w:val="18"/>
-                <w:lang w:val="es-ES"/>
-              </w:rPr>
-              <w:t>Tlgo</w:t>
-            </w:r>
-            <w:proofErr w:type="spellEnd"/>
-            <w:r>
-              <w:rPr>
-                <w:rFonts w:ascii="Verdana" w:hAnsi="Verdana"/>
-                <w:sz w:val="18"/>
-                <w:szCs w:val="18"/>
-                <w:lang w:val="es-ES"/>
-              </w:rPr>
-              <w:t xml:space="preserve">. </w:t>
+            <w:r>
+              <w:rPr>
+                <w:rFonts w:ascii="Verdana" w:hAnsi="Verdana"/>
+                <w:sz w:val="18"/>
+                <w:szCs w:val="18"/>
+                <w:lang w:val="es-ES"/>
+              </w:rPr>
+              <w:t xml:space="preserve">Tlgo. </w:t>
             </w:r>
             <w:r>
               <w:rPr>
@@ -4295,27 +3641,7 @@
                 <w:szCs w:val="18"/>
                 <w:lang w:val="es-EC"/>
               </w:rPr>
-              <w:t xml:space="preserve">Karina </w:t>
-            </w:r>
-            <w:proofErr w:type="spellStart"/>
-            <w:r>
-              <w:rPr>
-                <w:rFonts w:ascii="Verdana" w:hAnsi="Verdana"/>
-                <w:sz w:val="18"/>
-                <w:szCs w:val="18"/>
-                <w:lang w:val="es-EC"/>
-              </w:rPr>
-              <w:t>Rocio</w:t>
-            </w:r>
-            <w:proofErr w:type="spellEnd"/>
-            <w:r>
-              <w:rPr>
-                <w:rFonts w:ascii="Verdana" w:hAnsi="Verdana"/>
-                <w:sz w:val="18"/>
-                <w:szCs w:val="18"/>
-                <w:lang w:val="es-EC"/>
-              </w:rPr>
-              <w:t xml:space="preserve"> Sánchez Pucha</w:t>
+              <w:t>Karina Rocio Sánchez Pucha</w:t>
             </w:r>
             <w:r>
               <w:rPr>
@@ -4342,25 +3668,14 @@
                 <w:lang w:val="es-ES"/>
               </w:rPr>
             </w:pPr>
-            <w:proofErr w:type="spellStart"/>
-            <w:r>
-              <w:rPr>
-                <w:rFonts w:ascii="Verdana" w:hAnsi="Verdana"/>
-                <w:sz w:val="18"/>
-                <w:szCs w:val="18"/>
-                <w:lang w:val="es-ES"/>
-              </w:rPr>
-              <w:t>Tlgo</w:t>
-            </w:r>
-            <w:proofErr w:type="spellEnd"/>
-            <w:r>
-              <w:rPr>
-                <w:rFonts w:ascii="Verdana" w:hAnsi="Verdana"/>
-                <w:sz w:val="18"/>
-                <w:szCs w:val="18"/>
-                <w:lang w:val="es-ES"/>
-              </w:rPr>
-              <w:t xml:space="preserve">. </w:t>
+            <w:r>
+              <w:rPr>
+                <w:rFonts w:ascii="Verdana" w:hAnsi="Verdana"/>
+                <w:sz w:val="18"/>
+                <w:szCs w:val="18"/>
+                <w:lang w:val="es-ES"/>
+              </w:rPr>
+              <w:t xml:space="preserve">Tlgo. </w:t>
             </w:r>
             <w:r>
               <w:rPr>
@@ -4369,19 +3684,8 @@
                 <w:sz w:val="22"/>
                 <w:lang w:eastAsia="en-US"/>
               </w:rPr>
-              <w:t xml:space="preserve">Fabián Mauricio Díaz </w:t>
-            </w:r>
-            <w:proofErr w:type="spellStart"/>
-            <w:r>
-              <w:rPr>
-                <w:rFonts w:ascii="Calibri" w:eastAsia="DejaVu Sans" w:hAnsi="Calibri" w:cs="Calibri"/>
-                <w:kern w:val="3"/>
-                <w:sz w:val="22"/>
-                <w:lang w:eastAsia="en-US"/>
-              </w:rPr>
-              <w:t>Analuisa</w:t>
-            </w:r>
-            <w:proofErr w:type="spellEnd"/>
+              <w:t>Fabián Mauricio Díaz Analuisa</w:t>
+            </w:r>
             <w:r>
               <w:rPr>
                 <w:rFonts w:ascii="Verdana" w:hAnsi="Verdana"/>
@@ -4407,27 +3711,15 @@
                 <w:lang w:val="es-ES"/>
               </w:rPr>
             </w:pPr>
-            <w:proofErr w:type="spellStart"/>
-            <w:r>
-              <w:rPr>
-                <w:rFonts w:ascii="Verdana" w:hAnsi="Verdana"/>
-                <w:sz w:val="18"/>
-                <w:szCs w:val="18"/>
-                <w:lang w:val="es-ES"/>
-              </w:rPr>
-              <w:t>Tlgo</w:t>
-            </w:r>
-            <w:proofErr w:type="spellEnd"/>
-            <w:r>
-              <w:rPr>
-                <w:rFonts w:ascii="Verdana" w:hAnsi="Verdana"/>
-                <w:sz w:val="18"/>
-                <w:szCs w:val="18"/>
-                <w:lang w:val="es-ES"/>
-              </w:rPr>
-              <w:t xml:space="preserve">. </w:t>
-            </w:r>
-            <w:proofErr w:type="spellStart"/>
+            <w:r>
+              <w:rPr>
+                <w:rFonts w:ascii="Verdana" w:hAnsi="Verdana"/>
+                <w:sz w:val="18"/>
+                <w:szCs w:val="18"/>
+                <w:lang w:val="es-ES"/>
+              </w:rPr>
+              <w:t xml:space="preserve">Tlgo. </w:t>
+            </w:r>
             <w:r>
               <w:rPr>
                 <w:rFonts w:ascii="Verdana" w:hAnsi="Verdana"/>
@@ -4435,38 +3727,17 @@
                 <w:szCs w:val="18"/>
                 <w:lang w:val="es-EC"/>
               </w:rPr>
-              <w:t>Jhonson</w:t>
-            </w:r>
-            <w:proofErr w:type="spellEnd"/>
-            <w:r>
-              <w:rPr>
-                <w:rFonts w:ascii="Verdana" w:hAnsi="Verdana"/>
-                <w:sz w:val="18"/>
-                <w:szCs w:val="18"/>
-                <w:lang w:val="es-EC"/>
-              </w:rPr>
-              <w:t xml:space="preserve"> Patricio Narváez Criollo</w:t>
-            </w:r>
-            <w:r>
-              <w:rPr>
-                <w:rFonts w:ascii="Verdana" w:hAnsi="Verdana"/>
-                <w:sz w:val="18"/>
-                <w:szCs w:val="18"/>
-                <w:lang w:val="es-ES"/>
-              </w:rPr>
-              <w:t xml:space="preserve"> -&gt; </w:t>
-            </w:r>
-            <w:proofErr w:type="spellStart"/>
-            <w:r>
-              <w:rPr>
-                <w:rFonts w:ascii="Verdana" w:hAnsi="Verdana"/>
-                <w:sz w:val="18"/>
-                <w:szCs w:val="18"/>
-                <w:lang w:val="es-ES"/>
-              </w:rPr>
-              <w:t>Tester</w:t>
-            </w:r>
-            <w:proofErr w:type="spellEnd"/>
+              <w:t>Jhonson Patricio Narváez Criollo</w:t>
+            </w:r>
+            <w:r>
+              <w:rPr>
+                <w:rFonts w:ascii="Verdana" w:hAnsi="Verdana"/>
+                <w:sz w:val="18"/>
+                <w:szCs w:val="18"/>
+                <w:lang w:val="es-ES"/>
+              </w:rPr>
+              <w:t xml:space="preserve"> -&gt; Tester</w:t>
+            </w:r>
           </w:p>
           <w:p>
             <w:pPr>
@@ -4517,47 +3788,7 @@
                 <w:szCs w:val="18"/>
                 <w:lang w:val="es-EC"/>
               </w:rPr>
-              <w:t xml:space="preserve">-&gt; </w:t>
-            </w:r>
-            <w:proofErr w:type="spellStart"/>
-            <w:r>
-              <w:rPr>
-                <w:rFonts w:ascii="Verdana" w:hAnsi="Verdana"/>
-                <w:sz w:val="18"/>
-                <w:szCs w:val="18"/>
-                <w:lang w:val="es-EC"/>
-              </w:rPr>
-              <w:t>Product</w:t>
-            </w:r>
-            <w:proofErr w:type="spellEnd"/>
-            <w:r>
-              <w:rPr>
-                <w:rFonts w:ascii="Verdana" w:hAnsi="Verdana"/>
-                <w:sz w:val="18"/>
-                <w:szCs w:val="18"/>
-                <w:lang w:val="es-EC"/>
-              </w:rPr>
-              <w:t xml:space="preserve"> </w:t>
-            </w:r>
-            <w:proofErr w:type="spellStart"/>
-            <w:r>
-              <w:rPr>
-                <w:rFonts w:ascii="Verdana" w:hAnsi="Verdana"/>
-                <w:sz w:val="18"/>
-                <w:szCs w:val="18"/>
-                <w:lang w:val="es-EC"/>
-              </w:rPr>
-              <w:t>Owner</w:t>
-            </w:r>
-            <w:proofErr w:type="spellEnd"/>
-            <w:r>
-              <w:rPr>
-                <w:rFonts w:ascii="Verdana" w:hAnsi="Verdana"/>
-                <w:sz w:val="18"/>
-                <w:szCs w:val="18"/>
-                <w:lang w:val="es-EC"/>
-              </w:rPr>
-              <w:t>.</w:t>
+              <w:t>-&gt; Product Owner.</w:t>
             </w:r>
           </w:p>
           <w:p>
@@ -4737,7 +3968,16 @@
                       <w:szCs w:val="18"/>
                       <w:lang w:val="es-EC"/>
                     </w:rPr>
-                    <w:t>27</w:t>
+                    <w:t>2</w:t>
+                  </w:r>
+                  <w:r>
+                    <w:rPr>
+                      <w:rFonts w:ascii="Verdana" w:hAnsi="Verdana"/>
+                      <w:sz w:val="18"/>
+                      <w:szCs w:val="18"/>
+                      <w:lang w:val="es-EC"/>
+                    </w:rPr>
+                    <w:t>2</w:t>
                   </w:r>
                   <w:r>
                     <w:rPr>
@@ -4755,7 +3995,7 @@
                       <w:szCs w:val="18"/>
                       <w:lang w:val="es-EC"/>
                     </w:rPr>
-                    <w:t>agosto</w:t>
+                    <w:t>octubre</w:t>
                   </w:r>
                   <w:r>
                     <w:rPr>
@@ -4818,7 +4058,7 @@
                       <w:szCs w:val="18"/>
                       <w:lang w:val="es-EC"/>
                     </w:rPr>
-                    <w:t>20</w:t>
+                    <w:t>15</w:t>
                   </w:r>
                   <w:r>
                     <w:rPr>
@@ -4836,7 +4076,7 @@
                       <w:szCs w:val="18"/>
                       <w:lang w:val="es-EC"/>
                     </w:rPr>
-                    <w:t>agosto</w:t>
+                    <w:t>octubre</w:t>
                   </w:r>
                   <w:r>
                     <w:rPr>
@@ -4854,19 +4094,8 @@
                       <w:szCs w:val="18"/>
                       <w:lang w:val="es-EC"/>
                     </w:rPr>
-                    <w:t xml:space="preserve">por la plataforma de videoconferencias Google </w:t>
+                    <w:t>por la plataforma de videoconferencias Google Meet</w:t>
                   </w:r>
-                  <w:proofErr w:type="spellStart"/>
-                  <w:r>
-                    <w:rPr>
-                      <w:rFonts w:ascii="Verdana" w:hAnsi="Verdana"/>
-                      <w:sz w:val="18"/>
-                      <w:szCs w:val="18"/>
-                      <w:lang w:val="es-EC"/>
-                    </w:rPr>
-                    <w:t>Meet</w:t>
-                  </w:r>
-                  <w:proofErr w:type="spellEnd"/>
                   <w:r>
                     <w:rPr>
                       <w:rFonts w:ascii="Verdana" w:hAnsi="Verdana"/>
@@ -4925,87 +4154,7 @@
                       <w:szCs w:val="18"/>
                       <w:lang w:val="es-EC"/>
                     </w:rPr>
-                    <w:t xml:space="preserve">En la primera semana se realizarán dos reuniones, la primera de análisis, refinamiento de los requerimientos y elaboración del producto </w:t>
-                  </w:r>
-                  <w:proofErr w:type="spellStart"/>
-                  <w:r>
-                    <w:rPr>
-                      <w:rFonts w:ascii="Verdana" w:hAnsi="Verdana"/>
-                      <w:sz w:val="18"/>
-                      <w:szCs w:val="18"/>
-                      <w:lang w:val="es-EC"/>
-                    </w:rPr>
-                    <w:t>backlog</w:t>
-                  </w:r>
-                  <w:proofErr w:type="spellEnd"/>
-                  <w:r>
-                    <w:rPr>
-                      <w:rFonts w:ascii="Verdana" w:hAnsi="Verdana"/>
-                      <w:sz w:val="18"/>
-                      <w:szCs w:val="18"/>
-                      <w:lang w:val="es-EC"/>
-                    </w:rPr>
-                    <w:t xml:space="preserve"> con el </w:t>
-                  </w:r>
-                  <w:proofErr w:type="spellStart"/>
-                  <w:r>
-                    <w:rPr>
-                      <w:rFonts w:ascii="Verdana" w:hAnsi="Verdana"/>
-                      <w:sz w:val="18"/>
-                      <w:szCs w:val="18"/>
-                      <w:lang w:val="es-EC"/>
-                    </w:rPr>
-                    <w:t>Product</w:t>
-                  </w:r>
-                  <w:proofErr w:type="spellEnd"/>
-                  <w:r>
-                    <w:rPr>
-                      <w:rFonts w:ascii="Verdana" w:hAnsi="Verdana"/>
-                      <w:sz w:val="18"/>
-                      <w:szCs w:val="18"/>
-                      <w:lang w:val="es-EC"/>
-                    </w:rPr>
-                    <w:t xml:space="preserve"> </w:t>
-                  </w:r>
-                  <w:proofErr w:type="spellStart"/>
-                  <w:r>
-                    <w:rPr>
-                      <w:rFonts w:ascii="Verdana" w:hAnsi="Verdana"/>
-                      <w:sz w:val="18"/>
-                      <w:szCs w:val="18"/>
-                      <w:lang w:val="es-EC"/>
-                    </w:rPr>
-                    <w:t>Owner</w:t>
-                  </w:r>
-                  <w:proofErr w:type="spellEnd"/>
-                  <w:r>
-                    <w:rPr>
-                      <w:rFonts w:ascii="Verdana" w:hAnsi="Verdana"/>
-                      <w:sz w:val="18"/>
-                      <w:szCs w:val="18"/>
-                      <w:lang w:val="es-EC"/>
-                    </w:rPr>
-                    <w:t xml:space="preserve"> y el </w:t>
-                  </w:r>
-                  <w:proofErr w:type="spellStart"/>
-                  <w:r>
-                    <w:rPr>
-                      <w:rFonts w:ascii="Verdana" w:hAnsi="Verdana"/>
-                      <w:sz w:val="18"/>
-                      <w:szCs w:val="18"/>
-                      <w:lang w:val="es-EC"/>
-                    </w:rPr>
-                    <w:t>Scrum</w:t>
-                  </w:r>
-                  <w:proofErr w:type="spellEnd"/>
-                  <w:r>
-                    <w:rPr>
-                      <w:rFonts w:ascii="Verdana" w:hAnsi="Verdana"/>
-                      <w:sz w:val="18"/>
-                      <w:szCs w:val="18"/>
-                      <w:lang w:val="es-EC"/>
-                    </w:rPr>
-                    <w:t xml:space="preserve"> Master para definir las épicas e historias de usuario a desarrollar durante la ejecución del proyecto. </w:t>
+                    <w:t xml:space="preserve">En la primera semana se realizarán dos reuniones, la primera de análisis, refinamiento de los requerimientos y elaboración del producto backlog con el Product Owner y el Scrum Master para definir las épicas e historias de usuario a desarrollar durante la ejecución del proyecto. </w:t>
                   </w:r>
                 </w:p>
                 <w:p>
@@ -5059,27 +4208,7 @@
                       <w:szCs w:val="18"/>
                       <w:lang w:val="es-EC"/>
                     </w:rPr>
-                    <w:t xml:space="preserve">Análisis de alto y bajo nivel con la participación del analista, los integrantes del equipo de desarrollo y el líder del proyecto para disertar los requerimientos del producto </w:t>
-                  </w:r>
-                  <w:proofErr w:type="spellStart"/>
-                  <w:r>
-                    <w:rPr>
-                      <w:rFonts w:ascii="Verdana" w:hAnsi="Verdana"/>
-                      <w:sz w:val="18"/>
-                      <w:szCs w:val="18"/>
-                      <w:lang w:val="es-EC"/>
-                    </w:rPr>
-                    <w:t>backlog</w:t>
-                  </w:r>
-                  <w:proofErr w:type="spellEnd"/>
-                  <w:r>
-                    <w:rPr>
-                      <w:rFonts w:ascii="Verdana" w:hAnsi="Verdana"/>
-                      <w:sz w:val="18"/>
-                      <w:szCs w:val="18"/>
-                      <w:lang w:val="es-EC"/>
-                    </w:rPr>
-                    <w:t>.</w:t>
+                    <w:t>Análisis de alto y bajo nivel con la participación del analista, los integrantes del equipo de desarrollo y el líder del proyecto para disertar los requerimientos del producto backlog.</w:t>
                   </w:r>
                 </w:p>
                 <w:p>
@@ -5199,27 +4328,7 @@
                       <w:szCs w:val="18"/>
                       <w:lang w:val="es-EC"/>
                     </w:rPr>
-                    <w:t xml:space="preserve">Configuración de los ambientes de desarrollo y pruebas de certificación QA, y revisión del proceso de </w:t>
-                  </w:r>
-                  <w:proofErr w:type="spellStart"/>
-                  <w:r>
-                    <w:rPr>
-                      <w:rFonts w:ascii="Verdana" w:hAnsi="Verdana"/>
-                      <w:sz w:val="18"/>
-                      <w:szCs w:val="18"/>
-                      <w:lang w:val="es-EC"/>
-                    </w:rPr>
-                    <w:t>versionamiento</w:t>
-                  </w:r>
-                  <w:proofErr w:type="spellEnd"/>
-                  <w:r>
-                    <w:rPr>
-                      <w:rFonts w:ascii="Verdana" w:hAnsi="Verdana"/>
-                      <w:sz w:val="18"/>
-                      <w:szCs w:val="18"/>
-                      <w:lang w:val="es-EC"/>
-                    </w:rPr>
-                    <w:t>.</w:t>
+                    <w:t>Configuración de los ambientes de desarrollo y pruebas de certificación QA, y revisión del proceso de versionamiento.</w:t>
                   </w:r>
                 </w:p>
                 <w:p>
@@ -5295,7 +4404,6 @@
                     </w:rPr>
                     <w:t xml:space="preserve">Elaboración del procedimiento de ejecución de casos de pruebas unitarias, de carga y stress, y flujos funcionalidades por parte del </w:t>
                   </w:r>
-                  <w:proofErr w:type="spellStart"/>
                   <w:r>
                     <w:rPr>
                       <w:rFonts w:ascii="Verdana" w:hAnsi="Verdana"/>
@@ -5314,7 +4422,6 @@
                     </w:rPr>
                     <w:t>ester</w:t>
                   </w:r>
-                  <w:proofErr w:type="spellEnd"/>
                   <w:r>
                     <w:rPr>
                       <w:rFonts w:ascii="Verdana" w:hAnsi="Verdana"/>
@@ -5410,9 +4517,8 @@
                       <w:szCs w:val="18"/>
                       <w:lang w:val="es-EC"/>
                     </w:rPr>
-                    <w:t xml:space="preserve"> </w:t>
+                    <w:t xml:space="preserve"> sprints o fases iterativas, cada una con duración de </w:t>
                   </w:r>
-                  <w:proofErr w:type="spellStart"/>
                   <w:r>
                     <w:rPr>
                       <w:rFonts w:ascii="Verdana" w:hAnsi="Verdana"/>
@@ -5420,9 +4526,8 @@
                       <w:szCs w:val="18"/>
                       <w:lang w:val="es-EC"/>
                     </w:rPr>
-                    <w:t>sprints</w:t>
+                    <w:t>2.5</w:t>
                   </w:r>
-                  <w:proofErr w:type="spellEnd"/>
                   <w:r>
                     <w:rPr>
                       <w:rFonts w:ascii="Verdana" w:hAnsi="Verdana"/>
@@ -5430,7 +4535,7 @@
                       <w:szCs w:val="18"/>
                       <w:lang w:val="es-EC"/>
                     </w:rPr>
-                    <w:t xml:space="preserve"> o fases iterativas, cada una con duración de dos semanas considerando los cinco días laborables y 8 horas diarias de esfuerzo efectivo.</w:t>
+                    <w:t xml:space="preserve"> semanas considerando los cinco días laborables y 8 horas diarias de esfuerzo efectivo.</w:t>
                   </w:r>
                 </w:p>
                 <w:p>
@@ -5472,7 +4577,7 @@
                       <w:szCs w:val="18"/>
                       <w:lang w:val="es-EC"/>
                     </w:rPr>
-                    <w:t>23</w:t>
+                    <w:t>18</w:t>
                   </w:r>
                   <w:r>
                     <w:rPr>
@@ -5490,7 +4595,16 @@
                       <w:szCs w:val="18"/>
                       <w:lang w:val="es-EC"/>
                     </w:rPr>
-                    <w:t xml:space="preserve">agosto </w:t>
+                    <w:t>octubre</w:t>
+                  </w:r>
+                  <w:r>
+                    <w:rPr>
+                      <w:rFonts w:ascii="Verdana" w:hAnsi="Verdana"/>
+                      <w:sz w:val="18"/>
+                      <w:szCs w:val="18"/>
+                      <w:lang w:val="es-EC"/>
+                    </w:rPr>
+                    <w:t xml:space="preserve"> </w:t>
                   </w:r>
                   <w:r>
                     <w:rPr>
@@ -5508,7 +4622,7 @@
                       <w:szCs w:val="18"/>
                       <w:lang w:val="es-EC"/>
                     </w:rPr>
-                    <w:t>27</w:t>
+                    <w:t>22</w:t>
                   </w:r>
                   <w:r>
                     <w:rPr>
@@ -5526,7 +4640,18 @@
                       <w:szCs w:val="18"/>
                       <w:lang w:val="es-EC"/>
                     </w:rPr>
-                    <w:t>agosto del 2021</w:t>
+                    <w:t>octubre</w:t>
+                  </w:r>
+                  <w:bookmarkStart w:id="0" w:name="_GoBack"/>
+                  <w:bookmarkEnd w:id="0"/>
+                  <w:r>
+                    <w:rPr>
+                      <w:rFonts w:ascii="Verdana" w:hAnsi="Verdana"/>
+                      <w:sz w:val="18"/>
+                      <w:szCs w:val="18"/>
+                      <w:lang w:val="es-EC"/>
+                    </w:rPr>
+                    <w:t xml:space="preserve"> del 2021</w:t>
                   </w:r>
                   <w:r>
                     <w:rPr>
@@ -6165,25 +5290,7 @@
                             <w:sz w:val="18"/>
                             <w:szCs w:val="18"/>
                           </w:rPr>
-                          <w:t xml:space="preserve">Página web de </w:t>
-                        </w:r>
-                        <w:proofErr w:type="spellStart"/>
-                        <w:r>
-                          <w:rPr>
-                            <w:rFonts w:ascii="Verdana" w:hAnsi="Verdana"/>
-                            <w:sz w:val="18"/>
-                            <w:szCs w:val="18"/>
-                          </w:rPr>
-                          <w:t>login</w:t>
-                        </w:r>
-                        <w:proofErr w:type="spellEnd"/>
-                        <w:r>
-                          <w:rPr>
-                            <w:rFonts w:ascii="Verdana" w:hAnsi="Verdana"/>
-                            <w:sz w:val="18"/>
-                            <w:szCs w:val="18"/>
-                          </w:rPr>
-                          <w:t xml:space="preserve"> para acceso de los </w:t>
+                          <w:t xml:space="preserve">Página web de login para acceso de los </w:t>
                         </w:r>
                         <w:r>
                           <w:rPr>
@@ -7247,7 +6354,6 @@
                             <w:lang w:val="es-EC"/>
                           </w:rPr>
                         </w:pPr>
-                        <w:proofErr w:type="spellStart"/>
                         <w:r>
                           <w:rPr>
                             <w:rFonts w:ascii="Verdana" w:hAnsi="Verdana"/>
@@ -7255,17 +6361,7 @@
                             <w:szCs w:val="18"/>
                             <w:lang w:val="es-EC"/>
                           </w:rPr>
-                          <w:t>Versionamiento</w:t>
-                        </w:r>
-                        <w:proofErr w:type="spellEnd"/>
-                        <w:r>
-                          <w:rPr>
-                            <w:rFonts w:ascii="Verdana" w:hAnsi="Verdana"/>
-                            <w:sz w:val="18"/>
-                            <w:szCs w:val="18"/>
-                            <w:lang w:val="es-EC"/>
-                          </w:rPr>
-                          <w:t>, Despliegue y estabilización del sistema en Producción</w:t>
+                          <w:t>Versionamiento, Despliegue y estabilización del sistema en Producción</w:t>
                         </w:r>
                       </w:p>
                     </w:tc>
@@ -7382,87 +6478,7 @@
                       <w:szCs w:val="18"/>
                       <w:lang w:val="es-EC"/>
                     </w:rPr>
-                    <w:t xml:space="preserve">Entorno de desarrollo - IDE </w:t>
-                  </w:r>
-                  <w:proofErr w:type="spellStart"/>
-                  <w:r>
-                    <w:rPr>
-                      <w:rFonts w:ascii="Verdana" w:hAnsi="Verdana"/>
-                      <w:sz w:val="18"/>
-                      <w:szCs w:val="18"/>
-                      <w:lang w:val="es-EC"/>
-                    </w:rPr>
-                    <w:t>SpringTools</w:t>
-                  </w:r>
-                  <w:proofErr w:type="spellEnd"/>
-                  <w:r>
-                    <w:rPr>
-                      <w:rFonts w:ascii="Verdana" w:hAnsi="Verdana"/>
-                      <w:sz w:val="18"/>
-                      <w:szCs w:val="18"/>
-                      <w:lang w:val="es-EC"/>
-                    </w:rPr>
-                    <w:t xml:space="preserve"> 4, compatible con el </w:t>
-                  </w:r>
-                  <w:proofErr w:type="spellStart"/>
-                  <w:r>
-                    <w:rPr>
-                      <w:rFonts w:ascii="Verdana" w:hAnsi="Verdana"/>
-                      <w:sz w:val="18"/>
-                      <w:szCs w:val="18"/>
-                      <w:lang w:val="es-EC"/>
-                    </w:rPr>
-                    <w:t>framework</w:t>
-                  </w:r>
-                  <w:proofErr w:type="spellEnd"/>
-                  <w:r>
-                    <w:rPr>
-                      <w:rFonts w:ascii="Verdana" w:hAnsi="Verdana"/>
-                      <w:sz w:val="18"/>
-                      <w:szCs w:val="18"/>
-                      <w:lang w:val="es-EC"/>
-                    </w:rPr>
-                    <w:t xml:space="preserve"> </w:t>
-                  </w:r>
-                  <w:proofErr w:type="spellStart"/>
-                  <w:r>
-                    <w:rPr>
-                      <w:rFonts w:ascii="Verdana" w:hAnsi="Verdana"/>
-                      <w:sz w:val="18"/>
-                      <w:szCs w:val="18"/>
-                      <w:lang w:val="es-EC"/>
-                    </w:rPr>
-                    <w:t>Springboot</w:t>
-                  </w:r>
-                  <w:proofErr w:type="spellEnd"/>
-                  <w:r>
-                    <w:rPr>
-                      <w:rFonts w:ascii="Verdana" w:hAnsi="Verdana"/>
-                      <w:sz w:val="18"/>
-                      <w:szCs w:val="18"/>
-                      <w:lang w:val="es-EC"/>
-                    </w:rPr>
-                    <w:t xml:space="preserve"> para la construcción de </w:t>
-                  </w:r>
-                  <w:proofErr w:type="spellStart"/>
-                  <w:r>
-                    <w:rPr>
-                      <w:rFonts w:ascii="Verdana" w:hAnsi="Verdana"/>
-                      <w:sz w:val="18"/>
-                      <w:szCs w:val="18"/>
-                      <w:lang w:val="es-EC"/>
-                    </w:rPr>
-                    <w:t>microservicios</w:t>
-                  </w:r>
-                  <w:proofErr w:type="spellEnd"/>
-                  <w:r>
-                    <w:rPr>
-                      <w:rFonts w:ascii="Verdana" w:hAnsi="Verdana"/>
-                      <w:sz w:val="18"/>
-                      <w:szCs w:val="18"/>
-                      <w:lang w:val="es-EC"/>
-                    </w:rPr>
-                    <w:t>.</w:t>
+                    <w:t>Entorno de desarrollo - IDE SpringTools 4, compatible con el framework Springboot para la construcción de microservicios.</w:t>
                   </w:r>
                 </w:p>
                 <w:p>
@@ -7493,7 +6509,6 @@
                       <w:lang w:val="es-EC"/>
                     </w:rPr>
                   </w:pPr>
-                  <w:proofErr w:type="spellStart"/>
                   <w:r>
                     <w:rPr>
                       <w:rFonts w:ascii="Verdana" w:hAnsi="Verdana"/>
@@ -7501,37 +6516,7 @@
                       <w:szCs w:val="18"/>
                       <w:lang w:val="es-EC"/>
                     </w:rPr>
-                    <w:t>SoapUI</w:t>
-                  </w:r>
-                  <w:proofErr w:type="spellEnd"/>
-                  <w:r>
-                    <w:rPr>
-                      <w:rFonts w:ascii="Verdana" w:hAnsi="Verdana"/>
-                      <w:sz w:val="18"/>
-                      <w:szCs w:val="18"/>
-                      <w:lang w:val="es-EC"/>
-                    </w:rPr>
-                    <w:t xml:space="preserve"> 5.4.0 y </w:t>
-                  </w:r>
-                  <w:proofErr w:type="spellStart"/>
-                  <w:r>
-                    <w:rPr>
-                      <w:rFonts w:ascii="Verdana" w:hAnsi="Verdana"/>
-                      <w:sz w:val="18"/>
-                      <w:szCs w:val="18"/>
-                      <w:lang w:val="es-EC"/>
-                    </w:rPr>
-                    <w:t>Postman</w:t>
-                  </w:r>
-                  <w:proofErr w:type="spellEnd"/>
-                  <w:r>
-                    <w:rPr>
-                      <w:rFonts w:ascii="Verdana" w:hAnsi="Verdana"/>
-                      <w:sz w:val="18"/>
-                      <w:szCs w:val="18"/>
-                      <w:lang w:val="es-EC"/>
-                    </w:rPr>
-                    <w:t xml:space="preserve"> v7 para la creación de proyectos SOAP y REST de los servicios y probar que funcionen correctamente. </w:t>
+                    <w:t xml:space="preserve">SoapUI 5.4.0 y Postman v7 para la creación de proyectos SOAP y REST de los servicios y probar que funcionen correctamente. </w:t>
                   </w:r>
                 </w:p>
                 <w:p>
@@ -7567,27 +6552,7 @@
                       <w:szCs w:val="18"/>
                       <w:lang w:val="es-EC"/>
                     </w:rPr>
-                    <w:t xml:space="preserve">Editor de texto </w:t>
-                  </w:r>
-                  <w:proofErr w:type="spellStart"/>
-                  <w:r>
-                    <w:rPr>
-                      <w:rFonts w:ascii="Verdana" w:hAnsi="Verdana"/>
-                      <w:sz w:val="18"/>
-                      <w:szCs w:val="18"/>
-                      <w:lang w:val="es-EC"/>
-                    </w:rPr>
-                    <w:t>Notepad</w:t>
-                  </w:r>
-                  <w:proofErr w:type="spellEnd"/>
-                  <w:r>
-                    <w:rPr>
-                      <w:rFonts w:ascii="Verdana" w:hAnsi="Verdana"/>
-                      <w:sz w:val="18"/>
-                      <w:szCs w:val="18"/>
-                      <w:lang w:val="es-EC"/>
-                    </w:rPr>
-                    <w:t>++ para edición de ficheros con código fuente.</w:t>
+                    <w:t>Editor de texto Notepad++ para edición de ficheros con código fuente.</w:t>
                   </w:r>
                 </w:p>
                 <w:p>
@@ -7625,7 +6590,6 @@
                     </w:rPr>
                     <w:t xml:space="preserve">Programa </w:t>
                   </w:r>
-                  <w:proofErr w:type="spellStart"/>
                   <w:r>
                     <w:rPr>
                       <w:rFonts w:ascii="Verdana" w:hAnsi="Verdana"/>
@@ -7633,17 +6597,7 @@
                       <w:szCs w:val="18"/>
                       <w:lang w:val="es-EC"/>
                     </w:rPr>
-                    <w:t>WinMerge</w:t>
-                  </w:r>
-                  <w:proofErr w:type="spellEnd"/>
-                  <w:r>
-                    <w:rPr>
-                      <w:rFonts w:ascii="Verdana" w:hAnsi="Verdana"/>
-                      <w:sz w:val="18"/>
-                      <w:szCs w:val="18"/>
-                      <w:lang w:val="es-EC"/>
-                    </w:rPr>
-                    <w:t>, para comparar el texto de archivos o carpetas completas</w:t>
+                    <w:t>WinMerge, para comparar el texto de archivos o carpetas completas</w:t>
                   </w:r>
                   <w:r>
                     <w:rPr>
@@ -7691,67 +6645,7 @@
                       <w:lang w:val="es-EC"/>
                     </w:rPr>
                     <w:lastRenderedPageBreak/>
-                    <w:t xml:space="preserve">Servidor Apache </w:t>
-                  </w:r>
-                  <w:proofErr w:type="spellStart"/>
-                  <w:r>
-                    <w:rPr>
-                      <w:rFonts w:ascii="Verdana" w:hAnsi="Verdana"/>
-                      <w:sz w:val="18"/>
-                      <w:szCs w:val="18"/>
-                      <w:lang w:val="es-EC"/>
-                    </w:rPr>
-                    <w:t>Tomcat</w:t>
-                  </w:r>
-                  <w:proofErr w:type="spellEnd"/>
-                  <w:r>
-                    <w:rPr>
-                      <w:rFonts w:ascii="Verdana" w:hAnsi="Verdana"/>
-                      <w:sz w:val="18"/>
-                      <w:szCs w:val="18"/>
-                      <w:lang w:val="es-EC"/>
-                    </w:rPr>
-                    <w:t xml:space="preserve"> 9 para publicación y despliegue de los portales WAR del back-</w:t>
-                  </w:r>
-                  <w:proofErr w:type="spellStart"/>
-                  <w:r>
-                    <w:rPr>
-                      <w:rFonts w:ascii="Verdana" w:hAnsi="Verdana"/>
-                      <w:sz w:val="18"/>
-                      <w:szCs w:val="18"/>
-                      <w:lang w:val="es-EC"/>
-                    </w:rPr>
-                    <w:t>end</w:t>
-                  </w:r>
-                  <w:proofErr w:type="spellEnd"/>
-                  <w:r>
-                    <w:rPr>
-                      <w:rFonts w:ascii="Verdana" w:hAnsi="Verdana"/>
-                      <w:sz w:val="18"/>
-                      <w:szCs w:val="18"/>
-                      <w:lang w:val="es-EC"/>
-                    </w:rPr>
-                    <w:t xml:space="preserve"> y </w:t>
-                  </w:r>
-                  <w:proofErr w:type="spellStart"/>
-                  <w:r>
-                    <w:rPr>
-                      <w:rFonts w:ascii="Verdana" w:hAnsi="Verdana"/>
-                      <w:sz w:val="18"/>
-                      <w:szCs w:val="18"/>
-                      <w:lang w:val="es-EC"/>
-                    </w:rPr>
-                    <w:t>front-end</w:t>
-                  </w:r>
-                  <w:proofErr w:type="spellEnd"/>
-                  <w:r>
-                    <w:rPr>
-                      <w:rFonts w:ascii="Verdana" w:hAnsi="Verdana"/>
-                      <w:sz w:val="18"/>
-                      <w:szCs w:val="18"/>
-                      <w:lang w:val="es-EC"/>
-                    </w:rPr>
-                    <w:t xml:space="preserve"> en ambiente Desarrollo.</w:t>
+                    <w:t>Servidor Apache Tomcat 9 para publicación y despliegue de los portales WAR del back-end y front-end en ambiente Desarrollo.</w:t>
                   </w:r>
                 </w:p>
                 <w:p>
@@ -7789,47 +6683,7 @@
                       <w:szCs w:val="18"/>
                       <w:lang w:val="es-EC"/>
                     </w:rPr>
-                    <w:t xml:space="preserve">Repositorio </w:t>
-                  </w:r>
-                  <w:proofErr w:type="spellStart"/>
-                  <w:r>
-                    <w:rPr>
-                      <w:rFonts w:ascii="Verdana" w:hAnsi="Verdana"/>
-                      <w:sz w:val="18"/>
-                      <w:szCs w:val="18"/>
-                      <w:lang w:val="es-EC"/>
-                    </w:rPr>
-                    <w:t>Github</w:t>
-                  </w:r>
-                  <w:proofErr w:type="spellEnd"/>
-                  <w:r>
-                    <w:rPr>
-                      <w:rFonts w:ascii="Verdana" w:hAnsi="Verdana"/>
-                      <w:sz w:val="18"/>
-                      <w:szCs w:val="18"/>
-                      <w:lang w:val="es-EC"/>
-                    </w:rPr>
-                    <w:t xml:space="preserve"> y Cliente GIT desktop para control de versiones y proceso de </w:t>
-                  </w:r>
-                  <w:proofErr w:type="spellStart"/>
-                  <w:r>
-                    <w:rPr>
-                      <w:rFonts w:ascii="Verdana" w:hAnsi="Verdana"/>
-                      <w:sz w:val="18"/>
-                      <w:szCs w:val="18"/>
-                      <w:lang w:val="es-EC"/>
-                    </w:rPr>
-                    <w:t>versionamiento</w:t>
-                  </w:r>
-                  <w:proofErr w:type="spellEnd"/>
-                  <w:r>
-                    <w:rPr>
-                      <w:rFonts w:ascii="Verdana" w:hAnsi="Verdana"/>
-                      <w:sz w:val="18"/>
-                      <w:szCs w:val="18"/>
-                      <w:lang w:val="es-EC"/>
-                    </w:rPr>
-                    <w:t>.</w:t>
+                    <w:t>Repositorio Github y Cliente GIT desktop para control de versiones y proceso de versionamiento.</w:t>
                   </w:r>
                 </w:p>
                 <w:p>
@@ -7963,7 +6817,6 @@
                     </w:rPr>
                     <w:t xml:space="preserve">Para conocer los porcentajes de avance en la ejecución de cada tarea asignada al desarrollador, y los bloqueantes que le impidan la entrega oportuna del requerimiento funcional, se realizaran las </w:t>
                   </w:r>
-                  <w:proofErr w:type="spellStart"/>
                   <w:r>
                     <w:rPr>
                       <w:rFonts w:ascii="Verdana" w:hAnsi="Verdana"/>
@@ -7972,31 +6825,8 @@
                       <w:szCs w:val="18"/>
                       <w:lang w:val="es-EC"/>
                     </w:rPr>
-                    <w:t>Daily</w:t>
+                    <w:t>Daily Scrum</w:t>
                   </w:r>
-                  <w:proofErr w:type="spellEnd"/>
-                  <w:r>
-                    <w:rPr>
-                      <w:rFonts w:ascii="Verdana" w:hAnsi="Verdana"/>
-                      <w:b/>
-                      <w:sz w:val="18"/>
-                      <w:szCs w:val="18"/>
-                      <w:lang w:val="es-EC"/>
-                    </w:rPr>
-                    <w:t xml:space="preserve"> </w:t>
-                  </w:r>
-                  <w:proofErr w:type="spellStart"/>
-                  <w:r>
-                    <w:rPr>
-                      <w:rFonts w:ascii="Verdana" w:hAnsi="Verdana"/>
-                      <w:b/>
-                      <w:sz w:val="18"/>
-                      <w:szCs w:val="18"/>
-                      <w:lang w:val="es-EC"/>
-                    </w:rPr>
-                    <w:t>Scrum</w:t>
-                  </w:r>
-                  <w:proofErr w:type="spellEnd"/>
                   <w:r>
                     <w:rPr>
                       <w:rFonts w:ascii="Verdana" w:hAnsi="Verdana"/>
@@ -8213,20 +7043,8 @@
                       <w:szCs w:val="18"/>
                       <w:lang w:val="es-EC"/>
                     </w:rPr>
-                    <w:t xml:space="preserve">Sprint </w:t>
+                    <w:t>Sprint Review</w:t>
                   </w:r>
-                  <w:proofErr w:type="spellStart"/>
-                  <w:r>
-                    <w:rPr>
-                      <w:rFonts w:ascii="Verdana" w:hAnsi="Verdana"/>
-                      <w:b/>
-                      <w:sz w:val="18"/>
-                      <w:szCs w:val="18"/>
-                      <w:lang w:val="es-EC"/>
-                    </w:rPr>
-                    <w:t>Review</w:t>
-                  </w:r>
-                  <w:proofErr w:type="spellEnd"/>
                   <w:r>
                     <w:rPr>
                       <w:rFonts w:ascii="Verdana" w:hAnsi="Verdana"/>
@@ -8428,39 +7246,8 @@
                       <w:sz w:val="18"/>
                       <w:szCs w:val="18"/>
                     </w:rPr>
-                    <w:t xml:space="preserve">Documento del Plan de Implantación que contenga los pasos para la implementación de las funcionalidades construidas en cada sprint con un bloque para la secuencia de despliegue o ejecución, y otro para el </w:t>
+                    <w:t>Documento del Plan de Implantación que contenga los pasos para la implementación de las funcionalidades construidas en cada sprint con un bloque para la secuencia de despliegue o ejecución, y otro para el rollback o reverso de cambios ante cualquier error que pueda presentarse durante el proceso de versionamiento</w:t>
                   </w:r>
-                  <w:proofErr w:type="spellStart"/>
-                  <w:r>
-                    <w:rPr>
-                      <w:rFonts w:ascii="Verdana" w:hAnsi="Verdana"/>
-                      <w:kern w:val="0"/>
-                      <w:sz w:val="18"/>
-                      <w:szCs w:val="18"/>
-                    </w:rPr>
-                    <w:t>rollback</w:t>
-                  </w:r>
-                  <w:proofErr w:type="spellEnd"/>
-                  <w:r>
-                    <w:rPr>
-                      <w:rFonts w:ascii="Verdana" w:hAnsi="Verdana"/>
-                      <w:kern w:val="0"/>
-                      <w:sz w:val="18"/>
-                      <w:szCs w:val="18"/>
-                    </w:rPr>
-                    <w:t xml:space="preserve"> o reverso de cambios ante cualquier error que pueda presentarse durante el proceso de </w:t>
-                  </w:r>
-                  <w:proofErr w:type="spellStart"/>
-                  <w:r>
-                    <w:rPr>
-                      <w:rFonts w:ascii="Verdana" w:hAnsi="Verdana"/>
-                      <w:kern w:val="0"/>
-                      <w:sz w:val="18"/>
-                      <w:szCs w:val="18"/>
-                    </w:rPr>
-                    <w:t>versionamiento</w:t>
-                  </w:r>
-                  <w:proofErr w:type="spellEnd"/>
                   <w:r>
                     <w:rPr>
                       <w:rFonts w:ascii="Verdana" w:hAnsi="Verdana"/>
@@ -8551,67 +7338,7 @@
                       <w:sz w:val="18"/>
                       <w:szCs w:val="18"/>
                     </w:rPr>
-                    <w:t xml:space="preserve">Generación de los portales </w:t>
-                  </w:r>
-                  <w:proofErr w:type="spellStart"/>
-                  <w:r>
-                    <w:rPr>
-                      <w:rFonts w:ascii="Verdana" w:hAnsi="Verdana"/>
-                      <w:kern w:val="0"/>
-                      <w:sz w:val="18"/>
-                      <w:szCs w:val="18"/>
-                    </w:rPr>
-                    <w:t>war</w:t>
-                  </w:r>
-                  <w:proofErr w:type="spellEnd"/>
-                  <w:r>
-                    <w:rPr>
-                      <w:rFonts w:ascii="Verdana" w:hAnsi="Verdana"/>
-                      <w:kern w:val="0"/>
-                      <w:sz w:val="18"/>
-                      <w:szCs w:val="18"/>
-                    </w:rPr>
-                    <w:t xml:space="preserve"> correspondiente a los proyectos Back-</w:t>
-                  </w:r>
-                  <w:proofErr w:type="spellStart"/>
-                  <w:r>
-                    <w:rPr>
-                      <w:rFonts w:ascii="Verdana" w:hAnsi="Verdana"/>
-                      <w:kern w:val="0"/>
-                      <w:sz w:val="18"/>
-                      <w:szCs w:val="18"/>
-                    </w:rPr>
-                    <w:t>end</w:t>
-                  </w:r>
-                  <w:proofErr w:type="spellEnd"/>
-                  <w:r>
-                    <w:rPr>
-                      <w:rFonts w:ascii="Verdana" w:hAnsi="Verdana"/>
-                      <w:kern w:val="0"/>
-                      <w:sz w:val="18"/>
-                      <w:szCs w:val="18"/>
-                    </w:rPr>
-                    <w:t xml:space="preserve"> y Front-</w:t>
-                  </w:r>
-                  <w:proofErr w:type="spellStart"/>
-                  <w:r>
-                    <w:rPr>
-                      <w:rFonts w:ascii="Verdana" w:hAnsi="Verdana"/>
-                      <w:kern w:val="0"/>
-                      <w:sz w:val="18"/>
-                      <w:szCs w:val="18"/>
-                    </w:rPr>
-                    <w:t>end</w:t>
-                  </w:r>
-                  <w:proofErr w:type="spellEnd"/>
-                  <w:r>
-                    <w:rPr>
-                      <w:rFonts w:ascii="Verdana" w:hAnsi="Verdana"/>
-                      <w:kern w:val="0"/>
-                      <w:sz w:val="18"/>
-                      <w:szCs w:val="18"/>
-                    </w:rPr>
-                    <w:t xml:space="preserve"> del aplicativo web desarrollado con Java y Sprint Framework</w:t>
+                    <w:t>Generación de los portales war correspondiente a los proyectos Back-end y Front-end del aplicativo web desarrollado con Java y Sprint Framework</w:t>
                   </w:r>
                   <w:r>
                     <w:rPr>
@@ -9030,7 +7757,6 @@
                     </w:rPr>
                     <w:t xml:space="preserve">enguajes y tecnologías en uso:  </w:t>
                   </w:r>
-                  <w:proofErr w:type="spellStart"/>
                   <w:r>
                     <w:rPr>
                       <w:rFonts w:ascii="Verdana" w:hAnsi="Verdana"/>
@@ -9038,17 +7764,7 @@
                       <w:szCs w:val="18"/>
                       <w:lang w:val="es-EC"/>
                     </w:rPr>
-                    <w:t>Postgres</w:t>
-                  </w:r>
-                  <w:proofErr w:type="spellEnd"/>
-                  <w:r>
-                    <w:rPr>
-                      <w:rFonts w:ascii="Verdana" w:hAnsi="Verdana"/>
-                      <w:sz w:val="18"/>
-                      <w:szCs w:val="18"/>
-                      <w:lang w:val="es-EC"/>
-                    </w:rPr>
-                    <w:t>, HTML, TOMCAT, JAVA, al ser de código abierto puede que no implementen correctamente las seguridades adecuadas al aplicativo produciendo que sean más vulnerables a ataques informáticos.</w:t>
+                    <w:t>Postgres, HTML, TOMCAT, JAVA, al ser de código abierto puede que no implementen correctamente las seguridades adecuadas al aplicativo produciendo que sean más vulnerables a ataques informáticos.</w:t>
                   </w:r>
                 </w:p>
               </w:tc>
@@ -11160,25 +9876,7 @@
                 <w:sz w:val="18"/>
                 <w:szCs w:val="18"/>
               </w:rPr>
-              <w:t xml:space="preserve">Analista, </w:t>
-            </w:r>
-            <w:proofErr w:type="spellStart"/>
-            <w:r>
-              <w:rPr>
-                <w:rFonts w:ascii="Verdana" w:hAnsi="Verdana"/>
-                <w:sz w:val="18"/>
-                <w:szCs w:val="18"/>
-              </w:rPr>
-              <w:t>tester</w:t>
-            </w:r>
-            <w:proofErr w:type="spellEnd"/>
-            <w:r>
-              <w:rPr>
-                <w:rFonts w:ascii="Verdana" w:hAnsi="Verdana"/>
-                <w:sz w:val="18"/>
-                <w:szCs w:val="18"/>
-              </w:rPr>
-              <w:t xml:space="preserve">, líder proyecto, otros. </w:t>
+              <w:t xml:space="preserve">Analista, tester, líder proyecto, otros. </w:t>
             </w:r>
           </w:p>
         </w:tc>
@@ -11675,19 +10373,8 @@
                 <w:szCs w:val="18"/>
                 <w:lang w:val="es-EC"/>
               </w:rPr>
-              <w:t xml:space="preserve">Fabián Mauricio Díaz </w:t>
-            </w:r>
-            <w:proofErr w:type="spellStart"/>
-            <w:r>
-              <w:rPr>
-                <w:rFonts w:ascii="Verdana" w:hAnsi="Verdana"/>
-                <w:sz w:val="18"/>
-                <w:szCs w:val="18"/>
-                <w:lang w:val="es-EC"/>
-              </w:rPr>
-              <w:t>Analuisa</w:t>
-            </w:r>
-            <w:proofErr w:type="spellEnd"/>
+              <w:t>Fabián Mauricio Díaz Analuisa</w:t>
+            </w:r>
           </w:p>
         </w:tc>
         <w:tc>
@@ -11759,7 +10446,6 @@
                 <w:lang w:val="es-EC"/>
               </w:rPr>
             </w:pPr>
-            <w:proofErr w:type="spellStart"/>
             <w:r>
               <w:rPr>
                 <w:rFonts w:ascii="Verdana" w:hAnsi="Verdana"/>
@@ -11767,17 +10453,7 @@
                 <w:szCs w:val="18"/>
                 <w:lang w:val="es-EC"/>
               </w:rPr>
-              <w:t>Jhonson</w:t>
-            </w:r>
-            <w:proofErr w:type="spellEnd"/>
-            <w:r>
-              <w:rPr>
-                <w:rFonts w:ascii="Verdana" w:hAnsi="Verdana"/>
-                <w:sz w:val="18"/>
-                <w:szCs w:val="18"/>
-                <w:lang w:val="es-EC"/>
-              </w:rPr>
-              <w:t xml:space="preserve"> Patricio Narváez Criollo</w:t>
+              <w:t>Jhonson Patricio Narváez Criollo</w:t>
             </w:r>
           </w:p>
         </w:tc>
@@ -11836,19 +10512,8 @@
                 <w:szCs w:val="18"/>
                 <w:lang w:val="es-EC"/>
               </w:rPr>
-              <w:t xml:space="preserve"> </w:t>
-            </w:r>
-            <w:proofErr w:type="spellStart"/>
-            <w:r>
-              <w:rPr>
-                <w:rFonts w:ascii="Verdana" w:hAnsi="Verdana"/>
-                <w:sz w:val="18"/>
-                <w:szCs w:val="18"/>
-                <w:lang w:val="es-EC"/>
-              </w:rPr>
-              <w:t>Tester</w:t>
-            </w:r>
-            <w:proofErr w:type="spellEnd"/>
+              <w:t xml:space="preserve"> Tester</w:t>
+            </w:r>
           </w:p>
         </w:tc>
       </w:tr>
@@ -11886,27 +10551,7 @@
                 <w:szCs w:val="18"/>
                 <w:lang w:val="es-EC"/>
               </w:rPr>
-              <w:t xml:space="preserve">Karina </w:t>
-            </w:r>
-            <w:proofErr w:type="spellStart"/>
-            <w:r>
-              <w:rPr>
-                <w:rFonts w:ascii="Verdana" w:hAnsi="Verdana"/>
-                <w:sz w:val="18"/>
-                <w:szCs w:val="18"/>
-                <w:lang w:val="es-EC"/>
-              </w:rPr>
-              <w:t>Rocio</w:t>
-            </w:r>
-            <w:proofErr w:type="spellEnd"/>
-            <w:r>
-              <w:rPr>
-                <w:rFonts w:ascii="Verdana" w:hAnsi="Verdana"/>
-                <w:sz w:val="18"/>
-                <w:szCs w:val="18"/>
-                <w:lang w:val="es-EC"/>
-              </w:rPr>
-              <w:t xml:space="preserve"> Sánchez Pucha</w:t>
+              <w:t>Karina Rocio Sánchez Pucha</w:t>
             </w:r>
           </w:p>
         </w:tc>
@@ -12176,7 +10821,6 @@
               </w:rPr>
               <w:t>El proyecto tendrá éxito, si se concluye con la entrega del proyecto en el tiempo establecido, con el presupuesto recomendado y con la satisfacción del cliente (</w:t>
             </w:r>
-            <w:proofErr w:type="spellStart"/>
             <w:r>
               <w:rPr>
                 <w:rFonts w:ascii="Verdana" w:hAnsi="Verdana"/>
@@ -12184,37 +10828,7 @@
                 <w:szCs w:val="18"/>
                 <w:lang w:val="es-EC"/>
               </w:rPr>
-              <w:t>Janis</w:t>
-            </w:r>
-            <w:proofErr w:type="spellEnd"/>
-            <w:r>
-              <w:rPr>
-                <w:rFonts w:ascii="Verdana" w:hAnsi="Verdana"/>
-                <w:sz w:val="18"/>
-                <w:szCs w:val="18"/>
-                <w:lang w:val="es-EC"/>
-              </w:rPr>
-              <w:t xml:space="preserve"> </w:t>
-            </w:r>
-            <w:proofErr w:type="spellStart"/>
-            <w:r>
-              <w:rPr>
-                <w:rFonts w:ascii="Verdana" w:hAnsi="Verdana"/>
-                <w:sz w:val="18"/>
-                <w:szCs w:val="18"/>
-                <w:lang w:val="es-EC"/>
-              </w:rPr>
-              <w:t>Gia</w:t>
-            </w:r>
-            <w:proofErr w:type="spellEnd"/>
-            <w:r>
-              <w:rPr>
-                <w:rFonts w:ascii="Verdana" w:hAnsi="Verdana"/>
-                <w:sz w:val="18"/>
-                <w:szCs w:val="18"/>
-                <w:lang w:val="es-EC"/>
-              </w:rPr>
-              <w:t xml:space="preserve"> Quintana - </w:t>
+              <w:t xml:space="preserve">Janis Gia Quintana - </w:t>
             </w:r>
             <w:r>
               <w:rPr>
@@ -12255,7 +10869,6 @@
               </w:rPr>
               <w:t>(</w:t>
             </w:r>
-            <w:proofErr w:type="spellStart"/>
             <w:r>
               <w:rPr>
                 <w:rFonts w:ascii="Verdana" w:hAnsi="Verdana"/>
@@ -12263,9 +10876,8 @@
                 <w:szCs w:val="18"/>
                 <w:lang w:val="es-EC"/>
               </w:rPr>
-              <w:t>Janis</w:t>
-            </w:r>
-            <w:proofErr w:type="spellEnd"/>
+              <w:t xml:space="preserve">Janis </w:t>
+            </w:r>
             <w:r>
               <w:rPr>
                 <w:rFonts w:ascii="Verdana" w:hAnsi="Verdana"/>
@@ -12273,7 +10885,7 @@
                 <w:szCs w:val="18"/>
                 <w:lang w:val="es-EC"/>
               </w:rPr>
-              <w:t xml:space="preserve"> </w:t>
+              <w:t xml:space="preserve">Michelle </w:t>
             </w:r>
             <w:r>
               <w:rPr>
@@ -12282,27 +10894,7 @@
                 <w:szCs w:val="18"/>
                 <w:lang w:val="es-EC"/>
               </w:rPr>
-              <w:t xml:space="preserve">Michelle </w:t>
-            </w:r>
-            <w:proofErr w:type="spellStart"/>
-            <w:r>
-              <w:rPr>
-                <w:rFonts w:ascii="Verdana" w:hAnsi="Verdana"/>
-                <w:sz w:val="18"/>
-                <w:szCs w:val="18"/>
-                <w:lang w:val="es-EC"/>
-              </w:rPr>
-              <w:t>Gia</w:t>
-            </w:r>
-            <w:proofErr w:type="spellEnd"/>
-            <w:r>
-              <w:rPr>
-                <w:rFonts w:ascii="Verdana" w:hAnsi="Verdana"/>
-                <w:sz w:val="18"/>
-                <w:szCs w:val="18"/>
-                <w:lang w:val="es-EC"/>
-              </w:rPr>
-              <w:t xml:space="preserve"> Quintana - </w:t>
+              <w:t xml:space="preserve">Gia Quintana - </w:t>
             </w:r>
             <w:r>
               <w:rPr>
@@ -13348,7 +11940,6 @@
                 <w:lang w:val="es-PE"/>
               </w:rPr>
             </w:pPr>
-            <w:proofErr w:type="spellStart"/>
             <w:r>
               <w:rPr>
                 <w:rFonts w:ascii="Verdana" w:hAnsi="Verdana"/>
@@ -13356,17 +11947,7 @@
                 <w:szCs w:val="18"/>
                 <w:lang w:val="es-PE"/>
               </w:rPr>
-              <w:t>Jhonson</w:t>
-            </w:r>
-            <w:proofErr w:type="spellEnd"/>
-            <w:r>
-              <w:rPr>
-                <w:rFonts w:ascii="Verdana" w:hAnsi="Verdana"/>
-                <w:sz w:val="18"/>
-                <w:szCs w:val="18"/>
-                <w:lang w:val="es-PE"/>
-              </w:rPr>
-              <w:t xml:space="preserve"> Narváez</w:t>
+              <w:t>Jhonson Narváez</w:t>
             </w:r>
           </w:p>
         </w:tc>
@@ -13607,7 +12188,7 @@
 </file>
 
 <file path=word/endnotes.xml><?xml version="1.0" encoding="utf-8"?>
-<w:endnotes xmlns:wpc="http://schemas.microsoft.com/office/word/2010/wordprocessingCanvas" xmlns:cx="http://schemas.microsoft.com/office/drawing/2014/chartex" xmlns:mc="http://schemas.openxmlformats.org/markup-compatibility/2006" xmlns:o="urn:schemas-microsoft-com:office:office" xmlns:r="http://schemas.openxmlformats.org/officeDocument/2006/relationships" xmlns:m="http://schemas.openxmlformats.org/officeDocument/2006/math" xmlns:v="urn:schemas-microsoft-com:vml" xmlns:wp14="http://schemas.microsoft.com/office/word/2010/wordprocessingDrawing" xmlns:wp="http://schemas.openxmlformats.org/drawingml/2006/wordprocessingDrawing" xmlns:w10="urn:schemas-microsoft-com:office:word" xmlns:w="http://schemas.openxmlformats.org/wordprocessingml/2006/main" xmlns:w14="http://schemas.microsoft.com/office/word/2010/wordml" xmlns:w15="http://schemas.microsoft.com/office/word/2012/wordml" xmlns:w16se="http://schemas.microsoft.com/office/word/2015/wordml/symex" xmlns:wpg="http://schemas.microsoft.com/office/word/2010/wordprocessingGroup" xmlns:wpi="http://schemas.microsoft.com/office/word/2010/wordprocessingInk" xmlns:wne="http://schemas.microsoft.com/office/word/2006/wordml" xmlns:wps="http://schemas.microsoft.com/office/word/2010/wordprocessingShape" mc:Ignorable="w14 w15 w16se wp14">
+<w:endnotes xmlns:wpc="http://schemas.microsoft.com/office/word/2010/wordprocessingCanvas" xmlns:cx="http://schemas.microsoft.com/office/drawing/2014/chartex" xmlns:cx1="http://schemas.microsoft.com/office/drawing/2015/9/8/chartex" xmlns:cx2="http://schemas.microsoft.com/office/drawing/2015/10/21/chartex" xmlns:cx3="http://schemas.microsoft.com/office/drawing/2016/5/9/chartex" xmlns:cx4="http://schemas.microsoft.com/office/drawing/2016/5/10/chartex" xmlns:cx5="http://schemas.microsoft.com/office/drawing/2016/5/11/chartex" xmlns:cx6="http://schemas.microsoft.com/office/drawing/2016/5/12/chartex" xmlns:cx7="http://schemas.microsoft.com/office/drawing/2016/5/13/chartex" xmlns:cx8="http://schemas.microsoft.com/office/drawing/2016/5/14/chartex" xmlns:mc="http://schemas.openxmlformats.org/markup-compatibility/2006" xmlns:aink="http://schemas.microsoft.com/office/drawing/2016/ink" xmlns:am3d="http://schemas.microsoft.com/office/drawing/2017/model3d" xmlns:o="urn:schemas-microsoft-com:office:office" xmlns:r="http://schemas.openxmlformats.org/officeDocument/2006/relationships" xmlns:m="http://schemas.openxmlformats.org/officeDocument/2006/math" xmlns:v="urn:schemas-microsoft-com:vml" xmlns:wp14="http://schemas.microsoft.com/office/word/2010/wordprocessingDrawing" xmlns:wp="http://schemas.openxmlformats.org/drawingml/2006/wordprocessingDrawing" xmlns:w10="urn:schemas-microsoft-com:office:word" xmlns:w="http://schemas.openxmlformats.org/wordprocessingml/2006/main" xmlns:w14="http://schemas.microsoft.com/office/word/2010/wordml" xmlns:w15="http://schemas.microsoft.com/office/word/2012/wordml" xmlns:w16cex="http://schemas.microsoft.com/office/word/2018/wordml/cex" xmlns:w16cid="http://schemas.microsoft.com/office/word/2016/wordml/cid" xmlns:w16="http://schemas.microsoft.com/office/word/2018/wordml" xmlns:w16se="http://schemas.microsoft.com/office/word/2015/wordml/symex" xmlns:wpg="http://schemas.microsoft.com/office/word/2010/wordprocessingGroup" xmlns:wpi="http://schemas.microsoft.com/office/word/2010/wordprocessingInk" xmlns:wne="http://schemas.microsoft.com/office/word/2006/wordml" xmlns:wps="http://schemas.microsoft.com/office/word/2010/wordprocessingShape" mc:Ignorable="w14 w15 w16se w16cid w16 w16cex wp14">
   <w:endnote w:type="separator" w:id="-1">
     <w:p>
       <w:pPr>
@@ -13632,7 +12213,7 @@
 </file>
 
 <file path=word/footer1.xml><?xml version="1.0" encoding="utf-8"?>
-<w:ftr xmlns:wpc="http://schemas.microsoft.com/office/word/2010/wordprocessingCanvas" xmlns:cx="http://schemas.microsoft.com/office/drawing/2014/chartex" xmlns:mc="http://schemas.openxmlformats.org/markup-compatibility/2006" xmlns:o="urn:schemas-microsoft-com:office:office" xmlns:r="http://schemas.openxmlformats.org/officeDocument/2006/relationships" xmlns:m="http://schemas.openxmlformats.org/officeDocument/2006/math" xmlns:v="urn:schemas-microsoft-com:vml" xmlns:wp14="http://schemas.microsoft.com/office/word/2010/wordprocessingDrawing" xmlns:wp="http://schemas.openxmlformats.org/drawingml/2006/wordprocessingDrawing" xmlns:w10="urn:schemas-microsoft-com:office:word" xmlns:w="http://schemas.openxmlformats.org/wordprocessingml/2006/main" xmlns:w14="http://schemas.microsoft.com/office/word/2010/wordml" xmlns:w15="http://schemas.microsoft.com/office/word/2012/wordml" xmlns:w16se="http://schemas.microsoft.com/office/word/2015/wordml/symex" xmlns:wpg="http://schemas.microsoft.com/office/word/2010/wordprocessingGroup" xmlns:wpi="http://schemas.microsoft.com/office/word/2010/wordprocessingInk" xmlns:wne="http://schemas.microsoft.com/office/word/2006/wordml" xmlns:wps="http://schemas.microsoft.com/office/word/2010/wordprocessingShape" mc:Ignorable="w14 w15 w16se wp14">
+<w:ftr xmlns:wpc="http://schemas.microsoft.com/office/word/2010/wordprocessingCanvas" xmlns:cx="http://schemas.microsoft.com/office/drawing/2014/chartex" xmlns:cx1="http://schemas.microsoft.com/office/drawing/2015/9/8/chartex" xmlns:cx2="http://schemas.microsoft.com/office/drawing/2015/10/21/chartex" xmlns:cx3="http://schemas.microsoft.com/office/drawing/2016/5/9/chartex" xmlns:cx4="http://schemas.microsoft.com/office/drawing/2016/5/10/chartex" xmlns:cx5="http://schemas.microsoft.com/office/drawing/2016/5/11/chartex" xmlns:cx6="http://schemas.microsoft.com/office/drawing/2016/5/12/chartex" xmlns:cx7="http://schemas.microsoft.com/office/drawing/2016/5/13/chartex" xmlns:cx8="http://schemas.microsoft.com/office/drawing/2016/5/14/chartex" xmlns:mc="http://schemas.openxmlformats.org/markup-compatibility/2006" xmlns:aink="http://schemas.microsoft.com/office/drawing/2016/ink" xmlns:am3d="http://schemas.microsoft.com/office/drawing/2017/model3d" xmlns:o="urn:schemas-microsoft-com:office:office" xmlns:r="http://schemas.openxmlformats.org/officeDocument/2006/relationships" xmlns:m="http://schemas.openxmlformats.org/officeDocument/2006/math" xmlns:v="urn:schemas-microsoft-com:vml" xmlns:wp14="http://schemas.microsoft.com/office/word/2010/wordprocessingDrawing" xmlns:wp="http://schemas.openxmlformats.org/drawingml/2006/wordprocessingDrawing" xmlns:w10="urn:schemas-microsoft-com:office:word" xmlns:w="http://schemas.openxmlformats.org/wordprocessingml/2006/main" xmlns:w14="http://schemas.microsoft.com/office/word/2010/wordml" xmlns:w15="http://schemas.microsoft.com/office/word/2012/wordml" xmlns:w16cex="http://schemas.microsoft.com/office/word/2018/wordml/cex" xmlns:w16cid="http://schemas.microsoft.com/office/word/2016/wordml/cid" xmlns:w16="http://schemas.microsoft.com/office/word/2018/wordml" xmlns:w16se="http://schemas.microsoft.com/office/word/2015/wordml/symex" xmlns:wpg="http://schemas.microsoft.com/office/word/2010/wordprocessingGroup" xmlns:wpi="http://schemas.microsoft.com/office/word/2010/wordprocessingInk" xmlns:wne="http://schemas.microsoft.com/office/word/2006/wordml" xmlns:wps="http://schemas.microsoft.com/office/word/2010/wordprocessingShape" mc:Ignorable="w14 w15 w16se w16cid w16 w16cex wp14">
   <w:p>
     <w:pPr>
       <w:pStyle w:val="Piedepgina"/>
@@ -13642,7 +12223,7 @@
 </file>
 
 <file path=word/footer2.xml><?xml version="1.0" encoding="utf-8"?>
-<w:ftr xmlns:wpc="http://schemas.microsoft.com/office/word/2010/wordprocessingCanvas" xmlns:cx="http://schemas.microsoft.com/office/drawing/2014/chartex" xmlns:mc="http://schemas.openxmlformats.org/markup-compatibility/2006" xmlns:o="urn:schemas-microsoft-com:office:office" xmlns:r="http://schemas.openxmlformats.org/officeDocument/2006/relationships" xmlns:m="http://schemas.openxmlformats.org/officeDocument/2006/math" xmlns:v="urn:schemas-microsoft-com:vml" xmlns:wp14="http://schemas.microsoft.com/office/word/2010/wordprocessingDrawing" xmlns:wp="http://schemas.openxmlformats.org/drawingml/2006/wordprocessingDrawing" xmlns:w10="urn:schemas-microsoft-com:office:word" xmlns:w="http://schemas.openxmlformats.org/wordprocessingml/2006/main" xmlns:w14="http://schemas.microsoft.com/office/word/2010/wordml" xmlns:w15="http://schemas.microsoft.com/office/word/2012/wordml" xmlns:w16se="http://schemas.microsoft.com/office/word/2015/wordml/symex" xmlns:wpg="http://schemas.microsoft.com/office/word/2010/wordprocessingGroup" xmlns:wpi="http://schemas.microsoft.com/office/word/2010/wordprocessingInk" xmlns:wne="http://schemas.microsoft.com/office/word/2006/wordml" xmlns:wps="http://schemas.microsoft.com/office/word/2010/wordprocessingShape" mc:Ignorable="w14 w15 w16se wp14">
+<w:ftr xmlns:wpc="http://schemas.microsoft.com/office/word/2010/wordprocessingCanvas" xmlns:cx="http://schemas.microsoft.com/office/drawing/2014/chartex" xmlns:cx1="http://schemas.microsoft.com/office/drawing/2015/9/8/chartex" xmlns:cx2="http://schemas.microsoft.com/office/drawing/2015/10/21/chartex" xmlns:cx3="http://schemas.microsoft.com/office/drawing/2016/5/9/chartex" xmlns:cx4="http://schemas.microsoft.com/office/drawing/2016/5/10/chartex" xmlns:cx5="http://schemas.microsoft.com/office/drawing/2016/5/11/chartex" xmlns:cx6="http://schemas.microsoft.com/office/drawing/2016/5/12/chartex" xmlns:cx7="http://schemas.microsoft.com/office/drawing/2016/5/13/chartex" xmlns:cx8="http://schemas.microsoft.com/office/drawing/2016/5/14/chartex" xmlns:mc="http://schemas.openxmlformats.org/markup-compatibility/2006" xmlns:aink="http://schemas.microsoft.com/office/drawing/2016/ink" xmlns:am3d="http://schemas.microsoft.com/office/drawing/2017/model3d" xmlns:o="urn:schemas-microsoft-com:office:office" xmlns:r="http://schemas.openxmlformats.org/officeDocument/2006/relationships" xmlns:m="http://schemas.openxmlformats.org/officeDocument/2006/math" xmlns:v="urn:schemas-microsoft-com:vml" xmlns:wp14="http://schemas.microsoft.com/office/word/2010/wordprocessingDrawing" xmlns:wp="http://schemas.openxmlformats.org/drawingml/2006/wordprocessingDrawing" xmlns:w10="urn:schemas-microsoft-com:office:word" xmlns:w="http://schemas.openxmlformats.org/wordprocessingml/2006/main" xmlns:w14="http://schemas.microsoft.com/office/word/2010/wordml" xmlns:w15="http://schemas.microsoft.com/office/word/2012/wordml" xmlns:w16cex="http://schemas.microsoft.com/office/word/2018/wordml/cex" xmlns:w16cid="http://schemas.microsoft.com/office/word/2016/wordml/cid" xmlns:w16="http://schemas.microsoft.com/office/word/2018/wordml" xmlns:w16se="http://schemas.microsoft.com/office/word/2015/wordml/symex" xmlns:wpg="http://schemas.microsoft.com/office/word/2010/wordprocessingGroup" xmlns:wpi="http://schemas.microsoft.com/office/word/2010/wordprocessingInk" xmlns:wne="http://schemas.microsoft.com/office/word/2006/wordml" xmlns:wps="http://schemas.microsoft.com/office/word/2010/wordprocessingShape" mc:Ignorable="w14 w15 w16se w16cid w16 w16cex wp14">
   <w:tbl>
     <w:tblPr>
       <w:tblW w:w="0" w:type="auto"/>
@@ -13740,7 +12321,7 @@
 </file>
 
 <file path=word/footer3.xml><?xml version="1.0" encoding="utf-8"?>
-<w:ftr xmlns:wpc="http://schemas.microsoft.com/office/word/2010/wordprocessingCanvas" xmlns:cx="http://schemas.microsoft.com/office/drawing/2014/chartex" xmlns:mc="http://schemas.openxmlformats.org/markup-compatibility/2006" xmlns:o="urn:schemas-microsoft-com:office:office" xmlns:r="http://schemas.openxmlformats.org/officeDocument/2006/relationships" xmlns:m="http://schemas.openxmlformats.org/officeDocument/2006/math" xmlns:v="urn:schemas-microsoft-com:vml" xmlns:wp14="http://schemas.microsoft.com/office/word/2010/wordprocessingDrawing" xmlns:wp="http://schemas.openxmlformats.org/drawingml/2006/wordprocessingDrawing" xmlns:w10="urn:schemas-microsoft-com:office:word" xmlns:w="http://schemas.openxmlformats.org/wordprocessingml/2006/main" xmlns:w14="http://schemas.microsoft.com/office/word/2010/wordml" xmlns:w15="http://schemas.microsoft.com/office/word/2012/wordml" xmlns:w16se="http://schemas.microsoft.com/office/word/2015/wordml/symex" xmlns:wpg="http://schemas.microsoft.com/office/word/2010/wordprocessingGroup" xmlns:wpi="http://schemas.microsoft.com/office/word/2010/wordprocessingInk" xmlns:wne="http://schemas.microsoft.com/office/word/2006/wordml" xmlns:wps="http://schemas.microsoft.com/office/word/2010/wordprocessingShape" mc:Ignorable="w14 w15 w16se wp14">
+<w:ftr xmlns:wpc="http://schemas.microsoft.com/office/word/2010/wordprocessingCanvas" xmlns:cx="http://schemas.microsoft.com/office/drawing/2014/chartex" xmlns:cx1="http://schemas.microsoft.com/office/drawing/2015/9/8/chartex" xmlns:cx2="http://schemas.microsoft.com/office/drawing/2015/10/21/chartex" xmlns:cx3="http://schemas.microsoft.com/office/drawing/2016/5/9/chartex" xmlns:cx4="http://schemas.microsoft.com/office/drawing/2016/5/10/chartex" xmlns:cx5="http://schemas.microsoft.com/office/drawing/2016/5/11/chartex" xmlns:cx6="http://schemas.microsoft.com/office/drawing/2016/5/12/chartex" xmlns:cx7="http://schemas.microsoft.com/office/drawing/2016/5/13/chartex" xmlns:cx8="http://schemas.microsoft.com/office/drawing/2016/5/14/chartex" xmlns:mc="http://schemas.openxmlformats.org/markup-compatibility/2006" xmlns:aink="http://schemas.microsoft.com/office/drawing/2016/ink" xmlns:am3d="http://schemas.microsoft.com/office/drawing/2017/model3d" xmlns:o="urn:schemas-microsoft-com:office:office" xmlns:r="http://schemas.openxmlformats.org/officeDocument/2006/relationships" xmlns:m="http://schemas.openxmlformats.org/officeDocument/2006/math" xmlns:v="urn:schemas-microsoft-com:vml" xmlns:wp14="http://schemas.microsoft.com/office/word/2010/wordprocessingDrawing" xmlns:wp="http://schemas.openxmlformats.org/drawingml/2006/wordprocessingDrawing" xmlns:w10="urn:schemas-microsoft-com:office:word" xmlns:w="http://schemas.openxmlformats.org/wordprocessingml/2006/main" xmlns:w14="http://schemas.microsoft.com/office/word/2010/wordml" xmlns:w15="http://schemas.microsoft.com/office/word/2012/wordml" xmlns:w16cex="http://schemas.microsoft.com/office/word/2018/wordml/cex" xmlns:w16cid="http://schemas.microsoft.com/office/word/2016/wordml/cid" xmlns:w16="http://schemas.microsoft.com/office/word/2018/wordml" xmlns:w16se="http://schemas.microsoft.com/office/word/2015/wordml/symex" xmlns:wpg="http://schemas.microsoft.com/office/word/2010/wordprocessingGroup" xmlns:wpi="http://schemas.microsoft.com/office/word/2010/wordprocessingInk" xmlns:wne="http://schemas.microsoft.com/office/word/2006/wordml" xmlns:wps="http://schemas.microsoft.com/office/word/2010/wordprocessingShape" mc:Ignorable="w14 w15 w16se w16cid w16 w16cex wp14">
   <w:tbl>
     <w:tblPr>
       <w:tblW w:w="0" w:type="auto"/>
@@ -13873,7 +12454,7 @@
 </file>
 
 <file path=word/footnotes.xml><?xml version="1.0" encoding="utf-8"?>
-<w:footnotes xmlns:wpc="http://schemas.microsoft.com/office/word/2010/wordprocessingCanvas" xmlns:cx="http://schemas.microsoft.com/office/drawing/2014/chartex" xmlns:mc="http://schemas.openxmlformats.org/markup-compatibility/2006" xmlns:o="urn:schemas-microsoft-com:office:office" xmlns:r="http://schemas.openxmlformats.org/officeDocument/2006/relationships" xmlns:m="http://schemas.openxmlformats.org/officeDocument/2006/math" xmlns:v="urn:schemas-microsoft-com:vml" xmlns:wp14="http://schemas.microsoft.com/office/word/2010/wordprocessingDrawing" xmlns:wp="http://schemas.openxmlformats.org/drawingml/2006/wordprocessingDrawing" xmlns:w10="urn:schemas-microsoft-com:office:word" xmlns:w="http://schemas.openxmlformats.org/wordprocessingml/2006/main" xmlns:w14="http://schemas.microsoft.com/office/word/2010/wordml" xmlns:w15="http://schemas.microsoft.com/office/word/2012/wordml" xmlns:w16se="http://schemas.microsoft.com/office/word/2015/wordml/symex" xmlns:wpg="http://schemas.microsoft.com/office/word/2010/wordprocessingGroup" xmlns:wpi="http://schemas.microsoft.com/office/word/2010/wordprocessingInk" xmlns:wne="http://schemas.microsoft.com/office/word/2006/wordml" xmlns:wps="http://schemas.microsoft.com/office/word/2010/wordprocessingShape" mc:Ignorable="w14 w15 w16se wp14">
+<w:footnotes xmlns:wpc="http://schemas.microsoft.com/office/word/2010/wordprocessingCanvas" xmlns:cx="http://schemas.microsoft.com/office/drawing/2014/chartex" xmlns:cx1="http://schemas.microsoft.com/office/drawing/2015/9/8/chartex" xmlns:cx2="http://schemas.microsoft.com/office/drawing/2015/10/21/chartex" xmlns:cx3="http://schemas.microsoft.com/office/drawing/2016/5/9/chartex" xmlns:cx4="http://schemas.microsoft.com/office/drawing/2016/5/10/chartex" xmlns:cx5="http://schemas.microsoft.com/office/drawing/2016/5/11/chartex" xmlns:cx6="http://schemas.microsoft.com/office/drawing/2016/5/12/chartex" xmlns:cx7="http://schemas.microsoft.com/office/drawing/2016/5/13/chartex" xmlns:cx8="http://schemas.microsoft.com/office/drawing/2016/5/14/chartex" xmlns:mc="http://schemas.openxmlformats.org/markup-compatibility/2006" xmlns:aink="http://schemas.microsoft.com/office/drawing/2016/ink" xmlns:am3d="http://schemas.microsoft.com/office/drawing/2017/model3d" xmlns:o="urn:schemas-microsoft-com:office:office" xmlns:r="http://schemas.openxmlformats.org/officeDocument/2006/relationships" xmlns:m="http://schemas.openxmlformats.org/officeDocument/2006/math" xmlns:v="urn:schemas-microsoft-com:vml" xmlns:wp14="http://schemas.microsoft.com/office/word/2010/wordprocessingDrawing" xmlns:wp="http://schemas.openxmlformats.org/drawingml/2006/wordprocessingDrawing" xmlns:w10="urn:schemas-microsoft-com:office:word" xmlns:w="http://schemas.openxmlformats.org/wordprocessingml/2006/main" xmlns:w14="http://schemas.microsoft.com/office/word/2010/wordml" xmlns:w15="http://schemas.microsoft.com/office/word/2012/wordml" xmlns:w16cex="http://schemas.microsoft.com/office/word/2018/wordml/cex" xmlns:w16cid="http://schemas.microsoft.com/office/word/2016/wordml/cid" xmlns:w16="http://schemas.microsoft.com/office/word/2018/wordml" xmlns:w16se="http://schemas.microsoft.com/office/word/2015/wordml/symex" xmlns:wpg="http://schemas.microsoft.com/office/word/2010/wordprocessingGroup" xmlns:wpi="http://schemas.microsoft.com/office/word/2010/wordprocessingInk" xmlns:wne="http://schemas.microsoft.com/office/word/2006/wordml" xmlns:wps="http://schemas.microsoft.com/office/word/2010/wordprocessingShape" mc:Ignorable="w14 w15 w16se w16cid w16 w16cex wp14">
   <w:footnote w:type="separator" w:id="-1">
     <w:p>
       <w:pPr>
@@ -13898,7 +12479,7 @@
 </file>
 
 <file path=word/header1.xml><?xml version="1.0" encoding="utf-8"?>
-<w:hdr xmlns:wpc="http://schemas.microsoft.com/office/word/2010/wordprocessingCanvas" xmlns:cx="http://schemas.microsoft.com/office/drawing/2014/chartex" xmlns:mc="http://schemas.openxmlformats.org/markup-compatibility/2006" xmlns:o="urn:schemas-microsoft-com:office:office" xmlns:r="http://schemas.openxmlformats.org/officeDocument/2006/relationships" xmlns:m="http://schemas.openxmlformats.org/officeDocument/2006/math" xmlns:v="urn:schemas-microsoft-com:vml" xmlns:wp14="http://schemas.microsoft.com/office/word/2010/wordprocessingDrawing" xmlns:wp="http://schemas.openxmlformats.org/drawingml/2006/wordprocessingDrawing" xmlns:w10="urn:schemas-microsoft-com:office:word" xmlns:w="http://schemas.openxmlformats.org/wordprocessingml/2006/main" xmlns:w14="http://schemas.microsoft.com/office/word/2010/wordml" xmlns:w15="http://schemas.microsoft.com/office/word/2012/wordml" xmlns:w16se="http://schemas.microsoft.com/office/word/2015/wordml/symex" xmlns:wpg="http://schemas.microsoft.com/office/word/2010/wordprocessingGroup" xmlns:wpi="http://schemas.microsoft.com/office/word/2010/wordprocessingInk" xmlns:wne="http://schemas.microsoft.com/office/word/2006/wordml" xmlns:wps="http://schemas.microsoft.com/office/word/2010/wordprocessingShape" mc:Ignorable="w14 w15 w16se wp14">
+<w:hdr xmlns:wpc="http://schemas.microsoft.com/office/word/2010/wordprocessingCanvas" xmlns:cx="http://schemas.microsoft.com/office/drawing/2014/chartex" xmlns:cx1="http://schemas.microsoft.com/office/drawing/2015/9/8/chartex" xmlns:cx2="http://schemas.microsoft.com/office/drawing/2015/10/21/chartex" xmlns:cx3="http://schemas.microsoft.com/office/drawing/2016/5/9/chartex" xmlns:cx4="http://schemas.microsoft.com/office/drawing/2016/5/10/chartex" xmlns:cx5="http://schemas.microsoft.com/office/drawing/2016/5/11/chartex" xmlns:cx6="http://schemas.microsoft.com/office/drawing/2016/5/12/chartex" xmlns:cx7="http://schemas.microsoft.com/office/drawing/2016/5/13/chartex" xmlns:cx8="http://schemas.microsoft.com/office/drawing/2016/5/14/chartex" xmlns:mc="http://schemas.openxmlformats.org/markup-compatibility/2006" xmlns:aink="http://schemas.microsoft.com/office/drawing/2016/ink" xmlns:am3d="http://schemas.microsoft.com/office/drawing/2017/model3d" xmlns:o="urn:schemas-microsoft-com:office:office" xmlns:r="http://schemas.openxmlformats.org/officeDocument/2006/relationships" xmlns:m="http://schemas.openxmlformats.org/officeDocument/2006/math" xmlns:v="urn:schemas-microsoft-com:vml" xmlns:wp14="http://schemas.microsoft.com/office/word/2010/wordprocessingDrawing" xmlns:wp="http://schemas.openxmlformats.org/drawingml/2006/wordprocessingDrawing" xmlns:w10="urn:schemas-microsoft-com:office:word" xmlns:w="http://schemas.openxmlformats.org/wordprocessingml/2006/main" xmlns:w14="http://schemas.microsoft.com/office/word/2010/wordml" xmlns:w15="http://schemas.microsoft.com/office/word/2012/wordml" xmlns:w16cex="http://schemas.microsoft.com/office/word/2018/wordml/cex" xmlns:w16cid="http://schemas.microsoft.com/office/word/2016/wordml/cid" xmlns:w16="http://schemas.microsoft.com/office/word/2018/wordml" xmlns:w16se="http://schemas.microsoft.com/office/word/2015/wordml/symex" xmlns:wpg="http://schemas.microsoft.com/office/word/2010/wordprocessingGroup" xmlns:wpi="http://schemas.microsoft.com/office/word/2010/wordprocessingInk" xmlns:wne="http://schemas.microsoft.com/office/word/2006/wordml" xmlns:wps="http://schemas.microsoft.com/office/word/2010/wordprocessingShape" mc:Ignorable="w14 w15 w16se w16cid w16 w16cex wp14">
   <w:p>
     <w:pPr>
       <w:pStyle w:val="Encabezado"/>
@@ -13936,7 +12517,7 @@
 </file>
 
 <file path=word/header2.xml><?xml version="1.0" encoding="utf-8"?>
-<w:hdr xmlns:wpc="http://schemas.microsoft.com/office/word/2010/wordprocessingCanvas" xmlns:cx="http://schemas.microsoft.com/office/drawing/2014/chartex" xmlns:mc="http://schemas.openxmlformats.org/markup-compatibility/2006" xmlns:o="urn:schemas-microsoft-com:office:office" xmlns:r="http://schemas.openxmlformats.org/officeDocument/2006/relationships" xmlns:m="http://schemas.openxmlformats.org/officeDocument/2006/math" xmlns:v="urn:schemas-microsoft-com:vml" xmlns:wp14="http://schemas.microsoft.com/office/word/2010/wordprocessingDrawing" xmlns:wp="http://schemas.openxmlformats.org/drawingml/2006/wordprocessingDrawing" xmlns:w10="urn:schemas-microsoft-com:office:word" xmlns:w="http://schemas.openxmlformats.org/wordprocessingml/2006/main" xmlns:w14="http://schemas.microsoft.com/office/word/2010/wordml" xmlns:w15="http://schemas.microsoft.com/office/word/2012/wordml" xmlns:w16se="http://schemas.microsoft.com/office/word/2015/wordml/symex" xmlns:wpg="http://schemas.microsoft.com/office/word/2010/wordprocessingGroup" xmlns:wpi="http://schemas.microsoft.com/office/word/2010/wordprocessingInk" xmlns:wne="http://schemas.microsoft.com/office/word/2006/wordml" xmlns:wps="http://schemas.microsoft.com/office/word/2010/wordprocessingShape" mc:Ignorable="w14 w15 w16se wp14">
+<w:hdr xmlns:wpc="http://schemas.microsoft.com/office/word/2010/wordprocessingCanvas" xmlns:cx="http://schemas.microsoft.com/office/drawing/2014/chartex" xmlns:cx1="http://schemas.microsoft.com/office/drawing/2015/9/8/chartex" xmlns:cx2="http://schemas.microsoft.com/office/drawing/2015/10/21/chartex" xmlns:cx3="http://schemas.microsoft.com/office/drawing/2016/5/9/chartex" xmlns:cx4="http://schemas.microsoft.com/office/drawing/2016/5/10/chartex" xmlns:cx5="http://schemas.microsoft.com/office/drawing/2016/5/11/chartex" xmlns:cx6="http://schemas.microsoft.com/office/drawing/2016/5/12/chartex" xmlns:cx7="http://schemas.microsoft.com/office/drawing/2016/5/13/chartex" xmlns:cx8="http://schemas.microsoft.com/office/drawing/2016/5/14/chartex" xmlns:mc="http://schemas.openxmlformats.org/markup-compatibility/2006" xmlns:aink="http://schemas.microsoft.com/office/drawing/2016/ink" xmlns:am3d="http://schemas.microsoft.com/office/drawing/2017/model3d" xmlns:o="urn:schemas-microsoft-com:office:office" xmlns:r="http://schemas.openxmlformats.org/officeDocument/2006/relationships" xmlns:m="http://schemas.openxmlformats.org/officeDocument/2006/math" xmlns:v="urn:schemas-microsoft-com:vml" xmlns:wp14="http://schemas.microsoft.com/office/word/2010/wordprocessingDrawing" xmlns:wp="http://schemas.openxmlformats.org/drawingml/2006/wordprocessingDrawing" xmlns:w10="urn:schemas-microsoft-com:office:word" xmlns:w="http://schemas.openxmlformats.org/wordprocessingml/2006/main" xmlns:w14="http://schemas.microsoft.com/office/word/2010/wordml" xmlns:w15="http://schemas.microsoft.com/office/word/2012/wordml" xmlns:w16cex="http://schemas.microsoft.com/office/word/2018/wordml/cex" xmlns:w16cid="http://schemas.microsoft.com/office/word/2016/wordml/cid" xmlns:w16="http://schemas.microsoft.com/office/word/2018/wordml" xmlns:w16se="http://schemas.microsoft.com/office/word/2015/wordml/symex" xmlns:wpg="http://schemas.microsoft.com/office/word/2010/wordprocessingGroup" xmlns:wpi="http://schemas.microsoft.com/office/word/2010/wordprocessingInk" xmlns:wne="http://schemas.microsoft.com/office/word/2006/wordml" xmlns:wps="http://schemas.microsoft.com/office/word/2010/wordprocessingShape" mc:Ignorable="w14 w15 w16se w16cid w16 w16cex wp14">
   <w:tbl>
     <w:tblPr>
       <w:tblW w:w="9180" w:type="dxa"/>
@@ -14030,25 +12611,7 @@
               <w:sz w:val="16"/>
               <w:szCs w:val="16"/>
             </w:rPr>
-            <w:t xml:space="preserve"> - </w:t>
-          </w:r>
-          <w:proofErr w:type="spellStart"/>
-          <w:r>
-            <w:rPr>
-              <w:rFonts w:ascii="Verdana" w:hAnsi="Verdana"/>
-              <w:sz w:val="16"/>
-              <w:szCs w:val="16"/>
-            </w:rPr>
-            <w:t>Versión</w:t>
-          </w:r>
-          <w:proofErr w:type="spellEnd"/>
-          <w:r>
-            <w:rPr>
-              <w:rFonts w:ascii="Verdana" w:hAnsi="Verdana"/>
-              <w:sz w:val="16"/>
-              <w:szCs w:val="16"/>
-            </w:rPr>
-            <w:t xml:space="preserve"> 1.</w:t>
+            <w:t xml:space="preserve"> - Versión 1.</w:t>
           </w:r>
           <w:r>
             <w:rPr>
@@ -14071,7 +12634,7 @@
 </file>
 
 <file path=word/header3.xml><?xml version="1.0" encoding="utf-8"?>
-<w:hdr xmlns:wpc="http://schemas.microsoft.com/office/word/2010/wordprocessingCanvas" xmlns:cx="http://schemas.microsoft.com/office/drawing/2014/chartex" xmlns:mc="http://schemas.openxmlformats.org/markup-compatibility/2006" xmlns:o="urn:schemas-microsoft-com:office:office" xmlns:r="http://schemas.openxmlformats.org/officeDocument/2006/relationships" xmlns:m="http://schemas.openxmlformats.org/officeDocument/2006/math" xmlns:v="urn:schemas-microsoft-com:vml" xmlns:wp14="http://schemas.microsoft.com/office/word/2010/wordprocessingDrawing" xmlns:wp="http://schemas.openxmlformats.org/drawingml/2006/wordprocessingDrawing" xmlns:w10="urn:schemas-microsoft-com:office:word" xmlns:w="http://schemas.openxmlformats.org/wordprocessingml/2006/main" xmlns:w14="http://schemas.microsoft.com/office/word/2010/wordml" xmlns:w15="http://schemas.microsoft.com/office/word/2012/wordml" xmlns:w16se="http://schemas.microsoft.com/office/word/2015/wordml/symex" xmlns:wpg="http://schemas.microsoft.com/office/word/2010/wordprocessingGroup" xmlns:wpi="http://schemas.microsoft.com/office/word/2010/wordprocessingInk" xmlns:wne="http://schemas.microsoft.com/office/word/2006/wordml" xmlns:wps="http://schemas.microsoft.com/office/word/2010/wordprocessingShape" mc:Ignorable="w14 w15 w16se wp14">
+<w:hdr xmlns:wpc="http://schemas.microsoft.com/office/word/2010/wordprocessingCanvas" xmlns:cx="http://schemas.microsoft.com/office/drawing/2014/chartex" xmlns:cx1="http://schemas.microsoft.com/office/drawing/2015/9/8/chartex" xmlns:cx2="http://schemas.microsoft.com/office/drawing/2015/10/21/chartex" xmlns:cx3="http://schemas.microsoft.com/office/drawing/2016/5/9/chartex" xmlns:cx4="http://schemas.microsoft.com/office/drawing/2016/5/10/chartex" xmlns:cx5="http://schemas.microsoft.com/office/drawing/2016/5/11/chartex" xmlns:cx6="http://schemas.microsoft.com/office/drawing/2016/5/12/chartex" xmlns:cx7="http://schemas.microsoft.com/office/drawing/2016/5/13/chartex" xmlns:cx8="http://schemas.microsoft.com/office/drawing/2016/5/14/chartex" xmlns:mc="http://schemas.openxmlformats.org/markup-compatibility/2006" xmlns:aink="http://schemas.microsoft.com/office/drawing/2016/ink" xmlns:am3d="http://schemas.microsoft.com/office/drawing/2017/model3d" xmlns:o="urn:schemas-microsoft-com:office:office" xmlns:r="http://schemas.openxmlformats.org/officeDocument/2006/relationships" xmlns:m="http://schemas.openxmlformats.org/officeDocument/2006/math" xmlns:v="urn:schemas-microsoft-com:vml" xmlns:wp14="http://schemas.microsoft.com/office/word/2010/wordprocessingDrawing" xmlns:wp="http://schemas.openxmlformats.org/drawingml/2006/wordprocessingDrawing" xmlns:w10="urn:schemas-microsoft-com:office:word" xmlns:w="http://schemas.openxmlformats.org/wordprocessingml/2006/main" xmlns:w14="http://schemas.microsoft.com/office/word/2010/wordml" xmlns:w15="http://schemas.microsoft.com/office/word/2012/wordml" xmlns:w16cex="http://schemas.microsoft.com/office/word/2018/wordml/cex" xmlns:w16cid="http://schemas.microsoft.com/office/word/2016/wordml/cid" xmlns:w16="http://schemas.microsoft.com/office/word/2018/wordml" xmlns:w16se="http://schemas.microsoft.com/office/word/2015/wordml/symex" xmlns:wpg="http://schemas.microsoft.com/office/word/2010/wordprocessingGroup" xmlns:wpi="http://schemas.microsoft.com/office/word/2010/wordprocessingInk" xmlns:wne="http://schemas.microsoft.com/office/word/2006/wordml" xmlns:wps="http://schemas.microsoft.com/office/word/2010/wordprocessingShape" mc:Ignorable="w14 w15 w16se w16cid w16 w16cex wp14">
   <w:tbl>
     <w:tblPr>
       <w:tblW w:w="9180" w:type="dxa"/>
@@ -14165,25 +12728,7 @@
               <w:sz w:val="16"/>
               <w:szCs w:val="16"/>
             </w:rPr>
-            <w:t xml:space="preserve"> - </w:t>
-          </w:r>
-          <w:proofErr w:type="spellStart"/>
-          <w:r>
-            <w:rPr>
-              <w:rFonts w:ascii="Verdana" w:hAnsi="Verdana"/>
-              <w:sz w:val="16"/>
-              <w:szCs w:val="16"/>
-            </w:rPr>
-            <w:t>Versión</w:t>
-          </w:r>
-          <w:proofErr w:type="spellEnd"/>
-          <w:r>
-            <w:rPr>
-              <w:rFonts w:ascii="Verdana" w:hAnsi="Verdana"/>
-              <w:sz w:val="16"/>
-              <w:szCs w:val="16"/>
-            </w:rPr>
-            <w:t xml:space="preserve"> 1.</w:t>
+            <w:t xml:space="preserve"> - Versión 1.</w:t>
           </w:r>
           <w:r>
             <w:rPr>
@@ -14267,7 +12812,7 @@
 </file>
 
 <file path=word/numbering.xml><?xml version="1.0" encoding="utf-8"?>
-<w:numbering xmlns:wpc="http://schemas.microsoft.com/office/word/2010/wordprocessingCanvas" xmlns:cx="http://schemas.microsoft.com/office/drawing/2014/chartex" xmlns:mc="http://schemas.openxmlformats.org/markup-compatibility/2006" xmlns:o="urn:schemas-microsoft-com:office:office" xmlns:r="http://schemas.openxmlformats.org/officeDocument/2006/relationships" xmlns:m="http://schemas.openxmlformats.org/officeDocument/2006/math" xmlns:v="urn:schemas-microsoft-com:vml" xmlns:wp14="http://schemas.microsoft.com/office/word/2010/wordprocessingDrawing" xmlns:wp="http://schemas.openxmlformats.org/drawingml/2006/wordprocessingDrawing" xmlns:w10="urn:schemas-microsoft-com:office:word" xmlns:w="http://schemas.openxmlformats.org/wordprocessingml/2006/main" xmlns:w14="http://schemas.microsoft.com/office/word/2010/wordml" xmlns:w15="http://schemas.microsoft.com/office/word/2012/wordml" xmlns:w16se="http://schemas.microsoft.com/office/word/2015/wordml/symex" xmlns:wpg="http://schemas.microsoft.com/office/word/2010/wordprocessingGroup" xmlns:wpi="http://schemas.microsoft.com/office/word/2010/wordprocessingInk" xmlns:wne="http://schemas.microsoft.com/office/word/2006/wordml" xmlns:wps="http://schemas.microsoft.com/office/word/2010/wordprocessingShape" mc:Ignorable="w14 w15 w16se wp14">
+<w:numbering xmlns:wpc="http://schemas.microsoft.com/office/word/2010/wordprocessingCanvas" xmlns:cx="http://schemas.microsoft.com/office/drawing/2014/chartex" xmlns:cx1="http://schemas.microsoft.com/office/drawing/2015/9/8/chartex" xmlns:cx2="http://schemas.microsoft.com/office/drawing/2015/10/21/chartex" xmlns:cx3="http://schemas.microsoft.com/office/drawing/2016/5/9/chartex" xmlns:cx4="http://schemas.microsoft.com/office/drawing/2016/5/10/chartex" xmlns:cx5="http://schemas.microsoft.com/office/drawing/2016/5/11/chartex" xmlns:cx6="http://schemas.microsoft.com/office/drawing/2016/5/12/chartex" xmlns:cx7="http://schemas.microsoft.com/office/drawing/2016/5/13/chartex" xmlns:cx8="http://schemas.microsoft.com/office/drawing/2016/5/14/chartex" xmlns:mc="http://schemas.openxmlformats.org/markup-compatibility/2006" xmlns:aink="http://schemas.microsoft.com/office/drawing/2016/ink" xmlns:am3d="http://schemas.microsoft.com/office/drawing/2017/model3d" xmlns:o="urn:schemas-microsoft-com:office:office" xmlns:r="http://schemas.openxmlformats.org/officeDocument/2006/relationships" xmlns:m="http://schemas.openxmlformats.org/officeDocument/2006/math" xmlns:v="urn:schemas-microsoft-com:vml" xmlns:wp14="http://schemas.microsoft.com/office/word/2010/wordprocessingDrawing" xmlns:wp="http://schemas.openxmlformats.org/drawingml/2006/wordprocessingDrawing" xmlns:w10="urn:schemas-microsoft-com:office:word" xmlns:w="http://schemas.openxmlformats.org/wordprocessingml/2006/main" xmlns:w14="http://schemas.microsoft.com/office/word/2010/wordml" xmlns:w15="http://schemas.microsoft.com/office/word/2012/wordml" xmlns:w16cex="http://schemas.microsoft.com/office/word/2018/wordml/cex" xmlns:w16cid="http://schemas.microsoft.com/office/word/2016/wordml/cid" xmlns:w16="http://schemas.microsoft.com/office/word/2018/wordml" xmlns:w16se="http://schemas.microsoft.com/office/word/2015/wordml/symex" xmlns:wpg="http://schemas.microsoft.com/office/word/2010/wordprocessingGroup" xmlns:wpi="http://schemas.microsoft.com/office/word/2010/wordprocessingInk" xmlns:wne="http://schemas.microsoft.com/office/word/2006/wordml" xmlns:wps="http://schemas.microsoft.com/office/word/2010/wordprocessingShape" mc:Ignorable="w14 w15 w16se w16cid w16 w16cex wp14">
   <w:abstractNum w:abstractNumId="0" w15:restartNumberingAfterBreak="0">
     <w:nsid w:val="0B66709E"/>
     <w:multiLevelType w:val="singleLevel"/>
@@ -15453,7 +13998,7 @@
 </file>
 
 <file path=word/styles.xml><?xml version="1.0" encoding="utf-8"?>
-<w:styles xmlns:mc="http://schemas.openxmlformats.org/markup-compatibility/2006" xmlns:r="http://schemas.openxmlformats.org/officeDocument/2006/relationships" xmlns:w="http://schemas.openxmlformats.org/wordprocessingml/2006/main" xmlns:w14="http://schemas.microsoft.com/office/word/2010/wordml" xmlns:w15="http://schemas.microsoft.com/office/word/2012/wordml" xmlns:w16se="http://schemas.microsoft.com/office/word/2015/wordml/symex" mc:Ignorable="w14 w15 w16se">
+<w:styles xmlns:mc="http://schemas.openxmlformats.org/markup-compatibility/2006" xmlns:r="http://schemas.openxmlformats.org/officeDocument/2006/relationships" xmlns:w="http://schemas.openxmlformats.org/wordprocessingml/2006/main" xmlns:w14="http://schemas.microsoft.com/office/word/2010/wordml" xmlns:w15="http://schemas.microsoft.com/office/word/2012/wordml" xmlns:w16cex="http://schemas.microsoft.com/office/word/2018/wordml/cex" xmlns:w16cid="http://schemas.microsoft.com/office/word/2016/wordml/cid" xmlns:w16="http://schemas.microsoft.com/office/word/2018/wordml" xmlns:w16se="http://schemas.microsoft.com/office/word/2015/wordml/symex" mc:Ignorable="w14 w15 w16se w16cid w16 w16cex">
   <w:docDefaults>
     <w:rPrDefault>
       <w:rPr>
@@ -15463,7 +14008,7 @@
     </w:rPrDefault>
     <w:pPrDefault/>
   </w:docDefaults>
-  <w:latentStyles w:defLockedState="0" w:defUIPriority="0" w:defSemiHidden="0" w:defUnhideWhenUsed="0" w:defQFormat="0" w:count="371">
+  <w:latentStyles w:defLockedState="0" w:defUIPriority="0" w:defSemiHidden="0" w:defUnhideWhenUsed="0" w:defQFormat="0" w:count="376">
     <w:lsdException w:name="Normal" w:qFormat="1"/>
     <w:lsdException w:name="heading 1" w:qFormat="1"/>
     <w:lsdException w:name="heading 2" w:qFormat="1"/>
@@ -15482,7 +14027,6 @@
     <w:lsdException w:name="Emphasis" w:qFormat="1"/>
     <w:lsdException w:name="HTML Keyboard" w:semiHidden="1" w:unhideWhenUsed="1"/>
     <w:lsdException w:name="HTML Variable" w:semiHidden="1" w:unhideWhenUsed="1"/>
-    <w:lsdException w:name="Normal Table" w:semiHidden="1" w:unhideWhenUsed="1"/>
     <w:lsdException w:name="annotation subject" w:semiHidden="1" w:unhideWhenUsed="1"/>
     <w:lsdException w:name="No List" w:semiHidden="1" w:unhideWhenUsed="1"/>
     <w:lsdException w:name="Outline List 1" w:semiHidden="1" w:unhideWhenUsed="1"/>
@@ -15525,11 +14069,8 @@
     <w:lsdException w:name="Table Contemporary" w:semiHidden="1" w:unhideWhenUsed="1"/>
     <w:lsdException w:name="Table Elegant" w:semiHidden="1" w:unhideWhenUsed="1"/>
     <w:lsdException w:name="Table Professional" w:semiHidden="1" w:unhideWhenUsed="1"/>
-    <w:lsdException w:name="Table Subtle 1" w:semiHidden="1" w:unhideWhenUsed="1"/>
     <w:lsdException w:name="Table Subtle 2" w:semiHidden="1" w:unhideWhenUsed="1"/>
     <w:lsdException w:name="Table Web 1" w:semiHidden="1" w:unhideWhenUsed="1"/>
-    <w:lsdException w:name="Table Web 2" w:semiHidden="1" w:unhideWhenUsed="1"/>
-    <w:lsdException w:name="Table Web 3" w:semiHidden="1" w:unhideWhenUsed="1"/>
     <w:lsdException w:name="Balloon Text" w:semiHidden="1" w:unhideWhenUsed="1"/>
     <w:lsdException w:name="Table Theme" w:semiHidden="1" w:unhideWhenUsed="1"/>
     <w:lsdException w:name="Placeholder Text" w:semiHidden="1" w:uiPriority="99"/>
@@ -15747,6 +14288,11 @@
     <w:lsdException w:name="List Table 5 Dark Accent 6" w:uiPriority="50"/>
     <w:lsdException w:name="List Table 6 Colorful Accent 6" w:uiPriority="51"/>
     <w:lsdException w:name="List Table 7 Colorful Accent 6" w:uiPriority="52"/>
+    <w:lsdException w:name="Mention" w:semiHidden="1" w:uiPriority="99" w:unhideWhenUsed="1"/>
+    <w:lsdException w:name="Smart Hyperlink" w:semiHidden="1" w:uiPriority="99" w:unhideWhenUsed="1"/>
+    <w:lsdException w:name="Hashtag" w:semiHidden="1" w:uiPriority="99" w:unhideWhenUsed="1"/>
+    <w:lsdException w:name="Unresolved Mention" w:semiHidden="1" w:uiPriority="99" w:unhideWhenUsed="1"/>
+    <w:lsdException w:name="Smart Link" w:semiHidden="1" w:uiPriority="99" w:unhideWhenUsed="1"/>
   </w:latentStyles>
   <w:style w:type="paragraph" w:default="1" w:styleId="Normal">
     <w:name w:val="Normal"/>
@@ -16330,7 +14876,7 @@
 </file>
 
 <file path=customXml/itemProps1.xml><?xml version="1.0" encoding="utf-8"?>
-<ds:datastoreItem xmlns:ds="http://schemas.openxmlformats.org/officeDocument/2006/customXml" ds:itemID="{A068D4EE-CC12-452B-86B2-00276950D9F9}">
+<ds:datastoreItem xmlns:ds="http://schemas.openxmlformats.org/officeDocument/2006/customXml" ds:itemID="{70326373-6644-485A-9E62-F8057597C800}">
   <ds:schemaRefs>
     <ds:schemaRef ds:uri="http://schemas.openxmlformats.org/officeDocument/2006/bibliography"/>
   </ds:schemaRefs>

</xml_diff>

<commit_message>
Fechas definitivas del PRY SGVR, acorde al Diagrama de Gantt
</commit_message>
<xml_diff>
--- a/FGPR_010_06 - Acta de Constitución del Proyecto.docx
+++ b/FGPR_010_06 - Acta de Constitución del Proyecto.docx
@@ -304,14 +304,25 @@
                 <w:lang w:val="es-ES"/>
               </w:rPr>
             </w:pPr>
-            <w:r>
-              <w:rPr>
-                <w:rFonts w:ascii="Verdana" w:hAnsi="Verdana"/>
-                <w:sz w:val="18"/>
-                <w:szCs w:val="18"/>
-                <w:lang w:val="es-ES"/>
-              </w:rPr>
-              <w:t>Tlgo. Andrés Javier Rodríguez Quintana</w:t>
+            <w:proofErr w:type="spellStart"/>
+            <w:r>
+              <w:rPr>
+                <w:rFonts w:ascii="Verdana" w:hAnsi="Verdana"/>
+                <w:sz w:val="18"/>
+                <w:szCs w:val="18"/>
+                <w:lang w:val="es-ES"/>
+              </w:rPr>
+              <w:t>Tlgo</w:t>
+            </w:r>
+            <w:proofErr w:type="spellEnd"/>
+            <w:r>
+              <w:rPr>
+                <w:rFonts w:ascii="Verdana" w:hAnsi="Verdana"/>
+                <w:sz w:val="18"/>
+                <w:szCs w:val="18"/>
+                <w:lang w:val="es-ES"/>
+              </w:rPr>
+              <w:t>. Andrés Javier Rodríguez Quintana</w:t>
             </w:r>
           </w:p>
         </w:tc>
@@ -329,23 +340,54 @@
                 <w:lang w:val="es-ES"/>
               </w:rPr>
             </w:pPr>
-            <w:r>
-              <w:rPr>
-                <w:rFonts w:ascii="Verdana" w:hAnsi="Verdana"/>
-                <w:sz w:val="18"/>
-                <w:szCs w:val="18"/>
-                <w:lang w:val="es-ES"/>
-              </w:rPr>
-              <w:t xml:space="preserve">Tlgo. </w:t>
-            </w:r>
-            <w:r>
-              <w:rPr>
-                <w:rFonts w:ascii="Verdana" w:hAnsi="Verdana"/>
-                <w:sz w:val="18"/>
-                <w:szCs w:val="18"/>
-                <w:lang w:val="es-EC"/>
-              </w:rPr>
-              <w:t>Karina Rocio Sánchez Pucha</w:t>
+            <w:proofErr w:type="spellStart"/>
+            <w:r>
+              <w:rPr>
+                <w:rFonts w:ascii="Verdana" w:hAnsi="Verdana"/>
+                <w:sz w:val="18"/>
+                <w:szCs w:val="18"/>
+                <w:lang w:val="es-ES"/>
+              </w:rPr>
+              <w:t>Tlgo</w:t>
+            </w:r>
+            <w:proofErr w:type="spellEnd"/>
+            <w:r>
+              <w:rPr>
+                <w:rFonts w:ascii="Verdana" w:hAnsi="Verdana"/>
+                <w:sz w:val="18"/>
+                <w:szCs w:val="18"/>
+                <w:lang w:val="es-ES"/>
+              </w:rPr>
+              <w:t xml:space="preserve">. </w:t>
+            </w:r>
+            <w:r>
+              <w:rPr>
+                <w:rFonts w:ascii="Verdana" w:hAnsi="Verdana"/>
+                <w:sz w:val="18"/>
+                <w:szCs w:val="18"/>
+                <w:lang w:val="es-EC"/>
+              </w:rPr>
+              <w:t xml:space="preserve">Karina </w:t>
+            </w:r>
+            <w:proofErr w:type="spellStart"/>
+            <w:r>
+              <w:rPr>
+                <w:rFonts w:ascii="Verdana" w:hAnsi="Verdana"/>
+                <w:sz w:val="18"/>
+                <w:szCs w:val="18"/>
+                <w:lang w:val="es-EC"/>
+              </w:rPr>
+              <w:t>Rocio</w:t>
+            </w:r>
+            <w:proofErr w:type="spellEnd"/>
+            <w:r>
+              <w:rPr>
+                <w:rFonts w:ascii="Verdana" w:hAnsi="Verdana"/>
+                <w:sz w:val="18"/>
+                <w:szCs w:val="18"/>
+                <w:lang w:val="es-EC"/>
+              </w:rPr>
+              <w:t xml:space="preserve"> Sánchez Pucha</w:t>
             </w:r>
           </w:p>
         </w:tc>
@@ -363,14 +405,25 @@
                 <w:lang w:val="es-EC"/>
               </w:rPr>
             </w:pPr>
-            <w:r>
-              <w:rPr>
-                <w:rFonts w:ascii="Verdana" w:hAnsi="Verdana"/>
-                <w:sz w:val="18"/>
-                <w:szCs w:val="18"/>
-                <w:lang w:val="es-EC"/>
-              </w:rPr>
-              <w:t>Tlgo. Andrés Javier Rodríguez</w:t>
+            <w:proofErr w:type="spellStart"/>
+            <w:r>
+              <w:rPr>
+                <w:rFonts w:ascii="Verdana" w:hAnsi="Verdana"/>
+                <w:sz w:val="18"/>
+                <w:szCs w:val="18"/>
+                <w:lang w:val="es-EC"/>
+              </w:rPr>
+              <w:t>Tlgo</w:t>
+            </w:r>
+            <w:proofErr w:type="spellEnd"/>
+            <w:r>
+              <w:rPr>
+                <w:rFonts w:ascii="Verdana" w:hAnsi="Verdana"/>
+                <w:sz w:val="18"/>
+                <w:szCs w:val="18"/>
+                <w:lang w:val="es-EC"/>
+              </w:rPr>
+              <w:t>. Andrés Javier Rodríguez</w:t>
             </w:r>
           </w:p>
           <w:p>
@@ -383,15 +436,37 @@
                 <w:lang w:val="es-EC"/>
               </w:rPr>
             </w:pPr>
-            <w:r>
-              <w:rPr>
-                <w:rFonts w:ascii="Verdana" w:hAnsi="Verdana"/>
-                <w:sz w:val="18"/>
-                <w:szCs w:val="18"/>
-                <w:lang w:val="es-EC"/>
-              </w:rPr>
-              <w:t>Tlgo. Fabián Mauricio Díaz Analuisa</w:t>
-            </w:r>
+            <w:proofErr w:type="spellStart"/>
+            <w:r>
+              <w:rPr>
+                <w:rFonts w:ascii="Verdana" w:hAnsi="Verdana"/>
+                <w:sz w:val="18"/>
+                <w:szCs w:val="18"/>
+                <w:lang w:val="es-EC"/>
+              </w:rPr>
+              <w:t>Tlgo</w:t>
+            </w:r>
+            <w:proofErr w:type="spellEnd"/>
+            <w:r>
+              <w:rPr>
+                <w:rFonts w:ascii="Verdana" w:hAnsi="Verdana"/>
+                <w:sz w:val="18"/>
+                <w:szCs w:val="18"/>
+                <w:lang w:val="es-EC"/>
+              </w:rPr>
+              <w:t xml:space="preserve">. Fabián Mauricio Díaz </w:t>
+            </w:r>
+            <w:proofErr w:type="spellStart"/>
+            <w:r>
+              <w:rPr>
+                <w:rFonts w:ascii="Verdana" w:hAnsi="Verdana"/>
+                <w:sz w:val="18"/>
+                <w:szCs w:val="18"/>
+                <w:lang w:val="es-EC"/>
+              </w:rPr>
+              <w:t>Analuisa</w:t>
+            </w:r>
+            <w:proofErr w:type="spellEnd"/>
           </w:p>
           <w:p>
             <w:pPr>
@@ -403,23 +478,45 @@
                 <w:lang w:val="es-ES"/>
               </w:rPr>
             </w:pPr>
-            <w:r>
-              <w:rPr>
-                <w:rFonts w:ascii="Verdana" w:hAnsi="Verdana"/>
-                <w:sz w:val="18"/>
-                <w:szCs w:val="18"/>
-                <w:lang w:val="es-EC"/>
-              </w:rPr>
-              <w:t xml:space="preserve">Tlgo. </w:t>
-            </w:r>
-            <w:r>
-              <w:rPr>
-                <w:rFonts w:ascii="Verdana" w:hAnsi="Verdana"/>
-                <w:sz w:val="18"/>
-                <w:szCs w:val="18"/>
-                <w:lang w:val="es-EC"/>
-              </w:rPr>
-              <w:t>Jhonson Patricio Narváez</w:t>
+            <w:proofErr w:type="spellStart"/>
+            <w:r>
+              <w:rPr>
+                <w:rFonts w:ascii="Verdana" w:hAnsi="Verdana"/>
+                <w:sz w:val="18"/>
+                <w:szCs w:val="18"/>
+                <w:lang w:val="es-EC"/>
+              </w:rPr>
+              <w:t>Tlgo</w:t>
+            </w:r>
+            <w:proofErr w:type="spellEnd"/>
+            <w:r>
+              <w:rPr>
+                <w:rFonts w:ascii="Verdana" w:hAnsi="Verdana"/>
+                <w:sz w:val="18"/>
+                <w:szCs w:val="18"/>
+                <w:lang w:val="es-EC"/>
+              </w:rPr>
+              <w:t xml:space="preserve">. </w:t>
+            </w:r>
+            <w:proofErr w:type="spellStart"/>
+            <w:r>
+              <w:rPr>
+                <w:rFonts w:ascii="Verdana" w:hAnsi="Verdana"/>
+                <w:sz w:val="18"/>
+                <w:szCs w:val="18"/>
+                <w:lang w:val="es-EC"/>
+              </w:rPr>
+              <w:t>Jhonson</w:t>
+            </w:r>
+            <w:proofErr w:type="spellEnd"/>
+            <w:r>
+              <w:rPr>
+                <w:rFonts w:ascii="Verdana" w:hAnsi="Verdana"/>
+                <w:sz w:val="18"/>
+                <w:szCs w:val="18"/>
+                <w:lang w:val="es-EC"/>
+              </w:rPr>
+              <w:t xml:space="preserve"> Patricio Narváez</w:t>
             </w:r>
           </w:p>
         </w:tc>
@@ -520,14 +617,25 @@
                 <w:lang w:val="es-ES"/>
               </w:rPr>
             </w:pPr>
-            <w:r>
-              <w:rPr>
-                <w:rFonts w:ascii="Verdana" w:hAnsi="Verdana"/>
-                <w:sz w:val="18"/>
-                <w:szCs w:val="18"/>
-                <w:lang w:val="es-ES"/>
-              </w:rPr>
-              <w:t>Tlgo. Andrés Javier Rodríguez Quintana</w:t>
+            <w:proofErr w:type="spellStart"/>
+            <w:r>
+              <w:rPr>
+                <w:rFonts w:ascii="Verdana" w:hAnsi="Verdana"/>
+                <w:sz w:val="18"/>
+                <w:szCs w:val="18"/>
+                <w:lang w:val="es-ES"/>
+              </w:rPr>
+              <w:t>Tlgo</w:t>
+            </w:r>
+            <w:proofErr w:type="spellEnd"/>
+            <w:r>
+              <w:rPr>
+                <w:rFonts w:ascii="Verdana" w:hAnsi="Verdana"/>
+                <w:sz w:val="18"/>
+                <w:szCs w:val="18"/>
+                <w:lang w:val="es-ES"/>
+              </w:rPr>
+              <w:t>. Andrés Javier Rodríguez Quintana</w:t>
             </w:r>
           </w:p>
         </w:tc>
@@ -545,23 +653,54 @@
                 <w:lang w:val="es-ES"/>
               </w:rPr>
             </w:pPr>
-            <w:r>
-              <w:rPr>
-                <w:rFonts w:ascii="Verdana" w:hAnsi="Verdana"/>
-                <w:sz w:val="18"/>
-                <w:szCs w:val="18"/>
-                <w:lang w:val="es-ES"/>
-              </w:rPr>
-              <w:t xml:space="preserve">Tlgo. </w:t>
-            </w:r>
-            <w:r>
-              <w:rPr>
-                <w:rFonts w:ascii="Verdana" w:hAnsi="Verdana"/>
-                <w:sz w:val="18"/>
-                <w:szCs w:val="18"/>
-                <w:lang w:val="es-EC"/>
-              </w:rPr>
-              <w:t>Karina Rocio Sánchez Pucha</w:t>
+            <w:proofErr w:type="spellStart"/>
+            <w:r>
+              <w:rPr>
+                <w:rFonts w:ascii="Verdana" w:hAnsi="Verdana"/>
+                <w:sz w:val="18"/>
+                <w:szCs w:val="18"/>
+                <w:lang w:val="es-ES"/>
+              </w:rPr>
+              <w:t>Tlgo</w:t>
+            </w:r>
+            <w:proofErr w:type="spellEnd"/>
+            <w:r>
+              <w:rPr>
+                <w:rFonts w:ascii="Verdana" w:hAnsi="Verdana"/>
+                <w:sz w:val="18"/>
+                <w:szCs w:val="18"/>
+                <w:lang w:val="es-ES"/>
+              </w:rPr>
+              <w:t xml:space="preserve">. </w:t>
+            </w:r>
+            <w:r>
+              <w:rPr>
+                <w:rFonts w:ascii="Verdana" w:hAnsi="Verdana"/>
+                <w:sz w:val="18"/>
+                <w:szCs w:val="18"/>
+                <w:lang w:val="es-EC"/>
+              </w:rPr>
+              <w:t xml:space="preserve">Karina </w:t>
+            </w:r>
+            <w:proofErr w:type="spellStart"/>
+            <w:r>
+              <w:rPr>
+                <w:rFonts w:ascii="Verdana" w:hAnsi="Verdana"/>
+                <w:sz w:val="18"/>
+                <w:szCs w:val="18"/>
+                <w:lang w:val="es-EC"/>
+              </w:rPr>
+              <w:t>Rocio</w:t>
+            </w:r>
+            <w:proofErr w:type="spellEnd"/>
+            <w:r>
+              <w:rPr>
+                <w:rFonts w:ascii="Verdana" w:hAnsi="Verdana"/>
+                <w:sz w:val="18"/>
+                <w:szCs w:val="18"/>
+                <w:lang w:val="es-EC"/>
+              </w:rPr>
+              <w:t xml:space="preserve"> Sánchez Pucha</w:t>
             </w:r>
           </w:p>
         </w:tc>
@@ -579,14 +718,25 @@
                 <w:lang w:val="es-EC"/>
               </w:rPr>
             </w:pPr>
-            <w:r>
-              <w:rPr>
-                <w:rFonts w:ascii="Verdana" w:hAnsi="Verdana"/>
-                <w:sz w:val="18"/>
-                <w:szCs w:val="18"/>
-                <w:lang w:val="es-EC"/>
-              </w:rPr>
-              <w:t>Tlgo. Andrés Javier Rodríguez</w:t>
+            <w:proofErr w:type="spellStart"/>
+            <w:r>
+              <w:rPr>
+                <w:rFonts w:ascii="Verdana" w:hAnsi="Verdana"/>
+                <w:sz w:val="18"/>
+                <w:szCs w:val="18"/>
+                <w:lang w:val="es-EC"/>
+              </w:rPr>
+              <w:t>Tlgo</w:t>
+            </w:r>
+            <w:proofErr w:type="spellEnd"/>
+            <w:r>
+              <w:rPr>
+                <w:rFonts w:ascii="Verdana" w:hAnsi="Verdana"/>
+                <w:sz w:val="18"/>
+                <w:szCs w:val="18"/>
+                <w:lang w:val="es-EC"/>
+              </w:rPr>
+              <w:t>. Andrés Javier Rodríguez</w:t>
             </w:r>
           </w:p>
           <w:p>
@@ -599,15 +749,37 @@
                 <w:lang w:val="es-EC"/>
               </w:rPr>
             </w:pPr>
-            <w:r>
-              <w:rPr>
-                <w:rFonts w:ascii="Verdana" w:hAnsi="Verdana"/>
-                <w:sz w:val="18"/>
-                <w:szCs w:val="18"/>
-                <w:lang w:val="es-EC"/>
-              </w:rPr>
-              <w:t>Tlgo. Fabián Mauricio Díaz Analuisa</w:t>
-            </w:r>
+            <w:proofErr w:type="spellStart"/>
+            <w:r>
+              <w:rPr>
+                <w:rFonts w:ascii="Verdana" w:hAnsi="Verdana"/>
+                <w:sz w:val="18"/>
+                <w:szCs w:val="18"/>
+                <w:lang w:val="es-EC"/>
+              </w:rPr>
+              <w:t>Tlgo</w:t>
+            </w:r>
+            <w:proofErr w:type="spellEnd"/>
+            <w:r>
+              <w:rPr>
+                <w:rFonts w:ascii="Verdana" w:hAnsi="Verdana"/>
+                <w:sz w:val="18"/>
+                <w:szCs w:val="18"/>
+                <w:lang w:val="es-EC"/>
+              </w:rPr>
+              <w:t xml:space="preserve">. Fabián Mauricio Díaz </w:t>
+            </w:r>
+            <w:proofErr w:type="spellStart"/>
+            <w:r>
+              <w:rPr>
+                <w:rFonts w:ascii="Verdana" w:hAnsi="Verdana"/>
+                <w:sz w:val="18"/>
+                <w:szCs w:val="18"/>
+                <w:lang w:val="es-EC"/>
+              </w:rPr>
+              <w:t>Analuisa</w:t>
+            </w:r>
+            <w:proofErr w:type="spellEnd"/>
           </w:p>
           <w:p>
             <w:pPr>
@@ -619,23 +791,45 @@
                 <w:lang w:val="es-EC"/>
               </w:rPr>
             </w:pPr>
-            <w:r>
-              <w:rPr>
-                <w:rFonts w:ascii="Verdana" w:hAnsi="Verdana"/>
-                <w:sz w:val="18"/>
-                <w:szCs w:val="18"/>
-                <w:lang w:val="es-EC"/>
-              </w:rPr>
-              <w:t xml:space="preserve">Tlgo. </w:t>
-            </w:r>
-            <w:r>
-              <w:rPr>
-                <w:rFonts w:ascii="Verdana" w:hAnsi="Verdana"/>
-                <w:sz w:val="18"/>
-                <w:szCs w:val="18"/>
-                <w:lang w:val="es-EC"/>
-              </w:rPr>
-              <w:t>Jhonson Patricio Narváez</w:t>
+            <w:proofErr w:type="spellStart"/>
+            <w:r>
+              <w:rPr>
+                <w:rFonts w:ascii="Verdana" w:hAnsi="Verdana"/>
+                <w:sz w:val="18"/>
+                <w:szCs w:val="18"/>
+                <w:lang w:val="es-EC"/>
+              </w:rPr>
+              <w:t>Tlgo</w:t>
+            </w:r>
+            <w:proofErr w:type="spellEnd"/>
+            <w:r>
+              <w:rPr>
+                <w:rFonts w:ascii="Verdana" w:hAnsi="Verdana"/>
+                <w:sz w:val="18"/>
+                <w:szCs w:val="18"/>
+                <w:lang w:val="es-EC"/>
+              </w:rPr>
+              <w:t xml:space="preserve">. </w:t>
+            </w:r>
+            <w:proofErr w:type="spellStart"/>
+            <w:r>
+              <w:rPr>
+                <w:rFonts w:ascii="Verdana" w:hAnsi="Verdana"/>
+                <w:sz w:val="18"/>
+                <w:szCs w:val="18"/>
+                <w:lang w:val="es-EC"/>
+              </w:rPr>
+              <w:t>Jhonson</w:t>
+            </w:r>
+            <w:proofErr w:type="spellEnd"/>
+            <w:r>
+              <w:rPr>
+                <w:rFonts w:ascii="Verdana" w:hAnsi="Verdana"/>
+                <w:sz w:val="18"/>
+                <w:szCs w:val="18"/>
+                <w:lang w:val="es-EC"/>
+              </w:rPr>
+              <w:t xml:space="preserve"> Patricio Narváez</w:t>
             </w:r>
           </w:p>
         </w:tc>
@@ -754,14 +948,25 @@
                 <w:lang w:val="es-ES"/>
               </w:rPr>
             </w:pPr>
-            <w:r>
-              <w:rPr>
-                <w:rFonts w:ascii="Verdana" w:hAnsi="Verdana"/>
-                <w:sz w:val="18"/>
-                <w:szCs w:val="18"/>
-                <w:lang w:val="es-ES"/>
-              </w:rPr>
-              <w:t>Tlgo. Andrés Javier Rodríguez Quintana</w:t>
+            <w:proofErr w:type="spellStart"/>
+            <w:r>
+              <w:rPr>
+                <w:rFonts w:ascii="Verdana" w:hAnsi="Verdana"/>
+                <w:sz w:val="18"/>
+                <w:szCs w:val="18"/>
+                <w:lang w:val="es-ES"/>
+              </w:rPr>
+              <w:t>Tlgo</w:t>
+            </w:r>
+            <w:proofErr w:type="spellEnd"/>
+            <w:r>
+              <w:rPr>
+                <w:rFonts w:ascii="Verdana" w:hAnsi="Verdana"/>
+                <w:sz w:val="18"/>
+                <w:szCs w:val="18"/>
+                <w:lang w:val="es-ES"/>
+              </w:rPr>
+              <w:t>. Andrés Javier Rodríguez Quintana</w:t>
             </w:r>
           </w:p>
         </w:tc>
@@ -779,23 +984,54 @@
                 <w:lang w:val="es-ES"/>
               </w:rPr>
             </w:pPr>
-            <w:r>
-              <w:rPr>
-                <w:rFonts w:ascii="Verdana" w:hAnsi="Verdana"/>
-                <w:sz w:val="18"/>
-                <w:szCs w:val="18"/>
-                <w:lang w:val="es-ES"/>
-              </w:rPr>
-              <w:t xml:space="preserve">Tlgo. </w:t>
-            </w:r>
-            <w:r>
-              <w:rPr>
-                <w:rFonts w:ascii="Verdana" w:hAnsi="Verdana"/>
-                <w:sz w:val="18"/>
-                <w:szCs w:val="18"/>
-                <w:lang w:val="es-EC"/>
-              </w:rPr>
-              <w:t>Karina Rocio Sánchez Pucha</w:t>
+            <w:proofErr w:type="spellStart"/>
+            <w:r>
+              <w:rPr>
+                <w:rFonts w:ascii="Verdana" w:hAnsi="Verdana"/>
+                <w:sz w:val="18"/>
+                <w:szCs w:val="18"/>
+                <w:lang w:val="es-ES"/>
+              </w:rPr>
+              <w:t>Tlgo</w:t>
+            </w:r>
+            <w:proofErr w:type="spellEnd"/>
+            <w:r>
+              <w:rPr>
+                <w:rFonts w:ascii="Verdana" w:hAnsi="Verdana"/>
+                <w:sz w:val="18"/>
+                <w:szCs w:val="18"/>
+                <w:lang w:val="es-ES"/>
+              </w:rPr>
+              <w:t xml:space="preserve">. </w:t>
+            </w:r>
+            <w:r>
+              <w:rPr>
+                <w:rFonts w:ascii="Verdana" w:hAnsi="Verdana"/>
+                <w:sz w:val="18"/>
+                <w:szCs w:val="18"/>
+                <w:lang w:val="es-EC"/>
+              </w:rPr>
+              <w:t xml:space="preserve">Karina </w:t>
+            </w:r>
+            <w:proofErr w:type="spellStart"/>
+            <w:r>
+              <w:rPr>
+                <w:rFonts w:ascii="Verdana" w:hAnsi="Verdana"/>
+                <w:sz w:val="18"/>
+                <w:szCs w:val="18"/>
+                <w:lang w:val="es-EC"/>
+              </w:rPr>
+              <w:t>Rocio</w:t>
+            </w:r>
+            <w:proofErr w:type="spellEnd"/>
+            <w:r>
+              <w:rPr>
+                <w:rFonts w:ascii="Verdana" w:hAnsi="Verdana"/>
+                <w:sz w:val="18"/>
+                <w:szCs w:val="18"/>
+                <w:lang w:val="es-EC"/>
+              </w:rPr>
+              <w:t xml:space="preserve"> Sánchez Pucha</w:t>
             </w:r>
           </w:p>
         </w:tc>
@@ -813,14 +1049,25 @@
                 <w:lang w:val="es-EC"/>
               </w:rPr>
             </w:pPr>
-            <w:r>
-              <w:rPr>
-                <w:rFonts w:ascii="Verdana" w:hAnsi="Verdana"/>
-                <w:sz w:val="18"/>
-                <w:szCs w:val="18"/>
-                <w:lang w:val="es-EC"/>
-              </w:rPr>
-              <w:t>Tlgo. Andrés Javier Rodríguez</w:t>
+            <w:proofErr w:type="spellStart"/>
+            <w:r>
+              <w:rPr>
+                <w:rFonts w:ascii="Verdana" w:hAnsi="Verdana"/>
+                <w:sz w:val="18"/>
+                <w:szCs w:val="18"/>
+                <w:lang w:val="es-EC"/>
+              </w:rPr>
+              <w:t>Tlgo</w:t>
+            </w:r>
+            <w:proofErr w:type="spellEnd"/>
+            <w:r>
+              <w:rPr>
+                <w:rFonts w:ascii="Verdana" w:hAnsi="Verdana"/>
+                <w:sz w:val="18"/>
+                <w:szCs w:val="18"/>
+                <w:lang w:val="es-EC"/>
+              </w:rPr>
+              <w:t>. Andrés Javier Rodríguez</w:t>
             </w:r>
           </w:p>
           <w:p>
@@ -833,15 +1080,37 @@
                 <w:lang w:val="es-EC"/>
               </w:rPr>
             </w:pPr>
-            <w:r>
-              <w:rPr>
-                <w:rFonts w:ascii="Verdana" w:hAnsi="Verdana"/>
-                <w:sz w:val="18"/>
-                <w:szCs w:val="18"/>
-                <w:lang w:val="es-EC"/>
-              </w:rPr>
-              <w:t>Tlgo. Fabián Mauricio Díaz Analuisa</w:t>
-            </w:r>
+            <w:proofErr w:type="spellStart"/>
+            <w:r>
+              <w:rPr>
+                <w:rFonts w:ascii="Verdana" w:hAnsi="Verdana"/>
+                <w:sz w:val="18"/>
+                <w:szCs w:val="18"/>
+                <w:lang w:val="es-EC"/>
+              </w:rPr>
+              <w:t>Tlgo</w:t>
+            </w:r>
+            <w:proofErr w:type="spellEnd"/>
+            <w:r>
+              <w:rPr>
+                <w:rFonts w:ascii="Verdana" w:hAnsi="Verdana"/>
+                <w:sz w:val="18"/>
+                <w:szCs w:val="18"/>
+                <w:lang w:val="es-EC"/>
+              </w:rPr>
+              <w:t xml:space="preserve">. Fabián Mauricio Díaz </w:t>
+            </w:r>
+            <w:proofErr w:type="spellStart"/>
+            <w:r>
+              <w:rPr>
+                <w:rFonts w:ascii="Verdana" w:hAnsi="Verdana"/>
+                <w:sz w:val="18"/>
+                <w:szCs w:val="18"/>
+                <w:lang w:val="es-EC"/>
+              </w:rPr>
+              <w:t>Analuisa</w:t>
+            </w:r>
+            <w:proofErr w:type="spellEnd"/>
           </w:p>
           <w:p>
             <w:pPr>
@@ -853,23 +1122,45 @@
                 <w:lang w:val="es-EC"/>
               </w:rPr>
             </w:pPr>
-            <w:r>
-              <w:rPr>
-                <w:rFonts w:ascii="Verdana" w:hAnsi="Verdana"/>
-                <w:sz w:val="18"/>
-                <w:szCs w:val="18"/>
-                <w:lang w:val="es-EC"/>
-              </w:rPr>
-              <w:t xml:space="preserve">Tlgo. </w:t>
-            </w:r>
-            <w:r>
-              <w:rPr>
-                <w:rFonts w:ascii="Verdana" w:hAnsi="Verdana"/>
-                <w:sz w:val="18"/>
-                <w:szCs w:val="18"/>
-                <w:lang w:val="es-EC"/>
-              </w:rPr>
-              <w:t>Jhonson Patricio Narváez</w:t>
+            <w:proofErr w:type="spellStart"/>
+            <w:r>
+              <w:rPr>
+                <w:rFonts w:ascii="Verdana" w:hAnsi="Verdana"/>
+                <w:sz w:val="18"/>
+                <w:szCs w:val="18"/>
+                <w:lang w:val="es-EC"/>
+              </w:rPr>
+              <w:t>Tlgo</w:t>
+            </w:r>
+            <w:proofErr w:type="spellEnd"/>
+            <w:r>
+              <w:rPr>
+                <w:rFonts w:ascii="Verdana" w:hAnsi="Verdana"/>
+                <w:sz w:val="18"/>
+                <w:szCs w:val="18"/>
+                <w:lang w:val="es-EC"/>
+              </w:rPr>
+              <w:t xml:space="preserve">. </w:t>
+            </w:r>
+            <w:proofErr w:type="spellStart"/>
+            <w:r>
+              <w:rPr>
+                <w:rFonts w:ascii="Verdana" w:hAnsi="Verdana"/>
+                <w:sz w:val="18"/>
+                <w:szCs w:val="18"/>
+                <w:lang w:val="es-EC"/>
+              </w:rPr>
+              <w:t>Jhonson</w:t>
+            </w:r>
+            <w:proofErr w:type="spellEnd"/>
+            <w:r>
+              <w:rPr>
+                <w:rFonts w:ascii="Verdana" w:hAnsi="Verdana"/>
+                <w:sz w:val="18"/>
+                <w:szCs w:val="18"/>
+                <w:lang w:val="es-EC"/>
+              </w:rPr>
+              <w:t xml:space="preserve"> Patricio Narváez</w:t>
             </w:r>
           </w:p>
         </w:tc>
@@ -988,14 +1279,25 @@
                 <w:lang w:val="es-ES"/>
               </w:rPr>
             </w:pPr>
-            <w:r>
-              <w:rPr>
-                <w:rFonts w:ascii="Verdana" w:hAnsi="Verdana"/>
-                <w:sz w:val="18"/>
-                <w:szCs w:val="18"/>
-                <w:lang w:val="es-ES"/>
-              </w:rPr>
-              <w:t>Tlgo.</w:t>
+            <w:proofErr w:type="spellStart"/>
+            <w:r>
+              <w:rPr>
+                <w:rFonts w:ascii="Verdana" w:hAnsi="Verdana"/>
+                <w:sz w:val="18"/>
+                <w:szCs w:val="18"/>
+                <w:lang w:val="es-ES"/>
+              </w:rPr>
+              <w:t>Tlgo</w:t>
+            </w:r>
+            <w:proofErr w:type="spellEnd"/>
+            <w:r>
+              <w:rPr>
+                <w:rFonts w:ascii="Verdana" w:hAnsi="Verdana"/>
+                <w:sz w:val="18"/>
+                <w:szCs w:val="18"/>
+                <w:lang w:val="es-ES"/>
+              </w:rPr>
+              <w:t>.</w:t>
             </w:r>
             <w:r>
               <w:rPr>
@@ -1013,7 +1315,27 @@
                 <w:szCs w:val="18"/>
                 <w:lang w:val="es-EC"/>
               </w:rPr>
-              <w:t xml:space="preserve">Karina Rocio Sánchez </w:t>
+              <w:t xml:space="preserve">Karina </w:t>
+            </w:r>
+            <w:proofErr w:type="spellStart"/>
+            <w:r>
+              <w:rPr>
+                <w:rFonts w:ascii="Verdana" w:hAnsi="Verdana"/>
+                <w:sz w:val="18"/>
+                <w:szCs w:val="18"/>
+                <w:lang w:val="es-EC"/>
+              </w:rPr>
+              <w:t>Rocio</w:t>
+            </w:r>
+            <w:proofErr w:type="spellEnd"/>
+            <w:r>
+              <w:rPr>
+                <w:rFonts w:ascii="Verdana" w:hAnsi="Verdana"/>
+                <w:sz w:val="18"/>
+                <w:szCs w:val="18"/>
+                <w:lang w:val="es-EC"/>
+              </w:rPr>
+              <w:t xml:space="preserve"> Sánchez </w:t>
             </w:r>
           </w:p>
         </w:tc>
@@ -1031,14 +1353,25 @@
                 <w:lang w:val="es-ES"/>
               </w:rPr>
             </w:pPr>
-            <w:r>
-              <w:rPr>
-                <w:rFonts w:ascii="Verdana" w:hAnsi="Verdana"/>
-                <w:sz w:val="18"/>
-                <w:szCs w:val="18"/>
-                <w:lang w:val="es-ES"/>
-              </w:rPr>
-              <w:t xml:space="preserve">Tlgo. </w:t>
+            <w:proofErr w:type="spellStart"/>
+            <w:r>
+              <w:rPr>
+                <w:rFonts w:ascii="Verdana" w:hAnsi="Verdana"/>
+                <w:sz w:val="18"/>
+                <w:szCs w:val="18"/>
+                <w:lang w:val="es-ES"/>
+              </w:rPr>
+              <w:t>Tlgo</w:t>
+            </w:r>
+            <w:proofErr w:type="spellEnd"/>
+            <w:r>
+              <w:rPr>
+                <w:rFonts w:ascii="Verdana" w:hAnsi="Verdana"/>
+                <w:sz w:val="18"/>
+                <w:szCs w:val="18"/>
+                <w:lang w:val="es-ES"/>
+              </w:rPr>
+              <w:t xml:space="preserve">. </w:t>
             </w:r>
             <w:r>
               <w:rPr>
@@ -1074,14 +1407,25 @@
                 <w:lang w:val="es-EC"/>
               </w:rPr>
             </w:pPr>
-            <w:r>
-              <w:rPr>
-                <w:rFonts w:ascii="Verdana" w:hAnsi="Verdana"/>
-                <w:sz w:val="18"/>
-                <w:szCs w:val="18"/>
-                <w:lang w:val="es-EC"/>
-              </w:rPr>
-              <w:t>Tlgo. Andrés Javier Rodríguez</w:t>
+            <w:proofErr w:type="spellStart"/>
+            <w:r>
+              <w:rPr>
+                <w:rFonts w:ascii="Verdana" w:hAnsi="Verdana"/>
+                <w:sz w:val="18"/>
+                <w:szCs w:val="18"/>
+                <w:lang w:val="es-EC"/>
+              </w:rPr>
+              <w:t>Tlgo</w:t>
+            </w:r>
+            <w:proofErr w:type="spellEnd"/>
+            <w:r>
+              <w:rPr>
+                <w:rFonts w:ascii="Verdana" w:hAnsi="Verdana"/>
+                <w:sz w:val="18"/>
+                <w:szCs w:val="18"/>
+                <w:lang w:val="es-EC"/>
+              </w:rPr>
+              <w:t>. Andrés Javier Rodríguez</w:t>
             </w:r>
           </w:p>
           <w:p>
@@ -1094,15 +1438,37 @@
                 <w:lang w:val="es-EC"/>
               </w:rPr>
             </w:pPr>
-            <w:r>
-              <w:rPr>
-                <w:rFonts w:ascii="Verdana" w:hAnsi="Verdana"/>
-                <w:sz w:val="18"/>
-                <w:szCs w:val="18"/>
-                <w:lang w:val="es-EC"/>
-              </w:rPr>
-              <w:t>Tlgo. Fabián Mauricio Díaz Analuisa</w:t>
-            </w:r>
+            <w:proofErr w:type="spellStart"/>
+            <w:r>
+              <w:rPr>
+                <w:rFonts w:ascii="Verdana" w:hAnsi="Verdana"/>
+                <w:sz w:val="18"/>
+                <w:szCs w:val="18"/>
+                <w:lang w:val="es-EC"/>
+              </w:rPr>
+              <w:t>Tlgo</w:t>
+            </w:r>
+            <w:proofErr w:type="spellEnd"/>
+            <w:r>
+              <w:rPr>
+                <w:rFonts w:ascii="Verdana" w:hAnsi="Verdana"/>
+                <w:sz w:val="18"/>
+                <w:szCs w:val="18"/>
+                <w:lang w:val="es-EC"/>
+              </w:rPr>
+              <w:t xml:space="preserve">. Fabián Mauricio Díaz </w:t>
+            </w:r>
+            <w:proofErr w:type="spellStart"/>
+            <w:r>
+              <w:rPr>
+                <w:rFonts w:ascii="Verdana" w:hAnsi="Verdana"/>
+                <w:sz w:val="18"/>
+                <w:szCs w:val="18"/>
+                <w:lang w:val="es-EC"/>
+              </w:rPr>
+              <w:t>Analuisa</w:t>
+            </w:r>
+            <w:proofErr w:type="spellEnd"/>
           </w:p>
           <w:p>
             <w:pPr>
@@ -1114,23 +1480,45 @@
                 <w:lang w:val="es-EC"/>
               </w:rPr>
             </w:pPr>
-            <w:r>
-              <w:rPr>
-                <w:rFonts w:ascii="Verdana" w:hAnsi="Verdana"/>
-                <w:sz w:val="18"/>
-                <w:szCs w:val="18"/>
-                <w:lang w:val="es-EC"/>
-              </w:rPr>
-              <w:t xml:space="preserve">Tlgo. </w:t>
-            </w:r>
-            <w:r>
-              <w:rPr>
-                <w:rFonts w:ascii="Verdana" w:hAnsi="Verdana"/>
-                <w:sz w:val="18"/>
-                <w:szCs w:val="18"/>
-                <w:lang w:val="es-EC"/>
-              </w:rPr>
-              <w:t>Jhonson Patricio Narváez</w:t>
+            <w:proofErr w:type="spellStart"/>
+            <w:r>
+              <w:rPr>
+                <w:rFonts w:ascii="Verdana" w:hAnsi="Verdana"/>
+                <w:sz w:val="18"/>
+                <w:szCs w:val="18"/>
+                <w:lang w:val="es-EC"/>
+              </w:rPr>
+              <w:t>Tlgo</w:t>
+            </w:r>
+            <w:proofErr w:type="spellEnd"/>
+            <w:r>
+              <w:rPr>
+                <w:rFonts w:ascii="Verdana" w:hAnsi="Verdana"/>
+                <w:sz w:val="18"/>
+                <w:szCs w:val="18"/>
+                <w:lang w:val="es-EC"/>
+              </w:rPr>
+              <w:t xml:space="preserve">. </w:t>
+            </w:r>
+            <w:proofErr w:type="spellStart"/>
+            <w:r>
+              <w:rPr>
+                <w:rFonts w:ascii="Verdana" w:hAnsi="Verdana"/>
+                <w:sz w:val="18"/>
+                <w:szCs w:val="18"/>
+                <w:lang w:val="es-EC"/>
+              </w:rPr>
+              <w:t>Jhonson</w:t>
+            </w:r>
+            <w:proofErr w:type="spellEnd"/>
+            <w:r>
+              <w:rPr>
+                <w:rFonts w:ascii="Verdana" w:hAnsi="Verdana"/>
+                <w:sz w:val="18"/>
+                <w:szCs w:val="18"/>
+                <w:lang w:val="es-EC"/>
+              </w:rPr>
+              <w:t xml:space="preserve"> Patricio Narváez</w:t>
             </w:r>
           </w:p>
         </w:tc>
@@ -1240,23 +1628,45 @@
                 <w:lang w:val="es-ES"/>
               </w:rPr>
             </w:pPr>
-            <w:r>
-              <w:rPr>
-                <w:rFonts w:ascii="Verdana" w:hAnsi="Verdana"/>
-                <w:sz w:val="18"/>
-                <w:szCs w:val="18"/>
-                <w:lang w:val="es-ES"/>
-              </w:rPr>
-              <w:t xml:space="preserve">Tlgo. </w:t>
-            </w:r>
-            <w:r>
-              <w:rPr>
-                <w:rFonts w:ascii="Verdana" w:hAnsi="Verdana"/>
-                <w:sz w:val="18"/>
-                <w:szCs w:val="18"/>
-                <w:lang w:val="es-ES"/>
-              </w:rPr>
-              <w:t xml:space="preserve">Jhonson Patricio Narváez Criollo </w:t>
+            <w:proofErr w:type="spellStart"/>
+            <w:r>
+              <w:rPr>
+                <w:rFonts w:ascii="Verdana" w:hAnsi="Verdana"/>
+                <w:sz w:val="18"/>
+                <w:szCs w:val="18"/>
+                <w:lang w:val="es-ES"/>
+              </w:rPr>
+              <w:t>Tlgo</w:t>
+            </w:r>
+            <w:proofErr w:type="spellEnd"/>
+            <w:r>
+              <w:rPr>
+                <w:rFonts w:ascii="Verdana" w:hAnsi="Verdana"/>
+                <w:sz w:val="18"/>
+                <w:szCs w:val="18"/>
+                <w:lang w:val="es-ES"/>
+              </w:rPr>
+              <w:t xml:space="preserve">. </w:t>
+            </w:r>
+            <w:proofErr w:type="spellStart"/>
+            <w:r>
+              <w:rPr>
+                <w:rFonts w:ascii="Verdana" w:hAnsi="Verdana"/>
+                <w:sz w:val="18"/>
+                <w:szCs w:val="18"/>
+                <w:lang w:val="es-ES"/>
+              </w:rPr>
+              <w:t>Jhonson</w:t>
+            </w:r>
+            <w:proofErr w:type="spellEnd"/>
+            <w:r>
+              <w:rPr>
+                <w:rFonts w:ascii="Verdana" w:hAnsi="Verdana"/>
+                <w:sz w:val="18"/>
+                <w:szCs w:val="18"/>
+                <w:lang w:val="es-ES"/>
+              </w:rPr>
+              <w:t xml:space="preserve"> Patricio Narváez Criollo </w:t>
             </w:r>
           </w:p>
         </w:tc>
@@ -1274,14 +1684,25 @@
                 <w:lang w:val="es-ES"/>
               </w:rPr>
             </w:pPr>
-            <w:r>
-              <w:rPr>
-                <w:rFonts w:ascii="Verdana" w:hAnsi="Verdana"/>
-                <w:sz w:val="18"/>
-                <w:szCs w:val="18"/>
-                <w:lang w:val="es-ES"/>
-              </w:rPr>
-              <w:t xml:space="preserve">Tlgo. </w:t>
+            <w:proofErr w:type="spellStart"/>
+            <w:r>
+              <w:rPr>
+                <w:rFonts w:ascii="Verdana" w:hAnsi="Verdana"/>
+                <w:sz w:val="18"/>
+                <w:szCs w:val="18"/>
+                <w:lang w:val="es-ES"/>
+              </w:rPr>
+              <w:t>Tlgo</w:t>
+            </w:r>
+            <w:proofErr w:type="spellEnd"/>
+            <w:r>
+              <w:rPr>
+                <w:rFonts w:ascii="Verdana" w:hAnsi="Verdana"/>
+                <w:sz w:val="18"/>
+                <w:szCs w:val="18"/>
+                <w:lang w:val="es-ES"/>
+              </w:rPr>
+              <w:t xml:space="preserve">. </w:t>
             </w:r>
             <w:r>
               <w:rPr>
@@ -1308,14 +1729,25 @@
                 <w:lang w:val="es-EC"/>
               </w:rPr>
             </w:pPr>
-            <w:r>
-              <w:rPr>
-                <w:rFonts w:ascii="Verdana" w:hAnsi="Verdana"/>
-                <w:sz w:val="18"/>
-                <w:szCs w:val="18"/>
-                <w:lang w:val="es-EC"/>
-              </w:rPr>
-              <w:t>Tlgo. Andrés Javier Rodríguez</w:t>
+            <w:proofErr w:type="spellStart"/>
+            <w:r>
+              <w:rPr>
+                <w:rFonts w:ascii="Verdana" w:hAnsi="Verdana"/>
+                <w:sz w:val="18"/>
+                <w:szCs w:val="18"/>
+                <w:lang w:val="es-EC"/>
+              </w:rPr>
+              <w:t>Tlgo</w:t>
+            </w:r>
+            <w:proofErr w:type="spellEnd"/>
+            <w:r>
+              <w:rPr>
+                <w:rFonts w:ascii="Verdana" w:hAnsi="Verdana"/>
+                <w:sz w:val="18"/>
+                <w:szCs w:val="18"/>
+                <w:lang w:val="es-EC"/>
+              </w:rPr>
+              <w:t>. Andrés Javier Rodríguez</w:t>
             </w:r>
           </w:p>
           <w:p>
@@ -1328,15 +1760,37 @@
                 <w:lang w:val="es-EC"/>
               </w:rPr>
             </w:pPr>
-            <w:r>
-              <w:rPr>
-                <w:rFonts w:ascii="Verdana" w:hAnsi="Verdana"/>
-                <w:sz w:val="18"/>
-                <w:szCs w:val="18"/>
-                <w:lang w:val="es-EC"/>
-              </w:rPr>
-              <w:t>Tlgo. Fabián Mauricio Díaz Analuisa</w:t>
-            </w:r>
+            <w:proofErr w:type="spellStart"/>
+            <w:r>
+              <w:rPr>
+                <w:rFonts w:ascii="Verdana" w:hAnsi="Verdana"/>
+                <w:sz w:val="18"/>
+                <w:szCs w:val="18"/>
+                <w:lang w:val="es-EC"/>
+              </w:rPr>
+              <w:t>Tlgo</w:t>
+            </w:r>
+            <w:proofErr w:type="spellEnd"/>
+            <w:r>
+              <w:rPr>
+                <w:rFonts w:ascii="Verdana" w:hAnsi="Verdana"/>
+                <w:sz w:val="18"/>
+                <w:szCs w:val="18"/>
+                <w:lang w:val="es-EC"/>
+              </w:rPr>
+              <w:t xml:space="preserve">. Fabián Mauricio Díaz </w:t>
+            </w:r>
+            <w:proofErr w:type="spellStart"/>
+            <w:r>
+              <w:rPr>
+                <w:rFonts w:ascii="Verdana" w:hAnsi="Verdana"/>
+                <w:sz w:val="18"/>
+                <w:szCs w:val="18"/>
+                <w:lang w:val="es-EC"/>
+              </w:rPr>
+              <w:t>Analuisa</w:t>
+            </w:r>
+            <w:proofErr w:type="spellEnd"/>
           </w:p>
           <w:p>
             <w:pPr>
@@ -1348,23 +1802,45 @@
                 <w:lang w:val="es-EC"/>
               </w:rPr>
             </w:pPr>
-            <w:r>
-              <w:rPr>
-                <w:rFonts w:ascii="Verdana" w:hAnsi="Verdana"/>
-                <w:sz w:val="18"/>
-                <w:szCs w:val="18"/>
-                <w:lang w:val="es-EC"/>
-              </w:rPr>
-              <w:t xml:space="preserve">Tlgo. </w:t>
-            </w:r>
-            <w:r>
-              <w:rPr>
-                <w:rFonts w:ascii="Verdana" w:hAnsi="Verdana"/>
-                <w:sz w:val="18"/>
-                <w:szCs w:val="18"/>
-                <w:lang w:val="es-EC"/>
-              </w:rPr>
-              <w:t>Jhonson Patricio Narváez</w:t>
+            <w:proofErr w:type="spellStart"/>
+            <w:r>
+              <w:rPr>
+                <w:rFonts w:ascii="Verdana" w:hAnsi="Verdana"/>
+                <w:sz w:val="18"/>
+                <w:szCs w:val="18"/>
+                <w:lang w:val="es-EC"/>
+              </w:rPr>
+              <w:t>Tlgo</w:t>
+            </w:r>
+            <w:proofErr w:type="spellEnd"/>
+            <w:r>
+              <w:rPr>
+                <w:rFonts w:ascii="Verdana" w:hAnsi="Verdana"/>
+                <w:sz w:val="18"/>
+                <w:szCs w:val="18"/>
+                <w:lang w:val="es-EC"/>
+              </w:rPr>
+              <w:t xml:space="preserve">. </w:t>
+            </w:r>
+            <w:proofErr w:type="spellStart"/>
+            <w:r>
+              <w:rPr>
+                <w:rFonts w:ascii="Verdana" w:hAnsi="Verdana"/>
+                <w:sz w:val="18"/>
+                <w:szCs w:val="18"/>
+                <w:lang w:val="es-EC"/>
+              </w:rPr>
+              <w:t>Jhonson</w:t>
+            </w:r>
+            <w:proofErr w:type="spellEnd"/>
+            <w:r>
+              <w:rPr>
+                <w:rFonts w:ascii="Verdana" w:hAnsi="Verdana"/>
+                <w:sz w:val="18"/>
+                <w:szCs w:val="18"/>
+                <w:lang w:val="es-EC"/>
+              </w:rPr>
+              <w:t xml:space="preserve"> Patricio Narváez</w:t>
             </w:r>
           </w:p>
         </w:tc>
@@ -1465,23 +1941,54 @@
                 <w:lang w:val="es-ES"/>
               </w:rPr>
             </w:pPr>
-            <w:r>
-              <w:rPr>
-                <w:rFonts w:ascii="Verdana" w:hAnsi="Verdana"/>
-                <w:sz w:val="18"/>
-                <w:szCs w:val="18"/>
-                <w:lang w:val="es-ES"/>
-              </w:rPr>
-              <w:t xml:space="preserve">Tlgo. </w:t>
-            </w:r>
-            <w:r>
-              <w:rPr>
-                <w:rFonts w:ascii="Verdana" w:hAnsi="Verdana"/>
-                <w:sz w:val="18"/>
-                <w:szCs w:val="18"/>
-                <w:lang w:val="es-ES"/>
-              </w:rPr>
-              <w:t>Karina Rocio Sánchez Pucha</w:t>
+            <w:proofErr w:type="spellStart"/>
+            <w:r>
+              <w:rPr>
+                <w:rFonts w:ascii="Verdana" w:hAnsi="Verdana"/>
+                <w:sz w:val="18"/>
+                <w:szCs w:val="18"/>
+                <w:lang w:val="es-ES"/>
+              </w:rPr>
+              <w:t>Tlgo</w:t>
+            </w:r>
+            <w:proofErr w:type="spellEnd"/>
+            <w:r>
+              <w:rPr>
+                <w:rFonts w:ascii="Verdana" w:hAnsi="Verdana"/>
+                <w:sz w:val="18"/>
+                <w:szCs w:val="18"/>
+                <w:lang w:val="es-ES"/>
+              </w:rPr>
+              <w:t xml:space="preserve">. </w:t>
+            </w:r>
+            <w:r>
+              <w:rPr>
+                <w:rFonts w:ascii="Verdana" w:hAnsi="Verdana"/>
+                <w:sz w:val="18"/>
+                <w:szCs w:val="18"/>
+                <w:lang w:val="es-ES"/>
+              </w:rPr>
+              <w:t xml:space="preserve">Karina </w:t>
+            </w:r>
+            <w:proofErr w:type="spellStart"/>
+            <w:r>
+              <w:rPr>
+                <w:rFonts w:ascii="Verdana" w:hAnsi="Verdana"/>
+                <w:sz w:val="18"/>
+                <w:szCs w:val="18"/>
+                <w:lang w:val="es-ES"/>
+              </w:rPr>
+              <w:t>Rocio</w:t>
+            </w:r>
+            <w:proofErr w:type="spellEnd"/>
+            <w:r>
+              <w:rPr>
+                <w:rFonts w:ascii="Verdana" w:hAnsi="Verdana"/>
+                <w:sz w:val="18"/>
+                <w:szCs w:val="18"/>
+                <w:lang w:val="es-ES"/>
+              </w:rPr>
+              <w:t xml:space="preserve"> Sánchez Pucha</w:t>
             </w:r>
           </w:p>
         </w:tc>
@@ -1499,14 +2006,45 @@
                 <w:lang w:val="es-ES"/>
               </w:rPr>
             </w:pPr>
-            <w:r>
-              <w:rPr>
-                <w:rFonts w:ascii="Verdana" w:hAnsi="Verdana"/>
-                <w:sz w:val="18"/>
-                <w:szCs w:val="18"/>
-                <w:lang w:val="es-ES"/>
-              </w:rPr>
-              <w:t>Tlgo. Jhonson Patricio Narváez Criollo</w:t>
+            <w:proofErr w:type="spellStart"/>
+            <w:r>
+              <w:rPr>
+                <w:rFonts w:ascii="Verdana" w:hAnsi="Verdana"/>
+                <w:sz w:val="18"/>
+                <w:szCs w:val="18"/>
+                <w:lang w:val="es-ES"/>
+              </w:rPr>
+              <w:t>Tlgo</w:t>
+            </w:r>
+            <w:proofErr w:type="spellEnd"/>
+            <w:r>
+              <w:rPr>
+                <w:rFonts w:ascii="Verdana" w:hAnsi="Verdana"/>
+                <w:sz w:val="18"/>
+                <w:szCs w:val="18"/>
+                <w:lang w:val="es-ES"/>
+              </w:rPr>
+              <w:t xml:space="preserve">. </w:t>
+            </w:r>
+            <w:proofErr w:type="spellStart"/>
+            <w:r>
+              <w:rPr>
+                <w:rFonts w:ascii="Verdana" w:hAnsi="Verdana"/>
+                <w:sz w:val="18"/>
+                <w:szCs w:val="18"/>
+                <w:lang w:val="es-ES"/>
+              </w:rPr>
+              <w:t>Jhonson</w:t>
+            </w:r>
+            <w:proofErr w:type="spellEnd"/>
+            <w:r>
+              <w:rPr>
+                <w:rFonts w:ascii="Verdana" w:hAnsi="Verdana"/>
+                <w:sz w:val="18"/>
+                <w:szCs w:val="18"/>
+                <w:lang w:val="es-ES"/>
+              </w:rPr>
+              <w:t xml:space="preserve"> Patricio Narváez Criollo</w:t>
             </w:r>
           </w:p>
         </w:tc>
@@ -1524,14 +2062,25 @@
                 <w:lang w:val="es-EC"/>
               </w:rPr>
             </w:pPr>
-            <w:r>
-              <w:rPr>
-                <w:rFonts w:ascii="Verdana" w:hAnsi="Verdana"/>
-                <w:sz w:val="18"/>
-                <w:szCs w:val="18"/>
-                <w:lang w:val="es-EC"/>
-              </w:rPr>
-              <w:t>Tlgo. Andrés Javier Rodríguez</w:t>
+            <w:proofErr w:type="spellStart"/>
+            <w:r>
+              <w:rPr>
+                <w:rFonts w:ascii="Verdana" w:hAnsi="Verdana"/>
+                <w:sz w:val="18"/>
+                <w:szCs w:val="18"/>
+                <w:lang w:val="es-EC"/>
+              </w:rPr>
+              <w:t>Tlgo</w:t>
+            </w:r>
+            <w:proofErr w:type="spellEnd"/>
+            <w:r>
+              <w:rPr>
+                <w:rFonts w:ascii="Verdana" w:hAnsi="Verdana"/>
+                <w:sz w:val="18"/>
+                <w:szCs w:val="18"/>
+                <w:lang w:val="es-EC"/>
+              </w:rPr>
+              <w:t>. Andrés Javier Rodríguez</w:t>
             </w:r>
           </w:p>
           <w:p>
@@ -1544,15 +2093,37 @@
                 <w:lang w:val="es-EC"/>
               </w:rPr>
             </w:pPr>
-            <w:r>
-              <w:rPr>
-                <w:rFonts w:ascii="Verdana" w:hAnsi="Verdana"/>
-                <w:sz w:val="18"/>
-                <w:szCs w:val="18"/>
-                <w:lang w:val="es-EC"/>
-              </w:rPr>
-              <w:t>Tlgo. Fabián Mauricio Díaz Analuisa</w:t>
-            </w:r>
+            <w:proofErr w:type="spellStart"/>
+            <w:r>
+              <w:rPr>
+                <w:rFonts w:ascii="Verdana" w:hAnsi="Verdana"/>
+                <w:sz w:val="18"/>
+                <w:szCs w:val="18"/>
+                <w:lang w:val="es-EC"/>
+              </w:rPr>
+              <w:t>Tlgo</w:t>
+            </w:r>
+            <w:proofErr w:type="spellEnd"/>
+            <w:r>
+              <w:rPr>
+                <w:rFonts w:ascii="Verdana" w:hAnsi="Verdana"/>
+                <w:sz w:val="18"/>
+                <w:szCs w:val="18"/>
+                <w:lang w:val="es-EC"/>
+              </w:rPr>
+              <w:t xml:space="preserve">. Fabián Mauricio Díaz </w:t>
+            </w:r>
+            <w:proofErr w:type="spellStart"/>
+            <w:r>
+              <w:rPr>
+                <w:rFonts w:ascii="Verdana" w:hAnsi="Verdana"/>
+                <w:sz w:val="18"/>
+                <w:szCs w:val="18"/>
+                <w:lang w:val="es-EC"/>
+              </w:rPr>
+              <w:t>Analuisa</w:t>
+            </w:r>
+            <w:proofErr w:type="spellEnd"/>
           </w:p>
           <w:p>
             <w:pPr>
@@ -1564,23 +2135,45 @@
                 <w:lang w:val="es-EC"/>
               </w:rPr>
             </w:pPr>
-            <w:r>
-              <w:rPr>
-                <w:rFonts w:ascii="Verdana" w:hAnsi="Verdana"/>
-                <w:sz w:val="18"/>
-                <w:szCs w:val="18"/>
-                <w:lang w:val="es-EC"/>
-              </w:rPr>
-              <w:t xml:space="preserve">Tlgo. </w:t>
-            </w:r>
-            <w:r>
-              <w:rPr>
-                <w:rFonts w:ascii="Verdana" w:hAnsi="Verdana"/>
-                <w:sz w:val="18"/>
-                <w:szCs w:val="18"/>
-                <w:lang w:val="es-EC"/>
-              </w:rPr>
-              <w:t>Jhonson Patricio Narváez</w:t>
+            <w:proofErr w:type="spellStart"/>
+            <w:r>
+              <w:rPr>
+                <w:rFonts w:ascii="Verdana" w:hAnsi="Verdana"/>
+                <w:sz w:val="18"/>
+                <w:szCs w:val="18"/>
+                <w:lang w:val="es-EC"/>
+              </w:rPr>
+              <w:t>Tlgo</w:t>
+            </w:r>
+            <w:proofErr w:type="spellEnd"/>
+            <w:r>
+              <w:rPr>
+                <w:rFonts w:ascii="Verdana" w:hAnsi="Verdana"/>
+                <w:sz w:val="18"/>
+                <w:szCs w:val="18"/>
+                <w:lang w:val="es-EC"/>
+              </w:rPr>
+              <w:t xml:space="preserve">. </w:t>
+            </w:r>
+            <w:proofErr w:type="spellStart"/>
+            <w:r>
+              <w:rPr>
+                <w:rFonts w:ascii="Verdana" w:hAnsi="Verdana"/>
+                <w:sz w:val="18"/>
+                <w:szCs w:val="18"/>
+                <w:lang w:val="es-EC"/>
+              </w:rPr>
+              <w:t>Jhonson</w:t>
+            </w:r>
+            <w:proofErr w:type="spellEnd"/>
+            <w:r>
+              <w:rPr>
+                <w:rFonts w:ascii="Verdana" w:hAnsi="Verdana"/>
+                <w:sz w:val="18"/>
+                <w:szCs w:val="18"/>
+                <w:lang w:val="es-EC"/>
+              </w:rPr>
+              <w:t xml:space="preserve"> Patricio Narváez</w:t>
             </w:r>
           </w:p>
         </w:tc>
@@ -2511,7 +3104,7 @@
                 <w:rFonts w:ascii="Verdana" w:hAnsi="Verdana"/>
                 <w:sz w:val="18"/>
               </w:rPr>
-              <w:t>4</w:t>
+              <w:t>5</w:t>
             </w:r>
             <w:r>
               <w:rPr>
@@ -2560,7 +3153,7 @@
                 <w:rFonts w:ascii="Verdana" w:hAnsi="Verdana"/>
                 <w:sz w:val="18"/>
               </w:rPr>
-              <w:t>2</w:t>
+              <w:t>9</w:t>
             </w:r>
             <w:r>
               <w:rPr>
@@ -3489,16 +4082,35 @@
                 <w:sz w:val="18"/>
                 <w:szCs w:val="18"/>
               </w:rPr>
-              <w:t>El proyecto SGVR “Sistema de Gestión y Venta de Reposter</w:t>
-            </w:r>
-            <w:r>
-              <w:rPr>
-                <w:rFonts w:ascii="Verdana" w:hAnsi="Verdana"/>
-                <w:sz w:val="18"/>
-                <w:szCs w:val="18"/>
-                <w:lang w:val="es-ES"/>
-              </w:rPr>
-              <w:t>ía en la empresa El Túnel” fue concebido como una iniciativa de desarrollo de software, con el propósito de impulsar el marketing online y el comercio electrónico que actualmente para ofertar sus productos lo realiza mediante la publicación de anuncios en Internet y redes sociales como Facebook.</w:t>
+              <w:t xml:space="preserve">El proyecto SGVR “Sistema de Gestión y Venta de </w:t>
+            </w:r>
+            <w:proofErr w:type="spellStart"/>
+            <w:r>
+              <w:rPr>
+                <w:rFonts w:ascii="Verdana" w:hAnsi="Verdana"/>
+                <w:sz w:val="18"/>
+                <w:szCs w:val="18"/>
+              </w:rPr>
+              <w:t>Reposter</w:t>
+            </w:r>
+            <w:r>
+              <w:rPr>
+                <w:rFonts w:ascii="Verdana" w:hAnsi="Verdana"/>
+                <w:sz w:val="18"/>
+                <w:szCs w:val="18"/>
+                <w:lang w:val="es-ES"/>
+              </w:rPr>
+              <w:t>ía</w:t>
+            </w:r>
+            <w:proofErr w:type="spellEnd"/>
+            <w:r>
+              <w:rPr>
+                <w:rFonts w:ascii="Verdana" w:hAnsi="Verdana"/>
+                <w:sz w:val="18"/>
+                <w:szCs w:val="18"/>
+                <w:lang w:val="es-ES"/>
+              </w:rPr>
+              <w:t xml:space="preserve"> en la empresa El Túnel” fue concebido como una iniciativa de desarrollo de software, con el propósito de impulsar el marketing online y el comercio electrónico que actualmente para ofertar sus productos lo realiza mediante la publicación de anuncios en Internet y redes sociales como Facebook.</w:t>
             </w:r>
           </w:p>
           <w:p>
@@ -3582,14 +4194,25 @@
                 <w:lang w:val="es-ES"/>
               </w:rPr>
             </w:pPr>
-            <w:r>
-              <w:rPr>
-                <w:rFonts w:ascii="Verdana" w:hAnsi="Verdana"/>
-                <w:sz w:val="18"/>
-                <w:szCs w:val="18"/>
-                <w:lang w:val="es-ES"/>
-              </w:rPr>
-              <w:t xml:space="preserve">Tlgo. Andrés Javier Rodríguez Quintana -&gt; </w:t>
+            <w:proofErr w:type="spellStart"/>
+            <w:r>
+              <w:rPr>
+                <w:rFonts w:ascii="Verdana" w:hAnsi="Verdana"/>
+                <w:sz w:val="18"/>
+                <w:szCs w:val="18"/>
+                <w:lang w:val="es-ES"/>
+              </w:rPr>
+              <w:t>Tlgo</w:t>
+            </w:r>
+            <w:proofErr w:type="spellEnd"/>
+            <w:r>
+              <w:rPr>
+                <w:rFonts w:ascii="Verdana" w:hAnsi="Verdana"/>
+                <w:sz w:val="18"/>
+                <w:szCs w:val="18"/>
+                <w:lang w:val="es-ES"/>
+              </w:rPr>
+              <w:t xml:space="preserve">. Andrés Javier Rodríguez Quintana -&gt; </w:t>
             </w:r>
             <w:r>
               <w:rPr>
@@ -3625,23 +4248,54 @@
                 <w:lang w:val="es-ES"/>
               </w:rPr>
             </w:pPr>
-            <w:r>
-              <w:rPr>
-                <w:rFonts w:ascii="Verdana" w:hAnsi="Verdana"/>
-                <w:sz w:val="18"/>
-                <w:szCs w:val="18"/>
-                <w:lang w:val="es-ES"/>
-              </w:rPr>
-              <w:t xml:space="preserve">Tlgo. </w:t>
-            </w:r>
-            <w:r>
-              <w:rPr>
-                <w:rFonts w:ascii="Verdana" w:hAnsi="Verdana"/>
-                <w:sz w:val="18"/>
-                <w:szCs w:val="18"/>
-                <w:lang w:val="es-EC"/>
-              </w:rPr>
-              <w:t>Karina Rocio Sánchez Pucha</w:t>
+            <w:proofErr w:type="spellStart"/>
+            <w:r>
+              <w:rPr>
+                <w:rFonts w:ascii="Verdana" w:hAnsi="Verdana"/>
+                <w:sz w:val="18"/>
+                <w:szCs w:val="18"/>
+                <w:lang w:val="es-ES"/>
+              </w:rPr>
+              <w:t>Tlgo</w:t>
+            </w:r>
+            <w:proofErr w:type="spellEnd"/>
+            <w:r>
+              <w:rPr>
+                <w:rFonts w:ascii="Verdana" w:hAnsi="Verdana"/>
+                <w:sz w:val="18"/>
+                <w:szCs w:val="18"/>
+                <w:lang w:val="es-ES"/>
+              </w:rPr>
+              <w:t xml:space="preserve">. </w:t>
+            </w:r>
+            <w:r>
+              <w:rPr>
+                <w:rFonts w:ascii="Verdana" w:hAnsi="Verdana"/>
+                <w:sz w:val="18"/>
+                <w:szCs w:val="18"/>
+                <w:lang w:val="es-EC"/>
+              </w:rPr>
+              <w:t xml:space="preserve">Karina </w:t>
+            </w:r>
+            <w:proofErr w:type="spellStart"/>
+            <w:r>
+              <w:rPr>
+                <w:rFonts w:ascii="Verdana" w:hAnsi="Verdana"/>
+                <w:sz w:val="18"/>
+                <w:szCs w:val="18"/>
+                <w:lang w:val="es-EC"/>
+              </w:rPr>
+              <w:t>Rocio</w:t>
+            </w:r>
+            <w:proofErr w:type="spellEnd"/>
+            <w:r>
+              <w:rPr>
+                <w:rFonts w:ascii="Verdana" w:hAnsi="Verdana"/>
+                <w:sz w:val="18"/>
+                <w:szCs w:val="18"/>
+                <w:lang w:val="es-EC"/>
+              </w:rPr>
+              <w:t xml:space="preserve"> Sánchez Pucha</w:t>
             </w:r>
             <w:r>
               <w:rPr>
@@ -3668,14 +4322,25 @@
                 <w:lang w:val="es-ES"/>
               </w:rPr>
             </w:pPr>
-            <w:r>
-              <w:rPr>
-                <w:rFonts w:ascii="Verdana" w:hAnsi="Verdana"/>
-                <w:sz w:val="18"/>
-                <w:szCs w:val="18"/>
-                <w:lang w:val="es-ES"/>
-              </w:rPr>
-              <w:t xml:space="preserve">Tlgo. </w:t>
+            <w:proofErr w:type="spellStart"/>
+            <w:r>
+              <w:rPr>
+                <w:rFonts w:ascii="Verdana" w:hAnsi="Verdana"/>
+                <w:sz w:val="18"/>
+                <w:szCs w:val="18"/>
+                <w:lang w:val="es-ES"/>
+              </w:rPr>
+              <w:t>Tlgo</w:t>
+            </w:r>
+            <w:proofErr w:type="spellEnd"/>
+            <w:r>
+              <w:rPr>
+                <w:rFonts w:ascii="Verdana" w:hAnsi="Verdana"/>
+                <w:sz w:val="18"/>
+                <w:szCs w:val="18"/>
+                <w:lang w:val="es-ES"/>
+              </w:rPr>
+              <w:t xml:space="preserve">. </w:t>
             </w:r>
             <w:r>
               <w:rPr>
@@ -3684,8 +4349,19 @@
                 <w:sz w:val="22"/>
                 <w:lang w:eastAsia="en-US"/>
               </w:rPr>
-              <w:t>Fabián Mauricio Díaz Analuisa</w:t>
-            </w:r>
+              <w:t xml:space="preserve">Fabián Mauricio Díaz </w:t>
+            </w:r>
+            <w:proofErr w:type="spellStart"/>
+            <w:r>
+              <w:rPr>
+                <w:rFonts w:ascii="Calibri" w:eastAsia="DejaVu Sans" w:hAnsi="Calibri" w:cs="Calibri"/>
+                <w:kern w:val="3"/>
+                <w:sz w:val="22"/>
+                <w:lang w:eastAsia="en-US"/>
+              </w:rPr>
+              <w:t>Analuisa</w:t>
+            </w:r>
+            <w:proofErr w:type="spellEnd"/>
             <w:r>
               <w:rPr>
                 <w:rFonts w:ascii="Verdana" w:hAnsi="Verdana"/>
@@ -3711,33 +4387,66 @@
                 <w:lang w:val="es-ES"/>
               </w:rPr>
             </w:pPr>
-            <w:r>
-              <w:rPr>
-                <w:rFonts w:ascii="Verdana" w:hAnsi="Verdana"/>
-                <w:sz w:val="18"/>
-                <w:szCs w:val="18"/>
-                <w:lang w:val="es-ES"/>
-              </w:rPr>
-              <w:t xml:space="preserve">Tlgo. </w:t>
-            </w:r>
-            <w:r>
-              <w:rPr>
-                <w:rFonts w:ascii="Verdana" w:hAnsi="Verdana"/>
-                <w:sz w:val="18"/>
-                <w:szCs w:val="18"/>
-                <w:lang w:val="es-EC"/>
-              </w:rPr>
-              <w:t>Jhonson Patricio Narváez Criollo</w:t>
-            </w:r>
-            <w:r>
-              <w:rPr>
-                <w:rFonts w:ascii="Verdana" w:hAnsi="Verdana"/>
-                <w:sz w:val="18"/>
-                <w:szCs w:val="18"/>
-                <w:lang w:val="es-ES"/>
-              </w:rPr>
-              <w:t xml:space="preserve"> -&gt; Tester</w:t>
-            </w:r>
+            <w:proofErr w:type="spellStart"/>
+            <w:r>
+              <w:rPr>
+                <w:rFonts w:ascii="Verdana" w:hAnsi="Verdana"/>
+                <w:sz w:val="18"/>
+                <w:szCs w:val="18"/>
+                <w:lang w:val="es-ES"/>
+              </w:rPr>
+              <w:t>Tlgo</w:t>
+            </w:r>
+            <w:proofErr w:type="spellEnd"/>
+            <w:r>
+              <w:rPr>
+                <w:rFonts w:ascii="Verdana" w:hAnsi="Verdana"/>
+                <w:sz w:val="18"/>
+                <w:szCs w:val="18"/>
+                <w:lang w:val="es-ES"/>
+              </w:rPr>
+              <w:t xml:space="preserve">. </w:t>
+            </w:r>
+            <w:proofErr w:type="spellStart"/>
+            <w:r>
+              <w:rPr>
+                <w:rFonts w:ascii="Verdana" w:hAnsi="Verdana"/>
+                <w:sz w:val="18"/>
+                <w:szCs w:val="18"/>
+                <w:lang w:val="es-EC"/>
+              </w:rPr>
+              <w:t>Jhonson</w:t>
+            </w:r>
+            <w:proofErr w:type="spellEnd"/>
+            <w:r>
+              <w:rPr>
+                <w:rFonts w:ascii="Verdana" w:hAnsi="Verdana"/>
+                <w:sz w:val="18"/>
+                <w:szCs w:val="18"/>
+                <w:lang w:val="es-EC"/>
+              </w:rPr>
+              <w:t xml:space="preserve"> Patricio Narváez Criollo</w:t>
+            </w:r>
+            <w:r>
+              <w:rPr>
+                <w:rFonts w:ascii="Verdana" w:hAnsi="Verdana"/>
+                <w:sz w:val="18"/>
+                <w:szCs w:val="18"/>
+                <w:lang w:val="es-ES"/>
+              </w:rPr>
+              <w:t xml:space="preserve"> -&gt; </w:t>
+            </w:r>
+            <w:proofErr w:type="spellStart"/>
+            <w:r>
+              <w:rPr>
+                <w:rFonts w:ascii="Verdana" w:hAnsi="Verdana"/>
+                <w:sz w:val="18"/>
+                <w:szCs w:val="18"/>
+                <w:lang w:val="es-ES"/>
+              </w:rPr>
+              <w:t>Tester</w:t>
+            </w:r>
+            <w:proofErr w:type="spellEnd"/>
           </w:p>
           <w:p>
             <w:pPr>
@@ -3788,7 +4497,47 @@
                 <w:szCs w:val="18"/>
                 <w:lang w:val="es-EC"/>
               </w:rPr>
-              <w:t>-&gt; Product Owner.</w:t>
+              <w:t xml:space="preserve">-&gt; </w:t>
+            </w:r>
+            <w:proofErr w:type="spellStart"/>
+            <w:r>
+              <w:rPr>
+                <w:rFonts w:ascii="Verdana" w:hAnsi="Verdana"/>
+                <w:sz w:val="18"/>
+                <w:szCs w:val="18"/>
+                <w:lang w:val="es-EC"/>
+              </w:rPr>
+              <w:t>Product</w:t>
+            </w:r>
+            <w:proofErr w:type="spellEnd"/>
+            <w:r>
+              <w:rPr>
+                <w:rFonts w:ascii="Verdana" w:hAnsi="Verdana"/>
+                <w:sz w:val="18"/>
+                <w:szCs w:val="18"/>
+                <w:lang w:val="es-EC"/>
+              </w:rPr>
+              <w:t xml:space="preserve"> </w:t>
+            </w:r>
+            <w:proofErr w:type="spellStart"/>
+            <w:r>
+              <w:rPr>
+                <w:rFonts w:ascii="Verdana" w:hAnsi="Verdana"/>
+                <w:sz w:val="18"/>
+                <w:szCs w:val="18"/>
+                <w:lang w:val="es-EC"/>
+              </w:rPr>
+              <w:t>Owner</w:t>
+            </w:r>
+            <w:proofErr w:type="spellEnd"/>
+            <w:r>
+              <w:rPr>
+                <w:rFonts w:ascii="Verdana" w:hAnsi="Verdana"/>
+                <w:sz w:val="18"/>
+                <w:szCs w:val="18"/>
+                <w:lang w:val="es-EC"/>
+              </w:rPr>
+              <w:t>.</w:t>
             </w:r>
           </w:p>
           <w:p>
@@ -3977,7 +4726,7 @@
                       <w:szCs w:val="18"/>
                       <w:lang w:val="es-EC"/>
                     </w:rPr>
-                    <w:t>2</w:t>
+                    <w:t>9</w:t>
                   </w:r>
                   <w:r>
                     <w:rPr>
@@ -4049,16 +4798,16 @@
                       <w:szCs w:val="18"/>
                       <w:lang w:val="es-EC"/>
                     </w:rPr>
-                    <w:t xml:space="preserve"> de marzo hasta el </w:t>
-                  </w:r>
-                  <w:r>
-                    <w:rPr>
-                      <w:rFonts w:ascii="Verdana" w:hAnsi="Verdana"/>
-                      <w:sz w:val="18"/>
-                      <w:szCs w:val="18"/>
-                      <w:lang w:val="es-EC"/>
-                    </w:rPr>
-                    <w:t>15</w:t>
+                    <w:t xml:space="preserve"> de marzo hasta el</w:t>
+                  </w:r>
+                  <w:r>
+                    <w:rPr>
+                      <w:rFonts w:ascii="Verdana" w:hAnsi="Verdana"/>
+                      <w:sz w:val="18"/>
+                      <w:szCs w:val="18"/>
+                      <w:lang w:val="es-EC"/>
+                    </w:rPr>
+                    <w:t xml:space="preserve"> 22</w:t>
                   </w:r>
                   <w:r>
                     <w:rPr>
@@ -4094,8 +4843,19 @@
                       <w:szCs w:val="18"/>
                       <w:lang w:val="es-EC"/>
                     </w:rPr>
-                    <w:t>por la plataforma de videoconferencias Google Meet</w:t>
-                  </w:r>
+                    <w:t xml:space="preserve">por la plataforma de videoconferencias Google </w:t>
+                  </w:r>
+                  <w:proofErr w:type="spellStart"/>
+                  <w:r>
+                    <w:rPr>
+                      <w:rFonts w:ascii="Verdana" w:hAnsi="Verdana"/>
+                      <w:sz w:val="18"/>
+                      <w:szCs w:val="18"/>
+                      <w:lang w:val="es-EC"/>
+                    </w:rPr>
+                    <w:t>Meet</w:t>
+                  </w:r>
+                  <w:proofErr w:type="spellEnd"/>
                   <w:r>
                     <w:rPr>
                       <w:rFonts w:ascii="Verdana" w:hAnsi="Verdana"/>
@@ -4154,7 +4914,47 @@
                       <w:szCs w:val="18"/>
                       <w:lang w:val="es-EC"/>
                     </w:rPr>
-                    <w:t xml:space="preserve">En la primera semana se realizarán dos reuniones, la primera de análisis, refinamiento de los requerimientos y elaboración del producto backlog con el Product Owner y el Scrum Master para definir las épicas e historias de usuario a desarrollar durante la ejecución del proyecto. </w:t>
+                    <w:t xml:space="preserve">En la primera semana se realizarán dos reuniones, la primera de análisis, refinamiento de los requerimientos y elaboración del producto backlog con el </w:t>
+                  </w:r>
+                  <w:proofErr w:type="spellStart"/>
+                  <w:r>
+                    <w:rPr>
+                      <w:rFonts w:ascii="Verdana" w:hAnsi="Verdana"/>
+                      <w:sz w:val="18"/>
+                      <w:szCs w:val="18"/>
+                      <w:lang w:val="es-EC"/>
+                    </w:rPr>
+                    <w:t>Product</w:t>
+                  </w:r>
+                  <w:proofErr w:type="spellEnd"/>
+                  <w:r>
+                    <w:rPr>
+                      <w:rFonts w:ascii="Verdana" w:hAnsi="Verdana"/>
+                      <w:sz w:val="18"/>
+                      <w:szCs w:val="18"/>
+                      <w:lang w:val="es-EC"/>
+                    </w:rPr>
+                    <w:t xml:space="preserve"> </w:t>
+                  </w:r>
+                  <w:proofErr w:type="spellStart"/>
+                  <w:r>
+                    <w:rPr>
+                      <w:rFonts w:ascii="Verdana" w:hAnsi="Verdana"/>
+                      <w:sz w:val="18"/>
+                      <w:szCs w:val="18"/>
+                      <w:lang w:val="es-EC"/>
+                    </w:rPr>
+                    <w:t>Owner</w:t>
+                  </w:r>
+                  <w:proofErr w:type="spellEnd"/>
+                  <w:r>
+                    <w:rPr>
+                      <w:rFonts w:ascii="Verdana" w:hAnsi="Verdana"/>
+                      <w:sz w:val="18"/>
+                      <w:szCs w:val="18"/>
+                      <w:lang w:val="es-EC"/>
+                    </w:rPr>
+                    <w:t xml:space="preserve"> y el Scrum Master para definir las épicas e historias de usuario a desarrollar durante la ejecución del proyecto. </w:t>
                   </w:r>
                 </w:p>
                 <w:p>
@@ -4328,7 +5128,27 @@
                       <w:szCs w:val="18"/>
                       <w:lang w:val="es-EC"/>
                     </w:rPr>
-                    <w:t>Configuración de los ambientes de desarrollo y pruebas de certificación QA, y revisión del proceso de versionamiento.</w:t>
+                    <w:t xml:space="preserve">Configuración de los ambientes de desarrollo y pruebas de certificación QA, y revisión del proceso de </w:t>
+                  </w:r>
+                  <w:proofErr w:type="spellStart"/>
+                  <w:r>
+                    <w:rPr>
+                      <w:rFonts w:ascii="Verdana" w:hAnsi="Verdana"/>
+                      <w:sz w:val="18"/>
+                      <w:szCs w:val="18"/>
+                      <w:lang w:val="es-EC"/>
+                    </w:rPr>
+                    <w:t>versionamiento</w:t>
+                  </w:r>
+                  <w:proofErr w:type="spellEnd"/>
+                  <w:r>
+                    <w:rPr>
+                      <w:rFonts w:ascii="Verdana" w:hAnsi="Verdana"/>
+                      <w:sz w:val="18"/>
+                      <w:szCs w:val="18"/>
+                      <w:lang w:val="es-EC"/>
+                    </w:rPr>
+                    <w:t>.</w:t>
                   </w:r>
                 </w:p>
                 <w:p>
@@ -4404,6 +5224,7 @@
                     </w:rPr>
                     <w:t xml:space="preserve">Elaboración del procedimiento de ejecución de casos de pruebas unitarias, de carga y stress, y flujos funcionalidades por parte del </w:t>
                   </w:r>
+                  <w:proofErr w:type="spellStart"/>
                   <w:r>
                     <w:rPr>
                       <w:rFonts w:ascii="Verdana" w:hAnsi="Verdana"/>
@@ -4422,6 +5243,7 @@
                     </w:rPr>
                     <w:t>ester</w:t>
                   </w:r>
+                  <w:proofErr w:type="spellEnd"/>
                   <w:r>
                     <w:rPr>
                       <w:rFonts w:ascii="Verdana" w:hAnsi="Verdana"/>
@@ -4517,16 +5339,36 @@
                       <w:szCs w:val="18"/>
                       <w:lang w:val="es-EC"/>
                     </w:rPr>
-                    <w:t xml:space="preserve"> sprints o fases iterativas, cada una con duración de </w:t>
-                  </w:r>
-                  <w:r>
-                    <w:rPr>
-                      <w:rFonts w:ascii="Verdana" w:hAnsi="Verdana"/>
-                      <w:sz w:val="18"/>
-                      <w:szCs w:val="18"/>
-                      <w:lang w:val="es-EC"/>
-                    </w:rPr>
-                    <w:t>2.5</w:t>
+                    <w:t xml:space="preserve"> </w:t>
+                  </w:r>
+                  <w:proofErr w:type="spellStart"/>
+                  <w:r>
+                    <w:rPr>
+                      <w:rFonts w:ascii="Verdana" w:hAnsi="Verdana"/>
+                      <w:sz w:val="18"/>
+                      <w:szCs w:val="18"/>
+                      <w:lang w:val="es-EC"/>
+                    </w:rPr>
+                    <w:t>sprints</w:t>
+                  </w:r>
+                  <w:proofErr w:type="spellEnd"/>
+                  <w:r>
+                    <w:rPr>
+                      <w:rFonts w:ascii="Verdana" w:hAnsi="Verdana"/>
+                      <w:sz w:val="18"/>
+                      <w:szCs w:val="18"/>
+                      <w:lang w:val="es-EC"/>
+                    </w:rPr>
+                    <w:t xml:space="preserve"> o fases iterativas, cada una con duración de </w:t>
+                  </w:r>
+                  <w:r>
+                    <w:rPr>
+                      <w:rFonts w:ascii="Verdana" w:hAnsi="Verdana"/>
+                      <w:sz w:val="18"/>
+                      <w:szCs w:val="18"/>
+                      <w:lang w:val="es-EC"/>
+                    </w:rPr>
+                    <w:t>3</w:t>
                   </w:r>
                   <w:r>
                     <w:rPr>
@@ -4577,7 +5419,7 @@
                       <w:szCs w:val="18"/>
                       <w:lang w:val="es-EC"/>
                     </w:rPr>
-                    <w:t>18</w:t>
+                    <w:t>25</w:t>
                   </w:r>
                   <w:r>
                     <w:rPr>
@@ -4622,7 +5464,16 @@
                       <w:szCs w:val="18"/>
                       <w:lang w:val="es-EC"/>
                     </w:rPr>
-                    <w:t>22</w:t>
+                    <w:t>2</w:t>
+                  </w:r>
+                  <w:r>
+                    <w:rPr>
+                      <w:rFonts w:ascii="Verdana" w:hAnsi="Verdana"/>
+                      <w:sz w:val="18"/>
+                      <w:szCs w:val="18"/>
+                      <w:lang w:val="es-EC"/>
+                    </w:rPr>
+                    <w:t>9</w:t>
                   </w:r>
                   <w:r>
                     <w:rPr>
@@ -4642,8 +5493,6 @@
                     </w:rPr>
                     <w:t>octubre</w:t>
                   </w:r>
-                  <w:bookmarkStart w:id="0" w:name="_GoBack"/>
-                  <w:bookmarkEnd w:id="0"/>
                   <w:r>
                     <w:rPr>
                       <w:rFonts w:ascii="Verdana" w:hAnsi="Verdana"/>
@@ -4995,7 +5844,7 @@
                             <w:szCs w:val="18"/>
                             <w:lang w:val="es-EC"/>
                           </w:rPr>
-                          <w:t>19</w:t>
+                          <w:t>26</w:t>
                         </w:r>
                         <w:r>
                           <w:rPr>
@@ -5082,7 +5931,16 @@
                             <w:szCs w:val="18"/>
                             <w:lang w:val="es-EC"/>
                           </w:rPr>
-                          <w:t>23</w:t>
+                          <w:t>2</w:t>
+                        </w:r>
+                        <w:r>
+                          <w:rPr>
+                            <w:rFonts w:ascii="Verdana" w:hAnsi="Verdana"/>
+                            <w:sz w:val="18"/>
+                            <w:szCs w:val="18"/>
+                            <w:lang w:val="es-EC"/>
+                          </w:rPr>
+                          <w:t>9</w:t>
                         </w:r>
                         <w:r>
                           <w:rPr>
@@ -5117,16 +5975,7 @@
                             <w:szCs w:val="18"/>
                             <w:lang w:val="es-EC"/>
                           </w:rPr>
-                          <w:t>0</w:t>
-                        </w:r>
-                        <w:r>
-                          <w:rPr>
-                            <w:rFonts w:ascii="Verdana" w:hAnsi="Verdana"/>
-                            <w:sz w:val="18"/>
-                            <w:szCs w:val="18"/>
-                            <w:lang w:val="es-EC"/>
-                          </w:rPr>
-                          <w:t>5</w:t>
+                          <w:t>16</w:t>
                         </w:r>
                         <w:r>
                           <w:rPr>
@@ -5222,7 +6071,16 @@
                             <w:szCs w:val="18"/>
                             <w:lang w:val="es-EC"/>
                           </w:rPr>
-                          <w:t>7 de abril</w:t>
+                          <w:t>19</w:t>
+                        </w:r>
+                        <w:r>
+                          <w:rPr>
+                            <w:rFonts w:ascii="Verdana" w:hAnsi="Verdana"/>
+                            <w:sz w:val="18"/>
+                            <w:szCs w:val="18"/>
+                            <w:lang w:val="es-EC"/>
+                          </w:rPr>
+                          <w:t xml:space="preserve"> de abril</w:t>
                         </w:r>
                       </w:p>
                     </w:tc>
@@ -5248,7 +6106,7 @@
                             <w:szCs w:val="18"/>
                             <w:lang w:val="es-EC"/>
                           </w:rPr>
-                          <w:t>2</w:t>
+                          <w:t>7</w:t>
                         </w:r>
                         <w:r>
                           <w:rPr>
@@ -5257,7 +6115,7 @@
                             <w:szCs w:val="18"/>
                             <w:lang w:val="es-EC"/>
                           </w:rPr>
-                          <w:t>0</w:t>
+                          <w:t xml:space="preserve"> de </w:t>
                         </w:r>
                         <w:r>
                           <w:rPr>
@@ -5266,7 +6124,7 @@
                             <w:szCs w:val="18"/>
                             <w:lang w:val="es-EC"/>
                           </w:rPr>
-                          <w:t xml:space="preserve"> de abril</w:t>
+                          <w:t>mayo</w:t>
                         </w:r>
                       </w:p>
                     </w:tc>
@@ -5290,7 +6148,25 @@
                             <w:sz w:val="18"/>
                             <w:szCs w:val="18"/>
                           </w:rPr>
-                          <w:t xml:space="preserve">Página web de login para acceso de los </w:t>
+                          <w:t xml:space="preserve">Página web de </w:t>
+                        </w:r>
+                        <w:proofErr w:type="spellStart"/>
+                        <w:r>
+                          <w:rPr>
+                            <w:rFonts w:ascii="Verdana" w:hAnsi="Verdana"/>
+                            <w:sz w:val="18"/>
+                            <w:szCs w:val="18"/>
+                          </w:rPr>
+                          <w:t>login</w:t>
+                        </w:r>
+                        <w:proofErr w:type="spellEnd"/>
+                        <w:r>
+                          <w:rPr>
+                            <w:rFonts w:ascii="Verdana" w:hAnsi="Verdana"/>
+                            <w:sz w:val="18"/>
+                            <w:szCs w:val="18"/>
+                          </w:rPr>
+                          <w:t xml:space="preserve"> para acceso de los </w:t>
                         </w:r>
                         <w:r>
                           <w:rPr>
@@ -5354,7 +6230,7 @@
                             <w:szCs w:val="18"/>
                             <w:lang w:val="es-EC"/>
                           </w:rPr>
-                          <w:t>22</w:t>
+                          <w:t>10</w:t>
                         </w:r>
                         <w:r>
                           <w:rPr>
@@ -5363,7 +6239,16 @@
                             <w:szCs w:val="18"/>
                             <w:lang w:val="es-EC"/>
                           </w:rPr>
-                          <w:t xml:space="preserve"> de abril</w:t>
+                          <w:t xml:space="preserve"> de </w:t>
+                        </w:r>
+                        <w:r>
+                          <w:rPr>
+                            <w:rFonts w:ascii="Verdana" w:hAnsi="Verdana"/>
+                            <w:sz w:val="18"/>
+                            <w:szCs w:val="18"/>
+                            <w:lang w:val="es-EC"/>
+                          </w:rPr>
+                          <w:t>mayo</w:t>
                         </w:r>
                       </w:p>
                     </w:tc>
@@ -5389,16 +6274,7 @@
                             <w:szCs w:val="18"/>
                             <w:lang w:val="es-EC"/>
                           </w:rPr>
-                          <w:t>0</w:t>
-                        </w:r>
-                        <w:r>
-                          <w:rPr>
-                            <w:rFonts w:ascii="Verdana" w:hAnsi="Verdana"/>
-                            <w:sz w:val="18"/>
-                            <w:szCs w:val="18"/>
-                            <w:lang w:val="es-EC"/>
-                          </w:rPr>
-                          <w:t>5</w:t>
+                          <w:t>28</w:t>
                         </w:r>
                         <w:r>
                           <w:rPr>
@@ -5485,7 +6361,16 @@
                             <w:szCs w:val="18"/>
                             <w:lang w:val="es-EC"/>
                           </w:rPr>
-                          <w:t>07 de mayo</w:t>
+                          <w:t>31</w:t>
+                        </w:r>
+                        <w:r>
+                          <w:rPr>
+                            <w:rFonts w:ascii="Verdana" w:hAnsi="Verdana"/>
+                            <w:sz w:val="18"/>
+                            <w:szCs w:val="18"/>
+                            <w:lang w:val="es-EC"/>
+                          </w:rPr>
+                          <w:t xml:space="preserve"> de mayo</w:t>
                         </w:r>
                       </w:p>
                     </w:tc>
@@ -5511,7 +6396,7 @@
                             <w:szCs w:val="18"/>
                             <w:lang w:val="es-EC"/>
                           </w:rPr>
-                          <w:t>2</w:t>
+                          <w:t>18</w:t>
                         </w:r>
                         <w:r>
                           <w:rPr>
@@ -5520,7 +6405,7 @@
                             <w:szCs w:val="18"/>
                             <w:lang w:val="es-EC"/>
                           </w:rPr>
-                          <w:t>0</w:t>
+                          <w:t xml:space="preserve"> de </w:t>
                         </w:r>
                         <w:r>
                           <w:rPr>
@@ -5529,7 +6414,7 @@
                             <w:szCs w:val="18"/>
                             <w:lang w:val="es-EC"/>
                           </w:rPr>
-                          <w:t xml:space="preserve"> de mayo</w:t>
+                          <w:t>junio</w:t>
                         </w:r>
                       </w:p>
                     </w:tc>
@@ -5607,7 +6492,7 @@
                             <w:szCs w:val="18"/>
                             <w:lang w:val="es-EC"/>
                           </w:rPr>
-                          <w:t>2</w:t>
+                          <w:t>21</w:t>
                         </w:r>
                         <w:r>
                           <w:rPr>
@@ -5616,7 +6501,7 @@
                             <w:szCs w:val="18"/>
                             <w:lang w:val="es-EC"/>
                           </w:rPr>
-                          <w:t>1</w:t>
+                          <w:t xml:space="preserve"> de </w:t>
                         </w:r>
                         <w:r>
                           <w:rPr>
@@ -5625,7 +6510,7 @@
                             <w:szCs w:val="18"/>
                             <w:lang w:val="es-EC"/>
                           </w:rPr>
-                          <w:t xml:space="preserve"> de mayo</w:t>
+                          <w:t>junio</w:t>
                         </w:r>
                       </w:p>
                     </w:tc>
@@ -5660,7 +6545,7 @@
                             <w:szCs w:val="18"/>
                             <w:lang w:val="es-EC"/>
                           </w:rPr>
-                          <w:t>3</w:t>
+                          <w:t>9</w:t>
                         </w:r>
                         <w:r>
                           <w:rPr>
@@ -5669,7 +6554,16 @@
                             <w:szCs w:val="18"/>
                             <w:lang w:val="es-EC"/>
                           </w:rPr>
-                          <w:t xml:space="preserve"> de junio</w:t>
+                          <w:t xml:space="preserve"> de ju</w:t>
+                        </w:r>
+                        <w:r>
+                          <w:rPr>
+                            <w:rFonts w:ascii="Verdana" w:hAnsi="Verdana"/>
+                            <w:sz w:val="18"/>
+                            <w:szCs w:val="18"/>
+                            <w:lang w:val="es-EC"/>
+                          </w:rPr>
+                          <w:t>lio</w:t>
                         </w:r>
                       </w:p>
                     </w:tc>
@@ -5748,7 +6642,7 @@
                             <w:szCs w:val="18"/>
                             <w:lang w:val="es-EC"/>
                           </w:rPr>
-                          <w:t>0</w:t>
+                          <w:t>12</w:t>
                         </w:r>
                         <w:r>
                           <w:rPr>
@@ -5757,7 +6651,7 @@
                             <w:szCs w:val="18"/>
                             <w:lang w:val="es-EC"/>
                           </w:rPr>
-                          <w:t>8</w:t>
+                          <w:t xml:space="preserve"> de ju</w:t>
                         </w:r>
                         <w:r>
                           <w:rPr>
@@ -5766,7 +6660,7 @@
                             <w:szCs w:val="18"/>
                             <w:lang w:val="es-EC"/>
                           </w:rPr>
-                          <w:t xml:space="preserve"> de junio</w:t>
+                          <w:t>lio</w:t>
                         </w:r>
                       </w:p>
                     </w:tc>
@@ -5792,7 +6686,7 @@
                             <w:szCs w:val="18"/>
                             <w:lang w:val="es-EC"/>
                           </w:rPr>
-                          <w:t>21</w:t>
+                          <w:t>30</w:t>
                         </w:r>
                         <w:r>
                           <w:rPr>
@@ -5801,7 +6695,16 @@
                             <w:szCs w:val="18"/>
                             <w:lang w:val="es-EC"/>
                           </w:rPr>
-                          <w:t xml:space="preserve"> de junio</w:t>
+                          <w:t xml:space="preserve"> de ju</w:t>
+                        </w:r>
+                        <w:r>
+                          <w:rPr>
+                            <w:rFonts w:ascii="Verdana" w:hAnsi="Verdana"/>
+                            <w:sz w:val="18"/>
+                            <w:szCs w:val="18"/>
+                            <w:lang w:val="es-EC"/>
+                          </w:rPr>
+                          <w:t>lio</w:t>
                         </w:r>
                       </w:p>
                     </w:tc>
@@ -5879,7 +6782,7 @@
                             <w:szCs w:val="18"/>
                             <w:lang w:val="es-EC"/>
                           </w:rPr>
-                          <w:t>23</w:t>
+                          <w:t>02</w:t>
                         </w:r>
                         <w:r>
                           <w:rPr>
@@ -5888,7 +6791,16 @@
                             <w:szCs w:val="18"/>
                             <w:lang w:val="es-EC"/>
                           </w:rPr>
-                          <w:t xml:space="preserve"> de junio</w:t>
+                          <w:t xml:space="preserve"> de </w:t>
+                        </w:r>
+                        <w:r>
+                          <w:rPr>
+                            <w:rFonts w:ascii="Verdana" w:hAnsi="Verdana"/>
+                            <w:sz w:val="18"/>
+                            <w:szCs w:val="18"/>
+                            <w:lang w:val="es-EC"/>
+                          </w:rPr>
+                          <w:t>agosto</w:t>
                         </w:r>
                       </w:p>
                     </w:tc>
@@ -5914,7 +6826,7 @@
                             <w:szCs w:val="18"/>
                             <w:lang w:val="es-EC"/>
                           </w:rPr>
-                          <w:t>0</w:t>
+                          <w:t>20</w:t>
                         </w:r>
                         <w:r>
                           <w:rPr>
@@ -5923,7 +6835,7 @@
                             <w:szCs w:val="18"/>
                             <w:lang w:val="es-EC"/>
                           </w:rPr>
-                          <w:t>6</w:t>
+                          <w:t xml:space="preserve"> de </w:t>
                         </w:r>
                         <w:r>
                           <w:rPr>
@@ -5932,16 +6844,7 @@
                             <w:szCs w:val="18"/>
                             <w:lang w:val="es-EC"/>
                           </w:rPr>
-                          <w:t xml:space="preserve"> de ju</w:t>
-                        </w:r>
-                        <w:r>
-                          <w:rPr>
-                            <w:rFonts w:ascii="Verdana" w:hAnsi="Verdana"/>
-                            <w:sz w:val="18"/>
-                            <w:szCs w:val="18"/>
-                            <w:lang w:val="es-EC"/>
-                          </w:rPr>
-                          <w:t>lio</w:t>
+                          <w:t>agosto</w:t>
                         </w:r>
                       </w:p>
                     </w:tc>
@@ -6019,7 +6922,7 @@
                             <w:szCs w:val="18"/>
                             <w:lang w:val="es-EC"/>
                           </w:rPr>
-                          <w:t>0</w:t>
+                          <w:t>23</w:t>
                         </w:r>
                         <w:r>
                           <w:rPr>
@@ -6028,7 +6931,7 @@
                             <w:szCs w:val="18"/>
                             <w:lang w:val="es-EC"/>
                           </w:rPr>
-                          <w:t>7</w:t>
+                          <w:t xml:space="preserve"> de </w:t>
                         </w:r>
                         <w:r>
                           <w:rPr>
@@ -6037,16 +6940,7 @@
                             <w:szCs w:val="18"/>
                             <w:lang w:val="es-EC"/>
                           </w:rPr>
-                          <w:t xml:space="preserve"> de ju</w:t>
-                        </w:r>
-                        <w:r>
-                          <w:rPr>
-                            <w:rFonts w:ascii="Verdana" w:hAnsi="Verdana"/>
-                            <w:sz w:val="18"/>
-                            <w:szCs w:val="18"/>
-                            <w:lang w:val="es-EC"/>
-                          </w:rPr>
-                          <w:t>lio</w:t>
+                          <w:t>agosto</w:t>
                         </w:r>
                       </w:p>
                     </w:tc>
@@ -6072,7 +6966,7 @@
                             <w:szCs w:val="18"/>
                             <w:lang w:val="es-EC"/>
                           </w:rPr>
-                          <w:t>20</w:t>
+                          <w:t>10</w:t>
                         </w:r>
                         <w:r>
                           <w:rPr>
@@ -6081,7 +6975,16 @@
                             <w:szCs w:val="18"/>
                             <w:lang w:val="es-EC"/>
                           </w:rPr>
-                          <w:t xml:space="preserve"> de julio</w:t>
+                          <w:t xml:space="preserve"> de </w:t>
+                        </w:r>
+                        <w:r>
+                          <w:rPr>
+                            <w:rFonts w:ascii="Verdana" w:hAnsi="Verdana"/>
+                            <w:sz w:val="18"/>
+                            <w:szCs w:val="18"/>
+                            <w:lang w:val="es-EC"/>
+                          </w:rPr>
+                          <w:t>septiembre</w:t>
                         </w:r>
                       </w:p>
                     </w:tc>
@@ -6159,7 +7062,7 @@
                             <w:szCs w:val="18"/>
                             <w:lang w:val="es-EC"/>
                           </w:rPr>
-                          <w:t>23</w:t>
+                          <w:t>13</w:t>
                         </w:r>
                         <w:r>
                           <w:rPr>
@@ -6168,7 +7071,16 @@
                             <w:szCs w:val="18"/>
                             <w:lang w:val="es-EC"/>
                           </w:rPr>
-                          <w:t xml:space="preserve"> de julio</w:t>
+                          <w:t xml:space="preserve"> de </w:t>
+                        </w:r>
+                        <w:r>
+                          <w:rPr>
+                            <w:rFonts w:ascii="Verdana" w:hAnsi="Verdana"/>
+                            <w:sz w:val="18"/>
+                            <w:szCs w:val="18"/>
+                            <w:lang w:val="es-EC"/>
+                          </w:rPr>
+                          <w:t>septiembre</w:t>
                         </w:r>
                       </w:p>
                     </w:tc>
@@ -6194,7 +7106,25 @@
                             <w:szCs w:val="18"/>
                             <w:lang w:val="es-EC"/>
                           </w:rPr>
-                          <w:t>05 de agosto</w:t>
+                          <w:t>01</w:t>
+                        </w:r>
+                        <w:r>
+                          <w:rPr>
+                            <w:rFonts w:ascii="Verdana" w:hAnsi="Verdana"/>
+                            <w:sz w:val="18"/>
+                            <w:szCs w:val="18"/>
+                            <w:lang w:val="es-EC"/>
+                          </w:rPr>
+                          <w:t xml:space="preserve"> de </w:t>
+                        </w:r>
+                        <w:r>
+                          <w:rPr>
+                            <w:rFonts w:ascii="Verdana" w:hAnsi="Verdana"/>
+                            <w:sz w:val="18"/>
+                            <w:szCs w:val="18"/>
+                            <w:lang w:val="es-EC"/>
+                          </w:rPr>
+                          <w:t>octubre</w:t>
                         </w:r>
                       </w:p>
                     </w:tc>
@@ -6272,7 +7202,7 @@
                             <w:szCs w:val="18"/>
                             <w:lang w:val="es-EC"/>
                           </w:rPr>
-                          <w:t>06 de agosto</w:t>
+                          <w:t>04 de octubre</w:t>
                         </w:r>
                       </w:p>
                     </w:tc>
@@ -6298,25 +7228,7 @@
                             <w:szCs w:val="18"/>
                             <w:lang w:val="es-EC"/>
                           </w:rPr>
-                          <w:t>1</w:t>
-                        </w:r>
-                        <w:r>
-                          <w:rPr>
-                            <w:rFonts w:ascii="Verdana" w:hAnsi="Verdana"/>
-                            <w:sz w:val="18"/>
-                            <w:szCs w:val="18"/>
-                            <w:lang w:val="es-EC"/>
-                          </w:rPr>
-                          <w:t>9</w:t>
-                        </w:r>
-                        <w:r>
-                          <w:rPr>
-                            <w:rFonts w:ascii="Verdana" w:hAnsi="Verdana"/>
-                            <w:sz w:val="18"/>
-                            <w:szCs w:val="18"/>
-                            <w:lang w:val="es-EC"/>
-                          </w:rPr>
-                          <w:t xml:space="preserve"> de agosto</w:t>
+                          <w:t>22 de octubre</w:t>
                         </w:r>
                       </w:p>
                     </w:tc>
@@ -6354,6 +7266,7 @@
                             <w:lang w:val="es-EC"/>
                           </w:rPr>
                         </w:pPr>
+                        <w:proofErr w:type="spellStart"/>
                         <w:r>
                           <w:rPr>
                             <w:rFonts w:ascii="Verdana" w:hAnsi="Verdana"/>
@@ -6361,7 +7274,17 @@
                             <w:szCs w:val="18"/>
                             <w:lang w:val="es-EC"/>
                           </w:rPr>
-                          <w:t>Versionamiento, Despliegue y estabilización del sistema en Producción</w:t>
+                          <w:t>Versionamiento</w:t>
+                        </w:r>
+                        <w:proofErr w:type="spellEnd"/>
+                        <w:r>
+                          <w:rPr>
+                            <w:rFonts w:ascii="Verdana" w:hAnsi="Verdana"/>
+                            <w:sz w:val="18"/>
+                            <w:szCs w:val="18"/>
+                            <w:lang w:val="es-EC"/>
+                          </w:rPr>
+                          <w:t>, Despliegue y estabilización del sistema en Producción</w:t>
                         </w:r>
                       </w:p>
                     </w:tc>
@@ -6478,7 +7401,67 @@
                       <w:szCs w:val="18"/>
                       <w:lang w:val="es-EC"/>
                     </w:rPr>
-                    <w:t>Entorno de desarrollo - IDE SpringTools 4, compatible con el framework Springboot para la construcción de microservicios.</w:t>
+                    <w:t xml:space="preserve">Entorno de desarrollo - IDE </w:t>
+                  </w:r>
+                  <w:proofErr w:type="spellStart"/>
+                  <w:r>
+                    <w:rPr>
+                      <w:rFonts w:ascii="Verdana" w:hAnsi="Verdana"/>
+                      <w:sz w:val="18"/>
+                      <w:szCs w:val="18"/>
+                      <w:lang w:val="es-EC"/>
+                    </w:rPr>
+                    <w:t>SpringTools</w:t>
+                  </w:r>
+                  <w:proofErr w:type="spellEnd"/>
+                  <w:r>
+                    <w:rPr>
+                      <w:rFonts w:ascii="Verdana" w:hAnsi="Verdana"/>
+                      <w:sz w:val="18"/>
+                      <w:szCs w:val="18"/>
+                      <w:lang w:val="es-EC"/>
+                    </w:rPr>
+                    <w:t xml:space="preserve"> 4, compatible con el </w:t>
+                  </w:r>
+                  <w:proofErr w:type="spellStart"/>
+                  <w:r>
+                    <w:rPr>
+                      <w:rFonts w:ascii="Verdana" w:hAnsi="Verdana"/>
+                      <w:sz w:val="18"/>
+                      <w:szCs w:val="18"/>
+                      <w:lang w:val="es-EC"/>
+                    </w:rPr>
+                    <w:t>framework</w:t>
+                  </w:r>
+                  <w:proofErr w:type="spellEnd"/>
+                  <w:r>
+                    <w:rPr>
+                      <w:rFonts w:ascii="Verdana" w:hAnsi="Verdana"/>
+                      <w:sz w:val="18"/>
+                      <w:szCs w:val="18"/>
+                      <w:lang w:val="es-EC"/>
+                    </w:rPr>
+                    <w:t xml:space="preserve"> </w:t>
+                  </w:r>
+                  <w:proofErr w:type="spellStart"/>
+                  <w:r>
+                    <w:rPr>
+                      <w:rFonts w:ascii="Verdana" w:hAnsi="Verdana"/>
+                      <w:sz w:val="18"/>
+                      <w:szCs w:val="18"/>
+                      <w:lang w:val="es-EC"/>
+                    </w:rPr>
+                    <w:t>Springboot</w:t>
+                  </w:r>
+                  <w:proofErr w:type="spellEnd"/>
+                  <w:r>
+                    <w:rPr>
+                      <w:rFonts w:ascii="Verdana" w:hAnsi="Verdana"/>
+                      <w:sz w:val="18"/>
+                      <w:szCs w:val="18"/>
+                      <w:lang w:val="es-EC"/>
+                    </w:rPr>
+                    <w:t xml:space="preserve"> para la construcción de microservicios.</w:t>
                   </w:r>
                 </w:p>
                 <w:p>
@@ -6509,14 +7492,45 @@
                       <w:lang w:val="es-EC"/>
                     </w:rPr>
                   </w:pPr>
-                  <w:r>
-                    <w:rPr>
-                      <w:rFonts w:ascii="Verdana" w:hAnsi="Verdana"/>
-                      <w:sz w:val="18"/>
-                      <w:szCs w:val="18"/>
-                      <w:lang w:val="es-EC"/>
-                    </w:rPr>
-                    <w:t xml:space="preserve">SoapUI 5.4.0 y Postman v7 para la creación de proyectos SOAP y REST de los servicios y probar que funcionen correctamente. </w:t>
+                  <w:proofErr w:type="spellStart"/>
+                  <w:r>
+                    <w:rPr>
+                      <w:rFonts w:ascii="Verdana" w:hAnsi="Verdana"/>
+                      <w:sz w:val="18"/>
+                      <w:szCs w:val="18"/>
+                      <w:lang w:val="es-EC"/>
+                    </w:rPr>
+                    <w:t>SoapUI</w:t>
+                  </w:r>
+                  <w:proofErr w:type="spellEnd"/>
+                  <w:r>
+                    <w:rPr>
+                      <w:rFonts w:ascii="Verdana" w:hAnsi="Verdana"/>
+                      <w:sz w:val="18"/>
+                      <w:szCs w:val="18"/>
+                      <w:lang w:val="es-EC"/>
+                    </w:rPr>
+                    <w:t xml:space="preserve"> 5.4.0 y </w:t>
+                  </w:r>
+                  <w:proofErr w:type="spellStart"/>
+                  <w:r>
+                    <w:rPr>
+                      <w:rFonts w:ascii="Verdana" w:hAnsi="Verdana"/>
+                      <w:sz w:val="18"/>
+                      <w:szCs w:val="18"/>
+                      <w:lang w:val="es-EC"/>
+                    </w:rPr>
+                    <w:t>Postman</w:t>
+                  </w:r>
+                  <w:proofErr w:type="spellEnd"/>
+                  <w:r>
+                    <w:rPr>
+                      <w:rFonts w:ascii="Verdana" w:hAnsi="Verdana"/>
+                      <w:sz w:val="18"/>
+                      <w:szCs w:val="18"/>
+                      <w:lang w:val="es-EC"/>
+                    </w:rPr>
+                    <w:t xml:space="preserve"> v7 para la creación de proyectos SOAP y REST de los servicios y probar que funcionen correctamente. </w:t>
                   </w:r>
                 </w:p>
                 <w:p>
@@ -6590,14 +7604,25 @@
                     </w:rPr>
                     <w:t xml:space="preserve">Programa </w:t>
                   </w:r>
-                  <w:r>
-                    <w:rPr>
-                      <w:rFonts w:ascii="Verdana" w:hAnsi="Verdana"/>
-                      <w:sz w:val="18"/>
-                      <w:szCs w:val="18"/>
-                      <w:lang w:val="es-EC"/>
-                    </w:rPr>
-                    <w:t>WinMerge, para comparar el texto de archivos o carpetas completas</w:t>
+                  <w:proofErr w:type="spellStart"/>
+                  <w:r>
+                    <w:rPr>
+                      <w:rFonts w:ascii="Verdana" w:hAnsi="Verdana"/>
+                      <w:sz w:val="18"/>
+                      <w:szCs w:val="18"/>
+                      <w:lang w:val="es-EC"/>
+                    </w:rPr>
+                    <w:t>WinMerge</w:t>
+                  </w:r>
+                  <w:proofErr w:type="spellEnd"/>
+                  <w:r>
+                    <w:rPr>
+                      <w:rFonts w:ascii="Verdana" w:hAnsi="Verdana"/>
+                      <w:sz w:val="18"/>
+                      <w:szCs w:val="18"/>
+                      <w:lang w:val="es-EC"/>
+                    </w:rPr>
+                    <w:t>, para comparar el texto de archivos o carpetas completas</w:t>
                   </w:r>
                   <w:r>
                     <w:rPr>
@@ -6645,7 +7670,47 @@
                       <w:lang w:val="es-EC"/>
                     </w:rPr>
                     <w:lastRenderedPageBreak/>
-                    <w:t>Servidor Apache Tomcat 9 para publicación y despliegue de los portales WAR del back-end y front-end en ambiente Desarrollo.</w:t>
+                    <w:t>Servidor Apache Tomcat 9 para publicación y despliegue de los portales WAR del back-</w:t>
+                  </w:r>
+                  <w:proofErr w:type="spellStart"/>
+                  <w:r>
+                    <w:rPr>
+                      <w:rFonts w:ascii="Verdana" w:hAnsi="Verdana"/>
+                      <w:sz w:val="18"/>
+                      <w:szCs w:val="18"/>
+                      <w:lang w:val="es-EC"/>
+                    </w:rPr>
+                    <w:t>end</w:t>
+                  </w:r>
+                  <w:proofErr w:type="spellEnd"/>
+                  <w:r>
+                    <w:rPr>
+                      <w:rFonts w:ascii="Verdana" w:hAnsi="Verdana"/>
+                      <w:sz w:val="18"/>
+                      <w:szCs w:val="18"/>
+                      <w:lang w:val="es-EC"/>
+                    </w:rPr>
+                    <w:t xml:space="preserve"> y </w:t>
+                  </w:r>
+                  <w:proofErr w:type="spellStart"/>
+                  <w:r>
+                    <w:rPr>
+                      <w:rFonts w:ascii="Verdana" w:hAnsi="Verdana"/>
+                      <w:sz w:val="18"/>
+                      <w:szCs w:val="18"/>
+                      <w:lang w:val="es-EC"/>
+                    </w:rPr>
+                    <w:t>front-end</w:t>
+                  </w:r>
+                  <w:proofErr w:type="spellEnd"/>
+                  <w:r>
+                    <w:rPr>
+                      <w:rFonts w:ascii="Verdana" w:hAnsi="Verdana"/>
+                      <w:sz w:val="18"/>
+                      <w:szCs w:val="18"/>
+                      <w:lang w:val="es-EC"/>
+                    </w:rPr>
+                    <w:t xml:space="preserve"> en ambiente Desarrollo.</w:t>
                   </w:r>
                 </w:p>
                 <w:p>
@@ -6683,7 +7748,47 @@
                       <w:szCs w:val="18"/>
                       <w:lang w:val="es-EC"/>
                     </w:rPr>
-                    <w:t>Repositorio Github y Cliente GIT desktop para control de versiones y proceso de versionamiento.</w:t>
+                    <w:t xml:space="preserve">Repositorio </w:t>
+                  </w:r>
+                  <w:proofErr w:type="spellStart"/>
+                  <w:r>
+                    <w:rPr>
+                      <w:rFonts w:ascii="Verdana" w:hAnsi="Verdana"/>
+                      <w:sz w:val="18"/>
+                      <w:szCs w:val="18"/>
+                      <w:lang w:val="es-EC"/>
+                    </w:rPr>
+                    <w:t>Github</w:t>
+                  </w:r>
+                  <w:proofErr w:type="spellEnd"/>
+                  <w:r>
+                    <w:rPr>
+                      <w:rFonts w:ascii="Verdana" w:hAnsi="Verdana"/>
+                      <w:sz w:val="18"/>
+                      <w:szCs w:val="18"/>
+                      <w:lang w:val="es-EC"/>
+                    </w:rPr>
+                    <w:t xml:space="preserve"> y Cliente GIT desktop para control de versiones y proceso de </w:t>
+                  </w:r>
+                  <w:proofErr w:type="spellStart"/>
+                  <w:r>
+                    <w:rPr>
+                      <w:rFonts w:ascii="Verdana" w:hAnsi="Verdana"/>
+                      <w:sz w:val="18"/>
+                      <w:szCs w:val="18"/>
+                      <w:lang w:val="es-EC"/>
+                    </w:rPr>
+                    <w:t>versionamiento</w:t>
+                  </w:r>
+                  <w:proofErr w:type="spellEnd"/>
+                  <w:r>
+                    <w:rPr>
+                      <w:rFonts w:ascii="Verdana" w:hAnsi="Verdana"/>
+                      <w:sz w:val="18"/>
+                      <w:szCs w:val="18"/>
+                      <w:lang w:val="es-EC"/>
+                    </w:rPr>
+                    <w:t>.</w:t>
                   </w:r>
                 </w:p>
                 <w:p>
@@ -6817,6 +7922,7 @@
                     </w:rPr>
                     <w:t xml:space="preserve">Para conocer los porcentajes de avance en la ejecución de cada tarea asignada al desarrollador, y los bloqueantes que le impidan la entrega oportuna del requerimiento funcional, se realizaran las </w:t>
                   </w:r>
+                  <w:proofErr w:type="spellStart"/>
                   <w:r>
                     <w:rPr>
                       <w:rFonts w:ascii="Verdana" w:hAnsi="Verdana"/>
@@ -6825,7 +7931,18 @@
                       <w:szCs w:val="18"/>
                       <w:lang w:val="es-EC"/>
                     </w:rPr>
-                    <w:t>Daily Scrum</w:t>
+                    <w:t>Daily</w:t>
+                  </w:r>
+                  <w:proofErr w:type="spellEnd"/>
+                  <w:r>
+                    <w:rPr>
+                      <w:rFonts w:ascii="Verdana" w:hAnsi="Verdana"/>
+                      <w:b/>
+                      <w:sz w:val="18"/>
+                      <w:szCs w:val="18"/>
+                      <w:lang w:val="es-EC"/>
+                    </w:rPr>
+                    <w:t xml:space="preserve"> Scrum</w:t>
                   </w:r>
                   <w:r>
                     <w:rPr>
@@ -7043,8 +8160,20 @@
                       <w:szCs w:val="18"/>
                       <w:lang w:val="es-EC"/>
                     </w:rPr>
-                    <w:t>Sprint Review</w:t>
-                  </w:r>
+                    <w:t xml:space="preserve">Sprint </w:t>
+                  </w:r>
+                  <w:proofErr w:type="spellStart"/>
+                  <w:r>
+                    <w:rPr>
+                      <w:rFonts w:ascii="Verdana" w:hAnsi="Verdana"/>
+                      <w:b/>
+                      <w:sz w:val="18"/>
+                      <w:szCs w:val="18"/>
+                      <w:lang w:val="es-EC"/>
+                    </w:rPr>
+                    <w:t>Review</w:t>
+                  </w:r>
+                  <w:proofErr w:type="spellEnd"/>
                   <w:r>
                     <w:rPr>
                       <w:rFonts w:ascii="Verdana" w:hAnsi="Verdana"/>
@@ -7246,8 +8375,39 @@
                       <w:sz w:val="18"/>
                       <w:szCs w:val="18"/>
                     </w:rPr>
-                    <w:t>Documento del Plan de Implantación que contenga los pasos para la implementación de las funcionalidades construidas en cada sprint con un bloque para la secuencia de despliegue o ejecución, y otro para el rollback o reverso de cambios ante cualquier error que pueda presentarse durante el proceso de versionamiento</w:t>
-                  </w:r>
+                    <w:t xml:space="preserve">Documento del Plan de Implantación que contenga los pasos para la implementación de las funcionalidades construidas en cada sprint con un bloque para la secuencia de despliegue o ejecución, y otro para el </w:t>
+                  </w:r>
+                  <w:proofErr w:type="spellStart"/>
+                  <w:r>
+                    <w:rPr>
+                      <w:rFonts w:ascii="Verdana" w:hAnsi="Verdana"/>
+                      <w:kern w:val="0"/>
+                      <w:sz w:val="18"/>
+                      <w:szCs w:val="18"/>
+                    </w:rPr>
+                    <w:t>rollback</w:t>
+                  </w:r>
+                  <w:proofErr w:type="spellEnd"/>
+                  <w:r>
+                    <w:rPr>
+                      <w:rFonts w:ascii="Verdana" w:hAnsi="Verdana"/>
+                      <w:kern w:val="0"/>
+                      <w:sz w:val="18"/>
+                      <w:szCs w:val="18"/>
+                    </w:rPr>
+                    <w:t xml:space="preserve"> o reverso de cambios ante cualquier error que pueda presentarse durante el proceso de </w:t>
+                  </w:r>
+                  <w:proofErr w:type="spellStart"/>
+                  <w:r>
+                    <w:rPr>
+                      <w:rFonts w:ascii="Verdana" w:hAnsi="Verdana"/>
+                      <w:kern w:val="0"/>
+                      <w:sz w:val="18"/>
+                      <w:szCs w:val="18"/>
+                    </w:rPr>
+                    <w:t>versionamiento</w:t>
+                  </w:r>
+                  <w:proofErr w:type="spellEnd"/>
                   <w:r>
                     <w:rPr>
                       <w:rFonts w:ascii="Verdana" w:hAnsi="Verdana"/>
@@ -7338,7 +8498,67 @@
                       <w:sz w:val="18"/>
                       <w:szCs w:val="18"/>
                     </w:rPr>
-                    <w:t>Generación de los portales war correspondiente a los proyectos Back-end y Front-end del aplicativo web desarrollado con Java y Sprint Framework</w:t>
+                    <w:t xml:space="preserve">Generación de los portales </w:t>
+                  </w:r>
+                  <w:proofErr w:type="spellStart"/>
+                  <w:r>
+                    <w:rPr>
+                      <w:rFonts w:ascii="Verdana" w:hAnsi="Verdana"/>
+                      <w:kern w:val="0"/>
+                      <w:sz w:val="18"/>
+                      <w:szCs w:val="18"/>
+                    </w:rPr>
+                    <w:t>war</w:t>
+                  </w:r>
+                  <w:proofErr w:type="spellEnd"/>
+                  <w:r>
+                    <w:rPr>
+                      <w:rFonts w:ascii="Verdana" w:hAnsi="Verdana"/>
+                      <w:kern w:val="0"/>
+                      <w:sz w:val="18"/>
+                      <w:szCs w:val="18"/>
+                    </w:rPr>
+                    <w:t xml:space="preserve"> correspondiente a los proyectos Back-</w:t>
+                  </w:r>
+                  <w:proofErr w:type="spellStart"/>
+                  <w:r>
+                    <w:rPr>
+                      <w:rFonts w:ascii="Verdana" w:hAnsi="Verdana"/>
+                      <w:kern w:val="0"/>
+                      <w:sz w:val="18"/>
+                      <w:szCs w:val="18"/>
+                    </w:rPr>
+                    <w:t>end</w:t>
+                  </w:r>
+                  <w:proofErr w:type="spellEnd"/>
+                  <w:r>
+                    <w:rPr>
+                      <w:rFonts w:ascii="Verdana" w:hAnsi="Verdana"/>
+                      <w:kern w:val="0"/>
+                      <w:sz w:val="18"/>
+                      <w:szCs w:val="18"/>
+                    </w:rPr>
+                    <w:t xml:space="preserve"> y Front-</w:t>
+                  </w:r>
+                  <w:proofErr w:type="spellStart"/>
+                  <w:r>
+                    <w:rPr>
+                      <w:rFonts w:ascii="Verdana" w:hAnsi="Verdana"/>
+                      <w:kern w:val="0"/>
+                      <w:sz w:val="18"/>
+                      <w:szCs w:val="18"/>
+                    </w:rPr>
+                    <w:t>end</w:t>
+                  </w:r>
+                  <w:proofErr w:type="spellEnd"/>
+                  <w:r>
+                    <w:rPr>
+                      <w:rFonts w:ascii="Verdana" w:hAnsi="Verdana"/>
+                      <w:kern w:val="0"/>
+                      <w:sz w:val="18"/>
+                      <w:szCs w:val="18"/>
+                    </w:rPr>
+                    <w:t xml:space="preserve"> del aplicativo web desarrollado con Java y Sprint Framework</w:t>
                   </w:r>
                   <w:r>
                     <w:rPr>
@@ -7757,14 +8977,25 @@
                     </w:rPr>
                     <w:t xml:space="preserve">enguajes y tecnologías en uso:  </w:t>
                   </w:r>
-                  <w:r>
-                    <w:rPr>
-                      <w:rFonts w:ascii="Verdana" w:hAnsi="Verdana"/>
-                      <w:sz w:val="18"/>
-                      <w:szCs w:val="18"/>
-                      <w:lang w:val="es-EC"/>
-                    </w:rPr>
-                    <w:t>Postgres, HTML, TOMCAT, JAVA, al ser de código abierto puede que no implementen correctamente las seguridades adecuadas al aplicativo produciendo que sean más vulnerables a ataques informáticos.</w:t>
+                  <w:proofErr w:type="spellStart"/>
+                  <w:r>
+                    <w:rPr>
+                      <w:rFonts w:ascii="Verdana" w:hAnsi="Verdana"/>
+                      <w:sz w:val="18"/>
+                      <w:szCs w:val="18"/>
+                      <w:lang w:val="es-EC"/>
+                    </w:rPr>
+                    <w:t>Postgres</w:t>
+                  </w:r>
+                  <w:proofErr w:type="spellEnd"/>
+                  <w:r>
+                    <w:rPr>
+                      <w:rFonts w:ascii="Verdana" w:hAnsi="Verdana"/>
+                      <w:sz w:val="18"/>
+                      <w:szCs w:val="18"/>
+                      <w:lang w:val="es-EC"/>
+                    </w:rPr>
+                    <w:t>, HTML, TOMCAT, JAVA, al ser de código abierto puede que no implementen correctamente las seguridades adecuadas al aplicativo produciendo que sean más vulnerables a ataques informáticos.</w:t>
                   </w:r>
                 </w:p>
               </w:tc>
@@ -8663,7 +9894,15 @@
                 <w:sz w:val="18"/>
                 <w:szCs w:val="18"/>
               </w:rPr>
-              <w:t>27</w:t>
+              <w:t>2</w:t>
+            </w:r>
+            <w:r>
+              <w:rPr>
+                <w:rFonts w:ascii="Verdana" w:hAnsi="Verdana"/>
+                <w:sz w:val="18"/>
+                <w:szCs w:val="18"/>
+              </w:rPr>
+              <w:t>9</w:t>
             </w:r>
             <w:r>
               <w:rPr>
@@ -8950,23 +10189,15 @@
                 <w:sz w:val="18"/>
                 <w:szCs w:val="18"/>
               </w:rPr>
-              <w:t>20</w:t>
-            </w:r>
-            <w:r>
-              <w:rPr>
-                <w:rFonts w:ascii="Verdana" w:hAnsi="Verdana"/>
-                <w:sz w:val="18"/>
-                <w:szCs w:val="18"/>
-              </w:rPr>
-              <w:t xml:space="preserve"> de </w:t>
-            </w:r>
-            <w:r>
-              <w:rPr>
-                <w:rFonts w:ascii="Verdana" w:hAnsi="Verdana"/>
-                <w:sz w:val="18"/>
-                <w:szCs w:val="18"/>
-              </w:rPr>
-              <w:t>agosto</w:t>
+              <w:t>2</w:t>
+            </w:r>
+            <w:r>
+              <w:rPr>
+                <w:rFonts w:ascii="Verdana" w:hAnsi="Verdana"/>
+                <w:sz w:val="18"/>
+                <w:szCs w:val="18"/>
+              </w:rPr>
+              <w:t>2 de octubre</w:t>
             </w:r>
           </w:p>
         </w:tc>
@@ -9041,7 +10272,15 @@
                 <w:sz w:val="18"/>
                 <w:szCs w:val="18"/>
               </w:rPr>
-              <w:t>23</w:t>
+              <w:t>2</w:t>
+            </w:r>
+            <w:r>
+              <w:rPr>
+                <w:rFonts w:ascii="Verdana" w:hAnsi="Verdana"/>
+                <w:sz w:val="18"/>
+                <w:szCs w:val="18"/>
+              </w:rPr>
+              <w:t>5</w:t>
             </w:r>
             <w:r>
               <w:rPr>
@@ -9057,7 +10296,7 @@
                 <w:sz w:val="18"/>
                 <w:szCs w:val="18"/>
               </w:rPr>
-              <w:t>agosto</w:t>
+              <w:t>octubre</w:t>
             </w:r>
             <w:r>
               <w:rPr>
@@ -9073,23 +10312,15 @@
                 <w:sz w:val="18"/>
                 <w:szCs w:val="18"/>
               </w:rPr>
-              <w:t>27</w:t>
-            </w:r>
-            <w:r>
-              <w:rPr>
-                <w:rFonts w:ascii="Verdana" w:hAnsi="Verdana"/>
-                <w:sz w:val="18"/>
-                <w:szCs w:val="18"/>
-              </w:rPr>
-              <w:t xml:space="preserve"> de </w:t>
-            </w:r>
-            <w:r>
-              <w:rPr>
-                <w:rFonts w:ascii="Verdana" w:hAnsi="Verdana"/>
-                <w:sz w:val="18"/>
-                <w:szCs w:val="18"/>
-              </w:rPr>
-              <w:t>agosto</w:t>
+              <w:t>2</w:t>
+            </w:r>
+            <w:r>
+              <w:rPr>
+                <w:rFonts w:ascii="Verdana" w:hAnsi="Verdana"/>
+                <w:sz w:val="18"/>
+                <w:szCs w:val="18"/>
+              </w:rPr>
+              <w:t>9 de octubre</w:t>
             </w:r>
           </w:p>
         </w:tc>
@@ -9139,6 +10370,7 @@
               <w:tabs>
                 <w:tab w:val="left" w:pos="2276"/>
               </w:tabs>
+              <w:ind w:left="2276" w:hanging="2276"/>
               <w:jc w:val="both"/>
               <w:rPr>
                 <w:rFonts w:ascii="Verdana" w:hAnsi="Verdana"/>
@@ -9160,7 +10392,15 @@
                 <w:sz w:val="18"/>
                 <w:szCs w:val="18"/>
               </w:rPr>
-              <w:t>27</w:t>
+              <w:t>2</w:t>
+            </w:r>
+            <w:r>
+              <w:rPr>
+                <w:rFonts w:ascii="Verdana" w:hAnsi="Verdana"/>
+                <w:sz w:val="18"/>
+                <w:szCs w:val="18"/>
+              </w:rPr>
+              <w:t>9</w:t>
             </w:r>
             <w:r>
               <w:rPr>
@@ -9176,7 +10416,7 @@
                 <w:sz w:val="18"/>
                 <w:szCs w:val="18"/>
               </w:rPr>
-              <w:t>agosto</w:t>
+              <w:t>octubre</w:t>
             </w:r>
           </w:p>
         </w:tc>
@@ -9575,6 +10815,7 @@
                 <w:szCs w:val="18"/>
               </w:rPr>
             </w:pPr>
+            <w:proofErr w:type="gramStart"/>
             <w:r>
               <w:rPr>
                 <w:rFonts w:ascii="Verdana" w:hAnsi="Verdana"/>
@@ -9585,7 +10826,20 @@
                 <w:sz w:val="18"/>
                 <w:szCs w:val="18"/>
               </w:rPr>
-              <w:t>Total Línea Base</w:t>
+              <w:t>Total</w:t>
+            </w:r>
+            <w:proofErr w:type="gramEnd"/>
+            <w:r>
+              <w:rPr>
+                <w:rFonts w:ascii="Verdana" w:hAnsi="Verdana"/>
+                <w:b/>
+                <w:bCs/>
+                <w:i/>
+                <w:iCs/>
+                <w:sz w:val="18"/>
+                <w:szCs w:val="18"/>
+              </w:rPr>
+              <w:t xml:space="preserve"> Línea Base</w:t>
             </w:r>
           </w:p>
         </w:tc>
@@ -9876,7 +11130,25 @@
                 <w:sz w:val="18"/>
                 <w:szCs w:val="18"/>
               </w:rPr>
-              <w:t xml:space="preserve">Analista, tester, líder proyecto, otros. </w:t>
+              <w:t xml:space="preserve">Analista, </w:t>
+            </w:r>
+            <w:proofErr w:type="spellStart"/>
+            <w:r>
+              <w:rPr>
+                <w:rFonts w:ascii="Verdana" w:hAnsi="Verdana"/>
+                <w:sz w:val="18"/>
+                <w:szCs w:val="18"/>
+              </w:rPr>
+              <w:t>tester</w:t>
+            </w:r>
+            <w:proofErr w:type="spellEnd"/>
+            <w:r>
+              <w:rPr>
+                <w:rFonts w:ascii="Verdana" w:hAnsi="Verdana"/>
+                <w:sz w:val="18"/>
+                <w:szCs w:val="18"/>
+              </w:rPr>
+              <w:t xml:space="preserve">, líder proyecto, otros. </w:t>
             </w:r>
           </w:p>
         </w:tc>
@@ -10023,6 +11295,7 @@
                 <w:szCs w:val="18"/>
               </w:rPr>
             </w:pPr>
+            <w:proofErr w:type="gramStart"/>
             <w:r>
               <w:rPr>
                 <w:rFonts w:ascii="Verdana" w:hAnsi="Verdana"/>
@@ -10033,7 +11306,20 @@
                 <w:sz w:val="18"/>
                 <w:szCs w:val="18"/>
               </w:rPr>
-              <w:t>Total Presupuesto</w:t>
+              <w:t>Total</w:t>
+            </w:r>
+            <w:proofErr w:type="gramEnd"/>
+            <w:r>
+              <w:rPr>
+                <w:rFonts w:ascii="Verdana" w:hAnsi="Verdana"/>
+                <w:b/>
+                <w:bCs/>
+                <w:i/>
+                <w:iCs/>
+                <w:sz w:val="18"/>
+                <w:szCs w:val="18"/>
+              </w:rPr>
+              <w:t xml:space="preserve"> Presupuesto</w:t>
             </w:r>
           </w:p>
         </w:tc>
@@ -10052,6 +11338,7 @@
                 <w:szCs w:val="18"/>
               </w:rPr>
             </w:pPr>
+            <w:bookmarkStart w:id="0" w:name="_GoBack"/>
             <w:r>
               <w:rPr>
                 <w:rFonts w:ascii="Verdana" w:hAnsi="Verdana"/>
@@ -10060,6 +11347,7 @@
               </w:rPr>
               <w:t>9865,00</w:t>
             </w:r>
+            <w:bookmarkEnd w:id="0"/>
           </w:p>
           <w:p>
             <w:pPr>
@@ -10373,8 +11661,19 @@
                 <w:szCs w:val="18"/>
                 <w:lang w:val="es-EC"/>
               </w:rPr>
-              <w:t>Fabián Mauricio Díaz Analuisa</w:t>
-            </w:r>
+              <w:t xml:space="preserve">Fabián Mauricio Díaz </w:t>
+            </w:r>
+            <w:proofErr w:type="spellStart"/>
+            <w:r>
+              <w:rPr>
+                <w:rFonts w:ascii="Verdana" w:hAnsi="Verdana"/>
+                <w:sz w:val="18"/>
+                <w:szCs w:val="18"/>
+                <w:lang w:val="es-EC"/>
+              </w:rPr>
+              <w:t>Analuisa</w:t>
+            </w:r>
+            <w:proofErr w:type="spellEnd"/>
           </w:p>
         </w:tc>
         <w:tc>
@@ -10446,14 +11745,25 @@
                 <w:lang w:val="es-EC"/>
               </w:rPr>
             </w:pPr>
-            <w:r>
-              <w:rPr>
-                <w:rFonts w:ascii="Verdana" w:hAnsi="Verdana"/>
-                <w:sz w:val="18"/>
-                <w:szCs w:val="18"/>
-                <w:lang w:val="es-EC"/>
-              </w:rPr>
-              <w:t>Jhonson Patricio Narváez Criollo</w:t>
+            <w:proofErr w:type="spellStart"/>
+            <w:r>
+              <w:rPr>
+                <w:rFonts w:ascii="Verdana" w:hAnsi="Verdana"/>
+                <w:sz w:val="18"/>
+                <w:szCs w:val="18"/>
+                <w:lang w:val="es-EC"/>
+              </w:rPr>
+              <w:t>Jhonson</w:t>
+            </w:r>
+            <w:proofErr w:type="spellEnd"/>
+            <w:r>
+              <w:rPr>
+                <w:rFonts w:ascii="Verdana" w:hAnsi="Verdana"/>
+                <w:sz w:val="18"/>
+                <w:szCs w:val="18"/>
+                <w:lang w:val="es-EC"/>
+              </w:rPr>
+              <w:t xml:space="preserve"> Patricio Narváez Criollo</w:t>
             </w:r>
           </w:p>
         </w:tc>
@@ -10512,8 +11822,19 @@
                 <w:szCs w:val="18"/>
                 <w:lang w:val="es-EC"/>
               </w:rPr>
-              <w:t xml:space="preserve"> Tester</w:t>
-            </w:r>
+              <w:t xml:space="preserve"> </w:t>
+            </w:r>
+            <w:proofErr w:type="spellStart"/>
+            <w:r>
+              <w:rPr>
+                <w:rFonts w:ascii="Verdana" w:hAnsi="Verdana"/>
+                <w:sz w:val="18"/>
+                <w:szCs w:val="18"/>
+                <w:lang w:val="es-EC"/>
+              </w:rPr>
+              <w:t>Tester</w:t>
+            </w:r>
+            <w:proofErr w:type="spellEnd"/>
           </w:p>
         </w:tc>
       </w:tr>
@@ -10551,7 +11872,27 @@
                 <w:szCs w:val="18"/>
                 <w:lang w:val="es-EC"/>
               </w:rPr>
-              <w:t>Karina Rocio Sánchez Pucha</w:t>
+              <w:t xml:space="preserve">Karina </w:t>
+            </w:r>
+            <w:proofErr w:type="spellStart"/>
+            <w:r>
+              <w:rPr>
+                <w:rFonts w:ascii="Verdana" w:hAnsi="Verdana"/>
+                <w:sz w:val="18"/>
+                <w:szCs w:val="18"/>
+                <w:lang w:val="es-EC"/>
+              </w:rPr>
+              <w:t>Rocio</w:t>
+            </w:r>
+            <w:proofErr w:type="spellEnd"/>
+            <w:r>
+              <w:rPr>
+                <w:rFonts w:ascii="Verdana" w:hAnsi="Verdana"/>
+                <w:sz w:val="18"/>
+                <w:szCs w:val="18"/>
+                <w:lang w:val="es-EC"/>
+              </w:rPr>
+              <w:t xml:space="preserve"> Sánchez Pucha</w:t>
             </w:r>
           </w:p>
         </w:tc>
@@ -11940,6 +13281,7 @@
                 <w:lang w:val="es-PE"/>
               </w:rPr>
             </w:pPr>
+            <w:proofErr w:type="spellStart"/>
             <w:r>
               <w:rPr>
                 <w:rFonts w:ascii="Verdana" w:hAnsi="Verdana"/>
@@ -11947,7 +13289,17 @@
                 <w:szCs w:val="18"/>
                 <w:lang w:val="es-PE"/>
               </w:rPr>
-              <w:t>Jhonson Narváez</w:t>
+              <w:t>Jhonson</w:t>
+            </w:r>
+            <w:proofErr w:type="spellEnd"/>
+            <w:r>
+              <w:rPr>
+                <w:rFonts w:ascii="Verdana" w:hAnsi="Verdana"/>
+                <w:sz w:val="18"/>
+                <w:szCs w:val="18"/>
+                <w:lang w:val="es-PE"/>
+              </w:rPr>
+              <w:t xml:space="preserve"> Narváez</w:t>
             </w:r>
           </w:p>
         </w:tc>
@@ -12611,7 +13963,25 @@
               <w:sz w:val="16"/>
               <w:szCs w:val="16"/>
             </w:rPr>
-            <w:t xml:space="preserve"> - Versión 1.</w:t>
+            <w:t xml:space="preserve"> - </w:t>
+          </w:r>
+          <w:proofErr w:type="spellStart"/>
+          <w:r>
+            <w:rPr>
+              <w:rFonts w:ascii="Verdana" w:hAnsi="Verdana"/>
+              <w:sz w:val="16"/>
+              <w:szCs w:val="16"/>
+            </w:rPr>
+            <w:t>Versión</w:t>
+          </w:r>
+          <w:proofErr w:type="spellEnd"/>
+          <w:r>
+            <w:rPr>
+              <w:rFonts w:ascii="Verdana" w:hAnsi="Verdana"/>
+              <w:sz w:val="16"/>
+              <w:szCs w:val="16"/>
+            </w:rPr>
+            <w:t xml:space="preserve"> 1.</w:t>
           </w:r>
           <w:r>
             <w:rPr>
@@ -12728,7 +14098,25 @@
               <w:sz w:val="16"/>
               <w:szCs w:val="16"/>
             </w:rPr>
-            <w:t xml:space="preserve"> - Versión 1.</w:t>
+            <w:t xml:space="preserve"> - </w:t>
+          </w:r>
+          <w:proofErr w:type="spellStart"/>
+          <w:r>
+            <w:rPr>
+              <w:rFonts w:ascii="Verdana" w:hAnsi="Verdana"/>
+              <w:sz w:val="16"/>
+              <w:szCs w:val="16"/>
+            </w:rPr>
+            <w:t>Versión</w:t>
+          </w:r>
+          <w:proofErr w:type="spellEnd"/>
+          <w:r>
+            <w:rPr>
+              <w:rFonts w:ascii="Verdana" w:hAnsi="Verdana"/>
+              <w:sz w:val="16"/>
+              <w:szCs w:val="16"/>
+            </w:rPr>
+            <w:t xml:space="preserve"> 1.</w:t>
           </w:r>
           <w:r>
             <w:rPr>
@@ -14027,6 +15415,7 @@
     <w:lsdException w:name="Emphasis" w:qFormat="1"/>
     <w:lsdException w:name="HTML Keyboard" w:semiHidden="1" w:unhideWhenUsed="1"/>
     <w:lsdException w:name="HTML Variable" w:semiHidden="1" w:unhideWhenUsed="1"/>
+    <w:lsdException w:name="Normal Table" w:semiHidden="1" w:unhideWhenUsed="1"/>
     <w:lsdException w:name="annotation subject" w:semiHidden="1" w:unhideWhenUsed="1"/>
     <w:lsdException w:name="No List" w:semiHidden="1" w:unhideWhenUsed="1"/>
     <w:lsdException w:name="Outline List 1" w:semiHidden="1" w:unhideWhenUsed="1"/>
@@ -14069,8 +15458,11 @@
     <w:lsdException w:name="Table Contemporary" w:semiHidden="1" w:unhideWhenUsed="1"/>
     <w:lsdException w:name="Table Elegant" w:semiHidden="1" w:unhideWhenUsed="1"/>
     <w:lsdException w:name="Table Professional" w:semiHidden="1" w:unhideWhenUsed="1"/>
+    <w:lsdException w:name="Table Subtle 1" w:semiHidden="1" w:unhideWhenUsed="1"/>
     <w:lsdException w:name="Table Subtle 2" w:semiHidden="1" w:unhideWhenUsed="1"/>
     <w:lsdException w:name="Table Web 1" w:semiHidden="1" w:unhideWhenUsed="1"/>
+    <w:lsdException w:name="Table Web 2" w:semiHidden="1" w:unhideWhenUsed="1"/>
+    <w:lsdException w:name="Table Web 3" w:semiHidden="1" w:unhideWhenUsed="1"/>
     <w:lsdException w:name="Balloon Text" w:semiHidden="1" w:unhideWhenUsed="1"/>
     <w:lsdException w:name="Table Theme" w:semiHidden="1" w:unhideWhenUsed="1"/>
     <w:lsdException w:name="Placeholder Text" w:semiHidden="1" w:uiPriority="99"/>
@@ -14876,7 +16268,7 @@
 </file>
 
 <file path=customXml/itemProps1.xml><?xml version="1.0" encoding="utf-8"?>
-<ds:datastoreItem xmlns:ds="http://schemas.openxmlformats.org/officeDocument/2006/customXml" ds:itemID="{70326373-6644-485A-9E62-F8057597C800}">
+<ds:datastoreItem xmlns:ds="http://schemas.openxmlformats.org/officeDocument/2006/customXml" ds:itemID="{3B9A9665-7BE1-49EF-80BB-00DD08E315C5}">
   <ds:schemaRefs>
     <ds:schemaRef ds:uri="http://schemas.openxmlformats.org/officeDocument/2006/bibliography"/>
   </ds:schemaRefs>

</xml_diff>